<commit_message>
- Estruturação do trabalho
</commit_message>
<xml_diff>
--- a/Parte escrita/trabalho.docx
+++ b/Parte escrita/trabalho.docx
@@ -97,6 +97,8 @@
           <w:szCs w:val="24"/>
         </w:rPr>
       </w:pPr>
+      <w:bookmarkStart w:id="0" w:name="_GoBack"/>
+      <w:bookmarkEnd w:id="0"/>
     </w:p>
     <w:p>
       <w:pPr>
@@ -384,15 +386,685 @@
     <w:p>
       <w:pPr>
         <w:spacing w:line="240" w:lineRule="auto"/>
-        <w:jc w:val="center"/>
-        <w:rPr>
-          <w:rFonts w:ascii="Arial" w:hAnsi="Arial" w:cs="Arial"/>
-          <w:sz w:val="24"/>
-          <w:szCs w:val="24"/>
-        </w:rPr>
-      </w:pPr>
-      <w:bookmarkStart w:id="0" w:name="_GoBack"/>
-      <w:bookmarkEnd w:id="0"/>
+        <w:rPr>
+          <w:rFonts w:ascii="Arial" w:hAnsi="Arial" w:cs="Arial"/>
+          <w:b/>
+          <w:sz w:val="24"/>
+          <w:szCs w:val="24"/>
+        </w:rPr>
+      </w:pPr>
+      <w:proofErr w:type="gramStart"/>
+      <w:r>
+        <w:rPr>
+          <w:rFonts w:ascii="Arial" w:hAnsi="Arial" w:cs="Arial"/>
+          <w:b/>
+          <w:sz w:val="24"/>
+          <w:szCs w:val="24"/>
+        </w:rPr>
+        <w:lastRenderedPageBreak/>
+        <w:t>1  INTRODUÇÃO</w:t>
+      </w:r>
+      <w:proofErr w:type="gramEnd"/>
+    </w:p>
+    <w:p>
+      <w:pPr>
+        <w:spacing w:line="360" w:lineRule="auto"/>
+        <w:rPr>
+          <w:rFonts w:ascii="Arial" w:hAnsi="Arial" w:cs="Arial"/>
+          <w:b/>
+          <w:sz w:val="24"/>
+          <w:szCs w:val="24"/>
+        </w:rPr>
+      </w:pPr>
+    </w:p>
+    <w:p>
+      <w:pPr>
+        <w:spacing w:line="360" w:lineRule="auto"/>
+        <w:rPr>
+          <w:rFonts w:ascii="Arial" w:hAnsi="Arial" w:cs="Arial"/>
+          <w:b/>
+          <w:sz w:val="24"/>
+          <w:szCs w:val="24"/>
+        </w:rPr>
+      </w:pPr>
+      <w:r>
+        <w:rPr>
+          <w:rFonts w:ascii="Arial" w:hAnsi="Arial" w:cs="Arial"/>
+          <w:b/>
+          <w:sz w:val="24"/>
+          <w:szCs w:val="24"/>
+        </w:rPr>
+        <w:tab/>
+      </w:r>
+    </w:p>
+    <w:p>
+      <w:pPr>
+        <w:rPr>
+          <w:rFonts w:ascii="Arial" w:hAnsi="Arial" w:cs="Arial"/>
+          <w:b/>
+          <w:sz w:val="24"/>
+          <w:szCs w:val="24"/>
+        </w:rPr>
+      </w:pPr>
+      <w:r>
+        <w:rPr>
+          <w:rFonts w:ascii="Arial" w:hAnsi="Arial" w:cs="Arial"/>
+          <w:b/>
+          <w:sz w:val="24"/>
+          <w:szCs w:val="24"/>
+        </w:rPr>
+        <w:br w:type="page"/>
+      </w:r>
+    </w:p>
+    <w:p>
+      <w:pPr>
+        <w:spacing w:line="360" w:lineRule="auto"/>
+        <w:rPr>
+          <w:rFonts w:ascii="Arial" w:hAnsi="Arial" w:cs="Arial"/>
+          <w:b/>
+          <w:sz w:val="24"/>
+          <w:szCs w:val="24"/>
+        </w:rPr>
+      </w:pPr>
+      <w:proofErr w:type="gramStart"/>
+      <w:r>
+        <w:rPr>
+          <w:rFonts w:ascii="Arial" w:hAnsi="Arial" w:cs="Arial"/>
+          <w:b/>
+          <w:sz w:val="24"/>
+          <w:szCs w:val="24"/>
+        </w:rPr>
+        <w:lastRenderedPageBreak/>
+        <w:t>2  SEM</w:t>
+      </w:r>
+      <w:proofErr w:type="gramEnd"/>
+      <w:r>
+        <w:rPr>
+          <w:rFonts w:ascii="Arial" w:hAnsi="Arial" w:cs="Arial"/>
+          <w:b/>
+          <w:sz w:val="24"/>
+          <w:szCs w:val="24"/>
+        </w:rPr>
+        <w:t xml:space="preserve"> NOME</w:t>
+      </w:r>
+    </w:p>
+    <w:p>
+      <w:pPr>
+        <w:spacing w:line="360" w:lineRule="auto"/>
+        <w:rPr>
+          <w:rFonts w:ascii="Arial" w:hAnsi="Arial" w:cs="Arial"/>
+          <w:sz w:val="24"/>
+          <w:szCs w:val="24"/>
+        </w:rPr>
+      </w:pPr>
+    </w:p>
+    <w:p>
+      <w:pPr>
+        <w:spacing w:line="360" w:lineRule="auto"/>
+        <w:rPr>
+          <w:rFonts w:ascii="Arial" w:hAnsi="Arial" w:cs="Arial"/>
+          <w:color w:val="222222"/>
+          <w:sz w:val="20"/>
+          <w:szCs w:val="20"/>
+          <w:shd w:val="clear" w:color="auto" w:fill="FFFFFF"/>
+        </w:rPr>
+      </w:pPr>
+      <w:r>
+        <w:rPr>
+          <w:rFonts w:ascii="Arial" w:hAnsi="Arial" w:cs="Arial"/>
+          <w:sz w:val="24"/>
+          <w:szCs w:val="24"/>
+        </w:rPr>
+        <w:t xml:space="preserve">Aqui vai a parte referente a: </w:t>
+      </w:r>
+      <w:r>
+        <w:rPr>
+          <w:rFonts w:ascii="Arial" w:hAnsi="Arial" w:cs="Arial"/>
+          <w:color w:val="222222"/>
+          <w:sz w:val="20"/>
+          <w:szCs w:val="20"/>
+          <w:shd w:val="clear" w:color="auto" w:fill="FFFFFF"/>
+        </w:rPr>
+        <w:t xml:space="preserve">Capitulo 2:   </w:t>
+      </w:r>
+      <w:proofErr w:type="spellStart"/>
+      <w:r>
+        <w:rPr>
+          <w:rFonts w:ascii="Arial" w:hAnsi="Arial" w:cs="Arial"/>
+          <w:color w:val="222222"/>
+          <w:sz w:val="20"/>
+          <w:szCs w:val="20"/>
+          <w:shd w:val="clear" w:color="auto" w:fill="FFFFFF"/>
+        </w:rPr>
+        <w:t>Rails</w:t>
+      </w:r>
+      <w:proofErr w:type="spellEnd"/>
+      <w:r>
+        <w:rPr>
+          <w:rFonts w:ascii="Arial" w:hAnsi="Arial" w:cs="Arial"/>
+          <w:color w:val="222222"/>
+          <w:sz w:val="20"/>
+          <w:szCs w:val="20"/>
+          <w:shd w:val="clear" w:color="auto" w:fill="FFFFFF"/>
+        </w:rPr>
+        <w:t xml:space="preserve"> (</w:t>
+      </w:r>
+      <w:proofErr w:type="spellStart"/>
+      <w:r>
+        <w:rPr>
+          <w:rFonts w:ascii="Arial" w:hAnsi="Arial" w:cs="Arial"/>
+          <w:color w:val="222222"/>
+          <w:sz w:val="20"/>
+          <w:szCs w:val="20"/>
+          <w:shd w:val="clear" w:color="auto" w:fill="FFFFFF"/>
+        </w:rPr>
+        <w:t>generates</w:t>
+      </w:r>
+      <w:proofErr w:type="spellEnd"/>
+      <w:proofErr w:type="gramStart"/>
+      <w:r>
+        <w:rPr>
+          <w:rFonts w:ascii="Arial" w:hAnsi="Arial" w:cs="Arial"/>
+          <w:color w:val="222222"/>
+          <w:sz w:val="20"/>
+          <w:szCs w:val="20"/>
+          <w:shd w:val="clear" w:color="auto" w:fill="FFFFFF"/>
+        </w:rPr>
+        <w:t>),  SGBD</w:t>
+      </w:r>
+      <w:proofErr w:type="gramEnd"/>
+      <w:r>
+        <w:rPr>
+          <w:rFonts w:ascii="Arial" w:hAnsi="Arial" w:cs="Arial"/>
+          <w:color w:val="222222"/>
+          <w:sz w:val="20"/>
+          <w:szCs w:val="20"/>
+          <w:shd w:val="clear" w:color="auto" w:fill="FFFFFF"/>
+        </w:rPr>
+        <w:t xml:space="preserve">/SQL (sintaxe), Gramáticas / </w:t>
+      </w:r>
+      <w:proofErr w:type="spellStart"/>
+      <w:r>
+        <w:rPr>
+          <w:rFonts w:ascii="Arial" w:hAnsi="Arial" w:cs="Arial"/>
+          <w:color w:val="222222"/>
+          <w:sz w:val="20"/>
+          <w:szCs w:val="20"/>
+          <w:shd w:val="clear" w:color="auto" w:fill="FFFFFF"/>
+        </w:rPr>
+        <w:t>Parser</w:t>
+      </w:r>
+      <w:proofErr w:type="spellEnd"/>
+      <w:r>
+        <w:rPr>
+          <w:rFonts w:ascii="Arial" w:hAnsi="Arial" w:cs="Arial"/>
+          <w:color w:val="222222"/>
+          <w:sz w:val="20"/>
+          <w:szCs w:val="20"/>
+          <w:shd w:val="clear" w:color="auto" w:fill="FFFFFF"/>
+        </w:rPr>
+        <w:t>, BISON (mais sintaxe).</w:t>
+      </w:r>
+      <w:r>
+        <w:rPr>
+          <w:rStyle w:val="apple-converted-space"/>
+          <w:rFonts w:ascii="Arial" w:hAnsi="Arial" w:cs="Arial"/>
+          <w:color w:val="222222"/>
+          <w:sz w:val="20"/>
+          <w:szCs w:val="20"/>
+          <w:shd w:val="clear" w:color="auto" w:fill="FFFFFF"/>
+        </w:rPr>
+        <w:t> </w:t>
+      </w:r>
+      <w:r>
+        <w:rPr>
+          <w:rFonts w:ascii="Arial" w:hAnsi="Arial" w:cs="Arial"/>
+          <w:b/>
+          <w:bCs/>
+          <w:color w:val="222222"/>
+          <w:sz w:val="20"/>
+          <w:szCs w:val="20"/>
+          <w:shd w:val="clear" w:color="auto" w:fill="FFFFFF"/>
+        </w:rPr>
+        <w:t>Reescrever objetivos com nova "linguagem"</w:t>
+      </w:r>
+      <w:r>
+        <w:rPr>
+          <w:rFonts w:ascii="Arial" w:hAnsi="Arial" w:cs="Arial"/>
+          <w:color w:val="222222"/>
+          <w:sz w:val="20"/>
+          <w:szCs w:val="20"/>
+          <w:shd w:val="clear" w:color="auto" w:fill="FFFFFF"/>
+        </w:rPr>
+        <w:t>.</w:t>
+      </w:r>
+    </w:p>
+    <w:p>
+      <w:pPr>
+        <w:rPr>
+          <w:rFonts w:ascii="Arial" w:hAnsi="Arial" w:cs="Arial"/>
+          <w:color w:val="222222"/>
+          <w:sz w:val="20"/>
+          <w:szCs w:val="20"/>
+          <w:shd w:val="clear" w:color="auto" w:fill="FFFFFF"/>
+        </w:rPr>
+      </w:pPr>
+      <w:r>
+        <w:rPr>
+          <w:rFonts w:ascii="Arial" w:hAnsi="Arial" w:cs="Arial"/>
+          <w:color w:val="222222"/>
+          <w:sz w:val="20"/>
+          <w:szCs w:val="20"/>
+          <w:shd w:val="clear" w:color="auto" w:fill="FFFFFF"/>
+        </w:rPr>
+        <w:br w:type="page"/>
+      </w:r>
+    </w:p>
+    <w:p>
+      <w:pPr>
+        <w:spacing w:line="360" w:lineRule="auto"/>
+        <w:rPr>
+          <w:rFonts w:ascii="Arial" w:hAnsi="Arial" w:cs="Arial"/>
+          <w:b/>
+          <w:sz w:val="24"/>
+          <w:szCs w:val="24"/>
+        </w:rPr>
+      </w:pPr>
+      <w:proofErr w:type="gramStart"/>
+      <w:r>
+        <w:rPr>
+          <w:rFonts w:ascii="Arial" w:hAnsi="Arial" w:cs="Arial"/>
+          <w:b/>
+          <w:sz w:val="24"/>
+          <w:szCs w:val="24"/>
+        </w:rPr>
+        <w:lastRenderedPageBreak/>
+        <w:t>3  SEM</w:t>
+      </w:r>
+      <w:proofErr w:type="gramEnd"/>
+      <w:r>
+        <w:rPr>
+          <w:rFonts w:ascii="Arial" w:hAnsi="Arial" w:cs="Arial"/>
+          <w:b/>
+          <w:sz w:val="24"/>
+          <w:szCs w:val="24"/>
+        </w:rPr>
+        <w:t xml:space="preserve"> NOME</w:t>
+      </w:r>
+    </w:p>
+    <w:p>
+      <w:pPr>
+        <w:spacing w:line="360" w:lineRule="auto"/>
+        <w:rPr>
+          <w:rFonts w:ascii="Arial" w:hAnsi="Arial" w:cs="Arial"/>
+          <w:b/>
+          <w:sz w:val="24"/>
+          <w:szCs w:val="24"/>
+        </w:rPr>
+      </w:pPr>
+    </w:p>
+    <w:p>
+      <w:pPr>
+        <w:shd w:val="clear" w:color="auto" w:fill="FFFFFF"/>
+        <w:spacing w:after="0" w:line="240" w:lineRule="auto"/>
+        <w:rPr>
+          <w:rFonts w:ascii="Arial" w:eastAsia="Times New Roman" w:hAnsi="Arial" w:cs="Arial"/>
+          <w:color w:val="222222"/>
+          <w:sz w:val="20"/>
+          <w:szCs w:val="20"/>
+          <w:lang w:eastAsia="pt-BR"/>
+        </w:rPr>
+      </w:pPr>
+      <w:r>
+        <w:rPr>
+          <w:rFonts w:ascii="Arial" w:eastAsia="Times New Roman" w:hAnsi="Arial" w:cs="Arial"/>
+          <w:color w:val="222222"/>
+          <w:sz w:val="20"/>
+          <w:szCs w:val="20"/>
+          <w:lang w:eastAsia="pt-BR"/>
+        </w:rPr>
+        <w:t> </w:t>
+      </w:r>
+      <w:r>
+        <w:rPr>
+          <w:rFonts w:ascii="Arial" w:eastAsia="Times New Roman" w:hAnsi="Arial" w:cs="Arial"/>
+          <w:b/>
+          <w:bCs/>
+          <w:color w:val="222222"/>
+          <w:sz w:val="20"/>
+          <w:szCs w:val="20"/>
+          <w:lang w:eastAsia="pt-BR"/>
+        </w:rPr>
+        <w:t>Conceitual; </w:t>
+      </w:r>
+    </w:p>
+    <w:p>
+      <w:pPr>
+        <w:shd w:val="clear" w:color="auto" w:fill="FFFFFF"/>
+        <w:spacing w:after="0" w:line="240" w:lineRule="auto"/>
+        <w:rPr>
+          <w:rFonts w:ascii="Arial" w:eastAsia="Times New Roman" w:hAnsi="Arial" w:cs="Arial"/>
+          <w:color w:val="222222"/>
+          <w:sz w:val="20"/>
+          <w:szCs w:val="20"/>
+          <w:lang w:eastAsia="pt-BR"/>
+        </w:rPr>
+      </w:pPr>
+      <w:r>
+        <w:rPr>
+          <w:rFonts w:ascii="Arial" w:eastAsia="Times New Roman" w:hAnsi="Arial" w:cs="Arial"/>
+          <w:b/>
+          <w:bCs/>
+          <w:color w:val="222222"/>
+          <w:sz w:val="20"/>
+          <w:szCs w:val="20"/>
+          <w:lang w:eastAsia="pt-BR"/>
+        </w:rPr>
+        <w:t>              </w:t>
+      </w:r>
+    </w:p>
+    <w:p>
+      <w:pPr>
+        <w:shd w:val="clear" w:color="auto" w:fill="FFFFFF"/>
+        <w:spacing w:after="0" w:line="240" w:lineRule="auto"/>
+        <w:rPr>
+          <w:rFonts w:ascii="Arial" w:eastAsia="Times New Roman" w:hAnsi="Arial" w:cs="Arial"/>
+          <w:color w:val="222222"/>
+          <w:sz w:val="20"/>
+          <w:szCs w:val="20"/>
+          <w:lang w:eastAsia="pt-BR"/>
+        </w:rPr>
+      </w:pPr>
+      <w:r>
+        <w:rPr>
+          <w:rFonts w:ascii="Arial" w:eastAsia="Times New Roman" w:hAnsi="Arial" w:cs="Arial"/>
+          <w:b/>
+          <w:bCs/>
+          <w:color w:val="222222"/>
+          <w:sz w:val="20"/>
+          <w:szCs w:val="20"/>
+          <w:lang w:eastAsia="pt-BR"/>
+        </w:rPr>
+        <w:t xml:space="preserve">Gramática de entrada -&gt; </w:t>
+      </w:r>
+      <w:proofErr w:type="spellStart"/>
+      <w:r>
+        <w:rPr>
+          <w:rFonts w:ascii="Arial" w:eastAsia="Times New Roman" w:hAnsi="Arial" w:cs="Arial"/>
+          <w:b/>
+          <w:bCs/>
+          <w:color w:val="222222"/>
+          <w:sz w:val="20"/>
+          <w:szCs w:val="20"/>
+          <w:lang w:eastAsia="pt-BR"/>
+        </w:rPr>
+        <w:t>Parser</w:t>
+      </w:r>
+      <w:proofErr w:type="spellEnd"/>
+      <w:r>
+        <w:rPr>
+          <w:rFonts w:ascii="Arial" w:eastAsia="Times New Roman" w:hAnsi="Arial" w:cs="Arial"/>
+          <w:b/>
+          <w:bCs/>
+          <w:color w:val="222222"/>
+          <w:sz w:val="20"/>
+          <w:szCs w:val="20"/>
+          <w:lang w:eastAsia="pt-BR"/>
+        </w:rPr>
+        <w:t xml:space="preserve"> -&gt; </w:t>
+      </w:r>
+      <w:proofErr w:type="spellStart"/>
+      <w:r>
+        <w:rPr>
+          <w:rFonts w:ascii="Arial" w:eastAsia="Times New Roman" w:hAnsi="Arial" w:cs="Arial"/>
+          <w:b/>
+          <w:bCs/>
+          <w:color w:val="222222"/>
+          <w:sz w:val="20"/>
+          <w:szCs w:val="20"/>
+          <w:lang w:eastAsia="pt-BR"/>
+        </w:rPr>
+        <w:t>Saida</w:t>
+      </w:r>
+      <w:proofErr w:type="spellEnd"/>
+      <w:r>
+        <w:rPr>
+          <w:rFonts w:ascii="Arial" w:eastAsia="Times New Roman" w:hAnsi="Arial" w:cs="Arial"/>
+          <w:b/>
+          <w:bCs/>
+          <w:color w:val="222222"/>
+          <w:sz w:val="20"/>
+          <w:szCs w:val="20"/>
+          <w:lang w:eastAsia="pt-BR"/>
+        </w:rPr>
+        <w:t xml:space="preserve"> (comando </w:t>
+      </w:r>
+      <w:proofErr w:type="spellStart"/>
+      <w:r>
+        <w:rPr>
+          <w:rFonts w:ascii="Arial" w:eastAsia="Times New Roman" w:hAnsi="Arial" w:cs="Arial"/>
+          <w:b/>
+          <w:bCs/>
+          <w:color w:val="222222"/>
+          <w:sz w:val="20"/>
+          <w:szCs w:val="20"/>
+          <w:lang w:eastAsia="pt-BR"/>
+        </w:rPr>
+        <w:t>rails</w:t>
+      </w:r>
+      <w:proofErr w:type="spellEnd"/>
+      <w:r>
+        <w:rPr>
+          <w:rFonts w:ascii="Arial" w:eastAsia="Times New Roman" w:hAnsi="Arial" w:cs="Arial"/>
+          <w:b/>
+          <w:bCs/>
+          <w:color w:val="222222"/>
+          <w:sz w:val="20"/>
+          <w:szCs w:val="20"/>
+          <w:lang w:eastAsia="pt-BR"/>
+        </w:rPr>
+        <w:t>)</w:t>
+      </w:r>
+    </w:p>
+    <w:p>
+      <w:pPr>
+        <w:rPr>
+          <w:rFonts w:ascii="Arial" w:hAnsi="Arial" w:cs="Arial"/>
+          <w:sz w:val="24"/>
+          <w:szCs w:val="24"/>
+        </w:rPr>
+      </w:pPr>
+      <w:r>
+        <w:rPr>
+          <w:rFonts w:ascii="Arial" w:hAnsi="Arial" w:cs="Arial"/>
+          <w:sz w:val="24"/>
+          <w:szCs w:val="24"/>
+        </w:rPr>
+        <w:br w:type="page"/>
+      </w:r>
+    </w:p>
+    <w:p>
+      <w:pPr>
+        <w:spacing w:line="360" w:lineRule="auto"/>
+        <w:rPr>
+          <w:rFonts w:ascii="Arial" w:hAnsi="Arial" w:cs="Arial"/>
+          <w:b/>
+          <w:sz w:val="24"/>
+          <w:szCs w:val="24"/>
+        </w:rPr>
+      </w:pPr>
+      <w:proofErr w:type="gramStart"/>
+      <w:r>
+        <w:rPr>
+          <w:rFonts w:ascii="Arial" w:hAnsi="Arial" w:cs="Arial"/>
+          <w:b/>
+          <w:sz w:val="24"/>
+          <w:szCs w:val="24"/>
+        </w:rPr>
+        <w:lastRenderedPageBreak/>
+        <w:t>4  IMPLEMENTAÇÃO</w:t>
+      </w:r>
+      <w:proofErr w:type="gramEnd"/>
+    </w:p>
+    <w:p>
+      <w:pPr>
+        <w:spacing w:line="360" w:lineRule="auto"/>
+        <w:rPr>
+          <w:rFonts w:ascii="Arial" w:hAnsi="Arial" w:cs="Arial"/>
+          <w:b/>
+          <w:sz w:val="24"/>
+          <w:szCs w:val="24"/>
+        </w:rPr>
+      </w:pPr>
+    </w:p>
+    <w:p>
+      <w:pPr>
+        <w:spacing w:line="360" w:lineRule="auto"/>
+        <w:rPr>
+          <w:rFonts w:ascii="Arial" w:hAnsi="Arial" w:cs="Arial"/>
+          <w:color w:val="222222"/>
+          <w:sz w:val="20"/>
+          <w:szCs w:val="20"/>
+          <w:shd w:val="clear" w:color="auto" w:fill="FFFFFF"/>
+        </w:rPr>
+      </w:pPr>
+      <w:r>
+        <w:rPr>
+          <w:rFonts w:ascii="Arial" w:hAnsi="Arial" w:cs="Arial"/>
+          <w:color w:val="222222"/>
+          <w:sz w:val="20"/>
+          <w:szCs w:val="20"/>
+          <w:shd w:val="clear" w:color="auto" w:fill="FFFFFF"/>
+        </w:rPr>
+        <w:t xml:space="preserve">Como funciona, exemplos, aplicações, desempenho, possíveis problemas </w:t>
+      </w:r>
+      <w:proofErr w:type="gramStart"/>
+      <w:r>
+        <w:rPr>
+          <w:rFonts w:ascii="Arial" w:hAnsi="Arial" w:cs="Arial"/>
+          <w:color w:val="222222"/>
+          <w:sz w:val="20"/>
+          <w:szCs w:val="20"/>
+          <w:shd w:val="clear" w:color="auto" w:fill="FFFFFF"/>
+        </w:rPr>
+        <w:t>(</w:t>
+      </w:r>
+      <w:r>
+        <w:rPr>
+          <w:rFonts w:ascii="Arial" w:hAnsi="Arial" w:cs="Arial"/>
+          <w:b/>
+          <w:bCs/>
+          <w:color w:val="222222"/>
+          <w:sz w:val="20"/>
+          <w:szCs w:val="20"/>
+          <w:shd w:val="clear" w:color="auto" w:fill="FFFFFF"/>
+        </w:rPr>
+        <w:t> todos</w:t>
+      </w:r>
+      <w:proofErr w:type="gramEnd"/>
+      <w:r>
+        <w:rPr>
+          <w:rFonts w:ascii="Arial" w:hAnsi="Arial" w:cs="Arial"/>
+          <w:b/>
+          <w:bCs/>
+          <w:color w:val="222222"/>
+          <w:sz w:val="20"/>
+          <w:szCs w:val="20"/>
+          <w:shd w:val="clear" w:color="auto" w:fill="FFFFFF"/>
+        </w:rPr>
+        <w:t xml:space="preserve"> os tipos de relacionamento funcionam? 1- 1, 1-n, n-n? </w:t>
+      </w:r>
+      <w:proofErr w:type="spellStart"/>
+      <w:r>
+        <w:rPr>
+          <w:rFonts w:ascii="Arial" w:hAnsi="Arial" w:cs="Arial"/>
+          <w:b/>
+          <w:bCs/>
+          <w:color w:val="222222"/>
+          <w:sz w:val="20"/>
+          <w:szCs w:val="20"/>
+          <w:shd w:val="clear" w:color="auto" w:fill="FFFFFF"/>
+        </w:rPr>
+        <w:t>etc</w:t>
+      </w:r>
+      <w:proofErr w:type="spellEnd"/>
+      <w:r>
+        <w:rPr>
+          <w:rFonts w:ascii="Arial" w:hAnsi="Arial" w:cs="Arial"/>
+          <w:color w:val="222222"/>
+          <w:sz w:val="20"/>
+          <w:szCs w:val="20"/>
+          <w:shd w:val="clear" w:color="auto" w:fill="FFFFFF"/>
+        </w:rPr>
+        <w:t>)</w:t>
+      </w:r>
+    </w:p>
+    <w:p>
+      <w:pPr>
+        <w:rPr>
+          <w:rFonts w:ascii="Arial" w:hAnsi="Arial" w:cs="Arial"/>
+          <w:color w:val="222222"/>
+          <w:sz w:val="20"/>
+          <w:szCs w:val="20"/>
+          <w:shd w:val="clear" w:color="auto" w:fill="FFFFFF"/>
+        </w:rPr>
+      </w:pPr>
+      <w:r>
+        <w:rPr>
+          <w:rFonts w:ascii="Arial" w:hAnsi="Arial" w:cs="Arial"/>
+          <w:color w:val="222222"/>
+          <w:sz w:val="20"/>
+          <w:szCs w:val="20"/>
+          <w:shd w:val="clear" w:color="auto" w:fill="FFFFFF"/>
+        </w:rPr>
+        <w:br w:type="page"/>
+      </w:r>
+    </w:p>
+    <w:p>
+      <w:pPr>
+        <w:spacing w:line="360" w:lineRule="auto"/>
+        <w:rPr>
+          <w:rFonts w:ascii="Arial" w:hAnsi="Arial" w:cs="Arial"/>
+          <w:b/>
+          <w:sz w:val="24"/>
+          <w:szCs w:val="24"/>
+        </w:rPr>
+      </w:pPr>
+      <w:proofErr w:type="gramStart"/>
+      <w:r>
+        <w:rPr>
+          <w:rFonts w:ascii="Arial" w:hAnsi="Arial" w:cs="Arial"/>
+          <w:b/>
+          <w:sz w:val="24"/>
+          <w:szCs w:val="24"/>
+        </w:rPr>
+        <w:lastRenderedPageBreak/>
+        <w:t>5  CONCLUSÃO</w:t>
+      </w:r>
+      <w:proofErr w:type="gramEnd"/>
+    </w:p>
+    <w:p>
+      <w:pPr>
+        <w:spacing w:line="360" w:lineRule="auto"/>
+        <w:rPr>
+          <w:rFonts w:ascii="Arial" w:hAnsi="Arial" w:cs="Arial"/>
+          <w:b/>
+          <w:sz w:val="24"/>
+          <w:szCs w:val="24"/>
+        </w:rPr>
+      </w:pPr>
+    </w:p>
+    <w:p>
+      <w:pPr>
+        <w:spacing w:line="360" w:lineRule="auto"/>
+        <w:rPr>
+          <w:rFonts w:ascii="Arial" w:hAnsi="Arial" w:cs="Arial"/>
+          <w:b/>
+          <w:sz w:val="24"/>
+          <w:szCs w:val="24"/>
+          <w:u w:val="single"/>
+        </w:rPr>
+      </w:pPr>
     </w:p>
     <w:sectPr>
       <w:pgSz w:w="11906" w:h="16838"/>
@@ -798,13 +1470,13 @@
     <w:name w:val="Normal"/>
     <w:qFormat/>
   </w:style>
-  <w:style w:type="character" w:default="1" w:styleId="DefaultParagraphFont">
+  <w:style w:type="character" w:default="1" w:styleId="Fontepargpadro">
     <w:name w:val="Default Paragraph Font"/>
     <w:uiPriority w:val="1"/>
     <w:semiHidden/>
     <w:unhideWhenUsed/>
   </w:style>
-  <w:style w:type="table" w:default="1" w:styleId="TableNormal">
+  <w:style w:type="table" w:default="1" w:styleId="Tabelanormal">
     <w:name w:val="Normal Table"/>
     <w:uiPriority w:val="99"/>
     <w:semiHidden/>
@@ -819,11 +1491,27 @@
       </w:tblCellMar>
     </w:tblPr>
   </w:style>
-  <w:style w:type="numbering" w:default="1" w:styleId="NoList">
+  <w:style w:type="numbering" w:default="1" w:styleId="Semlista">
     <w:name w:val="No List"/>
     <w:uiPriority w:val="99"/>
     <w:semiHidden/>
     <w:unhideWhenUsed/>
+  </w:style>
+  <w:style w:type="paragraph" w:styleId="PargrafodaLista">
+    <w:name w:val="List Paragraph"/>
+    <w:basedOn w:val="Normal"/>
+    <w:uiPriority w:val="34"/>
+    <w:qFormat/>
+    <w:rsid w:val="00751646"/>
+    <w:pPr>
+      <w:ind w:left="720"/>
+      <w:contextualSpacing/>
+    </w:pPr>
+  </w:style>
+  <w:style w:type="character" w:customStyle="1" w:styleId="apple-converted-space">
+    <w:name w:val="apple-converted-space"/>
+    <w:basedOn w:val="Fontepargpadro"/>
+    <w:rsid w:val="005D366D"/>
   </w:style>
 </w:styles>
 </file>
@@ -1087,4 +1775,16 @@
     </a:ext>
   </a:extLst>
 </a:theme>
+</file>
+
+<file path=customXml/item1.xml><?xml version="1.0" encoding="utf-8"?>
+<b:Sources xmlns:b="http://schemas.openxmlformats.org/officeDocument/2006/bibliography" xmlns="http://schemas.openxmlformats.org/officeDocument/2006/bibliography" SelectedStyle="\APASixthEditionOfficeOnline.xsl" StyleName="APA" Version="6"/>
+</file>
+
+<file path=customXml/itemProps1.xml><?xml version="1.0" encoding="utf-8"?>
+<ds:datastoreItem xmlns:ds="http://schemas.openxmlformats.org/officeDocument/2006/customXml" ds:itemID="{E5933867-010D-4262-9FCB-3E8181F75371}">
+  <ds:schemaRefs>
+    <ds:schemaRef ds:uri="http://schemas.openxmlformats.org/officeDocument/2006/bibliography"/>
+  </ds:schemaRefs>
+</ds:datastoreItem>
 </file>
</xml_diff>

<commit_message>
- Adicionado arquivo de referencias - Escrita parte sobre YACC
</commit_message>
<xml_diff>
--- a/Parte escrita/trabalho.docx
+++ b/Parte escrita/trabalho.docx
@@ -97,8 +97,6 @@
           <w:szCs w:val="24"/>
         </w:rPr>
       </w:pPr>
-      <w:bookmarkStart w:id="0" w:name="_GoBack"/>
-      <w:bookmarkEnd w:id="0"/>
     </w:p>
     <w:p>
       <w:pPr>
@@ -491,6 +489,450 @@
     <w:p>
       <w:pPr>
         <w:spacing w:line="360" w:lineRule="auto"/>
+        <w:rPr>
+          <w:rFonts w:ascii="Arial" w:hAnsi="Arial" w:cs="Arial"/>
+          <w:sz w:val="24"/>
+          <w:szCs w:val="24"/>
+        </w:rPr>
+      </w:pPr>
+    </w:p>
+    <w:p>
+      <w:pPr>
+        <w:pStyle w:val="PargrafodaLista"/>
+        <w:numPr>
+          <w:ilvl w:val="1"/>
+          <w:numId w:val="1"/>
+        </w:numPr>
+        <w:spacing w:line="360" w:lineRule="auto"/>
+        <w:rPr>
+          <w:rFonts w:ascii="Arial" w:hAnsi="Arial" w:cs="Arial"/>
+          <w:b/>
+          <w:sz w:val="24"/>
+          <w:szCs w:val="24"/>
+        </w:rPr>
+      </w:pPr>
+      <w:r>
+        <w:rPr>
+          <w:rFonts w:ascii="Arial" w:hAnsi="Arial" w:cs="Arial"/>
+          <w:b/>
+          <w:sz w:val="24"/>
+          <w:szCs w:val="24"/>
+        </w:rPr>
+        <w:t>YACC</w:t>
+      </w:r>
+    </w:p>
+    <w:p>
+      <w:pPr>
+        <w:spacing w:line="360" w:lineRule="auto"/>
+        <w:ind w:firstLine="405"/>
+        <w:rPr>
+          <w:rFonts w:ascii="Arial" w:hAnsi="Arial" w:cs="Arial"/>
+          <w:sz w:val="24"/>
+          <w:szCs w:val="24"/>
+        </w:rPr>
+      </w:pPr>
+      <w:r>
+        <w:rPr>
+          <w:rFonts w:ascii="Arial" w:hAnsi="Arial" w:cs="Arial"/>
+          <w:sz w:val="24"/>
+          <w:szCs w:val="24"/>
+        </w:rPr>
+        <w:t>YACC (</w:t>
+      </w:r>
+      <w:proofErr w:type="spellStart"/>
+      <w:r>
+        <w:rPr>
+          <w:rFonts w:ascii="Arial" w:hAnsi="Arial" w:cs="Arial"/>
+          <w:sz w:val="24"/>
+          <w:szCs w:val="24"/>
+        </w:rPr>
+        <w:t>Yet</w:t>
+      </w:r>
+      <w:proofErr w:type="spellEnd"/>
+      <w:r>
+        <w:rPr>
+          <w:rFonts w:ascii="Arial" w:hAnsi="Arial" w:cs="Arial"/>
+          <w:sz w:val="24"/>
+          <w:szCs w:val="24"/>
+        </w:rPr>
+        <w:t xml:space="preserve"> </w:t>
+      </w:r>
+      <w:proofErr w:type="spellStart"/>
+      <w:r>
+        <w:rPr>
+          <w:rFonts w:ascii="Arial" w:hAnsi="Arial" w:cs="Arial"/>
+          <w:sz w:val="24"/>
+          <w:szCs w:val="24"/>
+        </w:rPr>
+        <w:t>Another</w:t>
+      </w:r>
+      <w:proofErr w:type="spellEnd"/>
+      <w:r>
+        <w:rPr>
+          <w:rFonts w:ascii="Arial" w:hAnsi="Arial" w:cs="Arial"/>
+          <w:sz w:val="24"/>
+          <w:szCs w:val="24"/>
+        </w:rPr>
+        <w:t xml:space="preserve"> </w:t>
+      </w:r>
+      <w:proofErr w:type="spellStart"/>
+      <w:r>
+        <w:rPr>
+          <w:rFonts w:ascii="Arial" w:hAnsi="Arial" w:cs="Arial"/>
+          <w:sz w:val="24"/>
+          <w:szCs w:val="24"/>
+        </w:rPr>
+        <w:t>Compiler</w:t>
+      </w:r>
+      <w:proofErr w:type="spellEnd"/>
+      <w:r>
+        <w:rPr>
+          <w:rFonts w:ascii="Arial" w:hAnsi="Arial" w:cs="Arial"/>
+          <w:sz w:val="24"/>
+          <w:szCs w:val="24"/>
+        </w:rPr>
+        <w:t xml:space="preserve"> </w:t>
+      </w:r>
+      <w:proofErr w:type="spellStart"/>
+      <w:r>
+        <w:rPr>
+          <w:rFonts w:ascii="Arial" w:hAnsi="Arial" w:cs="Arial"/>
+          <w:sz w:val="24"/>
+          <w:szCs w:val="24"/>
+        </w:rPr>
+        <w:t>Compiler</w:t>
+      </w:r>
+      <w:proofErr w:type="spellEnd"/>
+      <w:r>
+        <w:rPr>
+          <w:rFonts w:ascii="Arial" w:hAnsi="Arial" w:cs="Arial"/>
+          <w:sz w:val="24"/>
+          <w:szCs w:val="24"/>
+        </w:rPr>
+        <w:t xml:space="preserve">) </w:t>
+      </w:r>
+      <w:r>
+        <w:rPr>
+          <w:rFonts w:ascii="Arial" w:hAnsi="Arial" w:cs="Arial"/>
+          <w:sz w:val="24"/>
+          <w:szCs w:val="24"/>
+        </w:rPr>
+        <w:t>é um gerador de analisador sintático LALR</w:t>
+      </w:r>
+      <w:r>
+        <w:rPr>
+          <w:rFonts w:ascii="Arial" w:hAnsi="Arial" w:cs="Arial"/>
+          <w:sz w:val="24"/>
+          <w:szCs w:val="24"/>
+        </w:rPr>
+        <w:t>,</w:t>
+      </w:r>
+      <w:r>
+        <w:rPr>
+          <w:rFonts w:ascii="Arial" w:hAnsi="Arial" w:cs="Arial"/>
+          <w:sz w:val="24"/>
+          <w:szCs w:val="24"/>
+        </w:rPr>
+        <w:t xml:space="preserve"> desenvolvido no começo dos anos 1970 por </w:t>
+      </w:r>
+      <w:r>
+        <w:rPr>
+          <w:rFonts w:ascii="Arial" w:hAnsi="Arial" w:cs="Arial"/>
+          <w:sz w:val="24"/>
+          <w:szCs w:val="24"/>
+        </w:rPr>
+        <w:t xml:space="preserve">Stephen C. Johnson. </w:t>
+      </w:r>
+    </w:p>
+    <w:p>
+      <w:pPr>
+        <w:spacing w:line="360" w:lineRule="auto"/>
+        <w:ind w:firstLine="405"/>
+        <w:rPr>
+          <w:rFonts w:ascii="Arial" w:hAnsi="Arial" w:cs="Arial"/>
+          <w:sz w:val="24"/>
+          <w:szCs w:val="24"/>
+        </w:rPr>
+      </w:pPr>
+      <w:r>
+        <w:rPr>
+          <w:rFonts w:ascii="Arial" w:hAnsi="Arial" w:cs="Arial"/>
+          <w:sz w:val="24"/>
+          <w:szCs w:val="24"/>
+        </w:rPr>
+        <w:t xml:space="preserve">Normalmente utilizado para a construção de compiladores, o YACC proporciona uma ferramenta na qual o usuário específica uma estrutura de entrada junto com um código para ser invocado cada vez que uma estrutura é reconhecida. </w:t>
+      </w:r>
+    </w:p>
+    <w:p>
+      <w:pPr>
+        <w:spacing w:line="360" w:lineRule="auto"/>
+        <w:ind w:firstLine="405"/>
+        <w:rPr>
+          <w:rFonts w:ascii="Arial" w:hAnsi="Arial" w:cs="Arial"/>
+          <w:sz w:val="24"/>
+          <w:szCs w:val="24"/>
+        </w:rPr>
+      </w:pPr>
+      <w:r>
+        <w:rPr>
+          <w:rFonts w:ascii="Arial" w:hAnsi="Arial" w:cs="Arial"/>
+          <w:sz w:val="24"/>
+          <w:szCs w:val="24"/>
+        </w:rPr>
+        <w:t xml:space="preserve">A figura 1 mostra o YACC sendo utilizado. </w:t>
+      </w:r>
+      <w:r>
+        <w:rPr>
+          <w:rFonts w:ascii="Arial" w:hAnsi="Arial" w:cs="Arial"/>
+          <w:sz w:val="24"/>
+          <w:szCs w:val="24"/>
+        </w:rPr>
+        <w:t>No painel A</w:t>
+      </w:r>
+      <w:r>
+        <w:rPr>
+          <w:rFonts w:ascii="Arial" w:hAnsi="Arial" w:cs="Arial"/>
+          <w:sz w:val="24"/>
+          <w:szCs w:val="24"/>
+        </w:rPr>
+        <w:t xml:space="preserve"> coluna temos um </w:t>
+      </w:r>
+      <w:r>
+        <w:rPr>
+          <w:rFonts w:ascii="Arial" w:hAnsi="Arial" w:cs="Arial"/>
+          <w:sz w:val="24"/>
+          <w:szCs w:val="24"/>
+        </w:rPr>
+        <w:t xml:space="preserve">trecho de código em </w:t>
+      </w:r>
+      <w:r>
+        <w:rPr>
+          <w:rFonts w:ascii="Arial" w:hAnsi="Arial" w:cs="Arial"/>
+          <w:sz w:val="24"/>
+          <w:szCs w:val="24"/>
+        </w:rPr>
+        <w:t>P</w:t>
+      </w:r>
+      <w:r>
+        <w:rPr>
+          <w:rFonts w:ascii="Arial" w:hAnsi="Arial" w:cs="Arial"/>
+          <w:sz w:val="24"/>
+          <w:szCs w:val="24"/>
+        </w:rPr>
+        <w:t>ascal que será utilizado como entrada para o código YACC, no painel B temos a estrutura definida por um usuário com o YACC e no painel C a saída gerada</w:t>
+      </w:r>
+      <w:r>
+        <w:rPr>
+          <w:rFonts w:ascii="Arial" w:hAnsi="Arial" w:cs="Arial"/>
+          <w:sz w:val="24"/>
+          <w:szCs w:val="24"/>
+        </w:rPr>
+        <w:t xml:space="preserve"> em Java</w:t>
+      </w:r>
+      <w:r>
+        <w:rPr>
+          <w:rFonts w:ascii="Arial" w:hAnsi="Arial" w:cs="Arial"/>
+          <w:sz w:val="24"/>
+          <w:szCs w:val="24"/>
+        </w:rPr>
+        <w:t xml:space="preserve">. Como pode ser visto, o código YACC detecta quando uma linha começa com a palavra-chave </w:t>
+      </w:r>
+      <w:r>
+        <w:rPr>
+          <w:rFonts w:ascii="Arial" w:hAnsi="Arial" w:cs="Arial"/>
+          <w:i/>
+          <w:sz w:val="24"/>
+          <w:szCs w:val="24"/>
+        </w:rPr>
+        <w:t>var</w:t>
+      </w:r>
+      <w:r>
+        <w:rPr>
+          <w:rFonts w:ascii="Arial" w:hAnsi="Arial" w:cs="Arial"/>
+          <w:i/>
+          <w:sz w:val="24"/>
+          <w:szCs w:val="24"/>
+        </w:rPr>
+        <w:t xml:space="preserve"> </w:t>
+      </w:r>
+      <w:r>
+        <w:rPr>
+          <w:rFonts w:ascii="Arial" w:hAnsi="Arial" w:cs="Arial"/>
+          <w:sz w:val="24"/>
+          <w:szCs w:val="24"/>
+        </w:rPr>
+        <w:t xml:space="preserve">seguida de um dois pontos, </w:t>
+      </w:r>
+      <w:r>
+        <w:rPr>
+          <w:rFonts w:ascii="Arial" w:hAnsi="Arial" w:cs="Arial"/>
+          <w:sz w:val="24"/>
+          <w:szCs w:val="24"/>
+        </w:rPr>
+        <w:t xml:space="preserve">dois </w:t>
+      </w:r>
+      <w:r>
+        <w:rPr>
+          <w:rFonts w:ascii="Arial" w:hAnsi="Arial" w:cs="Arial"/>
+          <w:sz w:val="24"/>
+          <w:szCs w:val="24"/>
+        </w:rPr>
+        <w:t>identificador</w:t>
+      </w:r>
+      <w:r>
+        <w:rPr>
+          <w:rFonts w:ascii="Arial" w:hAnsi="Arial" w:cs="Arial"/>
+          <w:sz w:val="24"/>
+          <w:szCs w:val="24"/>
+        </w:rPr>
+        <w:t>es quaisquer</w:t>
+      </w:r>
+      <w:r>
+        <w:rPr>
+          <w:rFonts w:ascii="Arial" w:hAnsi="Arial" w:cs="Arial"/>
+          <w:sz w:val="24"/>
+          <w:szCs w:val="24"/>
+        </w:rPr>
+        <w:t xml:space="preserve"> e um ponto e vírgula, gerando </w:t>
+      </w:r>
+      <w:r>
+        <w:rPr>
+          <w:rFonts w:ascii="Arial" w:hAnsi="Arial" w:cs="Arial"/>
+          <w:sz w:val="24"/>
+          <w:szCs w:val="24"/>
+        </w:rPr>
+        <w:t>a saída em Java</w:t>
+      </w:r>
+      <w:r>
+        <w:rPr>
+          <w:rFonts w:ascii="Arial" w:hAnsi="Arial" w:cs="Arial"/>
+          <w:sz w:val="24"/>
+          <w:szCs w:val="24"/>
+        </w:rPr>
+        <w:t xml:space="preserve"> </w:t>
+      </w:r>
+      <w:r>
+        <w:rPr>
+          <w:rFonts w:ascii="Arial" w:hAnsi="Arial" w:cs="Arial"/>
+          <w:sz w:val="24"/>
+          <w:szCs w:val="24"/>
+        </w:rPr>
+        <w:t>“</w:t>
+      </w:r>
+      <w:proofErr w:type="spellStart"/>
+      <w:r>
+        <w:rPr>
+          <w:rFonts w:ascii="Arial" w:hAnsi="Arial" w:cs="Arial"/>
+          <w:i/>
+          <w:sz w:val="24"/>
+          <w:szCs w:val="24"/>
+        </w:rPr>
+        <w:t>String</w:t>
+      </w:r>
+      <w:proofErr w:type="spellEnd"/>
+      <w:r>
+        <w:rPr>
+          <w:rFonts w:ascii="Arial" w:hAnsi="Arial" w:cs="Arial"/>
+          <w:i/>
+          <w:sz w:val="24"/>
+          <w:szCs w:val="24"/>
+        </w:rPr>
+        <w:t xml:space="preserve"> x;</w:t>
+      </w:r>
+      <w:r>
+        <w:rPr>
+          <w:rFonts w:ascii="Arial" w:hAnsi="Arial" w:cs="Arial"/>
+          <w:sz w:val="24"/>
+          <w:szCs w:val="24"/>
+        </w:rPr>
+        <w:t xml:space="preserve">”. Em blocos entre colchetes é possível escrever qualquer código em C, portanto poderíamos, por exemplo, fazer a verificação de que se </w:t>
+      </w:r>
+      <w:proofErr w:type="spellStart"/>
+      <w:r>
+        <w:rPr>
+          <w:rFonts w:ascii="Arial" w:hAnsi="Arial" w:cs="Arial"/>
+          <w:i/>
+          <w:sz w:val="24"/>
+          <w:szCs w:val="24"/>
+        </w:rPr>
+        <w:t>String</w:t>
+      </w:r>
+      <w:proofErr w:type="spellEnd"/>
+      <w:r>
+        <w:rPr>
+          <w:rFonts w:ascii="Arial" w:hAnsi="Arial" w:cs="Arial"/>
+          <w:sz w:val="24"/>
+          <w:szCs w:val="24"/>
+        </w:rPr>
+        <w:t xml:space="preserve"> </w:t>
+      </w:r>
+      <w:r>
+        <w:rPr>
+          <w:rFonts w:ascii="Arial" w:hAnsi="Arial" w:cs="Arial"/>
+          <w:sz w:val="24"/>
+          <w:szCs w:val="24"/>
+        </w:rPr>
+        <w:t xml:space="preserve">é um tipo suportado em nossa estrutura.  </w:t>
+      </w:r>
+    </w:p>
+    <w:p>
+      <w:pPr>
+        <w:spacing w:line="360" w:lineRule="auto"/>
+        <w:ind w:firstLine="405"/>
+        <w:rPr>
+          <w:rFonts w:ascii="Arial" w:hAnsi="Arial" w:cs="Arial"/>
+          <w:sz w:val="24"/>
+          <w:szCs w:val="24"/>
+        </w:rPr>
+      </w:pPr>
+    </w:p>
+    <w:p>
+      <w:pPr>
+        <w:spacing w:line="360" w:lineRule="auto"/>
+        <w:ind w:firstLine="405"/>
+        <w:rPr>
+          <w:rFonts w:ascii="Arial" w:hAnsi="Arial" w:cs="Arial"/>
+          <w:b/>
+          <w:sz w:val="24"/>
+          <w:szCs w:val="24"/>
+        </w:rPr>
+      </w:pPr>
+      <w:r>
+        <w:rPr>
+          <w:rFonts w:ascii="Arial" w:hAnsi="Arial" w:cs="Arial"/>
+          <w:b/>
+          <w:sz w:val="24"/>
+          <w:szCs w:val="24"/>
+        </w:rPr>
+        <w:t>FAZER A IMAGEM DE EXEMPLO.</w:t>
+      </w:r>
+    </w:p>
+    <w:p>
+      <w:pPr>
+        <w:spacing w:line="360" w:lineRule="auto"/>
+        <w:rPr>
+          <w:rFonts w:ascii="Arial" w:hAnsi="Arial" w:cs="Arial"/>
+          <w:b/>
+          <w:sz w:val="24"/>
+          <w:szCs w:val="24"/>
+        </w:rPr>
+      </w:pPr>
+      <w:r>
+        <w:rPr>
+          <w:rFonts w:ascii="Arial" w:hAnsi="Arial" w:cs="Arial"/>
+          <w:b/>
+          <w:sz w:val="24"/>
+          <w:szCs w:val="24"/>
+        </w:rPr>
+        <w:t>1.2 Lex</w:t>
+      </w:r>
+      <w:bookmarkStart w:id="0" w:name="_GoBack"/>
+      <w:bookmarkEnd w:id="0"/>
+    </w:p>
+    <w:p>
+      <w:pPr>
+        <w:spacing w:line="360" w:lineRule="auto"/>
+        <w:ind w:firstLine="405"/>
         <w:rPr>
           <w:rFonts w:ascii="Arial" w:hAnsi="Arial" w:cs="Arial"/>
           <w:sz w:val="24"/>
@@ -1074,6 +1516,127 @@
     </w:sectPr>
   </w:body>
 </w:document>
+</file>
+
+<file path=word/numbering.xml><?xml version="1.0" encoding="utf-8"?>
+<w:numbering xmlns:wpc="http://schemas.microsoft.com/office/word/2010/wordprocessingCanvas" xmlns:mc="http://schemas.openxmlformats.org/markup-compatibility/2006" xmlns:o="urn:schemas-microsoft-com:office:office" xmlns:r="http://schemas.openxmlformats.org/officeDocument/2006/relationships" xmlns:m="http://schemas.openxmlformats.org/officeDocument/2006/math" xmlns:v="urn:schemas-microsoft-com:vml" xmlns:wp14="http://schemas.microsoft.com/office/word/2010/wordprocessingDrawing" xmlns:wp="http://schemas.openxmlformats.org/drawingml/2006/wordprocessingDrawing" xmlns:w10="urn:schemas-microsoft-com:office:word" xmlns:w="http://schemas.openxmlformats.org/wordprocessingml/2006/main" xmlns:w14="http://schemas.microsoft.com/office/word/2010/wordml" xmlns:w15="http://schemas.microsoft.com/office/word/2012/wordml" xmlns:wpg="http://schemas.microsoft.com/office/word/2010/wordprocessingGroup" xmlns:wpi="http://schemas.microsoft.com/office/word/2010/wordprocessingInk" xmlns:wne="http://schemas.microsoft.com/office/word/2006/wordml" xmlns:wps="http://schemas.microsoft.com/office/word/2010/wordprocessingShape" mc:Ignorable="w14 w15 wp14">
+  <w:abstractNum w:abstractNumId="0">
+    <w:nsid w:val="73141749"/>
+    <w:multiLevelType w:val="multilevel"/>
+    <w:tmpl w:val="4BE056EC"/>
+    <w:lvl w:ilvl="0">
+      <w:start w:val="1"/>
+      <w:numFmt w:val="decimal"/>
+      <w:lvlText w:val="%1"/>
+      <w:lvlJc w:val="left"/>
+      <w:pPr>
+        <w:ind w:left="405" w:hanging="405"/>
+      </w:pPr>
+      <w:rPr>
+        <w:rFonts w:hint="default"/>
+      </w:rPr>
+    </w:lvl>
+    <w:lvl w:ilvl="1">
+      <w:start w:val="1"/>
+      <w:numFmt w:val="decimal"/>
+      <w:lvlText w:val="%1.%2"/>
+      <w:lvlJc w:val="left"/>
+      <w:pPr>
+        <w:ind w:left="405" w:hanging="405"/>
+      </w:pPr>
+      <w:rPr>
+        <w:rFonts w:hint="default"/>
+      </w:rPr>
+    </w:lvl>
+    <w:lvl w:ilvl="2">
+      <w:start w:val="1"/>
+      <w:numFmt w:val="decimal"/>
+      <w:lvlText w:val="%1.%2.%3"/>
+      <w:lvlJc w:val="left"/>
+      <w:pPr>
+        <w:ind w:left="720" w:hanging="720"/>
+      </w:pPr>
+      <w:rPr>
+        <w:rFonts w:hint="default"/>
+      </w:rPr>
+    </w:lvl>
+    <w:lvl w:ilvl="3">
+      <w:start w:val="1"/>
+      <w:numFmt w:val="decimal"/>
+      <w:lvlText w:val="%1.%2.%3.%4"/>
+      <w:lvlJc w:val="left"/>
+      <w:pPr>
+        <w:ind w:left="1080" w:hanging="1080"/>
+      </w:pPr>
+      <w:rPr>
+        <w:rFonts w:hint="default"/>
+      </w:rPr>
+    </w:lvl>
+    <w:lvl w:ilvl="4">
+      <w:start w:val="1"/>
+      <w:numFmt w:val="decimal"/>
+      <w:lvlText w:val="%1.%2.%3.%4.%5"/>
+      <w:lvlJc w:val="left"/>
+      <w:pPr>
+        <w:ind w:left="1080" w:hanging="1080"/>
+      </w:pPr>
+      <w:rPr>
+        <w:rFonts w:hint="default"/>
+      </w:rPr>
+    </w:lvl>
+    <w:lvl w:ilvl="5">
+      <w:start w:val="1"/>
+      <w:numFmt w:val="decimal"/>
+      <w:lvlText w:val="%1.%2.%3.%4.%5.%6"/>
+      <w:lvlJc w:val="left"/>
+      <w:pPr>
+        <w:ind w:left="1440" w:hanging="1440"/>
+      </w:pPr>
+      <w:rPr>
+        <w:rFonts w:hint="default"/>
+      </w:rPr>
+    </w:lvl>
+    <w:lvl w:ilvl="6">
+      <w:start w:val="1"/>
+      <w:numFmt w:val="decimal"/>
+      <w:lvlText w:val="%1.%2.%3.%4.%5.%6.%7"/>
+      <w:lvlJc w:val="left"/>
+      <w:pPr>
+        <w:ind w:left="1440" w:hanging="1440"/>
+      </w:pPr>
+      <w:rPr>
+        <w:rFonts w:hint="default"/>
+      </w:rPr>
+    </w:lvl>
+    <w:lvl w:ilvl="7">
+      <w:start w:val="1"/>
+      <w:numFmt w:val="decimal"/>
+      <w:lvlText w:val="%1.%2.%3.%4.%5.%6.%7.%8"/>
+      <w:lvlJc w:val="left"/>
+      <w:pPr>
+        <w:ind w:left="1800" w:hanging="1800"/>
+      </w:pPr>
+      <w:rPr>
+        <w:rFonts w:hint="default"/>
+      </w:rPr>
+    </w:lvl>
+    <w:lvl w:ilvl="8">
+      <w:start w:val="1"/>
+      <w:numFmt w:val="decimal"/>
+      <w:lvlText w:val="%1.%2.%3.%4.%5.%6.%7.%8.%9"/>
+      <w:lvlJc w:val="left"/>
+      <w:pPr>
+        <w:ind w:left="1800" w:hanging="1800"/>
+      </w:pPr>
+      <w:rPr>
+        <w:rFonts w:hint="default"/>
+      </w:rPr>
+    </w:lvl>
+  </w:abstractNum>
+  <w:num w:numId="1">
+    <w:abstractNumId w:val="0"/>
+  </w:num>
+</w:numbering>
 </file>
 
 <file path=word/styles.xml><?xml version="1.0" encoding="utf-8"?>
@@ -1782,7 +2345,7 @@
 </file>
 
 <file path=customXml/itemProps1.xml><?xml version="1.0" encoding="utf-8"?>
-<ds:datastoreItem xmlns:ds="http://schemas.openxmlformats.org/officeDocument/2006/customXml" ds:itemID="{E5933867-010D-4262-9FCB-3E8181F75371}">
+<ds:datastoreItem xmlns:ds="http://schemas.openxmlformats.org/officeDocument/2006/customXml" ds:itemID="{309CF03D-834C-468C-A7C7-48373369F229}">
   <ds:schemaRefs>
     <ds:schemaRef ds:uri="http://schemas.openxmlformats.org/officeDocument/2006/bibliography"/>
   </ds:schemaRefs>

</xml_diff>

<commit_message>
- Feita a parte sobre Lex e LALR
</commit_message>
<xml_diff>
--- a/Parte escrita/trabalho.docx
+++ b/Parte escrita/trabalho.docx
@@ -485,16 +485,6 @@
         </w:rPr>
         <w:t xml:space="preserve"> NOME</w:t>
       </w:r>
-    </w:p>
-    <w:p>
-      <w:pPr>
-        <w:spacing w:line="360" w:lineRule="auto"/>
-        <w:rPr>
-          <w:rFonts w:ascii="Arial" w:hAnsi="Arial" w:cs="Arial"/>
-          <w:sz w:val="24"/>
-          <w:szCs w:val="24"/>
-        </w:rPr>
-      </w:pPr>
     </w:p>
     <w:p>
       <w:pPr>
@@ -518,7 +508,7 @@
           <w:sz w:val="24"/>
           <w:szCs w:val="24"/>
         </w:rPr>
-        <w:t>YACC</w:t>
+        <w:t>Analisador LALR</w:t>
       </w:r>
     </w:p>
     <w:p>
@@ -537,7 +527,15 @@
           <w:sz w:val="24"/>
           <w:szCs w:val="24"/>
         </w:rPr>
-        <w:t>YACC (</w:t>
+        <w:t>O analisador</w:t>
+      </w:r>
+      <w:r>
+        <w:rPr>
+          <w:rFonts w:ascii="Arial" w:hAnsi="Arial" w:cs="Arial"/>
+          <w:sz w:val="24"/>
+          <w:szCs w:val="24"/>
+        </w:rPr>
+        <w:t xml:space="preserve"> LALR (Look-</w:t>
       </w:r>
       <w:proofErr w:type="spellStart"/>
       <w:r>
@@ -546,7 +544,7 @@
           <w:sz w:val="24"/>
           <w:szCs w:val="24"/>
         </w:rPr>
-        <w:t>Yet</w:t>
+        <w:t>Ahead</w:t>
       </w:r>
       <w:proofErr w:type="spellEnd"/>
       <w:r>
@@ -564,7 +562,7 @@
           <w:sz w:val="24"/>
           <w:szCs w:val="24"/>
         </w:rPr>
-        <w:t>Another</w:t>
+        <w:t>Left-to-Right</w:t>
       </w:r>
       <w:proofErr w:type="spellEnd"/>
       <w:r>
@@ -582,7 +580,7 @@
           <w:sz w:val="24"/>
           <w:szCs w:val="24"/>
         </w:rPr>
-        <w:t>Compiler</w:t>
+        <w:t>parser</w:t>
       </w:r>
       <w:proofErr w:type="spellEnd"/>
       <w:r>
@@ -591,57 +589,134 @@
           <w:sz w:val="24"/>
           <w:szCs w:val="24"/>
         </w:rPr>
+        <w:t>)</w:t>
+      </w:r>
+      <w:r>
+        <w:rPr>
+          <w:rFonts w:ascii="Arial" w:hAnsi="Arial" w:cs="Arial"/>
+          <w:sz w:val="24"/>
+          <w:szCs w:val="24"/>
+        </w:rPr>
+        <w:t xml:space="preserve"> foi inventado por Frank </w:t>
+      </w:r>
+      <w:proofErr w:type="spellStart"/>
+      <w:r>
+        <w:rPr>
+          <w:rFonts w:ascii="Arial" w:hAnsi="Arial" w:cs="Arial"/>
+          <w:sz w:val="24"/>
+          <w:szCs w:val="24"/>
+        </w:rPr>
+        <w:t>DeRemer</w:t>
+      </w:r>
+      <w:proofErr w:type="spellEnd"/>
+      <w:r>
+        <w:rPr>
+          <w:rFonts w:ascii="Arial" w:hAnsi="Arial" w:cs="Arial"/>
+          <w:sz w:val="24"/>
+          <w:szCs w:val="24"/>
+        </w:rPr>
+        <w:t xml:space="preserve"> para a sua dissertação de doutorado </w:t>
+      </w:r>
+      <w:r>
+        <w:rPr>
+          <w:rFonts w:ascii="Arial" w:hAnsi="Arial" w:cs="Arial"/>
+          <w:sz w:val="24"/>
+          <w:szCs w:val="24"/>
+        </w:rPr>
+        <w:t>titulada</w:t>
+      </w:r>
+      <w:r>
+        <w:rPr>
+          <w:rFonts w:ascii="Arial" w:hAnsi="Arial" w:cs="Arial"/>
+          <w:i/>
+          <w:sz w:val="24"/>
+          <w:szCs w:val="24"/>
+        </w:rPr>
         <w:t xml:space="preserve"> </w:t>
       </w:r>
       <w:proofErr w:type="spellStart"/>
       <w:r>
         <w:rPr>
           <w:rFonts w:ascii="Arial" w:hAnsi="Arial" w:cs="Arial"/>
-          <w:sz w:val="24"/>
-          <w:szCs w:val="24"/>
-        </w:rPr>
-        <w:t>Compiler</w:t>
+          <w:i/>
+          <w:sz w:val="24"/>
+          <w:szCs w:val="24"/>
+        </w:rPr>
+        <w:t>Practical</w:t>
       </w:r>
       <w:proofErr w:type="spellEnd"/>
       <w:r>
         <w:rPr>
           <w:rFonts w:ascii="Arial" w:hAnsi="Arial" w:cs="Arial"/>
-          <w:sz w:val="24"/>
-          <w:szCs w:val="24"/>
-        </w:rPr>
-        <w:t xml:space="preserve">) </w:t>
-      </w:r>
-      <w:r>
-        <w:rPr>
-          <w:rFonts w:ascii="Arial" w:hAnsi="Arial" w:cs="Arial"/>
-          <w:sz w:val="24"/>
-          <w:szCs w:val="24"/>
-        </w:rPr>
-        <w:t>é um gerador de analisador sintático LALR</w:t>
-      </w:r>
-      <w:r>
-        <w:rPr>
-          <w:rFonts w:ascii="Arial" w:hAnsi="Arial" w:cs="Arial"/>
-          <w:sz w:val="24"/>
-          <w:szCs w:val="24"/>
-        </w:rPr>
-        <w:t>,</w:t>
-      </w:r>
-      <w:r>
-        <w:rPr>
-          <w:rFonts w:ascii="Arial" w:hAnsi="Arial" w:cs="Arial"/>
-          <w:sz w:val="24"/>
-          <w:szCs w:val="24"/>
-        </w:rPr>
-        <w:t xml:space="preserve"> desenvolvido no começo dos anos 1970 por </w:t>
-      </w:r>
-      <w:r>
-        <w:rPr>
-          <w:rFonts w:ascii="Arial" w:hAnsi="Arial" w:cs="Arial"/>
-          <w:sz w:val="24"/>
-          <w:szCs w:val="24"/>
-        </w:rPr>
-        <w:t xml:space="preserve">Stephen C. Johnson. </w:t>
+          <w:i/>
+          <w:sz w:val="24"/>
+          <w:szCs w:val="24"/>
+        </w:rPr>
+        <w:t xml:space="preserve"> </w:t>
+      </w:r>
+      <w:proofErr w:type="spellStart"/>
+      <w:r>
+        <w:rPr>
+          <w:rFonts w:ascii="Arial" w:hAnsi="Arial" w:cs="Arial"/>
+          <w:i/>
+          <w:sz w:val="24"/>
+          <w:szCs w:val="24"/>
+        </w:rPr>
+        <w:t>Translators</w:t>
+      </w:r>
+      <w:proofErr w:type="spellEnd"/>
+      <w:r>
+        <w:rPr>
+          <w:rFonts w:ascii="Arial" w:hAnsi="Arial" w:cs="Arial"/>
+          <w:i/>
+          <w:sz w:val="24"/>
+          <w:szCs w:val="24"/>
+        </w:rPr>
+        <w:t xml:space="preserve"> for LR(k) </w:t>
+      </w:r>
+      <w:proofErr w:type="spellStart"/>
+      <w:r>
+        <w:rPr>
+          <w:rFonts w:ascii="Arial" w:hAnsi="Arial" w:cs="Arial"/>
+          <w:i/>
+          <w:sz w:val="24"/>
+          <w:szCs w:val="24"/>
+        </w:rPr>
+        <w:t>languages</w:t>
+      </w:r>
+      <w:proofErr w:type="spellEnd"/>
+      <w:r>
+        <w:rPr>
+          <w:rFonts w:ascii="Arial" w:hAnsi="Arial" w:cs="Arial"/>
+          <w:i/>
+          <w:sz w:val="24"/>
+          <w:szCs w:val="24"/>
+        </w:rPr>
+        <w:t xml:space="preserve"> </w:t>
+      </w:r>
+      <w:r>
+        <w:rPr>
+          <w:rFonts w:ascii="Arial" w:hAnsi="Arial" w:cs="Arial"/>
+          <w:sz w:val="24"/>
+          <w:szCs w:val="24"/>
+        </w:rPr>
+        <w:t xml:space="preserve">em 1969 como </w:t>
+      </w:r>
+      <w:r>
+        <w:rPr>
+          <w:rFonts w:ascii="Arial" w:hAnsi="Arial" w:cs="Arial"/>
+          <w:sz w:val="24"/>
+          <w:szCs w:val="24"/>
+        </w:rPr>
+        <w:t xml:space="preserve">uma </w:t>
+      </w:r>
+      <w:r>
+        <w:rPr>
+          <w:rFonts w:ascii="Arial" w:hAnsi="Arial" w:cs="Arial"/>
+          <w:sz w:val="24"/>
+          <w:szCs w:val="24"/>
+        </w:rPr>
+        <w:t xml:space="preserve">forma simplificada do analisador regular LR. </w:t>
       </w:r>
     </w:p>
     <w:p>
@@ -660,7 +735,43 @@
           <w:sz w:val="24"/>
           <w:szCs w:val="24"/>
         </w:rPr>
-        <w:t xml:space="preserve">Normalmente utilizado para a construção de compiladores, o YACC proporciona uma ferramenta na qual o usuário específica uma estrutura de entrada junto com um código para ser invocado cada vez que uma estrutura é reconhecida. </w:t>
+        <w:t xml:space="preserve">O objetivo dessa analisador era facilitar a implementação de analisadores LR(1) sem que perder o seu poder. </w:t>
+      </w:r>
+      <w:proofErr w:type="spellStart"/>
+      <w:r>
+        <w:rPr>
+          <w:rFonts w:ascii="Arial" w:hAnsi="Arial" w:cs="Arial"/>
+          <w:sz w:val="24"/>
+          <w:szCs w:val="24"/>
+        </w:rPr>
+        <w:t>DeRemer</w:t>
+      </w:r>
+      <w:proofErr w:type="spellEnd"/>
+      <w:r>
+        <w:rPr>
+          <w:rFonts w:ascii="Arial" w:hAnsi="Arial" w:cs="Arial"/>
+          <w:sz w:val="24"/>
+          <w:szCs w:val="24"/>
+        </w:rPr>
+        <w:t xml:space="preserve"> conseguiu mostrar em seu trabalho que o seu analisador era mais potente que o LR(0), mas que haviam linguagens que pertenciam a LR(1) e que não pertenciam a LALR. Mais tarde foi demostrado que, mesmo sendo mais fraco que o LR(1), o seu analisador era potente o suficiente para muitas das principais linguagens de programação. (</w:t>
+      </w:r>
+      <w:proofErr w:type="gramStart"/>
+      <w:r>
+        <w:rPr>
+          <w:rFonts w:ascii="Arial" w:hAnsi="Arial" w:cs="Arial"/>
+          <w:sz w:val="24"/>
+          <w:szCs w:val="24"/>
+        </w:rPr>
+        <w:t>não</w:t>
+      </w:r>
+      <w:proofErr w:type="gramEnd"/>
+      <w:r>
+        <w:rPr>
+          <w:rFonts w:ascii="Arial" w:hAnsi="Arial" w:cs="Arial"/>
+          <w:sz w:val="24"/>
+          <w:szCs w:val="24"/>
+        </w:rPr>
+        <w:t xml:space="preserve"> esquecer citação aqui).</w:t>
       </w:r>
     </w:p>
     <w:p>
@@ -679,200 +790,42 @@
           <w:sz w:val="24"/>
           <w:szCs w:val="24"/>
         </w:rPr>
-        <w:t xml:space="preserve">A figura 1 mostra o YACC sendo utilizado. </w:t>
-      </w:r>
-      <w:r>
-        <w:rPr>
-          <w:rFonts w:ascii="Arial" w:hAnsi="Arial" w:cs="Arial"/>
-          <w:sz w:val="24"/>
-          <w:szCs w:val="24"/>
-        </w:rPr>
-        <w:t>No painel A</w:t>
-      </w:r>
-      <w:r>
-        <w:rPr>
-          <w:rFonts w:ascii="Arial" w:hAnsi="Arial" w:cs="Arial"/>
-          <w:sz w:val="24"/>
-          <w:szCs w:val="24"/>
-        </w:rPr>
-        <w:t xml:space="preserve"> coluna temos um </w:t>
-      </w:r>
-      <w:r>
-        <w:rPr>
-          <w:rFonts w:ascii="Arial" w:hAnsi="Arial" w:cs="Arial"/>
-          <w:sz w:val="24"/>
-          <w:szCs w:val="24"/>
-        </w:rPr>
-        <w:t xml:space="preserve">trecho de código em </w:t>
-      </w:r>
-      <w:r>
-        <w:rPr>
-          <w:rFonts w:ascii="Arial" w:hAnsi="Arial" w:cs="Arial"/>
-          <w:sz w:val="24"/>
-          <w:szCs w:val="24"/>
-        </w:rPr>
-        <w:t>P</w:t>
-      </w:r>
-      <w:r>
-        <w:rPr>
-          <w:rFonts w:ascii="Arial" w:hAnsi="Arial" w:cs="Arial"/>
-          <w:sz w:val="24"/>
-          <w:szCs w:val="24"/>
-        </w:rPr>
-        <w:t>ascal que será utilizado como entrada para o código YACC, no painel B temos a estrutura definida por um usuário com o YACC e no painel C a saída gerada</w:t>
-      </w:r>
-      <w:r>
-        <w:rPr>
-          <w:rFonts w:ascii="Arial" w:hAnsi="Arial" w:cs="Arial"/>
-          <w:sz w:val="24"/>
-          <w:szCs w:val="24"/>
-        </w:rPr>
-        <w:t xml:space="preserve"> em Java</w:t>
-      </w:r>
-      <w:r>
-        <w:rPr>
-          <w:rFonts w:ascii="Arial" w:hAnsi="Arial" w:cs="Arial"/>
-          <w:sz w:val="24"/>
-          <w:szCs w:val="24"/>
-        </w:rPr>
-        <w:t xml:space="preserve">. Como pode ser visto, o código YACC detecta quando uma linha começa com a palavra-chave </w:t>
-      </w:r>
-      <w:r>
-        <w:rPr>
-          <w:rFonts w:ascii="Arial" w:hAnsi="Arial" w:cs="Arial"/>
-          <w:i/>
-          <w:sz w:val="24"/>
-          <w:szCs w:val="24"/>
-        </w:rPr>
-        <w:t>var</w:t>
-      </w:r>
-      <w:r>
-        <w:rPr>
-          <w:rFonts w:ascii="Arial" w:hAnsi="Arial" w:cs="Arial"/>
-          <w:i/>
+        <w:t>Os primeiros algoritmos para gerar analisadores LALR foram feitos em 1972 (citação), hoje em dia os geradores mais comuns são o YACC e o GNU Bison.</w:t>
+      </w:r>
+      <w:bookmarkStart w:id="0" w:name="_GoBack"/>
+      <w:bookmarkEnd w:id="0"/>
+      <w:r>
+        <w:rPr>
+          <w:rFonts w:ascii="Arial" w:hAnsi="Arial" w:cs="Arial"/>
           <w:sz w:val="24"/>
           <w:szCs w:val="24"/>
         </w:rPr>
         <w:t xml:space="preserve"> </w:t>
       </w:r>
-      <w:r>
-        <w:rPr>
-          <w:rFonts w:ascii="Arial" w:hAnsi="Arial" w:cs="Arial"/>
-          <w:sz w:val="24"/>
-          <w:szCs w:val="24"/>
-        </w:rPr>
-        <w:t xml:space="preserve">seguida de um dois pontos, </w:t>
-      </w:r>
-      <w:r>
-        <w:rPr>
-          <w:rFonts w:ascii="Arial" w:hAnsi="Arial" w:cs="Arial"/>
-          <w:sz w:val="24"/>
-          <w:szCs w:val="24"/>
-        </w:rPr>
-        <w:t xml:space="preserve">dois </w:t>
-      </w:r>
-      <w:r>
-        <w:rPr>
-          <w:rFonts w:ascii="Arial" w:hAnsi="Arial" w:cs="Arial"/>
-          <w:sz w:val="24"/>
-          <w:szCs w:val="24"/>
-        </w:rPr>
-        <w:t>identificador</w:t>
-      </w:r>
-      <w:r>
-        <w:rPr>
-          <w:rFonts w:ascii="Arial" w:hAnsi="Arial" w:cs="Arial"/>
-          <w:sz w:val="24"/>
-          <w:szCs w:val="24"/>
-        </w:rPr>
-        <w:t>es quaisquer</w:t>
-      </w:r>
-      <w:r>
-        <w:rPr>
-          <w:rFonts w:ascii="Arial" w:hAnsi="Arial" w:cs="Arial"/>
-          <w:sz w:val="24"/>
-          <w:szCs w:val="24"/>
-        </w:rPr>
-        <w:t xml:space="preserve"> e um ponto e vírgula, gerando </w:t>
-      </w:r>
-      <w:r>
-        <w:rPr>
-          <w:rFonts w:ascii="Arial" w:hAnsi="Arial" w:cs="Arial"/>
-          <w:sz w:val="24"/>
-          <w:szCs w:val="24"/>
-        </w:rPr>
-        <w:t>a saída em Java</w:t>
-      </w:r>
-      <w:r>
-        <w:rPr>
-          <w:rFonts w:ascii="Arial" w:hAnsi="Arial" w:cs="Arial"/>
-          <w:sz w:val="24"/>
-          <w:szCs w:val="24"/>
-        </w:rPr>
-        <w:t xml:space="preserve"> </w:t>
-      </w:r>
-      <w:r>
-        <w:rPr>
-          <w:rFonts w:ascii="Arial" w:hAnsi="Arial" w:cs="Arial"/>
-          <w:sz w:val="24"/>
-          <w:szCs w:val="24"/>
-        </w:rPr>
-        <w:t>“</w:t>
-      </w:r>
-      <w:proofErr w:type="spellStart"/>
-      <w:r>
-        <w:rPr>
-          <w:rFonts w:ascii="Arial" w:hAnsi="Arial" w:cs="Arial"/>
-          <w:i/>
-          <w:sz w:val="24"/>
-          <w:szCs w:val="24"/>
-        </w:rPr>
-        <w:t>String</w:t>
-      </w:r>
-      <w:proofErr w:type="spellEnd"/>
-      <w:r>
-        <w:rPr>
-          <w:rFonts w:ascii="Arial" w:hAnsi="Arial" w:cs="Arial"/>
-          <w:i/>
-          <w:sz w:val="24"/>
-          <w:szCs w:val="24"/>
-        </w:rPr>
-        <w:t xml:space="preserve"> x;</w:t>
-      </w:r>
-      <w:r>
-        <w:rPr>
-          <w:rFonts w:ascii="Arial" w:hAnsi="Arial" w:cs="Arial"/>
-          <w:sz w:val="24"/>
-          <w:szCs w:val="24"/>
-        </w:rPr>
-        <w:t xml:space="preserve">”. Em blocos entre colchetes é possível escrever qualquer código em C, portanto poderíamos, por exemplo, fazer a verificação de que se </w:t>
-      </w:r>
-      <w:proofErr w:type="spellStart"/>
-      <w:r>
-        <w:rPr>
-          <w:rFonts w:ascii="Arial" w:hAnsi="Arial" w:cs="Arial"/>
-          <w:i/>
-          <w:sz w:val="24"/>
-          <w:szCs w:val="24"/>
-        </w:rPr>
-        <w:t>String</w:t>
-      </w:r>
-      <w:proofErr w:type="spellEnd"/>
-      <w:r>
-        <w:rPr>
-          <w:rFonts w:ascii="Arial" w:hAnsi="Arial" w:cs="Arial"/>
-          <w:sz w:val="24"/>
-          <w:szCs w:val="24"/>
-        </w:rPr>
-        <w:t xml:space="preserve"> </w:t>
-      </w:r>
-      <w:r>
-        <w:rPr>
-          <w:rFonts w:ascii="Arial" w:hAnsi="Arial" w:cs="Arial"/>
-          <w:sz w:val="24"/>
-          <w:szCs w:val="24"/>
-        </w:rPr>
-        <w:t xml:space="preserve">é um tipo suportado em nossa estrutura.  </w:t>
+    </w:p>
+    <w:p>
+      <w:pPr>
+        <w:pStyle w:val="PargrafodaLista"/>
+        <w:numPr>
+          <w:ilvl w:val="1"/>
+          <w:numId w:val="1"/>
+        </w:numPr>
+        <w:spacing w:line="360" w:lineRule="auto"/>
+        <w:rPr>
+          <w:rFonts w:ascii="Arial" w:hAnsi="Arial" w:cs="Arial"/>
+          <w:b/>
+          <w:sz w:val="24"/>
+          <w:szCs w:val="24"/>
+        </w:rPr>
+      </w:pPr>
+      <w:r>
+        <w:rPr>
+          <w:rFonts w:ascii="Arial" w:hAnsi="Arial" w:cs="Arial"/>
+          <w:b/>
+          <w:sz w:val="24"/>
+          <w:szCs w:val="24"/>
+        </w:rPr>
+        <w:t>YACC</w:t>
       </w:r>
     </w:p>
     <w:p>
@@ -885,6 +838,150 @@
           <w:szCs w:val="24"/>
         </w:rPr>
       </w:pPr>
+      <w:r>
+        <w:rPr>
+          <w:rFonts w:ascii="Arial" w:hAnsi="Arial" w:cs="Arial"/>
+          <w:sz w:val="24"/>
+          <w:szCs w:val="24"/>
+        </w:rPr>
+        <w:t>YACC (</w:t>
+      </w:r>
+      <w:proofErr w:type="spellStart"/>
+      <w:r>
+        <w:rPr>
+          <w:rFonts w:ascii="Arial" w:hAnsi="Arial" w:cs="Arial"/>
+          <w:sz w:val="24"/>
+          <w:szCs w:val="24"/>
+        </w:rPr>
+        <w:t>Yet</w:t>
+      </w:r>
+      <w:proofErr w:type="spellEnd"/>
+      <w:r>
+        <w:rPr>
+          <w:rFonts w:ascii="Arial" w:hAnsi="Arial" w:cs="Arial"/>
+          <w:sz w:val="24"/>
+          <w:szCs w:val="24"/>
+        </w:rPr>
+        <w:t xml:space="preserve"> </w:t>
+      </w:r>
+      <w:proofErr w:type="spellStart"/>
+      <w:r>
+        <w:rPr>
+          <w:rFonts w:ascii="Arial" w:hAnsi="Arial" w:cs="Arial"/>
+          <w:sz w:val="24"/>
+          <w:szCs w:val="24"/>
+        </w:rPr>
+        <w:t>Another</w:t>
+      </w:r>
+      <w:proofErr w:type="spellEnd"/>
+      <w:r>
+        <w:rPr>
+          <w:rFonts w:ascii="Arial" w:hAnsi="Arial" w:cs="Arial"/>
+          <w:sz w:val="24"/>
+          <w:szCs w:val="24"/>
+        </w:rPr>
+        <w:t xml:space="preserve"> </w:t>
+      </w:r>
+      <w:proofErr w:type="spellStart"/>
+      <w:r>
+        <w:rPr>
+          <w:rFonts w:ascii="Arial" w:hAnsi="Arial" w:cs="Arial"/>
+          <w:sz w:val="24"/>
+          <w:szCs w:val="24"/>
+        </w:rPr>
+        <w:t>Compiler</w:t>
+      </w:r>
+      <w:proofErr w:type="spellEnd"/>
+      <w:r>
+        <w:rPr>
+          <w:rFonts w:ascii="Arial" w:hAnsi="Arial" w:cs="Arial"/>
+          <w:sz w:val="24"/>
+          <w:szCs w:val="24"/>
+        </w:rPr>
+        <w:t xml:space="preserve"> </w:t>
+      </w:r>
+      <w:proofErr w:type="spellStart"/>
+      <w:r>
+        <w:rPr>
+          <w:rFonts w:ascii="Arial" w:hAnsi="Arial" w:cs="Arial"/>
+          <w:sz w:val="24"/>
+          <w:szCs w:val="24"/>
+        </w:rPr>
+        <w:t>Compiler</w:t>
+      </w:r>
+      <w:proofErr w:type="spellEnd"/>
+      <w:r>
+        <w:rPr>
+          <w:rFonts w:ascii="Arial" w:hAnsi="Arial" w:cs="Arial"/>
+          <w:sz w:val="24"/>
+          <w:szCs w:val="24"/>
+        </w:rPr>
+        <w:t xml:space="preserve">) </w:t>
+      </w:r>
+      <w:r>
+        <w:rPr>
+          <w:rFonts w:ascii="Arial" w:hAnsi="Arial" w:cs="Arial"/>
+          <w:sz w:val="24"/>
+          <w:szCs w:val="24"/>
+        </w:rPr>
+        <w:t>é um gerador de analisador</w:t>
+      </w:r>
+      <w:r>
+        <w:rPr>
+          <w:rFonts w:ascii="Arial" w:hAnsi="Arial" w:cs="Arial"/>
+          <w:sz w:val="24"/>
+          <w:szCs w:val="24"/>
+        </w:rPr>
+        <w:t>es</w:t>
+      </w:r>
+      <w:r>
+        <w:rPr>
+          <w:rFonts w:ascii="Arial" w:hAnsi="Arial" w:cs="Arial"/>
+          <w:sz w:val="24"/>
+          <w:szCs w:val="24"/>
+        </w:rPr>
+        <w:t xml:space="preserve"> sintático</w:t>
+      </w:r>
+      <w:r>
+        <w:rPr>
+          <w:rFonts w:ascii="Arial" w:hAnsi="Arial" w:cs="Arial"/>
+          <w:sz w:val="24"/>
+          <w:szCs w:val="24"/>
+        </w:rPr>
+        <w:t>s</w:t>
+      </w:r>
+      <w:r>
+        <w:rPr>
+          <w:rFonts w:ascii="Arial" w:hAnsi="Arial" w:cs="Arial"/>
+          <w:sz w:val="24"/>
+          <w:szCs w:val="24"/>
+        </w:rPr>
+        <w:t xml:space="preserve"> LALR</w:t>
+      </w:r>
+      <w:r>
+        <w:rPr>
+          <w:rFonts w:ascii="Arial" w:hAnsi="Arial" w:cs="Arial"/>
+          <w:sz w:val="24"/>
+          <w:szCs w:val="24"/>
+        </w:rPr>
+        <w:t>,</w:t>
+      </w:r>
+      <w:r>
+        <w:rPr>
+          <w:rFonts w:ascii="Arial" w:hAnsi="Arial" w:cs="Arial"/>
+          <w:sz w:val="24"/>
+          <w:szCs w:val="24"/>
+        </w:rPr>
+        <w:t xml:space="preserve"> desenvolvido no começo dos anos 1970 por </w:t>
+      </w:r>
+      <w:r>
+        <w:rPr>
+          <w:rFonts w:ascii="Arial" w:hAnsi="Arial" w:cs="Arial"/>
+          <w:sz w:val="24"/>
+          <w:szCs w:val="24"/>
+        </w:rPr>
+        <w:t xml:space="preserve">Stephen C. Johnson. </w:t>
+      </w:r>
     </w:p>
     <w:p>
       <w:pPr>
@@ -892,42 +989,18 @@
         <w:ind w:firstLine="405"/>
         <w:rPr>
           <w:rFonts w:ascii="Arial" w:hAnsi="Arial" w:cs="Arial"/>
-          <w:b/>
-          <w:sz w:val="24"/>
-          <w:szCs w:val="24"/>
-        </w:rPr>
-      </w:pPr>
-      <w:r>
-        <w:rPr>
-          <w:rFonts w:ascii="Arial" w:hAnsi="Arial" w:cs="Arial"/>
-          <w:b/>
-          <w:sz w:val="24"/>
-          <w:szCs w:val="24"/>
-        </w:rPr>
-        <w:t>FAZER A IMAGEM DE EXEMPLO.</w:t>
-      </w:r>
-    </w:p>
-    <w:p>
-      <w:pPr>
-        <w:spacing w:line="360" w:lineRule="auto"/>
-        <w:rPr>
-          <w:rFonts w:ascii="Arial" w:hAnsi="Arial" w:cs="Arial"/>
-          <w:b/>
-          <w:sz w:val="24"/>
-          <w:szCs w:val="24"/>
-        </w:rPr>
-      </w:pPr>
-      <w:r>
-        <w:rPr>
-          <w:rFonts w:ascii="Arial" w:hAnsi="Arial" w:cs="Arial"/>
-          <w:b/>
-          <w:sz w:val="24"/>
-          <w:szCs w:val="24"/>
-        </w:rPr>
-        <w:t>1.2 Lex</w:t>
-      </w:r>
-      <w:bookmarkStart w:id="0" w:name="_GoBack"/>
-      <w:bookmarkEnd w:id="0"/>
+          <w:sz w:val="24"/>
+          <w:szCs w:val="24"/>
+        </w:rPr>
+      </w:pPr>
+      <w:r>
+        <w:rPr>
+          <w:rFonts w:ascii="Arial" w:hAnsi="Arial" w:cs="Arial"/>
+          <w:sz w:val="24"/>
+          <w:szCs w:val="24"/>
+        </w:rPr>
+        <w:t xml:space="preserve">Normalmente utilizado para a construção de compiladores, o YACC proporciona uma ferramenta na qual o usuário específica uma estrutura de entrada junto com um código para ser invocado cada vez que uma estrutura é reconhecida. </w:t>
+      </w:r>
     </w:p>
     <w:p>
       <w:pPr>
@@ -939,6 +1012,1881 @@
           <w:szCs w:val="24"/>
         </w:rPr>
       </w:pPr>
+      <w:r>
+        <w:rPr>
+          <w:rFonts w:ascii="Arial" w:hAnsi="Arial" w:cs="Arial"/>
+          <w:sz w:val="24"/>
+          <w:szCs w:val="24"/>
+        </w:rPr>
+        <w:t xml:space="preserve">A figura 1 mostra o YACC sendo utilizado. </w:t>
+      </w:r>
+      <w:r>
+        <w:rPr>
+          <w:rFonts w:ascii="Arial" w:hAnsi="Arial" w:cs="Arial"/>
+          <w:sz w:val="24"/>
+          <w:szCs w:val="24"/>
+        </w:rPr>
+        <w:t>No painel A</w:t>
+      </w:r>
+      <w:r>
+        <w:rPr>
+          <w:rFonts w:ascii="Arial" w:hAnsi="Arial" w:cs="Arial"/>
+          <w:sz w:val="24"/>
+          <w:szCs w:val="24"/>
+        </w:rPr>
+        <w:t xml:space="preserve"> coluna temos um </w:t>
+      </w:r>
+      <w:r>
+        <w:rPr>
+          <w:rFonts w:ascii="Arial" w:hAnsi="Arial" w:cs="Arial"/>
+          <w:sz w:val="24"/>
+          <w:szCs w:val="24"/>
+        </w:rPr>
+        <w:t xml:space="preserve">trecho de código em </w:t>
+      </w:r>
+      <w:r>
+        <w:rPr>
+          <w:rFonts w:ascii="Arial" w:hAnsi="Arial" w:cs="Arial"/>
+          <w:sz w:val="24"/>
+          <w:szCs w:val="24"/>
+        </w:rPr>
+        <w:t>P</w:t>
+      </w:r>
+      <w:r>
+        <w:rPr>
+          <w:rFonts w:ascii="Arial" w:hAnsi="Arial" w:cs="Arial"/>
+          <w:sz w:val="24"/>
+          <w:szCs w:val="24"/>
+        </w:rPr>
+        <w:t>ascal que será utilizado como entrada para o código YACC, no painel B temos a estrutura definida por um usuário com o YACC e no painel C a saída gerada</w:t>
+      </w:r>
+      <w:r>
+        <w:rPr>
+          <w:rFonts w:ascii="Arial" w:hAnsi="Arial" w:cs="Arial"/>
+          <w:sz w:val="24"/>
+          <w:szCs w:val="24"/>
+        </w:rPr>
+        <w:t xml:space="preserve"> em Java</w:t>
+      </w:r>
+      <w:r>
+        <w:rPr>
+          <w:rFonts w:ascii="Arial" w:hAnsi="Arial" w:cs="Arial"/>
+          <w:sz w:val="24"/>
+          <w:szCs w:val="24"/>
+        </w:rPr>
+        <w:t xml:space="preserve">. Como pode ser visto, o código YACC detecta quando uma linha começa com a palavra-chave </w:t>
+      </w:r>
+      <w:r>
+        <w:rPr>
+          <w:rFonts w:ascii="Arial" w:hAnsi="Arial" w:cs="Arial"/>
+          <w:i/>
+          <w:sz w:val="24"/>
+          <w:szCs w:val="24"/>
+        </w:rPr>
+        <w:t>var</w:t>
+      </w:r>
+      <w:r>
+        <w:rPr>
+          <w:rFonts w:ascii="Arial" w:hAnsi="Arial" w:cs="Arial"/>
+          <w:i/>
+          <w:sz w:val="24"/>
+          <w:szCs w:val="24"/>
+        </w:rPr>
+        <w:t xml:space="preserve"> </w:t>
+      </w:r>
+      <w:r>
+        <w:rPr>
+          <w:rFonts w:ascii="Arial" w:hAnsi="Arial" w:cs="Arial"/>
+          <w:sz w:val="24"/>
+          <w:szCs w:val="24"/>
+        </w:rPr>
+        <w:t xml:space="preserve">seguida de um dois pontos, </w:t>
+      </w:r>
+      <w:r>
+        <w:rPr>
+          <w:rFonts w:ascii="Arial" w:hAnsi="Arial" w:cs="Arial"/>
+          <w:sz w:val="24"/>
+          <w:szCs w:val="24"/>
+        </w:rPr>
+        <w:t xml:space="preserve">dois </w:t>
+      </w:r>
+      <w:r>
+        <w:rPr>
+          <w:rFonts w:ascii="Arial" w:hAnsi="Arial" w:cs="Arial"/>
+          <w:sz w:val="24"/>
+          <w:szCs w:val="24"/>
+        </w:rPr>
+        <w:t>identificador</w:t>
+      </w:r>
+      <w:r>
+        <w:rPr>
+          <w:rFonts w:ascii="Arial" w:hAnsi="Arial" w:cs="Arial"/>
+          <w:sz w:val="24"/>
+          <w:szCs w:val="24"/>
+        </w:rPr>
+        <w:t>es quaisquer</w:t>
+      </w:r>
+      <w:r>
+        <w:rPr>
+          <w:rFonts w:ascii="Arial" w:hAnsi="Arial" w:cs="Arial"/>
+          <w:sz w:val="24"/>
+          <w:szCs w:val="24"/>
+        </w:rPr>
+        <w:t xml:space="preserve"> e um ponto e vírgula, gerando </w:t>
+      </w:r>
+      <w:r>
+        <w:rPr>
+          <w:rFonts w:ascii="Arial" w:hAnsi="Arial" w:cs="Arial"/>
+          <w:sz w:val="24"/>
+          <w:szCs w:val="24"/>
+        </w:rPr>
+        <w:t>a saída em Java</w:t>
+      </w:r>
+      <w:r>
+        <w:rPr>
+          <w:rFonts w:ascii="Arial" w:hAnsi="Arial" w:cs="Arial"/>
+          <w:sz w:val="24"/>
+          <w:szCs w:val="24"/>
+        </w:rPr>
+        <w:t xml:space="preserve"> </w:t>
+      </w:r>
+      <w:r>
+        <w:rPr>
+          <w:rFonts w:ascii="Arial" w:hAnsi="Arial" w:cs="Arial"/>
+          <w:sz w:val="24"/>
+          <w:szCs w:val="24"/>
+        </w:rPr>
+        <w:t>“</w:t>
+      </w:r>
+      <w:proofErr w:type="spellStart"/>
+      <w:r>
+        <w:rPr>
+          <w:rFonts w:ascii="Arial" w:hAnsi="Arial" w:cs="Arial"/>
+          <w:i/>
+          <w:sz w:val="24"/>
+          <w:szCs w:val="24"/>
+        </w:rPr>
+        <w:t>String</w:t>
+      </w:r>
+      <w:proofErr w:type="spellEnd"/>
+      <w:r>
+        <w:rPr>
+          <w:rFonts w:ascii="Arial" w:hAnsi="Arial" w:cs="Arial"/>
+          <w:i/>
+          <w:sz w:val="24"/>
+          <w:szCs w:val="24"/>
+        </w:rPr>
+        <w:t xml:space="preserve"> x;</w:t>
+      </w:r>
+      <w:r>
+        <w:rPr>
+          <w:rFonts w:ascii="Arial" w:hAnsi="Arial" w:cs="Arial"/>
+          <w:sz w:val="24"/>
+          <w:szCs w:val="24"/>
+        </w:rPr>
+        <w:t xml:space="preserve">”. Em blocos entre colchetes é possível escrever qualquer </w:t>
+      </w:r>
+      <w:r>
+        <w:rPr>
+          <w:rFonts w:ascii="Arial" w:hAnsi="Arial" w:cs="Arial"/>
+          <w:sz w:val="24"/>
+          <w:szCs w:val="24"/>
+        </w:rPr>
+        <w:lastRenderedPageBreak/>
+        <w:t xml:space="preserve">código em C, portanto poderíamos, por exemplo, fazer a verificação de que se </w:t>
+      </w:r>
+      <w:proofErr w:type="spellStart"/>
+      <w:r>
+        <w:rPr>
+          <w:rFonts w:ascii="Arial" w:hAnsi="Arial" w:cs="Arial"/>
+          <w:i/>
+          <w:sz w:val="24"/>
+          <w:szCs w:val="24"/>
+        </w:rPr>
+        <w:t>String</w:t>
+      </w:r>
+      <w:proofErr w:type="spellEnd"/>
+      <w:r>
+        <w:rPr>
+          <w:rFonts w:ascii="Arial" w:hAnsi="Arial" w:cs="Arial"/>
+          <w:sz w:val="24"/>
+          <w:szCs w:val="24"/>
+        </w:rPr>
+        <w:t xml:space="preserve"> é um tipo suportado em nossa estrutura.  </w:t>
+      </w:r>
+    </w:p>
+    <w:p>
+      <w:pPr>
+        <w:spacing w:line="360" w:lineRule="auto"/>
+        <w:ind w:firstLine="405"/>
+        <w:rPr>
+          <w:rFonts w:ascii="Arial" w:hAnsi="Arial" w:cs="Arial"/>
+          <w:sz w:val="24"/>
+          <w:szCs w:val="24"/>
+        </w:rPr>
+      </w:pPr>
+    </w:p>
+    <w:p>
+      <w:pPr>
+        <w:spacing w:line="360" w:lineRule="auto"/>
+        <w:ind w:firstLine="405"/>
+        <w:rPr>
+          <w:rFonts w:ascii="Arial" w:hAnsi="Arial" w:cs="Arial"/>
+          <w:b/>
+          <w:sz w:val="24"/>
+          <w:szCs w:val="24"/>
+        </w:rPr>
+      </w:pPr>
+      <w:r>
+        <w:rPr>
+          <w:rFonts w:ascii="Arial" w:hAnsi="Arial" w:cs="Arial"/>
+          <w:b/>
+          <w:sz w:val="24"/>
+          <w:szCs w:val="24"/>
+        </w:rPr>
+        <w:t>FAZER A IMAGEM DE EXEMPLO.</w:t>
+      </w:r>
+    </w:p>
+    <w:p>
+      <w:pPr>
+        <w:spacing w:line="360" w:lineRule="auto"/>
+        <w:rPr>
+          <w:rFonts w:ascii="Arial" w:hAnsi="Arial" w:cs="Arial"/>
+          <w:b/>
+          <w:sz w:val="24"/>
+          <w:szCs w:val="24"/>
+        </w:rPr>
+      </w:pPr>
+      <w:r>
+        <w:rPr>
+          <w:rFonts w:ascii="Arial" w:hAnsi="Arial" w:cs="Arial"/>
+          <w:b/>
+          <w:sz w:val="24"/>
+          <w:szCs w:val="24"/>
+        </w:rPr>
+        <w:t>1.3</w:t>
+      </w:r>
+      <w:r>
+        <w:rPr>
+          <w:rFonts w:ascii="Arial" w:hAnsi="Arial" w:cs="Arial"/>
+          <w:b/>
+          <w:sz w:val="24"/>
+          <w:szCs w:val="24"/>
+        </w:rPr>
+        <w:t xml:space="preserve"> Lex</w:t>
+      </w:r>
+    </w:p>
+    <w:p>
+      <w:pPr>
+        <w:spacing w:line="360" w:lineRule="auto"/>
+        <w:rPr>
+          <w:rFonts w:ascii="Arial" w:hAnsi="Arial" w:cs="Arial"/>
+          <w:sz w:val="24"/>
+          <w:szCs w:val="24"/>
+        </w:rPr>
+      </w:pPr>
+      <w:r>
+        <w:rPr>
+          <w:rFonts w:ascii="Arial" w:hAnsi="Arial" w:cs="Arial"/>
+          <w:b/>
+          <w:sz w:val="24"/>
+          <w:szCs w:val="24"/>
+        </w:rPr>
+        <w:tab/>
+      </w:r>
+      <w:r>
+        <w:rPr>
+          <w:rFonts w:ascii="Arial" w:hAnsi="Arial" w:cs="Arial"/>
+          <w:sz w:val="24"/>
+          <w:szCs w:val="24"/>
+        </w:rPr>
+        <w:t xml:space="preserve">Lex é um gerador de analisadores léxicos, escrito por Mike </w:t>
+      </w:r>
+      <w:proofErr w:type="spellStart"/>
+      <w:r>
+        <w:rPr>
+          <w:rFonts w:ascii="Arial" w:hAnsi="Arial" w:cs="Arial"/>
+          <w:sz w:val="24"/>
+          <w:szCs w:val="24"/>
+        </w:rPr>
+        <w:t>Lesk</w:t>
+      </w:r>
+      <w:proofErr w:type="spellEnd"/>
+      <w:r>
+        <w:rPr>
+          <w:rFonts w:ascii="Arial" w:hAnsi="Arial" w:cs="Arial"/>
+          <w:sz w:val="24"/>
+          <w:szCs w:val="24"/>
+        </w:rPr>
+        <w:t xml:space="preserve"> e Eric Schmidt em 1975. Ajuda a escrever programas cujo fluxo de controle é dirigido por instâncias de expressões regulares, ou seja, as entradas podem ser interpretadas por essas expressões. </w:t>
+      </w:r>
+    </w:p>
+    <w:p>
+      <w:pPr>
+        <w:spacing w:line="360" w:lineRule="auto"/>
+        <w:ind w:firstLine="708"/>
+        <w:rPr>
+          <w:rFonts w:ascii="Arial" w:hAnsi="Arial" w:cs="Arial"/>
+          <w:sz w:val="24"/>
+          <w:szCs w:val="24"/>
+        </w:rPr>
+      </w:pPr>
+      <w:r>
+        <w:rPr>
+          <w:rFonts w:ascii="Arial" w:hAnsi="Arial" w:cs="Arial"/>
+          <w:sz w:val="24"/>
+          <w:szCs w:val="24"/>
+        </w:rPr>
+        <w:t xml:space="preserve">Um código que utiliza Lex pode ser dividido em duas partes, a declaração da expressão regular e a sequência de ações de devem ser executadas quando essa expressão </w:t>
+      </w:r>
+      <w:r>
+        <w:rPr>
+          <w:rFonts w:ascii="Arial" w:hAnsi="Arial" w:cs="Arial"/>
+          <w:sz w:val="24"/>
+          <w:szCs w:val="24"/>
+        </w:rPr>
+        <w:t>é reconhecida.</w:t>
+      </w:r>
+    </w:p>
+    <w:p>
+      <w:pPr>
+        <w:spacing w:line="360" w:lineRule="auto"/>
+        <w:ind w:firstLine="708"/>
+        <w:rPr>
+          <w:rFonts w:ascii="Arial" w:hAnsi="Arial" w:cs="Arial"/>
+          <w:sz w:val="24"/>
+          <w:szCs w:val="24"/>
+        </w:rPr>
+      </w:pPr>
+      <w:r>
+        <w:rPr>
+          <w:rFonts w:ascii="Arial" w:hAnsi="Arial" w:cs="Arial"/>
+          <w:sz w:val="24"/>
+          <w:szCs w:val="24"/>
+        </w:rPr>
+        <w:t>A figura 2 mostra um trecho de código que utiliza Lex. Na parte superior temos a expressão que vai reconhecer qualquer sequência de caracteres que comece com uma letra (maiúscula ou minúscula) e o restante de qualquer letra ou número. Na parte inferior temos o código que deve ser executado quando a expressão for reconhecida, nesse caso só imprime um texto no terminal.</w:t>
+      </w:r>
+    </w:p>
+    <w:p>
+      <w:pPr>
+        <w:spacing w:line="360" w:lineRule="auto"/>
+        <w:ind w:firstLine="708"/>
+        <w:rPr>
+          <w:rFonts w:ascii="Arial" w:hAnsi="Arial" w:cs="Arial"/>
+          <w:sz w:val="24"/>
+          <w:szCs w:val="24"/>
+        </w:rPr>
+      </w:pPr>
+    </w:p>
+    <w:p>
+      <w:pPr>
+        <w:spacing w:line="360" w:lineRule="auto"/>
+        <w:ind w:firstLine="708"/>
+        <w:rPr>
+          <w:rFonts w:ascii="Arial" w:hAnsi="Arial" w:cs="Arial"/>
+          <w:sz w:val="24"/>
+          <w:szCs w:val="24"/>
+        </w:rPr>
+      </w:pPr>
+      <w:r>
+        <w:rPr>
+          <w:rFonts w:ascii="Arial" w:hAnsi="Arial" w:cs="Arial"/>
+          <w:b/>
+          <w:sz w:val="24"/>
+          <w:szCs w:val="24"/>
+        </w:rPr>
+        <w:t>FAZER IMAGEM COM O CODIGO ABAIXO:</w:t>
+      </w:r>
+    </w:p>
+    <w:p>
+      <w:pPr>
+        <w:spacing w:line="360" w:lineRule="auto"/>
+        <w:ind w:firstLine="708"/>
+        <w:rPr>
+          <w:rFonts w:ascii="Arial" w:hAnsi="Arial" w:cs="Arial"/>
+          <w:sz w:val="24"/>
+          <w:szCs w:val="24"/>
+        </w:rPr>
+      </w:pPr>
+      <w:proofErr w:type="spellStart"/>
+      <w:proofErr w:type="gramStart"/>
+      <w:r>
+        <w:rPr>
+          <w:rFonts w:ascii="Arial" w:hAnsi="Arial" w:cs="Arial"/>
+          <w:sz w:val="24"/>
+          <w:szCs w:val="24"/>
+        </w:rPr>
+        <w:t>ident</w:t>
+      </w:r>
+      <w:proofErr w:type="spellEnd"/>
+      <w:proofErr w:type="gramEnd"/>
+      <w:r>
+        <w:rPr>
+          <w:rFonts w:ascii="Arial" w:hAnsi="Arial" w:cs="Arial"/>
+          <w:sz w:val="24"/>
+          <w:szCs w:val="24"/>
+        </w:rPr>
+        <w:t xml:space="preserve"> [a-</w:t>
+      </w:r>
+      <w:proofErr w:type="spellStart"/>
+      <w:r>
+        <w:rPr>
+          <w:rFonts w:ascii="Arial" w:hAnsi="Arial" w:cs="Arial"/>
+          <w:sz w:val="24"/>
+          <w:szCs w:val="24"/>
+        </w:rPr>
+        <w:t>zA</w:t>
+      </w:r>
+      <w:proofErr w:type="spellEnd"/>
+      <w:r>
+        <w:rPr>
+          <w:rFonts w:ascii="Arial" w:hAnsi="Arial" w:cs="Arial"/>
+          <w:sz w:val="24"/>
+          <w:szCs w:val="24"/>
+        </w:rPr>
+        <w:t>-Z][a-zA-Z1-9_]*</w:t>
+      </w:r>
+    </w:p>
+    <w:p>
+      <w:pPr>
+        <w:spacing w:line="360" w:lineRule="auto"/>
+        <w:ind w:firstLine="708"/>
+        <w:rPr>
+          <w:rFonts w:ascii="Arial" w:hAnsi="Arial" w:cs="Arial"/>
+          <w:sz w:val="24"/>
+          <w:szCs w:val="24"/>
+        </w:rPr>
+      </w:pPr>
+    </w:p>
+    <w:p>
+      <w:pPr>
+        <w:spacing w:line="360" w:lineRule="auto"/>
+        <w:ind w:firstLine="708"/>
+        <w:rPr>
+          <w:rFonts w:ascii="Arial" w:hAnsi="Arial" w:cs="Arial"/>
+          <w:sz w:val="24"/>
+          <w:szCs w:val="24"/>
+          <w:lang w:val="en-US"/>
+        </w:rPr>
+      </w:pPr>
+      <w:r>
+        <w:rPr>
+          <w:rFonts w:ascii="Arial" w:hAnsi="Arial" w:cs="Arial"/>
+          <w:sz w:val="24"/>
+          <w:szCs w:val="24"/>
+        </w:rPr>
+        <w:t>{</w:t>
+      </w:r>
+      <w:proofErr w:type="spellStart"/>
+      <w:proofErr w:type="gramStart"/>
+      <w:r>
+        <w:rPr>
+          <w:rFonts w:ascii="Arial" w:hAnsi="Arial" w:cs="Arial"/>
+          <w:sz w:val="24"/>
+          <w:szCs w:val="24"/>
+        </w:rPr>
+        <w:t>ident</w:t>
+      </w:r>
+      <w:proofErr w:type="spellEnd"/>
+      <w:proofErr w:type="gramEnd"/>
+      <w:r>
+        <w:rPr>
+          <w:rFonts w:ascii="Arial" w:hAnsi="Arial" w:cs="Arial"/>
+          <w:sz w:val="24"/>
+          <w:szCs w:val="24"/>
+        </w:rPr>
+        <w:t xml:space="preserve">} { </w:t>
+      </w:r>
+      <w:proofErr w:type="spellStart"/>
+      <w:r>
+        <w:rPr>
+          <w:rFonts w:ascii="Arial" w:hAnsi="Arial" w:cs="Arial"/>
+          <w:sz w:val="24"/>
+          <w:szCs w:val="24"/>
+        </w:rPr>
+        <w:t>printf</w:t>
+      </w:r>
+      <w:proofErr w:type="spellEnd"/>
+      <w:r>
+        <w:rPr>
+          <w:rFonts w:ascii="Arial" w:hAnsi="Arial" w:cs="Arial"/>
+          <w:sz w:val="24"/>
+          <w:szCs w:val="24"/>
+        </w:rPr>
+        <w:t xml:space="preserve">(“encontrei um identificador válido!” </w:t>
+      </w:r>
+      <w:r>
+        <w:rPr>
+          <w:rFonts w:ascii="Arial" w:hAnsi="Arial" w:cs="Arial"/>
+          <w:sz w:val="24"/>
+          <w:szCs w:val="24"/>
+          <w:lang w:val="en-US"/>
+        </w:rPr>
+        <w:t xml:space="preserve">) </w:t>
+      </w:r>
+      <w:r>
+        <w:rPr>
+          <w:rFonts w:ascii="Arial" w:hAnsi="Arial" w:cs="Arial"/>
+          <w:sz w:val="24"/>
+          <w:szCs w:val="24"/>
+        </w:rPr>
+        <w:t>}</w:t>
+      </w:r>
+    </w:p>
+    <w:p>
+      <w:pPr>
+        <w:spacing w:line="360" w:lineRule="auto"/>
+        <w:ind w:firstLine="708"/>
+        <w:rPr>
+          <w:rFonts w:ascii="Arial" w:hAnsi="Arial" w:cs="Arial"/>
+          <w:sz w:val="24"/>
+          <w:szCs w:val="24"/>
+          <w:lang w:val="en-US"/>
+        </w:rPr>
+      </w:pPr>
+    </w:p>
+    <w:p>
+      <w:pPr>
+        <w:spacing w:line="360" w:lineRule="auto"/>
+        <w:ind w:firstLine="708"/>
+        <w:rPr>
+          <w:rFonts w:ascii="Arial" w:hAnsi="Arial" w:cs="Arial"/>
+          <w:sz w:val="24"/>
+          <w:szCs w:val="24"/>
+        </w:rPr>
+      </w:pPr>
+      <w:r>
+        <w:rPr>
+          <w:rFonts w:ascii="Arial" w:hAnsi="Arial" w:cs="Arial"/>
+          <w:sz w:val="24"/>
+          <w:szCs w:val="24"/>
+        </w:rPr>
+        <w:t xml:space="preserve">Como o Lex </w:t>
+      </w:r>
+      <w:r>
+        <w:rPr>
+          <w:rFonts w:ascii="Arial" w:hAnsi="Arial" w:cs="Arial"/>
+          <w:sz w:val="24"/>
+          <w:szCs w:val="24"/>
+        </w:rPr>
+        <w:t xml:space="preserve">só consegue trabalhar com máquinas de estado finito e o YACC não consegue ler simples entradas de dados, trabalhando apenas com uma séria de </w:t>
+      </w:r>
+      <w:proofErr w:type="spellStart"/>
+      <w:r>
+        <w:rPr>
+          <w:rFonts w:ascii="Arial" w:hAnsi="Arial" w:cs="Arial"/>
+          <w:i/>
+          <w:sz w:val="24"/>
+          <w:szCs w:val="24"/>
+        </w:rPr>
+        <w:t>tokens</w:t>
+      </w:r>
+      <w:proofErr w:type="spellEnd"/>
+      <w:r>
+        <w:rPr>
+          <w:rFonts w:ascii="Arial" w:hAnsi="Arial" w:cs="Arial"/>
+          <w:i/>
+          <w:sz w:val="24"/>
+          <w:szCs w:val="24"/>
+        </w:rPr>
+        <w:t xml:space="preserve">, </w:t>
+      </w:r>
+      <w:r>
+        <w:rPr>
+          <w:rFonts w:ascii="Arial" w:hAnsi="Arial" w:cs="Arial"/>
+          <w:sz w:val="24"/>
+          <w:szCs w:val="24"/>
+        </w:rPr>
+        <w:t>eles são utilizados em conjunto</w:t>
+      </w:r>
+      <w:r>
+        <w:rPr>
+          <w:rFonts w:ascii="Arial" w:hAnsi="Arial" w:cs="Arial"/>
+          <w:sz w:val="24"/>
+          <w:szCs w:val="24"/>
+        </w:rPr>
+        <w:t xml:space="preserve">, da forma que o Lex serve como um </w:t>
+      </w:r>
+      <w:proofErr w:type="spellStart"/>
+      <w:r>
+        <w:rPr>
+          <w:rFonts w:ascii="Arial" w:hAnsi="Arial" w:cs="Arial"/>
+          <w:sz w:val="24"/>
+          <w:szCs w:val="24"/>
+        </w:rPr>
+        <w:t>p</w:t>
+      </w:r>
+      <w:r>
+        <w:rPr>
+          <w:rFonts w:ascii="Arial" w:hAnsi="Arial" w:cs="Arial"/>
+          <w:sz w:val="24"/>
+          <w:szCs w:val="24"/>
+        </w:rPr>
+        <w:t>ré</w:t>
+      </w:r>
+      <w:proofErr w:type="spellEnd"/>
+      <w:r>
+        <w:rPr>
+          <w:rFonts w:ascii="Arial" w:hAnsi="Arial" w:cs="Arial"/>
+          <w:sz w:val="24"/>
+          <w:szCs w:val="24"/>
+        </w:rPr>
+        <w:t>-processador</w:t>
+      </w:r>
+      <w:r>
+        <w:rPr>
+          <w:rFonts w:ascii="Arial" w:hAnsi="Arial" w:cs="Arial"/>
+          <w:sz w:val="24"/>
+          <w:szCs w:val="24"/>
+        </w:rPr>
+        <w:t xml:space="preserve"> do YACC gerando os </w:t>
+      </w:r>
+      <w:proofErr w:type="spellStart"/>
+      <w:r>
+        <w:rPr>
+          <w:rFonts w:ascii="Arial" w:hAnsi="Arial" w:cs="Arial"/>
+          <w:i/>
+          <w:sz w:val="24"/>
+          <w:szCs w:val="24"/>
+        </w:rPr>
+        <w:t>tokens</w:t>
+      </w:r>
+      <w:proofErr w:type="spellEnd"/>
+      <w:r>
+        <w:rPr>
+          <w:rFonts w:ascii="Arial" w:hAnsi="Arial" w:cs="Arial"/>
+          <w:i/>
+          <w:sz w:val="24"/>
+          <w:szCs w:val="24"/>
+        </w:rPr>
+        <w:t xml:space="preserve"> </w:t>
+      </w:r>
+      <w:r>
+        <w:rPr>
+          <w:rFonts w:ascii="Arial" w:hAnsi="Arial" w:cs="Arial"/>
+          <w:sz w:val="24"/>
+          <w:szCs w:val="24"/>
+        </w:rPr>
+        <w:t xml:space="preserve">que ele necessita. A figura 3 e 4 explicam essa relação. O Lex recebe a entrada de dados e as expressões regulares, gerando a rotina chamada </w:t>
+      </w:r>
+      <w:proofErr w:type="spellStart"/>
+      <w:r>
+        <w:rPr>
+          <w:rFonts w:ascii="Arial" w:hAnsi="Arial" w:cs="Arial"/>
+          <w:i/>
+          <w:sz w:val="24"/>
+          <w:szCs w:val="24"/>
+        </w:rPr>
+        <w:t>yylex</w:t>
+      </w:r>
+      <w:proofErr w:type="spellEnd"/>
+      <w:r>
+        <w:rPr>
+          <w:rFonts w:ascii="Arial" w:hAnsi="Arial" w:cs="Arial"/>
+          <w:i/>
+          <w:sz w:val="24"/>
+          <w:szCs w:val="24"/>
+        </w:rPr>
+        <w:t xml:space="preserve">, </w:t>
+      </w:r>
+      <w:r>
+        <w:rPr>
+          <w:rFonts w:ascii="Arial" w:hAnsi="Arial" w:cs="Arial"/>
+          <w:sz w:val="24"/>
+          <w:szCs w:val="24"/>
+        </w:rPr>
+        <w:t xml:space="preserve">a saída gerada serve </w:t>
+      </w:r>
+      <w:r>
+        <w:rPr>
+          <w:rFonts w:ascii="Arial" w:hAnsi="Arial" w:cs="Arial"/>
+          <w:sz w:val="24"/>
+          <w:szCs w:val="24"/>
+        </w:rPr>
+        <w:lastRenderedPageBreak/>
+        <w:t>como entrada para a roti</w:t>
+      </w:r>
+      <w:r>
+        <w:rPr>
+          <w:rFonts w:ascii="Arial" w:hAnsi="Arial" w:cs="Arial"/>
+          <w:sz w:val="24"/>
+          <w:szCs w:val="24"/>
+        </w:rPr>
+        <w:t xml:space="preserve">na </w:t>
+      </w:r>
+      <w:proofErr w:type="spellStart"/>
+      <w:r>
+        <w:rPr>
+          <w:rFonts w:ascii="Arial" w:hAnsi="Arial" w:cs="Arial"/>
+          <w:i/>
+          <w:sz w:val="24"/>
+          <w:szCs w:val="24"/>
+        </w:rPr>
+        <w:t>yyparse</w:t>
+      </w:r>
+      <w:proofErr w:type="spellEnd"/>
+      <w:r>
+        <w:rPr>
+          <w:rFonts w:ascii="Arial" w:hAnsi="Arial" w:cs="Arial"/>
+          <w:i/>
+          <w:sz w:val="24"/>
+          <w:szCs w:val="24"/>
+        </w:rPr>
+        <w:t xml:space="preserve"> </w:t>
+      </w:r>
+      <w:r>
+        <w:rPr>
+          <w:rFonts w:ascii="Arial" w:hAnsi="Arial" w:cs="Arial"/>
+          <w:sz w:val="24"/>
+          <w:szCs w:val="24"/>
+        </w:rPr>
+        <w:t xml:space="preserve">criada pelo YACC usando as regras gramaticais. Portanto, cada vez que o YACC precisa de um novo </w:t>
+      </w:r>
+      <w:proofErr w:type="spellStart"/>
+      <w:r>
+        <w:rPr>
+          <w:rFonts w:ascii="Arial" w:hAnsi="Arial" w:cs="Arial"/>
+          <w:i/>
+          <w:sz w:val="24"/>
+          <w:szCs w:val="24"/>
+        </w:rPr>
+        <w:t>token</w:t>
+      </w:r>
+      <w:proofErr w:type="spellEnd"/>
+      <w:r>
+        <w:rPr>
+          <w:rFonts w:ascii="Arial" w:hAnsi="Arial" w:cs="Arial"/>
+          <w:sz w:val="24"/>
+          <w:szCs w:val="24"/>
+        </w:rPr>
+        <w:t xml:space="preserve"> ele invoca o Lex, que processa os dados de entrada e retorna a primeira expressão identificada.</w:t>
+      </w:r>
+    </w:p>
+    <w:p>
+      <w:pPr>
+        <w:spacing w:line="360" w:lineRule="auto"/>
+        <w:ind w:firstLine="708"/>
+        <w:rPr>
+          <w:rFonts w:ascii="Arial" w:hAnsi="Arial" w:cs="Arial"/>
+          <w:sz w:val="24"/>
+          <w:szCs w:val="24"/>
+        </w:rPr>
+      </w:pPr>
+    </w:p>
+    <w:p>
+      <w:pPr>
+        <w:spacing w:line="360" w:lineRule="auto"/>
+        <w:ind w:firstLine="708"/>
+        <w:rPr>
+          <w:rFonts w:ascii="Arial" w:hAnsi="Arial" w:cs="Arial"/>
+          <w:sz w:val="24"/>
+          <w:szCs w:val="24"/>
+        </w:rPr>
+      </w:pPr>
+    </w:p>
+    <w:p>
+      <w:pPr>
+        <w:spacing w:line="360" w:lineRule="auto"/>
+        <w:ind w:firstLine="708"/>
+        <w:rPr>
+          <w:rFonts w:ascii="Arial" w:hAnsi="Arial" w:cs="Arial"/>
+          <w:sz w:val="24"/>
+          <w:szCs w:val="24"/>
+        </w:rPr>
+      </w:pPr>
+    </w:p>
+    <w:p>
+      <w:pPr>
+        <w:pStyle w:val="Pr-formataoHTML"/>
+        <w:shd w:val="clear" w:color="auto" w:fill="FFFFFF"/>
+        <w:rPr>
+          <w:color w:val="000000"/>
+        </w:rPr>
+      </w:pPr>
+      <w:r>
+        <w:rPr>
+          <w:color w:val="000000"/>
+        </w:rPr>
+        <w:t xml:space="preserve">          </w:t>
+      </w:r>
+      <w:r>
+        <w:rPr>
+          <w:color w:val="000000"/>
+        </w:rPr>
+        <w:tab/>
+      </w:r>
+      <w:r>
+        <w:rPr>
+          <w:color w:val="000000"/>
+        </w:rPr>
+        <w:tab/>
+      </w:r>
+      <w:r>
+        <w:rPr>
+          <w:color w:val="000000"/>
+        </w:rPr>
+        <w:tab/>
+        <w:t xml:space="preserve">   </w:t>
+      </w:r>
+      <w:r>
+        <w:rPr>
+          <w:color w:val="000000"/>
+        </w:rPr>
+        <w:t xml:space="preserve"> +-------+</w:t>
+      </w:r>
+    </w:p>
+    <w:p>
+      <w:pPr>
+        <w:pStyle w:val="Pr-formataoHTML"/>
+        <w:shd w:val="clear" w:color="auto" w:fill="FFFFFF"/>
+        <w:rPr>
+          <w:color w:val="000000"/>
+        </w:rPr>
+      </w:pPr>
+      <w:r>
+        <w:rPr>
+          <w:color w:val="000000"/>
+        </w:rPr>
+        <w:t xml:space="preserve">                        </w:t>
+      </w:r>
+      <w:proofErr w:type="spellStart"/>
+      <w:r>
+        <w:rPr>
+          <w:color w:val="000000"/>
+        </w:rPr>
+        <w:t>Source</w:t>
+      </w:r>
+      <w:proofErr w:type="spellEnd"/>
+      <w:r>
+        <w:rPr>
+          <w:color w:val="000000"/>
+        </w:rPr>
+        <w:t xml:space="preserve"> -&gt; </w:t>
+      </w:r>
+      <w:proofErr w:type="gramStart"/>
+      <w:r>
+        <w:rPr>
+          <w:color w:val="000000"/>
+        </w:rPr>
+        <w:t>|  Lex</w:t>
+      </w:r>
+      <w:proofErr w:type="gramEnd"/>
+      <w:r>
+        <w:rPr>
+          <w:color w:val="000000"/>
+        </w:rPr>
+        <w:t xml:space="preserve">  |  -&gt; </w:t>
+      </w:r>
+      <w:proofErr w:type="spellStart"/>
+      <w:r>
+        <w:rPr>
+          <w:color w:val="000000"/>
+        </w:rPr>
+        <w:t>yylex</w:t>
+      </w:r>
+      <w:proofErr w:type="spellEnd"/>
+    </w:p>
+    <w:p>
+      <w:pPr>
+        <w:pStyle w:val="Pr-formataoHTML"/>
+        <w:shd w:val="clear" w:color="auto" w:fill="FFFFFF"/>
+        <w:rPr>
+          <w:color w:val="000000"/>
+        </w:rPr>
+      </w:pPr>
+      <w:r>
+        <w:rPr>
+          <w:color w:val="000000"/>
+        </w:rPr>
+        <w:t xml:space="preserve">                                  +-------+</w:t>
+      </w:r>
+    </w:p>
+    <w:p>
+      <w:pPr>
+        <w:pStyle w:val="Pr-formataoHTML"/>
+        <w:shd w:val="clear" w:color="auto" w:fill="FFFFFF"/>
+        <w:rPr>
+          <w:color w:val="000000"/>
+        </w:rPr>
+      </w:pPr>
+    </w:p>
+    <w:p>
+      <w:pPr>
+        <w:pStyle w:val="Pr-formataoHTML"/>
+        <w:shd w:val="clear" w:color="auto" w:fill="FFFFFF"/>
+        <w:rPr>
+          <w:color w:val="000000"/>
+        </w:rPr>
+      </w:pPr>
+      <w:r>
+        <w:rPr>
+          <w:color w:val="000000"/>
+        </w:rPr>
+        <w:t xml:space="preserve">                                  +-------+</w:t>
+      </w:r>
+    </w:p>
+    <w:p>
+      <w:pPr>
+        <w:pStyle w:val="Pr-formataoHTML"/>
+        <w:shd w:val="clear" w:color="auto" w:fill="FFFFFF"/>
+        <w:rPr>
+          <w:color w:val="000000"/>
+        </w:rPr>
+      </w:pPr>
+      <w:r>
+        <w:rPr>
+          <w:color w:val="000000"/>
+        </w:rPr>
+        <w:t xml:space="preserve">                        Input -</w:t>
+      </w:r>
+      <w:proofErr w:type="gramStart"/>
+      <w:r>
+        <w:rPr>
+          <w:color w:val="000000"/>
+        </w:rPr>
+        <w:t>&gt;  |</w:t>
+      </w:r>
+      <w:proofErr w:type="gramEnd"/>
+      <w:r>
+        <w:rPr>
+          <w:color w:val="000000"/>
+        </w:rPr>
+        <w:t xml:space="preserve"> </w:t>
+      </w:r>
+      <w:proofErr w:type="spellStart"/>
+      <w:r>
+        <w:rPr>
+          <w:color w:val="000000"/>
+        </w:rPr>
+        <w:t>yylex</w:t>
+      </w:r>
+      <w:proofErr w:type="spellEnd"/>
+      <w:r>
+        <w:rPr>
+          <w:color w:val="000000"/>
+        </w:rPr>
+        <w:t xml:space="preserve"> | -&gt; Output</w:t>
+      </w:r>
+    </w:p>
+    <w:p>
+      <w:pPr>
+        <w:pStyle w:val="Pr-formataoHTML"/>
+        <w:shd w:val="clear" w:color="auto" w:fill="FFFFFF"/>
+        <w:rPr>
+          <w:color w:val="000000"/>
+        </w:rPr>
+      </w:pPr>
+      <w:r>
+        <w:rPr>
+          <w:color w:val="000000"/>
+        </w:rPr>
+        <w:t xml:space="preserve">                                  +-------+</w:t>
+      </w:r>
+    </w:p>
+    <w:p>
+      <w:pPr>
+        <w:spacing w:line="360" w:lineRule="auto"/>
+        <w:ind w:firstLine="708"/>
+        <w:rPr>
+          <w:rFonts w:ascii="Arial" w:hAnsi="Arial" w:cs="Arial"/>
+          <w:sz w:val="24"/>
+          <w:szCs w:val="24"/>
+        </w:rPr>
+      </w:pPr>
+      <w:r>
+        <w:rPr>
+          <w:rFonts w:ascii="Arial" w:hAnsi="Arial" w:cs="Arial"/>
+          <w:sz w:val="24"/>
+          <w:szCs w:val="24"/>
+        </w:rPr>
+        <w:tab/>
+      </w:r>
+      <w:r>
+        <w:rPr>
+          <w:rFonts w:ascii="Arial" w:hAnsi="Arial" w:cs="Arial"/>
+          <w:sz w:val="24"/>
+          <w:szCs w:val="24"/>
+        </w:rPr>
+        <w:tab/>
+      </w:r>
+      <w:r>
+        <w:rPr>
+          <w:rFonts w:ascii="Arial" w:hAnsi="Arial" w:cs="Arial"/>
+          <w:sz w:val="24"/>
+          <w:szCs w:val="24"/>
+        </w:rPr>
+        <w:tab/>
+      </w:r>
+      <w:r>
+        <w:rPr>
+          <w:rFonts w:ascii="Arial" w:hAnsi="Arial" w:cs="Arial"/>
+          <w:sz w:val="24"/>
+          <w:szCs w:val="24"/>
+        </w:rPr>
+        <w:tab/>
+        <w:t>3</w:t>
+      </w:r>
+    </w:p>
+    <w:p>
+      <w:pPr>
+        <w:shd w:val="clear" w:color="auto" w:fill="FFFFFF"/>
+        <w:tabs>
+          <w:tab w:val="left" w:pos="916"/>
+          <w:tab w:val="left" w:pos="1832"/>
+          <w:tab w:val="left" w:pos="2748"/>
+          <w:tab w:val="left" w:pos="3664"/>
+          <w:tab w:val="left" w:pos="4580"/>
+          <w:tab w:val="left" w:pos="5496"/>
+          <w:tab w:val="left" w:pos="6412"/>
+          <w:tab w:val="left" w:pos="7328"/>
+          <w:tab w:val="left" w:pos="8244"/>
+          <w:tab w:val="left" w:pos="9160"/>
+          <w:tab w:val="left" w:pos="10076"/>
+          <w:tab w:val="left" w:pos="10992"/>
+          <w:tab w:val="left" w:pos="11908"/>
+          <w:tab w:val="left" w:pos="12824"/>
+          <w:tab w:val="left" w:pos="13740"/>
+          <w:tab w:val="left" w:pos="14656"/>
+        </w:tabs>
+        <w:spacing w:after="0" w:line="240" w:lineRule="auto"/>
+        <w:rPr>
+          <w:rFonts w:ascii="Courier New" w:eastAsia="Times New Roman" w:hAnsi="Courier New" w:cs="Courier New"/>
+          <w:color w:val="000000"/>
+          <w:sz w:val="20"/>
+          <w:szCs w:val="20"/>
+          <w:lang w:val="en-US" w:eastAsia="pt-BR"/>
+        </w:rPr>
+      </w:pPr>
+      <w:r>
+        <w:rPr>
+          <w:rFonts w:ascii="Courier New" w:eastAsia="Times New Roman" w:hAnsi="Courier New" w:cs="Courier New"/>
+          <w:color w:val="000000"/>
+          <w:sz w:val="20"/>
+          <w:szCs w:val="20"/>
+          <w:lang w:eastAsia="pt-BR"/>
+        </w:rPr>
+        <w:tab/>
+      </w:r>
+      <w:r>
+        <w:rPr>
+          <w:rFonts w:ascii="Courier New" w:eastAsia="Times New Roman" w:hAnsi="Courier New" w:cs="Courier New"/>
+          <w:color w:val="000000"/>
+          <w:sz w:val="20"/>
+          <w:szCs w:val="20"/>
+          <w:lang w:eastAsia="pt-BR"/>
+        </w:rPr>
+        <w:tab/>
+      </w:r>
+      <w:r>
+        <w:rPr>
+          <w:rFonts w:ascii="Courier New" w:eastAsia="Times New Roman" w:hAnsi="Courier New" w:cs="Courier New"/>
+          <w:color w:val="000000"/>
+          <w:sz w:val="20"/>
+          <w:szCs w:val="20"/>
+          <w:lang w:eastAsia="pt-BR"/>
+        </w:rPr>
+        <w:tab/>
+      </w:r>
+      <w:proofErr w:type="gramStart"/>
+      <w:r>
+        <w:rPr>
+          <w:rFonts w:ascii="Courier New" w:eastAsia="Times New Roman" w:hAnsi="Courier New" w:cs="Courier New"/>
+          <w:color w:val="000000"/>
+          <w:sz w:val="20"/>
+          <w:szCs w:val="20"/>
+          <w:lang w:val="en-US" w:eastAsia="pt-BR"/>
+        </w:rPr>
+        <w:t>lexical</w:t>
+      </w:r>
+      <w:proofErr w:type="gramEnd"/>
+      <w:r>
+        <w:rPr>
+          <w:rFonts w:ascii="Courier New" w:eastAsia="Times New Roman" w:hAnsi="Courier New" w:cs="Courier New"/>
+          <w:color w:val="000000"/>
+          <w:sz w:val="20"/>
+          <w:szCs w:val="20"/>
+          <w:lang w:val="en-US" w:eastAsia="pt-BR"/>
+        </w:rPr>
+        <w:t xml:space="preserve">        grammar</w:t>
+      </w:r>
+    </w:p>
+    <w:p>
+      <w:pPr>
+        <w:shd w:val="clear" w:color="auto" w:fill="FFFFFF"/>
+        <w:tabs>
+          <w:tab w:val="left" w:pos="916"/>
+          <w:tab w:val="left" w:pos="1832"/>
+          <w:tab w:val="left" w:pos="2748"/>
+          <w:tab w:val="left" w:pos="3664"/>
+          <w:tab w:val="left" w:pos="4580"/>
+          <w:tab w:val="left" w:pos="5496"/>
+          <w:tab w:val="left" w:pos="6412"/>
+          <w:tab w:val="left" w:pos="7328"/>
+          <w:tab w:val="left" w:pos="8244"/>
+          <w:tab w:val="left" w:pos="9160"/>
+          <w:tab w:val="left" w:pos="10076"/>
+          <w:tab w:val="left" w:pos="10992"/>
+          <w:tab w:val="left" w:pos="11908"/>
+          <w:tab w:val="left" w:pos="12824"/>
+          <w:tab w:val="left" w:pos="13740"/>
+          <w:tab w:val="left" w:pos="14656"/>
+        </w:tabs>
+        <w:spacing w:after="0" w:line="240" w:lineRule="auto"/>
+        <w:rPr>
+          <w:rFonts w:ascii="Courier New" w:eastAsia="Times New Roman" w:hAnsi="Courier New" w:cs="Courier New"/>
+          <w:color w:val="000000"/>
+          <w:sz w:val="20"/>
+          <w:szCs w:val="20"/>
+          <w:lang w:val="en-US" w:eastAsia="pt-BR"/>
+        </w:rPr>
+      </w:pPr>
+      <w:r>
+        <w:rPr>
+          <w:rFonts w:ascii="Courier New" w:eastAsia="Times New Roman" w:hAnsi="Courier New" w:cs="Courier New"/>
+          <w:color w:val="000000"/>
+          <w:sz w:val="20"/>
+          <w:szCs w:val="20"/>
+          <w:lang w:val="en-US" w:eastAsia="pt-BR"/>
+        </w:rPr>
+        <w:t xml:space="preserve">                         </w:t>
+      </w:r>
+      <w:proofErr w:type="gramStart"/>
+      <w:r>
+        <w:rPr>
+          <w:rFonts w:ascii="Courier New" w:eastAsia="Times New Roman" w:hAnsi="Courier New" w:cs="Courier New"/>
+          <w:color w:val="000000"/>
+          <w:sz w:val="20"/>
+          <w:szCs w:val="20"/>
+          <w:lang w:val="en-US" w:eastAsia="pt-BR"/>
+        </w:rPr>
+        <w:t>rules</w:t>
+      </w:r>
+      <w:proofErr w:type="gramEnd"/>
+      <w:r>
+        <w:rPr>
+          <w:rFonts w:ascii="Courier New" w:eastAsia="Times New Roman" w:hAnsi="Courier New" w:cs="Courier New"/>
+          <w:color w:val="000000"/>
+          <w:sz w:val="20"/>
+          <w:szCs w:val="20"/>
+          <w:lang w:val="en-US" w:eastAsia="pt-BR"/>
+        </w:rPr>
+        <w:t xml:space="preserve">          </w:t>
+      </w:r>
+      <w:proofErr w:type="spellStart"/>
+      <w:r>
+        <w:rPr>
+          <w:rFonts w:ascii="Courier New" w:eastAsia="Times New Roman" w:hAnsi="Courier New" w:cs="Courier New"/>
+          <w:color w:val="000000"/>
+          <w:sz w:val="20"/>
+          <w:szCs w:val="20"/>
+          <w:lang w:val="en-US" w:eastAsia="pt-BR"/>
+        </w:rPr>
+        <w:t>rules</w:t>
+      </w:r>
+      <w:proofErr w:type="spellEnd"/>
+    </w:p>
+    <w:p>
+      <w:pPr>
+        <w:shd w:val="clear" w:color="auto" w:fill="FFFFFF"/>
+        <w:tabs>
+          <w:tab w:val="left" w:pos="916"/>
+          <w:tab w:val="left" w:pos="1832"/>
+          <w:tab w:val="left" w:pos="2748"/>
+          <w:tab w:val="left" w:pos="3664"/>
+          <w:tab w:val="left" w:pos="4580"/>
+          <w:tab w:val="left" w:pos="5496"/>
+          <w:tab w:val="left" w:pos="6412"/>
+          <w:tab w:val="left" w:pos="7328"/>
+          <w:tab w:val="left" w:pos="8244"/>
+          <w:tab w:val="left" w:pos="9160"/>
+          <w:tab w:val="left" w:pos="10076"/>
+          <w:tab w:val="left" w:pos="10992"/>
+          <w:tab w:val="left" w:pos="11908"/>
+          <w:tab w:val="left" w:pos="12824"/>
+          <w:tab w:val="left" w:pos="13740"/>
+          <w:tab w:val="left" w:pos="14656"/>
+        </w:tabs>
+        <w:spacing w:after="0" w:line="240" w:lineRule="auto"/>
+        <w:rPr>
+          <w:rFonts w:ascii="Courier New" w:eastAsia="Times New Roman" w:hAnsi="Courier New" w:cs="Courier New"/>
+          <w:color w:val="000000"/>
+          <w:sz w:val="20"/>
+          <w:szCs w:val="20"/>
+          <w:lang w:val="en-US" w:eastAsia="pt-BR"/>
+        </w:rPr>
+      </w:pPr>
+      <w:r>
+        <w:rPr>
+          <w:rFonts w:ascii="Courier New" w:eastAsia="Times New Roman" w:hAnsi="Courier New" w:cs="Courier New"/>
+          <w:color w:val="000000"/>
+          <w:sz w:val="20"/>
+          <w:szCs w:val="20"/>
+          <w:lang w:val="en-US" w:eastAsia="pt-BR"/>
+        </w:rPr>
+        <w:t xml:space="preserve">                           |              |</w:t>
+      </w:r>
+    </w:p>
+    <w:p>
+      <w:pPr>
+        <w:shd w:val="clear" w:color="auto" w:fill="FFFFFF"/>
+        <w:tabs>
+          <w:tab w:val="left" w:pos="916"/>
+          <w:tab w:val="left" w:pos="1832"/>
+          <w:tab w:val="left" w:pos="2748"/>
+          <w:tab w:val="left" w:pos="3664"/>
+          <w:tab w:val="left" w:pos="4580"/>
+          <w:tab w:val="left" w:pos="5496"/>
+          <w:tab w:val="left" w:pos="6412"/>
+          <w:tab w:val="left" w:pos="7328"/>
+          <w:tab w:val="left" w:pos="8244"/>
+          <w:tab w:val="left" w:pos="9160"/>
+          <w:tab w:val="left" w:pos="10076"/>
+          <w:tab w:val="left" w:pos="10992"/>
+          <w:tab w:val="left" w:pos="11908"/>
+          <w:tab w:val="left" w:pos="12824"/>
+          <w:tab w:val="left" w:pos="13740"/>
+          <w:tab w:val="left" w:pos="14656"/>
+        </w:tabs>
+        <w:spacing w:after="0" w:line="240" w:lineRule="auto"/>
+        <w:rPr>
+          <w:rFonts w:ascii="Courier New" w:eastAsia="Times New Roman" w:hAnsi="Courier New" w:cs="Courier New"/>
+          <w:color w:val="000000"/>
+          <w:sz w:val="20"/>
+          <w:szCs w:val="20"/>
+          <w:lang w:val="en-US" w:eastAsia="pt-BR"/>
+        </w:rPr>
+      </w:pPr>
+      <w:r>
+        <w:rPr>
+          <w:rFonts w:ascii="Courier New" w:eastAsia="Times New Roman" w:hAnsi="Courier New" w:cs="Courier New"/>
+          <w:color w:val="000000"/>
+          <w:sz w:val="20"/>
+          <w:szCs w:val="20"/>
+          <w:lang w:val="en-US" w:eastAsia="pt-BR"/>
+        </w:rPr>
+        <w:t xml:space="preserve">                           </w:t>
+      </w:r>
+      <w:proofErr w:type="gramStart"/>
+      <w:r>
+        <w:rPr>
+          <w:rFonts w:ascii="Courier New" w:eastAsia="Times New Roman" w:hAnsi="Courier New" w:cs="Courier New"/>
+          <w:color w:val="000000"/>
+          <w:sz w:val="20"/>
+          <w:szCs w:val="20"/>
+          <w:lang w:val="en-US" w:eastAsia="pt-BR"/>
+        </w:rPr>
+        <w:t>v</w:t>
+      </w:r>
+      <w:proofErr w:type="gramEnd"/>
+      <w:r>
+        <w:rPr>
+          <w:rFonts w:ascii="Courier New" w:eastAsia="Times New Roman" w:hAnsi="Courier New" w:cs="Courier New"/>
+          <w:color w:val="000000"/>
+          <w:sz w:val="20"/>
+          <w:szCs w:val="20"/>
+          <w:lang w:val="en-US" w:eastAsia="pt-BR"/>
+        </w:rPr>
+        <w:t xml:space="preserve">              </w:t>
+      </w:r>
+      <w:proofErr w:type="spellStart"/>
+      <w:r>
+        <w:rPr>
+          <w:rFonts w:ascii="Courier New" w:eastAsia="Times New Roman" w:hAnsi="Courier New" w:cs="Courier New"/>
+          <w:color w:val="000000"/>
+          <w:sz w:val="20"/>
+          <w:szCs w:val="20"/>
+          <w:lang w:val="en-US" w:eastAsia="pt-BR"/>
+        </w:rPr>
+        <w:t>v</w:t>
+      </w:r>
+      <w:proofErr w:type="spellEnd"/>
+    </w:p>
+    <w:p>
+      <w:pPr>
+        <w:shd w:val="clear" w:color="auto" w:fill="FFFFFF"/>
+        <w:tabs>
+          <w:tab w:val="left" w:pos="916"/>
+          <w:tab w:val="left" w:pos="1832"/>
+          <w:tab w:val="left" w:pos="2748"/>
+          <w:tab w:val="left" w:pos="3664"/>
+          <w:tab w:val="left" w:pos="4580"/>
+          <w:tab w:val="left" w:pos="5496"/>
+          <w:tab w:val="left" w:pos="6412"/>
+          <w:tab w:val="left" w:pos="7328"/>
+          <w:tab w:val="left" w:pos="8244"/>
+          <w:tab w:val="left" w:pos="9160"/>
+          <w:tab w:val="left" w:pos="10076"/>
+          <w:tab w:val="left" w:pos="10992"/>
+          <w:tab w:val="left" w:pos="11908"/>
+          <w:tab w:val="left" w:pos="12824"/>
+          <w:tab w:val="left" w:pos="13740"/>
+          <w:tab w:val="left" w:pos="14656"/>
+        </w:tabs>
+        <w:spacing w:after="0" w:line="240" w:lineRule="auto"/>
+        <w:rPr>
+          <w:rFonts w:ascii="Courier New" w:eastAsia="Times New Roman" w:hAnsi="Courier New" w:cs="Courier New"/>
+          <w:color w:val="000000"/>
+          <w:sz w:val="20"/>
+          <w:szCs w:val="20"/>
+          <w:lang w:val="en-US" w:eastAsia="pt-BR"/>
+        </w:rPr>
+      </w:pPr>
+      <w:r>
+        <w:rPr>
+          <w:rFonts w:ascii="Courier New" w:eastAsia="Times New Roman" w:hAnsi="Courier New" w:cs="Courier New"/>
+          <w:color w:val="000000"/>
+          <w:sz w:val="20"/>
+          <w:szCs w:val="20"/>
+          <w:lang w:val="en-US" w:eastAsia="pt-BR"/>
+        </w:rPr>
+        <w:t xml:space="preserve">                      +---------+    +---------+</w:t>
+      </w:r>
+    </w:p>
+    <w:p>
+      <w:pPr>
+        <w:shd w:val="clear" w:color="auto" w:fill="FFFFFF"/>
+        <w:tabs>
+          <w:tab w:val="left" w:pos="916"/>
+          <w:tab w:val="left" w:pos="1832"/>
+          <w:tab w:val="left" w:pos="2748"/>
+          <w:tab w:val="left" w:pos="3664"/>
+          <w:tab w:val="left" w:pos="4580"/>
+          <w:tab w:val="left" w:pos="5496"/>
+          <w:tab w:val="left" w:pos="6412"/>
+          <w:tab w:val="left" w:pos="7328"/>
+          <w:tab w:val="left" w:pos="8244"/>
+          <w:tab w:val="left" w:pos="9160"/>
+          <w:tab w:val="left" w:pos="10076"/>
+          <w:tab w:val="left" w:pos="10992"/>
+          <w:tab w:val="left" w:pos="11908"/>
+          <w:tab w:val="left" w:pos="12824"/>
+          <w:tab w:val="left" w:pos="13740"/>
+          <w:tab w:val="left" w:pos="14656"/>
+        </w:tabs>
+        <w:spacing w:after="0" w:line="240" w:lineRule="auto"/>
+        <w:rPr>
+          <w:rFonts w:ascii="Courier New" w:eastAsia="Times New Roman" w:hAnsi="Courier New" w:cs="Courier New"/>
+          <w:color w:val="000000"/>
+          <w:sz w:val="20"/>
+          <w:szCs w:val="20"/>
+          <w:lang w:val="en-US" w:eastAsia="pt-BR"/>
+        </w:rPr>
+      </w:pPr>
+      <w:r>
+        <w:rPr>
+          <w:rFonts w:ascii="Courier New" w:eastAsia="Times New Roman" w:hAnsi="Courier New" w:cs="Courier New"/>
+          <w:color w:val="000000"/>
+          <w:sz w:val="20"/>
+          <w:szCs w:val="20"/>
+          <w:lang w:val="en-US" w:eastAsia="pt-BR"/>
+        </w:rPr>
+        <w:t xml:space="preserve">                      |   Lex   |    </w:t>
+      </w:r>
+      <w:proofErr w:type="gramStart"/>
+      <w:r>
+        <w:rPr>
+          <w:rFonts w:ascii="Courier New" w:eastAsia="Times New Roman" w:hAnsi="Courier New" w:cs="Courier New"/>
+          <w:color w:val="000000"/>
+          <w:sz w:val="20"/>
+          <w:szCs w:val="20"/>
+          <w:lang w:val="en-US" w:eastAsia="pt-BR"/>
+        </w:rPr>
+        <w:t xml:space="preserve">|  </w:t>
+      </w:r>
+      <w:proofErr w:type="spellStart"/>
+      <w:r>
+        <w:rPr>
+          <w:rFonts w:ascii="Courier New" w:eastAsia="Times New Roman" w:hAnsi="Courier New" w:cs="Courier New"/>
+          <w:color w:val="000000"/>
+          <w:sz w:val="20"/>
+          <w:szCs w:val="20"/>
+          <w:lang w:val="en-US" w:eastAsia="pt-BR"/>
+        </w:rPr>
+        <w:t>Yacc</w:t>
+      </w:r>
+      <w:proofErr w:type="spellEnd"/>
+      <w:proofErr w:type="gramEnd"/>
+      <w:r>
+        <w:rPr>
+          <w:rFonts w:ascii="Courier New" w:eastAsia="Times New Roman" w:hAnsi="Courier New" w:cs="Courier New"/>
+          <w:color w:val="000000"/>
+          <w:sz w:val="20"/>
+          <w:szCs w:val="20"/>
+          <w:lang w:val="en-US" w:eastAsia="pt-BR"/>
+        </w:rPr>
+        <w:t xml:space="preserve">   |</w:t>
+      </w:r>
+    </w:p>
+    <w:p>
+      <w:pPr>
+        <w:shd w:val="clear" w:color="auto" w:fill="FFFFFF"/>
+        <w:tabs>
+          <w:tab w:val="left" w:pos="916"/>
+          <w:tab w:val="left" w:pos="1832"/>
+          <w:tab w:val="left" w:pos="2748"/>
+          <w:tab w:val="left" w:pos="3664"/>
+          <w:tab w:val="left" w:pos="4580"/>
+          <w:tab w:val="left" w:pos="5496"/>
+          <w:tab w:val="left" w:pos="6412"/>
+          <w:tab w:val="left" w:pos="7328"/>
+          <w:tab w:val="left" w:pos="8244"/>
+          <w:tab w:val="left" w:pos="9160"/>
+          <w:tab w:val="left" w:pos="10076"/>
+          <w:tab w:val="left" w:pos="10992"/>
+          <w:tab w:val="left" w:pos="11908"/>
+          <w:tab w:val="left" w:pos="12824"/>
+          <w:tab w:val="left" w:pos="13740"/>
+          <w:tab w:val="left" w:pos="14656"/>
+        </w:tabs>
+        <w:spacing w:after="0" w:line="240" w:lineRule="auto"/>
+        <w:rPr>
+          <w:rFonts w:ascii="Courier New" w:eastAsia="Times New Roman" w:hAnsi="Courier New" w:cs="Courier New"/>
+          <w:color w:val="000000"/>
+          <w:sz w:val="20"/>
+          <w:szCs w:val="20"/>
+          <w:lang w:val="en-US" w:eastAsia="pt-BR"/>
+        </w:rPr>
+      </w:pPr>
+      <w:r>
+        <w:rPr>
+          <w:rFonts w:ascii="Courier New" w:eastAsia="Times New Roman" w:hAnsi="Courier New" w:cs="Courier New"/>
+          <w:color w:val="000000"/>
+          <w:sz w:val="20"/>
+          <w:szCs w:val="20"/>
+          <w:lang w:val="en-US" w:eastAsia="pt-BR"/>
+        </w:rPr>
+        <w:t xml:space="preserve">                      +---------+    +---------+</w:t>
+      </w:r>
+    </w:p>
+    <w:p>
+      <w:pPr>
+        <w:shd w:val="clear" w:color="auto" w:fill="FFFFFF"/>
+        <w:tabs>
+          <w:tab w:val="left" w:pos="916"/>
+          <w:tab w:val="left" w:pos="1832"/>
+          <w:tab w:val="left" w:pos="2748"/>
+          <w:tab w:val="left" w:pos="3664"/>
+          <w:tab w:val="left" w:pos="4580"/>
+          <w:tab w:val="left" w:pos="5496"/>
+          <w:tab w:val="left" w:pos="6412"/>
+          <w:tab w:val="left" w:pos="7328"/>
+          <w:tab w:val="left" w:pos="8244"/>
+          <w:tab w:val="left" w:pos="9160"/>
+          <w:tab w:val="left" w:pos="10076"/>
+          <w:tab w:val="left" w:pos="10992"/>
+          <w:tab w:val="left" w:pos="11908"/>
+          <w:tab w:val="left" w:pos="12824"/>
+          <w:tab w:val="left" w:pos="13740"/>
+          <w:tab w:val="left" w:pos="14656"/>
+        </w:tabs>
+        <w:spacing w:after="0" w:line="240" w:lineRule="auto"/>
+        <w:rPr>
+          <w:rFonts w:ascii="Courier New" w:eastAsia="Times New Roman" w:hAnsi="Courier New" w:cs="Courier New"/>
+          <w:color w:val="000000"/>
+          <w:sz w:val="20"/>
+          <w:szCs w:val="20"/>
+          <w:lang w:val="en-US" w:eastAsia="pt-BR"/>
+        </w:rPr>
+      </w:pPr>
+      <w:r>
+        <w:rPr>
+          <w:rFonts w:ascii="Courier New" w:eastAsia="Times New Roman" w:hAnsi="Courier New" w:cs="Courier New"/>
+          <w:color w:val="000000"/>
+          <w:sz w:val="20"/>
+          <w:szCs w:val="20"/>
+          <w:lang w:val="en-US" w:eastAsia="pt-BR"/>
+        </w:rPr>
+        <w:t xml:space="preserve">                           |              |</w:t>
+      </w:r>
+    </w:p>
+    <w:p>
+      <w:pPr>
+        <w:shd w:val="clear" w:color="auto" w:fill="FFFFFF"/>
+        <w:tabs>
+          <w:tab w:val="left" w:pos="916"/>
+          <w:tab w:val="left" w:pos="1832"/>
+          <w:tab w:val="left" w:pos="2748"/>
+          <w:tab w:val="left" w:pos="3664"/>
+          <w:tab w:val="left" w:pos="4580"/>
+          <w:tab w:val="left" w:pos="5496"/>
+          <w:tab w:val="left" w:pos="6412"/>
+          <w:tab w:val="left" w:pos="7328"/>
+          <w:tab w:val="left" w:pos="8244"/>
+          <w:tab w:val="left" w:pos="9160"/>
+          <w:tab w:val="left" w:pos="10076"/>
+          <w:tab w:val="left" w:pos="10992"/>
+          <w:tab w:val="left" w:pos="11908"/>
+          <w:tab w:val="left" w:pos="12824"/>
+          <w:tab w:val="left" w:pos="13740"/>
+          <w:tab w:val="left" w:pos="14656"/>
+        </w:tabs>
+        <w:spacing w:after="0" w:line="240" w:lineRule="auto"/>
+        <w:rPr>
+          <w:rFonts w:ascii="Courier New" w:eastAsia="Times New Roman" w:hAnsi="Courier New" w:cs="Courier New"/>
+          <w:color w:val="000000"/>
+          <w:sz w:val="20"/>
+          <w:szCs w:val="20"/>
+          <w:lang w:val="en-US" w:eastAsia="pt-BR"/>
+        </w:rPr>
+      </w:pPr>
+      <w:r>
+        <w:rPr>
+          <w:rFonts w:ascii="Courier New" w:eastAsia="Times New Roman" w:hAnsi="Courier New" w:cs="Courier New"/>
+          <w:color w:val="000000"/>
+          <w:sz w:val="20"/>
+          <w:szCs w:val="20"/>
+          <w:lang w:val="en-US" w:eastAsia="pt-BR"/>
+        </w:rPr>
+        <w:t xml:space="preserve">                           </w:t>
+      </w:r>
+      <w:proofErr w:type="gramStart"/>
+      <w:r>
+        <w:rPr>
+          <w:rFonts w:ascii="Courier New" w:eastAsia="Times New Roman" w:hAnsi="Courier New" w:cs="Courier New"/>
+          <w:color w:val="000000"/>
+          <w:sz w:val="20"/>
+          <w:szCs w:val="20"/>
+          <w:lang w:val="en-US" w:eastAsia="pt-BR"/>
+        </w:rPr>
+        <w:t>v</w:t>
+      </w:r>
+      <w:proofErr w:type="gramEnd"/>
+      <w:r>
+        <w:rPr>
+          <w:rFonts w:ascii="Courier New" w:eastAsia="Times New Roman" w:hAnsi="Courier New" w:cs="Courier New"/>
+          <w:color w:val="000000"/>
+          <w:sz w:val="20"/>
+          <w:szCs w:val="20"/>
+          <w:lang w:val="en-US" w:eastAsia="pt-BR"/>
+        </w:rPr>
+        <w:t xml:space="preserve">              </w:t>
+      </w:r>
+      <w:proofErr w:type="spellStart"/>
+      <w:r>
+        <w:rPr>
+          <w:rFonts w:ascii="Courier New" w:eastAsia="Times New Roman" w:hAnsi="Courier New" w:cs="Courier New"/>
+          <w:color w:val="000000"/>
+          <w:sz w:val="20"/>
+          <w:szCs w:val="20"/>
+          <w:lang w:val="en-US" w:eastAsia="pt-BR"/>
+        </w:rPr>
+        <w:t>v</w:t>
+      </w:r>
+      <w:proofErr w:type="spellEnd"/>
+    </w:p>
+    <w:p>
+      <w:pPr>
+        <w:shd w:val="clear" w:color="auto" w:fill="FFFFFF"/>
+        <w:tabs>
+          <w:tab w:val="left" w:pos="916"/>
+          <w:tab w:val="left" w:pos="1832"/>
+          <w:tab w:val="left" w:pos="2748"/>
+          <w:tab w:val="left" w:pos="3664"/>
+          <w:tab w:val="left" w:pos="4580"/>
+          <w:tab w:val="left" w:pos="5496"/>
+          <w:tab w:val="left" w:pos="6412"/>
+          <w:tab w:val="left" w:pos="7328"/>
+          <w:tab w:val="left" w:pos="8244"/>
+          <w:tab w:val="left" w:pos="9160"/>
+          <w:tab w:val="left" w:pos="10076"/>
+          <w:tab w:val="left" w:pos="10992"/>
+          <w:tab w:val="left" w:pos="11908"/>
+          <w:tab w:val="left" w:pos="12824"/>
+          <w:tab w:val="left" w:pos="13740"/>
+          <w:tab w:val="left" w:pos="14656"/>
+        </w:tabs>
+        <w:spacing w:after="0" w:line="240" w:lineRule="auto"/>
+        <w:rPr>
+          <w:rFonts w:ascii="Courier New" w:eastAsia="Times New Roman" w:hAnsi="Courier New" w:cs="Courier New"/>
+          <w:color w:val="000000"/>
+          <w:sz w:val="20"/>
+          <w:szCs w:val="20"/>
+          <w:lang w:val="en-US" w:eastAsia="pt-BR"/>
+        </w:rPr>
+      </w:pPr>
+      <w:r>
+        <w:rPr>
+          <w:rFonts w:ascii="Courier New" w:eastAsia="Times New Roman" w:hAnsi="Courier New" w:cs="Courier New"/>
+          <w:color w:val="000000"/>
+          <w:sz w:val="20"/>
+          <w:szCs w:val="20"/>
+          <w:lang w:val="en-US" w:eastAsia="pt-BR"/>
+        </w:rPr>
+        <w:t xml:space="preserve">                      +---------+    +---------+</w:t>
+      </w:r>
+    </w:p>
+    <w:p>
+      <w:pPr>
+        <w:shd w:val="clear" w:color="auto" w:fill="FFFFFF"/>
+        <w:tabs>
+          <w:tab w:val="left" w:pos="916"/>
+          <w:tab w:val="left" w:pos="1832"/>
+          <w:tab w:val="left" w:pos="2748"/>
+          <w:tab w:val="left" w:pos="3664"/>
+          <w:tab w:val="left" w:pos="4580"/>
+          <w:tab w:val="left" w:pos="5496"/>
+          <w:tab w:val="left" w:pos="6412"/>
+          <w:tab w:val="left" w:pos="7328"/>
+          <w:tab w:val="left" w:pos="8244"/>
+          <w:tab w:val="left" w:pos="9160"/>
+          <w:tab w:val="left" w:pos="10076"/>
+          <w:tab w:val="left" w:pos="10992"/>
+          <w:tab w:val="left" w:pos="11908"/>
+          <w:tab w:val="left" w:pos="12824"/>
+          <w:tab w:val="left" w:pos="13740"/>
+          <w:tab w:val="left" w:pos="14656"/>
+        </w:tabs>
+        <w:spacing w:after="0" w:line="240" w:lineRule="auto"/>
+        <w:rPr>
+          <w:rFonts w:ascii="Courier New" w:eastAsia="Times New Roman" w:hAnsi="Courier New" w:cs="Courier New"/>
+          <w:color w:val="000000"/>
+          <w:sz w:val="20"/>
+          <w:szCs w:val="20"/>
+          <w:lang w:val="en-US" w:eastAsia="pt-BR"/>
+        </w:rPr>
+      </w:pPr>
+      <w:r>
+        <w:rPr>
+          <w:rFonts w:ascii="Courier New" w:eastAsia="Times New Roman" w:hAnsi="Courier New" w:cs="Courier New"/>
+          <w:color w:val="000000"/>
+          <w:sz w:val="20"/>
+          <w:szCs w:val="20"/>
+          <w:lang w:val="en-US" w:eastAsia="pt-BR"/>
+        </w:rPr>
+        <w:t xml:space="preserve">             Input -&gt; </w:t>
+      </w:r>
+      <w:proofErr w:type="gramStart"/>
+      <w:r>
+        <w:rPr>
+          <w:rFonts w:ascii="Courier New" w:eastAsia="Times New Roman" w:hAnsi="Courier New" w:cs="Courier New"/>
+          <w:color w:val="000000"/>
+          <w:sz w:val="20"/>
+          <w:szCs w:val="20"/>
+          <w:lang w:val="en-US" w:eastAsia="pt-BR"/>
+        </w:rPr>
+        <w:t xml:space="preserve">|  </w:t>
+      </w:r>
+      <w:proofErr w:type="spellStart"/>
+      <w:r>
+        <w:rPr>
+          <w:rFonts w:ascii="Courier New" w:eastAsia="Times New Roman" w:hAnsi="Courier New" w:cs="Courier New"/>
+          <w:color w:val="000000"/>
+          <w:sz w:val="20"/>
+          <w:szCs w:val="20"/>
+          <w:lang w:val="en-US" w:eastAsia="pt-BR"/>
+        </w:rPr>
+        <w:t>yylex</w:t>
+      </w:r>
+      <w:proofErr w:type="spellEnd"/>
+      <w:proofErr w:type="gramEnd"/>
+      <w:r>
+        <w:rPr>
+          <w:rFonts w:ascii="Courier New" w:eastAsia="Times New Roman" w:hAnsi="Courier New" w:cs="Courier New"/>
+          <w:color w:val="000000"/>
+          <w:sz w:val="20"/>
+          <w:szCs w:val="20"/>
+          <w:lang w:val="en-US" w:eastAsia="pt-BR"/>
+        </w:rPr>
+        <w:t xml:space="preserve">  | -&gt; | </w:t>
+      </w:r>
+      <w:proofErr w:type="spellStart"/>
+      <w:r>
+        <w:rPr>
+          <w:rFonts w:ascii="Courier New" w:eastAsia="Times New Roman" w:hAnsi="Courier New" w:cs="Courier New"/>
+          <w:color w:val="000000"/>
+          <w:sz w:val="20"/>
+          <w:szCs w:val="20"/>
+          <w:lang w:val="en-US" w:eastAsia="pt-BR"/>
+        </w:rPr>
+        <w:t>yyparse</w:t>
+      </w:r>
+      <w:proofErr w:type="spellEnd"/>
+      <w:r>
+        <w:rPr>
+          <w:rFonts w:ascii="Courier New" w:eastAsia="Times New Roman" w:hAnsi="Courier New" w:cs="Courier New"/>
+          <w:color w:val="000000"/>
+          <w:sz w:val="20"/>
+          <w:szCs w:val="20"/>
+          <w:lang w:val="en-US" w:eastAsia="pt-BR"/>
+        </w:rPr>
+        <w:t xml:space="preserve"> | -&gt; Parsed input</w:t>
+      </w:r>
+    </w:p>
+    <w:p>
+      <w:pPr>
+        <w:shd w:val="clear" w:color="auto" w:fill="FFFFFF"/>
+        <w:tabs>
+          <w:tab w:val="left" w:pos="916"/>
+          <w:tab w:val="left" w:pos="1832"/>
+          <w:tab w:val="left" w:pos="2748"/>
+          <w:tab w:val="left" w:pos="3664"/>
+          <w:tab w:val="left" w:pos="4580"/>
+          <w:tab w:val="left" w:pos="5496"/>
+          <w:tab w:val="left" w:pos="6412"/>
+          <w:tab w:val="left" w:pos="7328"/>
+          <w:tab w:val="left" w:pos="8244"/>
+          <w:tab w:val="left" w:pos="9160"/>
+          <w:tab w:val="left" w:pos="10076"/>
+          <w:tab w:val="left" w:pos="10992"/>
+          <w:tab w:val="left" w:pos="11908"/>
+          <w:tab w:val="left" w:pos="12824"/>
+          <w:tab w:val="left" w:pos="13740"/>
+          <w:tab w:val="left" w:pos="14656"/>
+        </w:tabs>
+        <w:spacing w:after="0" w:line="240" w:lineRule="auto"/>
+        <w:rPr>
+          <w:rFonts w:ascii="Courier New" w:eastAsia="Times New Roman" w:hAnsi="Courier New" w:cs="Courier New"/>
+          <w:color w:val="000000"/>
+          <w:sz w:val="20"/>
+          <w:szCs w:val="20"/>
+          <w:lang w:eastAsia="pt-BR"/>
+        </w:rPr>
+      </w:pPr>
+      <w:r>
+        <w:rPr>
+          <w:rFonts w:ascii="Courier New" w:eastAsia="Times New Roman" w:hAnsi="Courier New" w:cs="Courier New"/>
+          <w:color w:val="000000"/>
+          <w:sz w:val="20"/>
+          <w:szCs w:val="20"/>
+          <w:lang w:val="en-US" w:eastAsia="pt-BR"/>
+        </w:rPr>
+        <w:t xml:space="preserve">                      </w:t>
+      </w:r>
+      <w:r>
+        <w:rPr>
+          <w:rFonts w:ascii="Courier New" w:eastAsia="Times New Roman" w:hAnsi="Courier New" w:cs="Courier New"/>
+          <w:color w:val="000000"/>
+          <w:sz w:val="20"/>
+          <w:szCs w:val="20"/>
+          <w:lang w:eastAsia="pt-BR"/>
+        </w:rPr>
+        <w:t>+---------+    +---------+</w:t>
+      </w:r>
+    </w:p>
+    <w:p>
+      <w:pPr>
+        <w:shd w:val="clear" w:color="auto" w:fill="FFFFFF"/>
+        <w:tabs>
+          <w:tab w:val="left" w:pos="916"/>
+          <w:tab w:val="left" w:pos="1832"/>
+          <w:tab w:val="left" w:pos="2748"/>
+          <w:tab w:val="left" w:pos="3664"/>
+          <w:tab w:val="left" w:pos="4580"/>
+          <w:tab w:val="left" w:pos="5496"/>
+          <w:tab w:val="left" w:pos="6412"/>
+          <w:tab w:val="left" w:pos="7328"/>
+          <w:tab w:val="left" w:pos="8244"/>
+          <w:tab w:val="left" w:pos="9160"/>
+          <w:tab w:val="left" w:pos="10076"/>
+          <w:tab w:val="left" w:pos="10992"/>
+          <w:tab w:val="left" w:pos="11908"/>
+          <w:tab w:val="left" w:pos="12824"/>
+          <w:tab w:val="left" w:pos="13740"/>
+          <w:tab w:val="left" w:pos="14656"/>
+        </w:tabs>
+        <w:spacing w:after="0" w:line="240" w:lineRule="auto"/>
+        <w:rPr>
+          <w:rFonts w:ascii="Courier New" w:eastAsia="Times New Roman" w:hAnsi="Courier New" w:cs="Courier New"/>
+          <w:color w:val="000000"/>
+          <w:sz w:val="20"/>
+          <w:szCs w:val="20"/>
+          <w:lang w:eastAsia="pt-BR"/>
+        </w:rPr>
+      </w:pPr>
+      <w:r>
+        <w:rPr>
+          <w:rFonts w:ascii="Courier New" w:eastAsia="Times New Roman" w:hAnsi="Courier New" w:cs="Courier New"/>
+          <w:color w:val="000000"/>
+          <w:sz w:val="20"/>
+          <w:szCs w:val="20"/>
+          <w:lang w:eastAsia="pt-BR"/>
+        </w:rPr>
+        <w:tab/>
+      </w:r>
+      <w:r>
+        <w:rPr>
+          <w:rFonts w:ascii="Courier New" w:eastAsia="Times New Roman" w:hAnsi="Courier New" w:cs="Courier New"/>
+          <w:color w:val="000000"/>
+          <w:sz w:val="20"/>
+          <w:szCs w:val="20"/>
+          <w:lang w:eastAsia="pt-BR"/>
+        </w:rPr>
+        <w:tab/>
+      </w:r>
+      <w:r>
+        <w:rPr>
+          <w:rFonts w:ascii="Courier New" w:eastAsia="Times New Roman" w:hAnsi="Courier New" w:cs="Courier New"/>
+          <w:color w:val="000000"/>
+          <w:sz w:val="20"/>
+          <w:szCs w:val="20"/>
+          <w:lang w:eastAsia="pt-BR"/>
+        </w:rPr>
+        <w:tab/>
+      </w:r>
+      <w:r>
+        <w:rPr>
+          <w:rFonts w:ascii="Courier New" w:eastAsia="Times New Roman" w:hAnsi="Courier New" w:cs="Courier New"/>
+          <w:color w:val="000000"/>
+          <w:sz w:val="20"/>
+          <w:szCs w:val="20"/>
+          <w:lang w:eastAsia="pt-BR"/>
+        </w:rPr>
+        <w:tab/>
+        <w:t>4</w:t>
+      </w:r>
+    </w:p>
+    <w:p>
+      <w:pPr>
+        <w:shd w:val="clear" w:color="auto" w:fill="FFFFFF"/>
+        <w:tabs>
+          <w:tab w:val="left" w:pos="916"/>
+          <w:tab w:val="left" w:pos="1832"/>
+          <w:tab w:val="left" w:pos="2748"/>
+          <w:tab w:val="left" w:pos="3664"/>
+          <w:tab w:val="left" w:pos="4580"/>
+          <w:tab w:val="left" w:pos="5496"/>
+          <w:tab w:val="left" w:pos="6412"/>
+          <w:tab w:val="left" w:pos="7328"/>
+          <w:tab w:val="left" w:pos="8244"/>
+          <w:tab w:val="left" w:pos="9160"/>
+          <w:tab w:val="left" w:pos="10076"/>
+          <w:tab w:val="left" w:pos="10992"/>
+          <w:tab w:val="left" w:pos="11908"/>
+          <w:tab w:val="left" w:pos="12824"/>
+          <w:tab w:val="left" w:pos="13740"/>
+          <w:tab w:val="left" w:pos="14656"/>
+        </w:tabs>
+        <w:spacing w:after="0" w:line="240" w:lineRule="auto"/>
+        <w:rPr>
+          <w:rFonts w:ascii="Courier New" w:eastAsia="Times New Roman" w:hAnsi="Courier New" w:cs="Courier New"/>
+          <w:color w:val="000000"/>
+          <w:sz w:val="20"/>
+          <w:szCs w:val="20"/>
+          <w:lang w:eastAsia="pt-BR"/>
+        </w:rPr>
+      </w:pPr>
+    </w:p>
+    <w:p>
+      <w:pPr>
+        <w:spacing w:line="360" w:lineRule="auto"/>
+        <w:ind w:firstLine="708"/>
+        <w:rPr>
+          <w:rFonts w:ascii="Arial" w:hAnsi="Arial" w:cs="Arial"/>
+          <w:sz w:val="24"/>
+          <w:szCs w:val="24"/>
+        </w:rPr>
+      </w:pPr>
+    </w:p>
+    <w:p>
+      <w:pPr>
+        <w:spacing w:line="360" w:lineRule="auto"/>
+        <w:ind w:firstLine="405"/>
+        <w:rPr>
+          <w:rFonts w:ascii="Arial" w:hAnsi="Arial" w:cs="Arial"/>
+          <w:sz w:val="24"/>
+          <w:szCs w:val="24"/>
+        </w:rPr>
+      </w:pPr>
     </w:p>
     <w:p>
       <w:pPr>
@@ -1045,7 +2993,27 @@
           <w:szCs w:val="20"/>
           <w:shd w:val="clear" w:color="auto" w:fill="FFFFFF"/>
         </w:rPr>
-        <w:t>, BISON (mais sintaxe).</w:t>
+        <w:t xml:space="preserve">, </w:t>
+      </w:r>
+      <w:r>
+        <w:rPr>
+          <w:rFonts w:ascii="Arial" w:hAnsi="Arial" w:cs="Arial"/>
+          <w:color w:val="222222"/>
+          <w:sz w:val="20"/>
+          <w:szCs w:val="20"/>
+          <w:shd w:val="clear" w:color="auto" w:fill="FFFFFF"/>
+        </w:rPr>
+        <w:t>YACC</w:t>
+      </w:r>
+      <w:r>
+        <w:rPr>
+          <w:rFonts w:ascii="Arial" w:hAnsi="Arial" w:cs="Arial"/>
+          <w:color w:val="222222"/>
+          <w:sz w:val="20"/>
+          <w:szCs w:val="20"/>
+          <w:shd w:val="clear" w:color="auto" w:fill="FFFFFF"/>
+        </w:rPr>
+        <w:t xml:space="preserve"> (mais sintaxe).</w:t>
       </w:r>
       <w:r>
         <w:rPr>
@@ -2076,6 +4044,54 @@
     <w:basedOn w:val="Fontepargpadro"/>
     <w:rsid w:val="005D366D"/>
   </w:style>
+  <w:style w:type="paragraph" w:styleId="Pr-formataoHTML">
+    <w:name w:val="HTML Preformatted"/>
+    <w:basedOn w:val="Normal"/>
+    <w:link w:val="Pr-formataoHTMLChar"/>
+    <w:uiPriority w:val="99"/>
+    <w:unhideWhenUsed/>
+    <w:rsid w:val="00761C8A"/>
+    <w:pPr>
+      <w:tabs>
+        <w:tab w:val="left" w:pos="916"/>
+        <w:tab w:val="left" w:pos="1832"/>
+        <w:tab w:val="left" w:pos="2748"/>
+        <w:tab w:val="left" w:pos="3664"/>
+        <w:tab w:val="left" w:pos="4580"/>
+        <w:tab w:val="left" w:pos="5496"/>
+        <w:tab w:val="left" w:pos="6412"/>
+        <w:tab w:val="left" w:pos="7328"/>
+        <w:tab w:val="left" w:pos="8244"/>
+        <w:tab w:val="left" w:pos="9160"/>
+        <w:tab w:val="left" w:pos="10076"/>
+        <w:tab w:val="left" w:pos="10992"/>
+        <w:tab w:val="left" w:pos="11908"/>
+        <w:tab w:val="left" w:pos="12824"/>
+        <w:tab w:val="left" w:pos="13740"/>
+        <w:tab w:val="left" w:pos="14656"/>
+      </w:tabs>
+      <w:spacing w:after="0" w:line="240" w:lineRule="auto"/>
+    </w:pPr>
+    <w:rPr>
+      <w:rFonts w:ascii="Courier New" w:eastAsia="Times New Roman" w:hAnsi="Courier New" w:cs="Courier New"/>
+      <w:sz w:val="20"/>
+      <w:szCs w:val="20"/>
+      <w:lang w:eastAsia="pt-BR"/>
+    </w:rPr>
+  </w:style>
+  <w:style w:type="character" w:customStyle="1" w:styleId="Pr-formataoHTMLChar">
+    <w:name w:val="Pré-formatação HTML Char"/>
+    <w:basedOn w:val="Fontepargpadro"/>
+    <w:link w:val="Pr-formataoHTML"/>
+    <w:uiPriority w:val="99"/>
+    <w:rsid w:val="00761C8A"/>
+    <w:rPr>
+      <w:rFonts w:ascii="Courier New" w:eastAsia="Times New Roman" w:hAnsi="Courier New" w:cs="Courier New"/>
+      <w:sz w:val="20"/>
+      <w:szCs w:val="20"/>
+      <w:lang w:eastAsia="pt-BR"/>
+    </w:rPr>
+  </w:style>
 </w:styles>
 </file>
 
@@ -2345,7 +4361,7 @@
 </file>
 
 <file path=customXml/itemProps1.xml><?xml version="1.0" encoding="utf-8"?>
-<ds:datastoreItem xmlns:ds="http://schemas.openxmlformats.org/officeDocument/2006/customXml" ds:itemID="{309CF03D-834C-468C-A7C7-48373369F229}">
+<ds:datastoreItem xmlns:ds="http://schemas.openxmlformats.org/officeDocument/2006/customXml" ds:itemID="{6EC0BEAC-255C-40F0-83AA-8E47D96E5A0A}">
   <ds:schemaRefs>
     <ds:schemaRef ds:uri="http://schemas.openxmlformats.org/officeDocument/2006/bibliography"/>
   </ds:schemaRefs>

</xml_diff>

<commit_message>
- Adicionado paragrafo de inicio ao cap. 2 - Adiciona capitulo sobre análise sintática
</commit_message>
<xml_diff>
--- a/Parte escrita/trabalho.docx
+++ b/Parte escrita/trabalho.docx
@@ -473,7 +473,16 @@
           <w:szCs w:val="24"/>
         </w:rPr>
         <w:lastRenderedPageBreak/>
-        <w:t>2  SEM</w:t>
+        <w:t xml:space="preserve">2  </w:t>
+      </w:r>
+      <w:r>
+        <w:rPr>
+          <w:rFonts w:ascii="Arial" w:hAnsi="Arial" w:cs="Arial"/>
+          <w:b/>
+          <w:sz w:val="24"/>
+          <w:szCs w:val="24"/>
+        </w:rPr>
+        <w:t>Revisão</w:t>
       </w:r>
       <w:proofErr w:type="gramEnd"/>
       <w:r>
@@ -483,24 +492,739 @@
           <w:sz w:val="24"/>
           <w:szCs w:val="24"/>
         </w:rPr>
-        <w:t xml:space="preserve"> NOME</w:t>
+        <w:t xml:space="preserve"> Bibliográfica</w:t>
+      </w:r>
+    </w:p>
+    <w:p>
+      <w:pPr>
+        <w:spacing w:line="360" w:lineRule="auto"/>
+        <w:rPr>
+          <w:rFonts w:ascii="Arial" w:hAnsi="Arial" w:cs="Arial"/>
+          <w:sz w:val="24"/>
+          <w:szCs w:val="24"/>
+        </w:rPr>
+      </w:pPr>
+      <w:r>
+        <w:rPr>
+          <w:rFonts w:ascii="Arial" w:hAnsi="Arial" w:cs="Arial"/>
+          <w:b/>
+          <w:sz w:val="24"/>
+          <w:szCs w:val="24"/>
+        </w:rPr>
+        <w:tab/>
+      </w:r>
+      <w:r>
+        <w:rPr>
+          <w:rFonts w:ascii="Arial" w:hAnsi="Arial" w:cs="Arial"/>
+          <w:sz w:val="24"/>
+          <w:szCs w:val="24"/>
+        </w:rPr>
+        <w:t xml:space="preserve">Esse capítulo apresenta as ferramentas e conceitos utilizados no trabalho. A seção </w:t>
+      </w:r>
+      <w:r>
+        <w:rPr>
+          <w:rFonts w:ascii="Arial" w:hAnsi="Arial" w:cs="Arial"/>
+          <w:b/>
+          <w:sz w:val="24"/>
+          <w:szCs w:val="24"/>
+        </w:rPr>
+        <w:t xml:space="preserve">X </w:t>
+      </w:r>
+      <w:r>
+        <w:rPr>
+          <w:rFonts w:ascii="Arial" w:hAnsi="Arial" w:cs="Arial"/>
+          <w:sz w:val="24"/>
+          <w:szCs w:val="24"/>
+        </w:rPr>
+        <w:t xml:space="preserve">apresenta a linguagem declarativa SQL, a seção </w:t>
+      </w:r>
+      <w:r>
+        <w:rPr>
+          <w:rFonts w:ascii="Arial" w:hAnsi="Arial" w:cs="Arial"/>
+          <w:b/>
+          <w:sz w:val="24"/>
+          <w:szCs w:val="24"/>
+        </w:rPr>
+        <w:t xml:space="preserve">X </w:t>
+      </w:r>
+      <w:r>
+        <w:rPr>
+          <w:rFonts w:ascii="Arial" w:hAnsi="Arial" w:cs="Arial"/>
+          <w:sz w:val="24"/>
+          <w:szCs w:val="24"/>
+        </w:rPr>
+        <w:t>os</w:t>
+      </w:r>
+      <w:r>
+        <w:rPr>
+          <w:rFonts w:ascii="Arial" w:hAnsi="Arial" w:cs="Arial"/>
+          <w:sz w:val="24"/>
+          <w:szCs w:val="24"/>
+        </w:rPr>
+        <w:t xml:space="preserve"> Sistemas de Gerenciamento de Banco de Dados (SGBD), a seção </w:t>
+      </w:r>
+      <w:r>
+        <w:rPr>
+          <w:rFonts w:ascii="Arial" w:hAnsi="Arial" w:cs="Arial"/>
+          <w:b/>
+          <w:sz w:val="24"/>
+          <w:szCs w:val="24"/>
+        </w:rPr>
+        <w:t xml:space="preserve">X </w:t>
+      </w:r>
+      <w:r>
+        <w:rPr>
+          <w:rFonts w:ascii="Arial" w:hAnsi="Arial" w:cs="Arial"/>
+          <w:sz w:val="24"/>
+          <w:szCs w:val="24"/>
+        </w:rPr>
+        <w:t xml:space="preserve">o </w:t>
+      </w:r>
+      <w:r>
+        <w:rPr>
+          <w:rFonts w:ascii="Arial" w:hAnsi="Arial" w:cs="Arial"/>
+          <w:i/>
+          <w:sz w:val="24"/>
+          <w:szCs w:val="24"/>
+        </w:rPr>
+        <w:t>framework</w:t>
+      </w:r>
+      <w:r>
+        <w:rPr>
+          <w:rFonts w:ascii="Arial" w:hAnsi="Arial" w:cs="Arial"/>
+          <w:sz w:val="24"/>
+          <w:szCs w:val="24"/>
+        </w:rPr>
+        <w:t xml:space="preserve"> </w:t>
+      </w:r>
+      <w:proofErr w:type="spellStart"/>
+      <w:r>
+        <w:rPr>
+          <w:rFonts w:ascii="Arial" w:hAnsi="Arial" w:cs="Arial"/>
+          <w:sz w:val="24"/>
+          <w:szCs w:val="24"/>
+        </w:rPr>
+        <w:t>Ruby</w:t>
+      </w:r>
+      <w:proofErr w:type="spellEnd"/>
+      <w:r>
+        <w:rPr>
+          <w:rFonts w:ascii="Arial" w:hAnsi="Arial" w:cs="Arial"/>
+          <w:sz w:val="24"/>
+          <w:szCs w:val="24"/>
+        </w:rPr>
+        <w:t xml:space="preserve"> </w:t>
+      </w:r>
+      <w:proofErr w:type="spellStart"/>
+      <w:r>
+        <w:rPr>
+          <w:rFonts w:ascii="Arial" w:hAnsi="Arial" w:cs="Arial"/>
+          <w:sz w:val="24"/>
+          <w:szCs w:val="24"/>
+        </w:rPr>
+        <w:t>on</w:t>
+      </w:r>
+      <w:proofErr w:type="spellEnd"/>
+      <w:r>
+        <w:rPr>
+          <w:rFonts w:ascii="Arial" w:hAnsi="Arial" w:cs="Arial"/>
+          <w:sz w:val="24"/>
+          <w:szCs w:val="24"/>
+        </w:rPr>
+        <w:t xml:space="preserve"> </w:t>
+      </w:r>
+      <w:proofErr w:type="spellStart"/>
+      <w:r>
+        <w:rPr>
+          <w:rFonts w:ascii="Arial" w:hAnsi="Arial" w:cs="Arial"/>
+          <w:sz w:val="24"/>
+          <w:szCs w:val="24"/>
+        </w:rPr>
+        <w:t>Rails</w:t>
+      </w:r>
+      <w:proofErr w:type="spellEnd"/>
+      <w:r>
+        <w:rPr>
+          <w:rFonts w:ascii="Arial" w:hAnsi="Arial" w:cs="Arial"/>
+          <w:sz w:val="24"/>
+          <w:szCs w:val="24"/>
+        </w:rPr>
+        <w:t xml:space="preserve">, a seção </w:t>
+      </w:r>
+      <w:r>
+        <w:rPr>
+          <w:rFonts w:ascii="Arial" w:hAnsi="Arial" w:cs="Arial"/>
+          <w:b/>
+          <w:sz w:val="24"/>
+          <w:szCs w:val="24"/>
+        </w:rPr>
+        <w:t xml:space="preserve">X </w:t>
+      </w:r>
+      <w:r>
+        <w:rPr>
+          <w:rFonts w:ascii="Arial" w:hAnsi="Arial" w:cs="Arial"/>
+          <w:sz w:val="24"/>
+          <w:szCs w:val="24"/>
+        </w:rPr>
+        <w:t xml:space="preserve">os analisadores sintáticos e a seção </w:t>
+      </w:r>
+      <w:r>
+        <w:rPr>
+          <w:rFonts w:ascii="Arial" w:hAnsi="Arial" w:cs="Arial"/>
+          <w:b/>
+          <w:sz w:val="24"/>
+          <w:szCs w:val="24"/>
+        </w:rPr>
+        <w:t xml:space="preserve">X </w:t>
+      </w:r>
+      <w:r>
+        <w:rPr>
+          <w:rFonts w:ascii="Arial" w:hAnsi="Arial" w:cs="Arial"/>
+          <w:sz w:val="24"/>
+          <w:szCs w:val="24"/>
+        </w:rPr>
+        <w:t>os analisadores léxicos.</w:t>
+      </w:r>
+    </w:p>
+    <w:p>
+      <w:pPr>
+        <w:spacing w:line="360" w:lineRule="auto"/>
+        <w:rPr>
+          <w:rFonts w:ascii="Arial" w:hAnsi="Arial" w:cs="Arial"/>
+          <w:b/>
+          <w:sz w:val="24"/>
+          <w:szCs w:val="24"/>
+        </w:rPr>
+      </w:pPr>
+      <w:r>
+        <w:rPr>
+          <w:rFonts w:ascii="Arial" w:hAnsi="Arial" w:cs="Arial"/>
+          <w:b/>
+          <w:sz w:val="24"/>
+          <w:szCs w:val="24"/>
+        </w:rPr>
+        <w:t>2.1 Analisadores s</w:t>
+      </w:r>
+      <w:r>
+        <w:rPr>
+          <w:rFonts w:ascii="Arial" w:hAnsi="Arial" w:cs="Arial"/>
+          <w:b/>
+          <w:sz w:val="24"/>
+          <w:szCs w:val="24"/>
+        </w:rPr>
+        <w:t>intáticos</w:t>
+      </w:r>
+    </w:p>
+    <w:p>
+      <w:pPr>
+        <w:spacing w:line="360" w:lineRule="auto"/>
+        <w:rPr>
+          <w:rFonts w:ascii="Arial" w:hAnsi="Arial" w:cs="Arial"/>
+          <w:sz w:val="24"/>
+          <w:szCs w:val="24"/>
+        </w:rPr>
+      </w:pPr>
+      <w:r>
+        <w:rPr>
+          <w:rFonts w:ascii="Arial" w:hAnsi="Arial" w:cs="Arial"/>
+          <w:b/>
+          <w:sz w:val="24"/>
+          <w:szCs w:val="24"/>
+        </w:rPr>
+        <w:tab/>
+      </w:r>
+      <w:r>
+        <w:rPr>
+          <w:rFonts w:ascii="Arial" w:hAnsi="Arial" w:cs="Arial"/>
+          <w:sz w:val="24"/>
+          <w:szCs w:val="24"/>
+        </w:rPr>
+        <w:t xml:space="preserve">Análise sintática é uma técnica emprega no estudo da estrutura sintática de uma linguagem (citação), conforme as regras de uma gramática formal. Essa análise resulta em uma árvore </w:t>
+      </w:r>
+      <w:r>
+        <w:rPr>
+          <w:rFonts w:ascii="Arial" w:hAnsi="Arial" w:cs="Arial"/>
+          <w:sz w:val="24"/>
+          <w:szCs w:val="24"/>
+        </w:rPr>
+        <w:t>ou outra estrutura hierárquica que mostra o relacionamento entre cada símbolo reconhecido.</w:t>
+      </w:r>
+    </w:p>
+    <w:p>
+      <w:pPr>
+        <w:spacing w:line="360" w:lineRule="auto"/>
+        <w:rPr>
+          <w:rFonts w:ascii="Arial" w:hAnsi="Arial" w:cs="Arial"/>
+          <w:sz w:val="24"/>
+          <w:szCs w:val="24"/>
+        </w:rPr>
+      </w:pPr>
+      <w:r>
+        <w:rPr>
+          <w:rFonts w:ascii="Arial" w:hAnsi="Arial" w:cs="Arial"/>
+          <w:sz w:val="24"/>
+          <w:szCs w:val="24"/>
+        </w:rPr>
+        <w:tab/>
+        <w:t>Um analisador sintático tem a função de determinar como a entrada pode ser derivada a partir do símbolo inicial da gramática. Existe duas maneiras de realizar essa tarefa:</w:t>
       </w:r>
     </w:p>
     <w:p>
       <w:pPr>
         <w:pStyle w:val="PargrafodaLista"/>
         <w:numPr>
-          <w:ilvl w:val="1"/>
-          <w:numId w:val="1"/>
+          <w:ilvl w:val="0"/>
+          <w:numId w:val="2"/>
         </w:numPr>
         <w:spacing w:line="360" w:lineRule="auto"/>
         <w:rPr>
           <w:rFonts w:ascii="Arial" w:hAnsi="Arial" w:cs="Arial"/>
-          <w:b/>
-          <w:sz w:val="24"/>
-          <w:szCs w:val="24"/>
-        </w:rPr>
-      </w:pPr>
+          <w:sz w:val="24"/>
+          <w:szCs w:val="24"/>
+        </w:rPr>
+      </w:pPr>
+      <w:r>
+        <w:rPr>
+          <w:rFonts w:ascii="Arial" w:hAnsi="Arial" w:cs="Arial"/>
+          <w:i/>
+          <w:sz w:val="24"/>
+          <w:szCs w:val="24"/>
+        </w:rPr>
+        <w:t>Top-</w:t>
+      </w:r>
+      <w:proofErr w:type="spellStart"/>
+      <w:r>
+        <w:rPr>
+          <w:rFonts w:ascii="Arial" w:hAnsi="Arial" w:cs="Arial"/>
+          <w:i/>
+          <w:sz w:val="24"/>
+          <w:szCs w:val="24"/>
+        </w:rPr>
+        <w:t>down</w:t>
+      </w:r>
+      <w:proofErr w:type="spellEnd"/>
+      <w:r>
+        <w:rPr>
+          <w:rFonts w:ascii="Arial" w:hAnsi="Arial" w:cs="Arial"/>
+          <w:sz w:val="24"/>
+          <w:szCs w:val="24"/>
+        </w:rPr>
+        <w:t xml:space="preserve"> ou d</w:t>
+      </w:r>
+      <w:r>
+        <w:rPr>
+          <w:rFonts w:ascii="Arial" w:hAnsi="Arial" w:cs="Arial"/>
+          <w:sz w:val="24"/>
+          <w:szCs w:val="24"/>
+        </w:rPr>
+        <w:t>escendente</w:t>
+      </w:r>
+      <w:r>
+        <w:rPr>
+          <w:rFonts w:ascii="Arial" w:hAnsi="Arial" w:cs="Arial"/>
+          <w:sz w:val="24"/>
+          <w:szCs w:val="24"/>
+        </w:rPr>
+        <w:t xml:space="preserve">. O analisador começa do </w:t>
+      </w:r>
+      <w:r>
+        <w:rPr>
+          <w:rFonts w:ascii="Arial" w:hAnsi="Arial" w:cs="Arial"/>
+          <w:sz w:val="24"/>
+          <w:szCs w:val="24"/>
+        </w:rPr>
+        <w:t>símbolo</w:t>
+      </w:r>
+      <w:r>
+        <w:rPr>
+          <w:rFonts w:ascii="Arial" w:hAnsi="Arial" w:cs="Arial"/>
+          <w:sz w:val="24"/>
+          <w:szCs w:val="24"/>
+        </w:rPr>
+        <w:t xml:space="preserve"> mais </w:t>
+      </w:r>
+      <w:r>
+        <w:rPr>
+          <w:rFonts w:ascii="Arial" w:hAnsi="Arial" w:cs="Arial"/>
+          <w:sz w:val="24"/>
+          <w:szCs w:val="24"/>
+        </w:rPr>
+        <w:t>alto</w:t>
+      </w:r>
+      <w:r>
+        <w:rPr>
+          <w:rFonts w:ascii="Arial" w:hAnsi="Arial" w:cs="Arial"/>
+          <w:sz w:val="24"/>
+          <w:szCs w:val="24"/>
+        </w:rPr>
+        <w:t xml:space="preserve"> da hierarquia de análise</w:t>
+      </w:r>
+      <w:r>
+        <w:rPr>
+          <w:rFonts w:ascii="Arial" w:hAnsi="Arial" w:cs="Arial"/>
+          <w:sz w:val="24"/>
+          <w:szCs w:val="24"/>
+        </w:rPr>
+        <w:t xml:space="preserve"> e tenta transforma-lo na entrada</w:t>
+      </w:r>
+    </w:p>
+    <w:p>
+      <w:pPr>
+        <w:pStyle w:val="PargrafodaLista"/>
+        <w:numPr>
+          <w:ilvl w:val="0"/>
+          <w:numId w:val="2"/>
+        </w:numPr>
+        <w:spacing w:line="360" w:lineRule="auto"/>
+        <w:rPr>
+          <w:rFonts w:ascii="Arial" w:hAnsi="Arial" w:cs="Arial"/>
+          <w:sz w:val="24"/>
+          <w:szCs w:val="24"/>
+        </w:rPr>
+      </w:pPr>
+      <w:proofErr w:type="spellStart"/>
+      <w:r>
+        <w:rPr>
+          <w:rFonts w:ascii="Arial" w:hAnsi="Arial" w:cs="Arial"/>
+          <w:i/>
+          <w:sz w:val="24"/>
+          <w:szCs w:val="24"/>
+        </w:rPr>
+        <w:t>Bottom-up</w:t>
+      </w:r>
+      <w:proofErr w:type="spellEnd"/>
+      <w:r>
+        <w:rPr>
+          <w:rFonts w:ascii="Arial" w:hAnsi="Arial" w:cs="Arial"/>
+          <w:i/>
+          <w:sz w:val="24"/>
+          <w:szCs w:val="24"/>
+        </w:rPr>
+        <w:t xml:space="preserve"> </w:t>
+      </w:r>
+      <w:r>
+        <w:rPr>
+          <w:rFonts w:ascii="Arial" w:hAnsi="Arial" w:cs="Arial"/>
+          <w:sz w:val="24"/>
+          <w:szCs w:val="24"/>
+        </w:rPr>
+        <w:t xml:space="preserve">ou </w:t>
+      </w:r>
+      <w:r>
+        <w:rPr>
+          <w:rFonts w:ascii="Arial" w:hAnsi="Arial" w:cs="Arial"/>
+          <w:sz w:val="24"/>
+          <w:szCs w:val="24"/>
+        </w:rPr>
+        <w:t>Ascendente</w:t>
+      </w:r>
+      <w:r>
+        <w:rPr>
+          <w:rFonts w:ascii="Arial" w:hAnsi="Arial" w:cs="Arial"/>
+          <w:sz w:val="24"/>
+          <w:szCs w:val="24"/>
+        </w:rPr>
+        <w:t xml:space="preserve">. O analisador começa com a entrada de dados e tenta reescreve-la até chegar ao símbolo inicial mais alto da hierarquia. </w:t>
+      </w:r>
+    </w:p>
+    <w:p>
+      <w:pPr>
+        <w:spacing w:line="360" w:lineRule="auto"/>
+        <w:ind w:firstLine="360"/>
+        <w:rPr>
+          <w:rFonts w:ascii="Arial" w:hAnsi="Arial" w:cs="Arial"/>
+          <w:sz w:val="24"/>
+          <w:szCs w:val="24"/>
+        </w:rPr>
+      </w:pPr>
+      <w:r>
+        <w:rPr>
+          <w:rFonts w:ascii="Arial" w:hAnsi="Arial" w:cs="Arial"/>
+          <w:sz w:val="24"/>
+          <w:szCs w:val="24"/>
+        </w:rPr>
+        <w:t>O analisador LL (</w:t>
+      </w:r>
+      <w:proofErr w:type="spellStart"/>
+      <w:r>
+        <w:rPr>
+          <w:rFonts w:ascii="Arial" w:hAnsi="Arial" w:cs="Arial"/>
+          <w:sz w:val="24"/>
+          <w:szCs w:val="24"/>
+        </w:rPr>
+        <w:t>L</w:t>
+      </w:r>
+      <w:r>
+        <w:rPr>
+          <w:rFonts w:ascii="Arial" w:hAnsi="Arial" w:cs="Arial"/>
+          <w:sz w:val="24"/>
+          <w:szCs w:val="24"/>
+        </w:rPr>
+        <w:t>eft-to-right</w:t>
+      </w:r>
+      <w:proofErr w:type="spellEnd"/>
+      <w:r>
+        <w:rPr>
+          <w:rFonts w:ascii="Arial" w:hAnsi="Arial" w:cs="Arial"/>
+          <w:sz w:val="24"/>
+          <w:szCs w:val="24"/>
+        </w:rPr>
+        <w:t xml:space="preserve">, </w:t>
+      </w:r>
+      <w:proofErr w:type="spellStart"/>
+      <w:r>
+        <w:rPr>
+          <w:rFonts w:ascii="Arial" w:hAnsi="Arial" w:cs="Arial"/>
+          <w:sz w:val="24"/>
+          <w:szCs w:val="24"/>
+        </w:rPr>
+        <w:t>Leftmost</w:t>
+      </w:r>
+      <w:proofErr w:type="spellEnd"/>
+      <w:r>
+        <w:rPr>
+          <w:rFonts w:ascii="Arial" w:hAnsi="Arial" w:cs="Arial"/>
+          <w:sz w:val="24"/>
+          <w:szCs w:val="24"/>
+        </w:rPr>
+        <w:t xml:space="preserve"> </w:t>
+      </w:r>
+      <w:proofErr w:type="spellStart"/>
+      <w:r>
+        <w:rPr>
+          <w:rFonts w:ascii="Arial" w:hAnsi="Arial" w:cs="Arial"/>
+          <w:sz w:val="24"/>
+          <w:szCs w:val="24"/>
+        </w:rPr>
+        <w:t>derivation</w:t>
+      </w:r>
+      <w:proofErr w:type="spellEnd"/>
+      <w:r>
+        <w:rPr>
+          <w:rFonts w:ascii="Arial" w:hAnsi="Arial" w:cs="Arial"/>
+          <w:sz w:val="24"/>
+          <w:szCs w:val="24"/>
+        </w:rPr>
+        <w:t xml:space="preserve">) faz a análise </w:t>
+      </w:r>
+      <w:r>
+        <w:rPr>
+          <w:rFonts w:ascii="Arial" w:hAnsi="Arial" w:cs="Arial"/>
+          <w:i/>
+          <w:sz w:val="24"/>
+          <w:szCs w:val="24"/>
+        </w:rPr>
+        <w:t>Top-</w:t>
+      </w:r>
+      <w:proofErr w:type="spellStart"/>
+      <w:r>
+        <w:rPr>
+          <w:rFonts w:ascii="Arial" w:hAnsi="Arial" w:cs="Arial"/>
+          <w:i/>
+          <w:sz w:val="24"/>
+          <w:szCs w:val="24"/>
+        </w:rPr>
+        <w:t>down</w:t>
+      </w:r>
+      <w:proofErr w:type="spellEnd"/>
+      <w:r>
+        <w:rPr>
+          <w:rFonts w:ascii="Arial" w:hAnsi="Arial" w:cs="Arial"/>
+          <w:i/>
+          <w:sz w:val="24"/>
+          <w:szCs w:val="24"/>
+        </w:rPr>
+        <w:t xml:space="preserve"> </w:t>
+      </w:r>
+      <w:r>
+        <w:rPr>
+          <w:rFonts w:ascii="Arial" w:hAnsi="Arial" w:cs="Arial"/>
+          <w:sz w:val="24"/>
+          <w:szCs w:val="24"/>
+        </w:rPr>
+        <w:t>indo da direita pra esquerda, preferindo sempre derivar o símbolo mais à esquerda.</w:t>
+      </w:r>
+      <w:r>
+        <w:rPr>
+          <w:rFonts w:ascii="Arial" w:hAnsi="Arial" w:cs="Arial"/>
+          <w:sz w:val="24"/>
+          <w:szCs w:val="24"/>
+        </w:rPr>
+        <w:t xml:space="preserve"> Já o</w:t>
+      </w:r>
+      <w:r>
+        <w:rPr>
+          <w:rFonts w:ascii="Arial" w:hAnsi="Arial" w:cs="Arial"/>
+          <w:sz w:val="24"/>
+          <w:szCs w:val="24"/>
+        </w:rPr>
+        <w:t xml:space="preserve"> analisador LR (</w:t>
+      </w:r>
+      <w:proofErr w:type="spellStart"/>
+      <w:r>
+        <w:rPr>
+          <w:rFonts w:ascii="Arial" w:hAnsi="Arial" w:cs="Arial"/>
+          <w:sz w:val="24"/>
+          <w:szCs w:val="24"/>
+        </w:rPr>
+        <w:t>Left-to-right</w:t>
+      </w:r>
+      <w:proofErr w:type="spellEnd"/>
+      <w:r>
+        <w:rPr>
+          <w:rFonts w:ascii="Arial" w:hAnsi="Arial" w:cs="Arial"/>
+          <w:sz w:val="24"/>
+          <w:szCs w:val="24"/>
+        </w:rPr>
+        <w:t xml:space="preserve">, </w:t>
+      </w:r>
+      <w:proofErr w:type="spellStart"/>
+      <w:r>
+        <w:rPr>
+          <w:rFonts w:ascii="Arial" w:hAnsi="Arial" w:cs="Arial"/>
+          <w:sz w:val="24"/>
+          <w:szCs w:val="24"/>
+        </w:rPr>
+        <w:t>Rightmost</w:t>
+      </w:r>
+      <w:proofErr w:type="spellEnd"/>
+      <w:r>
+        <w:rPr>
+          <w:rFonts w:ascii="Arial" w:hAnsi="Arial" w:cs="Arial"/>
+          <w:sz w:val="24"/>
+          <w:szCs w:val="24"/>
+        </w:rPr>
+        <w:t xml:space="preserve"> </w:t>
+      </w:r>
+      <w:proofErr w:type="spellStart"/>
+      <w:r>
+        <w:rPr>
+          <w:rFonts w:ascii="Arial" w:hAnsi="Arial" w:cs="Arial"/>
+          <w:sz w:val="24"/>
+          <w:szCs w:val="24"/>
+        </w:rPr>
+        <w:t>derivation</w:t>
+      </w:r>
+      <w:proofErr w:type="spellEnd"/>
+      <w:r>
+        <w:rPr>
+          <w:rFonts w:ascii="Arial" w:hAnsi="Arial" w:cs="Arial"/>
+          <w:sz w:val="24"/>
+          <w:szCs w:val="24"/>
+        </w:rPr>
+        <w:t xml:space="preserve">) faz a análise </w:t>
+      </w:r>
+      <w:proofErr w:type="spellStart"/>
+      <w:r>
+        <w:rPr>
+          <w:rFonts w:ascii="Arial" w:hAnsi="Arial" w:cs="Arial"/>
+          <w:i/>
+          <w:sz w:val="24"/>
+          <w:szCs w:val="24"/>
+        </w:rPr>
+        <w:t>Botton-up</w:t>
+      </w:r>
+      <w:proofErr w:type="spellEnd"/>
+      <w:r>
+        <w:rPr>
+          <w:rFonts w:ascii="Arial" w:hAnsi="Arial" w:cs="Arial"/>
+          <w:sz w:val="24"/>
+          <w:szCs w:val="24"/>
+        </w:rPr>
+        <w:t xml:space="preserve">, indo da direita pra esquerda, </w:t>
+      </w:r>
+      <w:r>
+        <w:rPr>
+          <w:rFonts w:ascii="Arial" w:hAnsi="Arial" w:cs="Arial"/>
+          <w:sz w:val="24"/>
+          <w:szCs w:val="24"/>
+        </w:rPr>
+        <w:t xml:space="preserve">preferindo </w:t>
+      </w:r>
+      <w:r>
+        <w:rPr>
+          <w:rFonts w:ascii="Arial" w:hAnsi="Arial" w:cs="Arial"/>
+          <w:sz w:val="24"/>
+          <w:szCs w:val="24"/>
+        </w:rPr>
+        <w:t>derivar o símbolo mais à direita</w:t>
+      </w:r>
+      <w:r>
+        <w:rPr>
+          <w:rFonts w:ascii="Arial" w:hAnsi="Arial" w:cs="Arial"/>
+          <w:sz w:val="24"/>
+          <w:szCs w:val="24"/>
+        </w:rPr>
+        <w:t xml:space="preserve">. Ambos são normalmente acompanhados de um número k para indicar que são autorizados a olhar k entradas a frente para evitar </w:t>
+      </w:r>
+      <w:proofErr w:type="spellStart"/>
+      <w:r>
+        <w:rPr>
+          <w:rFonts w:ascii="Arial" w:hAnsi="Arial" w:cs="Arial"/>
+          <w:i/>
+          <w:sz w:val="24"/>
+          <w:szCs w:val="24"/>
+        </w:rPr>
+        <w:t>backtracking</w:t>
+      </w:r>
+      <w:proofErr w:type="spellEnd"/>
+      <w:r>
+        <w:rPr>
+          <w:rFonts w:ascii="Arial" w:hAnsi="Arial" w:cs="Arial"/>
+          <w:i/>
+          <w:sz w:val="24"/>
+          <w:szCs w:val="24"/>
+        </w:rPr>
+        <w:t xml:space="preserve"> </w:t>
+      </w:r>
+      <w:r>
+        <w:rPr>
+          <w:rFonts w:ascii="Arial" w:hAnsi="Arial" w:cs="Arial"/>
+          <w:sz w:val="24"/>
+          <w:szCs w:val="24"/>
+        </w:rPr>
+        <w:t>ou adivinhação.</w:t>
+      </w:r>
+    </w:p>
+    <w:p>
+      <w:pPr>
+        <w:spacing w:line="360" w:lineRule="auto"/>
+        <w:ind w:firstLine="360"/>
+        <w:rPr>
+          <w:rFonts w:ascii="Arial" w:hAnsi="Arial" w:cs="Arial"/>
+          <w:sz w:val="24"/>
+          <w:szCs w:val="24"/>
+        </w:rPr>
+      </w:pPr>
+    </w:p>
+    <w:p>
+      <w:pPr>
+        <w:spacing w:line="360" w:lineRule="auto"/>
+        <w:rPr>
+          <w:rFonts w:ascii="Arial" w:hAnsi="Arial" w:cs="Arial"/>
+          <w:b/>
+          <w:sz w:val="24"/>
+          <w:szCs w:val="24"/>
+        </w:rPr>
+      </w:pPr>
+      <w:r>
+        <w:rPr>
+          <w:rFonts w:ascii="Arial" w:hAnsi="Arial" w:cs="Arial"/>
+          <w:b/>
+          <w:sz w:val="24"/>
+          <w:szCs w:val="24"/>
+        </w:rPr>
+        <w:t>2.1.1</w:t>
+      </w:r>
+      <w:r>
+        <w:rPr>
+          <w:rFonts w:ascii="Arial" w:hAnsi="Arial" w:cs="Arial"/>
+          <w:b/>
+          <w:sz w:val="24"/>
+          <w:szCs w:val="24"/>
+        </w:rPr>
+        <w:t xml:space="preserve"> </w:t>
+      </w:r>
       <w:r>
         <w:rPr>
           <w:rFonts w:ascii="Arial" w:hAnsi="Arial" w:cs="Arial"/>
@@ -662,6 +1386,7 @@
           <w:sz w:val="24"/>
           <w:szCs w:val="24"/>
         </w:rPr>
+        <w:lastRenderedPageBreak/>
         <w:t>Translators</w:t>
       </w:r>
       <w:proofErr w:type="spellEnd"/>
@@ -790,25 +1515,15 @@
           <w:sz w:val="24"/>
           <w:szCs w:val="24"/>
         </w:rPr>
-        <w:t>Os primeiros algoritmos para gerar analisadores LALR foram feitos em 1972 (citação), hoje em dia os geradores mais comuns são o YACC e o GNU Bison.</w:t>
-      </w:r>
-      <w:bookmarkStart w:id="0" w:name="_GoBack"/>
-      <w:bookmarkEnd w:id="0"/>
-      <w:r>
-        <w:rPr>
-          <w:rFonts w:ascii="Arial" w:hAnsi="Arial" w:cs="Arial"/>
-          <w:sz w:val="24"/>
-          <w:szCs w:val="24"/>
-        </w:rPr>
-        <w:t xml:space="preserve"> </w:t>
+        <w:t xml:space="preserve">Os primeiros algoritmos para gerar analisadores LALR foram feitos em 1972 (citação), hoje em dia os geradores mais comuns são o YACC e o GNU Bison. </w:t>
       </w:r>
     </w:p>
     <w:p>
       <w:pPr>
         <w:pStyle w:val="PargrafodaLista"/>
         <w:numPr>
-          <w:ilvl w:val="1"/>
-          <w:numId w:val="1"/>
+          <w:ilvl w:val="2"/>
+          <w:numId w:val="3"/>
         </w:numPr>
         <w:spacing w:line="360" w:lineRule="auto"/>
         <w:rPr>
@@ -1184,16 +1899,7 @@
           <w:sz w:val="24"/>
           <w:szCs w:val="24"/>
         </w:rPr>
-        <w:t xml:space="preserve">”. Em blocos entre colchetes é possível escrever qualquer </w:t>
-      </w:r>
-      <w:r>
-        <w:rPr>
-          <w:rFonts w:ascii="Arial" w:hAnsi="Arial" w:cs="Arial"/>
-          <w:sz w:val="24"/>
-          <w:szCs w:val="24"/>
-        </w:rPr>
-        <w:lastRenderedPageBreak/>
-        <w:t xml:space="preserve">código em C, portanto poderíamos, por exemplo, fazer a verificação de que se </w:t>
+        <w:t xml:space="preserve">”. Em blocos entre colchetes é possível escrever qualquer código em C, portanto poderíamos, por exemplo, fazer a verificação de que se </w:t>
       </w:r>
       <w:proofErr w:type="spellStart"/>
       <w:r>
@@ -1264,6 +1970,7 @@
           <w:sz w:val="24"/>
           <w:szCs w:val="24"/>
         </w:rPr>
+        <w:lastRenderedPageBreak/>
         <w:t>1.3</w:t>
       </w:r>
       <w:r>
@@ -1466,7 +2173,6 @@
           <w:rFonts w:ascii="Arial" w:hAnsi="Arial" w:cs="Arial"/>
           <w:sz w:val="24"/>
           <w:szCs w:val="24"/>
-          <w:lang w:val="en-US"/>
         </w:rPr>
       </w:pPr>
       <w:r>
@@ -1520,7 +2226,6 @@
           <w:rFonts w:ascii="Arial" w:hAnsi="Arial" w:cs="Arial"/>
           <w:sz w:val="24"/>
           <w:szCs w:val="24"/>
-          <w:lang w:val="en-US"/>
         </w:rPr>
         <w:t xml:space="preserve">) </w:t>
       </w:r>
@@ -1541,7 +2246,6 @@
           <w:rFonts w:ascii="Arial" w:hAnsi="Arial" w:cs="Arial"/>
           <w:sz w:val="24"/>
           <w:szCs w:val="24"/>
-          <w:lang w:val="en-US"/>
         </w:rPr>
       </w:pPr>
     </w:p>
@@ -1695,16 +2399,7 @@
           <w:sz w:val="24"/>
           <w:szCs w:val="24"/>
         </w:rPr>
-        <w:t xml:space="preserve">a saída gerada serve </w:t>
-      </w:r>
-      <w:r>
-        <w:rPr>
-          <w:rFonts w:ascii="Arial" w:hAnsi="Arial" w:cs="Arial"/>
-          <w:sz w:val="24"/>
-          <w:szCs w:val="24"/>
-        </w:rPr>
-        <w:lastRenderedPageBreak/>
-        <w:t>como entrada para a roti</w:t>
+        <w:t>a saída gerada serve como entrada para a roti</w:t>
       </w:r>
       <w:r>
         <w:rPr>
@@ -1826,13 +2521,7 @@
           <w:color w:val="000000"/>
         </w:rPr>
         <w:tab/>
-        <w:t xml:space="preserve">   </w:t>
-      </w:r>
-      <w:r>
-        <w:rPr>
-          <w:color w:val="000000"/>
-        </w:rPr>
-        <w:t xml:space="preserve"> +-------+</w:t>
+        <w:t xml:space="preserve">    +-------+</w:t>
       </w:r>
     </w:p>
     <w:p>
@@ -1991,6 +2680,7 @@
           <w:rFonts w:ascii="Arial" w:hAnsi="Arial" w:cs="Arial"/>
           <w:sz w:val="24"/>
           <w:szCs w:val="24"/>
+          <w:lang w:val="en-US"/>
         </w:rPr>
       </w:pPr>
       <w:r>
@@ -2024,6 +2714,14 @@
           <w:szCs w:val="24"/>
         </w:rPr>
         <w:tab/>
+      </w:r>
+      <w:r>
+        <w:rPr>
+          <w:rFonts w:ascii="Arial" w:hAnsi="Arial" w:cs="Arial"/>
+          <w:sz w:val="24"/>
+          <w:szCs w:val="24"/>
+          <w:lang w:val="en-US"/>
+        </w:rPr>
         <w:t>3</w:t>
       </w:r>
     </w:p>
@@ -2063,7 +2761,7 @@
           <w:color w:val="000000"/>
           <w:sz w:val="20"/>
           <w:szCs w:val="20"/>
-          <w:lang w:eastAsia="pt-BR"/>
+          <w:lang w:val="en-US" w:eastAsia="pt-BR"/>
         </w:rPr>
         <w:tab/>
       </w:r>
@@ -2073,7 +2771,7 @@
           <w:color w:val="000000"/>
           <w:sz w:val="20"/>
           <w:szCs w:val="20"/>
-          <w:lang w:eastAsia="pt-BR"/>
+          <w:lang w:val="en-US" w:eastAsia="pt-BR"/>
         </w:rPr>
         <w:tab/>
       </w:r>
@@ -2083,7 +2781,7 @@
           <w:color w:val="000000"/>
           <w:sz w:val="20"/>
           <w:szCs w:val="20"/>
-          <w:lang w:eastAsia="pt-BR"/>
+          <w:lang w:val="en-US" w:eastAsia="pt-BR"/>
         </w:rPr>
         <w:tab/>
       </w:r>
@@ -2739,7 +3437,7 @@
           <w:color w:val="000000"/>
           <w:sz w:val="20"/>
           <w:szCs w:val="20"/>
-          <w:lang w:eastAsia="pt-BR"/>
+          <w:lang w:val="en-US" w:eastAsia="pt-BR"/>
         </w:rPr>
       </w:pPr>
       <w:r>
@@ -2758,7 +3456,7 @@
           <w:color w:val="000000"/>
           <w:sz w:val="20"/>
           <w:szCs w:val="20"/>
-          <w:lang w:eastAsia="pt-BR"/>
+          <w:lang w:val="en-US" w:eastAsia="pt-BR"/>
         </w:rPr>
         <w:t>+---------+    +---------+</w:t>
       </w:r>
@@ -2799,39 +3497,48 @@
           <w:color w:val="000000"/>
           <w:sz w:val="20"/>
           <w:szCs w:val="20"/>
+          <w:lang w:val="en-US" w:eastAsia="pt-BR"/>
+        </w:rPr>
+        <w:tab/>
+      </w:r>
+      <w:r>
+        <w:rPr>
+          <w:rFonts w:ascii="Courier New" w:eastAsia="Times New Roman" w:hAnsi="Courier New" w:cs="Courier New"/>
+          <w:color w:val="000000"/>
+          <w:sz w:val="20"/>
+          <w:szCs w:val="20"/>
+          <w:lang w:val="en-US" w:eastAsia="pt-BR"/>
+        </w:rPr>
+        <w:tab/>
+      </w:r>
+      <w:r>
+        <w:rPr>
+          <w:rFonts w:ascii="Courier New" w:eastAsia="Times New Roman" w:hAnsi="Courier New" w:cs="Courier New"/>
+          <w:color w:val="000000"/>
+          <w:sz w:val="20"/>
+          <w:szCs w:val="20"/>
+          <w:lang w:val="en-US" w:eastAsia="pt-BR"/>
+        </w:rPr>
+        <w:tab/>
+      </w:r>
+      <w:r>
+        <w:rPr>
+          <w:rFonts w:ascii="Courier New" w:eastAsia="Times New Roman" w:hAnsi="Courier New" w:cs="Courier New"/>
+          <w:color w:val="000000"/>
+          <w:sz w:val="20"/>
+          <w:szCs w:val="20"/>
+          <w:lang w:val="en-US" w:eastAsia="pt-BR"/>
+        </w:rPr>
+        <w:tab/>
+      </w:r>
+      <w:r>
+        <w:rPr>
+          <w:rFonts w:ascii="Courier New" w:eastAsia="Times New Roman" w:hAnsi="Courier New" w:cs="Courier New"/>
+          <w:color w:val="000000"/>
+          <w:sz w:val="20"/>
+          <w:szCs w:val="20"/>
           <w:lang w:eastAsia="pt-BR"/>
         </w:rPr>
-        <w:tab/>
-      </w:r>
-      <w:r>
-        <w:rPr>
-          <w:rFonts w:ascii="Courier New" w:eastAsia="Times New Roman" w:hAnsi="Courier New" w:cs="Courier New"/>
-          <w:color w:val="000000"/>
-          <w:sz w:val="20"/>
-          <w:szCs w:val="20"/>
-          <w:lang w:eastAsia="pt-BR"/>
-        </w:rPr>
-        <w:tab/>
-      </w:r>
-      <w:r>
-        <w:rPr>
-          <w:rFonts w:ascii="Courier New" w:eastAsia="Times New Roman" w:hAnsi="Courier New" w:cs="Courier New"/>
-          <w:color w:val="000000"/>
-          <w:sz w:val="20"/>
-          <w:szCs w:val="20"/>
-          <w:lang w:eastAsia="pt-BR"/>
-        </w:rPr>
-        <w:tab/>
-      </w:r>
-      <w:r>
-        <w:rPr>
-          <w:rFonts w:ascii="Courier New" w:eastAsia="Times New Roman" w:hAnsi="Courier New" w:cs="Courier New"/>
-          <w:color w:val="000000"/>
-          <w:sz w:val="20"/>
-          <w:szCs w:val="20"/>
-          <w:lang w:eastAsia="pt-BR"/>
-        </w:rPr>
-        <w:tab/>
         <w:t>4</w:t>
       </w:r>
     </w:p>
@@ -2993,27 +3700,7 @@
           <w:szCs w:val="20"/>
           <w:shd w:val="clear" w:color="auto" w:fill="FFFFFF"/>
         </w:rPr>
-        <w:t xml:space="preserve">, </w:t>
-      </w:r>
-      <w:r>
-        <w:rPr>
-          <w:rFonts w:ascii="Arial" w:hAnsi="Arial" w:cs="Arial"/>
-          <w:color w:val="222222"/>
-          <w:sz w:val="20"/>
-          <w:szCs w:val="20"/>
-          <w:shd w:val="clear" w:color="auto" w:fill="FFFFFF"/>
-        </w:rPr>
-        <w:t>YACC</w:t>
-      </w:r>
-      <w:r>
-        <w:rPr>
-          <w:rFonts w:ascii="Arial" w:hAnsi="Arial" w:cs="Arial"/>
-          <w:color w:val="222222"/>
-          <w:sz w:val="20"/>
-          <w:szCs w:val="20"/>
-          <w:shd w:val="clear" w:color="auto" w:fill="FFFFFF"/>
-        </w:rPr>
-        <w:t xml:space="preserve"> (mais sintaxe).</w:t>
+        <w:t>, YACC (mais sintaxe).</w:t>
       </w:r>
       <w:r>
         <w:rPr>
@@ -3038,7 +3725,9 @@
         </w:rPr>
         <w:t>Reescrever objetivos com nova "linguagem"</w:t>
       </w:r>
-      <w:r>
+    </w:p>
+    <w:p>
+      <w:pPr>
         <w:rPr>
           <w:rFonts w:ascii="Arial" w:hAnsi="Arial" w:cs="Arial"/>
           <w:color w:val="222222"/>
@@ -3046,19 +3735,9 @@
           <w:szCs w:val="20"/>
           <w:shd w:val="clear" w:color="auto" w:fill="FFFFFF"/>
         </w:rPr>
-        <w:t>.</w:t>
-      </w:r>
-    </w:p>
-    <w:p>
-      <w:pPr>
-        <w:rPr>
-          <w:rFonts w:ascii="Arial" w:hAnsi="Arial" w:cs="Arial"/>
-          <w:color w:val="222222"/>
-          <w:sz w:val="20"/>
-          <w:szCs w:val="20"/>
-          <w:shd w:val="clear" w:color="auto" w:fill="FFFFFF"/>
-        </w:rPr>
-      </w:pPr>
+      </w:pPr>
+      <w:bookmarkStart w:id="0" w:name="_GoBack"/>
+      <w:bookmarkEnd w:id="0"/>
       <w:r>
         <w:rPr>
           <w:rFonts w:ascii="Arial" w:hAnsi="Arial" w:cs="Arial"/>
@@ -3489,16 +4168,16 @@
 <file path=word/numbering.xml><?xml version="1.0" encoding="utf-8"?>
 <w:numbering xmlns:wpc="http://schemas.microsoft.com/office/word/2010/wordprocessingCanvas" xmlns:mc="http://schemas.openxmlformats.org/markup-compatibility/2006" xmlns:o="urn:schemas-microsoft-com:office:office" xmlns:r="http://schemas.openxmlformats.org/officeDocument/2006/relationships" xmlns:m="http://schemas.openxmlformats.org/officeDocument/2006/math" xmlns:v="urn:schemas-microsoft-com:vml" xmlns:wp14="http://schemas.microsoft.com/office/word/2010/wordprocessingDrawing" xmlns:wp="http://schemas.openxmlformats.org/drawingml/2006/wordprocessingDrawing" xmlns:w10="urn:schemas-microsoft-com:office:word" xmlns:w="http://schemas.openxmlformats.org/wordprocessingml/2006/main" xmlns:w14="http://schemas.microsoft.com/office/word/2010/wordml" xmlns:w15="http://schemas.microsoft.com/office/word/2012/wordml" xmlns:wpg="http://schemas.microsoft.com/office/word/2010/wordprocessingGroup" xmlns:wpi="http://schemas.microsoft.com/office/word/2010/wordprocessingInk" xmlns:wne="http://schemas.microsoft.com/office/word/2006/wordml" xmlns:wps="http://schemas.microsoft.com/office/word/2010/wordprocessingShape" mc:Ignorable="w14 w15 wp14">
   <w:abstractNum w:abstractNumId="0">
-    <w:nsid w:val="73141749"/>
+    <w:nsid w:val="55851D06"/>
     <w:multiLevelType w:val="multilevel"/>
-    <w:tmpl w:val="4BE056EC"/>
+    <w:tmpl w:val="6A688548"/>
     <w:lvl w:ilvl="0">
-      <w:start w:val="1"/>
+      <w:start w:val="2"/>
       <w:numFmt w:val="decimal"/>
       <w:lvlText w:val="%1"/>
       <w:lvlJc w:val="left"/>
       <w:pPr>
-        <w:ind w:left="405" w:hanging="405"/>
+        <w:ind w:left="525" w:hanging="525"/>
       </w:pPr>
       <w:rPr>
         <w:rFonts w:hint="default"/>
@@ -3510,6 +4189,237 @@
       <w:lvlText w:val="%1.%2"/>
       <w:lvlJc w:val="left"/>
       <w:pPr>
+        <w:ind w:left="525" w:hanging="525"/>
+      </w:pPr>
+      <w:rPr>
+        <w:rFonts w:hint="default"/>
+      </w:rPr>
+    </w:lvl>
+    <w:lvl w:ilvl="2">
+      <w:start w:val="2"/>
+      <w:numFmt w:val="decimal"/>
+      <w:lvlText w:val="%1.%2.%3"/>
+      <w:lvlJc w:val="left"/>
+      <w:pPr>
+        <w:ind w:left="720" w:hanging="720"/>
+      </w:pPr>
+      <w:rPr>
+        <w:rFonts w:hint="default"/>
+      </w:rPr>
+    </w:lvl>
+    <w:lvl w:ilvl="3">
+      <w:start w:val="1"/>
+      <w:numFmt w:val="decimal"/>
+      <w:lvlText w:val="%1.%2.%3.%4"/>
+      <w:lvlJc w:val="left"/>
+      <w:pPr>
+        <w:ind w:left="1080" w:hanging="1080"/>
+      </w:pPr>
+      <w:rPr>
+        <w:rFonts w:hint="default"/>
+      </w:rPr>
+    </w:lvl>
+    <w:lvl w:ilvl="4">
+      <w:start w:val="1"/>
+      <w:numFmt w:val="decimal"/>
+      <w:lvlText w:val="%1.%2.%3.%4.%5"/>
+      <w:lvlJc w:val="left"/>
+      <w:pPr>
+        <w:ind w:left="1080" w:hanging="1080"/>
+      </w:pPr>
+      <w:rPr>
+        <w:rFonts w:hint="default"/>
+      </w:rPr>
+    </w:lvl>
+    <w:lvl w:ilvl="5">
+      <w:start w:val="1"/>
+      <w:numFmt w:val="decimal"/>
+      <w:lvlText w:val="%1.%2.%3.%4.%5.%6"/>
+      <w:lvlJc w:val="left"/>
+      <w:pPr>
+        <w:ind w:left="1440" w:hanging="1440"/>
+      </w:pPr>
+      <w:rPr>
+        <w:rFonts w:hint="default"/>
+      </w:rPr>
+    </w:lvl>
+    <w:lvl w:ilvl="6">
+      <w:start w:val="1"/>
+      <w:numFmt w:val="decimal"/>
+      <w:lvlText w:val="%1.%2.%3.%4.%5.%6.%7"/>
+      <w:lvlJc w:val="left"/>
+      <w:pPr>
+        <w:ind w:left="1440" w:hanging="1440"/>
+      </w:pPr>
+      <w:rPr>
+        <w:rFonts w:hint="default"/>
+      </w:rPr>
+    </w:lvl>
+    <w:lvl w:ilvl="7">
+      <w:start w:val="1"/>
+      <w:numFmt w:val="decimal"/>
+      <w:lvlText w:val="%1.%2.%3.%4.%5.%6.%7.%8"/>
+      <w:lvlJc w:val="left"/>
+      <w:pPr>
+        <w:ind w:left="1800" w:hanging="1800"/>
+      </w:pPr>
+      <w:rPr>
+        <w:rFonts w:hint="default"/>
+      </w:rPr>
+    </w:lvl>
+    <w:lvl w:ilvl="8">
+      <w:start w:val="1"/>
+      <w:numFmt w:val="decimal"/>
+      <w:lvlText w:val="%1.%2.%3.%4.%5.%6.%7.%8.%9"/>
+      <w:lvlJc w:val="left"/>
+      <w:pPr>
+        <w:ind w:left="1800" w:hanging="1800"/>
+      </w:pPr>
+      <w:rPr>
+        <w:rFonts w:hint="default"/>
+      </w:rPr>
+    </w:lvl>
+  </w:abstractNum>
+  <w:abstractNum w:abstractNumId="1">
+    <w:nsid w:val="583941BF"/>
+    <w:multiLevelType w:val="multilevel"/>
+    <w:tmpl w:val="94AC1928"/>
+    <w:lvl w:ilvl="0">
+      <w:start w:val="1"/>
+      <w:numFmt w:val="decimal"/>
+      <w:lvlText w:val="%1."/>
+      <w:lvlJc w:val="left"/>
+      <w:pPr>
+        <w:ind w:left="720" w:hanging="360"/>
+      </w:pPr>
+    </w:lvl>
+    <w:lvl w:ilvl="1">
+      <w:start w:val="1"/>
+      <w:numFmt w:val="decimal"/>
+      <w:isLgl/>
+      <w:lvlText w:val="%1.%2"/>
+      <w:lvlJc w:val="left"/>
+      <w:pPr>
+        <w:ind w:left="885" w:hanging="525"/>
+      </w:pPr>
+      <w:rPr>
+        <w:rFonts w:hint="default"/>
+      </w:rPr>
+    </w:lvl>
+    <w:lvl w:ilvl="2">
+      <w:start w:val="1"/>
+      <w:numFmt w:val="decimal"/>
+      <w:isLgl/>
+      <w:lvlText w:val="%1.%2.%3"/>
+      <w:lvlJc w:val="left"/>
+      <w:pPr>
+        <w:ind w:left="1080" w:hanging="720"/>
+      </w:pPr>
+      <w:rPr>
+        <w:rFonts w:hint="default"/>
+      </w:rPr>
+    </w:lvl>
+    <w:lvl w:ilvl="3">
+      <w:start w:val="1"/>
+      <w:numFmt w:val="decimal"/>
+      <w:isLgl/>
+      <w:lvlText w:val="%1.%2.%3.%4"/>
+      <w:lvlJc w:val="left"/>
+      <w:pPr>
+        <w:ind w:left="1440" w:hanging="1080"/>
+      </w:pPr>
+      <w:rPr>
+        <w:rFonts w:hint="default"/>
+      </w:rPr>
+    </w:lvl>
+    <w:lvl w:ilvl="4">
+      <w:start w:val="1"/>
+      <w:numFmt w:val="decimal"/>
+      <w:isLgl/>
+      <w:lvlText w:val="%1.%2.%3.%4.%5"/>
+      <w:lvlJc w:val="left"/>
+      <w:pPr>
+        <w:ind w:left="1440" w:hanging="1080"/>
+      </w:pPr>
+      <w:rPr>
+        <w:rFonts w:hint="default"/>
+      </w:rPr>
+    </w:lvl>
+    <w:lvl w:ilvl="5">
+      <w:start w:val="1"/>
+      <w:numFmt w:val="decimal"/>
+      <w:isLgl/>
+      <w:lvlText w:val="%1.%2.%3.%4.%5.%6"/>
+      <w:lvlJc w:val="left"/>
+      <w:pPr>
+        <w:ind w:left="1800" w:hanging="1440"/>
+      </w:pPr>
+      <w:rPr>
+        <w:rFonts w:hint="default"/>
+      </w:rPr>
+    </w:lvl>
+    <w:lvl w:ilvl="6">
+      <w:start w:val="1"/>
+      <w:numFmt w:val="decimal"/>
+      <w:isLgl/>
+      <w:lvlText w:val="%1.%2.%3.%4.%5.%6.%7"/>
+      <w:lvlJc w:val="left"/>
+      <w:pPr>
+        <w:ind w:left="1800" w:hanging="1440"/>
+      </w:pPr>
+      <w:rPr>
+        <w:rFonts w:hint="default"/>
+      </w:rPr>
+    </w:lvl>
+    <w:lvl w:ilvl="7">
+      <w:start w:val="1"/>
+      <w:numFmt w:val="decimal"/>
+      <w:isLgl/>
+      <w:lvlText w:val="%1.%2.%3.%4.%5.%6.%7.%8"/>
+      <w:lvlJc w:val="left"/>
+      <w:pPr>
+        <w:ind w:left="2160" w:hanging="1800"/>
+      </w:pPr>
+      <w:rPr>
+        <w:rFonts w:hint="default"/>
+      </w:rPr>
+    </w:lvl>
+    <w:lvl w:ilvl="8">
+      <w:start w:val="1"/>
+      <w:numFmt w:val="decimal"/>
+      <w:isLgl/>
+      <w:lvlText w:val="%1.%2.%3.%4.%5.%6.%7.%8.%9"/>
+      <w:lvlJc w:val="left"/>
+      <w:pPr>
+        <w:ind w:left="2160" w:hanging="1800"/>
+      </w:pPr>
+      <w:rPr>
+        <w:rFonts w:hint="default"/>
+      </w:rPr>
+    </w:lvl>
+  </w:abstractNum>
+  <w:abstractNum w:abstractNumId="2">
+    <w:nsid w:val="73141749"/>
+    <w:multiLevelType w:val="multilevel"/>
+    <w:tmpl w:val="4BE056EC"/>
+    <w:lvl w:ilvl="0">
+      <w:start w:val="1"/>
+      <w:numFmt w:val="decimal"/>
+      <w:lvlText w:val="%1"/>
+      <w:lvlJc w:val="left"/>
+      <w:pPr>
+        <w:ind w:left="405" w:hanging="405"/>
+      </w:pPr>
+      <w:rPr>
+        <w:rFonts w:hint="default"/>
+      </w:rPr>
+    </w:lvl>
+    <w:lvl w:ilvl="1">
+      <w:start w:val="1"/>
+      <w:numFmt w:val="decimal"/>
+      <w:lvlText w:val="%1.%2"/>
+      <w:lvlJc w:val="left"/>
+      <w:pPr>
         <w:ind w:left="405" w:hanging="405"/>
       </w:pPr>
       <w:rPr>
@@ -3602,6 +4512,12 @@
     </w:lvl>
   </w:abstractNum>
   <w:num w:numId="1">
+    <w:abstractNumId w:val="2"/>
+  </w:num>
+  <w:num w:numId="2">
+    <w:abstractNumId w:val="1"/>
+  </w:num>
+  <w:num w:numId="3">
     <w:abstractNumId w:val="0"/>
   </w:num>
 </w:numbering>
@@ -4361,7 +5277,7 @@
 </file>
 
 <file path=customXml/itemProps1.xml><?xml version="1.0" encoding="utf-8"?>
-<ds:datastoreItem xmlns:ds="http://schemas.openxmlformats.org/officeDocument/2006/customXml" ds:itemID="{6EC0BEAC-255C-40F0-83AA-8E47D96E5A0A}">
+<ds:datastoreItem xmlns:ds="http://schemas.openxmlformats.org/officeDocument/2006/customXml" ds:itemID="{0F35A687-2C7D-4AF0-931F-6263D932E056}">
   <ds:schemaRefs>
     <ds:schemaRef ds:uri="http://schemas.openxmlformats.org/officeDocument/2006/bibliography"/>
   </ds:schemaRefs>

</xml_diff>

<commit_message>
- Feita seção de Analisadores Léxicos
</commit_message>
<xml_diff>
--- a/Parte escrita/trabalho.docx
+++ b/Parte escrita/trabalho.docx
@@ -1955,6 +1955,11 @@
     </w:p>
     <w:p>
       <w:pPr>
+        <w:pStyle w:val="PargrafodaLista"/>
+        <w:numPr>
+          <w:ilvl w:val="1"/>
+          <w:numId w:val="3"/>
+        </w:numPr>
         <w:spacing w:line="360" w:lineRule="auto"/>
         <w:rPr>
           <w:rFonts w:ascii="Arial" w:hAnsi="Arial" w:cs="Arial"/>
@@ -1971,7 +1976,206 @@
           <w:szCs w:val="24"/>
         </w:rPr>
         <w:lastRenderedPageBreak/>
-        <w:t>1.3</w:t>
+        <w:t>Analisadores Léxicos</w:t>
+      </w:r>
+    </w:p>
+    <w:p>
+      <w:pPr>
+        <w:spacing w:line="360" w:lineRule="auto"/>
+        <w:ind w:firstLine="525"/>
+        <w:rPr>
+          <w:rFonts w:ascii="Arial" w:hAnsi="Arial" w:cs="Arial"/>
+          <w:sz w:val="24"/>
+          <w:szCs w:val="24"/>
+        </w:rPr>
+      </w:pPr>
+      <w:r>
+        <w:rPr>
+          <w:rFonts w:ascii="Arial" w:hAnsi="Arial" w:cs="Arial"/>
+          <w:sz w:val="24"/>
+          <w:szCs w:val="24"/>
+        </w:rPr>
+        <w:t xml:space="preserve">Análise léxica é o processo de converter uma sequência de caracteres em </w:t>
+      </w:r>
+      <w:r>
+        <w:rPr>
+          <w:rFonts w:ascii="Arial" w:hAnsi="Arial" w:cs="Arial"/>
+          <w:sz w:val="24"/>
+          <w:szCs w:val="24"/>
+        </w:rPr>
+        <w:t>símbolos</w:t>
+      </w:r>
+      <w:r>
+        <w:rPr>
+          <w:rFonts w:ascii="Arial" w:hAnsi="Arial" w:cs="Arial"/>
+          <w:sz w:val="24"/>
+          <w:szCs w:val="24"/>
+        </w:rPr>
+        <w:t xml:space="preserve">, permitindo que seja feita a verificação de que </w:t>
+      </w:r>
+      <w:r>
+        <w:rPr>
+          <w:rFonts w:ascii="Arial" w:hAnsi="Arial" w:cs="Arial"/>
+          <w:sz w:val="24"/>
+          <w:szCs w:val="24"/>
+        </w:rPr>
+        <w:t>esse</w:t>
+      </w:r>
+      <w:r>
+        <w:rPr>
+          <w:rFonts w:ascii="Arial" w:hAnsi="Arial" w:cs="Arial"/>
+          <w:sz w:val="24"/>
+          <w:szCs w:val="24"/>
+        </w:rPr>
+        <w:t xml:space="preserve"> </w:t>
+      </w:r>
+      <w:r>
+        <w:rPr>
+          <w:rFonts w:ascii="Arial" w:hAnsi="Arial" w:cs="Arial"/>
+          <w:sz w:val="24"/>
+          <w:szCs w:val="24"/>
+        </w:rPr>
+        <w:t>caracteres</w:t>
+      </w:r>
+      <w:r>
+        <w:rPr>
+          <w:rFonts w:ascii="Arial" w:hAnsi="Arial" w:cs="Arial"/>
+          <w:sz w:val="24"/>
+          <w:szCs w:val="24"/>
+        </w:rPr>
+        <w:t xml:space="preserve"> pertencem ao alfabeto de análise. Portanto, um analisador léxico implementa um autômato finito que reconhece os símbo</w:t>
+      </w:r>
+      <w:r>
+        <w:rPr>
+          <w:rFonts w:ascii="Arial" w:hAnsi="Arial" w:cs="Arial"/>
+          <w:sz w:val="24"/>
+          <w:szCs w:val="24"/>
+        </w:rPr>
+        <w:t xml:space="preserve">los como sendo válidos ou não </w:t>
+      </w:r>
+      <w:r>
+        <w:rPr>
+          <w:rFonts w:ascii="Arial" w:hAnsi="Arial" w:cs="Arial"/>
+          <w:sz w:val="24"/>
+          <w:szCs w:val="24"/>
+        </w:rPr>
+        <w:t>a uma certa linguagem.</w:t>
+      </w:r>
+    </w:p>
+    <w:p>
+      <w:pPr>
+        <w:spacing w:line="360" w:lineRule="auto"/>
+        <w:ind w:firstLine="525"/>
+        <w:rPr>
+          <w:rFonts w:ascii="Arial" w:hAnsi="Arial" w:cs="Arial"/>
+          <w:sz w:val="24"/>
+          <w:szCs w:val="24"/>
+        </w:rPr>
+      </w:pPr>
+      <w:r>
+        <w:rPr>
+          <w:rFonts w:ascii="Arial" w:hAnsi="Arial" w:cs="Arial"/>
+          <w:sz w:val="24"/>
+          <w:szCs w:val="24"/>
+        </w:rPr>
+        <w:t xml:space="preserve">A implementação desses analisadores requerem </w:t>
+      </w:r>
+      <w:r>
+        <w:rPr>
+          <w:rFonts w:ascii="Arial" w:hAnsi="Arial" w:cs="Arial"/>
+          <w:sz w:val="24"/>
+          <w:szCs w:val="24"/>
+        </w:rPr>
+        <w:t>a</w:t>
+      </w:r>
+      <w:r>
+        <w:rPr>
+          <w:rFonts w:ascii="Arial" w:hAnsi="Arial" w:cs="Arial"/>
+          <w:sz w:val="24"/>
+          <w:szCs w:val="24"/>
+        </w:rPr>
+        <w:t xml:space="preserve"> descrição do autômato que reconhece a gramática ou expressão regular desejada.</w:t>
+      </w:r>
+      <w:r>
+        <w:rPr>
+          <w:rFonts w:ascii="Arial" w:hAnsi="Arial" w:cs="Arial"/>
+          <w:sz w:val="24"/>
+          <w:szCs w:val="24"/>
+        </w:rPr>
+        <w:t xml:space="preserve"> A </w:t>
+      </w:r>
+      <w:r>
+        <w:rPr>
+          <w:rFonts w:ascii="Arial" w:hAnsi="Arial" w:cs="Arial"/>
+          <w:sz w:val="24"/>
+          <w:szCs w:val="24"/>
+        </w:rPr>
+        <w:t>sequência de caracteres</w:t>
+      </w:r>
+      <w:r>
+        <w:rPr>
+          <w:rFonts w:ascii="Arial" w:hAnsi="Arial" w:cs="Arial"/>
+          <w:sz w:val="24"/>
+          <w:szCs w:val="24"/>
+        </w:rPr>
+        <w:t xml:space="preserve"> de entrada é estruturada como uma lista de símbolos</w:t>
+      </w:r>
+      <w:r>
+        <w:rPr>
+          <w:rFonts w:ascii="Arial" w:hAnsi="Arial" w:cs="Arial"/>
+          <w:sz w:val="24"/>
+          <w:szCs w:val="24"/>
+        </w:rPr>
+        <w:t>,</w:t>
+      </w:r>
+      <w:r>
+        <w:rPr>
+          <w:rFonts w:ascii="Arial" w:hAnsi="Arial" w:cs="Arial"/>
+          <w:sz w:val="24"/>
+          <w:szCs w:val="24"/>
+        </w:rPr>
+        <w:t xml:space="preserve"> que o analisador vai utilizar como entradas para o autômato. Se o analisador terminar de consumir os símbolos em um estado final, a entrada é dado como válida, se acabar em um estado não final ou não houver estado para o qual possa ir, a entrada é considerada inválida para a gramática. </w:t>
+      </w:r>
+      <w:bookmarkStart w:id="0" w:name="_GoBack"/>
+      <w:bookmarkEnd w:id="0"/>
+    </w:p>
+    <w:p>
+      <w:pPr>
+        <w:spacing w:line="360" w:lineRule="auto"/>
+        <w:rPr>
+          <w:rFonts w:ascii="Arial" w:hAnsi="Arial" w:cs="Arial"/>
+          <w:b/>
+          <w:sz w:val="24"/>
+          <w:szCs w:val="24"/>
+        </w:rPr>
+      </w:pPr>
+      <w:proofErr w:type="gramStart"/>
+      <w:r>
+        <w:rPr>
+          <w:rFonts w:ascii="Arial" w:hAnsi="Arial" w:cs="Arial"/>
+          <w:b/>
+          <w:sz w:val="24"/>
+          <w:szCs w:val="24"/>
+        </w:rPr>
+        <w:t>2</w:t>
+      </w:r>
+      <w:r>
+        <w:rPr>
+          <w:rFonts w:ascii="Arial" w:hAnsi="Arial" w:cs="Arial"/>
+          <w:b/>
+          <w:sz w:val="24"/>
+          <w:szCs w:val="24"/>
+        </w:rPr>
+        <w:t>.</w:t>
+      </w:r>
+      <w:r>
+        <w:rPr>
+          <w:rFonts w:ascii="Arial" w:hAnsi="Arial" w:cs="Arial"/>
+          <w:b/>
+          <w:sz w:val="24"/>
+          <w:szCs w:val="24"/>
+        </w:rPr>
+        <w:t xml:space="preserve">2.1 </w:t>
       </w:r>
       <w:r>
         <w:rPr>
@@ -1982,6 +2186,7 @@
         </w:rPr>
         <w:t xml:space="preserve"> Lex</w:t>
       </w:r>
+      <w:proofErr w:type="gramEnd"/>
     </w:p>
     <w:p>
       <w:pPr>
@@ -2102,7 +2307,25 @@
           <w:sz w:val="24"/>
           <w:szCs w:val="24"/>
         </w:rPr>
-        <w:t>FAZER IMAGEM COM O CODIGO ABAIXO:</w:t>
+        <w:t>FAZER IMAGEM</w:t>
+      </w:r>
+      <w:r>
+        <w:rPr>
+          <w:rFonts w:ascii="Arial" w:hAnsi="Arial" w:cs="Arial"/>
+          <w:b/>
+          <w:sz w:val="24"/>
+          <w:szCs w:val="24"/>
+        </w:rPr>
+        <w:t xml:space="preserve"> (ou talvez código mesmo)</w:t>
+      </w:r>
+      <w:r>
+        <w:rPr>
+          <w:rFonts w:ascii="Arial" w:hAnsi="Arial" w:cs="Arial"/>
+          <w:b/>
+          <w:sz w:val="24"/>
+          <w:szCs w:val="24"/>
+        </w:rPr>
+        <w:t xml:space="preserve"> COM O CODIGO ABAIXO:</w:t>
       </w:r>
     </w:p>
     <w:p>
@@ -3612,6 +3835,7 @@
           <w:sz w:val="24"/>
           <w:szCs w:val="24"/>
         </w:rPr>
+        <w:lastRenderedPageBreak/>
         <w:t xml:space="preserve">Aqui vai a parte referente a: </w:t>
       </w:r>
       <w:r>
@@ -3736,8 +3960,6 @@
           <w:shd w:val="clear" w:color="auto" w:fill="FFFFFF"/>
         </w:rPr>
       </w:pPr>
-      <w:bookmarkStart w:id="0" w:name="_GoBack"/>
-      <w:bookmarkEnd w:id="0"/>
       <w:r>
         <w:rPr>
           <w:rFonts w:ascii="Arial" w:hAnsi="Arial" w:cs="Arial"/>
@@ -5277,7 +5499,7 @@
 </file>
 
 <file path=customXml/itemProps1.xml><?xml version="1.0" encoding="utf-8"?>
-<ds:datastoreItem xmlns:ds="http://schemas.openxmlformats.org/officeDocument/2006/customXml" ds:itemID="{0F35A687-2C7D-4AF0-931F-6263D932E056}">
+<ds:datastoreItem xmlns:ds="http://schemas.openxmlformats.org/officeDocument/2006/customXml" ds:itemID="{82E789A6-D596-4CDB-87EE-9F2CE082211D}">
   <ds:schemaRefs>
     <ds:schemaRef ds:uri="http://schemas.openxmlformats.org/officeDocument/2006/bibliography"/>
   </ds:schemaRefs>

</xml_diff>

<commit_message>
- adicionada a parte de Rails, SGBD e SQL no capítulo 2. É preciso arrumar a numeração das imagens posteriormente. - atualizada a lista de sites visitados
</commit_message>
<xml_diff>
--- a/Parte escrita/trabalho.docx
+++ b/Parte escrita/trabalho.docx
@@ -632,6 +632,1807 @@
         <w:spacing w:line="360" w:lineRule="auto"/>
         <w:rPr>
           <w:rFonts w:ascii="Arial" w:hAnsi="Arial" w:cs="Arial"/>
+          <w:sz w:val="24"/>
+          <w:szCs w:val="24"/>
+        </w:rPr>
+      </w:pPr>
+      <w:r>
+        <w:rPr>
+          <w:rFonts w:ascii="Arial" w:hAnsi="Arial" w:cs="Arial"/>
+          <w:b/>
+          <w:sz w:val="24"/>
+          <w:szCs w:val="24"/>
+        </w:rPr>
+        <w:t xml:space="preserve">2.1 </w:t>
+      </w:r>
+      <w:r>
+        <w:rPr>
+          <w:rFonts w:ascii="Arial" w:hAnsi="Arial" w:cs="Arial"/>
+          <w:b/>
+          <w:sz w:val="24"/>
+          <w:szCs w:val="24"/>
+        </w:rPr>
+        <w:t>Linguagem SQL</w:t>
+      </w:r>
+    </w:p>
+    <w:p>
+      <w:pPr>
+        <w:spacing w:line="360" w:lineRule="auto"/>
+        <w:rPr>
+          <w:rFonts w:ascii="Arial" w:hAnsi="Arial" w:cs="Arial"/>
+          <w:sz w:val="24"/>
+          <w:szCs w:val="24"/>
+        </w:rPr>
+      </w:pPr>
+      <w:r>
+        <w:rPr>
+          <w:rFonts w:ascii="Arial" w:hAnsi="Arial" w:cs="Arial"/>
+          <w:sz w:val="24"/>
+          <w:szCs w:val="24"/>
+        </w:rPr>
+        <w:tab/>
+      </w:r>
+      <w:r>
+        <w:rPr>
+          <w:rFonts w:ascii="Arial" w:hAnsi="Arial" w:cs="Arial"/>
+          <w:sz w:val="24"/>
+          <w:szCs w:val="24"/>
+        </w:rPr>
+        <w:t xml:space="preserve">O </w:t>
+      </w:r>
+      <w:r>
+        <w:rPr>
+          <w:rFonts w:ascii="Arial" w:hAnsi="Arial" w:cs="Arial"/>
+          <w:sz w:val="24"/>
+          <w:szCs w:val="24"/>
+        </w:rPr>
+        <w:t xml:space="preserve">SQL (do inglês, </w:t>
+      </w:r>
+      <w:r>
+        <w:rPr>
+          <w:rFonts w:ascii="Arial" w:hAnsi="Arial" w:cs="Arial"/>
+          <w:i/>
+          <w:sz w:val="24"/>
+          <w:szCs w:val="24"/>
+        </w:rPr>
+        <w:t>Structured Query Language</w:t>
+      </w:r>
+      <w:r>
+        <w:rPr>
+          <w:rFonts w:ascii="Arial" w:hAnsi="Arial" w:cs="Arial"/>
+          <w:sz w:val="24"/>
+          <w:szCs w:val="24"/>
+        </w:rPr>
+        <w:t xml:space="preserve">) </w:t>
+      </w:r>
+      <w:r>
+        <w:rPr>
+          <w:rFonts w:ascii="Arial" w:hAnsi="Arial" w:cs="Arial"/>
+          <w:sz w:val="24"/>
+          <w:szCs w:val="24"/>
+        </w:rPr>
+        <w:t xml:space="preserve">é uma linguagem de programação feita para gerenciar sistema de banco de dados relacionais (que será explicado na próxima seção) e que foi desenvolvida no começo dos anos 70 por Donald D. Chamberlin e Raymond F. Boyce. Atualmente, SQL é muito utilizado em gerenciamento e desenvolvimento de banco de dados </w:t>
+      </w:r>
+      <w:r>
+        <w:rPr>
+          <w:rFonts w:ascii="Arial" w:hAnsi="Arial" w:cs="Arial"/>
+          <w:i/>
+          <w:sz w:val="24"/>
+          <w:szCs w:val="24"/>
+        </w:rPr>
+        <w:t>Web</w:t>
+      </w:r>
+      <w:r>
+        <w:rPr>
+          <w:rFonts w:ascii="Arial" w:hAnsi="Arial" w:cs="Arial"/>
+          <w:sz w:val="24"/>
+          <w:szCs w:val="24"/>
+        </w:rPr>
+        <w:t>.</w:t>
+      </w:r>
+    </w:p>
+    <w:p>
+      <w:pPr>
+        <w:spacing w:line="360" w:lineRule="auto"/>
+        <w:rPr>
+          <w:rFonts w:ascii="Arial" w:hAnsi="Arial" w:cs="Arial"/>
+          <w:sz w:val="24"/>
+          <w:szCs w:val="24"/>
+        </w:rPr>
+      </w:pPr>
+      <w:r>
+        <w:rPr>
+          <w:rFonts w:ascii="Arial" w:hAnsi="Arial" w:cs="Arial"/>
+          <w:sz w:val="24"/>
+          <w:szCs w:val="24"/>
+        </w:rPr>
+        <w:tab/>
+        <w:t>A linguagem é originalmente baseada em álgebra relacional, facilitando o seu entendimento. Ela é dividida nas linguagens de definição e de manipulação de dados</w:t>
+      </w:r>
+      <w:r>
+        <w:rPr>
+          <w:rFonts w:ascii="Arial" w:hAnsi="Arial" w:cs="Arial"/>
+          <w:sz w:val="24"/>
+          <w:szCs w:val="24"/>
+        </w:rPr>
+        <w:t>.</w:t>
+      </w:r>
+    </w:p>
+    <w:p>
+      <w:pPr>
+        <w:spacing w:line="360" w:lineRule="auto"/>
+        <w:rPr>
+          <w:rFonts w:ascii="Arial" w:hAnsi="Arial" w:cs="Arial"/>
+          <w:b/>
+          <w:sz w:val="24"/>
+          <w:szCs w:val="24"/>
+        </w:rPr>
+      </w:pPr>
+      <w:r>
+        <w:rPr>
+          <w:rFonts w:ascii="Arial" w:hAnsi="Arial" w:cs="Arial"/>
+          <w:b/>
+          <w:sz w:val="24"/>
+          <w:szCs w:val="24"/>
+        </w:rPr>
+        <w:t>2.1.1 Linguagem de definição de dados</w:t>
+      </w:r>
+    </w:p>
+    <w:p>
+      <w:pPr>
+        <w:spacing w:line="360" w:lineRule="auto"/>
+        <w:rPr>
+          <w:rFonts w:ascii="Arial" w:hAnsi="Arial" w:cs="Arial"/>
+          <w:sz w:val="24"/>
+          <w:szCs w:val="24"/>
+        </w:rPr>
+      </w:pPr>
+      <w:r>
+        <w:rPr>
+          <w:rFonts w:ascii="Arial" w:hAnsi="Arial" w:cs="Arial"/>
+          <w:sz w:val="24"/>
+          <w:szCs w:val="24"/>
+        </w:rPr>
+        <w:tab/>
+      </w:r>
+      <w:r>
+        <w:rPr>
+          <w:rFonts w:ascii="Arial" w:hAnsi="Arial" w:cs="Arial"/>
+          <w:sz w:val="24"/>
+          <w:szCs w:val="24"/>
+        </w:rPr>
+        <w:t xml:space="preserve">A linguagem de definição de dados é a que altera as estruturas e restrições do dados, no caso do SQL essas estruturas são as tabelas do banco de dados. A figura 1 mostra um exemplo de criação de uma tabela Pessoa. </w:t>
+      </w:r>
+    </w:p>
+    <w:p>
+      <w:pPr>
+        <w:spacing w:line="360" w:lineRule="auto"/>
+        <w:rPr>
+          <w:rFonts w:ascii="Arial" w:hAnsi="Arial" w:cs="Arial"/>
+          <w:b/>
+          <w:sz w:val="24"/>
+          <w:szCs w:val="24"/>
+        </w:rPr>
+      </w:pPr>
+      <w:r>
+        <w:rPr>
+          <w:rFonts w:ascii="Arial" w:hAnsi="Arial" w:cs="Arial"/>
+          <w:sz w:val="24"/>
+          <w:szCs w:val="24"/>
+        </w:rPr>
+        <w:tab/>
+      </w:r>
+      <w:r>
+        <w:rPr>
+          <w:rFonts w:ascii="Arial" w:hAnsi="Arial" w:cs="Arial"/>
+          <w:b/>
+          <w:sz w:val="24"/>
+          <w:szCs w:val="24"/>
+        </w:rPr>
+        <w:t>FAZER IMAGEM</w:t>
+      </w:r>
+    </w:p>
+    <w:p>
+      <w:pPr>
+        <w:spacing w:line="360" w:lineRule="auto"/>
+        <w:rPr>
+          <w:rFonts w:ascii="Arial" w:hAnsi="Arial" w:cs="Arial"/>
+          <w:b/>
+          <w:sz w:val="24"/>
+          <w:szCs w:val="24"/>
+        </w:rPr>
+      </w:pPr>
+      <w:r>
+        <w:rPr>
+          <w:rFonts w:ascii="Arial" w:hAnsi="Arial" w:cs="Arial"/>
+          <w:b/>
+          <w:sz w:val="24"/>
+          <w:szCs w:val="24"/>
+        </w:rPr>
+        <w:tab/>
+        <w:t>CREATE TABLE</w:t>
+      </w:r>
+      <w:r>
+        <w:rPr>
+          <w:rFonts w:ascii="Arial" w:hAnsi="Arial" w:cs="Arial"/>
+          <w:b/>
+          <w:sz w:val="24"/>
+          <w:szCs w:val="24"/>
+        </w:rPr>
+        <w:t xml:space="preserve"> Pessoa</w:t>
+      </w:r>
+      <w:r>
+        <w:rPr>
+          <w:rFonts w:ascii="Arial" w:hAnsi="Arial" w:cs="Arial"/>
+          <w:b/>
+          <w:sz w:val="24"/>
+          <w:szCs w:val="24"/>
+        </w:rPr>
+        <w:t xml:space="preserve"> (</w:t>
+      </w:r>
+    </w:p>
+    <w:p>
+      <w:pPr>
+        <w:spacing w:line="360" w:lineRule="auto"/>
+        <w:rPr>
+          <w:rFonts w:ascii="Arial" w:hAnsi="Arial" w:cs="Arial"/>
+          <w:b/>
+          <w:sz w:val="24"/>
+          <w:szCs w:val="24"/>
+        </w:rPr>
+      </w:pPr>
+      <w:r>
+        <w:rPr>
+          <w:rFonts w:ascii="Arial" w:hAnsi="Arial" w:cs="Arial"/>
+          <w:b/>
+          <w:sz w:val="24"/>
+          <w:szCs w:val="24"/>
+        </w:rPr>
+        <w:tab/>
+      </w:r>
+      <w:r>
+        <w:rPr>
+          <w:rFonts w:ascii="Arial" w:hAnsi="Arial" w:cs="Arial"/>
+          <w:b/>
+          <w:sz w:val="24"/>
+          <w:szCs w:val="24"/>
+        </w:rPr>
+        <w:tab/>
+        <w:t>id</w:t>
+      </w:r>
+      <w:r>
+        <w:rPr>
+          <w:rFonts w:ascii="Arial" w:hAnsi="Arial" w:cs="Arial"/>
+          <w:b/>
+          <w:sz w:val="24"/>
+          <w:szCs w:val="24"/>
+        </w:rPr>
+        <w:tab/>
+      </w:r>
+      <w:r>
+        <w:rPr>
+          <w:rFonts w:ascii="Arial" w:hAnsi="Arial" w:cs="Arial"/>
+          <w:b/>
+          <w:sz w:val="24"/>
+          <w:szCs w:val="24"/>
+        </w:rPr>
+        <w:tab/>
+        <w:t>INTEGER</w:t>
+      </w:r>
+      <w:r>
+        <w:rPr>
+          <w:rFonts w:ascii="Arial" w:hAnsi="Arial" w:cs="Arial"/>
+          <w:b/>
+          <w:sz w:val="24"/>
+          <w:szCs w:val="24"/>
+        </w:rPr>
+        <w:tab/>
+      </w:r>
+      <w:r>
+        <w:rPr>
+          <w:rFonts w:ascii="Arial" w:hAnsi="Arial" w:cs="Arial"/>
+          <w:b/>
+          <w:sz w:val="24"/>
+          <w:szCs w:val="24"/>
+        </w:rPr>
+        <w:tab/>
+        <w:t>PRIMARY_KEY,</w:t>
+      </w:r>
+    </w:p>
+    <w:p>
+      <w:pPr>
+        <w:spacing w:line="360" w:lineRule="auto"/>
+        <w:rPr>
+          <w:rFonts w:ascii="Arial" w:hAnsi="Arial" w:cs="Arial"/>
+          <w:b/>
+          <w:sz w:val="24"/>
+          <w:szCs w:val="24"/>
+        </w:rPr>
+      </w:pPr>
+      <w:r>
+        <w:rPr>
+          <w:rFonts w:ascii="Arial" w:hAnsi="Arial" w:cs="Arial"/>
+          <w:b/>
+          <w:sz w:val="24"/>
+          <w:szCs w:val="24"/>
+        </w:rPr>
+        <w:tab/>
+      </w:r>
+      <w:r>
+        <w:rPr>
+          <w:rFonts w:ascii="Arial" w:hAnsi="Arial" w:cs="Arial"/>
+          <w:b/>
+          <w:sz w:val="24"/>
+          <w:szCs w:val="24"/>
+        </w:rPr>
+        <w:tab/>
+        <w:t>nome</w:t>
+      </w:r>
+      <w:r>
+        <w:rPr>
+          <w:rFonts w:ascii="Arial" w:hAnsi="Arial" w:cs="Arial"/>
+          <w:b/>
+          <w:sz w:val="24"/>
+          <w:szCs w:val="24"/>
+        </w:rPr>
+        <w:tab/>
+      </w:r>
+      <w:r>
+        <w:rPr>
+          <w:rFonts w:ascii="Arial" w:hAnsi="Arial" w:cs="Arial"/>
+          <w:b/>
+          <w:sz w:val="24"/>
+          <w:szCs w:val="24"/>
+        </w:rPr>
+        <w:tab/>
+        <w:t>VARCHAR(50)</w:t>
+      </w:r>
+      <w:r>
+        <w:rPr>
+          <w:rFonts w:ascii="Arial" w:hAnsi="Arial" w:cs="Arial"/>
+          <w:b/>
+          <w:sz w:val="24"/>
+          <w:szCs w:val="24"/>
+        </w:rPr>
+        <w:tab/>
+        <w:t>NOT NULL,</w:t>
+      </w:r>
+    </w:p>
+    <w:p>
+      <w:pPr>
+        <w:spacing w:line="360" w:lineRule="auto"/>
+        <w:rPr>
+          <w:rFonts w:ascii="Arial" w:hAnsi="Arial" w:cs="Arial"/>
+          <w:b/>
+          <w:sz w:val="24"/>
+          <w:szCs w:val="24"/>
+        </w:rPr>
+      </w:pPr>
+      <w:r>
+        <w:rPr>
+          <w:rFonts w:ascii="Arial" w:hAnsi="Arial" w:cs="Arial"/>
+          <w:b/>
+          <w:sz w:val="24"/>
+          <w:szCs w:val="24"/>
+        </w:rPr>
+        <w:tab/>
+      </w:r>
+      <w:r>
+        <w:rPr>
+          <w:rFonts w:ascii="Arial" w:hAnsi="Arial" w:cs="Arial"/>
+          <w:b/>
+          <w:sz w:val="24"/>
+          <w:szCs w:val="24"/>
+        </w:rPr>
+        <w:tab/>
+        <w:t>sobrenome</w:t>
+      </w:r>
+      <w:r>
+        <w:rPr>
+          <w:rFonts w:ascii="Arial" w:hAnsi="Arial" w:cs="Arial"/>
+          <w:b/>
+          <w:sz w:val="24"/>
+          <w:szCs w:val="24"/>
+        </w:rPr>
+        <w:tab/>
+        <w:t>VARCHAR(100)</w:t>
+      </w:r>
+      <w:r>
+        <w:rPr>
+          <w:rFonts w:ascii="Arial" w:hAnsi="Arial" w:cs="Arial"/>
+          <w:b/>
+          <w:sz w:val="24"/>
+          <w:szCs w:val="24"/>
+        </w:rPr>
+        <w:tab/>
+        <w:t>NOT NULL,</w:t>
+      </w:r>
+    </w:p>
+    <w:p>
+      <w:pPr>
+        <w:spacing w:line="360" w:lineRule="auto"/>
+        <w:rPr>
+          <w:rFonts w:ascii="Arial" w:hAnsi="Arial" w:cs="Arial"/>
+          <w:b/>
+          <w:sz w:val="24"/>
+          <w:szCs w:val="24"/>
+        </w:rPr>
+      </w:pPr>
+      <w:r>
+        <w:rPr>
+          <w:rFonts w:ascii="Arial" w:hAnsi="Arial" w:cs="Arial"/>
+          <w:b/>
+          <w:sz w:val="24"/>
+          <w:szCs w:val="24"/>
+        </w:rPr>
+        <w:tab/>
+      </w:r>
+      <w:r>
+        <w:rPr>
+          <w:rFonts w:ascii="Arial" w:hAnsi="Arial" w:cs="Arial"/>
+          <w:b/>
+          <w:sz w:val="24"/>
+          <w:szCs w:val="24"/>
+        </w:rPr>
+        <w:tab/>
+      </w:r>
+      <w:r>
+        <w:rPr>
+          <w:rFonts w:ascii="Arial" w:hAnsi="Arial" w:cs="Arial"/>
+          <w:b/>
+          <w:sz w:val="24"/>
+          <w:szCs w:val="24"/>
+        </w:rPr>
+        <w:t>telefone</w:t>
+      </w:r>
+      <w:r>
+        <w:rPr>
+          <w:rFonts w:ascii="Arial" w:hAnsi="Arial" w:cs="Arial"/>
+          <w:b/>
+          <w:sz w:val="24"/>
+          <w:szCs w:val="24"/>
+        </w:rPr>
+        <w:tab/>
+      </w:r>
+      <w:r>
+        <w:rPr>
+          <w:rFonts w:ascii="Arial" w:hAnsi="Arial" w:cs="Arial"/>
+          <w:b/>
+          <w:sz w:val="24"/>
+          <w:szCs w:val="24"/>
+        </w:rPr>
+        <w:t>INTEGER</w:t>
+      </w:r>
+      <w:r>
+        <w:rPr>
+          <w:rFonts w:ascii="Arial" w:hAnsi="Arial" w:cs="Arial"/>
+          <w:b/>
+          <w:sz w:val="24"/>
+          <w:szCs w:val="24"/>
+        </w:rPr>
+        <w:tab/>
+      </w:r>
+      <w:r>
+        <w:rPr>
+          <w:rFonts w:ascii="Arial" w:hAnsi="Arial" w:cs="Arial"/>
+          <w:b/>
+          <w:sz w:val="24"/>
+          <w:szCs w:val="24"/>
+        </w:rPr>
+        <w:tab/>
+        <w:t>NULL</w:t>
+      </w:r>
+    </w:p>
+    <w:p>
+      <w:pPr>
+        <w:spacing w:line="360" w:lineRule="auto"/>
+        <w:ind w:firstLine="708"/>
+        <w:rPr>
+          <w:rFonts w:ascii="Arial" w:hAnsi="Arial" w:cs="Arial"/>
+          <w:b/>
+          <w:sz w:val="24"/>
+          <w:szCs w:val="24"/>
+        </w:rPr>
+      </w:pPr>
+      <w:r>
+        <w:rPr>
+          <w:rFonts w:ascii="Arial" w:hAnsi="Arial" w:cs="Arial"/>
+          <w:b/>
+          <w:sz w:val="24"/>
+          <w:szCs w:val="24"/>
+        </w:rPr>
+        <w:t>);</w:t>
+      </w:r>
+    </w:p>
+    <w:p>
+      <w:pPr>
+        <w:spacing w:line="360" w:lineRule="auto"/>
+        <w:rPr>
+          <w:rFonts w:ascii="Arial" w:hAnsi="Arial" w:cs="Arial"/>
+          <w:sz w:val="24"/>
+          <w:szCs w:val="24"/>
+        </w:rPr>
+      </w:pPr>
+      <w:r>
+        <w:rPr>
+          <w:rFonts w:ascii="Arial" w:hAnsi="Arial" w:cs="Arial"/>
+          <w:sz w:val="24"/>
+          <w:szCs w:val="24"/>
+        </w:rPr>
+        <w:tab/>
+        <w:t>Além do CREATE para criação de tabelas, pode-se destruir parcial ou totalmente os dados, alterá-los ou inclusive renomeá-los (</w:t>
+      </w:r>
+      <w:r>
+        <w:rPr>
+          <w:rFonts w:ascii="Arial" w:hAnsi="Arial" w:cs="Arial"/>
+          <w:sz w:val="24"/>
+          <w:szCs w:val="24"/>
+        </w:rPr>
+        <w:t xml:space="preserve">todas funções </w:t>
+      </w:r>
+      <w:r>
+        <w:rPr>
+          <w:rFonts w:ascii="Arial" w:hAnsi="Arial" w:cs="Arial"/>
+          <w:sz w:val="24"/>
+          <w:szCs w:val="24"/>
+        </w:rPr>
+        <w:lastRenderedPageBreak/>
+        <w:t>considera</w:t>
+      </w:r>
+      <w:r>
+        <w:rPr>
+          <w:rFonts w:ascii="Arial" w:hAnsi="Arial" w:cs="Arial"/>
+          <w:sz w:val="24"/>
+          <w:szCs w:val="24"/>
+        </w:rPr>
+        <w:t>m</w:t>
+      </w:r>
+      <w:r>
+        <w:rPr>
+          <w:rFonts w:ascii="Arial" w:hAnsi="Arial" w:cs="Arial"/>
+          <w:sz w:val="24"/>
+          <w:szCs w:val="24"/>
+        </w:rPr>
+        <w:t xml:space="preserve"> que</w:t>
+      </w:r>
+      <w:r>
+        <w:rPr>
+          <w:rFonts w:ascii="Arial" w:hAnsi="Arial" w:cs="Arial"/>
+          <w:sz w:val="24"/>
+          <w:szCs w:val="24"/>
+        </w:rPr>
+        <w:t xml:space="preserve"> já foram criada</w:t>
+      </w:r>
+      <w:r>
+        <w:rPr>
+          <w:rFonts w:ascii="Arial" w:hAnsi="Arial" w:cs="Arial"/>
+          <w:sz w:val="24"/>
+          <w:szCs w:val="24"/>
+        </w:rPr>
+        <w:t>s</w:t>
+      </w:r>
+      <w:r>
+        <w:rPr>
+          <w:rFonts w:ascii="Arial" w:hAnsi="Arial" w:cs="Arial"/>
+          <w:sz w:val="24"/>
+          <w:szCs w:val="24"/>
+        </w:rPr>
+        <w:t xml:space="preserve"> as tabelas</w:t>
+      </w:r>
+      <w:r>
+        <w:rPr>
+          <w:rFonts w:ascii="Arial" w:hAnsi="Arial" w:cs="Arial"/>
+          <w:sz w:val="24"/>
+          <w:szCs w:val="24"/>
+        </w:rPr>
+        <w:t xml:space="preserve"> previamente). </w:t>
+      </w:r>
+      <w:r>
+        <w:rPr>
+          <w:rFonts w:ascii="Arial" w:hAnsi="Arial" w:cs="Arial"/>
+          <w:sz w:val="24"/>
+          <w:szCs w:val="24"/>
+        </w:rPr>
+        <w:t>As chamadas para essas funções são DROP, ALTER e RENAME, respectivamente.</w:t>
+      </w:r>
+    </w:p>
+    <w:p>
+      <w:pPr>
+        <w:spacing w:line="360" w:lineRule="auto"/>
+        <w:rPr>
+          <w:rFonts w:ascii="Arial" w:hAnsi="Arial" w:cs="Arial"/>
+          <w:sz w:val="24"/>
+          <w:szCs w:val="24"/>
+        </w:rPr>
+      </w:pPr>
+      <w:r>
+        <w:rPr>
+          <w:rFonts w:ascii="Arial" w:hAnsi="Arial" w:cs="Arial"/>
+          <w:sz w:val="24"/>
+          <w:szCs w:val="24"/>
+        </w:rPr>
+        <w:tab/>
+        <w:t>A função DROP pode, por exemplo, tirar somente a coluna de data de nascimento da tabela, assim como também pode remover a tabela inteira. Já a função ALTER altera elementos do objeto do banco de dados, como nome, adicionar/remover colunas etc. A função RENAME é a que renomeia objetos.</w:t>
+      </w:r>
+    </w:p>
+    <w:p>
+      <w:pPr>
+        <w:spacing w:line="360" w:lineRule="auto"/>
+        <w:rPr>
+          <w:rFonts w:ascii="Arial" w:hAnsi="Arial" w:cs="Arial"/>
+          <w:sz w:val="24"/>
+          <w:szCs w:val="24"/>
+        </w:rPr>
+      </w:pPr>
+      <w:r>
+        <w:rPr>
+          <w:rFonts w:ascii="Arial" w:hAnsi="Arial" w:cs="Arial"/>
+          <w:b/>
+          <w:sz w:val="24"/>
+          <w:szCs w:val="24"/>
+        </w:rPr>
+        <w:t>2.1.2 Linguagem de manipulação de dados</w:t>
+      </w:r>
+    </w:p>
+    <w:p>
+      <w:pPr>
+        <w:spacing w:line="360" w:lineRule="auto"/>
+        <w:rPr>
+          <w:rFonts w:ascii="Arial" w:hAnsi="Arial" w:cs="Arial"/>
+          <w:sz w:val="24"/>
+          <w:szCs w:val="24"/>
+        </w:rPr>
+      </w:pPr>
+      <w:r>
+        <w:rPr>
+          <w:rFonts w:ascii="Arial" w:hAnsi="Arial" w:cs="Arial"/>
+          <w:sz w:val="24"/>
+          <w:szCs w:val="24"/>
+        </w:rPr>
+        <w:tab/>
+        <w:t>A linguagem de manipuação de dados é aquela que lida com os dados, propriamente dito. Essas linguagem são as que inserem, deletam, atualizam e selecionam os dados desejados.</w:t>
+      </w:r>
+    </w:p>
+    <w:p>
+      <w:pPr>
+        <w:spacing w:line="360" w:lineRule="auto"/>
+        <w:rPr>
+          <w:rFonts w:ascii="Arial" w:hAnsi="Arial" w:cs="Arial"/>
+          <w:sz w:val="24"/>
+          <w:szCs w:val="24"/>
+        </w:rPr>
+      </w:pPr>
+      <w:r>
+        <w:rPr>
+          <w:rFonts w:ascii="Arial" w:hAnsi="Arial" w:cs="Arial"/>
+          <w:sz w:val="24"/>
+          <w:szCs w:val="24"/>
+        </w:rPr>
+        <w:tab/>
+        <w:t>Na figura 2, pode-se ver que adicionamos um dados no banco de dados na tabela Pessoa (definida na figura 1). Note que não estamos alterando as propriedades da tabela, mas somente inserindo um novo dado que poderá ter todas as características previamente definidas na tabela.</w:t>
+      </w:r>
+    </w:p>
+    <w:p>
+      <w:pPr>
+        <w:spacing w:line="360" w:lineRule="auto"/>
+        <w:rPr>
+          <w:rFonts w:ascii="Arial" w:hAnsi="Arial" w:cs="Arial"/>
+          <w:b/>
+          <w:sz w:val="24"/>
+          <w:szCs w:val="24"/>
+        </w:rPr>
+      </w:pPr>
+      <w:r>
+        <w:rPr>
+          <w:rFonts w:ascii="Arial" w:hAnsi="Arial" w:cs="Arial"/>
+          <w:sz w:val="24"/>
+          <w:szCs w:val="24"/>
+        </w:rPr>
+        <w:tab/>
+      </w:r>
+      <w:r>
+        <w:rPr>
+          <w:rFonts w:ascii="Arial" w:hAnsi="Arial" w:cs="Arial"/>
+          <w:b/>
+          <w:sz w:val="24"/>
+          <w:szCs w:val="24"/>
+        </w:rPr>
+        <w:t>FAZER IMAGEM</w:t>
+      </w:r>
+    </w:p>
+    <w:p>
+      <w:pPr>
+        <w:spacing w:line="360" w:lineRule="auto"/>
+        <w:rPr>
+          <w:rFonts w:ascii="Arial" w:hAnsi="Arial" w:cs="Arial"/>
+          <w:b/>
+          <w:sz w:val="24"/>
+          <w:szCs w:val="24"/>
+        </w:rPr>
+      </w:pPr>
+      <w:r>
+        <w:rPr>
+          <w:rFonts w:ascii="Arial" w:hAnsi="Arial" w:cs="Arial"/>
+          <w:sz w:val="24"/>
+          <w:szCs w:val="24"/>
+        </w:rPr>
+        <w:tab/>
+      </w:r>
+      <w:r>
+        <w:rPr>
+          <w:rFonts w:ascii="Arial" w:hAnsi="Arial" w:cs="Arial"/>
+          <w:b/>
+          <w:sz w:val="24"/>
+          <w:szCs w:val="24"/>
+        </w:rPr>
+        <w:t>INSERT INTO Pessoa VALUES (“João”, “Nascimento”, 5555-5555)</w:t>
+      </w:r>
+    </w:p>
+    <w:p>
+      <w:pPr>
+        <w:spacing w:line="360" w:lineRule="auto"/>
+        <w:rPr>
+          <w:rFonts w:ascii="Arial" w:hAnsi="Arial" w:cs="Arial"/>
+          <w:sz w:val="24"/>
+          <w:szCs w:val="24"/>
+        </w:rPr>
+      </w:pPr>
+      <w:r>
+        <w:rPr>
+          <w:rFonts w:ascii="Arial" w:hAnsi="Arial" w:cs="Arial"/>
+          <w:b/>
+          <w:sz w:val="24"/>
+          <w:szCs w:val="24"/>
+        </w:rPr>
+        <w:tab/>
+      </w:r>
+      <w:r>
+        <w:rPr>
+          <w:rFonts w:ascii="Arial" w:hAnsi="Arial" w:cs="Arial"/>
+          <w:sz w:val="24"/>
+          <w:szCs w:val="24"/>
+        </w:rPr>
+        <w:t>Neste caso, utilizamos o método mais curto de inserção, onde sabemos a ordem das colunas da tabela, então só precisa passar os valores corretamente. No entanto, se a inserção não f</w:t>
+      </w:r>
+      <w:r>
+        <w:rPr>
+          <w:rFonts w:ascii="Arial" w:hAnsi="Arial" w:cs="Arial"/>
+          <w:sz w:val="24"/>
+          <w:szCs w:val="24"/>
+        </w:rPr>
+        <w:t>or preencher todos os campos definidos na tabelas, utiliza-se uma sintaxe como está na figura 3.</w:t>
+      </w:r>
+    </w:p>
+    <w:p>
+      <w:pPr>
+        <w:spacing w:line="360" w:lineRule="auto"/>
+        <w:rPr>
+          <w:rFonts w:ascii="Arial" w:hAnsi="Arial" w:cs="Arial"/>
+          <w:b/>
+          <w:sz w:val="24"/>
+          <w:szCs w:val="24"/>
+        </w:rPr>
+      </w:pPr>
+      <w:r>
+        <w:rPr>
+          <w:rFonts w:ascii="Arial" w:hAnsi="Arial" w:cs="Arial"/>
+          <w:sz w:val="24"/>
+          <w:szCs w:val="24"/>
+        </w:rPr>
+        <w:tab/>
+      </w:r>
+      <w:r>
+        <w:rPr>
+          <w:rFonts w:ascii="Arial" w:hAnsi="Arial" w:cs="Arial"/>
+          <w:b/>
+          <w:sz w:val="24"/>
+          <w:szCs w:val="24"/>
+        </w:rPr>
+        <w:t>FAZER IMAGEM</w:t>
+      </w:r>
+    </w:p>
+    <w:p>
+      <w:pPr>
+        <w:spacing w:line="360" w:lineRule="auto"/>
+        <w:rPr>
+          <w:rFonts w:ascii="Arial" w:hAnsi="Arial" w:cs="Arial"/>
+          <w:b/>
+          <w:sz w:val="24"/>
+          <w:szCs w:val="24"/>
+        </w:rPr>
+      </w:pPr>
+      <w:r>
+        <w:rPr>
+          <w:rFonts w:ascii="Arial" w:hAnsi="Arial" w:cs="Arial"/>
+          <w:b/>
+          <w:sz w:val="24"/>
+          <w:szCs w:val="24"/>
+        </w:rPr>
+        <w:tab/>
+        <w:t>INSERT INTO Pessoa (nome, sobrenome) VALUES (“João”, “Nascimento”)</w:t>
+      </w:r>
+    </w:p>
+    <w:p>
+      <w:pPr>
+        <w:spacing w:line="360" w:lineRule="auto"/>
+        <w:rPr>
+          <w:rFonts w:ascii="Arial" w:hAnsi="Arial" w:cs="Arial"/>
+          <w:b/>
+          <w:sz w:val="24"/>
+          <w:szCs w:val="24"/>
+        </w:rPr>
+      </w:pPr>
+      <w:r>
+        <w:rPr>
+          <w:rFonts w:ascii="Arial" w:hAnsi="Arial" w:cs="Arial"/>
+          <w:b/>
+          <w:sz w:val="24"/>
+          <w:szCs w:val="24"/>
+        </w:rPr>
+        <w:t>2.</w:t>
+      </w:r>
+      <w:r>
+        <w:rPr>
+          <w:rFonts w:ascii="Arial" w:hAnsi="Arial" w:cs="Arial"/>
+          <w:b/>
+          <w:sz w:val="24"/>
+          <w:szCs w:val="24"/>
+        </w:rPr>
+        <w:t>2</w:t>
+      </w:r>
+      <w:r>
+        <w:rPr>
+          <w:rFonts w:ascii="Arial" w:hAnsi="Arial" w:cs="Arial"/>
+          <w:b/>
+          <w:sz w:val="24"/>
+          <w:szCs w:val="24"/>
+        </w:rPr>
+        <w:t xml:space="preserve"> </w:t>
+      </w:r>
+      <w:r>
+        <w:rPr>
+          <w:rFonts w:ascii="Arial" w:hAnsi="Arial" w:cs="Arial"/>
+          <w:b/>
+          <w:sz w:val="24"/>
+          <w:szCs w:val="24"/>
+        </w:rPr>
+        <w:t>SGBD</w:t>
+      </w:r>
+    </w:p>
+    <w:p>
+      <w:pPr>
+        <w:spacing w:line="360" w:lineRule="auto"/>
+        <w:rPr>
+          <w:rFonts w:ascii="Arial" w:hAnsi="Arial" w:cs="Arial"/>
+          <w:sz w:val="24"/>
+          <w:szCs w:val="24"/>
+        </w:rPr>
+      </w:pPr>
+      <w:r>
+        <w:rPr>
+          <w:rFonts w:ascii="Arial" w:hAnsi="Arial" w:cs="Arial"/>
+          <w:b/>
+          <w:sz w:val="24"/>
+          <w:szCs w:val="24"/>
+        </w:rPr>
+        <w:tab/>
+      </w:r>
+      <w:r>
+        <w:rPr>
+          <w:rFonts w:ascii="Arial" w:hAnsi="Arial" w:cs="Arial"/>
+          <w:sz w:val="24"/>
+          <w:szCs w:val="24"/>
+        </w:rPr>
+        <w:t xml:space="preserve">SGBD vem da sigla Sistema de Gerenciamento de Banco de Dados (em inglês, </w:t>
+      </w:r>
+      <w:r>
+        <w:rPr>
+          <w:rFonts w:ascii="Arial" w:hAnsi="Arial" w:cs="Arial"/>
+          <w:i/>
+          <w:sz w:val="24"/>
+          <w:szCs w:val="24"/>
+        </w:rPr>
+        <w:t>Database Management System</w:t>
+      </w:r>
+      <w:r>
+        <w:rPr>
+          <w:rFonts w:ascii="Arial" w:hAnsi="Arial" w:cs="Arial"/>
+          <w:sz w:val="24"/>
+          <w:szCs w:val="24"/>
+        </w:rPr>
+        <w:t xml:space="preserve">) e que é um conjunto de programas que </w:t>
+      </w:r>
+      <w:r>
+        <w:rPr>
+          <w:rFonts w:ascii="Arial" w:hAnsi="Arial" w:cs="Arial"/>
+          <w:sz w:val="24"/>
+          <w:szCs w:val="24"/>
+        </w:rPr>
+        <w:t>gerenciam o acesso e manutenção de</w:t>
+      </w:r>
+      <w:r>
+        <w:rPr>
+          <w:rFonts w:ascii="Arial" w:hAnsi="Arial" w:cs="Arial"/>
+          <w:sz w:val="24"/>
+          <w:szCs w:val="24"/>
+        </w:rPr>
+        <w:t xml:space="preserve"> um banco de dados. Os SGBDs de banco de dados relacionais são geralmente acompanhados de uma interface </w:t>
+      </w:r>
+      <w:r>
+        <w:rPr>
+          <w:rFonts w:ascii="Arial" w:hAnsi="Arial" w:cs="Arial"/>
+          <w:sz w:val="24"/>
+          <w:szCs w:val="24"/>
+        </w:rPr>
+        <w:lastRenderedPageBreak/>
+        <w:t>simples e intuitiva para o usuário, retirando a necessidado do usuário intervir na funcionalidade do gerenciamento.</w:t>
+      </w:r>
+    </w:p>
+    <w:p>
+      <w:pPr>
+        <w:spacing w:line="360" w:lineRule="auto"/>
+        <w:rPr>
+          <w:rFonts w:ascii="Arial" w:hAnsi="Arial" w:cs="Arial"/>
+          <w:sz w:val="24"/>
+          <w:szCs w:val="24"/>
+        </w:rPr>
+      </w:pPr>
+      <w:r>
+        <w:rPr>
+          <w:rFonts w:ascii="Arial" w:hAnsi="Arial" w:cs="Arial"/>
+          <w:sz w:val="24"/>
+          <w:szCs w:val="24"/>
+        </w:rPr>
+        <w:tab/>
+        <w:t>Um banco de dados geralmente não é portável para outro SGBD que não seja aquele onde foi criado, mas SGBDs distintos podem se comunicar através de algum protocolo para fornecerem dados entre si.</w:t>
+      </w:r>
+    </w:p>
+    <w:p>
+      <w:pPr>
+        <w:spacing w:line="360" w:lineRule="auto"/>
+        <w:rPr>
+          <w:rFonts w:ascii="Arial" w:hAnsi="Arial" w:cs="Arial"/>
+          <w:sz w:val="24"/>
+          <w:szCs w:val="24"/>
+        </w:rPr>
+      </w:pPr>
+      <w:r>
+        <w:rPr>
+          <w:rFonts w:ascii="Arial" w:hAnsi="Arial" w:cs="Arial"/>
+          <w:sz w:val="24"/>
+          <w:szCs w:val="24"/>
+        </w:rPr>
+        <w:tab/>
+        <w:t>Existem três características fundamentais que todos SGBD</w:t>
+      </w:r>
+      <w:r>
+        <w:rPr>
+          <w:rFonts w:ascii="Arial" w:hAnsi="Arial" w:cs="Arial"/>
+          <w:sz w:val="24"/>
+          <w:szCs w:val="24"/>
+        </w:rPr>
+        <w:t>s</w:t>
+      </w:r>
+      <w:r>
+        <w:rPr>
+          <w:rFonts w:ascii="Arial" w:hAnsi="Arial" w:cs="Arial"/>
+          <w:sz w:val="24"/>
+          <w:szCs w:val="24"/>
+        </w:rPr>
+        <w:t xml:space="preserve"> deve</w:t>
+      </w:r>
+      <w:r>
+        <w:rPr>
+          <w:rFonts w:ascii="Arial" w:hAnsi="Arial" w:cs="Arial"/>
+          <w:sz w:val="24"/>
+          <w:szCs w:val="24"/>
+        </w:rPr>
+        <w:t>m</w:t>
+      </w:r>
+      <w:r>
+        <w:rPr>
+          <w:rFonts w:ascii="Arial" w:hAnsi="Arial" w:cs="Arial"/>
+          <w:sz w:val="24"/>
+          <w:szCs w:val="24"/>
+        </w:rPr>
+        <w:t xml:space="preserve"> ter: linguagem de definição de dados, linguagem de manipulação de dados e processamento eficaz de consultas. As duas primeiras já foram definidas na seção 2.1.</w:t>
+      </w:r>
+    </w:p>
+    <w:p>
+      <w:pPr>
+        <w:spacing w:line="360" w:lineRule="auto"/>
+        <w:ind w:firstLine="708"/>
+        <w:rPr>
+          <w:rFonts w:ascii="Arial" w:hAnsi="Arial" w:cs="Arial"/>
+          <w:b/>
+          <w:sz w:val="24"/>
+          <w:szCs w:val="24"/>
+        </w:rPr>
+      </w:pPr>
+      <w:r>
+        <w:rPr>
+          <w:rFonts w:ascii="Arial" w:hAnsi="Arial" w:cs="Arial"/>
+          <w:b/>
+          <w:sz w:val="24"/>
+          <w:szCs w:val="24"/>
+        </w:rPr>
+        <w:t>INSERIR ALGUMA IMAGEM PARA ESCLARECER</w:t>
+      </w:r>
+    </w:p>
+    <w:p>
+      <w:pPr>
+        <w:spacing w:line="360" w:lineRule="auto"/>
+        <w:ind w:firstLine="708"/>
+        <w:rPr>
+          <w:rFonts w:ascii="Arial" w:hAnsi="Arial" w:cs="Arial"/>
+          <w:sz w:val="24"/>
+          <w:szCs w:val="24"/>
+        </w:rPr>
+      </w:pPr>
+      <w:r>
+        <w:rPr>
+          <w:rFonts w:ascii="Arial" w:hAnsi="Arial" w:cs="Arial"/>
+          <w:sz w:val="24"/>
+          <w:szCs w:val="24"/>
+        </w:rPr>
+        <w:t>O processamento eficaz é uma parte essencial do SGBD, pois se uma consulta de grau baixo de complexidade demora muito para ser completada, o banco não está com um desempenho bom.</w:t>
+      </w:r>
+    </w:p>
+    <w:p>
+      <w:pPr>
+        <w:spacing w:line="360" w:lineRule="auto"/>
+        <w:ind w:firstLine="708"/>
+        <w:rPr>
+          <w:rFonts w:ascii="Arial" w:hAnsi="Arial" w:cs="Arial"/>
+          <w:sz w:val="24"/>
+          <w:szCs w:val="24"/>
+        </w:rPr>
+      </w:pPr>
+      <w:r>
+        <w:rPr>
+          <w:rFonts w:ascii="Arial" w:hAnsi="Arial" w:cs="Arial"/>
+          <w:sz w:val="24"/>
+          <w:szCs w:val="24"/>
+        </w:rPr>
+        <w:t>Um SGBD precisa ter integridade semântica, ou seja, manter os seus dados sempre correto em relação ao domínio da aplicação. Caso contrário, perde-se o principal propósito de se utilizar um banco de dados.</w:t>
+      </w:r>
+    </w:p>
+    <w:p>
+      <w:pPr>
+        <w:spacing w:line="360" w:lineRule="auto"/>
+        <w:ind w:firstLine="708"/>
+        <w:rPr>
+          <w:rFonts w:ascii="Arial" w:hAnsi="Arial" w:cs="Arial"/>
+          <w:sz w:val="24"/>
+          <w:szCs w:val="24"/>
+        </w:rPr>
+      </w:pPr>
+      <w:r>
+        <w:rPr>
+          <w:rFonts w:ascii="Arial" w:hAnsi="Arial" w:cs="Arial"/>
+          <w:sz w:val="24"/>
+          <w:szCs w:val="24"/>
+        </w:rPr>
+        <w:t xml:space="preserve">É preciso zelar pela segurança dos dados ali armazenados. Isso é obtido por meio de restrição de acesso a certos dados, dando permissões mais elevadas de visualização para certos grupos de usuários. No caso de uma falha, como falta de energia, todo SGBD precisa ter um meio de, quando voltar a funcionar, poder ter os dados corretos até o momento em que a falha ocorreu. Isso é geralmente resolvido por meio de </w:t>
+      </w:r>
+      <w:r>
+        <w:rPr>
+          <w:rFonts w:ascii="Arial" w:hAnsi="Arial" w:cs="Arial"/>
+          <w:i/>
+          <w:sz w:val="24"/>
+          <w:szCs w:val="24"/>
+        </w:rPr>
+        <w:t>logs</w:t>
+      </w:r>
+      <w:r>
+        <w:rPr>
+          <w:rFonts w:ascii="Arial" w:hAnsi="Arial" w:cs="Arial"/>
+          <w:sz w:val="24"/>
+          <w:szCs w:val="24"/>
+        </w:rPr>
+        <w:t xml:space="preserve"> no sistema, para verificar o que foi feito ou estava sendo feito até o momento da falha.</w:t>
+      </w:r>
+    </w:p>
+    <w:p>
+      <w:pPr>
+        <w:spacing w:line="360" w:lineRule="auto"/>
+        <w:ind w:firstLine="708"/>
+        <w:rPr>
+          <w:rFonts w:ascii="Arial" w:hAnsi="Arial" w:cs="Arial"/>
+          <w:sz w:val="24"/>
+          <w:szCs w:val="24"/>
+        </w:rPr>
+      </w:pPr>
+      <w:r>
+        <w:rPr>
+          <w:rFonts w:ascii="Arial" w:hAnsi="Arial" w:cs="Arial"/>
+          <w:sz w:val="24"/>
+          <w:szCs w:val="24"/>
+        </w:rPr>
+        <w:t>A característica mais visível de um banco de dados é a sua concorrência. Ao efetuar uma operação, o banco de dados não pode ignorar outras operações que são chamadas enquanto ele está executando uma anterior. É preciso organizar as operações, conforme elas cheguam, de um modo que dê para executar o maior número possível de tarefas simultaneamente.</w:t>
+      </w:r>
+    </w:p>
+    <w:p>
+      <w:pPr>
+        <w:spacing w:line="360" w:lineRule="auto"/>
+        <w:ind w:firstLine="708"/>
+        <w:rPr>
+          <w:rFonts w:ascii="Arial" w:hAnsi="Arial" w:cs="Arial"/>
+          <w:sz w:val="24"/>
+          <w:szCs w:val="24"/>
+        </w:rPr>
+      </w:pPr>
+    </w:p>
+    <w:p>
+      <w:pPr>
+        <w:spacing w:line="360" w:lineRule="auto"/>
+        <w:rPr>
+          <w:rFonts w:ascii="Arial" w:hAnsi="Arial" w:cs="Arial"/>
+          <w:b/>
+          <w:sz w:val="24"/>
+          <w:szCs w:val="24"/>
+        </w:rPr>
+      </w:pPr>
+      <w:r>
+        <w:rPr>
+          <w:rFonts w:ascii="Arial" w:hAnsi="Arial" w:cs="Arial"/>
+          <w:b/>
+          <w:sz w:val="24"/>
+          <w:szCs w:val="24"/>
+        </w:rPr>
+        <w:lastRenderedPageBreak/>
+        <w:t>2.</w:t>
+      </w:r>
+      <w:r>
+        <w:rPr>
+          <w:rFonts w:ascii="Arial" w:hAnsi="Arial" w:cs="Arial"/>
+          <w:b/>
+          <w:sz w:val="24"/>
+          <w:szCs w:val="24"/>
+        </w:rPr>
+        <w:t>3</w:t>
+      </w:r>
+      <w:r>
+        <w:rPr>
+          <w:rFonts w:ascii="Arial" w:hAnsi="Arial" w:cs="Arial"/>
+          <w:b/>
+          <w:sz w:val="24"/>
+          <w:szCs w:val="24"/>
+        </w:rPr>
+        <w:t xml:space="preserve"> </w:t>
+      </w:r>
+      <w:r>
+        <w:rPr>
+          <w:rFonts w:ascii="Arial" w:hAnsi="Arial" w:cs="Arial"/>
+          <w:b/>
+          <w:i/>
+          <w:sz w:val="24"/>
+          <w:szCs w:val="24"/>
+        </w:rPr>
+        <w:t>Framework</w:t>
+      </w:r>
+      <w:r>
+        <w:rPr>
+          <w:rFonts w:ascii="Arial" w:hAnsi="Arial" w:cs="Arial"/>
+          <w:b/>
+          <w:sz w:val="24"/>
+          <w:szCs w:val="24"/>
+        </w:rPr>
+        <w:t xml:space="preserve"> Ruby on Rails</w:t>
+      </w:r>
+    </w:p>
+    <w:p>
+      <w:pPr>
+        <w:spacing w:line="360" w:lineRule="auto"/>
+        <w:rPr>
+          <w:rFonts w:ascii="Arial" w:hAnsi="Arial" w:cs="Arial"/>
+          <w:sz w:val="24"/>
+          <w:szCs w:val="24"/>
+        </w:rPr>
+      </w:pPr>
+      <w:r>
+        <w:rPr>
+          <w:rFonts w:ascii="Arial" w:hAnsi="Arial" w:cs="Arial"/>
+          <w:sz w:val="24"/>
+          <w:szCs w:val="24"/>
+        </w:rPr>
+        <w:tab/>
+      </w:r>
+      <w:r>
+        <w:rPr>
+          <w:rFonts w:ascii="Arial" w:hAnsi="Arial" w:cs="Arial"/>
+          <w:i/>
+          <w:sz w:val="24"/>
+          <w:szCs w:val="24"/>
+        </w:rPr>
+        <w:t>Ruby on Rails</w:t>
+      </w:r>
+      <w:r>
+        <w:rPr>
+          <w:rFonts w:ascii="Arial" w:hAnsi="Arial" w:cs="Arial"/>
+          <w:sz w:val="24"/>
+          <w:szCs w:val="24"/>
+        </w:rPr>
+        <w:t xml:space="preserve">, ou somente </w:t>
+      </w:r>
+      <w:r>
+        <w:rPr>
+          <w:rFonts w:ascii="Arial" w:hAnsi="Arial" w:cs="Arial"/>
+          <w:i/>
+          <w:sz w:val="24"/>
+          <w:szCs w:val="24"/>
+        </w:rPr>
+        <w:t>Rails</w:t>
+      </w:r>
+      <w:r>
+        <w:rPr>
+          <w:rFonts w:ascii="Arial" w:hAnsi="Arial" w:cs="Arial"/>
+          <w:sz w:val="24"/>
+          <w:szCs w:val="24"/>
+        </w:rPr>
+        <w:t xml:space="preserve">, é um </w:t>
+      </w:r>
+      <w:r>
+        <w:rPr>
+          <w:rFonts w:ascii="Arial" w:hAnsi="Arial" w:cs="Arial"/>
+          <w:i/>
+          <w:sz w:val="24"/>
+          <w:szCs w:val="24"/>
+        </w:rPr>
+        <w:t>framework</w:t>
+      </w:r>
+      <w:r>
+        <w:rPr>
+          <w:rFonts w:ascii="Arial" w:hAnsi="Arial" w:cs="Arial"/>
+          <w:sz w:val="24"/>
+          <w:szCs w:val="24"/>
+        </w:rPr>
+        <w:t xml:space="preserve"> gratuito e de código aberto destinado a aumentar a velocidade e facilidado com que </w:t>
+      </w:r>
+      <w:r>
+        <w:rPr>
+          <w:rFonts w:ascii="Arial" w:hAnsi="Arial" w:cs="Arial"/>
+          <w:i/>
+          <w:sz w:val="24"/>
+          <w:szCs w:val="24"/>
+        </w:rPr>
+        <w:t>sites</w:t>
+      </w:r>
+      <w:r>
+        <w:rPr>
+          <w:rFonts w:ascii="Arial" w:hAnsi="Arial" w:cs="Arial"/>
+          <w:sz w:val="24"/>
+          <w:szCs w:val="24"/>
+        </w:rPr>
+        <w:t xml:space="preserve"> orientados a </w:t>
+      </w:r>
+      <w:r>
+        <w:rPr>
+          <w:rFonts w:ascii="Arial" w:hAnsi="Arial" w:cs="Arial"/>
+          <w:sz w:val="24"/>
+          <w:szCs w:val="24"/>
+        </w:rPr>
+        <w:t>bancos</w:t>
+      </w:r>
+      <w:r>
+        <w:rPr>
+          <w:rFonts w:ascii="Arial" w:hAnsi="Arial" w:cs="Arial"/>
+          <w:sz w:val="24"/>
+          <w:szCs w:val="24"/>
+        </w:rPr>
+        <w:t xml:space="preserve"> de dados são feitos.</w:t>
+      </w:r>
+    </w:p>
+    <w:p>
+      <w:pPr>
+        <w:spacing w:line="360" w:lineRule="auto"/>
+        <w:rPr>
+          <w:rFonts w:ascii="Arial" w:hAnsi="Arial" w:cs="Arial"/>
+          <w:sz w:val="24"/>
+          <w:szCs w:val="24"/>
+        </w:rPr>
+      </w:pPr>
+      <w:r>
+        <w:rPr>
+          <w:rFonts w:ascii="Arial" w:hAnsi="Arial" w:cs="Arial"/>
+          <w:sz w:val="24"/>
+          <w:szCs w:val="24"/>
+        </w:rPr>
+        <w:tab/>
+        <w:t xml:space="preserve">Esse </w:t>
+      </w:r>
+      <w:r>
+        <w:rPr>
+          <w:rFonts w:ascii="Arial" w:hAnsi="Arial" w:cs="Arial"/>
+          <w:i/>
+          <w:sz w:val="24"/>
+          <w:szCs w:val="24"/>
+        </w:rPr>
+        <w:t>framework</w:t>
+      </w:r>
+      <w:r>
+        <w:rPr>
+          <w:rFonts w:ascii="Arial" w:hAnsi="Arial" w:cs="Arial"/>
+          <w:sz w:val="24"/>
+          <w:szCs w:val="24"/>
+        </w:rPr>
+        <w:t xml:space="preserve"> utiliza diversos padrões de engenharia de </w:t>
+      </w:r>
+      <w:r>
+        <w:rPr>
+          <w:rFonts w:ascii="Arial" w:hAnsi="Arial" w:cs="Arial"/>
+          <w:i/>
+          <w:sz w:val="24"/>
+          <w:szCs w:val="24"/>
+        </w:rPr>
+        <w:t>software</w:t>
+      </w:r>
+      <w:r>
+        <w:rPr>
+          <w:rFonts w:ascii="Arial" w:hAnsi="Arial" w:cs="Arial"/>
+          <w:sz w:val="24"/>
+          <w:szCs w:val="24"/>
+        </w:rPr>
+        <w:t xml:space="preserve"> e paradigmos, como convenção sobre configuração (do inglês, </w:t>
+      </w:r>
+      <w:r>
+        <w:rPr>
+          <w:rFonts w:ascii="Arial" w:hAnsi="Arial" w:cs="Arial"/>
+          <w:i/>
+          <w:sz w:val="24"/>
+          <w:szCs w:val="24"/>
+        </w:rPr>
+        <w:t>Convetion over Configuration</w:t>
+      </w:r>
+      <w:r>
+        <w:rPr>
+          <w:rFonts w:ascii="Arial" w:hAnsi="Arial" w:cs="Arial"/>
+          <w:sz w:val="24"/>
+          <w:szCs w:val="24"/>
+        </w:rPr>
+        <w:t xml:space="preserve">), </w:t>
+      </w:r>
+      <w:r>
+        <w:rPr>
+          <w:rFonts w:ascii="Arial" w:hAnsi="Arial" w:cs="Arial"/>
+          <w:i/>
+          <w:sz w:val="24"/>
+          <w:szCs w:val="24"/>
+        </w:rPr>
+        <w:t>Don’t Repeat Yourself</w:t>
+      </w:r>
+      <w:r>
+        <w:rPr>
+          <w:rFonts w:ascii="Arial" w:hAnsi="Arial" w:cs="Arial"/>
+          <w:sz w:val="24"/>
+          <w:szCs w:val="24"/>
+        </w:rPr>
+        <w:t xml:space="preserve"> (</w:t>
+      </w:r>
+      <w:r>
+        <w:rPr>
+          <w:rFonts w:ascii="Arial" w:hAnsi="Arial" w:cs="Arial"/>
+          <w:sz w:val="24"/>
+          <w:szCs w:val="24"/>
+        </w:rPr>
+        <w:t xml:space="preserve">traduz para Não Se Repita), o padrão </w:t>
+      </w:r>
+      <w:r>
+        <w:rPr>
+          <w:rFonts w:ascii="Arial" w:hAnsi="Arial" w:cs="Arial"/>
+          <w:i/>
+          <w:sz w:val="24"/>
+          <w:szCs w:val="24"/>
+        </w:rPr>
+        <w:t>Active Record</w:t>
+      </w:r>
+      <w:r>
+        <w:rPr>
+          <w:rFonts w:ascii="Arial" w:hAnsi="Arial" w:cs="Arial"/>
+          <w:sz w:val="24"/>
+          <w:szCs w:val="24"/>
+        </w:rPr>
+        <w:t xml:space="preserve"> e o modelo MVC.</w:t>
+      </w:r>
+    </w:p>
+    <w:p>
+      <w:pPr>
+        <w:spacing w:line="360" w:lineRule="auto"/>
+        <w:rPr>
+          <w:rFonts w:ascii="Arial" w:hAnsi="Arial" w:cs="Arial"/>
+          <w:sz w:val="24"/>
+          <w:szCs w:val="24"/>
+        </w:rPr>
+      </w:pPr>
+      <w:r>
+        <w:rPr>
+          <w:rFonts w:ascii="Arial" w:hAnsi="Arial" w:cs="Arial"/>
+          <w:sz w:val="24"/>
+          <w:szCs w:val="24"/>
+        </w:rPr>
+        <w:tab/>
+        <w:t xml:space="preserve">Como em muitos </w:t>
+      </w:r>
+      <w:r>
+        <w:rPr>
+          <w:rFonts w:ascii="Arial" w:hAnsi="Arial" w:cs="Arial"/>
+          <w:i/>
+          <w:sz w:val="24"/>
+          <w:szCs w:val="24"/>
+        </w:rPr>
+        <w:t>frameworks web</w:t>
+      </w:r>
+      <w:r>
+        <w:rPr>
+          <w:rFonts w:ascii="Arial" w:hAnsi="Arial" w:cs="Arial"/>
+          <w:sz w:val="24"/>
+          <w:szCs w:val="24"/>
+        </w:rPr>
+        <w:t xml:space="preserve">, o Rails utiliza o modelo </w:t>
+      </w:r>
+      <w:r>
+        <w:rPr>
+          <w:rFonts w:ascii="Arial" w:hAnsi="Arial" w:cs="Arial"/>
+          <w:i/>
+          <w:sz w:val="24"/>
+          <w:szCs w:val="24"/>
+        </w:rPr>
+        <w:t>model-view-controller</w:t>
+      </w:r>
+      <w:r>
+        <w:rPr>
+          <w:rFonts w:ascii="Arial" w:hAnsi="Arial" w:cs="Arial"/>
+          <w:sz w:val="24"/>
+          <w:szCs w:val="24"/>
+        </w:rPr>
+        <w:t xml:space="preserve"> para organizar a programação do projeto. Esse modelo</w:t>
+      </w:r>
+      <w:r>
+        <w:rPr>
+          <w:rFonts w:ascii="Arial" w:hAnsi="Arial" w:cs="Arial"/>
+          <w:sz w:val="24"/>
+          <w:szCs w:val="24"/>
+        </w:rPr>
+        <w:t xml:space="preserve"> é dividido em três componentes: modelo, visão e controlador.</w:t>
+      </w:r>
+    </w:p>
+    <w:p>
+      <w:pPr>
+        <w:spacing w:line="360" w:lineRule="auto"/>
+        <w:rPr>
+          <w:rFonts w:ascii="Arial" w:hAnsi="Arial" w:cs="Arial"/>
+          <w:sz w:val="24"/>
+          <w:szCs w:val="24"/>
+        </w:rPr>
+      </w:pPr>
+      <w:r>
+        <w:rPr>
+          <w:rFonts w:ascii="Arial" w:hAnsi="Arial" w:cs="Arial"/>
+          <w:sz w:val="24"/>
+          <w:szCs w:val="24"/>
+        </w:rPr>
+        <w:tab/>
+        <w:t>O modelo é o componente responsável por gerenciar diretamente os dados, lógicas e regras da aplicação. O modelo também notifica os outros dois componentes que mudanças foram feitas no seu estado. Isso permite mudança na saída da visão e  no conjunto de comandos disponível no controlador.</w:t>
+      </w:r>
+    </w:p>
+    <w:p>
+      <w:pPr>
+        <w:spacing w:line="360" w:lineRule="auto"/>
+        <w:rPr>
+          <w:rFonts w:ascii="Arial" w:hAnsi="Arial" w:cs="Arial"/>
+          <w:sz w:val="24"/>
+          <w:szCs w:val="24"/>
+        </w:rPr>
+      </w:pPr>
+      <w:r>
+        <w:rPr>
+          <w:rFonts w:ascii="Arial" w:hAnsi="Arial" w:cs="Arial"/>
+          <w:sz w:val="24"/>
+          <w:szCs w:val="24"/>
+        </w:rPr>
+        <w:tab/>
+        <w:t>A visão é responsável por gerar alguma forma de representação dos dados armazenados, seja por texto, diagrama, tabelas etc.</w:t>
+      </w:r>
+    </w:p>
+    <w:p>
+      <w:pPr>
+        <w:spacing w:line="360" w:lineRule="auto"/>
+        <w:rPr>
+          <w:rFonts w:ascii="Arial" w:hAnsi="Arial" w:cs="Arial"/>
+          <w:sz w:val="24"/>
+          <w:szCs w:val="24"/>
+        </w:rPr>
+      </w:pPr>
+      <w:r>
+        <w:rPr>
+          <w:rFonts w:ascii="Arial" w:hAnsi="Arial" w:cs="Arial"/>
+          <w:sz w:val="24"/>
+          <w:szCs w:val="24"/>
+        </w:rPr>
+        <w:tab/>
+        <w:t xml:space="preserve">O controlador </w:t>
+      </w:r>
+      <w:r>
+        <w:rPr>
+          <w:rFonts w:ascii="Arial" w:hAnsi="Arial" w:cs="Arial"/>
+          <w:sz w:val="24"/>
+          <w:szCs w:val="24"/>
+        </w:rPr>
+        <w:t>pode enviar comandos para o modelo para que mudanças sejam feitas nos dados, assim como também pode mandar comandos para a visão associadas para mudar a forma de exibição dos dados (por exemplo, rolar por um documento mais extenso).</w:t>
+      </w:r>
+    </w:p>
+    <w:p>
+      <w:pPr>
+        <w:spacing w:line="360" w:lineRule="auto"/>
+        <w:rPr>
+          <w:rFonts w:ascii="Arial" w:hAnsi="Arial" w:cs="Arial"/>
+          <w:sz w:val="24"/>
+          <w:szCs w:val="24"/>
+        </w:rPr>
+      </w:pPr>
+      <w:r>
+        <w:rPr>
+          <w:rFonts w:ascii="Arial" w:hAnsi="Arial" w:cs="Arial"/>
+          <w:sz w:val="24"/>
+          <w:szCs w:val="24"/>
+        </w:rPr>
+        <w:tab/>
+        <w:t>A figura 4 abaixo mostra um diagrama da interação desse componentes entre si e com o usuário. Note que o usuário não sabe de que forma os dados estão armazenados, pois para ele isso não importa, geralmente. Ele visualiza apenas as respostas dos comandos gerados por ele. Os comandos são interpretados pelo controlador que os traduz para um comando que o modelo possa executar. Ao realizar o comando, o modelo adquire um retorno e o passa para a visão atualizar a sua mostragem.</w:t>
+      </w:r>
+    </w:p>
+    <w:p>
+      <w:pPr>
+        <w:spacing w:line="360" w:lineRule="auto"/>
+        <w:rPr>
+          <w:rFonts w:ascii="Arial" w:hAnsi="Arial" w:cs="Arial"/>
+          <w:b/>
+          <w:sz w:val="24"/>
+          <w:szCs w:val="24"/>
+        </w:rPr>
+      </w:pPr>
+      <w:r>
+        <w:rPr>
+          <w:rFonts w:ascii="Arial" w:hAnsi="Arial" w:cs="Arial"/>
+          <w:sz w:val="24"/>
+          <w:szCs w:val="24"/>
+        </w:rPr>
+        <w:tab/>
+      </w:r>
+      <w:r>
+        <w:rPr>
+          <w:rFonts w:ascii="Arial" w:hAnsi="Arial" w:cs="Arial"/>
+          <w:b/>
+          <w:sz w:val="24"/>
+          <w:szCs w:val="24"/>
+        </w:rPr>
+        <w:t>INSERIR IMAGEM AQUI</w:t>
+      </w:r>
+    </w:p>
+    <w:p>
+      <w:pPr>
+        <w:spacing w:line="360" w:lineRule="auto"/>
+        <w:rPr>
+          <w:rFonts w:ascii="Arial" w:hAnsi="Arial" w:cs="Arial"/>
+          <w:b/>
+          <w:sz w:val="24"/>
+          <w:szCs w:val="24"/>
+        </w:rPr>
+      </w:pPr>
+    </w:p>
+    <w:p>
+      <w:pPr>
+        <w:spacing w:line="360" w:lineRule="auto"/>
+        <w:rPr>
+          <w:rFonts w:ascii="Arial" w:hAnsi="Arial" w:cs="Arial"/>
+          <w:sz w:val="24"/>
+          <w:szCs w:val="24"/>
+        </w:rPr>
+      </w:pPr>
+      <w:r>
+        <w:rPr>
+          <w:rFonts w:ascii="Arial" w:hAnsi="Arial" w:cs="Arial"/>
+          <w:b/>
+          <w:sz w:val="24"/>
+          <w:szCs w:val="24"/>
+        </w:rPr>
+        <w:lastRenderedPageBreak/>
+        <w:tab/>
+      </w:r>
+      <w:r>
+        <w:rPr>
+          <w:rFonts w:ascii="Arial" w:hAnsi="Arial" w:cs="Arial"/>
+          <w:sz w:val="24"/>
+          <w:szCs w:val="24"/>
+        </w:rPr>
+        <w:t xml:space="preserve">O </w:t>
+      </w:r>
+      <w:r>
+        <w:rPr>
+          <w:rFonts w:ascii="Arial" w:hAnsi="Arial" w:cs="Arial"/>
+          <w:i/>
+          <w:sz w:val="24"/>
+          <w:szCs w:val="24"/>
+        </w:rPr>
+        <w:t>Active Record</w:t>
+      </w:r>
+      <w:r>
+        <w:rPr>
+          <w:rFonts w:ascii="Arial" w:hAnsi="Arial" w:cs="Arial"/>
+          <w:sz w:val="24"/>
+          <w:szCs w:val="24"/>
+        </w:rPr>
+        <w:t xml:space="preserve"> é um padrão de projeto de </w:t>
+      </w:r>
+      <w:r>
+        <w:rPr>
+          <w:rFonts w:ascii="Arial" w:hAnsi="Arial" w:cs="Arial"/>
+          <w:i/>
+          <w:sz w:val="24"/>
+          <w:szCs w:val="24"/>
+        </w:rPr>
+        <w:t>softwares</w:t>
+      </w:r>
+      <w:r>
+        <w:rPr>
+          <w:rFonts w:ascii="Arial" w:hAnsi="Arial" w:cs="Arial"/>
+          <w:sz w:val="24"/>
+          <w:szCs w:val="24"/>
+        </w:rPr>
+        <w:t xml:space="preserve"> que utilizam bancos de dados relacionais. É uma abordagem para o acesso ao banco de dados. Uma tabela desse banco de dados é embrulhada (do inglês, </w:t>
+      </w:r>
+      <w:r>
+        <w:rPr>
+          <w:rFonts w:ascii="Arial" w:hAnsi="Arial" w:cs="Arial"/>
+          <w:i/>
+          <w:sz w:val="24"/>
+          <w:szCs w:val="24"/>
+        </w:rPr>
+        <w:t>wrapped</w:t>
+      </w:r>
+      <w:r>
+        <w:rPr>
+          <w:rFonts w:ascii="Arial" w:hAnsi="Arial" w:cs="Arial"/>
+          <w:sz w:val="24"/>
+          <w:szCs w:val="24"/>
+        </w:rPr>
+        <w:t xml:space="preserve">) em uma classe de programação orientada a objetos. Assim, um objeto dessa classe fica ligado a </w:t>
+      </w:r>
+      <w:r>
+        <w:rPr>
+          <w:rFonts w:ascii="Arial" w:hAnsi="Arial" w:cs="Arial"/>
+          <w:sz w:val="24"/>
+          <w:szCs w:val="24"/>
+        </w:rPr>
+        <w:t>somente uma tupla dessa tabela.</w:t>
+      </w:r>
+    </w:p>
+    <w:p>
+      <w:pPr>
+        <w:spacing w:line="360" w:lineRule="auto"/>
+        <w:ind w:firstLine="708"/>
+        <w:rPr>
+          <w:rFonts w:ascii="Arial" w:hAnsi="Arial" w:cs="Arial"/>
+          <w:sz w:val="24"/>
+          <w:szCs w:val="24"/>
+        </w:rPr>
+      </w:pPr>
+      <w:r>
+        <w:rPr>
+          <w:rFonts w:ascii="Arial" w:hAnsi="Arial" w:cs="Arial"/>
+          <w:sz w:val="24"/>
+          <w:szCs w:val="24"/>
+        </w:rPr>
+        <w:t>Ao criar um novo objeto, uma nova tupla também é criada na tabela. Mudanças com</w:t>
+      </w:r>
+      <w:r>
+        <w:rPr>
+          <w:rFonts w:ascii="Arial" w:hAnsi="Arial" w:cs="Arial"/>
+          <w:sz w:val="24"/>
+          <w:szCs w:val="24"/>
+        </w:rPr>
+        <w:t>o atualização e seleção de objetos utilizam o banco de dados, porém de uma forma mais intuitiva para os programadores.</w:t>
+      </w:r>
+    </w:p>
+    <w:p>
+      <w:pPr>
+        <w:spacing w:line="360" w:lineRule="auto"/>
+        <w:ind w:firstLine="708"/>
+        <w:rPr>
+          <w:rFonts w:ascii="Arial" w:hAnsi="Arial" w:cs="Arial"/>
+          <w:sz w:val="24"/>
+          <w:szCs w:val="24"/>
+        </w:rPr>
+      </w:pPr>
+      <w:r>
+        <w:rPr>
+          <w:rFonts w:ascii="Arial" w:hAnsi="Arial" w:cs="Arial"/>
+          <w:sz w:val="24"/>
+          <w:szCs w:val="24"/>
+        </w:rPr>
+        <w:t xml:space="preserve">A figura 5 mostra um exemplo de um pseudo-código do padrão </w:t>
+      </w:r>
+      <w:r>
+        <w:rPr>
+          <w:rFonts w:ascii="Arial" w:hAnsi="Arial" w:cs="Arial"/>
+          <w:i/>
+          <w:sz w:val="24"/>
+          <w:szCs w:val="24"/>
+        </w:rPr>
+        <w:t>Active Record</w:t>
+      </w:r>
+      <w:r>
+        <w:rPr>
+          <w:rFonts w:ascii="Arial" w:hAnsi="Arial" w:cs="Arial"/>
+          <w:sz w:val="24"/>
+          <w:szCs w:val="24"/>
+        </w:rPr>
+        <w:t xml:space="preserve"> e também a sua versão equivalente em SQL.</w:t>
+      </w:r>
+    </w:p>
+    <w:p>
+      <w:pPr>
+        <w:spacing w:line="360" w:lineRule="auto"/>
+        <w:ind w:firstLine="708"/>
+        <w:rPr>
+          <w:rFonts w:ascii="Arial" w:hAnsi="Arial" w:cs="Arial"/>
+          <w:b/>
+          <w:sz w:val="24"/>
+          <w:szCs w:val="24"/>
+        </w:rPr>
+      </w:pPr>
+      <w:r>
+        <w:rPr>
+          <w:rFonts w:ascii="Arial" w:hAnsi="Arial" w:cs="Arial"/>
+          <w:b/>
+          <w:sz w:val="24"/>
+          <w:szCs w:val="24"/>
+        </w:rPr>
+        <w:t>INSERIR CÓDIGO ACTIVERECORD/SQL</w:t>
+      </w:r>
+    </w:p>
+    <w:p>
+      <w:pPr>
+        <w:spacing w:line="360" w:lineRule="auto"/>
+        <w:ind w:firstLine="708"/>
+        <w:rPr>
+          <w:rFonts w:ascii="Arial" w:hAnsi="Arial" w:cs="Arial"/>
+          <w:sz w:val="24"/>
+          <w:szCs w:val="24"/>
+        </w:rPr>
+      </w:pPr>
+      <w:r>
+        <w:rPr>
+          <w:rFonts w:ascii="Arial" w:hAnsi="Arial" w:cs="Arial"/>
+          <w:sz w:val="24"/>
+          <w:szCs w:val="24"/>
+        </w:rPr>
+        <w:t xml:space="preserve">A biblioteca </w:t>
+      </w:r>
+      <w:r>
+        <w:rPr>
+          <w:rFonts w:ascii="Arial" w:hAnsi="Arial" w:cs="Arial"/>
+          <w:i/>
+          <w:sz w:val="24"/>
+          <w:szCs w:val="24"/>
+        </w:rPr>
+        <w:t>Active Record</w:t>
+      </w:r>
+      <w:r>
+        <w:rPr>
+          <w:rFonts w:ascii="Arial" w:hAnsi="Arial" w:cs="Arial"/>
+          <w:sz w:val="24"/>
+          <w:szCs w:val="24"/>
+        </w:rPr>
+        <w:t xml:space="preserve"> do Ruby implementa ORM (do inglês, mapeamento objeto-relacional), que é uma técnica de desenvolvimento utilizada para diminuir os conflitos entre programação orientadas a objetos e banco de dados relacionais. Isso cria um modela de domínio persistente, onde a lógica e os dados são apresentados como um pacote unificado.</w:t>
+      </w:r>
+      <w:bookmarkStart w:id="0" w:name="_GoBack"/>
+      <w:bookmarkEnd w:id="0"/>
+    </w:p>
+    <w:p>
+      <w:pPr>
+        <w:spacing w:line="360" w:lineRule="auto"/>
+        <w:rPr>
+          <w:rFonts w:ascii="Arial" w:hAnsi="Arial" w:cs="Arial"/>
           <w:b/>
           <w:sz w:val="24"/>
           <w:szCs w:val="24"/>
@@ -712,7 +2513,7 @@
     </w:p>
     <w:p>
       <w:pPr>
-        <w:pStyle w:val="PargrafodaLista"/>
+        <w:pStyle w:val="ListParagraph"/>
         <w:numPr>
           <w:ilvl w:val="0"/>
           <w:numId w:val="2"/>
@@ -800,7 +2601,7 @@
     </w:p>
     <w:p>
       <w:pPr>
-        <w:pStyle w:val="PargrafodaLista"/>
+        <w:pStyle w:val="ListParagraph"/>
         <w:numPr>
           <w:ilvl w:val="0"/>
           <w:numId w:val="2"/>
@@ -862,6 +2663,7 @@
           <w:sz w:val="24"/>
           <w:szCs w:val="24"/>
         </w:rPr>
+        <w:lastRenderedPageBreak/>
         <w:t>O analisador LL (</w:t>
       </w:r>
       <w:r>
@@ -1103,7 +2905,7 @@
           <w:sz w:val="24"/>
           <w:szCs w:val="24"/>
         </w:rPr>
-        <w:t xml:space="preserve"> Practical </w:t>
+        <w:t xml:space="preserve"> Practical Translators for LR(k) languages</w:t>
       </w:r>
       <w:r>
         <w:rPr>
@@ -1112,16 +2914,6 @@
           <w:sz w:val="24"/>
           <w:szCs w:val="24"/>
         </w:rPr>
-        <w:lastRenderedPageBreak/>
-        <w:t>Translators for LR(k) languages</w:t>
-      </w:r>
-      <w:r>
-        <w:rPr>
-          <w:rFonts w:ascii="Arial" w:hAnsi="Arial" w:cs="Arial"/>
-          <w:i/>
-          <w:sz w:val="24"/>
-          <w:szCs w:val="24"/>
-        </w:rPr>
         <w:t xml:space="preserve"> </w:t>
       </w:r>
       <w:r>
@@ -1197,7 +2989,7 @@
     </w:p>
     <w:p>
       <w:pPr>
-        <w:pStyle w:val="PargrafodaLista"/>
+        <w:pStyle w:val="ListParagraph"/>
         <w:numPr>
           <w:ilvl w:val="2"/>
           <w:numId w:val="3"/>
@@ -1338,6 +3130,7 @@
           <w:sz w:val="24"/>
           <w:szCs w:val="24"/>
         </w:rPr>
+        <w:lastRenderedPageBreak/>
         <w:t xml:space="preserve">A figura 1 mostra o YACC sendo utilizado. </w:t>
       </w:r>
       <w:r>
@@ -1547,7 +3340,7 @@
     </w:p>
     <w:p>
       <w:pPr>
-        <w:pStyle w:val="PargrafodaLista"/>
+        <w:pStyle w:val="ListParagraph"/>
         <w:numPr>
           <w:ilvl w:val="1"/>
           <w:numId w:val="3"/>
@@ -1567,240 +3360,235 @@
           <w:sz w:val="24"/>
           <w:szCs w:val="24"/>
         </w:rPr>
+        <w:t>Analisadores Léxicos</w:t>
+      </w:r>
+    </w:p>
+    <w:p>
+      <w:pPr>
+        <w:spacing w:line="360" w:lineRule="auto"/>
+        <w:ind w:firstLine="525"/>
+        <w:rPr>
+          <w:rFonts w:ascii="Arial" w:hAnsi="Arial" w:cs="Arial"/>
+          <w:sz w:val="24"/>
+          <w:szCs w:val="24"/>
+        </w:rPr>
+      </w:pPr>
+      <w:r>
+        <w:rPr>
+          <w:rFonts w:ascii="Arial" w:hAnsi="Arial" w:cs="Arial"/>
+          <w:sz w:val="24"/>
+          <w:szCs w:val="24"/>
+        </w:rPr>
+        <w:t xml:space="preserve">Análise léxica é o processo de converter uma sequência de caracteres em </w:t>
+      </w:r>
+      <w:r>
+        <w:rPr>
+          <w:rFonts w:ascii="Arial" w:hAnsi="Arial" w:cs="Arial"/>
+          <w:sz w:val="24"/>
+          <w:szCs w:val="24"/>
+        </w:rPr>
+        <w:t>símbolos</w:t>
+      </w:r>
+      <w:r>
+        <w:rPr>
+          <w:rFonts w:ascii="Arial" w:hAnsi="Arial" w:cs="Arial"/>
+          <w:sz w:val="24"/>
+          <w:szCs w:val="24"/>
+        </w:rPr>
+        <w:t xml:space="preserve">, permitindo que seja feita a verificação de que </w:t>
+      </w:r>
+      <w:r>
+        <w:rPr>
+          <w:rFonts w:ascii="Arial" w:hAnsi="Arial" w:cs="Arial"/>
+          <w:sz w:val="24"/>
+          <w:szCs w:val="24"/>
+        </w:rPr>
+        <w:t>esse</w:t>
+      </w:r>
+      <w:r>
+        <w:rPr>
+          <w:rFonts w:ascii="Arial" w:hAnsi="Arial" w:cs="Arial"/>
+          <w:sz w:val="24"/>
+          <w:szCs w:val="24"/>
+        </w:rPr>
+        <w:t xml:space="preserve"> caracteres pertencem ao alfabeto de análise. Portanto, um analisador léxico implementa um autômato finito que reconhece os símbo</w:t>
+      </w:r>
+      <w:r>
+        <w:rPr>
+          <w:rFonts w:ascii="Arial" w:hAnsi="Arial" w:cs="Arial"/>
+          <w:sz w:val="24"/>
+          <w:szCs w:val="24"/>
+        </w:rPr>
+        <w:t xml:space="preserve">los como sendo válidos ou não </w:t>
+      </w:r>
+      <w:r>
+        <w:rPr>
+          <w:rFonts w:ascii="Arial" w:hAnsi="Arial" w:cs="Arial"/>
+          <w:sz w:val="24"/>
+          <w:szCs w:val="24"/>
+        </w:rPr>
+        <w:t>a uma certa linguagem.</w:t>
+      </w:r>
+    </w:p>
+    <w:p>
+      <w:pPr>
+        <w:spacing w:line="360" w:lineRule="auto"/>
+        <w:ind w:firstLine="525"/>
+        <w:rPr>
+          <w:rFonts w:ascii="Arial" w:hAnsi="Arial" w:cs="Arial"/>
+          <w:sz w:val="24"/>
+          <w:szCs w:val="24"/>
+        </w:rPr>
+      </w:pPr>
+      <w:r>
+        <w:rPr>
+          <w:rFonts w:ascii="Arial" w:hAnsi="Arial" w:cs="Arial"/>
+          <w:sz w:val="24"/>
+          <w:szCs w:val="24"/>
+        </w:rPr>
+        <w:t xml:space="preserve">A implementação desses analisadores requerem </w:t>
+      </w:r>
+      <w:r>
+        <w:rPr>
+          <w:rFonts w:ascii="Arial" w:hAnsi="Arial" w:cs="Arial"/>
+          <w:sz w:val="24"/>
+          <w:szCs w:val="24"/>
+        </w:rPr>
+        <w:t>a</w:t>
+      </w:r>
+      <w:r>
+        <w:rPr>
+          <w:rFonts w:ascii="Arial" w:hAnsi="Arial" w:cs="Arial"/>
+          <w:sz w:val="24"/>
+          <w:szCs w:val="24"/>
+        </w:rPr>
+        <w:t xml:space="preserve"> descrição do autômato que reconhece a gramática ou expressão regular desejada.</w:t>
+      </w:r>
+      <w:r>
+        <w:rPr>
+          <w:rFonts w:ascii="Arial" w:hAnsi="Arial" w:cs="Arial"/>
+          <w:sz w:val="24"/>
+          <w:szCs w:val="24"/>
+        </w:rPr>
+        <w:t xml:space="preserve"> A sequência de caracteres de entrada é estruturada como uma lista de símbolos</w:t>
+      </w:r>
+      <w:r>
+        <w:rPr>
+          <w:rFonts w:ascii="Arial" w:hAnsi="Arial" w:cs="Arial"/>
+          <w:sz w:val="24"/>
+          <w:szCs w:val="24"/>
+        </w:rPr>
+        <w:t>,</w:t>
+      </w:r>
+      <w:r>
+        <w:rPr>
+          <w:rFonts w:ascii="Arial" w:hAnsi="Arial" w:cs="Arial"/>
+          <w:sz w:val="24"/>
+          <w:szCs w:val="24"/>
+        </w:rPr>
+        <w:t xml:space="preserve"> que o analisador vai utilizar como entradas para o autômato. Se o analisador terminar de consumir os símbolos em um estado final, a entrada é dado como válida, se acabar em um estado não final ou não houver estado para o qual possa ir, a entrada é considerada inválida para a gramática. </w:t>
+      </w:r>
+    </w:p>
+    <w:p>
+      <w:pPr>
+        <w:spacing w:line="360" w:lineRule="auto"/>
+        <w:rPr>
+          <w:rFonts w:ascii="Arial" w:hAnsi="Arial" w:cs="Arial"/>
+          <w:b/>
+          <w:sz w:val="24"/>
+          <w:szCs w:val="24"/>
+        </w:rPr>
+      </w:pPr>
+      <w:r>
+        <w:rPr>
+          <w:rFonts w:ascii="Arial" w:hAnsi="Arial" w:cs="Arial"/>
+          <w:b/>
+          <w:sz w:val="24"/>
+          <w:szCs w:val="24"/>
+        </w:rPr>
+        <w:t>2</w:t>
+      </w:r>
+      <w:r>
+        <w:rPr>
+          <w:rFonts w:ascii="Arial" w:hAnsi="Arial" w:cs="Arial"/>
+          <w:b/>
+          <w:sz w:val="24"/>
+          <w:szCs w:val="24"/>
+        </w:rPr>
+        <w:t>.</w:t>
+      </w:r>
+      <w:r>
+        <w:rPr>
+          <w:rFonts w:ascii="Arial" w:hAnsi="Arial" w:cs="Arial"/>
+          <w:b/>
+          <w:sz w:val="24"/>
+          <w:szCs w:val="24"/>
+        </w:rPr>
+        <w:t xml:space="preserve">2.1 </w:t>
+      </w:r>
+      <w:r>
+        <w:rPr>
+          <w:rFonts w:ascii="Arial" w:hAnsi="Arial" w:cs="Arial"/>
+          <w:b/>
+          <w:sz w:val="24"/>
+          <w:szCs w:val="24"/>
+        </w:rPr>
+        <w:t xml:space="preserve"> Lex</w:t>
+      </w:r>
+    </w:p>
+    <w:p>
+      <w:pPr>
+        <w:spacing w:line="360" w:lineRule="auto"/>
+        <w:rPr>
+          <w:rFonts w:ascii="Arial" w:hAnsi="Arial" w:cs="Arial"/>
+          <w:sz w:val="24"/>
+          <w:szCs w:val="24"/>
+        </w:rPr>
+      </w:pPr>
+      <w:r>
+        <w:rPr>
+          <w:rFonts w:ascii="Arial" w:hAnsi="Arial" w:cs="Arial"/>
+          <w:b/>
+          <w:sz w:val="24"/>
+          <w:szCs w:val="24"/>
+        </w:rPr>
+        <w:tab/>
+      </w:r>
+      <w:r>
+        <w:rPr>
+          <w:rFonts w:ascii="Arial" w:hAnsi="Arial" w:cs="Arial"/>
+          <w:sz w:val="24"/>
+          <w:szCs w:val="24"/>
+        </w:rPr>
+        <w:t xml:space="preserve">Lex é um gerador de analisadores léxicos, escrito por Mike Lesk e Eric Schmidt em 1975. Ajuda a escrever programas cujo fluxo de controle é dirigido por instâncias de expressões regulares, ou seja, as entradas podem ser interpretadas por essas expressões. </w:t>
+      </w:r>
+    </w:p>
+    <w:p>
+      <w:pPr>
+        <w:spacing w:line="360" w:lineRule="auto"/>
+        <w:ind w:firstLine="708"/>
+        <w:rPr>
+          <w:rFonts w:ascii="Arial" w:hAnsi="Arial" w:cs="Arial"/>
+          <w:sz w:val="24"/>
+          <w:szCs w:val="24"/>
+        </w:rPr>
+      </w:pPr>
+      <w:r>
+        <w:rPr>
+          <w:rFonts w:ascii="Arial" w:hAnsi="Arial" w:cs="Arial"/>
+          <w:sz w:val="24"/>
+          <w:szCs w:val="24"/>
+        </w:rPr>
         <w:lastRenderedPageBreak/>
-        <w:t>Analisadores Léxicos</w:t>
-      </w:r>
-    </w:p>
-    <w:p>
-      <w:pPr>
-        <w:spacing w:line="360" w:lineRule="auto"/>
-        <w:ind w:firstLine="525"/>
-        <w:rPr>
-          <w:rFonts w:ascii="Arial" w:hAnsi="Arial" w:cs="Arial"/>
-          <w:sz w:val="24"/>
-          <w:szCs w:val="24"/>
-        </w:rPr>
-      </w:pPr>
-      <w:r>
-        <w:rPr>
-          <w:rFonts w:ascii="Arial" w:hAnsi="Arial" w:cs="Arial"/>
-          <w:sz w:val="24"/>
-          <w:szCs w:val="24"/>
-        </w:rPr>
-        <w:t xml:space="preserve">Análise léxica é o processo de converter uma sequência de caracteres em </w:t>
-      </w:r>
-      <w:r>
-        <w:rPr>
-          <w:rFonts w:ascii="Arial" w:hAnsi="Arial" w:cs="Arial"/>
-          <w:sz w:val="24"/>
-          <w:szCs w:val="24"/>
-        </w:rPr>
-        <w:t>símbolos</w:t>
-      </w:r>
-      <w:r>
-        <w:rPr>
-          <w:rFonts w:ascii="Arial" w:hAnsi="Arial" w:cs="Arial"/>
-          <w:sz w:val="24"/>
-          <w:szCs w:val="24"/>
-        </w:rPr>
-        <w:t xml:space="preserve">, permitindo que seja feita a verificação de que </w:t>
-      </w:r>
-      <w:r>
-        <w:rPr>
-          <w:rFonts w:ascii="Arial" w:hAnsi="Arial" w:cs="Arial"/>
-          <w:sz w:val="24"/>
-          <w:szCs w:val="24"/>
-        </w:rPr>
-        <w:t>esse</w:t>
-      </w:r>
-      <w:r>
-        <w:rPr>
-          <w:rFonts w:ascii="Arial" w:hAnsi="Arial" w:cs="Arial"/>
-          <w:sz w:val="24"/>
-          <w:szCs w:val="24"/>
-        </w:rPr>
-        <w:t xml:space="preserve"> </w:t>
-      </w:r>
-      <w:r>
-        <w:rPr>
-          <w:rFonts w:ascii="Arial" w:hAnsi="Arial" w:cs="Arial"/>
-          <w:sz w:val="24"/>
-          <w:szCs w:val="24"/>
-        </w:rPr>
-        <w:t>caracteres</w:t>
-      </w:r>
-      <w:r>
-        <w:rPr>
-          <w:rFonts w:ascii="Arial" w:hAnsi="Arial" w:cs="Arial"/>
-          <w:sz w:val="24"/>
-          <w:szCs w:val="24"/>
-        </w:rPr>
-        <w:t xml:space="preserve"> pertencem ao alfabeto de análise. Portanto, um analisador léxico implementa um autômato finito que reconhece os símbo</w:t>
-      </w:r>
-      <w:r>
-        <w:rPr>
-          <w:rFonts w:ascii="Arial" w:hAnsi="Arial" w:cs="Arial"/>
-          <w:sz w:val="24"/>
-          <w:szCs w:val="24"/>
-        </w:rPr>
-        <w:t xml:space="preserve">los como sendo válidos ou não </w:t>
-      </w:r>
-      <w:r>
-        <w:rPr>
-          <w:rFonts w:ascii="Arial" w:hAnsi="Arial" w:cs="Arial"/>
-          <w:sz w:val="24"/>
-          <w:szCs w:val="24"/>
-        </w:rPr>
-        <w:t>a uma certa linguagem.</w:t>
-      </w:r>
-    </w:p>
-    <w:p>
-      <w:pPr>
-        <w:spacing w:line="360" w:lineRule="auto"/>
-        <w:ind w:firstLine="525"/>
-        <w:rPr>
-          <w:rFonts w:ascii="Arial" w:hAnsi="Arial" w:cs="Arial"/>
-          <w:sz w:val="24"/>
-          <w:szCs w:val="24"/>
-        </w:rPr>
-      </w:pPr>
-      <w:r>
-        <w:rPr>
-          <w:rFonts w:ascii="Arial" w:hAnsi="Arial" w:cs="Arial"/>
-          <w:sz w:val="24"/>
-          <w:szCs w:val="24"/>
-        </w:rPr>
-        <w:t xml:space="preserve">A implementação desses analisadores requerem </w:t>
-      </w:r>
-      <w:r>
-        <w:rPr>
-          <w:rFonts w:ascii="Arial" w:hAnsi="Arial" w:cs="Arial"/>
-          <w:sz w:val="24"/>
-          <w:szCs w:val="24"/>
-        </w:rPr>
-        <w:t>a</w:t>
-      </w:r>
-      <w:r>
-        <w:rPr>
-          <w:rFonts w:ascii="Arial" w:hAnsi="Arial" w:cs="Arial"/>
-          <w:sz w:val="24"/>
-          <w:szCs w:val="24"/>
-        </w:rPr>
-        <w:t xml:space="preserve"> descrição do autômato que reconhece a gramática ou expressão regular desejada.</w:t>
-      </w:r>
-      <w:r>
-        <w:rPr>
-          <w:rFonts w:ascii="Arial" w:hAnsi="Arial" w:cs="Arial"/>
-          <w:sz w:val="24"/>
-          <w:szCs w:val="24"/>
-        </w:rPr>
-        <w:t xml:space="preserve"> A </w:t>
-      </w:r>
-      <w:r>
-        <w:rPr>
-          <w:rFonts w:ascii="Arial" w:hAnsi="Arial" w:cs="Arial"/>
-          <w:sz w:val="24"/>
-          <w:szCs w:val="24"/>
-        </w:rPr>
-        <w:t>sequência de caracteres</w:t>
-      </w:r>
-      <w:r>
-        <w:rPr>
-          <w:rFonts w:ascii="Arial" w:hAnsi="Arial" w:cs="Arial"/>
-          <w:sz w:val="24"/>
-          <w:szCs w:val="24"/>
-        </w:rPr>
-        <w:t xml:space="preserve"> de entrada é estruturada como uma lista de símbolos</w:t>
-      </w:r>
-      <w:r>
-        <w:rPr>
-          <w:rFonts w:ascii="Arial" w:hAnsi="Arial" w:cs="Arial"/>
-          <w:sz w:val="24"/>
-          <w:szCs w:val="24"/>
-        </w:rPr>
-        <w:t>,</w:t>
-      </w:r>
-      <w:r>
-        <w:rPr>
-          <w:rFonts w:ascii="Arial" w:hAnsi="Arial" w:cs="Arial"/>
-          <w:sz w:val="24"/>
-          <w:szCs w:val="24"/>
-        </w:rPr>
-        <w:t xml:space="preserve"> que o analisador vai utilizar como entradas para o autômato. Se o analisador terminar de consumir os símbolos em um estado final, a entrada é dado como válida, se acabar em um estado não final ou não houver estado para o qual possa ir, a entrada é considerada inválida para a gramática. </w:t>
-      </w:r>
-    </w:p>
-    <w:p>
-      <w:pPr>
-        <w:spacing w:line="360" w:lineRule="auto"/>
-        <w:rPr>
-          <w:rFonts w:ascii="Arial" w:hAnsi="Arial" w:cs="Arial"/>
-          <w:b/>
-          <w:sz w:val="24"/>
-          <w:szCs w:val="24"/>
-        </w:rPr>
-      </w:pPr>
-      <w:r>
-        <w:rPr>
-          <w:rFonts w:ascii="Arial" w:hAnsi="Arial" w:cs="Arial"/>
-          <w:b/>
-          <w:sz w:val="24"/>
-          <w:szCs w:val="24"/>
-        </w:rPr>
-        <w:t>2</w:t>
-      </w:r>
-      <w:r>
-        <w:rPr>
-          <w:rFonts w:ascii="Arial" w:hAnsi="Arial" w:cs="Arial"/>
-          <w:b/>
-          <w:sz w:val="24"/>
-          <w:szCs w:val="24"/>
-        </w:rPr>
-        <w:t>.</w:t>
-      </w:r>
-      <w:r>
-        <w:rPr>
-          <w:rFonts w:ascii="Arial" w:hAnsi="Arial" w:cs="Arial"/>
-          <w:b/>
-          <w:sz w:val="24"/>
-          <w:szCs w:val="24"/>
-        </w:rPr>
-        <w:t xml:space="preserve">2.1 </w:t>
-      </w:r>
-      <w:r>
-        <w:rPr>
-          <w:rFonts w:ascii="Arial" w:hAnsi="Arial" w:cs="Arial"/>
-          <w:b/>
-          <w:sz w:val="24"/>
-          <w:szCs w:val="24"/>
-        </w:rPr>
-        <w:t xml:space="preserve"> Lex</w:t>
-      </w:r>
-    </w:p>
-    <w:p>
-      <w:pPr>
-        <w:spacing w:line="360" w:lineRule="auto"/>
-        <w:rPr>
-          <w:rFonts w:ascii="Arial" w:hAnsi="Arial" w:cs="Arial"/>
-          <w:sz w:val="24"/>
-          <w:szCs w:val="24"/>
-        </w:rPr>
-      </w:pPr>
-      <w:r>
-        <w:rPr>
-          <w:rFonts w:ascii="Arial" w:hAnsi="Arial" w:cs="Arial"/>
-          <w:b/>
-          <w:sz w:val="24"/>
-          <w:szCs w:val="24"/>
-        </w:rPr>
-        <w:tab/>
-      </w:r>
-      <w:r>
-        <w:rPr>
-          <w:rFonts w:ascii="Arial" w:hAnsi="Arial" w:cs="Arial"/>
-          <w:sz w:val="24"/>
-          <w:szCs w:val="24"/>
-        </w:rPr>
-        <w:t xml:space="preserve">Lex é um gerador de analisadores léxicos, escrito por Mike Lesk e Eric Schmidt em 1975. Ajuda a escrever programas cujo fluxo de controle é dirigido por instâncias de expressões regulares, ou seja, as entradas podem ser interpretadas por essas expressões. </w:t>
+        <w:t xml:space="preserve">Um código que utiliza Lex pode ser dividido em duas partes, a declaração da expressão regular e a sequência de ações de devem ser executadas quando essa expressão </w:t>
+      </w:r>
+      <w:r>
+        <w:rPr>
+          <w:rFonts w:ascii="Arial" w:hAnsi="Arial" w:cs="Arial"/>
+          <w:sz w:val="24"/>
+          <w:szCs w:val="24"/>
+        </w:rPr>
+        <w:t>é reconhecida.</w:t>
       </w:r>
     </w:p>
     <w:p>
@@ -1819,15 +3607,7 @@
           <w:sz w:val="24"/>
           <w:szCs w:val="24"/>
         </w:rPr>
-        <w:t xml:space="preserve">Um código que utiliza Lex pode ser dividido em duas partes, a declaração da expressão regular e a sequência de ações de devem ser executadas quando essa expressão </w:t>
-      </w:r>
-      <w:r>
-        <w:rPr>
-          <w:rFonts w:ascii="Arial" w:hAnsi="Arial" w:cs="Arial"/>
-          <w:sz w:val="24"/>
-          <w:szCs w:val="24"/>
-        </w:rPr>
-        <w:t>é reconhecida.</w:t>
+        <w:t>A figura 2 mostra um trecho de código que utiliza Lex. Na parte superior temos a expressão que vai reconhecer qualquer sequência de caracteres que comece com uma letra (maiúscula ou minúscula) e o restante de qualquer letra ou número. Na parte inferior temos o código que deve ser executado quando a expressão for reconhecida, nesse caso só imprime um texto no terminal.</w:t>
       </w:r>
     </w:p>
     <w:p>
@@ -1840,14 +3620,6 @@
           <w:szCs w:val="24"/>
         </w:rPr>
       </w:pPr>
-      <w:r>
-        <w:rPr>
-          <w:rFonts w:ascii="Arial" w:hAnsi="Arial" w:cs="Arial"/>
-          <w:sz w:val="24"/>
-          <w:szCs w:val="24"/>
-        </w:rPr>
-        <w:t>A figura 2 mostra um trecho de código que utiliza Lex. Na parte superior temos a expressão que vai reconhecer qualquer sequência de caracteres que comece com uma letra (maiúscula ou minúscula) e o restante de qualquer letra ou número. Na parte inferior temos o código que deve ser executado quando a expressão for reconhecida, nesse caso só imprime um texto no terminal.</w:t>
-      </w:r>
     </w:p>
     <w:p>
       <w:pPr>
@@ -1859,6 +3631,33 @@
           <w:szCs w:val="24"/>
         </w:rPr>
       </w:pPr>
+      <w:r>
+        <w:rPr>
+          <w:rFonts w:ascii="Arial" w:hAnsi="Arial" w:cs="Arial"/>
+          <w:b/>
+          <w:sz w:val="24"/>
+          <w:szCs w:val="24"/>
+        </w:rPr>
+        <w:t>FAZER IMAGEM</w:t>
+      </w:r>
+      <w:r>
+        <w:rPr>
+          <w:rFonts w:ascii="Arial" w:hAnsi="Arial" w:cs="Arial"/>
+          <w:b/>
+          <w:sz w:val="24"/>
+          <w:szCs w:val="24"/>
+        </w:rPr>
+        <w:t xml:space="preserve"> (ou talvez código mesmo)</w:t>
+      </w:r>
+      <w:r>
+        <w:rPr>
+          <w:rFonts w:ascii="Arial" w:hAnsi="Arial" w:cs="Arial"/>
+          <w:b/>
+          <w:sz w:val="24"/>
+          <w:szCs w:val="24"/>
+        </w:rPr>
+        <w:t xml:space="preserve"> COM O CODIGO ABAIXO:</w:t>
+      </w:r>
     </w:p>
     <w:p>
       <w:pPr>
@@ -1873,29 +3672,10 @@
       <w:r>
         <w:rPr>
           <w:rFonts w:ascii="Arial" w:hAnsi="Arial" w:cs="Arial"/>
-          <w:b/>
-          <w:sz w:val="24"/>
-          <w:szCs w:val="24"/>
-        </w:rPr>
-        <w:t>FAZER IMAGEM</w:t>
-      </w:r>
-      <w:r>
-        <w:rPr>
-          <w:rFonts w:ascii="Arial" w:hAnsi="Arial" w:cs="Arial"/>
-          <w:b/>
-          <w:sz w:val="24"/>
-          <w:szCs w:val="24"/>
-        </w:rPr>
-        <w:t xml:space="preserve"> (ou talvez código mesmo)</w:t>
-      </w:r>
-      <w:r>
-        <w:rPr>
-          <w:rFonts w:ascii="Arial" w:hAnsi="Arial" w:cs="Arial"/>
-          <w:b/>
-          <w:sz w:val="24"/>
-          <w:szCs w:val="24"/>
-        </w:rPr>
-        <w:t xml:space="preserve"> COM O CODIGO ABAIXO:</w:t>
+          <w:sz w:val="24"/>
+          <w:szCs w:val="24"/>
+        </w:rPr>
+        <w:t>ident [a-zA-Z][a-zA-Z1-9_]*</w:t>
       </w:r>
     </w:p>
     <w:p>
@@ -1908,14 +3688,6 @@
           <w:szCs w:val="24"/>
         </w:rPr>
       </w:pPr>
-      <w:r>
-        <w:rPr>
-          <w:rFonts w:ascii="Arial" w:hAnsi="Arial" w:cs="Arial"/>
-          <w:sz w:val="24"/>
-          <w:szCs w:val="24"/>
-        </w:rPr>
-        <w:t>ident [a-zA-Z][a-zA-Z1-9_]*</w:t>
-      </w:r>
     </w:p>
     <w:p>
       <w:pPr>
@@ -1927,6 +3699,30 @@
           <w:szCs w:val="24"/>
         </w:rPr>
       </w:pPr>
+      <w:r>
+        <w:rPr>
+          <w:rFonts w:ascii="Arial" w:hAnsi="Arial" w:cs="Arial"/>
+          <w:sz w:val="24"/>
+          <w:szCs w:val="24"/>
+        </w:rPr>
+        <w:t xml:space="preserve">{ident} { printf(“encontrei um identificador válido!” </w:t>
+      </w:r>
+      <w:r>
+        <w:rPr>
+          <w:rFonts w:ascii="Arial" w:hAnsi="Arial" w:cs="Arial"/>
+          <w:sz w:val="24"/>
+          <w:szCs w:val="24"/>
+        </w:rPr>
+        <w:t xml:space="preserve">) </w:t>
+      </w:r>
+      <w:r>
+        <w:rPr>
+          <w:rFonts w:ascii="Arial" w:hAnsi="Arial" w:cs="Arial"/>
+          <w:sz w:val="24"/>
+          <w:szCs w:val="24"/>
+        </w:rPr>
+        <w:t>}</w:t>
+      </w:r>
     </w:p>
     <w:p>
       <w:pPr>
@@ -1938,30 +3734,6 @@
           <w:szCs w:val="24"/>
         </w:rPr>
       </w:pPr>
-      <w:r>
-        <w:rPr>
-          <w:rFonts w:ascii="Arial" w:hAnsi="Arial" w:cs="Arial"/>
-          <w:sz w:val="24"/>
-          <w:szCs w:val="24"/>
-        </w:rPr>
-        <w:t xml:space="preserve">{ident} { printf(“encontrei um identificador válido!” </w:t>
-      </w:r>
-      <w:r>
-        <w:rPr>
-          <w:rFonts w:ascii="Arial" w:hAnsi="Arial" w:cs="Arial"/>
-          <w:sz w:val="24"/>
-          <w:szCs w:val="24"/>
-        </w:rPr>
-        <w:t xml:space="preserve">) </w:t>
-      </w:r>
-      <w:r>
-        <w:rPr>
-          <w:rFonts w:ascii="Arial" w:hAnsi="Arial" w:cs="Arial"/>
-          <w:sz w:val="24"/>
-          <w:szCs w:val="24"/>
-        </w:rPr>
-        <w:t>}</w:t>
-      </w:r>
     </w:p>
     <w:p>
       <w:pPr>
@@ -1973,6 +3745,157 @@
           <w:szCs w:val="24"/>
         </w:rPr>
       </w:pPr>
+      <w:r>
+        <w:rPr>
+          <w:rFonts w:ascii="Arial" w:hAnsi="Arial" w:cs="Arial"/>
+          <w:sz w:val="24"/>
+          <w:szCs w:val="24"/>
+        </w:rPr>
+        <w:t xml:space="preserve">Como o Lex </w:t>
+      </w:r>
+      <w:r>
+        <w:rPr>
+          <w:rFonts w:ascii="Arial" w:hAnsi="Arial" w:cs="Arial"/>
+          <w:sz w:val="24"/>
+          <w:szCs w:val="24"/>
+        </w:rPr>
+        <w:t xml:space="preserve">só consegue trabalhar com máquinas de estado finito e o YACC não consegue ler simples entradas de dados, trabalhando apenas com uma séria de </w:t>
+      </w:r>
+      <w:r>
+        <w:rPr>
+          <w:rFonts w:ascii="Arial" w:hAnsi="Arial" w:cs="Arial"/>
+          <w:i/>
+          <w:sz w:val="24"/>
+          <w:szCs w:val="24"/>
+        </w:rPr>
+        <w:t>tokens</w:t>
+      </w:r>
+      <w:r>
+        <w:rPr>
+          <w:rFonts w:ascii="Arial" w:hAnsi="Arial" w:cs="Arial"/>
+          <w:i/>
+          <w:sz w:val="24"/>
+          <w:szCs w:val="24"/>
+        </w:rPr>
+        <w:t xml:space="preserve">, </w:t>
+      </w:r>
+      <w:r>
+        <w:rPr>
+          <w:rFonts w:ascii="Arial" w:hAnsi="Arial" w:cs="Arial"/>
+          <w:sz w:val="24"/>
+          <w:szCs w:val="24"/>
+        </w:rPr>
+        <w:t>eles são utilizados em conjunto</w:t>
+      </w:r>
+      <w:r>
+        <w:rPr>
+          <w:rFonts w:ascii="Arial" w:hAnsi="Arial" w:cs="Arial"/>
+          <w:sz w:val="24"/>
+          <w:szCs w:val="24"/>
+        </w:rPr>
+        <w:t>, da forma que o Lex serve como um p</w:t>
+      </w:r>
+      <w:r>
+        <w:rPr>
+          <w:rFonts w:ascii="Arial" w:hAnsi="Arial" w:cs="Arial"/>
+          <w:sz w:val="24"/>
+          <w:szCs w:val="24"/>
+        </w:rPr>
+        <w:t>ré-processador</w:t>
+      </w:r>
+      <w:r>
+        <w:rPr>
+          <w:rFonts w:ascii="Arial" w:hAnsi="Arial" w:cs="Arial"/>
+          <w:sz w:val="24"/>
+          <w:szCs w:val="24"/>
+        </w:rPr>
+        <w:t xml:space="preserve"> do YACC gerando os </w:t>
+      </w:r>
+      <w:r>
+        <w:rPr>
+          <w:rFonts w:ascii="Arial" w:hAnsi="Arial" w:cs="Arial"/>
+          <w:i/>
+          <w:sz w:val="24"/>
+          <w:szCs w:val="24"/>
+        </w:rPr>
+        <w:t xml:space="preserve">tokens </w:t>
+      </w:r>
+      <w:r>
+        <w:rPr>
+          <w:rFonts w:ascii="Arial" w:hAnsi="Arial" w:cs="Arial"/>
+          <w:sz w:val="24"/>
+          <w:szCs w:val="24"/>
+        </w:rPr>
+        <w:t xml:space="preserve">que ele necessita. A figura 3 e 4 explicam essa relação. O Lex recebe a entrada de dados e as expressões regulares, gerando a rotina chamada </w:t>
+      </w:r>
+      <w:r>
+        <w:rPr>
+          <w:rFonts w:ascii="Arial" w:hAnsi="Arial" w:cs="Arial"/>
+          <w:i/>
+          <w:sz w:val="24"/>
+          <w:szCs w:val="24"/>
+        </w:rPr>
+        <w:t>yylex</w:t>
+      </w:r>
+      <w:r>
+        <w:rPr>
+          <w:rFonts w:ascii="Arial" w:hAnsi="Arial" w:cs="Arial"/>
+          <w:i/>
+          <w:sz w:val="24"/>
+          <w:szCs w:val="24"/>
+        </w:rPr>
+        <w:t xml:space="preserve">, </w:t>
+      </w:r>
+      <w:r>
+        <w:rPr>
+          <w:rFonts w:ascii="Arial" w:hAnsi="Arial" w:cs="Arial"/>
+          <w:sz w:val="24"/>
+          <w:szCs w:val="24"/>
+        </w:rPr>
+        <w:t>a saída gerada serve como entrada para a roti</w:t>
+      </w:r>
+      <w:r>
+        <w:rPr>
+          <w:rFonts w:ascii="Arial" w:hAnsi="Arial" w:cs="Arial"/>
+          <w:sz w:val="24"/>
+          <w:szCs w:val="24"/>
+        </w:rPr>
+        <w:t xml:space="preserve">na </w:t>
+      </w:r>
+      <w:r>
+        <w:rPr>
+          <w:rFonts w:ascii="Arial" w:hAnsi="Arial" w:cs="Arial"/>
+          <w:i/>
+          <w:sz w:val="24"/>
+          <w:szCs w:val="24"/>
+        </w:rPr>
+        <w:t xml:space="preserve">yyparse </w:t>
+      </w:r>
+      <w:r>
+        <w:rPr>
+          <w:rFonts w:ascii="Arial" w:hAnsi="Arial" w:cs="Arial"/>
+          <w:sz w:val="24"/>
+          <w:szCs w:val="24"/>
+        </w:rPr>
+        <w:t xml:space="preserve">criada pelo YACC usando as regras gramaticais. Portanto, cada vez que o YACC precisa de um novo </w:t>
+      </w:r>
+      <w:r>
+        <w:rPr>
+          <w:rFonts w:ascii="Arial" w:hAnsi="Arial" w:cs="Arial"/>
+          <w:i/>
+          <w:sz w:val="24"/>
+          <w:szCs w:val="24"/>
+        </w:rPr>
+        <w:t>token</w:t>
+      </w:r>
+      <w:r>
+        <w:rPr>
+          <w:rFonts w:ascii="Arial" w:hAnsi="Arial" w:cs="Arial"/>
+          <w:sz w:val="24"/>
+          <w:szCs w:val="24"/>
+        </w:rPr>
+        <w:t xml:space="preserve"> ele invoca o Lex, que processa os dados de entrada e retorna a primeira expressão identificada.</w:t>
+      </w:r>
     </w:p>
     <w:p>
       <w:pPr>
@@ -1984,157 +3907,6 @@
           <w:szCs w:val="24"/>
         </w:rPr>
       </w:pPr>
-      <w:r>
-        <w:rPr>
-          <w:rFonts w:ascii="Arial" w:hAnsi="Arial" w:cs="Arial"/>
-          <w:sz w:val="24"/>
-          <w:szCs w:val="24"/>
-        </w:rPr>
-        <w:t xml:space="preserve">Como o Lex </w:t>
-      </w:r>
-      <w:r>
-        <w:rPr>
-          <w:rFonts w:ascii="Arial" w:hAnsi="Arial" w:cs="Arial"/>
-          <w:sz w:val="24"/>
-          <w:szCs w:val="24"/>
-        </w:rPr>
-        <w:t xml:space="preserve">só consegue trabalhar com máquinas de estado finito e o YACC não consegue ler simples entradas de dados, trabalhando apenas com uma séria de </w:t>
-      </w:r>
-      <w:r>
-        <w:rPr>
-          <w:rFonts w:ascii="Arial" w:hAnsi="Arial" w:cs="Arial"/>
-          <w:i/>
-          <w:sz w:val="24"/>
-          <w:szCs w:val="24"/>
-        </w:rPr>
-        <w:t>tokens</w:t>
-      </w:r>
-      <w:r>
-        <w:rPr>
-          <w:rFonts w:ascii="Arial" w:hAnsi="Arial" w:cs="Arial"/>
-          <w:i/>
-          <w:sz w:val="24"/>
-          <w:szCs w:val="24"/>
-        </w:rPr>
-        <w:t xml:space="preserve">, </w:t>
-      </w:r>
-      <w:r>
-        <w:rPr>
-          <w:rFonts w:ascii="Arial" w:hAnsi="Arial" w:cs="Arial"/>
-          <w:sz w:val="24"/>
-          <w:szCs w:val="24"/>
-        </w:rPr>
-        <w:t>eles são utilizados em conjunto</w:t>
-      </w:r>
-      <w:r>
-        <w:rPr>
-          <w:rFonts w:ascii="Arial" w:hAnsi="Arial" w:cs="Arial"/>
-          <w:sz w:val="24"/>
-          <w:szCs w:val="24"/>
-        </w:rPr>
-        <w:t>, da forma que o Lex serve como um p</w:t>
-      </w:r>
-      <w:r>
-        <w:rPr>
-          <w:rFonts w:ascii="Arial" w:hAnsi="Arial" w:cs="Arial"/>
-          <w:sz w:val="24"/>
-          <w:szCs w:val="24"/>
-        </w:rPr>
-        <w:t>ré-processador</w:t>
-      </w:r>
-      <w:r>
-        <w:rPr>
-          <w:rFonts w:ascii="Arial" w:hAnsi="Arial" w:cs="Arial"/>
-          <w:sz w:val="24"/>
-          <w:szCs w:val="24"/>
-        </w:rPr>
-        <w:t xml:space="preserve"> do YACC gerando os </w:t>
-      </w:r>
-      <w:r>
-        <w:rPr>
-          <w:rFonts w:ascii="Arial" w:hAnsi="Arial" w:cs="Arial"/>
-          <w:i/>
-          <w:sz w:val="24"/>
-          <w:szCs w:val="24"/>
-        </w:rPr>
-        <w:t xml:space="preserve">tokens </w:t>
-      </w:r>
-      <w:r>
-        <w:rPr>
-          <w:rFonts w:ascii="Arial" w:hAnsi="Arial" w:cs="Arial"/>
-          <w:sz w:val="24"/>
-          <w:szCs w:val="24"/>
-        </w:rPr>
-        <w:t xml:space="preserve">que ele necessita. A figura 3 e 4 explicam essa relação. O Lex recebe a entrada de dados e as expressões regulares, gerando a rotina chamada </w:t>
-      </w:r>
-      <w:r>
-        <w:rPr>
-          <w:rFonts w:ascii="Arial" w:hAnsi="Arial" w:cs="Arial"/>
-          <w:i/>
-          <w:sz w:val="24"/>
-          <w:szCs w:val="24"/>
-        </w:rPr>
-        <w:t>yylex</w:t>
-      </w:r>
-      <w:r>
-        <w:rPr>
-          <w:rFonts w:ascii="Arial" w:hAnsi="Arial" w:cs="Arial"/>
-          <w:i/>
-          <w:sz w:val="24"/>
-          <w:szCs w:val="24"/>
-        </w:rPr>
-        <w:t xml:space="preserve">, </w:t>
-      </w:r>
-      <w:r>
-        <w:rPr>
-          <w:rFonts w:ascii="Arial" w:hAnsi="Arial" w:cs="Arial"/>
-          <w:sz w:val="24"/>
-          <w:szCs w:val="24"/>
-        </w:rPr>
-        <w:t>a saída gerada serve como entrada para a roti</w:t>
-      </w:r>
-      <w:r>
-        <w:rPr>
-          <w:rFonts w:ascii="Arial" w:hAnsi="Arial" w:cs="Arial"/>
-          <w:sz w:val="24"/>
-          <w:szCs w:val="24"/>
-        </w:rPr>
-        <w:t xml:space="preserve">na </w:t>
-      </w:r>
-      <w:r>
-        <w:rPr>
-          <w:rFonts w:ascii="Arial" w:hAnsi="Arial" w:cs="Arial"/>
-          <w:i/>
-          <w:sz w:val="24"/>
-          <w:szCs w:val="24"/>
-        </w:rPr>
-        <w:t xml:space="preserve">yyparse </w:t>
-      </w:r>
-      <w:r>
-        <w:rPr>
-          <w:rFonts w:ascii="Arial" w:hAnsi="Arial" w:cs="Arial"/>
-          <w:sz w:val="24"/>
-          <w:szCs w:val="24"/>
-        </w:rPr>
-        <w:t xml:space="preserve">criada pelo YACC usando as regras gramaticais. Portanto, cada vez que o YACC precisa de um novo </w:t>
-      </w:r>
-      <w:r>
-        <w:rPr>
-          <w:rFonts w:ascii="Arial" w:hAnsi="Arial" w:cs="Arial"/>
-          <w:i/>
-          <w:sz w:val="24"/>
-          <w:szCs w:val="24"/>
-        </w:rPr>
-        <w:t>token</w:t>
-      </w:r>
-      <w:r>
-        <w:rPr>
-          <w:rFonts w:ascii="Arial" w:hAnsi="Arial" w:cs="Arial"/>
-          <w:sz w:val="24"/>
-          <w:szCs w:val="24"/>
-        </w:rPr>
-        <w:t xml:space="preserve"> ele invoca o Lex, que processa os dados de entrada e retorna a primeira expressão identificada.</w:t>
-      </w:r>
     </w:p>
     <w:p>
       <w:pPr>
@@ -2160,18 +3932,7 @@
     </w:p>
     <w:p>
       <w:pPr>
-        <w:spacing w:line="360" w:lineRule="auto"/>
-        <w:ind w:firstLine="708"/>
-        <w:rPr>
-          <w:rFonts w:ascii="Arial" w:hAnsi="Arial" w:cs="Arial"/>
-          <w:sz w:val="24"/>
-          <w:szCs w:val="24"/>
-        </w:rPr>
-      </w:pPr>
-    </w:p>
-    <w:p>
-      <w:pPr>
-        <w:pStyle w:val="Pr-formataoHTML"/>
+        <w:pStyle w:val="HTMLPreformatted"/>
         <w:shd w:val="clear" w:color="auto" w:fill="FFFFFF"/>
         <w:rPr>
           <w:color w:val="000000"/>
@@ -2205,7 +3966,7 @@
     </w:p>
     <w:p>
       <w:pPr>
-        <w:pStyle w:val="Pr-formataoHTML"/>
+        <w:pStyle w:val="HTMLPreformatted"/>
         <w:shd w:val="clear" w:color="auto" w:fill="FFFFFF"/>
         <w:rPr>
           <w:color w:val="000000"/>
@@ -2220,7 +3981,7 @@
     </w:p>
     <w:p>
       <w:pPr>
-        <w:pStyle w:val="Pr-formataoHTML"/>
+        <w:pStyle w:val="HTMLPreformatted"/>
         <w:shd w:val="clear" w:color="auto" w:fill="FFFFFF"/>
         <w:rPr>
           <w:color w:val="000000"/>
@@ -2230,12 +3991,13 @@
         <w:rPr>
           <w:color w:val="000000"/>
         </w:rPr>
+        <w:lastRenderedPageBreak/>
         <w:t xml:space="preserve">                                  +-------+</w:t>
       </w:r>
     </w:p>
     <w:p>
       <w:pPr>
-        <w:pStyle w:val="Pr-formataoHTML"/>
+        <w:pStyle w:val="HTMLPreformatted"/>
         <w:shd w:val="clear" w:color="auto" w:fill="FFFFFF"/>
         <w:rPr>
           <w:color w:val="000000"/>
@@ -2244,7 +4006,7 @@
     </w:p>
     <w:p>
       <w:pPr>
-        <w:pStyle w:val="Pr-formataoHTML"/>
+        <w:pStyle w:val="HTMLPreformatted"/>
         <w:shd w:val="clear" w:color="auto" w:fill="FFFFFF"/>
         <w:rPr>
           <w:color w:val="000000"/>
@@ -2259,7 +4021,7 @@
     </w:p>
     <w:p>
       <w:pPr>
-        <w:pStyle w:val="Pr-formataoHTML"/>
+        <w:pStyle w:val="HTMLPreformatted"/>
         <w:shd w:val="clear" w:color="auto" w:fill="FFFFFF"/>
         <w:rPr>
           <w:color w:val="000000"/>
@@ -2274,17 +4036,25 @@
     </w:p>
     <w:p>
       <w:pPr>
-        <w:pStyle w:val="Pr-formataoHTML"/>
+        <w:pStyle w:val="HTMLPreformatted"/>
         <w:shd w:val="clear" w:color="auto" w:fill="FFFFFF"/>
         <w:rPr>
           <w:color w:val="000000"/>
-        </w:rPr>
-      </w:pPr>
-      <w:r>
-        <w:rPr>
-          <w:color w:val="000000"/>
-        </w:rPr>
-        <w:t xml:space="preserve">                                  +-------+</w:t>
+          <w:lang w:val="en-US"/>
+        </w:rPr>
+      </w:pPr>
+      <w:r>
+        <w:rPr>
+          <w:color w:val="000000"/>
+        </w:rPr>
+        <w:t xml:space="preserve">                                  </w:t>
+      </w:r>
+      <w:r>
+        <w:rPr>
+          <w:color w:val="000000"/>
+          <w:lang w:val="en-US"/>
+        </w:rPr>
+        <w:t>+-------+</w:t>
       </w:r>
     </w:p>
     <w:p>
@@ -2303,6 +4073,7 @@
           <w:rFonts w:ascii="Arial" w:hAnsi="Arial" w:cs="Arial"/>
           <w:sz w:val="24"/>
           <w:szCs w:val="24"/>
+          <w:lang w:val="en-US"/>
         </w:rPr>
         <w:tab/>
       </w:r>
@@ -2311,6 +4082,7 @@
           <w:rFonts w:ascii="Arial" w:hAnsi="Arial" w:cs="Arial"/>
           <w:sz w:val="24"/>
           <w:szCs w:val="24"/>
+          <w:lang w:val="en-US"/>
         </w:rPr>
         <w:tab/>
       </w:r>
@@ -2319,6 +4091,7 @@
           <w:rFonts w:ascii="Arial" w:hAnsi="Arial" w:cs="Arial"/>
           <w:sz w:val="24"/>
           <w:szCs w:val="24"/>
+          <w:lang w:val="en-US"/>
         </w:rPr>
         <w:tab/>
       </w:r>
@@ -2327,6 +4100,7 @@
           <w:rFonts w:ascii="Arial" w:hAnsi="Arial" w:cs="Arial"/>
           <w:sz w:val="24"/>
           <w:szCs w:val="24"/>
+          <w:lang w:val="en-US"/>
         </w:rPr>
         <w:tab/>
       </w:r>
@@ -2400,6 +4174,7 @@
         </w:rPr>
         <w:tab/>
       </w:r>
+      <w:proofErr w:type="gramStart"/>
       <w:r>
         <w:rPr>
           <w:rFonts w:ascii="Courier New" w:eastAsia="Times New Roman" w:hAnsi="Courier New" w:cs="Courier New"/>
@@ -2408,7 +4183,18 @@
           <w:szCs w:val="20"/>
           <w:lang w:val="en-US" w:eastAsia="pt-BR"/>
         </w:rPr>
-        <w:t>lexical        grammar</w:t>
+        <w:t>lexical</w:t>
+      </w:r>
+      <w:proofErr w:type="gramEnd"/>
+      <w:r>
+        <w:rPr>
+          <w:rFonts w:ascii="Courier New" w:eastAsia="Times New Roman" w:hAnsi="Courier New" w:cs="Courier New"/>
+          <w:color w:val="000000"/>
+          <w:sz w:val="20"/>
+          <w:szCs w:val="20"/>
+          <w:lang w:val="en-US" w:eastAsia="pt-BR"/>
+        </w:rPr>
+        <w:t xml:space="preserve">        grammar</w:t>
       </w:r>
     </w:p>
     <w:p>
@@ -2449,8 +4235,42 @@
           <w:szCs w:val="20"/>
           <w:lang w:val="en-US" w:eastAsia="pt-BR"/>
         </w:rPr>
-        <w:t xml:space="preserve">                         rules          rules</w:t>
-      </w:r>
+        <w:t xml:space="preserve">                         </w:t>
+      </w:r>
+      <w:proofErr w:type="gramStart"/>
+      <w:r>
+        <w:rPr>
+          <w:rFonts w:ascii="Courier New" w:eastAsia="Times New Roman" w:hAnsi="Courier New" w:cs="Courier New"/>
+          <w:color w:val="000000"/>
+          <w:sz w:val="20"/>
+          <w:szCs w:val="20"/>
+          <w:lang w:val="en-US" w:eastAsia="pt-BR"/>
+        </w:rPr>
+        <w:t>rules</w:t>
+      </w:r>
+      <w:proofErr w:type="gramEnd"/>
+      <w:r>
+        <w:rPr>
+          <w:rFonts w:ascii="Courier New" w:eastAsia="Times New Roman" w:hAnsi="Courier New" w:cs="Courier New"/>
+          <w:color w:val="000000"/>
+          <w:sz w:val="20"/>
+          <w:szCs w:val="20"/>
+          <w:lang w:val="en-US" w:eastAsia="pt-BR"/>
+        </w:rPr>
+        <w:t xml:space="preserve">          </w:t>
+      </w:r>
+      <w:proofErr w:type="spellStart"/>
+      <w:r>
+        <w:rPr>
+          <w:rFonts w:ascii="Courier New" w:eastAsia="Times New Roman" w:hAnsi="Courier New" w:cs="Courier New"/>
+          <w:color w:val="000000"/>
+          <w:sz w:val="20"/>
+          <w:szCs w:val="20"/>
+          <w:lang w:val="en-US" w:eastAsia="pt-BR"/>
+        </w:rPr>
+        <w:t>rules</w:t>
+      </w:r>
+      <w:proofErr w:type="spellEnd"/>
     </w:p>
     <w:p>
       <w:pPr>
@@ -2531,8 +4351,42 @@
           <w:szCs w:val="20"/>
           <w:lang w:val="en-US" w:eastAsia="pt-BR"/>
         </w:rPr>
-        <w:t xml:space="preserve">                           v              v</w:t>
-      </w:r>
+        <w:t xml:space="preserve">                           </w:t>
+      </w:r>
+      <w:proofErr w:type="gramStart"/>
+      <w:r>
+        <w:rPr>
+          <w:rFonts w:ascii="Courier New" w:eastAsia="Times New Roman" w:hAnsi="Courier New" w:cs="Courier New"/>
+          <w:color w:val="000000"/>
+          <w:sz w:val="20"/>
+          <w:szCs w:val="20"/>
+          <w:lang w:val="en-US" w:eastAsia="pt-BR"/>
+        </w:rPr>
+        <w:t>v</w:t>
+      </w:r>
+      <w:proofErr w:type="gramEnd"/>
+      <w:r>
+        <w:rPr>
+          <w:rFonts w:ascii="Courier New" w:eastAsia="Times New Roman" w:hAnsi="Courier New" w:cs="Courier New"/>
+          <w:color w:val="000000"/>
+          <w:sz w:val="20"/>
+          <w:szCs w:val="20"/>
+          <w:lang w:val="en-US" w:eastAsia="pt-BR"/>
+        </w:rPr>
+        <w:t xml:space="preserve">              </w:t>
+      </w:r>
+      <w:proofErr w:type="spellStart"/>
+      <w:r>
+        <w:rPr>
+          <w:rFonts w:ascii="Courier New" w:eastAsia="Times New Roman" w:hAnsi="Courier New" w:cs="Courier New"/>
+          <w:color w:val="000000"/>
+          <w:sz w:val="20"/>
+          <w:szCs w:val="20"/>
+          <w:lang w:val="en-US" w:eastAsia="pt-BR"/>
+        </w:rPr>
+        <w:t>v</w:t>
+      </w:r>
+      <w:proofErr w:type="spellEnd"/>
     </w:p>
     <w:p>
       <w:pPr>
@@ -2613,7 +4467,41 @@
           <w:szCs w:val="20"/>
           <w:lang w:val="en-US" w:eastAsia="pt-BR"/>
         </w:rPr>
-        <w:t xml:space="preserve">                      |   Lex   |    |  Yacc   |</w:t>
+        <w:t xml:space="preserve">                      |   Lex   |    </w:t>
+      </w:r>
+      <w:proofErr w:type="gramStart"/>
+      <w:r>
+        <w:rPr>
+          <w:rFonts w:ascii="Courier New" w:eastAsia="Times New Roman" w:hAnsi="Courier New" w:cs="Courier New"/>
+          <w:color w:val="000000"/>
+          <w:sz w:val="20"/>
+          <w:szCs w:val="20"/>
+          <w:lang w:val="en-US" w:eastAsia="pt-BR"/>
+        </w:rPr>
+        <w:t xml:space="preserve">|  </w:t>
+      </w:r>
+      <w:proofErr w:type="spellStart"/>
+      <w:r>
+        <w:rPr>
+          <w:rFonts w:ascii="Courier New" w:eastAsia="Times New Roman" w:hAnsi="Courier New" w:cs="Courier New"/>
+          <w:color w:val="000000"/>
+          <w:sz w:val="20"/>
+          <w:szCs w:val="20"/>
+          <w:lang w:val="en-US" w:eastAsia="pt-BR"/>
+        </w:rPr>
+        <w:t>Yacc</w:t>
+      </w:r>
+      <w:proofErr w:type="spellEnd"/>
+      <w:proofErr w:type="gramEnd"/>
+      <w:r>
+        <w:rPr>
+          <w:rFonts w:ascii="Courier New" w:eastAsia="Times New Roman" w:hAnsi="Courier New" w:cs="Courier New"/>
+          <w:color w:val="000000"/>
+          <w:sz w:val="20"/>
+          <w:szCs w:val="20"/>
+          <w:lang w:val="en-US" w:eastAsia="pt-BR"/>
+        </w:rPr>
+        <w:t xml:space="preserve">   |</w:t>
       </w:r>
     </w:p>
     <w:p>
@@ -2736,8 +4624,42 @@
           <w:szCs w:val="20"/>
           <w:lang w:val="en-US" w:eastAsia="pt-BR"/>
         </w:rPr>
-        <w:t xml:space="preserve">                           v              v</w:t>
-      </w:r>
+        <w:t xml:space="preserve">                           </w:t>
+      </w:r>
+      <w:proofErr w:type="gramStart"/>
+      <w:r>
+        <w:rPr>
+          <w:rFonts w:ascii="Courier New" w:eastAsia="Times New Roman" w:hAnsi="Courier New" w:cs="Courier New"/>
+          <w:color w:val="000000"/>
+          <w:sz w:val="20"/>
+          <w:szCs w:val="20"/>
+          <w:lang w:val="en-US" w:eastAsia="pt-BR"/>
+        </w:rPr>
+        <w:t>v</w:t>
+      </w:r>
+      <w:proofErr w:type="gramEnd"/>
+      <w:r>
+        <w:rPr>
+          <w:rFonts w:ascii="Courier New" w:eastAsia="Times New Roman" w:hAnsi="Courier New" w:cs="Courier New"/>
+          <w:color w:val="000000"/>
+          <w:sz w:val="20"/>
+          <w:szCs w:val="20"/>
+          <w:lang w:val="en-US" w:eastAsia="pt-BR"/>
+        </w:rPr>
+        <w:t xml:space="preserve">              </w:t>
+      </w:r>
+      <w:proofErr w:type="spellStart"/>
+      <w:r>
+        <w:rPr>
+          <w:rFonts w:ascii="Courier New" w:eastAsia="Times New Roman" w:hAnsi="Courier New" w:cs="Courier New"/>
+          <w:color w:val="000000"/>
+          <w:sz w:val="20"/>
+          <w:szCs w:val="20"/>
+          <w:lang w:val="en-US" w:eastAsia="pt-BR"/>
+        </w:rPr>
+        <w:t>v</w:t>
+      </w:r>
+      <w:proofErr w:type="spellEnd"/>
     </w:p>
     <w:p>
       <w:pPr>
@@ -2818,7 +4740,63 @@
           <w:szCs w:val="20"/>
           <w:lang w:val="en-US" w:eastAsia="pt-BR"/>
         </w:rPr>
-        <w:t xml:space="preserve">             Input -&gt; |  yylex  | -&gt; | yyparse | -&gt; Parsed input</w:t>
+        <w:t xml:space="preserve">             Input -&gt; </w:t>
+      </w:r>
+      <w:proofErr w:type="gramStart"/>
+      <w:r>
+        <w:rPr>
+          <w:rFonts w:ascii="Courier New" w:eastAsia="Times New Roman" w:hAnsi="Courier New" w:cs="Courier New"/>
+          <w:color w:val="000000"/>
+          <w:sz w:val="20"/>
+          <w:szCs w:val="20"/>
+          <w:lang w:val="en-US" w:eastAsia="pt-BR"/>
+        </w:rPr>
+        <w:t xml:space="preserve">|  </w:t>
+      </w:r>
+      <w:proofErr w:type="spellStart"/>
+      <w:r>
+        <w:rPr>
+          <w:rFonts w:ascii="Courier New" w:eastAsia="Times New Roman" w:hAnsi="Courier New" w:cs="Courier New"/>
+          <w:color w:val="000000"/>
+          <w:sz w:val="20"/>
+          <w:szCs w:val="20"/>
+          <w:lang w:val="en-US" w:eastAsia="pt-BR"/>
+        </w:rPr>
+        <w:t>yylex</w:t>
+      </w:r>
+      <w:proofErr w:type="spellEnd"/>
+      <w:proofErr w:type="gramEnd"/>
+      <w:r>
+        <w:rPr>
+          <w:rFonts w:ascii="Courier New" w:eastAsia="Times New Roman" w:hAnsi="Courier New" w:cs="Courier New"/>
+          <w:color w:val="000000"/>
+          <w:sz w:val="20"/>
+          <w:szCs w:val="20"/>
+          <w:lang w:val="en-US" w:eastAsia="pt-BR"/>
+        </w:rPr>
+        <w:t xml:space="preserve">  | -&gt; | </w:t>
+      </w:r>
+      <w:proofErr w:type="spellStart"/>
+      <w:r>
+        <w:rPr>
+          <w:rFonts w:ascii="Courier New" w:eastAsia="Times New Roman" w:hAnsi="Courier New" w:cs="Courier New"/>
+          <w:color w:val="000000"/>
+          <w:sz w:val="20"/>
+          <w:szCs w:val="20"/>
+          <w:lang w:val="en-US" w:eastAsia="pt-BR"/>
+        </w:rPr>
+        <w:t>yyparse</w:t>
+      </w:r>
+      <w:proofErr w:type="spellEnd"/>
+      <w:r>
+        <w:rPr>
+          <w:rFonts w:ascii="Courier New" w:eastAsia="Times New Roman" w:hAnsi="Courier New" w:cs="Courier New"/>
+          <w:color w:val="000000"/>
+          <w:sz w:val="20"/>
+          <w:szCs w:val="20"/>
+          <w:lang w:val="en-US" w:eastAsia="pt-BR"/>
+        </w:rPr>
+        <w:t xml:space="preserve"> | -&gt; Parsed input</w:t>
       </w:r>
     </w:p>
     <w:p>
@@ -2848,26 +4826,26 @@
           <w:color w:val="000000"/>
           <w:sz w:val="20"/>
           <w:szCs w:val="20"/>
+          <w:lang w:eastAsia="pt-BR"/>
+        </w:rPr>
+      </w:pPr>
+      <w:r>
+        <w:rPr>
+          <w:rFonts w:ascii="Courier New" w:eastAsia="Times New Roman" w:hAnsi="Courier New" w:cs="Courier New"/>
+          <w:color w:val="000000"/>
+          <w:sz w:val="20"/>
+          <w:szCs w:val="20"/>
           <w:lang w:val="en-US" w:eastAsia="pt-BR"/>
         </w:rPr>
-      </w:pPr>
+        <w:t xml:space="preserve">                      </w:t>
+      </w:r>
       <w:r>
         <w:rPr>
           <w:rFonts w:ascii="Courier New" w:eastAsia="Times New Roman" w:hAnsi="Courier New" w:cs="Courier New"/>
           <w:color w:val="000000"/>
           <w:sz w:val="20"/>
           <w:szCs w:val="20"/>
-          <w:lang w:val="en-US" w:eastAsia="pt-BR"/>
-        </w:rPr>
-        <w:t xml:space="preserve">                      </w:t>
-      </w:r>
-      <w:r>
-        <w:rPr>
-          <w:rFonts w:ascii="Courier New" w:eastAsia="Times New Roman" w:hAnsi="Courier New" w:cs="Courier New"/>
-          <w:color w:val="000000"/>
-          <w:sz w:val="20"/>
-          <w:szCs w:val="20"/>
-          <w:lang w:val="en-US" w:eastAsia="pt-BR"/>
+          <w:lang w:eastAsia="pt-BR"/>
         </w:rPr>
         <w:t>+---------+    +---------+</w:t>
       </w:r>
@@ -2908,7 +4886,7 @@
           <w:color w:val="000000"/>
           <w:sz w:val="20"/>
           <w:szCs w:val="20"/>
-          <w:lang w:val="en-US" w:eastAsia="pt-BR"/>
+          <w:lang w:eastAsia="pt-BR"/>
         </w:rPr>
         <w:tab/>
       </w:r>
@@ -2918,7 +4896,7 @@
           <w:color w:val="000000"/>
           <w:sz w:val="20"/>
           <w:szCs w:val="20"/>
-          <w:lang w:val="en-US" w:eastAsia="pt-BR"/>
+          <w:lang w:eastAsia="pt-BR"/>
         </w:rPr>
         <w:tab/>
       </w:r>
@@ -2928,7 +4906,7 @@
           <w:color w:val="000000"/>
           <w:sz w:val="20"/>
           <w:szCs w:val="20"/>
-          <w:lang w:val="en-US" w:eastAsia="pt-BR"/>
+          <w:lang w:eastAsia="pt-BR"/>
         </w:rPr>
         <w:tab/>
       </w:r>
@@ -2938,7 +4916,7 @@
           <w:color w:val="000000"/>
           <w:sz w:val="20"/>
           <w:szCs w:val="20"/>
-          <w:lang w:val="en-US" w:eastAsia="pt-BR"/>
+          <w:lang w:eastAsia="pt-BR"/>
         </w:rPr>
         <w:tab/>
       </w:r>
@@ -3023,7 +5001,6 @@
           <w:sz w:val="24"/>
           <w:szCs w:val="24"/>
         </w:rPr>
-        <w:lastRenderedPageBreak/>
         <w:t xml:space="preserve">Aqui vai a parte referente a: </w:t>
       </w:r>
       <w:r>
@@ -3159,8 +5136,6 @@
         </w:rPr>
         <w:t>, proposta do trabalho</w:t>
       </w:r>
-      <w:bookmarkStart w:id="0" w:name="_GoBack"/>
-      <w:bookmarkEnd w:id="0"/>
       <w:r>
         <w:rPr>
           <w:rFonts w:ascii="Arial" w:eastAsia="Times New Roman" w:hAnsi="Arial" w:cs="Arial"/>
@@ -4144,13 +6119,13 @@
     <w:name w:val="Normal"/>
     <w:qFormat/>
   </w:style>
-  <w:style w:type="character" w:default="1" w:styleId="Fontepargpadro">
+  <w:style w:type="character" w:default="1" w:styleId="DefaultParagraphFont">
     <w:name w:val="Default Paragraph Font"/>
     <w:uiPriority w:val="1"/>
     <w:semiHidden/>
     <w:unhideWhenUsed/>
   </w:style>
-  <w:style w:type="table" w:default="1" w:styleId="Tabelanormal">
+  <w:style w:type="table" w:default="1" w:styleId="TableNormal">
     <w:name w:val="Normal Table"/>
     <w:uiPriority w:val="99"/>
     <w:semiHidden/>
@@ -4165,13 +6140,13 @@
       </w:tblCellMar>
     </w:tblPr>
   </w:style>
-  <w:style w:type="numbering" w:default="1" w:styleId="Semlista">
+  <w:style w:type="numbering" w:default="1" w:styleId="NoList">
     <w:name w:val="No List"/>
     <w:uiPriority w:val="99"/>
     <w:semiHidden/>
     <w:unhideWhenUsed/>
   </w:style>
-  <w:style w:type="paragraph" w:styleId="PargrafodaLista">
+  <w:style w:type="paragraph" w:styleId="ListParagraph">
     <w:name w:val="List Paragraph"/>
     <w:basedOn w:val="Normal"/>
     <w:uiPriority w:val="34"/>
@@ -4184,13 +6159,13 @@
   </w:style>
   <w:style w:type="character" w:customStyle="1" w:styleId="apple-converted-space">
     <w:name w:val="apple-converted-space"/>
-    <w:basedOn w:val="Fontepargpadro"/>
+    <w:basedOn w:val="DefaultParagraphFont"/>
     <w:rsid w:val="005D366D"/>
   </w:style>
-  <w:style w:type="paragraph" w:styleId="Pr-formataoHTML">
+  <w:style w:type="paragraph" w:styleId="HTMLPreformatted">
     <w:name w:val="HTML Preformatted"/>
     <w:basedOn w:val="Normal"/>
-    <w:link w:val="Pr-formataoHTMLChar"/>
+    <w:link w:val="HTMLPreformattedChar"/>
     <w:uiPriority w:val="99"/>
     <w:unhideWhenUsed/>
     <w:rsid w:val="00761C8A"/>
@@ -4222,10 +6197,10 @@
       <w:lang w:eastAsia="pt-BR"/>
     </w:rPr>
   </w:style>
-  <w:style w:type="character" w:customStyle="1" w:styleId="Pr-formataoHTMLChar">
-    <w:name w:val="Pré-formatação HTML Char"/>
-    <w:basedOn w:val="Fontepargpadro"/>
-    <w:link w:val="Pr-formataoHTML"/>
+  <w:style w:type="character" w:customStyle="1" w:styleId="HTMLPreformattedChar">
+    <w:name w:val="HTML Preformatted Char"/>
+    <w:basedOn w:val="DefaultParagraphFont"/>
+    <w:link w:val="HTMLPreformatted"/>
     <w:uiPriority w:val="99"/>
     <w:rsid w:val="00761C8A"/>
     <w:rPr>
@@ -4504,7 +6479,7 @@
 </file>
 
 <file path=customXml/itemProps1.xml><?xml version="1.0" encoding="utf-8"?>
-<ds:datastoreItem xmlns:ds="http://schemas.openxmlformats.org/officeDocument/2006/customXml" ds:itemID="{87D5395D-B4F9-41EC-AD47-018897C3B99F}">
+<ds:datastoreItem xmlns:ds="http://schemas.openxmlformats.org/officeDocument/2006/customXml" ds:itemID="{E7DDF61E-F1BB-4758-B83B-2FDE06061B64}">
   <ds:schemaRefs>
     <ds:schemaRef ds:uri="http://schemas.openxmlformats.org/officeDocument/2006/bibliography"/>
   </ds:schemaRefs>

</xml_diff>

<commit_message>
- mais alguns ajustes
</commit_message>
<xml_diff>
--- a/Parte escrita/trabalho.docx
+++ b/Parte escrita/trabalho.docx
@@ -2505,6 +2505,29 @@
         </w:rPr>
         <w:t xml:space="preserve"> de domínio persistente, onde a lógica e os dados são apresentados como um pacote unificado.</w:t>
       </w:r>
+    </w:p>
+    <w:p>
+      <w:pPr>
+        <w:spacing w:line="360" w:lineRule="auto"/>
+        <w:ind w:firstLine="708"/>
+        <w:rPr>
+          <w:rFonts w:ascii="Arial" w:hAnsi="Arial" w:cs="Arial"/>
+          <w:b/>
+          <w:sz w:val="24"/>
+          <w:szCs w:val="24"/>
+        </w:rPr>
+      </w:pPr>
+      <w:r>
+        <w:rPr>
+          <w:rFonts w:ascii="Arial" w:hAnsi="Arial" w:cs="Arial"/>
+          <w:b/>
+          <w:sz w:val="24"/>
+          <w:szCs w:val="24"/>
+        </w:rPr>
+        <w:t>FALTOU PARTE SOBRE OS GENERATES</w:t>
+      </w:r>
+      <w:bookmarkStart w:id="0" w:name="_GoBack"/>
+      <w:bookmarkEnd w:id="0"/>
     </w:p>
     <w:p>
       <w:pPr>
@@ -2952,16 +2975,76 @@
           <w:sz w:val="24"/>
           <w:szCs w:val="24"/>
         </w:rPr>
-        <w:t xml:space="preserve"> LALR (Look-Ahead Left-to-Right</w:t>
-      </w:r>
-      <w:r>
-        <w:rPr>
-          <w:rFonts w:ascii="Arial" w:hAnsi="Arial" w:cs="Arial"/>
-          <w:sz w:val="24"/>
-          <w:szCs w:val="24"/>
-        </w:rPr>
-        <w:t xml:space="preserve"> parser</w:t>
-      </w:r>
+        <w:t xml:space="preserve"> LALR (</w:t>
+      </w:r>
+      <w:r>
+        <w:rPr>
+          <w:rFonts w:ascii="Arial" w:hAnsi="Arial" w:cs="Arial"/>
+          <w:sz w:val="24"/>
+          <w:szCs w:val="24"/>
+        </w:rPr>
+        <w:t xml:space="preserve">do inglês, </w:t>
+      </w:r>
+      <w:r>
+        <w:rPr>
+          <w:rFonts w:ascii="Arial" w:hAnsi="Arial" w:cs="Arial"/>
+          <w:i/>
+          <w:sz w:val="24"/>
+          <w:szCs w:val="24"/>
+        </w:rPr>
+        <w:t>Look-</w:t>
+      </w:r>
+      <w:proofErr w:type="spellStart"/>
+      <w:r>
+        <w:rPr>
+          <w:rFonts w:ascii="Arial" w:hAnsi="Arial" w:cs="Arial"/>
+          <w:i/>
+          <w:sz w:val="24"/>
+          <w:szCs w:val="24"/>
+        </w:rPr>
+        <w:t>Ahead</w:t>
+      </w:r>
+      <w:proofErr w:type="spellEnd"/>
+      <w:r>
+        <w:rPr>
+          <w:rFonts w:ascii="Arial" w:hAnsi="Arial" w:cs="Arial"/>
+          <w:i/>
+          <w:sz w:val="24"/>
+          <w:szCs w:val="24"/>
+        </w:rPr>
+        <w:t xml:space="preserve"> </w:t>
+      </w:r>
+      <w:proofErr w:type="spellStart"/>
+      <w:r>
+        <w:rPr>
+          <w:rFonts w:ascii="Arial" w:hAnsi="Arial" w:cs="Arial"/>
+          <w:i/>
+          <w:sz w:val="24"/>
+          <w:szCs w:val="24"/>
+        </w:rPr>
+        <w:t>Left-to-Right</w:t>
+      </w:r>
+      <w:proofErr w:type="spellEnd"/>
+      <w:r>
+        <w:rPr>
+          <w:rFonts w:ascii="Arial" w:hAnsi="Arial" w:cs="Arial"/>
+          <w:i/>
+          <w:sz w:val="24"/>
+          <w:szCs w:val="24"/>
+        </w:rPr>
+        <w:t xml:space="preserve"> </w:t>
+      </w:r>
+      <w:proofErr w:type="spellStart"/>
+      <w:r>
+        <w:rPr>
+          <w:rFonts w:ascii="Arial" w:hAnsi="Arial" w:cs="Arial"/>
+          <w:i/>
+          <w:sz w:val="24"/>
+          <w:szCs w:val="24"/>
+        </w:rPr>
+        <w:t>parser</w:t>
+      </w:r>
+      <w:proofErr w:type="spellEnd"/>
       <w:r>
         <w:rPr>
           <w:rFonts w:ascii="Arial" w:hAnsi="Arial" w:cs="Arial"/>
@@ -3124,7 +3207,94 @@
           <w:sz w:val="24"/>
           <w:szCs w:val="24"/>
         </w:rPr>
-        <w:t xml:space="preserve">YACC (Yet Another Compiler Compiler) </w:t>
+        <w:t>YACC (</w:t>
+      </w:r>
+      <w:r>
+        <w:rPr>
+          <w:rFonts w:ascii="Arial" w:hAnsi="Arial" w:cs="Arial"/>
+          <w:sz w:val="24"/>
+          <w:szCs w:val="24"/>
+        </w:rPr>
+        <w:t xml:space="preserve">do inglês, </w:t>
+      </w:r>
+      <w:proofErr w:type="spellStart"/>
+      <w:r>
+        <w:rPr>
+          <w:rFonts w:ascii="Arial" w:hAnsi="Arial" w:cs="Arial"/>
+          <w:i/>
+          <w:sz w:val="24"/>
+          <w:szCs w:val="24"/>
+        </w:rPr>
+        <w:t>Yet</w:t>
+      </w:r>
+      <w:proofErr w:type="spellEnd"/>
+      <w:r>
+        <w:rPr>
+          <w:rFonts w:ascii="Arial" w:hAnsi="Arial" w:cs="Arial"/>
+          <w:i/>
+          <w:sz w:val="24"/>
+          <w:szCs w:val="24"/>
+        </w:rPr>
+        <w:t xml:space="preserve"> </w:t>
+      </w:r>
+      <w:proofErr w:type="spellStart"/>
+      <w:r>
+        <w:rPr>
+          <w:rFonts w:ascii="Arial" w:hAnsi="Arial" w:cs="Arial"/>
+          <w:i/>
+          <w:sz w:val="24"/>
+          <w:szCs w:val="24"/>
+        </w:rPr>
+        <w:t>Another</w:t>
+      </w:r>
+      <w:proofErr w:type="spellEnd"/>
+      <w:r>
+        <w:rPr>
+          <w:rFonts w:ascii="Arial" w:hAnsi="Arial" w:cs="Arial"/>
+          <w:i/>
+          <w:sz w:val="24"/>
+          <w:szCs w:val="24"/>
+        </w:rPr>
+        <w:t xml:space="preserve"> </w:t>
+      </w:r>
+      <w:proofErr w:type="spellStart"/>
+      <w:r>
+        <w:rPr>
+          <w:rFonts w:ascii="Arial" w:hAnsi="Arial" w:cs="Arial"/>
+          <w:i/>
+          <w:sz w:val="24"/>
+          <w:szCs w:val="24"/>
+        </w:rPr>
+        <w:t>Compiler</w:t>
+      </w:r>
+      <w:proofErr w:type="spellEnd"/>
+      <w:r>
+        <w:rPr>
+          <w:rFonts w:ascii="Arial" w:hAnsi="Arial" w:cs="Arial"/>
+          <w:i/>
+          <w:sz w:val="24"/>
+          <w:szCs w:val="24"/>
+        </w:rPr>
+        <w:t xml:space="preserve"> </w:t>
+      </w:r>
+      <w:proofErr w:type="spellStart"/>
+      <w:r>
+        <w:rPr>
+          <w:rFonts w:ascii="Arial" w:hAnsi="Arial" w:cs="Arial"/>
+          <w:i/>
+          <w:sz w:val="24"/>
+          <w:szCs w:val="24"/>
+        </w:rPr>
+        <w:t>Compiler</w:t>
+      </w:r>
+      <w:proofErr w:type="spellEnd"/>
+      <w:r>
+        <w:rPr>
+          <w:rFonts w:ascii="Arial" w:hAnsi="Arial" w:cs="Arial"/>
+          <w:sz w:val="24"/>
+          <w:szCs w:val="24"/>
+        </w:rPr>
+        <w:t xml:space="preserve">) </w:t>
       </w:r>
       <w:r>
         <w:rPr>
@@ -3595,6 +3765,7 @@
           <w:szCs w:val="24"/>
         </w:rPr>
       </w:pPr>
+      <w:proofErr w:type="gramStart"/>
       <w:r>
         <w:rPr>
           <w:rFonts w:ascii="Arial" w:hAnsi="Arial" w:cs="Arial"/>
@@ -3622,8 +3793,6 @@
         </w:rPr>
         <w:t>5.</w:t>
       </w:r>
-      <w:bookmarkStart w:id="0" w:name="_GoBack"/>
-      <w:bookmarkEnd w:id="0"/>
       <w:r>
         <w:rPr>
           <w:rFonts w:ascii="Arial" w:hAnsi="Arial" w:cs="Arial"/>
@@ -3642,6 +3811,7 @@
         </w:rPr>
         <w:t xml:space="preserve"> Lex</w:t>
       </w:r>
+      <w:proofErr w:type="gramEnd"/>
     </w:p>
     <w:p>
       <w:pPr>
@@ -4904,7 +5074,15 @@
           <w:sz w:val="24"/>
           <w:szCs w:val="24"/>
         </w:rPr>
-        <w:t xml:space="preserve">Aqui vai a parte referente a: </w:t>
+        <w:t>P</w:t>
+      </w:r>
+      <w:r>
+        <w:rPr>
+          <w:rFonts w:ascii="Arial" w:hAnsi="Arial" w:cs="Arial"/>
+          <w:sz w:val="24"/>
+          <w:szCs w:val="24"/>
+        </w:rPr>
+        <w:t xml:space="preserve">arte referente a: </w:t>
       </w:r>
       <w:r>
         <w:rPr>
@@ -4914,7 +5092,29 @@
           <w:szCs w:val="20"/>
           <w:shd w:val="clear" w:color="auto" w:fill="FFFFFF"/>
         </w:rPr>
-        <w:t>Capitulo 2:   Rails (generates),  SGBD/SQL (sintaxe), Gramáticas / Parser, YACC (mais sintaxe).</w:t>
+        <w:t>Capitulo 2:   Rails (generates</w:t>
+      </w:r>
+      <w:proofErr w:type="gramStart"/>
+      <w:r>
+        <w:rPr>
+          <w:rFonts w:ascii="Arial" w:hAnsi="Arial" w:cs="Arial"/>
+          <w:color w:val="222222"/>
+          <w:sz w:val="20"/>
+          <w:szCs w:val="20"/>
+          <w:shd w:val="clear" w:color="auto" w:fill="FFFFFF"/>
+        </w:rPr>
+        <w:t>),  SGBD</w:t>
+      </w:r>
+      <w:proofErr w:type="gramEnd"/>
+      <w:r>
+        <w:rPr>
+          <w:rFonts w:ascii="Arial" w:hAnsi="Arial" w:cs="Arial"/>
+          <w:color w:val="222222"/>
+          <w:sz w:val="20"/>
+          <w:szCs w:val="20"/>
+          <w:shd w:val="clear" w:color="auto" w:fill="FFFFFF"/>
+        </w:rPr>
+        <w:t>/SQL (sintaxe), Gramáticas / Parser, YACC (mais sintaxe).</w:t>
       </w:r>
       <w:r>
         <w:rPr>
@@ -4953,11 +5153,22 @@
       <w:r>
         <w:rPr>
           <w:rFonts w:ascii="Arial" w:hAnsi="Arial" w:cs="Arial"/>
+          <w:b/>
           <w:color w:val="222222"/>
           <w:sz w:val="20"/>
           <w:szCs w:val="20"/>
           <w:shd w:val="clear" w:color="auto" w:fill="FFFFFF"/>
         </w:rPr>
+        <w:t>Faltou essa parte de reescrever os objetivos, acho melhor escrever a introdução antes.</w:t>
+      </w:r>
+      <w:r>
+        <w:rPr>
+          <w:rFonts w:ascii="Arial" w:hAnsi="Arial" w:cs="Arial"/>
+          <w:color w:val="222222"/>
+          <w:sz w:val="20"/>
+          <w:szCs w:val="20"/>
+          <w:shd w:val="clear" w:color="auto" w:fill="FFFFFF"/>
+        </w:rPr>
         <w:br w:type="page"/>
       </w:r>
     </w:p>
@@ -4971,6 +5182,7 @@
           <w:szCs w:val="24"/>
         </w:rPr>
       </w:pPr>
+      <w:proofErr w:type="gramStart"/>
       <w:r>
         <w:rPr>
           <w:rFonts w:ascii="Arial" w:hAnsi="Arial" w:cs="Arial"/>
@@ -4979,7 +5191,17 @@
           <w:szCs w:val="24"/>
         </w:rPr>
         <w:lastRenderedPageBreak/>
-        <w:t>3  SEM NOME</w:t>
+        <w:t>3  SEM</w:t>
+      </w:r>
+      <w:proofErr w:type="gramEnd"/>
+      <w:r>
+        <w:rPr>
+          <w:rFonts w:ascii="Arial" w:hAnsi="Arial" w:cs="Arial"/>
+          <w:b/>
+          <w:sz w:val="24"/>
+          <w:szCs w:val="24"/>
+        </w:rPr>
+        <w:t xml:space="preserve"> NOME</w:t>
       </w:r>
     </w:p>
     <w:p>
@@ -6498,7 +6720,7 @@
 </file>
 
 <file path=customXml/itemProps1.xml><?xml version="1.0" encoding="utf-8"?>
-<ds:datastoreItem xmlns:ds="http://schemas.openxmlformats.org/officeDocument/2006/customXml" ds:itemID="{399DBC6A-6413-4F8B-8832-088D432A2432}">
+<ds:datastoreItem xmlns:ds="http://schemas.openxmlformats.org/officeDocument/2006/customXml" ds:itemID="{2F967371-21B1-40AF-BDA5-3B286AB61366}">
   <ds:schemaRefs>
     <ds:schemaRef ds:uri="http://schemas.openxmlformats.org/officeDocument/2006/bibliography"/>
   </ds:schemaRefs>

</xml_diff>

<commit_message>
- adicionada a parte de rails generate
</commit_message>
<xml_diff>
--- a/Parte escrita/trabalho.docx
+++ b/Parte escrita/trabalho.docx
@@ -1775,7 +1775,23 @@
           <w:sz w:val="24"/>
           <w:szCs w:val="24"/>
         </w:rPr>
-        <w:t>A característica mais visível de um banco de dados é a sua concorrência. Ao efetuar uma operação, o banco de dados não pode ignorar outras operações que são chamadas enquanto ele está executando uma anterior. É preciso organizar as operações, conforme elas cheguam, de um modo que dê para executar o maior número possível de tarefas simultaneamente.</w:t>
+        <w:t>A característica mais visível de um banco de dados é a sua concorrência. Ao efetuar uma operação, o banco de dados não pode ignorar outras operações que são chamadas enquanto ele está executando uma anterior. É preciso organizar as operações, conforme elas cheguam, de um modo que dê para executar o maior número possível de tarefas simultaneamente</w:t>
+      </w:r>
+      <w:r>
+        <w:rPr>
+          <w:rFonts w:ascii="Arial" w:hAnsi="Arial" w:cs="Arial"/>
+          <w:sz w:val="24"/>
+          <w:szCs w:val="24"/>
+        </w:rPr>
+        <w:t>, se possível</w:t>
+      </w:r>
+      <w:r>
+        <w:rPr>
+          <w:rFonts w:ascii="Arial" w:hAnsi="Arial" w:cs="Arial"/>
+          <w:sz w:val="24"/>
+          <w:szCs w:val="24"/>
+        </w:rPr>
+        <w:t>.</w:t>
       </w:r>
     </w:p>
     <w:p>
@@ -2128,15 +2144,7 @@
           <w:sz w:val="24"/>
           <w:szCs w:val="24"/>
         </w:rPr>
-        <w:t xml:space="preserve">componente </w:t>
-      </w:r>
-      <w:r>
-        <w:rPr>
-          <w:rFonts w:ascii="Arial" w:hAnsi="Arial" w:cs="Arial"/>
-          <w:sz w:val="24"/>
-          <w:szCs w:val="24"/>
-        </w:rPr>
-        <w:t xml:space="preserve">modelo </w:t>
+        <w:t xml:space="preserve">componente modelo </w:t>
       </w:r>
       <w:r>
         <w:rPr>
@@ -2512,19 +2520,239 @@
         <w:ind w:firstLine="708"/>
         <w:rPr>
           <w:rFonts w:ascii="Arial" w:hAnsi="Arial" w:cs="Arial"/>
-          <w:b/>
-          <w:sz w:val="24"/>
-          <w:szCs w:val="24"/>
-        </w:rPr>
-      </w:pPr>
-      <w:r>
-        <w:rPr>
-          <w:rFonts w:ascii="Arial" w:hAnsi="Arial" w:cs="Arial"/>
-          <w:b/>
-          <w:sz w:val="24"/>
-          <w:szCs w:val="24"/>
-        </w:rPr>
-        <w:t>FALTOU PARTE SOBRE OS GENERATES</w:t>
+          <w:sz w:val="24"/>
+          <w:szCs w:val="24"/>
+        </w:rPr>
+      </w:pPr>
+      <w:r>
+        <w:rPr>
+          <w:rFonts w:ascii="Arial" w:hAnsi="Arial" w:cs="Arial"/>
+          <w:sz w:val="24"/>
+          <w:szCs w:val="24"/>
+        </w:rPr>
+        <w:t>O Rails</w:t>
+      </w:r>
+      <w:r>
+        <w:rPr>
+          <w:rFonts w:ascii="Arial" w:hAnsi="Arial" w:cs="Arial"/>
+          <w:sz w:val="24"/>
+          <w:szCs w:val="24"/>
+        </w:rPr>
+        <w:t xml:space="preserve"> também</w:t>
+      </w:r>
+      <w:r>
+        <w:rPr>
+          <w:rFonts w:ascii="Arial" w:hAnsi="Arial" w:cs="Arial"/>
+          <w:sz w:val="24"/>
+          <w:szCs w:val="24"/>
+        </w:rPr>
+        <w:t xml:space="preserve"> possui uma série de linhas de comandos para facilitar o seu uso no dia-a-dia. De todas elas, </w:t>
+      </w:r>
+      <w:r>
+        <w:rPr>
+          <w:rFonts w:ascii="Arial" w:hAnsi="Arial" w:cs="Arial"/>
+          <w:sz w:val="24"/>
+          <w:szCs w:val="24"/>
+        </w:rPr>
+        <w:t>uma</w:t>
+      </w:r>
+      <w:r>
+        <w:rPr>
+          <w:rFonts w:ascii="Arial" w:hAnsi="Arial" w:cs="Arial"/>
+          <w:sz w:val="24"/>
+          <w:szCs w:val="24"/>
+        </w:rPr>
+        <w:t xml:space="preserve"> possui maior importância nesse trabalho</w:t>
+      </w:r>
+      <w:r>
+        <w:rPr>
+          <w:rFonts w:ascii="Arial" w:hAnsi="Arial" w:cs="Arial"/>
+          <w:sz w:val="24"/>
+          <w:szCs w:val="24"/>
+        </w:rPr>
+        <w:t xml:space="preserve"> que</w:t>
+      </w:r>
+      <w:r>
+        <w:rPr>
+          <w:rFonts w:ascii="Arial" w:hAnsi="Arial" w:cs="Arial"/>
+          <w:sz w:val="24"/>
+          <w:szCs w:val="24"/>
+        </w:rPr>
+        <w:t xml:space="preserve"> é o </w:t>
+      </w:r>
+      <w:r>
+        <w:rPr>
+          <w:rFonts w:ascii="Arial" w:hAnsi="Arial" w:cs="Arial"/>
+          <w:i/>
+          <w:sz w:val="24"/>
+          <w:szCs w:val="24"/>
+        </w:rPr>
+        <w:t>generate</w:t>
+      </w:r>
+      <w:r>
+        <w:rPr>
+          <w:rFonts w:ascii="Arial" w:hAnsi="Arial" w:cs="Arial"/>
+          <w:sz w:val="24"/>
+          <w:szCs w:val="24"/>
+        </w:rPr>
+        <w:t>.</w:t>
+      </w:r>
+    </w:p>
+    <w:p>
+      <w:pPr>
+        <w:spacing w:line="360" w:lineRule="auto"/>
+        <w:ind w:firstLine="708"/>
+        <w:rPr>
+          <w:rFonts w:ascii="Arial" w:hAnsi="Arial" w:cs="Arial"/>
+          <w:sz w:val="24"/>
+          <w:szCs w:val="24"/>
+        </w:rPr>
+      </w:pPr>
+      <w:r>
+        <w:rPr>
+          <w:rFonts w:ascii="Arial" w:hAnsi="Arial" w:cs="Arial"/>
+          <w:sz w:val="24"/>
+          <w:szCs w:val="24"/>
+        </w:rPr>
+        <w:t xml:space="preserve">O </w:t>
+      </w:r>
+      <w:r>
+        <w:rPr>
+          <w:rFonts w:ascii="Arial" w:hAnsi="Arial" w:cs="Arial"/>
+          <w:i/>
+          <w:sz w:val="24"/>
+          <w:szCs w:val="24"/>
+        </w:rPr>
+        <w:t>rails generate</w:t>
+      </w:r>
+      <w:r>
+        <w:rPr>
+          <w:rFonts w:ascii="Arial" w:hAnsi="Arial" w:cs="Arial"/>
+          <w:sz w:val="24"/>
+          <w:szCs w:val="24"/>
+        </w:rPr>
+        <w:t xml:space="preserve"> possui várias utilizações, como criar controladores, visões</w:t>
+      </w:r>
+      <w:r>
+        <w:rPr>
+          <w:rFonts w:ascii="Arial" w:hAnsi="Arial" w:cs="Arial"/>
+          <w:sz w:val="24"/>
+          <w:szCs w:val="24"/>
+        </w:rPr>
+        <w:t>,</w:t>
+      </w:r>
+      <w:r>
+        <w:rPr>
+          <w:rFonts w:ascii="Arial" w:hAnsi="Arial" w:cs="Arial"/>
+          <w:sz w:val="24"/>
+          <w:szCs w:val="24"/>
+        </w:rPr>
+        <w:t xml:space="preserve"> </w:t>
+      </w:r>
+      <w:r>
+        <w:rPr>
+          <w:rFonts w:ascii="Arial" w:hAnsi="Arial" w:cs="Arial"/>
+          <w:sz w:val="24"/>
+          <w:szCs w:val="24"/>
+        </w:rPr>
+        <w:t>etc</w:t>
+      </w:r>
+      <w:r>
+        <w:rPr>
+          <w:rFonts w:ascii="Arial" w:hAnsi="Arial" w:cs="Arial"/>
+          <w:sz w:val="24"/>
+          <w:szCs w:val="24"/>
+        </w:rPr>
+        <w:t>. Sua importância aqui é para criação de modelos</w:t>
+      </w:r>
+      <w:r>
+        <w:rPr>
+          <w:rFonts w:ascii="Arial" w:hAnsi="Arial" w:cs="Arial"/>
+          <w:sz w:val="24"/>
+          <w:szCs w:val="24"/>
+        </w:rPr>
+        <w:t xml:space="preserve">. É possível passar os atributos que compõem o modelo e quais as suas relações com outros modelos. Ao final de tudo, ao executar o modelo, será criada uma tabela em um banco de dados relacional com as informações passadas pelo </w:t>
+      </w:r>
+      <w:r>
+        <w:rPr>
+          <w:rFonts w:ascii="Arial" w:hAnsi="Arial" w:cs="Arial"/>
+          <w:i/>
+          <w:sz w:val="24"/>
+          <w:szCs w:val="24"/>
+        </w:rPr>
+        <w:t>generate</w:t>
+      </w:r>
+      <w:r>
+        <w:rPr>
+          <w:rFonts w:ascii="Arial" w:hAnsi="Arial" w:cs="Arial"/>
+          <w:sz w:val="24"/>
+          <w:szCs w:val="24"/>
+        </w:rPr>
+        <w:t>.</w:t>
+      </w:r>
+    </w:p>
+    <w:p>
+      <w:pPr>
+        <w:spacing w:line="360" w:lineRule="auto"/>
+        <w:ind w:firstLine="708"/>
+        <w:rPr>
+          <w:rFonts w:ascii="Arial" w:hAnsi="Arial" w:cs="Arial"/>
+          <w:sz w:val="24"/>
+          <w:szCs w:val="24"/>
+        </w:rPr>
+      </w:pPr>
+      <w:r>
+        <w:rPr>
+          <w:rFonts w:ascii="Arial" w:hAnsi="Arial" w:cs="Arial"/>
+          <w:sz w:val="24"/>
+          <w:szCs w:val="24"/>
+        </w:rPr>
+        <w:t xml:space="preserve">A figura 6 mostra um exemplo de utilização do </w:t>
+      </w:r>
+      <w:r>
+        <w:rPr>
+          <w:rFonts w:ascii="Arial" w:hAnsi="Arial" w:cs="Arial"/>
+          <w:i/>
+          <w:sz w:val="24"/>
+          <w:szCs w:val="24"/>
+        </w:rPr>
+        <w:t>rails generate</w:t>
+      </w:r>
+      <w:r>
+        <w:rPr>
+          <w:rFonts w:ascii="Arial" w:hAnsi="Arial" w:cs="Arial"/>
+          <w:sz w:val="24"/>
+          <w:szCs w:val="24"/>
+        </w:rPr>
+        <w:t xml:space="preserve"> e a figura 7 retrata a tabela que será gerada ao final da execução.</w:t>
+      </w:r>
+    </w:p>
+    <w:p>
+      <w:pPr>
+        <w:spacing w:line="360" w:lineRule="auto"/>
+        <w:ind w:firstLine="708"/>
+        <w:rPr>
+          <w:rFonts w:ascii="Arial" w:hAnsi="Arial" w:cs="Arial"/>
+          <w:sz w:val="24"/>
+          <w:szCs w:val="24"/>
+        </w:rPr>
+      </w:pPr>
+      <w:r>
+        <w:rPr>
+          <w:rFonts w:ascii="Arial" w:hAnsi="Arial" w:cs="Arial"/>
+          <w:sz w:val="24"/>
+          <w:szCs w:val="24"/>
+        </w:rPr>
+        <w:tab/>
+      </w:r>
+      <w:r>
+        <w:rPr>
+          <w:rFonts w:ascii="Arial" w:hAnsi="Arial" w:cs="Arial"/>
+          <w:b/>
+          <w:sz w:val="24"/>
+          <w:szCs w:val="24"/>
+        </w:rPr>
+        <w:t>INSERIR FIGURAS DO GENERATES E DA TABELA FINAL</w:t>
       </w:r>
       <w:bookmarkStart w:id="0" w:name="_GoBack"/>
       <w:bookmarkEnd w:id="0"/>
@@ -2534,7 +2762,6 @@
         <w:spacing w:line="360" w:lineRule="auto"/>
         <w:rPr>
           <w:rFonts w:ascii="Arial" w:hAnsi="Arial" w:cs="Arial"/>
-          <w:b/>
           <w:sz w:val="24"/>
           <w:szCs w:val="24"/>
         </w:rPr>
@@ -2591,7 +2818,16 @@
           <w:sz w:val="24"/>
           <w:szCs w:val="24"/>
         </w:rPr>
-        <w:t xml:space="preserve">Análise sintática é uma técnica emprega no estudo da estrutura sintática de uma linguagem (citação), conforme as regras de uma gramática formal. Essa análise resulta em uma árvore </w:t>
+        <w:t xml:space="preserve">Análise sintática é uma técnica emprega no estudo da estrutura sintática de uma linguagem (citação), conforme as regras de uma gramática formal. </w:t>
+      </w:r>
+      <w:r>
+        <w:rPr>
+          <w:rFonts w:ascii="Arial" w:hAnsi="Arial" w:cs="Arial"/>
+          <w:sz w:val="24"/>
+          <w:szCs w:val="24"/>
+        </w:rPr>
+        <w:lastRenderedPageBreak/>
+        <w:t xml:space="preserve">Essa análise resulta em uma árvore </w:t>
       </w:r>
       <w:r>
         <w:rPr>
@@ -2623,7 +2859,7 @@
     </w:p>
     <w:p>
       <w:pPr>
-        <w:pStyle w:val="PargrafodaLista"/>
+        <w:pStyle w:val="ListParagraph"/>
         <w:numPr>
           <w:ilvl w:val="0"/>
           <w:numId w:val="2"/>
@@ -2711,7 +2947,7 @@
     </w:p>
     <w:p>
       <w:pPr>
-        <w:pStyle w:val="PargrafodaLista"/>
+        <w:pStyle w:val="ListParagraph"/>
         <w:numPr>
           <w:ilvl w:val="0"/>
           <w:numId w:val="2"/>
@@ -2773,402 +3009,360 @@
           <w:sz w:val="24"/>
           <w:szCs w:val="24"/>
         </w:rPr>
+        <w:t>O analisador LL (</w:t>
+      </w:r>
+      <w:r>
+        <w:rPr>
+          <w:rFonts w:ascii="Arial" w:hAnsi="Arial" w:cs="Arial"/>
+          <w:sz w:val="24"/>
+          <w:szCs w:val="24"/>
+        </w:rPr>
+        <w:t>L</w:t>
+      </w:r>
+      <w:r>
+        <w:rPr>
+          <w:rFonts w:ascii="Arial" w:hAnsi="Arial" w:cs="Arial"/>
+          <w:sz w:val="24"/>
+          <w:szCs w:val="24"/>
+        </w:rPr>
+        <w:t xml:space="preserve">eft-to-right, Leftmost derivation) faz a análise </w:t>
+      </w:r>
+      <w:r>
+        <w:rPr>
+          <w:rFonts w:ascii="Arial" w:hAnsi="Arial" w:cs="Arial"/>
+          <w:i/>
+          <w:sz w:val="24"/>
+          <w:szCs w:val="24"/>
+        </w:rPr>
+        <w:t xml:space="preserve">Top-down </w:t>
+      </w:r>
+      <w:r>
+        <w:rPr>
+          <w:rFonts w:ascii="Arial" w:hAnsi="Arial" w:cs="Arial"/>
+          <w:sz w:val="24"/>
+          <w:szCs w:val="24"/>
+        </w:rPr>
+        <w:t>indo da direita pra esquerda, preferindo sempre derivar o símbolo mais à esquerda.</w:t>
+      </w:r>
+      <w:r>
+        <w:rPr>
+          <w:rFonts w:ascii="Arial" w:hAnsi="Arial" w:cs="Arial"/>
+          <w:sz w:val="24"/>
+          <w:szCs w:val="24"/>
+        </w:rPr>
+        <w:t xml:space="preserve"> Já o</w:t>
+      </w:r>
+      <w:r>
+        <w:rPr>
+          <w:rFonts w:ascii="Arial" w:hAnsi="Arial" w:cs="Arial"/>
+          <w:sz w:val="24"/>
+          <w:szCs w:val="24"/>
+        </w:rPr>
+        <w:t xml:space="preserve"> analisador LR (Left-to-right, Rightmost derivation) faz a análise </w:t>
+      </w:r>
+      <w:r>
+        <w:rPr>
+          <w:rFonts w:ascii="Arial" w:hAnsi="Arial" w:cs="Arial"/>
+          <w:i/>
+          <w:sz w:val="24"/>
+          <w:szCs w:val="24"/>
+        </w:rPr>
+        <w:t>Botton-up</w:t>
+      </w:r>
+      <w:r>
+        <w:rPr>
+          <w:rFonts w:ascii="Arial" w:hAnsi="Arial" w:cs="Arial"/>
+          <w:sz w:val="24"/>
+          <w:szCs w:val="24"/>
+        </w:rPr>
+        <w:t xml:space="preserve">, indo da direita pra esquerda, </w:t>
+      </w:r>
+      <w:r>
+        <w:rPr>
+          <w:rFonts w:ascii="Arial" w:hAnsi="Arial" w:cs="Arial"/>
+          <w:sz w:val="24"/>
+          <w:szCs w:val="24"/>
+        </w:rPr>
+        <w:t xml:space="preserve">preferindo </w:t>
+      </w:r>
+      <w:r>
+        <w:rPr>
+          <w:rFonts w:ascii="Arial" w:hAnsi="Arial" w:cs="Arial"/>
+          <w:sz w:val="24"/>
+          <w:szCs w:val="24"/>
+        </w:rPr>
+        <w:t>derivar o símbolo mais à direita</w:t>
+      </w:r>
+      <w:r>
+        <w:rPr>
+          <w:rFonts w:ascii="Arial" w:hAnsi="Arial" w:cs="Arial"/>
+          <w:sz w:val="24"/>
+          <w:szCs w:val="24"/>
+        </w:rPr>
+        <w:t xml:space="preserve">. Ambos são normalmente acompanhados de um número k para indicar que são autorizados a olhar k entradas a frente para evitar </w:t>
+      </w:r>
+      <w:r>
+        <w:rPr>
+          <w:rFonts w:ascii="Arial" w:hAnsi="Arial" w:cs="Arial"/>
+          <w:i/>
+          <w:sz w:val="24"/>
+          <w:szCs w:val="24"/>
+        </w:rPr>
+        <w:t>backtracking</w:t>
+      </w:r>
+      <w:r>
+        <w:rPr>
+          <w:rFonts w:ascii="Arial" w:hAnsi="Arial" w:cs="Arial"/>
+          <w:i/>
+          <w:sz w:val="24"/>
+          <w:szCs w:val="24"/>
+        </w:rPr>
+        <w:t xml:space="preserve"> </w:t>
+      </w:r>
+      <w:r>
+        <w:rPr>
+          <w:rFonts w:ascii="Arial" w:hAnsi="Arial" w:cs="Arial"/>
+          <w:sz w:val="24"/>
+          <w:szCs w:val="24"/>
+        </w:rPr>
+        <w:t>ou adivinhação.</w:t>
+      </w:r>
+    </w:p>
+    <w:p>
+      <w:pPr>
+        <w:spacing w:line="360" w:lineRule="auto"/>
+        <w:ind w:firstLine="360"/>
+        <w:rPr>
+          <w:rFonts w:ascii="Arial" w:hAnsi="Arial" w:cs="Arial"/>
+          <w:sz w:val="24"/>
+          <w:szCs w:val="24"/>
+        </w:rPr>
+      </w:pPr>
+    </w:p>
+    <w:p>
+      <w:pPr>
+        <w:spacing w:line="360" w:lineRule="auto"/>
+        <w:rPr>
+          <w:rFonts w:ascii="Arial" w:hAnsi="Arial" w:cs="Arial"/>
+          <w:b/>
+          <w:sz w:val="24"/>
+          <w:szCs w:val="24"/>
+        </w:rPr>
+      </w:pPr>
+      <w:r>
+        <w:rPr>
+          <w:rFonts w:ascii="Arial" w:hAnsi="Arial" w:cs="Arial"/>
+          <w:b/>
+          <w:sz w:val="24"/>
+          <w:szCs w:val="24"/>
+        </w:rPr>
+        <w:t>2.4</w:t>
+      </w:r>
+      <w:r>
+        <w:rPr>
+          <w:rFonts w:ascii="Arial" w:hAnsi="Arial" w:cs="Arial"/>
+          <w:b/>
+          <w:sz w:val="24"/>
+          <w:szCs w:val="24"/>
+        </w:rPr>
+        <w:t>.1</w:t>
+      </w:r>
+      <w:r>
+        <w:rPr>
+          <w:rFonts w:ascii="Arial" w:hAnsi="Arial" w:cs="Arial"/>
+          <w:b/>
+          <w:sz w:val="24"/>
+          <w:szCs w:val="24"/>
+        </w:rPr>
+        <w:t xml:space="preserve"> </w:t>
+      </w:r>
+      <w:r>
+        <w:rPr>
+          <w:rFonts w:ascii="Arial" w:hAnsi="Arial" w:cs="Arial"/>
+          <w:b/>
+          <w:sz w:val="24"/>
+          <w:szCs w:val="24"/>
+        </w:rPr>
+        <w:t>Analisador LALR</w:t>
+      </w:r>
+    </w:p>
+    <w:p>
+      <w:pPr>
+        <w:spacing w:line="360" w:lineRule="auto"/>
+        <w:ind w:firstLine="405"/>
+        <w:rPr>
+          <w:rFonts w:ascii="Arial" w:hAnsi="Arial" w:cs="Arial"/>
+          <w:sz w:val="24"/>
+          <w:szCs w:val="24"/>
+        </w:rPr>
+      </w:pPr>
+      <w:r>
+        <w:rPr>
+          <w:rFonts w:ascii="Arial" w:hAnsi="Arial" w:cs="Arial"/>
+          <w:sz w:val="24"/>
+          <w:szCs w:val="24"/>
+        </w:rPr>
+        <w:t>O analisador</w:t>
+      </w:r>
+      <w:r>
+        <w:rPr>
+          <w:rFonts w:ascii="Arial" w:hAnsi="Arial" w:cs="Arial"/>
+          <w:sz w:val="24"/>
+          <w:szCs w:val="24"/>
+        </w:rPr>
+        <w:t xml:space="preserve"> LALR (</w:t>
+      </w:r>
+      <w:r>
+        <w:rPr>
+          <w:rFonts w:ascii="Arial" w:hAnsi="Arial" w:cs="Arial"/>
+          <w:sz w:val="24"/>
+          <w:szCs w:val="24"/>
+        </w:rPr>
+        <w:t xml:space="preserve">do inglês, </w:t>
+      </w:r>
+      <w:r>
+        <w:rPr>
+          <w:rFonts w:ascii="Arial" w:hAnsi="Arial" w:cs="Arial"/>
+          <w:i/>
+          <w:sz w:val="24"/>
+          <w:szCs w:val="24"/>
+        </w:rPr>
+        <w:t>Look-Ahead Left-to-Right</w:t>
+      </w:r>
+      <w:r>
+        <w:rPr>
+          <w:rFonts w:ascii="Arial" w:hAnsi="Arial" w:cs="Arial"/>
+          <w:i/>
+          <w:sz w:val="24"/>
+          <w:szCs w:val="24"/>
+        </w:rPr>
+        <w:t xml:space="preserve"> parser</w:t>
+      </w:r>
+      <w:r>
+        <w:rPr>
+          <w:rFonts w:ascii="Arial" w:hAnsi="Arial" w:cs="Arial"/>
+          <w:sz w:val="24"/>
+          <w:szCs w:val="24"/>
+        </w:rPr>
+        <w:t>)</w:t>
+      </w:r>
+      <w:r>
+        <w:rPr>
+          <w:rFonts w:ascii="Arial" w:hAnsi="Arial" w:cs="Arial"/>
+          <w:sz w:val="24"/>
+          <w:szCs w:val="24"/>
+        </w:rPr>
+        <w:t xml:space="preserve"> foi inventado por Frank </w:t>
+      </w:r>
+      <w:r>
+        <w:rPr>
+          <w:rFonts w:ascii="Arial" w:hAnsi="Arial" w:cs="Arial"/>
+          <w:sz w:val="24"/>
+          <w:szCs w:val="24"/>
+        </w:rPr>
+        <w:t xml:space="preserve">DeRemer para a sua dissertação de doutorado </w:t>
+      </w:r>
+      <w:r>
+        <w:rPr>
+          <w:rFonts w:ascii="Arial" w:hAnsi="Arial" w:cs="Arial"/>
+          <w:sz w:val="24"/>
+          <w:szCs w:val="24"/>
+        </w:rPr>
+        <w:t>titulada</w:t>
+      </w:r>
+      <w:r>
+        <w:rPr>
+          <w:rFonts w:ascii="Arial" w:hAnsi="Arial" w:cs="Arial"/>
+          <w:i/>
+          <w:sz w:val="24"/>
+          <w:szCs w:val="24"/>
+        </w:rPr>
+        <w:t xml:space="preserve"> Practical Translators for LR(k) languages</w:t>
+      </w:r>
+      <w:r>
+        <w:rPr>
+          <w:rFonts w:ascii="Arial" w:hAnsi="Arial" w:cs="Arial"/>
+          <w:i/>
+          <w:sz w:val="24"/>
+          <w:szCs w:val="24"/>
+        </w:rPr>
+        <w:t xml:space="preserve"> </w:t>
+      </w:r>
+      <w:r>
+        <w:rPr>
+          <w:rFonts w:ascii="Arial" w:hAnsi="Arial" w:cs="Arial"/>
+          <w:sz w:val="24"/>
+          <w:szCs w:val="24"/>
+        </w:rPr>
+        <w:t xml:space="preserve">em 1969 como </w:t>
+      </w:r>
+      <w:r>
+        <w:rPr>
+          <w:rFonts w:ascii="Arial" w:hAnsi="Arial" w:cs="Arial"/>
+          <w:sz w:val="24"/>
+          <w:szCs w:val="24"/>
+        </w:rPr>
+        <w:t xml:space="preserve">uma </w:t>
+      </w:r>
+      <w:r>
+        <w:rPr>
+          <w:rFonts w:ascii="Arial" w:hAnsi="Arial" w:cs="Arial"/>
+          <w:sz w:val="24"/>
+          <w:szCs w:val="24"/>
+        </w:rPr>
+        <w:t xml:space="preserve">forma simplificada do analisador regular LR. </w:t>
+      </w:r>
+    </w:p>
+    <w:p>
+      <w:pPr>
+        <w:spacing w:line="360" w:lineRule="auto"/>
+        <w:ind w:firstLine="405"/>
+        <w:rPr>
+          <w:rFonts w:ascii="Arial" w:hAnsi="Arial" w:cs="Arial"/>
+          <w:sz w:val="24"/>
+          <w:szCs w:val="24"/>
+        </w:rPr>
+      </w:pPr>
+      <w:r>
+        <w:rPr>
+          <w:rFonts w:ascii="Arial" w:hAnsi="Arial" w:cs="Arial"/>
+          <w:sz w:val="24"/>
+          <w:szCs w:val="24"/>
+        </w:rPr>
+        <w:t xml:space="preserve">O objetivo dessa analisador era facilitar a implementação de analisadores LR(1) sem que perder o seu poder. </w:t>
+      </w:r>
+      <w:r>
+        <w:rPr>
+          <w:rFonts w:ascii="Arial" w:hAnsi="Arial" w:cs="Arial"/>
+          <w:sz w:val="24"/>
+          <w:szCs w:val="24"/>
+        </w:rPr>
+        <w:t>DeRemer conseguiu mostrar em seu trabalho que o seu analisador era mais potente que o LR(0), mas que haviam linguagens que pertenciam a LR(1) e que não pertenciam a LALR. Mais tarde foi demostrado que, mesmo sendo mais fraco que o LR(1), o seu analisador era potente o suficiente para muitas das principais linguagens de programação. (não esquecer citação aqui).</w:t>
+      </w:r>
+    </w:p>
+    <w:p>
+      <w:pPr>
+        <w:spacing w:line="360" w:lineRule="auto"/>
+        <w:ind w:firstLine="405"/>
+        <w:rPr>
+          <w:rFonts w:ascii="Arial" w:hAnsi="Arial" w:cs="Arial"/>
+          <w:sz w:val="24"/>
+          <w:szCs w:val="24"/>
+        </w:rPr>
+      </w:pPr>
+      <w:r>
+        <w:rPr>
+          <w:rFonts w:ascii="Arial" w:hAnsi="Arial" w:cs="Arial"/>
+          <w:sz w:val="24"/>
+          <w:szCs w:val="24"/>
+        </w:rPr>
         <w:lastRenderedPageBreak/>
-        <w:t>O analisador LL (</w:t>
-      </w:r>
-      <w:r>
-        <w:rPr>
-          <w:rFonts w:ascii="Arial" w:hAnsi="Arial" w:cs="Arial"/>
-          <w:sz w:val="24"/>
-          <w:szCs w:val="24"/>
-        </w:rPr>
-        <w:t>L</w:t>
-      </w:r>
-      <w:r>
-        <w:rPr>
-          <w:rFonts w:ascii="Arial" w:hAnsi="Arial" w:cs="Arial"/>
-          <w:sz w:val="24"/>
-          <w:szCs w:val="24"/>
-        </w:rPr>
-        <w:t xml:space="preserve">eft-to-right, Leftmost derivation) faz a análise </w:t>
-      </w:r>
-      <w:r>
-        <w:rPr>
-          <w:rFonts w:ascii="Arial" w:hAnsi="Arial" w:cs="Arial"/>
-          <w:i/>
-          <w:sz w:val="24"/>
-          <w:szCs w:val="24"/>
-        </w:rPr>
-        <w:t xml:space="preserve">Top-down </w:t>
-      </w:r>
-      <w:r>
-        <w:rPr>
-          <w:rFonts w:ascii="Arial" w:hAnsi="Arial" w:cs="Arial"/>
-          <w:sz w:val="24"/>
-          <w:szCs w:val="24"/>
-        </w:rPr>
-        <w:t>indo da direita pra esquerda, preferindo sempre derivar o símbolo mais à esquerda.</w:t>
-      </w:r>
-      <w:r>
-        <w:rPr>
-          <w:rFonts w:ascii="Arial" w:hAnsi="Arial" w:cs="Arial"/>
-          <w:sz w:val="24"/>
-          <w:szCs w:val="24"/>
-        </w:rPr>
-        <w:t xml:space="preserve"> Já o</w:t>
-      </w:r>
-      <w:r>
-        <w:rPr>
-          <w:rFonts w:ascii="Arial" w:hAnsi="Arial" w:cs="Arial"/>
-          <w:sz w:val="24"/>
-          <w:szCs w:val="24"/>
-        </w:rPr>
-        <w:t xml:space="preserve"> analisador LR (Left-to-right, Rightmost derivation) faz a análise </w:t>
-      </w:r>
-      <w:r>
-        <w:rPr>
-          <w:rFonts w:ascii="Arial" w:hAnsi="Arial" w:cs="Arial"/>
-          <w:i/>
-          <w:sz w:val="24"/>
-          <w:szCs w:val="24"/>
-        </w:rPr>
-        <w:t>Botton-up</w:t>
-      </w:r>
-      <w:r>
-        <w:rPr>
-          <w:rFonts w:ascii="Arial" w:hAnsi="Arial" w:cs="Arial"/>
-          <w:sz w:val="24"/>
-          <w:szCs w:val="24"/>
-        </w:rPr>
-        <w:t xml:space="preserve">, indo da direita pra esquerda, </w:t>
-      </w:r>
-      <w:r>
-        <w:rPr>
-          <w:rFonts w:ascii="Arial" w:hAnsi="Arial" w:cs="Arial"/>
-          <w:sz w:val="24"/>
-          <w:szCs w:val="24"/>
-        </w:rPr>
-        <w:t xml:space="preserve">preferindo </w:t>
-      </w:r>
-      <w:r>
-        <w:rPr>
-          <w:rFonts w:ascii="Arial" w:hAnsi="Arial" w:cs="Arial"/>
-          <w:sz w:val="24"/>
-          <w:szCs w:val="24"/>
-        </w:rPr>
-        <w:t>derivar o símbolo mais à direita</w:t>
-      </w:r>
-      <w:r>
-        <w:rPr>
-          <w:rFonts w:ascii="Arial" w:hAnsi="Arial" w:cs="Arial"/>
-          <w:sz w:val="24"/>
-          <w:szCs w:val="24"/>
-        </w:rPr>
-        <w:t xml:space="preserve">. Ambos são normalmente acompanhados de um número k para indicar que são autorizados a olhar k entradas a frente para evitar </w:t>
-      </w:r>
-      <w:r>
-        <w:rPr>
-          <w:rFonts w:ascii="Arial" w:hAnsi="Arial" w:cs="Arial"/>
-          <w:i/>
-          <w:sz w:val="24"/>
-          <w:szCs w:val="24"/>
-        </w:rPr>
-        <w:t>backtracking</w:t>
-      </w:r>
-      <w:r>
-        <w:rPr>
-          <w:rFonts w:ascii="Arial" w:hAnsi="Arial" w:cs="Arial"/>
-          <w:i/>
-          <w:sz w:val="24"/>
-          <w:szCs w:val="24"/>
-        </w:rPr>
-        <w:t xml:space="preserve"> </w:t>
-      </w:r>
-      <w:r>
-        <w:rPr>
-          <w:rFonts w:ascii="Arial" w:hAnsi="Arial" w:cs="Arial"/>
-          <w:sz w:val="24"/>
-          <w:szCs w:val="24"/>
-        </w:rPr>
-        <w:t>ou adivinhação.</w:t>
-      </w:r>
-    </w:p>
-    <w:p>
-      <w:pPr>
-        <w:spacing w:line="360" w:lineRule="auto"/>
-        <w:ind w:firstLine="360"/>
-        <w:rPr>
-          <w:rFonts w:ascii="Arial" w:hAnsi="Arial" w:cs="Arial"/>
-          <w:sz w:val="24"/>
-          <w:szCs w:val="24"/>
-        </w:rPr>
-      </w:pPr>
-    </w:p>
-    <w:p>
-      <w:pPr>
-        <w:spacing w:line="360" w:lineRule="auto"/>
-        <w:rPr>
-          <w:rFonts w:ascii="Arial" w:hAnsi="Arial" w:cs="Arial"/>
-          <w:b/>
-          <w:sz w:val="24"/>
-          <w:szCs w:val="24"/>
-        </w:rPr>
-      </w:pPr>
-      <w:r>
-        <w:rPr>
-          <w:rFonts w:ascii="Arial" w:hAnsi="Arial" w:cs="Arial"/>
-          <w:b/>
-          <w:sz w:val="24"/>
-          <w:szCs w:val="24"/>
-        </w:rPr>
-        <w:t>2.4</w:t>
-      </w:r>
-      <w:r>
-        <w:rPr>
-          <w:rFonts w:ascii="Arial" w:hAnsi="Arial" w:cs="Arial"/>
-          <w:b/>
-          <w:sz w:val="24"/>
-          <w:szCs w:val="24"/>
-        </w:rPr>
-        <w:t>.1</w:t>
-      </w:r>
-      <w:r>
-        <w:rPr>
-          <w:rFonts w:ascii="Arial" w:hAnsi="Arial" w:cs="Arial"/>
-          <w:b/>
-          <w:sz w:val="24"/>
-          <w:szCs w:val="24"/>
-        </w:rPr>
-        <w:t xml:space="preserve"> </w:t>
-      </w:r>
-      <w:r>
-        <w:rPr>
-          <w:rFonts w:ascii="Arial" w:hAnsi="Arial" w:cs="Arial"/>
-          <w:b/>
-          <w:sz w:val="24"/>
-          <w:szCs w:val="24"/>
-        </w:rPr>
-        <w:t>Analisador LALR</w:t>
-      </w:r>
-    </w:p>
-    <w:p>
-      <w:pPr>
-        <w:spacing w:line="360" w:lineRule="auto"/>
-        <w:ind w:firstLine="405"/>
-        <w:rPr>
-          <w:rFonts w:ascii="Arial" w:hAnsi="Arial" w:cs="Arial"/>
-          <w:sz w:val="24"/>
-          <w:szCs w:val="24"/>
-        </w:rPr>
-      </w:pPr>
-      <w:r>
-        <w:rPr>
-          <w:rFonts w:ascii="Arial" w:hAnsi="Arial" w:cs="Arial"/>
-          <w:sz w:val="24"/>
-          <w:szCs w:val="24"/>
-        </w:rPr>
-        <w:t>O analisador</w:t>
-      </w:r>
-      <w:r>
-        <w:rPr>
-          <w:rFonts w:ascii="Arial" w:hAnsi="Arial" w:cs="Arial"/>
-          <w:sz w:val="24"/>
-          <w:szCs w:val="24"/>
-        </w:rPr>
-        <w:t xml:space="preserve"> LALR (</w:t>
-      </w:r>
-      <w:r>
-        <w:rPr>
-          <w:rFonts w:ascii="Arial" w:hAnsi="Arial" w:cs="Arial"/>
-          <w:sz w:val="24"/>
-          <w:szCs w:val="24"/>
-        </w:rPr>
-        <w:t xml:space="preserve">do inglês, </w:t>
-      </w:r>
-      <w:r>
-        <w:rPr>
-          <w:rFonts w:ascii="Arial" w:hAnsi="Arial" w:cs="Arial"/>
-          <w:i/>
-          <w:sz w:val="24"/>
-          <w:szCs w:val="24"/>
-        </w:rPr>
-        <w:t>Look-</w:t>
-      </w:r>
-      <w:proofErr w:type="spellStart"/>
-      <w:r>
-        <w:rPr>
-          <w:rFonts w:ascii="Arial" w:hAnsi="Arial" w:cs="Arial"/>
-          <w:i/>
-          <w:sz w:val="24"/>
-          <w:szCs w:val="24"/>
-        </w:rPr>
-        <w:t>Ahead</w:t>
-      </w:r>
-      <w:proofErr w:type="spellEnd"/>
-      <w:r>
-        <w:rPr>
-          <w:rFonts w:ascii="Arial" w:hAnsi="Arial" w:cs="Arial"/>
-          <w:i/>
-          <w:sz w:val="24"/>
-          <w:szCs w:val="24"/>
-        </w:rPr>
-        <w:t xml:space="preserve"> </w:t>
-      </w:r>
-      <w:proofErr w:type="spellStart"/>
-      <w:r>
-        <w:rPr>
-          <w:rFonts w:ascii="Arial" w:hAnsi="Arial" w:cs="Arial"/>
-          <w:i/>
-          <w:sz w:val="24"/>
-          <w:szCs w:val="24"/>
-        </w:rPr>
-        <w:t>Left-to-Right</w:t>
-      </w:r>
-      <w:proofErr w:type="spellEnd"/>
-      <w:r>
-        <w:rPr>
-          <w:rFonts w:ascii="Arial" w:hAnsi="Arial" w:cs="Arial"/>
-          <w:i/>
-          <w:sz w:val="24"/>
-          <w:szCs w:val="24"/>
-        </w:rPr>
-        <w:t xml:space="preserve"> </w:t>
-      </w:r>
-      <w:proofErr w:type="spellStart"/>
-      <w:r>
-        <w:rPr>
-          <w:rFonts w:ascii="Arial" w:hAnsi="Arial" w:cs="Arial"/>
-          <w:i/>
-          <w:sz w:val="24"/>
-          <w:szCs w:val="24"/>
-        </w:rPr>
-        <w:t>parser</w:t>
-      </w:r>
-      <w:proofErr w:type="spellEnd"/>
-      <w:r>
-        <w:rPr>
-          <w:rFonts w:ascii="Arial" w:hAnsi="Arial" w:cs="Arial"/>
-          <w:sz w:val="24"/>
-          <w:szCs w:val="24"/>
-        </w:rPr>
-        <w:t>)</w:t>
-      </w:r>
-      <w:r>
-        <w:rPr>
-          <w:rFonts w:ascii="Arial" w:hAnsi="Arial" w:cs="Arial"/>
-          <w:sz w:val="24"/>
-          <w:szCs w:val="24"/>
-        </w:rPr>
-        <w:t xml:space="preserve"> foi inventado por Frank </w:t>
-      </w:r>
-      <w:r>
-        <w:rPr>
-          <w:rFonts w:ascii="Arial" w:hAnsi="Arial" w:cs="Arial"/>
-          <w:sz w:val="24"/>
-          <w:szCs w:val="24"/>
-        </w:rPr>
-        <w:t xml:space="preserve">DeRemer para a sua dissertação de doutorado </w:t>
-      </w:r>
-      <w:r>
-        <w:rPr>
-          <w:rFonts w:ascii="Arial" w:hAnsi="Arial" w:cs="Arial"/>
-          <w:sz w:val="24"/>
-          <w:szCs w:val="24"/>
-        </w:rPr>
-        <w:t>titulada</w:t>
-      </w:r>
-      <w:r>
-        <w:rPr>
-          <w:rFonts w:ascii="Arial" w:hAnsi="Arial" w:cs="Arial"/>
-          <w:i/>
-          <w:sz w:val="24"/>
-          <w:szCs w:val="24"/>
-        </w:rPr>
-        <w:t xml:space="preserve"> Practical Translators for LR(k) languages</w:t>
-      </w:r>
-      <w:r>
-        <w:rPr>
-          <w:rFonts w:ascii="Arial" w:hAnsi="Arial" w:cs="Arial"/>
-          <w:i/>
-          <w:sz w:val="24"/>
-          <w:szCs w:val="24"/>
-        </w:rPr>
-        <w:t xml:space="preserve"> </w:t>
-      </w:r>
-      <w:r>
-        <w:rPr>
-          <w:rFonts w:ascii="Arial" w:hAnsi="Arial" w:cs="Arial"/>
-          <w:sz w:val="24"/>
-          <w:szCs w:val="24"/>
-        </w:rPr>
-        <w:t xml:space="preserve">em 1969 como </w:t>
-      </w:r>
-      <w:r>
-        <w:rPr>
-          <w:rFonts w:ascii="Arial" w:hAnsi="Arial" w:cs="Arial"/>
-          <w:sz w:val="24"/>
-          <w:szCs w:val="24"/>
-        </w:rPr>
-        <w:t xml:space="preserve">uma </w:t>
-      </w:r>
-      <w:r>
-        <w:rPr>
-          <w:rFonts w:ascii="Arial" w:hAnsi="Arial" w:cs="Arial"/>
-          <w:sz w:val="24"/>
-          <w:szCs w:val="24"/>
-        </w:rPr>
-        <w:t xml:space="preserve">forma simplificada do analisador regular LR. </w:t>
-      </w:r>
-    </w:p>
-    <w:p>
-      <w:pPr>
-        <w:spacing w:line="360" w:lineRule="auto"/>
-        <w:ind w:firstLine="405"/>
-        <w:rPr>
-          <w:rFonts w:ascii="Arial" w:hAnsi="Arial" w:cs="Arial"/>
-          <w:sz w:val="24"/>
-          <w:szCs w:val="24"/>
-        </w:rPr>
-      </w:pPr>
-      <w:r>
-        <w:rPr>
-          <w:rFonts w:ascii="Arial" w:hAnsi="Arial" w:cs="Arial"/>
-          <w:sz w:val="24"/>
-          <w:szCs w:val="24"/>
-        </w:rPr>
-        <w:t xml:space="preserve">O objetivo dessa analisador era facilitar a implementação de analisadores LR(1) sem que perder o seu poder. </w:t>
-      </w:r>
-      <w:r>
-        <w:rPr>
-          <w:rFonts w:ascii="Arial" w:hAnsi="Arial" w:cs="Arial"/>
-          <w:sz w:val="24"/>
-          <w:szCs w:val="24"/>
-        </w:rPr>
-        <w:t>DeRemer conseguiu mostrar em seu trabalho que o seu analisador era mais potente que o LR(0), mas que haviam linguagens que pertenciam a LR(1) e que não pertenciam a LALR. Mais tarde foi demostrado que, mesmo sendo mais fraco que o LR(1), o seu analisador era potente o suficiente para muitas das principais linguagens de programação. (não esquecer citação aqui).</w:t>
-      </w:r>
-    </w:p>
-    <w:p>
-      <w:pPr>
-        <w:spacing w:line="360" w:lineRule="auto"/>
-        <w:ind w:firstLine="405"/>
-        <w:rPr>
-          <w:rFonts w:ascii="Arial" w:hAnsi="Arial" w:cs="Arial"/>
-          <w:sz w:val="24"/>
-          <w:szCs w:val="24"/>
-        </w:rPr>
-      </w:pPr>
-      <w:r>
-        <w:rPr>
-          <w:rFonts w:ascii="Arial" w:hAnsi="Arial" w:cs="Arial"/>
-          <w:sz w:val="24"/>
-          <w:szCs w:val="24"/>
-        </w:rPr>
         <w:t xml:space="preserve">Os primeiros algoritmos para gerar analisadores LALR foram feitos em 1972 (citação), hoje em dia os geradores mais comuns são o YACC e o GNU Bison. </w:t>
       </w:r>
     </w:p>
     <w:p>
       <w:pPr>
-        <w:pStyle w:val="PargrafodaLista"/>
+        <w:pStyle w:val="ListParagraph"/>
         <w:numPr>
           <w:ilvl w:val="2"/>
           <w:numId w:val="4"/>
@@ -3217,7 +3411,6 @@
         </w:rPr>
         <w:t xml:space="preserve">do inglês, </w:t>
       </w:r>
-      <w:proofErr w:type="spellStart"/>
       <w:r>
         <w:rPr>
           <w:rFonts w:ascii="Arial" w:hAnsi="Arial" w:cs="Arial"/>
@@ -3225,9 +3418,174 @@
           <w:sz w:val="24"/>
           <w:szCs w:val="24"/>
         </w:rPr>
-        <w:t>Yet</w:t>
-      </w:r>
-      <w:proofErr w:type="spellEnd"/>
+        <w:t>Yet Another Compiler Compiler</w:t>
+      </w:r>
+      <w:r>
+        <w:rPr>
+          <w:rFonts w:ascii="Arial" w:hAnsi="Arial" w:cs="Arial"/>
+          <w:sz w:val="24"/>
+          <w:szCs w:val="24"/>
+        </w:rPr>
+        <w:t xml:space="preserve">) </w:t>
+      </w:r>
+      <w:r>
+        <w:rPr>
+          <w:rFonts w:ascii="Arial" w:hAnsi="Arial" w:cs="Arial"/>
+          <w:sz w:val="24"/>
+          <w:szCs w:val="24"/>
+        </w:rPr>
+        <w:t>é um gerador de analisador</w:t>
+      </w:r>
+      <w:r>
+        <w:rPr>
+          <w:rFonts w:ascii="Arial" w:hAnsi="Arial" w:cs="Arial"/>
+          <w:sz w:val="24"/>
+          <w:szCs w:val="24"/>
+        </w:rPr>
+        <w:t>es</w:t>
+      </w:r>
+      <w:r>
+        <w:rPr>
+          <w:rFonts w:ascii="Arial" w:hAnsi="Arial" w:cs="Arial"/>
+          <w:sz w:val="24"/>
+          <w:szCs w:val="24"/>
+        </w:rPr>
+        <w:t xml:space="preserve"> sintático</w:t>
+      </w:r>
+      <w:r>
+        <w:rPr>
+          <w:rFonts w:ascii="Arial" w:hAnsi="Arial" w:cs="Arial"/>
+          <w:sz w:val="24"/>
+          <w:szCs w:val="24"/>
+        </w:rPr>
+        <w:t>s</w:t>
+      </w:r>
+      <w:r>
+        <w:rPr>
+          <w:rFonts w:ascii="Arial" w:hAnsi="Arial" w:cs="Arial"/>
+          <w:sz w:val="24"/>
+          <w:szCs w:val="24"/>
+        </w:rPr>
+        <w:t xml:space="preserve"> LALR</w:t>
+      </w:r>
+      <w:r>
+        <w:rPr>
+          <w:rFonts w:ascii="Arial" w:hAnsi="Arial" w:cs="Arial"/>
+          <w:sz w:val="24"/>
+          <w:szCs w:val="24"/>
+        </w:rPr>
+        <w:t>,</w:t>
+      </w:r>
+      <w:r>
+        <w:rPr>
+          <w:rFonts w:ascii="Arial" w:hAnsi="Arial" w:cs="Arial"/>
+          <w:sz w:val="24"/>
+          <w:szCs w:val="24"/>
+        </w:rPr>
+        <w:t xml:space="preserve"> desenvolvido no começo dos anos 1970 por </w:t>
+      </w:r>
+      <w:r>
+        <w:rPr>
+          <w:rFonts w:ascii="Arial" w:hAnsi="Arial" w:cs="Arial"/>
+          <w:sz w:val="24"/>
+          <w:szCs w:val="24"/>
+        </w:rPr>
+        <w:t xml:space="preserve">Stephen C. Johnson. </w:t>
+      </w:r>
+    </w:p>
+    <w:p>
+      <w:pPr>
+        <w:spacing w:line="360" w:lineRule="auto"/>
+        <w:ind w:firstLine="405"/>
+        <w:rPr>
+          <w:rFonts w:ascii="Arial" w:hAnsi="Arial" w:cs="Arial"/>
+          <w:sz w:val="24"/>
+          <w:szCs w:val="24"/>
+        </w:rPr>
+      </w:pPr>
+      <w:r>
+        <w:rPr>
+          <w:rFonts w:ascii="Arial" w:hAnsi="Arial" w:cs="Arial"/>
+          <w:sz w:val="24"/>
+          <w:szCs w:val="24"/>
+        </w:rPr>
+        <w:t xml:space="preserve">Normalmente utilizado para a construção de compiladores, o YACC proporciona uma ferramenta na qual o usuário específica uma estrutura de entrada junto com um código para ser invocado cada vez que uma estrutura é reconhecida. </w:t>
+      </w:r>
+    </w:p>
+    <w:p>
+      <w:pPr>
+        <w:spacing w:line="360" w:lineRule="auto"/>
+        <w:ind w:firstLine="405"/>
+        <w:rPr>
+          <w:rFonts w:ascii="Arial" w:hAnsi="Arial" w:cs="Arial"/>
+          <w:sz w:val="24"/>
+          <w:szCs w:val="24"/>
+        </w:rPr>
+      </w:pPr>
+      <w:r>
+        <w:rPr>
+          <w:rFonts w:ascii="Arial" w:hAnsi="Arial" w:cs="Arial"/>
+          <w:sz w:val="24"/>
+          <w:szCs w:val="24"/>
+        </w:rPr>
+        <w:t xml:space="preserve">A figura 1 mostra o YACC sendo utilizado. </w:t>
+      </w:r>
+      <w:r>
+        <w:rPr>
+          <w:rFonts w:ascii="Arial" w:hAnsi="Arial" w:cs="Arial"/>
+          <w:sz w:val="24"/>
+          <w:szCs w:val="24"/>
+        </w:rPr>
+        <w:t>No painel A</w:t>
+      </w:r>
+      <w:r>
+        <w:rPr>
+          <w:rFonts w:ascii="Arial" w:hAnsi="Arial" w:cs="Arial"/>
+          <w:sz w:val="24"/>
+          <w:szCs w:val="24"/>
+        </w:rPr>
+        <w:t xml:space="preserve"> coluna temos um </w:t>
+      </w:r>
+      <w:r>
+        <w:rPr>
+          <w:rFonts w:ascii="Arial" w:hAnsi="Arial" w:cs="Arial"/>
+          <w:sz w:val="24"/>
+          <w:szCs w:val="24"/>
+        </w:rPr>
+        <w:t xml:space="preserve">trecho de código em </w:t>
+      </w:r>
+      <w:r>
+        <w:rPr>
+          <w:rFonts w:ascii="Arial" w:hAnsi="Arial" w:cs="Arial"/>
+          <w:sz w:val="24"/>
+          <w:szCs w:val="24"/>
+        </w:rPr>
+        <w:t>P</w:t>
+      </w:r>
+      <w:r>
+        <w:rPr>
+          <w:rFonts w:ascii="Arial" w:hAnsi="Arial" w:cs="Arial"/>
+          <w:sz w:val="24"/>
+          <w:szCs w:val="24"/>
+        </w:rPr>
+        <w:t>ascal que será utilizado como entrada para o código YACC, no painel B temos a estrutura definida por um usuário com o YACC e no painel C a saída gerada</w:t>
+      </w:r>
+      <w:r>
+        <w:rPr>
+          <w:rFonts w:ascii="Arial" w:hAnsi="Arial" w:cs="Arial"/>
+          <w:sz w:val="24"/>
+          <w:szCs w:val="24"/>
+        </w:rPr>
+        <w:t xml:space="preserve"> em Java</w:t>
+      </w:r>
+      <w:r>
+        <w:rPr>
+          <w:rFonts w:ascii="Arial" w:hAnsi="Arial" w:cs="Arial"/>
+          <w:sz w:val="24"/>
+          <w:szCs w:val="24"/>
+        </w:rPr>
+        <w:t xml:space="preserve">. Como pode ser visto, o código YACC detecta quando uma linha começa com a palavra-chave </w:t>
+      </w:r>
       <w:r>
         <w:rPr>
           <w:rFonts w:ascii="Arial" w:hAnsi="Arial" w:cs="Arial"/>
@@ -3235,9 +3593,81 @@
           <w:sz w:val="24"/>
           <w:szCs w:val="24"/>
         </w:rPr>
+        <w:t>var</w:t>
+      </w:r>
+      <w:r>
+        <w:rPr>
+          <w:rFonts w:ascii="Arial" w:hAnsi="Arial" w:cs="Arial"/>
+          <w:i/>
+          <w:sz w:val="24"/>
+          <w:szCs w:val="24"/>
+        </w:rPr>
         <w:t xml:space="preserve"> </w:t>
       </w:r>
-      <w:proofErr w:type="spellStart"/>
+      <w:r>
+        <w:rPr>
+          <w:rFonts w:ascii="Arial" w:hAnsi="Arial" w:cs="Arial"/>
+          <w:sz w:val="24"/>
+          <w:szCs w:val="24"/>
+        </w:rPr>
+        <w:t xml:space="preserve">seguida de um dois pontos, </w:t>
+      </w:r>
+      <w:r>
+        <w:rPr>
+          <w:rFonts w:ascii="Arial" w:hAnsi="Arial" w:cs="Arial"/>
+          <w:sz w:val="24"/>
+          <w:szCs w:val="24"/>
+        </w:rPr>
+        <w:t xml:space="preserve">dois </w:t>
+      </w:r>
+      <w:r>
+        <w:rPr>
+          <w:rFonts w:ascii="Arial" w:hAnsi="Arial" w:cs="Arial"/>
+          <w:sz w:val="24"/>
+          <w:szCs w:val="24"/>
+        </w:rPr>
+        <w:t>identificador</w:t>
+      </w:r>
+      <w:r>
+        <w:rPr>
+          <w:rFonts w:ascii="Arial" w:hAnsi="Arial" w:cs="Arial"/>
+          <w:sz w:val="24"/>
+          <w:szCs w:val="24"/>
+        </w:rPr>
+        <w:t>es quaisquer</w:t>
+      </w:r>
+      <w:r>
+        <w:rPr>
+          <w:rFonts w:ascii="Arial" w:hAnsi="Arial" w:cs="Arial"/>
+          <w:sz w:val="24"/>
+          <w:szCs w:val="24"/>
+        </w:rPr>
+        <w:t xml:space="preserve"> e um ponto e vírgula, gerando </w:t>
+      </w:r>
+      <w:r>
+        <w:rPr>
+          <w:rFonts w:ascii="Arial" w:hAnsi="Arial" w:cs="Arial"/>
+          <w:sz w:val="24"/>
+          <w:szCs w:val="24"/>
+        </w:rPr>
+        <w:t>a saída em Java</w:t>
+      </w:r>
+      <w:r>
+        <w:rPr>
+          <w:rFonts w:ascii="Arial" w:hAnsi="Arial" w:cs="Arial"/>
+          <w:sz w:val="24"/>
+          <w:szCs w:val="24"/>
+        </w:rPr>
+        <w:t xml:space="preserve"> </w:t>
+      </w:r>
+      <w:r>
+        <w:rPr>
+          <w:rFonts w:ascii="Arial" w:hAnsi="Arial" w:cs="Arial"/>
+          <w:sz w:val="24"/>
+          <w:szCs w:val="24"/>
+        </w:rPr>
+        <w:t>“</w:t>
+      </w:r>
       <w:r>
         <w:rPr>
           <w:rFonts w:ascii="Arial" w:hAnsi="Arial" w:cs="Arial"/>
@@ -3245,9 +3675,16 @@
           <w:sz w:val="24"/>
           <w:szCs w:val="24"/>
         </w:rPr>
-        <w:t>Another</w:t>
-      </w:r>
-      <w:proofErr w:type="spellEnd"/>
+        <w:t>String x;</w:t>
+      </w:r>
+      <w:r>
+        <w:rPr>
+          <w:rFonts w:ascii="Arial" w:hAnsi="Arial" w:cs="Arial"/>
+          <w:sz w:val="24"/>
+          <w:szCs w:val="24"/>
+        </w:rPr>
+        <w:t xml:space="preserve">”. Em blocos entre colchetes é possível escrever qualquer código em C, portanto poderíamos, por exemplo, fazer a verificação de que se </w:t>
+      </w:r>
       <w:r>
         <w:rPr>
           <w:rFonts w:ascii="Arial" w:hAnsi="Arial" w:cs="Arial"/>
@@ -3255,110 +3692,15 @@
           <w:sz w:val="24"/>
           <w:szCs w:val="24"/>
         </w:rPr>
-        <w:t xml:space="preserve"> </w:t>
-      </w:r>
-      <w:proofErr w:type="spellStart"/>
-      <w:r>
-        <w:rPr>
-          <w:rFonts w:ascii="Arial" w:hAnsi="Arial" w:cs="Arial"/>
-          <w:i/>
-          <w:sz w:val="24"/>
-          <w:szCs w:val="24"/>
-        </w:rPr>
-        <w:t>Compiler</w:t>
-      </w:r>
-      <w:proofErr w:type="spellEnd"/>
-      <w:r>
-        <w:rPr>
-          <w:rFonts w:ascii="Arial" w:hAnsi="Arial" w:cs="Arial"/>
-          <w:i/>
-          <w:sz w:val="24"/>
-          <w:szCs w:val="24"/>
-        </w:rPr>
-        <w:t xml:space="preserve"> </w:t>
-      </w:r>
-      <w:proofErr w:type="spellStart"/>
-      <w:r>
-        <w:rPr>
-          <w:rFonts w:ascii="Arial" w:hAnsi="Arial" w:cs="Arial"/>
-          <w:i/>
-          <w:sz w:val="24"/>
-          <w:szCs w:val="24"/>
-        </w:rPr>
-        <w:t>Compiler</w:t>
-      </w:r>
-      <w:proofErr w:type="spellEnd"/>
-      <w:r>
-        <w:rPr>
-          <w:rFonts w:ascii="Arial" w:hAnsi="Arial" w:cs="Arial"/>
-          <w:sz w:val="24"/>
-          <w:szCs w:val="24"/>
-        </w:rPr>
-        <w:t xml:space="preserve">) </w:t>
-      </w:r>
-      <w:r>
-        <w:rPr>
-          <w:rFonts w:ascii="Arial" w:hAnsi="Arial" w:cs="Arial"/>
-          <w:sz w:val="24"/>
-          <w:szCs w:val="24"/>
-        </w:rPr>
-        <w:t>é um gerador de analisador</w:t>
-      </w:r>
-      <w:r>
-        <w:rPr>
-          <w:rFonts w:ascii="Arial" w:hAnsi="Arial" w:cs="Arial"/>
-          <w:sz w:val="24"/>
-          <w:szCs w:val="24"/>
-        </w:rPr>
-        <w:t>es</w:t>
-      </w:r>
-      <w:r>
-        <w:rPr>
-          <w:rFonts w:ascii="Arial" w:hAnsi="Arial" w:cs="Arial"/>
-          <w:sz w:val="24"/>
-          <w:szCs w:val="24"/>
-        </w:rPr>
-        <w:t xml:space="preserve"> sintático</w:t>
-      </w:r>
-      <w:r>
-        <w:rPr>
-          <w:rFonts w:ascii="Arial" w:hAnsi="Arial" w:cs="Arial"/>
-          <w:sz w:val="24"/>
-          <w:szCs w:val="24"/>
-        </w:rPr>
-        <w:t>s</w:t>
-      </w:r>
-      <w:r>
-        <w:rPr>
-          <w:rFonts w:ascii="Arial" w:hAnsi="Arial" w:cs="Arial"/>
-          <w:sz w:val="24"/>
-          <w:szCs w:val="24"/>
-        </w:rPr>
-        <w:t xml:space="preserve"> LALR</w:t>
-      </w:r>
-      <w:r>
-        <w:rPr>
-          <w:rFonts w:ascii="Arial" w:hAnsi="Arial" w:cs="Arial"/>
-          <w:sz w:val="24"/>
-          <w:szCs w:val="24"/>
-        </w:rPr>
-        <w:t>,</w:t>
-      </w:r>
-      <w:r>
-        <w:rPr>
-          <w:rFonts w:ascii="Arial" w:hAnsi="Arial" w:cs="Arial"/>
-          <w:sz w:val="24"/>
-          <w:szCs w:val="24"/>
-        </w:rPr>
-        <w:t xml:space="preserve"> desenvolvido no começo dos anos 1970 por </w:t>
-      </w:r>
-      <w:r>
-        <w:rPr>
-          <w:rFonts w:ascii="Arial" w:hAnsi="Arial" w:cs="Arial"/>
-          <w:sz w:val="24"/>
-          <w:szCs w:val="24"/>
-        </w:rPr>
-        <w:t xml:space="preserve">Stephen C. Johnson. </w:t>
+        <w:t>String</w:t>
+      </w:r>
+      <w:r>
+        <w:rPr>
+          <w:rFonts w:ascii="Arial" w:hAnsi="Arial" w:cs="Arial"/>
+          <w:sz w:val="24"/>
+          <w:szCs w:val="24"/>
+        </w:rPr>
+        <w:t xml:space="preserve"> é um tipo suportado em nossa estrutura.  </w:t>
       </w:r>
     </w:p>
     <w:p>
@@ -3371,14 +3713,6 @@
           <w:szCs w:val="24"/>
         </w:rPr>
       </w:pPr>
-      <w:r>
-        <w:rPr>
-          <w:rFonts w:ascii="Arial" w:hAnsi="Arial" w:cs="Arial"/>
-          <w:sz w:val="24"/>
-          <w:szCs w:val="24"/>
-        </w:rPr>
-        <w:t xml:space="preserve">Normalmente utilizado para a construção de compiladores, o YACC proporciona uma ferramenta na qual o usuário específica uma estrutura de entrada junto com um código para ser invocado cada vez que uma estrutura é reconhecida. </w:t>
-      </w:r>
     </w:p>
     <w:p>
       <w:pPr>
@@ -3386,209 +3720,6 @@
         <w:ind w:firstLine="405"/>
         <w:rPr>
           <w:rFonts w:ascii="Arial" w:hAnsi="Arial" w:cs="Arial"/>
-          <w:sz w:val="24"/>
-          <w:szCs w:val="24"/>
-        </w:rPr>
-      </w:pPr>
-      <w:r>
-        <w:rPr>
-          <w:rFonts w:ascii="Arial" w:hAnsi="Arial" w:cs="Arial"/>
-          <w:sz w:val="24"/>
-          <w:szCs w:val="24"/>
-        </w:rPr>
-        <w:lastRenderedPageBreak/>
-        <w:t xml:space="preserve">A figura 1 mostra o YACC sendo utilizado. </w:t>
-      </w:r>
-      <w:r>
-        <w:rPr>
-          <w:rFonts w:ascii="Arial" w:hAnsi="Arial" w:cs="Arial"/>
-          <w:sz w:val="24"/>
-          <w:szCs w:val="24"/>
-        </w:rPr>
-        <w:t>No painel A</w:t>
-      </w:r>
-      <w:r>
-        <w:rPr>
-          <w:rFonts w:ascii="Arial" w:hAnsi="Arial" w:cs="Arial"/>
-          <w:sz w:val="24"/>
-          <w:szCs w:val="24"/>
-        </w:rPr>
-        <w:t xml:space="preserve"> coluna temos um </w:t>
-      </w:r>
-      <w:r>
-        <w:rPr>
-          <w:rFonts w:ascii="Arial" w:hAnsi="Arial" w:cs="Arial"/>
-          <w:sz w:val="24"/>
-          <w:szCs w:val="24"/>
-        </w:rPr>
-        <w:t xml:space="preserve">trecho de código em </w:t>
-      </w:r>
-      <w:r>
-        <w:rPr>
-          <w:rFonts w:ascii="Arial" w:hAnsi="Arial" w:cs="Arial"/>
-          <w:sz w:val="24"/>
-          <w:szCs w:val="24"/>
-        </w:rPr>
-        <w:t>P</w:t>
-      </w:r>
-      <w:r>
-        <w:rPr>
-          <w:rFonts w:ascii="Arial" w:hAnsi="Arial" w:cs="Arial"/>
-          <w:sz w:val="24"/>
-          <w:szCs w:val="24"/>
-        </w:rPr>
-        <w:t>ascal que será utilizado como entrada para o código YACC, no painel B temos a estrutura definida por um usuário com o YACC e no painel C a saída gerada</w:t>
-      </w:r>
-      <w:r>
-        <w:rPr>
-          <w:rFonts w:ascii="Arial" w:hAnsi="Arial" w:cs="Arial"/>
-          <w:sz w:val="24"/>
-          <w:szCs w:val="24"/>
-        </w:rPr>
-        <w:t xml:space="preserve"> em Java</w:t>
-      </w:r>
-      <w:r>
-        <w:rPr>
-          <w:rFonts w:ascii="Arial" w:hAnsi="Arial" w:cs="Arial"/>
-          <w:sz w:val="24"/>
-          <w:szCs w:val="24"/>
-        </w:rPr>
-        <w:t xml:space="preserve">. Como pode ser visto, o código YACC detecta quando uma linha começa com a palavra-chave </w:t>
-      </w:r>
-      <w:r>
-        <w:rPr>
-          <w:rFonts w:ascii="Arial" w:hAnsi="Arial" w:cs="Arial"/>
-          <w:i/>
-          <w:sz w:val="24"/>
-          <w:szCs w:val="24"/>
-        </w:rPr>
-        <w:t>var</w:t>
-      </w:r>
-      <w:r>
-        <w:rPr>
-          <w:rFonts w:ascii="Arial" w:hAnsi="Arial" w:cs="Arial"/>
-          <w:i/>
-          <w:sz w:val="24"/>
-          <w:szCs w:val="24"/>
-        </w:rPr>
-        <w:t xml:space="preserve"> </w:t>
-      </w:r>
-      <w:r>
-        <w:rPr>
-          <w:rFonts w:ascii="Arial" w:hAnsi="Arial" w:cs="Arial"/>
-          <w:sz w:val="24"/>
-          <w:szCs w:val="24"/>
-        </w:rPr>
-        <w:t xml:space="preserve">seguida de um dois pontos, </w:t>
-      </w:r>
-      <w:r>
-        <w:rPr>
-          <w:rFonts w:ascii="Arial" w:hAnsi="Arial" w:cs="Arial"/>
-          <w:sz w:val="24"/>
-          <w:szCs w:val="24"/>
-        </w:rPr>
-        <w:t xml:space="preserve">dois </w:t>
-      </w:r>
-      <w:r>
-        <w:rPr>
-          <w:rFonts w:ascii="Arial" w:hAnsi="Arial" w:cs="Arial"/>
-          <w:sz w:val="24"/>
-          <w:szCs w:val="24"/>
-        </w:rPr>
-        <w:t>identificador</w:t>
-      </w:r>
-      <w:r>
-        <w:rPr>
-          <w:rFonts w:ascii="Arial" w:hAnsi="Arial" w:cs="Arial"/>
-          <w:sz w:val="24"/>
-          <w:szCs w:val="24"/>
-        </w:rPr>
-        <w:t>es quaisquer</w:t>
-      </w:r>
-      <w:r>
-        <w:rPr>
-          <w:rFonts w:ascii="Arial" w:hAnsi="Arial" w:cs="Arial"/>
-          <w:sz w:val="24"/>
-          <w:szCs w:val="24"/>
-        </w:rPr>
-        <w:t xml:space="preserve"> e um ponto e vírgula, gerando </w:t>
-      </w:r>
-      <w:r>
-        <w:rPr>
-          <w:rFonts w:ascii="Arial" w:hAnsi="Arial" w:cs="Arial"/>
-          <w:sz w:val="24"/>
-          <w:szCs w:val="24"/>
-        </w:rPr>
-        <w:t>a saída em Java</w:t>
-      </w:r>
-      <w:r>
-        <w:rPr>
-          <w:rFonts w:ascii="Arial" w:hAnsi="Arial" w:cs="Arial"/>
-          <w:sz w:val="24"/>
-          <w:szCs w:val="24"/>
-        </w:rPr>
-        <w:t xml:space="preserve"> </w:t>
-      </w:r>
-      <w:r>
-        <w:rPr>
-          <w:rFonts w:ascii="Arial" w:hAnsi="Arial" w:cs="Arial"/>
-          <w:sz w:val="24"/>
-          <w:szCs w:val="24"/>
-        </w:rPr>
-        <w:t>“</w:t>
-      </w:r>
-      <w:r>
-        <w:rPr>
-          <w:rFonts w:ascii="Arial" w:hAnsi="Arial" w:cs="Arial"/>
-          <w:i/>
-          <w:sz w:val="24"/>
-          <w:szCs w:val="24"/>
-        </w:rPr>
-        <w:t>String x;</w:t>
-      </w:r>
-      <w:r>
-        <w:rPr>
-          <w:rFonts w:ascii="Arial" w:hAnsi="Arial" w:cs="Arial"/>
-          <w:sz w:val="24"/>
-          <w:szCs w:val="24"/>
-        </w:rPr>
-        <w:t xml:space="preserve">”. Em blocos entre colchetes é possível escrever qualquer código em C, portanto poderíamos, por exemplo, fazer a verificação de que se </w:t>
-      </w:r>
-      <w:r>
-        <w:rPr>
-          <w:rFonts w:ascii="Arial" w:hAnsi="Arial" w:cs="Arial"/>
-          <w:i/>
-          <w:sz w:val="24"/>
-          <w:szCs w:val="24"/>
-        </w:rPr>
-        <w:t>String</w:t>
-      </w:r>
-      <w:r>
-        <w:rPr>
-          <w:rFonts w:ascii="Arial" w:hAnsi="Arial" w:cs="Arial"/>
-          <w:sz w:val="24"/>
-          <w:szCs w:val="24"/>
-        </w:rPr>
-        <w:t xml:space="preserve"> é um tipo suportado em nossa estrutura.  </w:t>
-      </w:r>
-    </w:p>
-    <w:p>
-      <w:pPr>
-        <w:spacing w:line="360" w:lineRule="auto"/>
-        <w:ind w:firstLine="405"/>
-        <w:rPr>
-          <w:rFonts w:ascii="Arial" w:hAnsi="Arial" w:cs="Arial"/>
-          <w:sz w:val="24"/>
-          <w:szCs w:val="24"/>
-        </w:rPr>
-      </w:pPr>
-    </w:p>
-    <w:p>
-      <w:pPr>
-        <w:spacing w:line="360" w:lineRule="auto"/>
-        <w:ind w:firstLine="405"/>
-        <w:rPr>
-          <w:rFonts w:ascii="Arial" w:hAnsi="Arial" w:cs="Arial"/>
           <w:b/>
           <w:sz w:val="24"/>
           <w:szCs w:val="24"/>
@@ -3606,7 +3737,7 @@
     </w:p>
     <w:p>
       <w:pPr>
-        <w:pStyle w:val="PargrafodaLista"/>
+        <w:pStyle w:val="ListParagraph"/>
         <w:numPr>
           <w:ilvl w:val="1"/>
           <w:numId w:val="4"/>
@@ -3736,7 +3867,16 @@
           <w:sz w:val="24"/>
           <w:szCs w:val="24"/>
         </w:rPr>
-        <w:t xml:space="preserve"> A sequência de caracteres de entrada é estruturada como uma lista de símbolos</w:t>
+        <w:t xml:space="preserve"> A sequência de </w:t>
+      </w:r>
+      <w:r>
+        <w:rPr>
+          <w:rFonts w:ascii="Arial" w:hAnsi="Arial" w:cs="Arial"/>
+          <w:sz w:val="24"/>
+          <w:szCs w:val="24"/>
+        </w:rPr>
+        <w:lastRenderedPageBreak/>
+        <w:t>caracteres de entrada é estruturada como uma lista de símbolos</w:t>
       </w:r>
       <w:r>
         <w:rPr>
@@ -3765,7 +3905,6 @@
           <w:szCs w:val="24"/>
         </w:rPr>
       </w:pPr>
-      <w:proofErr w:type="gramStart"/>
       <w:r>
         <w:rPr>
           <w:rFonts w:ascii="Arial" w:hAnsi="Arial" w:cs="Arial"/>
@@ -3811,7 +3950,6 @@
         </w:rPr>
         <w:t xml:space="preserve"> Lex</w:t>
       </w:r>
-      <w:proofErr w:type="gramEnd"/>
     </w:p>
     <w:p>
       <w:pPr>
@@ -3856,16 +3994,330 @@
           <w:sz w:val="24"/>
           <w:szCs w:val="24"/>
         </w:rPr>
+        <w:t xml:space="preserve">Um código que utiliza Lex pode ser dividido em duas partes, a declaração da expressão regular e a sequência de ações de devem ser executadas quando essa expressão </w:t>
+      </w:r>
+      <w:r>
+        <w:rPr>
+          <w:rFonts w:ascii="Arial" w:hAnsi="Arial" w:cs="Arial"/>
+          <w:sz w:val="24"/>
+          <w:szCs w:val="24"/>
+        </w:rPr>
+        <w:t>é reconhecida.</w:t>
+      </w:r>
+    </w:p>
+    <w:p>
+      <w:pPr>
+        <w:spacing w:line="360" w:lineRule="auto"/>
+        <w:ind w:firstLine="708"/>
+        <w:rPr>
+          <w:rFonts w:ascii="Arial" w:hAnsi="Arial" w:cs="Arial"/>
+          <w:sz w:val="24"/>
+          <w:szCs w:val="24"/>
+        </w:rPr>
+      </w:pPr>
+      <w:r>
+        <w:rPr>
+          <w:rFonts w:ascii="Arial" w:hAnsi="Arial" w:cs="Arial"/>
+          <w:sz w:val="24"/>
+          <w:szCs w:val="24"/>
+        </w:rPr>
+        <w:t>A figura 2 mostra um trecho de código que utiliza Lex. Na parte superior temos a expressão que vai reconhecer qualquer sequência de caracteres que comece com uma letra (maiúscula ou minúscula) e o restante de qualquer letra ou número. Na parte inferior temos o código que deve ser executado quando a expressão for reconhecida, nesse caso só imprime um texto no terminal.</w:t>
+      </w:r>
+    </w:p>
+    <w:p>
+      <w:pPr>
+        <w:spacing w:line="360" w:lineRule="auto"/>
+        <w:ind w:firstLine="708"/>
+        <w:rPr>
+          <w:rFonts w:ascii="Arial" w:hAnsi="Arial" w:cs="Arial"/>
+          <w:sz w:val="24"/>
+          <w:szCs w:val="24"/>
+        </w:rPr>
+      </w:pPr>
+    </w:p>
+    <w:p>
+      <w:pPr>
+        <w:spacing w:line="360" w:lineRule="auto"/>
+        <w:ind w:firstLine="708"/>
+        <w:rPr>
+          <w:rFonts w:ascii="Arial" w:hAnsi="Arial" w:cs="Arial"/>
+          <w:sz w:val="24"/>
+          <w:szCs w:val="24"/>
+        </w:rPr>
+      </w:pPr>
+      <w:r>
+        <w:rPr>
+          <w:rFonts w:ascii="Arial" w:hAnsi="Arial" w:cs="Arial"/>
+          <w:b/>
+          <w:sz w:val="24"/>
+          <w:szCs w:val="24"/>
+        </w:rPr>
+        <w:t>FAZER IMAGEM</w:t>
+      </w:r>
+      <w:r>
+        <w:rPr>
+          <w:rFonts w:ascii="Arial" w:hAnsi="Arial" w:cs="Arial"/>
+          <w:b/>
+          <w:sz w:val="24"/>
+          <w:szCs w:val="24"/>
+        </w:rPr>
+        <w:t xml:space="preserve"> (ou talvez código mesmo)</w:t>
+      </w:r>
+      <w:r>
+        <w:rPr>
+          <w:rFonts w:ascii="Arial" w:hAnsi="Arial" w:cs="Arial"/>
+          <w:b/>
+          <w:sz w:val="24"/>
+          <w:szCs w:val="24"/>
+        </w:rPr>
+        <w:t xml:space="preserve"> COM O CODIGO ABAIXO:</w:t>
+      </w:r>
+    </w:p>
+    <w:p>
+      <w:pPr>
+        <w:spacing w:line="360" w:lineRule="auto"/>
+        <w:ind w:firstLine="708"/>
+        <w:rPr>
+          <w:rFonts w:ascii="Arial" w:hAnsi="Arial" w:cs="Arial"/>
+          <w:sz w:val="24"/>
+          <w:szCs w:val="24"/>
+        </w:rPr>
+      </w:pPr>
+      <w:r>
+        <w:rPr>
+          <w:rFonts w:ascii="Arial" w:hAnsi="Arial" w:cs="Arial"/>
+          <w:sz w:val="24"/>
+          <w:szCs w:val="24"/>
+        </w:rPr>
+        <w:t>ident [a-zA-Z][a-zA-Z1-9_]*</w:t>
+      </w:r>
+    </w:p>
+    <w:p>
+      <w:pPr>
+        <w:spacing w:line="360" w:lineRule="auto"/>
+        <w:ind w:firstLine="708"/>
+        <w:rPr>
+          <w:rFonts w:ascii="Arial" w:hAnsi="Arial" w:cs="Arial"/>
+          <w:sz w:val="24"/>
+          <w:szCs w:val="24"/>
+        </w:rPr>
+      </w:pPr>
+    </w:p>
+    <w:p>
+      <w:pPr>
+        <w:spacing w:line="360" w:lineRule="auto"/>
+        <w:ind w:firstLine="708"/>
+        <w:rPr>
+          <w:rFonts w:ascii="Arial" w:hAnsi="Arial" w:cs="Arial"/>
+          <w:sz w:val="24"/>
+          <w:szCs w:val="24"/>
+        </w:rPr>
+      </w:pPr>
+      <w:r>
+        <w:rPr>
+          <w:rFonts w:ascii="Arial" w:hAnsi="Arial" w:cs="Arial"/>
+          <w:sz w:val="24"/>
+          <w:szCs w:val="24"/>
+        </w:rPr>
+        <w:t xml:space="preserve">{ident} { printf(“encontrei um identificador válido!” </w:t>
+      </w:r>
+      <w:r>
+        <w:rPr>
+          <w:rFonts w:ascii="Arial" w:hAnsi="Arial" w:cs="Arial"/>
+          <w:sz w:val="24"/>
+          <w:szCs w:val="24"/>
+        </w:rPr>
+        <w:t xml:space="preserve">) </w:t>
+      </w:r>
+      <w:r>
+        <w:rPr>
+          <w:rFonts w:ascii="Arial" w:hAnsi="Arial" w:cs="Arial"/>
+          <w:sz w:val="24"/>
+          <w:szCs w:val="24"/>
+        </w:rPr>
+        <w:t>}</w:t>
+      </w:r>
+    </w:p>
+    <w:p>
+      <w:pPr>
+        <w:spacing w:line="360" w:lineRule="auto"/>
+        <w:ind w:firstLine="708"/>
+        <w:rPr>
+          <w:rFonts w:ascii="Arial" w:hAnsi="Arial" w:cs="Arial"/>
+          <w:sz w:val="24"/>
+          <w:szCs w:val="24"/>
+        </w:rPr>
+      </w:pPr>
+    </w:p>
+    <w:p>
+      <w:pPr>
+        <w:spacing w:line="360" w:lineRule="auto"/>
+        <w:ind w:firstLine="708"/>
+        <w:rPr>
+          <w:rFonts w:ascii="Arial" w:hAnsi="Arial" w:cs="Arial"/>
+          <w:sz w:val="24"/>
+          <w:szCs w:val="24"/>
+        </w:rPr>
+      </w:pPr>
+      <w:r>
+        <w:rPr>
+          <w:rFonts w:ascii="Arial" w:hAnsi="Arial" w:cs="Arial"/>
+          <w:sz w:val="24"/>
+          <w:szCs w:val="24"/>
+        </w:rPr>
+        <w:t xml:space="preserve">Como o Lex </w:t>
+      </w:r>
+      <w:r>
+        <w:rPr>
+          <w:rFonts w:ascii="Arial" w:hAnsi="Arial" w:cs="Arial"/>
+          <w:sz w:val="24"/>
+          <w:szCs w:val="24"/>
+        </w:rPr>
+        <w:t xml:space="preserve">só consegue trabalhar com máquinas de estado finito e o YACC não consegue ler simples entradas de dados, trabalhando apenas com uma séria de </w:t>
+      </w:r>
+      <w:r>
+        <w:rPr>
+          <w:rFonts w:ascii="Arial" w:hAnsi="Arial" w:cs="Arial"/>
+          <w:i/>
+          <w:sz w:val="24"/>
+          <w:szCs w:val="24"/>
+        </w:rPr>
+        <w:t>tokens</w:t>
+      </w:r>
+      <w:r>
+        <w:rPr>
+          <w:rFonts w:ascii="Arial" w:hAnsi="Arial" w:cs="Arial"/>
+          <w:i/>
+          <w:sz w:val="24"/>
+          <w:szCs w:val="24"/>
+        </w:rPr>
+        <w:t xml:space="preserve">, </w:t>
+      </w:r>
+      <w:r>
+        <w:rPr>
+          <w:rFonts w:ascii="Arial" w:hAnsi="Arial" w:cs="Arial"/>
+          <w:sz w:val="24"/>
+          <w:szCs w:val="24"/>
+        </w:rPr>
+        <w:t>eles são utilizados em conjunto</w:t>
+      </w:r>
+      <w:r>
+        <w:rPr>
+          <w:rFonts w:ascii="Arial" w:hAnsi="Arial" w:cs="Arial"/>
+          <w:sz w:val="24"/>
+          <w:szCs w:val="24"/>
+        </w:rPr>
+        <w:t>, da forma que o Lex serve como um p</w:t>
+      </w:r>
+      <w:r>
+        <w:rPr>
+          <w:rFonts w:ascii="Arial" w:hAnsi="Arial" w:cs="Arial"/>
+          <w:sz w:val="24"/>
+          <w:szCs w:val="24"/>
+        </w:rPr>
+        <w:t>ré-processador</w:t>
+      </w:r>
+      <w:r>
+        <w:rPr>
+          <w:rFonts w:ascii="Arial" w:hAnsi="Arial" w:cs="Arial"/>
+          <w:sz w:val="24"/>
+          <w:szCs w:val="24"/>
+        </w:rPr>
+        <w:t xml:space="preserve"> do YACC gerando os </w:t>
+      </w:r>
+      <w:r>
+        <w:rPr>
+          <w:rFonts w:ascii="Arial" w:hAnsi="Arial" w:cs="Arial"/>
+          <w:i/>
+          <w:sz w:val="24"/>
+          <w:szCs w:val="24"/>
+        </w:rPr>
+        <w:t xml:space="preserve">tokens </w:t>
+      </w:r>
+      <w:r>
+        <w:rPr>
+          <w:rFonts w:ascii="Arial" w:hAnsi="Arial" w:cs="Arial"/>
+          <w:sz w:val="24"/>
+          <w:szCs w:val="24"/>
+        </w:rPr>
+        <w:t xml:space="preserve">que ele necessita. A </w:t>
+      </w:r>
+      <w:r>
+        <w:rPr>
+          <w:rFonts w:ascii="Arial" w:hAnsi="Arial" w:cs="Arial"/>
+          <w:sz w:val="24"/>
+          <w:szCs w:val="24"/>
+        </w:rPr>
         <w:lastRenderedPageBreak/>
-        <w:t xml:space="preserve">Um código que utiliza Lex pode ser dividido em duas partes, a declaração da expressão regular e a sequência de ações de devem ser executadas quando essa expressão </w:t>
-      </w:r>
-      <w:r>
-        <w:rPr>
-          <w:rFonts w:ascii="Arial" w:hAnsi="Arial" w:cs="Arial"/>
-          <w:sz w:val="24"/>
-          <w:szCs w:val="24"/>
-        </w:rPr>
-        <w:t>é reconhecida.</w:t>
+        <w:t xml:space="preserve">figura 3 e 4 explicam essa relação. O Lex recebe a entrada de dados e as expressões regulares, gerando a rotina chamada </w:t>
+      </w:r>
+      <w:r>
+        <w:rPr>
+          <w:rFonts w:ascii="Arial" w:hAnsi="Arial" w:cs="Arial"/>
+          <w:i/>
+          <w:sz w:val="24"/>
+          <w:szCs w:val="24"/>
+        </w:rPr>
+        <w:t>yylex</w:t>
+      </w:r>
+      <w:r>
+        <w:rPr>
+          <w:rFonts w:ascii="Arial" w:hAnsi="Arial" w:cs="Arial"/>
+          <w:i/>
+          <w:sz w:val="24"/>
+          <w:szCs w:val="24"/>
+        </w:rPr>
+        <w:t xml:space="preserve">, </w:t>
+      </w:r>
+      <w:r>
+        <w:rPr>
+          <w:rFonts w:ascii="Arial" w:hAnsi="Arial" w:cs="Arial"/>
+          <w:sz w:val="24"/>
+          <w:szCs w:val="24"/>
+        </w:rPr>
+        <w:t>a saída gerada serve como entrada para a roti</w:t>
+      </w:r>
+      <w:r>
+        <w:rPr>
+          <w:rFonts w:ascii="Arial" w:hAnsi="Arial" w:cs="Arial"/>
+          <w:sz w:val="24"/>
+          <w:szCs w:val="24"/>
+        </w:rPr>
+        <w:t xml:space="preserve">na </w:t>
+      </w:r>
+      <w:r>
+        <w:rPr>
+          <w:rFonts w:ascii="Arial" w:hAnsi="Arial" w:cs="Arial"/>
+          <w:i/>
+          <w:sz w:val="24"/>
+          <w:szCs w:val="24"/>
+        </w:rPr>
+        <w:t xml:space="preserve">yyparse </w:t>
+      </w:r>
+      <w:r>
+        <w:rPr>
+          <w:rFonts w:ascii="Arial" w:hAnsi="Arial" w:cs="Arial"/>
+          <w:sz w:val="24"/>
+          <w:szCs w:val="24"/>
+        </w:rPr>
+        <w:t xml:space="preserve">criada pelo YACC usando as regras gramaticais. Portanto, cada vez que o YACC precisa de um novo </w:t>
+      </w:r>
+      <w:r>
+        <w:rPr>
+          <w:rFonts w:ascii="Arial" w:hAnsi="Arial" w:cs="Arial"/>
+          <w:i/>
+          <w:sz w:val="24"/>
+          <w:szCs w:val="24"/>
+        </w:rPr>
+        <w:t>token</w:t>
+      </w:r>
+      <w:r>
+        <w:rPr>
+          <w:rFonts w:ascii="Arial" w:hAnsi="Arial" w:cs="Arial"/>
+          <w:sz w:val="24"/>
+          <w:szCs w:val="24"/>
+        </w:rPr>
+        <w:t xml:space="preserve"> ele invoca o Lex, que processa os dados de entrada e retorna a primeira expressão identificada.</w:t>
       </w:r>
     </w:p>
     <w:p>
@@ -3878,14 +4330,6 @@
           <w:szCs w:val="24"/>
         </w:rPr>
       </w:pPr>
-      <w:r>
-        <w:rPr>
-          <w:rFonts w:ascii="Arial" w:hAnsi="Arial" w:cs="Arial"/>
-          <w:sz w:val="24"/>
-          <w:szCs w:val="24"/>
-        </w:rPr>
-        <w:t>A figura 2 mostra um trecho de código que utiliza Lex. Na parte superior temos a expressão que vai reconhecer qualquer sequência de caracteres que comece com uma letra (maiúscula ou minúscula) e o restante de qualquer letra ou número. Na parte inferior temos o código que deve ser executado quando a expressão for reconhecida, nesse caso só imprime um texto no terminal.</w:t>
-      </w:r>
     </w:p>
     <w:p>
       <w:pPr>
@@ -3908,308 +4352,10 @@
           <w:szCs w:val="24"/>
         </w:rPr>
       </w:pPr>
-      <w:r>
-        <w:rPr>
-          <w:rFonts w:ascii="Arial" w:hAnsi="Arial" w:cs="Arial"/>
-          <w:b/>
-          <w:sz w:val="24"/>
-          <w:szCs w:val="24"/>
-        </w:rPr>
-        <w:t>FAZER IMAGEM</w:t>
-      </w:r>
-      <w:r>
-        <w:rPr>
-          <w:rFonts w:ascii="Arial" w:hAnsi="Arial" w:cs="Arial"/>
-          <w:b/>
-          <w:sz w:val="24"/>
-          <w:szCs w:val="24"/>
-        </w:rPr>
-        <w:t xml:space="preserve"> (ou talvez código mesmo)</w:t>
-      </w:r>
-      <w:r>
-        <w:rPr>
-          <w:rFonts w:ascii="Arial" w:hAnsi="Arial" w:cs="Arial"/>
-          <w:b/>
-          <w:sz w:val="24"/>
-          <w:szCs w:val="24"/>
-        </w:rPr>
-        <w:t xml:space="preserve"> COM O CODIGO ABAIXO:</w:t>
-      </w:r>
-    </w:p>
-    <w:p>
-      <w:pPr>
-        <w:spacing w:line="360" w:lineRule="auto"/>
-        <w:ind w:firstLine="708"/>
-        <w:rPr>
-          <w:rFonts w:ascii="Arial" w:hAnsi="Arial" w:cs="Arial"/>
-          <w:sz w:val="24"/>
-          <w:szCs w:val="24"/>
-        </w:rPr>
-      </w:pPr>
-      <w:r>
-        <w:rPr>
-          <w:rFonts w:ascii="Arial" w:hAnsi="Arial" w:cs="Arial"/>
-          <w:sz w:val="24"/>
-          <w:szCs w:val="24"/>
-        </w:rPr>
-        <w:t>ident [a-zA-Z][a-zA-Z1-9_]*</w:t>
-      </w:r>
-    </w:p>
-    <w:p>
-      <w:pPr>
-        <w:spacing w:line="360" w:lineRule="auto"/>
-        <w:ind w:firstLine="708"/>
-        <w:rPr>
-          <w:rFonts w:ascii="Arial" w:hAnsi="Arial" w:cs="Arial"/>
-          <w:sz w:val="24"/>
-          <w:szCs w:val="24"/>
-        </w:rPr>
-      </w:pPr>
-    </w:p>
-    <w:p>
-      <w:pPr>
-        <w:spacing w:line="360" w:lineRule="auto"/>
-        <w:ind w:firstLine="708"/>
-        <w:rPr>
-          <w:rFonts w:ascii="Arial" w:hAnsi="Arial" w:cs="Arial"/>
-          <w:sz w:val="24"/>
-          <w:szCs w:val="24"/>
-        </w:rPr>
-      </w:pPr>
-      <w:r>
-        <w:rPr>
-          <w:rFonts w:ascii="Arial" w:hAnsi="Arial" w:cs="Arial"/>
-          <w:sz w:val="24"/>
-          <w:szCs w:val="24"/>
-        </w:rPr>
-        <w:t xml:space="preserve">{ident} { printf(“encontrei um identificador válido!” </w:t>
-      </w:r>
-      <w:r>
-        <w:rPr>
-          <w:rFonts w:ascii="Arial" w:hAnsi="Arial" w:cs="Arial"/>
-          <w:sz w:val="24"/>
-          <w:szCs w:val="24"/>
-        </w:rPr>
-        <w:t xml:space="preserve">) </w:t>
-      </w:r>
-      <w:r>
-        <w:rPr>
-          <w:rFonts w:ascii="Arial" w:hAnsi="Arial" w:cs="Arial"/>
-          <w:sz w:val="24"/>
-          <w:szCs w:val="24"/>
-        </w:rPr>
-        <w:t>}</w:t>
-      </w:r>
-    </w:p>
-    <w:p>
-      <w:pPr>
-        <w:spacing w:line="360" w:lineRule="auto"/>
-        <w:ind w:firstLine="708"/>
-        <w:rPr>
-          <w:rFonts w:ascii="Arial" w:hAnsi="Arial" w:cs="Arial"/>
-          <w:sz w:val="24"/>
-          <w:szCs w:val="24"/>
-        </w:rPr>
-      </w:pPr>
-    </w:p>
-    <w:p>
-      <w:pPr>
-        <w:spacing w:line="360" w:lineRule="auto"/>
-        <w:ind w:firstLine="708"/>
-        <w:rPr>
-          <w:rFonts w:ascii="Arial" w:hAnsi="Arial" w:cs="Arial"/>
-          <w:sz w:val="24"/>
-          <w:szCs w:val="24"/>
-        </w:rPr>
-      </w:pPr>
-      <w:r>
-        <w:rPr>
-          <w:rFonts w:ascii="Arial" w:hAnsi="Arial" w:cs="Arial"/>
-          <w:sz w:val="24"/>
-          <w:szCs w:val="24"/>
-        </w:rPr>
-        <w:t xml:space="preserve">Como o Lex </w:t>
-      </w:r>
-      <w:r>
-        <w:rPr>
-          <w:rFonts w:ascii="Arial" w:hAnsi="Arial" w:cs="Arial"/>
-          <w:sz w:val="24"/>
-          <w:szCs w:val="24"/>
-        </w:rPr>
-        <w:t xml:space="preserve">só consegue trabalhar com máquinas de estado finito e o YACC não consegue ler simples entradas de dados, trabalhando apenas com uma séria de </w:t>
-      </w:r>
-      <w:r>
-        <w:rPr>
-          <w:rFonts w:ascii="Arial" w:hAnsi="Arial" w:cs="Arial"/>
-          <w:i/>
-          <w:sz w:val="24"/>
-          <w:szCs w:val="24"/>
-        </w:rPr>
-        <w:t>tokens</w:t>
-      </w:r>
-      <w:r>
-        <w:rPr>
-          <w:rFonts w:ascii="Arial" w:hAnsi="Arial" w:cs="Arial"/>
-          <w:i/>
-          <w:sz w:val="24"/>
-          <w:szCs w:val="24"/>
-        </w:rPr>
-        <w:t xml:space="preserve">, </w:t>
-      </w:r>
-      <w:r>
-        <w:rPr>
-          <w:rFonts w:ascii="Arial" w:hAnsi="Arial" w:cs="Arial"/>
-          <w:sz w:val="24"/>
-          <w:szCs w:val="24"/>
-        </w:rPr>
-        <w:t>eles são utilizados em conjunto</w:t>
-      </w:r>
-      <w:r>
-        <w:rPr>
-          <w:rFonts w:ascii="Arial" w:hAnsi="Arial" w:cs="Arial"/>
-          <w:sz w:val="24"/>
-          <w:szCs w:val="24"/>
-        </w:rPr>
-        <w:t>, da forma que o Lex serve como um p</w:t>
-      </w:r>
-      <w:r>
-        <w:rPr>
-          <w:rFonts w:ascii="Arial" w:hAnsi="Arial" w:cs="Arial"/>
-          <w:sz w:val="24"/>
-          <w:szCs w:val="24"/>
-        </w:rPr>
-        <w:t>ré-processador</w:t>
-      </w:r>
-      <w:r>
-        <w:rPr>
-          <w:rFonts w:ascii="Arial" w:hAnsi="Arial" w:cs="Arial"/>
-          <w:sz w:val="24"/>
-          <w:szCs w:val="24"/>
-        </w:rPr>
-        <w:t xml:space="preserve"> do YACC gerando os </w:t>
-      </w:r>
-      <w:r>
-        <w:rPr>
-          <w:rFonts w:ascii="Arial" w:hAnsi="Arial" w:cs="Arial"/>
-          <w:i/>
-          <w:sz w:val="24"/>
-          <w:szCs w:val="24"/>
-        </w:rPr>
-        <w:t xml:space="preserve">tokens </w:t>
-      </w:r>
-      <w:r>
-        <w:rPr>
-          <w:rFonts w:ascii="Arial" w:hAnsi="Arial" w:cs="Arial"/>
-          <w:sz w:val="24"/>
-          <w:szCs w:val="24"/>
-        </w:rPr>
-        <w:t xml:space="preserve">que ele necessita. A figura 3 e 4 explicam essa relação. O Lex recebe a entrada de dados e as expressões regulares, gerando a rotina chamada </w:t>
-      </w:r>
-      <w:r>
-        <w:rPr>
-          <w:rFonts w:ascii="Arial" w:hAnsi="Arial" w:cs="Arial"/>
-          <w:i/>
-          <w:sz w:val="24"/>
-          <w:szCs w:val="24"/>
-        </w:rPr>
-        <w:t>yylex</w:t>
-      </w:r>
-      <w:r>
-        <w:rPr>
-          <w:rFonts w:ascii="Arial" w:hAnsi="Arial" w:cs="Arial"/>
-          <w:i/>
-          <w:sz w:val="24"/>
-          <w:szCs w:val="24"/>
-        </w:rPr>
-        <w:t xml:space="preserve">, </w:t>
-      </w:r>
-      <w:r>
-        <w:rPr>
-          <w:rFonts w:ascii="Arial" w:hAnsi="Arial" w:cs="Arial"/>
-          <w:sz w:val="24"/>
-          <w:szCs w:val="24"/>
-        </w:rPr>
-        <w:t>a saída gerada serve como entrada para a roti</w:t>
-      </w:r>
-      <w:r>
-        <w:rPr>
-          <w:rFonts w:ascii="Arial" w:hAnsi="Arial" w:cs="Arial"/>
-          <w:sz w:val="24"/>
-          <w:szCs w:val="24"/>
-        </w:rPr>
-        <w:t xml:space="preserve">na </w:t>
-      </w:r>
-      <w:r>
-        <w:rPr>
-          <w:rFonts w:ascii="Arial" w:hAnsi="Arial" w:cs="Arial"/>
-          <w:i/>
-          <w:sz w:val="24"/>
-          <w:szCs w:val="24"/>
-        </w:rPr>
-        <w:t xml:space="preserve">yyparse </w:t>
-      </w:r>
-      <w:r>
-        <w:rPr>
-          <w:rFonts w:ascii="Arial" w:hAnsi="Arial" w:cs="Arial"/>
-          <w:sz w:val="24"/>
-          <w:szCs w:val="24"/>
-        </w:rPr>
-        <w:t xml:space="preserve">criada pelo YACC usando as regras gramaticais. Portanto, cada vez que o YACC precisa de um novo </w:t>
-      </w:r>
-      <w:r>
-        <w:rPr>
-          <w:rFonts w:ascii="Arial" w:hAnsi="Arial" w:cs="Arial"/>
-          <w:i/>
-          <w:sz w:val="24"/>
-          <w:szCs w:val="24"/>
-        </w:rPr>
-        <w:t>token</w:t>
-      </w:r>
-      <w:r>
-        <w:rPr>
-          <w:rFonts w:ascii="Arial" w:hAnsi="Arial" w:cs="Arial"/>
-          <w:sz w:val="24"/>
-          <w:szCs w:val="24"/>
-        </w:rPr>
-        <w:t xml:space="preserve"> ele invoca o Lex, que processa os dados de entrada e retorna a primeira expressão identificada.</w:t>
-      </w:r>
-    </w:p>
-    <w:p>
-      <w:pPr>
-        <w:spacing w:line="360" w:lineRule="auto"/>
-        <w:ind w:firstLine="708"/>
-        <w:rPr>
-          <w:rFonts w:ascii="Arial" w:hAnsi="Arial" w:cs="Arial"/>
-          <w:sz w:val="24"/>
-          <w:szCs w:val="24"/>
-        </w:rPr>
-      </w:pPr>
-    </w:p>
-    <w:p>
-      <w:pPr>
-        <w:spacing w:line="360" w:lineRule="auto"/>
-        <w:ind w:firstLine="708"/>
-        <w:rPr>
-          <w:rFonts w:ascii="Arial" w:hAnsi="Arial" w:cs="Arial"/>
-          <w:sz w:val="24"/>
-          <w:szCs w:val="24"/>
-        </w:rPr>
-      </w:pPr>
-    </w:p>
-    <w:p>
-      <w:pPr>
-        <w:spacing w:line="360" w:lineRule="auto"/>
-        <w:ind w:firstLine="708"/>
-        <w:rPr>
-          <w:rFonts w:ascii="Arial" w:hAnsi="Arial" w:cs="Arial"/>
-          <w:sz w:val="24"/>
-          <w:szCs w:val="24"/>
-        </w:rPr>
-      </w:pPr>
-    </w:p>
-    <w:p>
-      <w:pPr>
-        <w:pStyle w:val="Pr-formataoHTML"/>
+    </w:p>
+    <w:p>
+      <w:pPr>
+        <w:pStyle w:val="HTMLPreformatted"/>
         <w:shd w:val="clear" w:color="auto" w:fill="FFFFFF"/>
         <w:rPr>
           <w:color w:val="000000"/>
@@ -4243,7 +4389,7 @@
     </w:p>
     <w:p>
       <w:pPr>
-        <w:pStyle w:val="Pr-formataoHTML"/>
+        <w:pStyle w:val="HTMLPreformatted"/>
         <w:shd w:val="clear" w:color="auto" w:fill="FFFFFF"/>
         <w:rPr>
           <w:color w:val="000000"/>
@@ -4258,7 +4404,7 @@
     </w:p>
     <w:p>
       <w:pPr>
-        <w:pStyle w:val="Pr-formataoHTML"/>
+        <w:pStyle w:val="HTMLPreformatted"/>
         <w:shd w:val="clear" w:color="auto" w:fill="FFFFFF"/>
         <w:rPr>
           <w:color w:val="000000"/>
@@ -4268,13 +4414,12 @@
         <w:rPr>
           <w:color w:val="000000"/>
         </w:rPr>
-        <w:lastRenderedPageBreak/>
         <w:t xml:space="preserve">                                  +-------+</w:t>
       </w:r>
     </w:p>
     <w:p>
       <w:pPr>
-        <w:pStyle w:val="Pr-formataoHTML"/>
+        <w:pStyle w:val="HTMLPreformatted"/>
         <w:shd w:val="clear" w:color="auto" w:fill="FFFFFF"/>
         <w:rPr>
           <w:color w:val="000000"/>
@@ -4283,7 +4428,7 @@
     </w:p>
     <w:p>
       <w:pPr>
-        <w:pStyle w:val="Pr-formataoHTML"/>
+        <w:pStyle w:val="HTMLPreformatted"/>
         <w:shd w:val="clear" w:color="auto" w:fill="FFFFFF"/>
         <w:rPr>
           <w:color w:val="000000"/>
@@ -4298,7 +4443,7 @@
     </w:p>
     <w:p>
       <w:pPr>
-        <w:pStyle w:val="Pr-formataoHTML"/>
+        <w:pStyle w:val="HTMLPreformatted"/>
         <w:shd w:val="clear" w:color="auto" w:fill="FFFFFF"/>
         <w:rPr>
           <w:color w:val="000000"/>
@@ -4313,7 +4458,7 @@
     </w:p>
     <w:p>
       <w:pPr>
-        <w:pStyle w:val="Pr-formataoHTML"/>
+        <w:pStyle w:val="HTMLPreformatted"/>
         <w:shd w:val="clear" w:color="auto" w:fill="FFFFFF"/>
         <w:rPr>
           <w:color w:val="000000"/>
@@ -5092,29 +5237,7 @@
           <w:szCs w:val="20"/>
           <w:shd w:val="clear" w:color="auto" w:fill="FFFFFF"/>
         </w:rPr>
-        <w:t>Capitulo 2:   Rails (generates</w:t>
-      </w:r>
-      <w:proofErr w:type="gramStart"/>
-      <w:r>
-        <w:rPr>
-          <w:rFonts w:ascii="Arial" w:hAnsi="Arial" w:cs="Arial"/>
-          <w:color w:val="222222"/>
-          <w:sz w:val="20"/>
-          <w:szCs w:val="20"/>
-          <w:shd w:val="clear" w:color="auto" w:fill="FFFFFF"/>
-        </w:rPr>
-        <w:t>),  SGBD</w:t>
-      </w:r>
-      <w:proofErr w:type="gramEnd"/>
-      <w:r>
-        <w:rPr>
-          <w:rFonts w:ascii="Arial" w:hAnsi="Arial" w:cs="Arial"/>
-          <w:color w:val="222222"/>
-          <w:sz w:val="20"/>
-          <w:szCs w:val="20"/>
-          <w:shd w:val="clear" w:color="auto" w:fill="FFFFFF"/>
-        </w:rPr>
-        <w:t>/SQL (sintaxe), Gramáticas / Parser, YACC (mais sintaxe).</w:t>
+        <w:t>Capitulo 2:   Rails (generates),  SGBD/SQL (sintaxe), Gramáticas / Parser, YACC (mais sintaxe).</w:t>
       </w:r>
       <w:r>
         <w:rPr>
@@ -5182,7 +5305,6 @@
           <w:szCs w:val="24"/>
         </w:rPr>
       </w:pPr>
-      <w:proofErr w:type="gramStart"/>
       <w:r>
         <w:rPr>
           <w:rFonts w:ascii="Arial" w:hAnsi="Arial" w:cs="Arial"/>
@@ -5191,17 +5313,7 @@
           <w:szCs w:val="24"/>
         </w:rPr>
         <w:lastRenderedPageBreak/>
-        <w:t>3  SEM</w:t>
-      </w:r>
-      <w:proofErr w:type="gramEnd"/>
-      <w:r>
-        <w:rPr>
-          <w:rFonts w:ascii="Arial" w:hAnsi="Arial" w:cs="Arial"/>
-          <w:b/>
-          <w:sz w:val="24"/>
-          <w:szCs w:val="24"/>
-        </w:rPr>
-        <w:t xml:space="preserve"> NOME</w:t>
+        <w:t>3  SEM NOME</w:t>
       </w:r>
     </w:p>
     <w:p>
@@ -6360,13 +6472,13 @@
     <w:name w:val="Normal"/>
     <w:qFormat/>
   </w:style>
-  <w:style w:type="character" w:default="1" w:styleId="Fontepargpadro">
+  <w:style w:type="character" w:default="1" w:styleId="DefaultParagraphFont">
     <w:name w:val="Default Paragraph Font"/>
     <w:uiPriority w:val="1"/>
     <w:semiHidden/>
     <w:unhideWhenUsed/>
   </w:style>
-  <w:style w:type="table" w:default="1" w:styleId="Tabelanormal">
+  <w:style w:type="table" w:default="1" w:styleId="TableNormal">
     <w:name w:val="Normal Table"/>
     <w:uiPriority w:val="99"/>
     <w:semiHidden/>
@@ -6381,13 +6493,13 @@
       </w:tblCellMar>
     </w:tblPr>
   </w:style>
-  <w:style w:type="numbering" w:default="1" w:styleId="Semlista">
+  <w:style w:type="numbering" w:default="1" w:styleId="NoList">
     <w:name w:val="No List"/>
     <w:uiPriority w:val="99"/>
     <w:semiHidden/>
     <w:unhideWhenUsed/>
   </w:style>
-  <w:style w:type="paragraph" w:styleId="PargrafodaLista">
+  <w:style w:type="paragraph" w:styleId="ListParagraph">
     <w:name w:val="List Paragraph"/>
     <w:basedOn w:val="Normal"/>
     <w:uiPriority w:val="34"/>
@@ -6400,13 +6512,13 @@
   </w:style>
   <w:style w:type="character" w:customStyle="1" w:styleId="apple-converted-space">
     <w:name w:val="apple-converted-space"/>
-    <w:basedOn w:val="Fontepargpadro"/>
+    <w:basedOn w:val="DefaultParagraphFont"/>
     <w:rsid w:val="005D366D"/>
   </w:style>
-  <w:style w:type="paragraph" w:styleId="Pr-formataoHTML">
+  <w:style w:type="paragraph" w:styleId="HTMLPreformatted">
     <w:name w:val="HTML Preformatted"/>
     <w:basedOn w:val="Normal"/>
-    <w:link w:val="Pr-formataoHTMLChar"/>
+    <w:link w:val="HTMLPreformattedChar"/>
     <w:uiPriority w:val="99"/>
     <w:unhideWhenUsed/>
     <w:rsid w:val="00761C8A"/>
@@ -6438,10 +6550,10 @@
       <w:lang w:eastAsia="pt-BR"/>
     </w:rPr>
   </w:style>
-  <w:style w:type="character" w:customStyle="1" w:styleId="Pr-formataoHTMLChar">
-    <w:name w:val="Pré-formatação HTML Char"/>
-    <w:basedOn w:val="Fontepargpadro"/>
-    <w:link w:val="Pr-formataoHTML"/>
+  <w:style w:type="character" w:customStyle="1" w:styleId="HTMLPreformattedChar">
+    <w:name w:val="HTML Preformatted Char"/>
+    <w:basedOn w:val="DefaultParagraphFont"/>
+    <w:link w:val="HTMLPreformatted"/>
     <w:uiPriority w:val="99"/>
     <w:rsid w:val="00761C8A"/>
     <w:rPr>
@@ -6720,7 +6832,7 @@
 </file>
 
 <file path=customXml/itemProps1.xml><?xml version="1.0" encoding="utf-8"?>
-<ds:datastoreItem xmlns:ds="http://schemas.openxmlformats.org/officeDocument/2006/customXml" ds:itemID="{2F967371-21B1-40AF-BDA5-3B286AB61366}">
+<ds:datastoreItem xmlns:ds="http://schemas.openxmlformats.org/officeDocument/2006/customXml" ds:itemID="{1C77AE4C-24BB-40F8-B49D-CA6ACE7D3661}">
   <ds:schemaRefs>
     <ds:schemaRef ds:uri="http://schemas.openxmlformats.org/officeDocument/2006/bibliography"/>
   </ds:schemaRefs>

</xml_diff>

<commit_message>
Adicionada parte do cap. 3
</commit_message>
<xml_diff>
--- a/Parte escrita/trabalho.docx
+++ b/Parte escrita/trabalho.docx
@@ -2754,8 +2754,6 @@
         </w:rPr>
         <w:t>INSERIR FIGURAS DO GENERATES E DA TABELA FINAL</w:t>
       </w:r>
-      <w:bookmarkStart w:id="0" w:name="_GoBack"/>
-      <w:bookmarkEnd w:id="0"/>
     </w:p>
     <w:p>
       <w:pPr>
@@ -2859,7 +2857,7 @@
     </w:p>
     <w:p>
       <w:pPr>
-        <w:pStyle w:val="ListParagraph"/>
+        <w:pStyle w:val="PargrafodaLista"/>
         <w:numPr>
           <w:ilvl w:val="0"/>
           <w:numId w:val="2"/>
@@ -2947,7 +2945,7 @@
     </w:p>
     <w:p>
       <w:pPr>
-        <w:pStyle w:val="ListParagraph"/>
+        <w:pStyle w:val="PargrafodaLista"/>
         <w:numPr>
           <w:ilvl w:val="0"/>
           <w:numId w:val="2"/>
@@ -3362,7 +3360,7 @@
     </w:p>
     <w:p>
       <w:pPr>
-        <w:pStyle w:val="ListParagraph"/>
+        <w:pStyle w:val="PargrafodaLista"/>
         <w:numPr>
           <w:ilvl w:val="2"/>
           <w:numId w:val="4"/>
@@ -3737,7 +3735,7 @@
     </w:p>
     <w:p>
       <w:pPr>
-        <w:pStyle w:val="ListParagraph"/>
+        <w:pStyle w:val="PargrafodaLista"/>
         <w:numPr>
           <w:ilvl w:val="1"/>
           <w:numId w:val="4"/>
@@ -4355,7 +4353,7 @@
     </w:p>
     <w:p>
       <w:pPr>
-        <w:pStyle w:val="HTMLPreformatted"/>
+        <w:pStyle w:val="Pr-formataoHTML"/>
         <w:shd w:val="clear" w:color="auto" w:fill="FFFFFF"/>
         <w:rPr>
           <w:color w:val="000000"/>
@@ -4389,7 +4387,7 @@
     </w:p>
     <w:p>
       <w:pPr>
-        <w:pStyle w:val="HTMLPreformatted"/>
+        <w:pStyle w:val="Pr-formataoHTML"/>
         <w:shd w:val="clear" w:color="auto" w:fill="FFFFFF"/>
         <w:rPr>
           <w:color w:val="000000"/>
@@ -4404,7 +4402,7 @@
     </w:p>
     <w:p>
       <w:pPr>
-        <w:pStyle w:val="HTMLPreformatted"/>
+        <w:pStyle w:val="Pr-formataoHTML"/>
         <w:shd w:val="clear" w:color="auto" w:fill="FFFFFF"/>
         <w:rPr>
           <w:color w:val="000000"/>
@@ -4419,7 +4417,7 @@
     </w:p>
     <w:p>
       <w:pPr>
-        <w:pStyle w:val="HTMLPreformatted"/>
+        <w:pStyle w:val="Pr-formataoHTML"/>
         <w:shd w:val="clear" w:color="auto" w:fill="FFFFFF"/>
         <w:rPr>
           <w:color w:val="000000"/>
@@ -4428,7 +4426,7 @@
     </w:p>
     <w:p>
       <w:pPr>
-        <w:pStyle w:val="HTMLPreformatted"/>
+        <w:pStyle w:val="Pr-formataoHTML"/>
         <w:shd w:val="clear" w:color="auto" w:fill="FFFFFF"/>
         <w:rPr>
           <w:color w:val="000000"/>
@@ -4443,7 +4441,7 @@
     </w:p>
     <w:p>
       <w:pPr>
-        <w:pStyle w:val="HTMLPreformatted"/>
+        <w:pStyle w:val="Pr-formataoHTML"/>
         <w:shd w:val="clear" w:color="auto" w:fill="FFFFFF"/>
         <w:rPr>
           <w:color w:val="000000"/>
@@ -4458,7 +4456,7 @@
     </w:p>
     <w:p>
       <w:pPr>
-        <w:pStyle w:val="HTMLPreformatted"/>
+        <w:pStyle w:val="Pr-formataoHTML"/>
         <w:shd w:val="clear" w:color="auto" w:fill="FFFFFF"/>
         <w:rPr>
           <w:color w:val="000000"/>
@@ -5044,7 +5042,7 @@
           <w:color w:val="000000"/>
           <w:sz w:val="20"/>
           <w:szCs w:val="20"/>
-          <w:lang w:val="en-US" w:eastAsia="pt-BR"/>
+          <w:lang w:eastAsia="pt-BR"/>
         </w:rPr>
       </w:pPr>
       <w:r>
@@ -5063,7 +5061,7 @@
           <w:color w:val="000000"/>
           <w:sz w:val="20"/>
           <w:szCs w:val="20"/>
-          <w:lang w:val="en-US" w:eastAsia="pt-BR"/>
+          <w:lang w:eastAsia="pt-BR"/>
         </w:rPr>
         <w:t>+---------+    +---------+</w:t>
       </w:r>
@@ -5104,7 +5102,7 @@
           <w:color w:val="000000"/>
           <w:sz w:val="20"/>
           <w:szCs w:val="20"/>
-          <w:lang w:val="en-US" w:eastAsia="pt-BR"/>
+          <w:lang w:eastAsia="pt-BR"/>
         </w:rPr>
         <w:tab/>
       </w:r>
@@ -5114,7 +5112,7 @@
           <w:color w:val="000000"/>
           <w:sz w:val="20"/>
           <w:szCs w:val="20"/>
-          <w:lang w:val="en-US" w:eastAsia="pt-BR"/>
+          <w:lang w:eastAsia="pt-BR"/>
         </w:rPr>
         <w:tab/>
       </w:r>
@@ -5124,7 +5122,7 @@
           <w:color w:val="000000"/>
           <w:sz w:val="20"/>
           <w:szCs w:val="20"/>
-          <w:lang w:val="en-US" w:eastAsia="pt-BR"/>
+          <w:lang w:eastAsia="pt-BR"/>
         </w:rPr>
         <w:tab/>
       </w:r>
@@ -5134,7 +5132,7 @@
           <w:color w:val="000000"/>
           <w:sz w:val="20"/>
           <w:szCs w:val="20"/>
-          <w:lang w:val="en-US" w:eastAsia="pt-BR"/>
+          <w:lang w:eastAsia="pt-BR"/>
         </w:rPr>
         <w:tab/>
       </w:r>
@@ -5305,6 +5303,7 @@
           <w:szCs w:val="24"/>
         </w:rPr>
       </w:pPr>
+      <w:proofErr w:type="gramStart"/>
       <w:r>
         <w:rPr>
           <w:rFonts w:ascii="Arial" w:hAnsi="Arial" w:cs="Arial"/>
@@ -5313,19 +5312,591 @@
           <w:szCs w:val="24"/>
         </w:rPr>
         <w:lastRenderedPageBreak/>
-        <w:t>3  SEM NOME</w:t>
-      </w:r>
-    </w:p>
-    <w:p>
-      <w:pPr>
-        <w:spacing w:line="360" w:lineRule="auto"/>
-        <w:rPr>
-          <w:rFonts w:ascii="Arial" w:hAnsi="Arial" w:cs="Arial"/>
-          <w:b/>
-          <w:sz w:val="24"/>
-          <w:szCs w:val="24"/>
-        </w:rPr>
-      </w:pPr>
+        <w:t xml:space="preserve">3  </w:t>
+      </w:r>
+      <w:r>
+        <w:rPr>
+          <w:rFonts w:ascii="Arial" w:hAnsi="Arial" w:cs="Arial"/>
+          <w:b/>
+          <w:sz w:val="24"/>
+          <w:szCs w:val="24"/>
+        </w:rPr>
+        <w:t>Proposta</w:t>
+      </w:r>
+      <w:proofErr w:type="gramEnd"/>
+      <w:r>
+        <w:rPr>
+          <w:rFonts w:ascii="Arial" w:hAnsi="Arial" w:cs="Arial"/>
+          <w:b/>
+          <w:sz w:val="24"/>
+          <w:szCs w:val="24"/>
+        </w:rPr>
+        <w:t xml:space="preserve"> do Trabalho</w:t>
+      </w:r>
+    </w:p>
+    <w:p>
+      <w:pPr>
+        <w:spacing w:line="360" w:lineRule="auto"/>
+        <w:rPr>
+          <w:rFonts w:ascii="Arial" w:hAnsi="Arial" w:cs="Arial"/>
+          <w:sz w:val="24"/>
+          <w:szCs w:val="24"/>
+        </w:rPr>
+      </w:pPr>
+      <w:r>
+        <w:rPr>
+          <w:rFonts w:ascii="Arial" w:hAnsi="Arial" w:cs="Arial"/>
+          <w:b/>
+          <w:sz w:val="24"/>
+          <w:szCs w:val="24"/>
+        </w:rPr>
+        <w:tab/>
+      </w:r>
+      <w:r>
+        <w:rPr>
+          <w:rFonts w:ascii="Arial" w:hAnsi="Arial" w:cs="Arial"/>
+          <w:sz w:val="24"/>
+          <w:szCs w:val="24"/>
+        </w:rPr>
+        <w:t xml:space="preserve">A implementação proposta nesse trabalho é </w:t>
+      </w:r>
+      <w:r>
+        <w:rPr>
+          <w:rFonts w:ascii="Arial" w:hAnsi="Arial" w:cs="Arial"/>
+          <w:sz w:val="24"/>
+          <w:szCs w:val="24"/>
+        </w:rPr>
+        <w:t>da construção de</w:t>
+      </w:r>
+      <w:r>
+        <w:rPr>
+          <w:rFonts w:ascii="Arial" w:hAnsi="Arial" w:cs="Arial"/>
+          <w:sz w:val="24"/>
+          <w:szCs w:val="24"/>
+        </w:rPr>
+        <w:t xml:space="preserve"> uma fermenta </w:t>
+      </w:r>
+      <w:r>
+        <w:rPr>
+          <w:rFonts w:ascii="Arial" w:hAnsi="Arial" w:cs="Arial"/>
+          <w:sz w:val="24"/>
+          <w:szCs w:val="24"/>
+        </w:rPr>
+        <w:t xml:space="preserve">que, a partir de uma entrada com tabelas em SQL, gere comandos </w:t>
+      </w:r>
+      <w:proofErr w:type="spellStart"/>
+      <w:r>
+        <w:rPr>
+          <w:rFonts w:ascii="Arial" w:hAnsi="Arial" w:cs="Arial"/>
+          <w:i/>
+          <w:sz w:val="24"/>
+          <w:szCs w:val="24"/>
+        </w:rPr>
+        <w:t>rails</w:t>
+      </w:r>
+      <w:proofErr w:type="spellEnd"/>
+      <w:r>
+        <w:rPr>
+          <w:rFonts w:ascii="Arial" w:hAnsi="Arial" w:cs="Arial"/>
+          <w:i/>
+          <w:sz w:val="24"/>
+          <w:szCs w:val="24"/>
+        </w:rPr>
+        <w:t xml:space="preserve"> </w:t>
+      </w:r>
+      <w:proofErr w:type="spellStart"/>
+      <w:r>
+        <w:rPr>
+          <w:rFonts w:ascii="Arial" w:hAnsi="Arial" w:cs="Arial"/>
+          <w:i/>
+          <w:sz w:val="24"/>
+          <w:szCs w:val="24"/>
+        </w:rPr>
+        <w:t>generate</w:t>
+      </w:r>
+      <w:proofErr w:type="spellEnd"/>
+      <w:r>
+        <w:rPr>
+          <w:rFonts w:ascii="Arial" w:hAnsi="Arial" w:cs="Arial"/>
+          <w:sz w:val="24"/>
+          <w:szCs w:val="24"/>
+        </w:rPr>
+        <w:t xml:space="preserve"> </w:t>
+      </w:r>
+      <w:r>
+        <w:rPr>
+          <w:rFonts w:ascii="Arial" w:hAnsi="Arial" w:cs="Arial"/>
+          <w:sz w:val="24"/>
+          <w:szCs w:val="24"/>
+        </w:rPr>
+        <w:t>para</w:t>
+      </w:r>
+      <w:r>
+        <w:rPr>
+          <w:rFonts w:ascii="Arial" w:hAnsi="Arial" w:cs="Arial"/>
+          <w:sz w:val="24"/>
+          <w:szCs w:val="24"/>
+        </w:rPr>
+        <w:t xml:space="preserve"> </w:t>
+      </w:r>
+      <w:r>
+        <w:rPr>
+          <w:rFonts w:ascii="Arial" w:hAnsi="Arial" w:cs="Arial"/>
+          <w:sz w:val="24"/>
+          <w:szCs w:val="24"/>
+        </w:rPr>
+        <w:t>migrar</w:t>
+      </w:r>
+      <w:r>
+        <w:rPr>
+          <w:rFonts w:ascii="Arial" w:hAnsi="Arial" w:cs="Arial"/>
+          <w:sz w:val="24"/>
+          <w:szCs w:val="24"/>
+        </w:rPr>
+        <w:t xml:space="preserve"> um projeto já existente com base em bancos SQL para uma aplicação em </w:t>
+      </w:r>
+      <w:proofErr w:type="spellStart"/>
+      <w:r>
+        <w:rPr>
+          <w:rFonts w:ascii="Arial" w:hAnsi="Arial" w:cs="Arial"/>
+          <w:i/>
+          <w:sz w:val="24"/>
+          <w:szCs w:val="24"/>
+        </w:rPr>
+        <w:t>Ruby</w:t>
+      </w:r>
+      <w:proofErr w:type="spellEnd"/>
+      <w:r>
+        <w:rPr>
+          <w:rFonts w:ascii="Arial" w:hAnsi="Arial" w:cs="Arial"/>
+          <w:i/>
+          <w:sz w:val="24"/>
+          <w:szCs w:val="24"/>
+        </w:rPr>
+        <w:t xml:space="preserve"> </w:t>
+      </w:r>
+      <w:proofErr w:type="spellStart"/>
+      <w:r>
+        <w:rPr>
+          <w:rFonts w:ascii="Arial" w:hAnsi="Arial" w:cs="Arial"/>
+          <w:i/>
+          <w:sz w:val="24"/>
+          <w:szCs w:val="24"/>
+        </w:rPr>
+        <w:t>on</w:t>
+      </w:r>
+      <w:proofErr w:type="spellEnd"/>
+      <w:r>
+        <w:rPr>
+          <w:rFonts w:ascii="Arial" w:hAnsi="Arial" w:cs="Arial"/>
+          <w:i/>
+          <w:sz w:val="24"/>
+          <w:szCs w:val="24"/>
+        </w:rPr>
+        <w:t xml:space="preserve"> </w:t>
+      </w:r>
+      <w:proofErr w:type="spellStart"/>
+      <w:r>
+        <w:rPr>
+          <w:rFonts w:ascii="Arial" w:hAnsi="Arial" w:cs="Arial"/>
+          <w:i/>
+          <w:sz w:val="24"/>
+          <w:szCs w:val="24"/>
+        </w:rPr>
+        <w:t>Rails</w:t>
+      </w:r>
+      <w:proofErr w:type="spellEnd"/>
+      <w:r>
+        <w:rPr>
+          <w:rFonts w:ascii="Arial" w:hAnsi="Arial" w:cs="Arial"/>
+          <w:i/>
+          <w:sz w:val="24"/>
+          <w:szCs w:val="24"/>
+        </w:rPr>
+        <w:t>.</w:t>
+      </w:r>
+    </w:p>
+    <w:p>
+      <w:pPr>
+        <w:spacing w:line="360" w:lineRule="auto"/>
+        <w:rPr>
+          <w:rFonts w:ascii="Arial" w:hAnsi="Arial" w:cs="Arial"/>
+          <w:sz w:val="24"/>
+          <w:szCs w:val="24"/>
+        </w:rPr>
+      </w:pPr>
+      <w:r>
+        <w:rPr>
+          <w:rFonts w:ascii="Arial" w:hAnsi="Arial" w:cs="Arial"/>
+          <w:sz w:val="24"/>
+          <w:szCs w:val="24"/>
+        </w:rPr>
+        <w:tab/>
+      </w:r>
+      <w:r>
+        <w:rPr>
+          <w:rFonts w:ascii="Arial" w:hAnsi="Arial" w:cs="Arial"/>
+          <w:sz w:val="24"/>
+          <w:szCs w:val="24"/>
+        </w:rPr>
+        <w:t>Atualmente</w:t>
+      </w:r>
+      <w:r>
+        <w:rPr>
+          <w:rFonts w:ascii="Arial" w:hAnsi="Arial" w:cs="Arial"/>
+          <w:sz w:val="24"/>
+          <w:szCs w:val="24"/>
+        </w:rPr>
+        <w:t xml:space="preserve"> não existe</w:t>
+      </w:r>
+      <w:r>
+        <w:rPr>
+          <w:rFonts w:ascii="Arial" w:hAnsi="Arial" w:cs="Arial"/>
+          <w:sz w:val="24"/>
+          <w:szCs w:val="24"/>
+        </w:rPr>
+        <w:t xml:space="preserve"> nenhuma proposta</w:t>
+      </w:r>
+      <w:r>
+        <w:rPr>
+          <w:rFonts w:ascii="Arial" w:hAnsi="Arial" w:cs="Arial"/>
+          <w:sz w:val="24"/>
+          <w:szCs w:val="24"/>
+        </w:rPr>
+        <w:t xml:space="preserve"> automática e</w:t>
+      </w:r>
+      <w:r>
+        <w:rPr>
+          <w:rFonts w:ascii="Arial" w:hAnsi="Arial" w:cs="Arial"/>
+          <w:sz w:val="24"/>
+          <w:szCs w:val="24"/>
+        </w:rPr>
+        <w:t xml:space="preserve"> </w:t>
+      </w:r>
+      <w:r>
+        <w:rPr>
+          <w:rFonts w:ascii="Arial" w:hAnsi="Arial" w:cs="Arial"/>
+          <w:sz w:val="24"/>
+          <w:szCs w:val="24"/>
+        </w:rPr>
+        <w:t xml:space="preserve">consolidada para a migração de projetos com base SQL para </w:t>
+      </w:r>
+      <w:proofErr w:type="spellStart"/>
+      <w:r>
+        <w:rPr>
+          <w:rFonts w:ascii="Arial" w:hAnsi="Arial" w:cs="Arial"/>
+          <w:i/>
+          <w:sz w:val="24"/>
+          <w:szCs w:val="24"/>
+        </w:rPr>
+        <w:t>Rails</w:t>
+      </w:r>
+      <w:proofErr w:type="spellEnd"/>
+      <w:r>
+        <w:rPr>
+          <w:rFonts w:ascii="Arial" w:hAnsi="Arial" w:cs="Arial"/>
+          <w:sz w:val="24"/>
+          <w:szCs w:val="24"/>
+        </w:rPr>
+        <w:t>,</w:t>
+      </w:r>
+      <w:r>
+        <w:rPr>
+          <w:rFonts w:ascii="Arial" w:hAnsi="Arial" w:cs="Arial"/>
+          <w:sz w:val="24"/>
+          <w:szCs w:val="24"/>
+        </w:rPr>
+        <w:t xml:space="preserve"> portanto </w:t>
+      </w:r>
+      <w:r>
+        <w:rPr>
+          <w:rFonts w:ascii="Arial" w:hAnsi="Arial" w:cs="Arial"/>
+          <w:sz w:val="24"/>
+          <w:szCs w:val="24"/>
+        </w:rPr>
+        <w:t xml:space="preserve">é necessário analisar todas </w:t>
+      </w:r>
+      <w:r>
+        <w:rPr>
+          <w:rFonts w:ascii="Arial" w:hAnsi="Arial" w:cs="Arial"/>
+          <w:sz w:val="24"/>
+          <w:szCs w:val="24"/>
+        </w:rPr>
+        <w:t xml:space="preserve">as tabelas, </w:t>
+      </w:r>
+      <w:r>
+        <w:rPr>
+          <w:rFonts w:ascii="Arial" w:hAnsi="Arial" w:cs="Arial"/>
+          <w:sz w:val="24"/>
+          <w:szCs w:val="24"/>
+        </w:rPr>
+        <w:t xml:space="preserve">estudar a estrutura utilizada </w:t>
+      </w:r>
+      <w:r>
+        <w:rPr>
+          <w:rFonts w:ascii="Arial" w:hAnsi="Arial" w:cs="Arial"/>
+          <w:sz w:val="24"/>
+          <w:szCs w:val="24"/>
+        </w:rPr>
+        <w:t xml:space="preserve">pelo </w:t>
+      </w:r>
+      <w:proofErr w:type="spellStart"/>
+      <w:r>
+        <w:rPr>
+          <w:rFonts w:ascii="Arial" w:hAnsi="Arial" w:cs="Arial"/>
+          <w:i/>
+          <w:sz w:val="24"/>
+          <w:szCs w:val="24"/>
+        </w:rPr>
+        <w:t>Rails</w:t>
+      </w:r>
+      <w:proofErr w:type="spellEnd"/>
+      <w:r>
+        <w:rPr>
+          <w:rFonts w:ascii="Arial" w:hAnsi="Arial" w:cs="Arial"/>
+          <w:i/>
+          <w:sz w:val="24"/>
+          <w:szCs w:val="24"/>
+        </w:rPr>
+        <w:t xml:space="preserve"> </w:t>
+      </w:r>
+      <w:r>
+        <w:rPr>
+          <w:rFonts w:ascii="Arial" w:hAnsi="Arial" w:cs="Arial"/>
+          <w:sz w:val="24"/>
+          <w:szCs w:val="24"/>
+        </w:rPr>
+        <w:t xml:space="preserve">e, finalmente, criar manualmente os comandos </w:t>
+      </w:r>
+      <w:proofErr w:type="spellStart"/>
+      <w:r>
+        <w:rPr>
+          <w:rFonts w:ascii="Arial" w:hAnsi="Arial" w:cs="Arial"/>
+          <w:i/>
+          <w:sz w:val="24"/>
+          <w:szCs w:val="24"/>
+        </w:rPr>
+        <w:t>rails</w:t>
+      </w:r>
+      <w:proofErr w:type="spellEnd"/>
+      <w:r>
+        <w:rPr>
+          <w:rFonts w:ascii="Arial" w:hAnsi="Arial" w:cs="Arial"/>
+          <w:i/>
+          <w:sz w:val="24"/>
+          <w:szCs w:val="24"/>
+        </w:rPr>
+        <w:t xml:space="preserve"> </w:t>
+      </w:r>
+      <w:proofErr w:type="spellStart"/>
+      <w:r>
+        <w:rPr>
+          <w:rFonts w:ascii="Arial" w:hAnsi="Arial" w:cs="Arial"/>
+          <w:i/>
+          <w:sz w:val="24"/>
+          <w:szCs w:val="24"/>
+        </w:rPr>
+        <w:t>generates</w:t>
+      </w:r>
+      <w:proofErr w:type="spellEnd"/>
+      <w:r>
+        <w:rPr>
+          <w:rFonts w:ascii="Arial" w:hAnsi="Arial" w:cs="Arial"/>
+          <w:sz w:val="24"/>
+          <w:szCs w:val="24"/>
+        </w:rPr>
+        <w:t xml:space="preserve"> ou arquivos de modelos apropriados. </w:t>
+      </w:r>
+      <w:r>
+        <w:rPr>
+          <w:rFonts w:ascii="Arial" w:hAnsi="Arial" w:cs="Arial"/>
+          <w:sz w:val="24"/>
+          <w:szCs w:val="24"/>
+        </w:rPr>
+        <w:t xml:space="preserve">Isso tudo dificulta a adoção e popularização do </w:t>
+      </w:r>
+      <w:r>
+        <w:rPr>
+          <w:rFonts w:ascii="Arial" w:hAnsi="Arial" w:cs="Arial"/>
+          <w:i/>
+          <w:sz w:val="24"/>
+          <w:szCs w:val="24"/>
+        </w:rPr>
+        <w:t>framework</w:t>
+      </w:r>
+      <w:r>
+        <w:rPr>
+          <w:rFonts w:ascii="Arial" w:hAnsi="Arial" w:cs="Arial"/>
+          <w:sz w:val="24"/>
+          <w:szCs w:val="24"/>
+        </w:rPr>
+        <w:t xml:space="preserve"> pelos desenvolvedores, que na maioria das vezes já possui sistemas funcionando e por isso não querem deixar tudo para trás.</w:t>
+      </w:r>
+    </w:p>
+    <w:p>
+      <w:pPr>
+        <w:spacing w:line="360" w:lineRule="auto"/>
+        <w:ind w:firstLine="708"/>
+        <w:rPr>
+          <w:rFonts w:ascii="Arial" w:hAnsi="Arial" w:cs="Arial"/>
+          <w:sz w:val="24"/>
+          <w:szCs w:val="24"/>
+        </w:rPr>
+      </w:pPr>
+      <w:r>
+        <w:rPr>
+          <w:rFonts w:ascii="Arial" w:hAnsi="Arial" w:cs="Arial"/>
+          <w:sz w:val="24"/>
+          <w:szCs w:val="24"/>
+        </w:rPr>
+        <w:t xml:space="preserve">A nossa solução se diferencia por facilitar e automatizar </w:t>
+      </w:r>
+      <w:r>
+        <w:rPr>
+          <w:rFonts w:ascii="Arial" w:hAnsi="Arial" w:cs="Arial"/>
+          <w:sz w:val="24"/>
+          <w:szCs w:val="24"/>
+        </w:rPr>
+        <w:t xml:space="preserve">todo </w:t>
+      </w:r>
+      <w:r>
+        <w:rPr>
+          <w:rFonts w:ascii="Arial" w:hAnsi="Arial" w:cs="Arial"/>
+          <w:sz w:val="24"/>
+          <w:szCs w:val="24"/>
+        </w:rPr>
+        <w:t xml:space="preserve">esse trabalho. O usuário precisa apenas passar um arquivo de texto com as tabelas em SQL do seu projeto atual que o </w:t>
+      </w:r>
+      <w:r>
+        <w:rPr>
+          <w:rFonts w:ascii="Arial" w:hAnsi="Arial" w:cs="Arial"/>
+          <w:b/>
+          <w:sz w:val="24"/>
+          <w:szCs w:val="24"/>
+        </w:rPr>
+        <w:t>NOME DO PROJETO</w:t>
+      </w:r>
+      <w:r>
+        <w:rPr>
+          <w:rFonts w:ascii="Arial" w:hAnsi="Arial" w:cs="Arial"/>
+          <w:sz w:val="24"/>
+          <w:szCs w:val="24"/>
+        </w:rPr>
+        <w:t xml:space="preserve"> gera um arquivo de saída com comandos necessários para a migração para </w:t>
+      </w:r>
+      <w:proofErr w:type="spellStart"/>
+      <w:r>
+        <w:rPr>
+          <w:rFonts w:ascii="Arial" w:hAnsi="Arial" w:cs="Arial"/>
+          <w:i/>
+          <w:sz w:val="24"/>
+          <w:szCs w:val="24"/>
+        </w:rPr>
+        <w:t>Rails</w:t>
+      </w:r>
+      <w:proofErr w:type="spellEnd"/>
+      <w:r>
+        <w:rPr>
+          <w:rFonts w:ascii="Arial" w:hAnsi="Arial" w:cs="Arial"/>
+          <w:i/>
+          <w:sz w:val="24"/>
+          <w:szCs w:val="24"/>
+        </w:rPr>
+        <w:t xml:space="preserve">, </w:t>
+      </w:r>
+      <w:r>
+        <w:rPr>
+          <w:rFonts w:ascii="Arial" w:hAnsi="Arial" w:cs="Arial"/>
+          <w:sz w:val="24"/>
+          <w:szCs w:val="24"/>
+        </w:rPr>
+        <w:t>mantendo</w:t>
+      </w:r>
+      <w:r>
+        <w:rPr>
+          <w:rFonts w:ascii="Arial" w:hAnsi="Arial" w:cs="Arial"/>
+          <w:sz w:val="24"/>
+          <w:szCs w:val="24"/>
+        </w:rPr>
+        <w:t xml:space="preserve"> as mesmas características de relacionamento </w:t>
+      </w:r>
+      <w:r>
+        <w:rPr>
+          <w:rFonts w:ascii="Arial" w:hAnsi="Arial" w:cs="Arial"/>
+          <w:sz w:val="24"/>
+          <w:szCs w:val="24"/>
+        </w:rPr>
+        <w:t>entre as tabelas que existiam inicialmente.</w:t>
+      </w:r>
+      <w:r>
+        <w:rPr>
+          <w:rFonts w:ascii="Arial" w:hAnsi="Arial" w:cs="Arial"/>
+          <w:sz w:val="24"/>
+          <w:szCs w:val="24"/>
+        </w:rPr>
+        <w:tab/>
+      </w:r>
+    </w:p>
+    <w:p>
+      <w:pPr>
+        <w:spacing w:line="360" w:lineRule="auto"/>
+        <w:ind w:firstLine="708"/>
+        <w:rPr>
+          <w:rFonts w:ascii="Arial" w:hAnsi="Arial" w:cs="Arial"/>
+          <w:sz w:val="24"/>
+          <w:szCs w:val="24"/>
+        </w:rPr>
+      </w:pPr>
+      <w:r>
+        <w:rPr>
+          <w:rFonts w:ascii="Arial" w:hAnsi="Arial" w:cs="Arial"/>
+          <w:sz w:val="24"/>
+          <w:szCs w:val="24"/>
+        </w:rPr>
+        <w:t xml:space="preserve">Para o desenvolvimento do </w:t>
+      </w:r>
+      <w:r>
+        <w:rPr>
+          <w:rFonts w:ascii="Arial" w:hAnsi="Arial" w:cs="Arial"/>
+          <w:b/>
+          <w:sz w:val="24"/>
+          <w:szCs w:val="24"/>
+        </w:rPr>
+        <w:t>NOME DO PROJETO</w:t>
+      </w:r>
+      <w:r>
+        <w:rPr>
+          <w:rFonts w:ascii="Arial" w:hAnsi="Arial" w:cs="Arial"/>
+          <w:b/>
+          <w:sz w:val="24"/>
+          <w:szCs w:val="24"/>
+        </w:rPr>
+        <w:t>,</w:t>
+      </w:r>
+      <w:r>
+        <w:rPr>
+          <w:rFonts w:ascii="Arial" w:hAnsi="Arial" w:cs="Arial"/>
+          <w:sz w:val="24"/>
+          <w:szCs w:val="24"/>
+        </w:rPr>
+        <w:t xml:space="preserve"> utilizamos as ferramentas YACC e Lex para interpretar </w:t>
+      </w:r>
+      <w:r>
+        <w:rPr>
+          <w:rFonts w:ascii="Arial" w:hAnsi="Arial" w:cs="Arial"/>
+          <w:sz w:val="24"/>
+          <w:szCs w:val="24"/>
+        </w:rPr>
+        <w:t xml:space="preserve">o arquivo de entrada. </w:t>
+      </w:r>
+      <w:r>
+        <w:rPr>
+          <w:rFonts w:ascii="Arial" w:hAnsi="Arial" w:cs="Arial"/>
+          <w:sz w:val="24"/>
+          <w:szCs w:val="24"/>
+        </w:rPr>
+        <w:t>A interação entra as duas ferramentas e a geração dos comandos de saída foram feitos na linguagem C.</w:t>
+      </w:r>
     </w:p>
     <w:p>
       <w:pPr>
@@ -5433,7 +6004,21 @@
           <w:szCs w:val="20"/>
           <w:lang w:eastAsia="pt-BR"/>
         </w:rPr>
-        <w:t>Gramática de entrada -&gt; Parser -&gt; Saida (comando rails)</w:t>
+        <w:t xml:space="preserve">Gramática de entrada -&gt; Parser -&gt; Saida (comando </w:t>
+      </w:r>
+      <w:bookmarkStart w:id="0" w:name="_GoBack"/>
+      <w:bookmarkEnd w:id="0"/>
+      <w:r>
+        <w:rPr>
+          <w:rFonts w:ascii="Arial" w:eastAsia="Times New Roman" w:hAnsi="Arial" w:cs="Arial"/>
+          <w:b/>
+          <w:bCs/>
+          <w:color w:val="222222"/>
+          <w:sz w:val="20"/>
+          <w:szCs w:val="20"/>
+          <w:lang w:eastAsia="pt-BR"/>
+        </w:rPr>
+        <w:t>rails)</w:t>
       </w:r>
     </w:p>
     <w:p>
@@ -6472,13 +7057,13 @@
     <w:name w:val="Normal"/>
     <w:qFormat/>
   </w:style>
-  <w:style w:type="character" w:default="1" w:styleId="DefaultParagraphFont">
+  <w:style w:type="character" w:default="1" w:styleId="Fontepargpadro">
     <w:name w:val="Default Paragraph Font"/>
     <w:uiPriority w:val="1"/>
     <w:semiHidden/>
     <w:unhideWhenUsed/>
   </w:style>
-  <w:style w:type="table" w:default="1" w:styleId="TableNormal">
+  <w:style w:type="table" w:default="1" w:styleId="Tabelanormal">
     <w:name w:val="Normal Table"/>
     <w:uiPriority w:val="99"/>
     <w:semiHidden/>
@@ -6493,13 +7078,13 @@
       </w:tblCellMar>
     </w:tblPr>
   </w:style>
-  <w:style w:type="numbering" w:default="1" w:styleId="NoList">
+  <w:style w:type="numbering" w:default="1" w:styleId="Semlista">
     <w:name w:val="No List"/>
     <w:uiPriority w:val="99"/>
     <w:semiHidden/>
     <w:unhideWhenUsed/>
   </w:style>
-  <w:style w:type="paragraph" w:styleId="ListParagraph">
+  <w:style w:type="paragraph" w:styleId="PargrafodaLista">
     <w:name w:val="List Paragraph"/>
     <w:basedOn w:val="Normal"/>
     <w:uiPriority w:val="34"/>
@@ -6512,13 +7097,13 @@
   </w:style>
   <w:style w:type="character" w:customStyle="1" w:styleId="apple-converted-space">
     <w:name w:val="apple-converted-space"/>
-    <w:basedOn w:val="DefaultParagraphFont"/>
+    <w:basedOn w:val="Fontepargpadro"/>
     <w:rsid w:val="005D366D"/>
   </w:style>
-  <w:style w:type="paragraph" w:styleId="HTMLPreformatted">
+  <w:style w:type="paragraph" w:styleId="Pr-formataoHTML">
     <w:name w:val="HTML Preformatted"/>
     <w:basedOn w:val="Normal"/>
-    <w:link w:val="HTMLPreformattedChar"/>
+    <w:link w:val="Pr-formataoHTMLChar"/>
     <w:uiPriority w:val="99"/>
     <w:unhideWhenUsed/>
     <w:rsid w:val="00761C8A"/>
@@ -6550,10 +7135,10 @@
       <w:lang w:eastAsia="pt-BR"/>
     </w:rPr>
   </w:style>
-  <w:style w:type="character" w:customStyle="1" w:styleId="HTMLPreformattedChar">
-    <w:name w:val="HTML Preformatted Char"/>
-    <w:basedOn w:val="DefaultParagraphFont"/>
-    <w:link w:val="HTMLPreformatted"/>
+  <w:style w:type="character" w:customStyle="1" w:styleId="Pr-formataoHTMLChar">
+    <w:name w:val="Pré-formatação HTML Char"/>
+    <w:basedOn w:val="Fontepargpadro"/>
+    <w:link w:val="Pr-formataoHTML"/>
     <w:uiPriority w:val="99"/>
     <w:rsid w:val="00761C8A"/>
     <w:rPr>
@@ -6832,7 +7417,7 @@
 </file>
 
 <file path=customXml/itemProps1.xml><?xml version="1.0" encoding="utf-8"?>
-<ds:datastoreItem xmlns:ds="http://schemas.openxmlformats.org/officeDocument/2006/customXml" ds:itemID="{1C77AE4C-24BB-40F8-B49D-CA6ACE7D3661}">
+<ds:datastoreItem xmlns:ds="http://schemas.openxmlformats.org/officeDocument/2006/customXml" ds:itemID="{E31D0531-7CF5-45EF-AABC-5B97B5B8DF2E}">
   <ds:schemaRefs>
     <ds:schemaRef ds:uri="http://schemas.openxmlformats.org/officeDocument/2006/bibliography"/>
   </ds:schemaRefs>

</xml_diff>

<commit_message>
- feita a introdução do trabalho
</commit_message>
<xml_diff>
--- a/Parte escrita/trabalho.docx
+++ b/Parte escrita/trabalho.docx
@@ -407,18 +407,6 @@
         <w:spacing w:line="360" w:lineRule="auto"/>
         <w:rPr>
           <w:rFonts w:ascii="Arial" w:hAnsi="Arial" w:cs="Arial"/>
-          <w:b/>
-          <w:sz w:val="24"/>
-          <w:szCs w:val="24"/>
-        </w:rPr>
-      </w:pPr>
-    </w:p>
-    <w:p>
-      <w:pPr>
-        <w:spacing w:line="360" w:lineRule="auto"/>
-        <w:rPr>
-          <w:rFonts w:ascii="Arial" w:hAnsi="Arial" w:cs="Arial"/>
-          <w:b/>
           <w:sz w:val="24"/>
           <w:szCs w:val="24"/>
         </w:rPr>
@@ -432,24 +420,278 @@
         </w:rPr>
         <w:tab/>
       </w:r>
-    </w:p>
-    <w:p>
-      <w:pPr>
-        <w:rPr>
-          <w:rFonts w:ascii="Arial" w:hAnsi="Arial" w:cs="Arial"/>
-          <w:b/>
-          <w:sz w:val="24"/>
-          <w:szCs w:val="24"/>
-        </w:rPr>
-      </w:pPr>
-      <w:r>
-        <w:rPr>
-          <w:rFonts w:ascii="Arial" w:hAnsi="Arial" w:cs="Arial"/>
-          <w:b/>
-          <w:sz w:val="24"/>
-          <w:szCs w:val="24"/>
-        </w:rPr>
-        <w:br w:type="page"/>
+      <w:r>
+        <w:rPr>
+          <w:rFonts w:ascii="Arial" w:hAnsi="Arial" w:cs="Arial"/>
+          <w:sz w:val="24"/>
+          <w:szCs w:val="24"/>
+        </w:rPr>
+        <w:t xml:space="preserve">Torna-se mais frequente casos de empresas que já possuem um banco de dados para armazenar informações importantes tanto para empresa quanto para seus clientes. Empresas com mais tempo no mercado e que, portanto já possuem banco de dados criados a muitos anos, possuem dificuldades de migrar seus sistemas </w:t>
+      </w:r>
+      <w:r>
+        <w:rPr>
+          <w:rFonts w:ascii="Arial" w:hAnsi="Arial" w:cs="Arial"/>
+          <w:sz w:val="24"/>
+          <w:szCs w:val="24"/>
+        </w:rPr>
+        <w:t>para uma tecnologia mais recente</w:t>
+      </w:r>
+      <w:r>
+        <w:rPr>
+          <w:rFonts w:ascii="Arial" w:hAnsi="Arial" w:cs="Arial"/>
+          <w:sz w:val="24"/>
+          <w:szCs w:val="24"/>
+        </w:rPr>
+        <w:t>.</w:t>
+      </w:r>
+    </w:p>
+    <w:p>
+      <w:pPr>
+        <w:spacing w:line="360" w:lineRule="auto"/>
+        <w:rPr>
+          <w:rFonts w:ascii="Arial" w:hAnsi="Arial" w:cs="Arial"/>
+          <w:sz w:val="24"/>
+          <w:szCs w:val="24"/>
+        </w:rPr>
+      </w:pPr>
+      <w:r>
+        <w:rPr>
+          <w:rFonts w:ascii="Arial" w:hAnsi="Arial" w:cs="Arial"/>
+          <w:sz w:val="24"/>
+          <w:szCs w:val="24"/>
+        </w:rPr>
+        <w:tab/>
+        <w:t>Essa dificuldade se dá principa</w:t>
+      </w:r>
+      <w:r>
+        <w:rPr>
+          <w:rFonts w:ascii="Arial" w:hAnsi="Arial" w:cs="Arial"/>
+          <w:sz w:val="24"/>
+          <w:szCs w:val="24"/>
+        </w:rPr>
+        <w:t>lmente pelo custo da</w:t>
+      </w:r>
+      <w:r>
+        <w:rPr>
+          <w:rFonts w:ascii="Arial" w:hAnsi="Arial" w:cs="Arial"/>
+          <w:sz w:val="24"/>
+          <w:szCs w:val="24"/>
+        </w:rPr>
+        <w:t xml:space="preserve"> migra</w:t>
+      </w:r>
+      <w:r>
+        <w:rPr>
+          <w:rFonts w:ascii="Arial" w:hAnsi="Arial" w:cs="Arial"/>
+          <w:sz w:val="24"/>
+          <w:szCs w:val="24"/>
+        </w:rPr>
+        <w:t>ção manual de uma banco de dados para uma tecnologia mais contemporânea</w:t>
+      </w:r>
+      <w:r>
+        <w:rPr>
+          <w:rFonts w:ascii="Arial" w:hAnsi="Arial" w:cs="Arial"/>
+          <w:sz w:val="24"/>
+          <w:szCs w:val="24"/>
+        </w:rPr>
+        <w:t>. Nesse custo está vinculado o aprendizado de amb</w:t>
+      </w:r>
+      <w:r>
+        <w:rPr>
+          <w:rFonts w:ascii="Arial" w:hAnsi="Arial" w:cs="Arial"/>
+          <w:sz w:val="24"/>
+          <w:szCs w:val="24"/>
+        </w:rPr>
+        <w:t>as</w:t>
+      </w:r>
+      <w:r>
+        <w:rPr>
+          <w:rFonts w:ascii="Arial" w:hAnsi="Arial" w:cs="Arial"/>
+          <w:sz w:val="24"/>
+          <w:szCs w:val="24"/>
+        </w:rPr>
+        <w:t xml:space="preserve"> </w:t>
+      </w:r>
+      <w:r>
+        <w:rPr>
+          <w:rFonts w:ascii="Arial" w:hAnsi="Arial" w:cs="Arial"/>
+          <w:sz w:val="24"/>
+          <w:szCs w:val="24"/>
+        </w:rPr>
+        <w:t>tecnologias</w:t>
+      </w:r>
+      <w:r>
+        <w:rPr>
+          <w:rFonts w:ascii="Arial" w:hAnsi="Arial" w:cs="Arial"/>
+          <w:sz w:val="24"/>
+          <w:szCs w:val="24"/>
+        </w:rPr>
+        <w:t xml:space="preserve">, </w:t>
+      </w:r>
+      <w:r>
+        <w:rPr>
+          <w:rFonts w:ascii="Arial" w:hAnsi="Arial" w:cs="Arial"/>
+          <w:sz w:val="24"/>
+          <w:szCs w:val="24"/>
+        </w:rPr>
+        <w:t>a</w:t>
+      </w:r>
+      <w:r>
+        <w:rPr>
+          <w:rFonts w:ascii="Arial" w:hAnsi="Arial" w:cs="Arial"/>
+          <w:sz w:val="24"/>
+          <w:szCs w:val="24"/>
+        </w:rPr>
+        <w:t xml:space="preserve"> original e </w:t>
+      </w:r>
+      <w:r>
+        <w:rPr>
+          <w:rFonts w:ascii="Arial" w:hAnsi="Arial" w:cs="Arial"/>
+          <w:sz w:val="24"/>
+          <w:szCs w:val="24"/>
+        </w:rPr>
+        <w:t>a</w:t>
+      </w:r>
+      <w:r>
+        <w:rPr>
+          <w:rFonts w:ascii="Arial" w:hAnsi="Arial" w:cs="Arial"/>
+          <w:sz w:val="24"/>
+          <w:szCs w:val="24"/>
+        </w:rPr>
+        <w:t xml:space="preserve"> que se deseja </w:t>
+      </w:r>
+      <w:r>
+        <w:rPr>
+          <w:rFonts w:ascii="Arial" w:hAnsi="Arial" w:cs="Arial"/>
+          <w:sz w:val="24"/>
+          <w:szCs w:val="24"/>
+        </w:rPr>
+        <w:t>assumir</w:t>
+      </w:r>
+      <w:r>
+        <w:rPr>
+          <w:rFonts w:ascii="Arial" w:hAnsi="Arial" w:cs="Arial"/>
+          <w:sz w:val="24"/>
+          <w:szCs w:val="24"/>
+        </w:rPr>
+        <w:t>. Ao contar o tempo para fazer dita migração, o custo fica tal que é inviável para um empresa fazer tal processo sem correr riscos de falhas nos seus dados.</w:t>
+      </w:r>
+      <w:r>
+        <w:rPr>
+          <w:rFonts w:ascii="Arial" w:hAnsi="Arial" w:cs="Arial"/>
+          <w:sz w:val="24"/>
+          <w:szCs w:val="24"/>
+        </w:rPr>
+        <w:t xml:space="preserve"> Existem muitas empresas que não podem se dar o luxo que ocorram tais falhas.</w:t>
+      </w:r>
+    </w:p>
+    <w:p>
+      <w:pPr>
+        <w:spacing w:line="360" w:lineRule="auto"/>
+        <w:rPr>
+          <w:rFonts w:ascii="Arial" w:hAnsi="Arial" w:cs="Arial"/>
+          <w:sz w:val="24"/>
+          <w:szCs w:val="24"/>
+        </w:rPr>
+      </w:pPr>
+      <w:r>
+        <w:rPr>
+          <w:rFonts w:ascii="Arial" w:hAnsi="Arial" w:cs="Arial"/>
+          <w:sz w:val="24"/>
+          <w:szCs w:val="24"/>
+        </w:rPr>
+        <w:tab/>
+        <w:t>Um processo automático de criação de uma réplica de um banco de dados em outr</w:t>
+      </w:r>
+      <w:r>
+        <w:rPr>
+          <w:rFonts w:ascii="Arial" w:hAnsi="Arial" w:cs="Arial"/>
+          <w:sz w:val="24"/>
+          <w:szCs w:val="24"/>
+        </w:rPr>
+        <w:t xml:space="preserve">a tecnologia é algo </w:t>
+      </w:r>
+      <w:r>
+        <w:rPr>
+          <w:rFonts w:ascii="Arial" w:hAnsi="Arial" w:cs="Arial"/>
+          <w:sz w:val="24"/>
+          <w:szCs w:val="24"/>
+        </w:rPr>
+        <w:t>bastante esperado, mas como explicado anteriormente, é inviável de se fazer em uma empresa. Esse processo precisa ser capaz de analisar o código de criação do banco de dados original e interpretá-lo para seu formato equivalente na outra tecnologia.</w:t>
+      </w:r>
+    </w:p>
+    <w:p>
+      <w:pPr>
+        <w:spacing w:line="360" w:lineRule="auto"/>
+        <w:rPr>
+          <w:rFonts w:ascii="Arial" w:hAnsi="Arial" w:cs="Arial"/>
+          <w:sz w:val="24"/>
+          <w:szCs w:val="24"/>
+        </w:rPr>
+      </w:pPr>
+      <w:r>
+        <w:rPr>
+          <w:rFonts w:ascii="Arial" w:hAnsi="Arial" w:cs="Arial"/>
+          <w:sz w:val="24"/>
+          <w:szCs w:val="24"/>
+        </w:rPr>
+        <w:tab/>
+        <w:t>A vantagem principal desse método de migração é a rapidez com que é feita toda a análise e criação do novo banco de dados. Essa rapidez facilita a mudança de tecnologia imensamente. Entretanto, somente se o usuário realmente acha necessária tal mudança, as vezes ocorrem situações que as impedem.</w:t>
+      </w:r>
+    </w:p>
+    <w:p>
+      <w:pPr>
+        <w:spacing w:line="360" w:lineRule="auto"/>
+        <w:rPr>
+          <w:rFonts w:ascii="Arial" w:hAnsi="Arial" w:cs="Arial"/>
+          <w:sz w:val="24"/>
+          <w:szCs w:val="24"/>
+        </w:rPr>
+      </w:pPr>
+      <w:r>
+        <w:rPr>
+          <w:rFonts w:ascii="Arial" w:hAnsi="Arial" w:cs="Arial"/>
+          <w:sz w:val="24"/>
+          <w:szCs w:val="24"/>
+        </w:rPr>
+        <w:tab/>
+        <w:t>Este trabalho propõe um software que gere os código de geração de um banco de dados em Ruby on Rails, dado um código SQL do banco original. Note que a proposta é a geração do banco de dados somente. Toda e qualquer lógica envolvida ainda terá de ser feita manualmente pelo usuário</w:t>
+      </w:r>
+      <w:r>
+        <w:rPr>
+          <w:rFonts w:ascii="Arial" w:hAnsi="Arial" w:cs="Arial"/>
+          <w:sz w:val="24"/>
+          <w:szCs w:val="24"/>
+        </w:rPr>
+        <w:t>.</w:t>
+      </w:r>
+    </w:p>
+    <w:p>
+      <w:pPr>
+        <w:spacing w:line="360" w:lineRule="auto"/>
+        <w:rPr>
+          <w:rFonts w:ascii="Arial" w:hAnsi="Arial" w:cs="Arial"/>
+          <w:sz w:val="24"/>
+          <w:szCs w:val="24"/>
+        </w:rPr>
+      </w:pPr>
+      <w:r>
+        <w:rPr>
+          <w:rFonts w:ascii="Arial" w:hAnsi="Arial" w:cs="Arial"/>
+          <w:sz w:val="24"/>
+          <w:szCs w:val="24"/>
+        </w:rPr>
+        <w:tab/>
+        <w:t>O trabalho está organizado da seguinte maneira: conceitos e ferramentas de Rails, banco de dados e analisadores léxicos e semânticos no capítulo 2, proposta de um software que gere nos códigos Rails no capitulo 3, uma implementação da proposta no capí</w:t>
+      </w:r>
+      <w:bookmarkStart w:id="0" w:name="_GoBack"/>
+      <w:bookmarkEnd w:id="0"/>
+      <w:r>
+        <w:rPr>
+          <w:rFonts w:ascii="Arial" w:hAnsi="Arial" w:cs="Arial"/>
+          <w:sz w:val="24"/>
+          <w:szCs w:val="24"/>
+        </w:rPr>
+        <w:t>tulo 4 e conclusão no capítulo 5.</w:t>
       </w:r>
     </w:p>
     <w:p>
@@ -2857,7 +3099,7 @@
     </w:p>
     <w:p>
       <w:pPr>
-        <w:pStyle w:val="PargrafodaLista"/>
+        <w:pStyle w:val="ListParagraph"/>
         <w:numPr>
           <w:ilvl w:val="0"/>
           <w:numId w:val="2"/>
@@ -2945,7 +3187,7 @@
     </w:p>
     <w:p>
       <w:pPr>
-        <w:pStyle w:val="PargrafodaLista"/>
+        <w:pStyle w:val="ListParagraph"/>
         <w:numPr>
           <w:ilvl w:val="0"/>
           <w:numId w:val="2"/>
@@ -3360,7 +3602,7 @@
     </w:p>
     <w:p>
       <w:pPr>
-        <w:pStyle w:val="PargrafodaLista"/>
+        <w:pStyle w:val="ListParagraph"/>
         <w:numPr>
           <w:ilvl w:val="2"/>
           <w:numId w:val="4"/>
@@ -3735,7 +3977,7 @@
     </w:p>
     <w:p>
       <w:pPr>
-        <w:pStyle w:val="PargrafodaLista"/>
+        <w:pStyle w:val="ListParagraph"/>
         <w:numPr>
           <w:ilvl w:val="1"/>
           <w:numId w:val="4"/>
@@ -4353,7 +4595,7 @@
     </w:p>
     <w:p>
       <w:pPr>
-        <w:pStyle w:val="Pr-formataoHTML"/>
+        <w:pStyle w:val="HTMLPreformatted"/>
         <w:shd w:val="clear" w:color="auto" w:fill="FFFFFF"/>
         <w:rPr>
           <w:color w:val="000000"/>
@@ -4387,7 +4629,7 @@
     </w:p>
     <w:p>
       <w:pPr>
-        <w:pStyle w:val="Pr-formataoHTML"/>
+        <w:pStyle w:val="HTMLPreformatted"/>
         <w:shd w:val="clear" w:color="auto" w:fill="FFFFFF"/>
         <w:rPr>
           <w:color w:val="000000"/>
@@ -4402,7 +4644,7 @@
     </w:p>
     <w:p>
       <w:pPr>
-        <w:pStyle w:val="Pr-formataoHTML"/>
+        <w:pStyle w:val="HTMLPreformatted"/>
         <w:shd w:val="clear" w:color="auto" w:fill="FFFFFF"/>
         <w:rPr>
           <w:color w:val="000000"/>
@@ -4417,7 +4659,7 @@
     </w:p>
     <w:p>
       <w:pPr>
-        <w:pStyle w:val="Pr-formataoHTML"/>
+        <w:pStyle w:val="HTMLPreformatted"/>
         <w:shd w:val="clear" w:color="auto" w:fill="FFFFFF"/>
         <w:rPr>
           <w:color w:val="000000"/>
@@ -4426,7 +4668,7 @@
     </w:p>
     <w:p>
       <w:pPr>
-        <w:pStyle w:val="Pr-formataoHTML"/>
+        <w:pStyle w:val="HTMLPreformatted"/>
         <w:shd w:val="clear" w:color="auto" w:fill="FFFFFF"/>
         <w:rPr>
           <w:color w:val="000000"/>
@@ -4441,7 +4683,7 @@
     </w:p>
     <w:p>
       <w:pPr>
-        <w:pStyle w:val="Pr-formataoHTML"/>
+        <w:pStyle w:val="HTMLPreformatted"/>
         <w:shd w:val="clear" w:color="auto" w:fill="FFFFFF"/>
         <w:rPr>
           <w:color w:val="000000"/>
@@ -4456,7 +4698,7 @@
     </w:p>
     <w:p>
       <w:pPr>
-        <w:pStyle w:val="Pr-formataoHTML"/>
+        <w:pStyle w:val="HTMLPreformatted"/>
         <w:shd w:val="clear" w:color="auto" w:fill="FFFFFF"/>
         <w:rPr>
           <w:color w:val="000000"/>
@@ -5303,7 +5545,6 @@
           <w:szCs w:val="24"/>
         </w:rPr>
       </w:pPr>
-      <w:proofErr w:type="gramStart"/>
       <w:r>
         <w:rPr>
           <w:rFonts w:ascii="Arial" w:hAnsi="Arial" w:cs="Arial"/>
@@ -5321,17 +5562,7 @@
           <w:sz w:val="24"/>
           <w:szCs w:val="24"/>
         </w:rPr>
-        <w:t>Proposta</w:t>
-      </w:r>
-      <w:proofErr w:type="gramEnd"/>
-      <w:r>
-        <w:rPr>
-          <w:rFonts w:ascii="Arial" w:hAnsi="Arial" w:cs="Arial"/>
-          <w:b/>
-          <w:sz w:val="24"/>
-          <w:szCs w:val="24"/>
-        </w:rPr>
-        <w:t xml:space="preserve"> do Trabalho</w:t>
+        <w:t>Proposta do Trabalho</w:t>
       </w:r>
     </w:p>
     <w:p>
@@ -5384,7 +5615,6 @@
         </w:rPr>
         <w:t xml:space="preserve">que, a partir de uma entrada com tabelas em SQL, gere comandos </w:t>
       </w:r>
-      <w:proofErr w:type="spellStart"/>
       <w:r>
         <w:rPr>
           <w:rFonts w:ascii="Arial" w:hAnsi="Arial" w:cs="Arial"/>
@@ -5392,9 +5622,48 @@
           <w:sz w:val="24"/>
           <w:szCs w:val="24"/>
         </w:rPr>
-        <w:t>rails</w:t>
-      </w:r>
-      <w:proofErr w:type="spellEnd"/>
+        <w:t>rails generate</w:t>
+      </w:r>
+      <w:r>
+        <w:rPr>
+          <w:rFonts w:ascii="Arial" w:hAnsi="Arial" w:cs="Arial"/>
+          <w:sz w:val="24"/>
+          <w:szCs w:val="24"/>
+        </w:rPr>
+        <w:t xml:space="preserve"> </w:t>
+      </w:r>
+      <w:r>
+        <w:rPr>
+          <w:rFonts w:ascii="Arial" w:hAnsi="Arial" w:cs="Arial"/>
+          <w:sz w:val="24"/>
+          <w:szCs w:val="24"/>
+        </w:rPr>
+        <w:t>para</w:t>
+      </w:r>
+      <w:r>
+        <w:rPr>
+          <w:rFonts w:ascii="Arial" w:hAnsi="Arial" w:cs="Arial"/>
+          <w:sz w:val="24"/>
+          <w:szCs w:val="24"/>
+        </w:rPr>
+        <w:t xml:space="preserve"> </w:t>
+      </w:r>
+      <w:r>
+        <w:rPr>
+          <w:rFonts w:ascii="Arial" w:hAnsi="Arial" w:cs="Arial"/>
+          <w:sz w:val="24"/>
+          <w:szCs w:val="24"/>
+        </w:rPr>
+        <w:t>migrar</w:t>
+      </w:r>
+      <w:r>
+        <w:rPr>
+          <w:rFonts w:ascii="Arial" w:hAnsi="Arial" w:cs="Arial"/>
+          <w:sz w:val="24"/>
+          <w:szCs w:val="24"/>
+        </w:rPr>
+        <w:t xml:space="preserve"> um projeto já existente com base em bancos SQL para uma aplicação em </w:t>
+      </w:r>
       <w:r>
         <w:rPr>
           <w:rFonts w:ascii="Arial" w:hAnsi="Arial" w:cs="Arial"/>
@@ -5402,9 +5671,83 @@
           <w:sz w:val="24"/>
           <w:szCs w:val="24"/>
         </w:rPr>
+        <w:t>Ruby on Rails</w:t>
+      </w:r>
+      <w:r>
+        <w:rPr>
+          <w:rFonts w:ascii="Arial" w:hAnsi="Arial" w:cs="Arial"/>
+          <w:i/>
+          <w:sz w:val="24"/>
+          <w:szCs w:val="24"/>
+        </w:rPr>
+        <w:t>.</w:t>
+      </w:r>
+    </w:p>
+    <w:p>
+      <w:pPr>
+        <w:spacing w:line="360" w:lineRule="auto"/>
+        <w:rPr>
+          <w:rFonts w:ascii="Arial" w:hAnsi="Arial" w:cs="Arial"/>
+          <w:sz w:val="24"/>
+          <w:szCs w:val="24"/>
+        </w:rPr>
+      </w:pPr>
+      <w:r>
+        <w:rPr>
+          <w:rFonts w:ascii="Arial" w:hAnsi="Arial" w:cs="Arial"/>
+          <w:sz w:val="24"/>
+          <w:szCs w:val="24"/>
+        </w:rPr>
+        <w:tab/>
+      </w:r>
+      <w:r>
+        <w:rPr>
+          <w:rFonts w:ascii="Arial" w:hAnsi="Arial" w:cs="Arial"/>
+          <w:sz w:val="24"/>
+          <w:szCs w:val="24"/>
+        </w:rPr>
+        <w:t>Atualmente</w:t>
+      </w:r>
+      <w:r>
+        <w:rPr>
+          <w:rFonts w:ascii="Arial" w:hAnsi="Arial" w:cs="Arial"/>
+          <w:sz w:val="24"/>
+          <w:szCs w:val="24"/>
+        </w:rPr>
+        <w:t xml:space="preserve"> não existe</w:t>
+      </w:r>
+      <w:r>
+        <w:rPr>
+          <w:rFonts w:ascii="Arial" w:hAnsi="Arial" w:cs="Arial"/>
+          <w:sz w:val="24"/>
+          <w:szCs w:val="24"/>
+        </w:rPr>
+        <w:t xml:space="preserve"> nenhuma proposta</w:t>
+      </w:r>
+      <w:r>
+        <w:rPr>
+          <w:rFonts w:ascii="Arial" w:hAnsi="Arial" w:cs="Arial"/>
+          <w:sz w:val="24"/>
+          <w:szCs w:val="24"/>
+        </w:rPr>
+        <w:t xml:space="preserve"> automática e</w:t>
+      </w:r>
+      <w:r>
+        <w:rPr>
+          <w:rFonts w:ascii="Arial" w:hAnsi="Arial" w:cs="Arial"/>
+          <w:sz w:val="24"/>
+          <w:szCs w:val="24"/>
+        </w:rPr>
         <w:t xml:space="preserve"> </w:t>
       </w:r>
-      <w:proofErr w:type="spellStart"/>
+      <w:r>
+        <w:rPr>
+          <w:rFonts w:ascii="Arial" w:hAnsi="Arial" w:cs="Arial"/>
+          <w:sz w:val="24"/>
+          <w:szCs w:val="24"/>
+        </w:rPr>
+        <w:t xml:space="preserve">consolidada para a migração de projetos com base SQL para </w:t>
+      </w:r>
       <w:r>
         <w:rPr>
           <w:rFonts w:ascii="Arial" w:hAnsi="Arial" w:cs="Arial"/>
@@ -5412,12 +5755,69 @@
           <w:sz w:val="24"/>
           <w:szCs w:val="24"/>
         </w:rPr>
-        <w:t>generate</w:t>
-      </w:r>
-      <w:proofErr w:type="spellEnd"/>
-      <w:r>
-        <w:rPr>
-          <w:rFonts w:ascii="Arial" w:hAnsi="Arial" w:cs="Arial"/>
+        <w:t>Rails</w:t>
+      </w:r>
+      <w:r>
+        <w:rPr>
+          <w:rFonts w:ascii="Arial" w:hAnsi="Arial" w:cs="Arial"/>
+          <w:sz w:val="24"/>
+          <w:szCs w:val="24"/>
+        </w:rPr>
+        <w:t>,</w:t>
+      </w:r>
+      <w:r>
+        <w:rPr>
+          <w:rFonts w:ascii="Arial" w:hAnsi="Arial" w:cs="Arial"/>
+          <w:sz w:val="24"/>
+          <w:szCs w:val="24"/>
+        </w:rPr>
+        <w:t xml:space="preserve"> portanto </w:t>
+      </w:r>
+      <w:r>
+        <w:rPr>
+          <w:rFonts w:ascii="Arial" w:hAnsi="Arial" w:cs="Arial"/>
+          <w:sz w:val="24"/>
+          <w:szCs w:val="24"/>
+        </w:rPr>
+        <w:t xml:space="preserve">é necessário analisar todas </w:t>
+      </w:r>
+      <w:r>
+        <w:rPr>
+          <w:rFonts w:ascii="Arial" w:hAnsi="Arial" w:cs="Arial"/>
+          <w:sz w:val="24"/>
+          <w:szCs w:val="24"/>
+        </w:rPr>
+        <w:t xml:space="preserve">as tabelas, </w:t>
+      </w:r>
+      <w:r>
+        <w:rPr>
+          <w:rFonts w:ascii="Arial" w:hAnsi="Arial" w:cs="Arial"/>
+          <w:sz w:val="24"/>
+          <w:szCs w:val="24"/>
+        </w:rPr>
+        <w:t xml:space="preserve">estudar a estrutura utilizada </w:t>
+      </w:r>
+      <w:r>
+        <w:rPr>
+          <w:rFonts w:ascii="Arial" w:hAnsi="Arial" w:cs="Arial"/>
+          <w:sz w:val="24"/>
+          <w:szCs w:val="24"/>
+        </w:rPr>
+        <w:t xml:space="preserve">pelo </w:t>
+      </w:r>
+      <w:r>
+        <w:rPr>
+          <w:rFonts w:ascii="Arial" w:hAnsi="Arial" w:cs="Arial"/>
+          <w:i/>
+          <w:sz w:val="24"/>
+          <w:szCs w:val="24"/>
+        </w:rPr>
+        <w:t>Rails</w:t>
+      </w:r>
+      <w:r>
+        <w:rPr>
+          <w:rFonts w:ascii="Arial" w:hAnsi="Arial" w:cs="Arial"/>
+          <w:i/>
           <w:sz w:val="24"/>
           <w:szCs w:val="24"/>
         </w:rPr>
@@ -5429,33 +5829,8 @@
           <w:sz w:val="24"/>
           <w:szCs w:val="24"/>
         </w:rPr>
-        <w:t>para</w:t>
-      </w:r>
-      <w:r>
-        <w:rPr>
-          <w:rFonts w:ascii="Arial" w:hAnsi="Arial" w:cs="Arial"/>
-          <w:sz w:val="24"/>
-          <w:szCs w:val="24"/>
-        </w:rPr>
-        <w:t xml:space="preserve"> </w:t>
-      </w:r>
-      <w:r>
-        <w:rPr>
-          <w:rFonts w:ascii="Arial" w:hAnsi="Arial" w:cs="Arial"/>
-          <w:sz w:val="24"/>
-          <w:szCs w:val="24"/>
-        </w:rPr>
-        <w:t>migrar</w:t>
-      </w:r>
-      <w:r>
-        <w:rPr>
-          <w:rFonts w:ascii="Arial" w:hAnsi="Arial" w:cs="Arial"/>
-          <w:sz w:val="24"/>
-          <w:szCs w:val="24"/>
-        </w:rPr>
-        <w:t xml:space="preserve"> um projeto já existente com base em bancos SQL para uma aplicação em </w:t>
-      </w:r>
-      <w:proofErr w:type="spellStart"/>
+        <w:t xml:space="preserve">e, finalmente, criar manualmente os comandos </w:t>
+      </w:r>
       <w:r>
         <w:rPr>
           <w:rFonts w:ascii="Arial" w:hAnsi="Arial" w:cs="Arial"/>
@@ -5463,9 +5838,24 @@
           <w:sz w:val="24"/>
           <w:szCs w:val="24"/>
         </w:rPr>
-        <w:t>Ruby</w:t>
-      </w:r>
-      <w:proofErr w:type="spellEnd"/>
+        <w:t>rails generates</w:t>
+      </w:r>
+      <w:r>
+        <w:rPr>
+          <w:rFonts w:ascii="Arial" w:hAnsi="Arial" w:cs="Arial"/>
+          <w:sz w:val="24"/>
+          <w:szCs w:val="24"/>
+        </w:rPr>
+        <w:t xml:space="preserve"> ou arquivos de modelos apropriados. </w:t>
+      </w:r>
+      <w:r>
+        <w:rPr>
+          <w:rFonts w:ascii="Arial" w:hAnsi="Arial" w:cs="Arial"/>
+          <w:sz w:val="24"/>
+          <w:szCs w:val="24"/>
+        </w:rPr>
+        <w:t xml:space="preserve">Isso tudo dificulta a adoção e popularização do </w:t>
+      </w:r>
       <w:r>
         <w:rPr>
           <w:rFonts w:ascii="Arial" w:hAnsi="Arial" w:cs="Arial"/>
@@ -5473,9 +5863,68 @@
           <w:sz w:val="24"/>
           <w:szCs w:val="24"/>
         </w:rPr>
-        <w:t xml:space="preserve"> </w:t>
-      </w:r>
-      <w:proofErr w:type="spellStart"/>
+        <w:t>framework</w:t>
+      </w:r>
+      <w:r>
+        <w:rPr>
+          <w:rFonts w:ascii="Arial" w:hAnsi="Arial" w:cs="Arial"/>
+          <w:sz w:val="24"/>
+          <w:szCs w:val="24"/>
+        </w:rPr>
+        <w:t xml:space="preserve"> pelos desenvolvedores, que na maioria das vezes já possui sistemas funcionando e por isso não querem deixar tudo para trás.</w:t>
+      </w:r>
+    </w:p>
+    <w:p>
+      <w:pPr>
+        <w:spacing w:line="360" w:lineRule="auto"/>
+        <w:ind w:firstLine="708"/>
+        <w:rPr>
+          <w:rFonts w:ascii="Arial" w:hAnsi="Arial" w:cs="Arial"/>
+          <w:sz w:val="24"/>
+          <w:szCs w:val="24"/>
+        </w:rPr>
+      </w:pPr>
+      <w:r>
+        <w:rPr>
+          <w:rFonts w:ascii="Arial" w:hAnsi="Arial" w:cs="Arial"/>
+          <w:sz w:val="24"/>
+          <w:szCs w:val="24"/>
+        </w:rPr>
+        <w:t xml:space="preserve">A nossa solução se diferencia por facilitar e automatizar </w:t>
+      </w:r>
+      <w:r>
+        <w:rPr>
+          <w:rFonts w:ascii="Arial" w:hAnsi="Arial" w:cs="Arial"/>
+          <w:sz w:val="24"/>
+          <w:szCs w:val="24"/>
+        </w:rPr>
+        <w:t xml:space="preserve">todo </w:t>
+      </w:r>
+      <w:r>
+        <w:rPr>
+          <w:rFonts w:ascii="Arial" w:hAnsi="Arial" w:cs="Arial"/>
+          <w:sz w:val="24"/>
+          <w:szCs w:val="24"/>
+        </w:rPr>
+        <w:t xml:space="preserve">esse trabalho. O usuário precisa apenas passar um arquivo de texto com as tabelas em SQL do seu projeto atual que o </w:t>
+      </w:r>
+      <w:r>
+        <w:rPr>
+          <w:rFonts w:ascii="Arial" w:hAnsi="Arial" w:cs="Arial"/>
+          <w:b/>
+          <w:sz w:val="24"/>
+          <w:szCs w:val="24"/>
+        </w:rPr>
+        <w:t>NOME DO PROJETO</w:t>
+      </w:r>
+      <w:r>
+        <w:rPr>
+          <w:rFonts w:ascii="Arial" w:hAnsi="Arial" w:cs="Arial"/>
+          <w:sz w:val="24"/>
+          <w:szCs w:val="24"/>
+        </w:rPr>
+        <w:t xml:space="preserve"> gera um arquivo de saída com comandos necessários para a migração para </w:t>
+      </w:r>
       <w:r>
         <w:rPr>
           <w:rFonts w:ascii="Arial" w:hAnsi="Arial" w:cs="Arial"/>
@@ -5483,318 +5932,8 @@
           <w:sz w:val="24"/>
           <w:szCs w:val="24"/>
         </w:rPr>
-        <w:t>on</w:t>
-      </w:r>
-      <w:proofErr w:type="spellEnd"/>
-      <w:r>
-        <w:rPr>
-          <w:rFonts w:ascii="Arial" w:hAnsi="Arial" w:cs="Arial"/>
-          <w:i/>
-          <w:sz w:val="24"/>
-          <w:szCs w:val="24"/>
-        </w:rPr>
-        <w:t xml:space="preserve"> </w:t>
-      </w:r>
-      <w:proofErr w:type="spellStart"/>
-      <w:r>
-        <w:rPr>
-          <w:rFonts w:ascii="Arial" w:hAnsi="Arial" w:cs="Arial"/>
-          <w:i/>
-          <w:sz w:val="24"/>
-          <w:szCs w:val="24"/>
-        </w:rPr>
         <w:t>Rails</w:t>
       </w:r>
-      <w:proofErr w:type="spellEnd"/>
-      <w:r>
-        <w:rPr>
-          <w:rFonts w:ascii="Arial" w:hAnsi="Arial" w:cs="Arial"/>
-          <w:i/>
-          <w:sz w:val="24"/>
-          <w:szCs w:val="24"/>
-        </w:rPr>
-        <w:t>.</w:t>
-      </w:r>
-    </w:p>
-    <w:p>
-      <w:pPr>
-        <w:spacing w:line="360" w:lineRule="auto"/>
-        <w:rPr>
-          <w:rFonts w:ascii="Arial" w:hAnsi="Arial" w:cs="Arial"/>
-          <w:sz w:val="24"/>
-          <w:szCs w:val="24"/>
-        </w:rPr>
-      </w:pPr>
-      <w:r>
-        <w:rPr>
-          <w:rFonts w:ascii="Arial" w:hAnsi="Arial" w:cs="Arial"/>
-          <w:sz w:val="24"/>
-          <w:szCs w:val="24"/>
-        </w:rPr>
-        <w:tab/>
-      </w:r>
-      <w:r>
-        <w:rPr>
-          <w:rFonts w:ascii="Arial" w:hAnsi="Arial" w:cs="Arial"/>
-          <w:sz w:val="24"/>
-          <w:szCs w:val="24"/>
-        </w:rPr>
-        <w:t>Atualmente</w:t>
-      </w:r>
-      <w:r>
-        <w:rPr>
-          <w:rFonts w:ascii="Arial" w:hAnsi="Arial" w:cs="Arial"/>
-          <w:sz w:val="24"/>
-          <w:szCs w:val="24"/>
-        </w:rPr>
-        <w:t xml:space="preserve"> não existe</w:t>
-      </w:r>
-      <w:r>
-        <w:rPr>
-          <w:rFonts w:ascii="Arial" w:hAnsi="Arial" w:cs="Arial"/>
-          <w:sz w:val="24"/>
-          <w:szCs w:val="24"/>
-        </w:rPr>
-        <w:t xml:space="preserve"> nenhuma proposta</w:t>
-      </w:r>
-      <w:r>
-        <w:rPr>
-          <w:rFonts w:ascii="Arial" w:hAnsi="Arial" w:cs="Arial"/>
-          <w:sz w:val="24"/>
-          <w:szCs w:val="24"/>
-        </w:rPr>
-        <w:t xml:space="preserve"> automática e</w:t>
-      </w:r>
-      <w:r>
-        <w:rPr>
-          <w:rFonts w:ascii="Arial" w:hAnsi="Arial" w:cs="Arial"/>
-          <w:sz w:val="24"/>
-          <w:szCs w:val="24"/>
-        </w:rPr>
-        <w:t xml:space="preserve"> </w:t>
-      </w:r>
-      <w:r>
-        <w:rPr>
-          <w:rFonts w:ascii="Arial" w:hAnsi="Arial" w:cs="Arial"/>
-          <w:sz w:val="24"/>
-          <w:szCs w:val="24"/>
-        </w:rPr>
-        <w:t xml:space="preserve">consolidada para a migração de projetos com base SQL para </w:t>
-      </w:r>
-      <w:proofErr w:type="spellStart"/>
-      <w:r>
-        <w:rPr>
-          <w:rFonts w:ascii="Arial" w:hAnsi="Arial" w:cs="Arial"/>
-          <w:i/>
-          <w:sz w:val="24"/>
-          <w:szCs w:val="24"/>
-        </w:rPr>
-        <w:t>Rails</w:t>
-      </w:r>
-      <w:proofErr w:type="spellEnd"/>
-      <w:r>
-        <w:rPr>
-          <w:rFonts w:ascii="Arial" w:hAnsi="Arial" w:cs="Arial"/>
-          <w:sz w:val="24"/>
-          <w:szCs w:val="24"/>
-        </w:rPr>
-        <w:t>,</w:t>
-      </w:r>
-      <w:r>
-        <w:rPr>
-          <w:rFonts w:ascii="Arial" w:hAnsi="Arial" w:cs="Arial"/>
-          <w:sz w:val="24"/>
-          <w:szCs w:val="24"/>
-        </w:rPr>
-        <w:t xml:space="preserve"> portanto </w:t>
-      </w:r>
-      <w:r>
-        <w:rPr>
-          <w:rFonts w:ascii="Arial" w:hAnsi="Arial" w:cs="Arial"/>
-          <w:sz w:val="24"/>
-          <w:szCs w:val="24"/>
-        </w:rPr>
-        <w:t xml:space="preserve">é necessário analisar todas </w:t>
-      </w:r>
-      <w:r>
-        <w:rPr>
-          <w:rFonts w:ascii="Arial" w:hAnsi="Arial" w:cs="Arial"/>
-          <w:sz w:val="24"/>
-          <w:szCs w:val="24"/>
-        </w:rPr>
-        <w:t xml:space="preserve">as tabelas, </w:t>
-      </w:r>
-      <w:r>
-        <w:rPr>
-          <w:rFonts w:ascii="Arial" w:hAnsi="Arial" w:cs="Arial"/>
-          <w:sz w:val="24"/>
-          <w:szCs w:val="24"/>
-        </w:rPr>
-        <w:t xml:space="preserve">estudar a estrutura utilizada </w:t>
-      </w:r>
-      <w:r>
-        <w:rPr>
-          <w:rFonts w:ascii="Arial" w:hAnsi="Arial" w:cs="Arial"/>
-          <w:sz w:val="24"/>
-          <w:szCs w:val="24"/>
-        </w:rPr>
-        <w:t xml:space="preserve">pelo </w:t>
-      </w:r>
-      <w:proofErr w:type="spellStart"/>
-      <w:r>
-        <w:rPr>
-          <w:rFonts w:ascii="Arial" w:hAnsi="Arial" w:cs="Arial"/>
-          <w:i/>
-          <w:sz w:val="24"/>
-          <w:szCs w:val="24"/>
-        </w:rPr>
-        <w:t>Rails</w:t>
-      </w:r>
-      <w:proofErr w:type="spellEnd"/>
-      <w:r>
-        <w:rPr>
-          <w:rFonts w:ascii="Arial" w:hAnsi="Arial" w:cs="Arial"/>
-          <w:i/>
-          <w:sz w:val="24"/>
-          <w:szCs w:val="24"/>
-        </w:rPr>
-        <w:t xml:space="preserve"> </w:t>
-      </w:r>
-      <w:r>
-        <w:rPr>
-          <w:rFonts w:ascii="Arial" w:hAnsi="Arial" w:cs="Arial"/>
-          <w:sz w:val="24"/>
-          <w:szCs w:val="24"/>
-        </w:rPr>
-        <w:t xml:space="preserve">e, finalmente, criar manualmente os comandos </w:t>
-      </w:r>
-      <w:proofErr w:type="spellStart"/>
-      <w:r>
-        <w:rPr>
-          <w:rFonts w:ascii="Arial" w:hAnsi="Arial" w:cs="Arial"/>
-          <w:i/>
-          <w:sz w:val="24"/>
-          <w:szCs w:val="24"/>
-        </w:rPr>
-        <w:t>rails</w:t>
-      </w:r>
-      <w:proofErr w:type="spellEnd"/>
-      <w:r>
-        <w:rPr>
-          <w:rFonts w:ascii="Arial" w:hAnsi="Arial" w:cs="Arial"/>
-          <w:i/>
-          <w:sz w:val="24"/>
-          <w:szCs w:val="24"/>
-        </w:rPr>
-        <w:t xml:space="preserve"> </w:t>
-      </w:r>
-      <w:proofErr w:type="spellStart"/>
-      <w:r>
-        <w:rPr>
-          <w:rFonts w:ascii="Arial" w:hAnsi="Arial" w:cs="Arial"/>
-          <w:i/>
-          <w:sz w:val="24"/>
-          <w:szCs w:val="24"/>
-        </w:rPr>
-        <w:t>generates</w:t>
-      </w:r>
-      <w:proofErr w:type="spellEnd"/>
-      <w:r>
-        <w:rPr>
-          <w:rFonts w:ascii="Arial" w:hAnsi="Arial" w:cs="Arial"/>
-          <w:sz w:val="24"/>
-          <w:szCs w:val="24"/>
-        </w:rPr>
-        <w:t xml:space="preserve"> ou arquivos de modelos apropriados. </w:t>
-      </w:r>
-      <w:r>
-        <w:rPr>
-          <w:rFonts w:ascii="Arial" w:hAnsi="Arial" w:cs="Arial"/>
-          <w:sz w:val="24"/>
-          <w:szCs w:val="24"/>
-        </w:rPr>
-        <w:t xml:space="preserve">Isso tudo dificulta a adoção e popularização do </w:t>
-      </w:r>
-      <w:r>
-        <w:rPr>
-          <w:rFonts w:ascii="Arial" w:hAnsi="Arial" w:cs="Arial"/>
-          <w:i/>
-          <w:sz w:val="24"/>
-          <w:szCs w:val="24"/>
-        </w:rPr>
-        <w:t>framework</w:t>
-      </w:r>
-      <w:r>
-        <w:rPr>
-          <w:rFonts w:ascii="Arial" w:hAnsi="Arial" w:cs="Arial"/>
-          <w:sz w:val="24"/>
-          <w:szCs w:val="24"/>
-        </w:rPr>
-        <w:t xml:space="preserve"> pelos desenvolvedores, que na maioria das vezes já possui sistemas funcionando e por isso não querem deixar tudo para trás.</w:t>
-      </w:r>
-    </w:p>
-    <w:p>
-      <w:pPr>
-        <w:spacing w:line="360" w:lineRule="auto"/>
-        <w:ind w:firstLine="708"/>
-        <w:rPr>
-          <w:rFonts w:ascii="Arial" w:hAnsi="Arial" w:cs="Arial"/>
-          <w:sz w:val="24"/>
-          <w:szCs w:val="24"/>
-        </w:rPr>
-      </w:pPr>
-      <w:r>
-        <w:rPr>
-          <w:rFonts w:ascii="Arial" w:hAnsi="Arial" w:cs="Arial"/>
-          <w:sz w:val="24"/>
-          <w:szCs w:val="24"/>
-        </w:rPr>
-        <w:t xml:space="preserve">A nossa solução se diferencia por facilitar e automatizar </w:t>
-      </w:r>
-      <w:r>
-        <w:rPr>
-          <w:rFonts w:ascii="Arial" w:hAnsi="Arial" w:cs="Arial"/>
-          <w:sz w:val="24"/>
-          <w:szCs w:val="24"/>
-        </w:rPr>
-        <w:t xml:space="preserve">todo </w:t>
-      </w:r>
-      <w:r>
-        <w:rPr>
-          <w:rFonts w:ascii="Arial" w:hAnsi="Arial" w:cs="Arial"/>
-          <w:sz w:val="24"/>
-          <w:szCs w:val="24"/>
-        </w:rPr>
-        <w:t xml:space="preserve">esse trabalho. O usuário precisa apenas passar um arquivo de texto com as tabelas em SQL do seu projeto atual que o </w:t>
-      </w:r>
-      <w:r>
-        <w:rPr>
-          <w:rFonts w:ascii="Arial" w:hAnsi="Arial" w:cs="Arial"/>
-          <w:b/>
-          <w:sz w:val="24"/>
-          <w:szCs w:val="24"/>
-        </w:rPr>
-        <w:t>NOME DO PROJETO</w:t>
-      </w:r>
-      <w:r>
-        <w:rPr>
-          <w:rFonts w:ascii="Arial" w:hAnsi="Arial" w:cs="Arial"/>
-          <w:sz w:val="24"/>
-          <w:szCs w:val="24"/>
-        </w:rPr>
-        <w:t xml:space="preserve"> gera um arquivo de saída com comandos necessários para a migração para </w:t>
-      </w:r>
-      <w:proofErr w:type="spellStart"/>
-      <w:r>
-        <w:rPr>
-          <w:rFonts w:ascii="Arial" w:hAnsi="Arial" w:cs="Arial"/>
-          <w:i/>
-          <w:sz w:val="24"/>
-          <w:szCs w:val="24"/>
-        </w:rPr>
-        <w:t>Rails</w:t>
-      </w:r>
-      <w:proofErr w:type="spellEnd"/>
       <w:r>
         <w:rPr>
           <w:rFonts w:ascii="Arial" w:hAnsi="Arial" w:cs="Arial"/>
@@ -6004,21 +6143,7 @@
           <w:szCs w:val="20"/>
           <w:lang w:eastAsia="pt-BR"/>
         </w:rPr>
-        <w:t xml:space="preserve">Gramática de entrada -&gt; Parser -&gt; Saida (comando </w:t>
-      </w:r>
-      <w:bookmarkStart w:id="0" w:name="_GoBack"/>
-      <w:bookmarkEnd w:id="0"/>
-      <w:r>
-        <w:rPr>
-          <w:rFonts w:ascii="Arial" w:eastAsia="Times New Roman" w:hAnsi="Arial" w:cs="Arial"/>
-          <w:b/>
-          <w:bCs/>
-          <w:color w:val="222222"/>
-          <w:sz w:val="20"/>
-          <w:szCs w:val="20"/>
-          <w:lang w:eastAsia="pt-BR"/>
-        </w:rPr>
-        <w:t>rails)</w:t>
+        <w:t>Gramática de entrada -&gt; Parser -&gt; Saida (comando rails)</w:t>
       </w:r>
     </w:p>
     <w:p>
@@ -7057,13 +7182,13 @@
     <w:name w:val="Normal"/>
     <w:qFormat/>
   </w:style>
-  <w:style w:type="character" w:default="1" w:styleId="Fontepargpadro">
+  <w:style w:type="character" w:default="1" w:styleId="DefaultParagraphFont">
     <w:name w:val="Default Paragraph Font"/>
     <w:uiPriority w:val="1"/>
     <w:semiHidden/>
     <w:unhideWhenUsed/>
   </w:style>
-  <w:style w:type="table" w:default="1" w:styleId="Tabelanormal">
+  <w:style w:type="table" w:default="1" w:styleId="TableNormal">
     <w:name w:val="Normal Table"/>
     <w:uiPriority w:val="99"/>
     <w:semiHidden/>
@@ -7078,13 +7203,13 @@
       </w:tblCellMar>
     </w:tblPr>
   </w:style>
-  <w:style w:type="numbering" w:default="1" w:styleId="Semlista">
+  <w:style w:type="numbering" w:default="1" w:styleId="NoList">
     <w:name w:val="No List"/>
     <w:uiPriority w:val="99"/>
     <w:semiHidden/>
     <w:unhideWhenUsed/>
   </w:style>
-  <w:style w:type="paragraph" w:styleId="PargrafodaLista">
+  <w:style w:type="paragraph" w:styleId="ListParagraph">
     <w:name w:val="List Paragraph"/>
     <w:basedOn w:val="Normal"/>
     <w:uiPriority w:val="34"/>
@@ -7097,13 +7222,13 @@
   </w:style>
   <w:style w:type="character" w:customStyle="1" w:styleId="apple-converted-space">
     <w:name w:val="apple-converted-space"/>
-    <w:basedOn w:val="Fontepargpadro"/>
+    <w:basedOn w:val="DefaultParagraphFont"/>
     <w:rsid w:val="005D366D"/>
   </w:style>
-  <w:style w:type="paragraph" w:styleId="Pr-formataoHTML">
+  <w:style w:type="paragraph" w:styleId="HTMLPreformatted">
     <w:name w:val="HTML Preformatted"/>
     <w:basedOn w:val="Normal"/>
-    <w:link w:val="Pr-formataoHTMLChar"/>
+    <w:link w:val="HTMLPreformattedChar"/>
     <w:uiPriority w:val="99"/>
     <w:unhideWhenUsed/>
     <w:rsid w:val="00761C8A"/>
@@ -7135,10 +7260,10 @@
       <w:lang w:eastAsia="pt-BR"/>
     </w:rPr>
   </w:style>
-  <w:style w:type="character" w:customStyle="1" w:styleId="Pr-formataoHTMLChar">
-    <w:name w:val="Pré-formatação HTML Char"/>
-    <w:basedOn w:val="Fontepargpadro"/>
-    <w:link w:val="Pr-formataoHTML"/>
+  <w:style w:type="character" w:customStyle="1" w:styleId="HTMLPreformattedChar">
+    <w:name w:val="HTML Preformatted Char"/>
+    <w:basedOn w:val="DefaultParagraphFont"/>
+    <w:link w:val="HTMLPreformatted"/>
     <w:uiPriority w:val="99"/>
     <w:rsid w:val="00761C8A"/>
     <w:rPr>
@@ -7417,7 +7542,7 @@
 </file>
 
 <file path=customXml/itemProps1.xml><?xml version="1.0" encoding="utf-8"?>
-<ds:datastoreItem xmlns:ds="http://schemas.openxmlformats.org/officeDocument/2006/customXml" ds:itemID="{E31D0531-7CF5-45EF-AABC-5B97B5B8DF2E}">
+<ds:datastoreItem xmlns:ds="http://schemas.openxmlformats.org/officeDocument/2006/customXml" ds:itemID="{A18EDE00-E476-4669-8BBB-608CDD6A9DAF}">
   <ds:schemaRefs>
     <ds:schemaRef ds:uri="http://schemas.openxmlformats.org/officeDocument/2006/bibliography"/>
   </ds:schemaRefs>

</xml_diff>

<commit_message>
cap 3 e 4
</commit_message>
<xml_diff>
--- a/Parte escrita/trabalho.docx
+++ b/Parte escrita/trabalho.docx
@@ -5339,6 +5339,7 @@
         <w:spacing w:line="360" w:lineRule="auto"/>
         <w:rPr>
           <w:rFonts w:ascii="Arial" w:hAnsi="Arial" w:cs="Arial"/>
+          <w:i/>
           <w:sz w:val="24"/>
           <w:szCs w:val="24"/>
         </w:rPr>
@@ -5453,7 +5454,15 @@
           <w:sz w:val="24"/>
           <w:szCs w:val="24"/>
         </w:rPr>
-        <w:t xml:space="preserve"> um projeto já existente com base em bancos SQL para uma aplicação em </w:t>
+        <w:t xml:space="preserve"> um projeto </w:t>
+      </w:r>
+      <w:r>
+        <w:rPr>
+          <w:rFonts w:ascii="Arial" w:hAnsi="Arial" w:cs="Arial"/>
+          <w:sz w:val="24"/>
+          <w:szCs w:val="24"/>
+        </w:rPr>
+        <w:t xml:space="preserve">legado para uma aplicação em </w:t>
       </w:r>
       <w:proofErr w:type="spellStart"/>
       <w:r>
@@ -5514,6 +5523,844 @@
           <w:szCs w:val="24"/>
         </w:rPr>
         <w:t>.</w:t>
+      </w:r>
+    </w:p>
+    <w:p>
+      <w:pPr>
+        <w:spacing w:line="360" w:lineRule="auto"/>
+        <w:rPr>
+          <w:rFonts w:ascii="Arial" w:hAnsi="Arial" w:cs="Arial"/>
+          <w:sz w:val="24"/>
+          <w:szCs w:val="24"/>
+        </w:rPr>
+      </w:pPr>
+      <w:r>
+        <w:rPr>
+          <w:rFonts w:ascii="Arial" w:hAnsi="Arial" w:cs="Arial"/>
+          <w:i/>
+          <w:sz w:val="24"/>
+          <w:szCs w:val="24"/>
+        </w:rPr>
+        <w:tab/>
+      </w:r>
+      <w:r>
+        <w:rPr>
+          <w:rFonts w:ascii="Arial" w:hAnsi="Arial" w:cs="Arial"/>
+          <w:sz w:val="24"/>
+          <w:szCs w:val="24"/>
+        </w:rPr>
+        <w:t xml:space="preserve">Para isso, utilizamos as ferramentas YACC e Lex, </w:t>
+      </w:r>
+      <w:r>
+        <w:rPr>
+          <w:rFonts w:ascii="Arial" w:hAnsi="Arial" w:cs="Arial"/>
+          <w:sz w:val="24"/>
+          <w:szCs w:val="24"/>
+        </w:rPr>
+        <w:t xml:space="preserve">como interpretadores do </w:t>
+      </w:r>
+      <w:r>
+        <w:rPr>
+          <w:rFonts w:ascii="Arial" w:hAnsi="Arial" w:cs="Arial"/>
+          <w:sz w:val="24"/>
+          <w:szCs w:val="24"/>
+        </w:rPr>
+        <w:t>arquivo de entrada, e a linguagem de programação C</w:t>
+      </w:r>
+      <w:r>
+        <w:rPr>
+          <w:rFonts w:ascii="Arial" w:hAnsi="Arial" w:cs="Arial"/>
+          <w:sz w:val="24"/>
+          <w:szCs w:val="24"/>
+        </w:rPr>
+        <w:t>,</w:t>
+      </w:r>
+      <w:r>
+        <w:rPr>
+          <w:rFonts w:ascii="Arial" w:hAnsi="Arial" w:cs="Arial"/>
+          <w:sz w:val="24"/>
+          <w:szCs w:val="24"/>
+        </w:rPr>
+        <w:t xml:space="preserve"> para unir as duas ferramentas e gerar os comandos de saída.</w:t>
+      </w:r>
+    </w:p>
+    <w:p>
+      <w:pPr>
+        <w:spacing w:line="360" w:lineRule="auto"/>
+        <w:rPr>
+          <w:rFonts w:ascii="Arial" w:hAnsi="Arial" w:cs="Arial"/>
+          <w:sz w:val="24"/>
+          <w:szCs w:val="24"/>
+        </w:rPr>
+      </w:pPr>
+      <w:r>
+        <w:rPr>
+          <w:rFonts w:ascii="Arial" w:hAnsi="Arial" w:cs="Arial"/>
+          <w:sz w:val="24"/>
+          <w:szCs w:val="24"/>
+        </w:rPr>
+        <w:tab/>
+        <w:t xml:space="preserve">A figura X mostra um exemplo da entrada da nossa ferramenta. </w:t>
+      </w:r>
+      <w:r>
+        <w:rPr>
+          <w:rFonts w:ascii="Arial" w:hAnsi="Arial" w:cs="Arial"/>
+          <w:sz w:val="24"/>
+          <w:szCs w:val="24"/>
+        </w:rPr>
+        <w:t>Essa é composta</w:t>
+      </w:r>
+      <w:r>
+        <w:rPr>
+          <w:rFonts w:ascii="Arial" w:hAnsi="Arial" w:cs="Arial"/>
+          <w:sz w:val="24"/>
+          <w:szCs w:val="24"/>
+        </w:rPr>
+        <w:t xml:space="preserve"> de uma ou mais tabelas descritas em SQL e separadas por uma linha</w:t>
+      </w:r>
+      <w:r>
+        <w:rPr>
+          <w:rFonts w:ascii="Arial" w:hAnsi="Arial" w:cs="Arial"/>
+          <w:sz w:val="24"/>
+          <w:szCs w:val="24"/>
+        </w:rPr>
+        <w:t xml:space="preserve"> em branco. A saída esperada para </w:t>
+      </w:r>
+      <w:r>
+        <w:rPr>
+          <w:rFonts w:ascii="Arial" w:hAnsi="Arial" w:cs="Arial"/>
+          <w:sz w:val="24"/>
+          <w:szCs w:val="24"/>
+        </w:rPr>
+        <w:t>esta</w:t>
+      </w:r>
+      <w:r>
+        <w:rPr>
+          <w:rFonts w:ascii="Arial" w:hAnsi="Arial" w:cs="Arial"/>
+          <w:sz w:val="24"/>
+          <w:szCs w:val="24"/>
+        </w:rPr>
+        <w:t xml:space="preserve"> entrada, exemplificada na figura X, são comandos </w:t>
+      </w:r>
+      <w:proofErr w:type="spellStart"/>
+      <w:r>
+        <w:rPr>
+          <w:rFonts w:ascii="Arial" w:hAnsi="Arial" w:cs="Arial"/>
+          <w:i/>
+          <w:sz w:val="24"/>
+          <w:szCs w:val="24"/>
+        </w:rPr>
+        <w:t>rails</w:t>
+      </w:r>
+      <w:proofErr w:type="spellEnd"/>
+      <w:r>
+        <w:rPr>
+          <w:rFonts w:ascii="Arial" w:hAnsi="Arial" w:cs="Arial"/>
+          <w:i/>
+          <w:sz w:val="24"/>
+          <w:szCs w:val="24"/>
+        </w:rPr>
+        <w:t xml:space="preserve"> </w:t>
+      </w:r>
+      <w:proofErr w:type="spellStart"/>
+      <w:r>
+        <w:rPr>
+          <w:rFonts w:ascii="Arial" w:hAnsi="Arial" w:cs="Arial"/>
+          <w:i/>
+          <w:sz w:val="24"/>
+          <w:szCs w:val="24"/>
+        </w:rPr>
+        <w:t>generate</w:t>
+      </w:r>
+      <w:proofErr w:type="spellEnd"/>
+      <w:r>
+        <w:rPr>
+          <w:rFonts w:ascii="Arial" w:hAnsi="Arial" w:cs="Arial"/>
+          <w:sz w:val="24"/>
+          <w:szCs w:val="24"/>
+        </w:rPr>
+        <w:t xml:space="preserve"> que descrevem o mesmo modelo passado como entrada, mantendo as</w:t>
+      </w:r>
+      <w:r>
+        <w:rPr>
+          <w:rFonts w:ascii="Arial" w:hAnsi="Arial" w:cs="Arial"/>
+          <w:sz w:val="24"/>
+          <w:szCs w:val="24"/>
+        </w:rPr>
+        <w:t xml:space="preserve"> mesmas relações entre as tabelas. </w:t>
+      </w:r>
+      <w:r>
+        <w:rPr>
+          <w:rFonts w:ascii="Arial" w:hAnsi="Arial" w:cs="Arial"/>
+          <w:sz w:val="24"/>
+          <w:szCs w:val="24"/>
+        </w:rPr>
+        <w:t xml:space="preserve">Podemos notar que os campos </w:t>
+      </w:r>
+      <w:proofErr w:type="spellStart"/>
+      <w:r>
+        <w:rPr>
+          <w:rFonts w:ascii="Arial" w:hAnsi="Arial" w:cs="Arial"/>
+          <w:sz w:val="24"/>
+          <w:szCs w:val="24"/>
+        </w:rPr>
+        <w:t>customer_id</w:t>
+      </w:r>
+      <w:proofErr w:type="spellEnd"/>
+      <w:r>
+        <w:rPr>
+          <w:rFonts w:ascii="Arial" w:hAnsi="Arial" w:cs="Arial"/>
+          <w:sz w:val="24"/>
+          <w:szCs w:val="24"/>
+        </w:rPr>
+        <w:t xml:space="preserve"> </w:t>
+      </w:r>
+      <w:r>
+        <w:rPr>
+          <w:rFonts w:ascii="Arial" w:hAnsi="Arial" w:cs="Arial"/>
+          <w:sz w:val="24"/>
+          <w:szCs w:val="24"/>
+        </w:rPr>
+        <w:t xml:space="preserve">e </w:t>
+      </w:r>
+      <w:proofErr w:type="spellStart"/>
+      <w:r>
+        <w:rPr>
+          <w:rFonts w:ascii="Arial" w:hAnsi="Arial" w:cs="Arial"/>
+          <w:sz w:val="24"/>
+          <w:szCs w:val="24"/>
+        </w:rPr>
+        <w:t>o</w:t>
+      </w:r>
+      <w:r>
+        <w:rPr>
+          <w:rFonts w:ascii="Arial" w:hAnsi="Arial" w:cs="Arial"/>
+          <w:sz w:val="24"/>
+          <w:szCs w:val="24"/>
+        </w:rPr>
+        <w:t>rder_id</w:t>
+      </w:r>
+      <w:proofErr w:type="spellEnd"/>
+      <w:r>
+        <w:rPr>
+          <w:rFonts w:ascii="Arial" w:hAnsi="Arial" w:cs="Arial"/>
+          <w:sz w:val="24"/>
+          <w:szCs w:val="24"/>
+        </w:rPr>
+        <w:t xml:space="preserve"> </w:t>
+      </w:r>
+      <w:r>
+        <w:rPr>
+          <w:rFonts w:ascii="Arial" w:hAnsi="Arial" w:cs="Arial"/>
+          <w:sz w:val="24"/>
+          <w:szCs w:val="24"/>
+        </w:rPr>
+        <w:t xml:space="preserve">não são explicitamente declarado, já que o </w:t>
+      </w:r>
+      <w:proofErr w:type="spellStart"/>
+      <w:r>
+        <w:rPr>
+          <w:rFonts w:ascii="Arial" w:hAnsi="Arial" w:cs="Arial"/>
+          <w:i/>
+          <w:sz w:val="24"/>
+          <w:szCs w:val="24"/>
+        </w:rPr>
+        <w:t>rails</w:t>
+      </w:r>
+      <w:proofErr w:type="spellEnd"/>
+      <w:r>
+        <w:rPr>
+          <w:rFonts w:ascii="Arial" w:hAnsi="Arial" w:cs="Arial"/>
+          <w:i/>
+          <w:sz w:val="24"/>
+          <w:szCs w:val="24"/>
+        </w:rPr>
+        <w:t xml:space="preserve"> </w:t>
+      </w:r>
+      <w:proofErr w:type="spellStart"/>
+      <w:r>
+        <w:rPr>
+          <w:rFonts w:ascii="Arial" w:hAnsi="Arial" w:cs="Arial"/>
+          <w:i/>
+          <w:sz w:val="24"/>
+          <w:szCs w:val="24"/>
+        </w:rPr>
+        <w:t>generate</w:t>
+      </w:r>
+      <w:proofErr w:type="spellEnd"/>
+      <w:r>
+        <w:rPr>
+          <w:rFonts w:ascii="Arial" w:hAnsi="Arial" w:cs="Arial"/>
+          <w:i/>
+          <w:sz w:val="24"/>
+          <w:szCs w:val="24"/>
+        </w:rPr>
+        <w:t xml:space="preserve"> </w:t>
+      </w:r>
+      <w:r>
+        <w:rPr>
+          <w:rFonts w:ascii="Arial" w:hAnsi="Arial" w:cs="Arial"/>
+          <w:sz w:val="24"/>
+          <w:szCs w:val="24"/>
+        </w:rPr>
+        <w:t xml:space="preserve">cria </w:t>
+      </w:r>
+      <w:r>
+        <w:rPr>
+          <w:rFonts w:ascii="Arial" w:hAnsi="Arial" w:cs="Arial"/>
+          <w:sz w:val="24"/>
+          <w:szCs w:val="24"/>
+        </w:rPr>
+        <w:t xml:space="preserve">esses campos automaticamente. </w:t>
+      </w:r>
+    </w:p>
+    <w:p>
+      <w:pPr>
+        <w:spacing w:line="360" w:lineRule="auto"/>
+        <w:rPr>
+          <w:rFonts w:ascii="Arial" w:hAnsi="Arial" w:cs="Arial"/>
+          <w:sz w:val="24"/>
+          <w:szCs w:val="24"/>
+          <w:lang w:val="en-US"/>
+        </w:rPr>
+      </w:pPr>
+      <w:r>
+        <w:rPr>
+          <w:rFonts w:ascii="Arial" w:hAnsi="Arial" w:cs="Arial"/>
+          <w:sz w:val="24"/>
+          <w:szCs w:val="24"/>
+          <w:lang w:val="en-US"/>
+        </w:rPr>
+        <w:t>CREATE TABLE customers (</w:t>
+      </w:r>
+    </w:p>
+    <w:p>
+      <w:pPr>
+        <w:spacing w:line="360" w:lineRule="auto"/>
+        <w:rPr>
+          <w:rFonts w:ascii="Arial" w:hAnsi="Arial" w:cs="Arial"/>
+          <w:sz w:val="24"/>
+          <w:szCs w:val="24"/>
+          <w:lang w:val="en-US"/>
+        </w:rPr>
+      </w:pPr>
+      <w:r>
+        <w:rPr>
+          <w:rFonts w:ascii="Arial" w:hAnsi="Arial" w:cs="Arial"/>
+          <w:sz w:val="24"/>
+          <w:szCs w:val="24"/>
+          <w:lang w:val="en-US"/>
+        </w:rPr>
+        <w:t xml:space="preserve">    </w:t>
+      </w:r>
+      <w:proofErr w:type="spellStart"/>
+      <w:proofErr w:type="gramStart"/>
+      <w:r>
+        <w:rPr>
+          <w:rFonts w:ascii="Arial" w:hAnsi="Arial" w:cs="Arial"/>
+          <w:sz w:val="24"/>
+          <w:szCs w:val="24"/>
+          <w:lang w:val="en-US"/>
+        </w:rPr>
+        <w:t>customer_id</w:t>
+      </w:r>
+      <w:proofErr w:type="spellEnd"/>
+      <w:proofErr w:type="gramEnd"/>
+      <w:r>
+        <w:rPr>
+          <w:rFonts w:ascii="Arial" w:hAnsi="Arial" w:cs="Arial"/>
+          <w:sz w:val="24"/>
+          <w:szCs w:val="24"/>
+          <w:lang w:val="en-US"/>
+        </w:rPr>
+        <w:t xml:space="preserve"> INT AUTO_INCREMENT PRIMARY KEY,</w:t>
+      </w:r>
+    </w:p>
+    <w:p>
+      <w:pPr>
+        <w:spacing w:line="360" w:lineRule="auto"/>
+        <w:rPr>
+          <w:rFonts w:ascii="Arial" w:hAnsi="Arial" w:cs="Arial"/>
+          <w:sz w:val="24"/>
+          <w:szCs w:val="24"/>
+          <w:lang w:val="en-US"/>
+        </w:rPr>
+      </w:pPr>
+      <w:r>
+        <w:rPr>
+          <w:rFonts w:ascii="Arial" w:hAnsi="Arial" w:cs="Arial"/>
+          <w:sz w:val="24"/>
+          <w:szCs w:val="24"/>
+          <w:lang w:val="en-US"/>
+        </w:rPr>
+        <w:t xml:space="preserve">    </w:t>
+      </w:r>
+      <w:proofErr w:type="spellStart"/>
+      <w:proofErr w:type="gramStart"/>
+      <w:r>
+        <w:rPr>
+          <w:rFonts w:ascii="Arial" w:hAnsi="Arial" w:cs="Arial"/>
+          <w:sz w:val="24"/>
+          <w:szCs w:val="24"/>
+          <w:lang w:val="en-US"/>
+        </w:rPr>
+        <w:t>customer_name</w:t>
+      </w:r>
+      <w:proofErr w:type="spellEnd"/>
+      <w:proofErr w:type="gramEnd"/>
+      <w:r>
+        <w:rPr>
+          <w:rFonts w:ascii="Arial" w:hAnsi="Arial" w:cs="Arial"/>
+          <w:sz w:val="24"/>
+          <w:szCs w:val="24"/>
+          <w:lang w:val="en-US"/>
+        </w:rPr>
+        <w:t xml:space="preserve"> VARCHAR(100)</w:t>
+      </w:r>
+    </w:p>
+    <w:p>
+      <w:pPr>
+        <w:spacing w:line="360" w:lineRule="auto"/>
+        <w:rPr>
+          <w:rFonts w:ascii="Arial" w:hAnsi="Arial" w:cs="Arial"/>
+          <w:sz w:val="24"/>
+          <w:szCs w:val="24"/>
+          <w:lang w:val="en-US"/>
+        </w:rPr>
+      </w:pPr>
+      <w:r>
+        <w:rPr>
+          <w:rFonts w:ascii="Arial" w:hAnsi="Arial" w:cs="Arial"/>
+          <w:sz w:val="24"/>
+          <w:szCs w:val="24"/>
+          <w:lang w:val="en-US"/>
+        </w:rPr>
+        <w:t>);</w:t>
+      </w:r>
+    </w:p>
+    <w:p>
+      <w:pPr>
+        <w:spacing w:line="360" w:lineRule="auto"/>
+        <w:rPr>
+          <w:rFonts w:ascii="Arial" w:hAnsi="Arial" w:cs="Arial"/>
+          <w:sz w:val="24"/>
+          <w:szCs w:val="24"/>
+          <w:lang w:val="en-US"/>
+        </w:rPr>
+      </w:pPr>
+    </w:p>
+    <w:p>
+      <w:pPr>
+        <w:spacing w:line="360" w:lineRule="auto"/>
+        <w:rPr>
+          <w:rFonts w:ascii="Arial" w:hAnsi="Arial" w:cs="Arial"/>
+          <w:sz w:val="24"/>
+          <w:szCs w:val="24"/>
+          <w:lang w:val="en-US"/>
+        </w:rPr>
+      </w:pPr>
+      <w:r>
+        <w:rPr>
+          <w:rFonts w:ascii="Arial" w:hAnsi="Arial" w:cs="Arial"/>
+          <w:sz w:val="24"/>
+          <w:szCs w:val="24"/>
+          <w:lang w:val="en-US"/>
+        </w:rPr>
+        <w:t>CREATE TABLE orders (</w:t>
+      </w:r>
+    </w:p>
+    <w:p>
+      <w:pPr>
+        <w:spacing w:line="360" w:lineRule="auto"/>
+        <w:rPr>
+          <w:rFonts w:ascii="Arial" w:hAnsi="Arial" w:cs="Arial"/>
+          <w:sz w:val="24"/>
+          <w:szCs w:val="24"/>
+          <w:lang w:val="en-US"/>
+        </w:rPr>
+      </w:pPr>
+      <w:r>
+        <w:rPr>
+          <w:rFonts w:ascii="Arial" w:hAnsi="Arial" w:cs="Arial"/>
+          <w:sz w:val="24"/>
+          <w:szCs w:val="24"/>
+          <w:lang w:val="en-US"/>
+        </w:rPr>
+        <w:t xml:space="preserve">    </w:t>
+      </w:r>
+      <w:proofErr w:type="spellStart"/>
+      <w:proofErr w:type="gramStart"/>
+      <w:r>
+        <w:rPr>
+          <w:rFonts w:ascii="Arial" w:hAnsi="Arial" w:cs="Arial"/>
+          <w:sz w:val="24"/>
+          <w:szCs w:val="24"/>
+          <w:lang w:val="en-US"/>
+        </w:rPr>
+        <w:t>order_id</w:t>
+      </w:r>
+      <w:proofErr w:type="spellEnd"/>
+      <w:proofErr w:type="gramEnd"/>
+      <w:r>
+        <w:rPr>
+          <w:rFonts w:ascii="Arial" w:hAnsi="Arial" w:cs="Arial"/>
+          <w:sz w:val="24"/>
+          <w:szCs w:val="24"/>
+          <w:lang w:val="en-US"/>
+        </w:rPr>
+        <w:t xml:space="preserve"> INT AUTO_INCREMENT PRIMARY KEY,</w:t>
+      </w:r>
+    </w:p>
+    <w:p>
+      <w:pPr>
+        <w:spacing w:line="360" w:lineRule="auto"/>
+        <w:rPr>
+          <w:rFonts w:ascii="Arial" w:hAnsi="Arial" w:cs="Arial"/>
+          <w:sz w:val="24"/>
+          <w:szCs w:val="24"/>
+          <w:lang w:val="en-US"/>
+        </w:rPr>
+      </w:pPr>
+      <w:r>
+        <w:rPr>
+          <w:rFonts w:ascii="Arial" w:hAnsi="Arial" w:cs="Arial"/>
+          <w:sz w:val="24"/>
+          <w:szCs w:val="24"/>
+          <w:lang w:val="en-US"/>
+        </w:rPr>
+        <w:t xml:space="preserve">    </w:t>
+      </w:r>
+      <w:proofErr w:type="spellStart"/>
+      <w:proofErr w:type="gramStart"/>
+      <w:r>
+        <w:rPr>
+          <w:rFonts w:ascii="Arial" w:hAnsi="Arial" w:cs="Arial"/>
+          <w:sz w:val="24"/>
+          <w:szCs w:val="24"/>
+          <w:lang w:val="en-US"/>
+        </w:rPr>
+        <w:t>customer_id</w:t>
+      </w:r>
+      <w:proofErr w:type="spellEnd"/>
+      <w:proofErr w:type="gramEnd"/>
+      <w:r>
+        <w:rPr>
+          <w:rFonts w:ascii="Arial" w:hAnsi="Arial" w:cs="Arial"/>
+          <w:sz w:val="24"/>
+          <w:szCs w:val="24"/>
+          <w:lang w:val="en-US"/>
+        </w:rPr>
+        <w:t xml:space="preserve"> INT,</w:t>
+      </w:r>
+    </w:p>
+    <w:p>
+      <w:pPr>
+        <w:spacing w:line="360" w:lineRule="auto"/>
+        <w:rPr>
+          <w:rFonts w:ascii="Arial" w:hAnsi="Arial" w:cs="Arial"/>
+          <w:sz w:val="24"/>
+          <w:szCs w:val="24"/>
+          <w:lang w:val="en-US"/>
+        </w:rPr>
+      </w:pPr>
+      <w:r>
+        <w:rPr>
+          <w:rFonts w:ascii="Arial" w:hAnsi="Arial" w:cs="Arial"/>
+          <w:sz w:val="24"/>
+          <w:szCs w:val="24"/>
+          <w:lang w:val="en-US"/>
+        </w:rPr>
+        <w:t xml:space="preserve">    </w:t>
+      </w:r>
+      <w:proofErr w:type="gramStart"/>
+      <w:r>
+        <w:rPr>
+          <w:rFonts w:ascii="Arial" w:hAnsi="Arial" w:cs="Arial"/>
+          <w:sz w:val="24"/>
+          <w:szCs w:val="24"/>
+          <w:lang w:val="en-US"/>
+        </w:rPr>
+        <w:t>amount</w:t>
+      </w:r>
+      <w:proofErr w:type="gramEnd"/>
+      <w:r>
+        <w:rPr>
+          <w:rFonts w:ascii="Arial" w:hAnsi="Arial" w:cs="Arial"/>
+          <w:sz w:val="24"/>
+          <w:szCs w:val="24"/>
+          <w:lang w:val="en-US"/>
+        </w:rPr>
+        <w:t xml:space="preserve"> DOUBLE,</w:t>
+      </w:r>
+    </w:p>
+    <w:p>
+      <w:pPr>
+        <w:spacing w:line="360" w:lineRule="auto"/>
+        <w:rPr>
+          <w:rFonts w:ascii="Arial" w:hAnsi="Arial" w:cs="Arial"/>
+          <w:sz w:val="24"/>
+          <w:szCs w:val="24"/>
+          <w:lang w:val="en-US"/>
+        </w:rPr>
+      </w:pPr>
+      <w:r>
+        <w:rPr>
+          <w:rFonts w:ascii="Arial" w:hAnsi="Arial" w:cs="Arial"/>
+          <w:sz w:val="24"/>
+          <w:szCs w:val="24"/>
+          <w:lang w:val="en-US"/>
+        </w:rPr>
+        <w:t xml:space="preserve">    FOREIGN KEY (</w:t>
+      </w:r>
+      <w:proofErr w:type="spellStart"/>
+      <w:r>
+        <w:rPr>
+          <w:rFonts w:ascii="Arial" w:hAnsi="Arial" w:cs="Arial"/>
+          <w:sz w:val="24"/>
+          <w:szCs w:val="24"/>
+          <w:lang w:val="en-US"/>
+        </w:rPr>
+        <w:t>customer_id</w:t>
+      </w:r>
+      <w:proofErr w:type="spellEnd"/>
+      <w:r>
+        <w:rPr>
+          <w:rFonts w:ascii="Arial" w:hAnsi="Arial" w:cs="Arial"/>
+          <w:sz w:val="24"/>
+          <w:szCs w:val="24"/>
+          <w:lang w:val="en-US"/>
+        </w:rPr>
+        <w:t xml:space="preserve">) REFERENCES </w:t>
+      </w:r>
+      <w:proofErr w:type="gramStart"/>
+      <w:r>
+        <w:rPr>
+          <w:rFonts w:ascii="Arial" w:hAnsi="Arial" w:cs="Arial"/>
+          <w:sz w:val="24"/>
+          <w:szCs w:val="24"/>
+          <w:lang w:val="en-US"/>
+        </w:rPr>
+        <w:t>customers(</w:t>
+      </w:r>
+      <w:proofErr w:type="spellStart"/>
+      <w:proofErr w:type="gramEnd"/>
+      <w:r>
+        <w:rPr>
+          <w:rFonts w:ascii="Arial" w:hAnsi="Arial" w:cs="Arial"/>
+          <w:sz w:val="24"/>
+          <w:szCs w:val="24"/>
+          <w:lang w:val="en-US"/>
+        </w:rPr>
+        <w:t>customer_id</w:t>
+      </w:r>
+      <w:proofErr w:type="spellEnd"/>
+      <w:r>
+        <w:rPr>
+          <w:rFonts w:ascii="Arial" w:hAnsi="Arial" w:cs="Arial"/>
+          <w:sz w:val="24"/>
+          <w:szCs w:val="24"/>
+          <w:lang w:val="en-US"/>
+        </w:rPr>
+        <w:t>)</w:t>
+      </w:r>
+    </w:p>
+    <w:p>
+      <w:pPr>
+        <w:spacing w:line="360" w:lineRule="auto"/>
+        <w:rPr>
+          <w:rFonts w:ascii="Arial" w:hAnsi="Arial" w:cs="Arial"/>
+          <w:sz w:val="24"/>
+          <w:szCs w:val="24"/>
+        </w:rPr>
+      </w:pPr>
+      <w:r>
+        <w:rPr>
+          <w:rFonts w:ascii="Arial" w:hAnsi="Arial" w:cs="Arial"/>
+          <w:sz w:val="24"/>
+          <w:szCs w:val="24"/>
+        </w:rPr>
+        <w:t>);</w:t>
+      </w:r>
+    </w:p>
+    <w:p>
+      <w:pPr>
+        <w:spacing w:line="360" w:lineRule="auto"/>
+        <w:rPr>
+          <w:rFonts w:ascii="Arial" w:hAnsi="Arial" w:cs="Arial"/>
+          <w:sz w:val="24"/>
+          <w:szCs w:val="24"/>
+        </w:rPr>
+      </w:pPr>
+    </w:p>
+    <w:p>
+      <w:pPr>
+        <w:spacing w:line="360" w:lineRule="auto"/>
+        <w:rPr>
+          <w:rFonts w:ascii="Arial" w:hAnsi="Arial" w:cs="Arial"/>
+          <w:sz w:val="24"/>
+          <w:szCs w:val="24"/>
+        </w:rPr>
+      </w:pPr>
+    </w:p>
+    <w:p>
+      <w:pPr>
+        <w:spacing w:line="360" w:lineRule="auto"/>
+        <w:rPr>
+          <w:rFonts w:ascii="Arial" w:hAnsi="Arial" w:cs="Arial"/>
+          <w:sz w:val="24"/>
+          <w:szCs w:val="24"/>
+          <w:lang w:val="en-US"/>
+        </w:rPr>
+      </w:pPr>
+      <w:proofErr w:type="gramStart"/>
+      <w:r>
+        <w:rPr>
+          <w:rFonts w:ascii="Arial" w:hAnsi="Arial" w:cs="Arial"/>
+          <w:sz w:val="24"/>
+          <w:szCs w:val="24"/>
+          <w:lang w:val="en-US"/>
+        </w:rPr>
+        <w:t>rails</w:t>
+      </w:r>
+      <w:proofErr w:type="gramEnd"/>
+      <w:r>
+        <w:rPr>
+          <w:rFonts w:ascii="Arial" w:hAnsi="Arial" w:cs="Arial"/>
+          <w:sz w:val="24"/>
+          <w:szCs w:val="24"/>
+          <w:lang w:val="en-US"/>
+        </w:rPr>
+        <w:t xml:space="preserve"> generate model customers </w:t>
+      </w:r>
+      <w:proofErr w:type="spellStart"/>
+      <w:r>
+        <w:rPr>
+          <w:rFonts w:ascii="Arial" w:hAnsi="Arial" w:cs="Arial"/>
+          <w:sz w:val="24"/>
+          <w:szCs w:val="24"/>
+          <w:lang w:val="en-US"/>
+        </w:rPr>
+        <w:t>customer_name:string</w:t>
+      </w:r>
+      <w:proofErr w:type="spellEnd"/>
+      <w:r>
+        <w:rPr>
+          <w:rFonts w:ascii="Arial" w:hAnsi="Arial" w:cs="Arial"/>
+          <w:sz w:val="24"/>
+          <w:szCs w:val="24"/>
+          <w:lang w:val="en-US"/>
+        </w:rPr>
+        <w:t xml:space="preserve"> --force</w:t>
+      </w:r>
+    </w:p>
+    <w:p>
+      <w:pPr>
+        <w:spacing w:line="360" w:lineRule="auto"/>
+        <w:rPr>
+          <w:rFonts w:ascii="Arial" w:hAnsi="Arial" w:cs="Arial"/>
+          <w:sz w:val="24"/>
+          <w:szCs w:val="24"/>
+          <w:lang w:val="en-US"/>
+        </w:rPr>
+      </w:pPr>
+      <w:proofErr w:type="gramStart"/>
+      <w:r>
+        <w:rPr>
+          <w:rFonts w:ascii="Arial" w:hAnsi="Arial" w:cs="Arial"/>
+          <w:sz w:val="24"/>
+          <w:szCs w:val="24"/>
+          <w:lang w:val="en-US"/>
+        </w:rPr>
+        <w:t>rails</w:t>
+      </w:r>
+      <w:proofErr w:type="gramEnd"/>
+      <w:r>
+        <w:rPr>
+          <w:rFonts w:ascii="Arial" w:hAnsi="Arial" w:cs="Arial"/>
+          <w:sz w:val="24"/>
+          <w:szCs w:val="24"/>
+          <w:lang w:val="en-US"/>
+        </w:rPr>
+        <w:t xml:space="preserve"> generate model orders </w:t>
+      </w:r>
+      <w:proofErr w:type="spellStart"/>
+      <w:r>
+        <w:rPr>
+          <w:rFonts w:ascii="Arial" w:hAnsi="Arial" w:cs="Arial"/>
+          <w:sz w:val="24"/>
+          <w:szCs w:val="24"/>
+          <w:lang w:val="en-US"/>
+        </w:rPr>
+        <w:t>customers:references</w:t>
+      </w:r>
+      <w:proofErr w:type="spellEnd"/>
+      <w:r>
+        <w:rPr>
+          <w:rFonts w:ascii="Arial" w:hAnsi="Arial" w:cs="Arial"/>
+          <w:sz w:val="24"/>
+          <w:szCs w:val="24"/>
+          <w:lang w:val="en-US"/>
+        </w:rPr>
+        <w:t xml:space="preserve"> </w:t>
+      </w:r>
+      <w:proofErr w:type="spellStart"/>
+      <w:r>
+        <w:rPr>
+          <w:rFonts w:ascii="Arial" w:hAnsi="Arial" w:cs="Arial"/>
+          <w:sz w:val="24"/>
+          <w:szCs w:val="24"/>
+          <w:lang w:val="en-US"/>
+        </w:rPr>
+        <w:t>amount:decimal</w:t>
+      </w:r>
+      <w:proofErr w:type="spellEnd"/>
+      <w:r>
+        <w:rPr>
+          <w:rFonts w:ascii="Arial" w:hAnsi="Arial" w:cs="Arial"/>
+          <w:sz w:val="24"/>
+          <w:szCs w:val="24"/>
+          <w:lang w:val="en-US"/>
+        </w:rPr>
+        <w:t>{42.6} --force</w:t>
+      </w:r>
+    </w:p>
+    <w:p>
+      <w:pPr>
+        <w:spacing w:line="360" w:lineRule="auto"/>
+        <w:rPr>
+          <w:rFonts w:ascii="Arial" w:hAnsi="Arial" w:cs="Arial"/>
+          <w:sz w:val="24"/>
+          <w:szCs w:val="24"/>
+          <w:lang w:val="en-US"/>
+        </w:rPr>
+      </w:pPr>
+    </w:p>
+    <w:p>
+      <w:pPr>
+        <w:spacing w:line="360" w:lineRule="auto"/>
+        <w:rPr>
+          <w:rFonts w:ascii="Arial" w:hAnsi="Arial" w:cs="Arial"/>
+          <w:sz w:val="24"/>
+          <w:szCs w:val="24"/>
+        </w:rPr>
+      </w:pPr>
+    </w:p>
+    <w:p>
+      <w:pPr>
+        <w:spacing w:line="360" w:lineRule="auto"/>
+        <w:rPr>
+          <w:rFonts w:ascii="Arial" w:hAnsi="Arial" w:cs="Arial"/>
+          <w:sz w:val="24"/>
+          <w:szCs w:val="24"/>
+        </w:rPr>
+      </w:pPr>
+      <w:r>
+        <w:rPr>
+          <w:rFonts w:ascii="Arial" w:hAnsi="Arial" w:cs="Arial"/>
+          <w:sz w:val="24"/>
+          <w:szCs w:val="24"/>
+        </w:rPr>
+        <w:t>//parte antiga do 3</w:t>
       </w:r>
     </w:p>
     <w:p>
@@ -6004,59 +6851,129 @@
           <w:szCs w:val="20"/>
           <w:lang w:eastAsia="pt-BR"/>
         </w:rPr>
-        <w:t xml:space="preserve">Gramática de entrada -&gt; Parser -&gt; Saida (comando </w:t>
+        <w:t>Gramática de entrada -&gt; Parser -&gt; Saida (comando rails)</w:t>
+      </w:r>
+    </w:p>
+    <w:p>
+      <w:pPr>
+        <w:rPr>
+          <w:rFonts w:ascii="Arial" w:hAnsi="Arial" w:cs="Arial"/>
+          <w:sz w:val="24"/>
+          <w:szCs w:val="24"/>
+        </w:rPr>
+      </w:pPr>
+      <w:r>
+        <w:rPr>
+          <w:rFonts w:ascii="Arial" w:hAnsi="Arial" w:cs="Arial"/>
+          <w:sz w:val="24"/>
+          <w:szCs w:val="24"/>
+        </w:rPr>
+        <w:br w:type="page"/>
+      </w:r>
+    </w:p>
+    <w:p>
+      <w:pPr>
+        <w:spacing w:line="360" w:lineRule="auto"/>
+        <w:rPr>
+          <w:rFonts w:ascii="Arial" w:hAnsi="Arial" w:cs="Arial"/>
+          <w:b/>
+          <w:sz w:val="24"/>
+          <w:szCs w:val="24"/>
+        </w:rPr>
+      </w:pPr>
+      <w:r>
+        <w:rPr>
+          <w:rFonts w:ascii="Arial" w:hAnsi="Arial" w:cs="Arial"/>
+          <w:b/>
+          <w:sz w:val="24"/>
+          <w:szCs w:val="24"/>
+        </w:rPr>
+        <w:lastRenderedPageBreak/>
+        <w:t>4  IMPLEMENTAÇÃO</w:t>
+      </w:r>
+    </w:p>
+    <w:p>
+      <w:pPr>
+        <w:spacing w:line="360" w:lineRule="auto"/>
+        <w:ind w:firstLine="708"/>
+        <w:rPr>
+          <w:rFonts w:ascii="Arial" w:hAnsi="Arial" w:cs="Arial"/>
+          <w:sz w:val="24"/>
+          <w:szCs w:val="24"/>
+        </w:rPr>
+      </w:pPr>
+      <w:r>
+        <w:rPr>
+          <w:rFonts w:ascii="Arial" w:hAnsi="Arial" w:cs="Arial"/>
+          <w:sz w:val="24"/>
+          <w:szCs w:val="24"/>
+        </w:rPr>
+        <w:t xml:space="preserve">Para interpretar o arquivo de entrada, criamos um arquivo Lex que identifica todos os símbolos possíveis de entrada, que podem ser visto na Tabela 1. Também foi criado um arquivo YACC que espera uma sequência símbolos em uma ordem pré-estabelecida. A cada símbolo da sequência, o YACC pede para o Lex se o próximo símbolo da entrada bate com o que é esperado, se sim, o YACC vai para o próximo passo, senão o programa aborta </w:t>
       </w:r>
       <w:bookmarkStart w:id="0" w:name="_GoBack"/>
       <w:bookmarkEnd w:id="0"/>
       <w:r>
         <w:rPr>
-          <w:rFonts w:ascii="Arial" w:eastAsia="Times New Roman" w:hAnsi="Arial" w:cs="Arial"/>
-          <w:b/>
-          <w:bCs/>
-          <w:color w:val="222222"/>
-          <w:sz w:val="20"/>
-          <w:szCs w:val="20"/>
-          <w:lang w:eastAsia="pt-BR"/>
-        </w:rPr>
-        <w:t>rails)</w:t>
-      </w:r>
-    </w:p>
-    <w:p>
-      <w:pPr>
-        <w:rPr>
-          <w:rFonts w:ascii="Arial" w:hAnsi="Arial" w:cs="Arial"/>
-          <w:sz w:val="24"/>
-          <w:szCs w:val="24"/>
-        </w:rPr>
-      </w:pPr>
-      <w:r>
-        <w:rPr>
-          <w:rFonts w:ascii="Arial" w:hAnsi="Arial" w:cs="Arial"/>
-          <w:sz w:val="24"/>
-          <w:szCs w:val="24"/>
-        </w:rPr>
-        <w:br w:type="page"/>
-      </w:r>
-    </w:p>
-    <w:p>
-      <w:pPr>
-        <w:spacing w:line="360" w:lineRule="auto"/>
-        <w:rPr>
-          <w:rFonts w:ascii="Arial" w:hAnsi="Arial" w:cs="Arial"/>
-          <w:b/>
-          <w:sz w:val="24"/>
-          <w:szCs w:val="24"/>
-        </w:rPr>
-      </w:pPr>
-      <w:r>
-        <w:rPr>
-          <w:rFonts w:ascii="Arial" w:hAnsi="Arial" w:cs="Arial"/>
-          <w:b/>
-          <w:sz w:val="24"/>
-          <w:szCs w:val="24"/>
-        </w:rPr>
-        <w:lastRenderedPageBreak/>
-        <w:t>4  IMPLEMENTAÇÃO</w:t>
+          <w:rFonts w:ascii="Arial" w:hAnsi="Arial" w:cs="Arial"/>
+          <w:sz w:val="24"/>
+          <w:szCs w:val="24"/>
+        </w:rPr>
+        <w:t xml:space="preserve">pois o arquivo de entrada está em formato inválido. </w:t>
+      </w:r>
+    </w:p>
+    <w:p>
+      <w:pPr>
+        <w:spacing w:line="360" w:lineRule="auto"/>
+        <w:ind w:firstLine="708"/>
+        <w:rPr>
+          <w:rFonts w:ascii="Arial" w:hAnsi="Arial" w:cs="Arial"/>
+          <w:sz w:val="24"/>
+          <w:szCs w:val="24"/>
+        </w:rPr>
+      </w:pPr>
+      <w:r>
+        <w:rPr>
+          <w:rFonts w:ascii="Arial" w:hAnsi="Arial" w:cs="Arial"/>
+          <w:sz w:val="24"/>
+          <w:szCs w:val="24"/>
+        </w:rPr>
+        <w:t>Cada vez que é reconhecida a criação de uma tabela (normalmente pelos símbolos CREATE TABLE &lt;nome da tabela&gt;</w:t>
+      </w:r>
+      <w:proofErr w:type="gramStart"/>
+      <w:r>
+        <w:rPr>
+          <w:rFonts w:ascii="Arial" w:hAnsi="Arial" w:cs="Arial"/>
+          <w:sz w:val="24"/>
+          <w:szCs w:val="24"/>
+        </w:rPr>
+        <w:t>) ,</w:t>
+      </w:r>
+      <w:proofErr w:type="gramEnd"/>
+      <w:r>
+        <w:rPr>
+          <w:rFonts w:ascii="Arial" w:hAnsi="Arial" w:cs="Arial"/>
+          <w:sz w:val="24"/>
+          <w:szCs w:val="24"/>
+        </w:rPr>
+        <w:t xml:space="preserve"> é </w:t>
+      </w:r>
+    </w:p>
+    <w:p>
+      <w:pPr>
+        <w:spacing w:line="360" w:lineRule="auto"/>
+        <w:rPr>
+          <w:rFonts w:ascii="Arial" w:hAnsi="Arial" w:cs="Arial"/>
+          <w:sz w:val="24"/>
+          <w:szCs w:val="24"/>
+        </w:rPr>
+      </w:pPr>
+      <w:r>
+        <w:rPr>
+          <w:rFonts w:ascii="Arial" w:hAnsi="Arial" w:cs="Arial"/>
+          <w:sz w:val="24"/>
+          <w:szCs w:val="24"/>
+        </w:rPr>
+        <w:t>CRIAR UMA TABELA COM AS COLUNAS: EXPRESSÃO REGULAR NO LEX E SÍMBOLOS RECONHECIDOS PELO COMANDO</w:t>
       </w:r>
     </w:p>
     <w:p>
@@ -7417,7 +8334,7 @@
 </file>
 
 <file path=customXml/itemProps1.xml><?xml version="1.0" encoding="utf-8"?>
-<ds:datastoreItem xmlns:ds="http://schemas.openxmlformats.org/officeDocument/2006/customXml" ds:itemID="{E31D0531-7CF5-45EF-AABC-5B97B5B8DF2E}">
+<ds:datastoreItem xmlns:ds="http://schemas.openxmlformats.org/officeDocument/2006/customXml" ds:itemID="{4A383C9D-A7FF-4981-91FF-74459FDDB9BA}">
   <ds:schemaRefs>
     <ds:schemaRef ds:uri="http://schemas.openxmlformats.org/officeDocument/2006/bibliography"/>
   </ds:schemaRefs>

</xml_diff>

<commit_message>
Ajustas algumas coisas pedidas pelo bruno e outras mais
</commit_message>
<xml_diff>
--- a/Parte escrita/trabalho.docx
+++ b/Parte escrita/trabalho.docx
@@ -3371,231 +3371,10 @@
     </w:p>
     <w:p>
       <w:pPr>
-        <w:spacing w:line="360" w:lineRule="auto"/>
-        <w:rPr>
-          <w:rFonts w:ascii="Arial" w:hAnsi="Arial" w:cs="Arial"/>
-          <w:b/>
-          <w:sz w:val="24"/>
-          <w:szCs w:val="24"/>
-        </w:rPr>
-      </w:pPr>
-      <w:r>
-        <w:rPr>
-          <w:rFonts w:ascii="Arial" w:hAnsi="Arial" w:cs="Arial"/>
-          <w:b/>
-          <w:sz w:val="24"/>
-          <w:szCs w:val="24"/>
-        </w:rPr>
-        <w:t>2.4</w:t>
-      </w:r>
-      <w:r>
-        <w:rPr>
-          <w:rFonts w:ascii="Arial" w:hAnsi="Arial" w:cs="Arial"/>
-          <w:b/>
-          <w:sz w:val="24"/>
-          <w:szCs w:val="24"/>
-        </w:rPr>
-        <w:t>.1</w:t>
-      </w:r>
-      <w:r>
-        <w:rPr>
-          <w:rFonts w:ascii="Arial" w:hAnsi="Arial" w:cs="Arial"/>
-          <w:b/>
-          <w:sz w:val="24"/>
-          <w:szCs w:val="24"/>
-        </w:rPr>
-        <w:t xml:space="preserve"> </w:t>
-      </w:r>
-      <w:r>
-        <w:rPr>
-          <w:rFonts w:ascii="Arial" w:hAnsi="Arial" w:cs="Arial"/>
-          <w:b/>
-          <w:sz w:val="24"/>
-          <w:szCs w:val="24"/>
-        </w:rPr>
-        <w:t>Analisador LALR</w:t>
-      </w:r>
-    </w:p>
-    <w:p>
-      <w:pPr>
-        <w:spacing w:line="360" w:lineRule="auto"/>
-        <w:ind w:firstLine="405"/>
-        <w:rPr>
-          <w:rFonts w:ascii="Arial" w:hAnsi="Arial" w:cs="Arial"/>
-          <w:sz w:val="24"/>
-          <w:szCs w:val="24"/>
-        </w:rPr>
-      </w:pPr>
-      <w:r>
-        <w:rPr>
-          <w:rFonts w:ascii="Arial" w:hAnsi="Arial" w:cs="Arial"/>
-          <w:sz w:val="24"/>
-          <w:szCs w:val="24"/>
-        </w:rPr>
-        <w:t>O analisador</w:t>
-      </w:r>
-      <w:r>
-        <w:rPr>
-          <w:rFonts w:ascii="Arial" w:hAnsi="Arial" w:cs="Arial"/>
-          <w:sz w:val="24"/>
-          <w:szCs w:val="24"/>
-        </w:rPr>
-        <w:t xml:space="preserve"> LALR (</w:t>
-      </w:r>
-      <w:r>
-        <w:rPr>
-          <w:rFonts w:ascii="Arial" w:hAnsi="Arial" w:cs="Arial"/>
-          <w:sz w:val="24"/>
-          <w:szCs w:val="24"/>
-        </w:rPr>
-        <w:t xml:space="preserve">do inglês, </w:t>
-      </w:r>
-      <w:r>
-        <w:rPr>
-          <w:rFonts w:ascii="Arial" w:hAnsi="Arial" w:cs="Arial"/>
-          <w:i/>
-          <w:sz w:val="24"/>
-          <w:szCs w:val="24"/>
-        </w:rPr>
-        <w:t>Look-Ahead Left-to-Right</w:t>
-      </w:r>
-      <w:r>
-        <w:rPr>
-          <w:rFonts w:ascii="Arial" w:hAnsi="Arial" w:cs="Arial"/>
-          <w:i/>
-          <w:sz w:val="24"/>
-          <w:szCs w:val="24"/>
-        </w:rPr>
-        <w:t xml:space="preserve"> parser</w:t>
-      </w:r>
-      <w:r>
-        <w:rPr>
-          <w:rFonts w:ascii="Arial" w:hAnsi="Arial" w:cs="Arial"/>
-          <w:sz w:val="24"/>
-          <w:szCs w:val="24"/>
-        </w:rPr>
-        <w:t>)</w:t>
-      </w:r>
-      <w:r>
-        <w:rPr>
-          <w:rFonts w:ascii="Arial" w:hAnsi="Arial" w:cs="Arial"/>
-          <w:sz w:val="24"/>
-          <w:szCs w:val="24"/>
-        </w:rPr>
-        <w:t xml:space="preserve"> foi inventado por Frank </w:t>
-      </w:r>
-      <w:r>
-        <w:rPr>
-          <w:rFonts w:ascii="Arial" w:hAnsi="Arial" w:cs="Arial"/>
-          <w:sz w:val="24"/>
-          <w:szCs w:val="24"/>
-        </w:rPr>
-        <w:t xml:space="preserve">DeRemer para a sua dissertação de doutorado </w:t>
-      </w:r>
-      <w:r>
-        <w:rPr>
-          <w:rFonts w:ascii="Arial" w:hAnsi="Arial" w:cs="Arial"/>
-          <w:sz w:val="24"/>
-          <w:szCs w:val="24"/>
-        </w:rPr>
-        <w:t>titulada</w:t>
-      </w:r>
-      <w:r>
-        <w:rPr>
-          <w:rFonts w:ascii="Arial" w:hAnsi="Arial" w:cs="Arial"/>
-          <w:i/>
-          <w:sz w:val="24"/>
-          <w:szCs w:val="24"/>
-        </w:rPr>
-        <w:t xml:space="preserve"> Practical Translators for LR(k) languages</w:t>
-      </w:r>
-      <w:r>
-        <w:rPr>
-          <w:rFonts w:ascii="Arial" w:hAnsi="Arial" w:cs="Arial"/>
-          <w:i/>
-          <w:sz w:val="24"/>
-          <w:szCs w:val="24"/>
-        </w:rPr>
-        <w:t xml:space="preserve"> </w:t>
-      </w:r>
-      <w:r>
-        <w:rPr>
-          <w:rFonts w:ascii="Arial" w:hAnsi="Arial" w:cs="Arial"/>
-          <w:sz w:val="24"/>
-          <w:szCs w:val="24"/>
-        </w:rPr>
-        <w:t xml:space="preserve">em 1969 como </w:t>
-      </w:r>
-      <w:r>
-        <w:rPr>
-          <w:rFonts w:ascii="Arial" w:hAnsi="Arial" w:cs="Arial"/>
-          <w:sz w:val="24"/>
-          <w:szCs w:val="24"/>
-        </w:rPr>
-        <w:t xml:space="preserve">uma </w:t>
-      </w:r>
-      <w:r>
-        <w:rPr>
-          <w:rFonts w:ascii="Arial" w:hAnsi="Arial" w:cs="Arial"/>
-          <w:sz w:val="24"/>
-          <w:szCs w:val="24"/>
-        </w:rPr>
-        <w:t xml:space="preserve">forma simplificada do analisador regular LR. </w:t>
-      </w:r>
-    </w:p>
-    <w:p>
-      <w:pPr>
-        <w:spacing w:line="360" w:lineRule="auto"/>
-        <w:ind w:firstLine="405"/>
-        <w:rPr>
-          <w:rFonts w:ascii="Arial" w:hAnsi="Arial" w:cs="Arial"/>
-          <w:sz w:val="24"/>
-          <w:szCs w:val="24"/>
-        </w:rPr>
-      </w:pPr>
-      <w:r>
-        <w:rPr>
-          <w:rFonts w:ascii="Arial" w:hAnsi="Arial" w:cs="Arial"/>
-          <w:sz w:val="24"/>
-          <w:szCs w:val="24"/>
-        </w:rPr>
-        <w:t xml:space="preserve">O objetivo dessa analisador era facilitar a implementação de analisadores LR(1) sem que perder o seu poder. </w:t>
-      </w:r>
-      <w:r>
-        <w:rPr>
-          <w:rFonts w:ascii="Arial" w:hAnsi="Arial" w:cs="Arial"/>
-          <w:sz w:val="24"/>
-          <w:szCs w:val="24"/>
-        </w:rPr>
-        <w:t>DeRemer conseguiu mostrar em seu trabalho que o seu analisador era mais potente que o LR(0), mas que haviam linguagens que pertenciam a LR(1) e que não pertenciam a LALR. Mais tarde foi demostrado que, mesmo sendo mais fraco que o LR(1), o seu analisador era potente o suficiente para muitas das principais linguagens de programação. (não esquecer citação aqui).</w:t>
-      </w:r>
-    </w:p>
-    <w:p>
-      <w:pPr>
-        <w:spacing w:line="360" w:lineRule="auto"/>
-        <w:ind w:firstLine="405"/>
-        <w:rPr>
-          <w:rFonts w:ascii="Arial" w:hAnsi="Arial" w:cs="Arial"/>
-          <w:sz w:val="24"/>
-          <w:szCs w:val="24"/>
-        </w:rPr>
-      </w:pPr>
-      <w:r>
-        <w:rPr>
-          <w:rFonts w:ascii="Arial" w:hAnsi="Arial" w:cs="Arial"/>
-          <w:sz w:val="24"/>
-          <w:szCs w:val="24"/>
-        </w:rPr>
-        <w:lastRenderedPageBreak/>
-        <w:t xml:space="preserve">Os primeiros algoritmos para gerar analisadores LALR foram feitos em 1972 (citação), hoje em dia os geradores mais comuns são o YACC e o GNU Bison. </w:t>
-      </w:r>
-    </w:p>
-    <w:p>
-      <w:pPr>
         <w:pStyle w:val="PargrafodaLista"/>
         <w:numPr>
           <w:ilvl w:val="2"/>
-          <w:numId w:val="4"/>
+          <w:numId w:val="5"/>
         </w:numPr>
         <w:spacing w:line="360" w:lineRule="auto"/>
         <w:rPr>
@@ -3704,6 +3483,88 @@
           <w:sz w:val="24"/>
           <w:szCs w:val="24"/>
         </w:rPr>
+        <w:t xml:space="preserve"> (</w:t>
+      </w:r>
+      <w:r>
+        <w:rPr>
+          <w:rFonts w:ascii="LiberationSans-Italic" w:hAnsi="LiberationSans-Italic" w:cs="LiberationSans-Italic"/>
+          <w:i/>
+          <w:iCs/>
+          <w:sz w:val="24"/>
+          <w:szCs w:val="24"/>
+        </w:rPr>
+        <w:t>Look-</w:t>
+      </w:r>
+      <w:proofErr w:type="spellStart"/>
+      <w:r>
+        <w:rPr>
+          <w:rFonts w:ascii="LiberationSans-Italic" w:hAnsi="LiberationSans-Italic" w:cs="LiberationSans-Italic"/>
+          <w:i/>
+          <w:iCs/>
+          <w:sz w:val="24"/>
+          <w:szCs w:val="24"/>
+        </w:rPr>
+        <w:t>Ahead</w:t>
+      </w:r>
+      <w:proofErr w:type="spellEnd"/>
+      <w:r>
+        <w:rPr>
+          <w:rFonts w:ascii="LiberationSans-Italic" w:hAnsi="LiberationSans-Italic" w:cs="LiberationSans-Italic"/>
+          <w:i/>
+          <w:iCs/>
+          <w:sz w:val="24"/>
+          <w:szCs w:val="24"/>
+        </w:rPr>
+        <w:t xml:space="preserve"> </w:t>
+      </w:r>
+      <w:proofErr w:type="spellStart"/>
+      <w:r>
+        <w:rPr>
+          <w:rFonts w:ascii="LiberationSans-Italic" w:hAnsi="LiberationSans-Italic" w:cs="LiberationSans-Italic"/>
+          <w:i/>
+          <w:iCs/>
+          <w:sz w:val="24"/>
+          <w:szCs w:val="24"/>
+        </w:rPr>
+        <w:t>Left-to-Right</w:t>
+      </w:r>
+      <w:proofErr w:type="spellEnd"/>
+      <w:r>
+        <w:rPr>
+          <w:rFonts w:ascii="LiberationSans-Italic" w:hAnsi="LiberationSans-Italic" w:cs="LiberationSans-Italic"/>
+          <w:i/>
+          <w:iCs/>
+          <w:sz w:val="24"/>
+          <w:szCs w:val="24"/>
+        </w:rPr>
+        <w:t xml:space="preserve"> </w:t>
+      </w:r>
+      <w:proofErr w:type="spellStart"/>
+      <w:r>
+        <w:rPr>
+          <w:rFonts w:ascii="LiberationSans-Italic" w:hAnsi="LiberationSans-Italic" w:cs="LiberationSans-Italic"/>
+          <w:i/>
+          <w:iCs/>
+          <w:sz w:val="24"/>
+          <w:szCs w:val="24"/>
+        </w:rPr>
+        <w:t>parser</w:t>
+      </w:r>
+      <w:proofErr w:type="spellEnd"/>
+      <w:r>
+        <w:rPr>
+          <w:rFonts w:ascii="Arial" w:hAnsi="Arial" w:cs="Arial"/>
+          <w:sz w:val="24"/>
+          <w:szCs w:val="24"/>
+        </w:rPr>
+        <w:t>)</w:t>
+      </w:r>
+      <w:r>
+        <w:rPr>
+          <w:rFonts w:ascii="Arial" w:hAnsi="Arial" w:cs="Arial"/>
+          <w:sz w:val="24"/>
+          <w:szCs w:val="24"/>
+        </w:rPr>
         <w:t>,</w:t>
       </w:r>
       <w:r>
@@ -3848,6 +3709,7 @@
           <w:sz w:val="24"/>
           <w:szCs w:val="24"/>
         </w:rPr>
+        <w:lastRenderedPageBreak/>
         <w:t xml:space="preserve">identificador qualquer, </w:t>
       </w:r>
       <w:r>
@@ -3940,7 +3802,23 @@
           <w:sz w:val="24"/>
           <w:szCs w:val="24"/>
         </w:rPr>
-        <w:t xml:space="preserve"> é um tipo suportado em nossa estrutura.  </w:t>
+        <w:t xml:space="preserve"> é um tipo suportado </w:t>
+      </w:r>
+      <w:r>
+        <w:rPr>
+          <w:rFonts w:ascii="Arial" w:hAnsi="Arial" w:cs="Arial"/>
+          <w:sz w:val="24"/>
+          <w:szCs w:val="24"/>
+        </w:rPr>
+        <w:t>para a</w:t>
+      </w:r>
+      <w:r>
+        <w:rPr>
+          <w:rFonts w:ascii="Arial" w:hAnsi="Arial" w:cs="Arial"/>
+          <w:sz w:val="24"/>
+          <w:szCs w:val="24"/>
+        </w:rPr>
+        <w:t xml:space="preserve"> estrutura.  </w:t>
       </w:r>
     </w:p>
     <w:p>
@@ -3980,7 +3858,7 @@
         <w:pStyle w:val="PargrafodaLista"/>
         <w:numPr>
           <w:ilvl w:val="1"/>
-          <w:numId w:val="4"/>
+          <w:numId w:val="5"/>
         </w:numPr>
         <w:spacing w:line="360" w:lineRule="auto"/>
         <w:rPr>
@@ -4032,7 +3910,34 @@
           <w:sz w:val="24"/>
           <w:szCs w:val="24"/>
         </w:rPr>
-        <w:t xml:space="preserve">, permitindo que seja feita a verificação de que </w:t>
+        <w:t xml:space="preserve"> ou </w:t>
+      </w:r>
+      <w:proofErr w:type="spellStart"/>
+      <w:r>
+        <w:rPr>
+          <w:rFonts w:ascii="Arial" w:hAnsi="Arial" w:cs="Arial"/>
+          <w:i/>
+          <w:sz w:val="24"/>
+          <w:szCs w:val="24"/>
+        </w:rPr>
+        <w:t>tokens</w:t>
+      </w:r>
+      <w:proofErr w:type="spellEnd"/>
+      <w:r>
+        <w:rPr>
+          <w:rFonts w:ascii="Arial" w:hAnsi="Arial" w:cs="Arial"/>
+          <w:sz w:val="24"/>
+          <w:szCs w:val="24"/>
+        </w:rPr>
+        <w:t xml:space="preserve">, </w:t>
+      </w:r>
+      <w:r>
+        <w:rPr>
+          <w:rFonts w:ascii="Arial" w:hAnsi="Arial" w:cs="Arial"/>
+          <w:sz w:val="24"/>
+          <w:szCs w:val="24"/>
+        </w:rPr>
+        <w:t xml:space="preserve">permitindo que seja feita a verificação de que </w:t>
       </w:r>
       <w:r>
         <w:rPr>
@@ -4048,7 +3953,15 @@
           <w:sz w:val="24"/>
           <w:szCs w:val="24"/>
         </w:rPr>
-        <w:t xml:space="preserve"> caracteres pertencem ao alfabeto de análise. Portanto, um analisador léxico implementa um autômato finito que reconhece os símbo</w:t>
+        <w:t>s</w:t>
+      </w:r>
+      <w:r>
+        <w:rPr>
+          <w:rFonts w:ascii="Arial" w:hAnsi="Arial" w:cs="Arial"/>
+          <w:sz w:val="24"/>
+          <w:szCs w:val="24"/>
+        </w:rPr>
+        <w:t xml:space="preserve"> caracteres pertencem ao alfabeto de análise. Portanto, um analisador léxico implementa um autômato finito que reconhece símbo</w:t>
       </w:r>
       <w:r>
         <w:rPr>
@@ -4107,7 +4020,296 @@
           <w:sz w:val="24"/>
           <w:szCs w:val="24"/>
         </w:rPr>
-        <w:t xml:space="preserve"> A sequência de </w:t>
+        <w:t xml:space="preserve"> A sequência de caracteres de entrada é estruturada como uma lista de símbolos</w:t>
+      </w:r>
+      <w:r>
+        <w:rPr>
+          <w:rFonts w:ascii="Arial" w:hAnsi="Arial" w:cs="Arial"/>
+          <w:sz w:val="24"/>
+          <w:szCs w:val="24"/>
+        </w:rPr>
+        <w:t>,</w:t>
+      </w:r>
+      <w:r>
+        <w:rPr>
+          <w:rFonts w:ascii="Arial" w:hAnsi="Arial" w:cs="Arial"/>
+          <w:sz w:val="24"/>
+          <w:szCs w:val="24"/>
+        </w:rPr>
+        <w:t xml:space="preserve"> que o analisador vai utilizar como entradas para o autômato. Se o analisador terminar de consumir os símbolos em um estado final, a entrada é dado como válida, se acabar em um estado não final ou não houver estado para o qual possa ir, a entrada é considerada inválida para a gramática. </w:t>
+      </w:r>
+    </w:p>
+    <w:p>
+      <w:pPr>
+        <w:spacing w:line="360" w:lineRule="auto"/>
+        <w:rPr>
+          <w:rFonts w:ascii="Arial" w:hAnsi="Arial" w:cs="Arial"/>
+          <w:b/>
+          <w:sz w:val="24"/>
+          <w:szCs w:val="24"/>
+        </w:rPr>
+      </w:pPr>
+      <w:r>
+        <w:rPr>
+          <w:rFonts w:ascii="Arial" w:hAnsi="Arial" w:cs="Arial"/>
+          <w:b/>
+          <w:sz w:val="24"/>
+          <w:szCs w:val="24"/>
+        </w:rPr>
+        <w:t>2</w:t>
+      </w:r>
+      <w:r>
+        <w:rPr>
+          <w:rFonts w:ascii="Arial" w:hAnsi="Arial" w:cs="Arial"/>
+          <w:b/>
+          <w:sz w:val="24"/>
+          <w:szCs w:val="24"/>
+        </w:rPr>
+        <w:t>.</w:t>
+      </w:r>
+      <w:r>
+        <w:rPr>
+          <w:rFonts w:ascii="Arial" w:hAnsi="Arial" w:cs="Arial"/>
+          <w:b/>
+          <w:sz w:val="24"/>
+          <w:szCs w:val="24"/>
+        </w:rPr>
+        <w:t>5.</w:t>
+      </w:r>
+      <w:r>
+        <w:rPr>
+          <w:rFonts w:ascii="Arial" w:hAnsi="Arial" w:cs="Arial"/>
+          <w:b/>
+          <w:sz w:val="24"/>
+          <w:szCs w:val="24"/>
+        </w:rPr>
+        <w:t xml:space="preserve">1 </w:t>
+      </w:r>
+      <w:r>
+        <w:rPr>
+          <w:rFonts w:ascii="Arial" w:hAnsi="Arial" w:cs="Arial"/>
+          <w:b/>
+          <w:sz w:val="24"/>
+          <w:szCs w:val="24"/>
+        </w:rPr>
+        <w:t xml:space="preserve"> Lex</w:t>
+      </w:r>
+    </w:p>
+    <w:p>
+      <w:pPr>
+        <w:spacing w:line="360" w:lineRule="auto"/>
+        <w:rPr>
+          <w:rFonts w:ascii="Arial" w:hAnsi="Arial" w:cs="Arial"/>
+          <w:sz w:val="24"/>
+          <w:szCs w:val="24"/>
+        </w:rPr>
+      </w:pPr>
+      <w:r>
+        <w:rPr>
+          <w:rFonts w:ascii="Arial" w:hAnsi="Arial" w:cs="Arial"/>
+          <w:b/>
+          <w:sz w:val="24"/>
+          <w:szCs w:val="24"/>
+        </w:rPr>
+        <w:tab/>
+      </w:r>
+      <w:r>
+        <w:rPr>
+          <w:rFonts w:ascii="Arial" w:hAnsi="Arial" w:cs="Arial"/>
+          <w:sz w:val="24"/>
+          <w:szCs w:val="24"/>
+        </w:rPr>
+        <w:t xml:space="preserve">Lex é um gerador de analisadores léxicos, escrito por Mike Lesk e Eric Schmidt em 1975. Ajuda a escrever programas cujo fluxo de controle é dirigido por instâncias de expressões regulares, ou seja, as entradas podem ser interpretadas por essas expressões. </w:t>
+      </w:r>
+    </w:p>
+    <w:p>
+      <w:pPr>
+        <w:spacing w:line="360" w:lineRule="auto"/>
+        <w:ind w:firstLine="708"/>
+        <w:rPr>
+          <w:rFonts w:ascii="Arial" w:hAnsi="Arial" w:cs="Arial"/>
+          <w:sz w:val="24"/>
+          <w:szCs w:val="24"/>
+        </w:rPr>
+      </w:pPr>
+      <w:r>
+        <w:rPr>
+          <w:rFonts w:ascii="Arial" w:hAnsi="Arial" w:cs="Arial"/>
+          <w:sz w:val="24"/>
+          <w:szCs w:val="24"/>
+        </w:rPr>
+        <w:t xml:space="preserve">Um código </w:t>
+      </w:r>
+      <w:r>
+        <w:rPr>
+          <w:rFonts w:ascii="Arial" w:hAnsi="Arial" w:cs="Arial"/>
+          <w:sz w:val="24"/>
+          <w:szCs w:val="24"/>
+        </w:rPr>
+        <w:t>Lex p</w:t>
+      </w:r>
+      <w:r>
+        <w:rPr>
+          <w:rFonts w:ascii="Arial" w:hAnsi="Arial" w:cs="Arial"/>
+          <w:sz w:val="24"/>
+          <w:szCs w:val="24"/>
+        </w:rPr>
+        <w:t>ode ser dividido em duas partes:</w:t>
+      </w:r>
+      <w:r>
+        <w:rPr>
+          <w:rFonts w:ascii="Arial" w:hAnsi="Arial" w:cs="Arial"/>
+          <w:sz w:val="24"/>
+          <w:szCs w:val="24"/>
+        </w:rPr>
+        <w:t xml:space="preserve"> a declaração da expressão regular e a sequência de ações de devem ser executadas quando essa expressão </w:t>
+      </w:r>
+      <w:r>
+        <w:rPr>
+          <w:rFonts w:ascii="Arial" w:hAnsi="Arial" w:cs="Arial"/>
+          <w:sz w:val="24"/>
+          <w:szCs w:val="24"/>
+        </w:rPr>
+        <w:t>é reconhecida.</w:t>
+      </w:r>
+    </w:p>
+    <w:p>
+      <w:pPr>
+        <w:spacing w:line="360" w:lineRule="auto"/>
+        <w:ind w:firstLine="708"/>
+        <w:rPr>
+          <w:rFonts w:ascii="Arial" w:hAnsi="Arial" w:cs="Arial"/>
+          <w:sz w:val="24"/>
+          <w:szCs w:val="24"/>
+        </w:rPr>
+      </w:pPr>
+      <w:r>
+        <w:rPr>
+          <w:rFonts w:ascii="Arial" w:hAnsi="Arial" w:cs="Arial"/>
+          <w:sz w:val="24"/>
+          <w:szCs w:val="24"/>
+        </w:rPr>
+        <w:t>A figura 2 mostra um trec</w:t>
+      </w:r>
+      <w:r>
+        <w:rPr>
+          <w:rFonts w:ascii="Arial" w:hAnsi="Arial" w:cs="Arial"/>
+          <w:sz w:val="24"/>
+          <w:szCs w:val="24"/>
+        </w:rPr>
+        <w:t>ho de código que utiliza Lex. Na</w:t>
+      </w:r>
+      <w:r>
+        <w:rPr>
+          <w:rFonts w:ascii="Arial" w:hAnsi="Arial" w:cs="Arial"/>
+          <w:sz w:val="24"/>
+          <w:szCs w:val="24"/>
+        </w:rPr>
+        <w:t xml:space="preserve"> </w:t>
+      </w:r>
+      <w:r>
+        <w:rPr>
+          <w:rFonts w:ascii="Arial" w:hAnsi="Arial" w:cs="Arial"/>
+          <w:sz w:val="24"/>
+          <w:szCs w:val="24"/>
+        </w:rPr>
+        <w:t>linha 5</w:t>
+      </w:r>
+      <w:r>
+        <w:rPr>
+          <w:rFonts w:ascii="Arial" w:hAnsi="Arial" w:cs="Arial"/>
+          <w:sz w:val="24"/>
+          <w:szCs w:val="24"/>
+        </w:rPr>
+        <w:t xml:space="preserve"> temos </w:t>
+      </w:r>
+      <w:r>
+        <w:rPr>
+          <w:rFonts w:ascii="Arial" w:hAnsi="Arial" w:cs="Arial"/>
+          <w:sz w:val="24"/>
+          <w:szCs w:val="24"/>
+        </w:rPr>
+        <w:t>um</w:t>
+      </w:r>
+      <w:r>
+        <w:rPr>
+          <w:rFonts w:ascii="Arial" w:hAnsi="Arial" w:cs="Arial"/>
+          <w:sz w:val="24"/>
+          <w:szCs w:val="24"/>
+        </w:rPr>
+        <w:t xml:space="preserve">a expressão que </w:t>
+      </w:r>
+      <w:r>
+        <w:rPr>
+          <w:rFonts w:ascii="Arial" w:hAnsi="Arial" w:cs="Arial"/>
+          <w:sz w:val="24"/>
+          <w:szCs w:val="24"/>
+        </w:rPr>
+        <w:t>reconhece</w:t>
+      </w:r>
+      <w:r>
+        <w:rPr>
+          <w:rFonts w:ascii="Arial" w:hAnsi="Arial" w:cs="Arial"/>
+          <w:sz w:val="24"/>
+          <w:szCs w:val="24"/>
+        </w:rPr>
+        <w:t xml:space="preserve"> sequência</w:t>
+      </w:r>
+      <w:r>
+        <w:rPr>
+          <w:rFonts w:ascii="Arial" w:hAnsi="Arial" w:cs="Arial"/>
+          <w:sz w:val="24"/>
+          <w:szCs w:val="24"/>
+        </w:rPr>
+        <w:t>s</w:t>
+      </w:r>
+      <w:r>
+        <w:rPr>
+          <w:rFonts w:ascii="Arial" w:hAnsi="Arial" w:cs="Arial"/>
+          <w:sz w:val="24"/>
+          <w:szCs w:val="24"/>
+        </w:rPr>
+        <w:t xml:space="preserve"> de caracteres que </w:t>
+      </w:r>
+      <w:r>
+        <w:rPr>
+          <w:rFonts w:ascii="Arial" w:hAnsi="Arial" w:cs="Arial"/>
+          <w:sz w:val="24"/>
+          <w:szCs w:val="24"/>
+        </w:rPr>
+        <w:t>começam</w:t>
+      </w:r>
+      <w:r>
+        <w:rPr>
+          <w:rFonts w:ascii="Arial" w:hAnsi="Arial" w:cs="Arial"/>
+          <w:sz w:val="24"/>
+          <w:szCs w:val="24"/>
+        </w:rPr>
+        <w:t xml:space="preserve"> com uma let</w:t>
+      </w:r>
+      <w:r>
+        <w:rPr>
+          <w:rFonts w:ascii="Arial" w:hAnsi="Arial" w:cs="Arial"/>
+          <w:sz w:val="24"/>
+          <w:szCs w:val="24"/>
+        </w:rPr>
+        <w:t>ra (maiúscula ou minúscula) seguida de zero ou mais letras e números</w:t>
+      </w:r>
+      <w:r>
+        <w:rPr>
+          <w:rFonts w:ascii="Arial" w:hAnsi="Arial" w:cs="Arial"/>
+          <w:sz w:val="24"/>
+          <w:szCs w:val="24"/>
+        </w:rPr>
+        <w:t>,</w:t>
+      </w:r>
+      <w:r>
+        <w:rPr>
+          <w:rFonts w:ascii="Arial" w:hAnsi="Arial" w:cs="Arial"/>
+          <w:sz w:val="24"/>
+          <w:szCs w:val="24"/>
+        </w:rPr>
+        <w:t xml:space="preserve"> </w:t>
       </w:r>
       <w:r>
         <w:rPr>
@@ -4116,7 +4318,266 @@
           <w:szCs w:val="24"/>
         </w:rPr>
         <w:lastRenderedPageBreak/>
-        <w:t>caracteres de entrada é estruturada como uma lista de símbolos</w:t>
+        <w:t>em qualquer ordem. Já a linha 9</w:t>
+      </w:r>
+      <w:r>
+        <w:rPr>
+          <w:rFonts w:ascii="Arial" w:hAnsi="Arial" w:cs="Arial"/>
+          <w:sz w:val="24"/>
+          <w:szCs w:val="24"/>
+        </w:rPr>
+        <w:t xml:space="preserve"> reconhece quando a expressão previamente declarada é reconhecida e execute um código qualquer, nesse caso só imprime um texto no terminal.</w:t>
+      </w:r>
+      <w:r>
+        <w:rPr>
+          <w:rFonts w:ascii="Arial" w:hAnsi="Arial" w:cs="Arial"/>
+          <w:sz w:val="24"/>
+          <w:szCs w:val="24"/>
+        </w:rPr>
+        <w:t xml:space="preserve"> </w:t>
+      </w:r>
+    </w:p>
+    <w:p>
+      <w:pPr>
+        <w:spacing w:line="360" w:lineRule="auto"/>
+        <w:ind w:firstLine="708"/>
+        <w:rPr>
+          <w:rFonts w:ascii="Arial" w:hAnsi="Arial" w:cs="Arial"/>
+          <w:sz w:val="24"/>
+          <w:szCs w:val="24"/>
+        </w:rPr>
+      </w:pPr>
+      <w:r>
+        <w:rPr>
+          <w:rFonts w:ascii="Arial" w:hAnsi="Arial" w:cs="Arial"/>
+          <w:b/>
+          <w:sz w:val="24"/>
+          <w:szCs w:val="24"/>
+        </w:rPr>
+        <w:t>FAZER IMAGEM</w:t>
+      </w:r>
+      <w:r>
+        <w:rPr>
+          <w:rFonts w:ascii="Arial" w:hAnsi="Arial" w:cs="Arial"/>
+          <w:b/>
+          <w:sz w:val="24"/>
+          <w:szCs w:val="24"/>
+        </w:rPr>
+        <w:t xml:space="preserve"> (ou talvez código mesmo)</w:t>
+      </w:r>
+      <w:r>
+        <w:rPr>
+          <w:rFonts w:ascii="Arial" w:hAnsi="Arial" w:cs="Arial"/>
+          <w:b/>
+          <w:sz w:val="24"/>
+          <w:szCs w:val="24"/>
+        </w:rPr>
+        <w:t xml:space="preserve"> COM O CODIGO ABAIXO:</w:t>
+      </w:r>
+    </w:p>
+    <w:p>
+      <w:pPr>
+        <w:spacing w:line="360" w:lineRule="auto"/>
+        <w:ind w:firstLine="708"/>
+        <w:rPr>
+          <w:rFonts w:ascii="Arial" w:hAnsi="Arial" w:cs="Arial"/>
+          <w:sz w:val="24"/>
+          <w:szCs w:val="24"/>
+        </w:rPr>
+      </w:pPr>
+      <w:r>
+        <w:rPr>
+          <w:rFonts w:ascii="Arial" w:hAnsi="Arial" w:cs="Arial"/>
+          <w:sz w:val="24"/>
+          <w:szCs w:val="24"/>
+        </w:rPr>
+        <w:t>ident [a-zA-Z][a-zA-Z1-9_]*</w:t>
+      </w:r>
+    </w:p>
+    <w:p>
+      <w:pPr>
+        <w:spacing w:line="360" w:lineRule="auto"/>
+        <w:ind w:firstLine="708"/>
+        <w:rPr>
+          <w:rFonts w:ascii="Arial" w:hAnsi="Arial" w:cs="Arial"/>
+          <w:sz w:val="24"/>
+          <w:szCs w:val="24"/>
+        </w:rPr>
+      </w:pPr>
+    </w:p>
+    <w:p>
+      <w:pPr>
+        <w:spacing w:line="360" w:lineRule="auto"/>
+        <w:ind w:firstLine="708"/>
+        <w:rPr>
+          <w:rFonts w:ascii="Arial" w:hAnsi="Arial" w:cs="Arial"/>
+          <w:sz w:val="24"/>
+          <w:szCs w:val="24"/>
+        </w:rPr>
+      </w:pPr>
+      <w:r>
+        <w:rPr>
+          <w:rFonts w:ascii="Arial" w:hAnsi="Arial" w:cs="Arial"/>
+          <w:sz w:val="24"/>
+          <w:szCs w:val="24"/>
+        </w:rPr>
+        <w:t xml:space="preserve">{ident} { printf(“encontrei um identificador válido!” </w:t>
+      </w:r>
+      <w:r>
+        <w:rPr>
+          <w:rFonts w:ascii="Arial" w:hAnsi="Arial" w:cs="Arial"/>
+          <w:sz w:val="24"/>
+          <w:szCs w:val="24"/>
+        </w:rPr>
+        <w:t xml:space="preserve">) </w:t>
+      </w:r>
+      <w:r>
+        <w:rPr>
+          <w:rFonts w:ascii="Arial" w:hAnsi="Arial" w:cs="Arial"/>
+          <w:sz w:val="24"/>
+          <w:szCs w:val="24"/>
+        </w:rPr>
+        <w:t>}</w:t>
+      </w:r>
+    </w:p>
+    <w:p>
+      <w:pPr>
+        <w:spacing w:line="360" w:lineRule="auto"/>
+        <w:ind w:firstLine="708"/>
+        <w:rPr>
+          <w:rFonts w:ascii="Arial" w:hAnsi="Arial" w:cs="Arial"/>
+          <w:sz w:val="24"/>
+          <w:szCs w:val="24"/>
+        </w:rPr>
+      </w:pPr>
+    </w:p>
+    <w:p>
+      <w:pPr>
+        <w:spacing w:line="360" w:lineRule="auto"/>
+        <w:ind w:firstLine="708"/>
+        <w:rPr>
+          <w:rFonts w:ascii="Arial" w:hAnsi="Arial" w:cs="Arial"/>
+          <w:sz w:val="24"/>
+          <w:szCs w:val="24"/>
+        </w:rPr>
+      </w:pPr>
+      <w:r>
+        <w:rPr>
+          <w:rFonts w:ascii="Arial" w:hAnsi="Arial" w:cs="Arial"/>
+          <w:sz w:val="24"/>
+          <w:szCs w:val="24"/>
+        </w:rPr>
+        <w:t xml:space="preserve">Como o Lex </w:t>
+      </w:r>
+      <w:r>
+        <w:rPr>
+          <w:rFonts w:ascii="Arial" w:hAnsi="Arial" w:cs="Arial"/>
+          <w:sz w:val="24"/>
+          <w:szCs w:val="24"/>
+        </w:rPr>
+        <w:t xml:space="preserve">só consegue trabalhar com máquinas de estado finito e o YACC não consegue ler simples entradas de dados, trabalhando apenas com uma séria de </w:t>
+      </w:r>
+      <w:proofErr w:type="spellStart"/>
+      <w:r>
+        <w:rPr>
+          <w:rFonts w:ascii="Arial" w:hAnsi="Arial" w:cs="Arial"/>
+          <w:i/>
+          <w:sz w:val="24"/>
+          <w:szCs w:val="24"/>
+        </w:rPr>
+        <w:t>tokens</w:t>
+      </w:r>
+      <w:proofErr w:type="spellEnd"/>
+      <w:r>
+        <w:rPr>
+          <w:rFonts w:ascii="Arial" w:hAnsi="Arial" w:cs="Arial"/>
+          <w:i/>
+          <w:sz w:val="24"/>
+          <w:szCs w:val="24"/>
+        </w:rPr>
+        <w:t xml:space="preserve">, </w:t>
+      </w:r>
+      <w:r>
+        <w:rPr>
+          <w:rFonts w:ascii="Arial" w:hAnsi="Arial" w:cs="Arial"/>
+          <w:sz w:val="24"/>
+          <w:szCs w:val="24"/>
+        </w:rPr>
+        <w:t>as duas ferramentas são utilizada</w:t>
+      </w:r>
+      <w:r>
+        <w:rPr>
+          <w:rFonts w:ascii="Arial" w:hAnsi="Arial" w:cs="Arial"/>
+          <w:sz w:val="24"/>
+          <w:szCs w:val="24"/>
+        </w:rPr>
+        <w:t>s em conjunto</w:t>
+      </w:r>
+      <w:r>
+        <w:rPr>
+          <w:rFonts w:ascii="Arial" w:hAnsi="Arial" w:cs="Arial"/>
+          <w:sz w:val="24"/>
+          <w:szCs w:val="24"/>
+        </w:rPr>
+        <w:t>, de</w:t>
+      </w:r>
+      <w:r>
+        <w:rPr>
+          <w:rFonts w:ascii="Arial" w:hAnsi="Arial" w:cs="Arial"/>
+          <w:sz w:val="24"/>
+          <w:szCs w:val="24"/>
+        </w:rPr>
+        <w:t xml:space="preserve"> forma que o Lex serve como um </w:t>
+      </w:r>
+      <w:proofErr w:type="spellStart"/>
+      <w:r>
+        <w:rPr>
+          <w:rFonts w:ascii="Arial" w:hAnsi="Arial" w:cs="Arial"/>
+          <w:sz w:val="24"/>
+          <w:szCs w:val="24"/>
+        </w:rPr>
+        <w:t>p</w:t>
+      </w:r>
+      <w:r>
+        <w:rPr>
+          <w:rFonts w:ascii="Arial" w:hAnsi="Arial" w:cs="Arial"/>
+          <w:sz w:val="24"/>
+          <w:szCs w:val="24"/>
+        </w:rPr>
+        <w:t>ré</w:t>
+      </w:r>
+      <w:proofErr w:type="spellEnd"/>
+      <w:r>
+        <w:rPr>
+          <w:rFonts w:ascii="Arial" w:hAnsi="Arial" w:cs="Arial"/>
+          <w:sz w:val="24"/>
+          <w:szCs w:val="24"/>
+        </w:rPr>
+        <w:t>-processador</w:t>
+      </w:r>
+      <w:r>
+        <w:rPr>
+          <w:rFonts w:ascii="Arial" w:hAnsi="Arial" w:cs="Arial"/>
+          <w:sz w:val="24"/>
+          <w:szCs w:val="24"/>
+        </w:rPr>
+        <w:t xml:space="preserve"> </w:t>
+      </w:r>
+      <w:r>
+        <w:rPr>
+          <w:rFonts w:ascii="Arial" w:hAnsi="Arial" w:cs="Arial"/>
+          <w:sz w:val="24"/>
+          <w:szCs w:val="24"/>
+        </w:rPr>
+        <w:t>para o</w:t>
+      </w:r>
+      <w:r>
+        <w:rPr>
+          <w:rFonts w:ascii="Arial" w:hAnsi="Arial" w:cs="Arial"/>
+          <w:sz w:val="24"/>
+          <w:szCs w:val="24"/>
+        </w:rPr>
+        <w:t xml:space="preserve"> YACC</w:t>
       </w:r>
       <w:r>
         <w:rPr>
@@ -4132,148 +4593,23 @@
           <w:sz w:val="24"/>
           <w:szCs w:val="24"/>
         </w:rPr>
-        <w:t xml:space="preserve"> que o analisador vai utilizar como entradas para o autômato. Se o analisador terminar de consumir os símbolos em um estado final, a entrada é dado como válida, se acabar em um estado não final ou não houver estado para o qual possa ir, a entrada é considerada inválida para a gramática. </w:t>
-      </w:r>
-    </w:p>
-    <w:p>
-      <w:pPr>
-        <w:spacing w:line="360" w:lineRule="auto"/>
-        <w:rPr>
-          <w:rFonts w:ascii="Arial" w:hAnsi="Arial" w:cs="Arial"/>
-          <w:b/>
-          <w:sz w:val="24"/>
-          <w:szCs w:val="24"/>
-        </w:rPr>
-      </w:pPr>
-      <w:r>
-        <w:rPr>
-          <w:rFonts w:ascii="Arial" w:hAnsi="Arial" w:cs="Arial"/>
-          <w:b/>
-          <w:sz w:val="24"/>
-          <w:szCs w:val="24"/>
-        </w:rPr>
-        <w:t>2</w:t>
-      </w:r>
-      <w:r>
-        <w:rPr>
-          <w:rFonts w:ascii="Arial" w:hAnsi="Arial" w:cs="Arial"/>
-          <w:b/>
-          <w:sz w:val="24"/>
-          <w:szCs w:val="24"/>
-        </w:rPr>
-        <w:t>.</w:t>
-      </w:r>
-      <w:r>
-        <w:rPr>
-          <w:rFonts w:ascii="Arial" w:hAnsi="Arial" w:cs="Arial"/>
-          <w:b/>
-          <w:sz w:val="24"/>
-          <w:szCs w:val="24"/>
-        </w:rPr>
-        <w:t>5.</w:t>
-      </w:r>
-      <w:r>
-        <w:rPr>
-          <w:rFonts w:ascii="Arial" w:hAnsi="Arial" w:cs="Arial"/>
-          <w:b/>
-          <w:sz w:val="24"/>
-          <w:szCs w:val="24"/>
-        </w:rPr>
-        <w:t xml:space="preserve">1 </w:t>
-      </w:r>
-      <w:r>
-        <w:rPr>
-          <w:rFonts w:ascii="Arial" w:hAnsi="Arial" w:cs="Arial"/>
-          <w:b/>
-          <w:sz w:val="24"/>
-          <w:szCs w:val="24"/>
-        </w:rPr>
-        <w:t xml:space="preserve"> Lex</w:t>
-      </w:r>
-    </w:p>
-    <w:p>
-      <w:pPr>
-        <w:spacing w:line="360" w:lineRule="auto"/>
-        <w:rPr>
-          <w:rFonts w:ascii="Arial" w:hAnsi="Arial" w:cs="Arial"/>
-          <w:sz w:val="24"/>
-          <w:szCs w:val="24"/>
-        </w:rPr>
-      </w:pPr>
-      <w:r>
-        <w:rPr>
-          <w:rFonts w:ascii="Arial" w:hAnsi="Arial" w:cs="Arial"/>
-          <w:b/>
-          <w:sz w:val="24"/>
-          <w:szCs w:val="24"/>
-        </w:rPr>
-        <w:tab/>
-      </w:r>
-      <w:r>
-        <w:rPr>
-          <w:rFonts w:ascii="Arial" w:hAnsi="Arial" w:cs="Arial"/>
-          <w:sz w:val="24"/>
-          <w:szCs w:val="24"/>
-        </w:rPr>
-        <w:t xml:space="preserve">Lex é um gerador de analisadores léxicos, escrito por Mike Lesk e Eric Schmidt em 1975. Ajuda a escrever programas cujo fluxo de controle é dirigido por instâncias de expressões regulares, ou seja, as entradas podem ser interpretadas por essas expressões. </w:t>
-      </w:r>
-    </w:p>
-    <w:p>
-      <w:pPr>
-        <w:spacing w:line="360" w:lineRule="auto"/>
-        <w:ind w:firstLine="708"/>
-        <w:rPr>
-          <w:rFonts w:ascii="Arial" w:hAnsi="Arial" w:cs="Arial"/>
-          <w:sz w:val="24"/>
-          <w:szCs w:val="24"/>
-        </w:rPr>
-      </w:pPr>
-      <w:r>
-        <w:rPr>
-          <w:rFonts w:ascii="Arial" w:hAnsi="Arial" w:cs="Arial"/>
-          <w:sz w:val="24"/>
-          <w:szCs w:val="24"/>
-        </w:rPr>
-        <w:t xml:space="preserve">Um código que utiliza Lex pode ser dividido em duas partes, a declaração da expressão regular e a sequência de ações de devem ser executadas quando essa expressão </w:t>
-      </w:r>
-      <w:r>
-        <w:rPr>
-          <w:rFonts w:ascii="Arial" w:hAnsi="Arial" w:cs="Arial"/>
-          <w:sz w:val="24"/>
-          <w:szCs w:val="24"/>
-        </w:rPr>
-        <w:t>é reconhecida.</w:t>
-      </w:r>
-    </w:p>
-    <w:p>
-      <w:pPr>
-        <w:spacing w:line="360" w:lineRule="auto"/>
-        <w:ind w:firstLine="708"/>
-        <w:rPr>
-          <w:rFonts w:ascii="Arial" w:hAnsi="Arial" w:cs="Arial"/>
-          <w:sz w:val="24"/>
-          <w:szCs w:val="24"/>
-        </w:rPr>
-      </w:pPr>
-      <w:r>
-        <w:rPr>
-          <w:rFonts w:ascii="Arial" w:hAnsi="Arial" w:cs="Arial"/>
-          <w:sz w:val="24"/>
-          <w:szCs w:val="24"/>
-        </w:rPr>
-        <w:t>A figura 2 mostra um trec</w:t>
-      </w:r>
-      <w:r>
-        <w:rPr>
-          <w:rFonts w:ascii="Arial" w:hAnsi="Arial" w:cs="Arial"/>
-          <w:sz w:val="24"/>
-          <w:szCs w:val="24"/>
-        </w:rPr>
-        <w:t>ho de código que utiliza Lex. Na</w:t>
-      </w:r>
-      <w:r>
-        <w:rPr>
-          <w:rFonts w:ascii="Arial" w:hAnsi="Arial" w:cs="Arial"/>
+        <w:t xml:space="preserve"> gerando os </w:t>
+      </w:r>
+      <w:proofErr w:type="spellStart"/>
+      <w:r>
+        <w:rPr>
+          <w:rFonts w:ascii="Arial" w:hAnsi="Arial" w:cs="Arial"/>
+          <w:i/>
+          <w:sz w:val="24"/>
+          <w:szCs w:val="24"/>
+        </w:rPr>
+        <w:t>tokens</w:t>
+      </w:r>
+      <w:proofErr w:type="spellEnd"/>
+      <w:r>
+        <w:rPr>
+          <w:rFonts w:ascii="Arial" w:hAnsi="Arial" w:cs="Arial"/>
+          <w:i/>
           <w:sz w:val="24"/>
           <w:szCs w:val="24"/>
         </w:rPr>
@@ -4285,282 +4621,7 @@
           <w:sz w:val="24"/>
           <w:szCs w:val="24"/>
         </w:rPr>
-        <w:t>linha 5</w:t>
-      </w:r>
-      <w:r>
-        <w:rPr>
-          <w:rFonts w:ascii="Arial" w:hAnsi="Arial" w:cs="Arial"/>
-          <w:sz w:val="24"/>
-          <w:szCs w:val="24"/>
-        </w:rPr>
-        <w:t xml:space="preserve"> temos a expressão que vai reconhecer sequência</w:t>
-      </w:r>
-      <w:r>
-        <w:rPr>
-          <w:rFonts w:ascii="Arial" w:hAnsi="Arial" w:cs="Arial"/>
-          <w:sz w:val="24"/>
-          <w:szCs w:val="24"/>
-        </w:rPr>
-        <w:t>s</w:t>
-      </w:r>
-      <w:r>
-        <w:rPr>
-          <w:rFonts w:ascii="Arial" w:hAnsi="Arial" w:cs="Arial"/>
-          <w:sz w:val="24"/>
-          <w:szCs w:val="24"/>
-        </w:rPr>
-        <w:t xml:space="preserve"> de caracteres que comece</w:t>
-      </w:r>
-      <w:r>
-        <w:rPr>
-          <w:rFonts w:ascii="Arial" w:hAnsi="Arial" w:cs="Arial"/>
-          <w:sz w:val="24"/>
-          <w:szCs w:val="24"/>
-        </w:rPr>
-        <w:t>m</w:t>
-      </w:r>
-      <w:r>
-        <w:rPr>
-          <w:rFonts w:ascii="Arial" w:hAnsi="Arial" w:cs="Arial"/>
-          <w:sz w:val="24"/>
-          <w:szCs w:val="24"/>
-        </w:rPr>
-        <w:t xml:space="preserve"> com uma let</w:t>
-      </w:r>
-      <w:r>
-        <w:rPr>
-          <w:rFonts w:ascii="Arial" w:hAnsi="Arial" w:cs="Arial"/>
-          <w:sz w:val="24"/>
-          <w:szCs w:val="24"/>
-        </w:rPr>
-        <w:t>ra (maiúscula ou minúscula) seguida de zero ou mais letras e números em qualquer ordem. Já a linha 9, reconhece quando a expressão previamente declarada é reconhecida e execute um código qualquer, nesse caso só imprime um texto no terminal.</w:t>
-      </w:r>
-      <w:r>
-        <w:rPr>
-          <w:rFonts w:ascii="Arial" w:hAnsi="Arial" w:cs="Arial"/>
-          <w:sz w:val="24"/>
-          <w:szCs w:val="24"/>
-        </w:rPr>
-        <w:t xml:space="preserve"> </w:t>
-      </w:r>
-      <w:bookmarkStart w:id="0" w:name="_GoBack"/>
-      <w:bookmarkEnd w:id="0"/>
-    </w:p>
-    <w:p>
-      <w:pPr>
-        <w:spacing w:line="360" w:lineRule="auto"/>
-        <w:ind w:firstLine="708"/>
-        <w:rPr>
-          <w:rFonts w:ascii="Arial" w:hAnsi="Arial" w:cs="Arial"/>
-          <w:sz w:val="24"/>
-          <w:szCs w:val="24"/>
-        </w:rPr>
-      </w:pPr>
-      <w:r>
-        <w:rPr>
-          <w:rFonts w:ascii="Arial" w:hAnsi="Arial" w:cs="Arial"/>
-          <w:b/>
-          <w:sz w:val="24"/>
-          <w:szCs w:val="24"/>
-        </w:rPr>
-        <w:t>FAZER IMAGEM</w:t>
-      </w:r>
-      <w:r>
-        <w:rPr>
-          <w:rFonts w:ascii="Arial" w:hAnsi="Arial" w:cs="Arial"/>
-          <w:b/>
-          <w:sz w:val="24"/>
-          <w:szCs w:val="24"/>
-        </w:rPr>
-        <w:t xml:space="preserve"> (ou talvez código mesmo)</w:t>
-      </w:r>
-      <w:r>
-        <w:rPr>
-          <w:rFonts w:ascii="Arial" w:hAnsi="Arial" w:cs="Arial"/>
-          <w:b/>
-          <w:sz w:val="24"/>
-          <w:szCs w:val="24"/>
-        </w:rPr>
-        <w:t xml:space="preserve"> COM O CODIGO ABAIXO:</w:t>
-      </w:r>
-    </w:p>
-    <w:p>
-      <w:pPr>
-        <w:spacing w:line="360" w:lineRule="auto"/>
-        <w:ind w:firstLine="708"/>
-        <w:rPr>
-          <w:rFonts w:ascii="Arial" w:hAnsi="Arial" w:cs="Arial"/>
-          <w:sz w:val="24"/>
-          <w:szCs w:val="24"/>
-        </w:rPr>
-      </w:pPr>
-      <w:r>
-        <w:rPr>
-          <w:rFonts w:ascii="Arial" w:hAnsi="Arial" w:cs="Arial"/>
-          <w:sz w:val="24"/>
-          <w:szCs w:val="24"/>
-        </w:rPr>
-        <w:t>ident [a-zA-Z][a-zA-Z1-9_]*</w:t>
-      </w:r>
-    </w:p>
-    <w:p>
-      <w:pPr>
-        <w:spacing w:line="360" w:lineRule="auto"/>
-        <w:ind w:firstLine="708"/>
-        <w:rPr>
-          <w:rFonts w:ascii="Arial" w:hAnsi="Arial" w:cs="Arial"/>
-          <w:sz w:val="24"/>
-          <w:szCs w:val="24"/>
-        </w:rPr>
-      </w:pPr>
-    </w:p>
-    <w:p>
-      <w:pPr>
-        <w:spacing w:line="360" w:lineRule="auto"/>
-        <w:ind w:firstLine="708"/>
-        <w:rPr>
-          <w:rFonts w:ascii="Arial" w:hAnsi="Arial" w:cs="Arial"/>
-          <w:sz w:val="24"/>
-          <w:szCs w:val="24"/>
-        </w:rPr>
-      </w:pPr>
-      <w:r>
-        <w:rPr>
-          <w:rFonts w:ascii="Arial" w:hAnsi="Arial" w:cs="Arial"/>
-          <w:sz w:val="24"/>
-          <w:szCs w:val="24"/>
-        </w:rPr>
-        <w:t xml:space="preserve">{ident} { printf(“encontrei um identificador válido!” </w:t>
-      </w:r>
-      <w:r>
-        <w:rPr>
-          <w:rFonts w:ascii="Arial" w:hAnsi="Arial" w:cs="Arial"/>
-          <w:sz w:val="24"/>
-          <w:szCs w:val="24"/>
-        </w:rPr>
-        <w:t xml:space="preserve">) </w:t>
-      </w:r>
-      <w:r>
-        <w:rPr>
-          <w:rFonts w:ascii="Arial" w:hAnsi="Arial" w:cs="Arial"/>
-          <w:sz w:val="24"/>
-          <w:szCs w:val="24"/>
-        </w:rPr>
-        <w:t>}</w:t>
-      </w:r>
-    </w:p>
-    <w:p>
-      <w:pPr>
-        <w:spacing w:line="360" w:lineRule="auto"/>
-        <w:ind w:firstLine="708"/>
-        <w:rPr>
-          <w:rFonts w:ascii="Arial" w:hAnsi="Arial" w:cs="Arial"/>
-          <w:sz w:val="24"/>
-          <w:szCs w:val="24"/>
-        </w:rPr>
-      </w:pPr>
-    </w:p>
-    <w:p>
-      <w:pPr>
-        <w:spacing w:line="360" w:lineRule="auto"/>
-        <w:ind w:firstLine="708"/>
-        <w:rPr>
-          <w:rFonts w:ascii="Arial" w:hAnsi="Arial" w:cs="Arial"/>
-          <w:sz w:val="24"/>
-          <w:szCs w:val="24"/>
-        </w:rPr>
-      </w:pPr>
-      <w:r>
-        <w:rPr>
-          <w:rFonts w:ascii="Arial" w:hAnsi="Arial" w:cs="Arial"/>
-          <w:sz w:val="24"/>
-          <w:szCs w:val="24"/>
-        </w:rPr>
-        <w:t xml:space="preserve">Como o Lex </w:t>
-      </w:r>
-      <w:r>
-        <w:rPr>
-          <w:rFonts w:ascii="Arial" w:hAnsi="Arial" w:cs="Arial"/>
-          <w:sz w:val="24"/>
-          <w:szCs w:val="24"/>
-        </w:rPr>
-        <w:t xml:space="preserve">só consegue trabalhar com máquinas de estado finito e o YACC não consegue ler simples entradas de dados, trabalhando apenas com uma séria de </w:t>
-      </w:r>
-      <w:r>
-        <w:rPr>
-          <w:rFonts w:ascii="Arial" w:hAnsi="Arial" w:cs="Arial"/>
-          <w:i/>
-          <w:sz w:val="24"/>
-          <w:szCs w:val="24"/>
-        </w:rPr>
-        <w:t>tokens</w:t>
-      </w:r>
-      <w:r>
-        <w:rPr>
-          <w:rFonts w:ascii="Arial" w:hAnsi="Arial" w:cs="Arial"/>
-          <w:i/>
-          <w:sz w:val="24"/>
-          <w:szCs w:val="24"/>
-        </w:rPr>
-        <w:t xml:space="preserve">, </w:t>
-      </w:r>
-      <w:r>
-        <w:rPr>
-          <w:rFonts w:ascii="Arial" w:hAnsi="Arial" w:cs="Arial"/>
-          <w:sz w:val="24"/>
-          <w:szCs w:val="24"/>
-        </w:rPr>
-        <w:t>eles são utilizados em conjunto</w:t>
-      </w:r>
-      <w:r>
-        <w:rPr>
-          <w:rFonts w:ascii="Arial" w:hAnsi="Arial" w:cs="Arial"/>
-          <w:sz w:val="24"/>
-          <w:szCs w:val="24"/>
-        </w:rPr>
-        <w:t>, da forma que o Lex serve como um p</w:t>
-      </w:r>
-      <w:r>
-        <w:rPr>
-          <w:rFonts w:ascii="Arial" w:hAnsi="Arial" w:cs="Arial"/>
-          <w:sz w:val="24"/>
-          <w:szCs w:val="24"/>
-        </w:rPr>
-        <w:t>ré-processador</w:t>
-      </w:r>
-      <w:r>
-        <w:rPr>
-          <w:rFonts w:ascii="Arial" w:hAnsi="Arial" w:cs="Arial"/>
-          <w:sz w:val="24"/>
-          <w:szCs w:val="24"/>
-        </w:rPr>
-        <w:t xml:space="preserve"> do YACC gerando os </w:t>
-      </w:r>
-      <w:r>
-        <w:rPr>
-          <w:rFonts w:ascii="Arial" w:hAnsi="Arial" w:cs="Arial"/>
-          <w:i/>
-          <w:sz w:val="24"/>
-          <w:szCs w:val="24"/>
-        </w:rPr>
-        <w:t xml:space="preserve">tokens </w:t>
-      </w:r>
-      <w:r>
-        <w:rPr>
-          <w:rFonts w:ascii="Arial" w:hAnsi="Arial" w:cs="Arial"/>
-          <w:sz w:val="24"/>
-          <w:szCs w:val="24"/>
-        </w:rPr>
-        <w:t xml:space="preserve">que ele necessita. A figura 3 e 4 explicam essa relação. O Lex recebe a entrada de dados e as </w:t>
-      </w:r>
-      <w:r>
-        <w:rPr>
-          <w:rFonts w:ascii="Arial" w:hAnsi="Arial" w:cs="Arial"/>
-          <w:sz w:val="24"/>
-          <w:szCs w:val="24"/>
-        </w:rPr>
-        <w:lastRenderedPageBreak/>
-        <w:t xml:space="preserve">expressões regulares, gerando a rotina chamada </w:t>
+        <w:t xml:space="preserve">que ele necessita. A figura 3 e 4 explicam essa relação. O Lex recebe a entrada de dados e as expressões regulares, gerando a rotina chamada </w:t>
       </w:r>
       <w:r>
         <w:rPr>
@@ -5120,6 +5181,7 @@
           <w:szCs w:val="20"/>
           <w:lang w:val="en-US" w:eastAsia="pt-BR"/>
         </w:rPr>
+        <w:lastRenderedPageBreak/>
         <w:t xml:space="preserve">                      |   Lex   |    |  Yacc   |</w:t>
       </w:r>
     </w:p>
@@ -5462,26 +5524,7 @@
     </w:p>
     <w:p>
       <w:pPr>
-        <w:shd w:val="clear" w:color="auto" w:fill="FFFFFF"/>
-        <w:tabs>
-          <w:tab w:val="left" w:pos="916"/>
-          <w:tab w:val="left" w:pos="1832"/>
-          <w:tab w:val="left" w:pos="2748"/>
-          <w:tab w:val="left" w:pos="3664"/>
-          <w:tab w:val="left" w:pos="4580"/>
-          <w:tab w:val="left" w:pos="5496"/>
-          <w:tab w:val="left" w:pos="6412"/>
-          <w:tab w:val="left" w:pos="7328"/>
-          <w:tab w:val="left" w:pos="8244"/>
-          <w:tab w:val="left" w:pos="9160"/>
-          <w:tab w:val="left" w:pos="10076"/>
-          <w:tab w:val="left" w:pos="10992"/>
-          <w:tab w:val="left" w:pos="11908"/>
-          <w:tab w:val="left" w:pos="12824"/>
-          <w:tab w:val="left" w:pos="13740"/>
-          <w:tab w:val="left" w:pos="14656"/>
-        </w:tabs>
-        <w:spacing w:after="0" w:line="240" w:lineRule="auto"/>
+        <w:spacing w:line="360" w:lineRule="auto"/>
         <w:rPr>
           <w:rFonts w:ascii="Courier New" w:eastAsia="Times New Roman" w:hAnsi="Courier New" w:cs="Courier New"/>
           <w:color w:val="000000"/>
@@ -5494,24 +5537,108 @@
     <w:p>
       <w:pPr>
         <w:spacing w:line="360" w:lineRule="auto"/>
-        <w:ind w:firstLine="708"/>
-        <w:rPr>
-          <w:rFonts w:ascii="Arial" w:hAnsi="Arial" w:cs="Arial"/>
-          <w:sz w:val="24"/>
-          <w:szCs w:val="24"/>
-        </w:rPr>
-      </w:pPr>
-    </w:p>
-    <w:p>
-      <w:pPr>
-        <w:spacing w:line="360" w:lineRule="auto"/>
-        <w:ind w:firstLine="405"/>
-        <w:rPr>
-          <w:rFonts w:ascii="Arial" w:hAnsi="Arial" w:cs="Arial"/>
-          <w:sz w:val="24"/>
-          <w:szCs w:val="24"/>
-        </w:rPr>
-      </w:pPr>
+        <w:rPr>
+          <w:rFonts w:ascii="Arial" w:hAnsi="Arial" w:cs="Arial"/>
+          <w:sz w:val="24"/>
+          <w:szCs w:val="24"/>
+        </w:rPr>
+      </w:pPr>
+      <w:r>
+        <w:rPr>
+          <w:rFonts w:ascii="Arial" w:hAnsi="Arial" w:cs="Arial"/>
+          <w:sz w:val="24"/>
+          <w:szCs w:val="24"/>
+        </w:rPr>
+        <w:t xml:space="preserve">Esse trabalho tem como objetivo propor </w:t>
+      </w:r>
+      <w:r>
+        <w:rPr>
+          <w:rFonts w:ascii="Arial" w:hAnsi="Arial" w:cs="Arial"/>
+          <w:sz w:val="24"/>
+          <w:szCs w:val="24"/>
+        </w:rPr>
+        <w:t xml:space="preserve">uma aplicação que recebe um SQL </w:t>
+      </w:r>
+      <w:proofErr w:type="spellStart"/>
+      <w:r>
+        <w:rPr>
+          <w:rFonts w:ascii="Arial" w:hAnsi="Arial" w:cs="Arial"/>
+          <w:i/>
+          <w:sz w:val="24"/>
+          <w:szCs w:val="24"/>
+        </w:rPr>
+        <w:t>schema</w:t>
+      </w:r>
+      <w:proofErr w:type="spellEnd"/>
+      <w:r>
+        <w:rPr>
+          <w:rFonts w:ascii="Arial" w:hAnsi="Arial" w:cs="Arial"/>
+          <w:i/>
+          <w:sz w:val="24"/>
+          <w:szCs w:val="24"/>
+        </w:rPr>
+        <w:t xml:space="preserve"> </w:t>
+      </w:r>
+      <w:r>
+        <w:rPr>
+          <w:rFonts w:ascii="Arial" w:hAnsi="Arial" w:cs="Arial"/>
+          <w:sz w:val="24"/>
+          <w:szCs w:val="24"/>
+        </w:rPr>
+        <w:t>e</w:t>
+      </w:r>
+      <w:r>
+        <w:rPr>
+          <w:rFonts w:ascii="Arial" w:hAnsi="Arial" w:cs="Arial"/>
+          <w:sz w:val="24"/>
+          <w:szCs w:val="24"/>
+        </w:rPr>
+        <w:t xml:space="preserve"> </w:t>
+      </w:r>
+      <w:r>
+        <w:rPr>
+          <w:rFonts w:ascii="Arial" w:hAnsi="Arial" w:cs="Arial"/>
+          <w:sz w:val="24"/>
+          <w:szCs w:val="24"/>
+        </w:rPr>
+        <w:t>utiliza</w:t>
+      </w:r>
+      <w:r>
+        <w:rPr>
+          <w:rFonts w:ascii="Arial" w:hAnsi="Arial" w:cs="Arial"/>
+          <w:sz w:val="24"/>
+          <w:szCs w:val="24"/>
+        </w:rPr>
+        <w:t xml:space="preserve"> o YACC e o Lex para traduzi-lo para um conjunto de comandos </w:t>
+      </w:r>
+      <w:proofErr w:type="spellStart"/>
+      <w:r>
+        <w:rPr>
+          <w:rFonts w:ascii="Arial" w:hAnsi="Arial" w:cs="Arial"/>
+          <w:i/>
+          <w:sz w:val="24"/>
+          <w:szCs w:val="24"/>
+        </w:rPr>
+        <w:t>Rails</w:t>
+      </w:r>
+      <w:proofErr w:type="spellEnd"/>
+      <w:r>
+        <w:rPr>
+          <w:rFonts w:ascii="Arial" w:hAnsi="Arial" w:cs="Arial"/>
+          <w:i/>
+          <w:sz w:val="24"/>
+          <w:szCs w:val="24"/>
+        </w:rPr>
+        <w:t xml:space="preserve">, </w:t>
+      </w:r>
+      <w:r>
+        <w:rPr>
+          <w:rFonts w:ascii="Arial" w:hAnsi="Arial" w:cs="Arial"/>
+          <w:sz w:val="24"/>
+          <w:szCs w:val="24"/>
+        </w:rPr>
+        <w:t xml:space="preserve">que juntos constroem o banco de dados e um esqueleto de telas para a entrada. </w:t>
+      </w:r>
     </w:p>
     <w:p>
       <w:pPr>
@@ -5548,7 +5675,29 @@
           <w:szCs w:val="20"/>
           <w:shd w:val="clear" w:color="auto" w:fill="FFFFFF"/>
         </w:rPr>
-        <w:t>Capitulo 2:   Rails (generates),  SGBD/SQL (sintaxe), Gramáticas / Parser, YACC (mais sintaxe).</w:t>
+        <w:t>Capitulo 2:   Rails (generates</w:t>
+      </w:r>
+      <w:proofErr w:type="gramStart"/>
+      <w:r>
+        <w:rPr>
+          <w:rFonts w:ascii="Arial" w:hAnsi="Arial" w:cs="Arial"/>
+          <w:color w:val="222222"/>
+          <w:sz w:val="20"/>
+          <w:szCs w:val="20"/>
+          <w:shd w:val="clear" w:color="auto" w:fill="FFFFFF"/>
+        </w:rPr>
+        <w:t>),  SGBD</w:t>
+      </w:r>
+      <w:proofErr w:type="gramEnd"/>
+      <w:r>
+        <w:rPr>
+          <w:rFonts w:ascii="Arial" w:hAnsi="Arial" w:cs="Arial"/>
+          <w:color w:val="222222"/>
+          <w:sz w:val="20"/>
+          <w:szCs w:val="20"/>
+          <w:shd w:val="clear" w:color="auto" w:fill="FFFFFF"/>
+        </w:rPr>
+        <w:t>/SQL (sintaxe), Gramáticas / Parser, YACC (mais sintaxe).</w:t>
       </w:r>
       <w:r>
         <w:rPr>
@@ -5593,7 +5742,20 @@
           <w:szCs w:val="20"/>
           <w:shd w:val="clear" w:color="auto" w:fill="FFFFFF"/>
         </w:rPr>
-        <w:t>Faltou essa parte de reescrever os objetivos, acho melhor escrever a introdução antes.</w:t>
+        <w:t>Faltou essa p</w:t>
+      </w:r>
+      <w:bookmarkStart w:id="0" w:name="_GoBack"/>
+      <w:bookmarkEnd w:id="0"/>
+      <w:r>
+        <w:rPr>
+          <w:rFonts w:ascii="Arial" w:hAnsi="Arial" w:cs="Arial"/>
+          <w:b/>
+          <w:color w:val="222222"/>
+          <w:sz w:val="20"/>
+          <w:szCs w:val="20"/>
+          <w:shd w:val="clear" w:color="auto" w:fill="FFFFFF"/>
+        </w:rPr>
+        <w:t>arte de reescrever os objetivos, acho melhor escrever a introdução antes.</w:t>
       </w:r>
       <w:r>
         <w:rPr>
@@ -7291,6 +7453,119 @@
     </w:lvl>
   </w:abstractNum>
   <w:abstractNum w:abstractNumId="1">
+    <w:nsid w:val="4BDF6E9B"/>
+    <w:multiLevelType w:val="multilevel"/>
+    <w:tmpl w:val="1E9A5B10"/>
+    <w:lvl w:ilvl="0">
+      <w:start w:val="2"/>
+      <w:numFmt w:val="decimal"/>
+      <w:lvlText w:val="%1"/>
+      <w:lvlJc w:val="left"/>
+      <w:pPr>
+        <w:ind w:left="525" w:hanging="525"/>
+      </w:pPr>
+      <w:rPr>
+        <w:rFonts w:hint="default"/>
+      </w:rPr>
+    </w:lvl>
+    <w:lvl w:ilvl="1">
+      <w:start w:val="4"/>
+      <w:numFmt w:val="decimal"/>
+      <w:lvlText w:val="%1.%2"/>
+      <w:lvlJc w:val="left"/>
+      <w:pPr>
+        <w:ind w:left="525" w:hanging="525"/>
+      </w:pPr>
+      <w:rPr>
+        <w:rFonts w:hint="default"/>
+      </w:rPr>
+    </w:lvl>
+    <w:lvl w:ilvl="2">
+      <w:start w:val="1"/>
+      <w:numFmt w:val="decimal"/>
+      <w:lvlText w:val="%1.%2.%3"/>
+      <w:lvlJc w:val="left"/>
+      <w:pPr>
+        <w:ind w:left="720" w:hanging="720"/>
+      </w:pPr>
+      <w:rPr>
+        <w:rFonts w:hint="default"/>
+      </w:rPr>
+    </w:lvl>
+    <w:lvl w:ilvl="3">
+      <w:start w:val="1"/>
+      <w:numFmt w:val="decimal"/>
+      <w:lvlText w:val="%1.%2.%3.%4"/>
+      <w:lvlJc w:val="left"/>
+      <w:pPr>
+        <w:ind w:left="1080" w:hanging="1080"/>
+      </w:pPr>
+      <w:rPr>
+        <w:rFonts w:hint="default"/>
+      </w:rPr>
+    </w:lvl>
+    <w:lvl w:ilvl="4">
+      <w:start w:val="1"/>
+      <w:numFmt w:val="decimal"/>
+      <w:lvlText w:val="%1.%2.%3.%4.%5"/>
+      <w:lvlJc w:val="left"/>
+      <w:pPr>
+        <w:ind w:left="1080" w:hanging="1080"/>
+      </w:pPr>
+      <w:rPr>
+        <w:rFonts w:hint="default"/>
+      </w:rPr>
+    </w:lvl>
+    <w:lvl w:ilvl="5">
+      <w:start w:val="1"/>
+      <w:numFmt w:val="decimal"/>
+      <w:lvlText w:val="%1.%2.%3.%4.%5.%6"/>
+      <w:lvlJc w:val="left"/>
+      <w:pPr>
+        <w:ind w:left="1440" w:hanging="1440"/>
+      </w:pPr>
+      <w:rPr>
+        <w:rFonts w:hint="default"/>
+      </w:rPr>
+    </w:lvl>
+    <w:lvl w:ilvl="6">
+      <w:start w:val="1"/>
+      <w:numFmt w:val="decimal"/>
+      <w:lvlText w:val="%1.%2.%3.%4.%5.%6.%7"/>
+      <w:lvlJc w:val="left"/>
+      <w:pPr>
+        <w:ind w:left="1440" w:hanging="1440"/>
+      </w:pPr>
+      <w:rPr>
+        <w:rFonts w:hint="default"/>
+      </w:rPr>
+    </w:lvl>
+    <w:lvl w:ilvl="7">
+      <w:start w:val="1"/>
+      <w:numFmt w:val="decimal"/>
+      <w:lvlText w:val="%1.%2.%3.%4.%5.%6.%7.%8"/>
+      <w:lvlJc w:val="left"/>
+      <w:pPr>
+        <w:ind w:left="1800" w:hanging="1800"/>
+      </w:pPr>
+      <w:rPr>
+        <w:rFonts w:hint="default"/>
+      </w:rPr>
+    </w:lvl>
+    <w:lvl w:ilvl="8">
+      <w:start w:val="1"/>
+      <w:numFmt w:val="decimal"/>
+      <w:lvlText w:val="%1.%2.%3.%4.%5.%6.%7.%8.%9"/>
+      <w:lvlJc w:val="left"/>
+      <w:pPr>
+        <w:ind w:left="1800" w:hanging="1800"/>
+      </w:pPr>
+      <w:rPr>
+        <w:rFonts w:hint="default"/>
+      </w:rPr>
+    </w:lvl>
+  </w:abstractNum>
+  <w:abstractNum w:abstractNumId="2">
     <w:nsid w:val="55851D06"/>
     <w:multiLevelType w:val="multilevel"/>
     <w:tmpl w:val="6A688548"/>
@@ -7403,7 +7678,7 @@
       </w:rPr>
     </w:lvl>
   </w:abstractNum>
-  <w:abstractNum w:abstractNumId="2">
+  <w:abstractNum w:abstractNumId="3">
     <w:nsid w:val="583941BF"/>
     <w:multiLevelType w:val="multilevel"/>
     <w:tmpl w:val="94AC1928"/>
@@ -7521,7 +7796,7 @@
       </w:rPr>
     </w:lvl>
   </w:abstractNum>
-  <w:abstractNum w:abstractNumId="3">
+  <w:abstractNum w:abstractNumId="4">
     <w:nsid w:val="73141749"/>
     <w:multiLevelType w:val="multilevel"/>
     <w:tmpl w:val="4BE056EC"/>
@@ -7635,16 +7910,19 @@
     </w:lvl>
   </w:abstractNum>
   <w:num w:numId="1">
+    <w:abstractNumId w:val="4"/>
+  </w:num>
+  <w:num w:numId="2">
     <w:abstractNumId w:val="3"/>
   </w:num>
-  <w:num w:numId="2">
+  <w:num w:numId="3">
     <w:abstractNumId w:val="2"/>
-  </w:num>
-  <w:num w:numId="3">
-    <w:abstractNumId w:val="1"/>
   </w:num>
   <w:num w:numId="4">
     <w:abstractNumId w:val="0"/>
+  </w:num>
+  <w:num w:numId="5">
+    <w:abstractNumId w:val="1"/>
   </w:num>
 </w:numbering>
 </file>
@@ -8046,7 +8324,6 @@
   <w:style w:type="character" w:default="1" w:styleId="Fontepargpadro">
     <w:name w:val="Default Paragraph Font"/>
     <w:uiPriority w:val="1"/>
-    <w:semiHidden/>
     <w:unhideWhenUsed/>
   </w:style>
   <w:style w:type="table" w:default="1" w:styleId="Tabelanormal">
@@ -8403,7 +8680,7 @@
 </file>
 
 <file path=customXml/itemProps1.xml><?xml version="1.0" encoding="utf-8"?>
-<ds:datastoreItem xmlns:ds="http://schemas.openxmlformats.org/officeDocument/2006/customXml" ds:itemID="{81EC861C-9861-4561-AD17-30CBC0D6DD27}">
+<ds:datastoreItem xmlns:ds="http://schemas.openxmlformats.org/officeDocument/2006/customXml" ds:itemID="{288AF427-7519-4750-AECE-522BD5A994CA}">
   <ds:schemaRefs>
     <ds:schemaRef ds:uri="http://schemas.openxmlformats.org/officeDocument/2006/bibliography"/>
   </ds:schemaRefs>

</xml_diff>

<commit_message>
- feitas a maioria alterações pedidas pelo Bruno, exceto a Introdução - atualizado o comentariosbruno só para eu saber o que foi feito já
</commit_message>
<xml_diff>
--- a/Parte escrita/trabalho.docx
+++ b/Parte escrita/trabalho.docx
@@ -986,7 +986,15 @@
           <w:szCs w:val="24"/>
         </w:rPr>
         <w:tab/>
-        <w:t>A linguagem é originalmente baseada em álgebra relacional, facilitando o seu entendimento. Ela é dividida nas linguagens de definição e de manipulação de dados</w:t>
+        <w:t xml:space="preserve">A linguagem é originalmente baseada em álgebra relacional, facilitando o seu entendimento. Ela é dividida nas linguagens de definição e de manipulação de </w:t>
+      </w:r>
+      <w:r>
+        <w:rPr>
+          <w:rFonts w:ascii="Arial" w:hAnsi="Arial" w:cs="Arial"/>
+          <w:sz w:val="24"/>
+          <w:szCs w:val="24"/>
+        </w:rPr>
+        <w:t>dados</w:t>
       </w:r>
       <w:r>
         <w:rPr>
@@ -1014,7 +1022,25 @@
           <w:sz w:val="24"/>
           <w:szCs w:val="24"/>
         </w:rPr>
-        <w:t>2.1.1 Linguagem de definição de dados</w:t>
+        <w:t>2.1.</w:t>
+      </w:r>
+      <w:r>
+        <w:rPr>
+          <w:rFonts w:ascii="Arial" w:hAnsi="Arial" w:cs="Arial"/>
+          <w:b/>
+          <w:sz w:val="24"/>
+          <w:szCs w:val="24"/>
+        </w:rPr>
+        <w:t>2</w:t>
+      </w:r>
+      <w:r>
+        <w:rPr>
+          <w:rFonts w:ascii="Arial" w:hAnsi="Arial" w:cs="Arial"/>
+          <w:b/>
+          <w:sz w:val="24"/>
+          <w:szCs w:val="24"/>
+        </w:rPr>
+        <w:t xml:space="preserve"> Linguagem de definição de dados</w:t>
       </w:r>
     </w:p>
     <w:p>
@@ -1040,7 +1066,39 @@
           <w:sz w:val="24"/>
           <w:szCs w:val="24"/>
         </w:rPr>
-        <w:t xml:space="preserve">A linguagem de definição de dados é a que altera as estruturas e restrições do dados, no caso do SQL essas estruturas são as tabelas do banco de dados. A figura 1 mostra um exemplo de criação de uma tabela Pessoa. </w:t>
+        <w:t>A linguagem de definição de dados é a que altera as estruturas e restrições do dados, no caso do SQL essas estruturas são as tabelas do banco de dados.</w:t>
+      </w:r>
+      <w:r>
+        <w:rPr>
+          <w:rFonts w:ascii="Arial" w:hAnsi="Arial" w:cs="Arial"/>
+          <w:sz w:val="24"/>
+          <w:szCs w:val="24"/>
+        </w:rPr>
+        <w:t xml:space="preserve"> </w:t>
+      </w:r>
+      <w:r>
+        <w:rPr>
+          <w:rFonts w:ascii="Arial" w:hAnsi="Arial" w:cs="Arial"/>
+          <w:sz w:val="24"/>
+          <w:szCs w:val="24"/>
+        </w:rPr>
+        <w:t>Esse subconjunto na linguagem SQL é denomiado de SQL Schema.</w:t>
+      </w:r>
+      <w:r>
+        <w:rPr>
+          <w:rFonts w:ascii="Arial" w:hAnsi="Arial" w:cs="Arial"/>
+          <w:sz w:val="24"/>
+          <w:szCs w:val="24"/>
+        </w:rPr>
+        <w:t xml:space="preserve"> </w:t>
+      </w:r>
+      <w:r>
+        <w:rPr>
+          <w:rFonts w:ascii="Arial" w:hAnsi="Arial" w:cs="Arial"/>
+          <w:sz w:val="24"/>
+          <w:szCs w:val="24"/>
+        </w:rPr>
+        <w:t xml:space="preserve">A figura 1 mostra um exemplo de criação de uma tabela Pessoa. </w:t>
       </w:r>
     </w:p>
     <w:p>
@@ -1416,6 +1474,146 @@
     <w:p>
       <w:pPr>
         <w:spacing w:line="360" w:lineRule="auto"/>
+        <w:ind w:firstLine="708"/>
+        <w:rPr>
+          <w:rFonts w:ascii="Arial" w:hAnsi="Arial" w:cs="Arial"/>
+          <w:sz w:val="24"/>
+          <w:szCs w:val="24"/>
+        </w:rPr>
+      </w:pPr>
+      <w:r>
+        <w:rPr>
+          <w:rFonts w:ascii="Arial" w:hAnsi="Arial" w:cs="Arial"/>
+          <w:sz w:val="24"/>
+          <w:szCs w:val="24"/>
+        </w:rPr>
+        <w:lastRenderedPageBreak/>
+        <w:t xml:space="preserve">Além do CREATE para criação de tabelas, pode-se destruir parcial ou totalmente os dados, </w:t>
+      </w:r>
+      <w:r>
+        <w:rPr>
+          <w:rFonts w:ascii="Arial" w:hAnsi="Arial" w:cs="Arial"/>
+          <w:sz w:val="24"/>
+          <w:szCs w:val="24"/>
+        </w:rPr>
+        <w:t xml:space="preserve">permitir ou revogar acesso às tabelas </w:t>
+      </w:r>
+      <w:r>
+        <w:rPr>
+          <w:rFonts w:ascii="Arial" w:hAnsi="Arial" w:cs="Arial"/>
+          <w:sz w:val="24"/>
+          <w:szCs w:val="24"/>
+        </w:rPr>
+        <w:t>(</w:t>
+      </w:r>
+      <w:r>
+        <w:rPr>
+          <w:rFonts w:ascii="Arial" w:hAnsi="Arial" w:cs="Arial"/>
+          <w:sz w:val="24"/>
+          <w:szCs w:val="24"/>
+        </w:rPr>
+        <w:t xml:space="preserve">todas funções </w:t>
+      </w:r>
+      <w:r>
+        <w:rPr>
+          <w:rFonts w:ascii="Arial" w:hAnsi="Arial" w:cs="Arial"/>
+          <w:sz w:val="24"/>
+          <w:szCs w:val="24"/>
+        </w:rPr>
+        <w:t>considera</w:t>
+      </w:r>
+      <w:r>
+        <w:rPr>
+          <w:rFonts w:ascii="Arial" w:hAnsi="Arial" w:cs="Arial"/>
+          <w:sz w:val="24"/>
+          <w:szCs w:val="24"/>
+        </w:rPr>
+        <w:t>m</w:t>
+      </w:r>
+      <w:r>
+        <w:rPr>
+          <w:rFonts w:ascii="Arial" w:hAnsi="Arial" w:cs="Arial"/>
+          <w:sz w:val="24"/>
+          <w:szCs w:val="24"/>
+        </w:rPr>
+        <w:t xml:space="preserve"> que</w:t>
+      </w:r>
+      <w:r>
+        <w:rPr>
+          <w:rFonts w:ascii="Arial" w:hAnsi="Arial" w:cs="Arial"/>
+          <w:sz w:val="24"/>
+          <w:szCs w:val="24"/>
+        </w:rPr>
+        <w:t xml:space="preserve"> já foram criada</w:t>
+      </w:r>
+      <w:r>
+        <w:rPr>
+          <w:rFonts w:ascii="Arial" w:hAnsi="Arial" w:cs="Arial"/>
+          <w:sz w:val="24"/>
+          <w:szCs w:val="24"/>
+        </w:rPr>
+        <w:t>s</w:t>
+      </w:r>
+      <w:r>
+        <w:rPr>
+          <w:rFonts w:ascii="Arial" w:hAnsi="Arial" w:cs="Arial"/>
+          <w:sz w:val="24"/>
+          <w:szCs w:val="24"/>
+        </w:rPr>
+        <w:t xml:space="preserve"> as tabelas</w:t>
+      </w:r>
+      <w:r>
+        <w:rPr>
+          <w:rFonts w:ascii="Arial" w:hAnsi="Arial" w:cs="Arial"/>
+          <w:sz w:val="24"/>
+          <w:szCs w:val="24"/>
+        </w:rPr>
+        <w:t xml:space="preserve"> previamente). </w:t>
+      </w:r>
+      <w:r>
+        <w:rPr>
+          <w:rFonts w:ascii="Arial" w:hAnsi="Arial" w:cs="Arial"/>
+          <w:sz w:val="24"/>
+          <w:szCs w:val="24"/>
+        </w:rPr>
+        <w:t xml:space="preserve">As chamadas para essas funções são DROP, </w:t>
+      </w:r>
+      <w:r>
+        <w:rPr>
+          <w:rFonts w:ascii="Arial" w:hAnsi="Arial" w:cs="Arial"/>
+          <w:sz w:val="24"/>
+          <w:szCs w:val="24"/>
+        </w:rPr>
+        <w:t>GRANT</w:t>
+      </w:r>
+      <w:r>
+        <w:rPr>
+          <w:rFonts w:ascii="Arial" w:hAnsi="Arial" w:cs="Arial"/>
+          <w:sz w:val="24"/>
+          <w:szCs w:val="24"/>
+        </w:rPr>
+        <w:t xml:space="preserve"> e RE</w:t>
+      </w:r>
+      <w:r>
+        <w:rPr>
+          <w:rFonts w:ascii="Arial" w:hAnsi="Arial" w:cs="Arial"/>
+          <w:sz w:val="24"/>
+          <w:szCs w:val="24"/>
+        </w:rPr>
+        <w:t>VOKE</w:t>
+      </w:r>
+      <w:r>
+        <w:rPr>
+          <w:rFonts w:ascii="Arial" w:hAnsi="Arial" w:cs="Arial"/>
+          <w:sz w:val="24"/>
+          <w:szCs w:val="24"/>
+        </w:rPr>
+        <w:t>, respectivamente.</w:t>
+      </w:r>
+    </w:p>
+    <w:p>
+      <w:pPr>
+        <w:spacing w:line="360" w:lineRule="auto"/>
         <w:rPr>
           <w:rFonts w:ascii="Arial" w:hAnsi="Arial" w:cs="Arial"/>
           <w:sz w:val="24"/>
@@ -1429,80 +1627,108 @@
           <w:szCs w:val="24"/>
         </w:rPr>
         <w:tab/>
-        <w:t>Além do CREATE para criação de tabelas, pode-se destruir parcial ou totalmente os dados, alterá-los ou inclusive renomeá-los (</w:t>
-      </w:r>
-      <w:r>
-        <w:rPr>
-          <w:rFonts w:ascii="Arial" w:hAnsi="Arial" w:cs="Arial"/>
-          <w:sz w:val="24"/>
-          <w:szCs w:val="24"/>
-        </w:rPr>
-        <w:t xml:space="preserve">todas funções </w:t>
-      </w:r>
-      <w:r>
-        <w:rPr>
-          <w:rFonts w:ascii="Arial" w:hAnsi="Arial" w:cs="Arial"/>
-          <w:sz w:val="24"/>
-          <w:szCs w:val="24"/>
-        </w:rPr>
-        <w:lastRenderedPageBreak/>
-        <w:t>considera</w:t>
-      </w:r>
-      <w:r>
-        <w:rPr>
-          <w:rFonts w:ascii="Arial" w:hAnsi="Arial" w:cs="Arial"/>
-          <w:sz w:val="24"/>
-          <w:szCs w:val="24"/>
-        </w:rPr>
-        <w:t>m</w:t>
-      </w:r>
-      <w:r>
-        <w:rPr>
-          <w:rFonts w:ascii="Arial" w:hAnsi="Arial" w:cs="Arial"/>
-          <w:sz w:val="24"/>
-          <w:szCs w:val="24"/>
-        </w:rPr>
-        <w:t xml:space="preserve"> que</w:t>
-      </w:r>
-      <w:r>
-        <w:rPr>
-          <w:rFonts w:ascii="Arial" w:hAnsi="Arial" w:cs="Arial"/>
-          <w:sz w:val="24"/>
-          <w:szCs w:val="24"/>
-        </w:rPr>
-        <w:t xml:space="preserve"> já foram criada</w:t>
-      </w:r>
-      <w:r>
-        <w:rPr>
-          <w:rFonts w:ascii="Arial" w:hAnsi="Arial" w:cs="Arial"/>
-          <w:sz w:val="24"/>
-          <w:szCs w:val="24"/>
-        </w:rPr>
-        <w:t>s</w:t>
-      </w:r>
-      <w:r>
-        <w:rPr>
-          <w:rFonts w:ascii="Arial" w:hAnsi="Arial" w:cs="Arial"/>
-          <w:sz w:val="24"/>
-          <w:szCs w:val="24"/>
-        </w:rPr>
-        <w:t xml:space="preserve"> as tabelas</w:t>
-      </w:r>
-      <w:r>
-        <w:rPr>
-          <w:rFonts w:ascii="Arial" w:hAnsi="Arial" w:cs="Arial"/>
-          <w:sz w:val="24"/>
-          <w:szCs w:val="24"/>
-        </w:rPr>
-        <w:t xml:space="preserve"> previamente). </w:t>
-      </w:r>
-      <w:r>
-        <w:rPr>
-          <w:rFonts w:ascii="Arial" w:hAnsi="Arial" w:cs="Arial"/>
-          <w:sz w:val="24"/>
-          <w:szCs w:val="24"/>
-        </w:rPr>
-        <w:t>As chamadas para essas funções são DROP, ALTER e RENAME, respectivamente.</w:t>
+        <w:t xml:space="preserve">A função DROP pode, por exemplo, tirar somente a coluna de data de nascimento da tabela, assim como também pode remover a tabela inteira. Já a função </w:t>
+      </w:r>
+      <w:r>
+        <w:rPr>
+          <w:rFonts w:ascii="Arial" w:hAnsi="Arial" w:cs="Arial"/>
+          <w:sz w:val="24"/>
+          <w:szCs w:val="24"/>
+        </w:rPr>
+        <w:t>GRANT</w:t>
+      </w:r>
+      <w:r>
+        <w:rPr>
+          <w:rFonts w:ascii="Arial" w:hAnsi="Arial" w:cs="Arial"/>
+          <w:sz w:val="24"/>
+          <w:szCs w:val="24"/>
+        </w:rPr>
+        <w:t xml:space="preserve"> </w:t>
+      </w:r>
+      <w:r>
+        <w:rPr>
+          <w:rFonts w:ascii="Arial" w:hAnsi="Arial" w:cs="Arial"/>
+          <w:sz w:val="24"/>
+          <w:szCs w:val="24"/>
+        </w:rPr>
+        <w:t>permite acesso a dados do objeto alterado a um grupo de usuários</w:t>
+      </w:r>
+      <w:r>
+        <w:rPr>
+          <w:rFonts w:ascii="Arial" w:hAnsi="Arial" w:cs="Arial"/>
+          <w:sz w:val="24"/>
+          <w:szCs w:val="24"/>
+        </w:rPr>
+        <w:t xml:space="preserve">. A função </w:t>
+      </w:r>
+      <w:r>
+        <w:rPr>
+          <w:rFonts w:ascii="Arial" w:hAnsi="Arial" w:cs="Arial"/>
+          <w:sz w:val="24"/>
+          <w:szCs w:val="24"/>
+        </w:rPr>
+        <w:t>REVOKE</w:t>
+      </w:r>
+      <w:r>
+        <w:rPr>
+          <w:rFonts w:ascii="Arial" w:hAnsi="Arial" w:cs="Arial"/>
+          <w:sz w:val="24"/>
+          <w:szCs w:val="24"/>
+        </w:rPr>
+        <w:t xml:space="preserve"> é a que </w:t>
+      </w:r>
+      <w:r>
+        <w:rPr>
+          <w:rFonts w:ascii="Arial" w:hAnsi="Arial" w:cs="Arial"/>
+          <w:sz w:val="24"/>
+          <w:szCs w:val="24"/>
+        </w:rPr>
+        <w:t>revoga acesso a dados do objetoa certos usuários</w:t>
+      </w:r>
+      <w:r>
+        <w:rPr>
+          <w:rFonts w:ascii="Arial" w:hAnsi="Arial" w:cs="Arial"/>
+          <w:sz w:val="24"/>
+          <w:szCs w:val="24"/>
+        </w:rPr>
+        <w:t>.</w:t>
+      </w:r>
+    </w:p>
+    <w:p>
+      <w:pPr>
+        <w:spacing w:line="360" w:lineRule="auto"/>
+        <w:rPr>
+          <w:rFonts w:ascii="Arial" w:hAnsi="Arial" w:cs="Arial"/>
+          <w:sz w:val="24"/>
+          <w:szCs w:val="24"/>
+        </w:rPr>
+      </w:pPr>
+      <w:r>
+        <w:rPr>
+          <w:rFonts w:ascii="Arial" w:hAnsi="Arial" w:cs="Arial"/>
+          <w:b/>
+          <w:sz w:val="24"/>
+          <w:szCs w:val="24"/>
+        </w:rPr>
+        <w:t>2.1.</w:t>
+      </w:r>
+      <w:r>
+        <w:rPr>
+          <w:rFonts w:ascii="Arial" w:hAnsi="Arial" w:cs="Arial"/>
+          <w:b/>
+          <w:sz w:val="24"/>
+          <w:szCs w:val="24"/>
+        </w:rPr>
+        <w:t>3</w:t>
+      </w:r>
+      <w:r>
+        <w:rPr>
+          <w:rFonts w:ascii="Arial" w:hAnsi="Arial" w:cs="Arial"/>
+          <w:b/>
+          <w:sz w:val="24"/>
+          <w:szCs w:val="24"/>
+        </w:rPr>
+        <w:t xml:space="preserve"> Linguagem de manipulação de dados</w:t>
       </w:r>
     </w:p>
     <w:p>
@@ -1521,26 +1747,23 @@
           <w:szCs w:val="24"/>
         </w:rPr>
         <w:tab/>
-        <w:t>A função DROP pode, por exemplo, tirar somente a coluna de data de nascimento da tabela, assim como também pode remover a tabela inteira. Já a função ALTER altera elementos do objeto do banco de dados, como nome, adicionar/remover colunas etc. A função RENAME é a que renomeia objetos.</w:t>
-      </w:r>
-    </w:p>
-    <w:p>
-      <w:pPr>
-        <w:spacing w:line="360" w:lineRule="auto"/>
-        <w:rPr>
-          <w:rFonts w:ascii="Arial" w:hAnsi="Arial" w:cs="Arial"/>
-          <w:sz w:val="24"/>
-          <w:szCs w:val="24"/>
-        </w:rPr>
-      </w:pPr>
-      <w:r>
-        <w:rPr>
-          <w:rFonts w:ascii="Arial" w:hAnsi="Arial" w:cs="Arial"/>
-          <w:b/>
-          <w:sz w:val="24"/>
-          <w:szCs w:val="24"/>
-        </w:rPr>
-        <w:t>2.1.2 Linguagem de manipulação de dados</w:t>
+        <w:t xml:space="preserve">A linguagem de manipuação de dados é aquela que lida com os dados, propriamente dito. Essas linguagem são as que inserem, </w:t>
+      </w:r>
+      <w:r>
+        <w:rPr>
+          <w:rFonts w:ascii="Arial" w:hAnsi="Arial" w:cs="Arial"/>
+          <w:sz w:val="24"/>
+          <w:szCs w:val="24"/>
+        </w:rPr>
+        <w:t>apaguam</w:t>
+      </w:r>
+      <w:r>
+        <w:rPr>
+          <w:rFonts w:ascii="Arial" w:hAnsi="Arial" w:cs="Arial"/>
+          <w:sz w:val="24"/>
+          <w:szCs w:val="24"/>
+        </w:rPr>
+        <w:t>, atualizam e selecionam os dados desejados.</w:t>
       </w:r>
     </w:p>
     <w:p>
@@ -1559,221 +1782,46 @@
           <w:szCs w:val="24"/>
         </w:rPr>
         <w:tab/>
-        <w:t>A linguagem de manipuação de dados é aquela que lida com os dados, propriamente dito. Essas linguagem são as que inserem, deletam, atualizam e selecionam os dados desejados.</w:t>
-      </w:r>
-    </w:p>
-    <w:p>
-      <w:pPr>
-        <w:spacing w:line="360" w:lineRule="auto"/>
-        <w:rPr>
-          <w:rFonts w:ascii="Arial" w:hAnsi="Arial" w:cs="Arial"/>
-          <w:sz w:val="24"/>
-          <w:szCs w:val="24"/>
-        </w:rPr>
-      </w:pPr>
-      <w:r>
-        <w:rPr>
-          <w:rFonts w:ascii="Arial" w:hAnsi="Arial" w:cs="Arial"/>
+        <w:t>A manipulação de dados incluem funções como INSERT (inserção), DELETE (remoção) e SELECT (seleção) dos dados dos banco de dados. Essa parte da linguagem não é relevante para o domínio deste trabalho e, portanto, não será detalhada.</w:t>
+      </w:r>
+    </w:p>
+    <w:p>
+      <w:pPr>
+        <w:spacing w:line="360" w:lineRule="auto"/>
+        <w:rPr>
+          <w:rFonts w:ascii="Arial" w:hAnsi="Arial" w:cs="Arial"/>
+          <w:b/>
+          <w:sz w:val="24"/>
+          <w:szCs w:val="24"/>
+        </w:rPr>
+      </w:pPr>
+      <w:r>
+        <w:rPr>
+          <w:rFonts w:ascii="Arial" w:hAnsi="Arial" w:cs="Arial"/>
+          <w:b/>
+          <w:sz w:val="24"/>
+          <w:szCs w:val="24"/>
+        </w:rPr>
+        <w:t>2.2 SGBD</w:t>
+      </w:r>
+    </w:p>
+    <w:p>
+      <w:pPr>
+        <w:spacing w:line="360" w:lineRule="auto"/>
+        <w:rPr>
+          <w:rFonts w:ascii="Arial" w:hAnsi="Arial" w:cs="Arial"/>
+          <w:sz w:val="24"/>
+          <w:szCs w:val="24"/>
+        </w:rPr>
+      </w:pPr>
+      <w:r>
+        <w:rPr>
+          <w:rFonts w:ascii="Arial" w:hAnsi="Arial" w:cs="Arial"/>
+          <w:b/>
           <w:sz w:val="24"/>
           <w:szCs w:val="24"/>
         </w:rPr>
         <w:tab/>
-        <w:t xml:space="preserve">Na figura 2, pode-se ver que adicionamos </w:t>
-      </w:r>
-      <w:r>
-        <w:rPr>
-          <w:rFonts w:ascii="Arial" w:hAnsi="Arial" w:cs="Arial"/>
-          <w:sz w:val="24"/>
-          <w:szCs w:val="24"/>
-        </w:rPr>
-        <w:t>alguns</w:t>
-      </w:r>
-      <w:r>
-        <w:rPr>
-          <w:rFonts w:ascii="Arial" w:hAnsi="Arial" w:cs="Arial"/>
-          <w:sz w:val="24"/>
-          <w:szCs w:val="24"/>
-        </w:rPr>
-        <w:t xml:space="preserve"> dados no banco de dados na tabela Pessoa (definida na figura 1). Note que não estamos alterando as propriedades da tabela, mas somente inserindo um novo dado que poderá ter todas as características previamente definidas na tabela.</w:t>
-      </w:r>
-    </w:p>
-    <w:p>
-      <w:pPr>
-        <w:spacing w:line="360" w:lineRule="auto"/>
-        <w:rPr>
-          <w:rFonts w:ascii="Arial" w:hAnsi="Arial" w:cs="Arial"/>
-          <w:b/>
-          <w:sz w:val="24"/>
-          <w:szCs w:val="24"/>
-        </w:rPr>
-      </w:pPr>
-      <w:r>
-        <w:rPr>
-          <w:rFonts w:ascii="Arial" w:hAnsi="Arial" w:cs="Arial"/>
-          <w:sz w:val="24"/>
-          <w:szCs w:val="24"/>
-        </w:rPr>
-        <w:tab/>
-      </w:r>
-      <w:r>
-        <w:rPr>
-          <w:rFonts w:ascii="Arial" w:hAnsi="Arial" w:cs="Arial"/>
-          <w:b/>
-          <w:sz w:val="24"/>
-          <w:szCs w:val="24"/>
-        </w:rPr>
-        <w:t>FAZER IMAGEM</w:t>
-      </w:r>
-    </w:p>
-    <w:p>
-      <w:pPr>
-        <w:spacing w:line="360" w:lineRule="auto"/>
-        <w:rPr>
-          <w:rFonts w:ascii="Arial" w:hAnsi="Arial" w:cs="Arial"/>
-          <w:b/>
-          <w:sz w:val="24"/>
-          <w:szCs w:val="24"/>
-        </w:rPr>
-      </w:pPr>
-      <w:r>
-        <w:rPr>
-          <w:rFonts w:ascii="Arial" w:hAnsi="Arial" w:cs="Arial"/>
-          <w:sz w:val="24"/>
-          <w:szCs w:val="24"/>
-        </w:rPr>
-        <w:tab/>
-      </w:r>
-      <w:r>
-        <w:rPr>
-          <w:rFonts w:ascii="Arial" w:hAnsi="Arial" w:cs="Arial"/>
-          <w:b/>
-          <w:sz w:val="24"/>
-          <w:szCs w:val="24"/>
-        </w:rPr>
-        <w:t>INSERT INTO Pessoa VALUES (“João”, “Nascimento”, 5555-5555)</w:t>
-      </w:r>
-    </w:p>
-    <w:p>
-      <w:pPr>
-        <w:spacing w:line="360" w:lineRule="auto"/>
-        <w:rPr>
-          <w:rFonts w:ascii="Arial" w:hAnsi="Arial" w:cs="Arial"/>
-          <w:sz w:val="24"/>
-          <w:szCs w:val="24"/>
-        </w:rPr>
-      </w:pPr>
-      <w:r>
-        <w:rPr>
-          <w:rFonts w:ascii="Arial" w:hAnsi="Arial" w:cs="Arial"/>
-          <w:b/>
-          <w:sz w:val="24"/>
-          <w:szCs w:val="24"/>
-        </w:rPr>
-        <w:tab/>
-      </w:r>
-      <w:r>
-        <w:rPr>
-          <w:rFonts w:ascii="Arial" w:hAnsi="Arial" w:cs="Arial"/>
-          <w:sz w:val="24"/>
-          <w:szCs w:val="24"/>
-        </w:rPr>
-        <w:t>Neste caso, utilizamos o método mais curto de inserção, onde sabemos a ordem das colunas da tabela, então só precisa passar os valores corretamente. No entanto, se a inserção não f</w:t>
-      </w:r>
-      <w:r>
-        <w:rPr>
-          <w:rFonts w:ascii="Arial" w:hAnsi="Arial" w:cs="Arial"/>
-          <w:sz w:val="24"/>
-          <w:szCs w:val="24"/>
-        </w:rPr>
-        <w:t>or preencher todos os campos definidos na tabelas, utiliza-se uma sintaxe como está na figura 3.</w:t>
-      </w:r>
-    </w:p>
-    <w:p>
-      <w:pPr>
-        <w:spacing w:line="360" w:lineRule="auto"/>
-        <w:rPr>
-          <w:rFonts w:ascii="Arial" w:hAnsi="Arial" w:cs="Arial"/>
-          <w:b/>
-          <w:sz w:val="24"/>
-          <w:szCs w:val="24"/>
-        </w:rPr>
-      </w:pPr>
-      <w:r>
-        <w:rPr>
-          <w:rFonts w:ascii="Arial" w:hAnsi="Arial" w:cs="Arial"/>
-          <w:sz w:val="24"/>
-          <w:szCs w:val="24"/>
-        </w:rPr>
-        <w:tab/>
-      </w:r>
-      <w:r>
-        <w:rPr>
-          <w:rFonts w:ascii="Arial" w:hAnsi="Arial" w:cs="Arial"/>
-          <w:b/>
-          <w:sz w:val="24"/>
-          <w:szCs w:val="24"/>
-        </w:rPr>
-        <w:t>FAZER IMAGEM</w:t>
-      </w:r>
-    </w:p>
-    <w:p>
-      <w:pPr>
-        <w:spacing w:line="360" w:lineRule="auto"/>
-        <w:rPr>
-          <w:rFonts w:ascii="Arial" w:hAnsi="Arial" w:cs="Arial"/>
-          <w:b/>
-          <w:sz w:val="24"/>
-          <w:szCs w:val="24"/>
-        </w:rPr>
-      </w:pPr>
-      <w:r>
-        <w:rPr>
-          <w:rFonts w:ascii="Arial" w:hAnsi="Arial" w:cs="Arial"/>
-          <w:b/>
-          <w:sz w:val="24"/>
-          <w:szCs w:val="24"/>
-        </w:rPr>
-        <w:tab/>
-        <w:t>INSERT INTO Pessoa (nome, sobrenome) VALUES (“João”, “Nascimento”)</w:t>
-      </w:r>
-    </w:p>
-    <w:p>
-      <w:pPr>
-        <w:spacing w:line="360" w:lineRule="auto"/>
-        <w:rPr>
-          <w:rFonts w:ascii="Arial" w:hAnsi="Arial" w:cs="Arial"/>
-          <w:b/>
-          <w:sz w:val="24"/>
-          <w:szCs w:val="24"/>
-        </w:rPr>
-      </w:pPr>
-      <w:r>
-        <w:rPr>
-          <w:rFonts w:ascii="Arial" w:hAnsi="Arial" w:cs="Arial"/>
-          <w:b/>
-          <w:sz w:val="24"/>
-          <w:szCs w:val="24"/>
-        </w:rPr>
-        <w:t>2.2 SGBD</w:t>
-      </w:r>
-    </w:p>
-    <w:p>
-      <w:pPr>
-        <w:spacing w:line="360" w:lineRule="auto"/>
-        <w:rPr>
-          <w:rFonts w:ascii="Arial" w:hAnsi="Arial" w:cs="Arial"/>
-          <w:sz w:val="24"/>
-          <w:szCs w:val="24"/>
-        </w:rPr>
-      </w:pPr>
-      <w:r>
-        <w:rPr>
-          <w:rFonts w:ascii="Arial" w:hAnsi="Arial" w:cs="Arial"/>
-          <w:b/>
-          <w:sz w:val="24"/>
-          <w:szCs w:val="24"/>
-        </w:rPr>
-        <w:tab/>
       </w:r>
       <w:r>
         <w:rPr>
@@ -1814,16 +1862,7 @@
           <w:sz w:val="24"/>
           <w:szCs w:val="24"/>
         </w:rPr>
-        <w:t xml:space="preserve"> um banco de dados. Os SGBDs de banco de dados relacionais são geralmente acompanhados de uma interface </w:t>
-      </w:r>
-      <w:r>
-        <w:rPr>
-          <w:rFonts w:ascii="Arial" w:hAnsi="Arial" w:cs="Arial"/>
-          <w:sz w:val="24"/>
-          <w:szCs w:val="24"/>
-        </w:rPr>
-        <w:lastRenderedPageBreak/>
-        <w:t>simples e intuitiva para o usuário, retirando a necessidado do usuário intervir na funcionalidade do gerenciamento.</w:t>
+        <w:t xml:space="preserve"> um banco de dados. Os SGBDs de banco de dados relacionais são geralmente acompanhados de uma interface simples e intuitiva para o usuário, retirando a necessidado do usuário intervir na funcionalidade do gerenciamento.</w:t>
       </w:r>
     </w:p>
     <w:p>
@@ -1914,6 +1953,7 @@
           <w:sz w:val="24"/>
           <w:szCs w:val="24"/>
         </w:rPr>
+        <w:lastRenderedPageBreak/>
         <w:t>INSERIR ALGUMA IMAGEM PARA ESCLARECER</w:t>
       </w:r>
     </w:p>
@@ -1933,7 +1973,7 @@
           <w:sz w:val="24"/>
           <w:szCs w:val="24"/>
         </w:rPr>
-        <w:t>O processamento eficaz é uma parte essencial do SGBD, pois se uma consulta de grau baixo de complexidade demora muito para ser completada, o banco não está com um desempenho bom.</w:t>
+        <w:t>Um SGBD precisa ter integridade semântica, ou seja, manter os seus dados sempre correto em relação ao domínio da aplicação. Caso contrário, perde-se o principal propósito de se utilizar um banco de dados.</w:t>
       </w:r>
     </w:p>
     <w:p>
@@ -1952,147 +1992,81 @@
           <w:sz w:val="24"/>
           <w:szCs w:val="24"/>
         </w:rPr>
-        <w:t>Um SGBD precisa ter integridade semântica, ou seja, manter os seus dados sempre correto em relação ao domínio da aplicação. Caso contrário, perde-se o principal propósito de se utilizar um banco de dados.</w:t>
-      </w:r>
-    </w:p>
-    <w:p>
-      <w:pPr>
-        <w:spacing w:line="360" w:lineRule="auto"/>
-        <w:ind w:firstLine="708"/>
-        <w:rPr>
-          <w:rFonts w:ascii="Arial" w:hAnsi="Arial" w:cs="Arial"/>
-          <w:sz w:val="24"/>
-          <w:szCs w:val="24"/>
-        </w:rPr>
-      </w:pPr>
-      <w:r>
-        <w:rPr>
-          <w:rFonts w:ascii="Arial" w:hAnsi="Arial" w:cs="Arial"/>
-          <w:sz w:val="24"/>
-          <w:szCs w:val="24"/>
-        </w:rPr>
-        <w:t xml:space="preserve">É preciso zelar pela segurança dos dados ali armazenados. Isso é obtido por meio de restrição de acesso a certos dados, dando permissões mais elevadas de visualização para certos grupos de usuários. No caso de uma falha, como falta de energia, todo SGBD precisa ter um meio de, quando voltar a funcionar, poder ter os dados corretos até o momento em que a falha ocorreu. Isso é geralmente resolvido por meio de </w:t>
-      </w:r>
-      <w:r>
-        <w:rPr>
-          <w:rFonts w:ascii="Arial" w:hAnsi="Arial" w:cs="Arial"/>
+        <w:t>Os SGBDs também possuem outras características importantes como a segurança no armazenamento dos dados e sua concorrência. Entretanto, estas características não fazem parte do escopo deste trabalho e não serão aprofundadas.</w:t>
+      </w:r>
+    </w:p>
+    <w:p>
+      <w:pPr>
+        <w:spacing w:line="360" w:lineRule="auto"/>
+        <w:rPr>
+          <w:rFonts w:ascii="Arial" w:hAnsi="Arial" w:cs="Arial"/>
+          <w:b/>
+          <w:sz w:val="24"/>
+          <w:szCs w:val="24"/>
+        </w:rPr>
+      </w:pPr>
+      <w:r>
+        <w:rPr>
+          <w:rFonts w:ascii="Arial" w:hAnsi="Arial" w:cs="Arial"/>
+          <w:b/>
+          <w:sz w:val="24"/>
+          <w:szCs w:val="24"/>
+        </w:rPr>
+        <w:t xml:space="preserve">2.3 </w:t>
+      </w:r>
+      <w:r>
+        <w:rPr>
+          <w:rFonts w:ascii="Arial" w:hAnsi="Arial" w:cs="Arial"/>
+          <w:b/>
           <w:i/>
           <w:sz w:val="24"/>
           <w:szCs w:val="24"/>
         </w:rPr>
-        <w:t>logs</w:t>
-      </w:r>
-      <w:r>
-        <w:rPr>
-          <w:rFonts w:ascii="Arial" w:hAnsi="Arial" w:cs="Arial"/>
-          <w:sz w:val="24"/>
-          <w:szCs w:val="24"/>
-        </w:rPr>
-        <w:t xml:space="preserve"> no sistema, para verificar o que foi feito ou estava sendo feito até o momento da falha.</w:t>
-      </w:r>
-    </w:p>
-    <w:p>
-      <w:pPr>
-        <w:spacing w:line="360" w:lineRule="auto"/>
-        <w:ind w:firstLine="708"/>
-        <w:rPr>
-          <w:rFonts w:ascii="Arial" w:hAnsi="Arial" w:cs="Arial"/>
-          <w:sz w:val="24"/>
-          <w:szCs w:val="24"/>
-        </w:rPr>
-      </w:pPr>
-      <w:r>
-        <w:rPr>
-          <w:rFonts w:ascii="Arial" w:hAnsi="Arial" w:cs="Arial"/>
-          <w:sz w:val="24"/>
-          <w:szCs w:val="24"/>
-        </w:rPr>
-        <w:t>A característica mais visível de um banco de dados é a sua concorrência. Ao efetuar uma operação, o banco de dados não pode ignorar outras operações que são chamadas enquanto ele está executando uma anterior. É preciso organizar as operações, conforme elas cheguam, de um modo que dê para executar o maior número possível de tarefas simultaneamente</w:t>
-      </w:r>
-      <w:r>
-        <w:rPr>
-          <w:rFonts w:ascii="Arial" w:hAnsi="Arial" w:cs="Arial"/>
-          <w:sz w:val="24"/>
-          <w:szCs w:val="24"/>
-        </w:rPr>
-        <w:t>, se possível</w:t>
-      </w:r>
-      <w:r>
-        <w:rPr>
-          <w:rFonts w:ascii="Arial" w:hAnsi="Arial" w:cs="Arial"/>
-          <w:sz w:val="24"/>
-          <w:szCs w:val="24"/>
-        </w:rPr>
-        <w:t>.</w:t>
-      </w:r>
-    </w:p>
-    <w:p>
-      <w:pPr>
-        <w:spacing w:line="360" w:lineRule="auto"/>
-        <w:ind w:firstLine="708"/>
-        <w:rPr>
-          <w:rFonts w:ascii="Arial" w:hAnsi="Arial" w:cs="Arial"/>
-          <w:sz w:val="24"/>
-          <w:szCs w:val="24"/>
-        </w:rPr>
-      </w:pPr>
-    </w:p>
-    <w:p>
-      <w:pPr>
-        <w:spacing w:line="360" w:lineRule="auto"/>
-        <w:rPr>
-          <w:rFonts w:ascii="Arial" w:hAnsi="Arial" w:cs="Arial"/>
-          <w:b/>
-          <w:sz w:val="24"/>
-          <w:szCs w:val="24"/>
-        </w:rPr>
-      </w:pPr>
-      <w:r>
-        <w:rPr>
-          <w:rFonts w:ascii="Arial" w:hAnsi="Arial" w:cs="Arial"/>
-          <w:b/>
-          <w:sz w:val="24"/>
-          <w:szCs w:val="24"/>
-        </w:rPr>
-        <w:lastRenderedPageBreak/>
-        <w:t xml:space="preserve">2.3 </w:t>
-      </w:r>
-      <w:r>
-        <w:rPr>
-          <w:rFonts w:ascii="Arial" w:hAnsi="Arial" w:cs="Arial"/>
-          <w:b/>
+        <w:t>Framework</w:t>
+      </w:r>
+      <w:r>
+        <w:rPr>
+          <w:rFonts w:ascii="Arial" w:hAnsi="Arial" w:cs="Arial"/>
+          <w:b/>
+          <w:sz w:val="24"/>
+          <w:szCs w:val="24"/>
+        </w:rPr>
+        <w:t xml:space="preserve"> Ruby on Rails</w:t>
+      </w:r>
+    </w:p>
+    <w:p>
+      <w:pPr>
+        <w:spacing w:line="360" w:lineRule="auto"/>
+        <w:rPr>
+          <w:rFonts w:ascii="Arial" w:hAnsi="Arial" w:cs="Arial"/>
+          <w:sz w:val="24"/>
+          <w:szCs w:val="24"/>
+        </w:rPr>
+      </w:pPr>
+      <w:r>
+        <w:rPr>
+          <w:rFonts w:ascii="Arial" w:hAnsi="Arial" w:cs="Arial"/>
+          <w:sz w:val="24"/>
+          <w:szCs w:val="24"/>
+        </w:rPr>
+        <w:tab/>
+      </w:r>
+      <w:r>
+        <w:rPr>
+          <w:rFonts w:ascii="Arial" w:hAnsi="Arial" w:cs="Arial"/>
           <w:i/>
           <w:sz w:val="24"/>
           <w:szCs w:val="24"/>
         </w:rPr>
-        <w:t>Framework</w:t>
-      </w:r>
-      <w:r>
-        <w:rPr>
-          <w:rFonts w:ascii="Arial" w:hAnsi="Arial" w:cs="Arial"/>
-          <w:b/>
-          <w:sz w:val="24"/>
-          <w:szCs w:val="24"/>
-        </w:rPr>
-        <w:t xml:space="preserve"> Ruby on Rails</w:t>
-      </w:r>
-    </w:p>
-    <w:p>
-      <w:pPr>
-        <w:spacing w:line="360" w:lineRule="auto"/>
-        <w:rPr>
-          <w:rFonts w:ascii="Arial" w:hAnsi="Arial" w:cs="Arial"/>
-          <w:sz w:val="24"/>
-          <w:szCs w:val="24"/>
-        </w:rPr>
-      </w:pPr>
-      <w:r>
-        <w:rPr>
-          <w:rFonts w:ascii="Arial" w:hAnsi="Arial" w:cs="Arial"/>
-          <w:sz w:val="24"/>
-          <w:szCs w:val="24"/>
-        </w:rPr>
-        <w:tab/>
+        <w:t>Ruby on Rails</w:t>
+      </w:r>
+      <w:r>
+        <w:rPr>
+          <w:rFonts w:ascii="Arial" w:hAnsi="Arial" w:cs="Arial"/>
+          <w:sz w:val="24"/>
+          <w:szCs w:val="24"/>
+        </w:rPr>
+        <w:t xml:space="preserve">, ou somente </w:t>
       </w:r>
       <w:r>
         <w:rPr>
@@ -2101,15 +2075,15 @@
           <w:sz w:val="24"/>
           <w:szCs w:val="24"/>
         </w:rPr>
-        <w:t>Ruby on Rails</w:t>
-      </w:r>
-      <w:r>
-        <w:rPr>
-          <w:rFonts w:ascii="Arial" w:hAnsi="Arial" w:cs="Arial"/>
-          <w:sz w:val="24"/>
-          <w:szCs w:val="24"/>
-        </w:rPr>
-        <w:t xml:space="preserve">, ou somente </w:t>
+        <w:t>Rails</w:t>
+      </w:r>
+      <w:r>
+        <w:rPr>
+          <w:rFonts w:ascii="Arial" w:hAnsi="Arial" w:cs="Arial"/>
+          <w:sz w:val="24"/>
+          <w:szCs w:val="24"/>
+        </w:rPr>
+        <w:t xml:space="preserve">, é um </w:t>
       </w:r>
       <w:r>
         <w:rPr>
@@ -2118,23 +2092,6 @@
           <w:sz w:val="24"/>
           <w:szCs w:val="24"/>
         </w:rPr>
-        <w:t>Rails</w:t>
-      </w:r>
-      <w:r>
-        <w:rPr>
-          <w:rFonts w:ascii="Arial" w:hAnsi="Arial" w:cs="Arial"/>
-          <w:sz w:val="24"/>
-          <w:szCs w:val="24"/>
-        </w:rPr>
-        <w:t xml:space="preserve">, é um </w:t>
-      </w:r>
-      <w:r>
-        <w:rPr>
-          <w:rFonts w:ascii="Arial" w:hAnsi="Arial" w:cs="Arial"/>
-          <w:i/>
-          <w:sz w:val="24"/>
-          <w:szCs w:val="24"/>
-        </w:rPr>
         <w:t>framework</w:t>
       </w:r>
       <w:r>
@@ -2143,7 +2100,23 @@
           <w:sz w:val="24"/>
           <w:szCs w:val="24"/>
         </w:rPr>
-        <w:t xml:space="preserve"> gratuito e de código aberto destinado a aumentar a velocidade e facilidado com que </w:t>
+        <w:t xml:space="preserve"> gratuito e de código aberto destinado a aumentar a velocidade e facili</w:t>
+      </w:r>
+      <w:r>
+        <w:rPr>
+          <w:rFonts w:ascii="Arial" w:hAnsi="Arial" w:cs="Arial"/>
+          <w:sz w:val="24"/>
+          <w:szCs w:val="24"/>
+        </w:rPr>
+        <w:t>t</w:t>
+      </w:r>
+      <w:r>
+        <w:rPr>
+          <w:rFonts w:ascii="Arial" w:hAnsi="Arial" w:cs="Arial"/>
+          <w:sz w:val="24"/>
+          <w:szCs w:val="24"/>
+        </w:rPr>
+        <w:t xml:space="preserve">ado com que </w:t>
       </w:r>
       <w:r>
         <w:rPr>
@@ -2229,7 +2202,15 @@
           <w:sz w:val="24"/>
           <w:szCs w:val="24"/>
         </w:rPr>
-        <w:t xml:space="preserve"> e paradigmos, como convenção sobre configuração (do inglês, </w:t>
+        <w:t xml:space="preserve"> e paradigma</w:t>
+      </w:r>
+      <w:r>
+        <w:rPr>
+          <w:rFonts w:ascii="Arial" w:hAnsi="Arial" w:cs="Arial"/>
+          <w:sz w:val="24"/>
+          <w:szCs w:val="24"/>
+        </w:rPr>
+        <w:t xml:space="preserve">s, como convenção sobre configuração (do inglês, </w:t>
       </w:r>
       <w:r>
         <w:rPr>
@@ -2238,7 +2219,25 @@
           <w:sz w:val="24"/>
           <w:szCs w:val="24"/>
         </w:rPr>
-        <w:t>Convetion over Configuration</w:t>
+        <w:t>Conve</w:t>
+      </w:r>
+      <w:r>
+        <w:rPr>
+          <w:rFonts w:ascii="Arial" w:hAnsi="Arial" w:cs="Arial"/>
+          <w:i/>
+          <w:sz w:val="24"/>
+          <w:szCs w:val="24"/>
+        </w:rPr>
+        <w:t>n</w:t>
+      </w:r>
+      <w:r>
+        <w:rPr>
+          <w:rFonts w:ascii="Arial" w:hAnsi="Arial" w:cs="Arial"/>
+          <w:i/>
+          <w:sz w:val="24"/>
+          <w:szCs w:val="24"/>
+        </w:rPr>
+        <w:t>tion over Configuration</w:t>
       </w:r>
       <w:r>
         <w:rPr>
@@ -2341,7 +2340,23 @@
           <w:sz w:val="24"/>
           <w:szCs w:val="24"/>
         </w:rPr>
-        <w:t xml:space="preserve"> para organizar a programação do projeto. Esse modelo</w:t>
+        <w:t xml:space="preserve"> </w:t>
+      </w:r>
+      <w:r>
+        <w:rPr>
+          <w:rFonts w:ascii="Arial" w:hAnsi="Arial" w:cs="Arial"/>
+          <w:sz w:val="24"/>
+          <w:szCs w:val="24"/>
+        </w:rPr>
+        <w:t xml:space="preserve">(também conhecido como MVC) </w:t>
+      </w:r>
+      <w:r>
+        <w:rPr>
+          <w:rFonts w:ascii="Arial" w:hAnsi="Arial" w:cs="Arial"/>
+          <w:sz w:val="24"/>
+          <w:szCs w:val="24"/>
+        </w:rPr>
+        <w:t>para organizar a programação do projeto. Esse modelo</w:t>
       </w:r>
       <w:r>
         <w:rPr>
@@ -2351,6 +2366,8 @@
         </w:rPr>
         <w:t xml:space="preserve"> é dividido em três componentes: modelo, visão e controlador.</w:t>
       </w:r>
+      <w:bookmarkStart w:id="0" w:name="_GoBack"/>
+      <w:bookmarkEnd w:id="0"/>
     </w:p>
     <w:p>
       <w:pPr>
@@ -2480,6 +2497,7 @@
           <w:sz w:val="24"/>
           <w:szCs w:val="24"/>
         </w:rPr>
+        <w:lastRenderedPageBreak/>
         <w:tab/>
         <w:t>A figura 4 abaixo mostra um diagrama da interação desse componentes entre si e com o usuário. Note que o usuário não sabe de que forma os dados estão armazenados, pois para ele isso não importa, geralmente. Ele visualiza apenas as respostas dos comandos gerados por ele. Os comandos são interpretados pelo controlador que os traduz para um comando que o modelo possa executar. Ao realizar o comando, o modelo adquire um retorno e o passa para a visão atualizar a sua mostragem.</w:t>
       </w:r>
@@ -2517,15 +2535,404 @@
         <w:spacing w:line="360" w:lineRule="auto"/>
         <w:rPr>
           <w:rFonts w:ascii="Arial" w:hAnsi="Arial" w:cs="Arial"/>
-          <w:b/>
-          <w:sz w:val="24"/>
-          <w:szCs w:val="24"/>
-        </w:rPr>
-      </w:pPr>
-    </w:p>
-    <w:p>
-      <w:pPr>
-        <w:spacing w:line="360" w:lineRule="auto"/>
+          <w:sz w:val="24"/>
+          <w:szCs w:val="24"/>
+        </w:rPr>
+      </w:pPr>
+      <w:r>
+        <w:rPr>
+          <w:rFonts w:ascii="Arial" w:hAnsi="Arial" w:cs="Arial"/>
+          <w:b/>
+          <w:sz w:val="24"/>
+          <w:szCs w:val="24"/>
+        </w:rPr>
+        <w:tab/>
+      </w:r>
+      <w:r>
+        <w:rPr>
+          <w:rFonts w:ascii="Arial" w:hAnsi="Arial" w:cs="Arial"/>
+          <w:sz w:val="24"/>
+          <w:szCs w:val="24"/>
+        </w:rPr>
+        <w:t xml:space="preserve">O </w:t>
+      </w:r>
+      <w:r>
+        <w:rPr>
+          <w:rFonts w:ascii="Arial" w:hAnsi="Arial" w:cs="Arial"/>
+          <w:i/>
+          <w:sz w:val="24"/>
+          <w:szCs w:val="24"/>
+        </w:rPr>
+        <w:t>Active Record</w:t>
+      </w:r>
+      <w:r>
+        <w:rPr>
+          <w:rFonts w:ascii="Arial" w:hAnsi="Arial" w:cs="Arial"/>
+          <w:sz w:val="24"/>
+          <w:szCs w:val="24"/>
+        </w:rPr>
+        <w:t xml:space="preserve"> é um padrão de projeto de </w:t>
+      </w:r>
+      <w:r>
+        <w:rPr>
+          <w:rFonts w:ascii="Arial" w:hAnsi="Arial" w:cs="Arial"/>
+          <w:i/>
+          <w:sz w:val="24"/>
+          <w:szCs w:val="24"/>
+        </w:rPr>
+        <w:t>softwares</w:t>
+      </w:r>
+      <w:r>
+        <w:rPr>
+          <w:rFonts w:ascii="Arial" w:hAnsi="Arial" w:cs="Arial"/>
+          <w:sz w:val="24"/>
+          <w:szCs w:val="24"/>
+        </w:rPr>
+        <w:t xml:space="preserve"> que utilizam bancos de dados relacionais. É uma abordagem para o acesso ao banco de dados. Uma tabela desse banco de dados é embrulhada (do inglês, </w:t>
+      </w:r>
+      <w:r>
+        <w:rPr>
+          <w:rFonts w:ascii="Arial" w:hAnsi="Arial" w:cs="Arial"/>
+          <w:i/>
+          <w:sz w:val="24"/>
+          <w:szCs w:val="24"/>
+        </w:rPr>
+        <w:t>wrapped</w:t>
+      </w:r>
+      <w:r>
+        <w:rPr>
+          <w:rFonts w:ascii="Arial" w:hAnsi="Arial" w:cs="Arial"/>
+          <w:sz w:val="24"/>
+          <w:szCs w:val="24"/>
+        </w:rPr>
+        <w:t xml:space="preserve">) em uma classe de programação orientada a objetos. Assim, um objeto dessa classe fica ligado a </w:t>
+      </w:r>
+      <w:r>
+        <w:rPr>
+          <w:rFonts w:ascii="Arial" w:hAnsi="Arial" w:cs="Arial"/>
+          <w:sz w:val="24"/>
+          <w:szCs w:val="24"/>
+        </w:rPr>
+        <w:t>somente uma tupla dessa tabela.</w:t>
+      </w:r>
+    </w:p>
+    <w:p>
+      <w:pPr>
+        <w:spacing w:line="360" w:lineRule="auto"/>
+        <w:ind w:firstLine="708"/>
+        <w:rPr>
+          <w:rFonts w:ascii="Arial" w:hAnsi="Arial" w:cs="Arial"/>
+          <w:sz w:val="24"/>
+          <w:szCs w:val="24"/>
+        </w:rPr>
+      </w:pPr>
+      <w:r>
+        <w:rPr>
+          <w:rFonts w:ascii="Arial" w:hAnsi="Arial" w:cs="Arial"/>
+          <w:sz w:val="24"/>
+          <w:szCs w:val="24"/>
+        </w:rPr>
+        <w:t>Ao criar um novo objeto, uma nova tupla também é criada na tabela. Mudanças com</w:t>
+      </w:r>
+      <w:r>
+        <w:rPr>
+          <w:rFonts w:ascii="Arial" w:hAnsi="Arial" w:cs="Arial"/>
+          <w:sz w:val="24"/>
+          <w:szCs w:val="24"/>
+        </w:rPr>
+        <w:t>o atualização e seleção de objetos utilizam o banco de dados, porém de uma forma mais intuitiva para os programadores.</w:t>
+      </w:r>
+    </w:p>
+    <w:p>
+      <w:pPr>
+        <w:spacing w:line="360" w:lineRule="auto"/>
+        <w:ind w:firstLine="708"/>
+        <w:rPr>
+          <w:rFonts w:ascii="Arial" w:hAnsi="Arial" w:cs="Arial"/>
+          <w:sz w:val="24"/>
+          <w:szCs w:val="24"/>
+        </w:rPr>
+      </w:pPr>
+      <w:r>
+        <w:rPr>
+          <w:rFonts w:ascii="Arial" w:hAnsi="Arial" w:cs="Arial"/>
+          <w:sz w:val="24"/>
+          <w:szCs w:val="24"/>
+        </w:rPr>
+        <w:t xml:space="preserve">A figura 5 mostra um exemplo de um pseudo-código do padrão </w:t>
+      </w:r>
+      <w:r>
+        <w:rPr>
+          <w:rFonts w:ascii="Arial" w:hAnsi="Arial" w:cs="Arial"/>
+          <w:i/>
+          <w:sz w:val="24"/>
+          <w:szCs w:val="24"/>
+        </w:rPr>
+        <w:t>Active Record</w:t>
+      </w:r>
+      <w:r>
+        <w:rPr>
+          <w:rFonts w:ascii="Arial" w:hAnsi="Arial" w:cs="Arial"/>
+          <w:sz w:val="24"/>
+          <w:szCs w:val="24"/>
+        </w:rPr>
+        <w:t xml:space="preserve"> e também a sua versão equivalente em SQL.</w:t>
+      </w:r>
+    </w:p>
+    <w:p>
+      <w:pPr>
+        <w:spacing w:line="360" w:lineRule="auto"/>
+        <w:ind w:firstLine="708"/>
+        <w:rPr>
+          <w:rFonts w:ascii="Arial" w:hAnsi="Arial" w:cs="Arial"/>
+          <w:b/>
+          <w:sz w:val="24"/>
+          <w:szCs w:val="24"/>
+        </w:rPr>
+      </w:pPr>
+      <w:r>
+        <w:rPr>
+          <w:rFonts w:ascii="Arial" w:hAnsi="Arial" w:cs="Arial"/>
+          <w:b/>
+          <w:sz w:val="24"/>
+          <w:szCs w:val="24"/>
+        </w:rPr>
+        <w:t>INSERIR CÓDIGO ACTIVERECORD/SQL</w:t>
+      </w:r>
+    </w:p>
+    <w:p>
+      <w:pPr>
+        <w:spacing w:line="360" w:lineRule="auto"/>
+        <w:ind w:firstLine="708"/>
+        <w:rPr>
+          <w:rFonts w:ascii="Arial" w:hAnsi="Arial" w:cs="Arial"/>
+          <w:sz w:val="24"/>
+          <w:szCs w:val="24"/>
+        </w:rPr>
+      </w:pPr>
+      <w:r>
+        <w:rPr>
+          <w:rFonts w:ascii="Arial" w:hAnsi="Arial" w:cs="Arial"/>
+          <w:sz w:val="24"/>
+          <w:szCs w:val="24"/>
+        </w:rPr>
+        <w:t xml:space="preserve">A biblioteca </w:t>
+      </w:r>
+      <w:r>
+        <w:rPr>
+          <w:rFonts w:ascii="Arial" w:hAnsi="Arial" w:cs="Arial"/>
+          <w:i/>
+          <w:sz w:val="24"/>
+          <w:szCs w:val="24"/>
+        </w:rPr>
+        <w:t>Active Record</w:t>
+      </w:r>
+      <w:r>
+        <w:rPr>
+          <w:rFonts w:ascii="Arial" w:hAnsi="Arial" w:cs="Arial"/>
+          <w:sz w:val="24"/>
+          <w:szCs w:val="24"/>
+        </w:rPr>
+        <w:t xml:space="preserve"> do Ruby implementa ORM (do inglês, mapeamento objeto-relacional), que é uma técnica de desenvolvimento utilizada para diminuir os conflitos entre programação orientadas a objetos e banco de dados </w:t>
+      </w:r>
+      <w:r>
+        <w:rPr>
+          <w:rFonts w:ascii="Arial" w:hAnsi="Arial" w:cs="Arial"/>
+          <w:sz w:val="24"/>
+          <w:szCs w:val="24"/>
+        </w:rPr>
+        <w:t>relacionais. Isso cria um modelo</w:t>
+      </w:r>
+      <w:r>
+        <w:rPr>
+          <w:rFonts w:ascii="Arial" w:hAnsi="Arial" w:cs="Arial"/>
+          <w:sz w:val="24"/>
+          <w:szCs w:val="24"/>
+        </w:rPr>
+        <w:t xml:space="preserve"> de domínio persistente, onde a lógica e os dados são apresentados como um pacote unificado.</w:t>
+      </w:r>
+    </w:p>
+    <w:p>
+      <w:pPr>
+        <w:spacing w:line="360" w:lineRule="auto"/>
+        <w:ind w:firstLine="708"/>
+        <w:rPr>
+          <w:rFonts w:ascii="Arial" w:hAnsi="Arial" w:cs="Arial"/>
+          <w:sz w:val="24"/>
+          <w:szCs w:val="24"/>
+        </w:rPr>
+      </w:pPr>
+      <w:r>
+        <w:rPr>
+          <w:rFonts w:ascii="Arial" w:hAnsi="Arial" w:cs="Arial"/>
+          <w:sz w:val="24"/>
+          <w:szCs w:val="24"/>
+        </w:rPr>
+        <w:t>O Rails</w:t>
+      </w:r>
+      <w:r>
+        <w:rPr>
+          <w:rFonts w:ascii="Arial" w:hAnsi="Arial" w:cs="Arial"/>
+          <w:sz w:val="24"/>
+          <w:szCs w:val="24"/>
+        </w:rPr>
+        <w:t xml:space="preserve"> </w:t>
+      </w:r>
+      <w:r>
+        <w:rPr>
+          <w:rFonts w:ascii="Arial" w:hAnsi="Arial" w:cs="Arial"/>
+          <w:sz w:val="24"/>
+          <w:szCs w:val="24"/>
+        </w:rPr>
+        <w:t>p</w:t>
+      </w:r>
+      <w:r>
+        <w:rPr>
+          <w:rFonts w:ascii="Arial" w:hAnsi="Arial" w:cs="Arial"/>
+          <w:sz w:val="24"/>
+          <w:szCs w:val="24"/>
+        </w:rPr>
+        <w:t xml:space="preserve">ossui uma série de linhas de comandos para facilitar o seu uso no dia-a-dia. </w:t>
+      </w:r>
+      <w:r>
+        <w:rPr>
+          <w:rFonts w:ascii="Arial" w:hAnsi="Arial" w:cs="Arial"/>
+          <w:sz w:val="24"/>
+          <w:szCs w:val="24"/>
+        </w:rPr>
+        <w:t>A estrutura básica de uma aplicação Rails pode ser criada inteiramente por essas linhas de comandos. Dentre esses comandos</w:t>
+      </w:r>
+      <w:r>
+        <w:rPr>
+          <w:rFonts w:ascii="Arial" w:hAnsi="Arial" w:cs="Arial"/>
+          <w:sz w:val="24"/>
+          <w:szCs w:val="24"/>
+        </w:rPr>
+        <w:t xml:space="preserve">, </w:t>
+      </w:r>
+      <w:r>
+        <w:rPr>
+          <w:rFonts w:ascii="Arial" w:hAnsi="Arial" w:cs="Arial"/>
+          <w:sz w:val="24"/>
+          <w:szCs w:val="24"/>
+        </w:rPr>
+        <w:t>dois possuem</w:t>
+      </w:r>
+      <w:r>
+        <w:rPr>
+          <w:rFonts w:ascii="Arial" w:hAnsi="Arial" w:cs="Arial"/>
+          <w:sz w:val="24"/>
+          <w:szCs w:val="24"/>
+        </w:rPr>
+        <w:t xml:space="preserve"> maior importância nesse trabalho</w:t>
+      </w:r>
+      <w:r>
+        <w:rPr>
+          <w:rFonts w:ascii="Arial" w:hAnsi="Arial" w:cs="Arial"/>
+          <w:sz w:val="24"/>
+          <w:szCs w:val="24"/>
+        </w:rPr>
+        <w:t xml:space="preserve"> que</w:t>
+      </w:r>
+      <w:r>
+        <w:rPr>
+          <w:rFonts w:ascii="Arial" w:hAnsi="Arial" w:cs="Arial"/>
+          <w:sz w:val="24"/>
+          <w:szCs w:val="24"/>
+        </w:rPr>
+        <w:t xml:space="preserve"> é o</w:t>
+      </w:r>
+      <w:r>
+        <w:rPr>
+          <w:rFonts w:ascii="Arial" w:hAnsi="Arial" w:cs="Arial"/>
+          <w:sz w:val="24"/>
+          <w:szCs w:val="24"/>
+        </w:rPr>
+        <w:t xml:space="preserve"> </w:t>
+      </w:r>
+      <w:r>
+        <w:rPr>
+          <w:rFonts w:ascii="Arial" w:hAnsi="Arial" w:cs="Arial"/>
+          <w:i/>
+          <w:sz w:val="24"/>
+          <w:szCs w:val="24"/>
+        </w:rPr>
+        <w:t>new</w:t>
+      </w:r>
+      <w:r>
+        <w:rPr>
+          <w:rFonts w:ascii="Arial" w:hAnsi="Arial" w:cs="Arial"/>
+          <w:sz w:val="24"/>
+          <w:szCs w:val="24"/>
+        </w:rPr>
+        <w:t xml:space="preserve"> e o</w:t>
+      </w:r>
+      <w:r>
+        <w:rPr>
+          <w:rFonts w:ascii="Arial" w:hAnsi="Arial" w:cs="Arial"/>
+          <w:sz w:val="24"/>
+          <w:szCs w:val="24"/>
+        </w:rPr>
+        <w:t xml:space="preserve"> </w:t>
+      </w:r>
+      <w:r>
+        <w:rPr>
+          <w:rFonts w:ascii="Arial" w:hAnsi="Arial" w:cs="Arial"/>
+          <w:i/>
+          <w:sz w:val="24"/>
+          <w:szCs w:val="24"/>
+        </w:rPr>
+        <w:t>generate</w:t>
+      </w:r>
+      <w:r>
+        <w:rPr>
+          <w:rFonts w:ascii="Arial" w:hAnsi="Arial" w:cs="Arial"/>
+          <w:sz w:val="24"/>
+          <w:szCs w:val="24"/>
+        </w:rPr>
+        <w:t>.</w:t>
+      </w:r>
+    </w:p>
+    <w:p>
+      <w:pPr>
+        <w:spacing w:line="360" w:lineRule="auto"/>
+        <w:ind w:firstLine="708"/>
+        <w:rPr>
+          <w:rFonts w:ascii="Arial" w:hAnsi="Arial" w:cs="Arial"/>
+          <w:sz w:val="24"/>
+          <w:szCs w:val="24"/>
+        </w:rPr>
+      </w:pPr>
+      <w:r>
+        <w:rPr>
+          <w:rFonts w:ascii="Arial" w:hAnsi="Arial" w:cs="Arial"/>
+          <w:sz w:val="24"/>
+          <w:szCs w:val="24"/>
+        </w:rPr>
+        <w:t xml:space="preserve">O </w:t>
+      </w:r>
+      <w:r>
+        <w:rPr>
+          <w:rFonts w:ascii="Arial" w:hAnsi="Arial" w:cs="Arial"/>
+          <w:i/>
+          <w:sz w:val="24"/>
+          <w:szCs w:val="24"/>
+        </w:rPr>
+        <w:t>rails new</w:t>
+      </w:r>
+      <w:r>
+        <w:rPr>
+          <w:rFonts w:ascii="Arial" w:hAnsi="Arial" w:cs="Arial"/>
+          <w:sz w:val="24"/>
+          <w:szCs w:val="24"/>
+        </w:rPr>
+        <w:t xml:space="preserve"> cria todo o esqueleto da aplicação desejada. As próximas figuras demonstram esse esqueleto criado para uma aplicação qualquer.</w:t>
+      </w:r>
+    </w:p>
+    <w:p>
+      <w:pPr>
+        <w:spacing w:line="360" w:lineRule="auto"/>
+        <w:ind w:firstLine="708"/>
         <w:rPr>
           <w:rFonts w:ascii="Arial" w:hAnsi="Arial" w:cs="Arial"/>
           <w:sz w:val="24"/>
@@ -2540,438 +2947,216 @@
           <w:szCs w:val="24"/>
         </w:rPr>
         <w:lastRenderedPageBreak/>
+        <w:t>INSERIR IMAGENS DA ESTRUTURA FEITA PELO RAILS NEW</w:t>
+      </w:r>
+    </w:p>
+    <w:p>
+      <w:pPr>
+        <w:spacing w:line="360" w:lineRule="auto"/>
+        <w:ind w:firstLine="708"/>
+        <w:rPr>
+          <w:rFonts w:ascii="Arial" w:hAnsi="Arial" w:cs="Arial"/>
+          <w:sz w:val="24"/>
+          <w:szCs w:val="24"/>
+        </w:rPr>
+      </w:pPr>
+      <w:r>
+        <w:rPr>
+          <w:rFonts w:ascii="Arial" w:hAnsi="Arial" w:cs="Arial"/>
+          <w:sz w:val="24"/>
+          <w:szCs w:val="24"/>
+        </w:rPr>
+        <w:t xml:space="preserve">O </w:t>
+      </w:r>
+      <w:r>
+        <w:rPr>
+          <w:rFonts w:ascii="Arial" w:hAnsi="Arial" w:cs="Arial"/>
+          <w:i/>
+          <w:sz w:val="24"/>
+          <w:szCs w:val="24"/>
+        </w:rPr>
+        <w:t>rails generate</w:t>
+      </w:r>
+      <w:r>
+        <w:rPr>
+          <w:rFonts w:ascii="Arial" w:hAnsi="Arial" w:cs="Arial"/>
+          <w:sz w:val="24"/>
+          <w:szCs w:val="24"/>
+        </w:rPr>
+        <w:t xml:space="preserve"> possui várias utilizações, como criar controladores, visões</w:t>
+      </w:r>
+      <w:r>
+        <w:rPr>
+          <w:rFonts w:ascii="Arial" w:hAnsi="Arial" w:cs="Arial"/>
+          <w:sz w:val="24"/>
+          <w:szCs w:val="24"/>
+        </w:rPr>
+        <w:t>,</w:t>
+      </w:r>
+      <w:r>
+        <w:rPr>
+          <w:rFonts w:ascii="Arial" w:hAnsi="Arial" w:cs="Arial"/>
+          <w:sz w:val="24"/>
+          <w:szCs w:val="24"/>
+        </w:rPr>
+        <w:t xml:space="preserve"> </w:t>
+      </w:r>
+      <w:r>
+        <w:rPr>
+          <w:rFonts w:ascii="Arial" w:hAnsi="Arial" w:cs="Arial"/>
+          <w:sz w:val="24"/>
+          <w:szCs w:val="24"/>
+        </w:rPr>
+        <w:t>etc</w:t>
+      </w:r>
+      <w:r>
+        <w:rPr>
+          <w:rFonts w:ascii="Arial" w:hAnsi="Arial" w:cs="Arial"/>
+          <w:sz w:val="24"/>
+          <w:szCs w:val="24"/>
+        </w:rPr>
+        <w:t>. Sua importância aqui é para criação de modelos</w:t>
+      </w:r>
+      <w:r>
+        <w:rPr>
+          <w:rFonts w:ascii="Arial" w:hAnsi="Arial" w:cs="Arial"/>
+          <w:sz w:val="24"/>
+          <w:szCs w:val="24"/>
+        </w:rPr>
+        <w:t xml:space="preserve">. É possível passar os atributos que compõem o modelo e quais as suas relações com outros modelos. Ao final de tudo, ao executar o modelo, será criada uma tabela em um banco de dados relacional com as informações passadas pelo </w:t>
+      </w:r>
+      <w:r>
+        <w:rPr>
+          <w:rFonts w:ascii="Arial" w:hAnsi="Arial" w:cs="Arial"/>
+          <w:i/>
+          <w:sz w:val="24"/>
+          <w:szCs w:val="24"/>
+        </w:rPr>
+        <w:t>generate</w:t>
+      </w:r>
+      <w:r>
+        <w:rPr>
+          <w:rFonts w:ascii="Arial" w:hAnsi="Arial" w:cs="Arial"/>
+          <w:sz w:val="24"/>
+          <w:szCs w:val="24"/>
+        </w:rPr>
+        <w:t>.</w:t>
+      </w:r>
+    </w:p>
+    <w:p>
+      <w:pPr>
+        <w:spacing w:line="360" w:lineRule="auto"/>
+        <w:ind w:firstLine="708"/>
+        <w:rPr>
+          <w:rFonts w:ascii="Arial" w:hAnsi="Arial" w:cs="Arial"/>
+          <w:sz w:val="24"/>
+          <w:szCs w:val="24"/>
+        </w:rPr>
+      </w:pPr>
+      <w:r>
+        <w:rPr>
+          <w:rFonts w:ascii="Arial" w:hAnsi="Arial" w:cs="Arial"/>
+          <w:sz w:val="24"/>
+          <w:szCs w:val="24"/>
+        </w:rPr>
+        <w:t xml:space="preserve">A figura 6 mostra um exemplo de utilização do </w:t>
+      </w:r>
+      <w:r>
+        <w:rPr>
+          <w:rFonts w:ascii="Arial" w:hAnsi="Arial" w:cs="Arial"/>
+          <w:i/>
+          <w:sz w:val="24"/>
+          <w:szCs w:val="24"/>
+        </w:rPr>
+        <w:t>rails generate</w:t>
+      </w:r>
+      <w:r>
+        <w:rPr>
+          <w:rFonts w:ascii="Arial" w:hAnsi="Arial" w:cs="Arial"/>
+          <w:sz w:val="24"/>
+          <w:szCs w:val="24"/>
+        </w:rPr>
+        <w:t xml:space="preserve"> e a figura 7 retrata a tabela que será gerada ao final da execução.</w:t>
+      </w:r>
+    </w:p>
+    <w:p>
+      <w:pPr>
+        <w:spacing w:line="360" w:lineRule="auto"/>
+        <w:ind w:firstLine="708"/>
+        <w:rPr>
+          <w:rFonts w:ascii="Arial" w:hAnsi="Arial" w:cs="Arial"/>
+          <w:sz w:val="24"/>
+          <w:szCs w:val="24"/>
+        </w:rPr>
+      </w:pPr>
+      <w:r>
+        <w:rPr>
+          <w:rFonts w:ascii="Arial" w:hAnsi="Arial" w:cs="Arial"/>
+          <w:sz w:val="24"/>
+          <w:szCs w:val="24"/>
+        </w:rPr>
         <w:tab/>
       </w:r>
       <w:r>
         <w:rPr>
           <w:rFonts w:ascii="Arial" w:hAnsi="Arial" w:cs="Arial"/>
-          <w:sz w:val="24"/>
-          <w:szCs w:val="24"/>
-        </w:rPr>
-        <w:t xml:space="preserve">O </w:t>
-      </w:r>
-      <w:r>
-        <w:rPr>
-          <w:rFonts w:ascii="Arial" w:hAnsi="Arial" w:cs="Arial"/>
-          <w:i/>
-          <w:sz w:val="24"/>
-          <w:szCs w:val="24"/>
-        </w:rPr>
-        <w:t>Active Record</w:t>
-      </w:r>
-      <w:r>
-        <w:rPr>
-          <w:rFonts w:ascii="Arial" w:hAnsi="Arial" w:cs="Arial"/>
-          <w:sz w:val="24"/>
-          <w:szCs w:val="24"/>
-        </w:rPr>
-        <w:t xml:space="preserve"> é um padrão de projeto de </w:t>
-      </w:r>
-      <w:r>
-        <w:rPr>
-          <w:rFonts w:ascii="Arial" w:hAnsi="Arial" w:cs="Arial"/>
-          <w:i/>
-          <w:sz w:val="24"/>
-          <w:szCs w:val="24"/>
-        </w:rPr>
-        <w:t>softwares</w:t>
-      </w:r>
-      <w:r>
-        <w:rPr>
-          <w:rFonts w:ascii="Arial" w:hAnsi="Arial" w:cs="Arial"/>
-          <w:sz w:val="24"/>
-          <w:szCs w:val="24"/>
-        </w:rPr>
-        <w:t xml:space="preserve"> que utilizam bancos de dados relacionais. É uma abordagem para o acesso ao banco de dados. Uma tabela desse banco de dados é embrulhada (do inglês, </w:t>
-      </w:r>
-      <w:r>
-        <w:rPr>
-          <w:rFonts w:ascii="Arial" w:hAnsi="Arial" w:cs="Arial"/>
-          <w:i/>
-          <w:sz w:val="24"/>
-          <w:szCs w:val="24"/>
-        </w:rPr>
-        <w:t>wrapped</w:t>
-      </w:r>
-      <w:r>
-        <w:rPr>
-          <w:rFonts w:ascii="Arial" w:hAnsi="Arial" w:cs="Arial"/>
-          <w:sz w:val="24"/>
-          <w:szCs w:val="24"/>
-        </w:rPr>
-        <w:t xml:space="preserve">) em uma classe de programação orientada a objetos. Assim, um objeto dessa classe fica ligado a </w:t>
-      </w:r>
-      <w:r>
-        <w:rPr>
-          <w:rFonts w:ascii="Arial" w:hAnsi="Arial" w:cs="Arial"/>
-          <w:sz w:val="24"/>
-          <w:szCs w:val="24"/>
-        </w:rPr>
-        <w:t>somente uma tupla dessa tabela.</w:t>
-      </w:r>
-    </w:p>
-    <w:p>
-      <w:pPr>
-        <w:spacing w:line="360" w:lineRule="auto"/>
-        <w:ind w:firstLine="708"/>
-        <w:rPr>
-          <w:rFonts w:ascii="Arial" w:hAnsi="Arial" w:cs="Arial"/>
-          <w:sz w:val="24"/>
-          <w:szCs w:val="24"/>
-        </w:rPr>
-      </w:pPr>
-      <w:r>
-        <w:rPr>
-          <w:rFonts w:ascii="Arial" w:hAnsi="Arial" w:cs="Arial"/>
-          <w:sz w:val="24"/>
-          <w:szCs w:val="24"/>
-        </w:rPr>
-        <w:t>Ao criar um novo objeto, uma nova tupla também é criada na tabela. Mudanças com</w:t>
-      </w:r>
-      <w:r>
-        <w:rPr>
-          <w:rFonts w:ascii="Arial" w:hAnsi="Arial" w:cs="Arial"/>
-          <w:sz w:val="24"/>
-          <w:szCs w:val="24"/>
-        </w:rPr>
-        <w:t>o atualização e seleção de objetos utilizam o banco de dados, porém de uma forma mais intuitiva para os programadores.</w:t>
-      </w:r>
-    </w:p>
-    <w:p>
-      <w:pPr>
-        <w:spacing w:line="360" w:lineRule="auto"/>
-        <w:ind w:firstLine="708"/>
-        <w:rPr>
-          <w:rFonts w:ascii="Arial" w:hAnsi="Arial" w:cs="Arial"/>
-          <w:sz w:val="24"/>
-          <w:szCs w:val="24"/>
-        </w:rPr>
-      </w:pPr>
-      <w:r>
-        <w:rPr>
-          <w:rFonts w:ascii="Arial" w:hAnsi="Arial" w:cs="Arial"/>
-          <w:sz w:val="24"/>
-          <w:szCs w:val="24"/>
-        </w:rPr>
-        <w:t xml:space="preserve">A figura 5 mostra um exemplo de um pseudo-código do padrão </w:t>
-      </w:r>
-      <w:r>
-        <w:rPr>
-          <w:rFonts w:ascii="Arial" w:hAnsi="Arial" w:cs="Arial"/>
-          <w:i/>
-          <w:sz w:val="24"/>
-          <w:szCs w:val="24"/>
-        </w:rPr>
-        <w:t>Active Record</w:t>
-      </w:r>
-      <w:r>
-        <w:rPr>
-          <w:rFonts w:ascii="Arial" w:hAnsi="Arial" w:cs="Arial"/>
-          <w:sz w:val="24"/>
-          <w:szCs w:val="24"/>
-        </w:rPr>
-        <w:t xml:space="preserve"> e também a sua versão equivalente em SQL.</w:t>
-      </w:r>
-    </w:p>
-    <w:p>
-      <w:pPr>
-        <w:spacing w:line="360" w:lineRule="auto"/>
-        <w:ind w:firstLine="708"/>
-        <w:rPr>
-          <w:rFonts w:ascii="Arial" w:hAnsi="Arial" w:cs="Arial"/>
-          <w:b/>
-          <w:sz w:val="24"/>
-          <w:szCs w:val="24"/>
-        </w:rPr>
-      </w:pPr>
-      <w:r>
-        <w:rPr>
-          <w:rFonts w:ascii="Arial" w:hAnsi="Arial" w:cs="Arial"/>
-          <w:b/>
-          <w:sz w:val="24"/>
-          <w:szCs w:val="24"/>
-        </w:rPr>
-        <w:t>INSERIR CÓDIGO ACTIVERECORD/SQL</w:t>
-      </w:r>
-    </w:p>
-    <w:p>
-      <w:pPr>
-        <w:spacing w:line="360" w:lineRule="auto"/>
-        <w:ind w:firstLine="708"/>
-        <w:rPr>
-          <w:rFonts w:ascii="Arial" w:hAnsi="Arial" w:cs="Arial"/>
-          <w:sz w:val="24"/>
-          <w:szCs w:val="24"/>
-        </w:rPr>
-      </w:pPr>
-      <w:r>
-        <w:rPr>
-          <w:rFonts w:ascii="Arial" w:hAnsi="Arial" w:cs="Arial"/>
-          <w:sz w:val="24"/>
-          <w:szCs w:val="24"/>
-        </w:rPr>
-        <w:t xml:space="preserve">A biblioteca </w:t>
-      </w:r>
-      <w:r>
-        <w:rPr>
-          <w:rFonts w:ascii="Arial" w:hAnsi="Arial" w:cs="Arial"/>
-          <w:i/>
-          <w:sz w:val="24"/>
-          <w:szCs w:val="24"/>
-        </w:rPr>
-        <w:t>Active Record</w:t>
-      </w:r>
-      <w:r>
-        <w:rPr>
-          <w:rFonts w:ascii="Arial" w:hAnsi="Arial" w:cs="Arial"/>
-          <w:sz w:val="24"/>
-          <w:szCs w:val="24"/>
-        </w:rPr>
-        <w:t xml:space="preserve"> do Ruby implementa ORM (do inglês, mapeamento objeto-relacional), que é uma técnica de desenvolvimento utilizada para diminuir os conflitos entre programação orientadas a objetos e banco de dados </w:t>
-      </w:r>
-      <w:r>
-        <w:rPr>
-          <w:rFonts w:ascii="Arial" w:hAnsi="Arial" w:cs="Arial"/>
-          <w:sz w:val="24"/>
-          <w:szCs w:val="24"/>
-        </w:rPr>
-        <w:t>relacionais. Isso cria um modelo</w:t>
-      </w:r>
-      <w:r>
-        <w:rPr>
-          <w:rFonts w:ascii="Arial" w:hAnsi="Arial" w:cs="Arial"/>
-          <w:sz w:val="24"/>
-          <w:szCs w:val="24"/>
-        </w:rPr>
-        <w:t xml:space="preserve"> de domínio persistente, onde a lógica e os dados são apresentados como um pacote unificado.</w:t>
-      </w:r>
-    </w:p>
-    <w:p>
-      <w:pPr>
-        <w:spacing w:line="360" w:lineRule="auto"/>
-        <w:ind w:firstLine="708"/>
-        <w:rPr>
-          <w:rFonts w:ascii="Arial" w:hAnsi="Arial" w:cs="Arial"/>
-          <w:sz w:val="24"/>
-          <w:szCs w:val="24"/>
-        </w:rPr>
-      </w:pPr>
-      <w:r>
-        <w:rPr>
-          <w:rFonts w:ascii="Arial" w:hAnsi="Arial" w:cs="Arial"/>
-          <w:sz w:val="24"/>
-          <w:szCs w:val="24"/>
-        </w:rPr>
-        <w:t>O Rails</w:t>
-      </w:r>
-      <w:r>
-        <w:rPr>
-          <w:rFonts w:ascii="Arial" w:hAnsi="Arial" w:cs="Arial"/>
-          <w:sz w:val="24"/>
-          <w:szCs w:val="24"/>
-        </w:rPr>
-        <w:t xml:space="preserve"> também</w:t>
-      </w:r>
-      <w:r>
-        <w:rPr>
-          <w:rFonts w:ascii="Arial" w:hAnsi="Arial" w:cs="Arial"/>
-          <w:sz w:val="24"/>
-          <w:szCs w:val="24"/>
-        </w:rPr>
-        <w:t xml:space="preserve"> possui uma série de linhas de comandos para facilitar o seu uso no dia-a-dia. De todas elas, </w:t>
-      </w:r>
-      <w:r>
-        <w:rPr>
-          <w:rFonts w:ascii="Arial" w:hAnsi="Arial" w:cs="Arial"/>
-          <w:sz w:val="24"/>
-          <w:szCs w:val="24"/>
-        </w:rPr>
-        <w:t>uma</w:t>
-      </w:r>
-      <w:r>
-        <w:rPr>
-          <w:rFonts w:ascii="Arial" w:hAnsi="Arial" w:cs="Arial"/>
-          <w:sz w:val="24"/>
-          <w:szCs w:val="24"/>
-        </w:rPr>
-        <w:t xml:space="preserve"> possui maior importância nesse trabalho</w:t>
-      </w:r>
-      <w:r>
-        <w:rPr>
-          <w:rFonts w:ascii="Arial" w:hAnsi="Arial" w:cs="Arial"/>
-          <w:sz w:val="24"/>
-          <w:szCs w:val="24"/>
-        </w:rPr>
-        <w:t xml:space="preserve"> que</w:t>
-      </w:r>
-      <w:r>
-        <w:rPr>
-          <w:rFonts w:ascii="Arial" w:hAnsi="Arial" w:cs="Arial"/>
-          <w:sz w:val="24"/>
-          <w:szCs w:val="24"/>
-        </w:rPr>
-        <w:t xml:space="preserve"> é o </w:t>
-      </w:r>
-      <w:r>
-        <w:rPr>
-          <w:rFonts w:ascii="Arial" w:hAnsi="Arial" w:cs="Arial"/>
-          <w:i/>
-          <w:sz w:val="24"/>
-          <w:szCs w:val="24"/>
-        </w:rPr>
-        <w:t>generate</w:t>
-      </w:r>
-      <w:r>
-        <w:rPr>
-          <w:rFonts w:ascii="Arial" w:hAnsi="Arial" w:cs="Arial"/>
-          <w:sz w:val="24"/>
-          <w:szCs w:val="24"/>
-        </w:rPr>
-        <w:t>.</w:t>
-      </w:r>
-    </w:p>
-    <w:p>
-      <w:pPr>
-        <w:spacing w:line="360" w:lineRule="auto"/>
-        <w:ind w:firstLine="708"/>
-        <w:rPr>
-          <w:rFonts w:ascii="Arial" w:hAnsi="Arial" w:cs="Arial"/>
-          <w:sz w:val="24"/>
-          <w:szCs w:val="24"/>
-        </w:rPr>
-      </w:pPr>
-      <w:r>
-        <w:rPr>
-          <w:rFonts w:ascii="Arial" w:hAnsi="Arial" w:cs="Arial"/>
-          <w:sz w:val="24"/>
-          <w:szCs w:val="24"/>
-        </w:rPr>
-        <w:t xml:space="preserve">O </w:t>
-      </w:r>
-      <w:r>
-        <w:rPr>
-          <w:rFonts w:ascii="Arial" w:hAnsi="Arial" w:cs="Arial"/>
-          <w:i/>
-          <w:sz w:val="24"/>
-          <w:szCs w:val="24"/>
-        </w:rPr>
-        <w:t>rails generate</w:t>
-      </w:r>
-      <w:r>
-        <w:rPr>
-          <w:rFonts w:ascii="Arial" w:hAnsi="Arial" w:cs="Arial"/>
-          <w:sz w:val="24"/>
-          <w:szCs w:val="24"/>
-        </w:rPr>
-        <w:t xml:space="preserve"> possui várias utilizações, como criar controladores, visões</w:t>
-      </w:r>
-      <w:r>
-        <w:rPr>
-          <w:rFonts w:ascii="Arial" w:hAnsi="Arial" w:cs="Arial"/>
-          <w:sz w:val="24"/>
-          <w:szCs w:val="24"/>
-        </w:rPr>
-        <w:t>,</w:t>
-      </w:r>
-      <w:r>
-        <w:rPr>
-          <w:rFonts w:ascii="Arial" w:hAnsi="Arial" w:cs="Arial"/>
-          <w:sz w:val="24"/>
-          <w:szCs w:val="24"/>
-        </w:rPr>
-        <w:t xml:space="preserve"> </w:t>
-      </w:r>
-      <w:r>
-        <w:rPr>
-          <w:rFonts w:ascii="Arial" w:hAnsi="Arial" w:cs="Arial"/>
-          <w:sz w:val="24"/>
-          <w:szCs w:val="24"/>
-        </w:rPr>
-        <w:t>etc</w:t>
-      </w:r>
-      <w:r>
-        <w:rPr>
-          <w:rFonts w:ascii="Arial" w:hAnsi="Arial" w:cs="Arial"/>
-          <w:sz w:val="24"/>
-          <w:szCs w:val="24"/>
-        </w:rPr>
-        <w:t>. Sua importância aqui é para criação de modelos</w:t>
-      </w:r>
-      <w:r>
-        <w:rPr>
-          <w:rFonts w:ascii="Arial" w:hAnsi="Arial" w:cs="Arial"/>
-          <w:sz w:val="24"/>
-          <w:szCs w:val="24"/>
-        </w:rPr>
-        <w:t xml:space="preserve">. É possível passar os atributos que compõem o modelo e quais as suas relações com outros modelos. Ao final de tudo, ao executar o modelo, será criada uma tabela em um banco de dados relacional com as informações passadas pelo </w:t>
-      </w:r>
-      <w:r>
-        <w:rPr>
-          <w:rFonts w:ascii="Arial" w:hAnsi="Arial" w:cs="Arial"/>
-          <w:i/>
-          <w:sz w:val="24"/>
-          <w:szCs w:val="24"/>
-        </w:rPr>
-        <w:t>generate</w:t>
-      </w:r>
-      <w:r>
-        <w:rPr>
-          <w:rFonts w:ascii="Arial" w:hAnsi="Arial" w:cs="Arial"/>
-          <w:sz w:val="24"/>
-          <w:szCs w:val="24"/>
-        </w:rPr>
-        <w:t>.</w:t>
-      </w:r>
-    </w:p>
-    <w:p>
-      <w:pPr>
-        <w:spacing w:line="360" w:lineRule="auto"/>
-        <w:ind w:firstLine="708"/>
-        <w:rPr>
-          <w:rFonts w:ascii="Arial" w:hAnsi="Arial" w:cs="Arial"/>
-          <w:sz w:val="24"/>
-          <w:szCs w:val="24"/>
-        </w:rPr>
-      </w:pPr>
-      <w:r>
-        <w:rPr>
-          <w:rFonts w:ascii="Arial" w:hAnsi="Arial" w:cs="Arial"/>
-          <w:sz w:val="24"/>
-          <w:szCs w:val="24"/>
-        </w:rPr>
-        <w:t xml:space="preserve">A figura 6 mostra um exemplo de utilização do </w:t>
-      </w:r>
-      <w:r>
-        <w:rPr>
-          <w:rFonts w:ascii="Arial" w:hAnsi="Arial" w:cs="Arial"/>
-          <w:i/>
-          <w:sz w:val="24"/>
-          <w:szCs w:val="24"/>
-        </w:rPr>
-        <w:t>rails generate</w:t>
-      </w:r>
-      <w:r>
-        <w:rPr>
-          <w:rFonts w:ascii="Arial" w:hAnsi="Arial" w:cs="Arial"/>
-          <w:sz w:val="24"/>
-          <w:szCs w:val="24"/>
-        </w:rPr>
-        <w:t xml:space="preserve"> e a figura 7 retrata a tabela que será gerada ao final da execução.</w:t>
-      </w:r>
-    </w:p>
-    <w:p>
-      <w:pPr>
-        <w:spacing w:line="360" w:lineRule="auto"/>
-        <w:ind w:firstLine="708"/>
-        <w:rPr>
-          <w:rFonts w:ascii="Arial" w:hAnsi="Arial" w:cs="Arial"/>
-          <w:sz w:val="24"/>
-          <w:szCs w:val="24"/>
-        </w:rPr>
-      </w:pPr>
-      <w:r>
-        <w:rPr>
-          <w:rFonts w:ascii="Arial" w:hAnsi="Arial" w:cs="Arial"/>
+          <w:b/>
+          <w:sz w:val="24"/>
+          <w:szCs w:val="24"/>
+        </w:rPr>
+        <w:t>INSERIR FIGURAS DO GENERATES E DA TABELA FINAL</w:t>
+      </w:r>
+    </w:p>
+    <w:p>
+      <w:pPr>
+        <w:spacing w:line="360" w:lineRule="auto"/>
+        <w:rPr>
+          <w:rFonts w:ascii="Arial" w:hAnsi="Arial" w:cs="Arial"/>
+          <w:sz w:val="24"/>
+          <w:szCs w:val="24"/>
+        </w:rPr>
+      </w:pPr>
+      <w:r>
+        <w:rPr>
+          <w:rFonts w:ascii="Arial" w:hAnsi="Arial" w:cs="Arial"/>
+          <w:b/>
+          <w:sz w:val="24"/>
+          <w:szCs w:val="24"/>
+        </w:rPr>
+        <w:t>2.4</w:t>
+      </w:r>
+      <w:r>
+        <w:rPr>
+          <w:rFonts w:ascii="Arial" w:hAnsi="Arial" w:cs="Arial"/>
+          <w:b/>
+          <w:sz w:val="24"/>
+          <w:szCs w:val="24"/>
+        </w:rPr>
+        <w:t xml:space="preserve"> Analisadores s</w:t>
+      </w:r>
+      <w:r>
+        <w:rPr>
+          <w:rFonts w:ascii="Arial" w:hAnsi="Arial" w:cs="Arial"/>
+          <w:b/>
+          <w:sz w:val="24"/>
+          <w:szCs w:val="24"/>
+        </w:rPr>
+        <w:t>intáticos</w:t>
+      </w:r>
+    </w:p>
+    <w:p>
+      <w:pPr>
+        <w:spacing w:line="360" w:lineRule="auto"/>
+        <w:rPr>
+          <w:rFonts w:ascii="Arial" w:hAnsi="Arial" w:cs="Arial"/>
+          <w:sz w:val="24"/>
+          <w:szCs w:val="24"/>
+        </w:rPr>
+      </w:pPr>
+      <w:r>
+        <w:rPr>
+          <w:rFonts w:ascii="Arial" w:hAnsi="Arial" w:cs="Arial"/>
+          <w:b/>
           <w:sz w:val="24"/>
           <w:szCs w:val="24"/>
         </w:rPr>
@@ -2980,84 +3165,10 @@
       <w:r>
         <w:rPr>
           <w:rFonts w:ascii="Arial" w:hAnsi="Arial" w:cs="Arial"/>
-          <w:b/>
-          <w:sz w:val="24"/>
-          <w:szCs w:val="24"/>
-        </w:rPr>
-        <w:t>INSERIR FIGURAS DO GENERATES E DA TABELA FINAL</w:t>
-      </w:r>
-    </w:p>
-    <w:p>
-      <w:pPr>
-        <w:spacing w:line="360" w:lineRule="auto"/>
-        <w:rPr>
-          <w:rFonts w:ascii="Arial" w:hAnsi="Arial" w:cs="Arial"/>
-          <w:sz w:val="24"/>
-          <w:szCs w:val="24"/>
-        </w:rPr>
-      </w:pPr>
-      <w:r>
-        <w:rPr>
-          <w:rFonts w:ascii="Arial" w:hAnsi="Arial" w:cs="Arial"/>
-          <w:b/>
-          <w:sz w:val="24"/>
-          <w:szCs w:val="24"/>
-        </w:rPr>
-        <w:t>2.4</w:t>
-      </w:r>
-      <w:r>
-        <w:rPr>
-          <w:rFonts w:ascii="Arial" w:hAnsi="Arial" w:cs="Arial"/>
-          <w:b/>
-          <w:sz w:val="24"/>
-          <w:szCs w:val="24"/>
-        </w:rPr>
-        <w:t xml:space="preserve"> Analisadores s</w:t>
-      </w:r>
-      <w:r>
-        <w:rPr>
-          <w:rFonts w:ascii="Arial" w:hAnsi="Arial" w:cs="Arial"/>
-          <w:b/>
-          <w:sz w:val="24"/>
-          <w:szCs w:val="24"/>
-        </w:rPr>
-        <w:t>intáticos</w:t>
-      </w:r>
-    </w:p>
-    <w:p>
-      <w:pPr>
-        <w:spacing w:line="360" w:lineRule="auto"/>
-        <w:rPr>
-          <w:rFonts w:ascii="Arial" w:hAnsi="Arial" w:cs="Arial"/>
-          <w:sz w:val="24"/>
-          <w:szCs w:val="24"/>
-        </w:rPr>
-      </w:pPr>
-      <w:r>
-        <w:rPr>
-          <w:rFonts w:ascii="Arial" w:hAnsi="Arial" w:cs="Arial"/>
-          <w:b/>
-          <w:sz w:val="24"/>
-          <w:szCs w:val="24"/>
-        </w:rPr>
-        <w:tab/>
-      </w:r>
-      <w:r>
-        <w:rPr>
-          <w:rFonts w:ascii="Arial" w:hAnsi="Arial" w:cs="Arial"/>
-          <w:sz w:val="24"/>
-          <w:szCs w:val="24"/>
-        </w:rPr>
-        <w:t xml:space="preserve">Análise sintática é uma técnica emprega no estudo da estrutura sintática de uma linguagem (citação), conforme as regras de uma gramática formal. </w:t>
-      </w:r>
-      <w:r>
-        <w:rPr>
-          <w:rFonts w:ascii="Arial" w:hAnsi="Arial" w:cs="Arial"/>
-          <w:sz w:val="24"/>
-          <w:szCs w:val="24"/>
-        </w:rPr>
-        <w:lastRenderedPageBreak/>
-        <w:t xml:space="preserve">Essa análise resulta em uma árvore </w:t>
+          <w:sz w:val="24"/>
+          <w:szCs w:val="24"/>
+        </w:rPr>
+        <w:t xml:space="preserve">Análise sintática é uma técnica emprega no estudo da estrutura sintática de uma linguagem (citação), conforme as regras de uma gramática formal. Essa análise resulta em uma árvore </w:t>
       </w:r>
       <w:r>
         <w:rPr>
@@ -3089,7 +3200,7 @@
     </w:p>
     <w:p>
       <w:pPr>
-        <w:pStyle w:val="PargrafodaLista"/>
+        <w:pStyle w:val="ListParagraph"/>
         <w:numPr>
           <w:ilvl w:val="0"/>
           <w:numId w:val="2"/>
@@ -3177,7 +3288,7 @@
     </w:p>
     <w:p>
       <w:pPr>
-        <w:pStyle w:val="PargrafodaLista"/>
+        <w:pStyle w:val="ListParagraph"/>
         <w:numPr>
           <w:ilvl w:val="0"/>
           <w:numId w:val="2"/>
@@ -3371,7 +3482,7 @@
     </w:p>
     <w:p>
       <w:pPr>
-        <w:pStyle w:val="PargrafodaLista"/>
+        <w:pStyle w:val="ListParagraph"/>
         <w:numPr>
           <w:ilvl w:val="2"/>
           <w:numId w:val="5"/>
@@ -3391,6 +3502,7 @@
           <w:sz w:val="24"/>
           <w:szCs w:val="24"/>
         </w:rPr>
+        <w:lastRenderedPageBreak/>
         <w:t>YACC</w:t>
       </w:r>
     </w:p>
@@ -3493,95 +3605,265 @@
           <w:sz w:val="24"/>
           <w:szCs w:val="24"/>
         </w:rPr>
-        <w:t>Look-</w:t>
-      </w:r>
-      <w:proofErr w:type="spellStart"/>
-      <w:r>
-        <w:rPr>
-          <w:rFonts w:ascii="LiberationSans-Italic" w:hAnsi="LiberationSans-Italic" w:cs="LiberationSans-Italic"/>
+        <w:t>Look-Ahead Left-to-Right parser</w:t>
+      </w:r>
+      <w:r>
+        <w:rPr>
+          <w:rFonts w:ascii="Arial" w:hAnsi="Arial" w:cs="Arial"/>
+          <w:sz w:val="24"/>
+          <w:szCs w:val="24"/>
+        </w:rPr>
+        <w:t>)</w:t>
+      </w:r>
+      <w:r>
+        <w:rPr>
+          <w:rFonts w:ascii="Arial" w:hAnsi="Arial" w:cs="Arial"/>
+          <w:sz w:val="24"/>
+          <w:szCs w:val="24"/>
+        </w:rPr>
+        <w:t>,</w:t>
+      </w:r>
+      <w:r>
+        <w:rPr>
+          <w:rFonts w:ascii="Arial" w:hAnsi="Arial" w:cs="Arial"/>
+          <w:sz w:val="24"/>
+          <w:szCs w:val="24"/>
+        </w:rPr>
+        <w:t xml:space="preserve"> desenvolvido no começo dos anos 1970 por </w:t>
+      </w:r>
+      <w:r>
+        <w:rPr>
+          <w:rFonts w:ascii="Arial" w:hAnsi="Arial" w:cs="Arial"/>
+          <w:sz w:val="24"/>
+          <w:szCs w:val="24"/>
+        </w:rPr>
+        <w:t xml:space="preserve">Stephen C. Johnson. </w:t>
+      </w:r>
+    </w:p>
+    <w:p>
+      <w:pPr>
+        <w:spacing w:line="360" w:lineRule="auto"/>
+        <w:ind w:firstLine="405"/>
+        <w:rPr>
+          <w:rFonts w:ascii="Arial" w:hAnsi="Arial" w:cs="Arial"/>
+          <w:sz w:val="24"/>
+          <w:szCs w:val="24"/>
+        </w:rPr>
+      </w:pPr>
+      <w:r>
+        <w:rPr>
+          <w:rFonts w:ascii="Arial" w:hAnsi="Arial" w:cs="Arial"/>
+          <w:sz w:val="24"/>
+          <w:szCs w:val="24"/>
+        </w:rPr>
+        <w:t xml:space="preserve">Normalmente utilizado para a construção de compiladores, o YACC proporciona uma ferramenta na qual o usuário específica uma estrutura de entrada junto com um código para ser invocado cada vez que uma estrutura é reconhecida. </w:t>
+      </w:r>
+    </w:p>
+    <w:p>
+      <w:pPr>
+        <w:spacing w:line="360" w:lineRule="auto"/>
+        <w:ind w:firstLine="405"/>
+        <w:rPr>
+          <w:rFonts w:ascii="Arial" w:hAnsi="Arial" w:cs="Arial"/>
+          <w:sz w:val="24"/>
+          <w:szCs w:val="24"/>
+        </w:rPr>
+      </w:pPr>
+      <w:r>
+        <w:rPr>
+          <w:rFonts w:ascii="Arial" w:hAnsi="Arial" w:cs="Arial"/>
+          <w:sz w:val="24"/>
+          <w:szCs w:val="24"/>
+        </w:rPr>
+        <w:t xml:space="preserve">A figura 1 mostra o YACC sendo utilizado. </w:t>
+      </w:r>
+      <w:r>
+        <w:rPr>
+          <w:rFonts w:ascii="Arial" w:hAnsi="Arial" w:cs="Arial"/>
+          <w:sz w:val="24"/>
+          <w:szCs w:val="24"/>
+        </w:rPr>
+        <w:t>No painel A</w:t>
+      </w:r>
+      <w:r>
+        <w:rPr>
+          <w:rFonts w:ascii="Arial" w:hAnsi="Arial" w:cs="Arial"/>
+          <w:sz w:val="24"/>
+          <w:szCs w:val="24"/>
+        </w:rPr>
+        <w:t xml:space="preserve"> coluna temos um </w:t>
+      </w:r>
+      <w:r>
+        <w:rPr>
+          <w:rFonts w:ascii="Arial" w:hAnsi="Arial" w:cs="Arial"/>
+          <w:sz w:val="24"/>
+          <w:szCs w:val="24"/>
+        </w:rPr>
+        <w:t xml:space="preserve">trecho de código em </w:t>
+      </w:r>
+      <w:r>
+        <w:rPr>
+          <w:rFonts w:ascii="Arial" w:hAnsi="Arial" w:cs="Arial"/>
+          <w:sz w:val="24"/>
+          <w:szCs w:val="24"/>
+        </w:rPr>
+        <w:t>P</w:t>
+      </w:r>
+      <w:r>
+        <w:rPr>
+          <w:rFonts w:ascii="Arial" w:hAnsi="Arial" w:cs="Arial"/>
+          <w:sz w:val="24"/>
+          <w:szCs w:val="24"/>
+        </w:rPr>
+        <w:t>ascal que será utilizado como entrada para o código YACC, no painel B temos a estrutura definida por um usuário com o YACC e no painel C a saída gerada</w:t>
+      </w:r>
+      <w:r>
+        <w:rPr>
+          <w:rFonts w:ascii="Arial" w:hAnsi="Arial" w:cs="Arial"/>
+          <w:sz w:val="24"/>
+          <w:szCs w:val="24"/>
+        </w:rPr>
+        <w:t xml:space="preserve"> em Java</w:t>
+      </w:r>
+      <w:r>
+        <w:rPr>
+          <w:rFonts w:ascii="Arial" w:hAnsi="Arial" w:cs="Arial"/>
+          <w:sz w:val="24"/>
+          <w:szCs w:val="24"/>
+        </w:rPr>
+        <w:t xml:space="preserve">. Como pode ser visto, o código YACC detecta quando uma linha começa com a palavra-chave </w:t>
+      </w:r>
+      <w:r>
+        <w:rPr>
+          <w:rFonts w:ascii="Arial" w:hAnsi="Arial" w:cs="Arial"/>
           <w:i/>
-          <w:iCs/>
-          <w:sz w:val="24"/>
-          <w:szCs w:val="24"/>
-        </w:rPr>
-        <w:t>Ahead</w:t>
-      </w:r>
-      <w:proofErr w:type="spellEnd"/>
-      <w:r>
-        <w:rPr>
-          <w:rFonts w:ascii="LiberationSans-Italic" w:hAnsi="LiberationSans-Italic" w:cs="LiberationSans-Italic"/>
+          <w:sz w:val="24"/>
+          <w:szCs w:val="24"/>
+        </w:rPr>
+        <w:t>var</w:t>
+      </w:r>
+      <w:r>
+        <w:rPr>
+          <w:rFonts w:ascii="Arial" w:hAnsi="Arial" w:cs="Arial"/>
           <w:i/>
-          <w:iCs/>
           <w:sz w:val="24"/>
           <w:szCs w:val="24"/>
         </w:rPr>
         <w:t xml:space="preserve"> </w:t>
       </w:r>
-      <w:proofErr w:type="spellStart"/>
-      <w:r>
-        <w:rPr>
-          <w:rFonts w:ascii="LiberationSans-Italic" w:hAnsi="LiberationSans-Italic" w:cs="LiberationSans-Italic"/>
+      <w:r>
+        <w:rPr>
+          <w:rFonts w:ascii="Arial" w:hAnsi="Arial" w:cs="Arial"/>
+          <w:sz w:val="24"/>
+          <w:szCs w:val="24"/>
+        </w:rPr>
+        <w:t xml:space="preserve">seguida de um </w:t>
+      </w:r>
+      <w:r>
+        <w:rPr>
+          <w:rFonts w:ascii="Arial" w:hAnsi="Arial" w:cs="Arial"/>
+          <w:sz w:val="24"/>
+          <w:szCs w:val="24"/>
+        </w:rPr>
+        <w:t xml:space="preserve">identificador qualquer, </w:t>
+      </w:r>
+      <w:r>
+        <w:rPr>
+          <w:rFonts w:ascii="Arial" w:hAnsi="Arial" w:cs="Arial"/>
+          <w:sz w:val="24"/>
+          <w:szCs w:val="24"/>
+        </w:rPr>
+        <w:t>dois pontos</w:t>
+      </w:r>
+      <w:r>
+        <w:rPr>
+          <w:rFonts w:ascii="Arial" w:hAnsi="Arial" w:cs="Arial"/>
+          <w:sz w:val="24"/>
+          <w:szCs w:val="24"/>
+        </w:rPr>
+        <w:t>, um segundo indentificador</w:t>
+      </w:r>
+      <w:r>
+        <w:rPr>
+          <w:rFonts w:ascii="Arial" w:hAnsi="Arial" w:cs="Arial"/>
+          <w:sz w:val="24"/>
+          <w:szCs w:val="24"/>
+        </w:rPr>
+        <w:t xml:space="preserve"> e um ponto e vírgula, gerando </w:t>
+      </w:r>
+      <w:r>
+        <w:rPr>
+          <w:rFonts w:ascii="Arial" w:hAnsi="Arial" w:cs="Arial"/>
+          <w:sz w:val="24"/>
+          <w:szCs w:val="24"/>
+        </w:rPr>
+        <w:t>a saída em Java</w:t>
+      </w:r>
+      <w:r>
+        <w:rPr>
+          <w:rFonts w:ascii="Arial" w:hAnsi="Arial" w:cs="Arial"/>
+          <w:sz w:val="24"/>
+          <w:szCs w:val="24"/>
+        </w:rPr>
+        <w:t xml:space="preserve"> </w:t>
+      </w:r>
+      <w:r>
+        <w:rPr>
+          <w:rFonts w:ascii="Arial" w:hAnsi="Arial" w:cs="Arial"/>
+          <w:sz w:val="24"/>
+          <w:szCs w:val="24"/>
+        </w:rPr>
+        <w:t>“</w:t>
+      </w:r>
+      <w:r>
+        <w:rPr>
+          <w:rFonts w:ascii="Arial" w:hAnsi="Arial" w:cs="Arial"/>
           <w:i/>
-          <w:iCs/>
-          <w:sz w:val="24"/>
-          <w:szCs w:val="24"/>
-        </w:rPr>
-        <w:t>Left-to-Right</w:t>
-      </w:r>
-      <w:proofErr w:type="spellEnd"/>
-      <w:r>
-        <w:rPr>
-          <w:rFonts w:ascii="LiberationSans-Italic" w:hAnsi="LiberationSans-Italic" w:cs="LiberationSans-Italic"/>
+          <w:sz w:val="24"/>
+          <w:szCs w:val="24"/>
+        </w:rPr>
+        <w:t>String x;</w:t>
+      </w:r>
+      <w:r>
+        <w:rPr>
+          <w:rFonts w:ascii="Arial" w:hAnsi="Arial" w:cs="Arial"/>
+          <w:sz w:val="24"/>
+          <w:szCs w:val="24"/>
+        </w:rPr>
+        <w:t xml:space="preserve">”. Em blocos entre colchetes é possível escrever qualquer código em C, portanto poderíamos, por exemplo, fazer a verificação de que se </w:t>
+      </w:r>
+      <w:r>
+        <w:rPr>
+          <w:rFonts w:ascii="Arial" w:hAnsi="Arial" w:cs="Arial"/>
           <w:i/>
-          <w:iCs/>
-          <w:sz w:val="24"/>
-          <w:szCs w:val="24"/>
-        </w:rPr>
-        <w:t xml:space="preserve"> </w:t>
-      </w:r>
-      <w:proofErr w:type="spellStart"/>
-      <w:r>
-        <w:rPr>
-          <w:rFonts w:ascii="LiberationSans-Italic" w:hAnsi="LiberationSans-Italic" w:cs="LiberationSans-Italic"/>
-          <w:i/>
-          <w:iCs/>
-          <w:sz w:val="24"/>
-          <w:szCs w:val="24"/>
-        </w:rPr>
-        <w:t>parser</w:t>
-      </w:r>
-      <w:proofErr w:type="spellEnd"/>
-      <w:r>
-        <w:rPr>
-          <w:rFonts w:ascii="Arial" w:hAnsi="Arial" w:cs="Arial"/>
-          <w:sz w:val="24"/>
-          <w:szCs w:val="24"/>
-        </w:rPr>
-        <w:t>)</w:t>
-      </w:r>
-      <w:r>
-        <w:rPr>
-          <w:rFonts w:ascii="Arial" w:hAnsi="Arial" w:cs="Arial"/>
-          <w:sz w:val="24"/>
-          <w:szCs w:val="24"/>
-        </w:rPr>
-        <w:t>,</w:t>
-      </w:r>
-      <w:r>
-        <w:rPr>
-          <w:rFonts w:ascii="Arial" w:hAnsi="Arial" w:cs="Arial"/>
-          <w:sz w:val="24"/>
-          <w:szCs w:val="24"/>
-        </w:rPr>
-        <w:t xml:space="preserve"> desenvolvido no começo dos anos 1970 por </w:t>
-      </w:r>
-      <w:r>
-        <w:rPr>
-          <w:rFonts w:ascii="Arial" w:hAnsi="Arial" w:cs="Arial"/>
-          <w:sz w:val="24"/>
-          <w:szCs w:val="24"/>
-        </w:rPr>
-        <w:t xml:space="preserve">Stephen C. Johnson. </w:t>
+          <w:sz w:val="24"/>
+          <w:szCs w:val="24"/>
+        </w:rPr>
+        <w:t>String</w:t>
+      </w:r>
+      <w:r>
+        <w:rPr>
+          <w:rFonts w:ascii="Arial" w:hAnsi="Arial" w:cs="Arial"/>
+          <w:sz w:val="24"/>
+          <w:szCs w:val="24"/>
+        </w:rPr>
+        <w:t xml:space="preserve"> é um tipo suportado </w:t>
+      </w:r>
+      <w:r>
+        <w:rPr>
+          <w:rFonts w:ascii="Arial" w:hAnsi="Arial" w:cs="Arial"/>
+          <w:sz w:val="24"/>
+          <w:szCs w:val="24"/>
+        </w:rPr>
+        <w:t>para a</w:t>
+      </w:r>
+      <w:r>
+        <w:rPr>
+          <w:rFonts w:ascii="Arial" w:hAnsi="Arial" w:cs="Arial"/>
+          <w:sz w:val="24"/>
+          <w:szCs w:val="24"/>
+        </w:rPr>
+        <w:t xml:space="preserve"> estrutura.  </w:t>
       </w:r>
     </w:p>
     <w:p>
@@ -3594,14 +3876,6 @@
           <w:szCs w:val="24"/>
         </w:rPr>
       </w:pPr>
-      <w:r>
-        <w:rPr>
-          <w:rFonts w:ascii="Arial" w:hAnsi="Arial" w:cs="Arial"/>
-          <w:sz w:val="24"/>
-          <w:szCs w:val="24"/>
-        </w:rPr>
-        <w:t xml:space="preserve">Normalmente utilizado para a construção de compiladores, o YACC proporciona uma ferramenta na qual o usuário específica uma estrutura de entrada junto com um código para ser invocado cada vez que uma estrutura é reconhecida. </w:t>
-      </w:r>
     </w:p>
     <w:p>
       <w:pPr>
@@ -3609,235 +3883,6 @@
         <w:ind w:firstLine="405"/>
         <w:rPr>
           <w:rFonts w:ascii="Arial" w:hAnsi="Arial" w:cs="Arial"/>
-          <w:sz w:val="24"/>
-          <w:szCs w:val="24"/>
-        </w:rPr>
-      </w:pPr>
-      <w:r>
-        <w:rPr>
-          <w:rFonts w:ascii="Arial" w:hAnsi="Arial" w:cs="Arial"/>
-          <w:sz w:val="24"/>
-          <w:szCs w:val="24"/>
-        </w:rPr>
-        <w:t xml:space="preserve">A figura 1 mostra o YACC sendo utilizado. </w:t>
-      </w:r>
-      <w:r>
-        <w:rPr>
-          <w:rFonts w:ascii="Arial" w:hAnsi="Arial" w:cs="Arial"/>
-          <w:sz w:val="24"/>
-          <w:szCs w:val="24"/>
-        </w:rPr>
-        <w:t>No painel A</w:t>
-      </w:r>
-      <w:r>
-        <w:rPr>
-          <w:rFonts w:ascii="Arial" w:hAnsi="Arial" w:cs="Arial"/>
-          <w:sz w:val="24"/>
-          <w:szCs w:val="24"/>
-        </w:rPr>
-        <w:t xml:space="preserve"> coluna temos um </w:t>
-      </w:r>
-      <w:r>
-        <w:rPr>
-          <w:rFonts w:ascii="Arial" w:hAnsi="Arial" w:cs="Arial"/>
-          <w:sz w:val="24"/>
-          <w:szCs w:val="24"/>
-        </w:rPr>
-        <w:t xml:space="preserve">trecho de código em </w:t>
-      </w:r>
-      <w:r>
-        <w:rPr>
-          <w:rFonts w:ascii="Arial" w:hAnsi="Arial" w:cs="Arial"/>
-          <w:sz w:val="24"/>
-          <w:szCs w:val="24"/>
-        </w:rPr>
-        <w:t>P</w:t>
-      </w:r>
-      <w:r>
-        <w:rPr>
-          <w:rFonts w:ascii="Arial" w:hAnsi="Arial" w:cs="Arial"/>
-          <w:sz w:val="24"/>
-          <w:szCs w:val="24"/>
-        </w:rPr>
-        <w:t>ascal que será utilizado como entrada para o código YACC, no painel B temos a estrutura definida por um usuário com o YACC e no painel C a saída gerada</w:t>
-      </w:r>
-      <w:r>
-        <w:rPr>
-          <w:rFonts w:ascii="Arial" w:hAnsi="Arial" w:cs="Arial"/>
-          <w:sz w:val="24"/>
-          <w:szCs w:val="24"/>
-        </w:rPr>
-        <w:t xml:space="preserve"> em Java</w:t>
-      </w:r>
-      <w:r>
-        <w:rPr>
-          <w:rFonts w:ascii="Arial" w:hAnsi="Arial" w:cs="Arial"/>
-          <w:sz w:val="24"/>
-          <w:szCs w:val="24"/>
-        </w:rPr>
-        <w:t xml:space="preserve">. Como pode ser visto, o código YACC detecta quando uma linha começa com a palavra-chave </w:t>
-      </w:r>
-      <w:r>
-        <w:rPr>
-          <w:rFonts w:ascii="Arial" w:hAnsi="Arial" w:cs="Arial"/>
-          <w:i/>
-          <w:sz w:val="24"/>
-          <w:szCs w:val="24"/>
-        </w:rPr>
-        <w:t>var</w:t>
-      </w:r>
-      <w:r>
-        <w:rPr>
-          <w:rFonts w:ascii="Arial" w:hAnsi="Arial" w:cs="Arial"/>
-          <w:i/>
-          <w:sz w:val="24"/>
-          <w:szCs w:val="24"/>
-        </w:rPr>
-        <w:t xml:space="preserve"> </w:t>
-      </w:r>
-      <w:r>
-        <w:rPr>
-          <w:rFonts w:ascii="Arial" w:hAnsi="Arial" w:cs="Arial"/>
-          <w:sz w:val="24"/>
-          <w:szCs w:val="24"/>
-        </w:rPr>
-        <w:t xml:space="preserve">seguida de um </w:t>
-      </w:r>
-      <w:r>
-        <w:rPr>
-          <w:rFonts w:ascii="Arial" w:hAnsi="Arial" w:cs="Arial"/>
-          <w:sz w:val="24"/>
-          <w:szCs w:val="24"/>
-        </w:rPr>
-        <w:lastRenderedPageBreak/>
-        <w:t xml:space="preserve">identificador qualquer, </w:t>
-      </w:r>
-      <w:r>
-        <w:rPr>
-          <w:rFonts w:ascii="Arial" w:hAnsi="Arial" w:cs="Arial"/>
-          <w:sz w:val="24"/>
-          <w:szCs w:val="24"/>
-        </w:rPr>
-        <w:t>dois pontos</w:t>
-      </w:r>
-      <w:r>
-        <w:rPr>
-          <w:rFonts w:ascii="Arial" w:hAnsi="Arial" w:cs="Arial"/>
-          <w:sz w:val="24"/>
-          <w:szCs w:val="24"/>
-        </w:rPr>
-        <w:t xml:space="preserve">, um segundo </w:t>
-      </w:r>
-      <w:proofErr w:type="spellStart"/>
-      <w:r>
-        <w:rPr>
-          <w:rFonts w:ascii="Arial" w:hAnsi="Arial" w:cs="Arial"/>
-          <w:sz w:val="24"/>
-          <w:szCs w:val="24"/>
-        </w:rPr>
-        <w:t>indentificador</w:t>
-      </w:r>
-      <w:proofErr w:type="spellEnd"/>
-      <w:r>
-        <w:rPr>
-          <w:rFonts w:ascii="Arial" w:hAnsi="Arial" w:cs="Arial"/>
-          <w:sz w:val="24"/>
-          <w:szCs w:val="24"/>
-        </w:rPr>
-        <w:t xml:space="preserve"> e um ponto e vírgula, gerando </w:t>
-      </w:r>
-      <w:r>
-        <w:rPr>
-          <w:rFonts w:ascii="Arial" w:hAnsi="Arial" w:cs="Arial"/>
-          <w:sz w:val="24"/>
-          <w:szCs w:val="24"/>
-        </w:rPr>
-        <w:t>a saída em Java</w:t>
-      </w:r>
-      <w:r>
-        <w:rPr>
-          <w:rFonts w:ascii="Arial" w:hAnsi="Arial" w:cs="Arial"/>
-          <w:sz w:val="24"/>
-          <w:szCs w:val="24"/>
-        </w:rPr>
-        <w:t xml:space="preserve"> </w:t>
-      </w:r>
-      <w:r>
-        <w:rPr>
-          <w:rFonts w:ascii="Arial" w:hAnsi="Arial" w:cs="Arial"/>
-          <w:sz w:val="24"/>
-          <w:szCs w:val="24"/>
-        </w:rPr>
-        <w:t>“</w:t>
-      </w:r>
-      <w:r>
-        <w:rPr>
-          <w:rFonts w:ascii="Arial" w:hAnsi="Arial" w:cs="Arial"/>
-          <w:i/>
-          <w:sz w:val="24"/>
-          <w:szCs w:val="24"/>
-        </w:rPr>
-        <w:t>String x;</w:t>
-      </w:r>
-      <w:r>
-        <w:rPr>
-          <w:rFonts w:ascii="Arial" w:hAnsi="Arial" w:cs="Arial"/>
-          <w:sz w:val="24"/>
-          <w:szCs w:val="24"/>
-        </w:rPr>
-        <w:t xml:space="preserve">”. Em blocos entre colchetes é possível escrever qualquer código em C, portanto poderíamos, por exemplo, fazer a verificação de que se </w:t>
-      </w:r>
-      <w:r>
-        <w:rPr>
-          <w:rFonts w:ascii="Arial" w:hAnsi="Arial" w:cs="Arial"/>
-          <w:i/>
-          <w:sz w:val="24"/>
-          <w:szCs w:val="24"/>
-        </w:rPr>
-        <w:t>String</w:t>
-      </w:r>
-      <w:r>
-        <w:rPr>
-          <w:rFonts w:ascii="Arial" w:hAnsi="Arial" w:cs="Arial"/>
-          <w:sz w:val="24"/>
-          <w:szCs w:val="24"/>
-        </w:rPr>
-        <w:t xml:space="preserve"> é um tipo suportado </w:t>
-      </w:r>
-      <w:r>
-        <w:rPr>
-          <w:rFonts w:ascii="Arial" w:hAnsi="Arial" w:cs="Arial"/>
-          <w:sz w:val="24"/>
-          <w:szCs w:val="24"/>
-        </w:rPr>
-        <w:t>para a</w:t>
-      </w:r>
-      <w:r>
-        <w:rPr>
-          <w:rFonts w:ascii="Arial" w:hAnsi="Arial" w:cs="Arial"/>
-          <w:sz w:val="24"/>
-          <w:szCs w:val="24"/>
-        </w:rPr>
-        <w:t xml:space="preserve"> estrutura.  </w:t>
-      </w:r>
-    </w:p>
-    <w:p>
-      <w:pPr>
-        <w:spacing w:line="360" w:lineRule="auto"/>
-        <w:ind w:firstLine="405"/>
-        <w:rPr>
-          <w:rFonts w:ascii="Arial" w:hAnsi="Arial" w:cs="Arial"/>
-          <w:sz w:val="24"/>
-          <w:szCs w:val="24"/>
-        </w:rPr>
-      </w:pPr>
-    </w:p>
-    <w:p>
-      <w:pPr>
-        <w:spacing w:line="360" w:lineRule="auto"/>
-        <w:ind w:firstLine="405"/>
-        <w:rPr>
-          <w:rFonts w:ascii="Arial" w:hAnsi="Arial" w:cs="Arial"/>
           <w:b/>
           <w:sz w:val="24"/>
           <w:szCs w:val="24"/>
@@ -3855,7 +3900,7 @@
     </w:p>
     <w:p>
       <w:pPr>
-        <w:pStyle w:val="PargrafodaLista"/>
+        <w:pStyle w:val="ListParagraph"/>
         <w:numPr>
           <w:ilvl w:val="1"/>
           <w:numId w:val="5"/>
@@ -3912,7 +3957,6 @@
         </w:rPr>
         <w:t xml:space="preserve"> ou </w:t>
       </w:r>
-      <w:proofErr w:type="spellStart"/>
       <w:r>
         <w:rPr>
           <w:rFonts w:ascii="Arial" w:hAnsi="Arial" w:cs="Arial"/>
@@ -3922,7 +3966,6 @@
         </w:rPr>
         <w:t>tokens</w:t>
       </w:r>
-      <w:proofErr w:type="spellEnd"/>
       <w:r>
         <w:rPr>
           <w:rFonts w:ascii="Arial" w:hAnsi="Arial" w:cs="Arial"/>
@@ -4036,7 +4079,16 @@
           <w:sz w:val="24"/>
           <w:szCs w:val="24"/>
         </w:rPr>
-        <w:t xml:space="preserve"> que o analisador vai utilizar como entradas para o autômato. Se o analisador terminar de consumir os símbolos em um estado final, a entrada é dado como válida, se acabar em um estado não final ou não houver estado para o qual possa ir, a entrada é considerada inválida para a gramática. </w:t>
+        <w:t xml:space="preserve"> que o analisador vai utilizar como entradas para o autômato. Se o analisador terminar de consumir os símbolos em um estado final, a entrada é dado como válida, se </w:t>
+      </w:r>
+      <w:r>
+        <w:rPr>
+          <w:rFonts w:ascii="Arial" w:hAnsi="Arial" w:cs="Arial"/>
+          <w:sz w:val="24"/>
+          <w:szCs w:val="24"/>
+        </w:rPr>
+        <w:lastRenderedPageBreak/>
+        <w:t xml:space="preserve">acabar em um estado não final ou não houver estado para o qual possa ir, a entrada é considerada inválida para a gramática. </w:t>
       </w:r>
     </w:p>
     <w:p>
@@ -4317,24 +4369,356 @@
           <w:sz w:val="24"/>
           <w:szCs w:val="24"/>
         </w:rPr>
+        <w:t>em qualquer ordem. Já a linha 9</w:t>
+      </w:r>
+      <w:r>
+        <w:rPr>
+          <w:rFonts w:ascii="Arial" w:hAnsi="Arial" w:cs="Arial"/>
+          <w:sz w:val="24"/>
+          <w:szCs w:val="24"/>
+        </w:rPr>
+        <w:t xml:space="preserve"> reconhece quando a expressão previamente declarada é reconhecida e execute um código qualquer, nesse caso só imprime um texto no terminal.</w:t>
+      </w:r>
+      <w:r>
+        <w:rPr>
+          <w:rFonts w:ascii="Arial" w:hAnsi="Arial" w:cs="Arial"/>
+          <w:sz w:val="24"/>
+          <w:szCs w:val="24"/>
+        </w:rPr>
+        <w:t xml:space="preserve"> </w:t>
+      </w:r>
+    </w:p>
+    <w:p>
+      <w:pPr>
+        <w:spacing w:line="360" w:lineRule="auto"/>
+        <w:ind w:firstLine="708"/>
+        <w:rPr>
+          <w:rFonts w:ascii="Arial" w:hAnsi="Arial" w:cs="Arial"/>
+          <w:sz w:val="24"/>
+          <w:szCs w:val="24"/>
+        </w:rPr>
+      </w:pPr>
+      <w:r>
+        <w:rPr>
+          <w:rFonts w:ascii="Arial" w:hAnsi="Arial" w:cs="Arial"/>
+          <w:b/>
+          <w:sz w:val="24"/>
+          <w:szCs w:val="24"/>
+        </w:rPr>
+        <w:t>FAZER IMAGEM</w:t>
+      </w:r>
+      <w:r>
+        <w:rPr>
+          <w:rFonts w:ascii="Arial" w:hAnsi="Arial" w:cs="Arial"/>
+          <w:b/>
+          <w:sz w:val="24"/>
+          <w:szCs w:val="24"/>
+        </w:rPr>
+        <w:t xml:space="preserve"> (ou talvez código mesmo)</w:t>
+      </w:r>
+      <w:r>
+        <w:rPr>
+          <w:rFonts w:ascii="Arial" w:hAnsi="Arial" w:cs="Arial"/>
+          <w:b/>
+          <w:sz w:val="24"/>
+          <w:szCs w:val="24"/>
+        </w:rPr>
+        <w:t xml:space="preserve"> COM O CODIGO ABAIXO:</w:t>
+      </w:r>
+    </w:p>
+    <w:p>
+      <w:pPr>
+        <w:spacing w:line="360" w:lineRule="auto"/>
+        <w:ind w:firstLine="708"/>
+        <w:rPr>
+          <w:rFonts w:ascii="Arial" w:hAnsi="Arial" w:cs="Arial"/>
+          <w:sz w:val="24"/>
+          <w:szCs w:val="24"/>
+        </w:rPr>
+      </w:pPr>
+      <w:r>
+        <w:rPr>
+          <w:rFonts w:ascii="Arial" w:hAnsi="Arial" w:cs="Arial"/>
+          <w:sz w:val="24"/>
+          <w:szCs w:val="24"/>
+        </w:rPr>
+        <w:t>ident [a-zA-Z][a-zA-Z1-9_]*</w:t>
+      </w:r>
+    </w:p>
+    <w:p>
+      <w:pPr>
+        <w:spacing w:line="360" w:lineRule="auto"/>
+        <w:ind w:firstLine="708"/>
+        <w:rPr>
+          <w:rFonts w:ascii="Arial" w:hAnsi="Arial" w:cs="Arial"/>
+          <w:sz w:val="24"/>
+          <w:szCs w:val="24"/>
+        </w:rPr>
+      </w:pPr>
+    </w:p>
+    <w:p>
+      <w:pPr>
+        <w:spacing w:line="360" w:lineRule="auto"/>
+        <w:ind w:firstLine="708"/>
+        <w:rPr>
+          <w:rFonts w:ascii="Arial" w:hAnsi="Arial" w:cs="Arial"/>
+          <w:sz w:val="24"/>
+          <w:szCs w:val="24"/>
+        </w:rPr>
+      </w:pPr>
+      <w:r>
+        <w:rPr>
+          <w:rFonts w:ascii="Arial" w:hAnsi="Arial" w:cs="Arial"/>
+          <w:sz w:val="24"/>
+          <w:szCs w:val="24"/>
+        </w:rPr>
+        <w:t xml:space="preserve">{ident} { printf(“encontrei um identificador válido!” </w:t>
+      </w:r>
+      <w:r>
+        <w:rPr>
+          <w:rFonts w:ascii="Arial" w:hAnsi="Arial" w:cs="Arial"/>
+          <w:sz w:val="24"/>
+          <w:szCs w:val="24"/>
+        </w:rPr>
+        <w:t xml:space="preserve">) </w:t>
+      </w:r>
+      <w:r>
+        <w:rPr>
+          <w:rFonts w:ascii="Arial" w:hAnsi="Arial" w:cs="Arial"/>
+          <w:sz w:val="24"/>
+          <w:szCs w:val="24"/>
+        </w:rPr>
+        <w:t>}</w:t>
+      </w:r>
+    </w:p>
+    <w:p>
+      <w:pPr>
+        <w:spacing w:line="360" w:lineRule="auto"/>
+        <w:ind w:firstLine="708"/>
+        <w:rPr>
+          <w:rFonts w:ascii="Arial" w:hAnsi="Arial" w:cs="Arial"/>
+          <w:sz w:val="24"/>
+          <w:szCs w:val="24"/>
+        </w:rPr>
+      </w:pPr>
+    </w:p>
+    <w:p>
+      <w:pPr>
+        <w:spacing w:line="360" w:lineRule="auto"/>
+        <w:ind w:firstLine="708"/>
+        <w:rPr>
+          <w:rFonts w:ascii="Arial" w:hAnsi="Arial" w:cs="Arial"/>
+          <w:sz w:val="24"/>
+          <w:szCs w:val="24"/>
+        </w:rPr>
+      </w:pPr>
+      <w:r>
+        <w:rPr>
+          <w:rFonts w:ascii="Arial" w:hAnsi="Arial" w:cs="Arial"/>
+          <w:sz w:val="24"/>
+          <w:szCs w:val="24"/>
+        </w:rPr>
+        <w:t xml:space="preserve">Como o Lex </w:t>
+      </w:r>
+      <w:r>
+        <w:rPr>
+          <w:rFonts w:ascii="Arial" w:hAnsi="Arial" w:cs="Arial"/>
+          <w:sz w:val="24"/>
+          <w:szCs w:val="24"/>
+        </w:rPr>
+        <w:t xml:space="preserve">só consegue trabalhar com máquinas de estado finito e o YACC não consegue ler simples entradas de dados, trabalhando apenas com uma séria de </w:t>
+      </w:r>
+      <w:r>
+        <w:rPr>
+          <w:rFonts w:ascii="Arial" w:hAnsi="Arial" w:cs="Arial"/>
+          <w:i/>
+          <w:sz w:val="24"/>
+          <w:szCs w:val="24"/>
+        </w:rPr>
+        <w:t>tokens</w:t>
+      </w:r>
+      <w:r>
+        <w:rPr>
+          <w:rFonts w:ascii="Arial" w:hAnsi="Arial" w:cs="Arial"/>
+          <w:i/>
+          <w:sz w:val="24"/>
+          <w:szCs w:val="24"/>
+        </w:rPr>
+        <w:t xml:space="preserve">, </w:t>
+      </w:r>
+      <w:r>
+        <w:rPr>
+          <w:rFonts w:ascii="Arial" w:hAnsi="Arial" w:cs="Arial"/>
+          <w:sz w:val="24"/>
+          <w:szCs w:val="24"/>
+        </w:rPr>
+        <w:t>as duas ferramentas são utilizada</w:t>
+      </w:r>
+      <w:r>
+        <w:rPr>
+          <w:rFonts w:ascii="Arial" w:hAnsi="Arial" w:cs="Arial"/>
+          <w:sz w:val="24"/>
+          <w:szCs w:val="24"/>
+        </w:rPr>
+        <w:t>s em conjunto</w:t>
+      </w:r>
+      <w:r>
+        <w:rPr>
+          <w:rFonts w:ascii="Arial" w:hAnsi="Arial" w:cs="Arial"/>
+          <w:sz w:val="24"/>
+          <w:szCs w:val="24"/>
+        </w:rPr>
+        <w:t>, de</w:t>
+      </w:r>
+      <w:r>
+        <w:rPr>
+          <w:rFonts w:ascii="Arial" w:hAnsi="Arial" w:cs="Arial"/>
+          <w:sz w:val="24"/>
+          <w:szCs w:val="24"/>
+        </w:rPr>
+        <w:t xml:space="preserve"> forma que o Lex serve como um p</w:t>
+      </w:r>
+      <w:r>
+        <w:rPr>
+          <w:rFonts w:ascii="Arial" w:hAnsi="Arial" w:cs="Arial"/>
+          <w:sz w:val="24"/>
+          <w:szCs w:val="24"/>
+        </w:rPr>
+        <w:t>ré-processador</w:t>
+      </w:r>
+      <w:r>
+        <w:rPr>
+          <w:rFonts w:ascii="Arial" w:hAnsi="Arial" w:cs="Arial"/>
+          <w:sz w:val="24"/>
+          <w:szCs w:val="24"/>
+        </w:rPr>
+        <w:t xml:space="preserve"> </w:t>
+      </w:r>
+      <w:r>
+        <w:rPr>
+          <w:rFonts w:ascii="Arial" w:hAnsi="Arial" w:cs="Arial"/>
+          <w:sz w:val="24"/>
+          <w:szCs w:val="24"/>
+        </w:rPr>
+        <w:t>para o</w:t>
+      </w:r>
+      <w:r>
+        <w:rPr>
+          <w:rFonts w:ascii="Arial" w:hAnsi="Arial" w:cs="Arial"/>
+          <w:sz w:val="24"/>
+          <w:szCs w:val="24"/>
+        </w:rPr>
+        <w:t xml:space="preserve"> YACC</w:t>
+      </w:r>
+      <w:r>
+        <w:rPr>
+          <w:rFonts w:ascii="Arial" w:hAnsi="Arial" w:cs="Arial"/>
+          <w:sz w:val="24"/>
+          <w:szCs w:val="24"/>
+        </w:rPr>
+        <w:t>,</w:t>
+      </w:r>
+      <w:r>
+        <w:rPr>
+          <w:rFonts w:ascii="Arial" w:hAnsi="Arial" w:cs="Arial"/>
+          <w:sz w:val="24"/>
+          <w:szCs w:val="24"/>
+        </w:rPr>
+        <w:t xml:space="preserve"> gerando os </w:t>
+      </w:r>
+      <w:r>
+        <w:rPr>
+          <w:rFonts w:ascii="Arial" w:hAnsi="Arial" w:cs="Arial"/>
+          <w:i/>
+          <w:sz w:val="24"/>
+          <w:szCs w:val="24"/>
+        </w:rPr>
+        <w:t xml:space="preserve">tokens </w:t>
+      </w:r>
+      <w:r>
+        <w:rPr>
+          <w:rFonts w:ascii="Arial" w:hAnsi="Arial" w:cs="Arial"/>
+          <w:sz w:val="24"/>
+          <w:szCs w:val="24"/>
+        </w:rPr>
+        <w:t xml:space="preserve">que ele necessita. A figura 3 e 4 explicam essa relação. O Lex recebe a entrada de dados e as expressões regulares, gerando a rotina chamada </w:t>
+      </w:r>
+      <w:r>
+        <w:rPr>
+          <w:rFonts w:ascii="Arial" w:hAnsi="Arial" w:cs="Arial"/>
+          <w:i/>
+          <w:sz w:val="24"/>
+          <w:szCs w:val="24"/>
+        </w:rPr>
+        <w:t>yylex</w:t>
+      </w:r>
+      <w:r>
+        <w:rPr>
+          <w:rFonts w:ascii="Arial" w:hAnsi="Arial" w:cs="Arial"/>
+          <w:i/>
+          <w:sz w:val="24"/>
+          <w:szCs w:val="24"/>
+        </w:rPr>
+        <w:t xml:space="preserve">, </w:t>
+      </w:r>
+      <w:r>
+        <w:rPr>
+          <w:rFonts w:ascii="Arial" w:hAnsi="Arial" w:cs="Arial"/>
+          <w:sz w:val="24"/>
+          <w:szCs w:val="24"/>
+        </w:rPr>
+        <w:t>a saída gerada serve como entrada para a roti</w:t>
+      </w:r>
+      <w:r>
+        <w:rPr>
+          <w:rFonts w:ascii="Arial" w:hAnsi="Arial" w:cs="Arial"/>
+          <w:sz w:val="24"/>
+          <w:szCs w:val="24"/>
+        </w:rPr>
+        <w:t xml:space="preserve">na </w:t>
+      </w:r>
+      <w:r>
+        <w:rPr>
+          <w:rFonts w:ascii="Arial" w:hAnsi="Arial" w:cs="Arial"/>
+          <w:i/>
+          <w:sz w:val="24"/>
+          <w:szCs w:val="24"/>
+        </w:rPr>
+        <w:t xml:space="preserve">yyparse </w:t>
+      </w:r>
+      <w:r>
+        <w:rPr>
+          <w:rFonts w:ascii="Arial" w:hAnsi="Arial" w:cs="Arial"/>
+          <w:sz w:val="24"/>
+          <w:szCs w:val="24"/>
+        </w:rPr>
+        <w:t xml:space="preserve">criada pelo YACC usando as regras gramaticais. Portanto, cada vez que o YACC precisa de um </w:t>
+      </w:r>
+      <w:r>
+        <w:rPr>
+          <w:rFonts w:ascii="Arial" w:hAnsi="Arial" w:cs="Arial"/>
+          <w:sz w:val="24"/>
+          <w:szCs w:val="24"/>
+        </w:rPr>
         <w:lastRenderedPageBreak/>
-        <w:t>em qualquer ordem. Já a linha 9</w:t>
-      </w:r>
-      <w:r>
-        <w:rPr>
-          <w:rFonts w:ascii="Arial" w:hAnsi="Arial" w:cs="Arial"/>
-          <w:sz w:val="24"/>
-          <w:szCs w:val="24"/>
-        </w:rPr>
-        <w:t xml:space="preserve"> reconhece quando a expressão previamente declarada é reconhecida e execute um código qualquer, nesse caso só imprime um texto no terminal.</w:t>
-      </w:r>
-      <w:r>
-        <w:rPr>
-          <w:rFonts w:ascii="Arial" w:hAnsi="Arial" w:cs="Arial"/>
-          <w:sz w:val="24"/>
-          <w:szCs w:val="24"/>
-        </w:rPr>
-        <w:t xml:space="preserve"> </w:t>
+        <w:t xml:space="preserve">novo </w:t>
+      </w:r>
+      <w:r>
+        <w:rPr>
+          <w:rFonts w:ascii="Arial" w:hAnsi="Arial" w:cs="Arial"/>
+          <w:i/>
+          <w:sz w:val="24"/>
+          <w:szCs w:val="24"/>
+        </w:rPr>
+        <w:t>token</w:t>
+      </w:r>
+      <w:r>
+        <w:rPr>
+          <w:rFonts w:ascii="Arial" w:hAnsi="Arial" w:cs="Arial"/>
+          <w:sz w:val="24"/>
+          <w:szCs w:val="24"/>
+        </w:rPr>
+        <w:t xml:space="preserve"> ele invoca o Lex, que processa os dados de entrada e retorna a primeira expressão identificada.</w:t>
       </w:r>
     </w:p>
     <w:p>
@@ -4347,33 +4731,6 @@
           <w:szCs w:val="24"/>
         </w:rPr>
       </w:pPr>
-      <w:r>
-        <w:rPr>
-          <w:rFonts w:ascii="Arial" w:hAnsi="Arial" w:cs="Arial"/>
-          <w:b/>
-          <w:sz w:val="24"/>
-          <w:szCs w:val="24"/>
-        </w:rPr>
-        <w:t>FAZER IMAGEM</w:t>
-      </w:r>
-      <w:r>
-        <w:rPr>
-          <w:rFonts w:ascii="Arial" w:hAnsi="Arial" w:cs="Arial"/>
-          <w:b/>
-          <w:sz w:val="24"/>
-          <w:szCs w:val="24"/>
-        </w:rPr>
-        <w:t xml:space="preserve"> (ou talvez código mesmo)</w:t>
-      </w:r>
-      <w:r>
-        <w:rPr>
-          <w:rFonts w:ascii="Arial" w:hAnsi="Arial" w:cs="Arial"/>
-          <w:b/>
-          <w:sz w:val="24"/>
-          <w:szCs w:val="24"/>
-        </w:rPr>
-        <w:t xml:space="preserve"> COM O CODIGO ABAIXO:</w:t>
-      </w:r>
     </w:p>
     <w:p>
       <w:pPr>
@@ -4385,14 +4742,6 @@
           <w:szCs w:val="24"/>
         </w:rPr>
       </w:pPr>
-      <w:r>
-        <w:rPr>
-          <w:rFonts w:ascii="Arial" w:hAnsi="Arial" w:cs="Arial"/>
-          <w:sz w:val="24"/>
-          <w:szCs w:val="24"/>
-        </w:rPr>
-        <w:t>ident [a-zA-Z][a-zA-Z1-9_]*</w:t>
-      </w:r>
     </w:p>
     <w:p>
       <w:pPr>
@@ -4407,327 +4756,7 @@
     </w:p>
     <w:p>
       <w:pPr>
-        <w:spacing w:line="360" w:lineRule="auto"/>
-        <w:ind w:firstLine="708"/>
-        <w:rPr>
-          <w:rFonts w:ascii="Arial" w:hAnsi="Arial" w:cs="Arial"/>
-          <w:sz w:val="24"/>
-          <w:szCs w:val="24"/>
-        </w:rPr>
-      </w:pPr>
-      <w:r>
-        <w:rPr>
-          <w:rFonts w:ascii="Arial" w:hAnsi="Arial" w:cs="Arial"/>
-          <w:sz w:val="24"/>
-          <w:szCs w:val="24"/>
-        </w:rPr>
-        <w:t xml:space="preserve">{ident} { printf(“encontrei um identificador válido!” </w:t>
-      </w:r>
-      <w:r>
-        <w:rPr>
-          <w:rFonts w:ascii="Arial" w:hAnsi="Arial" w:cs="Arial"/>
-          <w:sz w:val="24"/>
-          <w:szCs w:val="24"/>
-        </w:rPr>
-        <w:t xml:space="preserve">) </w:t>
-      </w:r>
-      <w:r>
-        <w:rPr>
-          <w:rFonts w:ascii="Arial" w:hAnsi="Arial" w:cs="Arial"/>
-          <w:sz w:val="24"/>
-          <w:szCs w:val="24"/>
-        </w:rPr>
-        <w:t>}</w:t>
-      </w:r>
-    </w:p>
-    <w:p>
-      <w:pPr>
-        <w:spacing w:line="360" w:lineRule="auto"/>
-        <w:ind w:firstLine="708"/>
-        <w:rPr>
-          <w:rFonts w:ascii="Arial" w:hAnsi="Arial" w:cs="Arial"/>
-          <w:sz w:val="24"/>
-          <w:szCs w:val="24"/>
-        </w:rPr>
-      </w:pPr>
-    </w:p>
-    <w:p>
-      <w:pPr>
-        <w:spacing w:line="360" w:lineRule="auto"/>
-        <w:ind w:firstLine="708"/>
-        <w:rPr>
-          <w:rFonts w:ascii="Arial" w:hAnsi="Arial" w:cs="Arial"/>
-          <w:sz w:val="24"/>
-          <w:szCs w:val="24"/>
-        </w:rPr>
-      </w:pPr>
-      <w:r>
-        <w:rPr>
-          <w:rFonts w:ascii="Arial" w:hAnsi="Arial" w:cs="Arial"/>
-          <w:sz w:val="24"/>
-          <w:szCs w:val="24"/>
-        </w:rPr>
-        <w:t xml:space="preserve">Como o Lex </w:t>
-      </w:r>
-      <w:r>
-        <w:rPr>
-          <w:rFonts w:ascii="Arial" w:hAnsi="Arial" w:cs="Arial"/>
-          <w:sz w:val="24"/>
-          <w:szCs w:val="24"/>
-        </w:rPr>
-        <w:t xml:space="preserve">só consegue trabalhar com máquinas de estado finito e o YACC não consegue ler simples entradas de dados, trabalhando apenas com uma séria de </w:t>
-      </w:r>
-      <w:proofErr w:type="spellStart"/>
-      <w:r>
-        <w:rPr>
-          <w:rFonts w:ascii="Arial" w:hAnsi="Arial" w:cs="Arial"/>
-          <w:i/>
-          <w:sz w:val="24"/>
-          <w:szCs w:val="24"/>
-        </w:rPr>
-        <w:t>tokens</w:t>
-      </w:r>
-      <w:proofErr w:type="spellEnd"/>
-      <w:r>
-        <w:rPr>
-          <w:rFonts w:ascii="Arial" w:hAnsi="Arial" w:cs="Arial"/>
-          <w:i/>
-          <w:sz w:val="24"/>
-          <w:szCs w:val="24"/>
-        </w:rPr>
-        <w:t xml:space="preserve">, </w:t>
-      </w:r>
-      <w:r>
-        <w:rPr>
-          <w:rFonts w:ascii="Arial" w:hAnsi="Arial" w:cs="Arial"/>
-          <w:sz w:val="24"/>
-          <w:szCs w:val="24"/>
-        </w:rPr>
-        <w:t>as duas ferramentas são utilizada</w:t>
-      </w:r>
-      <w:r>
-        <w:rPr>
-          <w:rFonts w:ascii="Arial" w:hAnsi="Arial" w:cs="Arial"/>
-          <w:sz w:val="24"/>
-          <w:szCs w:val="24"/>
-        </w:rPr>
-        <w:t>s em conjunto</w:t>
-      </w:r>
-      <w:r>
-        <w:rPr>
-          <w:rFonts w:ascii="Arial" w:hAnsi="Arial" w:cs="Arial"/>
-          <w:sz w:val="24"/>
-          <w:szCs w:val="24"/>
-        </w:rPr>
-        <w:t>, de</w:t>
-      </w:r>
-      <w:r>
-        <w:rPr>
-          <w:rFonts w:ascii="Arial" w:hAnsi="Arial" w:cs="Arial"/>
-          <w:sz w:val="24"/>
-          <w:szCs w:val="24"/>
-        </w:rPr>
-        <w:t xml:space="preserve"> forma que o Lex serve como um </w:t>
-      </w:r>
-      <w:proofErr w:type="spellStart"/>
-      <w:r>
-        <w:rPr>
-          <w:rFonts w:ascii="Arial" w:hAnsi="Arial" w:cs="Arial"/>
-          <w:sz w:val="24"/>
-          <w:szCs w:val="24"/>
-        </w:rPr>
-        <w:t>p</w:t>
-      </w:r>
-      <w:r>
-        <w:rPr>
-          <w:rFonts w:ascii="Arial" w:hAnsi="Arial" w:cs="Arial"/>
-          <w:sz w:val="24"/>
-          <w:szCs w:val="24"/>
-        </w:rPr>
-        <w:t>ré</w:t>
-      </w:r>
-      <w:proofErr w:type="spellEnd"/>
-      <w:r>
-        <w:rPr>
-          <w:rFonts w:ascii="Arial" w:hAnsi="Arial" w:cs="Arial"/>
-          <w:sz w:val="24"/>
-          <w:szCs w:val="24"/>
-        </w:rPr>
-        <w:t>-processador</w:t>
-      </w:r>
-      <w:r>
-        <w:rPr>
-          <w:rFonts w:ascii="Arial" w:hAnsi="Arial" w:cs="Arial"/>
-          <w:sz w:val="24"/>
-          <w:szCs w:val="24"/>
-        </w:rPr>
-        <w:t xml:space="preserve"> </w:t>
-      </w:r>
-      <w:r>
-        <w:rPr>
-          <w:rFonts w:ascii="Arial" w:hAnsi="Arial" w:cs="Arial"/>
-          <w:sz w:val="24"/>
-          <w:szCs w:val="24"/>
-        </w:rPr>
-        <w:t>para o</w:t>
-      </w:r>
-      <w:r>
-        <w:rPr>
-          <w:rFonts w:ascii="Arial" w:hAnsi="Arial" w:cs="Arial"/>
-          <w:sz w:val="24"/>
-          <w:szCs w:val="24"/>
-        </w:rPr>
-        <w:t xml:space="preserve"> YACC</w:t>
-      </w:r>
-      <w:r>
-        <w:rPr>
-          <w:rFonts w:ascii="Arial" w:hAnsi="Arial" w:cs="Arial"/>
-          <w:sz w:val="24"/>
-          <w:szCs w:val="24"/>
-        </w:rPr>
-        <w:t>,</w:t>
-      </w:r>
-      <w:r>
-        <w:rPr>
-          <w:rFonts w:ascii="Arial" w:hAnsi="Arial" w:cs="Arial"/>
-          <w:sz w:val="24"/>
-          <w:szCs w:val="24"/>
-        </w:rPr>
-        <w:t xml:space="preserve"> gerando os </w:t>
-      </w:r>
-      <w:proofErr w:type="spellStart"/>
-      <w:r>
-        <w:rPr>
-          <w:rFonts w:ascii="Arial" w:hAnsi="Arial" w:cs="Arial"/>
-          <w:i/>
-          <w:sz w:val="24"/>
-          <w:szCs w:val="24"/>
-        </w:rPr>
-        <w:t>tokens</w:t>
-      </w:r>
-      <w:proofErr w:type="spellEnd"/>
-      <w:r>
-        <w:rPr>
-          <w:rFonts w:ascii="Arial" w:hAnsi="Arial" w:cs="Arial"/>
-          <w:i/>
-          <w:sz w:val="24"/>
-          <w:szCs w:val="24"/>
-        </w:rPr>
-        <w:t xml:space="preserve"> </w:t>
-      </w:r>
-      <w:r>
-        <w:rPr>
-          <w:rFonts w:ascii="Arial" w:hAnsi="Arial" w:cs="Arial"/>
-          <w:sz w:val="24"/>
-          <w:szCs w:val="24"/>
-        </w:rPr>
-        <w:t xml:space="preserve">que ele necessita. A figura 3 e 4 explicam essa relação. O Lex recebe a entrada de dados e as expressões regulares, gerando a rotina chamada </w:t>
-      </w:r>
-      <w:r>
-        <w:rPr>
-          <w:rFonts w:ascii="Arial" w:hAnsi="Arial" w:cs="Arial"/>
-          <w:i/>
-          <w:sz w:val="24"/>
-          <w:szCs w:val="24"/>
-        </w:rPr>
-        <w:t>yylex</w:t>
-      </w:r>
-      <w:r>
-        <w:rPr>
-          <w:rFonts w:ascii="Arial" w:hAnsi="Arial" w:cs="Arial"/>
-          <w:i/>
-          <w:sz w:val="24"/>
-          <w:szCs w:val="24"/>
-        </w:rPr>
-        <w:t xml:space="preserve">, </w:t>
-      </w:r>
-      <w:r>
-        <w:rPr>
-          <w:rFonts w:ascii="Arial" w:hAnsi="Arial" w:cs="Arial"/>
-          <w:sz w:val="24"/>
-          <w:szCs w:val="24"/>
-        </w:rPr>
-        <w:t>a saída gerada serve como entrada para a roti</w:t>
-      </w:r>
-      <w:r>
-        <w:rPr>
-          <w:rFonts w:ascii="Arial" w:hAnsi="Arial" w:cs="Arial"/>
-          <w:sz w:val="24"/>
-          <w:szCs w:val="24"/>
-        </w:rPr>
-        <w:t xml:space="preserve">na </w:t>
-      </w:r>
-      <w:r>
-        <w:rPr>
-          <w:rFonts w:ascii="Arial" w:hAnsi="Arial" w:cs="Arial"/>
-          <w:i/>
-          <w:sz w:val="24"/>
-          <w:szCs w:val="24"/>
-        </w:rPr>
-        <w:t xml:space="preserve">yyparse </w:t>
-      </w:r>
-      <w:r>
-        <w:rPr>
-          <w:rFonts w:ascii="Arial" w:hAnsi="Arial" w:cs="Arial"/>
-          <w:sz w:val="24"/>
-          <w:szCs w:val="24"/>
-        </w:rPr>
-        <w:t xml:space="preserve">criada pelo YACC usando as regras gramaticais. Portanto, cada vez que o YACC precisa de um novo </w:t>
-      </w:r>
-      <w:r>
-        <w:rPr>
-          <w:rFonts w:ascii="Arial" w:hAnsi="Arial" w:cs="Arial"/>
-          <w:i/>
-          <w:sz w:val="24"/>
-          <w:szCs w:val="24"/>
-        </w:rPr>
-        <w:t>token</w:t>
-      </w:r>
-      <w:r>
-        <w:rPr>
-          <w:rFonts w:ascii="Arial" w:hAnsi="Arial" w:cs="Arial"/>
-          <w:sz w:val="24"/>
-          <w:szCs w:val="24"/>
-        </w:rPr>
-        <w:t xml:space="preserve"> ele invoca o Lex, que processa os dados de entrada e retorna a primeira expressão identificada.</w:t>
-      </w:r>
-    </w:p>
-    <w:p>
-      <w:pPr>
-        <w:spacing w:line="360" w:lineRule="auto"/>
-        <w:ind w:firstLine="708"/>
-        <w:rPr>
-          <w:rFonts w:ascii="Arial" w:hAnsi="Arial" w:cs="Arial"/>
-          <w:sz w:val="24"/>
-          <w:szCs w:val="24"/>
-        </w:rPr>
-      </w:pPr>
-    </w:p>
-    <w:p>
-      <w:pPr>
-        <w:spacing w:line="360" w:lineRule="auto"/>
-        <w:ind w:firstLine="708"/>
-        <w:rPr>
-          <w:rFonts w:ascii="Arial" w:hAnsi="Arial" w:cs="Arial"/>
-          <w:sz w:val="24"/>
-          <w:szCs w:val="24"/>
-        </w:rPr>
-      </w:pPr>
-    </w:p>
-    <w:p>
-      <w:pPr>
-        <w:spacing w:line="360" w:lineRule="auto"/>
-        <w:ind w:firstLine="708"/>
-        <w:rPr>
-          <w:rFonts w:ascii="Arial" w:hAnsi="Arial" w:cs="Arial"/>
-          <w:sz w:val="24"/>
-          <w:szCs w:val="24"/>
-        </w:rPr>
-      </w:pPr>
-    </w:p>
-    <w:p>
-      <w:pPr>
-        <w:pStyle w:val="Pr-formataoHTML"/>
+        <w:pStyle w:val="HTMLPreformatted"/>
         <w:shd w:val="clear" w:color="auto" w:fill="FFFFFF"/>
         <w:rPr>
           <w:color w:val="000000"/>
@@ -4761,7 +4790,7 @@
     </w:p>
     <w:p>
       <w:pPr>
-        <w:pStyle w:val="Pr-formataoHTML"/>
+        <w:pStyle w:val="HTMLPreformatted"/>
         <w:shd w:val="clear" w:color="auto" w:fill="FFFFFF"/>
         <w:rPr>
           <w:color w:val="000000"/>
@@ -4776,7 +4805,7 @@
     </w:p>
     <w:p>
       <w:pPr>
-        <w:pStyle w:val="Pr-formataoHTML"/>
+        <w:pStyle w:val="HTMLPreformatted"/>
         <w:shd w:val="clear" w:color="auto" w:fill="FFFFFF"/>
         <w:rPr>
           <w:color w:val="000000"/>
@@ -4791,7 +4820,7 @@
     </w:p>
     <w:p>
       <w:pPr>
-        <w:pStyle w:val="Pr-formataoHTML"/>
+        <w:pStyle w:val="HTMLPreformatted"/>
         <w:shd w:val="clear" w:color="auto" w:fill="FFFFFF"/>
         <w:rPr>
           <w:color w:val="000000"/>
@@ -4800,7 +4829,7 @@
     </w:p>
     <w:p>
       <w:pPr>
-        <w:pStyle w:val="Pr-formataoHTML"/>
+        <w:pStyle w:val="HTMLPreformatted"/>
         <w:shd w:val="clear" w:color="auto" w:fill="FFFFFF"/>
         <w:rPr>
           <w:color w:val="000000"/>
@@ -4815,7 +4844,7 @@
     </w:p>
     <w:p>
       <w:pPr>
-        <w:pStyle w:val="Pr-formataoHTML"/>
+        <w:pStyle w:val="HTMLPreformatted"/>
         <w:shd w:val="clear" w:color="auto" w:fill="FFFFFF"/>
         <w:rPr>
           <w:color w:val="000000"/>
@@ -4830,7 +4859,7 @@
     </w:p>
     <w:p>
       <w:pPr>
-        <w:pStyle w:val="Pr-formataoHTML"/>
+        <w:pStyle w:val="HTMLPreformatted"/>
         <w:shd w:val="clear" w:color="auto" w:fill="FFFFFF"/>
         <w:rPr>
           <w:color w:val="000000"/>
@@ -5181,7 +5210,6 @@
           <w:szCs w:val="20"/>
           <w:lang w:val="en-US" w:eastAsia="pt-BR"/>
         </w:rPr>
-        <w:lastRenderedPageBreak/>
         <w:t xml:space="preserve">                      |   Lex   |    |  Yacc   |</w:t>
       </w:r>
     </w:p>
@@ -5559,7 +5587,6 @@
         </w:rPr>
         <w:t xml:space="preserve">uma aplicação que recebe um SQL </w:t>
       </w:r>
-      <w:proofErr w:type="spellStart"/>
       <w:r>
         <w:rPr>
           <w:rFonts w:ascii="Arial" w:hAnsi="Arial" w:cs="Arial"/>
@@ -5569,7 +5596,6 @@
         </w:rPr>
         <w:t>schema</w:t>
       </w:r>
-      <w:proofErr w:type="spellEnd"/>
       <w:r>
         <w:rPr>
           <w:rFonts w:ascii="Arial" w:hAnsi="Arial" w:cs="Arial"/>
@@ -5611,7 +5637,6 @@
         </w:rPr>
         <w:t xml:space="preserve"> o YACC e o Lex para traduzi-lo para um conjunto de comandos </w:t>
       </w:r>
-      <w:proofErr w:type="spellStart"/>
       <w:r>
         <w:rPr>
           <w:rFonts w:ascii="Arial" w:hAnsi="Arial" w:cs="Arial"/>
@@ -5619,17 +5644,7 @@
           <w:sz w:val="24"/>
           <w:szCs w:val="24"/>
         </w:rPr>
-        <w:t>Rails</w:t>
-      </w:r>
-      <w:proofErr w:type="spellEnd"/>
-      <w:r>
-        <w:rPr>
-          <w:rFonts w:ascii="Arial" w:hAnsi="Arial" w:cs="Arial"/>
-          <w:i/>
-          <w:sz w:val="24"/>
-          <w:szCs w:val="24"/>
-        </w:rPr>
-        <w:t xml:space="preserve">, </w:t>
+        <w:t xml:space="preserve">Rails, </w:t>
       </w:r>
       <w:r>
         <w:rPr>
@@ -5675,29 +5690,7 @@
           <w:szCs w:val="20"/>
           <w:shd w:val="clear" w:color="auto" w:fill="FFFFFF"/>
         </w:rPr>
-        <w:t>Capitulo 2:   Rails (generates</w:t>
-      </w:r>
-      <w:proofErr w:type="gramStart"/>
-      <w:r>
-        <w:rPr>
-          <w:rFonts w:ascii="Arial" w:hAnsi="Arial" w:cs="Arial"/>
-          <w:color w:val="222222"/>
-          <w:sz w:val="20"/>
-          <w:szCs w:val="20"/>
-          <w:shd w:val="clear" w:color="auto" w:fill="FFFFFF"/>
-        </w:rPr>
-        <w:t>),  SGBD</w:t>
-      </w:r>
-      <w:proofErr w:type="gramEnd"/>
-      <w:r>
-        <w:rPr>
-          <w:rFonts w:ascii="Arial" w:hAnsi="Arial" w:cs="Arial"/>
-          <w:color w:val="222222"/>
-          <w:sz w:val="20"/>
-          <w:szCs w:val="20"/>
-          <w:shd w:val="clear" w:color="auto" w:fill="FFFFFF"/>
-        </w:rPr>
-        <w:t>/SQL (sintaxe), Gramáticas / Parser, YACC (mais sintaxe).</w:t>
+        <w:t>Capitulo 2:   Rails (generates),  SGBD/SQL (sintaxe), Gramáticas / Parser, YACC (mais sintaxe).</w:t>
       </w:r>
       <w:r>
         <w:rPr>
@@ -5742,29 +5735,16 @@
           <w:szCs w:val="20"/>
           <w:shd w:val="clear" w:color="auto" w:fill="FFFFFF"/>
         </w:rPr>
-        <w:t>Faltou essa p</w:t>
-      </w:r>
-      <w:bookmarkStart w:id="0" w:name="_GoBack"/>
-      <w:bookmarkEnd w:id="0"/>
-      <w:r>
-        <w:rPr>
-          <w:rFonts w:ascii="Arial" w:hAnsi="Arial" w:cs="Arial"/>
-          <w:b/>
+        <w:t>Faltou essa parte de reescrever os objetivos, acho melhor escrever a introdução antes.</w:t>
+      </w:r>
+      <w:r>
+        <w:rPr>
+          <w:rFonts w:ascii="Arial" w:hAnsi="Arial" w:cs="Arial"/>
           <w:color w:val="222222"/>
           <w:sz w:val="20"/>
           <w:szCs w:val="20"/>
           <w:shd w:val="clear" w:color="auto" w:fill="FFFFFF"/>
         </w:rPr>
-        <w:t>arte de reescrever os objetivos, acho melhor escrever a introdução antes.</w:t>
-      </w:r>
-      <w:r>
-        <w:rPr>
-          <w:rFonts w:ascii="Arial" w:hAnsi="Arial" w:cs="Arial"/>
-          <w:color w:val="222222"/>
-          <w:sz w:val="20"/>
-          <w:szCs w:val="20"/>
-          <w:shd w:val="clear" w:color="auto" w:fill="FFFFFF"/>
-        </w:rPr>
         <w:br w:type="page"/>
       </w:r>
     </w:p>
@@ -5778,7 +5758,6 @@
           <w:szCs w:val="24"/>
         </w:rPr>
       </w:pPr>
-      <w:proofErr w:type="gramStart"/>
       <w:r>
         <w:rPr>
           <w:rFonts w:ascii="Arial" w:hAnsi="Arial" w:cs="Arial"/>
@@ -5787,17 +5766,7 @@
           <w:szCs w:val="24"/>
         </w:rPr>
         <w:lastRenderedPageBreak/>
-        <w:t>3  Proposta</w:t>
-      </w:r>
-      <w:proofErr w:type="gramEnd"/>
-      <w:r>
-        <w:rPr>
-          <w:rFonts w:ascii="Arial" w:hAnsi="Arial" w:cs="Arial"/>
-          <w:b/>
-          <w:sz w:val="24"/>
-          <w:szCs w:val="24"/>
-        </w:rPr>
-        <w:t xml:space="preserve"> do Trabalho</w:t>
+        <w:t>3  Proposta do Trabalho</w:t>
       </w:r>
     </w:p>
     <w:p>
@@ -5827,7 +5796,6 @@
         </w:rPr>
         <w:t xml:space="preserve">A implementação proposta nesse trabalho é da construção de uma fermenta que, a partir de uma entrada com tabelas em SQL, gere comandos </w:t>
       </w:r>
-      <w:proofErr w:type="spellStart"/>
       <w:r>
         <w:rPr>
           <w:rFonts w:ascii="Arial" w:hAnsi="Arial" w:cs="Arial"/>
@@ -5835,9 +5803,16 @@
           <w:sz w:val="24"/>
           <w:szCs w:val="24"/>
         </w:rPr>
-        <w:t>rails</w:t>
-      </w:r>
-      <w:proofErr w:type="spellEnd"/>
+        <w:t>rails generate</w:t>
+      </w:r>
+      <w:r>
+        <w:rPr>
+          <w:rFonts w:ascii="Arial" w:hAnsi="Arial" w:cs="Arial"/>
+          <w:sz w:val="24"/>
+          <w:szCs w:val="24"/>
+        </w:rPr>
+        <w:t xml:space="preserve"> para migrar um projeto legado para uma aplicação em </w:t>
+      </w:r>
       <w:r>
         <w:rPr>
           <w:rFonts w:ascii="Arial" w:hAnsi="Arial" w:cs="Arial"/>
@@ -5845,86 +5820,7 @@
           <w:sz w:val="24"/>
           <w:szCs w:val="24"/>
         </w:rPr>
-        <w:t xml:space="preserve"> </w:t>
-      </w:r>
-      <w:proofErr w:type="spellStart"/>
-      <w:r>
-        <w:rPr>
-          <w:rFonts w:ascii="Arial" w:hAnsi="Arial" w:cs="Arial"/>
-          <w:i/>
-          <w:sz w:val="24"/>
-          <w:szCs w:val="24"/>
-        </w:rPr>
-        <w:t>generate</w:t>
-      </w:r>
-      <w:proofErr w:type="spellEnd"/>
-      <w:r>
-        <w:rPr>
-          <w:rFonts w:ascii="Arial" w:hAnsi="Arial" w:cs="Arial"/>
-          <w:sz w:val="24"/>
-          <w:szCs w:val="24"/>
-        </w:rPr>
-        <w:t xml:space="preserve"> para migrar um projeto legado para uma aplicação em </w:t>
-      </w:r>
-      <w:proofErr w:type="spellStart"/>
-      <w:r>
-        <w:rPr>
-          <w:rFonts w:ascii="Arial" w:hAnsi="Arial" w:cs="Arial"/>
-          <w:i/>
-          <w:sz w:val="24"/>
-          <w:szCs w:val="24"/>
-        </w:rPr>
-        <w:t>Ruby</w:t>
-      </w:r>
-      <w:proofErr w:type="spellEnd"/>
-      <w:r>
-        <w:rPr>
-          <w:rFonts w:ascii="Arial" w:hAnsi="Arial" w:cs="Arial"/>
-          <w:i/>
-          <w:sz w:val="24"/>
-          <w:szCs w:val="24"/>
-        </w:rPr>
-        <w:t xml:space="preserve"> </w:t>
-      </w:r>
-      <w:proofErr w:type="spellStart"/>
-      <w:r>
-        <w:rPr>
-          <w:rFonts w:ascii="Arial" w:hAnsi="Arial" w:cs="Arial"/>
-          <w:i/>
-          <w:sz w:val="24"/>
-          <w:szCs w:val="24"/>
-        </w:rPr>
-        <w:t>on</w:t>
-      </w:r>
-      <w:proofErr w:type="spellEnd"/>
-      <w:r>
-        <w:rPr>
-          <w:rFonts w:ascii="Arial" w:hAnsi="Arial" w:cs="Arial"/>
-          <w:i/>
-          <w:sz w:val="24"/>
-          <w:szCs w:val="24"/>
-        </w:rPr>
-        <w:t xml:space="preserve"> </w:t>
-      </w:r>
-      <w:proofErr w:type="spellStart"/>
-      <w:r>
-        <w:rPr>
-          <w:rFonts w:ascii="Arial" w:hAnsi="Arial" w:cs="Arial"/>
-          <w:i/>
-          <w:sz w:val="24"/>
-          <w:szCs w:val="24"/>
-        </w:rPr>
-        <w:t>Rails</w:t>
-      </w:r>
-      <w:proofErr w:type="spellEnd"/>
-      <w:r>
-        <w:rPr>
-          <w:rFonts w:ascii="Arial" w:hAnsi="Arial" w:cs="Arial"/>
-          <w:i/>
-          <w:sz w:val="24"/>
-          <w:szCs w:val="24"/>
-        </w:rPr>
-        <w:t>.</w:t>
+        <w:t>Ruby on Rails.</w:t>
       </w:r>
     </w:p>
     <w:p>
@@ -5972,7 +5868,6 @@
         <w:tab/>
         <w:t xml:space="preserve">A figura X mostra um exemplo da entrada da nossa ferramenta. Essa é composta de uma ou mais tabelas descritas em SQL e separadas por uma linha em branco. A saída esperada para esta entrada, exemplificada na figura X, são comandos </w:t>
       </w:r>
-      <w:proofErr w:type="spellStart"/>
       <w:r>
         <w:rPr>
           <w:rFonts w:ascii="Arial" w:hAnsi="Arial" w:cs="Arial"/>
@@ -5980,9 +5875,16 @@
           <w:sz w:val="24"/>
           <w:szCs w:val="24"/>
         </w:rPr>
-        <w:t>rails</w:t>
-      </w:r>
-      <w:proofErr w:type="spellEnd"/>
+        <w:t>rails generate</w:t>
+      </w:r>
+      <w:r>
+        <w:rPr>
+          <w:rFonts w:ascii="Arial" w:hAnsi="Arial" w:cs="Arial"/>
+          <w:sz w:val="24"/>
+          <w:szCs w:val="24"/>
+        </w:rPr>
+        <w:t xml:space="preserve"> que descrevem o mesmo modelo passado como entrada, mantendo as mesmas relações entre as tabelas. Podemos notar que os campos customer_id e order_id não são explicitamente declarado, já que o </w:t>
+      </w:r>
       <w:r>
         <w:rPr>
           <w:rFonts w:ascii="Arial" w:hAnsi="Arial" w:cs="Arial"/>
@@ -5990,102 +5892,7 @@
           <w:sz w:val="24"/>
           <w:szCs w:val="24"/>
         </w:rPr>
-        <w:t xml:space="preserve"> </w:t>
-      </w:r>
-      <w:proofErr w:type="spellStart"/>
-      <w:r>
-        <w:rPr>
-          <w:rFonts w:ascii="Arial" w:hAnsi="Arial" w:cs="Arial"/>
-          <w:i/>
-          <w:sz w:val="24"/>
-          <w:szCs w:val="24"/>
-        </w:rPr>
-        <w:t>generate</w:t>
-      </w:r>
-      <w:proofErr w:type="spellEnd"/>
-      <w:r>
-        <w:rPr>
-          <w:rFonts w:ascii="Arial" w:hAnsi="Arial" w:cs="Arial"/>
-          <w:sz w:val="24"/>
-          <w:szCs w:val="24"/>
-        </w:rPr>
-        <w:t xml:space="preserve"> que descrevem o mesmo modelo passado como entrada, mantendo as mesmas relações entre as tabelas. Podemos notar que os campos </w:t>
-      </w:r>
-      <w:proofErr w:type="spellStart"/>
-      <w:r>
-        <w:rPr>
-          <w:rFonts w:ascii="Arial" w:hAnsi="Arial" w:cs="Arial"/>
-          <w:sz w:val="24"/>
-          <w:szCs w:val="24"/>
-        </w:rPr>
-        <w:t>customer_id</w:t>
-      </w:r>
-      <w:proofErr w:type="spellEnd"/>
-      <w:r>
-        <w:rPr>
-          <w:rFonts w:ascii="Arial" w:hAnsi="Arial" w:cs="Arial"/>
-          <w:sz w:val="24"/>
-          <w:szCs w:val="24"/>
-        </w:rPr>
-        <w:t xml:space="preserve"> e </w:t>
-      </w:r>
-      <w:proofErr w:type="spellStart"/>
-      <w:r>
-        <w:rPr>
-          <w:rFonts w:ascii="Arial" w:hAnsi="Arial" w:cs="Arial"/>
-          <w:sz w:val="24"/>
-          <w:szCs w:val="24"/>
-        </w:rPr>
-        <w:t>order_id</w:t>
-      </w:r>
-      <w:proofErr w:type="spellEnd"/>
-      <w:r>
-        <w:rPr>
-          <w:rFonts w:ascii="Arial" w:hAnsi="Arial" w:cs="Arial"/>
-          <w:sz w:val="24"/>
-          <w:szCs w:val="24"/>
-        </w:rPr>
-        <w:t xml:space="preserve"> não são explicitamente declarado, já que o </w:t>
-      </w:r>
-      <w:proofErr w:type="spellStart"/>
-      <w:r>
-        <w:rPr>
-          <w:rFonts w:ascii="Arial" w:hAnsi="Arial" w:cs="Arial"/>
-          <w:i/>
-          <w:sz w:val="24"/>
-          <w:szCs w:val="24"/>
-        </w:rPr>
-        <w:t>rails</w:t>
-      </w:r>
-      <w:proofErr w:type="spellEnd"/>
-      <w:r>
-        <w:rPr>
-          <w:rFonts w:ascii="Arial" w:hAnsi="Arial" w:cs="Arial"/>
-          <w:i/>
-          <w:sz w:val="24"/>
-          <w:szCs w:val="24"/>
-        </w:rPr>
-        <w:t xml:space="preserve"> </w:t>
-      </w:r>
-      <w:proofErr w:type="spellStart"/>
-      <w:r>
-        <w:rPr>
-          <w:rFonts w:ascii="Arial" w:hAnsi="Arial" w:cs="Arial"/>
-          <w:i/>
-          <w:sz w:val="24"/>
-          <w:szCs w:val="24"/>
-        </w:rPr>
-        <w:t>generate</w:t>
-      </w:r>
-      <w:proofErr w:type="spellEnd"/>
-      <w:r>
-        <w:rPr>
-          <w:rFonts w:ascii="Arial" w:hAnsi="Arial" w:cs="Arial"/>
-          <w:i/>
-          <w:sz w:val="24"/>
-          <w:szCs w:val="24"/>
-        </w:rPr>
-        <w:t xml:space="preserve"> </w:t>
+        <w:t xml:space="preserve">rails generate </w:t>
       </w:r>
       <w:r>
         <w:rPr>
@@ -6668,7 +6475,6 @@
         <w:tab/>
         <w:t xml:space="preserve">Atualmente não existe nenhuma proposta automática e consolidada para a migração de projetos com base SQL para </w:t>
       </w:r>
-      <w:proofErr w:type="spellStart"/>
       <w:r>
         <w:rPr>
           <w:rFonts w:ascii="Arial" w:hAnsi="Arial" w:cs="Arial"/>
@@ -6678,7 +6484,6 @@
         </w:rPr>
         <w:t>Rails</w:t>
       </w:r>
-      <w:proofErr w:type="spellEnd"/>
       <w:r>
         <w:rPr>
           <w:rFonts w:ascii="Arial" w:hAnsi="Arial" w:cs="Arial"/>
@@ -6687,7 +6492,6 @@
         </w:rPr>
         <w:t xml:space="preserve">, portanto é necessário analisar todas as tabelas, estudar a estrutura utilizada pelo </w:t>
       </w:r>
-      <w:proofErr w:type="spellStart"/>
       <w:r>
         <w:rPr>
           <w:rFonts w:ascii="Arial" w:hAnsi="Arial" w:cs="Arial"/>
@@ -6695,9 +6499,16 @@
           <w:sz w:val="24"/>
           <w:szCs w:val="24"/>
         </w:rPr>
-        <w:t>Rails</w:t>
-      </w:r>
-      <w:proofErr w:type="spellEnd"/>
+        <w:t xml:space="preserve">Rails </w:t>
+      </w:r>
+      <w:r>
+        <w:rPr>
+          <w:rFonts w:ascii="Arial" w:hAnsi="Arial" w:cs="Arial"/>
+          <w:sz w:val="24"/>
+          <w:szCs w:val="24"/>
+        </w:rPr>
+        <w:t xml:space="preserve">e, finalmente, criar manualmente os comandos </w:t>
+      </w:r>
       <w:r>
         <w:rPr>
           <w:rFonts w:ascii="Arial" w:hAnsi="Arial" w:cs="Arial"/>
@@ -6705,17 +6516,16 @@
           <w:sz w:val="24"/>
           <w:szCs w:val="24"/>
         </w:rPr>
-        <w:t xml:space="preserve"> </w:t>
-      </w:r>
-      <w:r>
-        <w:rPr>
-          <w:rFonts w:ascii="Arial" w:hAnsi="Arial" w:cs="Arial"/>
-          <w:sz w:val="24"/>
-          <w:szCs w:val="24"/>
-        </w:rPr>
-        <w:t xml:space="preserve">e, finalmente, criar manualmente os comandos </w:t>
-      </w:r>
-      <w:proofErr w:type="spellStart"/>
+        <w:t>rails generates</w:t>
+      </w:r>
+      <w:r>
+        <w:rPr>
+          <w:rFonts w:ascii="Arial" w:hAnsi="Arial" w:cs="Arial"/>
+          <w:sz w:val="24"/>
+          <w:szCs w:val="24"/>
+        </w:rPr>
+        <w:t xml:space="preserve"> ou arquivos de modelos apropriados. Isso tudo dificulta a adoção e popularização do </w:t>
+      </w:r>
       <w:r>
         <w:rPr>
           <w:rFonts w:ascii="Arial" w:hAnsi="Arial" w:cs="Arial"/>
@@ -6723,9 +6533,52 @@
           <w:sz w:val="24"/>
           <w:szCs w:val="24"/>
         </w:rPr>
-        <w:t>rails</w:t>
-      </w:r>
-      <w:proofErr w:type="spellEnd"/>
+        <w:t>framework</w:t>
+      </w:r>
+      <w:r>
+        <w:rPr>
+          <w:rFonts w:ascii="Arial" w:hAnsi="Arial" w:cs="Arial"/>
+          <w:sz w:val="24"/>
+          <w:szCs w:val="24"/>
+        </w:rPr>
+        <w:t xml:space="preserve"> pelos desenvolvedores, que na maioria das vezes já possui sistemas funcionando e por isso não querem deixar tudo para trás.</w:t>
+      </w:r>
+    </w:p>
+    <w:p>
+      <w:pPr>
+        <w:spacing w:line="360" w:lineRule="auto"/>
+        <w:ind w:firstLine="708"/>
+        <w:rPr>
+          <w:rFonts w:ascii="Arial" w:hAnsi="Arial" w:cs="Arial"/>
+          <w:sz w:val="24"/>
+          <w:szCs w:val="24"/>
+        </w:rPr>
+      </w:pPr>
+      <w:r>
+        <w:rPr>
+          <w:rFonts w:ascii="Arial" w:hAnsi="Arial" w:cs="Arial"/>
+          <w:sz w:val="24"/>
+          <w:szCs w:val="24"/>
+        </w:rPr>
+        <w:t xml:space="preserve">A nossa solução se diferencia por facilitar e automatizar todo esse trabalho. O usuário precisa apenas passar um arquivo de texto com as tabelas em SQL do seu projeto atual que o </w:t>
+      </w:r>
+      <w:r>
+        <w:rPr>
+          <w:rFonts w:ascii="Arial" w:hAnsi="Arial" w:cs="Arial"/>
+          <w:b/>
+          <w:sz w:val="24"/>
+          <w:szCs w:val="24"/>
+        </w:rPr>
+        <w:t>NOME DO PROJETO</w:t>
+      </w:r>
+      <w:r>
+        <w:rPr>
+          <w:rFonts w:ascii="Arial" w:hAnsi="Arial" w:cs="Arial"/>
+          <w:sz w:val="24"/>
+          <w:szCs w:val="24"/>
+        </w:rPr>
+        <w:t xml:space="preserve"> gera um arquivo de saída com comandos necessários para a migração para </w:t>
+      </w:r>
       <w:r>
         <w:rPr>
           <w:rFonts w:ascii="Arial" w:hAnsi="Arial" w:cs="Arial"/>
@@ -6733,99 +6586,7 @@
           <w:sz w:val="24"/>
           <w:szCs w:val="24"/>
         </w:rPr>
-        <w:t xml:space="preserve"> </w:t>
-      </w:r>
-      <w:proofErr w:type="spellStart"/>
-      <w:r>
-        <w:rPr>
-          <w:rFonts w:ascii="Arial" w:hAnsi="Arial" w:cs="Arial"/>
-          <w:i/>
-          <w:sz w:val="24"/>
-          <w:szCs w:val="24"/>
-        </w:rPr>
-        <w:t>generates</w:t>
-      </w:r>
-      <w:proofErr w:type="spellEnd"/>
-      <w:r>
-        <w:rPr>
-          <w:rFonts w:ascii="Arial" w:hAnsi="Arial" w:cs="Arial"/>
-          <w:sz w:val="24"/>
-          <w:szCs w:val="24"/>
-        </w:rPr>
-        <w:t xml:space="preserve"> ou arquivos de modelos apropriados. Isso tudo dificulta a adoção e popularização do </w:t>
-      </w:r>
-      <w:r>
-        <w:rPr>
-          <w:rFonts w:ascii="Arial" w:hAnsi="Arial" w:cs="Arial"/>
-          <w:i/>
-          <w:sz w:val="24"/>
-          <w:szCs w:val="24"/>
-        </w:rPr>
-        <w:t>framework</w:t>
-      </w:r>
-      <w:r>
-        <w:rPr>
-          <w:rFonts w:ascii="Arial" w:hAnsi="Arial" w:cs="Arial"/>
-          <w:sz w:val="24"/>
-          <w:szCs w:val="24"/>
-        </w:rPr>
-        <w:t xml:space="preserve"> pelos desenvolvedores, que na maioria das vezes já possui sistemas funcionando e por isso não querem deixar tudo para trás.</w:t>
-      </w:r>
-    </w:p>
-    <w:p>
-      <w:pPr>
-        <w:spacing w:line="360" w:lineRule="auto"/>
-        <w:ind w:firstLine="708"/>
-        <w:rPr>
-          <w:rFonts w:ascii="Arial" w:hAnsi="Arial" w:cs="Arial"/>
-          <w:sz w:val="24"/>
-          <w:szCs w:val="24"/>
-        </w:rPr>
-      </w:pPr>
-      <w:r>
-        <w:rPr>
-          <w:rFonts w:ascii="Arial" w:hAnsi="Arial" w:cs="Arial"/>
-          <w:sz w:val="24"/>
-          <w:szCs w:val="24"/>
-        </w:rPr>
-        <w:t xml:space="preserve">A nossa solução se diferencia por facilitar e automatizar todo esse trabalho. O usuário precisa apenas passar um arquivo de texto com as tabelas em SQL do seu projeto atual que o </w:t>
-      </w:r>
-      <w:r>
-        <w:rPr>
-          <w:rFonts w:ascii="Arial" w:hAnsi="Arial" w:cs="Arial"/>
-          <w:b/>
-          <w:sz w:val="24"/>
-          <w:szCs w:val="24"/>
-        </w:rPr>
-        <w:t>NOME DO PROJETO</w:t>
-      </w:r>
-      <w:r>
-        <w:rPr>
-          <w:rFonts w:ascii="Arial" w:hAnsi="Arial" w:cs="Arial"/>
-          <w:sz w:val="24"/>
-          <w:szCs w:val="24"/>
-        </w:rPr>
-        <w:t xml:space="preserve"> gera um arquivo de saída com comandos necessários para a migração para </w:t>
-      </w:r>
-      <w:proofErr w:type="spellStart"/>
-      <w:r>
-        <w:rPr>
-          <w:rFonts w:ascii="Arial" w:hAnsi="Arial" w:cs="Arial"/>
-          <w:i/>
-          <w:sz w:val="24"/>
-          <w:szCs w:val="24"/>
-        </w:rPr>
-        <w:t>Rails</w:t>
-      </w:r>
-      <w:proofErr w:type="spellEnd"/>
-      <w:r>
-        <w:rPr>
-          <w:rFonts w:ascii="Arial" w:hAnsi="Arial" w:cs="Arial"/>
-          <w:i/>
-          <w:sz w:val="24"/>
-          <w:szCs w:val="24"/>
-        </w:rPr>
-        <w:t xml:space="preserve">, </w:t>
+        <w:t xml:space="preserve">Rails, </w:t>
       </w:r>
       <w:r>
         <w:rPr>
@@ -6962,85 +6723,7 @@
           <w:szCs w:val="20"/>
           <w:lang w:eastAsia="pt-BR"/>
         </w:rPr>
-        <w:t xml:space="preserve">Gramática de entrada -&gt; </w:t>
-      </w:r>
-      <w:proofErr w:type="spellStart"/>
-      <w:r>
-        <w:rPr>
-          <w:rFonts w:ascii="Arial" w:eastAsia="Times New Roman" w:hAnsi="Arial" w:cs="Arial"/>
-          <w:b/>
-          <w:bCs/>
-          <w:color w:val="222222"/>
-          <w:sz w:val="20"/>
-          <w:szCs w:val="20"/>
-          <w:lang w:eastAsia="pt-BR"/>
-        </w:rPr>
-        <w:t>Parser</w:t>
-      </w:r>
-      <w:proofErr w:type="spellEnd"/>
-      <w:r>
-        <w:rPr>
-          <w:rFonts w:ascii="Arial" w:eastAsia="Times New Roman" w:hAnsi="Arial" w:cs="Arial"/>
-          <w:b/>
-          <w:bCs/>
-          <w:color w:val="222222"/>
-          <w:sz w:val="20"/>
-          <w:szCs w:val="20"/>
-          <w:lang w:eastAsia="pt-BR"/>
-        </w:rPr>
-        <w:t xml:space="preserve"> -&gt; </w:t>
-      </w:r>
-      <w:proofErr w:type="spellStart"/>
-      <w:r>
-        <w:rPr>
-          <w:rFonts w:ascii="Arial" w:eastAsia="Times New Roman" w:hAnsi="Arial" w:cs="Arial"/>
-          <w:b/>
-          <w:bCs/>
-          <w:color w:val="222222"/>
-          <w:sz w:val="20"/>
-          <w:szCs w:val="20"/>
-          <w:lang w:eastAsia="pt-BR"/>
-        </w:rPr>
-        <w:t>Saida</w:t>
-      </w:r>
-      <w:proofErr w:type="spellEnd"/>
-      <w:r>
-        <w:rPr>
-          <w:rFonts w:ascii="Arial" w:eastAsia="Times New Roman" w:hAnsi="Arial" w:cs="Arial"/>
-          <w:b/>
-          <w:bCs/>
-          <w:color w:val="222222"/>
-          <w:sz w:val="20"/>
-          <w:szCs w:val="20"/>
-          <w:lang w:eastAsia="pt-BR"/>
-        </w:rPr>
-        <w:t xml:space="preserve"> (comando </w:t>
-      </w:r>
-      <w:proofErr w:type="spellStart"/>
-      <w:r>
-        <w:rPr>
-          <w:rFonts w:ascii="Arial" w:eastAsia="Times New Roman" w:hAnsi="Arial" w:cs="Arial"/>
-          <w:b/>
-          <w:bCs/>
-          <w:color w:val="222222"/>
-          <w:sz w:val="20"/>
-          <w:szCs w:val="20"/>
-          <w:lang w:eastAsia="pt-BR"/>
-        </w:rPr>
-        <w:t>rails</w:t>
-      </w:r>
-      <w:proofErr w:type="spellEnd"/>
-      <w:r>
-        <w:rPr>
-          <w:rFonts w:ascii="Arial" w:eastAsia="Times New Roman" w:hAnsi="Arial" w:cs="Arial"/>
-          <w:b/>
-          <w:bCs/>
-          <w:color w:val="222222"/>
-          <w:sz w:val="20"/>
-          <w:szCs w:val="20"/>
-          <w:lang w:eastAsia="pt-BR"/>
-        </w:rPr>
-        <w:t>)</w:t>
+        <w:t>Gramática de entrada -&gt; Parser -&gt; Saida (comando rails)</w:t>
       </w:r>
     </w:p>
     <w:p>
@@ -7061,7 +6744,6 @@
         </w:rPr>
         <w:br w:type="page"/>
       </w:r>
-      <w:proofErr w:type="gramStart"/>
       <w:r>
         <w:rPr>
           <w:rFonts w:ascii="Arial" w:hAnsi="Arial" w:cs="Arial"/>
@@ -7072,7 +6754,6 @@
         <w:lastRenderedPageBreak/>
         <w:t>4  IMPLEMENTAÇÃO</w:t>
       </w:r>
-      <w:proofErr w:type="gramEnd"/>
     </w:p>
     <w:p>
       <w:pPr>
@@ -7128,25 +6809,7 @@
           <w:sz w:val="24"/>
           <w:szCs w:val="24"/>
         </w:rPr>
-        <w:t>Cada vez que é reconhecida a criação de uma tabela (normalmente pelos símbolos CREATE TABLE &lt;nome da tabela&gt;</w:t>
-      </w:r>
-      <w:proofErr w:type="gramStart"/>
-      <w:r>
-        <w:rPr>
-          <w:rFonts w:ascii="Arial" w:hAnsi="Arial" w:cs="Arial"/>
-          <w:sz w:val="24"/>
-          <w:szCs w:val="24"/>
-        </w:rPr>
-        <w:t>) ,</w:t>
-      </w:r>
-      <w:proofErr w:type="gramEnd"/>
-      <w:r>
-        <w:rPr>
-          <w:rFonts w:ascii="Arial" w:hAnsi="Arial" w:cs="Arial"/>
-          <w:sz w:val="24"/>
-          <w:szCs w:val="24"/>
-        </w:rPr>
-        <w:t xml:space="preserve"> é </w:t>
+        <w:t xml:space="preserve">Cada vez que é reconhecida a criação de uma tabela (normalmente pelos símbolos CREATE TABLE &lt;nome da tabela&gt;) , é </w:t>
       </w:r>
     </w:p>
     <w:p>
@@ -7197,18 +6860,7 @@
           <w:szCs w:val="20"/>
           <w:shd w:val="clear" w:color="auto" w:fill="FFFFFF"/>
         </w:rPr>
-        <w:t xml:space="preserve">Como funciona, exemplos, aplicações, desempenho, possíveis problemas </w:t>
-      </w:r>
-      <w:proofErr w:type="gramStart"/>
-      <w:r>
-        <w:rPr>
-          <w:rFonts w:ascii="Arial" w:hAnsi="Arial" w:cs="Arial"/>
-          <w:color w:val="222222"/>
-          <w:sz w:val="20"/>
-          <w:szCs w:val="20"/>
-          <w:shd w:val="clear" w:color="auto" w:fill="FFFFFF"/>
-        </w:rPr>
-        <w:t>(</w:t>
+        <w:t>Como funciona, exemplos, aplicações, desempenho, possíveis problemas (</w:t>
       </w:r>
       <w:r>
         <w:rPr>
@@ -7220,35 +6872,29 @@
           <w:szCs w:val="20"/>
           <w:shd w:val="clear" w:color="auto" w:fill="FFFFFF"/>
         </w:rPr>
-        <w:t> todos</w:t>
-      </w:r>
-      <w:proofErr w:type="gramEnd"/>
-      <w:r>
-        <w:rPr>
-          <w:rFonts w:ascii="Arial" w:hAnsi="Arial" w:cs="Arial"/>
-          <w:b/>
-          <w:bCs/>
+        <w:t> todos os tipos de relacionamento funcionam? 1- 1, 1-n, n-n? etc</w:t>
+      </w:r>
+      <w:r>
+        <w:rPr>
+          <w:rFonts w:ascii="Arial" w:hAnsi="Arial" w:cs="Arial"/>
           <w:color w:val="222222"/>
           <w:sz w:val="20"/>
           <w:szCs w:val="20"/>
           <w:shd w:val="clear" w:color="auto" w:fill="FFFFFF"/>
         </w:rPr>
-        <w:t xml:space="preserve"> os tipos de relacionamento funcionam? 1- 1, 1-n, n-n? </w:t>
-      </w:r>
-      <w:proofErr w:type="spellStart"/>
-      <w:r>
-        <w:rPr>
-          <w:rFonts w:ascii="Arial" w:hAnsi="Arial" w:cs="Arial"/>
-          <w:b/>
-          <w:bCs/>
+        <w:t>)</w:t>
+      </w:r>
+    </w:p>
+    <w:p>
+      <w:pPr>
+        <w:rPr>
+          <w:rFonts w:ascii="Arial" w:hAnsi="Arial" w:cs="Arial"/>
           <w:color w:val="222222"/>
           <w:sz w:val="20"/>
           <w:szCs w:val="20"/>
           <w:shd w:val="clear" w:color="auto" w:fill="FFFFFF"/>
         </w:rPr>
-        <w:t>etc</w:t>
-      </w:r>
-      <w:proofErr w:type="spellEnd"/>
+      </w:pPr>
       <w:r>
         <w:rPr>
           <w:rFonts w:ascii="Arial" w:hAnsi="Arial" w:cs="Arial"/>
@@ -7257,27 +6903,6 @@
           <w:szCs w:val="20"/>
           <w:shd w:val="clear" w:color="auto" w:fill="FFFFFF"/>
         </w:rPr>
-        <w:t>)</w:t>
-      </w:r>
-    </w:p>
-    <w:p>
-      <w:pPr>
-        <w:rPr>
-          <w:rFonts w:ascii="Arial" w:hAnsi="Arial" w:cs="Arial"/>
-          <w:color w:val="222222"/>
-          <w:sz w:val="20"/>
-          <w:szCs w:val="20"/>
-          <w:shd w:val="clear" w:color="auto" w:fill="FFFFFF"/>
-        </w:rPr>
-      </w:pPr>
-      <w:r>
-        <w:rPr>
-          <w:rFonts w:ascii="Arial" w:hAnsi="Arial" w:cs="Arial"/>
-          <w:color w:val="222222"/>
-          <w:sz w:val="20"/>
-          <w:szCs w:val="20"/>
-          <w:shd w:val="clear" w:color="auto" w:fill="FFFFFF"/>
-        </w:rPr>
         <w:br w:type="page"/>
       </w:r>
     </w:p>
@@ -7291,7 +6916,6 @@
           <w:szCs w:val="24"/>
         </w:rPr>
       </w:pPr>
-      <w:proofErr w:type="gramStart"/>
       <w:r>
         <w:rPr>
           <w:rFonts w:ascii="Arial" w:hAnsi="Arial" w:cs="Arial"/>
@@ -7302,7 +6926,6 @@
         <w:lastRenderedPageBreak/>
         <w:t>5  CONCLUSÃO</w:t>
       </w:r>
-      <w:proofErr w:type="gramEnd"/>
     </w:p>
     <w:p>
       <w:pPr>
@@ -8321,12 +7944,13 @@
     <w:name w:val="Normal"/>
     <w:qFormat/>
   </w:style>
-  <w:style w:type="character" w:default="1" w:styleId="Fontepargpadro">
+  <w:style w:type="character" w:default="1" w:styleId="DefaultParagraphFont">
     <w:name w:val="Default Paragraph Font"/>
     <w:uiPriority w:val="1"/>
+    <w:semiHidden/>
     <w:unhideWhenUsed/>
   </w:style>
-  <w:style w:type="table" w:default="1" w:styleId="Tabelanormal">
+  <w:style w:type="table" w:default="1" w:styleId="TableNormal">
     <w:name w:val="Normal Table"/>
     <w:uiPriority w:val="99"/>
     <w:semiHidden/>
@@ -8341,13 +7965,13 @@
       </w:tblCellMar>
     </w:tblPr>
   </w:style>
-  <w:style w:type="numbering" w:default="1" w:styleId="Semlista">
+  <w:style w:type="numbering" w:default="1" w:styleId="NoList">
     <w:name w:val="No List"/>
     <w:uiPriority w:val="99"/>
     <w:semiHidden/>
     <w:unhideWhenUsed/>
   </w:style>
-  <w:style w:type="paragraph" w:styleId="PargrafodaLista">
+  <w:style w:type="paragraph" w:styleId="ListParagraph">
     <w:name w:val="List Paragraph"/>
     <w:basedOn w:val="Normal"/>
     <w:uiPriority w:val="34"/>
@@ -8360,13 +7984,13 @@
   </w:style>
   <w:style w:type="character" w:customStyle="1" w:styleId="apple-converted-space">
     <w:name w:val="apple-converted-space"/>
-    <w:basedOn w:val="Fontepargpadro"/>
+    <w:basedOn w:val="DefaultParagraphFont"/>
     <w:rsid w:val="005D366D"/>
   </w:style>
-  <w:style w:type="paragraph" w:styleId="Pr-formataoHTML">
+  <w:style w:type="paragraph" w:styleId="HTMLPreformatted">
     <w:name w:val="HTML Preformatted"/>
     <w:basedOn w:val="Normal"/>
-    <w:link w:val="Pr-formataoHTMLChar"/>
+    <w:link w:val="HTMLPreformattedChar"/>
     <w:uiPriority w:val="99"/>
     <w:unhideWhenUsed/>
     <w:rsid w:val="00761C8A"/>
@@ -8398,10 +8022,10 @@
       <w:lang w:eastAsia="pt-BR"/>
     </w:rPr>
   </w:style>
-  <w:style w:type="character" w:customStyle="1" w:styleId="Pr-formataoHTMLChar">
-    <w:name w:val="Pré-formatação HTML Char"/>
-    <w:basedOn w:val="Fontepargpadro"/>
-    <w:link w:val="Pr-formataoHTML"/>
+  <w:style w:type="character" w:customStyle="1" w:styleId="HTMLPreformattedChar">
+    <w:name w:val="HTML Preformatted Char"/>
+    <w:basedOn w:val="DefaultParagraphFont"/>
+    <w:link w:val="HTMLPreformatted"/>
     <w:uiPriority w:val="99"/>
     <w:rsid w:val="00761C8A"/>
     <w:rPr>
@@ -8680,7 +8304,7 @@
 </file>
 
 <file path=customXml/itemProps1.xml><?xml version="1.0" encoding="utf-8"?>
-<ds:datastoreItem xmlns:ds="http://schemas.openxmlformats.org/officeDocument/2006/customXml" ds:itemID="{288AF427-7519-4750-AECE-522BD5A994CA}">
+<ds:datastoreItem xmlns:ds="http://schemas.openxmlformats.org/officeDocument/2006/customXml" ds:itemID="{BF3EEF41-F666-43D5-B2F7-4AB099849BB0}">
   <ds:schemaRefs>
     <ds:schemaRef ds:uri="http://schemas.openxmlformats.org/officeDocument/2006/bibliography"/>
   </ds:schemaRefs>

</xml_diff>

<commit_message>
- feita algumas alteração na Introdução - atualizado o arquivo comentariosbruno - atualizado o arquivo sites_visitados
</commit_message>
<xml_diff>
--- a/Parte escrita/trabalho.docx
+++ b/Parte escrita/trabalho.docx
@@ -426,7 +426,7 @@
           <w:sz w:val="24"/>
           <w:szCs w:val="24"/>
         </w:rPr>
-        <w:t xml:space="preserve">Torna-se mais frequente casos de empresas que já possuem um banco de dados para armazenar informações importantes tanto para empresa quanto para seus clientes. Empresas com mais tempo no mercado e que, portanto já possuem banco de dados criados a muitos anos, possuem dificuldades de migrar seus sistemas </w:t>
+        <w:t xml:space="preserve">Empresas com mais tempo no mercado e que, portanto já possuem banco de dados criados a muitos anos, possuem dificuldades de migrar seus sistemas </w:t>
       </w:r>
       <w:r>
         <w:rPr>
@@ -444,56 +444,48 @@
         </w:rPr>
         <w:t>.</w:t>
       </w:r>
-    </w:p>
-    <w:p>
-      <w:pPr>
-        <w:spacing w:line="360" w:lineRule="auto"/>
-        <w:rPr>
-          <w:rFonts w:ascii="Arial" w:hAnsi="Arial" w:cs="Arial"/>
-          <w:sz w:val="24"/>
-          <w:szCs w:val="24"/>
-        </w:rPr>
-      </w:pPr>
-      <w:r>
-        <w:rPr>
-          <w:rFonts w:ascii="Arial" w:hAnsi="Arial" w:cs="Arial"/>
-          <w:sz w:val="24"/>
-          <w:szCs w:val="24"/>
-        </w:rPr>
-        <w:tab/>
-        <w:t>Essa dificuldade se dá principa</w:t>
-      </w:r>
-      <w:r>
-        <w:rPr>
-          <w:rFonts w:ascii="Arial" w:hAnsi="Arial" w:cs="Arial"/>
-          <w:sz w:val="24"/>
-          <w:szCs w:val="24"/>
-        </w:rPr>
-        <w:t>lmente pelo custo da</w:t>
-      </w:r>
-      <w:r>
-        <w:rPr>
-          <w:rFonts w:ascii="Arial" w:hAnsi="Arial" w:cs="Arial"/>
-          <w:sz w:val="24"/>
-          <w:szCs w:val="24"/>
-        </w:rPr>
-        <w:t xml:space="preserve"> migra</w:t>
-      </w:r>
-      <w:r>
-        <w:rPr>
-          <w:rFonts w:ascii="Arial" w:hAnsi="Arial" w:cs="Arial"/>
-          <w:sz w:val="24"/>
-          <w:szCs w:val="24"/>
-        </w:rPr>
-        <w:t>ção manual de uma banco de dados para uma tecnologia mais contemporânea</w:t>
-      </w:r>
-      <w:r>
-        <w:rPr>
-          <w:rFonts w:ascii="Arial" w:hAnsi="Arial" w:cs="Arial"/>
-          <w:sz w:val="24"/>
-          <w:szCs w:val="24"/>
-        </w:rPr>
-        <w:t>. Nesse custo está vinculado o aprendizado de amb</w:t>
+      <w:r>
+        <w:rPr>
+          <w:rFonts w:ascii="Arial" w:hAnsi="Arial" w:cs="Arial"/>
+          <w:sz w:val="24"/>
+          <w:szCs w:val="24"/>
+        </w:rPr>
+        <w:t xml:space="preserve"> </w:t>
+      </w:r>
+      <w:r>
+        <w:rPr>
+          <w:rFonts w:ascii="Arial" w:hAnsi="Arial" w:cs="Arial"/>
+          <w:sz w:val="24"/>
+          <w:szCs w:val="24"/>
+        </w:rPr>
+        <w:t>Essa dificuldade se dá principalmente pelo custo da migração manual de uma banco de dados para uma tecnologia mais contemporânea.</w:t>
+      </w:r>
+    </w:p>
+    <w:p>
+      <w:pPr>
+        <w:spacing w:line="360" w:lineRule="auto"/>
+        <w:ind w:firstLine="708"/>
+        <w:rPr>
+          <w:rFonts w:ascii="Arial" w:hAnsi="Arial" w:cs="Arial"/>
+          <w:sz w:val="24"/>
+          <w:szCs w:val="24"/>
+        </w:rPr>
+      </w:pPr>
+      <w:r>
+        <w:rPr>
+          <w:rFonts w:ascii="Arial" w:hAnsi="Arial" w:cs="Arial"/>
+          <w:sz w:val="24"/>
+          <w:szCs w:val="24"/>
+        </w:rPr>
+        <w:t>Vinculado a este</w:t>
+      </w:r>
+      <w:r>
+        <w:rPr>
+          <w:rFonts w:ascii="Arial" w:hAnsi="Arial" w:cs="Arial"/>
+          <w:sz w:val="24"/>
+          <w:szCs w:val="24"/>
+        </w:rPr>
+        <w:t xml:space="preserve"> custo está o aprendizado de amb</w:t>
       </w:r>
       <w:r>
         <w:rPr>
@@ -573,16 +565,50 @@
           <w:sz w:val="24"/>
           <w:szCs w:val="24"/>
         </w:rPr>
-        <w:t>. Ao contar o tempo para fazer dita migração, o custo fica tal que é inviável para um empresa fazer tal processo sem correr riscos de falhas nos seus dados.</w:t>
-      </w:r>
-      <w:r>
-        <w:rPr>
-          <w:rFonts w:ascii="Arial" w:hAnsi="Arial" w:cs="Arial"/>
-          <w:sz w:val="24"/>
-          <w:szCs w:val="24"/>
-        </w:rPr>
-        <w:t xml:space="preserve"> Existem muitas empresas que não podem se dar o luxo que ocorram tais falhas.</w:t>
-      </w:r>
+        <w:t>. Ao contar o tempo para fazer dita migração, o custo fica tal que é inviável para um empresa fazer tal processo.</w:t>
+      </w:r>
+      <w:r>
+        <w:rPr>
+          <w:rFonts w:ascii="Arial" w:hAnsi="Arial" w:cs="Arial"/>
+          <w:sz w:val="24"/>
+          <w:szCs w:val="24"/>
+        </w:rPr>
+        <w:t xml:space="preserve"> Há </w:t>
+      </w:r>
+      <w:r>
+        <w:rPr>
+          <w:rFonts w:ascii="Arial" w:hAnsi="Arial" w:cs="Arial"/>
+          <w:sz w:val="24"/>
+          <w:szCs w:val="24"/>
+        </w:rPr>
+        <w:t>também o problema de tempo necessário para fazer dita migração.</w:t>
+      </w:r>
+      <w:r>
+        <w:rPr>
+          <w:rFonts w:ascii="Arial" w:hAnsi="Arial" w:cs="Arial"/>
+          <w:sz w:val="24"/>
+          <w:szCs w:val="24"/>
+        </w:rPr>
+        <w:t xml:space="preserve"> Existem muitas empresas que não podem se dar o luxo </w:t>
+      </w:r>
+      <w:r>
+        <w:rPr>
+          <w:rFonts w:ascii="Arial" w:hAnsi="Arial" w:cs="Arial"/>
+          <w:sz w:val="24"/>
+          <w:szCs w:val="24"/>
+        </w:rPr>
+        <w:t>de gastar tanto tempo em melhorar um sistema que já funciona</w:t>
+      </w:r>
+      <w:r>
+        <w:rPr>
+          <w:rFonts w:ascii="Arial" w:hAnsi="Arial" w:cs="Arial"/>
+          <w:sz w:val="24"/>
+          <w:szCs w:val="24"/>
+        </w:rPr>
+        <w:t>.</w:t>
+      </w:r>
+      <w:bookmarkStart w:id="0" w:name="_GoBack"/>
+      <w:bookmarkEnd w:id="0"/>
     </w:p>
     <w:p>
       <w:pPr>
@@ -608,15 +634,31 @@
           <w:sz w:val="24"/>
           <w:szCs w:val="24"/>
         </w:rPr>
-        <w:t xml:space="preserve">a tecnologia é algo </w:t>
-      </w:r>
-      <w:r>
-        <w:rPr>
-          <w:rFonts w:ascii="Arial" w:hAnsi="Arial" w:cs="Arial"/>
-          <w:sz w:val="24"/>
-          <w:szCs w:val="24"/>
-        </w:rPr>
-        <w:t>bastante esperado, mas como explicado anteriormente, é inviável de se fazer em uma empresa. Esse processo precisa ser capaz de analisar o código de criação do banco de dados original e interpretá-lo para seu formato equivalente na outra tecnologia.</w:t>
+        <w:t xml:space="preserve">a tecnologia pode ser </w:t>
+      </w:r>
+      <w:r>
+        <w:rPr>
+          <w:rFonts w:ascii="Arial" w:hAnsi="Arial" w:cs="Arial"/>
+          <w:sz w:val="24"/>
+          <w:szCs w:val="24"/>
+        </w:rPr>
+        <w:t>inviável de se fazer em uma empresa. Esse processo precisa ser capaz de analisar o código de criação do banco de dados original e interpretá-lo para seu formato equivalente na tecnologia</w:t>
+      </w:r>
+      <w:r>
+        <w:rPr>
+          <w:rFonts w:ascii="Arial" w:hAnsi="Arial" w:cs="Arial"/>
+          <w:sz w:val="24"/>
+          <w:szCs w:val="24"/>
+        </w:rPr>
+        <w:t xml:space="preserve"> desejada</w:t>
+      </w:r>
+      <w:r>
+        <w:rPr>
+          <w:rFonts w:ascii="Arial" w:hAnsi="Arial" w:cs="Arial"/>
+          <w:sz w:val="24"/>
+          <w:szCs w:val="24"/>
+        </w:rPr>
+        <w:t>.</w:t>
       </w:r>
     </w:p>
     <w:p>
@@ -654,7 +696,91 @@
           <w:szCs w:val="24"/>
         </w:rPr>
         <w:tab/>
-        <w:t>Este trabalho propõe um software que gere os código de geração de um banco de dados em Ruby on Rails, dado um código SQL do banco original. Note que a proposta é a geração do banco de dados somente. Toda e qualquer lógica envolvida ainda terá de ser feita manualmente pelo usuário</w:t>
+        <w:t xml:space="preserve">Existem hoje </w:t>
+      </w:r>
+      <w:r>
+        <w:rPr>
+          <w:rFonts w:ascii="Arial" w:hAnsi="Arial" w:cs="Arial"/>
+          <w:i/>
+          <w:sz w:val="24"/>
+          <w:szCs w:val="24"/>
+        </w:rPr>
+        <w:t>frameworks</w:t>
+      </w:r>
+      <w:r>
+        <w:rPr>
+          <w:rFonts w:ascii="Arial" w:hAnsi="Arial" w:cs="Arial"/>
+          <w:sz w:val="24"/>
+          <w:szCs w:val="24"/>
+        </w:rPr>
+        <w:t xml:space="preserve"> que são capazes de criar uma aplicação se baseando em um banco de dado</w:t>
+      </w:r>
+      <w:r>
+        <w:rPr>
+          <w:rFonts w:ascii="Arial" w:hAnsi="Arial" w:cs="Arial"/>
+          <w:sz w:val="24"/>
+          <w:szCs w:val="24"/>
+        </w:rPr>
+        <w:t xml:space="preserve">s, podendo ser que o </w:t>
+      </w:r>
+      <w:r>
+        <w:rPr>
+          <w:rFonts w:ascii="Arial" w:hAnsi="Arial" w:cs="Arial"/>
+          <w:i/>
+          <w:sz w:val="24"/>
+          <w:szCs w:val="24"/>
+        </w:rPr>
+        <w:t>framework</w:t>
+      </w:r>
+      <w:r>
+        <w:rPr>
+          <w:rFonts w:ascii="Arial" w:hAnsi="Arial" w:cs="Arial"/>
+          <w:sz w:val="24"/>
+          <w:szCs w:val="24"/>
+        </w:rPr>
+        <w:t xml:space="preserve"> só interprete tipos específicos de banco de dados</w:t>
+      </w:r>
+      <w:r>
+        <w:rPr>
+          <w:rFonts w:ascii="Arial" w:hAnsi="Arial" w:cs="Arial"/>
+          <w:sz w:val="24"/>
+          <w:szCs w:val="24"/>
+        </w:rPr>
+        <w:t xml:space="preserve">. </w:t>
+      </w:r>
+      <w:r>
+        <w:rPr>
+          <w:rFonts w:ascii="Arial" w:hAnsi="Arial" w:cs="Arial"/>
+          <w:sz w:val="24"/>
+          <w:szCs w:val="24"/>
+        </w:rPr>
+        <w:t xml:space="preserve">Exemplos de </w:t>
+      </w:r>
+      <w:r>
+        <w:rPr>
+          <w:rFonts w:ascii="Arial" w:hAnsi="Arial" w:cs="Arial"/>
+          <w:i/>
+          <w:sz w:val="24"/>
+          <w:szCs w:val="24"/>
+        </w:rPr>
+        <w:t>frameworks</w:t>
+      </w:r>
+      <w:r>
+        <w:rPr>
+          <w:rFonts w:ascii="Arial" w:hAnsi="Arial" w:cs="Arial"/>
+          <w:sz w:val="24"/>
+          <w:szCs w:val="24"/>
+        </w:rPr>
+        <w:t xml:space="preserve"> que assim operam são o ASP.NET, JavaEE, OpenACS e o </w:t>
+      </w:r>
+      <w:r>
+        <w:rPr>
+          <w:rFonts w:ascii="Arial" w:hAnsi="Arial" w:cs="Arial"/>
+          <w:i/>
+          <w:sz w:val="24"/>
+          <w:szCs w:val="24"/>
+        </w:rPr>
+        <w:t>Ruby on Rails</w:t>
       </w:r>
       <w:r>
         <w:rPr>
@@ -668,18 +794,184 @@
     <w:p>
       <w:pPr>
         <w:spacing w:line="360" w:lineRule="auto"/>
-        <w:rPr>
-          <w:rFonts w:ascii="Arial" w:hAnsi="Arial" w:cs="Arial"/>
-          <w:sz w:val="24"/>
-          <w:szCs w:val="24"/>
-        </w:rPr>
-      </w:pPr>
-      <w:r>
-        <w:rPr>
-          <w:rFonts w:ascii="Arial" w:hAnsi="Arial" w:cs="Arial"/>
-          <w:sz w:val="24"/>
-          <w:szCs w:val="24"/>
-        </w:rPr>
+        <w:ind w:firstLine="708"/>
+        <w:rPr>
+          <w:rFonts w:ascii="Arial" w:hAnsi="Arial" w:cs="Arial"/>
+          <w:sz w:val="24"/>
+          <w:szCs w:val="24"/>
+        </w:rPr>
+      </w:pPr>
+      <w:r>
+        <w:rPr>
+          <w:rFonts w:ascii="Arial" w:hAnsi="Arial" w:cs="Arial"/>
+          <w:sz w:val="24"/>
+          <w:szCs w:val="24"/>
+        </w:rPr>
+        <w:t xml:space="preserve">O </w:t>
+      </w:r>
+      <w:r>
+        <w:rPr>
+          <w:rFonts w:ascii="Arial" w:hAnsi="Arial" w:cs="Arial"/>
+          <w:i/>
+          <w:sz w:val="24"/>
+          <w:szCs w:val="24"/>
+        </w:rPr>
+        <w:t>Rails</w:t>
+      </w:r>
+      <w:r>
+        <w:rPr>
+          <w:rFonts w:ascii="Arial" w:hAnsi="Arial" w:cs="Arial"/>
+          <w:sz w:val="24"/>
+          <w:szCs w:val="24"/>
+        </w:rPr>
+        <w:t xml:space="preserve"> </w:t>
+      </w:r>
+      <w:r>
+        <w:rPr>
+          <w:rFonts w:ascii="Arial" w:hAnsi="Arial" w:cs="Arial"/>
+          <w:sz w:val="24"/>
+          <w:szCs w:val="24"/>
+        </w:rPr>
+        <w:t xml:space="preserve">apresenta uma forma de </w:t>
+      </w:r>
+      <w:r>
+        <w:rPr>
+          <w:rFonts w:ascii="Arial" w:hAnsi="Arial" w:cs="Arial"/>
+          <w:sz w:val="24"/>
+          <w:szCs w:val="24"/>
+        </w:rPr>
+        <w:t xml:space="preserve">criar aplicações a partir do schema </w:t>
+      </w:r>
+      <w:r>
+        <w:rPr>
+          <w:rFonts w:ascii="Arial" w:hAnsi="Arial" w:cs="Arial"/>
+          <w:sz w:val="24"/>
+          <w:szCs w:val="24"/>
+        </w:rPr>
+        <w:t xml:space="preserve">de bancos de dados </w:t>
+      </w:r>
+      <w:r>
+        <w:rPr>
+          <w:rFonts w:ascii="Arial" w:hAnsi="Arial" w:cs="Arial"/>
+          <w:sz w:val="24"/>
+          <w:szCs w:val="24"/>
+        </w:rPr>
+        <w:t>através de</w:t>
+      </w:r>
+      <w:r>
+        <w:rPr>
+          <w:rFonts w:ascii="Arial" w:hAnsi="Arial" w:cs="Arial"/>
+          <w:sz w:val="24"/>
+          <w:szCs w:val="24"/>
+        </w:rPr>
+        <w:t xml:space="preserve"> linha</w:t>
+      </w:r>
+      <w:r>
+        <w:rPr>
+          <w:rFonts w:ascii="Arial" w:hAnsi="Arial" w:cs="Arial"/>
+          <w:sz w:val="24"/>
+          <w:szCs w:val="24"/>
+        </w:rPr>
+        <w:t xml:space="preserve">s de comando. </w:t>
+      </w:r>
+      <w:r>
+        <w:rPr>
+          <w:rFonts w:ascii="Arial" w:hAnsi="Arial" w:cs="Arial"/>
+          <w:sz w:val="24"/>
+          <w:szCs w:val="24"/>
+        </w:rPr>
+        <w:t xml:space="preserve">Este trabalho propõe um </w:t>
+      </w:r>
+      <w:r>
+        <w:rPr>
+          <w:rFonts w:ascii="Arial" w:hAnsi="Arial" w:cs="Arial"/>
+          <w:i/>
+          <w:sz w:val="24"/>
+          <w:szCs w:val="24"/>
+        </w:rPr>
+        <w:t>software</w:t>
+      </w:r>
+      <w:r>
+        <w:rPr>
+          <w:rFonts w:ascii="Arial" w:hAnsi="Arial" w:cs="Arial"/>
+          <w:sz w:val="24"/>
+          <w:szCs w:val="24"/>
+        </w:rPr>
+        <w:t xml:space="preserve"> que gere </w:t>
+      </w:r>
+      <w:r>
+        <w:rPr>
+          <w:rFonts w:ascii="Arial" w:hAnsi="Arial" w:cs="Arial"/>
+          <w:sz w:val="24"/>
+          <w:szCs w:val="24"/>
+        </w:rPr>
+        <w:t>a estrutura básica de uma aplicação</w:t>
+      </w:r>
+      <w:r>
+        <w:rPr>
+          <w:rFonts w:ascii="Arial" w:hAnsi="Arial" w:cs="Arial"/>
+          <w:sz w:val="24"/>
+          <w:szCs w:val="24"/>
+        </w:rPr>
+        <w:t xml:space="preserve"> de um banco de dados em </w:t>
+      </w:r>
+      <w:r>
+        <w:rPr>
+          <w:rFonts w:ascii="Arial" w:hAnsi="Arial" w:cs="Arial"/>
+          <w:sz w:val="24"/>
+          <w:szCs w:val="24"/>
+        </w:rPr>
+        <w:t>Ruby on Rails, dado um schema da aplicação legada</w:t>
+      </w:r>
+      <w:r>
+        <w:rPr>
+          <w:rFonts w:ascii="Arial" w:hAnsi="Arial" w:cs="Arial"/>
+          <w:sz w:val="24"/>
+          <w:szCs w:val="24"/>
+        </w:rPr>
+        <w:t xml:space="preserve">. Note que a proposta é a geração </w:t>
+      </w:r>
+      <w:r>
+        <w:rPr>
+          <w:rFonts w:ascii="Arial" w:hAnsi="Arial" w:cs="Arial"/>
+          <w:sz w:val="24"/>
+          <w:szCs w:val="24"/>
+        </w:rPr>
+        <w:t>da estrutura básica da aplicação</w:t>
+      </w:r>
+      <w:r>
+        <w:rPr>
+          <w:rFonts w:ascii="Arial" w:hAnsi="Arial" w:cs="Arial"/>
+          <w:sz w:val="24"/>
+          <w:szCs w:val="24"/>
+        </w:rPr>
+        <w:t>. Toda e qualquer lógica envolvida ainda terá de ser feita manualmente pelo usuário</w:t>
+      </w:r>
+      <w:r>
+        <w:rPr>
+          <w:rFonts w:ascii="Arial" w:hAnsi="Arial" w:cs="Arial"/>
+          <w:sz w:val="24"/>
+          <w:szCs w:val="24"/>
+        </w:rPr>
+        <w:t>.</w:t>
+      </w:r>
+    </w:p>
+    <w:p>
+      <w:pPr>
+        <w:spacing w:line="360" w:lineRule="auto"/>
+        <w:rPr>
+          <w:rFonts w:ascii="Arial" w:hAnsi="Arial" w:cs="Arial"/>
+          <w:sz w:val="24"/>
+          <w:szCs w:val="24"/>
+        </w:rPr>
+      </w:pPr>
+      <w:r>
+        <w:rPr>
+          <w:rFonts w:ascii="Arial" w:hAnsi="Arial" w:cs="Arial"/>
+          <w:sz w:val="24"/>
+          <w:szCs w:val="24"/>
+        </w:rPr>
+        <w:lastRenderedPageBreak/>
         <w:tab/>
         <w:t>O trabalho está organizado da seguinte maneira: conceitos e ferramentas de Rails, banco de dados e analisadores léxicos e semânticos no capítulo 2, proposta de um software que gere nos códigos Rails no capitulo 3, uma implementação da proposta no capítulo 4 e conclusão no capítulo 5.</w:t>
       </w:r>
@@ -701,7 +993,6 @@
           <w:sz w:val="24"/>
           <w:szCs w:val="24"/>
         </w:rPr>
-        <w:lastRenderedPageBreak/>
         <w:t xml:space="preserve">2  </w:t>
       </w:r>
       <w:r>
@@ -1074,23 +1365,7 @@
           <w:sz w:val="24"/>
           <w:szCs w:val="24"/>
         </w:rPr>
-        <w:t xml:space="preserve"> </w:t>
-      </w:r>
-      <w:r>
-        <w:rPr>
-          <w:rFonts w:ascii="Arial" w:hAnsi="Arial" w:cs="Arial"/>
-          <w:sz w:val="24"/>
-          <w:szCs w:val="24"/>
-        </w:rPr>
-        <w:t>Esse subconjunto na linguagem SQL é denomiado de SQL Schema.</w:t>
-      </w:r>
-      <w:r>
-        <w:rPr>
-          <w:rFonts w:ascii="Arial" w:hAnsi="Arial" w:cs="Arial"/>
-          <w:sz w:val="24"/>
-          <w:szCs w:val="24"/>
-        </w:rPr>
-        <w:t xml:space="preserve"> </w:t>
+        <w:t xml:space="preserve"> Esse subconjunto na linguagem SQL é denomiado de SQL Schema. </w:t>
       </w:r>
       <w:r>
         <w:rPr>
@@ -1392,6 +1667,7 @@
           <w:sz w:val="24"/>
           <w:szCs w:val="24"/>
         </w:rPr>
+        <w:lastRenderedPageBreak/>
         <w:tab/>
       </w:r>
       <w:r>
@@ -1487,7 +1763,6 @@
           <w:sz w:val="24"/>
           <w:szCs w:val="24"/>
         </w:rPr>
-        <w:lastRenderedPageBreak/>
         <w:t xml:space="preserve">Além do CREATE para criação de tabelas, pode-se destruir parcial ou totalmente os dados, </w:t>
       </w:r>
       <w:r>
@@ -1899,6 +2174,7 @@
           <w:sz w:val="24"/>
           <w:szCs w:val="24"/>
         </w:rPr>
+        <w:lastRenderedPageBreak/>
         <w:tab/>
         <w:t>Existem três características fundamentais que todos SGBD</w:t>
       </w:r>
@@ -1953,7 +2229,6 @@
           <w:sz w:val="24"/>
           <w:szCs w:val="24"/>
         </w:rPr>
-        <w:lastRenderedPageBreak/>
         <w:t>INSERIR ALGUMA IMAGEM PARA ESCLARECER</w:t>
       </w:r>
     </w:p>
@@ -2366,8 +2641,6 @@
         </w:rPr>
         <w:t xml:space="preserve"> é dividido em três componentes: modelo, visão e controlador.</w:t>
       </w:r>
-      <w:bookmarkStart w:id="0" w:name="_GoBack"/>
-      <w:bookmarkEnd w:id="0"/>
     </w:p>
     <w:p>
       <w:pPr>
@@ -2470,6 +2743,7 @@
           <w:sz w:val="24"/>
           <w:szCs w:val="24"/>
         </w:rPr>
+        <w:lastRenderedPageBreak/>
         <w:tab/>
         <w:t xml:space="preserve">O controlador </w:t>
       </w:r>
@@ -2497,7 +2771,6 @@
           <w:sz w:val="24"/>
           <w:szCs w:val="24"/>
         </w:rPr>
-        <w:lastRenderedPageBreak/>
         <w:tab/>
         <w:t>A figura 4 abaixo mostra um diagrama da interação desse componentes entre si e com o usuário. Note que o usuário não sabe de que forma os dados estão armazenados, pois para ele isso não importa, geralmente. Ele visualiza apenas as respostas dos comandos gerados por ele. Os comandos são interpretados pelo controlador que os traduz para um comando que o modelo possa executar. Ao realizar o comando, o modelo adquire um retorno e o passa para a visão atualizar a sua mostragem.</w:t>
       </w:r>
@@ -2800,7 +3073,16 @@
           <w:sz w:val="24"/>
           <w:szCs w:val="24"/>
         </w:rPr>
-        <w:t>A estrutura básica de uma aplicação Rails pode ser criada inteiramente por essas linhas de comandos. Dentre esses comandos</w:t>
+        <w:t xml:space="preserve">A estrutura básica de uma aplicação Rails pode ser criada </w:t>
+      </w:r>
+      <w:r>
+        <w:rPr>
+          <w:rFonts w:ascii="Arial" w:hAnsi="Arial" w:cs="Arial"/>
+          <w:sz w:val="24"/>
+          <w:szCs w:val="24"/>
+        </w:rPr>
+        <w:lastRenderedPageBreak/>
+        <w:t>inteiramente por essas linhas de comandos. Dentre esses comandos</w:t>
       </w:r>
       <w:r>
         <w:rPr>
@@ -2926,7 +3208,31 @@
           <w:sz w:val="24"/>
           <w:szCs w:val="24"/>
         </w:rPr>
-        <w:t xml:space="preserve"> cria todo o esqueleto da aplicação desejada. As próximas figuras demonstram esse esqueleto criado para uma aplicação qualquer.</w:t>
+        <w:t xml:space="preserve"> cria todo o esqueleto da aplicação desejada.</w:t>
+      </w:r>
+      <w:r>
+        <w:rPr>
+          <w:rFonts w:ascii="Arial" w:hAnsi="Arial" w:cs="Arial"/>
+          <w:sz w:val="24"/>
+          <w:szCs w:val="24"/>
+        </w:rPr>
+        <w:t xml:space="preserve"> No caso deste trabalho, toda a construção da aplicação final é feita por linhas de comando. </w:t>
+      </w:r>
+      <w:r>
+        <w:rPr>
+          <w:rFonts w:ascii="Arial" w:hAnsi="Arial" w:cs="Arial"/>
+          <w:sz w:val="24"/>
+          <w:szCs w:val="24"/>
+        </w:rPr>
+        <w:t>As próximas figuras demonstram esse esqueleto criado para uma aplicação qualquer</w:t>
+      </w:r>
+      <w:r>
+        <w:rPr>
+          <w:rFonts w:ascii="Arial" w:hAnsi="Arial" w:cs="Arial"/>
+          <w:sz w:val="24"/>
+          <w:szCs w:val="24"/>
+        </w:rPr>
+        <w:t>.</w:t>
       </w:r>
     </w:p>
     <w:p>
@@ -2946,7 +3252,6 @@
           <w:sz w:val="24"/>
           <w:szCs w:val="24"/>
         </w:rPr>
-        <w:lastRenderedPageBreak/>
         <w:t>INSERIR IMAGENS DA ESTRUTURA FEITA PELO RAILS NEW</w:t>
       </w:r>
     </w:p>
@@ -3015,15 +3320,15 @@
           <w:sz w:val="24"/>
           <w:szCs w:val="24"/>
         </w:rPr>
-        <w:t>. Sua importância aqui é para criação de modelos</w:t>
-      </w:r>
-      <w:r>
-        <w:rPr>
-          <w:rFonts w:ascii="Arial" w:hAnsi="Arial" w:cs="Arial"/>
-          <w:sz w:val="24"/>
-          <w:szCs w:val="24"/>
-        </w:rPr>
-        <w:t xml:space="preserve">. É possível passar os atributos que compõem o modelo e quais as suas relações com outros modelos. Ao final de tudo, ao executar o modelo, será criada uma tabela em um banco de dados relacional com as informações passadas pelo </w:t>
+        <w:t xml:space="preserve">. </w:t>
+      </w:r>
+      <w:r>
+        <w:rPr>
+          <w:rFonts w:ascii="Arial" w:hAnsi="Arial" w:cs="Arial"/>
+          <w:sz w:val="24"/>
+          <w:szCs w:val="24"/>
+        </w:rPr>
+        <w:t xml:space="preserve">O </w:t>
       </w:r>
       <w:r>
         <w:rPr>
@@ -3040,6 +3345,89 @@
           <w:sz w:val="24"/>
           <w:szCs w:val="24"/>
         </w:rPr>
+        <w:t xml:space="preserve"> executa as suas tarefas dentro da estrutura criada pelo </w:t>
+      </w:r>
+      <w:r>
+        <w:rPr>
+          <w:rFonts w:ascii="Arial" w:hAnsi="Arial" w:cs="Arial"/>
+          <w:i/>
+          <w:sz w:val="24"/>
+          <w:szCs w:val="24"/>
+        </w:rPr>
+        <w:t xml:space="preserve">rails </w:t>
+      </w:r>
+      <w:r>
+        <w:rPr>
+          <w:rFonts w:ascii="Arial" w:hAnsi="Arial" w:cs="Arial"/>
+          <w:i/>
+          <w:sz w:val="24"/>
+          <w:szCs w:val="24"/>
+        </w:rPr>
+        <w:t>new</w:t>
+      </w:r>
+      <w:r>
+        <w:rPr>
+          <w:rFonts w:ascii="Arial" w:hAnsi="Arial" w:cs="Arial"/>
+          <w:sz w:val="24"/>
+          <w:szCs w:val="24"/>
+        </w:rPr>
+        <w:t>, supondo que este comando já tenha sido executado anteriormente. A</w:t>
+      </w:r>
+      <w:r>
+        <w:rPr>
+          <w:rFonts w:ascii="Arial" w:hAnsi="Arial" w:cs="Arial"/>
+          <w:sz w:val="24"/>
+          <w:szCs w:val="24"/>
+        </w:rPr>
+        <w:t xml:space="preserve"> importância</w:t>
+      </w:r>
+      <w:r>
+        <w:rPr>
+          <w:rFonts w:ascii="Arial" w:hAnsi="Arial" w:cs="Arial"/>
+          <w:sz w:val="24"/>
+          <w:szCs w:val="24"/>
+        </w:rPr>
+        <w:t xml:space="preserve"> do </w:t>
+      </w:r>
+      <w:r>
+        <w:rPr>
+          <w:rFonts w:ascii="Arial" w:hAnsi="Arial" w:cs="Arial"/>
+          <w:i/>
+          <w:sz w:val="24"/>
+          <w:szCs w:val="24"/>
+        </w:rPr>
+        <w:t>generate</w:t>
+      </w:r>
+      <w:r>
+        <w:rPr>
+          <w:rFonts w:ascii="Arial" w:hAnsi="Arial" w:cs="Arial"/>
+          <w:sz w:val="24"/>
+          <w:szCs w:val="24"/>
+        </w:rPr>
+        <w:t xml:space="preserve"> </w:t>
+      </w:r>
+      <w:r>
+        <w:rPr>
+          <w:rFonts w:ascii="Arial" w:hAnsi="Arial" w:cs="Arial"/>
+          <w:sz w:val="24"/>
+          <w:szCs w:val="24"/>
+        </w:rPr>
+        <w:t>neste trabalho</w:t>
+      </w:r>
+      <w:r>
+        <w:rPr>
+          <w:rFonts w:ascii="Arial" w:hAnsi="Arial" w:cs="Arial"/>
+          <w:sz w:val="24"/>
+          <w:szCs w:val="24"/>
+        </w:rPr>
+        <w:t xml:space="preserve"> é para criação de modelos</w:t>
+      </w:r>
+      <w:r>
+        <w:rPr>
+          <w:rFonts w:ascii="Arial" w:hAnsi="Arial" w:cs="Arial"/>
+          <w:sz w:val="24"/>
+          <w:szCs w:val="24"/>
+        </w:rPr>
         <w:t>.</w:t>
       </w:r>
     </w:p>
@@ -3059,6 +3447,42 @@
           <w:sz w:val="24"/>
           <w:szCs w:val="24"/>
         </w:rPr>
+        <w:t xml:space="preserve">É possível passar os atributos que compõem o modelo e quais as suas relações com outros modelos. Ao final de tudo, ao executar o modelo, será criada uma tabela em um banco de dados relacional com as informações passadas pelo </w:t>
+      </w:r>
+      <w:r>
+        <w:rPr>
+          <w:rFonts w:ascii="Arial" w:hAnsi="Arial" w:cs="Arial"/>
+          <w:i/>
+          <w:sz w:val="24"/>
+          <w:szCs w:val="24"/>
+        </w:rPr>
+        <w:t>generate</w:t>
+      </w:r>
+      <w:r>
+        <w:rPr>
+          <w:rFonts w:ascii="Arial" w:hAnsi="Arial" w:cs="Arial"/>
+          <w:sz w:val="24"/>
+          <w:szCs w:val="24"/>
+        </w:rPr>
+        <w:t>.</w:t>
+      </w:r>
+    </w:p>
+    <w:p>
+      <w:pPr>
+        <w:spacing w:line="360" w:lineRule="auto"/>
+        <w:ind w:firstLine="708"/>
+        <w:rPr>
+          <w:rFonts w:ascii="Arial" w:hAnsi="Arial" w:cs="Arial"/>
+          <w:sz w:val="24"/>
+          <w:szCs w:val="24"/>
+        </w:rPr>
+      </w:pPr>
+      <w:r>
+        <w:rPr>
+          <w:rFonts w:ascii="Arial" w:hAnsi="Arial" w:cs="Arial"/>
+          <w:sz w:val="24"/>
+          <w:szCs w:val="24"/>
+        </w:rPr>
         <w:t xml:space="preserve">A figura 6 mostra um exemplo de utilização do </w:t>
       </w:r>
       <w:r>
@@ -3089,14 +3513,6 @@
           <w:szCs w:val="24"/>
         </w:rPr>
       </w:pPr>
-      <w:r>
-        <w:rPr>
-          <w:rFonts w:ascii="Arial" w:hAnsi="Arial" w:cs="Arial"/>
-          <w:sz w:val="24"/>
-          <w:szCs w:val="24"/>
-        </w:rPr>
-        <w:tab/>
-      </w:r>
       <w:r>
         <w:rPr>
           <w:rFonts w:ascii="Arial" w:hAnsi="Arial" w:cs="Arial"/>
@@ -3307,6 +3723,7 @@
           <w:sz w:val="24"/>
           <w:szCs w:val="24"/>
         </w:rPr>
+        <w:lastRenderedPageBreak/>
         <w:t xml:space="preserve">Bottom-up </w:t>
       </w:r>
       <w:r>
@@ -3502,7 +3919,6 @@
           <w:sz w:val="24"/>
           <w:szCs w:val="24"/>
         </w:rPr>
-        <w:lastRenderedPageBreak/>
         <w:t>YACC</w:t>
       </w:r>
     </w:p>
@@ -3920,6 +4336,7 @@
           <w:sz w:val="24"/>
           <w:szCs w:val="24"/>
         </w:rPr>
+        <w:lastRenderedPageBreak/>
         <w:t>Analisadores Léxicos</w:t>
       </w:r>
     </w:p>
@@ -4079,16 +4496,7 @@
           <w:sz w:val="24"/>
           <w:szCs w:val="24"/>
         </w:rPr>
-        <w:t xml:space="preserve"> que o analisador vai utilizar como entradas para o autômato. Se o analisador terminar de consumir os símbolos em um estado final, a entrada é dado como válida, se </w:t>
-      </w:r>
-      <w:r>
-        <w:rPr>
-          <w:rFonts w:ascii="Arial" w:hAnsi="Arial" w:cs="Arial"/>
-          <w:sz w:val="24"/>
-          <w:szCs w:val="24"/>
-        </w:rPr>
-        <w:lastRenderedPageBreak/>
-        <w:t xml:space="preserve">acabar em um estado não final ou não houver estado para o qual possa ir, a entrada é considerada inválida para a gramática. </w:t>
+        <w:t xml:space="preserve"> que o analisador vai utilizar como entradas para o autômato. Se o analisador terminar de consumir os símbolos em um estado final, a entrada é dado como válida, se acabar em um estado não final ou não houver estado para o qual possa ir, a entrada é considerada inválida para a gramática. </w:t>
       </w:r>
     </w:p>
     <w:p>
@@ -4692,16 +5100,7 @@
           <w:sz w:val="24"/>
           <w:szCs w:val="24"/>
         </w:rPr>
-        <w:t xml:space="preserve">criada pelo YACC usando as regras gramaticais. Portanto, cada vez que o YACC precisa de um </w:t>
-      </w:r>
-      <w:r>
-        <w:rPr>
-          <w:rFonts w:ascii="Arial" w:hAnsi="Arial" w:cs="Arial"/>
-          <w:sz w:val="24"/>
-          <w:szCs w:val="24"/>
-        </w:rPr>
-        <w:lastRenderedPageBreak/>
-        <w:t xml:space="preserve">novo </w:t>
+        <w:t xml:space="preserve">criada pelo YACC usando as regras gramaticais. Portanto, cada vez que o YACC precisa de um novo </w:t>
       </w:r>
       <w:r>
         <w:rPr>
@@ -5577,6 +5976,7 @@
           <w:sz w:val="24"/>
           <w:szCs w:val="24"/>
         </w:rPr>
+        <w:lastRenderedPageBreak/>
         <w:t xml:space="preserve">Esse trabalho tem como objetivo propor </w:t>
       </w:r>
       <w:r>
@@ -8304,7 +8704,7 @@
 </file>
 
 <file path=customXml/itemProps1.xml><?xml version="1.0" encoding="utf-8"?>
-<ds:datastoreItem xmlns:ds="http://schemas.openxmlformats.org/officeDocument/2006/customXml" ds:itemID="{BF3EEF41-F666-43D5-B2F7-4AB099849BB0}">
+<ds:datastoreItem xmlns:ds="http://schemas.openxmlformats.org/officeDocument/2006/customXml" ds:itemID="{77E82775-4459-4994-A9A6-D74C36F1018F}">
   <ds:schemaRefs>
     <ds:schemaRef ds:uri="http://schemas.openxmlformats.org/officeDocument/2006/bibliography"/>
   </ds:schemaRefs>

</xml_diff>

<commit_message>
ajustes no cap. 3
</commit_message>
<xml_diff>
--- a/Parte escrita/trabalho.docx
+++ b/Parte escrita/trabalho.docx
@@ -607,8 +607,6 @@
         </w:rPr>
         <w:t>.</w:t>
       </w:r>
-      <w:bookmarkStart w:id="0" w:name="_GoBack"/>
-      <w:bookmarkEnd w:id="0"/>
     </w:p>
     <w:p>
       <w:pPr>
@@ -840,7 +838,24 @@
           <w:sz w:val="24"/>
           <w:szCs w:val="24"/>
         </w:rPr>
-        <w:t xml:space="preserve">criar aplicações a partir do schema </w:t>
+        <w:t xml:space="preserve">criar aplicações a partir do </w:t>
+      </w:r>
+      <w:r>
+        <w:rPr>
+          <w:rFonts w:ascii="Arial" w:hAnsi="Arial" w:cs="Arial"/>
+          <w:i/>
+          <w:sz w:val="24"/>
+          <w:szCs w:val="24"/>
+        </w:rPr>
+        <w:t>schema</w:t>
+      </w:r>
+      <w:r>
+        <w:rPr>
+          <w:rFonts w:ascii="Arial" w:hAnsi="Arial" w:cs="Arial"/>
+          <w:sz w:val="24"/>
+          <w:szCs w:val="24"/>
+        </w:rPr>
+        <w:t xml:space="preserve"> </w:t>
       </w:r>
       <w:r>
         <w:rPr>
@@ -921,7 +936,24 @@
           <w:sz w:val="24"/>
           <w:szCs w:val="24"/>
         </w:rPr>
-        <w:t>Ruby on Rails, dado um schema da aplicação legada</w:t>
+        <w:t xml:space="preserve">Ruby on Rails, dado um </w:t>
+      </w:r>
+      <w:r>
+        <w:rPr>
+          <w:rFonts w:ascii="Arial" w:hAnsi="Arial" w:cs="Arial"/>
+          <w:i/>
+          <w:sz w:val="24"/>
+          <w:szCs w:val="24"/>
+        </w:rPr>
+        <w:t>schema</w:t>
+      </w:r>
+      <w:r>
+        <w:rPr>
+          <w:rFonts w:ascii="Arial" w:hAnsi="Arial" w:cs="Arial"/>
+          <w:sz w:val="24"/>
+          <w:szCs w:val="24"/>
+        </w:rPr>
+        <w:t xml:space="preserve"> da aplicação legada</w:t>
       </w:r>
       <w:r>
         <w:rPr>
@@ -3216,23 +3248,7 @@
           <w:sz w:val="24"/>
           <w:szCs w:val="24"/>
         </w:rPr>
-        <w:t xml:space="preserve"> No caso deste trabalho, toda a construção da aplicação final é feita por linhas de comando. </w:t>
-      </w:r>
-      <w:r>
-        <w:rPr>
-          <w:rFonts w:ascii="Arial" w:hAnsi="Arial" w:cs="Arial"/>
-          <w:sz w:val="24"/>
-          <w:szCs w:val="24"/>
-        </w:rPr>
-        <w:t>As próximas figuras demonstram esse esqueleto criado para uma aplicação qualquer</w:t>
-      </w:r>
-      <w:r>
-        <w:rPr>
-          <w:rFonts w:ascii="Arial" w:hAnsi="Arial" w:cs="Arial"/>
-          <w:sz w:val="24"/>
-          <w:szCs w:val="24"/>
-        </w:rPr>
-        <w:t>.</w:t>
+        <w:t xml:space="preserve"> No caso deste trabalho, toda a construção da aplicação final é feita por linhas de comando. As próximas figuras demonstram esse esqueleto criado para uma aplicação qualquer.</w:t>
       </w:r>
     </w:p>
     <w:p>
@@ -3616,7 +3632,7 @@
     </w:p>
     <w:p>
       <w:pPr>
-        <w:pStyle w:val="ListParagraph"/>
+        <w:pStyle w:val="PargrafodaLista"/>
         <w:numPr>
           <w:ilvl w:val="0"/>
           <w:numId w:val="2"/>
@@ -3704,7 +3720,7 @@
     </w:p>
     <w:p>
       <w:pPr>
-        <w:pStyle w:val="ListParagraph"/>
+        <w:pStyle w:val="PargrafodaLista"/>
         <w:numPr>
           <w:ilvl w:val="0"/>
           <w:numId w:val="2"/>
@@ -3899,7 +3915,7 @@
     </w:p>
     <w:p>
       <w:pPr>
-        <w:pStyle w:val="ListParagraph"/>
+        <w:pStyle w:val="PargrafodaLista"/>
         <w:numPr>
           <w:ilvl w:val="2"/>
           <w:numId w:val="5"/>
@@ -4316,7 +4332,7 @@
     </w:p>
     <w:p>
       <w:pPr>
-        <w:pStyle w:val="ListParagraph"/>
+        <w:pStyle w:val="PargrafodaLista"/>
         <w:numPr>
           <w:ilvl w:val="1"/>
           <w:numId w:val="5"/>
@@ -5155,7 +5171,7 @@
     </w:p>
     <w:p>
       <w:pPr>
-        <w:pStyle w:val="HTMLPreformatted"/>
+        <w:pStyle w:val="Pr-formataoHTML"/>
         <w:shd w:val="clear" w:color="auto" w:fill="FFFFFF"/>
         <w:rPr>
           <w:color w:val="000000"/>
@@ -5189,7 +5205,7 @@
     </w:p>
     <w:p>
       <w:pPr>
-        <w:pStyle w:val="HTMLPreformatted"/>
+        <w:pStyle w:val="Pr-formataoHTML"/>
         <w:shd w:val="clear" w:color="auto" w:fill="FFFFFF"/>
         <w:rPr>
           <w:color w:val="000000"/>
@@ -5204,7 +5220,7 @@
     </w:p>
     <w:p>
       <w:pPr>
-        <w:pStyle w:val="HTMLPreformatted"/>
+        <w:pStyle w:val="Pr-formataoHTML"/>
         <w:shd w:val="clear" w:color="auto" w:fill="FFFFFF"/>
         <w:rPr>
           <w:color w:val="000000"/>
@@ -5219,7 +5235,7 @@
     </w:p>
     <w:p>
       <w:pPr>
-        <w:pStyle w:val="HTMLPreformatted"/>
+        <w:pStyle w:val="Pr-formataoHTML"/>
         <w:shd w:val="clear" w:color="auto" w:fill="FFFFFF"/>
         <w:rPr>
           <w:color w:val="000000"/>
@@ -5228,7 +5244,7 @@
     </w:p>
     <w:p>
       <w:pPr>
-        <w:pStyle w:val="HTMLPreformatted"/>
+        <w:pStyle w:val="Pr-formataoHTML"/>
         <w:shd w:val="clear" w:color="auto" w:fill="FFFFFF"/>
         <w:rPr>
           <w:color w:val="000000"/>
@@ -5243,7 +5259,7 @@
     </w:p>
     <w:p>
       <w:pPr>
-        <w:pStyle w:val="HTMLPreformatted"/>
+        <w:pStyle w:val="Pr-formataoHTML"/>
         <w:shd w:val="clear" w:color="auto" w:fill="FFFFFF"/>
         <w:rPr>
           <w:color w:val="000000"/>
@@ -5258,7 +5274,7 @@
     </w:p>
     <w:p>
       <w:pPr>
-        <w:pStyle w:val="HTMLPreformatted"/>
+        <w:pStyle w:val="Pr-formataoHTML"/>
         <w:shd w:val="clear" w:color="auto" w:fill="FFFFFF"/>
         <w:rPr>
           <w:color w:val="000000"/>
@@ -6194,8 +6210,17 @@
           <w:sz w:val="24"/>
           <w:szCs w:val="24"/>
         </w:rPr>
-        <w:t xml:space="preserve">A implementação proposta nesse trabalho é da construção de uma fermenta que, a partir de uma entrada com tabelas em SQL, gere comandos </w:t>
-      </w:r>
+        <w:t xml:space="preserve">A implementação proposta nesse trabalho é da construção de uma fermenta que, a partir de </w:t>
+      </w:r>
+      <w:r>
+        <w:rPr>
+          <w:rFonts w:ascii="Arial" w:hAnsi="Arial" w:cs="Arial"/>
+          <w:sz w:val="24"/>
+          <w:szCs w:val="24"/>
+        </w:rPr>
+        <w:t xml:space="preserve">um SQL </w:t>
+      </w:r>
+      <w:proofErr w:type="spellStart"/>
       <w:r>
         <w:rPr>
           <w:rFonts w:ascii="Arial" w:hAnsi="Arial" w:cs="Arial"/>
@@ -6203,6 +6228,340 @@
           <w:sz w:val="24"/>
           <w:szCs w:val="24"/>
         </w:rPr>
+        <w:t>Schema</w:t>
+      </w:r>
+      <w:proofErr w:type="spellEnd"/>
+      <w:r>
+        <w:rPr>
+          <w:rFonts w:ascii="Arial" w:hAnsi="Arial" w:cs="Arial"/>
+          <w:i/>
+          <w:sz w:val="24"/>
+          <w:szCs w:val="24"/>
+        </w:rPr>
+        <w:t xml:space="preserve"> </w:t>
+      </w:r>
+      <w:r>
+        <w:rPr>
+          <w:rFonts w:ascii="Arial" w:hAnsi="Arial" w:cs="Arial"/>
+          <w:sz w:val="24"/>
+          <w:szCs w:val="24"/>
+        </w:rPr>
+        <w:t>de entrada</w:t>
+      </w:r>
+      <w:r>
+        <w:rPr>
+          <w:rFonts w:ascii="Arial" w:hAnsi="Arial" w:cs="Arial"/>
+          <w:sz w:val="24"/>
+          <w:szCs w:val="24"/>
+        </w:rPr>
+        <w:t xml:space="preserve">, gere comandos </w:t>
+      </w:r>
+      <w:proofErr w:type="spellStart"/>
+      <w:r>
+        <w:rPr>
+          <w:rFonts w:ascii="Arial" w:hAnsi="Arial" w:cs="Arial"/>
+          <w:i/>
+          <w:sz w:val="24"/>
+          <w:szCs w:val="24"/>
+        </w:rPr>
+        <w:t>rails</w:t>
+      </w:r>
+      <w:proofErr w:type="spellEnd"/>
+      <w:r>
+        <w:rPr>
+          <w:rFonts w:ascii="Arial" w:hAnsi="Arial" w:cs="Arial"/>
+          <w:i/>
+          <w:sz w:val="24"/>
+          <w:szCs w:val="24"/>
+        </w:rPr>
+        <w:t xml:space="preserve"> </w:t>
+      </w:r>
+      <w:proofErr w:type="spellStart"/>
+      <w:r>
+        <w:rPr>
+          <w:rFonts w:ascii="Arial" w:hAnsi="Arial" w:cs="Arial"/>
+          <w:i/>
+          <w:sz w:val="24"/>
+          <w:szCs w:val="24"/>
+        </w:rPr>
+        <w:t>generate</w:t>
+      </w:r>
+      <w:proofErr w:type="spellEnd"/>
+      <w:r>
+        <w:rPr>
+          <w:rFonts w:ascii="Arial" w:hAnsi="Arial" w:cs="Arial"/>
+          <w:sz w:val="24"/>
+          <w:szCs w:val="24"/>
+        </w:rPr>
+        <w:t xml:space="preserve">, com o intuito de facilitar a migração do banco de dados de um </w:t>
+      </w:r>
+      <w:r>
+        <w:rPr>
+          <w:rFonts w:ascii="Arial" w:hAnsi="Arial" w:cs="Arial"/>
+          <w:sz w:val="24"/>
+          <w:szCs w:val="24"/>
+        </w:rPr>
+        <w:t xml:space="preserve">projeto legado para uma aplicação em </w:t>
+      </w:r>
+      <w:r>
+        <w:rPr>
+          <w:rFonts w:ascii="Arial" w:hAnsi="Arial" w:cs="Arial"/>
+          <w:i/>
+          <w:sz w:val="24"/>
+          <w:szCs w:val="24"/>
+        </w:rPr>
+        <w:t>Ruby on Rails.</w:t>
+      </w:r>
+    </w:p>
+    <w:p>
+      <w:pPr>
+        <w:spacing w:line="360" w:lineRule="auto"/>
+        <w:rPr>
+          <w:rFonts w:ascii="Arial" w:hAnsi="Arial" w:cs="Arial"/>
+          <w:sz w:val="24"/>
+          <w:szCs w:val="24"/>
+        </w:rPr>
+      </w:pPr>
+      <w:r>
+        <w:rPr>
+          <w:rFonts w:ascii="Arial" w:hAnsi="Arial" w:cs="Arial"/>
+          <w:i/>
+          <w:sz w:val="24"/>
+          <w:szCs w:val="24"/>
+        </w:rPr>
+        <w:tab/>
+      </w:r>
+      <w:r>
+        <w:rPr>
+          <w:rFonts w:ascii="Arial" w:hAnsi="Arial" w:cs="Arial"/>
+          <w:sz w:val="24"/>
+          <w:szCs w:val="24"/>
+        </w:rPr>
+        <w:t xml:space="preserve">Para isso, utilizamos as ferramentas YACC e Lex, como interpretadores do </w:t>
+      </w:r>
+      <w:r>
+        <w:rPr>
+          <w:rFonts w:ascii="Arial" w:hAnsi="Arial" w:cs="Arial"/>
+          <w:sz w:val="24"/>
+          <w:szCs w:val="24"/>
+        </w:rPr>
+        <w:t xml:space="preserve">SQL </w:t>
+      </w:r>
+      <w:proofErr w:type="spellStart"/>
+      <w:r>
+        <w:rPr>
+          <w:rFonts w:ascii="Arial" w:hAnsi="Arial" w:cs="Arial"/>
+          <w:i/>
+          <w:sz w:val="24"/>
+          <w:szCs w:val="24"/>
+        </w:rPr>
+        <w:t>Schema</w:t>
+      </w:r>
+      <w:proofErr w:type="spellEnd"/>
+      <w:r>
+        <w:rPr>
+          <w:rFonts w:ascii="Arial" w:hAnsi="Arial" w:cs="Arial"/>
+          <w:sz w:val="24"/>
+          <w:szCs w:val="24"/>
+        </w:rPr>
+        <w:t>, e a linguagem de programação C, para unir as duas ferramentas e gerar os comandos de saída.</w:t>
+      </w:r>
+      <w:r>
+        <w:rPr>
+          <w:rFonts w:ascii="Arial" w:hAnsi="Arial" w:cs="Arial"/>
+          <w:sz w:val="24"/>
+          <w:szCs w:val="24"/>
+        </w:rPr>
+        <w:t xml:space="preserve"> Com o YACC criamos uma estrutura que reconhece as diferentes </w:t>
+      </w:r>
+      <w:r>
+        <w:rPr>
+          <w:rFonts w:ascii="Arial" w:hAnsi="Arial" w:cs="Arial"/>
+          <w:sz w:val="24"/>
+          <w:szCs w:val="24"/>
+        </w:rPr>
+        <w:t>formas de criação de tabelas</w:t>
+      </w:r>
+      <w:r>
+        <w:rPr>
+          <w:rFonts w:ascii="Arial" w:hAnsi="Arial" w:cs="Arial"/>
+          <w:sz w:val="24"/>
+          <w:szCs w:val="24"/>
+        </w:rPr>
+        <w:t xml:space="preserve"> que </w:t>
+      </w:r>
+      <w:r>
+        <w:rPr>
+          <w:rFonts w:ascii="Arial" w:hAnsi="Arial" w:cs="Arial"/>
+          <w:sz w:val="24"/>
+          <w:szCs w:val="24"/>
+        </w:rPr>
+        <w:t xml:space="preserve">podem ser construídas utilizando </w:t>
+      </w:r>
+      <w:r>
+        <w:rPr>
+          <w:rFonts w:ascii="Arial" w:hAnsi="Arial" w:cs="Arial"/>
+          <w:sz w:val="24"/>
+          <w:szCs w:val="24"/>
+        </w:rPr>
+        <w:t xml:space="preserve">o SQL </w:t>
+      </w:r>
+      <w:proofErr w:type="spellStart"/>
+      <w:r>
+        <w:rPr>
+          <w:rFonts w:ascii="Arial" w:hAnsi="Arial" w:cs="Arial"/>
+          <w:i/>
+          <w:sz w:val="24"/>
+          <w:szCs w:val="24"/>
+        </w:rPr>
+        <w:t>Schema</w:t>
+      </w:r>
+      <w:proofErr w:type="spellEnd"/>
+      <w:r>
+        <w:rPr>
+          <w:rFonts w:ascii="Arial" w:hAnsi="Arial" w:cs="Arial"/>
+          <w:sz w:val="24"/>
+          <w:szCs w:val="24"/>
+        </w:rPr>
+        <w:t>, já o Lex reconhece os símbolos</w:t>
+      </w:r>
+      <w:r>
+        <w:rPr>
+          <w:rFonts w:ascii="Arial" w:hAnsi="Arial" w:cs="Arial"/>
+          <w:sz w:val="24"/>
+          <w:szCs w:val="24"/>
+        </w:rPr>
+        <w:t xml:space="preserve"> ou </w:t>
+      </w:r>
+      <w:proofErr w:type="spellStart"/>
+      <w:r>
+        <w:rPr>
+          <w:rFonts w:ascii="Arial" w:hAnsi="Arial" w:cs="Arial"/>
+          <w:i/>
+          <w:sz w:val="24"/>
+          <w:szCs w:val="24"/>
+        </w:rPr>
+        <w:t>tokens</w:t>
+      </w:r>
+      <w:proofErr w:type="spellEnd"/>
+      <w:r>
+        <w:rPr>
+          <w:rFonts w:ascii="Arial" w:hAnsi="Arial" w:cs="Arial"/>
+          <w:sz w:val="24"/>
+          <w:szCs w:val="24"/>
+        </w:rPr>
+        <w:t xml:space="preserve"> válidos que podem aparecer</w:t>
+      </w:r>
+      <w:r>
+        <w:rPr>
+          <w:rFonts w:ascii="Arial" w:hAnsi="Arial" w:cs="Arial"/>
+          <w:sz w:val="24"/>
+          <w:szCs w:val="24"/>
+        </w:rPr>
+        <w:t xml:space="preserve"> nessa criação. Quando um criação de tabela é detectada com sucesso, criamos o comando </w:t>
+      </w:r>
+      <w:proofErr w:type="spellStart"/>
+      <w:r>
+        <w:rPr>
+          <w:rFonts w:ascii="Arial" w:hAnsi="Arial" w:cs="Arial"/>
+          <w:i/>
+          <w:sz w:val="24"/>
+          <w:szCs w:val="24"/>
+        </w:rPr>
+        <w:t>rails</w:t>
+      </w:r>
+      <w:proofErr w:type="spellEnd"/>
+      <w:r>
+        <w:rPr>
+          <w:rFonts w:ascii="Arial" w:hAnsi="Arial" w:cs="Arial"/>
+          <w:i/>
+          <w:sz w:val="24"/>
+          <w:szCs w:val="24"/>
+        </w:rPr>
+        <w:t xml:space="preserve"> </w:t>
+      </w:r>
+      <w:proofErr w:type="spellStart"/>
+      <w:r>
+        <w:rPr>
+          <w:rFonts w:ascii="Arial" w:hAnsi="Arial" w:cs="Arial"/>
+          <w:i/>
+          <w:sz w:val="24"/>
+          <w:szCs w:val="24"/>
+        </w:rPr>
+        <w:t>generate</w:t>
+      </w:r>
+      <w:proofErr w:type="spellEnd"/>
+      <w:r>
+        <w:rPr>
+          <w:rFonts w:ascii="Arial" w:hAnsi="Arial" w:cs="Arial"/>
+          <w:i/>
+          <w:sz w:val="24"/>
+          <w:szCs w:val="24"/>
+        </w:rPr>
+        <w:t xml:space="preserve"> </w:t>
+      </w:r>
+      <w:r>
+        <w:rPr>
+          <w:rFonts w:ascii="Arial" w:hAnsi="Arial" w:cs="Arial"/>
+          <w:sz w:val="24"/>
+          <w:szCs w:val="24"/>
+        </w:rPr>
+        <w:t>equivalente a ela.</w:t>
+      </w:r>
+    </w:p>
+    <w:p>
+      <w:pPr>
+        <w:spacing w:line="360" w:lineRule="auto"/>
+        <w:rPr>
+          <w:rFonts w:ascii="Arial" w:hAnsi="Arial" w:cs="Arial"/>
+          <w:sz w:val="24"/>
+          <w:szCs w:val="24"/>
+        </w:rPr>
+      </w:pPr>
+      <w:r>
+        <w:rPr>
+          <w:rFonts w:ascii="Arial" w:hAnsi="Arial" w:cs="Arial"/>
+          <w:sz w:val="24"/>
+          <w:szCs w:val="24"/>
+        </w:rPr>
+        <w:tab/>
+        <w:t>A figura X mostra um exemplo da entrada da nossa ferramenta. Essa é composta de uma ou mais tabelas descritas em SQL</w:t>
+      </w:r>
+      <w:r>
+        <w:rPr>
+          <w:rFonts w:ascii="Arial" w:hAnsi="Arial" w:cs="Arial"/>
+          <w:i/>
+          <w:sz w:val="24"/>
+          <w:szCs w:val="24"/>
+        </w:rPr>
+        <w:t xml:space="preserve"> </w:t>
+      </w:r>
+      <w:proofErr w:type="spellStart"/>
+      <w:r>
+        <w:rPr>
+          <w:rFonts w:ascii="Arial" w:hAnsi="Arial" w:cs="Arial"/>
+          <w:i/>
+          <w:sz w:val="24"/>
+          <w:szCs w:val="24"/>
+        </w:rPr>
+        <w:t>Schema</w:t>
+      </w:r>
+      <w:proofErr w:type="spellEnd"/>
+      <w:r>
+        <w:rPr>
+          <w:rFonts w:ascii="Arial" w:hAnsi="Arial" w:cs="Arial"/>
+          <w:sz w:val="24"/>
+          <w:szCs w:val="24"/>
+        </w:rPr>
+        <w:t xml:space="preserve"> e separadas por uma linha em branco. A saída esperada para esta entrada, exemplificada na figura X, são comandos </w:t>
+      </w:r>
+      <w:r>
+        <w:rPr>
+          <w:rFonts w:ascii="Arial" w:hAnsi="Arial" w:cs="Arial"/>
+          <w:i/>
+          <w:sz w:val="24"/>
+          <w:szCs w:val="24"/>
+        </w:rPr>
         <w:t>rails generate</w:t>
       </w:r>
       <w:r>
@@ -6211,79 +6570,17 @@
           <w:sz w:val="24"/>
           <w:szCs w:val="24"/>
         </w:rPr>
-        <w:t xml:space="preserve"> para migrar um projeto legado para uma aplicação em </w:t>
-      </w:r>
-      <w:r>
-        <w:rPr>
-          <w:rFonts w:ascii="Arial" w:hAnsi="Arial" w:cs="Arial"/>
-          <w:i/>
-          <w:sz w:val="24"/>
-          <w:szCs w:val="24"/>
-        </w:rPr>
-        <w:t>Ruby on Rails.</w:t>
-      </w:r>
-    </w:p>
-    <w:p>
-      <w:pPr>
-        <w:spacing w:line="360" w:lineRule="auto"/>
-        <w:rPr>
-          <w:rFonts w:ascii="Arial" w:hAnsi="Arial" w:cs="Arial"/>
-          <w:sz w:val="24"/>
-          <w:szCs w:val="24"/>
-        </w:rPr>
-      </w:pPr>
-      <w:r>
-        <w:rPr>
-          <w:rFonts w:ascii="Arial" w:hAnsi="Arial" w:cs="Arial"/>
-          <w:i/>
-          <w:sz w:val="24"/>
-          <w:szCs w:val="24"/>
-        </w:rPr>
-        <w:tab/>
-      </w:r>
-      <w:r>
-        <w:rPr>
-          <w:rFonts w:ascii="Arial" w:hAnsi="Arial" w:cs="Arial"/>
-          <w:sz w:val="24"/>
-          <w:szCs w:val="24"/>
-        </w:rPr>
-        <w:t>Para isso, utilizamos as ferramentas YACC e Lex, como interpretadores do arquivo de entrada, e a linguagem de programação C, para unir as duas ferramentas e gerar os comandos de saída.</w:t>
-      </w:r>
-    </w:p>
-    <w:p>
-      <w:pPr>
-        <w:spacing w:line="360" w:lineRule="auto"/>
-        <w:rPr>
-          <w:rFonts w:ascii="Arial" w:hAnsi="Arial" w:cs="Arial"/>
-          <w:sz w:val="24"/>
-          <w:szCs w:val="24"/>
-        </w:rPr>
-      </w:pPr>
-      <w:r>
-        <w:rPr>
-          <w:rFonts w:ascii="Arial" w:hAnsi="Arial" w:cs="Arial"/>
-          <w:sz w:val="24"/>
-          <w:szCs w:val="24"/>
-        </w:rPr>
-        <w:tab/>
-        <w:t xml:space="preserve">A figura X mostra um exemplo da entrada da nossa ferramenta. Essa é composta de uma ou mais tabelas descritas em SQL e separadas por uma linha em branco. A saída esperada para esta entrada, exemplificada na figura X, são comandos </w:t>
-      </w:r>
-      <w:r>
-        <w:rPr>
-          <w:rFonts w:ascii="Arial" w:hAnsi="Arial" w:cs="Arial"/>
-          <w:i/>
-          <w:sz w:val="24"/>
-          <w:szCs w:val="24"/>
-        </w:rPr>
-        <w:t>rails generate</w:t>
-      </w:r>
-      <w:r>
-        <w:rPr>
-          <w:rFonts w:ascii="Arial" w:hAnsi="Arial" w:cs="Arial"/>
-          <w:sz w:val="24"/>
-          <w:szCs w:val="24"/>
-        </w:rPr>
-        <w:t xml:space="preserve"> que descrevem o mesmo modelo passado como entrada, mantendo as mesmas relações entre as tabelas. Podemos notar que os campos customer_id e order_id não são explicitamente declarado, já que o </w:t>
+        <w:t xml:space="preserve"> que descrevem o mesmo modelo passado como entrada, mantendo as mesmas relações entre as tabelas. </w:t>
+      </w:r>
+      <w:bookmarkStart w:id="0" w:name="_GoBack"/>
+      <w:bookmarkEnd w:id="0"/>
+      <w:r>
+        <w:rPr>
+          <w:rFonts w:ascii="Arial" w:hAnsi="Arial" w:cs="Arial"/>
+          <w:sz w:val="24"/>
+          <w:szCs w:val="24"/>
+        </w:rPr>
+        <w:t xml:space="preserve">Podemos notar que os campos customer_id e order_id não são explicitamente declarado, já que o </w:t>
       </w:r>
       <w:r>
         <w:rPr>
@@ -6599,6 +6896,7 @@
           <w:szCs w:val="24"/>
           <w:lang w:val="en-US"/>
         </w:rPr>
+        <w:lastRenderedPageBreak/>
         <w:t xml:space="preserve">    FOREIGN KEY (</w:t>
       </w:r>
       <w:proofErr w:type="spellStart"/>
@@ -6941,7 +7239,23 @@
           <w:sz w:val="24"/>
           <w:szCs w:val="24"/>
         </w:rPr>
-        <w:t xml:space="preserve"> pelos desenvolvedores, que na maioria das vezes já possui sistemas funcionando e por isso não querem deixar tudo para trás.</w:t>
+        <w:t xml:space="preserve"> pelos desenvolvedores, que na maioria das vezes j</w:t>
+      </w:r>
+      <w:r>
+        <w:rPr>
+          <w:rFonts w:ascii="Arial" w:hAnsi="Arial" w:cs="Arial"/>
+          <w:sz w:val="24"/>
+          <w:szCs w:val="24"/>
+        </w:rPr>
+        <w:t xml:space="preserve">á possui sistemas funcionando e </w:t>
+      </w:r>
+      <w:r>
+        <w:rPr>
+          <w:rFonts w:ascii="Arial" w:hAnsi="Arial" w:cs="Arial"/>
+          <w:sz w:val="24"/>
+          <w:szCs w:val="24"/>
+        </w:rPr>
+        <w:t>não querem deixar tudo para trás.</w:t>
       </w:r>
     </w:p>
     <w:p>
@@ -6960,7 +7274,55 @@
           <w:sz w:val="24"/>
           <w:szCs w:val="24"/>
         </w:rPr>
-        <w:t xml:space="preserve">A nossa solução se diferencia por facilitar e automatizar todo esse trabalho. O usuário precisa apenas passar um arquivo de texto com as tabelas em SQL do seu projeto atual que o </w:t>
+        <w:t>A solução</w:t>
+      </w:r>
+      <w:r>
+        <w:rPr>
+          <w:rFonts w:ascii="Arial" w:hAnsi="Arial" w:cs="Arial"/>
+          <w:sz w:val="24"/>
+          <w:szCs w:val="24"/>
+        </w:rPr>
+        <w:t xml:space="preserve"> proposta nesse trabalho </w:t>
+      </w:r>
+      <w:r>
+        <w:rPr>
+          <w:rFonts w:ascii="Arial" w:hAnsi="Arial" w:cs="Arial"/>
+          <w:sz w:val="24"/>
+          <w:szCs w:val="24"/>
+        </w:rPr>
+        <w:t>diferencia</w:t>
+      </w:r>
+      <w:r>
+        <w:rPr>
+          <w:rFonts w:ascii="Arial" w:hAnsi="Arial" w:cs="Arial"/>
+          <w:sz w:val="24"/>
+          <w:szCs w:val="24"/>
+        </w:rPr>
+        <w:t>-se</w:t>
+      </w:r>
+      <w:r>
+        <w:rPr>
+          <w:rFonts w:ascii="Arial" w:hAnsi="Arial" w:cs="Arial"/>
+          <w:sz w:val="24"/>
+          <w:szCs w:val="24"/>
+        </w:rPr>
+        <w:t xml:space="preserve"> </w:t>
+      </w:r>
+      <w:r>
+        <w:rPr>
+          <w:rFonts w:ascii="Arial" w:hAnsi="Arial" w:cs="Arial"/>
+          <w:sz w:val="24"/>
+          <w:szCs w:val="24"/>
+        </w:rPr>
+        <w:t>ao</w:t>
+      </w:r>
+      <w:r>
+        <w:rPr>
+          <w:rFonts w:ascii="Arial" w:hAnsi="Arial" w:cs="Arial"/>
+          <w:sz w:val="24"/>
+          <w:szCs w:val="24"/>
+        </w:rPr>
+        <w:t xml:space="preserve"> facilitar e automatizar todo esse trabalho. O usuário precisa apenas passar um arquivo de texto com as tabelas em SQL do seu projeto atual que o </w:t>
       </w:r>
       <w:r>
         <w:rPr>
@@ -8344,13 +8706,13 @@
     <w:name w:val="Normal"/>
     <w:qFormat/>
   </w:style>
-  <w:style w:type="character" w:default="1" w:styleId="DefaultParagraphFont">
+  <w:style w:type="character" w:default="1" w:styleId="Fontepargpadro">
     <w:name w:val="Default Paragraph Font"/>
     <w:uiPriority w:val="1"/>
     <w:semiHidden/>
     <w:unhideWhenUsed/>
   </w:style>
-  <w:style w:type="table" w:default="1" w:styleId="TableNormal">
+  <w:style w:type="table" w:default="1" w:styleId="Tabelanormal">
     <w:name w:val="Normal Table"/>
     <w:uiPriority w:val="99"/>
     <w:semiHidden/>
@@ -8365,13 +8727,13 @@
       </w:tblCellMar>
     </w:tblPr>
   </w:style>
-  <w:style w:type="numbering" w:default="1" w:styleId="NoList">
+  <w:style w:type="numbering" w:default="1" w:styleId="Semlista">
     <w:name w:val="No List"/>
     <w:uiPriority w:val="99"/>
     <w:semiHidden/>
     <w:unhideWhenUsed/>
   </w:style>
-  <w:style w:type="paragraph" w:styleId="ListParagraph">
+  <w:style w:type="paragraph" w:styleId="PargrafodaLista">
     <w:name w:val="List Paragraph"/>
     <w:basedOn w:val="Normal"/>
     <w:uiPriority w:val="34"/>
@@ -8384,13 +8746,13 @@
   </w:style>
   <w:style w:type="character" w:customStyle="1" w:styleId="apple-converted-space">
     <w:name w:val="apple-converted-space"/>
-    <w:basedOn w:val="DefaultParagraphFont"/>
+    <w:basedOn w:val="Fontepargpadro"/>
     <w:rsid w:val="005D366D"/>
   </w:style>
-  <w:style w:type="paragraph" w:styleId="HTMLPreformatted">
+  <w:style w:type="paragraph" w:styleId="Pr-formataoHTML">
     <w:name w:val="HTML Preformatted"/>
     <w:basedOn w:val="Normal"/>
-    <w:link w:val="HTMLPreformattedChar"/>
+    <w:link w:val="Pr-formataoHTMLChar"/>
     <w:uiPriority w:val="99"/>
     <w:unhideWhenUsed/>
     <w:rsid w:val="00761C8A"/>
@@ -8422,10 +8784,10 @@
       <w:lang w:eastAsia="pt-BR"/>
     </w:rPr>
   </w:style>
-  <w:style w:type="character" w:customStyle="1" w:styleId="HTMLPreformattedChar">
-    <w:name w:val="HTML Preformatted Char"/>
-    <w:basedOn w:val="DefaultParagraphFont"/>
-    <w:link w:val="HTMLPreformatted"/>
+  <w:style w:type="character" w:customStyle="1" w:styleId="Pr-formataoHTMLChar">
+    <w:name w:val="Pré-formatação HTML Char"/>
+    <w:basedOn w:val="Fontepargpadro"/>
+    <w:link w:val="Pr-formataoHTML"/>
     <w:uiPriority w:val="99"/>
     <w:rsid w:val="00761C8A"/>
     <w:rPr>
@@ -8704,7 +9066,7 @@
 </file>
 
 <file path=customXml/itemProps1.xml><?xml version="1.0" encoding="utf-8"?>
-<ds:datastoreItem xmlns:ds="http://schemas.openxmlformats.org/officeDocument/2006/customXml" ds:itemID="{77E82775-4459-4994-A9A6-D74C36F1018F}">
+<ds:datastoreItem xmlns:ds="http://schemas.openxmlformats.org/officeDocument/2006/customXml" ds:itemID="{3E530419-2F02-4D26-AE96-216169946470}">
   <ds:schemaRefs>
     <ds:schemaRef ds:uri="http://schemas.openxmlformats.org/officeDocument/2006/bibliography"/>
   </ds:schemaRefs>

</xml_diff>

<commit_message>
- feitas pequenas alterações no texto (erros de português e de estrutura de texto)
</commit_message>
<xml_diff>
--- a/Parte escrita/trabalho.docx
+++ b/Parte escrita/trabalho.docx
@@ -557,31 +557,23 @@
           <w:sz w:val="24"/>
           <w:szCs w:val="24"/>
         </w:rPr>
-        <w:t>Vinculado a este</w:t>
-      </w:r>
-      <w:r>
-        <w:rPr>
-          <w:rFonts w:ascii="Arial" w:hAnsi="Arial" w:cs="Arial"/>
-          <w:sz w:val="24"/>
-          <w:szCs w:val="24"/>
-        </w:rPr>
-        <w:t xml:space="preserve"> custo </w:t>
-      </w:r>
-      <w:r>
-        <w:rPr>
-          <w:rFonts w:ascii="Arial" w:hAnsi="Arial" w:cs="Arial"/>
-          <w:sz w:val="24"/>
-          <w:szCs w:val="24"/>
-        </w:rPr>
-        <w:t>estão</w:t>
-      </w:r>
-      <w:r>
-        <w:rPr>
-          <w:rFonts w:ascii="Arial" w:hAnsi="Arial" w:cs="Arial"/>
-          <w:sz w:val="24"/>
-          <w:szCs w:val="24"/>
-        </w:rPr>
-        <w:t xml:space="preserve"> o aprendizado de amb</w:t>
+        <w:t>Neste custo está v</w:t>
+      </w:r>
+      <w:r>
+        <w:rPr>
+          <w:rFonts w:ascii="Arial" w:hAnsi="Arial" w:cs="Arial"/>
+          <w:sz w:val="24"/>
+          <w:szCs w:val="24"/>
+        </w:rPr>
+        <w:t xml:space="preserve">inculado </w:t>
+      </w:r>
+      <w:r>
+        <w:rPr>
+          <w:rFonts w:ascii="Arial" w:hAnsi="Arial" w:cs="Arial"/>
+          <w:sz w:val="24"/>
+          <w:szCs w:val="24"/>
+        </w:rPr>
+        <w:t>o aprendizado de amb</w:t>
       </w:r>
       <w:r>
         <w:rPr>
@@ -757,7 +749,23 @@
           <w:sz w:val="24"/>
           <w:szCs w:val="24"/>
         </w:rPr>
-        <w:t xml:space="preserve">o custo chega a tal que pode ver a ser </w:t>
+        <w:t>o custo chega a tal que pode v</w:t>
+      </w:r>
+      <w:r>
+        <w:rPr>
+          <w:rFonts w:ascii="Arial" w:hAnsi="Arial" w:cs="Arial"/>
+          <w:sz w:val="24"/>
+          <w:szCs w:val="24"/>
+        </w:rPr>
+        <w:t>i</w:t>
+      </w:r>
+      <w:r>
+        <w:rPr>
+          <w:rFonts w:ascii="Arial" w:hAnsi="Arial" w:cs="Arial"/>
+          <w:sz w:val="24"/>
+          <w:szCs w:val="24"/>
+        </w:rPr>
+        <w:t xml:space="preserve">r a ser </w:t>
       </w:r>
       <w:r>
         <w:rPr>
@@ -1038,7 +1046,6 @@
         </w:rPr>
         <w:t xml:space="preserve"> Um deles é o </w:t>
       </w:r>
-      <w:proofErr w:type="spellStart"/>
       <w:r>
         <w:rPr>
           <w:rFonts w:ascii="Arial" w:hAnsi="Arial" w:cs="Arial"/>
@@ -1046,9 +1053,48 @@
           <w:sz w:val="24"/>
           <w:szCs w:val="24"/>
         </w:rPr>
-        <w:t>Ruby</w:t>
-      </w:r>
-      <w:proofErr w:type="spellEnd"/>
+        <w:t>Ruby on Rails</w:t>
+      </w:r>
+      <w:r>
+        <w:rPr>
+          <w:rFonts w:ascii="Arial" w:hAnsi="Arial" w:cs="Arial"/>
+          <w:sz w:val="24"/>
+          <w:szCs w:val="24"/>
+        </w:rPr>
+        <w:t xml:space="preserve">, que apresenta uma forma de criar um esqueleto da aplicação através de linhas de comando que descrevem o </w:t>
+      </w:r>
+      <w:r>
+        <w:rPr>
+          <w:rFonts w:ascii="Arial" w:hAnsi="Arial" w:cs="Arial"/>
+          <w:sz w:val="24"/>
+          <w:szCs w:val="24"/>
+        </w:rPr>
+        <w:t>modelo de dados</w:t>
+      </w:r>
+      <w:r>
+        <w:rPr>
+          <w:rFonts w:ascii="Arial" w:hAnsi="Arial" w:cs="Arial"/>
+          <w:sz w:val="24"/>
+          <w:szCs w:val="24"/>
+        </w:rPr>
+        <w:t>.</w:t>
+      </w:r>
+      <w:r>
+        <w:rPr>
+          <w:rFonts w:ascii="Arial" w:hAnsi="Arial" w:cs="Arial"/>
+          <w:sz w:val="24"/>
+          <w:szCs w:val="24"/>
+        </w:rPr>
+        <w:t xml:space="preserve"> </w:t>
+      </w:r>
+      <w:r>
+        <w:rPr>
+          <w:rFonts w:ascii="Arial" w:hAnsi="Arial" w:cs="Arial"/>
+          <w:sz w:val="24"/>
+          <w:szCs w:val="24"/>
+        </w:rPr>
+        <w:t xml:space="preserve">Outros </w:t>
+      </w:r>
       <w:r>
         <w:rPr>
           <w:rFonts w:ascii="Arial" w:hAnsi="Arial" w:cs="Arial"/>
@@ -1056,86 +1102,6 @@
           <w:sz w:val="24"/>
           <w:szCs w:val="24"/>
         </w:rPr>
-        <w:t xml:space="preserve"> </w:t>
-      </w:r>
-      <w:proofErr w:type="spellStart"/>
-      <w:r>
-        <w:rPr>
-          <w:rFonts w:ascii="Arial" w:hAnsi="Arial" w:cs="Arial"/>
-          <w:i/>
-          <w:sz w:val="24"/>
-          <w:szCs w:val="24"/>
-        </w:rPr>
-        <w:t>on</w:t>
-      </w:r>
-      <w:proofErr w:type="spellEnd"/>
-      <w:r>
-        <w:rPr>
-          <w:rFonts w:ascii="Arial" w:hAnsi="Arial" w:cs="Arial"/>
-          <w:i/>
-          <w:sz w:val="24"/>
-          <w:szCs w:val="24"/>
-        </w:rPr>
-        <w:t xml:space="preserve"> </w:t>
-      </w:r>
-      <w:proofErr w:type="spellStart"/>
-      <w:r>
-        <w:rPr>
-          <w:rFonts w:ascii="Arial" w:hAnsi="Arial" w:cs="Arial"/>
-          <w:i/>
-          <w:sz w:val="24"/>
-          <w:szCs w:val="24"/>
-        </w:rPr>
-        <w:t>Rails</w:t>
-      </w:r>
-      <w:proofErr w:type="spellEnd"/>
-      <w:r>
-        <w:rPr>
-          <w:rFonts w:ascii="Arial" w:hAnsi="Arial" w:cs="Arial"/>
-          <w:sz w:val="24"/>
-          <w:szCs w:val="24"/>
-        </w:rPr>
-        <w:t xml:space="preserve">, que apresenta uma forma de criar um esqueleto da aplicação através de linhas de comando que descrevem o </w:t>
-      </w:r>
-      <w:r>
-        <w:rPr>
-          <w:rFonts w:ascii="Arial" w:hAnsi="Arial" w:cs="Arial"/>
-          <w:sz w:val="24"/>
-          <w:szCs w:val="24"/>
-        </w:rPr>
-        <w:t>modelo de dados</w:t>
-      </w:r>
-      <w:r>
-        <w:rPr>
-          <w:rFonts w:ascii="Arial" w:hAnsi="Arial" w:cs="Arial"/>
-          <w:sz w:val="24"/>
-          <w:szCs w:val="24"/>
-        </w:rPr>
-        <w:t>.</w:t>
-      </w:r>
-      <w:r>
-        <w:rPr>
-          <w:rFonts w:ascii="Arial" w:hAnsi="Arial" w:cs="Arial"/>
-          <w:sz w:val="24"/>
-          <w:szCs w:val="24"/>
-        </w:rPr>
-        <w:t xml:space="preserve"> </w:t>
-      </w:r>
-      <w:r>
-        <w:rPr>
-          <w:rFonts w:ascii="Arial" w:hAnsi="Arial" w:cs="Arial"/>
-          <w:sz w:val="24"/>
-          <w:szCs w:val="24"/>
-        </w:rPr>
-        <w:t xml:space="preserve">Outros </w:t>
-      </w:r>
-      <w:r>
-        <w:rPr>
-          <w:rFonts w:ascii="Arial" w:hAnsi="Arial" w:cs="Arial"/>
-          <w:i/>
-          <w:sz w:val="24"/>
-          <w:szCs w:val="24"/>
-        </w:rPr>
         <w:t>frameworks</w:t>
       </w:r>
       <w:r>
@@ -1144,51 +1110,15 @@
           <w:sz w:val="24"/>
           <w:szCs w:val="24"/>
         </w:rPr>
-        <w:t xml:space="preserve"> </w:t>
-      </w:r>
-      <w:r>
-        <w:rPr>
-          <w:rFonts w:ascii="Arial" w:hAnsi="Arial" w:cs="Arial"/>
-          <w:sz w:val="24"/>
-          <w:szCs w:val="24"/>
-        </w:rPr>
-        <w:t xml:space="preserve">que operam de forma semelhante são o ASP.NET, o </w:t>
-      </w:r>
-      <w:proofErr w:type="spellStart"/>
-      <w:r>
-        <w:rPr>
-          <w:rFonts w:ascii="Arial" w:hAnsi="Arial" w:cs="Arial"/>
-          <w:sz w:val="24"/>
-          <w:szCs w:val="24"/>
-        </w:rPr>
-        <w:t>JavaEE</w:t>
-      </w:r>
-      <w:proofErr w:type="spellEnd"/>
-      <w:r>
-        <w:rPr>
-          <w:rFonts w:ascii="Arial" w:hAnsi="Arial" w:cs="Arial"/>
-          <w:sz w:val="24"/>
-          <w:szCs w:val="24"/>
-        </w:rPr>
-        <w:t xml:space="preserve"> e o </w:t>
-      </w:r>
-      <w:proofErr w:type="spellStart"/>
-      <w:r>
-        <w:rPr>
-          <w:rFonts w:ascii="Arial" w:hAnsi="Arial" w:cs="Arial"/>
-          <w:sz w:val="24"/>
-          <w:szCs w:val="24"/>
-        </w:rPr>
-        <w:t>OpenACS</w:t>
-      </w:r>
-      <w:proofErr w:type="spellEnd"/>
-      <w:r>
-        <w:rPr>
-          <w:rFonts w:ascii="Arial" w:hAnsi="Arial" w:cs="Arial"/>
-          <w:sz w:val="24"/>
-          <w:szCs w:val="24"/>
-        </w:rPr>
-        <w:t>.</w:t>
+        <w:t xml:space="preserve"> que operam de forma semelhante são o ASP.NET, o JavaEE e o </w:t>
+      </w:r>
+      <w:r>
+        <w:rPr>
+          <w:rFonts w:ascii="Arial" w:hAnsi="Arial" w:cs="Arial"/>
+          <w:sz w:val="24"/>
+          <w:szCs w:val="24"/>
+        </w:rPr>
+        <w:t>OpenACS.</w:t>
       </w:r>
     </w:p>
     <w:p>
@@ -1273,59 +1203,13 @@
         </w:rPr>
         <w:t xml:space="preserve"> em </w:t>
       </w:r>
-      <w:proofErr w:type="spellStart"/>
-      <w:r>
-        <w:rPr>
-          <w:rFonts w:ascii="Arial" w:hAnsi="Arial" w:cs="Arial"/>
-          <w:sz w:val="24"/>
-          <w:szCs w:val="24"/>
-        </w:rPr>
-        <w:t>Ruby</w:t>
-      </w:r>
-      <w:proofErr w:type="spellEnd"/>
-      <w:r>
-        <w:rPr>
-          <w:rFonts w:ascii="Arial" w:hAnsi="Arial" w:cs="Arial"/>
-          <w:sz w:val="24"/>
-          <w:szCs w:val="24"/>
-        </w:rPr>
-        <w:t xml:space="preserve"> </w:t>
-      </w:r>
-      <w:proofErr w:type="spellStart"/>
-      <w:r>
-        <w:rPr>
-          <w:rFonts w:ascii="Arial" w:hAnsi="Arial" w:cs="Arial"/>
-          <w:sz w:val="24"/>
-          <w:szCs w:val="24"/>
-        </w:rPr>
-        <w:t>on</w:t>
-      </w:r>
-      <w:proofErr w:type="spellEnd"/>
-      <w:r>
-        <w:rPr>
-          <w:rFonts w:ascii="Arial" w:hAnsi="Arial" w:cs="Arial"/>
-          <w:sz w:val="24"/>
-          <w:szCs w:val="24"/>
-        </w:rPr>
-        <w:t xml:space="preserve"> </w:t>
-      </w:r>
-      <w:proofErr w:type="spellStart"/>
-      <w:r>
-        <w:rPr>
-          <w:rFonts w:ascii="Arial" w:hAnsi="Arial" w:cs="Arial"/>
-          <w:sz w:val="24"/>
-          <w:szCs w:val="24"/>
-        </w:rPr>
-        <w:t>Rails</w:t>
-      </w:r>
-      <w:proofErr w:type="spellEnd"/>
-      <w:r>
-        <w:rPr>
-          <w:rFonts w:ascii="Arial" w:hAnsi="Arial" w:cs="Arial"/>
-          <w:sz w:val="24"/>
-          <w:szCs w:val="24"/>
-        </w:rPr>
-        <w:t>, dado o modelo de dados de</w:t>
+      <w:r>
+        <w:rPr>
+          <w:rFonts w:ascii="Arial" w:hAnsi="Arial" w:cs="Arial"/>
+          <w:sz w:val="24"/>
+          <w:szCs w:val="24"/>
+        </w:rPr>
+        <w:t>Ruby on Rails, dado o modelo de dados de</w:t>
       </w:r>
       <w:r>
         <w:rPr>
@@ -1499,8 +1383,6 @@
         </w:rPr>
         <w:t xml:space="preserve">oposta de um software que gere </w:t>
       </w:r>
-      <w:bookmarkStart w:id="0" w:name="_GoBack"/>
-      <w:bookmarkEnd w:id="0"/>
       <w:r>
         <w:rPr>
           <w:rFonts w:ascii="Arial" w:hAnsi="Arial" w:cs="Arial"/>
@@ -1537,7 +1419,6 @@
           <w:szCs w:val="24"/>
         </w:rPr>
       </w:pPr>
-      <w:proofErr w:type="gramStart"/>
       <w:r>
         <w:rPr>
           <w:rFonts w:ascii="Arial" w:hAnsi="Arial" w:cs="Arial"/>
@@ -1555,17 +1436,7 @@
           <w:sz w:val="24"/>
           <w:szCs w:val="24"/>
         </w:rPr>
-        <w:t>Revisão</w:t>
-      </w:r>
-      <w:proofErr w:type="gramEnd"/>
-      <w:r>
-        <w:rPr>
-          <w:rFonts w:ascii="Arial" w:hAnsi="Arial" w:cs="Arial"/>
-          <w:b/>
-          <w:sz w:val="24"/>
-          <w:szCs w:val="24"/>
-        </w:rPr>
-        <w:t xml:space="preserve"> Bibliográfica</w:t>
+        <w:t>Revisão Bibliográfica</w:t>
       </w:r>
     </w:p>
     <w:p>
@@ -4163,7 +4034,7 @@
     </w:p>
     <w:p>
       <w:pPr>
-        <w:pStyle w:val="PargrafodaLista"/>
+        <w:pStyle w:val="ListParagraph"/>
         <w:numPr>
           <w:ilvl w:val="0"/>
           <w:numId w:val="2"/>
@@ -4251,7 +4122,7 @@
     </w:p>
     <w:p>
       <w:pPr>
-        <w:pStyle w:val="PargrafodaLista"/>
+        <w:pStyle w:val="ListParagraph"/>
         <w:numPr>
           <w:ilvl w:val="0"/>
           <w:numId w:val="2"/>
@@ -4446,7 +4317,7 @@
     </w:p>
     <w:p>
       <w:pPr>
-        <w:pStyle w:val="PargrafodaLista"/>
+        <w:pStyle w:val="ListParagraph"/>
         <w:numPr>
           <w:ilvl w:val="2"/>
           <w:numId w:val="5"/>
@@ -4863,7 +4734,7 @@
     </w:p>
     <w:p>
       <w:pPr>
-        <w:pStyle w:val="PargrafodaLista"/>
+        <w:pStyle w:val="ListParagraph"/>
         <w:numPr>
           <w:ilvl w:val="1"/>
           <w:numId w:val="5"/>
@@ -5711,7 +5582,7 @@
     </w:p>
     <w:p>
       <w:pPr>
-        <w:pStyle w:val="Pr-formataoHTML"/>
+        <w:pStyle w:val="HTMLPreformatted"/>
         <w:shd w:val="clear" w:color="auto" w:fill="FFFFFF"/>
         <w:rPr>
           <w:color w:val="000000"/>
@@ -5745,7 +5616,7 @@
     </w:p>
     <w:p>
       <w:pPr>
-        <w:pStyle w:val="Pr-formataoHTML"/>
+        <w:pStyle w:val="HTMLPreformatted"/>
         <w:shd w:val="clear" w:color="auto" w:fill="FFFFFF"/>
         <w:rPr>
           <w:color w:val="000000"/>
@@ -5760,7 +5631,7 @@
     </w:p>
     <w:p>
       <w:pPr>
-        <w:pStyle w:val="Pr-formataoHTML"/>
+        <w:pStyle w:val="HTMLPreformatted"/>
         <w:shd w:val="clear" w:color="auto" w:fill="FFFFFF"/>
         <w:rPr>
           <w:color w:val="000000"/>
@@ -5775,7 +5646,7 @@
     </w:p>
     <w:p>
       <w:pPr>
-        <w:pStyle w:val="Pr-formataoHTML"/>
+        <w:pStyle w:val="HTMLPreformatted"/>
         <w:shd w:val="clear" w:color="auto" w:fill="FFFFFF"/>
         <w:rPr>
           <w:color w:val="000000"/>
@@ -5784,7 +5655,7 @@
     </w:p>
     <w:p>
       <w:pPr>
-        <w:pStyle w:val="Pr-formataoHTML"/>
+        <w:pStyle w:val="HTMLPreformatted"/>
         <w:shd w:val="clear" w:color="auto" w:fill="FFFFFF"/>
         <w:rPr>
           <w:color w:val="000000"/>
@@ -5799,7 +5670,7 @@
     </w:p>
     <w:p>
       <w:pPr>
-        <w:pStyle w:val="Pr-formataoHTML"/>
+        <w:pStyle w:val="HTMLPreformatted"/>
         <w:shd w:val="clear" w:color="auto" w:fill="FFFFFF"/>
         <w:rPr>
           <w:color w:val="000000"/>
@@ -5814,7 +5685,7 @@
     </w:p>
     <w:p>
       <w:pPr>
-        <w:pStyle w:val="Pr-formataoHTML"/>
+        <w:pStyle w:val="HTMLPreformatted"/>
         <w:shd w:val="clear" w:color="auto" w:fill="FFFFFF"/>
         <w:rPr>
           <w:color w:val="000000"/>
@@ -6520,6 +6391,7 @@
     <w:p>
       <w:pPr>
         <w:spacing w:line="360" w:lineRule="auto"/>
+        <w:ind w:firstLine="708"/>
         <w:rPr>
           <w:rFonts w:ascii="Arial" w:hAnsi="Arial" w:cs="Arial"/>
           <w:sz w:val="24"/>
@@ -6609,10 +6481,7 @@
         </w:rPr>
         <w:t xml:space="preserve">que juntos constroem o banco de dados e um esqueleto de telas para a entrada. </w:t>
       </w:r>
-    </w:p>
-    <w:p>
-      <w:pPr>
-        <w:spacing w:line="360" w:lineRule="auto"/>
+      <w:r>
         <w:rPr>
           <w:rFonts w:ascii="Arial" w:hAnsi="Arial" w:cs="Arial"/>
           <w:color w:val="222222"/>
@@ -6620,86 +6489,6 @@
           <w:szCs w:val="20"/>
           <w:shd w:val="clear" w:color="auto" w:fill="FFFFFF"/>
         </w:rPr>
-      </w:pPr>
-      <w:r>
-        <w:rPr>
-          <w:rFonts w:ascii="Arial" w:hAnsi="Arial" w:cs="Arial"/>
-          <w:sz w:val="24"/>
-          <w:szCs w:val="24"/>
-        </w:rPr>
-        <w:t>P</w:t>
-      </w:r>
-      <w:r>
-        <w:rPr>
-          <w:rFonts w:ascii="Arial" w:hAnsi="Arial" w:cs="Arial"/>
-          <w:sz w:val="24"/>
-          <w:szCs w:val="24"/>
-        </w:rPr>
-        <w:t xml:space="preserve">arte referente a: </w:t>
-      </w:r>
-      <w:r>
-        <w:rPr>
-          <w:rFonts w:ascii="Arial" w:hAnsi="Arial" w:cs="Arial"/>
-          <w:color w:val="222222"/>
-          <w:sz w:val="20"/>
-          <w:szCs w:val="20"/>
-          <w:shd w:val="clear" w:color="auto" w:fill="FFFFFF"/>
-        </w:rPr>
-        <w:t>Capitulo 2:   Rails (generates),  SGBD/SQL (sintaxe), Gramáticas / Parser, YACC (mais sintaxe).</w:t>
-      </w:r>
-      <w:r>
-        <w:rPr>
-          <w:rStyle w:val="apple-converted-space"/>
-          <w:rFonts w:ascii="Arial" w:hAnsi="Arial" w:cs="Arial"/>
-          <w:color w:val="222222"/>
-          <w:sz w:val="20"/>
-          <w:szCs w:val="20"/>
-          <w:shd w:val="clear" w:color="auto" w:fill="FFFFFF"/>
-        </w:rPr>
-        <w:t> </w:t>
-      </w:r>
-      <w:r>
-        <w:rPr>
-          <w:rFonts w:ascii="Arial" w:hAnsi="Arial" w:cs="Arial"/>
-          <w:b/>
-          <w:bCs/>
-          <w:color w:val="222222"/>
-          <w:sz w:val="20"/>
-          <w:szCs w:val="20"/>
-          <w:shd w:val="clear" w:color="auto" w:fill="FFFFFF"/>
-        </w:rPr>
-        <w:t>Reescrever objetivos com nova "linguagem"</w:t>
-      </w:r>
-    </w:p>
-    <w:p>
-      <w:pPr>
-        <w:rPr>
-          <w:rFonts w:ascii="Arial" w:hAnsi="Arial" w:cs="Arial"/>
-          <w:color w:val="222222"/>
-          <w:sz w:val="20"/>
-          <w:szCs w:val="20"/>
-          <w:shd w:val="clear" w:color="auto" w:fill="FFFFFF"/>
-        </w:rPr>
-      </w:pPr>
-      <w:r>
-        <w:rPr>
-          <w:rFonts w:ascii="Arial" w:hAnsi="Arial" w:cs="Arial"/>
-          <w:b/>
-          <w:color w:val="222222"/>
-          <w:sz w:val="20"/>
-          <w:szCs w:val="20"/>
-          <w:shd w:val="clear" w:color="auto" w:fill="FFFFFF"/>
-        </w:rPr>
-        <w:t>Faltou essa parte de reescrever os objetivos, acho melhor escrever a introdução antes.</w:t>
-      </w:r>
-      <w:r>
-        <w:rPr>
-          <w:rFonts w:ascii="Arial" w:hAnsi="Arial" w:cs="Arial"/>
-          <w:color w:val="222222"/>
-          <w:sz w:val="20"/>
-          <w:szCs w:val="20"/>
-          <w:shd w:val="clear" w:color="auto" w:fill="FFFFFF"/>
-        </w:rPr>
         <w:br w:type="page"/>
       </w:r>
     </w:p>
@@ -6749,7 +6538,39 @@
           <w:sz w:val="24"/>
           <w:szCs w:val="24"/>
         </w:rPr>
-        <w:t xml:space="preserve">A implementação proposta nesse trabalho é da construção de uma fermenta que, a partir de </w:t>
+        <w:t>A implementação proposta nesse trabalho é da construção de uma fe</w:t>
+      </w:r>
+      <w:r>
+        <w:rPr>
+          <w:rFonts w:ascii="Arial" w:hAnsi="Arial" w:cs="Arial"/>
+          <w:sz w:val="24"/>
+          <w:szCs w:val="24"/>
+        </w:rPr>
+        <w:t>r</w:t>
+      </w:r>
+      <w:r>
+        <w:rPr>
+          <w:rFonts w:ascii="Arial" w:hAnsi="Arial" w:cs="Arial"/>
+          <w:sz w:val="24"/>
+          <w:szCs w:val="24"/>
+        </w:rPr>
+        <w:t>r</w:t>
+      </w:r>
+      <w:r>
+        <w:rPr>
+          <w:rFonts w:ascii="Arial" w:hAnsi="Arial" w:cs="Arial"/>
+          <w:sz w:val="24"/>
+          <w:szCs w:val="24"/>
+        </w:rPr>
+        <w:t>a</w:t>
+      </w:r>
+      <w:r>
+        <w:rPr>
+          <w:rFonts w:ascii="Arial" w:hAnsi="Arial" w:cs="Arial"/>
+          <w:sz w:val="24"/>
+          <w:szCs w:val="24"/>
+        </w:rPr>
+        <w:t xml:space="preserve">menta que, a partir de </w:t>
       </w:r>
       <w:r>
         <w:rPr>
@@ -6759,7 +6580,6 @@
         </w:rPr>
         <w:t xml:space="preserve">um SQL </w:t>
       </w:r>
-      <w:proofErr w:type="spellStart"/>
       <w:r>
         <w:rPr>
           <w:rFonts w:ascii="Arial" w:hAnsi="Arial" w:cs="Arial"/>
@@ -6769,7 +6589,6 @@
         </w:rPr>
         <w:t>Schema</w:t>
       </w:r>
-      <w:proofErr w:type="spellEnd"/>
       <w:r>
         <w:rPr>
           <w:rFonts w:ascii="Arial" w:hAnsi="Arial" w:cs="Arial"/>
@@ -6795,7 +6614,6 @@
         </w:rPr>
         <w:t xml:space="preserve">, gere comandos </w:t>
       </w:r>
-      <w:proofErr w:type="spellStart"/>
       <w:r>
         <w:rPr>
           <w:rFonts w:ascii="Arial" w:hAnsi="Arial" w:cs="Arial"/>
@@ -6803,9 +6621,24 @@
           <w:sz w:val="24"/>
           <w:szCs w:val="24"/>
         </w:rPr>
-        <w:t>rails</w:t>
-      </w:r>
-      <w:proofErr w:type="spellEnd"/>
+        <w:t>rails generate</w:t>
+      </w:r>
+      <w:r>
+        <w:rPr>
+          <w:rFonts w:ascii="Arial" w:hAnsi="Arial" w:cs="Arial"/>
+          <w:sz w:val="24"/>
+          <w:szCs w:val="24"/>
+        </w:rPr>
+        <w:t xml:space="preserve">, com o intuito de facilitar a migração do banco de dados de um </w:t>
+      </w:r>
+      <w:r>
+        <w:rPr>
+          <w:rFonts w:ascii="Arial" w:hAnsi="Arial" w:cs="Arial"/>
+          <w:sz w:val="24"/>
+          <w:szCs w:val="24"/>
+        </w:rPr>
+        <w:t xml:space="preserve">projeto legado para uma aplicação em </w:t>
+      </w:r>
       <w:r>
         <w:rPr>
           <w:rFonts w:ascii="Arial" w:hAnsi="Arial" w:cs="Arial"/>
@@ -6813,9 +6646,168 @@
           <w:sz w:val="24"/>
           <w:szCs w:val="24"/>
         </w:rPr>
+        <w:t>Ruby on Rails.</w:t>
+      </w:r>
+    </w:p>
+    <w:p>
+      <w:pPr>
+        <w:spacing w:line="360" w:lineRule="auto"/>
+        <w:rPr>
+          <w:rFonts w:ascii="Arial" w:hAnsi="Arial" w:cs="Arial"/>
+          <w:sz w:val="24"/>
+          <w:szCs w:val="24"/>
+        </w:rPr>
+      </w:pPr>
+      <w:r>
+        <w:rPr>
+          <w:rFonts w:ascii="Arial" w:hAnsi="Arial" w:cs="Arial"/>
+          <w:i/>
+          <w:sz w:val="24"/>
+          <w:szCs w:val="24"/>
+        </w:rPr>
+        <w:tab/>
+      </w:r>
+      <w:r>
+        <w:rPr>
+          <w:rFonts w:ascii="Arial" w:hAnsi="Arial" w:cs="Arial"/>
+          <w:sz w:val="24"/>
+          <w:szCs w:val="24"/>
+        </w:rPr>
+        <w:t xml:space="preserve">Para isso, utilizamos as ferramentas YACC e Lex, como interpretadores do </w:t>
+      </w:r>
+      <w:r>
+        <w:rPr>
+          <w:rFonts w:ascii="Arial" w:hAnsi="Arial" w:cs="Arial"/>
+          <w:sz w:val="24"/>
+          <w:szCs w:val="24"/>
+        </w:rPr>
+        <w:t xml:space="preserve">SQL </w:t>
+      </w:r>
+      <w:r>
+        <w:rPr>
+          <w:rFonts w:ascii="Arial" w:hAnsi="Arial" w:cs="Arial"/>
+          <w:i/>
+          <w:sz w:val="24"/>
+          <w:szCs w:val="24"/>
+        </w:rPr>
+        <w:t>Schema</w:t>
+      </w:r>
+      <w:r>
+        <w:rPr>
+          <w:rFonts w:ascii="Arial" w:hAnsi="Arial" w:cs="Arial"/>
+          <w:sz w:val="24"/>
+          <w:szCs w:val="24"/>
+        </w:rPr>
+        <w:t>, e a linguagem de programação C, para unir as duas ferramentas e gerar os comandos de saída.</w:t>
+      </w:r>
+      <w:r>
+        <w:rPr>
+          <w:rFonts w:ascii="Arial" w:hAnsi="Arial" w:cs="Arial"/>
+          <w:sz w:val="24"/>
+          <w:szCs w:val="24"/>
+        </w:rPr>
+        <w:t xml:space="preserve"> Com o YACC criamos uma estrutura que reconhece as diferentes </w:t>
+      </w:r>
+      <w:r>
+        <w:rPr>
+          <w:rFonts w:ascii="Arial" w:hAnsi="Arial" w:cs="Arial"/>
+          <w:sz w:val="24"/>
+          <w:szCs w:val="24"/>
+        </w:rPr>
+        <w:t>formas de criação de tabelas</w:t>
+      </w:r>
+      <w:r>
+        <w:rPr>
+          <w:rFonts w:ascii="Arial" w:hAnsi="Arial" w:cs="Arial"/>
+          <w:sz w:val="24"/>
+          <w:szCs w:val="24"/>
+        </w:rPr>
+        <w:t xml:space="preserve"> que </w:t>
+      </w:r>
+      <w:r>
+        <w:rPr>
+          <w:rFonts w:ascii="Arial" w:hAnsi="Arial" w:cs="Arial"/>
+          <w:sz w:val="24"/>
+          <w:szCs w:val="24"/>
+        </w:rPr>
+        <w:t xml:space="preserve">podem ser construídas utilizando </w:t>
+      </w:r>
+      <w:r>
+        <w:rPr>
+          <w:rFonts w:ascii="Arial" w:hAnsi="Arial" w:cs="Arial"/>
+          <w:sz w:val="24"/>
+          <w:szCs w:val="24"/>
+        </w:rPr>
+        <w:t xml:space="preserve">o SQL </w:t>
+      </w:r>
+      <w:r>
+        <w:rPr>
+          <w:rFonts w:ascii="Arial" w:hAnsi="Arial" w:cs="Arial"/>
+          <w:i/>
+          <w:sz w:val="24"/>
+          <w:szCs w:val="24"/>
+        </w:rPr>
+        <w:t>Schema</w:t>
+      </w:r>
+      <w:r>
+        <w:rPr>
+          <w:rFonts w:ascii="Arial" w:hAnsi="Arial" w:cs="Arial"/>
+          <w:i/>
+          <w:sz w:val="24"/>
+          <w:szCs w:val="24"/>
+        </w:rPr>
+        <w:t>.</w:t>
+      </w:r>
+      <w:r>
+        <w:rPr>
+          <w:rFonts w:ascii="Arial" w:hAnsi="Arial" w:cs="Arial"/>
+          <w:sz w:val="24"/>
+          <w:szCs w:val="24"/>
+        </w:rPr>
         <w:t xml:space="preserve"> </w:t>
       </w:r>
-      <w:proofErr w:type="spellStart"/>
+      <w:r>
+        <w:rPr>
+          <w:rFonts w:ascii="Arial" w:hAnsi="Arial" w:cs="Arial"/>
+          <w:sz w:val="24"/>
+          <w:szCs w:val="24"/>
+        </w:rPr>
+        <w:t>O</w:t>
+      </w:r>
+      <w:r>
+        <w:rPr>
+          <w:rFonts w:ascii="Arial" w:hAnsi="Arial" w:cs="Arial"/>
+          <w:sz w:val="24"/>
+          <w:szCs w:val="24"/>
+        </w:rPr>
+        <w:t xml:space="preserve"> Lex</w:t>
+      </w:r>
+      <w:r>
+        <w:rPr>
+          <w:rFonts w:ascii="Arial" w:hAnsi="Arial" w:cs="Arial"/>
+          <w:sz w:val="24"/>
+          <w:szCs w:val="24"/>
+        </w:rPr>
+        <w:t>, por outro lado,</w:t>
+      </w:r>
+      <w:bookmarkStart w:id="0" w:name="_GoBack"/>
+      <w:bookmarkEnd w:id="0"/>
+      <w:r>
+        <w:rPr>
+          <w:rFonts w:ascii="Arial" w:hAnsi="Arial" w:cs="Arial"/>
+          <w:sz w:val="24"/>
+          <w:szCs w:val="24"/>
+        </w:rPr>
+        <w:t xml:space="preserve"> reconhece os símbolos</w:t>
+      </w:r>
+      <w:r>
+        <w:rPr>
+          <w:rFonts w:ascii="Arial" w:hAnsi="Arial" w:cs="Arial"/>
+          <w:sz w:val="24"/>
+          <w:szCs w:val="24"/>
+        </w:rPr>
+        <w:t xml:space="preserve"> ou </w:t>
+      </w:r>
       <w:r>
         <w:rPr>
           <w:rFonts w:ascii="Arial" w:hAnsi="Arial" w:cs="Arial"/>
@@ -6823,24 +6815,23 @@
           <w:sz w:val="24"/>
           <w:szCs w:val="24"/>
         </w:rPr>
-        <w:t>generate</w:t>
-      </w:r>
-      <w:proofErr w:type="spellEnd"/>
-      <w:r>
-        <w:rPr>
-          <w:rFonts w:ascii="Arial" w:hAnsi="Arial" w:cs="Arial"/>
-          <w:sz w:val="24"/>
-          <w:szCs w:val="24"/>
-        </w:rPr>
-        <w:t xml:space="preserve">, com o intuito de facilitar a migração do banco de dados de um </w:t>
-      </w:r>
-      <w:r>
-        <w:rPr>
-          <w:rFonts w:ascii="Arial" w:hAnsi="Arial" w:cs="Arial"/>
-          <w:sz w:val="24"/>
-          <w:szCs w:val="24"/>
-        </w:rPr>
-        <w:t xml:space="preserve">projeto legado para uma aplicação em </w:t>
+        <w:t>tokens</w:t>
+      </w:r>
+      <w:r>
+        <w:rPr>
+          <w:rFonts w:ascii="Arial" w:hAnsi="Arial" w:cs="Arial"/>
+          <w:sz w:val="24"/>
+          <w:szCs w:val="24"/>
+        </w:rPr>
+        <w:t xml:space="preserve"> válidos que podem aparecer</w:t>
+      </w:r>
+      <w:r>
+        <w:rPr>
+          <w:rFonts w:ascii="Arial" w:hAnsi="Arial" w:cs="Arial"/>
+          <w:sz w:val="24"/>
+          <w:szCs w:val="24"/>
+        </w:rPr>
+        <w:t xml:space="preserve"> nessa criação. Quando um criação de tabela é detectada com sucesso, criamos o comando </w:t>
       </w:r>
       <w:r>
         <w:rPr>
@@ -6849,195 +6840,7 @@
           <w:sz w:val="24"/>
           <w:szCs w:val="24"/>
         </w:rPr>
-        <w:t>Ruby on Rails.</w:t>
-      </w:r>
-    </w:p>
-    <w:p>
-      <w:pPr>
-        <w:spacing w:line="360" w:lineRule="auto"/>
-        <w:rPr>
-          <w:rFonts w:ascii="Arial" w:hAnsi="Arial" w:cs="Arial"/>
-          <w:sz w:val="24"/>
-          <w:szCs w:val="24"/>
-        </w:rPr>
-      </w:pPr>
-      <w:r>
-        <w:rPr>
-          <w:rFonts w:ascii="Arial" w:hAnsi="Arial" w:cs="Arial"/>
-          <w:i/>
-          <w:sz w:val="24"/>
-          <w:szCs w:val="24"/>
-        </w:rPr>
-        <w:tab/>
-      </w:r>
-      <w:r>
-        <w:rPr>
-          <w:rFonts w:ascii="Arial" w:hAnsi="Arial" w:cs="Arial"/>
-          <w:sz w:val="24"/>
-          <w:szCs w:val="24"/>
-        </w:rPr>
-        <w:t xml:space="preserve">Para isso, utilizamos as ferramentas YACC e Lex, como interpretadores do </w:t>
-      </w:r>
-      <w:r>
-        <w:rPr>
-          <w:rFonts w:ascii="Arial" w:hAnsi="Arial" w:cs="Arial"/>
-          <w:sz w:val="24"/>
-          <w:szCs w:val="24"/>
-        </w:rPr>
-        <w:t xml:space="preserve">SQL </w:t>
-      </w:r>
-      <w:proofErr w:type="spellStart"/>
-      <w:r>
-        <w:rPr>
-          <w:rFonts w:ascii="Arial" w:hAnsi="Arial" w:cs="Arial"/>
-          <w:i/>
-          <w:sz w:val="24"/>
-          <w:szCs w:val="24"/>
-        </w:rPr>
-        <w:t>Schema</w:t>
-      </w:r>
-      <w:proofErr w:type="spellEnd"/>
-      <w:r>
-        <w:rPr>
-          <w:rFonts w:ascii="Arial" w:hAnsi="Arial" w:cs="Arial"/>
-          <w:sz w:val="24"/>
-          <w:szCs w:val="24"/>
-        </w:rPr>
-        <w:t>, e a linguagem de programação C, para unir as duas ferramentas e gerar os comandos de saída.</w:t>
-      </w:r>
-      <w:r>
-        <w:rPr>
-          <w:rFonts w:ascii="Arial" w:hAnsi="Arial" w:cs="Arial"/>
-          <w:sz w:val="24"/>
-          <w:szCs w:val="24"/>
-        </w:rPr>
-        <w:t xml:space="preserve"> Com o YACC criamos uma estrutura que reconhece as diferentes </w:t>
-      </w:r>
-      <w:r>
-        <w:rPr>
-          <w:rFonts w:ascii="Arial" w:hAnsi="Arial" w:cs="Arial"/>
-          <w:sz w:val="24"/>
-          <w:szCs w:val="24"/>
-        </w:rPr>
-        <w:t>formas de criação de tabelas</w:t>
-      </w:r>
-      <w:r>
-        <w:rPr>
-          <w:rFonts w:ascii="Arial" w:hAnsi="Arial" w:cs="Arial"/>
-          <w:sz w:val="24"/>
-          <w:szCs w:val="24"/>
-        </w:rPr>
-        <w:t xml:space="preserve"> que </w:t>
-      </w:r>
-      <w:r>
-        <w:rPr>
-          <w:rFonts w:ascii="Arial" w:hAnsi="Arial" w:cs="Arial"/>
-          <w:sz w:val="24"/>
-          <w:szCs w:val="24"/>
-        </w:rPr>
-        <w:t xml:space="preserve">podem ser construídas utilizando </w:t>
-      </w:r>
-      <w:r>
-        <w:rPr>
-          <w:rFonts w:ascii="Arial" w:hAnsi="Arial" w:cs="Arial"/>
-          <w:sz w:val="24"/>
-          <w:szCs w:val="24"/>
-        </w:rPr>
-        <w:t xml:space="preserve">o SQL </w:t>
-      </w:r>
-      <w:proofErr w:type="spellStart"/>
-      <w:r>
-        <w:rPr>
-          <w:rFonts w:ascii="Arial" w:hAnsi="Arial" w:cs="Arial"/>
-          <w:i/>
-          <w:sz w:val="24"/>
-          <w:szCs w:val="24"/>
-        </w:rPr>
-        <w:t>Schema</w:t>
-      </w:r>
-      <w:proofErr w:type="spellEnd"/>
-      <w:r>
-        <w:rPr>
-          <w:rFonts w:ascii="Arial" w:hAnsi="Arial" w:cs="Arial"/>
-          <w:sz w:val="24"/>
-          <w:szCs w:val="24"/>
-        </w:rPr>
-        <w:t>, já o Lex reconhece os símbolos</w:t>
-      </w:r>
-      <w:r>
-        <w:rPr>
-          <w:rFonts w:ascii="Arial" w:hAnsi="Arial" w:cs="Arial"/>
-          <w:sz w:val="24"/>
-          <w:szCs w:val="24"/>
-        </w:rPr>
-        <w:t xml:space="preserve"> ou </w:t>
-      </w:r>
-      <w:proofErr w:type="spellStart"/>
-      <w:r>
-        <w:rPr>
-          <w:rFonts w:ascii="Arial" w:hAnsi="Arial" w:cs="Arial"/>
-          <w:i/>
-          <w:sz w:val="24"/>
-          <w:szCs w:val="24"/>
-        </w:rPr>
-        <w:t>tokens</w:t>
-      </w:r>
-      <w:proofErr w:type="spellEnd"/>
-      <w:r>
-        <w:rPr>
-          <w:rFonts w:ascii="Arial" w:hAnsi="Arial" w:cs="Arial"/>
-          <w:sz w:val="24"/>
-          <w:szCs w:val="24"/>
-        </w:rPr>
-        <w:t xml:space="preserve"> válidos que podem aparecer</w:t>
-      </w:r>
-      <w:r>
-        <w:rPr>
-          <w:rFonts w:ascii="Arial" w:hAnsi="Arial" w:cs="Arial"/>
-          <w:sz w:val="24"/>
-          <w:szCs w:val="24"/>
-        </w:rPr>
-        <w:t xml:space="preserve"> nessa criação. Quando um criação de tabela é detectada com sucesso, criamos o comando </w:t>
-      </w:r>
-      <w:proofErr w:type="spellStart"/>
-      <w:r>
-        <w:rPr>
-          <w:rFonts w:ascii="Arial" w:hAnsi="Arial" w:cs="Arial"/>
-          <w:i/>
-          <w:sz w:val="24"/>
-          <w:szCs w:val="24"/>
-        </w:rPr>
-        <w:t>rails</w:t>
-      </w:r>
-      <w:proofErr w:type="spellEnd"/>
-      <w:r>
-        <w:rPr>
-          <w:rFonts w:ascii="Arial" w:hAnsi="Arial" w:cs="Arial"/>
-          <w:i/>
-          <w:sz w:val="24"/>
-          <w:szCs w:val="24"/>
-        </w:rPr>
-        <w:t xml:space="preserve"> </w:t>
-      </w:r>
-      <w:proofErr w:type="spellStart"/>
-      <w:r>
-        <w:rPr>
-          <w:rFonts w:ascii="Arial" w:hAnsi="Arial" w:cs="Arial"/>
-          <w:i/>
-          <w:sz w:val="24"/>
-          <w:szCs w:val="24"/>
-        </w:rPr>
-        <w:t>generate</w:t>
-      </w:r>
-      <w:proofErr w:type="spellEnd"/>
-      <w:r>
-        <w:rPr>
-          <w:rFonts w:ascii="Arial" w:hAnsi="Arial" w:cs="Arial"/>
-          <w:i/>
-          <w:sz w:val="24"/>
-          <w:szCs w:val="24"/>
-        </w:rPr>
-        <w:t xml:space="preserve"> </w:t>
+        <w:t xml:space="preserve">rails generate </w:t>
       </w:r>
       <w:r>
         <w:rPr>
@@ -7075,7 +6878,6 @@
         </w:rPr>
         <w:t xml:space="preserve"> </w:t>
       </w:r>
-      <w:proofErr w:type="spellStart"/>
       <w:r>
         <w:rPr>
           <w:rFonts w:ascii="Arial" w:hAnsi="Arial" w:cs="Arial"/>
@@ -7085,7 +6887,6 @@
         </w:rPr>
         <w:t>Schema</w:t>
       </w:r>
-      <w:proofErr w:type="spellEnd"/>
       <w:r>
         <w:rPr>
           <w:rFonts w:ascii="Arial" w:hAnsi="Arial" w:cs="Arial"/>
@@ -9235,12 +9036,13 @@
     <w:name w:val="Normal"/>
     <w:qFormat/>
   </w:style>
-  <w:style w:type="character" w:default="1" w:styleId="Fontepargpadro">
+  <w:style w:type="character" w:default="1" w:styleId="DefaultParagraphFont">
     <w:name w:val="Default Paragraph Font"/>
     <w:uiPriority w:val="1"/>
+    <w:semiHidden/>
     <w:unhideWhenUsed/>
   </w:style>
-  <w:style w:type="table" w:default="1" w:styleId="Tabelanormal">
+  <w:style w:type="table" w:default="1" w:styleId="TableNormal">
     <w:name w:val="Normal Table"/>
     <w:uiPriority w:val="99"/>
     <w:semiHidden/>
@@ -9255,13 +9057,13 @@
       </w:tblCellMar>
     </w:tblPr>
   </w:style>
-  <w:style w:type="numbering" w:default="1" w:styleId="Semlista">
+  <w:style w:type="numbering" w:default="1" w:styleId="NoList">
     <w:name w:val="No List"/>
     <w:uiPriority w:val="99"/>
     <w:semiHidden/>
     <w:unhideWhenUsed/>
   </w:style>
-  <w:style w:type="paragraph" w:styleId="PargrafodaLista">
+  <w:style w:type="paragraph" w:styleId="ListParagraph">
     <w:name w:val="List Paragraph"/>
     <w:basedOn w:val="Normal"/>
     <w:uiPriority w:val="34"/>
@@ -9274,13 +9076,13 @@
   </w:style>
   <w:style w:type="character" w:customStyle="1" w:styleId="apple-converted-space">
     <w:name w:val="apple-converted-space"/>
-    <w:basedOn w:val="Fontepargpadro"/>
+    <w:basedOn w:val="DefaultParagraphFont"/>
     <w:rsid w:val="005D366D"/>
   </w:style>
-  <w:style w:type="paragraph" w:styleId="Pr-formataoHTML">
+  <w:style w:type="paragraph" w:styleId="HTMLPreformatted">
     <w:name w:val="HTML Preformatted"/>
     <w:basedOn w:val="Normal"/>
-    <w:link w:val="Pr-formataoHTMLChar"/>
+    <w:link w:val="HTMLPreformattedChar"/>
     <w:uiPriority w:val="99"/>
     <w:unhideWhenUsed/>
     <w:rsid w:val="00761C8A"/>
@@ -9312,10 +9114,10 @@
       <w:lang w:eastAsia="pt-BR"/>
     </w:rPr>
   </w:style>
-  <w:style w:type="character" w:customStyle="1" w:styleId="Pr-formataoHTMLChar">
-    <w:name w:val="Pré-formatação HTML Char"/>
-    <w:basedOn w:val="Fontepargpadro"/>
-    <w:link w:val="Pr-formataoHTML"/>
+  <w:style w:type="character" w:customStyle="1" w:styleId="HTMLPreformattedChar">
+    <w:name w:val="HTML Preformatted Char"/>
+    <w:basedOn w:val="DefaultParagraphFont"/>
+    <w:link w:val="HTMLPreformatted"/>
     <w:uiPriority w:val="99"/>
     <w:rsid w:val="00761C8A"/>
     <w:rPr>
@@ -9594,7 +9396,7 @@
 </file>
 
 <file path=customXml/itemProps1.xml><?xml version="1.0" encoding="utf-8"?>
-<ds:datastoreItem xmlns:ds="http://schemas.openxmlformats.org/officeDocument/2006/customXml" ds:itemID="{75EE0A8A-F77D-4EB0-ADCA-DABEA0906BFE}">
+<ds:datastoreItem xmlns:ds="http://schemas.openxmlformats.org/officeDocument/2006/customXml" ds:itemID="{1698B531-A5AF-47E0-9CAF-55D230EF04D2}">
   <ds:schemaRefs>
     <ds:schemaRef ds:uri="http://schemas.openxmlformats.org/officeDocument/2006/bibliography"/>
   </ds:schemaRefs>

</xml_diff>

<commit_message>
- escrito parte do cap 4
</commit_message>
<xml_diff>
--- a/Parte escrita/trabalho.docx
+++ b/Parte escrita/trabalho.docx
@@ -4120,7 +4120,7 @@
     </w:p>
     <w:p>
       <w:pPr>
-        <w:pStyle w:val="ListParagraph"/>
+        <w:pStyle w:val="PargrafodaLista"/>
         <w:numPr>
           <w:ilvl w:val="0"/>
           <w:numId w:val="2"/>
@@ -4208,7 +4208,7 @@
     </w:p>
     <w:p>
       <w:pPr>
-        <w:pStyle w:val="ListParagraph"/>
+        <w:pStyle w:val="PargrafodaLista"/>
         <w:numPr>
           <w:ilvl w:val="0"/>
           <w:numId w:val="2"/>
@@ -4403,7 +4403,7 @@
     </w:p>
     <w:p>
       <w:pPr>
-        <w:pStyle w:val="ListParagraph"/>
+        <w:pStyle w:val="PargrafodaLista"/>
         <w:numPr>
           <w:ilvl w:val="2"/>
           <w:numId w:val="5"/>
@@ -4820,7 +4820,7 @@
     </w:p>
     <w:p>
       <w:pPr>
-        <w:pStyle w:val="ListParagraph"/>
+        <w:pStyle w:val="PargrafodaLista"/>
         <w:numPr>
           <w:ilvl w:val="1"/>
           <w:numId w:val="5"/>
@@ -5703,7 +5703,7 @@
     </w:p>
     <w:p>
       <w:pPr>
-        <w:pStyle w:val="HTMLPreformatted"/>
+        <w:pStyle w:val="Pr-formataoHTML"/>
         <w:shd w:val="clear" w:color="auto" w:fill="FFFFFF"/>
         <w:rPr>
           <w:color w:val="000000"/>
@@ -5737,7 +5737,7 @@
     </w:p>
     <w:p>
       <w:pPr>
-        <w:pStyle w:val="HTMLPreformatted"/>
+        <w:pStyle w:val="Pr-formataoHTML"/>
         <w:shd w:val="clear" w:color="auto" w:fill="FFFFFF"/>
         <w:rPr>
           <w:color w:val="000000"/>
@@ -5752,7 +5752,7 @@
     </w:p>
     <w:p>
       <w:pPr>
-        <w:pStyle w:val="HTMLPreformatted"/>
+        <w:pStyle w:val="Pr-formataoHTML"/>
         <w:shd w:val="clear" w:color="auto" w:fill="FFFFFF"/>
         <w:rPr>
           <w:color w:val="000000"/>
@@ -5767,7 +5767,7 @@
     </w:p>
     <w:p>
       <w:pPr>
-        <w:pStyle w:val="HTMLPreformatted"/>
+        <w:pStyle w:val="Pr-formataoHTML"/>
         <w:shd w:val="clear" w:color="auto" w:fill="FFFFFF"/>
         <w:rPr>
           <w:color w:val="000000"/>
@@ -5776,7 +5776,7 @@
     </w:p>
     <w:p>
       <w:pPr>
-        <w:pStyle w:val="HTMLPreformatted"/>
+        <w:pStyle w:val="Pr-formataoHTML"/>
         <w:shd w:val="clear" w:color="auto" w:fill="FFFFFF"/>
         <w:rPr>
           <w:color w:val="000000"/>
@@ -5791,7 +5791,7 @@
     </w:p>
     <w:p>
       <w:pPr>
-        <w:pStyle w:val="HTMLPreformatted"/>
+        <w:pStyle w:val="Pr-formataoHTML"/>
         <w:shd w:val="clear" w:color="auto" w:fill="FFFFFF"/>
         <w:rPr>
           <w:color w:val="000000"/>
@@ -5806,7 +5806,7 @@
     </w:p>
     <w:p>
       <w:pPr>
-        <w:pStyle w:val="HTMLPreformatted"/>
+        <w:pStyle w:val="Pr-formataoHTML"/>
         <w:shd w:val="clear" w:color="auto" w:fill="FFFFFF"/>
         <w:rPr>
           <w:color w:val="000000"/>
@@ -7156,8 +7156,6 @@
         </w:rPr>
         <w:t>dita</w:t>
       </w:r>
-      <w:bookmarkStart w:id="0" w:name="_GoBack"/>
-      <w:bookmarkEnd w:id="0"/>
       <w:r>
         <w:rPr>
           <w:rFonts w:ascii="Arial" w:hAnsi="Arial" w:cs="Arial"/>
@@ -8124,17 +8122,57 @@
         <w:ind w:firstLine="708"/>
         <w:rPr>
           <w:rFonts w:ascii="Arial" w:hAnsi="Arial" w:cs="Arial"/>
-          <w:sz w:val="24"/>
-          <w:szCs w:val="24"/>
-        </w:rPr>
-      </w:pPr>
-      <w:r>
-        <w:rPr>
-          <w:rFonts w:ascii="Arial" w:hAnsi="Arial" w:cs="Arial"/>
-          <w:sz w:val="24"/>
-          <w:szCs w:val="24"/>
-        </w:rPr>
-        <w:t>//mal foi começado, ignorar</w:t>
+          <w:i/>
+          <w:sz w:val="24"/>
+          <w:szCs w:val="24"/>
+        </w:rPr>
+      </w:pPr>
+      <w:r>
+        <w:rPr>
+          <w:rFonts w:ascii="Arial" w:hAnsi="Arial" w:cs="Arial"/>
+          <w:sz w:val="24"/>
+          <w:szCs w:val="24"/>
+        </w:rPr>
+        <w:t xml:space="preserve">A implementação da ferramenta proposta foi dividida em três partes: a leitura do arquivo do SQL </w:t>
+      </w:r>
+      <w:proofErr w:type="spellStart"/>
+      <w:r>
+        <w:rPr>
+          <w:rFonts w:ascii="Arial" w:hAnsi="Arial" w:cs="Arial"/>
+          <w:i/>
+          <w:sz w:val="24"/>
+          <w:szCs w:val="24"/>
+        </w:rPr>
+        <w:t>Schema</w:t>
+      </w:r>
+      <w:proofErr w:type="spellEnd"/>
+      <w:r>
+        <w:rPr>
+          <w:rFonts w:ascii="Arial" w:hAnsi="Arial" w:cs="Arial"/>
+          <w:sz w:val="24"/>
+          <w:szCs w:val="24"/>
+        </w:rPr>
+        <w:t xml:space="preserve">, a intepretação desse arquivo e a geração dos comandos </w:t>
+      </w:r>
+      <w:proofErr w:type="spellStart"/>
+      <w:r>
+        <w:rPr>
+          <w:rFonts w:ascii="Arial" w:hAnsi="Arial" w:cs="Arial"/>
+          <w:i/>
+          <w:sz w:val="24"/>
+          <w:szCs w:val="24"/>
+        </w:rPr>
+        <w:t>Rails</w:t>
+      </w:r>
+      <w:proofErr w:type="spellEnd"/>
+      <w:r>
+        <w:rPr>
+          <w:rFonts w:ascii="Arial" w:hAnsi="Arial" w:cs="Arial"/>
+          <w:i/>
+          <w:sz w:val="24"/>
+          <w:szCs w:val="24"/>
+        </w:rPr>
+        <w:t xml:space="preserve">. </w:t>
       </w:r>
     </w:p>
     <w:p>
@@ -8153,7 +8191,45 @@
           <w:sz w:val="24"/>
           <w:szCs w:val="24"/>
         </w:rPr>
-        <w:t xml:space="preserve">Para interpretar o arquivo de entrada, criamos um arquivo Lex que identifica todos os símbolos possíveis de entrada, que podem ser visto na Tabela 1. Também foi criado um arquivo YACC que espera uma sequência símbolos em uma ordem pré-estabelecida. A cada símbolo da sequência, o YACC pede para o Lex se o próximo símbolo da entrada bate com o que é esperado, se sim, o YACC vai para o próximo passo, senão o programa aborta pois o arquivo de entrada está em formato inválido. </w:t>
+        <w:t xml:space="preserve">A primeira foi feita com o Lex, onde criamos uma séries de expressões regulares que definem todos os </w:t>
+      </w:r>
+      <w:proofErr w:type="spellStart"/>
+      <w:r>
+        <w:rPr>
+          <w:rFonts w:ascii="Arial" w:hAnsi="Arial" w:cs="Arial"/>
+          <w:i/>
+          <w:sz w:val="24"/>
+          <w:szCs w:val="24"/>
+        </w:rPr>
+        <w:t>tokens</w:t>
+      </w:r>
+      <w:proofErr w:type="spellEnd"/>
+      <w:r>
+        <w:rPr>
+          <w:rFonts w:ascii="Arial" w:hAnsi="Arial" w:cs="Arial"/>
+          <w:sz w:val="24"/>
+          <w:szCs w:val="24"/>
+        </w:rPr>
+        <w:t xml:space="preserve"> possíveis para o SQL </w:t>
+      </w:r>
+      <w:proofErr w:type="spellStart"/>
+      <w:r>
+        <w:rPr>
+          <w:rFonts w:ascii="Arial" w:hAnsi="Arial" w:cs="Arial"/>
+          <w:i/>
+          <w:sz w:val="24"/>
+          <w:szCs w:val="24"/>
+        </w:rPr>
+        <w:t>Schema</w:t>
+      </w:r>
+      <w:proofErr w:type="spellEnd"/>
+      <w:r>
+        <w:rPr>
+          <w:rFonts w:ascii="Arial" w:hAnsi="Arial" w:cs="Arial"/>
+          <w:sz w:val="24"/>
+          <w:szCs w:val="24"/>
+        </w:rPr>
+        <w:t>, portanto ele não só lê a entrada de dados, mas também verifica se os símbolos lidos são válidos. A lista de expressões regulares, assim como os símbolos que elas definem, estão disponíveis no apêndice 1.</w:t>
       </w:r>
     </w:p>
     <w:p>
@@ -8166,14 +8242,6 @@
           <w:szCs w:val="24"/>
         </w:rPr>
       </w:pPr>
-      <w:r>
-        <w:rPr>
-          <w:rFonts w:ascii="Arial" w:hAnsi="Arial" w:cs="Arial"/>
-          <w:sz w:val="24"/>
-          <w:szCs w:val="24"/>
-        </w:rPr>
-        <w:t xml:space="preserve">Cada vez que é reconhecida a criação de uma tabela (normalmente pelos símbolos CREATE TABLE &lt;nome da tabela&gt;) , é </w:t>
-      </w:r>
     </w:p>
     <w:p>
       <w:pPr>
@@ -8191,6 +8259,256 @@
           <w:szCs w:val="24"/>
         </w:rPr>
         <w:t>CRIAR UMA TABELA COM AS COLUNAS: EXPRESSÃO REGULAR NO LEX E SÍMBOLOS RECONHECIDOS PELO COMANDO</w:t>
+      </w:r>
+      <w:r>
+        <w:rPr>
+          <w:rFonts w:ascii="Arial" w:hAnsi="Arial" w:cs="Arial"/>
+          <w:sz w:val="24"/>
+          <w:szCs w:val="24"/>
+        </w:rPr>
+        <w:t xml:space="preserve"> COMO APENDICE</w:t>
+      </w:r>
+    </w:p>
+    <w:p>
+      <w:pPr>
+        <w:spacing w:line="360" w:lineRule="auto"/>
+        <w:ind w:firstLine="708"/>
+        <w:rPr>
+          <w:rFonts w:ascii="Arial" w:hAnsi="Arial" w:cs="Arial"/>
+          <w:sz w:val="24"/>
+          <w:szCs w:val="24"/>
+        </w:rPr>
+      </w:pPr>
+    </w:p>
+    <w:p>
+      <w:pPr>
+        <w:spacing w:line="360" w:lineRule="auto"/>
+        <w:ind w:firstLine="708"/>
+        <w:rPr>
+          <w:rFonts w:ascii="Arial" w:hAnsi="Arial" w:cs="Arial"/>
+          <w:sz w:val="24"/>
+          <w:szCs w:val="24"/>
+        </w:rPr>
+      </w:pPr>
+      <w:r>
+        <w:rPr>
+          <w:rFonts w:ascii="Arial" w:hAnsi="Arial" w:cs="Arial"/>
+          <w:sz w:val="24"/>
+          <w:szCs w:val="24"/>
+        </w:rPr>
+        <w:t>Já a interpretação dos símbolos lidos foi feita com o YACC. Com ele</w:t>
+      </w:r>
+      <w:r>
+        <w:rPr>
+          <w:rFonts w:ascii="Arial" w:hAnsi="Arial" w:cs="Arial"/>
+          <w:sz w:val="24"/>
+          <w:szCs w:val="24"/>
+        </w:rPr>
+        <w:t xml:space="preserve"> criamos</w:t>
+      </w:r>
+      <w:r>
+        <w:rPr>
+          <w:rFonts w:ascii="Arial" w:hAnsi="Arial" w:cs="Arial"/>
+          <w:sz w:val="24"/>
+          <w:szCs w:val="24"/>
+        </w:rPr>
+        <w:t xml:space="preserve"> </w:t>
+      </w:r>
+      <w:r>
+        <w:rPr>
+          <w:rFonts w:ascii="Arial" w:hAnsi="Arial" w:cs="Arial"/>
+          <w:sz w:val="24"/>
+          <w:szCs w:val="24"/>
+        </w:rPr>
+        <w:t>uma estrutura que reconhece as s</w:t>
+      </w:r>
+      <w:r>
+        <w:rPr>
+          <w:rFonts w:ascii="Arial" w:hAnsi="Arial" w:cs="Arial"/>
+          <w:sz w:val="24"/>
+          <w:szCs w:val="24"/>
+        </w:rPr>
+        <w:t xml:space="preserve">equências possíveis de símbolos e, com isso, verificando se a entrada está de acordo com o padrões do SQL </w:t>
+      </w:r>
+      <w:proofErr w:type="spellStart"/>
+      <w:r>
+        <w:rPr>
+          <w:rFonts w:ascii="Arial" w:hAnsi="Arial" w:cs="Arial"/>
+          <w:i/>
+          <w:sz w:val="24"/>
+          <w:szCs w:val="24"/>
+        </w:rPr>
+        <w:t>Schema</w:t>
+      </w:r>
+      <w:proofErr w:type="spellEnd"/>
+      <w:r>
+        <w:rPr>
+          <w:rFonts w:ascii="Arial" w:hAnsi="Arial" w:cs="Arial"/>
+          <w:sz w:val="24"/>
+          <w:szCs w:val="24"/>
+        </w:rPr>
+        <w:t xml:space="preserve">, reconhecendo os identificadores das tabelas, como nome da </w:t>
+      </w:r>
+      <w:r>
+        <w:rPr>
+          <w:rFonts w:ascii="Arial" w:hAnsi="Arial" w:cs="Arial"/>
+          <w:sz w:val="24"/>
+          <w:szCs w:val="24"/>
+        </w:rPr>
+        <w:t>tabela</w:t>
+      </w:r>
+      <w:r>
+        <w:rPr>
+          <w:rFonts w:ascii="Arial" w:hAnsi="Arial" w:cs="Arial"/>
+          <w:sz w:val="24"/>
+          <w:szCs w:val="24"/>
+        </w:rPr>
+        <w:t xml:space="preserve"> e de atributos, e também a relação de atributos da tabela com outras tabelas. </w:t>
+      </w:r>
+    </w:p>
+    <w:p>
+      <w:pPr>
+        <w:spacing w:line="360" w:lineRule="auto"/>
+        <w:ind w:firstLine="708"/>
+        <w:rPr>
+          <w:rFonts w:ascii="Arial" w:hAnsi="Arial" w:cs="Arial"/>
+          <w:sz w:val="24"/>
+          <w:szCs w:val="24"/>
+        </w:rPr>
+      </w:pPr>
+      <w:r>
+        <w:rPr>
+          <w:rFonts w:ascii="Arial" w:hAnsi="Arial" w:cs="Arial"/>
+          <w:sz w:val="24"/>
+          <w:szCs w:val="24"/>
+        </w:rPr>
+        <w:t xml:space="preserve">Com essas informações, o terceiro passo cria registros em memória que guardam as relações entre tabelas, seus nomes, os atributos que compõem cada tabela, os tipos de cada um desses atributos e quais outras características eles têm, por exemplo, se é chave primária ou estrangeira. </w:t>
+      </w:r>
+      <w:r>
+        <w:rPr>
+          <w:rFonts w:ascii="Arial" w:hAnsi="Arial" w:cs="Arial"/>
+          <w:sz w:val="24"/>
+          <w:szCs w:val="24"/>
+        </w:rPr>
+        <w:t xml:space="preserve">Ao final é feita uma avaliação de todas as tabelas, que por fim gera os comandos </w:t>
+      </w:r>
+      <w:proofErr w:type="spellStart"/>
+      <w:r>
+        <w:rPr>
+          <w:rFonts w:ascii="Arial" w:hAnsi="Arial" w:cs="Arial"/>
+          <w:i/>
+          <w:sz w:val="24"/>
+          <w:szCs w:val="24"/>
+        </w:rPr>
+        <w:t>Rails</w:t>
+      </w:r>
+      <w:proofErr w:type="spellEnd"/>
+      <w:r>
+        <w:rPr>
+          <w:rFonts w:ascii="Arial" w:hAnsi="Arial" w:cs="Arial"/>
+          <w:sz w:val="24"/>
+          <w:szCs w:val="24"/>
+        </w:rPr>
+        <w:t xml:space="preserve"> </w:t>
+      </w:r>
+      <w:r>
+        <w:rPr>
+          <w:rFonts w:ascii="Arial" w:hAnsi="Arial" w:cs="Arial"/>
+          <w:sz w:val="24"/>
+          <w:szCs w:val="24"/>
+        </w:rPr>
+        <w:t>adequados</w:t>
+      </w:r>
+      <w:r>
+        <w:rPr>
+          <w:rFonts w:ascii="Arial" w:hAnsi="Arial" w:cs="Arial"/>
+          <w:sz w:val="24"/>
+          <w:szCs w:val="24"/>
+        </w:rPr>
+        <w:t>.</w:t>
+      </w:r>
+    </w:p>
+    <w:p>
+      <w:pPr>
+        <w:spacing w:line="360" w:lineRule="auto"/>
+        <w:ind w:firstLine="708"/>
+        <w:rPr>
+          <w:rFonts w:ascii="Arial" w:hAnsi="Arial" w:cs="Arial"/>
+          <w:sz w:val="24"/>
+          <w:szCs w:val="24"/>
+        </w:rPr>
+      </w:pPr>
+      <w:r>
+        <w:rPr>
+          <w:rFonts w:ascii="Arial" w:hAnsi="Arial" w:cs="Arial"/>
+          <w:sz w:val="24"/>
+          <w:szCs w:val="24"/>
+        </w:rPr>
+        <w:t>Para interpretar o arquivo de entrada, criamos um arquivo Lex que identifica todos os símbolos possíveis de entrada, que podem ser visto n</w:t>
+      </w:r>
+      <w:r>
+        <w:rPr>
+          <w:rFonts w:ascii="Arial" w:hAnsi="Arial" w:cs="Arial"/>
+          <w:sz w:val="24"/>
+          <w:szCs w:val="24"/>
+        </w:rPr>
+        <w:t xml:space="preserve">o apêndice 1. </w:t>
+      </w:r>
+      <w:r>
+        <w:rPr>
+          <w:rFonts w:ascii="Arial" w:hAnsi="Arial" w:cs="Arial"/>
+          <w:sz w:val="24"/>
+          <w:szCs w:val="24"/>
+        </w:rPr>
+        <w:t>Também foi criado um arquivo YACC que espera uma sequência símbolos em uma ordem pré-estabelecida. A cada símbolo da sequência, o YACC pede para o Lex se o próximo símbolo da entrada bate com o que é esperado, se sim, o YACC vai para o próximo passo, senão o programa aborta pois o arquivo de entrada está em format</w:t>
+      </w:r>
+      <w:bookmarkStart w:id="0" w:name="_GoBack"/>
+      <w:bookmarkEnd w:id="0"/>
+      <w:r>
+        <w:rPr>
+          <w:rFonts w:ascii="Arial" w:hAnsi="Arial" w:cs="Arial"/>
+          <w:sz w:val="24"/>
+          <w:szCs w:val="24"/>
+        </w:rPr>
+        <w:t xml:space="preserve">o inválido. </w:t>
+      </w:r>
+    </w:p>
+    <w:p>
+      <w:pPr>
+        <w:spacing w:line="360" w:lineRule="auto"/>
+        <w:ind w:firstLine="708"/>
+        <w:rPr>
+          <w:rFonts w:ascii="Arial" w:hAnsi="Arial" w:cs="Arial"/>
+          <w:sz w:val="24"/>
+          <w:szCs w:val="24"/>
+        </w:rPr>
+      </w:pPr>
+      <w:r>
+        <w:rPr>
+          <w:rFonts w:ascii="Arial" w:hAnsi="Arial" w:cs="Arial"/>
+          <w:sz w:val="24"/>
+          <w:szCs w:val="24"/>
+        </w:rPr>
+        <w:lastRenderedPageBreak/>
+        <w:t>Cada vez que é reconhecida a criação de uma tabela (normalmente pelos símbolos CREATE TABLE &lt;nome da tabela&gt;</w:t>
+      </w:r>
+      <w:proofErr w:type="gramStart"/>
+      <w:r>
+        <w:rPr>
+          <w:rFonts w:ascii="Arial" w:hAnsi="Arial" w:cs="Arial"/>
+          <w:sz w:val="24"/>
+          <w:szCs w:val="24"/>
+        </w:rPr>
+        <w:t>) ,</w:t>
+      </w:r>
+      <w:proofErr w:type="gramEnd"/>
+      <w:r>
+        <w:rPr>
+          <w:rFonts w:ascii="Arial" w:hAnsi="Arial" w:cs="Arial"/>
+          <w:sz w:val="24"/>
+          <w:szCs w:val="24"/>
+        </w:rPr>
+        <w:t xml:space="preserve"> é </w:t>
       </w:r>
     </w:p>
     <w:p>
@@ -8223,7 +8541,18 @@
           <w:szCs w:val="20"/>
           <w:shd w:val="clear" w:color="auto" w:fill="FFFFFF"/>
         </w:rPr>
-        <w:t>Como funciona, exemplos, aplicações, desempenho, possíveis problemas (</w:t>
+        <w:t xml:space="preserve">Como funciona, exemplos, aplicações, desempenho, possíveis problemas </w:t>
+      </w:r>
+      <w:proofErr w:type="gramStart"/>
+      <w:r>
+        <w:rPr>
+          <w:rFonts w:ascii="Arial" w:hAnsi="Arial" w:cs="Arial"/>
+          <w:color w:val="222222"/>
+          <w:sz w:val="20"/>
+          <w:szCs w:val="20"/>
+          <w:shd w:val="clear" w:color="auto" w:fill="FFFFFF"/>
+        </w:rPr>
+        <w:t>(</w:t>
       </w:r>
       <w:r>
         <w:rPr>
@@ -8235,7 +8564,20 @@
           <w:szCs w:val="20"/>
           <w:shd w:val="clear" w:color="auto" w:fill="FFFFFF"/>
         </w:rPr>
-        <w:t> todos os tipos de relacionamento funcionam? 1- 1, 1-n, n-n? etc</w:t>
+        <w:t> todos</w:t>
+      </w:r>
+      <w:proofErr w:type="gramEnd"/>
+      <w:r>
+        <w:rPr>
+          <w:rFonts w:ascii="Arial" w:hAnsi="Arial" w:cs="Arial"/>
+          <w:b/>
+          <w:bCs/>
+          <w:color w:val="222222"/>
+          <w:sz w:val="20"/>
+          <w:szCs w:val="20"/>
+          <w:shd w:val="clear" w:color="auto" w:fill="FFFFFF"/>
+        </w:rPr>
+        <w:t xml:space="preserve"> os tipos de relacionamento funcionam? 1- 1, 1-n, n-n? etc</w:t>
       </w:r>
       <w:r>
         <w:rPr>
@@ -9307,13 +9649,13 @@
     <w:name w:val="Normal"/>
     <w:qFormat/>
   </w:style>
-  <w:style w:type="character" w:default="1" w:styleId="DefaultParagraphFont">
+  <w:style w:type="character" w:default="1" w:styleId="Fontepargpadro">
     <w:name w:val="Default Paragraph Font"/>
     <w:uiPriority w:val="1"/>
     <w:semiHidden/>
     <w:unhideWhenUsed/>
   </w:style>
-  <w:style w:type="table" w:default="1" w:styleId="TableNormal">
+  <w:style w:type="table" w:default="1" w:styleId="Tabelanormal">
     <w:name w:val="Normal Table"/>
     <w:uiPriority w:val="99"/>
     <w:semiHidden/>
@@ -9328,13 +9670,13 @@
       </w:tblCellMar>
     </w:tblPr>
   </w:style>
-  <w:style w:type="numbering" w:default="1" w:styleId="NoList">
+  <w:style w:type="numbering" w:default="1" w:styleId="Semlista">
     <w:name w:val="No List"/>
     <w:uiPriority w:val="99"/>
     <w:semiHidden/>
     <w:unhideWhenUsed/>
   </w:style>
-  <w:style w:type="paragraph" w:styleId="ListParagraph">
+  <w:style w:type="paragraph" w:styleId="PargrafodaLista">
     <w:name w:val="List Paragraph"/>
     <w:basedOn w:val="Normal"/>
     <w:uiPriority w:val="34"/>
@@ -9347,13 +9689,13 @@
   </w:style>
   <w:style w:type="character" w:customStyle="1" w:styleId="apple-converted-space">
     <w:name w:val="apple-converted-space"/>
-    <w:basedOn w:val="DefaultParagraphFont"/>
+    <w:basedOn w:val="Fontepargpadro"/>
     <w:rsid w:val="005D366D"/>
   </w:style>
-  <w:style w:type="paragraph" w:styleId="HTMLPreformatted">
+  <w:style w:type="paragraph" w:styleId="Pr-formataoHTML">
     <w:name w:val="HTML Preformatted"/>
     <w:basedOn w:val="Normal"/>
-    <w:link w:val="HTMLPreformattedChar"/>
+    <w:link w:val="Pr-formataoHTMLChar"/>
     <w:uiPriority w:val="99"/>
     <w:unhideWhenUsed/>
     <w:rsid w:val="00761C8A"/>
@@ -9385,10 +9727,10 @@
       <w:lang w:eastAsia="pt-BR"/>
     </w:rPr>
   </w:style>
-  <w:style w:type="character" w:customStyle="1" w:styleId="HTMLPreformattedChar">
-    <w:name w:val="HTML Preformatted Char"/>
-    <w:basedOn w:val="DefaultParagraphFont"/>
-    <w:link w:val="HTMLPreformatted"/>
+  <w:style w:type="character" w:customStyle="1" w:styleId="Pr-formataoHTMLChar">
+    <w:name w:val="Pré-formatação HTML Char"/>
+    <w:basedOn w:val="Fontepargpadro"/>
+    <w:link w:val="Pr-formataoHTML"/>
     <w:uiPriority w:val="99"/>
     <w:rsid w:val="00761C8A"/>
     <w:rPr>
@@ -9667,7 +10009,7 @@
 </file>
 
 <file path=customXml/itemProps1.xml><?xml version="1.0" encoding="utf-8"?>
-<ds:datastoreItem xmlns:ds="http://schemas.openxmlformats.org/officeDocument/2006/customXml" ds:itemID="{A1B2051A-B5F5-4EA5-A564-D71F6EDDE9A1}">
+<ds:datastoreItem xmlns:ds="http://schemas.openxmlformats.org/officeDocument/2006/customXml" ds:itemID="{BF9833B3-80B0-4DAC-A0C9-4D8454ED249E}">
   <ds:schemaRefs>
     <ds:schemaRef ds:uri="http://schemas.openxmlformats.org/officeDocument/2006/bibliography"/>
   </ds:schemaRefs>

</xml_diff>

<commit_message>
- Modificações no programa pra aceitar mais tipo de dados diferentes - Adicionado rake db:migrate no final do arquivo de saida - Modificado o rails generate pra scaffold - Resolvido problema na compilação para bison mais novo
</commit_message>
<xml_diff>
--- a/Parte escrita/trabalho.docx
+++ b/Parte escrita/trabalho.docx
@@ -7620,7 +7620,34 @@
           <w:szCs w:val="24"/>
           <w:lang w:val="en-US"/>
         </w:rPr>
-        <w:t xml:space="preserve"> generate model customers </w:t>
+        <w:t xml:space="preserve"> generate </w:t>
+      </w:r>
+      <w:r>
+        <w:rPr>
+          <w:rFonts w:ascii="Arial" w:hAnsi="Arial" w:cs="Arial"/>
+          <w:sz w:val="24"/>
+          <w:szCs w:val="24"/>
+          <w:lang w:val="en-US"/>
+        </w:rPr>
+        <w:t>scaffold</w:t>
+      </w:r>
+      <w:r>
+        <w:rPr>
+          <w:rFonts w:ascii="Arial" w:hAnsi="Arial" w:cs="Arial"/>
+          <w:sz w:val="24"/>
+          <w:szCs w:val="24"/>
+          <w:lang w:val="en-US"/>
+        </w:rPr>
+        <w:t xml:space="preserve"> </w:t>
+      </w:r>
+      <w:r>
+        <w:rPr>
+          <w:rFonts w:ascii="Arial" w:hAnsi="Arial" w:cs="Arial"/>
+          <w:sz w:val="24"/>
+          <w:szCs w:val="24"/>
+          <w:lang w:val="en-US"/>
+        </w:rPr>
+        <w:t xml:space="preserve">customers </w:t>
       </w:r>
       <w:proofErr w:type="spellStart"/>
       <w:r>
@@ -7671,7 +7698,34 @@
           <w:szCs w:val="24"/>
           <w:lang w:val="en-US"/>
         </w:rPr>
-        <w:t xml:space="preserve"> generate model orders </w:t>
+        <w:t xml:space="preserve"> generate </w:t>
+      </w:r>
+      <w:r>
+        <w:rPr>
+          <w:rFonts w:ascii="Arial" w:hAnsi="Arial" w:cs="Arial"/>
+          <w:sz w:val="24"/>
+          <w:szCs w:val="24"/>
+          <w:lang w:val="en-US"/>
+        </w:rPr>
+        <w:t>scaffold</w:t>
+      </w:r>
+      <w:r>
+        <w:rPr>
+          <w:rFonts w:ascii="Arial" w:hAnsi="Arial" w:cs="Arial"/>
+          <w:sz w:val="24"/>
+          <w:szCs w:val="24"/>
+          <w:lang w:val="en-US"/>
+        </w:rPr>
+        <w:t xml:space="preserve"> </w:t>
+      </w:r>
+      <w:r>
+        <w:rPr>
+          <w:rFonts w:ascii="Arial" w:hAnsi="Arial" w:cs="Arial"/>
+          <w:sz w:val="24"/>
+          <w:szCs w:val="24"/>
+          <w:lang w:val="en-US"/>
+        </w:rPr>
+        <w:t xml:space="preserve">orders </w:t>
       </w:r>
       <w:proofErr w:type="spellStart"/>
       <w:r>
@@ -7724,6 +7778,8 @@
           <w:lang w:val="en-US"/>
         </w:rPr>
       </w:pPr>
+      <w:bookmarkStart w:id="0" w:name="_GoBack"/>
+      <w:bookmarkEnd w:id="0"/>
     </w:p>
     <w:p>
       <w:pPr>
@@ -8434,43 +8490,20 @@
         <w:ind w:firstLine="708"/>
         <w:rPr>
           <w:rFonts w:ascii="Arial" w:hAnsi="Arial" w:cs="Arial"/>
-          <w:sz w:val="24"/>
-          <w:szCs w:val="24"/>
-        </w:rPr>
-      </w:pPr>
-      <w:r>
-        <w:rPr>
-          <w:rFonts w:ascii="Arial" w:hAnsi="Arial" w:cs="Arial"/>
-          <w:sz w:val="24"/>
-          <w:szCs w:val="24"/>
-        </w:rPr>
-        <w:t>Para interpretar o arquivo de entrada, criamos um arquivo Lex que identifica todos os símbolos possíveis de entrada, que podem ser visto n</w:t>
-      </w:r>
-      <w:r>
-        <w:rPr>
-          <w:rFonts w:ascii="Arial" w:hAnsi="Arial" w:cs="Arial"/>
-          <w:sz w:val="24"/>
-          <w:szCs w:val="24"/>
-        </w:rPr>
-        <w:t xml:space="preserve">o apêndice 1. </w:t>
-      </w:r>
-      <w:r>
-        <w:rPr>
-          <w:rFonts w:ascii="Arial" w:hAnsi="Arial" w:cs="Arial"/>
-          <w:sz w:val="24"/>
-          <w:szCs w:val="24"/>
-        </w:rPr>
-        <w:t>Também foi criado um arquivo YACC que espera uma sequência símbolos em uma ordem pré-estabelecida. A cada símbolo da sequência, o YACC pede para o Lex se o próximo símbolo da entrada bate com o que é esperado, se sim, o YACC vai para o próximo passo, senão o programa aborta pois o arquivo de entrada está em format</w:t>
-      </w:r>
-      <w:bookmarkStart w:id="0" w:name="_GoBack"/>
-      <w:bookmarkEnd w:id="0"/>
-      <w:r>
-        <w:rPr>
-          <w:rFonts w:ascii="Arial" w:hAnsi="Arial" w:cs="Arial"/>
-          <w:sz w:val="24"/>
-          <w:szCs w:val="24"/>
-        </w:rPr>
-        <w:t xml:space="preserve">o inválido. </w:t>
+          <w:b/>
+          <w:sz w:val="24"/>
+          <w:szCs w:val="24"/>
+          <w:u w:val="single"/>
+        </w:rPr>
+      </w:pPr>
+      <w:r>
+        <w:rPr>
+          <w:rFonts w:ascii="Arial" w:hAnsi="Arial" w:cs="Arial"/>
+          <w:b/>
+          <w:sz w:val="24"/>
+          <w:szCs w:val="24"/>
+        </w:rPr>
+        <w:t>A IDEIA AGORA É COLOCAR UM EXEMPLO DE USO UTLIZANDO O PAJE</w:t>
       </w:r>
     </w:p>
     <w:p>
@@ -8479,44 +8512,6 @@
         <w:ind w:firstLine="708"/>
         <w:rPr>
           <w:rFonts w:ascii="Arial" w:hAnsi="Arial" w:cs="Arial"/>
-          <w:sz w:val="24"/>
-          <w:szCs w:val="24"/>
-        </w:rPr>
-      </w:pPr>
-      <w:r>
-        <w:rPr>
-          <w:rFonts w:ascii="Arial" w:hAnsi="Arial" w:cs="Arial"/>
-          <w:sz w:val="24"/>
-          <w:szCs w:val="24"/>
-        </w:rPr>
-        <w:lastRenderedPageBreak/>
-        <w:t>Cada vez que é reconhecida a criação de uma tabela (normalmente pelos símbolos CREATE TABLE &lt;nome da tabela&gt;</w:t>
-      </w:r>
-      <w:proofErr w:type="gramStart"/>
-      <w:r>
-        <w:rPr>
-          <w:rFonts w:ascii="Arial" w:hAnsi="Arial" w:cs="Arial"/>
-          <w:sz w:val="24"/>
-          <w:szCs w:val="24"/>
-        </w:rPr>
-        <w:t>) ,</w:t>
-      </w:r>
-      <w:proofErr w:type="gramEnd"/>
-      <w:r>
-        <w:rPr>
-          <w:rFonts w:ascii="Arial" w:hAnsi="Arial" w:cs="Arial"/>
-          <w:sz w:val="24"/>
-          <w:szCs w:val="24"/>
-        </w:rPr>
-        <w:t xml:space="preserve"> é </w:t>
-      </w:r>
-    </w:p>
-    <w:p>
-      <w:pPr>
-        <w:spacing w:line="360" w:lineRule="auto"/>
-        <w:rPr>
-          <w:rFonts w:ascii="Arial" w:hAnsi="Arial" w:cs="Arial"/>
-          <w:b/>
           <w:sz w:val="24"/>
           <w:szCs w:val="24"/>
         </w:rPr>
@@ -10009,7 +10004,7 @@
 </file>
 
 <file path=customXml/itemProps1.xml><?xml version="1.0" encoding="utf-8"?>
-<ds:datastoreItem xmlns:ds="http://schemas.openxmlformats.org/officeDocument/2006/customXml" ds:itemID="{BF9833B3-80B0-4DAC-A0C9-4D8454ED249E}">
+<ds:datastoreItem xmlns:ds="http://schemas.openxmlformats.org/officeDocument/2006/customXml" ds:itemID="{6106B1E7-7DA3-4C8A-889A-41CFA2AC49B7}">
   <ds:schemaRefs>
     <ds:schemaRef ds:uri="http://schemas.openxmlformats.org/officeDocument/2006/bibliography"/>
   </ds:schemaRefs>

</xml_diff>

<commit_message>
- adicionadas algumas das imagens feitas - usado um editor de texto diferente para testar códigos no meio do trabalho
</commit_message>
<xml_diff>
--- a/Parte escrita/trabalho.docx
+++ b/Parte escrita/trabalho.docx
@@ -3445,6 +3445,31 @@
         </w:rPr>
         <w:t xml:space="preserve"> e também a sua versão equivalente em SQL.</w:t>
       </w:r>
+      <w:r>
+        <w:rPr>
+          <w:rFonts w:ascii="Arial" w:hAnsi="Arial" w:cs="Arial"/>
+          <w:sz w:val="24"/>
+          <w:szCs w:val="24"/>
+        </w:rPr>
+        <w:t xml:space="preserve"> A tabela na qual a figura 5 é baseada é a que foi mostranda na figura X. Percebe-se que o </w:t>
+      </w:r>
+      <w:r>
+        <w:rPr>
+          <w:rFonts w:ascii="Arial" w:hAnsi="Arial" w:cs="Arial"/>
+          <w:i/>
+          <w:sz w:val="24"/>
+          <w:szCs w:val="24"/>
+        </w:rPr>
+        <w:t>Active Record</w:t>
+      </w:r>
+      <w:r>
+        <w:rPr>
+          <w:rFonts w:ascii="Arial" w:hAnsi="Arial" w:cs="Arial"/>
+          <w:sz w:val="24"/>
+          <w:szCs w:val="24"/>
+        </w:rPr>
+        <w:t xml:space="preserve"> aproxima bastante as tabelas relacionais da programação orientada a objetos.</w:t>
+      </w:r>
     </w:p>
     <w:p>
       <w:pPr>
@@ -3702,6 +3727,7 @@
           <w:sz w:val="24"/>
           <w:szCs w:val="24"/>
         </w:rPr>
+        <w:lastRenderedPageBreak/>
         <w:t xml:space="preserve">O </w:t>
       </w:r>
       <w:r>
@@ -3727,16 +3753,7 @@
           <w:sz w:val="24"/>
           <w:szCs w:val="24"/>
         </w:rPr>
-        <w:t xml:space="preserve"> No caso deste trabalho, toda a construção da aplicação final é feita por linhas de comando. As </w:t>
-      </w:r>
-      <w:r>
-        <w:rPr>
-          <w:rFonts w:ascii="Arial" w:hAnsi="Arial" w:cs="Arial"/>
-          <w:sz w:val="24"/>
-          <w:szCs w:val="24"/>
-        </w:rPr>
-        <w:lastRenderedPageBreak/>
-        <w:t>próximas figuras demonstram esse esqueleto criado para uma aplicação qualquer.</w:t>
+        <w:t xml:space="preserve"> No caso deste trabalho, toda a construção da aplicação final é feita por linhas de comando. As próximas figuras demonstram esse esqueleto criado para uma aplicação qualquer.</w:t>
       </w:r>
     </w:p>
     <w:p>
@@ -4270,6 +4287,7 @@
           <w:sz w:val="24"/>
           <w:szCs w:val="24"/>
         </w:rPr>
+        <w:lastRenderedPageBreak/>
         <w:t>O analisador LL (</w:t>
       </w:r>
       <w:r>
@@ -4328,7 +4346,6 @@
           <w:sz w:val="24"/>
           <w:szCs w:val="24"/>
         </w:rPr>
-        <w:lastRenderedPageBreak/>
         <w:t>Botton-up</w:t>
       </w:r>
       <w:r>
@@ -4924,7 +4941,16 @@
           <w:sz w:val="24"/>
           <w:szCs w:val="24"/>
         </w:rPr>
-        <w:t xml:space="preserve"> caracteres pertencem ao alfabeto de análise. Portanto, um analisador léxico implementa um autômato finito que reconhece símbo</w:t>
+        <w:t xml:space="preserve"> </w:t>
+      </w:r>
+      <w:r>
+        <w:rPr>
+          <w:rFonts w:ascii="Arial" w:hAnsi="Arial" w:cs="Arial"/>
+          <w:sz w:val="24"/>
+          <w:szCs w:val="24"/>
+        </w:rPr>
+        <w:lastRenderedPageBreak/>
+        <w:t>caracteres pertencem ao alfabeto de análise. Portanto, um analisador léxico implementa um autômato finito que reconhece símbo</w:t>
       </w:r>
       <w:r>
         <w:rPr>
@@ -4959,7 +4985,6 @@
           <w:sz w:val="24"/>
           <w:szCs w:val="24"/>
         </w:rPr>
-        <w:lastRenderedPageBreak/>
         <w:t xml:space="preserve">A implementação desses analisadores requerem </w:t>
       </w:r>
       <w:r>
@@ -5457,16 +5482,7 @@
           <w:sz w:val="24"/>
           <w:szCs w:val="24"/>
         </w:rPr>
-        <w:t xml:space="preserve">só consegue trabalhar com máquinas de estado finito e o YACC não consegue ler simples entradas de dados, trabalhando apenas com </w:t>
-      </w:r>
-      <w:r>
-        <w:rPr>
-          <w:rFonts w:ascii="Arial" w:hAnsi="Arial" w:cs="Arial"/>
-          <w:sz w:val="24"/>
-          <w:szCs w:val="24"/>
-        </w:rPr>
-        <w:lastRenderedPageBreak/>
-        <w:t>uma séri</w:t>
+        <w:t>só consegue trabalhar com máquinas de estado finito e o YACC não consegue ler simples entradas de dados, trabalhando apenas com uma séri</w:t>
       </w:r>
       <w:r>
         <w:rPr>
@@ -6619,6 +6635,7 @@
           <w:sz w:val="24"/>
           <w:szCs w:val="24"/>
         </w:rPr>
+        <w:lastRenderedPageBreak/>
         <w:t>P</w:t>
       </w:r>
       <w:r>
@@ -7156,8 +7173,6 @@
         </w:rPr>
         <w:t>dita</w:t>
       </w:r>
-      <w:bookmarkStart w:id="0" w:name="_GoBack"/>
-      <w:bookmarkEnd w:id="0"/>
       <w:r>
         <w:rPr>
           <w:rFonts w:ascii="Arial" w:hAnsi="Arial" w:cs="Arial"/>
@@ -7201,6 +7216,8 @@
         <w:t xml:space="preserve">cria esses campos automaticamente. </w:t>
       </w:r>
     </w:p>
+    <w:bookmarkStart w:id="0" w:name="_MON_1479049052"/>
+    <w:bookmarkEnd w:id="0"/>
     <w:p>
       <w:pPr>
         <w:spacing w:line="360" w:lineRule="auto"/>
@@ -7218,6 +7235,64 @@
           <w:szCs w:val="24"/>
           <w:lang w:val="en-US"/>
         </w:rPr>
+        <w:object w:dxaOrig="8504" w:dyaOrig="4102">
+          <v:shapetype id="_x0000_t75" coordsize="21600,21600" o:spt="75" o:preferrelative="t" path="m@4@5l@4@11@9@11@9@5xe" filled="f" stroked="f">
+            <v:stroke joinstyle="miter"/>
+            <v:formulas>
+              <v:f eqn="if lineDrawn pixelLineWidth 0"/>
+              <v:f eqn="sum @0 1 0"/>
+              <v:f eqn="sum 0 0 @1"/>
+              <v:f eqn="prod @2 1 2"/>
+              <v:f eqn="prod @3 21600 pixelWidth"/>
+              <v:f eqn="prod @3 21600 pixelHeight"/>
+              <v:f eqn="sum @0 0 1"/>
+              <v:f eqn="prod @6 1 2"/>
+              <v:f eqn="prod @7 21600 pixelWidth"/>
+              <v:f eqn="sum @8 21600 0"/>
+              <v:f eqn="prod @7 21600 pixelHeight"/>
+              <v:f eqn="sum @10 21600 0"/>
+            </v:formulas>
+            <v:path o:extrusionok="f" gradientshapeok="t" o:connecttype="rect"/>
+            <o:lock v:ext="edit" aspectratio="t"/>
+          </v:shapetype>
+          <v:shape id="_x0000_i1025" type="#_x0000_t75" style="width:425.25pt;height:204.75pt" o:ole="">
+            <v:imagedata r:id="rId6" o:title=""/>
+          </v:shape>
+          <o:OLEObject Type="Embed" ProgID="Word.OpenDocumentText.12" ShapeID="_x0000_i1025" DrawAspect="Content" ObjectID="_1479049294" r:id="rId7"/>
+        </w:object>
+      </w:r>
+    </w:p>
+    <w:p>
+      <w:pPr>
+        <w:spacing w:line="360" w:lineRule="auto"/>
+        <w:rPr>
+          <w:rFonts w:ascii="Arial" w:hAnsi="Arial" w:cs="Arial"/>
+          <w:sz w:val="24"/>
+          <w:szCs w:val="24"/>
+          <w:lang w:val="en-US"/>
+        </w:rPr>
+      </w:pPr>
+      <w:bookmarkStart w:id="1" w:name="_GoBack"/>
+      <w:bookmarkEnd w:id="1"/>
+    </w:p>
+    <w:p>
+      <w:pPr>
+        <w:spacing w:line="360" w:lineRule="auto"/>
+        <w:rPr>
+          <w:rFonts w:ascii="Arial" w:hAnsi="Arial" w:cs="Arial"/>
+          <w:sz w:val="24"/>
+          <w:szCs w:val="24"/>
+          <w:lang w:val="en-US"/>
+        </w:rPr>
+      </w:pPr>
+      <w:r>
+        <w:rPr>
+          <w:rFonts w:ascii="Arial" w:hAnsi="Arial" w:cs="Arial"/>
+          <w:sz w:val="24"/>
+          <w:szCs w:val="24"/>
+          <w:lang w:val="en-US"/>
+        </w:rPr>
+        <w:lastRenderedPageBreak/>
         <w:t>CREATE TABLE customers (</w:t>
       </w:r>
     </w:p>
@@ -7497,7 +7572,6 @@
           <w:szCs w:val="24"/>
           <w:lang w:val="en-US"/>
         </w:rPr>
-        <w:lastRenderedPageBreak/>
         <w:t xml:space="preserve">    FOREIGN KEY (</w:t>
       </w:r>
       <w:proofErr w:type="spellStart"/>
@@ -7875,6 +7949,7 @@
           <w:sz w:val="24"/>
           <w:szCs w:val="24"/>
         </w:rPr>
+        <w:lastRenderedPageBreak/>
         <w:t>A solução</w:t>
       </w:r>
       <w:r>
@@ -9667,7 +9742,7 @@
 </file>
 
 <file path=customXml/itemProps1.xml><?xml version="1.0" encoding="utf-8"?>
-<ds:datastoreItem xmlns:ds="http://schemas.openxmlformats.org/officeDocument/2006/customXml" ds:itemID="{A1B2051A-B5F5-4EA5-A564-D71F6EDDE9A1}">
+<ds:datastoreItem xmlns:ds="http://schemas.openxmlformats.org/officeDocument/2006/customXml" ds:itemID="{1F480BA3-0C90-415C-B2DB-36E6B7AD8AF2}">
   <ds:schemaRefs>
     <ds:schemaRef ds:uri="http://schemas.openxmlformats.org/officeDocument/2006/bibliography"/>
   </ds:schemaRefs>

</xml_diff>

<commit_message>
- Feita algumas correções.
</commit_message>
<xml_diff>
--- a/Parte escrita/trabalho.docx
+++ b/Parte escrita/trabalho.docx
@@ -4120,7 +4120,7 @@
     </w:p>
     <w:p>
       <w:pPr>
-        <w:pStyle w:val="ListParagraph"/>
+        <w:pStyle w:val="PargrafodaLista"/>
         <w:numPr>
           <w:ilvl w:val="0"/>
           <w:numId w:val="2"/>
@@ -4208,7 +4208,7 @@
     </w:p>
     <w:p>
       <w:pPr>
-        <w:pStyle w:val="ListParagraph"/>
+        <w:pStyle w:val="PargrafodaLista"/>
         <w:numPr>
           <w:ilvl w:val="0"/>
           <w:numId w:val="2"/>
@@ -4403,7 +4403,7 @@
     </w:p>
     <w:p>
       <w:pPr>
-        <w:pStyle w:val="ListParagraph"/>
+        <w:pStyle w:val="PargrafodaLista"/>
         <w:numPr>
           <w:ilvl w:val="2"/>
           <w:numId w:val="5"/>
@@ -4820,7 +4820,7 @@
     </w:p>
     <w:p>
       <w:pPr>
-        <w:pStyle w:val="ListParagraph"/>
+        <w:pStyle w:val="PargrafodaLista"/>
         <w:numPr>
           <w:ilvl w:val="1"/>
           <w:numId w:val="5"/>
@@ -5703,7 +5703,7 @@
     </w:p>
     <w:p>
       <w:pPr>
-        <w:pStyle w:val="HTMLPreformatted"/>
+        <w:pStyle w:val="Pr-formataoHTML"/>
         <w:shd w:val="clear" w:color="auto" w:fill="FFFFFF"/>
         <w:rPr>
           <w:color w:val="000000"/>
@@ -5737,7 +5737,7 @@
     </w:p>
     <w:p>
       <w:pPr>
-        <w:pStyle w:val="HTMLPreformatted"/>
+        <w:pStyle w:val="Pr-formataoHTML"/>
         <w:shd w:val="clear" w:color="auto" w:fill="FFFFFF"/>
         <w:rPr>
           <w:color w:val="000000"/>
@@ -5752,7 +5752,7 @@
     </w:p>
     <w:p>
       <w:pPr>
-        <w:pStyle w:val="HTMLPreformatted"/>
+        <w:pStyle w:val="Pr-formataoHTML"/>
         <w:shd w:val="clear" w:color="auto" w:fill="FFFFFF"/>
         <w:rPr>
           <w:color w:val="000000"/>
@@ -5767,7 +5767,7 @@
     </w:p>
     <w:p>
       <w:pPr>
-        <w:pStyle w:val="HTMLPreformatted"/>
+        <w:pStyle w:val="Pr-formataoHTML"/>
         <w:shd w:val="clear" w:color="auto" w:fill="FFFFFF"/>
         <w:rPr>
           <w:color w:val="000000"/>
@@ -5776,7 +5776,7 @@
     </w:p>
     <w:p>
       <w:pPr>
-        <w:pStyle w:val="HTMLPreformatted"/>
+        <w:pStyle w:val="Pr-formataoHTML"/>
         <w:shd w:val="clear" w:color="auto" w:fill="FFFFFF"/>
         <w:rPr>
           <w:color w:val="000000"/>
@@ -5791,7 +5791,7 @@
     </w:p>
     <w:p>
       <w:pPr>
-        <w:pStyle w:val="HTMLPreformatted"/>
+        <w:pStyle w:val="Pr-formataoHTML"/>
         <w:shd w:val="clear" w:color="auto" w:fill="FFFFFF"/>
         <w:rPr>
           <w:color w:val="000000"/>
@@ -5806,7 +5806,7 @@
     </w:p>
     <w:p>
       <w:pPr>
-        <w:pStyle w:val="HTMLPreformatted"/>
+        <w:pStyle w:val="Pr-formataoHTML"/>
         <w:shd w:val="clear" w:color="auto" w:fill="FFFFFF"/>
         <w:rPr>
           <w:color w:val="000000"/>
@@ -6601,10 +6601,7 @@
         </w:rPr>
         <w:t xml:space="preserve">que juntos constroem o banco de dados e um esqueleto de telas para a entrada. </w:t>
       </w:r>
-    </w:p>
-    <w:p>
-      <w:pPr>
-        <w:spacing w:line="360" w:lineRule="auto"/>
+      <w:r>
         <w:rPr>
           <w:rFonts w:ascii="Arial" w:hAnsi="Arial" w:cs="Arial"/>
           <w:color w:val="222222"/>
@@ -6612,86 +6609,6 @@
           <w:szCs w:val="20"/>
           <w:shd w:val="clear" w:color="auto" w:fill="FFFFFF"/>
         </w:rPr>
-      </w:pPr>
-      <w:r>
-        <w:rPr>
-          <w:rFonts w:ascii="Arial" w:hAnsi="Arial" w:cs="Arial"/>
-          <w:sz w:val="24"/>
-          <w:szCs w:val="24"/>
-        </w:rPr>
-        <w:t>P</w:t>
-      </w:r>
-      <w:r>
-        <w:rPr>
-          <w:rFonts w:ascii="Arial" w:hAnsi="Arial" w:cs="Arial"/>
-          <w:sz w:val="24"/>
-          <w:szCs w:val="24"/>
-        </w:rPr>
-        <w:t xml:space="preserve">arte referente a: </w:t>
-      </w:r>
-      <w:r>
-        <w:rPr>
-          <w:rFonts w:ascii="Arial" w:hAnsi="Arial" w:cs="Arial"/>
-          <w:color w:val="222222"/>
-          <w:sz w:val="20"/>
-          <w:szCs w:val="20"/>
-          <w:shd w:val="clear" w:color="auto" w:fill="FFFFFF"/>
-        </w:rPr>
-        <w:t>Capitulo 2:   Rails (generates),  SGBD/SQL (sintaxe), Gramáticas / Parser, YACC (mais sintaxe).</w:t>
-      </w:r>
-      <w:r>
-        <w:rPr>
-          <w:rStyle w:val="apple-converted-space"/>
-          <w:rFonts w:ascii="Arial" w:hAnsi="Arial" w:cs="Arial"/>
-          <w:color w:val="222222"/>
-          <w:sz w:val="20"/>
-          <w:szCs w:val="20"/>
-          <w:shd w:val="clear" w:color="auto" w:fill="FFFFFF"/>
-        </w:rPr>
-        <w:t> </w:t>
-      </w:r>
-      <w:r>
-        <w:rPr>
-          <w:rFonts w:ascii="Arial" w:hAnsi="Arial" w:cs="Arial"/>
-          <w:b/>
-          <w:bCs/>
-          <w:color w:val="222222"/>
-          <w:sz w:val="20"/>
-          <w:szCs w:val="20"/>
-          <w:shd w:val="clear" w:color="auto" w:fill="FFFFFF"/>
-        </w:rPr>
-        <w:t>Reescrever objetivos com nova "linguagem"</w:t>
-      </w:r>
-    </w:p>
-    <w:p>
-      <w:pPr>
-        <w:rPr>
-          <w:rFonts w:ascii="Arial" w:hAnsi="Arial" w:cs="Arial"/>
-          <w:color w:val="222222"/>
-          <w:sz w:val="20"/>
-          <w:szCs w:val="20"/>
-          <w:shd w:val="clear" w:color="auto" w:fill="FFFFFF"/>
-        </w:rPr>
-      </w:pPr>
-      <w:r>
-        <w:rPr>
-          <w:rFonts w:ascii="Arial" w:hAnsi="Arial" w:cs="Arial"/>
-          <w:b/>
-          <w:color w:val="222222"/>
-          <w:sz w:val="20"/>
-          <w:szCs w:val="20"/>
-          <w:shd w:val="clear" w:color="auto" w:fill="FFFFFF"/>
-        </w:rPr>
-        <w:t>Faltou essa parte de reescrever os objetivos, acho melhor escrever a introdução antes.</w:t>
-      </w:r>
-      <w:r>
-        <w:rPr>
-          <w:rFonts w:ascii="Arial" w:hAnsi="Arial" w:cs="Arial"/>
-          <w:color w:val="222222"/>
-          <w:sz w:val="20"/>
-          <w:szCs w:val="20"/>
-          <w:shd w:val="clear" w:color="auto" w:fill="FFFFFF"/>
-        </w:rPr>
         <w:br w:type="page"/>
       </w:r>
     </w:p>
@@ -6920,11 +6837,23 @@
           <w:sz w:val="24"/>
           <w:szCs w:val="24"/>
         </w:rPr>
-        <w:t>Através</w:t>
-      </w:r>
-      <w:r>
-        <w:rPr>
-          <w:rFonts w:ascii="Arial" w:hAnsi="Arial" w:cs="Arial"/>
+        <w:t xml:space="preserve">O SQL </w:t>
+      </w:r>
+      <w:proofErr w:type="spellStart"/>
+      <w:r>
+        <w:rPr>
+          <w:rFonts w:ascii="Arial" w:hAnsi="Arial" w:cs="Arial"/>
+          <w:i/>
+          <w:sz w:val="24"/>
+          <w:szCs w:val="24"/>
+        </w:rPr>
+        <w:t>Schema</w:t>
+      </w:r>
+      <w:proofErr w:type="spellEnd"/>
+      <w:r>
+        <w:rPr>
+          <w:rFonts w:ascii="Arial" w:hAnsi="Arial" w:cs="Arial"/>
+          <w:i/>
           <w:sz w:val="24"/>
           <w:szCs w:val="24"/>
         </w:rPr>
@@ -6936,48 +6865,46 @@
           <w:sz w:val="24"/>
           <w:szCs w:val="24"/>
         </w:rPr>
-        <w:t>d</w:t>
-      </w:r>
-      <w:r>
-        <w:rPr>
-          <w:rFonts w:ascii="Arial" w:hAnsi="Arial" w:cs="Arial"/>
-          <w:sz w:val="24"/>
-          <w:szCs w:val="24"/>
-        </w:rPr>
-        <w:t xml:space="preserve">o YACC criamos uma estrutura que reconhece as diferentes </w:t>
-      </w:r>
-      <w:r>
-        <w:rPr>
-          <w:rFonts w:ascii="Arial" w:hAnsi="Arial" w:cs="Arial"/>
-          <w:sz w:val="24"/>
-          <w:szCs w:val="24"/>
-        </w:rPr>
-        <w:t>formas de criação de tabelas</w:t>
-      </w:r>
-      <w:r>
-        <w:rPr>
-          <w:rFonts w:ascii="Arial" w:hAnsi="Arial" w:cs="Arial"/>
-          <w:sz w:val="24"/>
-          <w:szCs w:val="24"/>
-        </w:rPr>
-        <w:t xml:space="preserve"> que </w:t>
-      </w:r>
-      <w:r>
-        <w:rPr>
-          <w:rFonts w:ascii="Arial" w:hAnsi="Arial" w:cs="Arial"/>
-          <w:sz w:val="24"/>
-          <w:szCs w:val="24"/>
-        </w:rPr>
-        <w:t xml:space="preserve">podem ser construídas utilizando </w:t>
-      </w:r>
-      <w:r>
-        <w:rPr>
-          <w:rFonts w:ascii="Arial" w:hAnsi="Arial" w:cs="Arial"/>
-          <w:sz w:val="24"/>
-          <w:szCs w:val="24"/>
-        </w:rPr>
-        <w:t xml:space="preserve">o SQL </w:t>
-      </w:r>
+        <w:t>segue uma gramatica bem definida (referencia), que é reconhecida pelo YACC. Como visto na seção 2.4.1, ele permite gerar comandos a medida que vai fazendo a análise sintática. Isto normalmente é utilizado em compiladores para fazer a análise sintática e geração de código.</w:t>
+      </w:r>
+    </w:p>
+    <w:p>
+      <w:pPr>
+        <w:spacing w:line="360" w:lineRule="auto"/>
+        <w:ind w:firstLine="708"/>
+        <w:rPr>
+          <w:rFonts w:ascii="Arial" w:hAnsi="Arial" w:cs="Arial"/>
+          <w:sz w:val="24"/>
+          <w:szCs w:val="24"/>
+        </w:rPr>
+      </w:pPr>
+      <w:r>
+        <w:rPr>
+          <w:rFonts w:ascii="Arial" w:hAnsi="Arial" w:cs="Arial"/>
+          <w:sz w:val="24"/>
+          <w:szCs w:val="24"/>
+        </w:rPr>
+        <w:t xml:space="preserve">No presente trabalho, o YACC foi utilizado para gerar comandos </w:t>
+      </w:r>
+      <w:proofErr w:type="spellStart"/>
+      <w:r>
+        <w:rPr>
+          <w:rFonts w:ascii="Arial" w:hAnsi="Arial" w:cs="Arial"/>
+          <w:sz w:val="24"/>
+          <w:szCs w:val="24"/>
+        </w:rPr>
+        <w:t>Rails</w:t>
+      </w:r>
+      <w:proofErr w:type="spellEnd"/>
+      <w:r>
+        <w:rPr>
+          <w:rFonts w:ascii="Arial" w:hAnsi="Arial" w:cs="Arial"/>
+          <w:sz w:val="24"/>
+          <w:szCs w:val="24"/>
+        </w:rPr>
+        <w:t xml:space="preserve"> à medida que faz a análise sintática do SQL </w:t>
+      </w:r>
+      <w:proofErr w:type="spellStart"/>
       <w:r>
         <w:rPr>
           <w:rFonts w:ascii="Arial" w:hAnsi="Arial" w:cs="Arial"/>
@@ -6987,6 +6914,16 @@
         </w:rPr>
         <w:t>Schema</w:t>
       </w:r>
+      <w:proofErr w:type="spellEnd"/>
+      <w:r>
+        <w:rPr>
+          <w:rFonts w:ascii="Arial" w:hAnsi="Arial" w:cs="Arial"/>
+          <w:sz w:val="24"/>
+          <w:szCs w:val="24"/>
+        </w:rPr>
+        <w:t xml:space="preserve">. Especificamente, ele reconhece os vários tipos de tabelas que podem estar incluídos no SQL </w:t>
+      </w:r>
+      <w:proofErr w:type="spellStart"/>
       <w:r>
         <w:rPr>
           <w:rFonts w:ascii="Arial" w:hAnsi="Arial" w:cs="Arial"/>
@@ -6994,11 +6931,50 @@
           <w:sz w:val="24"/>
           <w:szCs w:val="24"/>
         </w:rPr>
-        <w:t>.</w:t>
-      </w:r>
-      <w:r>
-        <w:rPr>
-          <w:rFonts w:ascii="Arial" w:hAnsi="Arial" w:cs="Arial"/>
+        <w:t>Schema</w:t>
+      </w:r>
+      <w:proofErr w:type="spellEnd"/>
+      <w:r>
+        <w:rPr>
+          <w:rFonts w:ascii="Arial" w:hAnsi="Arial" w:cs="Arial"/>
+          <w:sz w:val="24"/>
+          <w:szCs w:val="24"/>
+        </w:rPr>
+        <w:t xml:space="preserve"> e gera os comandos que criam os modelos </w:t>
+      </w:r>
+      <w:proofErr w:type="spellStart"/>
+      <w:r>
+        <w:rPr>
+          <w:rFonts w:ascii="Arial" w:hAnsi="Arial" w:cs="Arial"/>
+          <w:sz w:val="24"/>
+          <w:szCs w:val="24"/>
+        </w:rPr>
+        <w:t>Rails</w:t>
+      </w:r>
+      <w:proofErr w:type="spellEnd"/>
+      <w:r>
+        <w:rPr>
+          <w:rFonts w:ascii="Arial" w:hAnsi="Arial" w:cs="Arial"/>
+          <w:sz w:val="24"/>
+          <w:szCs w:val="24"/>
+        </w:rPr>
+        <w:t xml:space="preserve">, assim como os </w:t>
+      </w:r>
+      <w:proofErr w:type="spellStart"/>
+      <w:r>
+        <w:rPr>
+          <w:rFonts w:ascii="Arial" w:hAnsi="Arial" w:cs="Arial"/>
+          <w:i/>
+          <w:sz w:val="24"/>
+          <w:szCs w:val="24"/>
+        </w:rPr>
+        <w:t>views</w:t>
+      </w:r>
+      <w:proofErr w:type="spellEnd"/>
+      <w:r>
+        <w:rPr>
+          <w:rFonts w:ascii="Arial" w:hAnsi="Arial" w:cs="Arial"/>
+          <w:i/>
           <w:sz w:val="24"/>
           <w:szCs w:val="24"/>
         </w:rPr>
@@ -7010,48 +6986,9 @@
           <w:sz w:val="24"/>
           <w:szCs w:val="24"/>
         </w:rPr>
-        <w:t>O</w:t>
-      </w:r>
-      <w:r>
-        <w:rPr>
-          <w:rFonts w:ascii="Arial" w:hAnsi="Arial" w:cs="Arial"/>
-          <w:sz w:val="24"/>
-          <w:szCs w:val="24"/>
-        </w:rPr>
-        <w:t xml:space="preserve"> Lex</w:t>
-      </w:r>
-      <w:r>
-        <w:rPr>
-          <w:rFonts w:ascii="Arial" w:hAnsi="Arial" w:cs="Arial"/>
-          <w:sz w:val="24"/>
-          <w:szCs w:val="24"/>
-        </w:rPr>
-        <w:t>, por outro lado,</w:t>
-      </w:r>
-      <w:r>
-        <w:rPr>
-          <w:rFonts w:ascii="Arial" w:hAnsi="Arial" w:cs="Arial"/>
-          <w:sz w:val="24"/>
-          <w:szCs w:val="24"/>
-        </w:rPr>
-        <w:t xml:space="preserve"> reconhece os símbolos</w:t>
-      </w:r>
-      <w:r>
-        <w:rPr>
-          <w:rFonts w:ascii="Arial" w:hAnsi="Arial" w:cs="Arial"/>
-          <w:sz w:val="24"/>
-          <w:szCs w:val="24"/>
-        </w:rPr>
-        <w:t>,</w:t>
-      </w:r>
-      <w:r>
-        <w:rPr>
-          <w:rFonts w:ascii="Arial" w:hAnsi="Arial" w:cs="Arial"/>
-          <w:sz w:val="24"/>
-          <w:szCs w:val="24"/>
-        </w:rPr>
-        <w:t xml:space="preserve"> ou </w:t>
-      </w:r>
+        <w:t xml:space="preserve">e </w:t>
+      </w:r>
+      <w:proofErr w:type="spellStart"/>
       <w:r>
         <w:rPr>
           <w:rFonts w:ascii="Arial" w:hAnsi="Arial" w:cs="Arial"/>
@@ -7059,49 +6996,124 @@
           <w:sz w:val="24"/>
           <w:szCs w:val="24"/>
         </w:rPr>
+        <w:t>controllers</w:t>
+      </w:r>
+      <w:proofErr w:type="spellEnd"/>
+      <w:r>
+        <w:rPr>
+          <w:rFonts w:ascii="Arial" w:hAnsi="Arial" w:cs="Arial"/>
+          <w:i/>
+          <w:sz w:val="24"/>
+          <w:szCs w:val="24"/>
+        </w:rPr>
+        <w:t xml:space="preserve"> </w:t>
+      </w:r>
+      <w:r>
+        <w:rPr>
+          <w:rFonts w:ascii="Arial" w:hAnsi="Arial" w:cs="Arial"/>
+          <w:sz w:val="24"/>
+          <w:szCs w:val="24"/>
+        </w:rPr>
+        <w:t>correspondentes, da nova aplicação.</w:t>
+      </w:r>
+    </w:p>
+    <w:p>
+      <w:pPr>
+        <w:spacing w:line="360" w:lineRule="auto"/>
+        <w:ind w:firstLine="708"/>
+        <w:rPr>
+          <w:rFonts w:ascii="Arial" w:hAnsi="Arial" w:cs="Arial"/>
+          <w:sz w:val="24"/>
+          <w:szCs w:val="24"/>
+        </w:rPr>
+      </w:pPr>
+      <w:r>
+        <w:rPr>
+          <w:rFonts w:ascii="Arial" w:hAnsi="Arial" w:cs="Arial"/>
+          <w:sz w:val="24"/>
+          <w:szCs w:val="24"/>
+        </w:rPr>
+        <w:t>O Lex, como visto na seção 2.5.1, faz a análise semântica d</w:t>
+      </w:r>
+      <w:r>
+        <w:rPr>
+          <w:rFonts w:ascii="Arial" w:hAnsi="Arial" w:cs="Arial"/>
+          <w:sz w:val="24"/>
+          <w:szCs w:val="24"/>
+        </w:rPr>
+        <w:t xml:space="preserve">a entrada. Ele certificando que todos os símbolos lidos são válidos para o SQL </w:t>
+      </w:r>
+      <w:proofErr w:type="spellStart"/>
+      <w:r>
+        <w:rPr>
+          <w:rFonts w:ascii="Arial" w:hAnsi="Arial" w:cs="Arial"/>
+          <w:i/>
+          <w:sz w:val="24"/>
+          <w:szCs w:val="24"/>
+        </w:rPr>
+        <w:t>Schema</w:t>
+      </w:r>
+      <w:proofErr w:type="spellEnd"/>
+      <w:r>
+        <w:rPr>
+          <w:rFonts w:ascii="Arial" w:hAnsi="Arial" w:cs="Arial"/>
+          <w:sz w:val="24"/>
+          <w:szCs w:val="24"/>
+        </w:rPr>
+        <w:t xml:space="preserve"> e </w:t>
+      </w:r>
+      <w:r>
+        <w:rPr>
+          <w:rFonts w:ascii="Arial" w:hAnsi="Arial" w:cs="Arial"/>
+          <w:sz w:val="24"/>
+          <w:szCs w:val="24"/>
+        </w:rPr>
+        <w:t>gera</w:t>
+      </w:r>
+      <w:r>
+        <w:rPr>
+          <w:rFonts w:ascii="Arial" w:hAnsi="Arial" w:cs="Arial"/>
+          <w:sz w:val="24"/>
+          <w:szCs w:val="24"/>
+        </w:rPr>
+        <w:t xml:space="preserve"> </w:t>
+      </w:r>
+      <w:r>
+        <w:rPr>
+          <w:rFonts w:ascii="Arial" w:hAnsi="Arial" w:cs="Arial"/>
+          <w:sz w:val="24"/>
+          <w:szCs w:val="24"/>
+        </w:rPr>
+        <w:t xml:space="preserve">os </w:t>
+      </w:r>
+      <w:bookmarkStart w:id="0" w:name="_GoBack"/>
+      <w:bookmarkEnd w:id="0"/>
+      <w:proofErr w:type="spellStart"/>
+      <w:r>
+        <w:rPr>
+          <w:rFonts w:ascii="Arial" w:hAnsi="Arial" w:cs="Arial"/>
+          <w:i/>
+          <w:sz w:val="24"/>
+          <w:szCs w:val="24"/>
+        </w:rPr>
         <w:t>tokens</w:t>
       </w:r>
-      <w:r>
-        <w:rPr>
-          <w:rFonts w:ascii="Arial" w:hAnsi="Arial" w:cs="Arial"/>
-          <w:i/>
-          <w:sz w:val="24"/>
-          <w:szCs w:val="24"/>
-        </w:rPr>
-        <w:t>,</w:t>
-      </w:r>
-      <w:r>
-        <w:rPr>
-          <w:rFonts w:ascii="Arial" w:hAnsi="Arial" w:cs="Arial"/>
-          <w:sz w:val="24"/>
-          <w:szCs w:val="24"/>
-        </w:rPr>
-        <w:t xml:space="preserve"> válidos que podem aparecer</w:t>
-      </w:r>
-      <w:r>
-        <w:rPr>
-          <w:rFonts w:ascii="Arial" w:hAnsi="Arial" w:cs="Arial"/>
-          <w:sz w:val="24"/>
-          <w:szCs w:val="24"/>
-        </w:rPr>
-        <w:t xml:space="preserve"> nessa criação. Quando um criação de tabela é detectada com sucesso, criamos o comando </w:t>
-      </w:r>
-      <w:r>
-        <w:rPr>
-          <w:rFonts w:ascii="Arial" w:hAnsi="Arial" w:cs="Arial"/>
-          <w:i/>
-          <w:sz w:val="24"/>
-          <w:szCs w:val="24"/>
-        </w:rPr>
-        <w:t xml:space="preserve">rails generate </w:t>
-      </w:r>
-      <w:r>
-        <w:rPr>
-          <w:rFonts w:ascii="Arial" w:hAnsi="Arial" w:cs="Arial"/>
-          <w:sz w:val="24"/>
-          <w:szCs w:val="24"/>
-        </w:rPr>
-        <w:t>equivalente a ela.</w:t>
+      <w:proofErr w:type="spellEnd"/>
+      <w:r>
+        <w:rPr>
+          <w:rFonts w:ascii="Arial" w:hAnsi="Arial" w:cs="Arial"/>
+          <w:sz w:val="24"/>
+          <w:szCs w:val="24"/>
+        </w:rPr>
+        <w:t xml:space="preserve"> com os quais o YACC </w:t>
+      </w:r>
+      <w:r>
+        <w:rPr>
+          <w:rFonts w:ascii="Arial" w:hAnsi="Arial" w:cs="Arial"/>
+          <w:sz w:val="24"/>
+          <w:szCs w:val="24"/>
+        </w:rPr>
+        <w:t>trabalha.</w:t>
       </w:r>
     </w:p>
     <w:p>
@@ -7179,7 +7191,23 @@
           <w:sz w:val="24"/>
           <w:szCs w:val="24"/>
         </w:rPr>
-        <w:t xml:space="preserve"> que descrevem o mesmo modelo passado como entrada, mantendo as mesmas relações entre as tabelas. Podemos notar que os campos customer_id e order_id não são explicitamente declarado, já que o </w:t>
+        <w:t xml:space="preserve"> que descrevem o mesmo modelo passado como entrada, mantendo as mesmas relações entre as tabelas. Podemos notar que os campos customer_id e order_id não são explicitamente declarado</w:t>
+      </w:r>
+      <w:r>
+        <w:rPr>
+          <w:rFonts w:ascii="Arial" w:hAnsi="Arial" w:cs="Arial"/>
+          <w:sz w:val="24"/>
+          <w:szCs w:val="24"/>
+        </w:rPr>
+        <w:t>s</w:t>
+      </w:r>
+      <w:r>
+        <w:rPr>
+          <w:rFonts w:ascii="Arial" w:hAnsi="Arial" w:cs="Arial"/>
+          <w:sz w:val="24"/>
+          <w:szCs w:val="24"/>
+        </w:rPr>
+        <w:t xml:space="preserve">, já que o </w:t>
       </w:r>
       <w:r>
         <w:rPr>
@@ -7199,8 +7227,8 @@
         <w:t xml:space="preserve">cria esses campos automaticamente. </w:t>
       </w:r>
     </w:p>
-    <w:bookmarkStart w:id="0" w:name="_MON_1479049052"/>
-    <w:bookmarkEnd w:id="0"/>
+    <w:bookmarkStart w:id="1" w:name="_MON_1479049052"/>
+    <w:bookmarkEnd w:id="1"/>
     <w:p>
       <w:pPr>
         <w:spacing w:line="360" w:lineRule="auto"/>
@@ -7240,7 +7268,7 @@
           <v:shape id="_x0000_i1025" type="#_x0000_t75" style="width:425.25pt;height:204.75pt" o:ole="">
             <v:imagedata r:id="rId6" o:title=""/>
           </v:shape>
-          <o:OLEObject Type="Embed" ProgID="Word.OpenDocumentText.12" ShapeID="_x0000_i1025" DrawAspect="Content" ObjectID="_1479049486" r:id="rId7"/>
+          <o:OLEObject Type="Embed" ProgID="Word.OpenDocumentText.12" ShapeID="_x0000_i1025" DrawAspect="Content" ObjectID="_1479566537" r:id="rId7"/>
         </w:object>
       </w:r>
     </w:p>
@@ -7265,8 +7293,6 @@
           <w:lang w:val="en-US"/>
         </w:rPr>
       </w:pPr>
-      <w:bookmarkStart w:id="1" w:name="_GoBack"/>
-      <w:bookmarkEnd w:id="1"/>
       <w:r>
         <w:rPr>
           <w:rFonts w:ascii="Arial" w:hAnsi="Arial" w:cs="Arial"/>
@@ -7274,7 +7300,6 @@
           <w:szCs w:val="24"/>
           <w:lang w:val="en-US"/>
         </w:rPr>
-        <w:lastRenderedPageBreak/>
         <w:t>CREATE TABLE customers (</w:t>
       </w:r>
     </w:p>
@@ -7985,7 +8010,6 @@
           <w:sz w:val="24"/>
           <w:szCs w:val="24"/>
         </w:rPr>
-        <w:lastRenderedPageBreak/>
         <w:t>A solução</w:t>
       </w:r>
       <w:r>
@@ -8468,16 +8492,65 @@
           <w:sz w:val="24"/>
           <w:szCs w:val="24"/>
         </w:rPr>
-        <w:t xml:space="preserve">Com essas informações, o terceiro passo cria registros em memória que guardam as relações entre tabelas, seus nomes, os atributos que compõem cada tabela, os tipos de cada um desses atributos e quais outras características eles têm, por exemplo, se é chave primária ou estrangeira. </w:t>
-      </w:r>
-      <w:r>
-        <w:rPr>
-          <w:rFonts w:ascii="Arial" w:hAnsi="Arial" w:cs="Arial"/>
-          <w:sz w:val="24"/>
-          <w:szCs w:val="24"/>
-        </w:rPr>
-        <w:t xml:space="preserve">Ao final é feita uma avaliação de todas as tabelas, que por fim gera os comandos </w:t>
-      </w:r>
+        <w:t xml:space="preserve">Com essas informações, o terceiro passo </w:t>
+      </w:r>
+      <w:r>
+        <w:rPr>
+          <w:rFonts w:ascii="Arial" w:hAnsi="Arial" w:cs="Arial"/>
+          <w:sz w:val="24"/>
+          <w:szCs w:val="24"/>
+        </w:rPr>
+        <w:t>foi criar</w:t>
+      </w:r>
+      <w:r>
+        <w:rPr>
+          <w:rFonts w:ascii="Arial" w:hAnsi="Arial" w:cs="Arial"/>
+          <w:sz w:val="24"/>
+          <w:szCs w:val="24"/>
+        </w:rPr>
+        <w:t xml:space="preserve"> registros em memória que guardam as relações entre tabelas, seus nomes, os atributos que compõem cada tabela, os tipos de cada um desses atributos e quais outras características eles têm, por exemplo, se é chave primária ou estrangeira. </w:t>
+      </w:r>
+      <w:r>
+        <w:rPr>
+          <w:rFonts w:ascii="Arial" w:hAnsi="Arial" w:cs="Arial"/>
+          <w:sz w:val="24"/>
+          <w:szCs w:val="24"/>
+        </w:rPr>
+        <w:t>Ao final é feita uma</w:t>
+      </w:r>
+      <w:r>
+        <w:rPr>
+          <w:rFonts w:ascii="Arial" w:hAnsi="Arial" w:cs="Arial"/>
+          <w:sz w:val="24"/>
+          <w:szCs w:val="24"/>
+        </w:rPr>
+        <w:t xml:space="preserve"> avaliação de todas as tabelas e, enfim, é </w:t>
+      </w:r>
+      <w:r>
+        <w:rPr>
+          <w:rFonts w:ascii="Arial" w:hAnsi="Arial" w:cs="Arial"/>
+          <w:sz w:val="24"/>
+          <w:szCs w:val="24"/>
+        </w:rPr>
+        <w:t>gera</w:t>
+      </w:r>
+      <w:r>
+        <w:rPr>
+          <w:rFonts w:ascii="Arial" w:hAnsi="Arial" w:cs="Arial"/>
+          <w:sz w:val="24"/>
+          <w:szCs w:val="24"/>
+        </w:rPr>
+        <w:t>do</w:t>
+      </w:r>
+      <w:r>
+        <w:rPr>
+          <w:rFonts w:ascii="Arial" w:hAnsi="Arial" w:cs="Arial"/>
+          <w:sz w:val="24"/>
+          <w:szCs w:val="24"/>
+        </w:rPr>
+        <w:t xml:space="preserve"> os comandos </w:t>
+      </w:r>
+      <w:proofErr w:type="spellStart"/>
       <w:r>
         <w:rPr>
           <w:rFonts w:ascii="Arial" w:hAnsi="Arial" w:cs="Arial"/>
@@ -8487,6 +8560,7 @@
         </w:rPr>
         <w:t>Rails</w:t>
       </w:r>
+      <w:proofErr w:type="spellEnd"/>
       <w:r>
         <w:rPr>
           <w:rFonts w:ascii="Arial" w:hAnsi="Arial" w:cs="Arial"/>
@@ -9648,13 +9722,13 @@
     <w:name w:val="Normal"/>
     <w:qFormat/>
   </w:style>
-  <w:style w:type="character" w:default="1" w:styleId="DefaultParagraphFont">
+  <w:style w:type="character" w:default="1" w:styleId="Fontepargpadro">
     <w:name w:val="Default Paragraph Font"/>
     <w:uiPriority w:val="1"/>
     <w:semiHidden/>
     <w:unhideWhenUsed/>
   </w:style>
-  <w:style w:type="table" w:default="1" w:styleId="TableNormal">
+  <w:style w:type="table" w:default="1" w:styleId="Tabelanormal">
     <w:name w:val="Normal Table"/>
     <w:uiPriority w:val="99"/>
     <w:semiHidden/>
@@ -9669,13 +9743,13 @@
       </w:tblCellMar>
     </w:tblPr>
   </w:style>
-  <w:style w:type="numbering" w:default="1" w:styleId="NoList">
+  <w:style w:type="numbering" w:default="1" w:styleId="Semlista">
     <w:name w:val="No List"/>
     <w:uiPriority w:val="99"/>
     <w:semiHidden/>
     <w:unhideWhenUsed/>
   </w:style>
-  <w:style w:type="paragraph" w:styleId="ListParagraph">
+  <w:style w:type="paragraph" w:styleId="PargrafodaLista">
     <w:name w:val="List Paragraph"/>
     <w:basedOn w:val="Normal"/>
     <w:uiPriority w:val="34"/>
@@ -9688,13 +9762,13 @@
   </w:style>
   <w:style w:type="character" w:customStyle="1" w:styleId="apple-converted-space">
     <w:name w:val="apple-converted-space"/>
-    <w:basedOn w:val="DefaultParagraphFont"/>
+    <w:basedOn w:val="Fontepargpadro"/>
     <w:rsid w:val="005D366D"/>
   </w:style>
-  <w:style w:type="paragraph" w:styleId="HTMLPreformatted">
+  <w:style w:type="paragraph" w:styleId="Pr-formataoHTML">
     <w:name w:val="HTML Preformatted"/>
     <w:basedOn w:val="Normal"/>
-    <w:link w:val="HTMLPreformattedChar"/>
+    <w:link w:val="Pr-formataoHTMLChar"/>
     <w:uiPriority w:val="99"/>
     <w:unhideWhenUsed/>
     <w:rsid w:val="00761C8A"/>
@@ -9726,10 +9800,10 @@
       <w:lang w:eastAsia="pt-BR"/>
     </w:rPr>
   </w:style>
-  <w:style w:type="character" w:customStyle="1" w:styleId="HTMLPreformattedChar">
-    <w:name w:val="HTML Preformatted Char"/>
-    <w:basedOn w:val="DefaultParagraphFont"/>
-    <w:link w:val="HTMLPreformatted"/>
+  <w:style w:type="character" w:customStyle="1" w:styleId="Pr-formataoHTMLChar">
+    <w:name w:val="Pré-formatação HTML Char"/>
+    <w:basedOn w:val="Fontepargpadro"/>
+    <w:link w:val="Pr-formataoHTML"/>
     <w:uiPriority w:val="99"/>
     <w:rsid w:val="00761C8A"/>
     <w:rPr>
@@ -10008,7 +10082,7 @@
 </file>
 
 <file path=customXml/itemProps1.xml><?xml version="1.0" encoding="utf-8"?>
-<ds:datastoreItem xmlns:ds="http://schemas.openxmlformats.org/officeDocument/2006/customXml" ds:itemID="{43182F05-C8B0-4139-85A4-FD2163C948F2}">
+<ds:datastoreItem xmlns:ds="http://schemas.openxmlformats.org/officeDocument/2006/customXml" ds:itemID="{F3C39671-6C2D-4DC4-96EA-3FDCCD11A0A1}">
   <ds:schemaRefs>
     <ds:schemaRef ds:uri="http://schemas.openxmlformats.org/officeDocument/2006/bibliography"/>
   </ds:schemaRefs>

</xml_diff>

<commit_message>
- feitas algumas das alterações pedidas pelo Bruno
</commit_message>
<xml_diff>
--- a/Parte escrita/trabalho.docx
+++ b/Parte escrita/trabalho.docx
@@ -458,7 +458,23 @@
           <w:sz w:val="24"/>
           <w:szCs w:val="24"/>
         </w:rPr>
-        <w:t xml:space="preserve"> criados a muitos anos, </w:t>
+        <w:t xml:space="preserve"> criados a muitos anos,</w:t>
+      </w:r>
+      <w:r>
+        <w:rPr>
+          <w:rFonts w:ascii="Arial" w:hAnsi="Arial" w:cs="Arial"/>
+          <w:sz w:val="24"/>
+          <w:szCs w:val="24"/>
+        </w:rPr>
+        <w:t xml:space="preserve"> que aqui serão denominados de “sistemas legados”,</w:t>
+      </w:r>
+      <w:r>
+        <w:rPr>
+          <w:rFonts w:ascii="Arial" w:hAnsi="Arial" w:cs="Arial"/>
+          <w:sz w:val="24"/>
+          <w:szCs w:val="24"/>
+        </w:rPr>
+        <w:t xml:space="preserve"> </w:t>
       </w:r>
       <w:r>
         <w:rPr>
@@ -1390,7 +1406,23 @@
         </w:rPr>
         <w:lastRenderedPageBreak/>
         <w:tab/>
-        <w:t xml:space="preserve">O trabalho está organizado da seguinte maneira: conceitos e ferramentas de </w:t>
+        <w:t>O trabalho está organizado da seguinte maneira:</w:t>
+      </w:r>
+      <w:r>
+        <w:rPr>
+          <w:rFonts w:ascii="Arial" w:hAnsi="Arial" w:cs="Arial"/>
+          <w:sz w:val="24"/>
+          <w:szCs w:val="24"/>
+        </w:rPr>
+        <w:t xml:space="preserve"> o capítulo 2 descreve os</w:t>
+      </w:r>
+      <w:r>
+        <w:rPr>
+          <w:rFonts w:ascii="Arial" w:hAnsi="Arial" w:cs="Arial"/>
+          <w:sz w:val="24"/>
+          <w:szCs w:val="24"/>
+        </w:rPr>
+        <w:t xml:space="preserve"> conceitos e ferramentas de </w:t>
       </w:r>
       <w:r>
         <w:rPr>
@@ -1407,7 +1439,39 @@
           <w:sz w:val="24"/>
           <w:szCs w:val="24"/>
         </w:rPr>
-        <w:t>, banco de dados e analisadores léxicos e semânticos no capítulo 2, pr</w:t>
+        <w:t>, banco de dados e a</w:t>
+      </w:r>
+      <w:r>
+        <w:rPr>
+          <w:rFonts w:ascii="Arial" w:hAnsi="Arial" w:cs="Arial"/>
+          <w:sz w:val="24"/>
+          <w:szCs w:val="24"/>
+        </w:rPr>
+        <w:t>nalisadores léxicos e semânticos</w:t>
+      </w:r>
+      <w:r>
+        <w:rPr>
+          <w:rFonts w:ascii="Arial" w:hAnsi="Arial" w:cs="Arial"/>
+          <w:sz w:val="24"/>
+          <w:szCs w:val="24"/>
+        </w:rPr>
+        <w:t xml:space="preserve">, </w:t>
+      </w:r>
+      <w:r>
+        <w:rPr>
+          <w:rFonts w:ascii="Arial" w:hAnsi="Arial" w:cs="Arial"/>
+          <w:sz w:val="24"/>
+          <w:szCs w:val="24"/>
+        </w:rPr>
+        <w:t xml:space="preserve">o capítulo 3 apresenta a </w:t>
+      </w:r>
+      <w:r>
+        <w:rPr>
+          <w:rFonts w:ascii="Arial" w:hAnsi="Arial" w:cs="Arial"/>
+          <w:sz w:val="24"/>
+          <w:szCs w:val="24"/>
+        </w:rPr>
+        <w:t>pr</w:t>
       </w:r>
       <w:r>
         <w:rPr>
@@ -1423,7 +1487,47 @@
           <w:sz w:val="24"/>
           <w:szCs w:val="24"/>
         </w:rPr>
-        <w:t>os códigos Rails no capitulo 3, uma implementação da proposta no capítulo 4 e conclusão no capítulo 5.</w:t>
+        <w:t>os códigos Rails</w:t>
+      </w:r>
+      <w:r>
+        <w:rPr>
+          <w:rFonts w:ascii="Arial" w:hAnsi="Arial" w:cs="Arial"/>
+          <w:sz w:val="24"/>
+          <w:szCs w:val="24"/>
+        </w:rPr>
+        <w:t xml:space="preserve">, </w:t>
+      </w:r>
+      <w:r>
+        <w:rPr>
+          <w:rFonts w:ascii="Arial" w:hAnsi="Arial" w:cs="Arial"/>
+          <w:sz w:val="24"/>
+          <w:szCs w:val="24"/>
+        </w:rPr>
+        <w:t xml:space="preserve">o capítulo 4 demonstra </w:t>
+      </w:r>
+      <w:r>
+        <w:rPr>
+          <w:rFonts w:ascii="Arial" w:hAnsi="Arial" w:cs="Arial"/>
+          <w:sz w:val="24"/>
+          <w:szCs w:val="24"/>
+        </w:rPr>
+        <w:t>uma implementação da proposta e</w:t>
+      </w:r>
+      <w:r>
+        <w:rPr>
+          <w:rFonts w:ascii="Arial" w:hAnsi="Arial" w:cs="Arial"/>
+          <w:sz w:val="24"/>
+          <w:szCs w:val="24"/>
+        </w:rPr>
+        <w:t xml:space="preserve"> o capítulo 5 apresenta a conclusão</w:t>
+      </w:r>
+      <w:r>
+        <w:rPr>
+          <w:rFonts w:ascii="Arial" w:hAnsi="Arial" w:cs="Arial"/>
+          <w:sz w:val="24"/>
+          <w:szCs w:val="24"/>
+        </w:rPr>
+        <w:t>.</w:t>
       </w:r>
     </w:p>
     <w:p>
@@ -2437,15 +2541,7 @@
           <w:sz w:val="24"/>
           <w:szCs w:val="24"/>
         </w:rPr>
-        <w:t xml:space="preserve">Além do CREATE para criação de tabelas, pode-se destruir parcial ou totalmente os dados, </w:t>
-      </w:r>
-      <w:r>
-        <w:rPr>
-          <w:rFonts w:ascii="Arial" w:hAnsi="Arial" w:cs="Arial"/>
-          <w:sz w:val="24"/>
-          <w:szCs w:val="24"/>
-        </w:rPr>
-        <w:t xml:space="preserve">permitir ou revogar acesso às tabelas </w:t>
+        <w:t xml:space="preserve">Existem comandos para criar, destruir, permitir e revogar acesso às tabelas </w:t>
       </w:r>
       <w:r>
         <w:rPr>
@@ -2525,7 +2621,23 @@
           <w:sz w:val="24"/>
           <w:szCs w:val="24"/>
         </w:rPr>
-        <w:t xml:space="preserve">As chamadas para essas funções são DROP, </w:t>
+        <w:t xml:space="preserve">As chamadas para essas funções são </w:t>
+      </w:r>
+      <w:r>
+        <w:rPr>
+          <w:rFonts w:ascii="Arial" w:hAnsi="Arial" w:cs="Arial"/>
+          <w:sz w:val="24"/>
+          <w:szCs w:val="24"/>
+        </w:rPr>
+        <w:t xml:space="preserve">CREATE, </w:t>
+      </w:r>
+      <w:r>
+        <w:rPr>
+          <w:rFonts w:ascii="Arial" w:hAnsi="Arial" w:cs="Arial"/>
+          <w:sz w:val="24"/>
+          <w:szCs w:val="24"/>
+        </w:rPr>
+        <w:t xml:space="preserve">DROP, </w:t>
       </w:r>
       <w:r>
         <w:rPr>
@@ -2559,6 +2671,14 @@
         </w:rPr>
         <w:t>, respectivamente.</w:t>
       </w:r>
+      <w:r>
+        <w:rPr>
+          <w:rFonts w:ascii="Arial" w:hAnsi="Arial" w:cs="Arial"/>
+          <w:sz w:val="24"/>
+          <w:szCs w:val="24"/>
+        </w:rPr>
+        <w:t xml:space="preserve"> Neste trabalho, utilizaremos apenas as função CREATE, pois é a única que interessa no processo de criação do sistema novo.</w:t>
+      </w:r>
     </w:p>
     <w:p>
       <w:pPr>
@@ -2575,17 +2695,9 @@
           <w:sz w:val="24"/>
           <w:szCs w:val="24"/>
         </w:rPr>
+        <w:lastRenderedPageBreak/>
         <w:tab/>
-        <w:t xml:space="preserve">A função DROP pode, por exemplo, tirar somente a coluna de data de nascimento da tabela, assim como também pode remover a tabela inteira. Já a </w:t>
-      </w:r>
-      <w:r>
-        <w:rPr>
-          <w:rFonts w:ascii="Arial" w:hAnsi="Arial" w:cs="Arial"/>
-          <w:sz w:val="24"/>
-          <w:szCs w:val="24"/>
-        </w:rPr>
-        <w:lastRenderedPageBreak/>
-        <w:t xml:space="preserve">função </w:t>
+        <w:t xml:space="preserve">A função DROP pode, por exemplo, tirar somente a coluna de data de nascimento da tabela, assim como também pode remover a tabela inteira. Já a função </w:t>
       </w:r>
       <w:r>
         <w:rPr>
@@ -2713,7 +2825,15 @@
           <w:sz w:val="24"/>
           <w:szCs w:val="24"/>
         </w:rPr>
-        <w:t>apaguam</w:t>
+        <w:t>apag</w:t>
+      </w:r>
+      <w:r>
+        <w:rPr>
+          <w:rFonts w:ascii="Arial" w:hAnsi="Arial" w:cs="Arial"/>
+          <w:sz w:val="24"/>
+          <w:szCs w:val="24"/>
+        </w:rPr>
+        <w:t>am</w:t>
       </w:r>
       <w:r>
         <w:rPr>
@@ -2890,7 +3010,39 @@
           <w:sz w:val="24"/>
           <w:szCs w:val="24"/>
         </w:rPr>
-        <w:t xml:space="preserve"> ter: linguagem de definição de dados, linguagem de manipulação de dados e processamento eficaz de consultas. As duas primeiras já foram definidas na seção 2.1.</w:t>
+        <w:t xml:space="preserve"> ter: linguagem de definição de dados, linguagem de manipulação de dados e processamento eficaz de consultas. </w:t>
+      </w:r>
+      <w:r>
+        <w:rPr>
+          <w:rFonts w:ascii="Arial" w:hAnsi="Arial" w:cs="Arial"/>
+          <w:sz w:val="24"/>
+          <w:szCs w:val="24"/>
+        </w:rPr>
+        <w:t>O processamento eficaz de consultas é a única que não foi definida, a</w:t>
+      </w:r>
+      <w:r>
+        <w:rPr>
+          <w:rFonts w:ascii="Arial" w:hAnsi="Arial" w:cs="Arial"/>
+          <w:sz w:val="24"/>
+          <w:szCs w:val="24"/>
+        </w:rPr>
+        <w:t xml:space="preserve">s </w:t>
+      </w:r>
+      <w:r>
+        <w:rPr>
+          <w:rFonts w:ascii="Arial" w:hAnsi="Arial" w:cs="Arial"/>
+          <w:sz w:val="24"/>
+          <w:szCs w:val="24"/>
+        </w:rPr>
+        <w:t>outras duas</w:t>
+      </w:r>
+      <w:r>
+        <w:rPr>
+          <w:rFonts w:ascii="Arial" w:hAnsi="Arial" w:cs="Arial"/>
+          <w:sz w:val="24"/>
+          <w:szCs w:val="24"/>
+        </w:rPr>
+        <w:t xml:space="preserve"> já foram definidas na seção 2.1.</w:t>
       </w:r>
     </w:p>
     <w:p>
@@ -2930,6 +3082,7 @@
           <w:sz w:val="24"/>
           <w:szCs w:val="24"/>
         </w:rPr>
+        <w:lastRenderedPageBreak/>
         <w:t>Um SGBD precisa ter integridade semântica, ou seja, manter os seus dados sempre correto em relação ao domínio da aplicação. Caso contrário, perde-se o principal propósito de se utilizar um banco de dados.</w:t>
       </w:r>
     </w:p>
@@ -2949,7 +3102,6 @@
           <w:sz w:val="24"/>
           <w:szCs w:val="24"/>
         </w:rPr>
-        <w:lastRenderedPageBreak/>
         <w:t>Os SGBDs também possuem outras características importantes como a segurança no armazenamento dos dados e sua concorrência. Entretanto, estas características não fazem parte do escopo deste trabalho e não serão aprofundadas.</w:t>
       </w:r>
     </w:p>
@@ -3058,23 +3210,15 @@
           <w:sz w:val="24"/>
           <w:szCs w:val="24"/>
         </w:rPr>
-        <w:t xml:space="preserve"> gratuito e de código aberto destinado a aumentar a velocidade e facili</w:t>
-      </w:r>
-      <w:r>
-        <w:rPr>
-          <w:rFonts w:ascii="Arial" w:hAnsi="Arial" w:cs="Arial"/>
-          <w:sz w:val="24"/>
-          <w:szCs w:val="24"/>
-        </w:rPr>
-        <w:t>t</w:t>
-      </w:r>
-      <w:r>
-        <w:rPr>
-          <w:rFonts w:ascii="Arial" w:hAnsi="Arial" w:cs="Arial"/>
-          <w:sz w:val="24"/>
-          <w:szCs w:val="24"/>
-        </w:rPr>
-        <w:t xml:space="preserve">ado com que </w:t>
+        <w:t xml:space="preserve"> gratuito e de código aberto destinado a aumentar a velocidade </w:t>
+      </w:r>
+      <w:r>
+        <w:rPr>
+          <w:rFonts w:ascii="Arial" w:hAnsi="Arial" w:cs="Arial"/>
+          <w:sz w:val="24"/>
+          <w:szCs w:val="24"/>
+        </w:rPr>
+        <w:t xml:space="preserve">de construção de aplicativos </w:t>
       </w:r>
       <w:r>
         <w:rPr>
@@ -3083,31 +3227,23 @@
           <w:sz w:val="24"/>
           <w:szCs w:val="24"/>
         </w:rPr>
-        <w:t>sites</w:t>
-      </w:r>
-      <w:r>
-        <w:rPr>
-          <w:rFonts w:ascii="Arial" w:hAnsi="Arial" w:cs="Arial"/>
-          <w:sz w:val="24"/>
-          <w:szCs w:val="24"/>
-        </w:rPr>
-        <w:t xml:space="preserve"> orientados a </w:t>
-      </w:r>
-      <w:r>
-        <w:rPr>
-          <w:rFonts w:ascii="Arial" w:hAnsi="Arial" w:cs="Arial"/>
-          <w:sz w:val="24"/>
-          <w:szCs w:val="24"/>
-        </w:rPr>
-        <w:t>bancos</w:t>
-      </w:r>
-      <w:r>
-        <w:rPr>
-          <w:rFonts w:ascii="Arial" w:hAnsi="Arial" w:cs="Arial"/>
-          <w:sz w:val="24"/>
-          <w:szCs w:val="24"/>
-        </w:rPr>
-        <w:t xml:space="preserve"> de dados são feitos.</w:t>
+        <w:t>web</w:t>
+      </w:r>
+      <w:r>
+        <w:rPr>
+          <w:rFonts w:ascii="Arial" w:hAnsi="Arial" w:cs="Arial"/>
+          <w:sz w:val="24"/>
+          <w:szCs w:val="24"/>
+        </w:rPr>
+        <w:t>, em especial aqueles orientados a banco de dados</w:t>
+      </w:r>
+      <w:r>
+        <w:rPr>
+          <w:rFonts w:ascii="Arial" w:hAnsi="Arial" w:cs="Arial"/>
+          <w:sz w:val="24"/>
+          <w:szCs w:val="24"/>
+        </w:rPr>
+        <w:t>.</w:t>
       </w:r>
     </w:p>
     <w:p>
@@ -3470,17 +3606,9 @@
           <w:sz w:val="24"/>
           <w:szCs w:val="24"/>
         </w:rPr>
+        <w:lastRenderedPageBreak/>
         <w:tab/>
-        <w:t xml:space="preserve">A figura 4 abaixo mostra um diagrama da interação desse componentes entre si e com o usuário. Note que o usuário não sabe de que forma os dados estão armazenados, pois para ele isso não importa, geralmente. Ele visualiza apenas as respostas dos comandos gerados por ele. Os comandos são interpretados pelo controlador que os traduz para um comando que o modelo </w:t>
-      </w:r>
-      <w:r>
-        <w:rPr>
-          <w:rFonts w:ascii="Arial" w:hAnsi="Arial" w:cs="Arial"/>
-          <w:sz w:val="24"/>
-          <w:szCs w:val="24"/>
-        </w:rPr>
-        <w:lastRenderedPageBreak/>
-        <w:t>possa executar. Ao realizar o comando, o modelo adquire um retorno e o passa para a visão atualizar a sua mostragem.</w:t>
+        <w:t>A figura 4 abaixo mostra um diagrama da interação desse componentes entre si e com o usuário. Note que o usuário não sabe de que forma os dados estão armazenados, pois para ele isso não importa, geralmente. Ele visualiza apenas as respostas dos comandos gerados por ele. Os comandos são interpretados pelo controlador que os traduz para um comando que o modelo possa executar. Ao realizar o comando, o modelo adquire um retorno e o passa para a visão atualizar a sua mostragem.</w:t>
       </w:r>
     </w:p>
     <w:p>
@@ -4650,6 +4778,59 @@
         </w:rPr>
         <w:t xml:space="preserve"> de domínio persistente, onde a lógica e os dados são apresentados como um pacote unificado.</w:t>
       </w:r>
+      <w:r>
+        <w:rPr>
+          <w:rFonts w:ascii="Arial" w:hAnsi="Arial" w:cs="Arial"/>
+          <w:sz w:val="24"/>
+          <w:szCs w:val="24"/>
+        </w:rPr>
+        <w:t xml:space="preserve"> Para </w:t>
+      </w:r>
+      <w:r>
+        <w:rPr>
+          <w:rFonts w:ascii="Arial" w:hAnsi="Arial" w:cs="Arial"/>
+          <w:sz w:val="24"/>
+          <w:szCs w:val="24"/>
+        </w:rPr>
+        <w:lastRenderedPageBreak/>
+        <w:t xml:space="preserve">construir o arcabouço de uma aplicação </w:t>
+      </w:r>
+      <w:r>
+        <w:rPr>
+          <w:rFonts w:ascii="Arial" w:hAnsi="Arial" w:cs="Arial"/>
+          <w:i/>
+          <w:sz w:val="24"/>
+          <w:szCs w:val="24"/>
+        </w:rPr>
+        <w:t>Rails</w:t>
+      </w:r>
+      <w:r>
+        <w:rPr>
+          <w:rFonts w:ascii="Arial" w:hAnsi="Arial" w:cs="Arial"/>
+          <w:sz w:val="24"/>
+          <w:szCs w:val="24"/>
+        </w:rPr>
+        <w:t xml:space="preserve">, utiliza-se comandos digitados no </w:t>
+      </w:r>
+      <w:r>
+        <w:rPr>
+          <w:rFonts w:ascii="Arial" w:hAnsi="Arial" w:cs="Arial"/>
+          <w:i/>
+          <w:sz w:val="24"/>
+          <w:szCs w:val="24"/>
+        </w:rPr>
+        <w:t>shell</w:t>
+      </w:r>
+      <w:r>
+        <w:rPr>
+          <w:rFonts w:ascii="Arial" w:hAnsi="Arial" w:cs="Arial"/>
+          <w:sz w:val="24"/>
+          <w:szCs w:val="24"/>
+        </w:rPr>
+        <w:t>.</w:t>
+      </w:r>
+      <w:bookmarkStart w:id="0" w:name="_GoBack"/>
+      <w:bookmarkEnd w:id="0"/>
     </w:p>
     <w:p>
       <w:pPr>
@@ -4859,16 +5040,7 @@
           <w:sz w:val="24"/>
           <w:szCs w:val="24"/>
         </w:rPr>
-        <w:t xml:space="preserve"> No caso deste trabalho, toda a construção da aplicação final é feita por linhas de comando. As </w:t>
-      </w:r>
-      <w:r>
-        <w:rPr>
-          <w:rFonts w:ascii="Arial" w:hAnsi="Arial" w:cs="Arial"/>
-          <w:sz w:val="24"/>
-          <w:szCs w:val="24"/>
-        </w:rPr>
-        <w:lastRenderedPageBreak/>
-        <w:t>próximas figuras demonstram esse esqueleto criado para uma aplicação qualquer.</w:t>
+        <w:t xml:space="preserve"> No caso deste trabalho, toda a construção da aplicação final é feita por linhas de comando. As próximas figuras demonstram esse esqueleto criado para uma aplicação qualquer.</w:t>
       </w:r>
     </w:p>
     <w:p>
@@ -5271,6 +5443,7 @@
           <w:sz w:val="24"/>
           <w:szCs w:val="24"/>
         </w:rPr>
+        <w:lastRenderedPageBreak/>
         <w:t>Top-down</w:t>
       </w:r>
       <w:r>
@@ -5460,7 +5633,6 @@
           <w:sz w:val="24"/>
           <w:szCs w:val="24"/>
         </w:rPr>
-        <w:lastRenderedPageBreak/>
         <w:t>Botton-up</w:t>
       </w:r>
       <w:r>
@@ -6059,6 +6231,7 @@
           <w:szCs w:val="20"/>
           <w:lang w:val="en-US" w:eastAsia="pt-BR"/>
         </w:rPr>
+        <w:lastRenderedPageBreak/>
         <w:t>var</w:t>
       </w:r>
       <w:proofErr w:type="spellEnd"/>
@@ -6678,7 +6851,6 @@
           <w:sz w:val="24"/>
           <w:szCs w:val="24"/>
         </w:rPr>
-        <w:lastRenderedPageBreak/>
         <w:t>Analisadores Léxicos</w:t>
       </w:r>
     </w:p>
@@ -7010,6 +7182,7 @@
           <w:sz w:val="24"/>
           <w:szCs w:val="24"/>
         </w:rPr>
+        <w:lastRenderedPageBreak/>
         <w:t>A figura 2 mostra um trec</w:t>
       </w:r>
       <w:r>
@@ -7509,7 +7682,6 @@
           <w:szCs w:val="20"/>
           <w:lang w:eastAsia="pt-BR"/>
         </w:rPr>
-        <w:lastRenderedPageBreak/>
         <w:t>%%</w:t>
       </w:r>
     </w:p>
@@ -8285,6 +8457,7 @@
           <w:szCs w:val="20"/>
           <w:lang w:val="en-US" w:eastAsia="pt-BR"/>
         </w:rPr>
+        <w:lastRenderedPageBreak/>
         <w:t xml:space="preserve">                           |              |</w:t>
       </w:r>
     </w:p>
@@ -8833,16 +9006,7 @@
           <w:sz w:val="24"/>
           <w:szCs w:val="24"/>
         </w:rPr>
-        <w:t xml:space="preserve"> o YACC e o Lex para traduzi-lo para um conjunto de </w:t>
-      </w:r>
-      <w:r>
-        <w:rPr>
-          <w:rFonts w:ascii="Arial" w:hAnsi="Arial" w:cs="Arial"/>
-          <w:sz w:val="24"/>
-          <w:szCs w:val="24"/>
-        </w:rPr>
-        <w:lastRenderedPageBreak/>
-        <w:t xml:space="preserve">comandos </w:t>
+        <w:t xml:space="preserve"> o YACC e o Lex para traduzi-lo para um conjunto de comandos </w:t>
       </w:r>
       <w:r>
         <w:rPr>
@@ -10594,8 +10758,6 @@
         </w:rPr>
         <w:t>--force</w:t>
       </w:r>
-      <w:bookmarkStart w:id="0" w:name="_GoBack"/>
-      <w:bookmarkEnd w:id="0"/>
     </w:p>
     <w:p>
       <w:pPr>
@@ -13290,7 +13452,7 @@
 </file>
 
 <file path=customXml/itemProps1.xml><?xml version="1.0" encoding="utf-8"?>
-<ds:datastoreItem xmlns:ds="http://schemas.openxmlformats.org/officeDocument/2006/customXml" ds:itemID="{D65FA9AD-795D-459D-8690-2C5503C9DCB5}">
+<ds:datastoreItem xmlns:ds="http://schemas.openxmlformats.org/officeDocument/2006/customXml" ds:itemID="{12C671C6-5B0F-4386-9EBD-3044EE3856BF}">
   <ds:schemaRefs>
     <ds:schemaRef ds:uri="http://schemas.openxmlformats.org/officeDocument/2006/bibliography"/>
   </ds:schemaRefs>

</xml_diff>

<commit_message>
Mais uma parte do cap 4
</commit_message>
<xml_diff>
--- a/Parte escrita/trabalho.docx
+++ b/Parte escrita/trabalho.docx
@@ -7086,8 +7086,6 @@
         </w:rPr>
         <w:t xml:space="preserve">os </w:t>
       </w:r>
-      <w:bookmarkStart w:id="0" w:name="_GoBack"/>
-      <w:bookmarkEnd w:id="0"/>
       <w:proofErr w:type="spellStart"/>
       <w:r>
         <w:rPr>
@@ -7227,8 +7225,8 @@
         <w:t xml:space="preserve">cria esses campos automaticamente. </w:t>
       </w:r>
     </w:p>
-    <w:bookmarkStart w:id="1" w:name="_MON_1479049052"/>
-    <w:bookmarkEnd w:id="1"/>
+    <w:bookmarkStart w:id="0" w:name="_MON_1479049052"/>
+    <w:bookmarkEnd w:id="0"/>
     <w:p>
       <w:pPr>
         <w:spacing w:line="360" w:lineRule="auto"/>
@@ -7268,7 +7266,7 @@
           <v:shape id="_x0000_i1025" type="#_x0000_t75" style="width:425.25pt;height:204.75pt" o:ole="">
             <v:imagedata r:id="rId6" o:title=""/>
           </v:shape>
-          <o:OLEObject Type="Embed" ProgID="Word.OpenDocumentText.12" ShapeID="_x0000_i1025" DrawAspect="Content" ObjectID="_1479566537" r:id="rId7"/>
+          <o:OLEObject Type="Embed" ProgID="Word.OpenDocumentText.12" ShapeID="_x0000_i1025" DrawAspect="Content" ObjectID="_1479570107" r:id="rId7"/>
         </w:object>
       </w:r>
     </w:p>
@@ -8592,21 +8590,1299 @@
         <w:ind w:firstLine="708"/>
         <w:rPr>
           <w:rFonts w:ascii="Arial" w:hAnsi="Arial" w:cs="Arial"/>
-          <w:b/>
-          <w:sz w:val="24"/>
-          <w:szCs w:val="24"/>
-          <w:u w:val="single"/>
-        </w:rPr>
-      </w:pPr>
-      <w:r>
-        <w:rPr>
-          <w:rFonts w:ascii="Arial" w:hAnsi="Arial" w:cs="Arial"/>
-          <w:b/>
-          <w:sz w:val="24"/>
-          <w:szCs w:val="24"/>
-        </w:rPr>
-        <w:t>A IDEIA AGORA É COLOCAR UM EXEMPLO DE USO UTLIZANDO O PAJE</w:t>
-      </w:r>
+          <w:sz w:val="24"/>
+          <w:szCs w:val="24"/>
+        </w:rPr>
+      </w:pPr>
+      <w:r>
+        <w:rPr>
+          <w:rFonts w:ascii="Arial" w:hAnsi="Arial" w:cs="Arial"/>
+          <w:sz w:val="24"/>
+          <w:szCs w:val="24"/>
+        </w:rPr>
+        <w:t xml:space="preserve">Para testar a ferramenta desenvolvida, utilizamos o projeto </w:t>
+      </w:r>
+      <w:proofErr w:type="spellStart"/>
+      <w:r>
+        <w:rPr>
+          <w:rFonts w:ascii="Arial" w:hAnsi="Arial" w:cs="Arial"/>
+          <w:sz w:val="24"/>
+          <w:szCs w:val="24"/>
+        </w:rPr>
+        <w:t>Paje</w:t>
+      </w:r>
+      <w:proofErr w:type="spellEnd"/>
+      <w:r>
+        <w:rPr>
+          <w:rFonts w:ascii="Arial" w:hAnsi="Arial" w:cs="Arial"/>
+          <w:sz w:val="24"/>
+          <w:szCs w:val="24"/>
+        </w:rPr>
+        <w:t xml:space="preserve"> (referencia) como caso de teste. O Pajé é um sistema de gestão hospitalar, feito em </w:t>
+      </w:r>
+      <w:proofErr w:type="spellStart"/>
+      <w:r>
+        <w:rPr>
+          <w:rFonts w:ascii="Arial" w:hAnsi="Arial" w:cs="Arial"/>
+          <w:sz w:val="24"/>
+          <w:szCs w:val="24"/>
+        </w:rPr>
+        <w:t>JSenna</w:t>
+      </w:r>
+      <w:proofErr w:type="spellEnd"/>
+      <w:r>
+        <w:rPr>
+          <w:rFonts w:ascii="Arial" w:hAnsi="Arial" w:cs="Arial"/>
+          <w:sz w:val="24"/>
+          <w:szCs w:val="24"/>
+        </w:rPr>
+        <w:t xml:space="preserve"> (referência </w:t>
+      </w:r>
+      <w:proofErr w:type="spellStart"/>
+      <w:r>
+        <w:rPr>
+          <w:rFonts w:ascii="Arial" w:hAnsi="Arial" w:cs="Arial"/>
+          <w:sz w:val="24"/>
+          <w:szCs w:val="24"/>
+        </w:rPr>
+        <w:t>jsenna</w:t>
+      </w:r>
+      <w:proofErr w:type="spellEnd"/>
+      <w:r>
+        <w:rPr>
+          <w:rFonts w:ascii="Arial" w:hAnsi="Arial" w:cs="Arial"/>
+          <w:sz w:val="24"/>
+          <w:szCs w:val="24"/>
+        </w:rPr>
+        <w:t>), com licença de software livre.</w:t>
+      </w:r>
+    </w:p>
+    <w:p>
+      <w:pPr>
+        <w:spacing w:line="360" w:lineRule="auto"/>
+        <w:ind w:firstLine="708"/>
+        <w:rPr>
+          <w:rFonts w:ascii="Arial" w:hAnsi="Arial" w:cs="Arial"/>
+          <w:sz w:val="24"/>
+          <w:szCs w:val="24"/>
+        </w:rPr>
+      </w:pPr>
+      <w:r>
+        <w:rPr>
+          <w:rFonts w:ascii="Arial" w:hAnsi="Arial" w:cs="Arial"/>
+          <w:sz w:val="24"/>
+          <w:szCs w:val="24"/>
+        </w:rPr>
+        <w:t xml:space="preserve">Extraímos algumas tabelas desse sistema para teste. O SQL </w:t>
+      </w:r>
+      <w:proofErr w:type="spellStart"/>
+      <w:r>
+        <w:rPr>
+          <w:rFonts w:ascii="Arial" w:hAnsi="Arial" w:cs="Arial"/>
+          <w:i/>
+          <w:sz w:val="24"/>
+          <w:szCs w:val="24"/>
+        </w:rPr>
+        <w:t>Schema</w:t>
+      </w:r>
+      <w:proofErr w:type="spellEnd"/>
+      <w:r>
+        <w:rPr>
+          <w:rFonts w:ascii="Arial" w:hAnsi="Arial" w:cs="Arial"/>
+          <w:sz w:val="24"/>
+          <w:szCs w:val="24"/>
+        </w:rPr>
+        <w:t xml:space="preserve"> da criação dessas tabelas podem ser visto na figura X. Temos três tabelas: </w:t>
+      </w:r>
+      <w:r>
+        <w:rPr>
+          <w:rFonts w:ascii="Arial" w:hAnsi="Arial" w:cs="Arial"/>
+          <w:sz w:val="24"/>
+          <w:szCs w:val="24"/>
+        </w:rPr>
+        <w:t xml:space="preserve">paciente, profissional e </w:t>
+      </w:r>
+      <w:r>
+        <w:rPr>
+          <w:rFonts w:ascii="Arial" w:hAnsi="Arial" w:cs="Arial"/>
+          <w:sz w:val="24"/>
+          <w:szCs w:val="24"/>
+        </w:rPr>
+        <w:t>agenda</w:t>
+      </w:r>
+      <w:r>
+        <w:rPr>
+          <w:rFonts w:ascii="Arial" w:hAnsi="Arial" w:cs="Arial"/>
+          <w:sz w:val="24"/>
+          <w:szCs w:val="24"/>
+        </w:rPr>
+        <w:t xml:space="preserve">. As tabelas paciente e profissional são </w:t>
+      </w:r>
+      <w:r>
+        <w:rPr>
+          <w:rFonts w:ascii="Arial" w:hAnsi="Arial" w:cs="Arial"/>
+          <w:sz w:val="24"/>
+          <w:szCs w:val="24"/>
+        </w:rPr>
+        <w:lastRenderedPageBreak/>
+        <w:t>referenciadas pela tabela agenda, em uma relação 1-N, ou seja, cada paciente e profissional pode ter várias agendas, mas cada agenda só possui um paciente e um profissional.</w:t>
+      </w:r>
+    </w:p>
+    <w:p>
+      <w:pPr>
+        <w:spacing w:line="360" w:lineRule="auto"/>
+        <w:ind w:firstLine="708"/>
+        <w:rPr>
+          <w:rFonts w:ascii="Arial" w:hAnsi="Arial" w:cs="Arial"/>
+          <w:sz w:val="24"/>
+          <w:szCs w:val="24"/>
+          <w:lang w:val="en-US"/>
+        </w:rPr>
+      </w:pPr>
+      <w:r>
+        <w:rPr>
+          <w:rFonts w:ascii="Arial" w:hAnsi="Arial" w:cs="Arial"/>
+          <w:sz w:val="24"/>
+          <w:szCs w:val="24"/>
+          <w:lang w:val="en-US"/>
+        </w:rPr>
+        <w:t xml:space="preserve">CREATE TABLE </w:t>
+      </w:r>
+      <w:proofErr w:type="spellStart"/>
+      <w:r>
+        <w:rPr>
+          <w:rFonts w:ascii="Arial" w:hAnsi="Arial" w:cs="Arial"/>
+          <w:sz w:val="24"/>
+          <w:szCs w:val="24"/>
+          <w:lang w:val="en-US"/>
+        </w:rPr>
+        <w:t>paciente</w:t>
+      </w:r>
+      <w:proofErr w:type="spellEnd"/>
+      <w:r>
+        <w:rPr>
+          <w:rFonts w:ascii="Arial" w:hAnsi="Arial" w:cs="Arial"/>
+          <w:sz w:val="24"/>
+          <w:szCs w:val="24"/>
+          <w:lang w:val="en-US"/>
+        </w:rPr>
+        <w:t xml:space="preserve"> (</w:t>
+      </w:r>
+    </w:p>
+    <w:p>
+      <w:pPr>
+        <w:spacing w:line="360" w:lineRule="auto"/>
+        <w:ind w:firstLine="708"/>
+        <w:rPr>
+          <w:rFonts w:ascii="Arial" w:hAnsi="Arial" w:cs="Arial"/>
+          <w:sz w:val="24"/>
+          <w:szCs w:val="24"/>
+          <w:lang w:val="en-US"/>
+        </w:rPr>
+      </w:pPr>
+      <w:r>
+        <w:rPr>
+          <w:rFonts w:ascii="Arial" w:hAnsi="Arial" w:cs="Arial"/>
+          <w:sz w:val="24"/>
+          <w:szCs w:val="24"/>
+          <w:lang w:val="en-US"/>
+        </w:rPr>
+        <w:t xml:space="preserve">    </w:t>
+      </w:r>
+      <w:proofErr w:type="spellStart"/>
+      <w:proofErr w:type="gramStart"/>
+      <w:r>
+        <w:rPr>
+          <w:rFonts w:ascii="Arial" w:hAnsi="Arial" w:cs="Arial"/>
+          <w:sz w:val="24"/>
+          <w:szCs w:val="24"/>
+          <w:lang w:val="en-US"/>
+        </w:rPr>
+        <w:t>id_paciente</w:t>
+      </w:r>
+      <w:proofErr w:type="spellEnd"/>
+      <w:proofErr w:type="gramEnd"/>
+      <w:r>
+        <w:rPr>
+          <w:rFonts w:ascii="Arial" w:hAnsi="Arial" w:cs="Arial"/>
+          <w:sz w:val="24"/>
+          <w:szCs w:val="24"/>
+          <w:lang w:val="en-US"/>
+        </w:rPr>
+        <w:t xml:space="preserve"> INT AUTO_INCREMENT PRIMARY KEY,</w:t>
+      </w:r>
+    </w:p>
+    <w:p>
+      <w:pPr>
+        <w:spacing w:line="360" w:lineRule="auto"/>
+        <w:ind w:firstLine="708"/>
+        <w:rPr>
+          <w:rFonts w:ascii="Arial" w:hAnsi="Arial" w:cs="Arial"/>
+          <w:sz w:val="24"/>
+          <w:szCs w:val="24"/>
+        </w:rPr>
+      </w:pPr>
+      <w:r>
+        <w:rPr>
+          <w:rFonts w:ascii="Arial" w:hAnsi="Arial" w:cs="Arial"/>
+          <w:sz w:val="24"/>
+          <w:szCs w:val="24"/>
+          <w:lang w:val="en-US"/>
+        </w:rPr>
+        <w:t xml:space="preserve">    </w:t>
+      </w:r>
+      <w:proofErr w:type="spellStart"/>
+      <w:proofErr w:type="gramStart"/>
+      <w:r>
+        <w:rPr>
+          <w:rFonts w:ascii="Arial" w:hAnsi="Arial" w:cs="Arial"/>
+          <w:sz w:val="24"/>
+          <w:szCs w:val="24"/>
+        </w:rPr>
+        <w:t>nome</w:t>
+      </w:r>
+      <w:proofErr w:type="gramEnd"/>
+      <w:r>
+        <w:rPr>
+          <w:rFonts w:ascii="Arial" w:hAnsi="Arial" w:cs="Arial"/>
+          <w:sz w:val="24"/>
+          <w:szCs w:val="24"/>
+        </w:rPr>
+        <w:t>_paciente</w:t>
+      </w:r>
+      <w:proofErr w:type="spellEnd"/>
+      <w:r>
+        <w:rPr>
+          <w:rFonts w:ascii="Arial" w:hAnsi="Arial" w:cs="Arial"/>
+          <w:sz w:val="24"/>
+          <w:szCs w:val="24"/>
+        </w:rPr>
+        <w:t xml:space="preserve"> VARCHAR(255),</w:t>
+      </w:r>
+    </w:p>
+    <w:p>
+      <w:pPr>
+        <w:spacing w:line="360" w:lineRule="auto"/>
+        <w:ind w:firstLine="708"/>
+        <w:rPr>
+          <w:rFonts w:ascii="Arial" w:hAnsi="Arial" w:cs="Arial"/>
+          <w:sz w:val="24"/>
+          <w:szCs w:val="24"/>
+        </w:rPr>
+      </w:pPr>
+      <w:r>
+        <w:rPr>
+          <w:rFonts w:ascii="Arial" w:hAnsi="Arial" w:cs="Arial"/>
+          <w:sz w:val="24"/>
+          <w:szCs w:val="24"/>
+        </w:rPr>
+        <w:t xml:space="preserve">    </w:t>
+      </w:r>
+      <w:proofErr w:type="spellStart"/>
+      <w:proofErr w:type="gramStart"/>
+      <w:r>
+        <w:rPr>
+          <w:rFonts w:ascii="Arial" w:hAnsi="Arial" w:cs="Arial"/>
+          <w:sz w:val="24"/>
+          <w:szCs w:val="24"/>
+        </w:rPr>
+        <w:t>descricao</w:t>
+      </w:r>
+      <w:proofErr w:type="gramEnd"/>
+      <w:r>
+        <w:rPr>
+          <w:rFonts w:ascii="Arial" w:hAnsi="Arial" w:cs="Arial"/>
+          <w:sz w:val="24"/>
+          <w:szCs w:val="24"/>
+        </w:rPr>
+        <w:t>_cama</w:t>
+      </w:r>
+      <w:proofErr w:type="spellEnd"/>
+      <w:r>
+        <w:rPr>
+          <w:rFonts w:ascii="Arial" w:hAnsi="Arial" w:cs="Arial"/>
+          <w:sz w:val="24"/>
+          <w:szCs w:val="24"/>
+        </w:rPr>
+        <w:t xml:space="preserve"> VARCHAR(255)</w:t>
+      </w:r>
+    </w:p>
+    <w:p>
+      <w:pPr>
+        <w:spacing w:line="360" w:lineRule="auto"/>
+        <w:ind w:firstLine="708"/>
+        <w:rPr>
+          <w:rFonts w:ascii="Arial" w:hAnsi="Arial" w:cs="Arial"/>
+          <w:sz w:val="24"/>
+          <w:szCs w:val="24"/>
+          <w:lang w:val="en-US"/>
+        </w:rPr>
+      </w:pPr>
+      <w:r>
+        <w:rPr>
+          <w:rFonts w:ascii="Arial" w:hAnsi="Arial" w:cs="Arial"/>
+          <w:sz w:val="24"/>
+          <w:szCs w:val="24"/>
+          <w:lang w:val="en-US"/>
+        </w:rPr>
+        <w:t>);</w:t>
+      </w:r>
+    </w:p>
+    <w:p>
+      <w:pPr>
+        <w:spacing w:line="360" w:lineRule="auto"/>
+        <w:ind w:firstLine="708"/>
+        <w:rPr>
+          <w:rFonts w:ascii="Arial" w:hAnsi="Arial" w:cs="Arial"/>
+          <w:sz w:val="24"/>
+          <w:szCs w:val="24"/>
+          <w:lang w:val="en-US"/>
+        </w:rPr>
+      </w:pPr>
+    </w:p>
+    <w:p>
+      <w:pPr>
+        <w:spacing w:line="360" w:lineRule="auto"/>
+        <w:ind w:firstLine="708"/>
+        <w:rPr>
+          <w:rFonts w:ascii="Arial" w:hAnsi="Arial" w:cs="Arial"/>
+          <w:sz w:val="24"/>
+          <w:szCs w:val="24"/>
+          <w:lang w:val="en-US"/>
+        </w:rPr>
+      </w:pPr>
+      <w:r>
+        <w:rPr>
+          <w:rFonts w:ascii="Arial" w:hAnsi="Arial" w:cs="Arial"/>
+          <w:sz w:val="24"/>
+          <w:szCs w:val="24"/>
+          <w:lang w:val="en-US"/>
+        </w:rPr>
+        <w:t xml:space="preserve">CREATE TABLE </w:t>
+      </w:r>
+      <w:proofErr w:type="spellStart"/>
+      <w:r>
+        <w:rPr>
+          <w:rFonts w:ascii="Arial" w:hAnsi="Arial" w:cs="Arial"/>
+          <w:sz w:val="24"/>
+          <w:szCs w:val="24"/>
+          <w:lang w:val="en-US"/>
+        </w:rPr>
+        <w:t>profissional</w:t>
+      </w:r>
+      <w:proofErr w:type="spellEnd"/>
+      <w:r>
+        <w:rPr>
+          <w:rFonts w:ascii="Arial" w:hAnsi="Arial" w:cs="Arial"/>
+          <w:sz w:val="24"/>
+          <w:szCs w:val="24"/>
+          <w:lang w:val="en-US"/>
+        </w:rPr>
+        <w:t xml:space="preserve"> (</w:t>
+      </w:r>
+    </w:p>
+    <w:p>
+      <w:pPr>
+        <w:spacing w:line="360" w:lineRule="auto"/>
+        <w:ind w:firstLine="708"/>
+        <w:rPr>
+          <w:rFonts w:ascii="Arial" w:hAnsi="Arial" w:cs="Arial"/>
+          <w:sz w:val="24"/>
+          <w:szCs w:val="24"/>
+          <w:lang w:val="en-US"/>
+        </w:rPr>
+      </w:pPr>
+      <w:r>
+        <w:rPr>
+          <w:rFonts w:ascii="Arial" w:hAnsi="Arial" w:cs="Arial"/>
+          <w:sz w:val="24"/>
+          <w:szCs w:val="24"/>
+          <w:lang w:val="en-US"/>
+        </w:rPr>
+        <w:tab/>
+      </w:r>
+      <w:proofErr w:type="spellStart"/>
+      <w:proofErr w:type="gramStart"/>
+      <w:r>
+        <w:rPr>
+          <w:rFonts w:ascii="Arial" w:hAnsi="Arial" w:cs="Arial"/>
+          <w:sz w:val="24"/>
+          <w:szCs w:val="24"/>
+          <w:lang w:val="en-US"/>
+        </w:rPr>
+        <w:t>id_profissional</w:t>
+      </w:r>
+      <w:proofErr w:type="spellEnd"/>
+      <w:proofErr w:type="gramEnd"/>
+      <w:r>
+        <w:rPr>
+          <w:rFonts w:ascii="Arial" w:hAnsi="Arial" w:cs="Arial"/>
+          <w:sz w:val="24"/>
+          <w:szCs w:val="24"/>
+          <w:lang w:val="en-US"/>
+        </w:rPr>
+        <w:t xml:space="preserve"> INT AUTO_INCREMENT PRIMARY KEY,</w:t>
+      </w:r>
+    </w:p>
+    <w:p>
+      <w:pPr>
+        <w:spacing w:line="360" w:lineRule="auto"/>
+        <w:ind w:firstLine="708"/>
+        <w:rPr>
+          <w:rFonts w:ascii="Arial" w:hAnsi="Arial" w:cs="Arial"/>
+          <w:sz w:val="24"/>
+          <w:szCs w:val="24"/>
+        </w:rPr>
+      </w:pPr>
+      <w:r>
+        <w:rPr>
+          <w:rFonts w:ascii="Arial" w:hAnsi="Arial" w:cs="Arial"/>
+          <w:sz w:val="24"/>
+          <w:szCs w:val="24"/>
+          <w:lang w:val="en-US"/>
+        </w:rPr>
+        <w:t xml:space="preserve">    </w:t>
+      </w:r>
+      <w:proofErr w:type="spellStart"/>
+      <w:proofErr w:type="gramStart"/>
+      <w:r>
+        <w:rPr>
+          <w:rFonts w:ascii="Arial" w:hAnsi="Arial" w:cs="Arial"/>
+          <w:sz w:val="24"/>
+          <w:szCs w:val="24"/>
+        </w:rPr>
+        <w:t>nome</w:t>
+      </w:r>
+      <w:proofErr w:type="gramEnd"/>
+      <w:r>
+        <w:rPr>
+          <w:rFonts w:ascii="Arial" w:hAnsi="Arial" w:cs="Arial"/>
+          <w:sz w:val="24"/>
+          <w:szCs w:val="24"/>
+        </w:rPr>
+        <w:t>_usuaraio</w:t>
+      </w:r>
+      <w:proofErr w:type="spellEnd"/>
+      <w:r>
+        <w:rPr>
+          <w:rFonts w:ascii="Arial" w:hAnsi="Arial" w:cs="Arial"/>
+          <w:sz w:val="24"/>
+          <w:szCs w:val="24"/>
+        </w:rPr>
+        <w:t xml:space="preserve"> VARCHAR(255),</w:t>
+      </w:r>
+    </w:p>
+    <w:p>
+      <w:pPr>
+        <w:spacing w:line="360" w:lineRule="auto"/>
+        <w:ind w:firstLine="708"/>
+        <w:rPr>
+          <w:rFonts w:ascii="Arial" w:hAnsi="Arial" w:cs="Arial"/>
+          <w:sz w:val="24"/>
+          <w:szCs w:val="24"/>
+        </w:rPr>
+      </w:pPr>
+      <w:r>
+        <w:rPr>
+          <w:rFonts w:ascii="Arial" w:hAnsi="Arial" w:cs="Arial"/>
+          <w:sz w:val="24"/>
+          <w:szCs w:val="24"/>
+        </w:rPr>
+        <w:t xml:space="preserve">    </w:t>
+      </w:r>
+      <w:proofErr w:type="spellStart"/>
+      <w:proofErr w:type="gramStart"/>
+      <w:r>
+        <w:rPr>
+          <w:rFonts w:ascii="Arial" w:hAnsi="Arial" w:cs="Arial"/>
+          <w:sz w:val="24"/>
+          <w:szCs w:val="24"/>
+        </w:rPr>
+        <w:t>cronograma</w:t>
+      </w:r>
+      <w:proofErr w:type="gramEnd"/>
+      <w:r>
+        <w:rPr>
+          <w:rFonts w:ascii="Arial" w:hAnsi="Arial" w:cs="Arial"/>
+          <w:sz w:val="24"/>
+          <w:szCs w:val="24"/>
+        </w:rPr>
+        <w:t>_horas</w:t>
+      </w:r>
+      <w:proofErr w:type="spellEnd"/>
+      <w:r>
+        <w:rPr>
+          <w:rFonts w:ascii="Arial" w:hAnsi="Arial" w:cs="Arial"/>
+          <w:sz w:val="24"/>
+          <w:szCs w:val="24"/>
+        </w:rPr>
+        <w:t xml:space="preserve"> VARCHAR(255)</w:t>
+      </w:r>
+    </w:p>
+    <w:p>
+      <w:pPr>
+        <w:spacing w:line="360" w:lineRule="auto"/>
+        <w:ind w:firstLine="708"/>
+        <w:rPr>
+          <w:rFonts w:ascii="Arial" w:hAnsi="Arial" w:cs="Arial"/>
+          <w:sz w:val="24"/>
+          <w:szCs w:val="24"/>
+          <w:lang w:val="en-US"/>
+        </w:rPr>
+      </w:pPr>
+      <w:r>
+        <w:rPr>
+          <w:rFonts w:ascii="Arial" w:hAnsi="Arial" w:cs="Arial"/>
+          <w:sz w:val="24"/>
+          <w:szCs w:val="24"/>
+          <w:lang w:val="en-US"/>
+        </w:rPr>
+        <w:t>);</w:t>
+      </w:r>
+    </w:p>
+    <w:p>
+      <w:pPr>
+        <w:spacing w:line="360" w:lineRule="auto"/>
+        <w:ind w:firstLine="708"/>
+        <w:rPr>
+          <w:rFonts w:ascii="Arial" w:hAnsi="Arial" w:cs="Arial"/>
+          <w:sz w:val="24"/>
+          <w:szCs w:val="24"/>
+          <w:lang w:val="en-US"/>
+        </w:rPr>
+      </w:pPr>
+    </w:p>
+    <w:p>
+      <w:pPr>
+        <w:spacing w:line="360" w:lineRule="auto"/>
+        <w:ind w:firstLine="708"/>
+        <w:rPr>
+          <w:rFonts w:ascii="Arial" w:hAnsi="Arial" w:cs="Arial"/>
+          <w:sz w:val="24"/>
+          <w:szCs w:val="24"/>
+          <w:lang w:val="en-US"/>
+        </w:rPr>
+      </w:pPr>
+    </w:p>
+    <w:p>
+      <w:pPr>
+        <w:spacing w:line="360" w:lineRule="auto"/>
+        <w:ind w:firstLine="708"/>
+        <w:rPr>
+          <w:rFonts w:ascii="Arial" w:hAnsi="Arial" w:cs="Arial"/>
+          <w:sz w:val="24"/>
+          <w:szCs w:val="24"/>
+          <w:lang w:val="en-US"/>
+        </w:rPr>
+      </w:pPr>
+      <w:r>
+        <w:rPr>
+          <w:rFonts w:ascii="Arial" w:hAnsi="Arial" w:cs="Arial"/>
+          <w:sz w:val="24"/>
+          <w:szCs w:val="24"/>
+          <w:lang w:val="en-US"/>
+        </w:rPr>
+        <w:t>CREATE TABLE agenda</w:t>
+      </w:r>
+      <w:r>
+        <w:rPr>
+          <w:rFonts w:ascii="Arial" w:hAnsi="Arial" w:cs="Arial"/>
+          <w:sz w:val="24"/>
+          <w:szCs w:val="24"/>
+          <w:lang w:val="en-US"/>
+        </w:rPr>
+        <w:t xml:space="preserve"> (</w:t>
+      </w:r>
+    </w:p>
+    <w:p>
+      <w:pPr>
+        <w:spacing w:line="360" w:lineRule="auto"/>
+        <w:ind w:firstLine="708"/>
+        <w:rPr>
+          <w:rFonts w:ascii="Arial" w:hAnsi="Arial" w:cs="Arial"/>
+          <w:sz w:val="24"/>
+          <w:szCs w:val="24"/>
+          <w:lang w:val="en-US"/>
+        </w:rPr>
+      </w:pPr>
+      <w:r>
+        <w:rPr>
+          <w:rFonts w:ascii="Arial" w:hAnsi="Arial" w:cs="Arial"/>
+          <w:sz w:val="24"/>
+          <w:szCs w:val="24"/>
+          <w:lang w:val="en-US"/>
+        </w:rPr>
+        <w:t xml:space="preserve">    </w:t>
+      </w:r>
+      <w:proofErr w:type="gramStart"/>
+      <w:r>
+        <w:rPr>
+          <w:rFonts w:ascii="Arial" w:hAnsi="Arial" w:cs="Arial"/>
+          <w:sz w:val="24"/>
+          <w:szCs w:val="24"/>
+          <w:lang w:val="en-US"/>
+        </w:rPr>
+        <w:t>id</w:t>
+      </w:r>
+      <w:proofErr w:type="gramEnd"/>
+      <w:r>
+        <w:rPr>
+          <w:rFonts w:ascii="Arial" w:hAnsi="Arial" w:cs="Arial"/>
+          <w:sz w:val="24"/>
+          <w:szCs w:val="24"/>
+          <w:lang w:val="en-US"/>
+        </w:rPr>
+        <w:t xml:space="preserve"> </w:t>
+      </w:r>
+      <w:r>
+        <w:rPr>
+          <w:rFonts w:ascii="Arial" w:hAnsi="Arial" w:cs="Arial"/>
+          <w:sz w:val="24"/>
+          <w:szCs w:val="24"/>
+          <w:lang w:val="en-US"/>
+        </w:rPr>
+        <w:t>INT AUTO_INCREMENT PRIMARY KEY,</w:t>
+      </w:r>
+    </w:p>
+    <w:p>
+      <w:pPr>
+        <w:spacing w:line="360" w:lineRule="auto"/>
+        <w:ind w:firstLine="708"/>
+        <w:rPr>
+          <w:rFonts w:ascii="Arial" w:hAnsi="Arial" w:cs="Arial"/>
+          <w:sz w:val="24"/>
+          <w:szCs w:val="24"/>
+          <w:lang w:val="en-US"/>
+        </w:rPr>
+      </w:pPr>
+      <w:r>
+        <w:rPr>
+          <w:rFonts w:ascii="Arial" w:hAnsi="Arial" w:cs="Arial"/>
+          <w:sz w:val="24"/>
+          <w:szCs w:val="24"/>
+          <w:lang w:val="en-US"/>
+        </w:rPr>
+        <w:t xml:space="preserve">    </w:t>
+      </w:r>
+      <w:proofErr w:type="spellStart"/>
+      <w:proofErr w:type="gramStart"/>
+      <w:r>
+        <w:rPr>
+          <w:rFonts w:ascii="Arial" w:hAnsi="Arial" w:cs="Arial"/>
+          <w:sz w:val="24"/>
+          <w:szCs w:val="24"/>
+          <w:lang w:val="en-US"/>
+        </w:rPr>
+        <w:t>id_paciente</w:t>
+      </w:r>
+      <w:proofErr w:type="spellEnd"/>
+      <w:proofErr w:type="gramEnd"/>
+      <w:r>
+        <w:rPr>
+          <w:rFonts w:ascii="Arial" w:hAnsi="Arial" w:cs="Arial"/>
+          <w:sz w:val="24"/>
+          <w:szCs w:val="24"/>
+          <w:lang w:val="en-US"/>
+        </w:rPr>
+        <w:t xml:space="preserve"> INT,</w:t>
+      </w:r>
+    </w:p>
+    <w:p>
+      <w:pPr>
+        <w:spacing w:line="360" w:lineRule="auto"/>
+        <w:ind w:firstLine="708"/>
+        <w:rPr>
+          <w:rFonts w:ascii="Arial" w:hAnsi="Arial" w:cs="Arial"/>
+          <w:sz w:val="24"/>
+          <w:szCs w:val="24"/>
+          <w:lang w:val="en-US"/>
+        </w:rPr>
+      </w:pPr>
+      <w:r>
+        <w:rPr>
+          <w:rFonts w:ascii="Arial" w:hAnsi="Arial" w:cs="Arial"/>
+          <w:sz w:val="24"/>
+          <w:szCs w:val="24"/>
+          <w:lang w:val="en-US"/>
+        </w:rPr>
+        <w:t xml:space="preserve">    </w:t>
+      </w:r>
+      <w:proofErr w:type="spellStart"/>
+      <w:proofErr w:type="gramStart"/>
+      <w:r>
+        <w:rPr>
+          <w:rFonts w:ascii="Arial" w:hAnsi="Arial" w:cs="Arial"/>
+          <w:sz w:val="24"/>
+          <w:szCs w:val="24"/>
+          <w:lang w:val="en-US"/>
+        </w:rPr>
+        <w:t>id_profissional</w:t>
+      </w:r>
+      <w:proofErr w:type="spellEnd"/>
+      <w:proofErr w:type="gramEnd"/>
+      <w:r>
+        <w:rPr>
+          <w:rFonts w:ascii="Arial" w:hAnsi="Arial" w:cs="Arial"/>
+          <w:sz w:val="24"/>
+          <w:szCs w:val="24"/>
+          <w:lang w:val="en-US"/>
+        </w:rPr>
+        <w:t xml:space="preserve"> INT,</w:t>
+      </w:r>
+    </w:p>
+    <w:p>
+      <w:pPr>
+        <w:spacing w:line="360" w:lineRule="auto"/>
+        <w:ind w:firstLine="708"/>
+        <w:rPr>
+          <w:rFonts w:ascii="Arial" w:hAnsi="Arial" w:cs="Arial"/>
+          <w:sz w:val="24"/>
+          <w:szCs w:val="24"/>
+        </w:rPr>
+      </w:pPr>
+      <w:r>
+        <w:rPr>
+          <w:rFonts w:ascii="Arial" w:hAnsi="Arial" w:cs="Arial"/>
+          <w:sz w:val="24"/>
+          <w:szCs w:val="24"/>
+          <w:lang w:val="en-US"/>
+        </w:rPr>
+        <w:t xml:space="preserve">    </w:t>
+      </w:r>
+      <w:proofErr w:type="spellStart"/>
+      <w:proofErr w:type="gramStart"/>
+      <w:r>
+        <w:rPr>
+          <w:rFonts w:ascii="Arial" w:hAnsi="Arial" w:cs="Arial"/>
+          <w:sz w:val="24"/>
+          <w:szCs w:val="24"/>
+        </w:rPr>
+        <w:t>protocolo</w:t>
+      </w:r>
+      <w:proofErr w:type="gramEnd"/>
+      <w:r>
+        <w:rPr>
+          <w:rFonts w:ascii="Arial" w:hAnsi="Arial" w:cs="Arial"/>
+          <w:sz w:val="24"/>
+          <w:szCs w:val="24"/>
+        </w:rPr>
+        <w:t>_registro_hora_entrada</w:t>
+      </w:r>
+      <w:proofErr w:type="spellEnd"/>
+      <w:r>
+        <w:rPr>
+          <w:rFonts w:ascii="Arial" w:hAnsi="Arial" w:cs="Arial"/>
+          <w:sz w:val="24"/>
+          <w:szCs w:val="24"/>
+        </w:rPr>
+        <w:t xml:space="preserve"> VARCHAR(255),</w:t>
+      </w:r>
+    </w:p>
+    <w:p>
+      <w:pPr>
+        <w:spacing w:line="360" w:lineRule="auto"/>
+        <w:ind w:firstLine="708"/>
+        <w:rPr>
+          <w:rFonts w:ascii="Arial" w:hAnsi="Arial" w:cs="Arial"/>
+          <w:sz w:val="24"/>
+          <w:szCs w:val="24"/>
+        </w:rPr>
+      </w:pPr>
+      <w:r>
+        <w:rPr>
+          <w:rFonts w:ascii="Arial" w:hAnsi="Arial" w:cs="Arial"/>
+          <w:sz w:val="24"/>
+          <w:szCs w:val="24"/>
+        </w:rPr>
+        <w:tab/>
+        <w:t>FOREIGN KEY (</w:t>
+      </w:r>
+      <w:proofErr w:type="spellStart"/>
+      <w:r>
+        <w:rPr>
+          <w:rFonts w:ascii="Arial" w:hAnsi="Arial" w:cs="Arial"/>
+          <w:sz w:val="24"/>
+          <w:szCs w:val="24"/>
+        </w:rPr>
+        <w:t>id_paciente</w:t>
+      </w:r>
+      <w:proofErr w:type="spellEnd"/>
+      <w:r>
+        <w:rPr>
+          <w:rFonts w:ascii="Arial" w:hAnsi="Arial" w:cs="Arial"/>
+          <w:sz w:val="24"/>
+          <w:szCs w:val="24"/>
+        </w:rPr>
+        <w:t>) REFERENCES paciente(</w:t>
+      </w:r>
+      <w:proofErr w:type="spellStart"/>
+      <w:r>
+        <w:rPr>
+          <w:rFonts w:ascii="Arial" w:hAnsi="Arial" w:cs="Arial"/>
+          <w:sz w:val="24"/>
+          <w:szCs w:val="24"/>
+        </w:rPr>
+        <w:t>id_paciente</w:t>
+      </w:r>
+      <w:proofErr w:type="spellEnd"/>
+      <w:r>
+        <w:rPr>
+          <w:rFonts w:ascii="Arial" w:hAnsi="Arial" w:cs="Arial"/>
+          <w:sz w:val="24"/>
+          <w:szCs w:val="24"/>
+        </w:rPr>
+        <w:t>),</w:t>
+      </w:r>
+    </w:p>
+    <w:p>
+      <w:pPr>
+        <w:spacing w:line="360" w:lineRule="auto"/>
+        <w:ind w:firstLine="708"/>
+        <w:rPr>
+          <w:rFonts w:ascii="Arial" w:hAnsi="Arial" w:cs="Arial"/>
+          <w:sz w:val="24"/>
+          <w:szCs w:val="24"/>
+        </w:rPr>
+      </w:pPr>
+      <w:r>
+        <w:rPr>
+          <w:rFonts w:ascii="Arial" w:hAnsi="Arial" w:cs="Arial"/>
+          <w:sz w:val="24"/>
+          <w:szCs w:val="24"/>
+        </w:rPr>
+        <w:tab/>
+        <w:t>FOREIGN KEY (</w:t>
+      </w:r>
+      <w:proofErr w:type="spellStart"/>
+      <w:r>
+        <w:rPr>
+          <w:rFonts w:ascii="Arial" w:hAnsi="Arial" w:cs="Arial"/>
+          <w:sz w:val="24"/>
+          <w:szCs w:val="24"/>
+        </w:rPr>
+        <w:t>id_profissional</w:t>
+      </w:r>
+      <w:proofErr w:type="spellEnd"/>
+      <w:r>
+        <w:rPr>
+          <w:rFonts w:ascii="Arial" w:hAnsi="Arial" w:cs="Arial"/>
+          <w:sz w:val="24"/>
+          <w:szCs w:val="24"/>
+        </w:rPr>
+        <w:t>) REFERENCES profissional(</w:t>
+      </w:r>
+      <w:proofErr w:type="spellStart"/>
+      <w:r>
+        <w:rPr>
+          <w:rFonts w:ascii="Arial" w:hAnsi="Arial" w:cs="Arial"/>
+          <w:sz w:val="24"/>
+          <w:szCs w:val="24"/>
+        </w:rPr>
+        <w:t>id_profissional</w:t>
+      </w:r>
+      <w:proofErr w:type="spellEnd"/>
+      <w:r>
+        <w:rPr>
+          <w:rFonts w:ascii="Arial" w:hAnsi="Arial" w:cs="Arial"/>
+          <w:sz w:val="24"/>
+          <w:szCs w:val="24"/>
+        </w:rPr>
+        <w:t>)</w:t>
+      </w:r>
+    </w:p>
+    <w:p>
+      <w:pPr>
+        <w:spacing w:line="360" w:lineRule="auto"/>
+        <w:ind w:firstLine="708"/>
+        <w:rPr>
+          <w:rFonts w:ascii="Arial" w:hAnsi="Arial" w:cs="Arial"/>
+          <w:sz w:val="24"/>
+          <w:szCs w:val="24"/>
+        </w:rPr>
+      </w:pPr>
+      <w:r>
+        <w:rPr>
+          <w:rFonts w:ascii="Arial" w:hAnsi="Arial" w:cs="Arial"/>
+          <w:sz w:val="24"/>
+          <w:szCs w:val="24"/>
+        </w:rPr>
+        <w:t>);</w:t>
+      </w:r>
+    </w:p>
+    <w:p>
+      <w:pPr>
+        <w:spacing w:line="360" w:lineRule="auto"/>
+        <w:ind w:firstLine="708"/>
+        <w:rPr>
+          <w:rFonts w:ascii="Arial" w:hAnsi="Arial" w:cs="Arial"/>
+          <w:sz w:val="24"/>
+          <w:szCs w:val="24"/>
+        </w:rPr>
+      </w:pPr>
+      <w:r>
+        <w:rPr>
+          <w:rFonts w:ascii="Arial" w:hAnsi="Arial" w:cs="Arial"/>
+          <w:sz w:val="24"/>
+          <w:szCs w:val="24"/>
+        </w:rPr>
+        <w:lastRenderedPageBreak/>
+        <w:t>Chamamos, então, a nossa ferramenta por linha de texto passando essas tabelas como parâmetro, como pode ser visto na figura X.</w:t>
+      </w:r>
+    </w:p>
+    <w:p>
+      <w:pPr>
+        <w:spacing w:line="360" w:lineRule="auto"/>
+        <w:ind w:firstLine="708"/>
+        <w:rPr>
+          <w:rFonts w:ascii="Arial" w:hAnsi="Arial" w:cs="Arial"/>
+          <w:sz w:val="24"/>
+          <w:szCs w:val="24"/>
+        </w:rPr>
+      </w:pPr>
+    </w:p>
+    <w:p>
+      <w:pPr>
+        <w:spacing w:line="360" w:lineRule="auto"/>
+        <w:ind w:firstLine="708"/>
+        <w:rPr>
+          <w:rFonts w:ascii="Arial" w:hAnsi="Arial" w:cs="Arial"/>
+          <w:sz w:val="24"/>
+          <w:szCs w:val="24"/>
+        </w:rPr>
+      </w:pPr>
+      <w:r>
+        <w:rPr>
+          <w:rFonts w:ascii="Arial" w:hAnsi="Arial" w:cs="Arial"/>
+          <w:sz w:val="24"/>
+          <w:szCs w:val="24"/>
+        </w:rPr>
+        <w:t>FIGURA DO TERMINAL COM O COMANDO</w:t>
+      </w:r>
+    </w:p>
+    <w:p>
+      <w:pPr>
+        <w:pStyle w:val="PargrafodaLista"/>
+        <w:numPr>
+          <w:ilvl w:val="0"/>
+          <w:numId w:val="8"/>
+        </w:numPr>
+        <w:spacing w:line="360" w:lineRule="auto"/>
+        <w:rPr>
+          <w:rFonts w:ascii="Arial" w:hAnsi="Arial" w:cs="Arial"/>
+          <w:sz w:val="24"/>
+          <w:szCs w:val="24"/>
+        </w:rPr>
+      </w:pPr>
+      <w:proofErr w:type="gramStart"/>
+      <w:r>
+        <w:rPr>
+          <w:rFonts w:ascii="Arial" w:hAnsi="Arial" w:cs="Arial"/>
+          <w:sz w:val="24"/>
+          <w:szCs w:val="24"/>
+        </w:rPr>
+        <w:t>./</w:t>
+      </w:r>
+      <w:proofErr w:type="gramEnd"/>
+      <w:r>
+        <w:rPr>
+          <w:rFonts w:ascii="Arial" w:hAnsi="Arial" w:cs="Arial"/>
+          <w:sz w:val="24"/>
+          <w:szCs w:val="24"/>
+        </w:rPr>
+        <w:t xml:space="preserve">tradutor </w:t>
+      </w:r>
+      <w:proofErr w:type="spellStart"/>
+      <w:r>
+        <w:rPr>
+          <w:rFonts w:ascii="Arial" w:hAnsi="Arial" w:cs="Arial"/>
+          <w:sz w:val="24"/>
+          <w:szCs w:val="24"/>
+        </w:rPr>
+        <w:t>paje.sql</w:t>
+      </w:r>
+      <w:proofErr w:type="spellEnd"/>
+    </w:p>
+    <w:p>
+      <w:pPr>
+        <w:spacing w:line="360" w:lineRule="auto"/>
+        <w:rPr>
+          <w:rFonts w:ascii="Arial" w:hAnsi="Arial" w:cs="Arial"/>
+          <w:sz w:val="24"/>
+          <w:szCs w:val="24"/>
+        </w:rPr>
+      </w:pPr>
+      <w:r>
+        <w:rPr>
+          <w:rFonts w:ascii="Arial" w:hAnsi="Arial" w:cs="Arial"/>
+          <w:sz w:val="24"/>
+          <w:szCs w:val="24"/>
+        </w:rPr>
+        <w:tab/>
+        <w:t xml:space="preserve">O resultado obtido é exibido na figura X. </w:t>
+      </w:r>
+      <w:r>
+        <w:rPr>
+          <w:rFonts w:ascii="Arial" w:hAnsi="Arial" w:cs="Arial"/>
+          <w:sz w:val="24"/>
+          <w:szCs w:val="24"/>
+        </w:rPr>
+        <w:t xml:space="preserve">Três </w:t>
+      </w:r>
+      <w:r>
+        <w:rPr>
+          <w:rFonts w:ascii="Arial" w:hAnsi="Arial" w:cs="Arial"/>
+          <w:sz w:val="24"/>
+          <w:szCs w:val="24"/>
+        </w:rPr>
+        <w:t xml:space="preserve">pontos são dignos de nota: </w:t>
+      </w:r>
+    </w:p>
+    <w:p>
+      <w:pPr>
+        <w:pStyle w:val="PargrafodaLista"/>
+        <w:numPr>
+          <w:ilvl w:val="0"/>
+          <w:numId w:val="8"/>
+        </w:numPr>
+        <w:spacing w:line="360" w:lineRule="auto"/>
+        <w:rPr>
+          <w:rFonts w:ascii="Arial" w:hAnsi="Arial" w:cs="Arial"/>
+          <w:sz w:val="24"/>
+          <w:szCs w:val="24"/>
+        </w:rPr>
+      </w:pPr>
+      <w:r>
+        <w:rPr>
+          <w:rFonts w:ascii="Arial" w:hAnsi="Arial" w:cs="Arial"/>
+          <w:sz w:val="24"/>
+          <w:szCs w:val="24"/>
+        </w:rPr>
+        <w:t>O</w:t>
+      </w:r>
+      <w:r>
+        <w:rPr>
+          <w:rFonts w:ascii="Arial" w:hAnsi="Arial" w:cs="Arial"/>
+          <w:sz w:val="24"/>
+          <w:szCs w:val="24"/>
+        </w:rPr>
+        <w:t xml:space="preserve">s campos de </w:t>
+      </w:r>
+      <w:r>
+        <w:rPr>
+          <w:rFonts w:ascii="Arial" w:hAnsi="Arial" w:cs="Arial"/>
+          <w:i/>
+          <w:sz w:val="24"/>
+          <w:szCs w:val="24"/>
+        </w:rPr>
+        <w:t>ID</w:t>
+      </w:r>
+      <w:r>
+        <w:rPr>
+          <w:rFonts w:ascii="Arial" w:hAnsi="Arial" w:cs="Arial"/>
+          <w:sz w:val="24"/>
+          <w:szCs w:val="24"/>
+        </w:rPr>
+        <w:t xml:space="preserve"> não são explicitamente declarados no comando </w:t>
+      </w:r>
+      <w:proofErr w:type="spellStart"/>
+      <w:r>
+        <w:rPr>
+          <w:rFonts w:ascii="Arial" w:hAnsi="Arial" w:cs="Arial"/>
+          <w:sz w:val="24"/>
+          <w:szCs w:val="24"/>
+        </w:rPr>
+        <w:t>Rails</w:t>
+      </w:r>
+      <w:proofErr w:type="spellEnd"/>
+      <w:r>
+        <w:rPr>
+          <w:rFonts w:ascii="Arial" w:hAnsi="Arial" w:cs="Arial"/>
+          <w:sz w:val="24"/>
+          <w:szCs w:val="24"/>
+        </w:rPr>
+        <w:t xml:space="preserve"> de saída</w:t>
+      </w:r>
+      <w:r>
+        <w:rPr>
+          <w:rFonts w:ascii="Arial" w:hAnsi="Arial" w:cs="Arial"/>
+          <w:sz w:val="24"/>
+          <w:szCs w:val="24"/>
+        </w:rPr>
+        <w:t>. A</w:t>
+      </w:r>
+      <w:r>
+        <w:rPr>
+          <w:rFonts w:ascii="Arial" w:hAnsi="Arial" w:cs="Arial"/>
+          <w:sz w:val="24"/>
+          <w:szCs w:val="24"/>
+        </w:rPr>
+        <w:t xml:space="preserve"> ferramenta detecta que o campo é chave primária, inteiro</w:t>
+      </w:r>
+      <w:r>
+        <w:rPr>
+          <w:rFonts w:ascii="Arial" w:hAnsi="Arial" w:cs="Arial"/>
+          <w:sz w:val="24"/>
+          <w:szCs w:val="24"/>
+        </w:rPr>
+        <w:t xml:space="preserve"> e co</w:t>
+      </w:r>
+      <w:r>
+        <w:rPr>
+          <w:rFonts w:ascii="Arial" w:hAnsi="Arial" w:cs="Arial"/>
+          <w:sz w:val="24"/>
+          <w:szCs w:val="24"/>
+        </w:rPr>
+        <w:t xml:space="preserve">m incremento </w:t>
+      </w:r>
+      <w:r>
+        <w:rPr>
+          <w:rFonts w:ascii="Arial" w:hAnsi="Arial" w:cs="Arial"/>
+          <w:sz w:val="24"/>
+          <w:szCs w:val="24"/>
+        </w:rPr>
+        <w:t>automático</w:t>
+      </w:r>
+      <w:r>
+        <w:rPr>
+          <w:rFonts w:ascii="Arial" w:hAnsi="Arial" w:cs="Arial"/>
+          <w:sz w:val="24"/>
+          <w:szCs w:val="24"/>
+        </w:rPr>
+        <w:t xml:space="preserve"> e omite no comando final gerado, já que o </w:t>
+      </w:r>
+      <w:proofErr w:type="spellStart"/>
+      <w:r>
+        <w:rPr>
+          <w:rFonts w:ascii="Arial" w:hAnsi="Arial" w:cs="Arial"/>
+          <w:sz w:val="24"/>
+          <w:szCs w:val="24"/>
+        </w:rPr>
+        <w:t>Rails</w:t>
+      </w:r>
+      <w:proofErr w:type="spellEnd"/>
+      <w:r>
+        <w:rPr>
+          <w:rFonts w:ascii="Arial" w:hAnsi="Arial" w:cs="Arial"/>
+          <w:sz w:val="24"/>
+          <w:szCs w:val="24"/>
+        </w:rPr>
+        <w:t xml:space="preserve"> cria automaticamente um campo com essas categorias para cada tabela.</w:t>
+      </w:r>
+    </w:p>
+    <w:p>
+      <w:pPr>
+        <w:pStyle w:val="PargrafodaLista"/>
+        <w:numPr>
+          <w:ilvl w:val="0"/>
+          <w:numId w:val="8"/>
+        </w:numPr>
+        <w:spacing w:line="360" w:lineRule="auto"/>
+        <w:rPr>
+          <w:rFonts w:ascii="Arial" w:hAnsi="Arial" w:cs="Arial"/>
+          <w:sz w:val="24"/>
+          <w:szCs w:val="24"/>
+        </w:rPr>
+      </w:pPr>
+      <w:r>
+        <w:rPr>
+          <w:rFonts w:ascii="Arial" w:hAnsi="Arial" w:cs="Arial"/>
+          <w:sz w:val="24"/>
+          <w:szCs w:val="24"/>
+        </w:rPr>
+        <w:t>Os campos que referenciam outras tabelas não possuem um tipo de dados declarado. Isso é consequência do primeiro ponto, como uma chave primaria do tipo inteiro e de incremento automática é sempre criado para cada tabela, não é necessário identificar qual vai ser tipo do campo que referencia essa tabela, vai ser sempre inteiro.</w:t>
+      </w:r>
+    </w:p>
+    <w:p>
+      <w:pPr>
+        <w:pStyle w:val="PargrafodaLista"/>
+        <w:numPr>
+          <w:ilvl w:val="0"/>
+          <w:numId w:val="8"/>
+        </w:numPr>
+        <w:spacing w:line="360" w:lineRule="auto"/>
+        <w:rPr>
+          <w:rFonts w:ascii="Arial" w:hAnsi="Arial" w:cs="Arial"/>
+          <w:sz w:val="24"/>
+          <w:szCs w:val="24"/>
+        </w:rPr>
+      </w:pPr>
+      <w:r>
+        <w:rPr>
+          <w:rFonts w:ascii="Arial" w:hAnsi="Arial" w:cs="Arial"/>
+          <w:sz w:val="24"/>
+          <w:szCs w:val="24"/>
+        </w:rPr>
+        <w:t xml:space="preserve">O último comando serve para </w:t>
+      </w:r>
+      <w:bookmarkStart w:id="1" w:name="_GoBack"/>
+      <w:bookmarkEnd w:id="1"/>
+    </w:p>
+    <w:p>
+      <w:pPr>
+        <w:spacing w:line="360" w:lineRule="auto"/>
+        <w:rPr>
+          <w:rFonts w:ascii="Arial" w:hAnsi="Arial" w:cs="Arial"/>
+          <w:sz w:val="24"/>
+          <w:szCs w:val="24"/>
+        </w:rPr>
+      </w:pPr>
+    </w:p>
+    <w:p>
+      <w:pPr>
+        <w:spacing w:line="360" w:lineRule="auto"/>
+        <w:ind w:left="360"/>
+        <w:rPr>
+          <w:rFonts w:ascii="Arial" w:hAnsi="Arial" w:cs="Arial"/>
+          <w:sz w:val="24"/>
+          <w:szCs w:val="24"/>
+        </w:rPr>
+      </w:pPr>
+      <w:r>
+        <w:rPr>
+          <w:rFonts w:ascii="Arial" w:hAnsi="Arial" w:cs="Arial"/>
+          <w:sz w:val="24"/>
+          <w:szCs w:val="24"/>
+        </w:rPr>
+        <w:t>FIGURA QUE MOSTRA A SIADA DO PROGRAMA</w:t>
+      </w:r>
+    </w:p>
+    <w:p>
+      <w:pPr>
+        <w:spacing w:line="360" w:lineRule="auto"/>
+        <w:rPr>
+          <w:rFonts w:ascii="Arial" w:hAnsi="Arial" w:cs="Arial"/>
+          <w:sz w:val="24"/>
+          <w:szCs w:val="24"/>
+        </w:rPr>
+      </w:pPr>
+    </w:p>
+    <w:p>
+      <w:pPr>
+        <w:spacing w:line="360" w:lineRule="auto"/>
+        <w:rPr>
+          <w:rFonts w:ascii="Arial" w:hAnsi="Arial" w:cs="Arial"/>
+          <w:sz w:val="24"/>
+          <w:szCs w:val="24"/>
+        </w:rPr>
+      </w:pPr>
+      <w:r>
+        <w:rPr>
+          <w:rFonts w:ascii="Arial" w:hAnsi="Arial" w:cs="Arial"/>
+          <w:sz w:val="24"/>
+          <w:szCs w:val="24"/>
+        </w:rPr>
+        <w:tab/>
+      </w:r>
+    </w:p>
+    <w:p>
+      <w:pPr>
+        <w:spacing w:line="360" w:lineRule="auto"/>
+        <w:rPr>
+          <w:rFonts w:ascii="Arial" w:hAnsi="Arial" w:cs="Arial"/>
+          <w:sz w:val="24"/>
+          <w:szCs w:val="24"/>
+        </w:rPr>
+      </w:pPr>
     </w:p>
     <w:p>
       <w:pPr>
@@ -8638,7 +9914,18 @@
           <w:szCs w:val="20"/>
           <w:shd w:val="clear" w:color="auto" w:fill="FFFFFF"/>
         </w:rPr>
-        <w:t>Como funciona, exemplos, aplicações, desempenho, possíveis problemas (</w:t>
+        <w:t xml:space="preserve">Como funciona, exemplos, aplicações, desempenho, possíveis problemas </w:t>
+      </w:r>
+      <w:proofErr w:type="gramStart"/>
+      <w:r>
+        <w:rPr>
+          <w:rFonts w:ascii="Arial" w:hAnsi="Arial" w:cs="Arial"/>
+          <w:color w:val="222222"/>
+          <w:sz w:val="20"/>
+          <w:szCs w:val="20"/>
+          <w:shd w:val="clear" w:color="auto" w:fill="FFFFFF"/>
+        </w:rPr>
+        <w:t>(</w:t>
       </w:r>
       <w:r>
         <w:rPr>
@@ -8650,7 +9937,20 @@
           <w:szCs w:val="20"/>
           <w:shd w:val="clear" w:color="auto" w:fill="FFFFFF"/>
         </w:rPr>
-        <w:t> todos os tipos de relacionamento funcionam? 1- 1, 1-n, n-n? etc</w:t>
+        <w:t> todos</w:t>
+      </w:r>
+      <w:proofErr w:type="gramEnd"/>
+      <w:r>
+        <w:rPr>
+          <w:rFonts w:ascii="Arial" w:hAnsi="Arial" w:cs="Arial"/>
+          <w:b/>
+          <w:bCs/>
+          <w:color w:val="222222"/>
+          <w:sz w:val="20"/>
+          <w:szCs w:val="20"/>
+          <w:shd w:val="clear" w:color="auto" w:fill="FFFFFF"/>
+        </w:rPr>
+        <w:t xml:space="preserve"> os tipos de relacionamento funcionam? 1- 1, 1-n, n-n? etc</w:t>
       </w:r>
       <w:r>
         <w:rPr>
@@ -8741,6 +10041,230 @@
 <file path=word/numbering.xml><?xml version="1.0" encoding="utf-8"?>
 <w:numbering xmlns:wpc="http://schemas.microsoft.com/office/word/2010/wordprocessingCanvas" xmlns:mc="http://schemas.openxmlformats.org/markup-compatibility/2006" xmlns:o="urn:schemas-microsoft-com:office:office" xmlns:r="http://schemas.openxmlformats.org/officeDocument/2006/relationships" xmlns:m="http://schemas.openxmlformats.org/officeDocument/2006/math" xmlns:v="urn:schemas-microsoft-com:vml" xmlns:wp14="http://schemas.microsoft.com/office/word/2010/wordprocessingDrawing" xmlns:wp="http://schemas.openxmlformats.org/drawingml/2006/wordprocessingDrawing" xmlns:w10="urn:schemas-microsoft-com:office:word" xmlns:w="http://schemas.openxmlformats.org/wordprocessingml/2006/main" xmlns:w14="http://schemas.microsoft.com/office/word/2010/wordml" xmlns:w15="http://schemas.microsoft.com/office/word/2012/wordml" xmlns:wpg="http://schemas.microsoft.com/office/word/2010/wordprocessingGroup" xmlns:wpi="http://schemas.microsoft.com/office/word/2010/wordprocessingInk" xmlns:wne="http://schemas.microsoft.com/office/word/2006/wordml" xmlns:wps="http://schemas.microsoft.com/office/word/2010/wordprocessingShape" mc:Ignorable="w14 w15 wp14">
   <w:abstractNum w:abstractNumId="0">
+    <w:nsid w:val="05455D0E"/>
+    <w:multiLevelType w:val="hybridMultilevel"/>
+    <w:tmpl w:val="2E049EEE"/>
+    <w:lvl w:ilvl="0" w:tplc="78FA8F76">
+      <w:numFmt w:val="bullet"/>
+      <w:lvlText w:val=""/>
+      <w:lvlJc w:val="left"/>
+      <w:pPr>
+        <w:ind w:left="1065" w:hanging="360"/>
+      </w:pPr>
+      <w:rPr>
+        <w:rFonts w:ascii="Wingdings" w:eastAsiaTheme="minorHAnsi" w:hAnsi="Wingdings" w:cs="Arial" w:hint="default"/>
+      </w:rPr>
+    </w:lvl>
+    <w:lvl w:ilvl="1" w:tplc="04160003" w:tentative="1">
+      <w:start w:val="1"/>
+      <w:numFmt w:val="bullet"/>
+      <w:lvlText w:val="o"/>
+      <w:lvlJc w:val="left"/>
+      <w:pPr>
+        <w:ind w:left="1785" w:hanging="360"/>
+      </w:pPr>
+      <w:rPr>
+        <w:rFonts w:ascii="Courier New" w:hAnsi="Courier New" w:cs="Courier New" w:hint="default"/>
+      </w:rPr>
+    </w:lvl>
+    <w:lvl w:ilvl="2" w:tplc="04160005" w:tentative="1">
+      <w:start w:val="1"/>
+      <w:numFmt w:val="bullet"/>
+      <w:lvlText w:val=""/>
+      <w:lvlJc w:val="left"/>
+      <w:pPr>
+        <w:ind w:left="2505" w:hanging="360"/>
+      </w:pPr>
+      <w:rPr>
+        <w:rFonts w:ascii="Wingdings" w:hAnsi="Wingdings" w:hint="default"/>
+      </w:rPr>
+    </w:lvl>
+    <w:lvl w:ilvl="3" w:tplc="04160001" w:tentative="1">
+      <w:start w:val="1"/>
+      <w:numFmt w:val="bullet"/>
+      <w:lvlText w:val=""/>
+      <w:lvlJc w:val="left"/>
+      <w:pPr>
+        <w:ind w:left="3225" w:hanging="360"/>
+      </w:pPr>
+      <w:rPr>
+        <w:rFonts w:ascii="Symbol" w:hAnsi="Symbol" w:hint="default"/>
+      </w:rPr>
+    </w:lvl>
+    <w:lvl w:ilvl="4" w:tplc="04160003" w:tentative="1">
+      <w:start w:val="1"/>
+      <w:numFmt w:val="bullet"/>
+      <w:lvlText w:val="o"/>
+      <w:lvlJc w:val="left"/>
+      <w:pPr>
+        <w:ind w:left="3945" w:hanging="360"/>
+      </w:pPr>
+      <w:rPr>
+        <w:rFonts w:ascii="Courier New" w:hAnsi="Courier New" w:cs="Courier New" w:hint="default"/>
+      </w:rPr>
+    </w:lvl>
+    <w:lvl w:ilvl="5" w:tplc="04160005" w:tentative="1">
+      <w:start w:val="1"/>
+      <w:numFmt w:val="bullet"/>
+      <w:lvlText w:val=""/>
+      <w:lvlJc w:val="left"/>
+      <w:pPr>
+        <w:ind w:left="4665" w:hanging="360"/>
+      </w:pPr>
+      <w:rPr>
+        <w:rFonts w:ascii="Wingdings" w:hAnsi="Wingdings" w:hint="default"/>
+      </w:rPr>
+    </w:lvl>
+    <w:lvl w:ilvl="6" w:tplc="04160001" w:tentative="1">
+      <w:start w:val="1"/>
+      <w:numFmt w:val="bullet"/>
+      <w:lvlText w:val=""/>
+      <w:lvlJc w:val="left"/>
+      <w:pPr>
+        <w:ind w:left="5385" w:hanging="360"/>
+      </w:pPr>
+      <w:rPr>
+        <w:rFonts w:ascii="Symbol" w:hAnsi="Symbol" w:hint="default"/>
+      </w:rPr>
+    </w:lvl>
+    <w:lvl w:ilvl="7" w:tplc="04160003" w:tentative="1">
+      <w:start w:val="1"/>
+      <w:numFmt w:val="bullet"/>
+      <w:lvlText w:val="o"/>
+      <w:lvlJc w:val="left"/>
+      <w:pPr>
+        <w:ind w:left="6105" w:hanging="360"/>
+      </w:pPr>
+      <w:rPr>
+        <w:rFonts w:ascii="Courier New" w:hAnsi="Courier New" w:cs="Courier New" w:hint="default"/>
+      </w:rPr>
+    </w:lvl>
+    <w:lvl w:ilvl="8" w:tplc="04160005" w:tentative="1">
+      <w:start w:val="1"/>
+      <w:numFmt w:val="bullet"/>
+      <w:lvlText w:val=""/>
+      <w:lvlJc w:val="left"/>
+      <w:pPr>
+        <w:ind w:left="6825" w:hanging="360"/>
+      </w:pPr>
+      <w:rPr>
+        <w:rFonts w:ascii="Wingdings" w:hAnsi="Wingdings" w:hint="default"/>
+      </w:rPr>
+    </w:lvl>
+  </w:abstractNum>
+  <w:abstractNum w:abstractNumId="1">
+    <w:nsid w:val="10AB122E"/>
+    <w:multiLevelType w:val="hybridMultilevel"/>
+    <w:tmpl w:val="D5AEEF0A"/>
+    <w:lvl w:ilvl="0" w:tplc="DD4E84EC">
+      <w:numFmt w:val="bullet"/>
+      <w:lvlText w:val=""/>
+      <w:lvlJc w:val="left"/>
+      <w:pPr>
+        <w:ind w:left="1068" w:hanging="360"/>
+      </w:pPr>
+      <w:rPr>
+        <w:rFonts w:ascii="Wingdings" w:eastAsiaTheme="minorHAnsi" w:hAnsi="Wingdings" w:cs="Arial" w:hint="default"/>
+      </w:rPr>
+    </w:lvl>
+    <w:lvl w:ilvl="1" w:tplc="04160003" w:tentative="1">
+      <w:start w:val="1"/>
+      <w:numFmt w:val="bullet"/>
+      <w:lvlText w:val="o"/>
+      <w:lvlJc w:val="left"/>
+      <w:pPr>
+        <w:ind w:left="1788" w:hanging="360"/>
+      </w:pPr>
+      <w:rPr>
+        <w:rFonts w:ascii="Courier New" w:hAnsi="Courier New" w:cs="Courier New" w:hint="default"/>
+      </w:rPr>
+    </w:lvl>
+    <w:lvl w:ilvl="2" w:tplc="04160005" w:tentative="1">
+      <w:start w:val="1"/>
+      <w:numFmt w:val="bullet"/>
+      <w:lvlText w:val=""/>
+      <w:lvlJc w:val="left"/>
+      <w:pPr>
+        <w:ind w:left="2508" w:hanging="360"/>
+      </w:pPr>
+      <w:rPr>
+        <w:rFonts w:ascii="Wingdings" w:hAnsi="Wingdings" w:hint="default"/>
+      </w:rPr>
+    </w:lvl>
+    <w:lvl w:ilvl="3" w:tplc="04160001" w:tentative="1">
+      <w:start w:val="1"/>
+      <w:numFmt w:val="bullet"/>
+      <w:lvlText w:val=""/>
+      <w:lvlJc w:val="left"/>
+      <w:pPr>
+        <w:ind w:left="3228" w:hanging="360"/>
+      </w:pPr>
+      <w:rPr>
+        <w:rFonts w:ascii="Symbol" w:hAnsi="Symbol" w:hint="default"/>
+      </w:rPr>
+    </w:lvl>
+    <w:lvl w:ilvl="4" w:tplc="04160003" w:tentative="1">
+      <w:start w:val="1"/>
+      <w:numFmt w:val="bullet"/>
+      <w:lvlText w:val="o"/>
+      <w:lvlJc w:val="left"/>
+      <w:pPr>
+        <w:ind w:left="3948" w:hanging="360"/>
+      </w:pPr>
+      <w:rPr>
+        <w:rFonts w:ascii="Courier New" w:hAnsi="Courier New" w:cs="Courier New" w:hint="default"/>
+      </w:rPr>
+    </w:lvl>
+    <w:lvl w:ilvl="5" w:tplc="04160005" w:tentative="1">
+      <w:start w:val="1"/>
+      <w:numFmt w:val="bullet"/>
+      <w:lvlText w:val=""/>
+      <w:lvlJc w:val="left"/>
+      <w:pPr>
+        <w:ind w:left="4668" w:hanging="360"/>
+      </w:pPr>
+      <w:rPr>
+        <w:rFonts w:ascii="Wingdings" w:hAnsi="Wingdings" w:hint="default"/>
+      </w:rPr>
+    </w:lvl>
+    <w:lvl w:ilvl="6" w:tplc="04160001" w:tentative="1">
+      <w:start w:val="1"/>
+      <w:numFmt w:val="bullet"/>
+      <w:lvlText w:val=""/>
+      <w:lvlJc w:val="left"/>
+      <w:pPr>
+        <w:ind w:left="5388" w:hanging="360"/>
+      </w:pPr>
+      <w:rPr>
+        <w:rFonts w:ascii="Symbol" w:hAnsi="Symbol" w:hint="default"/>
+      </w:rPr>
+    </w:lvl>
+    <w:lvl w:ilvl="7" w:tplc="04160003" w:tentative="1">
+      <w:start w:val="1"/>
+      <w:numFmt w:val="bullet"/>
+      <w:lvlText w:val="o"/>
+      <w:lvlJc w:val="left"/>
+      <w:pPr>
+        <w:ind w:left="6108" w:hanging="360"/>
+      </w:pPr>
+      <w:rPr>
+        <w:rFonts w:ascii="Courier New" w:hAnsi="Courier New" w:cs="Courier New" w:hint="default"/>
+      </w:rPr>
+    </w:lvl>
+    <w:lvl w:ilvl="8" w:tplc="04160005" w:tentative="1">
+      <w:start w:val="1"/>
+      <w:numFmt w:val="bullet"/>
+      <w:lvlText w:val=""/>
+      <w:lvlJc w:val="left"/>
+      <w:pPr>
+        <w:ind w:left="6828" w:hanging="360"/>
+      </w:pPr>
+      <w:rPr>
+        <w:rFonts w:ascii="Wingdings" w:hAnsi="Wingdings" w:hint="default"/>
+      </w:rPr>
+    </w:lvl>
+  </w:abstractNum>
+  <w:abstractNum w:abstractNumId="2">
     <w:nsid w:val="32CD1065"/>
     <w:multiLevelType w:val="multilevel"/>
     <w:tmpl w:val="42AC48E4"/>
@@ -8853,7 +10377,7 @@
       </w:rPr>
     </w:lvl>
   </w:abstractNum>
-  <w:abstractNum w:abstractNumId="1">
+  <w:abstractNum w:abstractNumId="3">
     <w:nsid w:val="4BDF6E9B"/>
     <w:multiLevelType w:val="multilevel"/>
     <w:tmpl w:val="1E9A5B10"/>
@@ -8966,7 +10490,7 @@
       </w:rPr>
     </w:lvl>
   </w:abstractNum>
-  <w:abstractNum w:abstractNumId="2">
+  <w:abstractNum w:abstractNumId="4">
     <w:nsid w:val="55851D06"/>
     <w:multiLevelType w:val="multilevel"/>
     <w:tmpl w:val="6A688548"/>
@@ -9079,7 +10603,7 @@
       </w:rPr>
     </w:lvl>
   </w:abstractNum>
-  <w:abstractNum w:abstractNumId="3">
+  <w:abstractNum w:abstractNumId="5">
     <w:nsid w:val="583941BF"/>
     <w:multiLevelType w:val="multilevel"/>
     <w:tmpl w:val="94AC1928"/>
@@ -9197,7 +10721,120 @@
       </w:rPr>
     </w:lvl>
   </w:abstractNum>
-  <w:abstractNum w:abstractNumId="4">
+  <w:abstractNum w:abstractNumId="6">
+    <w:nsid w:val="6E521913"/>
+    <w:multiLevelType w:val="hybridMultilevel"/>
+    <w:tmpl w:val="9D7663C0"/>
+    <w:lvl w:ilvl="0" w:tplc="04160001">
+      <w:start w:val="1"/>
+      <w:numFmt w:val="bullet"/>
+      <w:lvlText w:val=""/>
+      <w:lvlJc w:val="left"/>
+      <w:pPr>
+        <w:ind w:left="720" w:hanging="360"/>
+      </w:pPr>
+      <w:rPr>
+        <w:rFonts w:ascii="Symbol" w:hAnsi="Symbol" w:hint="default"/>
+      </w:rPr>
+    </w:lvl>
+    <w:lvl w:ilvl="1" w:tplc="04160003" w:tentative="1">
+      <w:start w:val="1"/>
+      <w:numFmt w:val="bullet"/>
+      <w:lvlText w:val="o"/>
+      <w:lvlJc w:val="left"/>
+      <w:pPr>
+        <w:ind w:left="1440" w:hanging="360"/>
+      </w:pPr>
+      <w:rPr>
+        <w:rFonts w:ascii="Courier New" w:hAnsi="Courier New" w:cs="Courier New" w:hint="default"/>
+      </w:rPr>
+    </w:lvl>
+    <w:lvl w:ilvl="2" w:tplc="04160005" w:tentative="1">
+      <w:start w:val="1"/>
+      <w:numFmt w:val="bullet"/>
+      <w:lvlText w:val=""/>
+      <w:lvlJc w:val="left"/>
+      <w:pPr>
+        <w:ind w:left="2160" w:hanging="360"/>
+      </w:pPr>
+      <w:rPr>
+        <w:rFonts w:ascii="Wingdings" w:hAnsi="Wingdings" w:hint="default"/>
+      </w:rPr>
+    </w:lvl>
+    <w:lvl w:ilvl="3" w:tplc="04160001" w:tentative="1">
+      <w:start w:val="1"/>
+      <w:numFmt w:val="bullet"/>
+      <w:lvlText w:val=""/>
+      <w:lvlJc w:val="left"/>
+      <w:pPr>
+        <w:ind w:left="2880" w:hanging="360"/>
+      </w:pPr>
+      <w:rPr>
+        <w:rFonts w:ascii="Symbol" w:hAnsi="Symbol" w:hint="default"/>
+      </w:rPr>
+    </w:lvl>
+    <w:lvl w:ilvl="4" w:tplc="04160003" w:tentative="1">
+      <w:start w:val="1"/>
+      <w:numFmt w:val="bullet"/>
+      <w:lvlText w:val="o"/>
+      <w:lvlJc w:val="left"/>
+      <w:pPr>
+        <w:ind w:left="3600" w:hanging="360"/>
+      </w:pPr>
+      <w:rPr>
+        <w:rFonts w:ascii="Courier New" w:hAnsi="Courier New" w:cs="Courier New" w:hint="default"/>
+      </w:rPr>
+    </w:lvl>
+    <w:lvl w:ilvl="5" w:tplc="04160005" w:tentative="1">
+      <w:start w:val="1"/>
+      <w:numFmt w:val="bullet"/>
+      <w:lvlText w:val=""/>
+      <w:lvlJc w:val="left"/>
+      <w:pPr>
+        <w:ind w:left="4320" w:hanging="360"/>
+      </w:pPr>
+      <w:rPr>
+        <w:rFonts w:ascii="Wingdings" w:hAnsi="Wingdings" w:hint="default"/>
+      </w:rPr>
+    </w:lvl>
+    <w:lvl w:ilvl="6" w:tplc="04160001" w:tentative="1">
+      <w:start w:val="1"/>
+      <w:numFmt w:val="bullet"/>
+      <w:lvlText w:val=""/>
+      <w:lvlJc w:val="left"/>
+      <w:pPr>
+        <w:ind w:left="5040" w:hanging="360"/>
+      </w:pPr>
+      <w:rPr>
+        <w:rFonts w:ascii="Symbol" w:hAnsi="Symbol" w:hint="default"/>
+      </w:rPr>
+    </w:lvl>
+    <w:lvl w:ilvl="7" w:tplc="04160003" w:tentative="1">
+      <w:start w:val="1"/>
+      <w:numFmt w:val="bullet"/>
+      <w:lvlText w:val="o"/>
+      <w:lvlJc w:val="left"/>
+      <w:pPr>
+        <w:ind w:left="5760" w:hanging="360"/>
+      </w:pPr>
+      <w:rPr>
+        <w:rFonts w:ascii="Courier New" w:hAnsi="Courier New" w:cs="Courier New" w:hint="default"/>
+      </w:rPr>
+    </w:lvl>
+    <w:lvl w:ilvl="8" w:tplc="04160005" w:tentative="1">
+      <w:start w:val="1"/>
+      <w:numFmt w:val="bullet"/>
+      <w:lvlText w:val=""/>
+      <w:lvlJc w:val="left"/>
+      <w:pPr>
+        <w:ind w:left="6480" w:hanging="360"/>
+      </w:pPr>
+      <w:rPr>
+        <w:rFonts w:ascii="Wingdings" w:hAnsi="Wingdings" w:hint="default"/>
+      </w:rPr>
+    </w:lvl>
+  </w:abstractNum>
+  <w:abstractNum w:abstractNumId="7">
     <w:nsid w:val="73141749"/>
     <w:multiLevelType w:val="multilevel"/>
     <w:tmpl w:val="4BE056EC"/>
@@ -9311,19 +10948,28 @@
     </w:lvl>
   </w:abstractNum>
   <w:num w:numId="1">
+    <w:abstractNumId w:val="7"/>
+  </w:num>
+  <w:num w:numId="2">
+    <w:abstractNumId w:val="5"/>
+  </w:num>
+  <w:num w:numId="3">
     <w:abstractNumId w:val="4"/>
   </w:num>
-  <w:num w:numId="2">
+  <w:num w:numId="4">
+    <w:abstractNumId w:val="2"/>
+  </w:num>
+  <w:num w:numId="5">
     <w:abstractNumId w:val="3"/>
   </w:num>
-  <w:num w:numId="3">
-    <w:abstractNumId w:val="2"/>
+  <w:num w:numId="6">
+    <w:abstractNumId w:val="1"/>
   </w:num>
-  <w:num w:numId="4">
+  <w:num w:numId="7">
     <w:abstractNumId w:val="0"/>
   </w:num>
-  <w:num w:numId="5">
-    <w:abstractNumId w:val="1"/>
+  <w:num w:numId="8">
+    <w:abstractNumId w:val="6"/>
   </w:num>
 </w:numbering>
 </file>
@@ -10082,7 +11728,7 @@
 </file>
 
 <file path=customXml/itemProps1.xml><?xml version="1.0" encoding="utf-8"?>
-<ds:datastoreItem xmlns:ds="http://schemas.openxmlformats.org/officeDocument/2006/customXml" ds:itemID="{F3C39671-6C2D-4DC4-96EA-3FDCCD11A0A1}">
+<ds:datastoreItem xmlns:ds="http://schemas.openxmlformats.org/officeDocument/2006/customXml" ds:itemID="{B8A6F166-AF71-429F-B3D5-C41FEA185A69}">
   <ds:schemaRefs>
     <ds:schemaRef ds:uri="http://schemas.openxmlformats.org/officeDocument/2006/bibliography"/>
   </ds:schemaRefs>

</xml_diff>

<commit_message>
- Adicionado mais conteudo ao capitulo 4. Modificado outros pontos em outros caps
</commit_message>
<xml_diff>
--- a/Parte escrita/trabalho.docx
+++ b/Parte escrita/trabalho.docx
@@ -1,6 +1,6 @@
 
 <file path=word/document.xml><?xml version="1.0" encoding="utf-8"?>
-<w:document xmlns:wpc="http://schemas.microsoft.com/office/word/2010/wordprocessingCanvas" xmlns:mc="http://schemas.openxmlformats.org/markup-compatibility/2006" xmlns:o="urn:schemas-microsoft-com:office:office" xmlns:r="http://schemas.openxmlformats.org/officeDocument/2006/relationships" xmlns:m="http://schemas.openxmlformats.org/officeDocument/2006/math" xmlns:v="urn:schemas-microsoft-com:vml" xmlns:wp14="http://schemas.microsoft.com/office/word/2010/wordprocessingDrawing" xmlns:wp="http://schemas.openxmlformats.org/drawingml/2006/wordprocessingDrawing" xmlns:w10="urn:schemas-microsoft-com:office:word" xmlns:w="http://schemas.openxmlformats.org/wordprocessingml/2006/main" xmlns:w14="http://schemas.microsoft.com/office/word/2010/wordml" xmlns:w15="http://schemas.microsoft.com/office/word/2012/wordml" xmlns:wpg="http://schemas.microsoft.com/office/word/2010/wordprocessingGroup" xmlns:wpi="http://schemas.microsoft.com/office/word/2010/wordprocessingInk" xmlns:wne="http://schemas.microsoft.com/office/word/2006/wordml" xmlns:wps="http://schemas.microsoft.com/office/word/2010/wordprocessingShape" mc:Ignorable="w14 w15 wp14">
+<w:document xmlns:ve="http://schemas.openxmlformats.org/markup-compatibility/2006" xmlns:o="urn:schemas-microsoft-com:office:office" xmlns:r="http://schemas.openxmlformats.org/officeDocument/2006/relationships" xmlns:m="http://schemas.openxmlformats.org/officeDocument/2006/math" xmlns:v="urn:schemas-microsoft-com:vml" xmlns:wp="http://schemas.openxmlformats.org/drawingml/2006/wordprocessingDrawing" xmlns:w10="urn:schemas-microsoft-com:office:word" xmlns:w="http://schemas.openxmlformats.org/wordprocessingml/2006/main" xmlns:wne="http://schemas.microsoft.com/office/word/2006/wordml">
   <w:body>
     <w:p>
       <w:pPr>
@@ -3373,8 +3373,19 @@
           <w:sz w:val="24"/>
           <w:szCs w:val="24"/>
         </w:rPr>
-        <w:t>Active Record</w:t>
-      </w:r>
+        <w:t xml:space="preserve">Active </w:t>
+      </w:r>
+      <w:proofErr w:type="gramStart"/>
+      <w:r>
+        <w:rPr>
+          <w:rFonts w:ascii="Arial" w:hAnsi="Arial" w:cs="Arial"/>
+          <w:i/>
+          <w:sz w:val="24"/>
+          <w:szCs w:val="24"/>
+        </w:rPr>
+        <w:t>Record</w:t>
+      </w:r>
+      <w:proofErr w:type="gramEnd"/>
       <w:r>
         <w:rPr>
           <w:rFonts w:ascii="Arial" w:hAnsi="Arial" w:cs="Arial"/>
@@ -3382,6 +3393,62 @@
           <w:szCs w:val="24"/>
         </w:rPr>
         <w:t xml:space="preserve"> e o modelo MVC.</w:t>
+      </w:r>
+      <w:r>
+        <w:rPr>
+          <w:rFonts w:ascii="Arial" w:hAnsi="Arial" w:cs="Arial"/>
+          <w:sz w:val="24"/>
+          <w:szCs w:val="24"/>
+        </w:rPr>
+        <w:t xml:space="preserve"> Para esse trabalho os mais importantes são o </w:t>
+      </w:r>
+      <w:proofErr w:type="spellStart"/>
+      <w:r>
+        <w:rPr>
+          <w:rFonts w:ascii="Arial" w:hAnsi="Arial" w:cs="Arial"/>
+          <w:i/>
+          <w:sz w:val="24"/>
+          <w:szCs w:val="24"/>
+        </w:rPr>
+        <w:t>Active</w:t>
+      </w:r>
+      <w:proofErr w:type="spellEnd"/>
+      <w:r>
+        <w:rPr>
+          <w:rFonts w:ascii="Arial" w:hAnsi="Arial" w:cs="Arial"/>
+          <w:i/>
+          <w:sz w:val="24"/>
+          <w:szCs w:val="24"/>
+        </w:rPr>
+        <w:t xml:space="preserve"> </w:t>
+      </w:r>
+      <w:proofErr w:type="gramStart"/>
+      <w:r>
+        <w:rPr>
+          <w:rFonts w:ascii="Arial" w:hAnsi="Arial" w:cs="Arial"/>
+          <w:i/>
+          <w:sz w:val="24"/>
+          <w:szCs w:val="24"/>
+        </w:rPr>
+        <w:t>Record</w:t>
+      </w:r>
+      <w:proofErr w:type="gramEnd"/>
+      <w:r>
+        <w:rPr>
+          <w:rFonts w:ascii="Arial" w:hAnsi="Arial" w:cs="Arial"/>
+          <w:i/>
+          <w:sz w:val="24"/>
+          <w:szCs w:val="24"/>
+        </w:rPr>
+        <w:t xml:space="preserve"> </w:t>
+      </w:r>
+      <w:r>
+        <w:rPr>
+          <w:rFonts w:ascii="Arial" w:hAnsi="Arial" w:cs="Arial"/>
+          <w:sz w:val="24"/>
+          <w:szCs w:val="24"/>
+        </w:rPr>
+        <w:t>e o MVC.</w:t>
       </w:r>
     </w:p>
     <w:p>
@@ -4752,23 +4819,90 @@
           <w:sz w:val="24"/>
           <w:szCs w:val="24"/>
         </w:rPr>
-        <w:t>Active Record</w:t>
-      </w:r>
-      <w:r>
-        <w:rPr>
-          <w:rFonts w:ascii="Arial" w:hAnsi="Arial" w:cs="Arial"/>
-          <w:sz w:val="24"/>
-          <w:szCs w:val="24"/>
-        </w:rPr>
-        <w:t xml:space="preserve"> do Ruby implementa ORM (do inglês, mapeamento objeto-relacional), que é uma técnica de desenvolvimento utilizada para diminuir os conflitos entre programação orientadas a objetos e banco de dados </w:t>
-      </w:r>
-      <w:r>
-        <w:rPr>
-          <w:rFonts w:ascii="Arial" w:hAnsi="Arial" w:cs="Arial"/>
-          <w:sz w:val="24"/>
-          <w:szCs w:val="24"/>
-        </w:rPr>
-        <w:t>relacionais. Isso cria um modelo</w:t>
+        <w:t xml:space="preserve">Active </w:t>
+      </w:r>
+      <w:proofErr w:type="gramStart"/>
+      <w:r>
+        <w:rPr>
+          <w:rFonts w:ascii="Arial" w:hAnsi="Arial" w:cs="Arial"/>
+          <w:i/>
+          <w:sz w:val="24"/>
+          <w:szCs w:val="24"/>
+        </w:rPr>
+        <w:t>Record</w:t>
+      </w:r>
+      <w:proofErr w:type="gramEnd"/>
+      <w:r>
+        <w:rPr>
+          <w:rFonts w:ascii="Arial" w:hAnsi="Arial" w:cs="Arial"/>
+          <w:sz w:val="24"/>
+          <w:szCs w:val="24"/>
+        </w:rPr>
+        <w:t xml:space="preserve"> do Ruby implementa ORM (do inglês, mapea</w:t>
+      </w:r>
+      <w:r>
+        <w:rPr>
+          <w:rFonts w:ascii="Arial" w:hAnsi="Arial" w:cs="Arial"/>
+          <w:sz w:val="24"/>
+          <w:szCs w:val="24"/>
+        </w:rPr>
+        <w:t xml:space="preserve">mento objeto-relacional), </w:t>
+      </w:r>
+      <w:r>
+        <w:rPr>
+          <w:rFonts w:ascii="Arial" w:hAnsi="Arial" w:cs="Arial"/>
+          <w:sz w:val="24"/>
+          <w:szCs w:val="24"/>
+        </w:rPr>
+        <w:t xml:space="preserve">uma técnica de desenvolvimento utilizada para diminuir os conflitos entre </w:t>
+      </w:r>
+      <w:r>
+        <w:rPr>
+          <w:rFonts w:ascii="Arial" w:hAnsi="Arial" w:cs="Arial"/>
+          <w:sz w:val="24"/>
+          <w:szCs w:val="24"/>
+        </w:rPr>
+        <w:t xml:space="preserve">a </w:t>
+      </w:r>
+      <w:r>
+        <w:rPr>
+          <w:rFonts w:ascii="Arial" w:hAnsi="Arial" w:cs="Arial"/>
+          <w:sz w:val="24"/>
+          <w:szCs w:val="24"/>
+        </w:rPr>
+        <w:t xml:space="preserve">programação orientadas a objetos e </w:t>
+      </w:r>
+      <w:r>
+        <w:rPr>
+          <w:rFonts w:ascii="Arial" w:hAnsi="Arial" w:cs="Arial"/>
+          <w:sz w:val="24"/>
+          <w:szCs w:val="24"/>
+        </w:rPr>
+        <w:t xml:space="preserve">o </w:t>
+      </w:r>
+      <w:r>
+        <w:rPr>
+          <w:rFonts w:ascii="Arial" w:hAnsi="Arial" w:cs="Arial"/>
+          <w:sz w:val="24"/>
+          <w:szCs w:val="24"/>
+        </w:rPr>
+        <w:t xml:space="preserve">banco de dados </w:t>
+      </w:r>
+      <w:r>
+        <w:rPr>
+          <w:rFonts w:ascii="Arial" w:hAnsi="Arial" w:cs="Arial"/>
+          <w:sz w:val="24"/>
+          <w:szCs w:val="24"/>
+        </w:rPr>
+        <w:t>relacionais. Ela</w:t>
+      </w:r>
+      <w:r>
+        <w:rPr>
+          <w:rFonts w:ascii="Arial" w:hAnsi="Arial" w:cs="Arial"/>
+          <w:sz w:val="24"/>
+          <w:szCs w:val="24"/>
+        </w:rPr>
+        <w:t xml:space="preserve"> cria um modelo</w:t>
       </w:r>
       <w:r>
         <w:rPr>
@@ -4778,14 +4912,17 @@
         </w:rPr>
         <w:t xml:space="preserve"> de domínio persistente, onde a lógica e os dados são apresentados como um pacote unificado.</w:t>
       </w:r>
-      <w:r>
-        <w:rPr>
-          <w:rFonts w:ascii="Arial" w:hAnsi="Arial" w:cs="Arial"/>
-          <w:sz w:val="24"/>
-          <w:szCs w:val="24"/>
-        </w:rPr>
-        <w:t xml:space="preserve"> Para </w:t>
-      </w:r>
+    </w:p>
+    <w:p>
+      <w:pPr>
+        <w:spacing w:line="360" w:lineRule="auto"/>
+        <w:ind w:firstLine="708"/>
+        <w:rPr>
+          <w:rFonts w:ascii="Arial" w:hAnsi="Arial" w:cs="Arial"/>
+          <w:sz w:val="24"/>
+          <w:szCs w:val="24"/>
+        </w:rPr>
+      </w:pPr>
       <w:r>
         <w:rPr>
           <w:rFonts w:ascii="Arial" w:hAnsi="Arial" w:cs="Arial"/>
@@ -4793,7 +4930,7 @@
           <w:szCs w:val="24"/>
         </w:rPr>
         <w:lastRenderedPageBreak/>
-        <w:t xml:space="preserve">construir o arcabouço de uma aplicação </w:t>
+        <w:t xml:space="preserve"> Para construir o arcabouço de uma aplicação </w:t>
       </w:r>
       <w:r>
         <w:rPr>
@@ -4812,6 +4949,7 @@
         </w:rPr>
         <w:t xml:space="preserve">, utiliza-se comandos digitados no </w:t>
       </w:r>
+      <w:proofErr w:type="gramStart"/>
       <w:r>
         <w:rPr>
           <w:rFonts w:ascii="Arial" w:hAnsi="Arial" w:cs="Arial"/>
@@ -4821,6 +4959,7 @@
         </w:rPr>
         <w:t>shell</w:t>
       </w:r>
+      <w:proofErr w:type="gramEnd"/>
       <w:r>
         <w:rPr>
           <w:rFonts w:ascii="Arial" w:hAnsi="Arial" w:cs="Arial"/>
@@ -10762,131 +10901,28 @@
         <w:spacing w:line="360" w:lineRule="auto"/>
         <w:rPr>
           <w:rFonts w:ascii="Arial" w:hAnsi="Arial" w:cs="Arial"/>
-          <w:sz w:val="24"/>
-          <w:szCs w:val="24"/>
-          <w:lang w:val="en-US"/>
-        </w:rPr>
-      </w:pPr>
-    </w:p>
-    <w:p>
-      <w:pPr>
-        <w:spacing w:line="360" w:lineRule="auto"/>
-        <w:rPr>
-          <w:rFonts w:ascii="Arial" w:hAnsi="Arial" w:cs="Arial"/>
-          <w:sz w:val="24"/>
-          <w:szCs w:val="24"/>
-        </w:rPr>
-      </w:pPr>
-      <w:r>
-        <w:rPr>
-          <w:rFonts w:ascii="Arial" w:hAnsi="Arial" w:cs="Arial"/>
-          <w:sz w:val="24"/>
-          <w:szCs w:val="24"/>
-        </w:rPr>
-        <w:t>//parte antiga do 3 ignorar</w:t>
-      </w:r>
-    </w:p>
-    <w:p>
-      <w:pPr>
-        <w:spacing w:line="360" w:lineRule="auto"/>
-        <w:rPr>
-          <w:rFonts w:ascii="Arial" w:hAnsi="Arial" w:cs="Arial"/>
-          <w:sz w:val="24"/>
-          <w:szCs w:val="24"/>
-        </w:rPr>
-      </w:pPr>
-      <w:r>
-        <w:rPr>
-          <w:rFonts w:ascii="Arial" w:hAnsi="Arial" w:cs="Arial"/>
-          <w:sz w:val="24"/>
-          <w:szCs w:val="24"/>
-        </w:rPr>
-        <w:tab/>
-        <w:t xml:space="preserve">Atualmente não existe nenhuma proposta automática e consolidada para a migração de projetos com base SQL para </w:t>
-      </w:r>
-      <w:r>
-        <w:rPr>
-          <w:rFonts w:ascii="Arial" w:hAnsi="Arial" w:cs="Arial"/>
-          <w:i/>
-          <w:sz w:val="24"/>
-          <w:szCs w:val="24"/>
-        </w:rPr>
-        <w:t>Rails</w:t>
-      </w:r>
-      <w:r>
-        <w:rPr>
-          <w:rFonts w:ascii="Arial" w:hAnsi="Arial" w:cs="Arial"/>
-          <w:sz w:val="24"/>
-          <w:szCs w:val="24"/>
-        </w:rPr>
-        <w:t xml:space="preserve">, portanto é necessário analisar todas as tabelas, estudar a estrutura utilizada pelo </w:t>
-      </w:r>
-      <w:r>
-        <w:rPr>
-          <w:rFonts w:ascii="Arial" w:hAnsi="Arial" w:cs="Arial"/>
-          <w:i/>
-          <w:sz w:val="24"/>
-          <w:szCs w:val="24"/>
-        </w:rPr>
-        <w:t xml:space="preserve">Rails </w:t>
-      </w:r>
-      <w:r>
-        <w:rPr>
-          <w:rFonts w:ascii="Arial" w:hAnsi="Arial" w:cs="Arial"/>
-          <w:sz w:val="24"/>
-          <w:szCs w:val="24"/>
-        </w:rPr>
-        <w:t xml:space="preserve">e, finalmente, criar manualmente os comandos </w:t>
-      </w:r>
-      <w:r>
-        <w:rPr>
-          <w:rFonts w:ascii="Arial" w:hAnsi="Arial" w:cs="Arial"/>
-          <w:i/>
-          <w:sz w:val="24"/>
-          <w:szCs w:val="24"/>
-        </w:rPr>
-        <w:t>rails generates</w:t>
-      </w:r>
-      <w:r>
-        <w:rPr>
-          <w:rFonts w:ascii="Arial" w:hAnsi="Arial" w:cs="Arial"/>
-          <w:sz w:val="24"/>
-          <w:szCs w:val="24"/>
-        </w:rPr>
-        <w:t xml:space="preserve"> ou arquivos de modelos apropriados. Isso tudo dificulta a adoção e popularização do </w:t>
-      </w:r>
-      <w:r>
-        <w:rPr>
-          <w:rFonts w:ascii="Arial" w:hAnsi="Arial" w:cs="Arial"/>
-          <w:i/>
-          <w:sz w:val="24"/>
-          <w:szCs w:val="24"/>
-        </w:rPr>
-        <w:t>framework</w:t>
-      </w:r>
-      <w:r>
-        <w:rPr>
-          <w:rFonts w:ascii="Arial" w:hAnsi="Arial" w:cs="Arial"/>
-          <w:sz w:val="24"/>
-          <w:szCs w:val="24"/>
-        </w:rPr>
-        <w:t xml:space="preserve"> pelos desenvolvedores, que na maioria das vezes j</w:t>
-      </w:r>
-      <w:r>
-        <w:rPr>
-          <w:rFonts w:ascii="Arial" w:hAnsi="Arial" w:cs="Arial"/>
-          <w:sz w:val="24"/>
-          <w:szCs w:val="24"/>
-        </w:rPr>
-        <w:t xml:space="preserve">á possui sistemas funcionando e </w:t>
-      </w:r>
-      <w:r>
-        <w:rPr>
-          <w:rFonts w:ascii="Arial" w:hAnsi="Arial" w:cs="Arial"/>
-          <w:sz w:val="24"/>
-          <w:szCs w:val="24"/>
-        </w:rPr>
-        <w:t>não querem deixar tudo para trás.</w:t>
+          <w:b/>
+          <w:sz w:val="24"/>
+          <w:szCs w:val="24"/>
+        </w:rPr>
+      </w:pPr>
+      <w:r>
+        <w:rPr>
+          <w:rFonts w:ascii="Arial" w:hAnsi="Arial" w:cs="Arial"/>
+          <w:sz w:val="24"/>
+          <w:szCs w:val="24"/>
+        </w:rPr>
+        <w:br w:type="page"/>
+      </w:r>
+      <w:r>
+        <w:rPr>
+          <w:rFonts w:ascii="Arial" w:hAnsi="Arial" w:cs="Arial"/>
+          <w:b/>
+          <w:sz w:val="24"/>
+          <w:szCs w:val="24"/>
+        </w:rPr>
+        <w:lastRenderedPageBreak/>
+        <w:t>4  IMPLEMENTAÇÃO</w:t>
       </w:r>
     </w:p>
     <w:p>
@@ -10895,107 +10931,75 @@
         <w:ind w:firstLine="708"/>
         <w:rPr>
           <w:rFonts w:ascii="Arial" w:hAnsi="Arial" w:cs="Arial"/>
-          <w:sz w:val="24"/>
-          <w:szCs w:val="24"/>
-        </w:rPr>
-      </w:pPr>
-      <w:r>
-        <w:rPr>
-          <w:rFonts w:ascii="Arial" w:hAnsi="Arial" w:cs="Arial"/>
-          <w:sz w:val="24"/>
-          <w:szCs w:val="24"/>
-        </w:rPr>
-        <w:t>A solução</w:t>
-      </w:r>
-      <w:r>
-        <w:rPr>
-          <w:rFonts w:ascii="Arial" w:hAnsi="Arial" w:cs="Arial"/>
-          <w:sz w:val="24"/>
-          <w:szCs w:val="24"/>
-        </w:rPr>
-        <w:t xml:space="preserve"> proposta nesse trabalho </w:t>
-      </w:r>
-      <w:r>
-        <w:rPr>
-          <w:rFonts w:ascii="Arial" w:hAnsi="Arial" w:cs="Arial"/>
-          <w:sz w:val="24"/>
-          <w:szCs w:val="24"/>
-        </w:rPr>
-        <w:t>diferencia</w:t>
-      </w:r>
-      <w:r>
-        <w:rPr>
-          <w:rFonts w:ascii="Arial" w:hAnsi="Arial" w:cs="Arial"/>
-          <w:sz w:val="24"/>
-          <w:szCs w:val="24"/>
-        </w:rPr>
-        <w:t>-se</w:t>
-      </w:r>
-      <w:r>
-        <w:rPr>
-          <w:rFonts w:ascii="Arial" w:hAnsi="Arial" w:cs="Arial"/>
-          <w:sz w:val="24"/>
-          <w:szCs w:val="24"/>
-        </w:rPr>
-        <w:t xml:space="preserve"> </w:t>
-      </w:r>
-      <w:r>
-        <w:rPr>
-          <w:rFonts w:ascii="Arial" w:hAnsi="Arial" w:cs="Arial"/>
-          <w:sz w:val="24"/>
-          <w:szCs w:val="24"/>
-        </w:rPr>
-        <w:t>ao</w:t>
-      </w:r>
-      <w:r>
-        <w:rPr>
-          <w:rFonts w:ascii="Arial" w:hAnsi="Arial" w:cs="Arial"/>
-          <w:sz w:val="24"/>
-          <w:szCs w:val="24"/>
-        </w:rPr>
-        <w:t xml:space="preserve"> facilitar e automatizar todo esse trabalho. O usuário precisa apenas passar um arquivo de texto com as tabelas em SQL do seu projeto atual que o </w:t>
-      </w:r>
-      <w:r>
-        <w:rPr>
-          <w:rFonts w:ascii="Arial" w:hAnsi="Arial" w:cs="Arial"/>
-          <w:b/>
-          <w:sz w:val="24"/>
-          <w:szCs w:val="24"/>
-        </w:rPr>
-        <w:t>NOME DO PROJETO</w:t>
-      </w:r>
-      <w:r>
-        <w:rPr>
-          <w:rFonts w:ascii="Arial" w:hAnsi="Arial" w:cs="Arial"/>
-          <w:sz w:val="24"/>
-          <w:szCs w:val="24"/>
-        </w:rPr>
-        <w:t xml:space="preserve"> gera um arquivo de saída com comandos necessários para a migração para </w:t>
-      </w:r>
-      <w:r>
-        <w:rPr>
-          <w:rFonts w:ascii="Arial" w:hAnsi="Arial" w:cs="Arial"/>
           <w:i/>
           <w:sz w:val="24"/>
           <w:szCs w:val="24"/>
         </w:rPr>
-        <w:t xml:space="preserve">Rails, </w:t>
-      </w:r>
-      <w:r>
-        <w:rPr>
-          <w:rFonts w:ascii="Arial" w:hAnsi="Arial" w:cs="Arial"/>
-          <w:sz w:val="24"/>
-          <w:szCs w:val="24"/>
-        </w:rPr>
-        <w:t>mantendo as mesmas características de relacionamento entre as tabelas que existiam inicialmente.</w:t>
-      </w:r>
-      <w:r>
-        <w:rPr>
-          <w:rFonts w:ascii="Arial" w:hAnsi="Arial" w:cs="Arial"/>
-          <w:sz w:val="24"/>
-          <w:szCs w:val="24"/>
-        </w:rPr>
-        <w:tab/>
+      </w:pPr>
+      <w:r>
+        <w:rPr>
+          <w:rFonts w:ascii="Arial" w:hAnsi="Arial" w:cs="Arial"/>
+          <w:sz w:val="24"/>
+          <w:szCs w:val="24"/>
+        </w:rPr>
+        <w:t xml:space="preserve">A implementação da ferramenta proposta foi dividida em três partes: a leitura do arquivo do SQL </w:t>
+      </w:r>
+      <w:proofErr w:type="spellStart"/>
+      <w:r>
+        <w:rPr>
+          <w:rFonts w:ascii="Arial" w:hAnsi="Arial" w:cs="Arial"/>
+          <w:i/>
+          <w:sz w:val="24"/>
+          <w:szCs w:val="24"/>
+        </w:rPr>
+        <w:t>Schema</w:t>
+      </w:r>
+      <w:proofErr w:type="spellEnd"/>
+      <w:r>
+        <w:rPr>
+          <w:rFonts w:ascii="Arial" w:hAnsi="Arial" w:cs="Arial"/>
+          <w:sz w:val="24"/>
+          <w:szCs w:val="24"/>
+        </w:rPr>
+        <w:t xml:space="preserve">, a </w:t>
+      </w:r>
+      <w:proofErr w:type="spellStart"/>
+      <w:r>
+        <w:rPr>
+          <w:rFonts w:ascii="Arial" w:hAnsi="Arial" w:cs="Arial"/>
+          <w:sz w:val="24"/>
+          <w:szCs w:val="24"/>
+        </w:rPr>
+        <w:t>intepretação</w:t>
+      </w:r>
+      <w:proofErr w:type="spellEnd"/>
+      <w:r>
+        <w:rPr>
+          <w:rFonts w:ascii="Arial" w:hAnsi="Arial" w:cs="Arial"/>
+          <w:sz w:val="24"/>
+          <w:szCs w:val="24"/>
+        </w:rPr>
+        <w:t xml:space="preserve"> desse arquivo e a geração dos comandos </w:t>
+      </w:r>
+      <w:proofErr w:type="spellStart"/>
+      <w:r>
+        <w:rPr>
+          <w:rFonts w:ascii="Arial" w:hAnsi="Arial" w:cs="Arial"/>
+          <w:i/>
+          <w:sz w:val="24"/>
+          <w:szCs w:val="24"/>
+        </w:rPr>
+        <w:t>Rails</w:t>
+      </w:r>
+      <w:proofErr w:type="spellEnd"/>
+      <w:r>
+        <w:rPr>
+          <w:rFonts w:ascii="Arial" w:hAnsi="Arial" w:cs="Arial"/>
+          <w:i/>
+          <w:sz w:val="24"/>
+          <w:szCs w:val="24"/>
+        </w:rPr>
+        <w:t xml:space="preserve">. </w:t>
       </w:r>
     </w:p>
     <w:p>
@@ -11014,138 +11018,45 @@
           <w:sz w:val="24"/>
           <w:szCs w:val="24"/>
         </w:rPr>
-        <w:t xml:space="preserve">Para o desenvolvimento do </w:t>
-      </w:r>
-      <w:r>
-        <w:rPr>
-          <w:rFonts w:ascii="Arial" w:hAnsi="Arial" w:cs="Arial"/>
-          <w:b/>
-          <w:sz w:val="24"/>
-          <w:szCs w:val="24"/>
-        </w:rPr>
-        <w:t>NOME DO PROJETO,</w:t>
-      </w:r>
-      <w:r>
-        <w:rPr>
-          <w:rFonts w:ascii="Arial" w:hAnsi="Arial" w:cs="Arial"/>
-          <w:sz w:val="24"/>
-          <w:szCs w:val="24"/>
-        </w:rPr>
-        <w:t xml:space="preserve"> utilizamos as ferramentas YACC e Lex para interpretar o arquivo de entrada. A interação entra as duas ferramentas e a geração dos comandos de saída foram feitos na linguagem C.</w:t>
-      </w:r>
-    </w:p>
-    <w:p>
-      <w:pPr>
-        <w:shd w:val="clear" w:color="auto" w:fill="FFFFFF"/>
-        <w:spacing w:after="0" w:line="240" w:lineRule="auto"/>
-        <w:rPr>
-          <w:rFonts w:ascii="Arial" w:eastAsia="Times New Roman" w:hAnsi="Arial" w:cs="Arial"/>
-          <w:color w:val="222222"/>
-          <w:sz w:val="20"/>
-          <w:szCs w:val="20"/>
-          <w:lang w:eastAsia="pt-BR"/>
-        </w:rPr>
-      </w:pPr>
-      <w:r>
-        <w:rPr>
-          <w:rFonts w:ascii="Arial" w:eastAsia="Times New Roman" w:hAnsi="Arial" w:cs="Arial"/>
-          <w:color w:val="222222"/>
-          <w:sz w:val="20"/>
-          <w:szCs w:val="20"/>
-          <w:lang w:eastAsia="pt-BR"/>
-        </w:rPr>
-        <w:t> </w:t>
-      </w:r>
-      <w:r>
-        <w:rPr>
-          <w:rFonts w:ascii="Arial" w:eastAsia="Times New Roman" w:hAnsi="Arial" w:cs="Arial"/>
-          <w:b/>
-          <w:bCs/>
-          <w:color w:val="222222"/>
-          <w:sz w:val="20"/>
-          <w:szCs w:val="20"/>
-          <w:lang w:eastAsia="pt-BR"/>
-        </w:rPr>
-        <w:t>Conceitual, proposta do trabalho; </w:t>
-      </w:r>
-    </w:p>
-    <w:p>
-      <w:pPr>
-        <w:shd w:val="clear" w:color="auto" w:fill="FFFFFF"/>
-        <w:spacing w:after="0" w:line="240" w:lineRule="auto"/>
-        <w:rPr>
-          <w:rFonts w:ascii="Arial" w:eastAsia="Times New Roman" w:hAnsi="Arial" w:cs="Arial"/>
-          <w:color w:val="222222"/>
-          <w:sz w:val="20"/>
-          <w:szCs w:val="20"/>
-          <w:lang w:eastAsia="pt-BR"/>
-        </w:rPr>
-      </w:pPr>
-      <w:r>
-        <w:rPr>
-          <w:rFonts w:ascii="Arial" w:eastAsia="Times New Roman" w:hAnsi="Arial" w:cs="Arial"/>
-          <w:b/>
-          <w:bCs/>
-          <w:color w:val="222222"/>
-          <w:sz w:val="20"/>
-          <w:szCs w:val="20"/>
-          <w:lang w:eastAsia="pt-BR"/>
-        </w:rPr>
-        <w:t>              </w:t>
-      </w:r>
-    </w:p>
-    <w:p>
-      <w:pPr>
-        <w:shd w:val="clear" w:color="auto" w:fill="FFFFFF"/>
-        <w:spacing w:after="0" w:line="240" w:lineRule="auto"/>
-        <w:rPr>
-          <w:rFonts w:ascii="Arial" w:eastAsia="Times New Roman" w:hAnsi="Arial" w:cs="Arial"/>
-          <w:color w:val="222222"/>
-          <w:sz w:val="20"/>
-          <w:szCs w:val="20"/>
-          <w:lang w:eastAsia="pt-BR"/>
-        </w:rPr>
-      </w:pPr>
-      <w:r>
-        <w:rPr>
-          <w:rFonts w:ascii="Arial" w:eastAsia="Times New Roman" w:hAnsi="Arial" w:cs="Arial"/>
-          <w:b/>
-          <w:bCs/>
-          <w:color w:val="222222"/>
-          <w:sz w:val="20"/>
-          <w:szCs w:val="20"/>
-          <w:lang w:eastAsia="pt-BR"/>
-        </w:rPr>
-        <w:t>Gramática de entrada -&gt; Parser -&gt; Saida (comando rails)</w:t>
-      </w:r>
-    </w:p>
-    <w:p>
-      <w:pPr>
-        <w:spacing w:line="360" w:lineRule="auto"/>
-        <w:rPr>
-          <w:rFonts w:ascii="Arial" w:hAnsi="Arial" w:cs="Arial"/>
-          <w:b/>
-          <w:sz w:val="24"/>
-          <w:szCs w:val="24"/>
-        </w:rPr>
-      </w:pPr>
-      <w:r>
-        <w:rPr>
-          <w:rFonts w:ascii="Arial" w:hAnsi="Arial" w:cs="Arial"/>
-          <w:sz w:val="24"/>
-          <w:szCs w:val="24"/>
-        </w:rPr>
-        <w:br w:type="page"/>
-      </w:r>
-      <w:r>
-        <w:rPr>
-          <w:rFonts w:ascii="Arial" w:hAnsi="Arial" w:cs="Arial"/>
-          <w:b/>
-          <w:sz w:val="24"/>
-          <w:szCs w:val="24"/>
-        </w:rPr>
-        <w:lastRenderedPageBreak/>
-        <w:t>4  IMPLEMENTAÇÃO</w:t>
+        <w:t xml:space="preserve">A primeira foi feita com o Lex, onde criamos uma séries de expressões regulares que definem todos os </w:t>
+      </w:r>
+      <w:proofErr w:type="spellStart"/>
+      <w:r>
+        <w:rPr>
+          <w:rFonts w:ascii="Arial" w:hAnsi="Arial" w:cs="Arial"/>
+          <w:i/>
+          <w:sz w:val="24"/>
+          <w:szCs w:val="24"/>
+        </w:rPr>
+        <w:t>tokens</w:t>
+      </w:r>
+      <w:proofErr w:type="spellEnd"/>
+      <w:r>
+        <w:rPr>
+          <w:rFonts w:ascii="Arial" w:hAnsi="Arial" w:cs="Arial"/>
+          <w:sz w:val="24"/>
+          <w:szCs w:val="24"/>
+        </w:rPr>
+        <w:t xml:space="preserve"> possíveis para o SQL </w:t>
+      </w:r>
+      <w:proofErr w:type="spellStart"/>
+      <w:r>
+        <w:rPr>
+          <w:rFonts w:ascii="Arial" w:hAnsi="Arial" w:cs="Arial"/>
+          <w:i/>
+          <w:sz w:val="24"/>
+          <w:szCs w:val="24"/>
+        </w:rPr>
+        <w:t>Schema</w:t>
+      </w:r>
+      <w:proofErr w:type="spellEnd"/>
+      <w:r>
+        <w:rPr>
+          <w:rFonts w:ascii="Arial" w:hAnsi="Arial" w:cs="Arial"/>
+          <w:sz w:val="24"/>
+          <w:szCs w:val="24"/>
+        </w:rPr>
+        <w:t>, portanto ele não só lê a entrada de dados, mas também verifica se os símbolos lidos são válidos. A lista de expressões regulares, assim como os símbolos que elas definem, estão disponíveis no apêndice 1.</w:t>
       </w:r>
     </w:p>
     <w:p>
@@ -11154,57 +11065,27 @@
         <w:ind w:firstLine="708"/>
         <w:rPr>
           <w:rFonts w:ascii="Arial" w:hAnsi="Arial" w:cs="Arial"/>
-          <w:i/>
-          <w:sz w:val="24"/>
-          <w:szCs w:val="24"/>
-        </w:rPr>
-      </w:pPr>
-      <w:r>
-        <w:rPr>
-          <w:rFonts w:ascii="Arial" w:hAnsi="Arial" w:cs="Arial"/>
-          <w:sz w:val="24"/>
-          <w:szCs w:val="24"/>
-        </w:rPr>
-        <w:t xml:space="preserve">A implementação da ferramenta proposta foi dividida em três partes: a leitura do arquivo do SQL </w:t>
-      </w:r>
-      <w:proofErr w:type="spellStart"/>
-      <w:r>
-        <w:rPr>
-          <w:rFonts w:ascii="Arial" w:hAnsi="Arial" w:cs="Arial"/>
-          <w:i/>
-          <w:sz w:val="24"/>
-          <w:szCs w:val="24"/>
-        </w:rPr>
-        <w:t>Schema</w:t>
-      </w:r>
-      <w:proofErr w:type="spellEnd"/>
-      <w:r>
-        <w:rPr>
-          <w:rFonts w:ascii="Arial" w:hAnsi="Arial" w:cs="Arial"/>
-          <w:sz w:val="24"/>
-          <w:szCs w:val="24"/>
-        </w:rPr>
-        <w:t xml:space="preserve">, a intepretação desse arquivo e a geração dos comandos </w:t>
-      </w:r>
-      <w:proofErr w:type="spellStart"/>
-      <w:r>
-        <w:rPr>
-          <w:rFonts w:ascii="Arial" w:hAnsi="Arial" w:cs="Arial"/>
-          <w:i/>
-          <w:sz w:val="24"/>
-          <w:szCs w:val="24"/>
-        </w:rPr>
-        <w:t>Rails</w:t>
-      </w:r>
-      <w:proofErr w:type="spellEnd"/>
-      <w:r>
-        <w:rPr>
-          <w:rFonts w:ascii="Arial" w:hAnsi="Arial" w:cs="Arial"/>
-          <w:i/>
-          <w:sz w:val="24"/>
-          <w:szCs w:val="24"/>
-        </w:rPr>
-        <w:t xml:space="preserve">. </w:t>
+          <w:sz w:val="24"/>
+          <w:szCs w:val="24"/>
+        </w:rPr>
+      </w:pPr>
+    </w:p>
+    <w:p>
+      <w:pPr>
+        <w:spacing w:line="360" w:lineRule="auto"/>
+        <w:rPr>
+          <w:rFonts w:ascii="Arial" w:hAnsi="Arial" w:cs="Arial"/>
+          <w:sz w:val="24"/>
+          <w:szCs w:val="24"/>
+        </w:rPr>
+      </w:pPr>
+      <w:r>
+        <w:rPr>
+          <w:rFonts w:ascii="Arial" w:hAnsi="Arial" w:cs="Arial"/>
+          <w:sz w:val="24"/>
+          <w:szCs w:val="24"/>
+        </w:rPr>
+        <w:t>CRIAR UMA TABELA COM AS COLUNAS: EXPRESSÃO REGULAR NO LEX E SÍMBOLOS RECONHECIDOS PELO COMANDO COMO APENDICE</w:t>
       </w:r>
     </w:p>
     <w:p>
@@ -11217,52 +11098,6 @@
           <w:szCs w:val="24"/>
         </w:rPr>
       </w:pPr>
-      <w:r>
-        <w:rPr>
-          <w:rFonts w:ascii="Arial" w:hAnsi="Arial" w:cs="Arial"/>
-          <w:sz w:val="24"/>
-          <w:szCs w:val="24"/>
-        </w:rPr>
-        <w:t xml:space="preserve">A primeira foi feita com o Lex, onde criamos uma séries de expressões regulares que definem todos os </w:t>
-      </w:r>
-      <w:proofErr w:type="spellStart"/>
-      <w:r>
-        <w:rPr>
-          <w:rFonts w:ascii="Arial" w:hAnsi="Arial" w:cs="Arial"/>
-          <w:i/>
-          <w:sz w:val="24"/>
-          <w:szCs w:val="24"/>
-        </w:rPr>
-        <w:t>tokens</w:t>
-      </w:r>
-      <w:proofErr w:type="spellEnd"/>
-      <w:r>
-        <w:rPr>
-          <w:rFonts w:ascii="Arial" w:hAnsi="Arial" w:cs="Arial"/>
-          <w:sz w:val="24"/>
-          <w:szCs w:val="24"/>
-        </w:rPr>
-        <w:t xml:space="preserve"> possíveis para o SQL </w:t>
-      </w:r>
-      <w:proofErr w:type="spellStart"/>
-      <w:r>
-        <w:rPr>
-          <w:rFonts w:ascii="Arial" w:hAnsi="Arial" w:cs="Arial"/>
-          <w:i/>
-          <w:sz w:val="24"/>
-          <w:szCs w:val="24"/>
-        </w:rPr>
-        <w:t>Schema</w:t>
-      </w:r>
-      <w:proofErr w:type="spellEnd"/>
-      <w:r>
-        <w:rPr>
-          <w:rFonts w:ascii="Arial" w:hAnsi="Arial" w:cs="Arial"/>
-          <w:sz w:val="24"/>
-          <w:szCs w:val="24"/>
-        </w:rPr>
-        <w:t>, portanto ele não só lê a entrada de dados, mas também verifica se os símbolos lidos são válidos. A lista de expressões regulares, assim como os símbolos que elas definem, estão disponíveis no apêndice 1.</w:t>
-      </w:r>
     </w:p>
     <w:p>
       <w:pPr>
@@ -11274,23 +11109,32 @@
           <w:szCs w:val="24"/>
         </w:rPr>
       </w:pPr>
-    </w:p>
-    <w:p>
-      <w:pPr>
-        <w:spacing w:line="360" w:lineRule="auto"/>
-        <w:rPr>
-          <w:rFonts w:ascii="Arial" w:hAnsi="Arial" w:cs="Arial"/>
-          <w:sz w:val="24"/>
-          <w:szCs w:val="24"/>
-        </w:rPr>
-      </w:pPr>
-      <w:r>
-        <w:rPr>
-          <w:rFonts w:ascii="Arial" w:hAnsi="Arial" w:cs="Arial"/>
-          <w:sz w:val="24"/>
-          <w:szCs w:val="24"/>
-        </w:rPr>
-        <w:t>CRIAR UMA TABELA COM AS COLUNAS: EXPRESSÃO REGULAR NO LEX E SÍMBOLOS RECONHECIDOS PELO COMANDO COMO APENDICE</w:t>
+      <w:r>
+        <w:rPr>
+          <w:rFonts w:ascii="Arial" w:hAnsi="Arial" w:cs="Arial"/>
+          <w:sz w:val="24"/>
+          <w:szCs w:val="24"/>
+        </w:rPr>
+        <w:t xml:space="preserve">Já a interpretação dos símbolos lidos foi feita com o YACC. Com ele criamos uma estrutura que reconhece as sequências possíveis de símbolos e, com isso, verificando se a entrada está de acordo com o padrões do SQL </w:t>
+      </w:r>
+      <w:proofErr w:type="spellStart"/>
+      <w:r>
+        <w:rPr>
+          <w:rFonts w:ascii="Arial" w:hAnsi="Arial" w:cs="Arial"/>
+          <w:i/>
+          <w:sz w:val="24"/>
+          <w:szCs w:val="24"/>
+        </w:rPr>
+        <w:t>Schema</w:t>
+      </w:r>
+      <w:proofErr w:type="spellEnd"/>
+      <w:r>
+        <w:rPr>
+          <w:rFonts w:ascii="Arial" w:hAnsi="Arial" w:cs="Arial"/>
+          <w:sz w:val="24"/>
+          <w:szCs w:val="24"/>
+        </w:rPr>
+        <w:t xml:space="preserve">, reconhecendo os identificadores das tabelas, como nome da tabela e de atributos, e também a relação de atributos da tabela com outras tabelas. </w:t>
       </w:r>
     </w:p>
     <w:p>
@@ -11303,6 +11147,33 @@
           <w:szCs w:val="24"/>
         </w:rPr>
       </w:pPr>
+      <w:r>
+        <w:rPr>
+          <w:rFonts w:ascii="Arial" w:hAnsi="Arial" w:cs="Arial"/>
+          <w:sz w:val="24"/>
+          <w:szCs w:val="24"/>
+        </w:rPr>
+        <w:t xml:space="preserve">Com essas informações, o terceiro passo foi criar registros em memória que guardam as relações entre tabelas, seus nomes, os atributos que compõem cada tabela, os tipos de cada um desses atributos e quais outras características eles têm, por exemplo, se é chave primária ou estrangeira. Ao final é feita uma avaliação de todas as tabelas e, enfim, é gerado os comandos </w:t>
+      </w:r>
+      <w:proofErr w:type="spellStart"/>
+      <w:r>
+        <w:rPr>
+          <w:rFonts w:ascii="Arial" w:hAnsi="Arial" w:cs="Arial"/>
+          <w:i/>
+          <w:sz w:val="24"/>
+          <w:szCs w:val="24"/>
+        </w:rPr>
+        <w:t>Rails</w:t>
+      </w:r>
+      <w:proofErr w:type="spellEnd"/>
+      <w:r>
+        <w:rPr>
+          <w:rFonts w:ascii="Arial" w:hAnsi="Arial" w:cs="Arial"/>
+          <w:sz w:val="24"/>
+          <w:szCs w:val="24"/>
+        </w:rPr>
+        <w:t xml:space="preserve"> adequados.</w:t>
+      </w:r>
     </w:p>
     <w:p>
       <w:pPr>
@@ -11320,17 +11191,16 @@
           <w:sz w:val="24"/>
           <w:szCs w:val="24"/>
         </w:rPr>
-        <w:t xml:space="preserve">Já a interpretação dos símbolos lidos foi feita com o YACC. Com ele criamos uma estrutura que reconhece as sequências possíveis de símbolos e, com isso, verificando se a entrada está de acordo com o padrões do SQL </w:t>
+        <w:t xml:space="preserve">Para testar a ferramenta desenvolvida, utilizamos o projeto </w:t>
       </w:r>
       <w:proofErr w:type="spellStart"/>
       <w:r>
         <w:rPr>
           <w:rFonts w:ascii="Arial" w:hAnsi="Arial" w:cs="Arial"/>
-          <w:i/>
-          <w:sz w:val="24"/>
-          <w:szCs w:val="24"/>
-        </w:rPr>
-        <w:t>Schema</w:t>
+          <w:sz w:val="24"/>
+          <w:szCs w:val="24"/>
+        </w:rPr>
+        <w:t>Paje</w:t>
       </w:r>
       <w:proofErr w:type="spellEnd"/>
       <w:r>
@@ -11339,7 +11209,43 @@
           <w:sz w:val="24"/>
           <w:szCs w:val="24"/>
         </w:rPr>
-        <w:t xml:space="preserve">, reconhecendo os identificadores das tabelas, como nome da tabela e de atributos, e também a relação de atributos da tabela com outras tabelas. </w:t>
+        <w:t xml:space="preserve"> (referencia) como caso de teste. O Pajé é um sistema de gestão hospitalar, feito em </w:t>
+      </w:r>
+      <w:proofErr w:type="spellStart"/>
+      <w:r>
+        <w:rPr>
+          <w:rFonts w:ascii="Arial" w:hAnsi="Arial" w:cs="Arial"/>
+          <w:sz w:val="24"/>
+          <w:szCs w:val="24"/>
+        </w:rPr>
+        <w:t>JSenna</w:t>
+      </w:r>
+      <w:proofErr w:type="spellEnd"/>
+      <w:r>
+        <w:rPr>
+          <w:rFonts w:ascii="Arial" w:hAnsi="Arial" w:cs="Arial"/>
+          <w:sz w:val="24"/>
+          <w:szCs w:val="24"/>
+        </w:rPr>
+        <w:t xml:space="preserve"> (referência </w:t>
+      </w:r>
+      <w:proofErr w:type="spellStart"/>
+      <w:r>
+        <w:rPr>
+          <w:rFonts w:ascii="Arial" w:hAnsi="Arial" w:cs="Arial"/>
+          <w:sz w:val="24"/>
+          <w:szCs w:val="24"/>
+        </w:rPr>
+        <w:t>jsenna</w:t>
+      </w:r>
+      <w:proofErr w:type="spellEnd"/>
+      <w:r>
+        <w:rPr>
+          <w:rFonts w:ascii="Arial" w:hAnsi="Arial" w:cs="Arial"/>
+          <w:sz w:val="24"/>
+          <w:szCs w:val="24"/>
+        </w:rPr>
+        <w:t>), com licença de software livre.</w:t>
       </w:r>
     </w:p>
     <w:p>
@@ -11358,7 +11264,7 @@
           <w:sz w:val="24"/>
           <w:szCs w:val="24"/>
         </w:rPr>
-        <w:t xml:space="preserve">Com essas informações, o terceiro passo foi criar registros em memória que guardam as relações entre tabelas, seus nomes, os atributos que compõem cada tabela, os tipos de cada um desses atributos e quais outras características eles têm, por exemplo, se é chave primária ou estrangeira. Ao final é feita uma avaliação de todas as tabelas e, enfim, é gerado os comandos </w:t>
+        <w:t xml:space="preserve">Extraímos algumas tabelas desse sistema para teste. O SQL </w:t>
       </w:r>
       <w:proofErr w:type="spellStart"/>
       <w:r>
@@ -11368,7 +11274,7 @@
           <w:sz w:val="24"/>
           <w:szCs w:val="24"/>
         </w:rPr>
-        <w:t>Rails</w:t>
+        <w:t>Schema</w:t>
       </w:r>
       <w:proofErr w:type="spellEnd"/>
       <w:r>
@@ -11377,7 +11283,16 @@
           <w:sz w:val="24"/>
           <w:szCs w:val="24"/>
         </w:rPr>
-        <w:t xml:space="preserve"> adequados.</w:t>
+        <w:t xml:space="preserve"> da criação dessas tabelas podem ser visto na figura X. Temos três tabelas: paciente, profissional e agenda. As tabelas paciente e profissional são </w:t>
+      </w:r>
+      <w:r>
+        <w:rPr>
+          <w:rFonts w:ascii="Arial" w:hAnsi="Arial" w:cs="Arial"/>
+          <w:sz w:val="24"/>
+          <w:szCs w:val="24"/>
+        </w:rPr>
+        <w:lastRenderedPageBreak/>
+        <w:t>referenciadas pela tabela agenda, em uma relação 1-N, ou seja, cada paciente e profissional pode ter várias agendas, mas cada agenda só possui um paciente e um profissional.</w:t>
       </w:r>
     </w:p>
     <w:p>
@@ -11388,15 +11303,17 @@
           <w:rFonts w:ascii="Arial" w:hAnsi="Arial" w:cs="Arial"/>
           <w:sz w:val="24"/>
           <w:szCs w:val="24"/>
-        </w:rPr>
-      </w:pPr>
-      <w:r>
-        <w:rPr>
-          <w:rFonts w:ascii="Arial" w:hAnsi="Arial" w:cs="Arial"/>
-          <w:sz w:val="24"/>
-          <w:szCs w:val="24"/>
-        </w:rPr>
-        <w:t xml:space="preserve">Para testar a ferramenta desenvolvida, utilizamos o projeto </w:t>
+          <w:lang w:val="en-US"/>
+        </w:rPr>
+      </w:pPr>
+      <w:r>
+        <w:rPr>
+          <w:rFonts w:ascii="Arial" w:hAnsi="Arial" w:cs="Arial"/>
+          <w:sz w:val="24"/>
+          <w:szCs w:val="24"/>
+          <w:lang w:val="en-US"/>
+        </w:rPr>
+        <w:t xml:space="preserve">CREATE TABLE </w:t>
       </w:r>
       <w:proofErr w:type="spellStart"/>
       <w:r>
@@ -11404,8 +11321,9 @@
           <w:rFonts w:ascii="Arial" w:hAnsi="Arial" w:cs="Arial"/>
           <w:sz w:val="24"/>
           <w:szCs w:val="24"/>
-        </w:rPr>
-        <w:t>Paje</w:t>
+          <w:lang w:val="en-US"/>
+        </w:rPr>
+        <w:t>paciente</w:t>
       </w:r>
       <w:proofErr w:type="spellEnd"/>
       <w:r>
@@ -11413,44 +11331,9 @@
           <w:rFonts w:ascii="Arial" w:hAnsi="Arial" w:cs="Arial"/>
           <w:sz w:val="24"/>
           <w:szCs w:val="24"/>
-        </w:rPr>
-        <w:t xml:space="preserve"> (referencia) como caso de teste. O Pajé é um sistema de gestão hospitalar, feito em </w:t>
-      </w:r>
-      <w:proofErr w:type="spellStart"/>
-      <w:r>
-        <w:rPr>
-          <w:rFonts w:ascii="Arial" w:hAnsi="Arial" w:cs="Arial"/>
-          <w:sz w:val="24"/>
-          <w:szCs w:val="24"/>
-        </w:rPr>
-        <w:t>JSenna</w:t>
-      </w:r>
-      <w:proofErr w:type="spellEnd"/>
-      <w:r>
-        <w:rPr>
-          <w:rFonts w:ascii="Arial" w:hAnsi="Arial" w:cs="Arial"/>
-          <w:sz w:val="24"/>
-          <w:szCs w:val="24"/>
-        </w:rPr>
-        <w:t xml:space="preserve"> (referência </w:t>
-      </w:r>
-      <w:proofErr w:type="spellStart"/>
-      <w:r>
-        <w:rPr>
-          <w:rFonts w:ascii="Arial" w:hAnsi="Arial" w:cs="Arial"/>
-          <w:sz w:val="24"/>
-          <w:szCs w:val="24"/>
-        </w:rPr>
-        <w:t>jsenna</w:t>
-      </w:r>
-      <w:proofErr w:type="spellEnd"/>
-      <w:r>
-        <w:rPr>
-          <w:rFonts w:ascii="Arial" w:hAnsi="Arial" w:cs="Arial"/>
-          <w:sz w:val="24"/>
-          <w:szCs w:val="24"/>
-        </w:rPr>
-        <w:t>), com licença de software livre.</w:t>
+          <w:lang w:val="en-US"/>
+        </w:rPr>
+        <w:t xml:space="preserve"> (</w:t>
       </w:r>
     </w:p>
     <w:p>
@@ -11461,43 +11344,39 @@
           <w:rFonts w:ascii="Arial" w:hAnsi="Arial" w:cs="Arial"/>
           <w:sz w:val="24"/>
           <w:szCs w:val="24"/>
-        </w:rPr>
-      </w:pPr>
-      <w:r>
-        <w:rPr>
-          <w:rFonts w:ascii="Arial" w:hAnsi="Arial" w:cs="Arial"/>
-          <w:sz w:val="24"/>
-          <w:szCs w:val="24"/>
-        </w:rPr>
-        <w:t xml:space="preserve">Extraímos algumas tabelas desse sistema para teste. O SQL </w:t>
+          <w:lang w:val="en-US"/>
+        </w:rPr>
+      </w:pPr>
+      <w:r>
+        <w:rPr>
+          <w:rFonts w:ascii="Arial" w:hAnsi="Arial" w:cs="Arial"/>
+          <w:sz w:val="24"/>
+          <w:szCs w:val="24"/>
+          <w:lang w:val="en-US"/>
+        </w:rPr>
+        <w:t xml:space="preserve">    </w:t>
       </w:r>
       <w:proofErr w:type="spellStart"/>
-      <w:r>
-        <w:rPr>
-          <w:rFonts w:ascii="Arial" w:hAnsi="Arial" w:cs="Arial"/>
-          <w:i/>
-          <w:sz w:val="24"/>
-          <w:szCs w:val="24"/>
-        </w:rPr>
-        <w:t>Schema</w:t>
+      <w:proofErr w:type="gramStart"/>
+      <w:r>
+        <w:rPr>
+          <w:rFonts w:ascii="Arial" w:hAnsi="Arial" w:cs="Arial"/>
+          <w:sz w:val="24"/>
+          <w:szCs w:val="24"/>
+          <w:lang w:val="en-US"/>
+        </w:rPr>
+        <w:t>id_paciente</w:t>
       </w:r>
       <w:proofErr w:type="spellEnd"/>
-      <w:r>
-        <w:rPr>
-          <w:rFonts w:ascii="Arial" w:hAnsi="Arial" w:cs="Arial"/>
-          <w:sz w:val="24"/>
-          <w:szCs w:val="24"/>
-        </w:rPr>
-        <w:t xml:space="preserve"> da criação dessas tabelas podem ser visto na figura X. Temos três tabelas: paciente, profissional e agenda. As tabelas paciente e profissional são </w:t>
-      </w:r>
-      <w:r>
-        <w:rPr>
-          <w:rFonts w:ascii="Arial" w:hAnsi="Arial" w:cs="Arial"/>
-          <w:sz w:val="24"/>
-          <w:szCs w:val="24"/>
-        </w:rPr>
-        <w:lastRenderedPageBreak/>
-        <w:t>referenciadas pela tabela agenda, em uma relação 1-N, ou seja, cada paciente e profissional pode ter várias agendas, mas cada agenda só possui um paciente e um profissional.</w:t>
+      <w:proofErr w:type="gramEnd"/>
+      <w:r>
+        <w:rPr>
+          <w:rFonts w:ascii="Arial" w:hAnsi="Arial" w:cs="Arial"/>
+          <w:sz w:val="24"/>
+          <w:szCs w:val="24"/>
+          <w:lang w:val="en-US"/>
+        </w:rPr>
+        <w:t xml:space="preserve"> INT AUTO_INCREMENT PRIMARY KEY,</w:t>
       </w:r>
     </w:p>
     <w:p>
@@ -11508,37 +11387,36 @@
           <w:rFonts w:ascii="Arial" w:hAnsi="Arial" w:cs="Arial"/>
           <w:sz w:val="24"/>
           <w:szCs w:val="24"/>
+        </w:rPr>
+      </w:pPr>
+      <w:r>
+        <w:rPr>
+          <w:rFonts w:ascii="Arial" w:hAnsi="Arial" w:cs="Arial"/>
+          <w:sz w:val="24"/>
+          <w:szCs w:val="24"/>
           <w:lang w:val="en-US"/>
         </w:rPr>
-      </w:pPr>
-      <w:r>
-        <w:rPr>
-          <w:rFonts w:ascii="Arial" w:hAnsi="Arial" w:cs="Arial"/>
-          <w:sz w:val="24"/>
-          <w:szCs w:val="24"/>
-          <w:lang w:val="en-US"/>
-        </w:rPr>
-        <w:t xml:space="preserve">CREATE TABLE </w:t>
+        <w:t xml:space="preserve">    </w:t>
       </w:r>
       <w:proofErr w:type="spellStart"/>
-      <w:r>
-        <w:rPr>
-          <w:rFonts w:ascii="Arial" w:hAnsi="Arial" w:cs="Arial"/>
-          <w:sz w:val="24"/>
-          <w:szCs w:val="24"/>
-          <w:lang w:val="en-US"/>
-        </w:rPr>
-        <w:t>paciente</w:t>
+      <w:proofErr w:type="gramStart"/>
+      <w:r>
+        <w:rPr>
+          <w:rFonts w:ascii="Arial" w:hAnsi="Arial" w:cs="Arial"/>
+          <w:sz w:val="24"/>
+          <w:szCs w:val="24"/>
+        </w:rPr>
+        <w:t>nome_paciente</w:t>
       </w:r>
       <w:proofErr w:type="spellEnd"/>
-      <w:r>
-        <w:rPr>
-          <w:rFonts w:ascii="Arial" w:hAnsi="Arial" w:cs="Arial"/>
-          <w:sz w:val="24"/>
-          <w:szCs w:val="24"/>
-          <w:lang w:val="en-US"/>
-        </w:rPr>
-        <w:t xml:space="preserve"> (</w:t>
+      <w:proofErr w:type="gramEnd"/>
+      <w:r>
+        <w:rPr>
+          <w:rFonts w:ascii="Arial" w:hAnsi="Arial" w:cs="Arial"/>
+          <w:sz w:val="24"/>
+          <w:szCs w:val="24"/>
+        </w:rPr>
+        <w:t xml:space="preserve"> VARCHAR(255),</w:t>
       </w:r>
     </w:p>
     <w:p>
@@ -11549,15 +11427,13 @@
           <w:rFonts w:ascii="Arial" w:hAnsi="Arial" w:cs="Arial"/>
           <w:sz w:val="24"/>
           <w:szCs w:val="24"/>
-          <w:lang w:val="en-US"/>
-        </w:rPr>
-      </w:pPr>
-      <w:r>
-        <w:rPr>
-          <w:rFonts w:ascii="Arial" w:hAnsi="Arial" w:cs="Arial"/>
-          <w:sz w:val="24"/>
-          <w:szCs w:val="24"/>
-          <w:lang w:val="en-US"/>
+        </w:rPr>
+      </w:pPr>
+      <w:r>
+        <w:rPr>
+          <w:rFonts w:ascii="Arial" w:hAnsi="Arial" w:cs="Arial"/>
+          <w:sz w:val="24"/>
+          <w:szCs w:val="24"/>
         </w:rPr>
         <w:t xml:space="preserve">    </w:t>
       </w:r>
@@ -11568,9 +11444,8 @@
           <w:rFonts w:ascii="Arial" w:hAnsi="Arial" w:cs="Arial"/>
           <w:sz w:val="24"/>
           <w:szCs w:val="24"/>
-          <w:lang w:val="en-US"/>
-        </w:rPr>
-        <w:t>id_paciente</w:t>
+        </w:rPr>
+        <w:t>descricao_cama</w:t>
       </w:r>
       <w:proofErr w:type="spellEnd"/>
       <w:proofErr w:type="gramEnd"/>
@@ -11579,9 +11454,8 @@
           <w:rFonts w:ascii="Arial" w:hAnsi="Arial" w:cs="Arial"/>
           <w:sz w:val="24"/>
           <w:szCs w:val="24"/>
-          <w:lang w:val="en-US"/>
-        </w:rPr>
-        <w:t xml:space="preserve"> INT AUTO_INCREMENT PRIMARY KEY,</w:t>
+        </w:rPr>
+        <w:t xml:space="preserve"> VARCHAR(255)</w:t>
       </w:r>
     </w:p>
     <w:p>
@@ -11592,16 +11466,91 @@
           <w:rFonts w:ascii="Arial" w:hAnsi="Arial" w:cs="Arial"/>
           <w:sz w:val="24"/>
           <w:szCs w:val="24"/>
-        </w:rPr>
-      </w:pPr>
-      <w:r>
-        <w:rPr>
-          <w:rFonts w:ascii="Arial" w:hAnsi="Arial" w:cs="Arial"/>
-          <w:sz w:val="24"/>
-          <w:szCs w:val="24"/>
           <w:lang w:val="en-US"/>
         </w:rPr>
-        <w:t xml:space="preserve">    </w:t>
+      </w:pPr>
+      <w:r>
+        <w:rPr>
+          <w:rFonts w:ascii="Arial" w:hAnsi="Arial" w:cs="Arial"/>
+          <w:sz w:val="24"/>
+          <w:szCs w:val="24"/>
+          <w:lang w:val="en-US"/>
+        </w:rPr>
+        <w:t>);</w:t>
+      </w:r>
+    </w:p>
+    <w:p>
+      <w:pPr>
+        <w:spacing w:line="360" w:lineRule="auto"/>
+        <w:ind w:firstLine="708"/>
+        <w:rPr>
+          <w:rFonts w:ascii="Arial" w:hAnsi="Arial" w:cs="Arial"/>
+          <w:sz w:val="24"/>
+          <w:szCs w:val="24"/>
+          <w:lang w:val="en-US"/>
+        </w:rPr>
+      </w:pPr>
+    </w:p>
+    <w:p>
+      <w:pPr>
+        <w:spacing w:line="360" w:lineRule="auto"/>
+        <w:ind w:firstLine="708"/>
+        <w:rPr>
+          <w:rFonts w:ascii="Arial" w:hAnsi="Arial" w:cs="Arial"/>
+          <w:sz w:val="24"/>
+          <w:szCs w:val="24"/>
+          <w:lang w:val="en-US"/>
+        </w:rPr>
+      </w:pPr>
+      <w:r>
+        <w:rPr>
+          <w:rFonts w:ascii="Arial" w:hAnsi="Arial" w:cs="Arial"/>
+          <w:sz w:val="24"/>
+          <w:szCs w:val="24"/>
+          <w:lang w:val="en-US"/>
+        </w:rPr>
+        <w:t xml:space="preserve">CREATE TABLE </w:t>
+      </w:r>
+      <w:proofErr w:type="spellStart"/>
+      <w:r>
+        <w:rPr>
+          <w:rFonts w:ascii="Arial" w:hAnsi="Arial" w:cs="Arial"/>
+          <w:sz w:val="24"/>
+          <w:szCs w:val="24"/>
+          <w:lang w:val="en-US"/>
+        </w:rPr>
+        <w:t>profissional</w:t>
+      </w:r>
+      <w:proofErr w:type="spellEnd"/>
+      <w:r>
+        <w:rPr>
+          <w:rFonts w:ascii="Arial" w:hAnsi="Arial" w:cs="Arial"/>
+          <w:sz w:val="24"/>
+          <w:szCs w:val="24"/>
+          <w:lang w:val="en-US"/>
+        </w:rPr>
+        <w:t xml:space="preserve"> (</w:t>
+      </w:r>
+    </w:p>
+    <w:p>
+      <w:pPr>
+        <w:spacing w:line="360" w:lineRule="auto"/>
+        <w:ind w:firstLine="708"/>
+        <w:rPr>
+          <w:rFonts w:ascii="Arial" w:hAnsi="Arial" w:cs="Arial"/>
+          <w:sz w:val="24"/>
+          <w:szCs w:val="24"/>
+          <w:lang w:val="en-US"/>
+        </w:rPr>
+      </w:pPr>
+      <w:r>
+        <w:rPr>
+          <w:rFonts w:ascii="Arial" w:hAnsi="Arial" w:cs="Arial"/>
+          <w:sz w:val="24"/>
+          <w:szCs w:val="24"/>
+          <w:lang w:val="en-US"/>
+        </w:rPr>
+        <w:tab/>
       </w:r>
       <w:proofErr w:type="spellStart"/>
       <w:proofErr w:type="gramStart"/>
@@ -11610,26 +11559,20 @@
           <w:rFonts w:ascii="Arial" w:hAnsi="Arial" w:cs="Arial"/>
           <w:sz w:val="24"/>
           <w:szCs w:val="24"/>
-        </w:rPr>
-        <w:t>nome</w:t>
-      </w:r>
+          <w:lang w:val="en-US"/>
+        </w:rPr>
+        <w:t>id_profissional</w:t>
+      </w:r>
+      <w:proofErr w:type="spellEnd"/>
       <w:proofErr w:type="gramEnd"/>
       <w:r>
         <w:rPr>
           <w:rFonts w:ascii="Arial" w:hAnsi="Arial" w:cs="Arial"/>
           <w:sz w:val="24"/>
           <w:szCs w:val="24"/>
-        </w:rPr>
-        <w:t>_paciente</w:t>
-      </w:r>
-      <w:proofErr w:type="spellEnd"/>
-      <w:r>
-        <w:rPr>
-          <w:rFonts w:ascii="Arial" w:hAnsi="Arial" w:cs="Arial"/>
-          <w:sz w:val="24"/>
-          <w:szCs w:val="24"/>
-        </w:rPr>
-        <w:t xml:space="preserve"> VARCHAR(255),</w:t>
+          <w:lang w:val="en-US"/>
+        </w:rPr>
+        <w:t xml:space="preserve"> INT AUTO_INCREMENT PRIMARY KEY,</w:t>
       </w:r>
     </w:p>
     <w:p>
@@ -11647,6 +11590,7 @@
           <w:rFonts w:ascii="Arial" w:hAnsi="Arial" w:cs="Arial"/>
           <w:sz w:val="24"/>
           <w:szCs w:val="24"/>
+          <w:lang w:val="en-US"/>
         </w:rPr>
         <w:t xml:space="preserve">    </w:t>
       </w:r>
@@ -11658,8 +11602,9 @@
           <w:sz w:val="24"/>
           <w:szCs w:val="24"/>
         </w:rPr>
-        <w:t>descricao</w:t>
-      </w:r>
+        <w:t>nome_usuaraio</w:t>
+      </w:r>
+      <w:proofErr w:type="spellEnd"/>
       <w:proofErr w:type="gramEnd"/>
       <w:r>
         <w:rPr>
@@ -11667,16 +11612,7 @@
           <w:sz w:val="24"/>
           <w:szCs w:val="24"/>
         </w:rPr>
-        <w:t>_cama</w:t>
-      </w:r>
-      <w:proofErr w:type="spellEnd"/>
-      <w:r>
-        <w:rPr>
-          <w:rFonts w:ascii="Arial" w:hAnsi="Arial" w:cs="Arial"/>
-          <w:sz w:val="24"/>
-          <w:szCs w:val="24"/>
-        </w:rPr>
-        <w:t xml:space="preserve"> VARCHAR(255)</w:t>
+        <w:t xml:space="preserve"> VARCHAR(255),</w:t>
       </w:r>
     </w:p>
     <w:p>
@@ -11687,17 +11623,35 @@
           <w:rFonts w:ascii="Arial" w:hAnsi="Arial" w:cs="Arial"/>
           <w:sz w:val="24"/>
           <w:szCs w:val="24"/>
-          <w:lang w:val="en-US"/>
-        </w:rPr>
-      </w:pPr>
-      <w:r>
-        <w:rPr>
-          <w:rFonts w:ascii="Arial" w:hAnsi="Arial" w:cs="Arial"/>
-          <w:sz w:val="24"/>
-          <w:szCs w:val="24"/>
-          <w:lang w:val="en-US"/>
-        </w:rPr>
-        <w:t>);</w:t>
+        </w:rPr>
+      </w:pPr>
+      <w:r>
+        <w:rPr>
+          <w:rFonts w:ascii="Arial" w:hAnsi="Arial" w:cs="Arial"/>
+          <w:sz w:val="24"/>
+          <w:szCs w:val="24"/>
+        </w:rPr>
+        <w:t xml:space="preserve">    </w:t>
+      </w:r>
+      <w:proofErr w:type="spellStart"/>
+      <w:proofErr w:type="gramStart"/>
+      <w:r>
+        <w:rPr>
+          <w:rFonts w:ascii="Arial" w:hAnsi="Arial" w:cs="Arial"/>
+          <w:sz w:val="24"/>
+          <w:szCs w:val="24"/>
+        </w:rPr>
+        <w:t>cronograma_horas</w:t>
+      </w:r>
+      <w:proofErr w:type="spellEnd"/>
+      <w:proofErr w:type="gramEnd"/>
+      <w:r>
+        <w:rPr>
+          <w:rFonts w:ascii="Arial" w:hAnsi="Arial" w:cs="Arial"/>
+          <w:sz w:val="24"/>
+          <w:szCs w:val="24"/>
+        </w:rPr>
+        <w:t xml:space="preserve"> VARCHAR(255)</w:t>
       </w:r>
     </w:p>
     <w:p>
@@ -11711,6 +11665,15 @@
           <w:lang w:val="en-US"/>
         </w:rPr>
       </w:pPr>
+      <w:r>
+        <w:rPr>
+          <w:rFonts w:ascii="Arial" w:hAnsi="Arial" w:cs="Arial"/>
+          <w:sz w:val="24"/>
+          <w:szCs w:val="24"/>
+          <w:lang w:val="en-US"/>
+        </w:rPr>
+        <w:t>);</w:t>
+      </w:r>
     </w:p>
     <w:p>
       <w:pPr>
@@ -11723,35 +11686,6 @@
           <w:lang w:val="en-US"/>
         </w:rPr>
       </w:pPr>
-      <w:r>
-        <w:rPr>
-          <w:rFonts w:ascii="Arial" w:hAnsi="Arial" w:cs="Arial"/>
-          <w:sz w:val="24"/>
-          <w:szCs w:val="24"/>
-          <w:lang w:val="en-US"/>
-        </w:rPr>
-        <w:t xml:space="preserve">CREATE TABLE </w:t>
-      </w:r>
-      <w:proofErr w:type="spellStart"/>
-      <w:r>
-        <w:rPr>
-          <w:rFonts w:ascii="Arial" w:hAnsi="Arial" w:cs="Arial"/>
-          <w:sz w:val="24"/>
-          <w:szCs w:val="24"/>
-          <w:lang w:val="en-US"/>
-        </w:rPr>
-        <w:t>profissional</w:t>
-      </w:r>
-      <w:proofErr w:type="spellEnd"/>
-      <w:r>
-        <w:rPr>
-          <w:rFonts w:ascii="Arial" w:hAnsi="Arial" w:cs="Arial"/>
-          <w:sz w:val="24"/>
-          <w:szCs w:val="24"/>
-          <w:lang w:val="en-US"/>
-        </w:rPr>
-        <w:t xml:space="preserve"> (</w:t>
-      </w:r>
     </w:p>
     <w:p>
       <w:pPr>
@@ -11764,14 +11698,88 @@
           <w:lang w:val="en-US"/>
         </w:rPr>
       </w:pPr>
-      <w:r>
+    </w:p>
+    <w:p>
+      <w:pPr>
+        <w:spacing w:line="360" w:lineRule="auto"/>
+        <w:ind w:firstLine="708"/>
         <w:rPr>
           <w:rFonts w:ascii="Arial" w:hAnsi="Arial" w:cs="Arial"/>
           <w:sz w:val="24"/>
           <w:szCs w:val="24"/>
           <w:lang w:val="en-US"/>
         </w:rPr>
-        <w:tab/>
+      </w:pPr>
+      <w:r>
+        <w:rPr>
+          <w:rFonts w:ascii="Arial" w:hAnsi="Arial" w:cs="Arial"/>
+          <w:sz w:val="24"/>
+          <w:szCs w:val="24"/>
+          <w:lang w:val="en-US"/>
+        </w:rPr>
+        <w:t>CREATE TABLE agenda (</w:t>
+      </w:r>
+    </w:p>
+    <w:p>
+      <w:pPr>
+        <w:spacing w:line="360" w:lineRule="auto"/>
+        <w:ind w:firstLine="708"/>
+        <w:rPr>
+          <w:rFonts w:ascii="Arial" w:hAnsi="Arial" w:cs="Arial"/>
+          <w:sz w:val="24"/>
+          <w:szCs w:val="24"/>
+          <w:lang w:val="en-US"/>
+        </w:rPr>
+      </w:pPr>
+      <w:r>
+        <w:rPr>
+          <w:rFonts w:ascii="Arial" w:hAnsi="Arial" w:cs="Arial"/>
+          <w:sz w:val="24"/>
+          <w:szCs w:val="24"/>
+          <w:lang w:val="en-US"/>
+        </w:rPr>
+        <w:t xml:space="preserve">    </w:t>
+      </w:r>
+      <w:proofErr w:type="gramStart"/>
+      <w:r>
+        <w:rPr>
+          <w:rFonts w:ascii="Arial" w:hAnsi="Arial" w:cs="Arial"/>
+          <w:sz w:val="24"/>
+          <w:szCs w:val="24"/>
+          <w:lang w:val="en-US"/>
+        </w:rPr>
+        <w:t>id</w:t>
+      </w:r>
+      <w:proofErr w:type="gramEnd"/>
+      <w:r>
+        <w:rPr>
+          <w:rFonts w:ascii="Arial" w:hAnsi="Arial" w:cs="Arial"/>
+          <w:sz w:val="24"/>
+          <w:szCs w:val="24"/>
+          <w:lang w:val="en-US"/>
+        </w:rPr>
+        <w:t xml:space="preserve"> INT AUTO_INCREMENT PRIMARY KEY,</w:t>
+      </w:r>
+    </w:p>
+    <w:p>
+      <w:pPr>
+        <w:spacing w:line="360" w:lineRule="auto"/>
+        <w:ind w:firstLine="708"/>
+        <w:rPr>
+          <w:rFonts w:ascii="Arial" w:hAnsi="Arial" w:cs="Arial"/>
+          <w:sz w:val="24"/>
+          <w:szCs w:val="24"/>
+          <w:lang w:val="en-US"/>
+        </w:rPr>
+      </w:pPr>
+      <w:r>
+        <w:rPr>
+          <w:rFonts w:ascii="Arial" w:hAnsi="Arial" w:cs="Arial"/>
+          <w:sz w:val="24"/>
+          <w:szCs w:val="24"/>
+          <w:lang w:val="en-US"/>
+        </w:rPr>
+        <w:t xml:space="preserve">    </w:t>
       </w:r>
       <w:proofErr w:type="spellStart"/>
       <w:proofErr w:type="gramStart"/>
@@ -11782,7 +11790,7 @@
           <w:szCs w:val="24"/>
           <w:lang w:val="en-US"/>
         </w:rPr>
-        <w:t>id_profissional</w:t>
+        <w:t>id_paciente</w:t>
       </w:r>
       <w:proofErr w:type="spellEnd"/>
       <w:proofErr w:type="gramEnd"/>
@@ -11793,7 +11801,7 @@
           <w:szCs w:val="24"/>
           <w:lang w:val="en-US"/>
         </w:rPr>
-        <w:t xml:space="preserve"> INT AUTO_INCREMENT PRIMARY KEY,</w:t>
+        <w:t xml:space="preserve"> INT,</w:t>
       </w:r>
     </w:p>
     <w:p>
@@ -11804,6 +11812,7 @@
           <w:rFonts w:ascii="Arial" w:hAnsi="Arial" w:cs="Arial"/>
           <w:sz w:val="24"/>
           <w:szCs w:val="24"/>
+          <w:lang w:val="en-US"/>
         </w:rPr>
       </w:pPr>
       <w:r>
@@ -11822,26 +11831,20 @@
           <w:rFonts w:ascii="Arial" w:hAnsi="Arial" w:cs="Arial"/>
           <w:sz w:val="24"/>
           <w:szCs w:val="24"/>
-        </w:rPr>
-        <w:t>nome</w:t>
-      </w:r>
+          <w:lang w:val="en-US"/>
+        </w:rPr>
+        <w:t>id_profissional</w:t>
+      </w:r>
+      <w:proofErr w:type="spellEnd"/>
       <w:proofErr w:type="gramEnd"/>
       <w:r>
         <w:rPr>
           <w:rFonts w:ascii="Arial" w:hAnsi="Arial" w:cs="Arial"/>
           <w:sz w:val="24"/>
           <w:szCs w:val="24"/>
-        </w:rPr>
-        <w:t>_usuaraio</w:t>
-      </w:r>
-      <w:proofErr w:type="spellEnd"/>
-      <w:r>
-        <w:rPr>
-          <w:rFonts w:ascii="Arial" w:hAnsi="Arial" w:cs="Arial"/>
-          <w:sz w:val="24"/>
-          <w:szCs w:val="24"/>
-        </w:rPr>
-        <w:t xml:space="preserve"> VARCHAR(255),</w:t>
+          <w:lang w:val="en-US"/>
+        </w:rPr>
+        <w:t xml:space="preserve"> INT,</w:t>
       </w:r>
     </w:p>
     <w:p>
@@ -11859,6 +11862,7 @@
           <w:rFonts w:ascii="Arial" w:hAnsi="Arial" w:cs="Arial"/>
           <w:sz w:val="24"/>
           <w:szCs w:val="24"/>
+          <w:lang w:val="en-US"/>
         </w:rPr>
         <w:t xml:space="preserve">    </w:t>
       </w:r>
@@ -11870,259 +11874,10 @@
           <w:sz w:val="24"/>
           <w:szCs w:val="24"/>
         </w:rPr>
-        <w:t>cronograma</w:t>
-      </w:r>
-      <w:proofErr w:type="gramEnd"/>
-      <w:r>
-        <w:rPr>
-          <w:rFonts w:ascii="Arial" w:hAnsi="Arial" w:cs="Arial"/>
-          <w:sz w:val="24"/>
-          <w:szCs w:val="24"/>
-        </w:rPr>
-        <w:t>_horas</w:t>
-      </w:r>
-      <w:proofErr w:type="spellEnd"/>
-      <w:r>
-        <w:rPr>
-          <w:rFonts w:ascii="Arial" w:hAnsi="Arial" w:cs="Arial"/>
-          <w:sz w:val="24"/>
-          <w:szCs w:val="24"/>
-        </w:rPr>
-        <w:t xml:space="preserve"> VARCHAR(255)</w:t>
-      </w:r>
-    </w:p>
-    <w:p>
-      <w:pPr>
-        <w:spacing w:line="360" w:lineRule="auto"/>
-        <w:ind w:firstLine="708"/>
-        <w:rPr>
-          <w:rFonts w:ascii="Arial" w:hAnsi="Arial" w:cs="Arial"/>
-          <w:sz w:val="24"/>
-          <w:szCs w:val="24"/>
-          <w:lang w:val="en-US"/>
-        </w:rPr>
-      </w:pPr>
-      <w:r>
-        <w:rPr>
-          <w:rFonts w:ascii="Arial" w:hAnsi="Arial" w:cs="Arial"/>
-          <w:sz w:val="24"/>
-          <w:szCs w:val="24"/>
-          <w:lang w:val="en-US"/>
-        </w:rPr>
-        <w:t>);</w:t>
-      </w:r>
-    </w:p>
-    <w:p>
-      <w:pPr>
-        <w:spacing w:line="360" w:lineRule="auto"/>
-        <w:ind w:firstLine="708"/>
-        <w:rPr>
-          <w:rFonts w:ascii="Arial" w:hAnsi="Arial" w:cs="Arial"/>
-          <w:sz w:val="24"/>
-          <w:szCs w:val="24"/>
-          <w:lang w:val="en-US"/>
-        </w:rPr>
-      </w:pPr>
-    </w:p>
-    <w:p>
-      <w:pPr>
-        <w:spacing w:line="360" w:lineRule="auto"/>
-        <w:ind w:firstLine="708"/>
-        <w:rPr>
-          <w:rFonts w:ascii="Arial" w:hAnsi="Arial" w:cs="Arial"/>
-          <w:sz w:val="24"/>
-          <w:szCs w:val="24"/>
-          <w:lang w:val="en-US"/>
-        </w:rPr>
-      </w:pPr>
-    </w:p>
-    <w:p>
-      <w:pPr>
-        <w:spacing w:line="360" w:lineRule="auto"/>
-        <w:ind w:firstLine="708"/>
-        <w:rPr>
-          <w:rFonts w:ascii="Arial" w:hAnsi="Arial" w:cs="Arial"/>
-          <w:sz w:val="24"/>
-          <w:szCs w:val="24"/>
-          <w:lang w:val="en-US"/>
-        </w:rPr>
-      </w:pPr>
-      <w:r>
-        <w:rPr>
-          <w:rFonts w:ascii="Arial" w:hAnsi="Arial" w:cs="Arial"/>
-          <w:sz w:val="24"/>
-          <w:szCs w:val="24"/>
-          <w:lang w:val="en-US"/>
-        </w:rPr>
-        <w:t>CREATE TABLE agenda (</w:t>
-      </w:r>
-    </w:p>
-    <w:p>
-      <w:pPr>
-        <w:spacing w:line="360" w:lineRule="auto"/>
-        <w:ind w:firstLine="708"/>
-        <w:rPr>
-          <w:rFonts w:ascii="Arial" w:hAnsi="Arial" w:cs="Arial"/>
-          <w:sz w:val="24"/>
-          <w:szCs w:val="24"/>
-          <w:lang w:val="en-US"/>
-        </w:rPr>
-      </w:pPr>
-      <w:r>
-        <w:rPr>
-          <w:rFonts w:ascii="Arial" w:hAnsi="Arial" w:cs="Arial"/>
-          <w:sz w:val="24"/>
-          <w:szCs w:val="24"/>
-          <w:lang w:val="en-US"/>
-        </w:rPr>
-        <w:t xml:space="preserve">    </w:t>
-      </w:r>
-      <w:proofErr w:type="gramStart"/>
-      <w:r>
-        <w:rPr>
-          <w:rFonts w:ascii="Arial" w:hAnsi="Arial" w:cs="Arial"/>
-          <w:sz w:val="24"/>
-          <w:szCs w:val="24"/>
-          <w:lang w:val="en-US"/>
-        </w:rPr>
-        <w:t>id</w:t>
-      </w:r>
-      <w:proofErr w:type="gramEnd"/>
-      <w:r>
-        <w:rPr>
-          <w:rFonts w:ascii="Arial" w:hAnsi="Arial" w:cs="Arial"/>
-          <w:sz w:val="24"/>
-          <w:szCs w:val="24"/>
-          <w:lang w:val="en-US"/>
-        </w:rPr>
-        <w:t xml:space="preserve"> INT AUTO_INCREMENT PRIMARY KEY,</w:t>
-      </w:r>
-    </w:p>
-    <w:p>
-      <w:pPr>
-        <w:spacing w:line="360" w:lineRule="auto"/>
-        <w:ind w:firstLine="708"/>
-        <w:rPr>
-          <w:rFonts w:ascii="Arial" w:hAnsi="Arial" w:cs="Arial"/>
-          <w:sz w:val="24"/>
-          <w:szCs w:val="24"/>
-          <w:lang w:val="en-US"/>
-        </w:rPr>
-      </w:pPr>
-      <w:r>
-        <w:rPr>
-          <w:rFonts w:ascii="Arial" w:hAnsi="Arial" w:cs="Arial"/>
-          <w:sz w:val="24"/>
-          <w:szCs w:val="24"/>
-          <w:lang w:val="en-US"/>
-        </w:rPr>
-        <w:t xml:space="preserve">    </w:t>
-      </w:r>
-      <w:proofErr w:type="spellStart"/>
-      <w:proofErr w:type="gramStart"/>
-      <w:r>
-        <w:rPr>
-          <w:rFonts w:ascii="Arial" w:hAnsi="Arial" w:cs="Arial"/>
-          <w:sz w:val="24"/>
-          <w:szCs w:val="24"/>
-          <w:lang w:val="en-US"/>
-        </w:rPr>
-        <w:t>id_paciente</w:t>
+        <w:t>protocolo_registro_hora_entrada</w:t>
       </w:r>
       <w:proofErr w:type="spellEnd"/>
       <w:proofErr w:type="gramEnd"/>
-      <w:r>
-        <w:rPr>
-          <w:rFonts w:ascii="Arial" w:hAnsi="Arial" w:cs="Arial"/>
-          <w:sz w:val="24"/>
-          <w:szCs w:val="24"/>
-          <w:lang w:val="en-US"/>
-        </w:rPr>
-        <w:t xml:space="preserve"> INT,</w:t>
-      </w:r>
-    </w:p>
-    <w:p>
-      <w:pPr>
-        <w:spacing w:line="360" w:lineRule="auto"/>
-        <w:ind w:firstLine="708"/>
-        <w:rPr>
-          <w:rFonts w:ascii="Arial" w:hAnsi="Arial" w:cs="Arial"/>
-          <w:sz w:val="24"/>
-          <w:szCs w:val="24"/>
-          <w:lang w:val="en-US"/>
-        </w:rPr>
-      </w:pPr>
-      <w:r>
-        <w:rPr>
-          <w:rFonts w:ascii="Arial" w:hAnsi="Arial" w:cs="Arial"/>
-          <w:sz w:val="24"/>
-          <w:szCs w:val="24"/>
-          <w:lang w:val="en-US"/>
-        </w:rPr>
-        <w:t xml:space="preserve">    </w:t>
-      </w:r>
-      <w:proofErr w:type="spellStart"/>
-      <w:proofErr w:type="gramStart"/>
-      <w:r>
-        <w:rPr>
-          <w:rFonts w:ascii="Arial" w:hAnsi="Arial" w:cs="Arial"/>
-          <w:sz w:val="24"/>
-          <w:szCs w:val="24"/>
-          <w:lang w:val="en-US"/>
-        </w:rPr>
-        <w:t>id_profissional</w:t>
-      </w:r>
-      <w:proofErr w:type="spellEnd"/>
-      <w:proofErr w:type="gramEnd"/>
-      <w:r>
-        <w:rPr>
-          <w:rFonts w:ascii="Arial" w:hAnsi="Arial" w:cs="Arial"/>
-          <w:sz w:val="24"/>
-          <w:szCs w:val="24"/>
-          <w:lang w:val="en-US"/>
-        </w:rPr>
-        <w:t xml:space="preserve"> INT,</w:t>
-      </w:r>
-    </w:p>
-    <w:p>
-      <w:pPr>
-        <w:spacing w:line="360" w:lineRule="auto"/>
-        <w:ind w:firstLine="708"/>
-        <w:rPr>
-          <w:rFonts w:ascii="Arial" w:hAnsi="Arial" w:cs="Arial"/>
-          <w:sz w:val="24"/>
-          <w:szCs w:val="24"/>
-        </w:rPr>
-      </w:pPr>
-      <w:r>
-        <w:rPr>
-          <w:rFonts w:ascii="Arial" w:hAnsi="Arial" w:cs="Arial"/>
-          <w:sz w:val="24"/>
-          <w:szCs w:val="24"/>
-          <w:lang w:val="en-US"/>
-        </w:rPr>
-        <w:t xml:space="preserve">    </w:t>
-      </w:r>
-      <w:proofErr w:type="spellStart"/>
-      <w:proofErr w:type="gramStart"/>
-      <w:r>
-        <w:rPr>
-          <w:rFonts w:ascii="Arial" w:hAnsi="Arial" w:cs="Arial"/>
-          <w:sz w:val="24"/>
-          <w:szCs w:val="24"/>
-        </w:rPr>
-        <w:t>protocolo</w:t>
-      </w:r>
-      <w:proofErr w:type="gramEnd"/>
-      <w:r>
-        <w:rPr>
-          <w:rFonts w:ascii="Arial" w:hAnsi="Arial" w:cs="Arial"/>
-          <w:sz w:val="24"/>
-          <w:szCs w:val="24"/>
-        </w:rPr>
-        <w:t>_registro_hora_entrada</w:t>
-      </w:r>
-      <w:proofErr w:type="spellEnd"/>
       <w:r>
         <w:rPr>
           <w:rFonts w:ascii="Arial" w:hAnsi="Arial" w:cs="Arial"/>
@@ -12327,6 +12082,15 @@
           <w:szCs w:val="24"/>
         </w:rPr>
       </w:pPr>
+      <w:r>
+        <w:rPr>
+          <w:rFonts w:ascii="Arial" w:hAnsi="Arial" w:cs="Arial"/>
+          <w:sz w:val="24"/>
+          <w:szCs w:val="24"/>
+        </w:rPr>
+        <w:t xml:space="preserve">./tradutor </w:t>
+      </w:r>
+      <w:proofErr w:type="spellStart"/>
       <w:proofErr w:type="gramStart"/>
       <w:r>
         <w:rPr>
@@ -12334,8 +12098,18 @@
           <w:sz w:val="24"/>
           <w:szCs w:val="24"/>
         </w:rPr>
-        <w:t>./</w:t>
-      </w:r>
+        <w:t>paje</w:t>
+      </w:r>
+      <w:proofErr w:type="spellEnd"/>
+      <w:r>
+        <w:rPr>
+          <w:rFonts w:ascii="Arial" w:hAnsi="Arial" w:cs="Arial"/>
+          <w:sz w:val="24"/>
+          <w:szCs w:val="24"/>
+        </w:rPr>
+        <w:t>.</w:t>
+      </w:r>
+      <w:proofErr w:type="spellStart"/>
       <w:proofErr w:type="gramEnd"/>
       <w:r>
         <w:rPr>
@@ -12343,16 +12117,7 @@
           <w:sz w:val="24"/>
           <w:szCs w:val="24"/>
         </w:rPr>
-        <w:t xml:space="preserve">tradutor </w:t>
-      </w:r>
-      <w:proofErr w:type="spellStart"/>
-      <w:r>
-        <w:rPr>
-          <w:rFonts w:ascii="Arial" w:hAnsi="Arial" w:cs="Arial"/>
-          <w:sz w:val="24"/>
-          <w:szCs w:val="24"/>
-        </w:rPr>
-        <w:t>paje.sql</w:t>
+        <w:t>sql</w:t>
       </w:r>
       <w:proofErr w:type="spellEnd"/>
     </w:p>
@@ -12496,6 +12261,178 @@
         </w:rPr>
         <w:t xml:space="preserve">O último comando serve para </w:t>
       </w:r>
+      <w:r>
+        <w:rPr>
+          <w:rFonts w:ascii="Arial" w:hAnsi="Arial" w:cs="Arial"/>
+          <w:sz w:val="24"/>
+          <w:szCs w:val="24"/>
+        </w:rPr>
+        <w:t xml:space="preserve">criar efetivamente o banco de dados, já que cada comando </w:t>
+      </w:r>
+      <w:proofErr w:type="spellStart"/>
+      <w:r>
+        <w:rPr>
+          <w:rFonts w:ascii="Arial" w:hAnsi="Arial" w:cs="Arial"/>
+          <w:i/>
+          <w:sz w:val="24"/>
+          <w:szCs w:val="24"/>
+        </w:rPr>
+        <w:t>rails</w:t>
+      </w:r>
+      <w:proofErr w:type="spellEnd"/>
+      <w:r>
+        <w:rPr>
+          <w:rFonts w:ascii="Arial" w:hAnsi="Arial" w:cs="Arial"/>
+          <w:i/>
+          <w:sz w:val="24"/>
+          <w:szCs w:val="24"/>
+        </w:rPr>
+        <w:t xml:space="preserve"> </w:t>
+      </w:r>
+      <w:proofErr w:type="spellStart"/>
+      <w:r>
+        <w:rPr>
+          <w:rFonts w:ascii="Arial" w:hAnsi="Arial" w:cs="Arial"/>
+          <w:i/>
+          <w:sz w:val="24"/>
+          <w:szCs w:val="24"/>
+        </w:rPr>
+        <w:t>generate</w:t>
+      </w:r>
+      <w:proofErr w:type="spellEnd"/>
+      <w:r>
+        <w:rPr>
+          <w:rFonts w:ascii="Arial" w:hAnsi="Arial" w:cs="Arial"/>
+          <w:sz w:val="24"/>
+          <w:szCs w:val="24"/>
+        </w:rPr>
+        <w:t xml:space="preserve"> cria uma migração que </w:t>
+      </w:r>
+      <w:r>
+        <w:rPr>
+          <w:rFonts w:ascii="Arial" w:hAnsi="Arial" w:cs="Arial"/>
+          <w:sz w:val="24"/>
+          <w:szCs w:val="24"/>
+        </w:rPr>
+        <w:t>pode</w:t>
+      </w:r>
+      <w:r>
+        <w:rPr>
+          <w:rFonts w:ascii="Arial" w:hAnsi="Arial" w:cs="Arial"/>
+          <w:sz w:val="24"/>
+          <w:szCs w:val="24"/>
+        </w:rPr>
+        <w:t xml:space="preserve"> ainda pode ser modificada. Com o </w:t>
+      </w:r>
+      <w:proofErr w:type="spellStart"/>
+      <w:r>
+        <w:rPr>
+          <w:rFonts w:ascii="Arial" w:hAnsi="Arial" w:cs="Arial"/>
+          <w:i/>
+          <w:sz w:val="24"/>
+          <w:szCs w:val="24"/>
+        </w:rPr>
+        <w:t>rake</w:t>
+      </w:r>
+      <w:proofErr w:type="spellEnd"/>
+      <w:r>
+        <w:rPr>
+          <w:rFonts w:ascii="Arial" w:hAnsi="Arial" w:cs="Arial"/>
+          <w:i/>
+          <w:sz w:val="24"/>
+          <w:szCs w:val="24"/>
+        </w:rPr>
+        <w:t xml:space="preserve"> </w:t>
+      </w:r>
+      <w:proofErr w:type="spellStart"/>
+      <w:proofErr w:type="gramStart"/>
+      <w:r>
+        <w:rPr>
+          <w:rFonts w:ascii="Arial" w:hAnsi="Arial" w:cs="Arial"/>
+          <w:i/>
+          <w:sz w:val="24"/>
+          <w:szCs w:val="24"/>
+        </w:rPr>
+        <w:t>db</w:t>
+      </w:r>
+      <w:proofErr w:type="spellEnd"/>
+      <w:proofErr w:type="gramEnd"/>
+      <w:r>
+        <w:rPr>
+          <w:rFonts w:ascii="Arial" w:hAnsi="Arial" w:cs="Arial"/>
+          <w:i/>
+          <w:sz w:val="24"/>
+          <w:szCs w:val="24"/>
+        </w:rPr>
+        <w:t>:</w:t>
+      </w:r>
+      <w:proofErr w:type="spellStart"/>
+      <w:r>
+        <w:rPr>
+          <w:rFonts w:ascii="Arial" w:hAnsi="Arial" w:cs="Arial"/>
+          <w:i/>
+          <w:sz w:val="24"/>
+          <w:szCs w:val="24"/>
+        </w:rPr>
+        <w:t>migrate</w:t>
+      </w:r>
+      <w:proofErr w:type="spellEnd"/>
+      <w:r>
+        <w:rPr>
+          <w:rFonts w:ascii="Arial" w:hAnsi="Arial" w:cs="Arial"/>
+          <w:sz w:val="24"/>
+          <w:szCs w:val="24"/>
+        </w:rPr>
+        <w:t xml:space="preserve"> todos as migrações criadas são aplicadas </w:t>
+      </w:r>
+      <w:r>
+        <w:rPr>
+          <w:rFonts w:ascii="Arial" w:hAnsi="Arial" w:cs="Arial"/>
+          <w:sz w:val="24"/>
+          <w:szCs w:val="24"/>
+        </w:rPr>
+        <w:t xml:space="preserve">simultaneamente </w:t>
+      </w:r>
+      <w:r>
+        <w:rPr>
+          <w:rFonts w:ascii="Arial" w:hAnsi="Arial" w:cs="Arial"/>
+          <w:sz w:val="24"/>
+          <w:szCs w:val="24"/>
+        </w:rPr>
+        <w:t>à nova aplicação.</w:t>
+      </w:r>
+    </w:p>
+    <w:p>
+      <w:pPr>
+        <w:pStyle w:val="PargrafodaLista"/>
+        <w:spacing w:line="360" w:lineRule="auto"/>
+        <w:rPr>
+          <w:rFonts w:ascii="Arial" w:hAnsi="Arial" w:cs="Arial"/>
+          <w:sz w:val="24"/>
+          <w:szCs w:val="24"/>
+        </w:rPr>
+      </w:pPr>
+    </w:p>
+    <w:p>
+      <w:pPr>
+        <w:pStyle w:val="PargrafodaLista"/>
+        <w:spacing w:line="360" w:lineRule="auto"/>
+        <w:rPr>
+          <w:rFonts w:ascii="Arial" w:hAnsi="Arial" w:cs="Arial"/>
+          <w:b/>
+          <w:sz w:val="24"/>
+          <w:szCs w:val="24"/>
+        </w:rPr>
+      </w:pPr>
+      <w:r>
+        <w:rPr>
+          <w:rFonts w:ascii="Arial" w:hAnsi="Arial" w:cs="Arial"/>
+          <w:b/>
+          <w:sz w:val="24"/>
+          <w:szCs w:val="24"/>
+        </w:rPr>
+        <w:t>ESCREVER PARAGRAFO SOBRE CRIAÇÃO DO AMBIENTE RAILS</w:t>
+      </w:r>
     </w:p>
     <w:p>
       <w:pPr>
@@ -12509,10 +12446,242 @@
       </w:pPr>
       <w:bookmarkStart w:id="0" w:name="_GoBack"/>
       <w:bookmarkEnd w:id="0"/>
+      <w:r>
+        <w:rPr>
+          <w:rFonts w:ascii="Arial" w:hAnsi="Arial" w:cs="Arial"/>
+          <w:sz w:val="24"/>
+          <w:szCs w:val="24"/>
+        </w:rPr>
+        <w:t xml:space="preserve">Com o ambiente criado, podemos </w:t>
+      </w:r>
+      <w:r>
+        <w:rPr>
+          <w:rFonts w:ascii="Arial" w:hAnsi="Arial" w:cs="Arial"/>
+          <w:sz w:val="24"/>
+          <w:szCs w:val="24"/>
+        </w:rPr>
+        <w:t>agora</w:t>
+      </w:r>
+      <w:r>
+        <w:rPr>
+          <w:rFonts w:ascii="Arial" w:hAnsi="Arial" w:cs="Arial"/>
+          <w:sz w:val="24"/>
+          <w:szCs w:val="24"/>
+        </w:rPr>
+        <w:t xml:space="preserve"> executar os comandos gerados pela ferramenta. </w:t>
+      </w:r>
+      <w:r>
+        <w:rPr>
+          <w:rFonts w:ascii="Arial" w:hAnsi="Arial" w:cs="Arial"/>
+          <w:sz w:val="24"/>
+          <w:szCs w:val="24"/>
+        </w:rPr>
+        <w:t xml:space="preserve">A figura X mostra o arquivo da camada </w:t>
+      </w:r>
+      <w:proofErr w:type="spellStart"/>
+      <w:r>
+        <w:rPr>
+          <w:rFonts w:ascii="Arial" w:hAnsi="Arial" w:cs="Arial"/>
+          <w:i/>
+          <w:sz w:val="24"/>
+          <w:szCs w:val="24"/>
+        </w:rPr>
+        <w:t>model</w:t>
+      </w:r>
+      <w:proofErr w:type="spellEnd"/>
+      <w:r>
+        <w:rPr>
+          <w:rFonts w:ascii="Arial" w:hAnsi="Arial" w:cs="Arial"/>
+          <w:i/>
+          <w:sz w:val="24"/>
+          <w:szCs w:val="24"/>
+        </w:rPr>
+        <w:t>,</w:t>
+      </w:r>
+      <w:r>
+        <w:rPr>
+          <w:rFonts w:ascii="Arial" w:hAnsi="Arial" w:cs="Arial"/>
+          <w:sz w:val="24"/>
+          <w:szCs w:val="24"/>
+        </w:rPr>
+        <w:t xml:space="preserve"> criado para a tabela agenda pelos comandos, onde cada parâmetro foi mapeado para o </w:t>
+      </w:r>
+      <w:proofErr w:type="spellStart"/>
+      <w:r>
+        <w:rPr>
+          <w:rFonts w:ascii="Arial" w:hAnsi="Arial" w:cs="Arial"/>
+          <w:i/>
+          <w:sz w:val="24"/>
+          <w:szCs w:val="24"/>
+        </w:rPr>
+        <w:t>Active</w:t>
+      </w:r>
+      <w:proofErr w:type="spellEnd"/>
+      <w:r>
+        <w:rPr>
+          <w:rFonts w:ascii="Arial" w:hAnsi="Arial" w:cs="Arial"/>
+          <w:i/>
+          <w:sz w:val="24"/>
+          <w:szCs w:val="24"/>
+        </w:rPr>
+        <w:t xml:space="preserve"> </w:t>
+      </w:r>
+      <w:proofErr w:type="gramStart"/>
+      <w:r>
+        <w:rPr>
+          <w:rFonts w:ascii="Arial" w:hAnsi="Arial" w:cs="Arial"/>
+          <w:i/>
+          <w:sz w:val="24"/>
+          <w:szCs w:val="24"/>
+        </w:rPr>
+        <w:t>Record</w:t>
+      </w:r>
+      <w:proofErr w:type="gramEnd"/>
+      <w:r>
+        <w:rPr>
+          <w:rFonts w:ascii="Arial" w:hAnsi="Arial" w:cs="Arial"/>
+          <w:i/>
+          <w:sz w:val="24"/>
+          <w:szCs w:val="24"/>
+        </w:rPr>
+        <w:t xml:space="preserve"> </w:t>
+      </w:r>
+      <w:r>
+        <w:rPr>
+          <w:rFonts w:ascii="Arial" w:hAnsi="Arial" w:cs="Arial"/>
+          <w:sz w:val="24"/>
+          <w:szCs w:val="24"/>
+        </w:rPr>
+        <w:t xml:space="preserve">de acordo com o especificado no </w:t>
+      </w:r>
+      <w:proofErr w:type="spellStart"/>
+      <w:r>
+        <w:rPr>
+          <w:rFonts w:ascii="Arial" w:hAnsi="Arial" w:cs="Arial"/>
+          <w:i/>
+          <w:sz w:val="24"/>
+          <w:szCs w:val="24"/>
+        </w:rPr>
+        <w:t>rails</w:t>
+      </w:r>
+      <w:proofErr w:type="spellEnd"/>
+      <w:r>
+        <w:rPr>
+          <w:rFonts w:ascii="Arial" w:hAnsi="Arial" w:cs="Arial"/>
+          <w:i/>
+          <w:sz w:val="24"/>
+          <w:szCs w:val="24"/>
+        </w:rPr>
+        <w:t xml:space="preserve"> </w:t>
+      </w:r>
+      <w:proofErr w:type="spellStart"/>
+      <w:r>
+        <w:rPr>
+          <w:rFonts w:ascii="Arial" w:hAnsi="Arial" w:cs="Arial"/>
+          <w:i/>
+          <w:sz w:val="24"/>
+          <w:szCs w:val="24"/>
+        </w:rPr>
+        <w:t>generate</w:t>
+      </w:r>
+      <w:proofErr w:type="spellEnd"/>
+      <w:r>
+        <w:rPr>
+          <w:rFonts w:ascii="Arial" w:hAnsi="Arial" w:cs="Arial"/>
+          <w:sz w:val="24"/>
+          <w:szCs w:val="24"/>
+        </w:rPr>
+        <w:t>.</w:t>
+      </w:r>
     </w:p>
     <w:p>
       <w:pPr>
         <w:spacing w:line="360" w:lineRule="auto"/>
+        <w:ind w:firstLine="708"/>
+        <w:rPr>
+          <w:rFonts w:ascii="Arial" w:hAnsi="Arial" w:cs="Arial"/>
+          <w:sz w:val="24"/>
+          <w:szCs w:val="24"/>
+        </w:rPr>
+      </w:pPr>
+      <w:r>
+        <w:rPr>
+          <w:rFonts w:ascii="Arial" w:hAnsi="Arial" w:cs="Arial"/>
+          <w:sz w:val="24"/>
+          <w:szCs w:val="24"/>
+        </w:rPr>
+        <w:t xml:space="preserve">Como visto no capitulo </w:t>
+      </w:r>
+      <w:r>
+        <w:rPr>
+          <w:rFonts w:ascii="Arial" w:hAnsi="Arial" w:cs="Arial"/>
+          <w:sz w:val="24"/>
+          <w:szCs w:val="24"/>
+        </w:rPr>
+        <w:t xml:space="preserve">2.3, o </w:t>
+      </w:r>
+      <w:proofErr w:type="spellStart"/>
+      <w:r>
+        <w:rPr>
+          <w:rFonts w:ascii="Arial" w:hAnsi="Arial" w:cs="Arial"/>
+          <w:i/>
+          <w:sz w:val="24"/>
+          <w:szCs w:val="24"/>
+        </w:rPr>
+        <w:t>rails</w:t>
+      </w:r>
+      <w:proofErr w:type="spellEnd"/>
+      <w:r>
+        <w:rPr>
+          <w:rFonts w:ascii="Arial" w:hAnsi="Arial" w:cs="Arial"/>
+          <w:sz w:val="24"/>
+          <w:szCs w:val="24"/>
+        </w:rPr>
+        <w:t xml:space="preserve"> cria uma série de outros arquivos para as operações básicas sobre os dados, chamadas CRUD. Esses arquivos podem ser encontrados na pasta </w:t>
+      </w:r>
+      <w:proofErr w:type="spellStart"/>
+      <w:r>
+        <w:rPr>
+          <w:rFonts w:ascii="Arial" w:hAnsi="Arial" w:cs="Arial"/>
+          <w:i/>
+          <w:sz w:val="24"/>
+          <w:szCs w:val="24"/>
+        </w:rPr>
+        <w:t>app</w:t>
+      </w:r>
+      <w:proofErr w:type="spellEnd"/>
+      <w:r>
+        <w:rPr>
+          <w:rFonts w:ascii="Arial" w:hAnsi="Arial" w:cs="Arial"/>
+          <w:i/>
+          <w:sz w:val="24"/>
+          <w:szCs w:val="24"/>
+        </w:rPr>
+        <w:t>/</w:t>
+      </w:r>
+      <w:proofErr w:type="spellStart"/>
+      <w:r>
+        <w:rPr>
+          <w:rFonts w:ascii="Arial" w:hAnsi="Arial" w:cs="Arial"/>
+          <w:i/>
+          <w:sz w:val="24"/>
+          <w:szCs w:val="24"/>
+        </w:rPr>
+        <w:t>views</w:t>
+      </w:r>
+      <w:proofErr w:type="spellEnd"/>
+      <w:r>
+        <w:rPr>
+          <w:rFonts w:ascii="Arial" w:hAnsi="Arial" w:cs="Arial"/>
+          <w:sz w:val="24"/>
+          <w:szCs w:val="24"/>
+        </w:rPr>
+        <w:t>. Os arquivos gerados para o nosso exemplo podem ser vistos na figura X.</w:t>
+      </w:r>
+    </w:p>
+    <w:p>
+      <w:pPr>
+        <w:spacing w:line="360" w:lineRule="auto"/>
         <w:rPr>
           <w:rFonts w:ascii="Arial" w:hAnsi="Arial" w:cs="Arial"/>
           <w:color w:val="222222"/>
@@ -12529,7 +12698,19 @@
           <w:szCs w:val="20"/>
           <w:shd w:val="clear" w:color="auto" w:fill="FFFFFF"/>
         </w:rPr>
-        <w:t>Como funciona, exemplos, aplicações, desempenho, possíveis problemas (</w:t>
+        <w:lastRenderedPageBreak/>
+        <w:t xml:space="preserve">Como funciona, exemplos, aplicações, desempenho, possíveis problemas </w:t>
+      </w:r>
+      <w:proofErr w:type="gramStart"/>
+      <w:r>
+        <w:rPr>
+          <w:rFonts w:ascii="Arial" w:hAnsi="Arial" w:cs="Arial"/>
+          <w:color w:val="222222"/>
+          <w:sz w:val="20"/>
+          <w:szCs w:val="20"/>
+          <w:shd w:val="clear" w:color="auto" w:fill="FFFFFF"/>
+        </w:rPr>
+        <w:t>(</w:t>
       </w:r>
       <w:r>
         <w:rPr>
@@ -12541,7 +12722,20 @@
           <w:szCs w:val="20"/>
           <w:shd w:val="clear" w:color="auto" w:fill="FFFFFF"/>
         </w:rPr>
-        <w:t> todos os tipos de relacionamento funcionam? 1- 1, 1-n, n-n? etc</w:t>
+        <w:t> </w:t>
+      </w:r>
+      <w:proofErr w:type="gramEnd"/>
+      <w:r>
+        <w:rPr>
+          <w:rFonts w:ascii="Arial" w:hAnsi="Arial" w:cs="Arial"/>
+          <w:b/>
+          <w:bCs/>
+          <w:color w:val="222222"/>
+          <w:sz w:val="20"/>
+          <w:szCs w:val="20"/>
+          <w:shd w:val="clear" w:color="auto" w:fill="FFFFFF"/>
+        </w:rPr>
+        <w:t>todos os tipos de relacionamento funcionam? 1- 1, 1-n, n-n? etc</w:t>
       </w:r>
       <w:r>
         <w:rPr>
@@ -12630,7 +12824,7 @@
 </file>
 
 <file path=word/numbering.xml><?xml version="1.0" encoding="utf-8"?>
-<w:numbering xmlns:wpc="http://schemas.microsoft.com/office/word/2010/wordprocessingCanvas" xmlns:mc="http://schemas.openxmlformats.org/markup-compatibility/2006" xmlns:o="urn:schemas-microsoft-com:office:office" xmlns:r="http://schemas.openxmlformats.org/officeDocument/2006/relationships" xmlns:m="http://schemas.openxmlformats.org/officeDocument/2006/math" xmlns:v="urn:schemas-microsoft-com:vml" xmlns:wp14="http://schemas.microsoft.com/office/word/2010/wordprocessingDrawing" xmlns:wp="http://schemas.openxmlformats.org/drawingml/2006/wordprocessingDrawing" xmlns:w10="urn:schemas-microsoft-com:office:word" xmlns:w="http://schemas.openxmlformats.org/wordprocessingml/2006/main" xmlns:w14="http://schemas.microsoft.com/office/word/2010/wordml" xmlns:w15="http://schemas.microsoft.com/office/word/2012/wordml" xmlns:wpg="http://schemas.microsoft.com/office/word/2010/wordprocessingGroup" xmlns:wpi="http://schemas.microsoft.com/office/word/2010/wordprocessingInk" xmlns:wne="http://schemas.microsoft.com/office/word/2006/wordml" xmlns:wps="http://schemas.microsoft.com/office/word/2010/wordprocessingShape" mc:Ignorable="w14 w15 wp14">
+<w:numbering xmlns:ve="http://schemas.openxmlformats.org/markup-compatibility/2006" xmlns:o="urn:schemas-microsoft-com:office:office" xmlns:r="http://schemas.openxmlformats.org/officeDocument/2006/relationships" xmlns:m="http://schemas.openxmlformats.org/officeDocument/2006/math" xmlns:v="urn:schemas-microsoft-com:vml" xmlns:wp="http://schemas.openxmlformats.org/drawingml/2006/wordprocessingDrawing" xmlns:w10="urn:schemas-microsoft-com:office:word" xmlns:w="http://schemas.openxmlformats.org/wordprocessingml/2006/main" xmlns:wne="http://schemas.microsoft.com/office/word/2006/wordml">
   <w:abstractNum w:abstractNumId="0">
     <w:nsid w:val="04084A04"/>
     <w:multiLevelType w:val="hybridMultilevel"/>
@@ -13806,21 +14000,12 @@
   </w:num>
   <w:num w:numId="11">
     <w:abstractNumId w:val="8"/>
-    <w:lvlOverride w:ilvl="0"/>
-    <w:lvlOverride w:ilvl="1"/>
-    <w:lvlOverride w:ilvl="2"/>
-    <w:lvlOverride w:ilvl="3"/>
-    <w:lvlOverride w:ilvl="4"/>
-    <w:lvlOverride w:ilvl="5"/>
-    <w:lvlOverride w:ilvl="6"/>
-    <w:lvlOverride w:ilvl="7"/>
-    <w:lvlOverride w:ilvl="8"/>
   </w:num>
 </w:numbering>
 </file>
 
 <file path=word/styles.xml><?xml version="1.0" encoding="utf-8"?>
-<w:styles xmlns:mc="http://schemas.openxmlformats.org/markup-compatibility/2006" xmlns:r="http://schemas.openxmlformats.org/officeDocument/2006/relationships" xmlns:w="http://schemas.openxmlformats.org/wordprocessingml/2006/main" xmlns:w14="http://schemas.microsoft.com/office/word/2010/wordml" xmlns:w15="http://schemas.microsoft.com/office/word/2012/wordml" mc:Ignorable="w14 w15">
+<w:styles xmlns:r="http://schemas.openxmlformats.org/officeDocument/2006/relationships" xmlns:w="http://schemas.openxmlformats.org/wordprocessingml/2006/main">
   <w:docDefaults>
     <w:rPrDefault>
       <w:rPr>
@@ -13836,382 +14021,149 @@
       </w:pPr>
     </w:pPrDefault>
   </w:docDefaults>
-  <w:latentStyles w:defLockedState="0" w:defUIPriority="99" w:defSemiHidden="0" w:defUnhideWhenUsed="0" w:defQFormat="0" w:count="371">
-    <w:lsdException w:name="Normal" w:uiPriority="0" w:qFormat="1"/>
-    <w:lsdException w:name="heading 1" w:uiPriority="9" w:qFormat="1"/>
-    <w:lsdException w:name="heading 2" w:semiHidden="1" w:uiPriority="9" w:unhideWhenUsed="1" w:qFormat="1"/>
-    <w:lsdException w:name="heading 3" w:semiHidden="1" w:uiPriority="9" w:unhideWhenUsed="1" w:qFormat="1"/>
-    <w:lsdException w:name="heading 4" w:semiHidden="1" w:uiPriority="9" w:unhideWhenUsed="1" w:qFormat="1"/>
-    <w:lsdException w:name="heading 5" w:semiHidden="1" w:uiPriority="9" w:unhideWhenUsed="1" w:qFormat="1"/>
-    <w:lsdException w:name="heading 6" w:semiHidden="1" w:uiPriority="9" w:unhideWhenUsed="1" w:qFormat="1"/>
-    <w:lsdException w:name="heading 7" w:semiHidden="1" w:uiPriority="9" w:unhideWhenUsed="1" w:qFormat="1"/>
-    <w:lsdException w:name="heading 8" w:semiHidden="1" w:uiPriority="9" w:unhideWhenUsed="1" w:qFormat="1"/>
-    <w:lsdException w:name="heading 9" w:semiHidden="1" w:uiPriority="9" w:unhideWhenUsed="1" w:qFormat="1"/>
-    <w:lsdException w:name="index 1" w:semiHidden="1" w:unhideWhenUsed="1"/>
-    <w:lsdException w:name="index 2" w:semiHidden="1" w:unhideWhenUsed="1"/>
-    <w:lsdException w:name="index 3" w:semiHidden="1" w:unhideWhenUsed="1"/>
-    <w:lsdException w:name="index 4" w:semiHidden="1" w:unhideWhenUsed="1"/>
-    <w:lsdException w:name="index 5" w:semiHidden="1" w:unhideWhenUsed="1"/>
-    <w:lsdException w:name="index 6" w:semiHidden="1" w:unhideWhenUsed="1"/>
-    <w:lsdException w:name="index 7" w:semiHidden="1" w:unhideWhenUsed="1"/>
-    <w:lsdException w:name="index 8" w:semiHidden="1" w:unhideWhenUsed="1"/>
-    <w:lsdException w:name="index 9" w:semiHidden="1" w:unhideWhenUsed="1"/>
-    <w:lsdException w:name="toc 1" w:semiHidden="1" w:uiPriority="39" w:unhideWhenUsed="1"/>
-    <w:lsdException w:name="toc 2" w:semiHidden="1" w:uiPriority="39" w:unhideWhenUsed="1"/>
-    <w:lsdException w:name="toc 3" w:semiHidden="1" w:uiPriority="39" w:unhideWhenUsed="1"/>
-    <w:lsdException w:name="toc 4" w:semiHidden="1" w:uiPriority="39" w:unhideWhenUsed="1"/>
-    <w:lsdException w:name="toc 5" w:semiHidden="1" w:uiPriority="39" w:unhideWhenUsed="1"/>
-    <w:lsdException w:name="toc 6" w:semiHidden="1" w:uiPriority="39" w:unhideWhenUsed="1"/>
-    <w:lsdException w:name="toc 7" w:semiHidden="1" w:uiPriority="39" w:unhideWhenUsed="1"/>
-    <w:lsdException w:name="toc 8" w:semiHidden="1" w:uiPriority="39" w:unhideWhenUsed="1"/>
-    <w:lsdException w:name="toc 9" w:semiHidden="1" w:uiPriority="39" w:unhideWhenUsed="1"/>
-    <w:lsdException w:name="Normal Indent" w:semiHidden="1" w:unhideWhenUsed="1"/>
-    <w:lsdException w:name="footnote text" w:semiHidden="1" w:unhideWhenUsed="1"/>
-    <w:lsdException w:name="annotation text" w:semiHidden="1" w:unhideWhenUsed="1"/>
-    <w:lsdException w:name="header" w:semiHidden="1" w:unhideWhenUsed="1"/>
-    <w:lsdException w:name="footer" w:semiHidden="1" w:unhideWhenUsed="1"/>
-    <w:lsdException w:name="index heading" w:semiHidden="1" w:unhideWhenUsed="1"/>
-    <w:lsdException w:name="caption" w:semiHidden="1" w:uiPriority="35" w:unhideWhenUsed="1" w:qFormat="1"/>
-    <w:lsdException w:name="table of figures" w:semiHidden="1" w:unhideWhenUsed="1"/>
-    <w:lsdException w:name="envelope address" w:semiHidden="1" w:unhideWhenUsed="1"/>
-    <w:lsdException w:name="envelope return" w:semiHidden="1" w:unhideWhenUsed="1"/>
-    <w:lsdException w:name="footnote reference" w:semiHidden="1" w:unhideWhenUsed="1"/>
-    <w:lsdException w:name="annotation reference" w:semiHidden="1" w:unhideWhenUsed="1"/>
-    <w:lsdException w:name="line number" w:semiHidden="1" w:unhideWhenUsed="1"/>
-    <w:lsdException w:name="page number" w:semiHidden="1" w:unhideWhenUsed="1"/>
-    <w:lsdException w:name="endnote reference" w:semiHidden="1" w:unhideWhenUsed="1"/>
-    <w:lsdException w:name="endnote text" w:semiHidden="1" w:unhideWhenUsed="1"/>
-    <w:lsdException w:name="table of authorities" w:semiHidden="1" w:unhideWhenUsed="1"/>
-    <w:lsdException w:name="macro" w:semiHidden="1" w:unhideWhenUsed="1"/>
-    <w:lsdException w:name="toa heading" w:semiHidden="1" w:unhideWhenUsed="1"/>
-    <w:lsdException w:name="List" w:semiHidden="1" w:unhideWhenUsed="1"/>
-    <w:lsdException w:name="List Bullet" w:semiHidden="1" w:unhideWhenUsed="1"/>
-    <w:lsdException w:name="List Number" w:semiHidden="1" w:unhideWhenUsed="1"/>
-    <w:lsdException w:name="List 2" w:semiHidden="1" w:unhideWhenUsed="1"/>
-    <w:lsdException w:name="List 3" w:semiHidden="1" w:unhideWhenUsed="1"/>
-    <w:lsdException w:name="List 4" w:semiHidden="1" w:unhideWhenUsed="1"/>
-    <w:lsdException w:name="List 5" w:semiHidden="1" w:unhideWhenUsed="1"/>
-    <w:lsdException w:name="List Bullet 2" w:semiHidden="1" w:unhideWhenUsed="1"/>
-    <w:lsdException w:name="List Bullet 3" w:semiHidden="1" w:unhideWhenUsed="1"/>
-    <w:lsdException w:name="List Bullet 4" w:semiHidden="1" w:unhideWhenUsed="1"/>
-    <w:lsdException w:name="List Bullet 5" w:semiHidden="1" w:unhideWhenUsed="1"/>
-    <w:lsdException w:name="List Number 2" w:semiHidden="1" w:unhideWhenUsed="1"/>
-    <w:lsdException w:name="List Number 3" w:semiHidden="1" w:unhideWhenUsed="1"/>
-    <w:lsdException w:name="List Number 4" w:semiHidden="1" w:unhideWhenUsed="1"/>
-    <w:lsdException w:name="List Number 5" w:semiHidden="1" w:unhideWhenUsed="1"/>
-    <w:lsdException w:name="Title" w:uiPriority="10" w:qFormat="1"/>
-    <w:lsdException w:name="Closing" w:semiHidden="1" w:unhideWhenUsed="1"/>
-    <w:lsdException w:name="Signature" w:semiHidden="1" w:unhideWhenUsed="1"/>
-    <w:lsdException w:name="Default Paragraph Font" w:semiHidden="1" w:uiPriority="1" w:unhideWhenUsed="1"/>
-    <w:lsdException w:name="Body Text" w:semiHidden="1" w:unhideWhenUsed="1"/>
-    <w:lsdException w:name="Body Text Indent" w:semiHidden="1" w:unhideWhenUsed="1"/>
-    <w:lsdException w:name="List Continue" w:semiHidden="1" w:unhideWhenUsed="1"/>
-    <w:lsdException w:name="List Continue 2" w:semiHidden="1" w:unhideWhenUsed="1"/>
-    <w:lsdException w:name="List Continue 3" w:semiHidden="1" w:unhideWhenUsed="1"/>
-    <w:lsdException w:name="List Continue 4" w:semiHidden="1" w:unhideWhenUsed="1"/>
-    <w:lsdException w:name="List Continue 5" w:semiHidden="1" w:unhideWhenUsed="1"/>
-    <w:lsdException w:name="Message Header" w:semiHidden="1" w:unhideWhenUsed="1"/>
-    <w:lsdException w:name="Subtitle" w:uiPriority="11" w:qFormat="1"/>
-    <w:lsdException w:name="Salutation" w:semiHidden="1" w:unhideWhenUsed="1"/>
-    <w:lsdException w:name="Date" w:semiHidden="1" w:unhideWhenUsed="1"/>
-    <w:lsdException w:name="Body Text First Indent" w:semiHidden="1" w:unhideWhenUsed="1"/>
-    <w:lsdException w:name="Body Text First Indent 2" w:semiHidden="1" w:unhideWhenUsed="1"/>
-    <w:lsdException w:name="Note Heading" w:semiHidden="1" w:unhideWhenUsed="1"/>
-    <w:lsdException w:name="Body Text 2" w:semiHidden="1" w:unhideWhenUsed="1"/>
-    <w:lsdException w:name="Body Text 3" w:semiHidden="1" w:unhideWhenUsed="1"/>
-    <w:lsdException w:name="Body Text Indent 2" w:semiHidden="1" w:unhideWhenUsed="1"/>
-    <w:lsdException w:name="Body Text Indent 3" w:semiHidden="1" w:unhideWhenUsed="1"/>
-    <w:lsdException w:name="Block Text" w:semiHidden="1" w:unhideWhenUsed="1"/>
-    <w:lsdException w:name="Hyperlink" w:semiHidden="1" w:unhideWhenUsed="1"/>
-    <w:lsdException w:name="FollowedHyperlink" w:semiHidden="1" w:unhideWhenUsed="1"/>
-    <w:lsdException w:name="Strong" w:uiPriority="22" w:qFormat="1"/>
-    <w:lsdException w:name="Emphasis" w:uiPriority="20" w:qFormat="1"/>
-    <w:lsdException w:name="Document Map" w:semiHidden="1" w:unhideWhenUsed="1"/>
-    <w:lsdException w:name="Plain Text" w:semiHidden="1" w:unhideWhenUsed="1"/>
-    <w:lsdException w:name="E-mail Signature" w:semiHidden="1" w:unhideWhenUsed="1"/>
-    <w:lsdException w:name="HTML Top of Form" w:semiHidden="1" w:unhideWhenUsed="1"/>
-    <w:lsdException w:name="HTML Bottom of Form" w:semiHidden="1" w:unhideWhenUsed="1"/>
-    <w:lsdException w:name="Normal (Web)" w:semiHidden="1" w:unhideWhenUsed="1"/>
-    <w:lsdException w:name="HTML Acronym" w:semiHidden="1" w:unhideWhenUsed="1"/>
-    <w:lsdException w:name="HTML Address" w:semiHidden="1" w:unhideWhenUsed="1"/>
-    <w:lsdException w:name="HTML Cite" w:semiHidden="1" w:unhideWhenUsed="1"/>
-    <w:lsdException w:name="HTML Code" w:semiHidden="1" w:unhideWhenUsed="1"/>
-    <w:lsdException w:name="HTML Definition" w:semiHidden="1" w:unhideWhenUsed="1"/>
-    <w:lsdException w:name="HTML Keyboard" w:semiHidden="1" w:unhideWhenUsed="1"/>
-    <w:lsdException w:name="HTML Preformatted" w:semiHidden="1" w:unhideWhenUsed="1"/>
-    <w:lsdException w:name="HTML Sample" w:semiHidden="1" w:unhideWhenUsed="1"/>
-    <w:lsdException w:name="HTML Typewriter" w:semiHidden="1" w:unhideWhenUsed="1"/>
-    <w:lsdException w:name="HTML Variable" w:semiHidden="1" w:unhideWhenUsed="1"/>
-    <w:lsdException w:name="Normal Table" w:semiHidden="1" w:unhideWhenUsed="1"/>
-    <w:lsdException w:name="annotation subject" w:semiHidden="1" w:unhideWhenUsed="1"/>
-    <w:lsdException w:name="No List" w:semiHidden="1" w:unhideWhenUsed="1"/>
-    <w:lsdException w:name="Outline List 1" w:semiHidden="1" w:unhideWhenUsed="1"/>
-    <w:lsdException w:name="Outline List 2" w:semiHidden="1" w:unhideWhenUsed="1"/>
-    <w:lsdException w:name="Outline List 3" w:semiHidden="1" w:unhideWhenUsed="1"/>
-    <w:lsdException w:name="Table Simple 1" w:semiHidden="1" w:unhideWhenUsed="1"/>
-    <w:lsdException w:name="Table Simple 2" w:semiHidden="1" w:unhideWhenUsed="1"/>
-    <w:lsdException w:name="Table Simple 3" w:semiHidden="1" w:unhideWhenUsed="1"/>
-    <w:lsdException w:name="Table Classic 1" w:semiHidden="1" w:unhideWhenUsed="1"/>
-    <w:lsdException w:name="Table Classic 2" w:semiHidden="1" w:unhideWhenUsed="1"/>
-    <w:lsdException w:name="Table Classic 3" w:semiHidden="1" w:unhideWhenUsed="1"/>
-    <w:lsdException w:name="Table Classic 4" w:semiHidden="1" w:unhideWhenUsed="1"/>
-    <w:lsdException w:name="Table Colorful 1" w:semiHidden="1" w:unhideWhenUsed="1"/>
-    <w:lsdException w:name="Table Colorful 2" w:semiHidden="1" w:unhideWhenUsed="1"/>
-    <w:lsdException w:name="Table Colorful 3" w:semiHidden="1" w:unhideWhenUsed="1"/>
-    <w:lsdException w:name="Table Columns 1" w:semiHidden="1" w:unhideWhenUsed="1"/>
-    <w:lsdException w:name="Table Columns 2" w:semiHidden="1" w:unhideWhenUsed="1"/>
-    <w:lsdException w:name="Table Columns 3" w:semiHidden="1" w:unhideWhenUsed="1"/>
-    <w:lsdException w:name="Table Columns 4" w:semiHidden="1" w:unhideWhenUsed="1"/>
-    <w:lsdException w:name="Table Columns 5" w:semiHidden="1" w:unhideWhenUsed="1"/>
-    <w:lsdException w:name="Table Grid 1" w:semiHidden="1" w:unhideWhenUsed="1"/>
-    <w:lsdException w:name="Table Grid 2" w:semiHidden="1" w:unhideWhenUsed="1"/>
-    <w:lsdException w:name="Table Grid 3" w:semiHidden="1" w:unhideWhenUsed="1"/>
-    <w:lsdException w:name="Table Grid 4" w:semiHidden="1" w:unhideWhenUsed="1"/>
-    <w:lsdException w:name="Table Grid 5" w:semiHidden="1" w:unhideWhenUsed="1"/>
-    <w:lsdException w:name="Table Grid 6" w:semiHidden="1" w:unhideWhenUsed="1"/>
-    <w:lsdException w:name="Table Grid 7" w:semiHidden="1" w:unhideWhenUsed="1"/>
-    <w:lsdException w:name="Table Grid 8" w:semiHidden="1" w:unhideWhenUsed="1"/>
-    <w:lsdException w:name="Table List 1" w:semiHidden="1" w:unhideWhenUsed="1"/>
-    <w:lsdException w:name="Table List 2" w:semiHidden="1" w:unhideWhenUsed="1"/>
-    <w:lsdException w:name="Table List 3" w:semiHidden="1" w:unhideWhenUsed="1"/>
-    <w:lsdException w:name="Table List 4" w:semiHidden="1" w:unhideWhenUsed="1"/>
-    <w:lsdException w:name="Table List 5" w:semiHidden="1" w:unhideWhenUsed="1"/>
-    <w:lsdException w:name="Table List 6" w:semiHidden="1" w:unhideWhenUsed="1"/>
-    <w:lsdException w:name="Table List 7" w:semiHidden="1" w:unhideWhenUsed="1"/>
-    <w:lsdException w:name="Table List 8" w:semiHidden="1" w:unhideWhenUsed="1"/>
-    <w:lsdException w:name="Table 3D effects 1" w:semiHidden="1" w:unhideWhenUsed="1"/>
-    <w:lsdException w:name="Table 3D effects 2" w:semiHidden="1" w:unhideWhenUsed="1"/>
-    <w:lsdException w:name="Table 3D effects 3" w:semiHidden="1" w:unhideWhenUsed="1"/>
-    <w:lsdException w:name="Table Contemporary" w:semiHidden="1" w:unhideWhenUsed="1"/>
-    <w:lsdException w:name="Table Elegant" w:semiHidden="1" w:unhideWhenUsed="1"/>
-    <w:lsdException w:name="Table Professional" w:semiHidden="1" w:unhideWhenUsed="1"/>
-    <w:lsdException w:name="Table Subtle 1" w:semiHidden="1" w:unhideWhenUsed="1"/>
-    <w:lsdException w:name="Table Subtle 2" w:semiHidden="1" w:unhideWhenUsed="1"/>
-    <w:lsdException w:name="Table Web 1" w:semiHidden="1" w:unhideWhenUsed="1"/>
-    <w:lsdException w:name="Table Web 2" w:semiHidden="1" w:unhideWhenUsed="1"/>
-    <w:lsdException w:name="Table Web 3" w:semiHidden="1" w:unhideWhenUsed="1"/>
-    <w:lsdException w:name="Balloon Text" w:semiHidden="1" w:unhideWhenUsed="1"/>
-    <w:lsdException w:name="Table Grid" w:uiPriority="39"/>
-    <w:lsdException w:name="Table Theme" w:semiHidden="1" w:unhideWhenUsed="1"/>
-    <w:lsdException w:name="Placeholder Text" w:semiHidden="1"/>
-    <w:lsdException w:name="No Spacing" w:uiPriority="1" w:qFormat="1"/>
-    <w:lsdException w:name="Light Shading" w:uiPriority="60"/>
-    <w:lsdException w:name="Light List" w:uiPriority="61"/>
-    <w:lsdException w:name="Light Grid" w:uiPriority="62"/>
-    <w:lsdException w:name="Medium Shading 1" w:uiPriority="63"/>
-    <w:lsdException w:name="Medium Shading 2" w:uiPriority="64"/>
-    <w:lsdException w:name="Medium List 1" w:uiPriority="65"/>
-    <w:lsdException w:name="Medium List 2" w:uiPriority="66"/>
-    <w:lsdException w:name="Medium Grid 1" w:uiPriority="67"/>
-    <w:lsdException w:name="Medium Grid 2" w:uiPriority="68"/>
-    <w:lsdException w:name="Medium Grid 3" w:uiPriority="69"/>
-    <w:lsdException w:name="Dark List" w:uiPriority="70"/>
-    <w:lsdException w:name="Colorful Shading" w:uiPriority="71"/>
-    <w:lsdException w:name="Colorful List" w:uiPriority="72"/>
-    <w:lsdException w:name="Colorful Grid" w:uiPriority="73"/>
-    <w:lsdException w:name="Light Shading Accent 1" w:uiPriority="60"/>
-    <w:lsdException w:name="Light List Accent 1" w:uiPriority="61"/>
-    <w:lsdException w:name="Light Grid Accent 1" w:uiPriority="62"/>
-    <w:lsdException w:name="Medium Shading 1 Accent 1" w:uiPriority="63"/>
-    <w:lsdException w:name="Medium Shading 2 Accent 1" w:uiPriority="64"/>
-    <w:lsdException w:name="Medium List 1 Accent 1" w:uiPriority="65"/>
-    <w:lsdException w:name="Revision" w:semiHidden="1"/>
-    <w:lsdException w:name="List Paragraph" w:uiPriority="34" w:qFormat="1"/>
-    <w:lsdException w:name="Quote" w:uiPriority="29" w:qFormat="1"/>
-    <w:lsdException w:name="Intense Quote" w:uiPriority="30" w:qFormat="1"/>
-    <w:lsdException w:name="Medium List 2 Accent 1" w:uiPriority="66"/>
-    <w:lsdException w:name="Medium Grid 1 Accent 1" w:uiPriority="67"/>
-    <w:lsdException w:name="Medium Grid 2 Accent 1" w:uiPriority="68"/>
-    <w:lsdException w:name="Medium Grid 3 Accent 1" w:uiPriority="69"/>
-    <w:lsdException w:name="Dark List Accent 1" w:uiPriority="70"/>
-    <w:lsdException w:name="Colorful Shading Accent 1" w:uiPriority="71"/>
-    <w:lsdException w:name="Colorful List Accent 1" w:uiPriority="72"/>
-    <w:lsdException w:name="Colorful Grid Accent 1" w:uiPriority="73"/>
-    <w:lsdException w:name="Light Shading Accent 2" w:uiPriority="60"/>
-    <w:lsdException w:name="Light List Accent 2" w:uiPriority="61"/>
-    <w:lsdException w:name="Light Grid Accent 2" w:uiPriority="62"/>
-    <w:lsdException w:name="Medium Shading 1 Accent 2" w:uiPriority="63"/>
-    <w:lsdException w:name="Medium Shading 2 Accent 2" w:uiPriority="64"/>
-    <w:lsdException w:name="Medium List 1 Accent 2" w:uiPriority="65"/>
-    <w:lsdException w:name="Medium List 2 Accent 2" w:uiPriority="66"/>
-    <w:lsdException w:name="Medium Grid 1 Accent 2" w:uiPriority="67"/>
-    <w:lsdException w:name="Medium Grid 2 Accent 2" w:uiPriority="68"/>
-    <w:lsdException w:name="Medium Grid 3 Accent 2" w:uiPriority="69"/>
-    <w:lsdException w:name="Dark List Accent 2" w:uiPriority="70"/>
-    <w:lsdException w:name="Colorful Shading Accent 2" w:uiPriority="71"/>
-    <w:lsdException w:name="Colorful List Accent 2" w:uiPriority="72"/>
-    <w:lsdException w:name="Colorful Grid Accent 2" w:uiPriority="73"/>
-    <w:lsdException w:name="Light Shading Accent 3" w:uiPriority="60"/>
-    <w:lsdException w:name="Light List Accent 3" w:uiPriority="61"/>
-    <w:lsdException w:name="Light Grid Accent 3" w:uiPriority="62"/>
-    <w:lsdException w:name="Medium Shading 1 Accent 3" w:uiPriority="63"/>
-    <w:lsdException w:name="Medium Shading 2 Accent 3" w:uiPriority="64"/>
-    <w:lsdException w:name="Medium List 1 Accent 3" w:uiPriority="65"/>
-    <w:lsdException w:name="Medium List 2 Accent 3" w:uiPriority="66"/>
-    <w:lsdException w:name="Medium Grid 1 Accent 3" w:uiPriority="67"/>
-    <w:lsdException w:name="Medium Grid 2 Accent 3" w:uiPriority="68"/>
-    <w:lsdException w:name="Medium Grid 3 Accent 3" w:uiPriority="69"/>
-    <w:lsdException w:name="Dark List Accent 3" w:uiPriority="70"/>
-    <w:lsdException w:name="Colorful Shading Accent 3" w:uiPriority="71"/>
-    <w:lsdException w:name="Colorful List Accent 3" w:uiPriority="72"/>
-    <w:lsdException w:name="Colorful Grid Accent 3" w:uiPriority="73"/>
-    <w:lsdException w:name="Light Shading Accent 4" w:uiPriority="60"/>
-    <w:lsdException w:name="Light List Accent 4" w:uiPriority="61"/>
-    <w:lsdException w:name="Light Grid Accent 4" w:uiPriority="62"/>
-    <w:lsdException w:name="Medium Shading 1 Accent 4" w:uiPriority="63"/>
-    <w:lsdException w:name="Medium Shading 2 Accent 4" w:uiPriority="64"/>
-    <w:lsdException w:name="Medium List 1 Accent 4" w:uiPriority="65"/>
-    <w:lsdException w:name="Medium List 2 Accent 4" w:uiPriority="66"/>
-    <w:lsdException w:name="Medium Grid 1 Accent 4" w:uiPriority="67"/>
-    <w:lsdException w:name="Medium Grid 2 Accent 4" w:uiPriority="68"/>
-    <w:lsdException w:name="Medium Grid 3 Accent 4" w:uiPriority="69"/>
-    <w:lsdException w:name="Dark List Accent 4" w:uiPriority="70"/>
-    <w:lsdException w:name="Colorful Shading Accent 4" w:uiPriority="71"/>
-    <w:lsdException w:name="Colorful List Accent 4" w:uiPriority="72"/>
-    <w:lsdException w:name="Colorful Grid Accent 4" w:uiPriority="73"/>
-    <w:lsdException w:name="Light Shading Accent 5" w:uiPriority="60"/>
-    <w:lsdException w:name="Light List Accent 5" w:uiPriority="61"/>
-    <w:lsdException w:name="Light Grid Accent 5" w:uiPriority="62"/>
-    <w:lsdException w:name="Medium Shading 1 Accent 5" w:uiPriority="63"/>
-    <w:lsdException w:name="Medium Shading 2 Accent 5" w:uiPriority="64"/>
-    <w:lsdException w:name="Medium List 1 Accent 5" w:uiPriority="65"/>
-    <w:lsdException w:name="Medium List 2 Accent 5" w:uiPriority="66"/>
-    <w:lsdException w:name="Medium Grid 1 Accent 5" w:uiPriority="67"/>
-    <w:lsdException w:name="Medium Grid 2 Accent 5" w:uiPriority="68"/>
-    <w:lsdException w:name="Medium Grid 3 Accent 5" w:uiPriority="69"/>
-    <w:lsdException w:name="Dark List Accent 5" w:uiPriority="70"/>
-    <w:lsdException w:name="Colorful Shading Accent 5" w:uiPriority="71"/>
-    <w:lsdException w:name="Colorful List Accent 5" w:uiPriority="72"/>
-    <w:lsdException w:name="Colorful Grid Accent 5" w:uiPriority="73"/>
-    <w:lsdException w:name="Light Shading Accent 6" w:uiPriority="60"/>
-    <w:lsdException w:name="Light List Accent 6" w:uiPriority="61"/>
-    <w:lsdException w:name="Light Grid Accent 6" w:uiPriority="62"/>
-    <w:lsdException w:name="Medium Shading 1 Accent 6" w:uiPriority="63"/>
-    <w:lsdException w:name="Medium Shading 2 Accent 6" w:uiPriority="64"/>
-    <w:lsdException w:name="Medium List 1 Accent 6" w:uiPriority="65"/>
-    <w:lsdException w:name="Medium List 2 Accent 6" w:uiPriority="66"/>
-    <w:lsdException w:name="Medium Grid 1 Accent 6" w:uiPriority="67"/>
-    <w:lsdException w:name="Medium Grid 2 Accent 6" w:uiPriority="68"/>
-    <w:lsdException w:name="Medium Grid 3 Accent 6" w:uiPriority="69"/>
-    <w:lsdException w:name="Dark List Accent 6" w:uiPriority="70"/>
-    <w:lsdException w:name="Colorful Shading Accent 6" w:uiPriority="71"/>
-    <w:lsdException w:name="Colorful List Accent 6" w:uiPriority="72"/>
-    <w:lsdException w:name="Colorful Grid Accent 6" w:uiPriority="73"/>
-    <w:lsdException w:name="Subtle Emphasis" w:uiPriority="19" w:qFormat="1"/>
-    <w:lsdException w:name="Intense Emphasis" w:uiPriority="21" w:qFormat="1"/>
-    <w:lsdException w:name="Subtle Reference" w:uiPriority="31" w:qFormat="1"/>
-    <w:lsdException w:name="Intense Reference" w:uiPriority="32" w:qFormat="1"/>
-    <w:lsdException w:name="Book Title" w:uiPriority="33" w:qFormat="1"/>
-    <w:lsdException w:name="Bibliography" w:semiHidden="1" w:uiPriority="37" w:unhideWhenUsed="1"/>
-    <w:lsdException w:name="TOC Heading" w:semiHidden="1" w:uiPriority="39" w:unhideWhenUsed="1" w:qFormat="1"/>
-    <w:lsdException w:name="Plain Table 1" w:uiPriority="41"/>
-    <w:lsdException w:name="Plain Table 2" w:uiPriority="42"/>
-    <w:lsdException w:name="Plain Table 3" w:uiPriority="43"/>
-    <w:lsdException w:name="Plain Table 4" w:uiPriority="44"/>
-    <w:lsdException w:name="Plain Table 5" w:uiPriority="45"/>
-    <w:lsdException w:name="Grid Table Light" w:uiPriority="40"/>
-    <w:lsdException w:name="Grid Table 1 Light" w:uiPriority="46"/>
-    <w:lsdException w:name="Grid Table 2" w:uiPriority="47"/>
-    <w:lsdException w:name="Grid Table 3" w:uiPriority="48"/>
-    <w:lsdException w:name="Grid Table 4" w:uiPriority="49"/>
-    <w:lsdException w:name="Grid Table 5 Dark" w:uiPriority="50"/>
-    <w:lsdException w:name="Grid Table 6 Colorful" w:uiPriority="51"/>
-    <w:lsdException w:name="Grid Table 7 Colorful" w:uiPriority="52"/>
-    <w:lsdException w:name="Grid Table 1 Light Accent 1" w:uiPriority="46"/>
-    <w:lsdException w:name="Grid Table 2 Accent 1" w:uiPriority="47"/>
-    <w:lsdException w:name="Grid Table 3 Accent 1" w:uiPriority="48"/>
-    <w:lsdException w:name="Grid Table 4 Accent 1" w:uiPriority="49"/>
-    <w:lsdException w:name="Grid Table 5 Dark Accent 1" w:uiPriority="50"/>
-    <w:lsdException w:name="Grid Table 6 Colorful Accent 1" w:uiPriority="51"/>
-    <w:lsdException w:name="Grid Table 7 Colorful Accent 1" w:uiPriority="52"/>
-    <w:lsdException w:name="Grid Table 1 Light Accent 2" w:uiPriority="46"/>
-    <w:lsdException w:name="Grid Table 2 Accent 2" w:uiPriority="47"/>
-    <w:lsdException w:name="Grid Table 3 Accent 2" w:uiPriority="48"/>
-    <w:lsdException w:name="Grid Table 4 Accent 2" w:uiPriority="49"/>
-    <w:lsdException w:name="Grid Table 5 Dark Accent 2" w:uiPriority="50"/>
-    <w:lsdException w:name="Grid Table 6 Colorful Accent 2" w:uiPriority="51"/>
-    <w:lsdException w:name="Grid Table 7 Colorful Accent 2" w:uiPriority="52"/>
-    <w:lsdException w:name="Grid Table 1 Light Accent 3" w:uiPriority="46"/>
-    <w:lsdException w:name="Grid Table 2 Accent 3" w:uiPriority="47"/>
-    <w:lsdException w:name="Grid Table 3 Accent 3" w:uiPriority="48"/>
-    <w:lsdException w:name="Grid Table 4 Accent 3" w:uiPriority="49"/>
-    <w:lsdException w:name="Grid Table 5 Dark Accent 3" w:uiPriority="50"/>
-    <w:lsdException w:name="Grid Table 6 Colorful Accent 3" w:uiPriority="51"/>
-    <w:lsdException w:name="Grid Table 7 Colorful Accent 3" w:uiPriority="52"/>
-    <w:lsdException w:name="Grid Table 1 Light Accent 4" w:uiPriority="46"/>
-    <w:lsdException w:name="Grid Table 2 Accent 4" w:uiPriority="47"/>
-    <w:lsdException w:name="Grid Table 3 Accent 4" w:uiPriority="48"/>
-    <w:lsdException w:name="Grid Table 4 Accent 4" w:uiPriority="49"/>
-    <w:lsdException w:name="Grid Table 5 Dark Accent 4" w:uiPriority="50"/>
-    <w:lsdException w:name="Grid Table 6 Colorful Accent 4" w:uiPriority="51"/>
-    <w:lsdException w:name="Grid Table 7 Colorful Accent 4" w:uiPriority="52"/>
-    <w:lsdException w:name="Grid Table 1 Light Accent 5" w:uiPriority="46"/>
-    <w:lsdException w:name="Grid Table 2 Accent 5" w:uiPriority="47"/>
-    <w:lsdException w:name="Grid Table 3 Accent 5" w:uiPriority="48"/>
-    <w:lsdException w:name="Grid Table 4 Accent 5" w:uiPriority="49"/>
-    <w:lsdException w:name="Grid Table 5 Dark Accent 5" w:uiPriority="50"/>
-    <w:lsdException w:name="Grid Table 6 Colorful Accent 5" w:uiPriority="51"/>
-    <w:lsdException w:name="Grid Table 7 Colorful Accent 5" w:uiPriority="52"/>
-    <w:lsdException w:name="Grid Table 1 Light Accent 6" w:uiPriority="46"/>
-    <w:lsdException w:name="Grid Table 2 Accent 6" w:uiPriority="47"/>
-    <w:lsdException w:name="Grid Table 3 Accent 6" w:uiPriority="48"/>
-    <w:lsdException w:name="Grid Table 4 Accent 6" w:uiPriority="49"/>
-    <w:lsdException w:name="Grid Table 5 Dark Accent 6" w:uiPriority="50"/>
-    <w:lsdException w:name="Grid Table 6 Colorful Accent 6" w:uiPriority="51"/>
-    <w:lsdException w:name="Grid Table 7 Colorful Accent 6" w:uiPriority="52"/>
-    <w:lsdException w:name="List Table 1 Light" w:uiPriority="46"/>
-    <w:lsdException w:name="List Table 2" w:uiPriority="47"/>
-    <w:lsdException w:name="List Table 3" w:uiPriority="48"/>
-    <w:lsdException w:name="List Table 4" w:uiPriority="49"/>
-    <w:lsdException w:name="List Table 5 Dark" w:uiPriority="50"/>
-    <w:lsdException w:name="List Table 6 Colorful" w:uiPriority="51"/>
-    <w:lsdException w:name="List Table 7 Colorful" w:uiPriority="52"/>
-    <w:lsdException w:name="List Table 1 Light Accent 1" w:uiPriority="46"/>
-    <w:lsdException w:name="List Table 2 Accent 1" w:uiPriority="47"/>
-    <w:lsdException w:name="List Table 3 Accent 1" w:uiPriority="48"/>
-    <w:lsdException w:name="List Table 4 Accent 1" w:uiPriority="49"/>
-    <w:lsdException w:name="List Table 5 Dark Accent 1" w:uiPriority="50"/>
-    <w:lsdException w:name="List Table 6 Colorful Accent 1" w:uiPriority="51"/>
-    <w:lsdException w:name="List Table 7 Colorful Accent 1" w:uiPriority="52"/>
-    <w:lsdException w:name="List Table 1 Light Accent 2" w:uiPriority="46"/>
-    <w:lsdException w:name="List Table 2 Accent 2" w:uiPriority="47"/>
-    <w:lsdException w:name="List Table 3 Accent 2" w:uiPriority="48"/>
-    <w:lsdException w:name="List Table 4 Accent 2" w:uiPriority="49"/>
-    <w:lsdException w:name="List Table 5 Dark Accent 2" w:uiPriority="50"/>
-    <w:lsdException w:name="List Table 6 Colorful Accent 2" w:uiPriority="51"/>
-    <w:lsdException w:name="List Table 7 Colorful Accent 2" w:uiPriority="52"/>
-    <w:lsdException w:name="List Table 1 Light Accent 3" w:uiPriority="46"/>
-    <w:lsdException w:name="List Table 2 Accent 3" w:uiPriority="47"/>
-    <w:lsdException w:name="List Table 3 Accent 3" w:uiPriority="48"/>
-    <w:lsdException w:name="List Table 4 Accent 3" w:uiPriority="49"/>
-    <w:lsdException w:name="List Table 5 Dark Accent 3" w:uiPriority="50"/>
-    <w:lsdException w:name="List Table 6 Colorful Accent 3" w:uiPriority="51"/>
-    <w:lsdException w:name="List Table 7 Colorful Accent 3" w:uiPriority="52"/>
-    <w:lsdException w:name="List Table 1 Light Accent 4" w:uiPriority="46"/>
-    <w:lsdException w:name="List Table 2 Accent 4" w:uiPriority="47"/>
-    <w:lsdException w:name="List Table 3 Accent 4" w:uiPriority="48"/>
-    <w:lsdException w:name="List Table 4 Accent 4" w:uiPriority="49"/>
-    <w:lsdException w:name="List Table 5 Dark Accent 4" w:uiPriority="50"/>
-    <w:lsdException w:name="List Table 6 Colorful Accent 4" w:uiPriority="51"/>
-    <w:lsdException w:name="List Table 7 Colorful Accent 4" w:uiPriority="52"/>
-    <w:lsdException w:name="List Table 1 Light Accent 5" w:uiPriority="46"/>
-    <w:lsdException w:name="List Table 2 Accent 5" w:uiPriority="47"/>
-    <w:lsdException w:name="List Table 3 Accent 5" w:uiPriority="48"/>
-    <w:lsdException w:name="List Table 4 Accent 5" w:uiPriority="49"/>
-    <w:lsdException w:name="List Table 5 Dark Accent 5" w:uiPriority="50"/>
-    <w:lsdException w:name="List Table 6 Colorful Accent 5" w:uiPriority="51"/>
-    <w:lsdException w:name="List Table 7 Colorful Accent 5" w:uiPriority="52"/>
-    <w:lsdException w:name="List Table 1 Light Accent 6" w:uiPriority="46"/>
-    <w:lsdException w:name="List Table 2 Accent 6" w:uiPriority="47"/>
-    <w:lsdException w:name="List Table 3 Accent 6" w:uiPriority="48"/>
-    <w:lsdException w:name="List Table 4 Accent 6" w:uiPriority="49"/>
-    <w:lsdException w:name="List Table 5 Dark Accent 6" w:uiPriority="50"/>
-    <w:lsdException w:name="List Table 6 Colorful Accent 6" w:uiPriority="51"/>
-    <w:lsdException w:name="List Table 7 Colorful Accent 6" w:uiPriority="52"/>
+  <w:latentStyles w:defLockedState="0" w:defUIPriority="99" w:defSemiHidden="1" w:defUnhideWhenUsed="1" w:defQFormat="0" w:count="267">
+    <w:lsdException w:name="Normal" w:semiHidden="0" w:uiPriority="0" w:unhideWhenUsed="0" w:qFormat="1"/>
+    <w:lsdException w:name="heading 1" w:semiHidden="0" w:uiPriority="9" w:unhideWhenUsed="0" w:qFormat="1"/>
+    <w:lsdException w:name="heading 2" w:uiPriority="9" w:qFormat="1"/>
+    <w:lsdException w:name="heading 3" w:uiPriority="9" w:qFormat="1"/>
+    <w:lsdException w:name="heading 4" w:uiPriority="9" w:qFormat="1"/>
+    <w:lsdException w:name="heading 5" w:uiPriority="9" w:qFormat="1"/>
+    <w:lsdException w:name="heading 6" w:uiPriority="9" w:qFormat="1"/>
+    <w:lsdException w:name="heading 7" w:uiPriority="9" w:qFormat="1"/>
+    <w:lsdException w:name="heading 8" w:uiPriority="9" w:qFormat="1"/>
+    <w:lsdException w:name="heading 9" w:uiPriority="9" w:qFormat="1"/>
+    <w:lsdException w:name="toc 1" w:uiPriority="39"/>
+    <w:lsdException w:name="toc 2" w:uiPriority="39"/>
+    <w:lsdException w:name="toc 3" w:uiPriority="39"/>
+    <w:lsdException w:name="toc 4" w:uiPriority="39"/>
+    <w:lsdException w:name="toc 5" w:uiPriority="39"/>
+    <w:lsdException w:name="toc 6" w:uiPriority="39"/>
+    <w:lsdException w:name="toc 7" w:uiPriority="39"/>
+    <w:lsdException w:name="toc 8" w:uiPriority="39"/>
+    <w:lsdException w:name="toc 9" w:uiPriority="39"/>
+    <w:lsdException w:name="caption" w:uiPriority="35" w:qFormat="1"/>
+    <w:lsdException w:name="Title" w:semiHidden="0" w:uiPriority="10" w:unhideWhenUsed="0" w:qFormat="1"/>
+    <w:lsdException w:name="Default Paragraph Font" w:uiPriority="1"/>
+    <w:lsdException w:name="Subtitle" w:semiHidden="0" w:uiPriority="11" w:unhideWhenUsed="0" w:qFormat="1"/>
+    <w:lsdException w:name="Strong" w:semiHidden="0" w:uiPriority="22" w:unhideWhenUsed="0" w:qFormat="1"/>
+    <w:lsdException w:name="Emphasis" w:semiHidden="0" w:uiPriority="20" w:unhideWhenUsed="0" w:qFormat="1"/>
+    <w:lsdException w:name="Table Grid" w:semiHidden="0" w:uiPriority="39" w:unhideWhenUsed="0"/>
+    <w:lsdException w:name="Placeholder Text" w:unhideWhenUsed="0"/>
+    <w:lsdException w:name="No Spacing" w:semiHidden="0" w:uiPriority="1" w:unhideWhenUsed="0" w:qFormat="1"/>
+    <w:lsdException w:name="Light Shading" w:semiHidden="0" w:uiPriority="60" w:unhideWhenUsed="0"/>
+    <w:lsdException w:name="Light List" w:semiHidden="0" w:uiPriority="61" w:unhideWhenUsed="0"/>
+    <w:lsdException w:name="Light Grid" w:semiHidden="0" w:uiPriority="62" w:unhideWhenUsed="0"/>
+    <w:lsdException w:name="Medium Shading 1" w:semiHidden="0" w:uiPriority="63" w:unhideWhenUsed="0"/>
+    <w:lsdException w:name="Medium Shading 2" w:semiHidden="0" w:uiPriority="64" w:unhideWhenUsed="0"/>
+    <w:lsdException w:name="Medium List 1" w:semiHidden="0" w:uiPriority="65" w:unhideWhenUsed="0"/>
+    <w:lsdException w:name="Medium List 2" w:semiHidden="0" w:uiPriority="66" w:unhideWhenUsed="0"/>
+    <w:lsdException w:name="Medium Grid 1" w:semiHidden="0" w:uiPriority="67" w:unhideWhenUsed="0"/>
+    <w:lsdException w:name="Medium Grid 2" w:semiHidden="0" w:uiPriority="68" w:unhideWhenUsed="0"/>
+    <w:lsdException w:name="Medium Grid 3" w:semiHidden="0" w:uiPriority="69" w:unhideWhenUsed="0"/>
+    <w:lsdException w:name="Dark List" w:semiHidden="0" w:uiPriority="70" w:unhideWhenUsed="0"/>
+    <w:lsdException w:name="Colorful Shading" w:semiHidden="0" w:uiPriority="71" w:unhideWhenUsed="0"/>
+    <w:lsdException w:name="Colorful List" w:semiHidden="0" w:uiPriority="72" w:unhideWhenUsed="0"/>
+    <w:lsdException w:name="Colorful Grid" w:semiHidden="0" w:uiPriority="73" w:unhideWhenUsed="0"/>
+    <w:lsdException w:name="Light Shading Accent 1" w:semiHidden="0" w:uiPriority="60" w:unhideWhenUsed="0"/>
+    <w:lsdException w:name="Light List Accent 1" w:semiHidden="0" w:uiPriority="61" w:unhideWhenUsed="0"/>
+    <w:lsdException w:name="Light Grid Accent 1" w:semiHidden="0" w:uiPriority="62" w:unhideWhenUsed="0"/>
+    <w:lsdException w:name="Medium Shading 1 Accent 1" w:semiHidden="0" w:uiPriority="63" w:unhideWhenUsed="0"/>
+    <w:lsdException w:name="Medium Shading 2 Accent 1" w:semiHidden="0" w:uiPriority="64" w:unhideWhenUsed="0"/>
+    <w:lsdException w:name="Medium List 1 Accent 1" w:semiHidden="0" w:uiPriority="65" w:unhideWhenUsed="0"/>
+    <w:lsdException w:name="Revision" w:unhideWhenUsed="0"/>
+    <w:lsdException w:name="List Paragraph" w:semiHidden="0" w:uiPriority="34" w:unhideWhenUsed="0" w:qFormat="1"/>
+    <w:lsdException w:name="Quote" w:semiHidden="0" w:uiPriority="29" w:unhideWhenUsed="0" w:qFormat="1"/>
+    <w:lsdException w:name="Intense Quote" w:semiHidden="0" w:uiPriority="30" w:unhideWhenUsed="0" w:qFormat="1"/>
+    <w:lsdException w:name="Medium List 2 Accent 1" w:semiHidden="0" w:uiPriority="66" w:unhideWhenUsed="0"/>
+    <w:lsdException w:name="Medium Grid 1 Accent 1" w:semiHidden="0" w:uiPriority="67" w:unhideWhenUsed="0"/>
+    <w:lsdException w:name="Medium Grid 2 Accent 1" w:semiHidden="0" w:uiPriority="68" w:unhideWhenUsed="0"/>
+    <w:lsdException w:name="Medium Grid 3 Accent 1" w:semiHidden="0" w:uiPriority="69" w:unhideWhenUsed="0"/>
+    <w:lsdException w:name="Dark List Accent 1" w:semiHidden="0" w:uiPriority="70" w:unhideWhenUsed="0"/>
+    <w:lsdException w:name="Colorful Shading Accent 1" w:semiHidden="0" w:uiPriority="71" w:unhideWhenUsed="0"/>
+    <w:lsdException w:name="Colorful List Accent 1" w:semiHidden="0" w:uiPriority="72" w:unhideWhenUsed="0"/>
+    <w:lsdException w:name="Colorful Grid Accent 1" w:semiHidden="0" w:uiPriority="73" w:unhideWhenUsed="0"/>
+    <w:lsdException w:name="Light Shading Accent 2" w:semiHidden="0" w:uiPriority="60" w:unhideWhenUsed="0"/>
+    <w:lsdException w:name="Light List Accent 2" w:semiHidden="0" w:uiPriority="61" w:unhideWhenUsed="0"/>
+    <w:lsdException w:name="Light Grid Accent 2" w:semiHidden="0" w:uiPriority="62" w:unhideWhenUsed="0"/>
+    <w:lsdException w:name="Medium Shading 1 Accent 2" w:semiHidden="0" w:uiPriority="63" w:unhideWhenUsed="0"/>
+    <w:lsdException w:name="Medium Shading 2 Accent 2" w:semiHidden="0" w:uiPriority="64" w:unhideWhenUsed="0"/>
+    <w:lsdException w:name="Medium List 1 Accent 2" w:semiHidden="0" w:uiPriority="65" w:unhideWhenUsed="0"/>
+    <w:lsdException w:name="Medium List 2 Accent 2" w:semiHidden="0" w:uiPriority="66" w:unhideWhenUsed="0"/>
+    <w:lsdException w:name="Medium Grid 1 Accent 2" w:semiHidden="0" w:uiPriority="67" w:unhideWhenUsed="0"/>
+    <w:lsdException w:name="Medium Grid 2 Accent 2" w:semiHidden="0" w:uiPriority="68" w:unhideWhenUsed="0"/>
+    <w:lsdException w:name="Medium Grid 3 Accent 2" w:semiHidden="0" w:uiPriority="69" w:unhideWhenUsed="0"/>
+    <w:lsdException w:name="Dark List Accent 2" w:semiHidden="0" w:uiPriority="70" w:unhideWhenUsed="0"/>
+    <w:lsdException w:name="Colorful Shading Accent 2" w:semiHidden="0" w:uiPriority="71" w:unhideWhenUsed="0"/>
+    <w:lsdException w:name="Colorful List Accent 2" w:semiHidden="0" w:uiPriority="72" w:unhideWhenUsed="0"/>
+    <w:lsdException w:name="Colorful Grid Accent 2" w:semiHidden="0" w:uiPriority="73" w:unhideWhenUsed="0"/>
+    <w:lsdException w:name="Light Shading Accent 3" w:semiHidden="0" w:uiPriority="60" w:unhideWhenUsed="0"/>
+    <w:lsdException w:name="Light List Accent 3" w:semiHidden="0" w:uiPriority="61" w:unhideWhenUsed="0"/>
+    <w:lsdException w:name="Light Grid Accent 3" w:semiHidden="0" w:uiPriority="62" w:unhideWhenUsed="0"/>
+    <w:lsdException w:name="Medium Shading 1 Accent 3" w:semiHidden="0" w:uiPriority="63" w:unhideWhenUsed="0"/>
+    <w:lsdException w:name="Medium Shading 2 Accent 3" w:semiHidden="0" w:uiPriority="64" w:unhideWhenUsed="0"/>
+    <w:lsdException w:name="Medium List 1 Accent 3" w:semiHidden="0" w:uiPriority="65" w:unhideWhenUsed="0"/>
+    <w:lsdException w:name="Medium List 2 Accent 3" w:semiHidden="0" w:uiPriority="66" w:unhideWhenUsed="0"/>
+    <w:lsdException w:name="Medium Grid 1 Accent 3" w:semiHidden="0" w:uiPriority="67" w:unhideWhenUsed="0"/>
+    <w:lsdException w:name="Medium Grid 2 Accent 3" w:semiHidden="0" w:uiPriority="68" w:unhideWhenUsed="0"/>
+    <w:lsdException w:name="Medium Grid 3 Accent 3" w:semiHidden="0" w:uiPriority="69" w:unhideWhenUsed="0"/>
+    <w:lsdException w:name="Dark List Accent 3" w:semiHidden="0" w:uiPriority="70" w:unhideWhenUsed="0"/>
+    <w:lsdException w:name="Colorful Shading Accent 3" w:semiHidden="0" w:uiPriority="71" w:unhideWhenUsed="0"/>
+    <w:lsdException w:name="Colorful List Accent 3" w:semiHidden="0" w:uiPriority="72" w:unhideWhenUsed="0"/>
+    <w:lsdException w:name="Colorful Grid Accent 3" w:semiHidden="0" w:uiPriority="73" w:unhideWhenUsed="0"/>
+    <w:lsdException w:name="Light Shading Accent 4" w:semiHidden="0" w:uiPriority="60" w:unhideWhenUsed="0"/>
+    <w:lsdException w:name="Light List Accent 4" w:semiHidden="0" w:uiPriority="61" w:unhideWhenUsed="0"/>
+    <w:lsdException w:name="Light Grid Accent 4" w:semiHidden="0" w:uiPriority="62" w:unhideWhenUsed="0"/>
+    <w:lsdException w:name="Medium Shading 1 Accent 4" w:semiHidden="0" w:uiPriority="63" w:unhideWhenUsed="0"/>
+    <w:lsdException w:name="Medium Shading 2 Accent 4" w:semiHidden="0" w:uiPriority="64" w:unhideWhenUsed="0"/>
+    <w:lsdException w:name="Medium List 1 Accent 4" w:semiHidden="0" w:uiPriority="65" w:unhideWhenUsed="0"/>
+    <w:lsdException w:name="Medium List 2 Accent 4" w:semiHidden="0" w:uiPriority="66" w:unhideWhenUsed="0"/>
+    <w:lsdException w:name="Medium Grid 1 Accent 4" w:semiHidden="0" w:uiPriority="67" w:unhideWhenUsed="0"/>
+    <w:lsdException w:name="Medium Grid 2 Accent 4" w:semiHidden="0" w:uiPriority="68" w:unhideWhenUsed="0"/>
+    <w:lsdException w:name="Medium Grid 3 Accent 4" w:semiHidden="0" w:uiPriority="69" w:unhideWhenUsed="0"/>
+    <w:lsdException w:name="Dark List Accent 4" w:semiHidden="0" w:uiPriority="70" w:unhideWhenUsed="0"/>
+    <w:lsdException w:name="Colorful Shading Accent 4" w:semiHidden="0" w:uiPriority="71" w:unhideWhenUsed="0"/>
+    <w:lsdException w:name="Colorful List Accent 4" w:semiHidden="0" w:uiPriority="72" w:unhideWhenUsed="0"/>
+    <w:lsdException w:name="Colorful Grid Accent 4" w:semiHidden="0" w:uiPriority="73" w:unhideWhenUsed="0"/>
+    <w:lsdException w:name="Light Shading Accent 5" w:semiHidden="0" w:uiPriority="60" w:unhideWhenUsed="0"/>
+    <w:lsdException w:name="Light List Accent 5" w:semiHidden="0" w:uiPriority="61" w:unhideWhenUsed="0"/>
+    <w:lsdException w:name="Light Grid Accent 5" w:semiHidden="0" w:uiPriority="62" w:unhideWhenUsed="0"/>
+    <w:lsdException w:name="Medium Shading 1 Accent 5" w:semiHidden="0" w:uiPriority="63" w:unhideWhenUsed="0"/>
+    <w:lsdException w:name="Medium Shading 2 Accent 5" w:semiHidden="0" w:uiPriority="64" w:unhideWhenUsed="0"/>
+    <w:lsdException w:name="Medium List 1 Accent 5" w:semiHidden="0" w:uiPriority="65" w:unhideWhenUsed="0"/>
+    <w:lsdException w:name="Medium List 2 Accent 5" w:semiHidden="0" w:uiPriority="66" w:unhideWhenUsed="0"/>
+    <w:lsdException w:name="Medium Grid 1 Accent 5" w:semiHidden="0" w:uiPriority="67" w:unhideWhenUsed="0"/>
+    <w:lsdException w:name="Medium Grid 2 Accent 5" w:semiHidden="0" w:uiPriority="68" w:unhideWhenUsed="0"/>
+    <w:lsdException w:name="Medium Grid 3 Accent 5" w:semiHidden="0" w:uiPriority="69" w:unhideWhenUsed="0"/>
+    <w:lsdException w:name="Dark List Accent 5" w:semiHidden="0" w:uiPriority="70" w:unhideWhenUsed="0"/>
+    <w:lsdException w:name="Colorful Shading Accent 5" w:semiHidden="0" w:uiPriority="71" w:unhideWhenUsed="0"/>
+    <w:lsdException w:name="Colorful List Accent 5" w:semiHidden="0" w:uiPriority="72" w:unhideWhenUsed="0"/>
+    <w:lsdException w:name="Colorful Grid Accent 5" w:semiHidden="0" w:uiPriority="73" w:unhideWhenUsed="0"/>
+    <w:lsdException w:name="Light Shading Accent 6" w:semiHidden="0" w:uiPriority="60" w:unhideWhenUsed="0"/>
+    <w:lsdException w:name="Light List Accent 6" w:semiHidden="0" w:uiPriority="61" w:unhideWhenUsed="0"/>
+    <w:lsdException w:name="Light Grid Accent 6" w:semiHidden="0" w:uiPriority="62" w:unhideWhenUsed="0"/>
+    <w:lsdException w:name="Medium Shading 1 Accent 6" w:semiHidden="0" w:uiPriority="63" w:unhideWhenUsed="0"/>
+    <w:lsdException w:name="Medium Shading 2 Accent 6" w:semiHidden="0" w:uiPriority="64" w:unhideWhenUsed="0"/>
+    <w:lsdException w:name="Medium List 1 Accent 6" w:semiHidden="0" w:uiPriority="65" w:unhideWhenUsed="0"/>
+    <w:lsdException w:name="Medium List 2 Accent 6" w:semiHidden="0" w:uiPriority="66" w:unhideWhenUsed="0"/>
+    <w:lsdException w:name="Medium Grid 1 Accent 6" w:semiHidden="0" w:uiPriority="67" w:unhideWhenUsed="0"/>
+    <w:lsdException w:name="Medium Grid 2 Accent 6" w:semiHidden="0" w:uiPriority="68" w:unhideWhenUsed="0"/>
+    <w:lsdException w:name="Medium Grid 3 Accent 6" w:semiHidden="0" w:uiPriority="69" w:unhideWhenUsed="0"/>
+    <w:lsdException w:name="Dark List Accent 6" w:semiHidden="0" w:uiPriority="70" w:unhideWhenUsed="0"/>
+    <w:lsdException w:name="Colorful Shading Accent 6" w:semiHidden="0" w:uiPriority="71" w:unhideWhenUsed="0"/>
+    <w:lsdException w:name="Colorful List Accent 6" w:semiHidden="0" w:uiPriority="72" w:unhideWhenUsed="0"/>
+    <w:lsdException w:name="Colorful Grid Accent 6" w:semiHidden="0" w:uiPriority="73" w:unhideWhenUsed="0"/>
+    <w:lsdException w:name="Subtle Emphasis" w:semiHidden="0" w:uiPriority="19" w:unhideWhenUsed="0" w:qFormat="1"/>
+    <w:lsdException w:name="Intense Emphasis" w:semiHidden="0" w:uiPriority="21" w:unhideWhenUsed="0" w:qFormat="1"/>
+    <w:lsdException w:name="Subtle Reference" w:semiHidden="0" w:uiPriority="31" w:unhideWhenUsed="0" w:qFormat="1"/>
+    <w:lsdException w:name="Intense Reference" w:semiHidden="0" w:uiPriority="32" w:unhideWhenUsed="0" w:qFormat="1"/>
+    <w:lsdException w:name="Book Title" w:semiHidden="0" w:uiPriority="33" w:unhideWhenUsed="0" w:qFormat="1"/>
+    <w:lsdException w:name="Bibliography" w:uiPriority="37"/>
+    <w:lsdException w:name="TOC Heading" w:uiPriority="39" w:qFormat="1"/>
   </w:latentStyles>
   <w:style w:type="paragraph" w:default="1" w:styleId="Normal">
     <w:name w:val="Normal"/>
     <w:qFormat/>
+    <w:rsid w:val="00033394"/>
   </w:style>
   <w:style w:type="character" w:default="1" w:styleId="Fontepargpadro">
     <w:name w:val="Default Paragraph Font"/>
@@ -14224,6 +14176,7 @@
     <w:uiPriority w:val="99"/>
     <w:semiHidden/>
     <w:unhideWhenUsed/>
+    <w:qFormat/>
     <w:tblPr>
       <w:tblInd w:w="0" w:type="dxa"/>
       <w:tblCellMar>
@@ -14350,7 +14303,7 @@
     </a:clrScheme>
     <a:fontScheme name="Office">
       <a:majorFont>
-        <a:latin typeface="Calibri Light" panose="020F0302020204030204"/>
+        <a:latin typeface="Calibri Light"/>
         <a:ea typeface=""/>
         <a:cs typeface=""/>
         <a:font script="Jpan" typeface="ＭＳ ゴシック"/>
@@ -14385,7 +14338,7 @@
         <a:font script="Geor" typeface="Sylfaen"/>
       </a:majorFont>
       <a:minorFont>
-        <a:latin typeface="Calibri" panose="020F0502020204030204"/>
+        <a:latin typeface="Calibri"/>
         <a:ea typeface=""/>
         <a:cs typeface=""/>
         <a:font script="Jpan" typeface="ＭＳ 明朝"/>
@@ -14562,7 +14515,7 @@
   <a:extraClrSchemeLst/>
   <a:extLst>
     <a:ext uri="{05A4C25C-085E-4340-85A3-A5531E510DB2}">
-      <thm15:themeFamily xmlns:thm15="http://schemas.microsoft.com/office/thememl/2012/main" name="Office Theme" id="{62F939B6-93AF-4DB8-9C6B-D6C7DFDC589F}" vid="{4A3C46E8-61CC-4603-A589-7422A47A8E4A}"/>
+      <thm15:themeFamily xmlns:thm15="http://schemas.microsoft.com/office/thememl/2012/main" xmlns="" name="Office Theme" id="{62F939B6-93AF-4DB8-9C6B-D6C7DFDC589F}" vid="{4A3C46E8-61CC-4603-A589-7422A47A8E4A}"/>
     </a:ext>
   </a:extLst>
 </a:theme>
@@ -14573,7 +14526,7 @@
 </file>
 
 <file path=customXml/itemProps1.xml><?xml version="1.0" encoding="utf-8"?>
-<ds:datastoreItem xmlns:ds="http://schemas.openxmlformats.org/officeDocument/2006/customXml" ds:itemID="{6B13118F-CAFB-4E29-979E-E639C195EC03}">
+<ds:datastoreItem xmlns:ds="http://schemas.openxmlformats.org/officeDocument/2006/customXml" ds:itemID="{3FBC7CDB-367C-4BCF-BED3-29B8901BE785}">
   <ds:schemaRefs>
     <ds:schemaRef ds:uri="http://schemas.openxmlformats.org/officeDocument/2006/bibliography"/>
   </ds:schemaRefs>

</xml_diff>

<commit_message>
- atualização do capitulo de rails
</commit_message>
<xml_diff>
--- a/Parte escrita/trabalho.docx
+++ b/Parte escrita/trabalho.docx
@@ -4929,45 +4929,59 @@
           <w:sz w:val="24"/>
           <w:szCs w:val="24"/>
         </w:rPr>
+        <w:t xml:space="preserve"> </w:t>
+      </w:r>
+    </w:p>
+    <w:p>
+      <w:pPr>
+        <w:spacing w:line="360" w:lineRule="auto"/>
+        <w:rPr>
+          <w:rFonts w:ascii="Arial" w:hAnsi="Arial" w:cs="Arial"/>
+          <w:b/>
+          <w:sz w:val="24"/>
+          <w:szCs w:val="24"/>
+        </w:rPr>
+      </w:pPr>
+      <w:r>
+        <w:rPr>
+          <w:rFonts w:ascii="Arial" w:hAnsi="Arial" w:cs="Arial"/>
+          <w:b/>
+          <w:sz w:val="24"/>
+          <w:szCs w:val="24"/>
+        </w:rPr>
         <w:lastRenderedPageBreak/>
-        <w:t xml:space="preserve"> Para construir o arcabouço de uma aplicação </w:t>
-      </w:r>
-      <w:r>
-        <w:rPr>
-          <w:rFonts w:ascii="Arial" w:hAnsi="Arial" w:cs="Arial"/>
+        <w:t>2.3.1</w:t>
+      </w:r>
+      <w:r>
+        <w:rPr>
+          <w:rFonts w:ascii="Arial" w:hAnsi="Arial" w:cs="Arial"/>
+          <w:b/>
+          <w:sz w:val="24"/>
+          <w:szCs w:val="24"/>
+        </w:rPr>
+        <w:tab/>
+      </w:r>
+      <w:r>
+        <w:rPr>
+          <w:rFonts w:ascii="Arial" w:hAnsi="Arial" w:cs="Arial"/>
+          <w:b/>
+          <w:sz w:val="24"/>
+          <w:szCs w:val="24"/>
+        </w:rPr>
+        <w:t xml:space="preserve">Comandos </w:t>
+      </w:r>
+      <w:proofErr w:type="spellStart"/>
+      <w:r>
+        <w:rPr>
+          <w:rFonts w:ascii="Arial" w:hAnsi="Arial" w:cs="Arial"/>
+          <w:b/>
           <w:i/>
           <w:sz w:val="24"/>
           <w:szCs w:val="24"/>
         </w:rPr>
         <w:t>Rails</w:t>
       </w:r>
-      <w:r>
-        <w:rPr>
-          <w:rFonts w:ascii="Arial" w:hAnsi="Arial" w:cs="Arial"/>
-          <w:sz w:val="24"/>
-          <w:szCs w:val="24"/>
-        </w:rPr>
-        <w:t xml:space="preserve">, utiliza-se comandos digitados no </w:t>
-      </w:r>
-      <w:proofErr w:type="gramStart"/>
-      <w:r>
-        <w:rPr>
-          <w:rFonts w:ascii="Arial" w:hAnsi="Arial" w:cs="Arial"/>
-          <w:i/>
-          <w:sz w:val="24"/>
-          <w:szCs w:val="24"/>
-        </w:rPr>
-        <w:t>shell</w:t>
-      </w:r>
-      <w:proofErr w:type="gramEnd"/>
-      <w:r>
-        <w:rPr>
-          <w:rFonts w:ascii="Arial" w:hAnsi="Arial" w:cs="Arial"/>
-          <w:sz w:val="24"/>
-          <w:szCs w:val="24"/>
-        </w:rPr>
-        <w:t>.</w:t>
-      </w:r>
+      <w:proofErr w:type="spellEnd"/>
     </w:p>
     <w:p>
       <w:pPr>
@@ -4987,6 +5001,7 @@
         </w:rPr>
         <w:t xml:space="preserve">O </w:t>
       </w:r>
+      <w:proofErr w:type="spellStart"/>
       <w:r>
         <w:rPr>
           <w:rFonts w:ascii="Arial" w:hAnsi="Arial" w:cs="Arial"/>
@@ -4996,9 +5011,11 @@
         </w:rPr>
         <w:t>Rails</w:t>
       </w:r>
-      <w:r>
-        <w:rPr>
-          <w:rFonts w:ascii="Arial" w:hAnsi="Arial" w:cs="Arial"/>
+      <w:proofErr w:type="spellEnd"/>
+      <w:r>
+        <w:rPr>
+          <w:rFonts w:ascii="Arial" w:hAnsi="Arial" w:cs="Arial"/>
+          <w:i/>
           <w:sz w:val="24"/>
           <w:szCs w:val="24"/>
         </w:rPr>
@@ -5010,84 +5027,76 @@
           <w:sz w:val="24"/>
           <w:szCs w:val="24"/>
         </w:rPr>
-        <w:t>p</w:t>
-      </w:r>
-      <w:r>
-        <w:rPr>
-          <w:rFonts w:ascii="Arial" w:hAnsi="Arial" w:cs="Arial"/>
-          <w:sz w:val="24"/>
-          <w:szCs w:val="24"/>
-        </w:rPr>
-        <w:t xml:space="preserve">ossui uma série de linhas de comandos para facilitar o seu uso no dia-a-dia. </w:t>
-      </w:r>
-      <w:r>
-        <w:rPr>
-          <w:rFonts w:ascii="Arial" w:hAnsi="Arial" w:cs="Arial"/>
-          <w:sz w:val="24"/>
-          <w:szCs w:val="24"/>
-        </w:rPr>
-        <w:t xml:space="preserve">A estrutura básica de uma aplicação </w:t>
-      </w:r>
-      <w:r>
-        <w:rPr>
-          <w:rFonts w:ascii="Arial" w:hAnsi="Arial" w:cs="Arial"/>
-          <w:i/>
-          <w:sz w:val="24"/>
-          <w:szCs w:val="24"/>
-        </w:rPr>
-        <w:t>Rails</w:t>
-      </w:r>
-      <w:r>
-        <w:rPr>
-          <w:rFonts w:ascii="Arial" w:hAnsi="Arial" w:cs="Arial"/>
-          <w:sz w:val="24"/>
-          <w:szCs w:val="24"/>
-        </w:rPr>
-        <w:t xml:space="preserve"> pode ser criada inteiramente por essas linhas de comandos. Dentre esses comandos</w:t>
-      </w:r>
-      <w:r>
-        <w:rPr>
-          <w:rFonts w:ascii="Arial" w:hAnsi="Arial" w:cs="Arial"/>
-          <w:sz w:val="24"/>
-          <w:szCs w:val="24"/>
-        </w:rPr>
-        <w:t xml:space="preserve">, </w:t>
-      </w:r>
-      <w:r>
-        <w:rPr>
-          <w:rFonts w:ascii="Arial" w:hAnsi="Arial" w:cs="Arial"/>
-          <w:sz w:val="24"/>
-          <w:szCs w:val="24"/>
-        </w:rPr>
-        <w:t>dois possuem</w:t>
-      </w:r>
-      <w:r>
-        <w:rPr>
-          <w:rFonts w:ascii="Arial" w:hAnsi="Arial" w:cs="Arial"/>
-          <w:sz w:val="24"/>
-          <w:szCs w:val="24"/>
-        </w:rPr>
-        <w:t xml:space="preserve"> maior importância nesse trabalho</w:t>
-      </w:r>
-      <w:r>
-        <w:rPr>
-          <w:rFonts w:ascii="Arial" w:hAnsi="Arial" w:cs="Arial"/>
-          <w:sz w:val="24"/>
-          <w:szCs w:val="24"/>
-        </w:rPr>
-        <w:t xml:space="preserve"> que</w:t>
-      </w:r>
-      <w:r>
-        <w:rPr>
-          <w:rFonts w:ascii="Arial" w:hAnsi="Arial" w:cs="Arial"/>
-          <w:sz w:val="24"/>
-          <w:szCs w:val="24"/>
-        </w:rPr>
-        <w:t xml:space="preserve"> é o</w:t>
-      </w:r>
-      <w:r>
-        <w:rPr>
-          <w:rFonts w:ascii="Arial" w:hAnsi="Arial" w:cs="Arial"/>
+        <w:t xml:space="preserve">possui diversas linhas de comandos </w:t>
+      </w:r>
+      <w:r>
+        <w:rPr>
+          <w:rFonts w:ascii="Arial" w:hAnsi="Arial" w:cs="Arial"/>
+          <w:sz w:val="24"/>
+          <w:szCs w:val="24"/>
+        </w:rPr>
+        <w:t xml:space="preserve">para se utilizar no </w:t>
+      </w:r>
+      <w:proofErr w:type="spellStart"/>
+      <w:proofErr w:type="gramStart"/>
+      <w:r>
+        <w:rPr>
+          <w:rFonts w:ascii="Arial" w:hAnsi="Arial" w:cs="Arial"/>
+          <w:i/>
+          <w:sz w:val="24"/>
+          <w:szCs w:val="24"/>
+        </w:rPr>
+        <w:t>shell</w:t>
+      </w:r>
+      <w:proofErr w:type="spellEnd"/>
+      <w:proofErr w:type="gramEnd"/>
+      <w:r>
+        <w:rPr>
+          <w:rFonts w:ascii="Arial" w:hAnsi="Arial" w:cs="Arial"/>
+          <w:sz w:val="24"/>
+          <w:szCs w:val="24"/>
+        </w:rPr>
+        <w:t xml:space="preserve">. </w:t>
+      </w:r>
+      <w:r>
+        <w:rPr>
+          <w:rFonts w:ascii="Arial" w:hAnsi="Arial" w:cs="Arial"/>
+          <w:sz w:val="24"/>
+          <w:szCs w:val="24"/>
+        </w:rPr>
+        <w:t>Por</w:t>
+      </w:r>
+      <w:r>
+        <w:rPr>
+          <w:rFonts w:ascii="Arial" w:hAnsi="Arial" w:cs="Arial"/>
+          <w:sz w:val="24"/>
+          <w:szCs w:val="24"/>
+        </w:rPr>
+        <w:t xml:space="preserve"> eles são criadas novas aplicações, modificações de banco de dados e diversos outras operações (referencia). </w:t>
+      </w:r>
+      <w:r>
+        <w:rPr>
+          <w:rFonts w:ascii="Arial" w:hAnsi="Arial" w:cs="Arial"/>
+          <w:sz w:val="24"/>
+          <w:szCs w:val="24"/>
+        </w:rPr>
+        <w:t xml:space="preserve">Para esse trabalho, os comandos mais importantes são o </w:t>
+      </w:r>
+      <w:proofErr w:type="spellStart"/>
+      <w:r>
+        <w:rPr>
+          <w:rFonts w:ascii="Arial" w:hAnsi="Arial" w:cs="Arial"/>
+          <w:i/>
+          <w:sz w:val="24"/>
+          <w:szCs w:val="24"/>
+        </w:rPr>
+        <w:t>new</w:t>
+      </w:r>
+      <w:proofErr w:type="spellEnd"/>
+      <w:r>
+        <w:rPr>
+          <w:rFonts w:ascii="Arial" w:hAnsi="Arial" w:cs="Arial"/>
+          <w:i/>
           <w:sz w:val="24"/>
           <w:szCs w:val="24"/>
         </w:rPr>
@@ -5096,28 +5105,12 @@
       <w:r>
         <w:rPr>
           <w:rFonts w:ascii="Arial" w:hAnsi="Arial" w:cs="Arial"/>
-          <w:i/>
-          <w:sz w:val="24"/>
-          <w:szCs w:val="24"/>
-        </w:rPr>
-        <w:t>new</w:t>
-      </w:r>
-      <w:r>
-        <w:rPr>
-          <w:rFonts w:ascii="Arial" w:hAnsi="Arial" w:cs="Arial"/>
-          <w:sz w:val="24"/>
-          <w:szCs w:val="24"/>
-        </w:rPr>
-        <w:t xml:space="preserve"> e o</w:t>
-      </w:r>
-      <w:r>
-        <w:rPr>
-          <w:rFonts w:ascii="Arial" w:hAnsi="Arial" w:cs="Arial"/>
-          <w:sz w:val="24"/>
-          <w:szCs w:val="24"/>
-        </w:rPr>
-        <w:t xml:space="preserve"> </w:t>
-      </w:r>
+          <w:sz w:val="24"/>
+          <w:szCs w:val="24"/>
+        </w:rPr>
+        <w:t xml:space="preserve">e o </w:t>
+      </w:r>
+      <w:proofErr w:type="spellStart"/>
       <w:r>
         <w:rPr>
           <w:rFonts w:ascii="Arial" w:hAnsi="Arial" w:cs="Arial"/>
@@ -5127,9 +5120,11 @@
         </w:rPr>
         <w:t>generate</w:t>
       </w:r>
-      <w:r>
-        <w:rPr>
-          <w:rFonts w:ascii="Arial" w:hAnsi="Arial" w:cs="Arial"/>
+      <w:proofErr w:type="spellEnd"/>
+      <w:r>
+        <w:rPr>
+          <w:rFonts w:ascii="Arial" w:hAnsi="Arial" w:cs="Arial"/>
+          <w:i/>
           <w:sz w:val="24"/>
           <w:szCs w:val="24"/>
         </w:rPr>
@@ -5154,30 +5149,127 @@
         </w:rPr>
         <w:t xml:space="preserve">O </w:t>
       </w:r>
-      <w:r>
-        <w:rPr>
-          <w:rFonts w:ascii="Arial" w:hAnsi="Arial" w:cs="Arial"/>
-          <w:i/>
-          <w:sz w:val="24"/>
-          <w:szCs w:val="24"/>
-        </w:rPr>
-        <w:t>rails new</w:t>
-      </w:r>
-      <w:r>
-        <w:rPr>
-          <w:rFonts w:ascii="Arial" w:hAnsi="Arial" w:cs="Arial"/>
-          <w:sz w:val="24"/>
-          <w:szCs w:val="24"/>
-        </w:rPr>
-        <w:t xml:space="preserve"> cria todo o esqueleto da aplicação desejada.</w:t>
-      </w:r>
-      <w:r>
-        <w:rPr>
-          <w:rFonts w:ascii="Arial" w:hAnsi="Arial" w:cs="Arial"/>
-          <w:sz w:val="24"/>
-          <w:szCs w:val="24"/>
-        </w:rPr>
-        <w:t xml:space="preserve"> No caso deste trabalho, toda a construção da aplicação final é feita por linhas de comando. As próximas figuras demonstram esse esqueleto criado para uma aplicação qualquer.</w:t>
+      <w:proofErr w:type="spellStart"/>
+      <w:r>
+        <w:rPr>
+          <w:rFonts w:ascii="Arial" w:hAnsi="Arial" w:cs="Arial"/>
+          <w:i/>
+          <w:sz w:val="24"/>
+          <w:szCs w:val="24"/>
+        </w:rPr>
+        <w:t>rails</w:t>
+      </w:r>
+      <w:proofErr w:type="spellEnd"/>
+      <w:r>
+        <w:rPr>
+          <w:rFonts w:ascii="Arial" w:hAnsi="Arial" w:cs="Arial"/>
+          <w:i/>
+          <w:sz w:val="24"/>
+          <w:szCs w:val="24"/>
+        </w:rPr>
+        <w:t xml:space="preserve"> </w:t>
+      </w:r>
+      <w:proofErr w:type="spellStart"/>
+      <w:r>
+        <w:rPr>
+          <w:rFonts w:ascii="Arial" w:hAnsi="Arial" w:cs="Arial"/>
+          <w:i/>
+          <w:sz w:val="24"/>
+          <w:szCs w:val="24"/>
+        </w:rPr>
+        <w:t>new</w:t>
+      </w:r>
+      <w:proofErr w:type="spellEnd"/>
+      <w:r>
+        <w:rPr>
+          <w:rFonts w:ascii="Arial" w:hAnsi="Arial" w:cs="Arial"/>
+          <w:sz w:val="24"/>
+          <w:szCs w:val="24"/>
+        </w:rPr>
+        <w:t xml:space="preserve"> cria </w:t>
+      </w:r>
+      <w:r>
+        <w:rPr>
+          <w:rFonts w:ascii="Arial" w:hAnsi="Arial" w:cs="Arial"/>
+          <w:sz w:val="24"/>
+          <w:szCs w:val="24"/>
+        </w:rPr>
+        <w:t xml:space="preserve">a base de uma nova aplicação. </w:t>
+      </w:r>
+      <w:r>
+        <w:rPr>
+          <w:rFonts w:ascii="Arial" w:hAnsi="Arial" w:cs="Arial"/>
+          <w:sz w:val="24"/>
+          <w:szCs w:val="24"/>
+        </w:rPr>
+        <w:t>Esse comando gera</w:t>
+      </w:r>
+      <w:r>
+        <w:rPr>
+          <w:rFonts w:ascii="Arial" w:hAnsi="Arial" w:cs="Arial"/>
+          <w:sz w:val="24"/>
+          <w:szCs w:val="24"/>
+        </w:rPr>
+        <w:t xml:space="preserve"> a estrutura de pastas do projeto, um pacote básico de gemas do </w:t>
+      </w:r>
+      <w:proofErr w:type="spellStart"/>
+      <w:r>
+        <w:rPr>
+          <w:rFonts w:ascii="Arial" w:hAnsi="Arial" w:cs="Arial"/>
+          <w:i/>
+          <w:sz w:val="24"/>
+          <w:szCs w:val="24"/>
+        </w:rPr>
+        <w:t>ruby</w:t>
+      </w:r>
+      <w:proofErr w:type="spellEnd"/>
+      <w:r>
+        <w:rPr>
+          <w:rFonts w:ascii="Arial" w:hAnsi="Arial" w:cs="Arial"/>
+          <w:sz w:val="24"/>
+          <w:szCs w:val="24"/>
+        </w:rPr>
+        <w:t xml:space="preserve"> e </w:t>
+      </w:r>
+      <w:r>
+        <w:rPr>
+          <w:rFonts w:ascii="Arial" w:hAnsi="Arial" w:cs="Arial"/>
+          <w:sz w:val="24"/>
+          <w:szCs w:val="24"/>
+        </w:rPr>
+        <w:t xml:space="preserve">alguns </w:t>
+      </w:r>
+      <w:r>
+        <w:rPr>
+          <w:rFonts w:ascii="Arial" w:hAnsi="Arial" w:cs="Arial"/>
+          <w:sz w:val="24"/>
+          <w:szCs w:val="24"/>
+        </w:rPr>
+        <w:t>arquivos de configurações</w:t>
+      </w:r>
+      <w:r>
+        <w:rPr>
+          <w:rFonts w:ascii="Arial" w:hAnsi="Arial" w:cs="Arial"/>
+          <w:sz w:val="24"/>
+          <w:szCs w:val="24"/>
+        </w:rPr>
+        <w:t xml:space="preserve">. A figura X mostra </w:t>
+      </w:r>
+      <w:r>
+        <w:rPr>
+          <w:rFonts w:ascii="Arial" w:hAnsi="Arial" w:cs="Arial"/>
+          <w:sz w:val="24"/>
+          <w:szCs w:val="24"/>
+        </w:rPr>
+        <w:t>a estrutura de arquivos gerada pelo comando</w:t>
+      </w:r>
+      <w:r>
+        <w:rPr>
+          <w:rFonts w:ascii="Arial" w:hAnsi="Arial" w:cs="Arial"/>
+          <w:sz w:val="24"/>
+          <w:szCs w:val="24"/>
+        </w:rPr>
+        <w:t>.</w:t>
       </w:r>
     </w:p>
     <w:p>
@@ -5218,63 +5310,27 @@
         </w:rPr>
         <w:t xml:space="preserve">O </w:t>
       </w:r>
-      <w:r>
-        <w:rPr>
-          <w:rFonts w:ascii="Arial" w:hAnsi="Arial" w:cs="Arial"/>
-          <w:i/>
-          <w:sz w:val="24"/>
-          <w:szCs w:val="24"/>
-        </w:rPr>
-        <w:t>rails generate</w:t>
-      </w:r>
-      <w:r>
-        <w:rPr>
-          <w:rFonts w:ascii="Arial" w:hAnsi="Arial" w:cs="Arial"/>
-          <w:sz w:val="24"/>
-          <w:szCs w:val="24"/>
-        </w:rPr>
-        <w:t xml:space="preserve"> possui várias utilizações, como criar controladores, visões</w:t>
-      </w:r>
-      <w:r>
-        <w:rPr>
-          <w:rFonts w:ascii="Arial" w:hAnsi="Arial" w:cs="Arial"/>
-          <w:sz w:val="24"/>
-          <w:szCs w:val="24"/>
-        </w:rPr>
-        <w:t>,</w:t>
-      </w:r>
-      <w:r>
-        <w:rPr>
-          <w:rFonts w:ascii="Arial" w:hAnsi="Arial" w:cs="Arial"/>
+      <w:proofErr w:type="spellStart"/>
+      <w:r>
+        <w:rPr>
+          <w:rFonts w:ascii="Arial" w:hAnsi="Arial" w:cs="Arial"/>
+          <w:i/>
+          <w:sz w:val="24"/>
+          <w:szCs w:val="24"/>
+        </w:rPr>
+        <w:t>rails</w:t>
+      </w:r>
+      <w:proofErr w:type="spellEnd"/>
+      <w:r>
+        <w:rPr>
+          <w:rFonts w:ascii="Arial" w:hAnsi="Arial" w:cs="Arial"/>
+          <w:i/>
           <w:sz w:val="24"/>
           <w:szCs w:val="24"/>
         </w:rPr>
         <w:t xml:space="preserve"> </w:t>
       </w:r>
-      <w:r>
-        <w:rPr>
-          <w:rFonts w:ascii="Arial" w:hAnsi="Arial" w:cs="Arial"/>
-          <w:sz w:val="24"/>
-          <w:szCs w:val="24"/>
-        </w:rPr>
-        <w:t>etc</w:t>
-      </w:r>
-      <w:r>
-        <w:rPr>
-          <w:rFonts w:ascii="Arial" w:hAnsi="Arial" w:cs="Arial"/>
-          <w:sz w:val="24"/>
-          <w:szCs w:val="24"/>
-        </w:rPr>
-        <w:t xml:space="preserve">. </w:t>
-      </w:r>
-      <w:r>
-        <w:rPr>
-          <w:rFonts w:ascii="Arial" w:hAnsi="Arial" w:cs="Arial"/>
-          <w:sz w:val="24"/>
-          <w:szCs w:val="24"/>
-        </w:rPr>
-        <w:t xml:space="preserve">O </w:t>
-      </w:r>
+      <w:proofErr w:type="spellStart"/>
       <w:r>
         <w:rPr>
           <w:rFonts w:ascii="Arial" w:hAnsi="Arial" w:cs="Arial"/>
@@ -5284,23 +5340,79 @@
         </w:rPr>
         <w:t>generate</w:t>
       </w:r>
-      <w:r>
-        <w:rPr>
-          <w:rFonts w:ascii="Arial" w:hAnsi="Arial" w:cs="Arial"/>
-          <w:sz w:val="24"/>
-          <w:szCs w:val="24"/>
-        </w:rPr>
-        <w:t xml:space="preserve"> executa as suas tarefas dentro da estrutura criada pelo </w:t>
-      </w:r>
-      <w:r>
-        <w:rPr>
-          <w:rFonts w:ascii="Arial" w:hAnsi="Arial" w:cs="Arial"/>
-          <w:i/>
-          <w:sz w:val="24"/>
-          <w:szCs w:val="24"/>
-        </w:rPr>
-        <w:t xml:space="preserve">rails </w:t>
-      </w:r>
+      <w:proofErr w:type="spellEnd"/>
+      <w:r>
+        <w:rPr>
+          <w:rFonts w:ascii="Arial" w:hAnsi="Arial" w:cs="Arial"/>
+          <w:sz w:val="24"/>
+          <w:szCs w:val="24"/>
+        </w:rPr>
+        <w:t xml:space="preserve"> </w:t>
+      </w:r>
+      <w:r>
+        <w:rPr>
+          <w:rFonts w:ascii="Arial" w:hAnsi="Arial" w:cs="Arial"/>
+          <w:sz w:val="24"/>
+          <w:szCs w:val="24"/>
+        </w:rPr>
+        <w:t xml:space="preserve">utiliza </w:t>
+      </w:r>
+      <w:proofErr w:type="spellStart"/>
+      <w:r>
+        <w:rPr>
+          <w:rFonts w:ascii="Arial" w:hAnsi="Arial" w:cs="Arial"/>
+          <w:i/>
+          <w:sz w:val="24"/>
+          <w:szCs w:val="24"/>
+        </w:rPr>
+        <w:t>templates</w:t>
+      </w:r>
+      <w:proofErr w:type="spellEnd"/>
+      <w:r>
+        <w:rPr>
+          <w:rFonts w:ascii="Arial" w:hAnsi="Arial" w:cs="Arial"/>
+          <w:sz w:val="24"/>
+          <w:szCs w:val="24"/>
+        </w:rPr>
+        <w:t xml:space="preserve"> para facilitar a criação de diversos arquivos ou estruturas, como controladores e visões (referencia).</w:t>
+      </w:r>
+      <w:r>
+        <w:rPr>
+          <w:rFonts w:ascii="Arial" w:hAnsi="Arial" w:cs="Arial"/>
+          <w:sz w:val="24"/>
+          <w:szCs w:val="24"/>
+        </w:rPr>
+        <w:t xml:space="preserve"> </w:t>
+      </w:r>
+      <w:r>
+        <w:rPr>
+          <w:rFonts w:ascii="Arial" w:hAnsi="Arial" w:cs="Arial"/>
+          <w:sz w:val="24"/>
+          <w:szCs w:val="24"/>
+        </w:rPr>
+        <w:t xml:space="preserve">Ele utiliza a estrutura de pastas e as gemas criadas pelo </w:t>
+      </w:r>
+      <w:proofErr w:type="spellStart"/>
+      <w:r>
+        <w:rPr>
+          <w:rFonts w:ascii="Arial" w:hAnsi="Arial" w:cs="Arial"/>
+          <w:i/>
+          <w:sz w:val="24"/>
+          <w:szCs w:val="24"/>
+        </w:rPr>
+        <w:t>rails</w:t>
+      </w:r>
+      <w:proofErr w:type="spellEnd"/>
+      <w:r>
+        <w:rPr>
+          <w:rFonts w:ascii="Arial" w:hAnsi="Arial" w:cs="Arial"/>
+          <w:i/>
+          <w:sz w:val="24"/>
+          <w:szCs w:val="24"/>
+        </w:rPr>
+        <w:t xml:space="preserve"> </w:t>
+      </w:r>
+      <w:proofErr w:type="spellStart"/>
       <w:r>
         <w:rPr>
           <w:rFonts w:ascii="Arial" w:hAnsi="Arial" w:cs="Arial"/>
@@ -5310,70 +5422,14 @@
         </w:rPr>
         <w:t>new</w:t>
       </w:r>
-      <w:r>
-        <w:rPr>
-          <w:rFonts w:ascii="Arial" w:hAnsi="Arial" w:cs="Arial"/>
-          <w:sz w:val="24"/>
-          <w:szCs w:val="24"/>
-        </w:rPr>
-        <w:t>, supondo que este comando já tenha sido executado anteriormente. A</w:t>
-      </w:r>
-      <w:r>
-        <w:rPr>
-          <w:rFonts w:ascii="Arial" w:hAnsi="Arial" w:cs="Arial"/>
-          <w:sz w:val="24"/>
-          <w:szCs w:val="24"/>
-        </w:rPr>
-        <w:t xml:space="preserve"> importância</w:t>
-      </w:r>
-      <w:r>
-        <w:rPr>
-          <w:rFonts w:ascii="Arial" w:hAnsi="Arial" w:cs="Arial"/>
-          <w:sz w:val="24"/>
-          <w:szCs w:val="24"/>
-        </w:rPr>
-        <w:t xml:space="preserve"> do </w:t>
-      </w:r>
-      <w:r>
-        <w:rPr>
-          <w:rFonts w:ascii="Arial" w:hAnsi="Arial" w:cs="Arial"/>
-          <w:i/>
-          <w:sz w:val="24"/>
-          <w:szCs w:val="24"/>
-        </w:rPr>
-        <w:t>generate</w:t>
-      </w:r>
-      <w:r>
-        <w:rPr>
-          <w:rFonts w:ascii="Arial" w:hAnsi="Arial" w:cs="Arial"/>
-          <w:sz w:val="24"/>
-          <w:szCs w:val="24"/>
-        </w:rPr>
-        <w:t xml:space="preserve"> </w:t>
-      </w:r>
-      <w:r>
-        <w:rPr>
-          <w:rFonts w:ascii="Arial" w:hAnsi="Arial" w:cs="Arial"/>
-          <w:sz w:val="24"/>
-          <w:szCs w:val="24"/>
-        </w:rPr>
-        <w:t>neste trabalho</w:t>
-      </w:r>
-      <w:r>
-        <w:rPr>
-          <w:rFonts w:ascii="Arial" w:hAnsi="Arial" w:cs="Arial"/>
-          <w:sz w:val="24"/>
-          <w:szCs w:val="24"/>
-        </w:rPr>
-        <w:t xml:space="preserve"> é para criação de modelos</w:t>
-      </w:r>
-      <w:r>
-        <w:rPr>
-          <w:rFonts w:ascii="Arial" w:hAnsi="Arial" w:cs="Arial"/>
-          <w:sz w:val="24"/>
-          <w:szCs w:val="24"/>
-        </w:rPr>
-        <w:t>.</w:t>
+      <w:proofErr w:type="spellEnd"/>
+      <w:r>
+        <w:rPr>
+          <w:rFonts w:ascii="Arial" w:hAnsi="Arial" w:cs="Arial"/>
+          <w:sz w:val="24"/>
+          <w:szCs w:val="24"/>
+        </w:rPr>
+        <w:t>, portanto é necessário que o comando já tenha sido executado anteriormente.</w:t>
       </w:r>
     </w:p>
     <w:p>
@@ -5392,8 +5448,213 @@
           <w:sz w:val="24"/>
           <w:szCs w:val="24"/>
         </w:rPr>
-        <w:t xml:space="preserve">É possível passar os atributos que compõem o modelo e quais as suas relações com outros modelos. Ao final de tudo, ao executar o modelo, será criada uma tabela em um banco de dados relacional com as informações passadas pelo </w:t>
-      </w:r>
+        <w:t>A maior parte sites orientados a banco de dados precisam de quatro operações básicas (referencia):</w:t>
+      </w:r>
+    </w:p>
+    <w:p>
+      <w:pPr>
+        <w:pStyle w:val="PargrafodaLista"/>
+        <w:numPr>
+          <w:ilvl w:val="0"/>
+          <w:numId w:val="12"/>
+        </w:numPr>
+        <w:spacing w:line="360" w:lineRule="auto"/>
+        <w:rPr>
+          <w:rFonts w:ascii="Arial" w:hAnsi="Arial" w:cs="Arial"/>
+          <w:sz w:val="24"/>
+          <w:szCs w:val="24"/>
+        </w:rPr>
+      </w:pPr>
+      <w:r>
+        <w:rPr>
+          <w:rFonts w:ascii="Arial" w:hAnsi="Arial" w:cs="Arial"/>
+          <w:sz w:val="24"/>
+          <w:szCs w:val="24"/>
+        </w:rPr>
+        <w:t>Criar novos registros no banco de dados</w:t>
+      </w:r>
+    </w:p>
+    <w:p>
+      <w:pPr>
+        <w:pStyle w:val="PargrafodaLista"/>
+        <w:numPr>
+          <w:ilvl w:val="0"/>
+          <w:numId w:val="12"/>
+        </w:numPr>
+        <w:spacing w:line="360" w:lineRule="auto"/>
+        <w:rPr>
+          <w:rFonts w:ascii="Arial" w:hAnsi="Arial" w:cs="Arial"/>
+          <w:sz w:val="24"/>
+          <w:szCs w:val="24"/>
+        </w:rPr>
+      </w:pPr>
+      <w:r>
+        <w:rPr>
+          <w:rFonts w:ascii="Arial" w:hAnsi="Arial" w:cs="Arial"/>
+          <w:sz w:val="24"/>
+          <w:szCs w:val="24"/>
+        </w:rPr>
+        <w:t>Ler e exibir os registros criados</w:t>
+      </w:r>
+    </w:p>
+    <w:p>
+      <w:pPr>
+        <w:pStyle w:val="PargrafodaLista"/>
+        <w:numPr>
+          <w:ilvl w:val="0"/>
+          <w:numId w:val="12"/>
+        </w:numPr>
+        <w:spacing w:line="360" w:lineRule="auto"/>
+        <w:rPr>
+          <w:rFonts w:ascii="Arial" w:hAnsi="Arial" w:cs="Arial"/>
+          <w:sz w:val="24"/>
+          <w:szCs w:val="24"/>
+        </w:rPr>
+      </w:pPr>
+      <w:r>
+        <w:rPr>
+          <w:rFonts w:ascii="Arial" w:hAnsi="Arial" w:cs="Arial"/>
+          <w:sz w:val="24"/>
+          <w:szCs w:val="24"/>
+        </w:rPr>
+        <w:t>Atualizar registros já existentes</w:t>
+      </w:r>
+    </w:p>
+    <w:p>
+      <w:pPr>
+        <w:pStyle w:val="PargrafodaLista"/>
+        <w:numPr>
+          <w:ilvl w:val="0"/>
+          <w:numId w:val="12"/>
+        </w:numPr>
+        <w:spacing w:line="360" w:lineRule="auto"/>
+        <w:rPr>
+          <w:rFonts w:ascii="Arial" w:hAnsi="Arial" w:cs="Arial"/>
+          <w:sz w:val="24"/>
+          <w:szCs w:val="24"/>
+        </w:rPr>
+      </w:pPr>
+      <w:r>
+        <w:rPr>
+          <w:rFonts w:ascii="Arial" w:hAnsi="Arial" w:cs="Arial"/>
+          <w:sz w:val="24"/>
+          <w:szCs w:val="24"/>
+        </w:rPr>
+        <w:t>Excluir os registros</w:t>
+      </w:r>
+    </w:p>
+    <w:p>
+      <w:pPr>
+        <w:spacing w:line="360" w:lineRule="auto"/>
+        <w:ind w:firstLine="405"/>
+        <w:rPr>
+          <w:rFonts w:ascii="Arial" w:hAnsi="Arial" w:cs="Arial"/>
+          <w:sz w:val="24"/>
+          <w:szCs w:val="24"/>
+        </w:rPr>
+      </w:pPr>
+      <w:r>
+        <w:rPr>
+          <w:rFonts w:ascii="Arial" w:hAnsi="Arial" w:cs="Arial"/>
+          <w:sz w:val="24"/>
+          <w:szCs w:val="24"/>
+        </w:rPr>
+        <w:t xml:space="preserve">Isso é chamado de CRUD, acrônimo em inglês que significa Criar, Ler, Atualizar e Destruir. Como é </w:t>
+      </w:r>
+      <w:r>
+        <w:rPr>
+          <w:rFonts w:ascii="Arial" w:hAnsi="Arial" w:cs="Arial"/>
+          <w:sz w:val="24"/>
+          <w:szCs w:val="24"/>
+        </w:rPr>
+        <w:t>tão comum</w:t>
+      </w:r>
+      <w:r>
+        <w:rPr>
+          <w:rFonts w:ascii="Arial" w:hAnsi="Arial" w:cs="Arial"/>
+          <w:sz w:val="24"/>
+          <w:szCs w:val="24"/>
+        </w:rPr>
+        <w:t xml:space="preserve"> </w:t>
+      </w:r>
+      <w:r>
+        <w:rPr>
+          <w:rFonts w:ascii="Arial" w:hAnsi="Arial" w:cs="Arial"/>
+          <w:sz w:val="24"/>
+          <w:szCs w:val="24"/>
+        </w:rPr>
+        <w:t>a</w:t>
+      </w:r>
+      <w:r>
+        <w:rPr>
+          <w:rFonts w:ascii="Arial" w:hAnsi="Arial" w:cs="Arial"/>
+          <w:sz w:val="24"/>
+          <w:szCs w:val="24"/>
+        </w:rPr>
+        <w:t xml:space="preserve"> </w:t>
+      </w:r>
+      <w:r>
+        <w:rPr>
+          <w:rFonts w:ascii="Arial" w:hAnsi="Arial" w:cs="Arial"/>
+          <w:sz w:val="24"/>
+          <w:szCs w:val="24"/>
+        </w:rPr>
+        <w:t>necessidade</w:t>
+      </w:r>
+      <w:r>
+        <w:rPr>
+          <w:rFonts w:ascii="Arial" w:hAnsi="Arial" w:cs="Arial"/>
+          <w:sz w:val="24"/>
+          <w:szCs w:val="24"/>
+        </w:rPr>
+        <w:t xml:space="preserve"> </w:t>
+      </w:r>
+      <w:r>
+        <w:rPr>
+          <w:rFonts w:ascii="Arial" w:hAnsi="Arial" w:cs="Arial"/>
+          <w:sz w:val="24"/>
+          <w:szCs w:val="24"/>
+        </w:rPr>
+        <w:t>dessas</w:t>
+      </w:r>
+      <w:r>
+        <w:rPr>
+          <w:rFonts w:ascii="Arial" w:hAnsi="Arial" w:cs="Arial"/>
+          <w:sz w:val="24"/>
+          <w:szCs w:val="24"/>
+        </w:rPr>
+        <w:t xml:space="preserve"> operações, o </w:t>
+      </w:r>
+      <w:proofErr w:type="spellStart"/>
+      <w:r>
+        <w:rPr>
+          <w:rFonts w:ascii="Arial" w:hAnsi="Arial" w:cs="Arial"/>
+          <w:i/>
+          <w:sz w:val="24"/>
+          <w:szCs w:val="24"/>
+        </w:rPr>
+        <w:t>rai</w:t>
+      </w:r>
+      <w:r>
+        <w:rPr>
+          <w:rFonts w:ascii="Arial" w:hAnsi="Arial" w:cs="Arial"/>
+          <w:i/>
+          <w:sz w:val="24"/>
+          <w:szCs w:val="24"/>
+        </w:rPr>
+        <w:t>ls</w:t>
+      </w:r>
+      <w:proofErr w:type="spellEnd"/>
+      <w:r>
+        <w:rPr>
+          <w:rFonts w:ascii="Arial" w:hAnsi="Arial" w:cs="Arial"/>
+          <w:i/>
+          <w:sz w:val="24"/>
+          <w:szCs w:val="24"/>
+        </w:rPr>
+        <w:t xml:space="preserve"> </w:t>
+      </w:r>
+      <w:proofErr w:type="spellStart"/>
       <w:r>
         <w:rPr>
           <w:rFonts w:ascii="Arial" w:hAnsi="Arial" w:cs="Arial"/>
@@ -5403,6 +5664,53 @@
         </w:rPr>
         <w:t>generate</w:t>
       </w:r>
+      <w:proofErr w:type="spellEnd"/>
+      <w:r>
+        <w:rPr>
+          <w:rFonts w:ascii="Arial" w:hAnsi="Arial" w:cs="Arial"/>
+          <w:i/>
+          <w:sz w:val="24"/>
+          <w:szCs w:val="24"/>
+        </w:rPr>
+        <w:t xml:space="preserve"> </w:t>
+      </w:r>
+      <w:r>
+        <w:rPr>
+          <w:rFonts w:ascii="Arial" w:hAnsi="Arial" w:cs="Arial"/>
+          <w:sz w:val="24"/>
+          <w:szCs w:val="24"/>
+        </w:rPr>
+        <w:t xml:space="preserve">possui um </w:t>
+      </w:r>
+      <w:proofErr w:type="spellStart"/>
+      <w:r>
+        <w:rPr>
+          <w:rFonts w:ascii="Arial" w:hAnsi="Arial" w:cs="Arial"/>
+          <w:i/>
+          <w:sz w:val="24"/>
+          <w:szCs w:val="24"/>
+        </w:rPr>
+        <w:t>template</w:t>
+      </w:r>
+      <w:proofErr w:type="spellEnd"/>
+      <w:r>
+        <w:rPr>
+          <w:rFonts w:ascii="Arial" w:hAnsi="Arial" w:cs="Arial"/>
+          <w:sz w:val="24"/>
+          <w:szCs w:val="24"/>
+        </w:rPr>
+        <w:t xml:space="preserve"> específico para isso: o </w:t>
+      </w:r>
+      <w:proofErr w:type="spellStart"/>
+      <w:r>
+        <w:rPr>
+          <w:rFonts w:ascii="Arial" w:hAnsi="Arial" w:cs="Arial"/>
+          <w:sz w:val="24"/>
+          <w:szCs w:val="24"/>
+        </w:rPr>
+        <w:t>scaffold</w:t>
+      </w:r>
+      <w:proofErr w:type="spellEnd"/>
       <w:r>
         <w:rPr>
           <w:rFonts w:ascii="Arial" w:hAnsi="Arial" w:cs="Arial"/>
@@ -5410,6 +5718,288 @@
           <w:szCs w:val="24"/>
         </w:rPr>
         <w:t>.</w:t>
+      </w:r>
+    </w:p>
+    <w:p>
+      <w:pPr>
+        <w:spacing w:line="360" w:lineRule="auto"/>
+        <w:ind w:firstLine="405"/>
+        <w:rPr>
+          <w:rFonts w:ascii="Arial" w:hAnsi="Arial" w:cs="Arial"/>
+          <w:sz w:val="24"/>
+          <w:szCs w:val="24"/>
+        </w:rPr>
+      </w:pPr>
+      <w:r>
+        <w:rPr>
+          <w:rFonts w:ascii="Arial" w:hAnsi="Arial" w:cs="Arial"/>
+          <w:sz w:val="24"/>
+          <w:szCs w:val="24"/>
+        </w:rPr>
+        <w:t>Para utilizar o</w:t>
+      </w:r>
+      <w:r>
+        <w:rPr>
+          <w:rFonts w:ascii="Arial" w:hAnsi="Arial" w:cs="Arial"/>
+          <w:sz w:val="24"/>
+          <w:szCs w:val="24"/>
+        </w:rPr>
+        <w:t xml:space="preserve"> </w:t>
+      </w:r>
+      <w:proofErr w:type="spellStart"/>
+      <w:r>
+        <w:rPr>
+          <w:rFonts w:ascii="Arial" w:hAnsi="Arial" w:cs="Arial"/>
+          <w:i/>
+          <w:sz w:val="24"/>
+          <w:szCs w:val="24"/>
+        </w:rPr>
+        <w:t>scaffold</w:t>
+      </w:r>
+      <w:proofErr w:type="spellEnd"/>
+      <w:r>
+        <w:rPr>
+          <w:rFonts w:ascii="Arial" w:hAnsi="Arial" w:cs="Arial"/>
+          <w:sz w:val="24"/>
+          <w:szCs w:val="24"/>
+        </w:rPr>
+        <w:t xml:space="preserve">, devem ser </w:t>
+      </w:r>
+      <w:r>
+        <w:rPr>
+          <w:rFonts w:ascii="Arial" w:hAnsi="Arial" w:cs="Arial"/>
+          <w:sz w:val="24"/>
+          <w:szCs w:val="24"/>
+        </w:rPr>
+        <w:t xml:space="preserve">especificados os </w:t>
+      </w:r>
+      <w:r>
+        <w:rPr>
+          <w:rFonts w:ascii="Arial" w:hAnsi="Arial" w:cs="Arial"/>
+          <w:sz w:val="24"/>
+          <w:szCs w:val="24"/>
+        </w:rPr>
+        <w:t>atributos</w:t>
+      </w:r>
+      <w:r>
+        <w:rPr>
+          <w:rFonts w:ascii="Arial" w:hAnsi="Arial" w:cs="Arial"/>
+          <w:sz w:val="24"/>
+          <w:szCs w:val="24"/>
+        </w:rPr>
+        <w:t xml:space="preserve"> de</w:t>
+      </w:r>
+      <w:r>
+        <w:rPr>
+          <w:rFonts w:ascii="Arial" w:hAnsi="Arial" w:cs="Arial"/>
+          <w:sz w:val="24"/>
+          <w:szCs w:val="24"/>
+        </w:rPr>
+        <w:t xml:space="preserve"> um objeto que se deseja criar.</w:t>
+      </w:r>
+      <w:r>
+        <w:rPr>
+          <w:rFonts w:ascii="Arial" w:hAnsi="Arial" w:cs="Arial"/>
+          <w:sz w:val="24"/>
+          <w:szCs w:val="24"/>
+        </w:rPr>
+        <w:t xml:space="preserve"> É possível também, passar as relações que esse objeto vai ter com outros.</w:t>
+      </w:r>
+      <w:r>
+        <w:rPr>
+          <w:rFonts w:ascii="Arial" w:hAnsi="Arial" w:cs="Arial"/>
+          <w:i/>
+          <w:sz w:val="24"/>
+          <w:szCs w:val="24"/>
+        </w:rPr>
+        <w:t xml:space="preserve"> </w:t>
+      </w:r>
+      <w:r>
+        <w:rPr>
+          <w:rFonts w:ascii="Arial" w:hAnsi="Arial" w:cs="Arial"/>
+          <w:sz w:val="24"/>
+          <w:szCs w:val="24"/>
+        </w:rPr>
+        <w:t>O resultado do comando é</w:t>
+      </w:r>
+      <w:r>
+        <w:rPr>
+          <w:rFonts w:ascii="Arial" w:hAnsi="Arial" w:cs="Arial"/>
+          <w:sz w:val="24"/>
+          <w:szCs w:val="24"/>
+        </w:rPr>
+        <w:t xml:space="preserve"> </w:t>
+      </w:r>
+      <w:r>
+        <w:rPr>
+          <w:rFonts w:ascii="Arial" w:hAnsi="Arial" w:cs="Arial"/>
+          <w:sz w:val="24"/>
+          <w:szCs w:val="24"/>
+        </w:rPr>
+        <w:t>a criação do</w:t>
+      </w:r>
+      <w:r>
+        <w:rPr>
+          <w:rFonts w:ascii="Arial" w:hAnsi="Arial" w:cs="Arial"/>
+          <w:sz w:val="24"/>
+          <w:szCs w:val="24"/>
+        </w:rPr>
+        <w:t xml:space="preserve"> </w:t>
+      </w:r>
+      <w:proofErr w:type="spellStart"/>
+      <w:r>
+        <w:rPr>
+          <w:rFonts w:ascii="Arial" w:hAnsi="Arial" w:cs="Arial"/>
+          <w:i/>
+          <w:sz w:val="24"/>
+          <w:szCs w:val="24"/>
+        </w:rPr>
+        <w:t>model</w:t>
+      </w:r>
+      <w:proofErr w:type="spellEnd"/>
+      <w:r>
+        <w:rPr>
+          <w:rFonts w:ascii="Arial" w:hAnsi="Arial" w:cs="Arial"/>
+          <w:i/>
+          <w:sz w:val="24"/>
+          <w:szCs w:val="24"/>
+        </w:rPr>
+        <w:t xml:space="preserve"> </w:t>
+      </w:r>
+      <w:r>
+        <w:rPr>
+          <w:rFonts w:ascii="Arial" w:hAnsi="Arial" w:cs="Arial"/>
+          <w:sz w:val="24"/>
+          <w:szCs w:val="24"/>
+        </w:rPr>
+        <w:t>para esses atributos</w:t>
+      </w:r>
+      <w:r>
+        <w:rPr>
+          <w:rFonts w:ascii="Arial" w:hAnsi="Arial" w:cs="Arial"/>
+          <w:sz w:val="24"/>
+          <w:szCs w:val="24"/>
+        </w:rPr>
+        <w:t>, o banco de dados associado a</w:t>
+      </w:r>
+      <w:r>
+        <w:rPr>
+          <w:rFonts w:ascii="Arial" w:hAnsi="Arial" w:cs="Arial"/>
+          <w:sz w:val="24"/>
+          <w:szCs w:val="24"/>
+        </w:rPr>
+        <w:t>o</w:t>
+      </w:r>
+      <w:r>
+        <w:rPr>
+          <w:rFonts w:ascii="Arial" w:hAnsi="Arial" w:cs="Arial"/>
+          <w:sz w:val="24"/>
+          <w:szCs w:val="24"/>
+        </w:rPr>
+        <w:t xml:space="preserve"> </w:t>
+      </w:r>
+      <w:r>
+        <w:rPr>
+          <w:rFonts w:ascii="Arial" w:hAnsi="Arial" w:cs="Arial"/>
+          <w:sz w:val="24"/>
+          <w:szCs w:val="24"/>
+        </w:rPr>
+        <w:t>modelo</w:t>
+      </w:r>
+      <w:r>
+        <w:rPr>
+          <w:rFonts w:ascii="Arial" w:hAnsi="Arial" w:cs="Arial"/>
+          <w:sz w:val="24"/>
+          <w:szCs w:val="24"/>
+        </w:rPr>
+        <w:t xml:space="preserve">, o </w:t>
+      </w:r>
+      <w:proofErr w:type="spellStart"/>
+      <w:r>
+        <w:rPr>
+          <w:rFonts w:ascii="Arial" w:hAnsi="Arial" w:cs="Arial"/>
+          <w:i/>
+          <w:sz w:val="24"/>
+          <w:szCs w:val="24"/>
+        </w:rPr>
+        <w:t>controller</w:t>
+      </w:r>
+      <w:proofErr w:type="spellEnd"/>
+      <w:r>
+        <w:rPr>
+          <w:rFonts w:ascii="Arial" w:hAnsi="Arial" w:cs="Arial"/>
+          <w:sz w:val="24"/>
+          <w:szCs w:val="24"/>
+        </w:rPr>
+        <w:t xml:space="preserve"> para manipula-lo, as </w:t>
+      </w:r>
+      <w:proofErr w:type="spellStart"/>
+      <w:r>
+        <w:rPr>
+          <w:rFonts w:ascii="Arial" w:hAnsi="Arial" w:cs="Arial"/>
+          <w:i/>
+          <w:sz w:val="24"/>
+          <w:szCs w:val="24"/>
+        </w:rPr>
+        <w:t>views</w:t>
+      </w:r>
+      <w:proofErr w:type="spellEnd"/>
+      <w:r>
+        <w:rPr>
+          <w:rFonts w:ascii="Arial" w:hAnsi="Arial" w:cs="Arial"/>
+          <w:i/>
+          <w:sz w:val="24"/>
+          <w:szCs w:val="24"/>
+        </w:rPr>
+        <w:t xml:space="preserve"> </w:t>
+      </w:r>
+      <w:r>
+        <w:rPr>
+          <w:rFonts w:ascii="Arial" w:hAnsi="Arial" w:cs="Arial"/>
+          <w:sz w:val="24"/>
+          <w:szCs w:val="24"/>
+        </w:rPr>
+        <w:t xml:space="preserve">para </w:t>
+      </w:r>
+      <w:r>
+        <w:rPr>
+          <w:rFonts w:ascii="Arial" w:hAnsi="Arial" w:cs="Arial"/>
+          <w:sz w:val="24"/>
+          <w:szCs w:val="24"/>
+        </w:rPr>
+        <w:t xml:space="preserve">o CRUD </w:t>
+      </w:r>
+      <w:r>
+        <w:rPr>
+          <w:rFonts w:ascii="Arial" w:hAnsi="Arial" w:cs="Arial"/>
+          <w:sz w:val="24"/>
+          <w:szCs w:val="24"/>
+        </w:rPr>
+        <w:t>e um conjunto de teste para cada um dos itens</w:t>
+      </w:r>
+      <w:r>
+        <w:rPr>
+          <w:rFonts w:ascii="Arial" w:hAnsi="Arial" w:cs="Arial"/>
+          <w:sz w:val="24"/>
+          <w:szCs w:val="24"/>
+        </w:rPr>
+        <w:t xml:space="preserve"> anteriores</w:t>
+      </w:r>
+      <w:r>
+        <w:rPr>
+          <w:rFonts w:ascii="Arial" w:hAnsi="Arial" w:cs="Arial"/>
+          <w:sz w:val="24"/>
+          <w:szCs w:val="24"/>
+        </w:rPr>
+        <w:t>.</w:t>
+      </w:r>
+      <w:r>
+        <w:rPr>
+          <w:rFonts w:ascii="Arial" w:hAnsi="Arial" w:cs="Arial"/>
+          <w:sz w:val="24"/>
+          <w:szCs w:val="24"/>
+        </w:rPr>
+        <w:t xml:space="preserve"> </w:t>
       </w:r>
     </w:p>
     <w:p>
@@ -5428,24 +6018,76 @@
           <w:sz w:val="24"/>
           <w:szCs w:val="24"/>
         </w:rPr>
-        <w:t xml:space="preserve">A figura 6 mostra um exemplo de utilização do </w:t>
-      </w:r>
-      <w:r>
-        <w:rPr>
-          <w:rFonts w:ascii="Arial" w:hAnsi="Arial" w:cs="Arial"/>
-          <w:i/>
-          <w:sz w:val="24"/>
-          <w:szCs w:val="24"/>
-        </w:rPr>
-        <w:t>rails generate</w:t>
-      </w:r>
-      <w:r>
-        <w:rPr>
-          <w:rFonts w:ascii="Arial" w:hAnsi="Arial" w:cs="Arial"/>
-          <w:sz w:val="24"/>
-          <w:szCs w:val="24"/>
-        </w:rPr>
-        <w:t xml:space="preserve"> e a figura 7 retrata a tabela que será gerada ao final da execução.</w:t>
+        <w:lastRenderedPageBreak/>
+        <w:t xml:space="preserve">A figura X mostra um exemplo da execução de um comando </w:t>
+      </w:r>
+      <w:proofErr w:type="spellStart"/>
+      <w:r>
+        <w:rPr>
+          <w:rFonts w:ascii="Arial" w:hAnsi="Arial" w:cs="Arial"/>
+          <w:i/>
+          <w:sz w:val="24"/>
+          <w:szCs w:val="24"/>
+        </w:rPr>
+        <w:t>rails</w:t>
+      </w:r>
+      <w:proofErr w:type="spellEnd"/>
+      <w:r>
+        <w:rPr>
+          <w:rFonts w:ascii="Arial" w:hAnsi="Arial" w:cs="Arial"/>
+          <w:i/>
+          <w:sz w:val="24"/>
+          <w:szCs w:val="24"/>
+        </w:rPr>
+        <w:t xml:space="preserve"> </w:t>
+      </w:r>
+      <w:proofErr w:type="spellStart"/>
+      <w:r>
+        <w:rPr>
+          <w:rFonts w:ascii="Arial" w:hAnsi="Arial" w:cs="Arial"/>
+          <w:i/>
+          <w:sz w:val="24"/>
+          <w:szCs w:val="24"/>
+        </w:rPr>
+        <w:t>generate</w:t>
+      </w:r>
+      <w:proofErr w:type="spellEnd"/>
+      <w:r>
+        <w:rPr>
+          <w:rFonts w:ascii="Arial" w:hAnsi="Arial" w:cs="Arial"/>
+          <w:i/>
+          <w:sz w:val="24"/>
+          <w:szCs w:val="24"/>
+        </w:rPr>
+        <w:t xml:space="preserve"> </w:t>
+      </w:r>
+      <w:proofErr w:type="spellStart"/>
+      <w:r>
+        <w:rPr>
+          <w:rFonts w:ascii="Arial" w:hAnsi="Arial" w:cs="Arial"/>
+          <w:i/>
+          <w:sz w:val="24"/>
+          <w:szCs w:val="24"/>
+        </w:rPr>
+        <w:t>scaffold</w:t>
+      </w:r>
+      <w:proofErr w:type="spellEnd"/>
+      <w:r>
+        <w:rPr>
+          <w:rFonts w:ascii="Arial" w:hAnsi="Arial" w:cs="Arial"/>
+          <w:i/>
+          <w:sz w:val="24"/>
+          <w:szCs w:val="24"/>
+        </w:rPr>
+        <w:t xml:space="preserve">. </w:t>
+      </w:r>
+      <w:r>
+        <w:rPr>
+          <w:rFonts w:ascii="Arial" w:hAnsi="Arial" w:cs="Arial"/>
+          <w:sz w:val="24"/>
+          <w:szCs w:val="24"/>
+        </w:rPr>
+        <w:t>Podemos observar que foram criados todos os arquivos referentes aos três componentes do modelo MVC, como foi visto no capítulo 2.3.</w:t>
       </w:r>
     </w:p>
     <w:p>
@@ -5454,18 +6096,28 @@
         <w:ind w:firstLine="708"/>
         <w:rPr>
           <w:rFonts w:ascii="Arial" w:hAnsi="Arial" w:cs="Arial"/>
-          <w:sz w:val="24"/>
-          <w:szCs w:val="24"/>
-        </w:rPr>
-      </w:pPr>
-      <w:r>
-        <w:rPr>
-          <w:rFonts w:ascii="Arial" w:hAnsi="Arial" w:cs="Arial"/>
-          <w:b/>
-          <w:sz w:val="24"/>
-          <w:szCs w:val="24"/>
-        </w:rPr>
-        <w:t>INSERIR FIGURAS DO GENERATES E DA TABELA FINAL</w:t>
+          <w:b/>
+          <w:sz w:val="24"/>
+          <w:szCs w:val="24"/>
+        </w:rPr>
+      </w:pPr>
+      <w:r>
+        <w:rPr>
+          <w:rFonts w:ascii="Arial" w:hAnsi="Arial" w:cs="Arial"/>
+          <w:b/>
+          <w:sz w:val="24"/>
+          <w:szCs w:val="24"/>
+        </w:rPr>
+        <w:t xml:space="preserve">FIGURA </w:t>
+      </w:r>
+      <w:r>
+        <w:rPr>
+          <w:rFonts w:ascii="Arial" w:hAnsi="Arial" w:cs="Arial"/>
+          <w:b/>
+          <w:sz w:val="24"/>
+          <w:szCs w:val="24"/>
+        </w:rPr>
+        <w:t>DE EXEMPLO DO RAILS GENERATE</w:t>
       </w:r>
     </w:p>
     <w:p>
@@ -5580,7 +6232,6 @@
           <w:sz w:val="24"/>
           <w:szCs w:val="24"/>
         </w:rPr>
-        <w:lastRenderedPageBreak/>
         <w:t>Top-down</w:t>
       </w:r>
       <w:r>
@@ -6017,6 +6668,7 @@
           <w:sz w:val="24"/>
           <w:szCs w:val="24"/>
         </w:rPr>
+        <w:lastRenderedPageBreak/>
         <w:t xml:space="preserve">Normalmente utilizado para a construção de compiladores, o YACC proporciona uma ferramenta na qual o usuário específica uma estrutura de entrada junto com um código para ser invocado cada vez que uma estrutura é reconhecida. </w:t>
       </w:r>
     </w:p>
@@ -6368,7 +7020,6 @@
           <w:szCs w:val="20"/>
           <w:lang w:val="en-US" w:eastAsia="pt-BR"/>
         </w:rPr>
-        <w:lastRenderedPageBreak/>
         <w:t>var</w:t>
       </w:r>
       <w:proofErr w:type="spellEnd"/>
@@ -7131,7 +7782,16 @@
           <w:sz w:val="24"/>
           <w:szCs w:val="24"/>
         </w:rPr>
-        <w:t xml:space="preserve"> A sequência de caracteres de entrada é estruturada como uma lista de símbolos</w:t>
+        <w:t xml:space="preserve"> A sequência de </w:t>
+      </w:r>
+      <w:r>
+        <w:rPr>
+          <w:rFonts w:ascii="Arial" w:hAnsi="Arial" w:cs="Arial"/>
+          <w:sz w:val="24"/>
+          <w:szCs w:val="24"/>
+        </w:rPr>
+        <w:lastRenderedPageBreak/>
+        <w:t>caracteres de entrada é estruturada como uma lista de símbolos</w:t>
       </w:r>
       <w:r>
         <w:rPr>
@@ -7319,7 +7979,6 @@
           <w:sz w:val="24"/>
           <w:szCs w:val="24"/>
         </w:rPr>
-        <w:lastRenderedPageBreak/>
         <w:t>A figura 2 mostra um trec</w:t>
       </w:r>
       <w:r>
@@ -8173,6 +8832,7 @@
           <w:sz w:val="24"/>
           <w:szCs w:val="24"/>
         </w:rPr>
+        <w:lastRenderedPageBreak/>
         <w:t>a saída gerada serve como entrada para a roti</w:t>
       </w:r>
       <w:r>
@@ -8594,7 +9254,6 @@
           <w:szCs w:val="20"/>
           <w:lang w:val="en-US" w:eastAsia="pt-BR"/>
         </w:rPr>
-        <w:lastRenderedPageBreak/>
         <w:t xml:space="preserve">                           |              |</w:t>
       </w:r>
     </w:p>
@@ -12183,10 +12842,20 @@
       <w:r>
         <w:rPr>
           <w:rFonts w:ascii="Arial" w:hAnsi="Arial" w:cs="Arial"/>
-          <w:sz w:val="24"/>
-          <w:szCs w:val="24"/>
-        </w:rPr>
-        <w:t>Rails</w:t>
+          <w:i/>
+          <w:sz w:val="24"/>
+          <w:szCs w:val="24"/>
+        </w:rPr>
+        <w:t>r</w:t>
+      </w:r>
+      <w:r>
+        <w:rPr>
+          <w:rFonts w:ascii="Arial" w:hAnsi="Arial" w:cs="Arial"/>
+          <w:i/>
+          <w:sz w:val="24"/>
+          <w:szCs w:val="24"/>
+        </w:rPr>
+        <w:t>ails</w:t>
       </w:r>
       <w:proofErr w:type="spellEnd"/>
       <w:r>
@@ -12201,10 +12870,20 @@
       <w:r>
         <w:rPr>
           <w:rFonts w:ascii="Arial" w:hAnsi="Arial" w:cs="Arial"/>
-          <w:sz w:val="24"/>
-          <w:szCs w:val="24"/>
-        </w:rPr>
-        <w:t>Rails</w:t>
+          <w:i/>
+          <w:sz w:val="24"/>
+          <w:szCs w:val="24"/>
+        </w:rPr>
+        <w:t>r</w:t>
+      </w:r>
+      <w:r>
+        <w:rPr>
+          <w:rFonts w:ascii="Arial" w:hAnsi="Arial" w:cs="Arial"/>
+          <w:i/>
+          <w:sz w:val="24"/>
+          <w:szCs w:val="24"/>
+        </w:rPr>
+        <w:t>ails</w:t>
       </w:r>
       <w:proofErr w:type="spellEnd"/>
       <w:r>
@@ -12618,7 +13297,23 @@
           <w:sz w:val="24"/>
           <w:szCs w:val="24"/>
         </w:rPr>
-        <w:t xml:space="preserve">2.3, o </w:t>
+        <w:t>2.3</w:t>
+      </w:r>
+      <w:r>
+        <w:rPr>
+          <w:rFonts w:ascii="Arial" w:hAnsi="Arial" w:cs="Arial"/>
+          <w:sz w:val="24"/>
+          <w:szCs w:val="24"/>
+        </w:rPr>
+        <w:t>.1</w:t>
+      </w:r>
+      <w:r>
+        <w:rPr>
+          <w:rFonts w:ascii="Arial" w:hAnsi="Arial" w:cs="Arial"/>
+          <w:sz w:val="24"/>
+          <w:szCs w:val="24"/>
+        </w:rPr>
+        <w:t xml:space="preserve">, o </w:t>
       </w:r>
       <w:proofErr w:type="spellStart"/>
       <w:r>
@@ -12629,6 +13324,26 @@
           <w:szCs w:val="24"/>
         </w:rPr>
         <w:t>rails</w:t>
+      </w:r>
+      <w:proofErr w:type="spellEnd"/>
+      <w:r>
+        <w:rPr>
+          <w:rFonts w:ascii="Arial" w:hAnsi="Arial" w:cs="Arial"/>
+          <w:i/>
+          <w:sz w:val="24"/>
+          <w:szCs w:val="24"/>
+        </w:rPr>
+        <w:t xml:space="preserve"> </w:t>
+      </w:r>
+      <w:proofErr w:type="spellStart"/>
+      <w:r>
+        <w:rPr>
+          <w:rFonts w:ascii="Arial" w:hAnsi="Arial" w:cs="Arial"/>
+          <w:i/>
+          <w:sz w:val="24"/>
+          <w:szCs w:val="24"/>
+        </w:rPr>
+        <w:t>generate</w:t>
       </w:r>
       <w:proofErr w:type="spellEnd"/>
       <w:r>
@@ -13010,6 +13725,119 @@
     </w:lvl>
   </w:abstractNum>
   <w:abstractNum w:abstractNumId="2">
+    <w:nsid w:val="2D1713AE"/>
+    <w:multiLevelType w:val="hybridMultilevel"/>
+    <w:tmpl w:val="7DE412F0"/>
+    <w:lvl w:ilvl="0" w:tplc="04160001">
+      <w:start w:val="1"/>
+      <w:numFmt w:val="bullet"/>
+      <w:lvlText w:val=""/>
+      <w:lvlJc w:val="left"/>
+      <w:pPr>
+        <w:ind w:left="765" w:hanging="360"/>
+      </w:pPr>
+      <w:rPr>
+        <w:rFonts w:ascii="Symbol" w:hAnsi="Symbol" w:hint="default"/>
+      </w:rPr>
+    </w:lvl>
+    <w:lvl w:ilvl="1" w:tplc="04160003" w:tentative="1">
+      <w:start w:val="1"/>
+      <w:numFmt w:val="bullet"/>
+      <w:lvlText w:val="o"/>
+      <w:lvlJc w:val="left"/>
+      <w:pPr>
+        <w:ind w:left="1485" w:hanging="360"/>
+      </w:pPr>
+      <w:rPr>
+        <w:rFonts w:ascii="Courier New" w:hAnsi="Courier New" w:cs="Courier New" w:hint="default"/>
+      </w:rPr>
+    </w:lvl>
+    <w:lvl w:ilvl="2" w:tplc="04160005" w:tentative="1">
+      <w:start w:val="1"/>
+      <w:numFmt w:val="bullet"/>
+      <w:lvlText w:val=""/>
+      <w:lvlJc w:val="left"/>
+      <w:pPr>
+        <w:ind w:left="2205" w:hanging="360"/>
+      </w:pPr>
+      <w:rPr>
+        <w:rFonts w:ascii="Wingdings" w:hAnsi="Wingdings" w:hint="default"/>
+      </w:rPr>
+    </w:lvl>
+    <w:lvl w:ilvl="3" w:tplc="04160001" w:tentative="1">
+      <w:start w:val="1"/>
+      <w:numFmt w:val="bullet"/>
+      <w:lvlText w:val=""/>
+      <w:lvlJc w:val="left"/>
+      <w:pPr>
+        <w:ind w:left="2925" w:hanging="360"/>
+      </w:pPr>
+      <w:rPr>
+        <w:rFonts w:ascii="Symbol" w:hAnsi="Symbol" w:hint="default"/>
+      </w:rPr>
+    </w:lvl>
+    <w:lvl w:ilvl="4" w:tplc="04160003" w:tentative="1">
+      <w:start w:val="1"/>
+      <w:numFmt w:val="bullet"/>
+      <w:lvlText w:val="o"/>
+      <w:lvlJc w:val="left"/>
+      <w:pPr>
+        <w:ind w:left="3645" w:hanging="360"/>
+      </w:pPr>
+      <w:rPr>
+        <w:rFonts w:ascii="Courier New" w:hAnsi="Courier New" w:cs="Courier New" w:hint="default"/>
+      </w:rPr>
+    </w:lvl>
+    <w:lvl w:ilvl="5" w:tplc="04160005" w:tentative="1">
+      <w:start w:val="1"/>
+      <w:numFmt w:val="bullet"/>
+      <w:lvlText w:val=""/>
+      <w:lvlJc w:val="left"/>
+      <w:pPr>
+        <w:ind w:left="4365" w:hanging="360"/>
+      </w:pPr>
+      <w:rPr>
+        <w:rFonts w:ascii="Wingdings" w:hAnsi="Wingdings" w:hint="default"/>
+      </w:rPr>
+    </w:lvl>
+    <w:lvl w:ilvl="6" w:tplc="04160001" w:tentative="1">
+      <w:start w:val="1"/>
+      <w:numFmt w:val="bullet"/>
+      <w:lvlText w:val=""/>
+      <w:lvlJc w:val="left"/>
+      <w:pPr>
+        <w:ind w:left="5085" w:hanging="360"/>
+      </w:pPr>
+      <w:rPr>
+        <w:rFonts w:ascii="Symbol" w:hAnsi="Symbol" w:hint="default"/>
+      </w:rPr>
+    </w:lvl>
+    <w:lvl w:ilvl="7" w:tplc="04160003" w:tentative="1">
+      <w:start w:val="1"/>
+      <w:numFmt w:val="bullet"/>
+      <w:lvlText w:val="o"/>
+      <w:lvlJc w:val="left"/>
+      <w:pPr>
+        <w:ind w:left="5805" w:hanging="360"/>
+      </w:pPr>
+      <w:rPr>
+        <w:rFonts w:ascii="Courier New" w:hAnsi="Courier New" w:cs="Courier New" w:hint="default"/>
+      </w:rPr>
+    </w:lvl>
+    <w:lvl w:ilvl="8" w:tplc="04160005" w:tentative="1">
+      <w:start w:val="1"/>
+      <w:numFmt w:val="bullet"/>
+      <w:lvlText w:val=""/>
+      <w:lvlJc w:val="left"/>
+      <w:pPr>
+        <w:ind w:left="6525" w:hanging="360"/>
+      </w:pPr>
+      <w:rPr>
+        <w:rFonts w:ascii="Wingdings" w:hAnsi="Wingdings" w:hint="default"/>
+      </w:rPr>
+    </w:lvl>
+  </w:abstractNum>
+  <w:abstractNum w:abstractNumId="3">
     <w:nsid w:val="32CD1065"/>
     <w:multiLevelType w:val="multilevel"/>
     <w:tmpl w:val="42AC48E4"/>
@@ -13122,7 +13950,7 @@
       </w:rPr>
     </w:lvl>
   </w:abstractNum>
-  <w:abstractNum w:abstractNumId="3">
+  <w:abstractNum w:abstractNumId="4">
     <w:nsid w:val="427B1BEE"/>
     <w:multiLevelType w:val="hybridMultilevel"/>
     <w:tmpl w:val="4D30B10C"/>
@@ -13214,7 +14042,7 @@
       </w:pPr>
     </w:lvl>
   </w:abstractNum>
-  <w:abstractNum w:abstractNumId="4">
+  <w:abstractNum w:abstractNumId="5">
     <w:nsid w:val="4BDF6E9B"/>
     <w:multiLevelType w:val="multilevel"/>
     <w:tmpl w:val="1E9A5B10"/>
@@ -13327,7 +14155,7 @@
       </w:rPr>
     </w:lvl>
   </w:abstractNum>
-  <w:abstractNum w:abstractNumId="5">
+  <w:abstractNum w:abstractNumId="6">
     <w:nsid w:val="51C37D28"/>
     <w:multiLevelType w:val="hybridMultilevel"/>
     <w:tmpl w:val="9A5E83B4"/>
@@ -13419,7 +14247,7 @@
       </w:pPr>
     </w:lvl>
   </w:abstractNum>
-  <w:abstractNum w:abstractNumId="6">
+  <w:abstractNum w:abstractNumId="7">
     <w:nsid w:val="55851D06"/>
     <w:multiLevelType w:val="multilevel"/>
     <w:tmpl w:val="6A688548"/>
@@ -13532,7 +14360,7 @@
       </w:rPr>
     </w:lvl>
   </w:abstractNum>
-  <w:abstractNum w:abstractNumId="7">
+  <w:abstractNum w:abstractNumId="8">
     <w:nsid w:val="583941BF"/>
     <w:multiLevelType w:val="multilevel"/>
     <w:tmpl w:val="94AC1928"/>
@@ -13650,7 +14478,7 @@
       </w:rPr>
     </w:lvl>
   </w:abstractNum>
-  <w:abstractNum w:abstractNumId="8">
+  <w:abstractNum w:abstractNumId="9">
     <w:nsid w:val="6E521913"/>
     <w:multiLevelType w:val="hybridMultilevel"/>
     <w:tmpl w:val="9D7663C0"/>
@@ -13763,7 +14591,7 @@
       </w:rPr>
     </w:lvl>
   </w:abstractNum>
-  <w:abstractNum w:abstractNumId="9">
+  <w:abstractNum w:abstractNumId="10">
     <w:nsid w:val="73141749"/>
     <w:multiLevelType w:val="multilevel"/>
     <w:tmpl w:val="4BE056EC"/>
@@ -13876,7 +14704,7 @@
       </w:rPr>
     </w:lvl>
   </w:abstractNum>
-  <w:abstractNum w:abstractNumId="10">
+  <w:abstractNum w:abstractNumId="11">
     <w:nsid w:val="7D3A7EC2"/>
     <w:multiLevelType w:val="hybridMultilevel"/>
     <w:tmpl w:val="53B0DE26"/>
@@ -13969,37 +14797,40 @@
     </w:lvl>
   </w:abstractNum>
   <w:num w:numId="1">
-    <w:abstractNumId w:val="9"/>
+    <w:abstractNumId w:val="10"/>
   </w:num>
   <w:num w:numId="2">
+    <w:abstractNumId w:val="8"/>
+  </w:num>
+  <w:num w:numId="3">
     <w:abstractNumId w:val="7"/>
   </w:num>
-  <w:num w:numId="3">
-    <w:abstractNumId w:val="6"/>
-  </w:num>
   <w:num w:numId="4">
-    <w:abstractNumId w:val="2"/>
+    <w:abstractNumId w:val="3"/>
   </w:num>
   <w:num w:numId="5">
-    <w:abstractNumId w:val="4"/>
+    <w:abstractNumId w:val="5"/>
   </w:num>
   <w:num w:numId="6">
-    <w:abstractNumId w:val="5"/>
+    <w:abstractNumId w:val="6"/>
   </w:num>
   <w:num w:numId="7">
     <w:abstractNumId w:val="1"/>
   </w:num>
   <w:num w:numId="8">
-    <w:abstractNumId w:val="10"/>
+    <w:abstractNumId w:val="11"/>
   </w:num>
   <w:num w:numId="9">
-    <w:abstractNumId w:val="3"/>
+    <w:abstractNumId w:val="4"/>
   </w:num>
   <w:num w:numId="10">
     <w:abstractNumId w:val="0"/>
   </w:num>
   <w:num w:numId="11">
-    <w:abstractNumId w:val="8"/>
+    <w:abstractNumId w:val="9"/>
+  </w:num>
+  <w:num w:numId="12">
+    <w:abstractNumId w:val="2"/>
   </w:num>
 </w:numbering>
 </file>
@@ -14168,7 +14999,6 @@
   <w:style w:type="character" w:default="1" w:styleId="Fontepargpadro">
     <w:name w:val="Default Paragraph Font"/>
     <w:uiPriority w:val="1"/>
-    <w:semiHidden/>
     <w:unhideWhenUsed/>
   </w:style>
   <w:style w:type="table" w:default="1" w:styleId="Tabelanormal">
@@ -14526,7 +15356,7 @@
 </file>
 
 <file path=customXml/itemProps1.xml><?xml version="1.0" encoding="utf-8"?>
-<ds:datastoreItem xmlns:ds="http://schemas.openxmlformats.org/officeDocument/2006/customXml" ds:itemID="{3FBC7CDB-367C-4BCF-BED3-29B8901BE785}">
+<ds:datastoreItem xmlns:ds="http://schemas.openxmlformats.org/officeDocument/2006/customXml" ds:itemID="{1B8948B5-C400-4493-9D1A-03FBC03FEC3C}">
   <ds:schemaRefs>
     <ds:schemaRef ds:uri="http://schemas.openxmlformats.org/officeDocument/2006/bibliography"/>
   </ds:schemaRefs>

</xml_diff>

<commit_message>
- Modificacao cap SGBD
</commit_message>
<xml_diff>
--- a/Parte escrita/trabalho.docx
+++ b/Parte escrita/trabalho.docx
@@ -158,14 +158,7 @@
           <w:rFonts w:ascii="Arial" w:eastAsia="Arial" w:hAnsi="Arial" w:cs="Arial"/>
           <w:sz w:val="20"/>
         </w:rPr>
-        <w:t>Orientador: Prof. Bruno Mul</w:t>
-      </w:r>
-      <w:r>
-        <w:rPr>
-          <w:rFonts w:ascii="Arial" w:eastAsia="Arial" w:hAnsi="Arial" w:cs="Arial"/>
-          <w:sz w:val="20"/>
-        </w:rPr>
-        <w:t>ler Junior</w:t>
+        <w:t>Orientador: Prof. Bruno Muller Junior</w:t>
       </w:r>
     </w:p>
     <w:p>
@@ -344,14 +337,7 @@
           <w:rFonts w:ascii="Arial" w:eastAsia="Arial" w:hAnsi="Arial" w:cs="Arial"/>
           <w:sz w:val="24"/>
         </w:rPr>
-        <w:t xml:space="preserve"> muitos anos, que aqui serão denominados de “sistemas legados”, têm dificuldades de migra-los para tecnologias mais recentes. Essa dificuldade se dá principalmente pelo custo da migração ma</w:t>
-      </w:r>
-      <w:r>
-        <w:rPr>
-          <w:rFonts w:ascii="Arial" w:eastAsia="Arial" w:hAnsi="Arial" w:cs="Arial"/>
-          <w:sz w:val="24"/>
-        </w:rPr>
-        <w:t xml:space="preserve">nual de </w:t>
+        <w:t xml:space="preserve"> muitos anos, que aqui serão denominados de “sistemas legados”, têm dificuldades de migra-los para tecnologias mais recentes. Essa dificuldade se dá principalmente pelo custo da migração manual de </w:t>
       </w:r>
       <w:proofErr w:type="gramStart"/>
       <w:r>
@@ -398,21 +384,7 @@
           <w:rFonts w:ascii="Arial" w:eastAsia="Arial" w:hAnsi="Arial" w:cs="Arial"/>
           <w:sz w:val="24"/>
         </w:rPr>
-        <w:t xml:space="preserve"> tecnologias, a original e a que se deseja assumir, e desafio de manter o banco de dados novo consistente com o atual. Ao contar todos esses</w:t>
-      </w:r>
-      <w:r>
-        <w:rPr>
-          <w:rFonts w:ascii="Arial" w:eastAsia="Arial" w:hAnsi="Arial" w:cs="Arial"/>
-          <w:sz w:val="24"/>
-        </w:rPr>
-        <w:t xml:space="preserve"> recursos, o financeiro, o temporal e o humano, o custo chega a tal que pode vir a ser inviável para a empresa fazer esse processo. Sendo assim, muitas empresas optam por não trocar de tecnologia, mantendo sistemas de difícil manutenção e que não possuem r</w:t>
-      </w:r>
-      <w:r>
-        <w:rPr>
-          <w:rFonts w:ascii="Arial" w:eastAsia="Arial" w:hAnsi="Arial" w:cs="Arial"/>
-          <w:sz w:val="24"/>
-        </w:rPr>
-        <w:t>ecursos modernos para desenvolvimento e gerência.</w:t>
+        <w:t xml:space="preserve"> tecnologias, a original e a que se deseja assumir, e desafio de manter o banco de dados novo consistente com o atual. Ao contar todos esses recursos, o financeiro, o temporal e o humano, o custo chega a tal que pode vir a ser inviável para a empresa fazer esse processo. Sendo assim, muitas empresas optam por não trocar de tecnologia, mantendo sistemas de difícil manutenção e que não possuem recursos modernos para desenvolvimento e gerência.</w:t>
       </w:r>
     </w:p>
     <w:p>
@@ -427,14 +399,7 @@
           <w:sz w:val="24"/>
         </w:rPr>
         <w:tab/>
-        <w:t>Um processo automatizado de migração de um modelo de dados entre duas tecnologias pode facilitar e reduzir os custos envolvidos, incentivando está mudança. Esse processo precisa ser capaz de analisar o cód</w:t>
-      </w:r>
-      <w:r>
-        <w:rPr>
-          <w:rFonts w:ascii="Arial" w:eastAsia="Arial" w:hAnsi="Arial" w:cs="Arial"/>
-          <w:sz w:val="24"/>
-        </w:rPr>
-        <w:t>igo de criação do banco de dados original e interpretá-lo para seu formato equivalente na tecnologia desejada, mantendo todas as relações entre os dados.</w:t>
+        <w:t>Um processo automatizado de migração de um modelo de dados entre duas tecnologias pode facilitar e reduzir os custos envolvidos, incentivando está mudança. Esse processo precisa ser capaz de analisar o código de criação do banco de dados original e interpretá-lo para seu formato equivalente na tecnologia desejada, mantendo todas as relações entre os dados.</w:t>
       </w:r>
     </w:p>
     <w:p>
@@ -464,14 +429,7 @@
           <w:rFonts w:ascii="Arial" w:eastAsia="Arial" w:hAnsi="Arial" w:cs="Arial"/>
           <w:sz w:val="24"/>
         </w:rPr>
-        <w:t xml:space="preserve"> que são capazes de criar uma aplicação a partir do modelo do banco de </w:t>
-      </w:r>
-      <w:r>
-        <w:rPr>
-          <w:rFonts w:ascii="Arial" w:eastAsia="Arial" w:hAnsi="Arial" w:cs="Arial"/>
-          <w:sz w:val="24"/>
-        </w:rPr>
-        <w:t xml:space="preserve">dados. Um deles é o </w:t>
+        <w:t xml:space="preserve"> que são capazes de criar uma aplicação a partir do modelo do banco de dados. Um deles é o </w:t>
       </w:r>
       <w:proofErr w:type="spellStart"/>
       <w:r>
@@ -602,14 +560,7 @@
           <w:sz w:val="24"/>
         </w:rPr>
         <w:tab/>
-        <w:t xml:space="preserve">Portanto, se </w:t>
-      </w:r>
-      <w:r>
-        <w:rPr>
-          <w:rFonts w:ascii="Arial" w:eastAsia="Arial" w:hAnsi="Arial" w:cs="Arial"/>
-          <w:sz w:val="24"/>
-        </w:rPr>
-        <w:t xml:space="preserve">esse processo automatizado for capaz fazer a migração para um desses </w:t>
+        <w:t xml:space="preserve">Portanto, se esse processo automatizado for capaz fazer a migração para um desses </w:t>
       </w:r>
       <w:r>
         <w:rPr>
@@ -707,14 +658,7 @@
           <w:rFonts w:ascii="Arial" w:eastAsia="Arial" w:hAnsi="Arial" w:cs="Arial"/>
           <w:sz w:val="24"/>
         </w:rPr>
-        <w:t>, dado</w:t>
-      </w:r>
-      <w:r>
-        <w:rPr>
-          <w:rFonts w:ascii="Arial" w:eastAsia="Arial" w:hAnsi="Arial" w:cs="Arial"/>
-          <w:sz w:val="24"/>
-        </w:rPr>
-        <w:t xml:space="preserve"> o modelo de dados de uma aplicação já existente. É importante reforçar que a proposta é da geração da estrutura básica da aplicação, ou seja, toda e qualquer lógica envolvida na manipulação e utilização ainda terá de ser </w:t>
+        <w:t xml:space="preserve">, dado o modelo de dados de uma aplicação já existente. É importante reforçar que a proposta é da geração da estrutura básica da aplicação, ou seja, toda e qualquer lógica envolvida na manipulação e utilização ainda terá de ser </w:t>
       </w:r>
       <w:proofErr w:type="gramStart"/>
       <w:r>
@@ -730,14 +674,7 @@
           <w:rFonts w:ascii="Arial" w:eastAsia="Arial" w:hAnsi="Arial" w:cs="Arial"/>
           <w:sz w:val="24"/>
         </w:rPr>
-        <w:t xml:space="preserve"> manualmente pelo usuá</w:t>
-      </w:r>
-      <w:r>
-        <w:rPr>
-          <w:rFonts w:ascii="Arial" w:eastAsia="Arial" w:hAnsi="Arial" w:cs="Arial"/>
-          <w:sz w:val="24"/>
-        </w:rPr>
-        <w:t>rio.</w:t>
+        <w:t xml:space="preserve"> manualmente pelo usuário.</w:t>
       </w:r>
     </w:p>
     <w:p>
@@ -786,14 +723,7 @@
           <w:rFonts w:ascii="Arial" w:eastAsia="Arial" w:hAnsi="Arial" w:cs="Arial"/>
           <w:sz w:val="24"/>
         </w:rPr>
-        <w:t>, o capítulo 4 de</w:t>
-      </w:r>
-      <w:r>
-        <w:rPr>
-          <w:rFonts w:ascii="Arial" w:eastAsia="Arial" w:hAnsi="Arial" w:cs="Arial"/>
-          <w:sz w:val="24"/>
-        </w:rPr>
-        <w:t xml:space="preserve">monstra uma </w:t>
+        <w:t xml:space="preserve">, o capítulo 4 demonstra uma </w:t>
       </w:r>
       <w:proofErr w:type="gramStart"/>
       <w:r>
@@ -916,14 +846,7 @@
           <w:rFonts w:ascii="Arial" w:eastAsia="Arial" w:hAnsi="Arial" w:cs="Arial"/>
           <w:sz w:val="24"/>
         </w:rPr>
-        <w:t>os Sistemas de Ge</w:t>
-      </w:r>
-      <w:r>
-        <w:rPr>
-          <w:rFonts w:ascii="Arial" w:eastAsia="Arial" w:hAnsi="Arial" w:cs="Arial"/>
-          <w:sz w:val="24"/>
-        </w:rPr>
-        <w:t xml:space="preserve">renciamento de Banco de Dados (SGBD), a seção </w:t>
+        <w:t xml:space="preserve">os Sistemas de Gerenciamento de Banco de Dados (SGBD), a seção </w:t>
       </w:r>
       <w:r>
         <w:rPr>
@@ -1129,14 +1052,7 @@
           <w:rFonts w:ascii="Arial" w:eastAsia="Arial" w:hAnsi="Arial" w:cs="Arial"/>
           <w:sz w:val="24"/>
         </w:rPr>
-        <w:t>) é uma linguagem de programação feita para g</w:t>
-      </w:r>
-      <w:r>
-        <w:rPr>
-          <w:rFonts w:ascii="Arial" w:eastAsia="Arial" w:hAnsi="Arial" w:cs="Arial"/>
-          <w:sz w:val="24"/>
-        </w:rPr>
-        <w:t xml:space="preserve">erenciar sistema de banco de dados relacionais que foi desenvolvida no começo dos anos 70 por Donald D. </w:t>
+        <w:t xml:space="preserve">) é uma linguagem de programação feita para gerenciar sistema de banco de dados relacionais que foi desenvolvida no começo dos anos 70 por Donald D. </w:t>
       </w:r>
       <w:proofErr w:type="spellStart"/>
       <w:r>
@@ -1198,14 +1114,7 @@
           <w:sz w:val="24"/>
         </w:rPr>
         <w:tab/>
-        <w:t xml:space="preserve">A linguagem é originalmente </w:t>
-      </w:r>
-      <w:r>
-        <w:rPr>
-          <w:rFonts w:ascii="Arial" w:eastAsia="Arial" w:hAnsi="Arial" w:cs="Arial"/>
-          <w:sz w:val="24"/>
-        </w:rPr>
-        <w:t>baseada em álgebra relacional, facilitando o seu entendimento. Ela é dividida nas linguagens de definição e de manipulação de dados.</w:t>
+        <w:t>A linguagem é originalmente baseada em álgebra relacional, facilitando o seu entendimento. Ela é dividida nas linguagens de definição e de manipulação de dados.</w:t>
       </w:r>
     </w:p>
     <w:p>
@@ -1745,14 +1654,7 @@
           <w:rFonts w:ascii="Arial" w:eastAsia="Arial" w:hAnsi="Arial" w:cs="Arial"/>
           <w:sz w:val="24"/>
         </w:rPr>
-        <w:t xml:space="preserve"> funções consideram que já foram criadas as tabelas previ</w:t>
-      </w:r>
-      <w:r>
-        <w:rPr>
-          <w:rFonts w:ascii="Arial" w:eastAsia="Arial" w:hAnsi="Arial" w:cs="Arial"/>
-          <w:sz w:val="24"/>
-        </w:rPr>
-        <w:t xml:space="preserve">amente). As chamadas para essas funções são CREATE, DROP, GRANT e REVOKE, respectivamente. Neste trabalho, utilizaremos apenas </w:t>
+        <w:t xml:space="preserve"> funções consideram que já foram criadas as tabelas previamente). As chamadas para essas funções são CREATE, DROP, GRANT e REVOKE, respectivamente. Neste trabalho, utilizaremos apenas </w:t>
       </w:r>
       <w:proofErr w:type="gramStart"/>
       <w:r>
@@ -1791,14 +1693,7 @@
           <w:sz w:val="24"/>
         </w:rPr>
         <w:tab/>
-        <w:t>A função DROP pode, por exemplo, tirar so</w:t>
-      </w:r>
-      <w:r>
-        <w:rPr>
-          <w:rFonts w:ascii="Arial" w:eastAsia="Arial" w:hAnsi="Arial" w:cs="Arial"/>
-          <w:sz w:val="24"/>
-        </w:rPr>
-        <w:t xml:space="preserve">mente a coluna de data de nascimento da tabela, assim como também pode remover a tabela inteira. Já a função GRANT permite acesso </w:t>
+        <w:t xml:space="preserve">A função DROP pode, por exemplo, tirar somente a coluna de data de nascimento da tabela, assim como também pode remover a tabela inteira. Já a função GRANT permite acesso </w:t>
       </w:r>
       <w:proofErr w:type="gramStart"/>
       <w:r>
@@ -1861,15 +1756,7 @@
           <w:b/>
           <w:sz w:val="24"/>
         </w:rPr>
-        <w:t>2</w:t>
-      </w:r>
-      <w:r>
-        <w:rPr>
-          <w:rFonts w:ascii="Arial" w:eastAsia="Arial" w:hAnsi="Arial" w:cs="Arial"/>
-          <w:b/>
-          <w:sz w:val="24"/>
-        </w:rPr>
-        <w:t>.1.3 Linguagem de manipulação de dados</w:t>
+        <w:t>2.1.3 Linguagem de manipulação de dados</w:t>
       </w:r>
     </w:p>
     <w:p>
@@ -1931,14 +1818,7 @@
           <w:sz w:val="24"/>
         </w:rPr>
         <w:tab/>
-        <w:t>A manipulação de dados incluem funções com</w:t>
-      </w:r>
-      <w:r>
-        <w:rPr>
-          <w:rFonts w:ascii="Arial" w:eastAsia="Arial" w:hAnsi="Arial" w:cs="Arial"/>
-          <w:sz w:val="24"/>
-        </w:rPr>
-        <w:t xml:space="preserve">o INSERT (inserção), </w:t>
+        <w:t xml:space="preserve">A manipulação de dados incluem funções como INSERT (inserção), </w:t>
       </w:r>
       <w:proofErr w:type="gramStart"/>
       <w:r>
@@ -1991,14 +1871,7 @@
           <w:rFonts w:ascii="Arial" w:eastAsia="Arial" w:hAnsi="Arial" w:cs="Arial"/>
           <w:sz w:val="24"/>
         </w:rPr>
-        <w:t>SGBD vem da sigla Sistema de Gerenciamento de Banco de D</w:t>
-      </w:r>
-      <w:r>
-        <w:rPr>
-          <w:rFonts w:ascii="Arial" w:eastAsia="Arial" w:hAnsi="Arial" w:cs="Arial"/>
-          <w:sz w:val="24"/>
-        </w:rPr>
-        <w:t xml:space="preserve">ados (em inglês, </w:t>
+        <w:t xml:space="preserve">SGBD vem da sigla Sistema de Gerenciamento de Banco de Dados (em inglês, </w:t>
       </w:r>
       <w:r>
         <w:rPr>
@@ -2061,14 +1934,7 @@
           <w:rFonts w:ascii="Arial" w:eastAsia="Arial" w:hAnsi="Arial" w:cs="Arial"/>
           <w:sz w:val="24"/>
         </w:rPr>
-        <w:t xml:space="preserve"> na </w:t>
-      </w:r>
-      <w:r>
-        <w:rPr>
-          <w:rFonts w:ascii="Arial" w:eastAsia="Arial" w:hAnsi="Arial" w:cs="Arial"/>
-          <w:sz w:val="24"/>
-        </w:rPr>
-        <w:t>funcionalidade do gerenciamento.</w:t>
+        <w:t xml:space="preserve"> na funcionalidade do gerenciamento.</w:t>
       </w:r>
     </w:p>
     <w:p>
@@ -2107,6 +1973,10 @@
         <w:pStyle w:val="normal0"/>
         <w:spacing w:line="360" w:lineRule="auto"/>
         <w:contextualSpacing w:val="0"/>
+        <w:rPr>
+          <w:rFonts w:ascii="Arial" w:eastAsia="Arial" w:hAnsi="Arial" w:cs="Arial"/>
+          <w:sz w:val="24"/>
+        </w:rPr>
       </w:pPr>
       <w:r>
         <w:rPr>
@@ -2114,14 +1984,7 @@
           <w:sz w:val="24"/>
         </w:rPr>
         <w:tab/>
-        <w:t>Existem três característic</w:t>
-      </w:r>
-      <w:r>
-        <w:rPr>
-          <w:rFonts w:ascii="Arial" w:eastAsia="Arial" w:hAnsi="Arial" w:cs="Arial"/>
-          <w:sz w:val="24"/>
-        </w:rPr>
-        <w:t xml:space="preserve">as fundamentais que todos </w:t>
+        <w:t xml:space="preserve">Existem três características fundamentais que todos </w:t>
       </w:r>
       <w:proofErr w:type="spellStart"/>
       <w:r>
@@ -2137,14 +2000,42 @@
           <w:rFonts w:ascii="Arial" w:eastAsia="Arial" w:hAnsi="Arial" w:cs="Arial"/>
           <w:sz w:val="24"/>
         </w:rPr>
-        <w:t xml:space="preserve"> devem ter: linguagem de definição de dados, linguagem de manipulação de dados e processamento eficaz de consultas. O processamento eficaz de consultas é a única que não foi definida, as outras duas já foram definidas na seçã</w:t>
-      </w:r>
-      <w:r>
-        <w:rPr>
-          <w:rFonts w:ascii="Arial" w:eastAsia="Arial" w:hAnsi="Arial" w:cs="Arial"/>
-          <w:sz w:val="24"/>
-        </w:rPr>
-        <w:t>o 2.1.</w:t>
+        <w:t xml:space="preserve"> devem ter: linguagem de definição de dados, linguagem de manipulação de dados e processamento eficaz de consultas. </w:t>
+      </w:r>
+      <w:r>
+        <w:rPr>
+          <w:rFonts w:ascii="Arial" w:eastAsia="Arial" w:hAnsi="Arial" w:cs="Arial"/>
+          <w:sz w:val="24"/>
+        </w:rPr>
+        <w:t xml:space="preserve">As </w:t>
+      </w:r>
+      <w:r>
+        <w:rPr>
+          <w:rFonts w:ascii="Arial" w:eastAsia="Arial" w:hAnsi="Arial" w:cs="Arial"/>
+          <w:sz w:val="24"/>
+        </w:rPr>
+        <w:t>relevantes a esse trabalho</w:t>
+      </w:r>
+      <w:r>
+        <w:rPr>
+          <w:rFonts w:ascii="Arial" w:eastAsia="Arial" w:hAnsi="Arial" w:cs="Arial"/>
+          <w:sz w:val="24"/>
+        </w:rPr>
+        <w:t xml:space="preserve">, linguagem de definição e linguagem de manipulação de dados, </w:t>
+      </w:r>
+      <w:r>
+        <w:rPr>
+          <w:rFonts w:ascii="Arial" w:eastAsia="Arial" w:hAnsi="Arial" w:cs="Arial"/>
+          <w:sz w:val="24"/>
+        </w:rPr>
+        <w:t>já foram</w:t>
+      </w:r>
+      <w:r>
+        <w:rPr>
+          <w:rFonts w:ascii="Arial" w:eastAsia="Arial" w:hAnsi="Arial" w:cs="Arial"/>
+          <w:sz w:val="24"/>
+        </w:rPr>
+        <w:t xml:space="preserve"> definidas na seção 2.1.</w:t>
       </w:r>
     </w:p>
     <w:p>
@@ -2175,15 +2066,8 @@
           <w:rFonts w:ascii="Arial" w:eastAsia="Arial" w:hAnsi="Arial" w:cs="Arial"/>
           <w:sz w:val="24"/>
         </w:rPr>
-        <w:t xml:space="preserve">Um SGBD precisa ter integridade semântica, ou seja, manter os seus </w:t>
-      </w:r>
-      <w:r>
-        <w:rPr>
-          <w:rFonts w:ascii="Arial" w:eastAsia="Arial" w:hAnsi="Arial" w:cs="Arial"/>
-          <w:sz w:val="24"/>
-        </w:rPr>
         <w:lastRenderedPageBreak/>
-        <w:t>dados sempre correto em relação ao domínio da aplicação. Caso contrário, perde-se o principal propósito de se utilizar um banco de dados.</w:t>
+        <w:t>Um SGBD precisa ter integridade semântica, ou seja, manter os seus dados sempre correto em relação ao domínio da aplicação. Caso contrário, perde-se o principal propósito de se utilizar um banco de dados.</w:t>
       </w:r>
     </w:p>
     <w:p>
@@ -2206,14 +2090,7 @@
           <w:rFonts w:ascii="Arial" w:eastAsia="Arial" w:hAnsi="Arial" w:cs="Arial"/>
           <w:sz w:val="24"/>
         </w:rPr>
-        <w:t>SGB</w:t>
-      </w:r>
-      <w:r>
-        <w:rPr>
-          <w:rFonts w:ascii="Arial" w:eastAsia="Arial" w:hAnsi="Arial" w:cs="Arial"/>
-          <w:sz w:val="24"/>
-        </w:rPr>
-        <w:t>Ds</w:t>
+        <w:t>SGBDs</w:t>
       </w:r>
       <w:proofErr w:type="spellEnd"/>
       <w:r>
@@ -2360,15 +2237,7 @@
           <w:i/>
           <w:sz w:val="24"/>
         </w:rPr>
-        <w:t>R</w:t>
-      </w:r>
-      <w:r>
-        <w:rPr>
-          <w:rFonts w:ascii="Arial" w:eastAsia="Arial" w:hAnsi="Arial" w:cs="Arial"/>
-          <w:i/>
-          <w:sz w:val="24"/>
-        </w:rPr>
-        <w:t>ails</w:t>
+        <w:t>Rails</w:t>
       </w:r>
       <w:proofErr w:type="spellEnd"/>
       <w:r>
@@ -2468,14 +2337,7 @@
           <w:rFonts w:ascii="Arial" w:eastAsia="Arial" w:hAnsi="Arial" w:cs="Arial"/>
           <w:sz w:val="24"/>
         </w:rPr>
-        <w:t xml:space="preserve"> e par</w:t>
-      </w:r>
-      <w:r>
-        <w:rPr>
-          <w:rFonts w:ascii="Arial" w:eastAsia="Arial" w:hAnsi="Arial" w:cs="Arial"/>
-          <w:sz w:val="24"/>
-        </w:rPr>
-        <w:t xml:space="preserve">adigmas, como convenção sobre configuração (do inglês, </w:t>
+        <w:t xml:space="preserve"> e paradigmas, como convenção sobre configuração (do inglês, </w:t>
       </w:r>
       <w:proofErr w:type="spellStart"/>
       <w:r>
@@ -2665,15 +2527,7 @@
           <w:i/>
           <w:sz w:val="24"/>
         </w:rPr>
-        <w:t>m</w:t>
-      </w:r>
-      <w:r>
-        <w:rPr>
-          <w:rFonts w:ascii="Arial" w:eastAsia="Arial" w:hAnsi="Arial" w:cs="Arial"/>
-          <w:i/>
-          <w:sz w:val="24"/>
-        </w:rPr>
-        <w:t>odel-view-controller</w:t>
+        <w:t>model-view-controller</w:t>
       </w:r>
       <w:proofErr w:type="spellEnd"/>
       <w:r>
@@ -2696,14 +2550,7 @@
           <w:sz w:val="24"/>
         </w:rPr>
         <w:tab/>
-        <w:t>O componente modelo é responsável por gerenciar diretamente os dad</w:t>
-      </w:r>
-      <w:r>
-        <w:rPr>
-          <w:rFonts w:ascii="Arial" w:eastAsia="Arial" w:hAnsi="Arial" w:cs="Arial"/>
-          <w:sz w:val="24"/>
-        </w:rPr>
-        <w:t>os, lógicas e regras da aplicação. Ele também notifica os outros dois componentes que mudanças foram feitas no seu estado, permitindo mudança na saída da visão e no conjunto de comandos disponível no controlador.</w:t>
+        <w:t>O componente modelo é responsável por gerenciar diretamente os dados, lógicas e regras da aplicação. Ele também notifica os outros dois componentes que mudanças foram feitas no seu estado, permitindo mudança na saída da visão e no conjunto de comandos disponível no controlador.</w:t>
       </w:r>
     </w:p>
     <w:p>
@@ -2718,14 +2565,7 @@
           <w:sz w:val="24"/>
         </w:rPr>
         <w:tab/>
-        <w:t>A visão é responsável por gerar alguma for</w:t>
-      </w:r>
-      <w:r>
-        <w:rPr>
-          <w:rFonts w:ascii="Arial" w:eastAsia="Arial" w:hAnsi="Arial" w:cs="Arial"/>
-          <w:sz w:val="24"/>
-        </w:rPr>
-        <w:t>ma de representação dos dados armazenados, seja por texto, diagrama, tabelas etc.</w:t>
+        <w:t>A visão é responsável por gerar alguma forma de representação dos dados armazenados, seja por texto, diagrama, tabelas etc.</w:t>
       </w:r>
     </w:p>
     <w:p>
@@ -2740,14 +2580,7 @@
           <w:sz w:val="24"/>
         </w:rPr>
         <w:tab/>
-        <w:t xml:space="preserve">O controlador pode enviar comandos para o modelo para que mudanças sejam feitas nos dados, assim como também pode mandar comandos para a visão associadas para mudar a forma </w:t>
-      </w:r>
-      <w:r>
-        <w:rPr>
-          <w:rFonts w:ascii="Arial" w:eastAsia="Arial" w:hAnsi="Arial" w:cs="Arial"/>
-          <w:sz w:val="24"/>
-        </w:rPr>
-        <w:t>de exibição dos dados (por exemplo, rolar por um documento mais extenso).</w:t>
+        <w:t>O controlador pode enviar comandos para o modelo para que mudanças sejam feitas nos dados, assim como também pode mandar comandos para a visão associadas para mudar a forma de exibição dos dados (por exemplo, rolar por um documento mais extenso).</w:t>
       </w:r>
     </w:p>
     <w:p>
@@ -2778,7 +2611,7 @@
           <w:rFonts w:ascii="Arial" w:eastAsia="Arial" w:hAnsi="Arial" w:cs="Arial"/>
           <w:sz w:val="24"/>
         </w:rPr>
-        <w:t xml:space="preserve"> entre si e com o usuário. Note que o usuário não sabe de que forma os dados </w:t>
+        <w:t xml:space="preserve"> </w:t>
       </w:r>
       <w:r>
         <w:rPr>
@@ -2786,21 +2619,7 @@
           <w:sz w:val="24"/>
         </w:rPr>
         <w:lastRenderedPageBreak/>
-        <w:t>estão armazenados, pois para ele isso</w:t>
-      </w:r>
-      <w:r>
-        <w:rPr>
-          <w:rFonts w:ascii="Arial" w:eastAsia="Arial" w:hAnsi="Arial" w:cs="Arial"/>
-          <w:sz w:val="24"/>
-        </w:rPr>
-        <w:t xml:space="preserve"> não importa, geralmente. Ele visualiza apenas as respostas dos comandos gerados por ele. Os comandos são interpretados pelo controlador que os traduz para um comando que o modelo possa executar. Ao realizar o comando, o modelo adquire um retorno e o passa</w:t>
-      </w:r>
-      <w:r>
-        <w:rPr>
-          <w:rFonts w:ascii="Arial" w:eastAsia="Arial" w:hAnsi="Arial" w:cs="Arial"/>
-          <w:sz w:val="24"/>
-        </w:rPr>
-        <w:t xml:space="preserve"> para a visão atualizar a sua </w:t>
+        <w:t xml:space="preserve">entre si e com o usuário. Note que o usuário não sabe de que forma os dados estão armazenados, pois para ele isso não importa, geralmente. Ele visualiza apenas as respostas dos comandos gerados por ele. Os comandos são interpretados pelo controlador que os traduz para um comando que o modelo possa executar. Ao realizar o comando, o modelo adquire um retorno e o passa para a visão atualizar a sua </w:t>
       </w:r>
       <w:proofErr w:type="spellStart"/>
       <w:r>
@@ -2988,14 +2807,7 @@
           <w:rFonts w:ascii="Arial" w:eastAsia="Arial" w:hAnsi="Arial" w:cs="Arial"/>
           <w:sz w:val="24"/>
         </w:rPr>
-        <w:t>acessado ou modificado, o r</w:t>
-      </w:r>
-      <w:r>
-        <w:rPr>
-          <w:rFonts w:ascii="Arial" w:eastAsia="Arial" w:hAnsi="Arial" w:cs="Arial"/>
-          <w:sz w:val="24"/>
-        </w:rPr>
-        <w:t>esultado é refletido no</w:t>
+        <w:t>acessado ou modificado, o resultado é refletido no</w:t>
       </w:r>
       <w:r>
         <w:rPr>
@@ -3869,14 +3681,7 @@
           <w:rFonts w:ascii="Arial" w:eastAsia="Arial" w:hAnsi="Arial" w:cs="Arial"/>
           <w:sz w:val="24"/>
         </w:rPr>
-        <w:t>), uma técnica de desenvolvimento utilizada para diminuir os conflitos entre a programação orientada a objetos e o banco de dados relacionais. Ela cria um modelo de domínio persistente, onde a</w:t>
-      </w:r>
-      <w:r>
-        <w:rPr>
-          <w:rFonts w:ascii="Arial" w:eastAsia="Arial" w:hAnsi="Arial" w:cs="Arial"/>
-          <w:sz w:val="24"/>
-        </w:rPr>
-        <w:t xml:space="preserve"> lógica e os dados são apresentados como um pacote unificado.</w:t>
+        <w:t>), uma técnica de desenvolvimento utilizada para diminuir os conflitos entre a programação orientada a objetos e o banco de dados relacionais. Ela cria um modelo de domínio persistente, onde a lógica e os dados são apresentados como um pacote unificado.</w:t>
       </w:r>
       <w:r>
         <w:rPr>
@@ -3911,6 +3716,7 @@
           <w:sz w:val="24"/>
           <w:szCs w:val="24"/>
         </w:rPr>
+        <w:lastRenderedPageBreak/>
         <w:t>2.3.1</w:t>
       </w:r>
       <w:r>
@@ -3952,7 +3758,6 @@
           <w:sz w:val="24"/>
           <w:szCs w:val="24"/>
         </w:rPr>
-        <w:lastRenderedPageBreak/>
         <w:t xml:space="preserve">O </w:t>
       </w:r>
       <w:proofErr w:type="spellStart"/>
@@ -4821,6 +4626,7 @@
           <w:sz w:val="24"/>
           <w:szCs w:val="24"/>
         </w:rPr>
+        <w:lastRenderedPageBreak/>
         <w:t>FIGURA DE EXEMPLO DO RAILS GENERATE</w:t>
       </w:r>
     </w:p>
@@ -4836,7 +4642,6 @@
           <w:b/>
           <w:sz w:val="24"/>
         </w:rPr>
-        <w:lastRenderedPageBreak/>
         <w:t>2.4 Analisadores sintáticos</w:t>
       </w:r>
     </w:p>
@@ -4859,14 +4664,7 @@
           <w:rFonts w:ascii="Arial" w:eastAsia="Arial" w:hAnsi="Arial" w:cs="Arial"/>
           <w:sz w:val="24"/>
         </w:rPr>
-        <w:t>Análise sintática é uma técnica emprega no estudo da estrutura sintática de uma linguagem (citação), conforme as regras de uma gramática formal. Essa análise resulta em uma árvore ou outra estrutura hierárquica que mostra o relacionamento entre cada símbol</w:t>
-      </w:r>
-      <w:r>
-        <w:rPr>
-          <w:rFonts w:ascii="Arial" w:eastAsia="Arial" w:hAnsi="Arial" w:cs="Arial"/>
-          <w:sz w:val="24"/>
-        </w:rPr>
-        <w:t>o reconhecido.</w:t>
+        <w:t>Análise sintática é uma técnica emprega no estudo da estrutura sintática de uma linguagem (citação), conforme as regras de uma gramática formal. Essa análise resulta em uma árvore ou outra estrutura hierárquica que mostra o relacionamento entre cada símbolo reconhecido.</w:t>
       </w:r>
     </w:p>
     <w:p>
@@ -4994,14 +4792,7 @@
           <w:rFonts w:ascii="Arial" w:eastAsia="Arial" w:hAnsi="Arial" w:cs="Arial"/>
           <w:sz w:val="24"/>
         </w:rPr>
-        <w:t xml:space="preserve"> até chegar ao símbolo inicial mais alto da hierarqu</w:t>
-      </w:r>
-      <w:r>
-        <w:rPr>
-          <w:rFonts w:ascii="Arial" w:eastAsia="Arial" w:hAnsi="Arial" w:cs="Arial"/>
-          <w:sz w:val="24"/>
-        </w:rPr>
-        <w:t xml:space="preserve">ia. </w:t>
+        <w:t xml:space="preserve"> até chegar ao símbolo inicial mais alto da hierarquia. </w:t>
       </w:r>
     </w:p>
     <w:p>
@@ -5154,14 +4945,7 @@
           <w:rFonts w:ascii="Arial" w:eastAsia="Arial" w:hAnsi="Arial" w:cs="Arial"/>
           <w:sz w:val="24"/>
         </w:rPr>
-        <w:t>, indo da di</w:t>
-      </w:r>
-      <w:r>
-        <w:rPr>
-          <w:rFonts w:ascii="Arial" w:eastAsia="Arial" w:hAnsi="Arial" w:cs="Arial"/>
-          <w:sz w:val="24"/>
-        </w:rPr>
-        <w:t xml:space="preserve">reita pra esquerda, preferindo derivar o símbolo mais à direita. Ambos são normalmente acompanhados de um número k para indicar que são autorizados a olhar k entradas a frente para evitar </w:t>
+        <w:t xml:space="preserve">, indo da direita pra esquerda, preferindo derivar o símbolo mais à direita. Ambos são normalmente acompanhados de um número k para indicar que são autorizados a olhar k entradas a frente para evitar </w:t>
       </w:r>
       <w:proofErr w:type="spellStart"/>
       <w:r>
@@ -5278,15 +5062,7 @@
           <w:i/>
           <w:sz w:val="24"/>
         </w:rPr>
-        <w:t>Comp</w:t>
-      </w:r>
-      <w:r>
-        <w:rPr>
-          <w:rFonts w:ascii="Arial" w:eastAsia="Arial" w:hAnsi="Arial" w:cs="Arial"/>
-          <w:i/>
-          <w:sz w:val="24"/>
-        </w:rPr>
-        <w:t>iler</w:t>
+        <w:t>Compiler</w:t>
       </w:r>
       <w:proofErr w:type="spellEnd"/>
       <w:r>
@@ -5427,14 +5203,7 @@
           <w:rFonts w:ascii="Arial" w:eastAsia="Arial" w:hAnsi="Arial" w:cs="Arial"/>
           <w:sz w:val="24"/>
         </w:rPr>
-        <w:t xml:space="preserve"> um trecho de código em Pascal que será utilizado como entrada </w:t>
-      </w:r>
-      <w:r>
-        <w:rPr>
-          <w:rFonts w:ascii="Arial" w:eastAsia="Arial" w:hAnsi="Arial" w:cs="Arial"/>
-          <w:sz w:val="24"/>
-        </w:rPr>
-        <w:t xml:space="preserve">para o código </w:t>
+        <w:t xml:space="preserve"> um </w:t>
       </w:r>
       <w:r>
         <w:rPr>
@@ -5442,7 +5211,7 @@
           <w:sz w:val="24"/>
         </w:rPr>
         <w:lastRenderedPageBreak/>
-        <w:t xml:space="preserve">YACC, no painel B temos a estrutura definida por um usuário com o YACC e no painel C a saída gerada em Java. Como pode ser </w:t>
+        <w:t xml:space="preserve">trecho de código em Pascal que será utilizado como entrada para o código YACC, no painel B temos a estrutura definida por um usuário com o YACC e no painel C a saída gerada em Java. Como pode ser </w:t>
       </w:r>
       <w:proofErr w:type="gramStart"/>
       <w:r>
@@ -5473,14 +5242,7 @@
           <w:rFonts w:ascii="Arial" w:eastAsia="Arial" w:hAnsi="Arial" w:cs="Arial"/>
           <w:sz w:val="24"/>
         </w:rPr>
-        <w:t>seguida de um identificador qualquer, dois</w:t>
-      </w:r>
-      <w:r>
-        <w:rPr>
-          <w:rFonts w:ascii="Arial" w:eastAsia="Arial" w:hAnsi="Arial" w:cs="Arial"/>
-          <w:sz w:val="24"/>
-        </w:rPr>
-        <w:t xml:space="preserve"> pontos, um segundo </w:t>
+        <w:t xml:space="preserve">seguida de um identificador qualquer, dois pontos, um segundo </w:t>
       </w:r>
       <w:proofErr w:type="spellStart"/>
       <w:r>
@@ -5526,14 +5288,7 @@
           <w:rFonts w:ascii="Arial" w:eastAsia="Arial" w:hAnsi="Arial" w:cs="Arial"/>
           <w:sz w:val="24"/>
         </w:rPr>
-        <w:t xml:space="preserve"> é um tipo suportado par</w:t>
-      </w:r>
-      <w:r>
-        <w:rPr>
-          <w:rFonts w:ascii="Arial" w:eastAsia="Arial" w:hAnsi="Arial" w:cs="Arial"/>
-          <w:sz w:val="24"/>
-        </w:rPr>
-        <w:t xml:space="preserve">a a estrutura.  </w:t>
+        <w:t xml:space="preserve"> é um tipo suportado para a estrutura.  </w:t>
       </w:r>
     </w:p>
     <w:p>
@@ -6171,14 +5926,7 @@
           <w:rFonts w:ascii="Arial" w:eastAsia="Arial" w:hAnsi="Arial" w:cs="Arial"/>
           <w:sz w:val="24"/>
         </w:rPr>
-        <w:t xml:space="preserve">A implementação desses </w:t>
-      </w:r>
-      <w:r>
-        <w:rPr>
-          <w:rFonts w:ascii="Arial" w:eastAsia="Arial" w:hAnsi="Arial" w:cs="Arial"/>
-          <w:sz w:val="24"/>
-        </w:rPr>
-        <w:t xml:space="preserve">analisadores requerem a descrição do autômato que reconhece </w:t>
+        <w:t xml:space="preserve">A implementação desses analisadores requerem a descrição do autômato que reconhece </w:t>
       </w:r>
       <w:proofErr w:type="gramStart"/>
       <w:r>
@@ -6209,14 +5957,7 @@
           <w:rFonts w:ascii="Arial" w:eastAsia="Arial" w:hAnsi="Arial" w:cs="Arial"/>
           <w:sz w:val="24"/>
         </w:rPr>
-        <w:t>Se o analisad</w:t>
-      </w:r>
-      <w:r>
-        <w:rPr>
-          <w:rFonts w:ascii="Arial" w:eastAsia="Arial" w:hAnsi="Arial" w:cs="Arial"/>
-          <w:sz w:val="24"/>
-        </w:rPr>
-        <w:t xml:space="preserve">or terminar de consumir os símbolos em um estado final, a entrada é </w:t>
+        <w:t xml:space="preserve">Se o analisador terminar de consumir os símbolos em um estado final, a entrada é </w:t>
       </w:r>
       <w:proofErr w:type="gramStart"/>
       <w:r>
@@ -6288,14 +6029,7 @@
           <w:rFonts w:ascii="Arial" w:eastAsia="Arial" w:hAnsi="Arial" w:cs="Arial"/>
           <w:sz w:val="24"/>
         </w:rPr>
-        <w:t>Lex é um gerador de analisador</w:t>
-      </w:r>
-      <w:r>
-        <w:rPr>
-          <w:rFonts w:ascii="Arial" w:eastAsia="Arial" w:hAnsi="Arial" w:cs="Arial"/>
-          <w:sz w:val="24"/>
-        </w:rPr>
-        <w:t xml:space="preserve">es léxicos, escrito por Mike </w:t>
+        <w:t xml:space="preserve">Lex é um gerador de analisadores léxicos, escrito por Mike </w:t>
       </w:r>
       <w:proofErr w:type="spellStart"/>
       <w:r>
@@ -6326,14 +6060,7 @@
           <w:rFonts w:ascii="Arial" w:eastAsia="Arial" w:hAnsi="Arial" w:cs="Arial"/>
           <w:sz w:val="24"/>
         </w:rPr>
-        <w:t>Um código Lex pode ser dividi</w:t>
-      </w:r>
-      <w:r>
-        <w:rPr>
-          <w:rFonts w:ascii="Arial" w:eastAsia="Arial" w:hAnsi="Arial" w:cs="Arial"/>
-          <w:sz w:val="24"/>
-        </w:rPr>
-        <w:t xml:space="preserve">do em duas partes: a declaração da expressão regular e a sequência de ações de devem </w:t>
+        <w:t xml:space="preserve">Um código Lex pode ser dividido em duas partes: a declaração da expressão regular e a sequência de ações de devem </w:t>
       </w:r>
       <w:proofErr w:type="gramStart"/>
       <w:r>
@@ -6380,14 +6107,7 @@
           <w:rFonts w:ascii="Arial" w:eastAsia="Arial" w:hAnsi="Arial" w:cs="Arial"/>
           <w:sz w:val="24"/>
         </w:rPr>
-        <w:t xml:space="preserve"> temos uma expressão que reconhece sequências de carac</w:t>
-      </w:r>
-      <w:r>
-        <w:rPr>
-          <w:rFonts w:ascii="Arial" w:eastAsia="Arial" w:hAnsi="Arial" w:cs="Arial"/>
-          <w:sz w:val="24"/>
-        </w:rPr>
-        <w:t xml:space="preserve">teres que começam com uma letra (maiúscula ou minúscula) seguida de zero ou mais letras e números, em qualquer ordem. Já a linha </w:t>
+        <w:t xml:space="preserve"> temos uma expressão que reconhece sequências de caracteres que começam com uma letra (maiúscula ou minúscula) seguida de zero ou mais letras e números, em qualquer ordem. Já a linha </w:t>
       </w:r>
       <w:proofErr w:type="gramStart"/>
       <w:r>
@@ -6403,14 +6123,7 @@
           <w:rFonts w:ascii="Arial" w:eastAsia="Arial" w:hAnsi="Arial" w:cs="Arial"/>
           <w:sz w:val="24"/>
         </w:rPr>
-        <w:t xml:space="preserve"> reconhece quando a expressão previamente declarada é reconhecida e execute um código qualquer, nesse caso só imprime um texto</w:t>
-      </w:r>
-      <w:r>
-        <w:rPr>
-          <w:rFonts w:ascii="Arial" w:eastAsia="Arial" w:hAnsi="Arial" w:cs="Arial"/>
-          <w:sz w:val="24"/>
-        </w:rPr>
-        <w:t xml:space="preserve"> no terminal. </w:t>
+        <w:t xml:space="preserve"> reconhece quando a expressão previamente declarada é reconhecida e execute um código qualquer, nesse caso só imprime um texto no terminal. </w:t>
       </w:r>
     </w:p>
     <w:p>
@@ -6883,14 +6596,7 @@
           <w:rFonts w:ascii="Arial" w:eastAsia="Arial" w:hAnsi="Arial" w:cs="Arial"/>
           <w:sz w:val="24"/>
         </w:rPr>
-        <w:t>as duas ferramentas são utilizadas em conjunto, de forma que o Lex serve como um pré-processador</w:t>
-      </w:r>
-      <w:r>
-        <w:rPr>
-          <w:rFonts w:ascii="Arial" w:eastAsia="Arial" w:hAnsi="Arial" w:cs="Arial"/>
-          <w:sz w:val="24"/>
-        </w:rPr>
-        <w:t xml:space="preserve"> para o YACC, gerando os </w:t>
+        <w:t xml:space="preserve">as duas ferramentas são utilizadas em conjunto, de forma que o Lex serve como um pré-processador para o YACC, gerando os </w:t>
       </w:r>
       <w:proofErr w:type="spellStart"/>
       <w:r>
@@ -6981,14 +6687,7 @@
           <w:rFonts w:ascii="Arial" w:eastAsia="Arial" w:hAnsi="Arial" w:cs="Arial"/>
           <w:sz w:val="24"/>
         </w:rPr>
-        <w:t>criada pelo YACC usa</w:t>
-      </w:r>
-      <w:r>
-        <w:rPr>
-          <w:rFonts w:ascii="Arial" w:eastAsia="Arial" w:hAnsi="Arial" w:cs="Arial"/>
-          <w:sz w:val="24"/>
-        </w:rPr>
-        <w:t xml:space="preserve">ndo as regras gramaticais. Portanto, cada vez que o YACC precisa de um novo </w:t>
+        <w:t xml:space="preserve">criada pelo YACC usando as regras gramaticais. Portanto, cada vez que o YACC precisa de um novo </w:t>
       </w:r>
       <w:proofErr w:type="spellStart"/>
       <w:r>
@@ -7123,14 +6822,7 @@
           <w:rFonts w:ascii="Courier New" w:eastAsia="Courier New" w:hAnsi="Courier New" w:cs="Courier New"/>
           <w:sz w:val="20"/>
         </w:rPr>
-        <w:t xml:space="preserve">                        Source -&gt; </w:t>
-      </w:r>
-      <w:r>
-        <w:rPr>
-          <w:rFonts w:ascii="Courier New" w:eastAsia="Courier New" w:hAnsi="Courier New" w:cs="Courier New"/>
-          <w:sz w:val="20"/>
-        </w:rPr>
-        <w:t>|</w:t>
+        <w:t xml:space="preserve">                        Source -&gt; |</w:t>
       </w:r>
       <w:proofErr w:type="gramStart"/>
       <w:r>
@@ -7334,9 +7026,6 @@
         </w:tabs>
         <w:spacing w:after="0" w:line="240" w:lineRule="auto"/>
         <w:contextualSpacing w:val="0"/>
-        <w:rPr>
-          <w:lang w:val="en-US"/>
-        </w:rPr>
       </w:pPr>
       <w:r>
         <w:rPr>
@@ -7349,7 +7038,6 @@
         <w:rPr>
           <w:rFonts w:ascii="Courier New" w:eastAsia="Courier New" w:hAnsi="Courier New" w:cs="Courier New"/>
           <w:sz w:val="20"/>
-          <w:lang w:val="en-US"/>
         </w:rPr>
         <w:t>+-------+</w:t>
       </w:r>
@@ -7368,7 +7056,6 @@
         <w:rPr>
           <w:rFonts w:ascii="Arial" w:eastAsia="Arial" w:hAnsi="Arial" w:cs="Arial"/>
           <w:sz w:val="24"/>
-          <w:lang w:val="en-US"/>
         </w:rPr>
         <w:tab/>
       </w:r>
@@ -7376,7 +7063,6 @@
         <w:rPr>
           <w:rFonts w:ascii="Arial" w:eastAsia="Arial" w:hAnsi="Arial" w:cs="Arial"/>
           <w:sz w:val="24"/>
-          <w:lang w:val="en-US"/>
         </w:rPr>
         <w:tab/>
       </w:r>
@@ -7384,7 +7070,6 @@
         <w:rPr>
           <w:rFonts w:ascii="Arial" w:eastAsia="Arial" w:hAnsi="Arial" w:cs="Arial"/>
           <w:sz w:val="24"/>
-          <w:lang w:val="en-US"/>
         </w:rPr>
         <w:tab/>
       </w:r>
@@ -7392,9 +7077,15 @@
         <w:rPr>
           <w:rFonts w:ascii="Arial" w:eastAsia="Arial" w:hAnsi="Arial" w:cs="Arial"/>
           <w:sz w:val="24"/>
-          <w:lang w:val="en-US"/>
         </w:rPr>
         <w:tab/>
+      </w:r>
+      <w:r>
+        <w:rPr>
+          <w:rFonts w:ascii="Arial" w:eastAsia="Arial" w:hAnsi="Arial" w:cs="Arial"/>
+          <w:sz w:val="24"/>
+          <w:lang w:val="en-US"/>
+        </w:rPr>
         <w:t>3</w:t>
       </w:r>
     </w:p>
@@ -7501,15 +7192,7 @@
           <w:sz w:val="20"/>
           <w:lang w:val="en-US"/>
         </w:rPr>
-        <w:t xml:space="preserve">                 </w:t>
-      </w:r>
-      <w:r>
-        <w:rPr>
-          <w:rFonts w:ascii="Courier New" w:eastAsia="Courier New" w:hAnsi="Courier New" w:cs="Courier New"/>
-          <w:sz w:val="20"/>
-          <w:lang w:val="en-US"/>
-        </w:rPr>
-        <w:t xml:space="preserve">        </w:t>
+        <w:t xml:space="preserve">                         </w:t>
       </w:r>
       <w:proofErr w:type="gramStart"/>
       <w:r>
@@ -7791,15 +7474,7 @@
           <w:sz w:val="20"/>
           <w:lang w:val="en-US"/>
         </w:rPr>
-        <w:t xml:space="preserve">                      +---------+    +---</w:t>
-      </w:r>
-      <w:r>
-        <w:rPr>
-          <w:rFonts w:ascii="Courier New" w:eastAsia="Courier New" w:hAnsi="Courier New" w:cs="Courier New"/>
-          <w:sz w:val="20"/>
-          <w:lang w:val="en-US"/>
-        </w:rPr>
-        <w:t>------+</w:t>
+        <w:t xml:space="preserve">                      +---------+    +---------+</w:t>
       </w:r>
     </w:p>
     <w:p>
@@ -8043,6 +7718,9 @@
         </w:tabs>
         <w:spacing w:after="0" w:line="240" w:lineRule="auto"/>
         <w:contextualSpacing w:val="0"/>
+        <w:rPr>
+          <w:lang w:val="en-US"/>
+        </w:rPr>
       </w:pPr>
       <w:r>
         <w:rPr>
@@ -8056,24 +7734,9 @@
         <w:rPr>
           <w:rFonts w:ascii="Courier New" w:eastAsia="Courier New" w:hAnsi="Courier New" w:cs="Courier New"/>
           <w:sz w:val="20"/>
-        </w:rPr>
-        <w:t>+---------+</w:t>
-      </w:r>
-      <w:proofErr w:type="gramStart"/>
-      <w:r>
-        <w:rPr>
-          <w:rFonts w:ascii="Courier New" w:eastAsia="Courier New" w:hAnsi="Courier New" w:cs="Courier New"/>
-          <w:sz w:val="20"/>
-        </w:rPr>
-        <w:t xml:space="preserve">    </w:t>
-      </w:r>
-      <w:proofErr w:type="gramEnd"/>
-      <w:r>
-        <w:rPr>
-          <w:rFonts w:ascii="Courier New" w:eastAsia="Courier New" w:hAnsi="Courier New" w:cs="Courier New"/>
-          <w:sz w:val="20"/>
-        </w:rPr>
-        <w:t>+---------+</w:t>
+          <w:lang w:val="en-US"/>
+        </w:rPr>
+        <w:t>+---------+    +---------+</w:t>
       </w:r>
     </w:p>
     <w:p>
@@ -8104,6 +7767,7 @@
         <w:rPr>
           <w:rFonts w:ascii="Courier New" w:eastAsia="Courier New" w:hAnsi="Courier New" w:cs="Courier New"/>
           <w:sz w:val="20"/>
+          <w:lang w:val="en-US"/>
         </w:rPr>
         <w:tab/>
       </w:r>
@@ -8111,6 +7775,7 @@
         <w:rPr>
           <w:rFonts w:ascii="Courier New" w:eastAsia="Courier New" w:hAnsi="Courier New" w:cs="Courier New"/>
           <w:sz w:val="20"/>
+          <w:lang w:val="en-US"/>
         </w:rPr>
         <w:tab/>
       </w:r>
@@ -8118,6 +7783,7 @@
         <w:rPr>
           <w:rFonts w:ascii="Courier New" w:eastAsia="Courier New" w:hAnsi="Courier New" w:cs="Courier New"/>
           <w:sz w:val="20"/>
+          <w:lang w:val="en-US"/>
         </w:rPr>
         <w:tab/>
       </w:r>
@@ -8125,6 +7791,7 @@
         <w:rPr>
           <w:rFonts w:ascii="Courier New" w:eastAsia="Courier New" w:hAnsi="Courier New" w:cs="Courier New"/>
           <w:sz w:val="20"/>
+          <w:lang w:val="en-US"/>
         </w:rPr>
         <w:tab/>
       </w:r>
@@ -8331,14 +7998,7 @@
           <w:rFonts w:ascii="Arial" w:eastAsia="Arial" w:hAnsi="Arial" w:cs="Arial"/>
           <w:sz w:val="24"/>
         </w:rPr>
-        <w:t xml:space="preserve">, com </w:t>
-      </w:r>
-      <w:r>
-        <w:rPr>
-          <w:rFonts w:ascii="Arial" w:eastAsia="Arial" w:hAnsi="Arial" w:cs="Arial"/>
-          <w:sz w:val="24"/>
-        </w:rPr>
-        <w:t xml:space="preserve">o intuito de facilitar a migração do banco de dados de um projeto legado para uma aplicação em </w:t>
+        <w:t xml:space="preserve">, com o intuito de facilitar a migração do banco de dados de um projeto legado para uma aplicação em </w:t>
       </w:r>
       <w:proofErr w:type="spellStart"/>
       <w:r>
@@ -8431,14 +8091,7 @@
           <w:rFonts w:ascii="Arial" w:eastAsia="Arial" w:hAnsi="Arial" w:cs="Arial"/>
           <w:sz w:val="24"/>
         </w:rPr>
-        <w:t>, e a linguagem de programação C, para unir as duas ferramenta</w:t>
-      </w:r>
-      <w:r>
-        <w:rPr>
-          <w:rFonts w:ascii="Arial" w:eastAsia="Arial" w:hAnsi="Arial" w:cs="Arial"/>
-          <w:sz w:val="24"/>
-        </w:rPr>
-        <w:t>s e gerar os comandos de saída.</w:t>
+        <w:t>, e a linguagem de programação C, para unir as duas ferramentas e gerar os comandos de saída.</w:t>
       </w:r>
     </w:p>
     <w:p>
@@ -8510,14 +8163,7 @@
           <w:rFonts w:ascii="Arial" w:eastAsia="Arial" w:hAnsi="Arial" w:cs="Arial"/>
           <w:sz w:val="24"/>
         </w:rPr>
-        <w:t xml:space="preserve"> medida que vai fazendo a análise sintática. Isto normalmente é utilizado em com</w:t>
-      </w:r>
-      <w:r>
-        <w:rPr>
-          <w:rFonts w:ascii="Arial" w:eastAsia="Arial" w:hAnsi="Arial" w:cs="Arial"/>
-          <w:sz w:val="24"/>
-        </w:rPr>
-        <w:t>piladores para fazer a análise sintática e geração de código.</w:t>
+        <w:t xml:space="preserve"> medida que vai fazendo a análise sintática. Isto normalmente é utilizado em compiladores para fazer a análise sintática e geração de código.</w:t>
       </w:r>
     </w:p>
     <w:p>
@@ -8565,14 +8211,7 @@
           <w:rFonts w:ascii="Arial" w:eastAsia="Arial" w:hAnsi="Arial" w:cs="Arial"/>
           <w:sz w:val="24"/>
         </w:rPr>
-        <w:t>. Especificamente, ele reconhece os vários tipos de tabelas que podem estar</w:t>
-      </w:r>
-      <w:r>
-        <w:rPr>
-          <w:rFonts w:ascii="Arial" w:eastAsia="Arial" w:hAnsi="Arial" w:cs="Arial"/>
-          <w:sz w:val="24"/>
-        </w:rPr>
-        <w:t xml:space="preserve"> incluídos no SQL </w:t>
+        <w:t xml:space="preserve">. Especificamente, ele reconhece os vários tipos de tabelas que podem estar incluídos no SQL </w:t>
       </w:r>
       <w:proofErr w:type="spellStart"/>
       <w:r>
@@ -8679,14 +8318,7 @@
           <w:rFonts w:ascii="Arial" w:eastAsia="Arial" w:hAnsi="Arial" w:cs="Arial"/>
           <w:sz w:val="24"/>
         </w:rPr>
-        <w:t xml:space="preserve"> na seção 2.5.1, faz a análise semântica da entrada. Ele certificando que todos os símbolos lidos</w:t>
-      </w:r>
-      <w:r>
-        <w:rPr>
-          <w:rFonts w:ascii="Arial" w:eastAsia="Arial" w:hAnsi="Arial" w:cs="Arial"/>
-          <w:sz w:val="24"/>
-        </w:rPr>
-        <w:t xml:space="preserve"> são válidos para o SQL </w:t>
+        <w:t xml:space="preserve"> na seção 2.5.1, faz a análise semântica da entrada. Ele certificando que todos os símbolos lidos são válidos para o SQL </w:t>
       </w:r>
       <w:proofErr w:type="spellStart"/>
       <w:r>
@@ -8760,14 +8392,7 @@
           <w:rFonts w:ascii="Arial" w:eastAsia="Arial" w:hAnsi="Arial" w:cs="Arial"/>
           <w:sz w:val="24"/>
         </w:rPr>
-        <w:t xml:space="preserve"> e separadas por uma linha em branco. A saída esperada</w:t>
-      </w:r>
-      <w:r>
-        <w:rPr>
-          <w:rFonts w:ascii="Arial" w:eastAsia="Arial" w:hAnsi="Arial" w:cs="Arial"/>
-          <w:sz w:val="24"/>
-        </w:rPr>
-        <w:t xml:space="preserve"> para dita entrada, exemplificada na figura X, são comandos </w:t>
+        <w:t xml:space="preserve"> e separadas por uma linha em branco. A saída esperada para dita entrada, exemplificada na figura X, são comandos </w:t>
       </w:r>
       <w:proofErr w:type="spellStart"/>
       <w:r>
@@ -8834,14 +8459,7 @@
           <w:rFonts w:ascii="Arial" w:eastAsia="Arial" w:hAnsi="Arial" w:cs="Arial"/>
           <w:sz w:val="24"/>
         </w:rPr>
-        <w:t xml:space="preserve"> não são explicitamente declarados</w:t>
-      </w:r>
-      <w:r>
-        <w:rPr>
-          <w:rFonts w:ascii="Arial" w:eastAsia="Arial" w:hAnsi="Arial" w:cs="Arial"/>
-          <w:sz w:val="24"/>
-        </w:rPr>
-        <w:t xml:space="preserve">, já que o </w:t>
+        <w:t xml:space="preserve"> não são explicitamente declarados, já que o </w:t>
       </w:r>
       <w:proofErr w:type="spellStart"/>
       <w:r>
@@ -9975,14 +9593,7 @@
           <w:rFonts w:ascii="Arial" w:eastAsia="Arial" w:hAnsi="Arial" w:cs="Arial"/>
           <w:sz w:val="24"/>
         </w:rPr>
-        <w:t xml:space="preserve"> de expr</w:t>
-      </w:r>
-      <w:r>
-        <w:rPr>
-          <w:rFonts w:ascii="Arial" w:eastAsia="Arial" w:hAnsi="Arial" w:cs="Arial"/>
-          <w:sz w:val="24"/>
-        </w:rPr>
-        <w:t xml:space="preserve">essões regulares que definem todos os </w:t>
+        <w:t xml:space="preserve"> de expressões regulares que definem todos os </w:t>
       </w:r>
       <w:proofErr w:type="spellStart"/>
       <w:r>
@@ -10016,14 +9627,7 @@
           <w:rFonts w:ascii="Arial" w:eastAsia="Arial" w:hAnsi="Arial" w:cs="Arial"/>
           <w:sz w:val="24"/>
         </w:rPr>
-        <w:t>, portanto ele não só lê a entrada de dados, mas também verifica se os símbolos lidos são válidos. A lista de expressões regulares, assim como os símbolos que elas definem, estão dispo</w:t>
-      </w:r>
-      <w:r>
-        <w:rPr>
-          <w:rFonts w:ascii="Arial" w:eastAsia="Arial" w:hAnsi="Arial" w:cs="Arial"/>
-          <w:sz w:val="24"/>
-        </w:rPr>
-        <w:t xml:space="preserve">níveis no apêndice </w:t>
+        <w:t xml:space="preserve">, portanto ele não só lê a entrada de dados, mas também verifica se os símbolos lidos são válidos. A lista de expressões regulares, assim como os símbolos que elas definem, estão disponíveis no apêndice </w:t>
       </w:r>
       <w:proofErr w:type="gramStart"/>
       <w:r>
@@ -10084,14 +9688,7 @@
           <w:rFonts w:ascii="Arial" w:eastAsia="Arial" w:hAnsi="Arial" w:cs="Arial"/>
           <w:sz w:val="24"/>
         </w:rPr>
-        <w:t>Já a interpretação dos símbolos lidos foi feita com o YACC. Com ele criamos uma estrutura que reconhece as sequências possí</w:t>
-      </w:r>
-      <w:r>
-        <w:rPr>
-          <w:rFonts w:ascii="Arial" w:eastAsia="Arial" w:hAnsi="Arial" w:cs="Arial"/>
-          <w:sz w:val="24"/>
-        </w:rPr>
-        <w:t xml:space="preserve">veis de símbolos e, com isso, verificando se a entrada está de acordo com </w:t>
+        <w:t xml:space="preserve">Já a interpretação dos símbolos lidos foi feita com o YACC. Com ele criamos uma estrutura que reconhece as sequências possíveis de símbolos e, com isso, verificando se a entrada está de acordo com </w:t>
       </w:r>
       <w:proofErr w:type="gramStart"/>
       <w:r>
@@ -10139,21 +9736,7 @@
           <w:rFonts w:ascii="Arial" w:eastAsia="Arial" w:hAnsi="Arial" w:cs="Arial"/>
           <w:sz w:val="24"/>
         </w:rPr>
-        <w:t>Com essas inf</w:t>
-      </w:r>
-      <w:r>
-        <w:rPr>
-          <w:rFonts w:ascii="Arial" w:eastAsia="Arial" w:hAnsi="Arial" w:cs="Arial"/>
-          <w:sz w:val="24"/>
-        </w:rPr>
-        <w:t>ormações, o terceiro passo foi criar registros em memória que guardam as relações entre tabelas, seus nomes, os atributos que compõem cada tabela, os tipos de cada um desses atributos e quais outras características eles têm, por exemplo, se é chave primári</w:t>
-      </w:r>
-      <w:r>
-        <w:rPr>
-          <w:rFonts w:ascii="Arial" w:eastAsia="Arial" w:hAnsi="Arial" w:cs="Arial"/>
-          <w:sz w:val="24"/>
-        </w:rPr>
-        <w:t xml:space="preserve">a ou estrangeira. Ao final é feita uma avaliação de todas as tabelas e, enfim, </w:t>
+        <w:t xml:space="preserve">Com essas informações, o terceiro passo foi criar registros em memória que guardam as relações entre tabelas, seus nomes, os atributos que compõem cada tabela, os tipos de cada um desses atributos e quais outras características eles têm, por exemplo, se é chave primária ou estrangeira. Ao final é feita uma avaliação de todas as tabelas e, enfim, </w:t>
       </w:r>
       <w:proofErr w:type="gramStart"/>
       <w:r>
@@ -10217,14 +9800,7 @@
           <w:rFonts w:ascii="Arial" w:eastAsia="Arial" w:hAnsi="Arial" w:cs="Arial"/>
           <w:sz w:val="24"/>
         </w:rPr>
-        <w:t xml:space="preserve"> (referencia) como caso de teste. O Pajé é um sistema de gestão hospitalar,</w:t>
-      </w:r>
-      <w:r>
-        <w:rPr>
-          <w:rFonts w:ascii="Arial" w:eastAsia="Arial" w:hAnsi="Arial" w:cs="Arial"/>
-          <w:sz w:val="24"/>
-        </w:rPr>
-        <w:t xml:space="preserve"> feito em </w:t>
+        <w:t xml:space="preserve"> (referencia) como caso de teste. O Pajé é um sistema de gestão hospitalar, feito em </w:t>
       </w:r>
       <w:proofErr w:type="spellStart"/>
       <w:proofErr w:type="gramStart"/>
@@ -10298,14 +9874,7 @@
           <w:rFonts w:ascii="Arial" w:eastAsia="Arial" w:hAnsi="Arial" w:cs="Arial"/>
           <w:sz w:val="24"/>
         </w:rPr>
-        <w:t>As tabelas pac</w:t>
-      </w:r>
-      <w:r>
-        <w:rPr>
-          <w:rFonts w:ascii="Arial" w:eastAsia="Arial" w:hAnsi="Arial" w:cs="Arial"/>
-          <w:sz w:val="24"/>
-        </w:rPr>
-        <w:t>iente</w:t>
+        <w:t>As tabelas paciente</w:t>
       </w:r>
       <w:proofErr w:type="gramEnd"/>
       <w:r>
@@ -10397,15 +9966,7 @@
           <w:sz w:val="24"/>
           <w:lang w:val="en-US"/>
         </w:rPr>
-        <w:t xml:space="preserve"> INT AUTO_INCREMEN</w:t>
-      </w:r>
-      <w:r>
-        <w:rPr>
-          <w:rFonts w:ascii="Arial" w:eastAsia="Arial" w:hAnsi="Arial" w:cs="Arial"/>
-          <w:sz w:val="24"/>
-          <w:lang w:val="en-US"/>
-        </w:rPr>
-        <w:t>T PRIMARY KEY,</w:t>
+        <w:t xml:space="preserve"> INT AUTO_INCREMENT PRIMARY KEY,</w:t>
       </w:r>
     </w:p>
     <w:p>
@@ -10960,14 +10521,7 @@
           <w:rFonts w:ascii="Arial" w:eastAsia="Arial" w:hAnsi="Arial" w:cs="Arial"/>
           <w:sz w:val="24"/>
         </w:rPr>
-        <w:t>id_pr</w:t>
-      </w:r>
-      <w:r>
-        <w:rPr>
-          <w:rFonts w:ascii="Arial" w:eastAsia="Arial" w:hAnsi="Arial" w:cs="Arial"/>
-          <w:sz w:val="24"/>
-        </w:rPr>
-        <w:t>ofissional</w:t>
+        <w:t>id_profissional</w:t>
       </w:r>
       <w:proofErr w:type="spellEnd"/>
       <w:r>
@@ -11101,14 +10655,7 @@
           <w:sz w:val="24"/>
         </w:rPr>
         <w:tab/>
-        <w:t>O resultado obtido é exibido na figura X. Três pontos são d</w:t>
-      </w:r>
-      <w:r>
-        <w:rPr>
-          <w:rFonts w:ascii="Arial" w:eastAsia="Arial" w:hAnsi="Arial" w:cs="Arial"/>
-          <w:sz w:val="24"/>
-        </w:rPr>
-        <w:t xml:space="preserve">ignos de nota: </w:t>
+        <w:t xml:space="preserve">O resultado obtido é exibido na figura X. Três pontos são dignos de nota: </w:t>
       </w:r>
     </w:p>
     <w:p>
@@ -11176,14 +10723,7 @@
           <w:rFonts w:ascii="Arial" w:eastAsia="Arial" w:hAnsi="Arial" w:cs="Arial"/>
           <w:sz w:val="24"/>
         </w:rPr>
-        <w:t xml:space="preserve"> cria automaticamente um camp</w:t>
-      </w:r>
-      <w:r>
-        <w:rPr>
-          <w:rFonts w:ascii="Arial" w:eastAsia="Arial" w:hAnsi="Arial" w:cs="Arial"/>
-          <w:sz w:val="24"/>
-        </w:rPr>
-        <w:t>o com essas categorias para cada tabela.</w:t>
+        <w:t xml:space="preserve"> cria automaticamente um campo com essas categorias para cada tabela.</w:t>
       </w:r>
     </w:p>
     <w:p>
@@ -11204,14 +10744,7 @@
           <w:rFonts w:ascii="Arial" w:eastAsia="Arial" w:hAnsi="Arial" w:cs="Arial"/>
           <w:sz w:val="24"/>
         </w:rPr>
-        <w:t>Os campos que referenciam outras tabelas não possuem um tipo de dados declarado. Isso é consequência do primeiro ponto, como uma chave primaria do tipo inteiro e de incremento automática é sempre criado para cada ta</w:t>
-      </w:r>
-      <w:r>
-        <w:rPr>
-          <w:rFonts w:ascii="Arial" w:eastAsia="Arial" w:hAnsi="Arial" w:cs="Arial"/>
-          <w:sz w:val="24"/>
-        </w:rPr>
-        <w:t>bela, não é necessário identificar qual vai ser tipo do campo que referencia essa tabela, vai ser sempre inteiro.</w:t>
+        <w:t>Os campos que referenciam outras tabelas não possuem um tipo de dados declarado. Isso é consequência do primeiro ponto, como uma chave primaria do tipo inteiro e de incremento automática é sempre criado para cada tabela, não é necessário identificar qual vai ser tipo do campo que referencia essa tabela, vai ser sempre inteiro.</w:t>
       </w:r>
     </w:p>
     <w:p>
@@ -11267,14 +10800,7 @@
           <w:rFonts w:ascii="Arial" w:eastAsia="Arial" w:hAnsi="Arial" w:cs="Arial"/>
           <w:sz w:val="24"/>
         </w:rPr>
-        <w:t xml:space="preserve"> cria uma migração que pode ainda pode ser </w:t>
-      </w:r>
-      <w:r>
-        <w:rPr>
-          <w:rFonts w:ascii="Arial" w:eastAsia="Arial" w:hAnsi="Arial" w:cs="Arial"/>
-          <w:sz w:val="24"/>
-        </w:rPr>
-        <w:t xml:space="preserve">modificada. Com o </w:t>
+        <w:t xml:space="preserve"> cria uma migração que pode ainda pode ser modificada. Com o </w:t>
       </w:r>
       <w:proofErr w:type="spellStart"/>
       <w:r>
@@ -11370,14 +10896,7 @@
           <w:rFonts w:ascii="Arial" w:eastAsia="Arial" w:hAnsi="Arial" w:cs="Arial"/>
           <w:sz w:val="24"/>
         </w:rPr>
-        <w:t>Com o ambiente criado, podemos agora executar os comandos gerados pela ferramenta. A figura X m</w:t>
-      </w:r>
-      <w:r>
-        <w:rPr>
-          <w:rFonts w:ascii="Arial" w:eastAsia="Arial" w:hAnsi="Arial" w:cs="Arial"/>
-          <w:sz w:val="24"/>
-        </w:rPr>
-        <w:t xml:space="preserve">ostra o arquivo da camada </w:t>
+        <w:t xml:space="preserve">Com o ambiente criado, podemos agora executar os comandos gerados pela ferramenta. A figura X mostra o arquivo da camada </w:t>
       </w:r>
       <w:proofErr w:type="spellStart"/>
       <w:r>
@@ -11495,14 +11014,7 @@
           <w:rFonts w:ascii="Arial" w:eastAsia="Arial" w:hAnsi="Arial" w:cs="Arial"/>
           <w:sz w:val="24"/>
         </w:rPr>
-        <w:t>Como visto no capitulo 2.3.1</w:t>
-      </w:r>
-      <w:r>
-        <w:rPr>
-          <w:rFonts w:ascii="Arial" w:eastAsia="Arial" w:hAnsi="Arial" w:cs="Arial"/>
-          <w:sz w:val="24"/>
-        </w:rPr>
-        <w:t xml:space="preserve">, o </w:t>
+        <w:t xml:space="preserve">Como visto no capitulo 2.3.1, o </w:t>
       </w:r>
       <w:proofErr w:type="spellStart"/>
       <w:r>
@@ -12742,6 +12254,7 @@
   <w:style w:type="paragraph" w:default="1" w:styleId="Normal">
     <w:name w:val="Normal"/>
     <w:qFormat/>
+    <w:rsid w:val="000E6B00"/>
   </w:style>
   <w:style w:type="paragraph" w:styleId="Ttulo1">
     <w:name w:val="heading 1"/>

</xml_diff>

<commit_message>
- ajustes nos caps 2 e 4
</commit_message>
<xml_diff>
--- a/Parte escrita/trabalho.docx
+++ b/Parte escrita/trabalho.docx
@@ -2908,7 +2908,21 @@
           <w:rFonts w:ascii="Arial" w:eastAsia="Arial" w:hAnsi="Arial" w:cs="Arial"/>
           <w:sz w:val="24"/>
         </w:rPr>
-        <w:t xml:space="preserve"> do padrão </w:t>
+        <w:t xml:space="preserve"> </w:t>
+      </w:r>
+      <w:r>
+        <w:rPr>
+          <w:rFonts w:ascii="Arial" w:eastAsia="Arial" w:hAnsi="Arial" w:cs="Arial"/>
+          <w:sz w:val="24"/>
+        </w:rPr>
+        <w:t>utilizando o</w:t>
+      </w:r>
+      <w:r>
+        <w:rPr>
+          <w:rFonts w:ascii="Arial" w:eastAsia="Arial" w:hAnsi="Arial" w:cs="Arial"/>
+          <w:sz w:val="24"/>
+        </w:rPr>
+        <w:t xml:space="preserve"> padrão </w:t>
       </w:r>
       <w:proofErr w:type="spellStart"/>
       <w:r>
@@ -2943,7 +2957,7 @@
           <w:rFonts w:ascii="Arial" w:eastAsia="Arial" w:hAnsi="Arial" w:cs="Arial"/>
           <w:sz w:val="24"/>
         </w:rPr>
-        <w:t xml:space="preserve"> e também a sua versão equivalente em SQL.</w:t>
+        <w:t xml:space="preserve"> e sua versão equivalente em SQL.</w:t>
       </w:r>
     </w:p>
     <w:p>
@@ -3363,398 +3377,252 @@
     <w:p>
       <w:pPr>
         <w:pStyle w:val="normal0"/>
-        <w:numPr>
-          <w:ilvl w:val="0"/>
-          <w:numId w:val="4"/>
-        </w:numPr>
         <w:spacing w:after="0" w:line="240" w:lineRule="auto"/>
-        <w:ind w:left="527" w:hanging="356"/>
-      </w:pPr>
-    </w:p>
-    <w:p>
-      <w:pPr>
-        <w:pStyle w:val="normal0"/>
-        <w:numPr>
-          <w:ilvl w:val="0"/>
-          <w:numId w:val="4"/>
-        </w:numPr>
+        <w:ind w:left="527"/>
+      </w:pPr>
+    </w:p>
+    <w:p>
+      <w:pPr>
+        <w:pStyle w:val="normal0"/>
         <w:spacing w:after="0" w:line="240" w:lineRule="auto"/>
-        <w:ind w:left="527" w:hanging="356"/>
-      </w:pPr>
+        <w:ind w:left="527"/>
+      </w:pPr>
+    </w:p>
+    <w:p>
+      <w:pPr>
+        <w:pStyle w:val="normal0"/>
+        <w:spacing w:line="360" w:lineRule="auto"/>
+        <w:ind w:firstLine="708"/>
+        <w:contextualSpacing w:val="0"/>
+        <w:rPr>
+          <w:rFonts w:ascii="Arial" w:eastAsia="Arial" w:hAnsi="Arial" w:cs="Arial"/>
+          <w:b/>
+          <w:sz w:val="24"/>
+        </w:rPr>
+      </w:pPr>
+      <w:r>
+        <w:rPr>
+          <w:rFonts w:ascii="Arial" w:eastAsia="Arial" w:hAnsi="Arial" w:cs="Arial"/>
+          <w:sz w:val="24"/>
+        </w:rPr>
+        <w:t xml:space="preserve">A biblioteca </w:t>
+      </w:r>
+      <w:proofErr w:type="spellStart"/>
+      <w:r>
+        <w:rPr>
+          <w:rFonts w:ascii="Arial" w:eastAsia="Arial" w:hAnsi="Arial" w:cs="Arial"/>
+          <w:i/>
+          <w:sz w:val="24"/>
+        </w:rPr>
+        <w:t>Active</w:t>
+      </w:r>
+      <w:proofErr w:type="spellEnd"/>
+      <w:r>
+        <w:rPr>
+          <w:rFonts w:ascii="Arial" w:eastAsia="Arial" w:hAnsi="Arial" w:cs="Arial"/>
+          <w:i/>
+          <w:sz w:val="24"/>
+        </w:rPr>
+        <w:t xml:space="preserve"> </w:t>
+      </w:r>
       <w:proofErr w:type="gramStart"/>
       <w:r>
         <w:rPr>
-          <w:rFonts w:ascii="Courier New" w:eastAsia="Courier New" w:hAnsi="Courier New" w:cs="Courier New"/>
-          <w:sz w:val="20"/>
-        </w:rPr>
-        <w:t>a</w:t>
+          <w:rFonts w:ascii="Arial" w:eastAsia="Arial" w:hAnsi="Arial" w:cs="Arial"/>
+          <w:i/>
+          <w:sz w:val="24"/>
+        </w:rPr>
+        <w:t>Record</w:t>
       </w:r>
       <w:proofErr w:type="gramEnd"/>
       <w:r>
         <w:rPr>
-          <w:rFonts w:ascii="Courier New" w:eastAsia="Courier New" w:hAnsi="Courier New" w:cs="Courier New"/>
-          <w:sz w:val="20"/>
+          <w:rFonts w:ascii="Arial" w:eastAsia="Arial" w:hAnsi="Arial" w:cs="Arial"/>
+          <w:sz w:val="24"/>
+        </w:rPr>
+        <w:t xml:space="preserve"> do </w:t>
+      </w:r>
+      <w:proofErr w:type="spellStart"/>
+      <w:r>
+        <w:rPr>
+          <w:rFonts w:ascii="Arial" w:eastAsia="Arial" w:hAnsi="Arial" w:cs="Arial"/>
+          <w:sz w:val="24"/>
+        </w:rPr>
+        <w:t>rails</w:t>
+      </w:r>
+      <w:proofErr w:type="spellEnd"/>
+      <w:r>
+        <w:rPr>
+          <w:rFonts w:ascii="Arial" w:eastAsia="Arial" w:hAnsi="Arial" w:cs="Arial"/>
+          <w:sz w:val="24"/>
+        </w:rPr>
+        <w:t xml:space="preserve"> implementa ORM (do inglês, mapeamento </w:t>
+      </w:r>
+      <w:proofErr w:type="spellStart"/>
+      <w:r>
+        <w:rPr>
+          <w:rFonts w:ascii="Arial" w:eastAsia="Arial" w:hAnsi="Arial" w:cs="Arial"/>
+          <w:sz w:val="24"/>
+        </w:rPr>
+        <w:t>objeto-relacional</w:t>
+      </w:r>
+      <w:proofErr w:type="spellEnd"/>
+      <w:r>
+        <w:rPr>
+          <w:rFonts w:ascii="Arial" w:eastAsia="Arial" w:hAnsi="Arial" w:cs="Arial"/>
+          <w:sz w:val="24"/>
+        </w:rPr>
+        <w:t>), uma técnica de desenvolvimento utilizada para diminuir os conflitos entre a programação orientada a objetos e o banco de dados relacionais. Ela cria um modelo de domínio persistente, onde a lógica e os dados são aprese</w:t>
+      </w:r>
+      <w:r>
+        <w:rPr>
+          <w:rFonts w:ascii="Arial" w:eastAsia="Arial" w:hAnsi="Arial" w:cs="Arial"/>
+          <w:sz w:val="24"/>
+        </w:rPr>
+        <w:t>ntados como um pacote unificado, fazendo com que a obtenção e escrita de dados possam ser feitas sem a utilização direta de expressões SQL.</w:t>
+      </w:r>
+    </w:p>
+    <w:p>
+      <w:pPr>
+        <w:pStyle w:val="normal0"/>
+        <w:spacing w:line="360" w:lineRule="auto"/>
+        <w:ind w:firstLine="708"/>
+        <w:contextualSpacing w:val="0"/>
+        <w:rPr>
+          <w:rFonts w:ascii="Arial" w:eastAsia="Arial" w:hAnsi="Arial" w:cs="Arial"/>
+          <w:sz w:val="24"/>
+        </w:rPr>
+      </w:pPr>
+      <w:r>
+        <w:rPr>
+          <w:rFonts w:ascii="Arial" w:eastAsia="Arial" w:hAnsi="Arial" w:cs="Arial"/>
+          <w:sz w:val="24"/>
         </w:rPr>
         <w:t xml:space="preserve"> </w:t>
       </w:r>
       <w:r>
         <w:rPr>
-          <w:rFonts w:ascii="Courier New" w:eastAsia="Courier New" w:hAnsi="Courier New" w:cs="Courier New"/>
-          <w:b/>
-          <w:color w:val="000080"/>
-          <w:sz w:val="20"/>
-        </w:rPr>
-        <w:t>=</w:t>
-      </w:r>
-      <w:r>
-        <w:rPr>
-          <w:rFonts w:ascii="Courier New" w:eastAsia="Courier New" w:hAnsi="Courier New" w:cs="Courier New"/>
-          <w:sz w:val="20"/>
-        </w:rPr>
-        <w:t xml:space="preserve"> Pessoa</w:t>
-      </w:r>
-      <w:r>
-        <w:rPr>
-          <w:rFonts w:ascii="Courier New" w:eastAsia="Courier New" w:hAnsi="Courier New" w:cs="Courier New"/>
-          <w:b/>
-          <w:color w:val="000080"/>
-          <w:sz w:val="20"/>
-        </w:rPr>
-        <w:t>.</w:t>
-      </w:r>
-      <w:proofErr w:type="spellStart"/>
-      <w:r>
-        <w:rPr>
-          <w:rFonts w:ascii="Courier New" w:eastAsia="Courier New" w:hAnsi="Courier New" w:cs="Courier New"/>
-          <w:sz w:val="20"/>
-        </w:rPr>
-        <w:t>find_first</w:t>
-      </w:r>
-      <w:proofErr w:type="spellEnd"/>
-      <w:r>
-        <w:rPr>
-          <w:rFonts w:ascii="Courier New" w:eastAsia="Courier New" w:hAnsi="Courier New" w:cs="Courier New"/>
-          <w:b/>
-          <w:color w:val="000080"/>
-          <w:sz w:val="20"/>
-        </w:rPr>
-        <w:t>(</w:t>
-      </w:r>
-      <w:r>
-        <w:rPr>
-          <w:rFonts w:ascii="Courier New" w:eastAsia="Courier New" w:hAnsi="Courier New" w:cs="Courier New"/>
-          <w:color w:val="808080"/>
-          <w:sz w:val="20"/>
-        </w:rPr>
-        <w:t>"nome"</w:t>
-      </w:r>
-      <w:r>
-        <w:rPr>
-          <w:rFonts w:ascii="Courier New" w:eastAsia="Courier New" w:hAnsi="Courier New" w:cs="Courier New"/>
-          <w:b/>
-          <w:color w:val="000080"/>
-          <w:sz w:val="20"/>
-        </w:rPr>
-        <w:t>,</w:t>
-      </w:r>
-      <w:r>
-        <w:rPr>
-          <w:rFonts w:ascii="Courier New" w:eastAsia="Courier New" w:hAnsi="Courier New" w:cs="Courier New"/>
-          <w:sz w:val="20"/>
+          <w:rFonts w:ascii="Arial" w:eastAsia="Arial" w:hAnsi="Arial" w:cs="Arial"/>
+          <w:sz w:val="24"/>
+        </w:rPr>
+        <w:t xml:space="preserve">Outra característica importante desse do </w:t>
+      </w:r>
+      <w:proofErr w:type="spellStart"/>
+      <w:r>
+        <w:rPr>
+          <w:rFonts w:ascii="Arial" w:eastAsia="Arial" w:hAnsi="Arial" w:cs="Arial"/>
+          <w:i/>
+          <w:sz w:val="24"/>
+        </w:rPr>
+        <w:t>Active</w:t>
+      </w:r>
+      <w:proofErr w:type="spellEnd"/>
+      <w:r>
+        <w:rPr>
+          <w:rFonts w:ascii="Arial" w:eastAsia="Arial" w:hAnsi="Arial" w:cs="Arial"/>
+          <w:i/>
+          <w:sz w:val="24"/>
         </w:rPr>
         <w:t xml:space="preserve"> </w:t>
       </w:r>
-      <w:r>
-        <w:rPr>
-          <w:rFonts w:ascii="Courier New" w:eastAsia="Courier New" w:hAnsi="Courier New" w:cs="Courier New"/>
-          <w:color w:val="808080"/>
-          <w:sz w:val="20"/>
-        </w:rPr>
-        <w:t>"João"</w:t>
-      </w:r>
-      <w:r>
-        <w:rPr>
-          <w:rFonts w:ascii="Courier New" w:eastAsia="Courier New" w:hAnsi="Courier New" w:cs="Courier New"/>
-          <w:b/>
-          <w:color w:val="000080"/>
-          <w:sz w:val="20"/>
-        </w:rPr>
-        <w:t>)</w:t>
-      </w:r>
-    </w:p>
-    <w:p>
-      <w:pPr>
-        <w:pStyle w:val="normal0"/>
-        <w:numPr>
-          <w:ilvl w:val="0"/>
-          <w:numId w:val="4"/>
-        </w:numPr>
-        <w:spacing w:after="0" w:line="240" w:lineRule="auto"/>
-        <w:ind w:left="527" w:hanging="356"/>
-      </w:pPr>
-    </w:p>
-    <w:p>
-      <w:pPr>
-        <w:pStyle w:val="normal0"/>
-        <w:numPr>
-          <w:ilvl w:val="0"/>
-          <w:numId w:val="4"/>
-        </w:numPr>
-        <w:spacing w:after="0" w:line="240" w:lineRule="auto"/>
-        <w:ind w:left="527" w:hanging="356"/>
-      </w:pPr>
-      <w:r>
-        <w:rPr>
-          <w:rFonts w:ascii="Courier New" w:eastAsia="Courier New" w:hAnsi="Courier New" w:cs="Courier New"/>
-          <w:b/>
-          <w:color w:val="0000FF"/>
-          <w:sz w:val="20"/>
-        </w:rPr>
-        <w:t>SELECT</w:t>
-      </w:r>
-      <w:r>
-        <w:rPr>
-          <w:rFonts w:ascii="Courier New" w:eastAsia="Courier New" w:hAnsi="Courier New" w:cs="Courier New"/>
-          <w:sz w:val="20"/>
+      <w:proofErr w:type="gramStart"/>
+      <w:r>
+        <w:rPr>
+          <w:rFonts w:ascii="Arial" w:eastAsia="Arial" w:hAnsi="Arial" w:cs="Arial"/>
+          <w:i/>
+          <w:sz w:val="24"/>
+        </w:rPr>
+        <w:t>Record</w:t>
+      </w:r>
+      <w:proofErr w:type="gramEnd"/>
+      <w:r>
+        <w:rPr>
+          <w:rFonts w:ascii="Arial" w:eastAsia="Arial" w:hAnsi="Arial" w:cs="Arial"/>
+          <w:sz w:val="24"/>
+        </w:rPr>
+        <w:t xml:space="preserve">, é que as </w:t>
+      </w:r>
+      <w:proofErr w:type="gramStart"/>
+      <w:r>
+        <w:rPr>
+          <w:rFonts w:ascii="Arial" w:eastAsia="Arial" w:hAnsi="Arial" w:cs="Arial"/>
+          <w:sz w:val="24"/>
+        </w:rPr>
+        <w:lastRenderedPageBreak/>
+        <w:t>associações</w:t>
+      </w:r>
+      <w:proofErr w:type="gramEnd"/>
+      <w:r>
+        <w:rPr>
+          <w:rFonts w:ascii="Arial" w:eastAsia="Arial" w:hAnsi="Arial" w:cs="Arial"/>
+          <w:sz w:val="24"/>
+        </w:rPr>
+        <w:t xml:space="preserve"> entre objetos não são feitas no banco de dados, com chaves estrangeiras, mas sim no</w:t>
+      </w:r>
+      <w:r>
+        <w:rPr>
+          <w:rFonts w:ascii="Arial" w:eastAsia="Arial" w:hAnsi="Arial" w:cs="Arial"/>
+          <w:i/>
+          <w:sz w:val="24"/>
         </w:rPr>
         <w:t xml:space="preserve"> </w:t>
       </w:r>
       <w:r>
         <w:rPr>
-          <w:rFonts w:ascii="Courier New" w:eastAsia="Courier New" w:hAnsi="Courier New" w:cs="Courier New"/>
-          <w:b/>
-          <w:color w:val="000080"/>
-          <w:sz w:val="20"/>
-        </w:rPr>
-        <w:t>*</w:t>
-      </w:r>
-      <w:r>
-        <w:rPr>
-          <w:rFonts w:ascii="Courier New" w:eastAsia="Courier New" w:hAnsi="Courier New" w:cs="Courier New"/>
-          <w:sz w:val="20"/>
+          <w:rFonts w:ascii="Arial" w:eastAsia="Arial" w:hAnsi="Arial" w:cs="Arial"/>
+          <w:sz w:val="24"/>
+        </w:rPr>
+        <w:t xml:space="preserve">modelo que mapeio o banco de dados. Isso se deve a ideologia do </w:t>
+      </w:r>
+      <w:proofErr w:type="spellStart"/>
+      <w:r>
+        <w:rPr>
+          <w:rFonts w:ascii="Arial" w:eastAsia="Arial" w:hAnsi="Arial" w:cs="Arial"/>
+          <w:i/>
+          <w:sz w:val="24"/>
+        </w:rPr>
+        <w:t>Active</w:t>
+      </w:r>
+      <w:proofErr w:type="spellEnd"/>
+      <w:r>
+        <w:rPr>
+          <w:rFonts w:ascii="Arial" w:eastAsia="Arial" w:hAnsi="Arial" w:cs="Arial"/>
+          <w:i/>
+          <w:sz w:val="24"/>
         </w:rPr>
         <w:t xml:space="preserve"> </w:t>
       </w:r>
-      <w:r>
-        <w:rPr>
-          <w:rFonts w:ascii="Courier New" w:eastAsia="Courier New" w:hAnsi="Courier New" w:cs="Courier New"/>
-          <w:b/>
-          <w:color w:val="0000FF"/>
-          <w:sz w:val="20"/>
-        </w:rPr>
-        <w:t>FROM</w:t>
-      </w:r>
-      <w:r>
-        <w:rPr>
-          <w:rFonts w:ascii="Courier New" w:eastAsia="Courier New" w:hAnsi="Courier New" w:cs="Courier New"/>
-          <w:sz w:val="20"/>
-        </w:rPr>
-        <w:t xml:space="preserve"> Pessoa </w:t>
-      </w:r>
-      <w:r>
-        <w:rPr>
-          <w:rFonts w:ascii="Courier New" w:eastAsia="Courier New" w:hAnsi="Courier New" w:cs="Courier New"/>
-          <w:b/>
-          <w:color w:val="0000FF"/>
-          <w:sz w:val="20"/>
-        </w:rPr>
-        <w:t>WHERE</w:t>
-      </w:r>
-      <w:r>
-        <w:rPr>
-          <w:rFonts w:ascii="Courier New" w:eastAsia="Courier New" w:hAnsi="Courier New" w:cs="Courier New"/>
-          <w:sz w:val="20"/>
-        </w:rPr>
-        <w:t xml:space="preserve"> nome </w:t>
-      </w:r>
-      <w:r>
-        <w:rPr>
-          <w:rFonts w:ascii="Courier New" w:eastAsia="Courier New" w:hAnsi="Courier New" w:cs="Courier New"/>
-          <w:b/>
-          <w:color w:val="000080"/>
-          <w:sz w:val="20"/>
-        </w:rPr>
-        <w:t>=</w:t>
-      </w:r>
-      <w:r>
-        <w:rPr>
-          <w:rFonts w:ascii="Courier New" w:eastAsia="Courier New" w:hAnsi="Courier New" w:cs="Courier New"/>
-          <w:sz w:val="20"/>
+      <w:proofErr w:type="gramStart"/>
+      <w:r>
+        <w:rPr>
+          <w:rFonts w:ascii="Arial" w:eastAsia="Arial" w:hAnsi="Arial" w:cs="Arial"/>
+          <w:i/>
+          <w:sz w:val="24"/>
+        </w:rPr>
+        <w:t>Record</w:t>
+      </w:r>
+      <w:proofErr w:type="gramEnd"/>
+      <w:r>
+        <w:rPr>
+          <w:rFonts w:ascii="Arial" w:eastAsia="Arial" w:hAnsi="Arial" w:cs="Arial"/>
+          <w:i/>
+          <w:sz w:val="24"/>
         </w:rPr>
         <w:t xml:space="preserve"> </w:t>
       </w:r>
       <w:r>
         <w:rPr>
-          <w:rFonts w:ascii="Courier New" w:eastAsia="Courier New" w:hAnsi="Courier New" w:cs="Courier New"/>
-          <w:color w:val="808080"/>
-          <w:sz w:val="20"/>
-        </w:rPr>
-        <w:t>'João'</w:t>
-      </w:r>
-      <w:r>
-        <w:rPr>
-          <w:rFonts w:ascii="Courier New" w:eastAsia="Courier New" w:hAnsi="Courier New" w:cs="Courier New"/>
-          <w:sz w:val="20"/>
-        </w:rPr>
-        <w:t xml:space="preserve"> </w:t>
-      </w:r>
-      <w:r>
-        <w:rPr>
-          <w:rFonts w:ascii="Courier New" w:eastAsia="Courier New" w:hAnsi="Courier New" w:cs="Courier New"/>
-          <w:b/>
-          <w:color w:val="0000FF"/>
-          <w:sz w:val="20"/>
-        </w:rPr>
-        <w:t>LIMIT</w:t>
-      </w:r>
-      <w:r>
-        <w:rPr>
-          <w:rFonts w:ascii="Courier New" w:eastAsia="Courier New" w:hAnsi="Courier New" w:cs="Courier New"/>
-          <w:sz w:val="20"/>
-        </w:rPr>
-        <w:t xml:space="preserve"> </w:t>
-      </w:r>
-      <w:r>
-        <w:rPr>
-          <w:rFonts w:ascii="Courier New" w:eastAsia="Courier New" w:hAnsi="Courier New" w:cs="Courier New"/>
-          <w:b/>
-          <w:color w:val="000080"/>
-          <w:sz w:val="20"/>
-        </w:rPr>
-        <w:t>=</w:t>
-      </w:r>
-      <w:r>
-        <w:rPr>
-          <w:rFonts w:ascii="Courier New" w:eastAsia="Courier New" w:hAnsi="Courier New" w:cs="Courier New"/>
-          <w:sz w:val="20"/>
-        </w:rPr>
-        <w:t xml:space="preserve"> </w:t>
-      </w:r>
-      <w:r>
-        <w:rPr>
-          <w:rFonts w:ascii="Courier New" w:eastAsia="Courier New" w:hAnsi="Courier New" w:cs="Courier New"/>
-          <w:color w:val="FF8000"/>
-          <w:sz w:val="20"/>
-        </w:rPr>
-        <w:t>1</w:t>
-      </w:r>
-      <w:r>
-        <w:rPr>
-          <w:rFonts w:ascii="Courier New" w:eastAsia="Courier New" w:hAnsi="Courier New" w:cs="Courier New"/>
-          <w:b/>
-          <w:color w:val="000080"/>
-          <w:sz w:val="20"/>
-        </w:rPr>
-        <w:t>;</w:t>
-      </w:r>
-    </w:p>
-    <w:p>
-      <w:pPr>
-        <w:pStyle w:val="normal0"/>
-        <w:spacing w:line="360" w:lineRule="auto"/>
-        <w:contextualSpacing w:val="0"/>
-      </w:pPr>
-    </w:p>
-    <w:p>
-      <w:pPr>
-        <w:pStyle w:val="normal0"/>
-        <w:spacing w:line="360" w:lineRule="auto"/>
-        <w:ind w:firstLine="708"/>
-        <w:contextualSpacing w:val="0"/>
-        <w:rPr>
-          <w:rFonts w:ascii="Arial" w:eastAsia="Arial" w:hAnsi="Arial" w:cs="Arial"/>
-          <w:b/>
-          <w:sz w:val="24"/>
-        </w:rPr>
-      </w:pPr>
-      <w:r>
-        <w:rPr>
-          <w:rFonts w:ascii="Arial" w:eastAsia="Arial" w:hAnsi="Arial" w:cs="Arial"/>
-          <w:sz w:val="24"/>
-        </w:rPr>
-        <w:t xml:space="preserve">A biblioteca </w:t>
-      </w:r>
-      <w:proofErr w:type="spellStart"/>
-      <w:r>
-        <w:rPr>
-          <w:rFonts w:ascii="Arial" w:eastAsia="Arial" w:hAnsi="Arial" w:cs="Arial"/>
-          <w:i/>
-          <w:sz w:val="24"/>
-        </w:rPr>
-        <w:t>Active</w:t>
-      </w:r>
-      <w:proofErr w:type="spellEnd"/>
-      <w:r>
-        <w:rPr>
-          <w:rFonts w:ascii="Arial" w:eastAsia="Arial" w:hAnsi="Arial" w:cs="Arial"/>
-          <w:i/>
-          <w:sz w:val="24"/>
-        </w:rPr>
-        <w:t xml:space="preserve"> </w:t>
-      </w:r>
-      <w:proofErr w:type="gramStart"/>
-      <w:r>
-        <w:rPr>
-          <w:rFonts w:ascii="Arial" w:eastAsia="Arial" w:hAnsi="Arial" w:cs="Arial"/>
-          <w:i/>
-          <w:sz w:val="24"/>
-        </w:rPr>
-        <w:t>Record</w:t>
-      </w:r>
-      <w:proofErr w:type="gramEnd"/>
-      <w:r>
-        <w:rPr>
-          <w:rFonts w:ascii="Arial" w:eastAsia="Arial" w:hAnsi="Arial" w:cs="Arial"/>
-          <w:sz w:val="24"/>
-        </w:rPr>
-        <w:t xml:space="preserve"> do </w:t>
-      </w:r>
-      <w:proofErr w:type="spellStart"/>
-      <w:r>
-        <w:rPr>
-          <w:rFonts w:ascii="Arial" w:eastAsia="Arial" w:hAnsi="Arial" w:cs="Arial"/>
-          <w:sz w:val="24"/>
-        </w:rPr>
-        <w:t>Ruby</w:t>
-      </w:r>
-      <w:proofErr w:type="spellEnd"/>
-      <w:r>
-        <w:rPr>
-          <w:rFonts w:ascii="Arial" w:eastAsia="Arial" w:hAnsi="Arial" w:cs="Arial"/>
-          <w:sz w:val="24"/>
-        </w:rPr>
-        <w:t xml:space="preserve"> implementa ORM (do inglês, mapeamento </w:t>
-      </w:r>
-      <w:proofErr w:type="spellStart"/>
-      <w:r>
-        <w:rPr>
-          <w:rFonts w:ascii="Arial" w:eastAsia="Arial" w:hAnsi="Arial" w:cs="Arial"/>
-          <w:sz w:val="24"/>
-        </w:rPr>
-        <w:t>objeto-relacional</w:t>
-      </w:r>
-      <w:proofErr w:type="spellEnd"/>
-      <w:r>
-        <w:rPr>
-          <w:rFonts w:ascii="Arial" w:eastAsia="Arial" w:hAnsi="Arial" w:cs="Arial"/>
-          <w:sz w:val="24"/>
-        </w:rPr>
-        <w:t>), uma técnica de desenvolvimento utilizada para diminuir os conflitos entre a programação orientada a objetos e o banco de dados relacionais. Ela cria um modelo de domínio persistente, onde a lógica e os dados são apresentados como um pacote unificado.</w:t>
-      </w:r>
-      <w:r>
-        <w:rPr>
-          <w:rFonts w:ascii="Arial" w:eastAsia="Arial" w:hAnsi="Arial" w:cs="Arial"/>
-          <w:sz w:val="24"/>
-        </w:rPr>
-        <w:t xml:space="preserve"> </w:t>
-      </w:r>
-      <w:r>
-        <w:rPr>
-          <w:rFonts w:ascii="Arial" w:eastAsia="Arial" w:hAnsi="Arial" w:cs="Arial"/>
-          <w:b/>
-          <w:sz w:val="24"/>
-        </w:rPr>
-        <w:t>COLOCAR O PQ É IMPORTANTE</w:t>
+          <w:rFonts w:ascii="Arial" w:eastAsia="Arial" w:hAnsi="Arial" w:cs="Arial"/>
+          <w:sz w:val="24"/>
+        </w:rPr>
+        <w:t xml:space="preserve">de que toda e qualquer lógica deve ficar no modelo, não no banco de dados, esta servindo apenas como uma base de armazenamento </w:t>
+      </w:r>
+      <w:r>
+        <w:rPr>
+          <w:rFonts w:ascii="Arial" w:eastAsia="Arial" w:hAnsi="Arial" w:cs="Arial"/>
+          <w:sz w:val="24"/>
+        </w:rPr>
+        <w:t>“ burra”.</w:t>
       </w:r>
     </w:p>
     <w:p>
@@ -3774,7 +3642,6 @@
           <w:sz w:val="24"/>
           <w:szCs w:val="24"/>
         </w:rPr>
-        <w:lastRenderedPageBreak/>
         <w:t>2.3.1</w:t>
       </w:r>
       <w:r>
@@ -4548,16 +4415,25 @@
           <w:sz w:val="24"/>
           <w:szCs w:val="24"/>
         </w:rPr>
-        <w:t xml:space="preserve"> para manipula-lo, as </w:t>
-      </w:r>
-      <w:proofErr w:type="spellStart"/>
+        <w:t xml:space="preserve"> para manipula-</w:t>
+      </w:r>
       <w:r>
         <w:rPr>
           <w:rFonts w:ascii="Arial" w:hAnsi="Arial" w:cs="Arial"/>
-          <w:i/>
           <w:sz w:val="24"/>
           <w:szCs w:val="24"/>
         </w:rPr>
+        <w:lastRenderedPageBreak/>
+        <w:t xml:space="preserve">lo, as </w:t>
+      </w:r>
+      <w:proofErr w:type="spellStart"/>
+      <w:r>
+        <w:rPr>
+          <w:rFonts w:ascii="Arial" w:hAnsi="Arial" w:cs="Arial"/>
+          <w:i/>
+          <w:sz w:val="24"/>
+          <w:szCs w:val="24"/>
+        </w:rPr>
         <w:t>views</w:t>
       </w:r>
       <w:proofErr w:type="spellEnd"/>
@@ -4684,7 +4560,6 @@
           <w:sz w:val="24"/>
           <w:szCs w:val="24"/>
         </w:rPr>
-        <w:lastRenderedPageBreak/>
         <w:t>FIGURA DE EXEMPLO DO RAILS GENERATE</w:t>
       </w:r>
     </w:p>
@@ -5199,7 +5074,15 @@
           <w:rFonts w:ascii="Arial" w:eastAsia="Arial" w:hAnsi="Arial" w:cs="Arial"/>
           <w:sz w:val="24"/>
         </w:rPr>
-        <w:t xml:space="preserve">), desenvolvido no começo dos anos 1970 por Stephen C. Johnson. </w:t>
+        <w:t xml:space="preserve">), desenvolvido </w:t>
+      </w:r>
+      <w:r>
+        <w:rPr>
+          <w:rFonts w:ascii="Arial" w:eastAsia="Arial" w:hAnsi="Arial" w:cs="Arial"/>
+          <w:sz w:val="24"/>
+        </w:rPr>
+        <w:lastRenderedPageBreak/>
+        <w:t xml:space="preserve">no começo dos anos 1970 por Stephen C. Johnson. </w:t>
       </w:r>
     </w:p>
     <w:p>
@@ -5261,15 +5144,7 @@
           <w:rFonts w:ascii="Arial" w:eastAsia="Arial" w:hAnsi="Arial" w:cs="Arial"/>
           <w:sz w:val="24"/>
         </w:rPr>
-        <w:t xml:space="preserve"> um </w:t>
-      </w:r>
-      <w:r>
-        <w:rPr>
-          <w:rFonts w:ascii="Arial" w:eastAsia="Arial" w:hAnsi="Arial" w:cs="Arial"/>
-          <w:sz w:val="24"/>
-        </w:rPr>
-        <w:lastRenderedPageBreak/>
-        <w:t xml:space="preserve">trecho de código em Pascal que será utilizado como entrada para o código YACC, no painel B temos a estrutura definida por um usuário com o YACC e no painel C a saída gerada em Java. Como pode ser </w:t>
+        <w:t xml:space="preserve"> um trecho de código em Pascal que será utilizado como entrada para o código YACC, no painel B temos a estrutura definida por um usuário com o YACC e no painel C a saída gerada em Java. Como pode ser </w:t>
       </w:r>
       <w:proofErr w:type="gramStart"/>
       <w:r>
@@ -6000,7 +5875,15 @@
           <w:rFonts w:ascii="Arial" w:eastAsia="Arial" w:hAnsi="Arial" w:cs="Arial"/>
           <w:sz w:val="24"/>
         </w:rPr>
-        <w:t xml:space="preserve"> gramática ou expressão regular desejada. A sequência de caracteres de entrada é estruturada como uma lista de símbolos, que o analisador vai utilizar como entradas para o autômato.</w:t>
+        <w:t xml:space="preserve"> gramática ou expressão regular desejada. A sequência de </w:t>
+      </w:r>
+      <w:r>
+        <w:rPr>
+          <w:rFonts w:ascii="Arial" w:eastAsia="Arial" w:hAnsi="Arial" w:cs="Arial"/>
+          <w:sz w:val="24"/>
+        </w:rPr>
+        <w:lastRenderedPageBreak/>
+        <w:t>caracteres de entrada é estruturada como uma lista de símbolos, que o analisador vai utilizar como entradas para o autômato.</w:t>
       </w:r>
     </w:p>
     <w:p>
@@ -6079,7 +5962,6 @@
           <w:b/>
           <w:sz w:val="24"/>
         </w:rPr>
-        <w:lastRenderedPageBreak/>
         <w:tab/>
       </w:r>
       <w:r>
@@ -6720,6 +6602,7 @@
           <w:rFonts w:ascii="Arial" w:eastAsia="Arial" w:hAnsi="Arial" w:cs="Arial"/>
           <w:sz w:val="24"/>
         </w:rPr>
+        <w:lastRenderedPageBreak/>
         <w:t xml:space="preserve">a saída gerada serve como entrada para a rotina </w:t>
       </w:r>
       <w:proofErr w:type="spellStart"/>
@@ -10946,6 +10829,10 @@
         <w:spacing w:line="360" w:lineRule="auto"/>
         <w:ind w:firstLine="708"/>
         <w:contextualSpacing w:val="0"/>
+        <w:rPr>
+          <w:rFonts w:ascii="Arial" w:eastAsia="Arial" w:hAnsi="Arial" w:cs="Arial"/>
+          <w:sz w:val="24"/>
+        </w:rPr>
       </w:pPr>
       <w:bookmarkStart w:id="0" w:name="h.gjdgxs" w:colFirst="0" w:colLast="0"/>
       <w:bookmarkEnd w:id="0"/>
@@ -11059,6 +10946,27 @@
         </w:rPr>
         <w:t>.</w:t>
       </w:r>
+      <w:r>
+        <w:rPr>
+          <w:rFonts w:ascii="Arial" w:eastAsia="Arial" w:hAnsi="Arial" w:cs="Arial"/>
+          <w:sz w:val="24"/>
+        </w:rPr>
+        <w:t xml:space="preserve"> É importante observar que não são criadas chaves estrangeiras no banco de dados, ao invés é criado associações entre os objetos no modelo, como visto na seção 2.3. </w:t>
+      </w:r>
+      <w:r>
+        <w:rPr>
+          <w:rFonts w:ascii="Arial" w:eastAsia="Arial" w:hAnsi="Arial" w:cs="Arial"/>
+          <w:sz w:val="24"/>
+        </w:rPr>
+        <w:t>As associações estão nas linhas X e X</w:t>
+      </w:r>
+      <w:r>
+        <w:rPr>
+          <w:rFonts w:ascii="Arial" w:eastAsia="Arial" w:hAnsi="Arial" w:cs="Arial"/>
+          <w:sz w:val="24"/>
+        </w:rPr>
+        <w:t xml:space="preserve">. </w:t>
+      </w:r>
     </w:p>
     <w:p>
       <w:pPr>
@@ -11070,9 +10978,36 @@
       <w:r>
         <w:rPr>
           <w:rFonts w:ascii="Arial" w:eastAsia="Arial" w:hAnsi="Arial" w:cs="Arial"/>
-          <w:sz w:val="24"/>
-        </w:rPr>
-        <w:t xml:space="preserve">Como visto no capitulo 2.3.1, o </w:t>
+          <w:b/>
+          <w:sz w:val="24"/>
+        </w:rPr>
+        <w:t>FIGURA COM O MODEL DA AGENDA</w:t>
+      </w:r>
+    </w:p>
+    <w:p>
+      <w:pPr>
+        <w:pStyle w:val="normal0"/>
+        <w:spacing w:line="360" w:lineRule="auto"/>
+        <w:ind w:firstLine="708"/>
+        <w:contextualSpacing w:val="0"/>
+        <w:rPr>
+          <w:rFonts w:ascii="Arial" w:eastAsia="Arial" w:hAnsi="Arial" w:cs="Arial"/>
+          <w:sz w:val="24"/>
+        </w:rPr>
+      </w:pPr>
+      <w:r>
+        <w:rPr>
+          <w:rFonts w:ascii="Arial" w:eastAsia="Arial" w:hAnsi="Arial" w:cs="Arial"/>
+          <w:sz w:val="24"/>
+        </w:rPr>
+        <w:t xml:space="preserve">Como visto na seção </w:t>
+      </w:r>
+      <w:r>
+        <w:rPr>
+          <w:rFonts w:ascii="Arial" w:eastAsia="Arial" w:hAnsi="Arial" w:cs="Arial"/>
+          <w:sz w:val="24"/>
+        </w:rPr>
+        <w:t xml:space="preserve">2.3.1, o </w:t>
       </w:r>
       <w:proofErr w:type="spellStart"/>
       <w:r>
@@ -11089,7 +11024,58 @@
           <w:rFonts w:ascii="Arial" w:eastAsia="Arial" w:hAnsi="Arial" w:cs="Arial"/>
           <w:sz w:val="24"/>
         </w:rPr>
-        <w:t xml:space="preserve"> cria uma série de outros arquivos para as operações básicas sobre os dados, chamadas CRUD. Esses arquivos podem ser encontrados na pasta </w:t>
+        <w:t xml:space="preserve"> </w:t>
+      </w:r>
+      <w:proofErr w:type="spellStart"/>
+      <w:r>
+        <w:rPr>
+          <w:rFonts w:ascii="Arial" w:eastAsia="Arial" w:hAnsi="Arial" w:cs="Arial"/>
+          <w:i/>
+          <w:sz w:val="24"/>
+        </w:rPr>
+        <w:t>generate</w:t>
+      </w:r>
+      <w:proofErr w:type="spellEnd"/>
+      <w:r>
+        <w:rPr>
+          <w:rFonts w:ascii="Arial" w:eastAsia="Arial" w:hAnsi="Arial" w:cs="Arial"/>
+          <w:i/>
+          <w:sz w:val="24"/>
+        </w:rPr>
+        <w:t xml:space="preserve"> </w:t>
+      </w:r>
+      <w:proofErr w:type="spellStart"/>
+      <w:r>
+        <w:rPr>
+          <w:rFonts w:ascii="Arial" w:eastAsia="Arial" w:hAnsi="Arial" w:cs="Arial"/>
+          <w:i/>
+          <w:sz w:val="24"/>
+        </w:rPr>
+        <w:t>scaffold</w:t>
+      </w:r>
+      <w:proofErr w:type="spellEnd"/>
+      <w:r>
+        <w:rPr>
+          <w:rFonts w:ascii="Arial" w:eastAsia="Arial" w:hAnsi="Arial" w:cs="Arial"/>
+          <w:i/>
+          <w:sz w:val="24"/>
+        </w:rPr>
+        <w:t xml:space="preserve"> </w:t>
+      </w:r>
+      <w:r>
+        <w:rPr>
+          <w:rFonts w:ascii="Arial" w:eastAsia="Arial" w:hAnsi="Arial" w:cs="Arial"/>
+          <w:sz w:val="24"/>
+        </w:rPr>
+        <w:t xml:space="preserve">cria uma série de </w:t>
+      </w:r>
+      <w:r>
+        <w:rPr>
+          <w:rFonts w:ascii="Arial" w:eastAsia="Arial" w:hAnsi="Arial" w:cs="Arial"/>
+          <w:sz w:val="24"/>
+        </w:rPr>
+        <w:lastRenderedPageBreak/>
+        <w:t xml:space="preserve">outros arquivos para as operações básicas sobre os dados, chamadas CRUD. Esses arquivos podem ser encontrados na pasta </w:t>
       </w:r>
       <w:proofErr w:type="spellStart"/>
       <w:r>
@@ -11124,7 +11110,263 @@
           <w:rFonts w:ascii="Arial" w:eastAsia="Arial" w:hAnsi="Arial" w:cs="Arial"/>
           <w:sz w:val="24"/>
         </w:rPr>
-        <w:t>. Os arquivos gerados para o nosso exemplo podem ser vistos na figura X.</w:t>
+        <w:t xml:space="preserve">. </w:t>
+      </w:r>
+      <w:r>
+        <w:rPr>
+          <w:rFonts w:ascii="Arial" w:eastAsia="Arial" w:hAnsi="Arial" w:cs="Arial"/>
+          <w:sz w:val="24"/>
+        </w:rPr>
+        <w:t xml:space="preserve">O </w:t>
+      </w:r>
+      <w:proofErr w:type="spellStart"/>
+      <w:r>
+        <w:rPr>
+          <w:rFonts w:ascii="Arial" w:eastAsia="Arial" w:hAnsi="Arial" w:cs="Arial"/>
+          <w:i/>
+          <w:sz w:val="24"/>
+        </w:rPr>
+        <w:t>rake</w:t>
+      </w:r>
+      <w:proofErr w:type="spellEnd"/>
+      <w:r>
+        <w:rPr>
+          <w:rFonts w:ascii="Arial" w:eastAsia="Arial" w:hAnsi="Arial" w:cs="Arial"/>
+          <w:i/>
+          <w:sz w:val="24"/>
+        </w:rPr>
+        <w:t xml:space="preserve"> </w:t>
+      </w:r>
+      <w:proofErr w:type="spellStart"/>
+      <w:proofErr w:type="gramStart"/>
+      <w:r>
+        <w:rPr>
+          <w:rFonts w:ascii="Arial" w:eastAsia="Arial" w:hAnsi="Arial" w:cs="Arial"/>
+          <w:i/>
+          <w:sz w:val="24"/>
+        </w:rPr>
+        <w:t>db</w:t>
+      </w:r>
+      <w:proofErr w:type="spellEnd"/>
+      <w:proofErr w:type="gramEnd"/>
+      <w:r>
+        <w:rPr>
+          <w:rFonts w:ascii="Arial" w:eastAsia="Arial" w:hAnsi="Arial" w:cs="Arial"/>
+          <w:i/>
+          <w:sz w:val="24"/>
+        </w:rPr>
+        <w:t>:</w:t>
+      </w:r>
+      <w:proofErr w:type="spellStart"/>
+      <w:r>
+        <w:rPr>
+          <w:rFonts w:ascii="Arial" w:eastAsia="Arial" w:hAnsi="Arial" w:cs="Arial"/>
+          <w:i/>
+          <w:sz w:val="24"/>
+        </w:rPr>
+        <w:t>migrate</w:t>
+      </w:r>
+      <w:proofErr w:type="spellEnd"/>
+      <w:r>
+        <w:rPr>
+          <w:rFonts w:ascii="Arial" w:eastAsia="Arial" w:hAnsi="Arial" w:cs="Arial"/>
+          <w:i/>
+          <w:sz w:val="24"/>
+        </w:rPr>
+        <w:t xml:space="preserve"> </w:t>
+      </w:r>
+      <w:r>
+        <w:rPr>
+          <w:rFonts w:ascii="Arial" w:eastAsia="Arial" w:hAnsi="Arial" w:cs="Arial"/>
+          <w:sz w:val="24"/>
+        </w:rPr>
+        <w:t xml:space="preserve">cria o arquivo de banco de dados, na pasta </w:t>
+      </w:r>
+      <w:proofErr w:type="spellStart"/>
+      <w:r>
+        <w:rPr>
+          <w:rFonts w:ascii="Arial" w:eastAsia="Arial" w:hAnsi="Arial" w:cs="Arial"/>
+          <w:i/>
+          <w:sz w:val="24"/>
+        </w:rPr>
+        <w:t>db</w:t>
+      </w:r>
+      <w:proofErr w:type="spellEnd"/>
+      <w:r>
+        <w:rPr>
+          <w:rFonts w:ascii="Arial" w:eastAsia="Arial" w:hAnsi="Arial" w:cs="Arial"/>
+          <w:i/>
+          <w:sz w:val="24"/>
+        </w:rPr>
+        <w:t xml:space="preserve">. </w:t>
+      </w:r>
+      <w:r>
+        <w:rPr>
+          <w:rFonts w:ascii="Arial" w:eastAsia="Arial" w:hAnsi="Arial" w:cs="Arial"/>
+          <w:sz w:val="24"/>
+        </w:rPr>
+        <w:t xml:space="preserve">Os </w:t>
+      </w:r>
+      <w:proofErr w:type="spellStart"/>
+      <w:r>
+        <w:rPr>
+          <w:rFonts w:ascii="Arial" w:eastAsia="Arial" w:hAnsi="Arial" w:cs="Arial"/>
+          <w:sz w:val="24"/>
+        </w:rPr>
+        <w:t>arquvos</w:t>
+      </w:r>
+      <w:proofErr w:type="spellEnd"/>
+      <w:r>
+        <w:rPr>
+          <w:rFonts w:ascii="Arial" w:eastAsia="Arial" w:hAnsi="Arial" w:cs="Arial"/>
+          <w:sz w:val="24"/>
+        </w:rPr>
+        <w:t xml:space="preserve"> gerados </w:t>
+      </w:r>
+      <w:r>
+        <w:rPr>
+          <w:rFonts w:ascii="Arial" w:eastAsia="Arial" w:hAnsi="Arial" w:cs="Arial"/>
+          <w:sz w:val="24"/>
+        </w:rPr>
+        <w:t xml:space="preserve">para o nosso </w:t>
+      </w:r>
+      <w:r>
+        <w:rPr>
+          <w:rFonts w:ascii="Arial" w:eastAsia="Arial" w:hAnsi="Arial" w:cs="Arial"/>
+          <w:sz w:val="24"/>
+        </w:rPr>
+        <w:t>teste</w:t>
+      </w:r>
+      <w:r>
+        <w:rPr>
+          <w:rFonts w:ascii="Arial" w:eastAsia="Arial" w:hAnsi="Arial" w:cs="Arial"/>
+          <w:sz w:val="24"/>
+        </w:rPr>
+        <w:t xml:space="preserve"> podem ser vistos na figura X.</w:t>
+      </w:r>
+    </w:p>
+    <w:p>
+      <w:pPr>
+        <w:pStyle w:val="normal0"/>
+        <w:spacing w:line="360" w:lineRule="auto"/>
+        <w:ind w:firstLine="708"/>
+        <w:contextualSpacing w:val="0"/>
+        <w:rPr>
+          <w:rFonts w:ascii="Arial" w:eastAsia="Arial" w:hAnsi="Arial" w:cs="Arial"/>
+          <w:sz w:val="24"/>
+        </w:rPr>
+      </w:pPr>
+      <w:r>
+        <w:rPr>
+          <w:rFonts w:ascii="Arial" w:eastAsia="Arial" w:hAnsi="Arial" w:cs="Arial"/>
+          <w:sz w:val="24"/>
+        </w:rPr>
+        <w:t xml:space="preserve">Para visualizarmos as telas criadas pelos comandos, executamos o comando </w:t>
+      </w:r>
+      <w:proofErr w:type="spellStart"/>
+      <w:r>
+        <w:rPr>
+          <w:rFonts w:ascii="Arial" w:eastAsia="Arial" w:hAnsi="Arial" w:cs="Arial"/>
+          <w:i/>
+          <w:sz w:val="24"/>
+        </w:rPr>
+        <w:t>rails</w:t>
+      </w:r>
+      <w:proofErr w:type="spellEnd"/>
+      <w:r>
+        <w:rPr>
+          <w:rFonts w:ascii="Arial" w:eastAsia="Arial" w:hAnsi="Arial" w:cs="Arial"/>
+          <w:i/>
+          <w:sz w:val="24"/>
+        </w:rPr>
+        <w:t xml:space="preserve"> </w:t>
+      </w:r>
+      <w:proofErr w:type="spellStart"/>
+      <w:proofErr w:type="gramStart"/>
+      <w:r>
+        <w:rPr>
+          <w:rFonts w:ascii="Arial" w:eastAsia="Arial" w:hAnsi="Arial" w:cs="Arial"/>
+          <w:i/>
+          <w:sz w:val="24"/>
+        </w:rPr>
+        <w:t>server</w:t>
+      </w:r>
+      <w:proofErr w:type="spellEnd"/>
+      <w:proofErr w:type="gramEnd"/>
+      <w:r>
+        <w:rPr>
+          <w:rFonts w:ascii="Arial" w:eastAsia="Arial" w:hAnsi="Arial" w:cs="Arial"/>
+          <w:i/>
+          <w:sz w:val="24"/>
+        </w:rPr>
+        <w:t xml:space="preserve"> </w:t>
+      </w:r>
+      <w:r>
+        <w:rPr>
+          <w:rFonts w:ascii="Arial" w:eastAsia="Arial" w:hAnsi="Arial" w:cs="Arial"/>
+          <w:sz w:val="24"/>
+        </w:rPr>
+        <w:t xml:space="preserve">para iniciar a aplicação web, depois acessamos por um navegador. Na figura X1, podemos ver a tela de criação de um objeto paciente. A figura X2 mostra a lista de agendas e a X3 a exclusão de um profissional. </w:t>
+      </w:r>
+    </w:p>
+    <w:p>
+      <w:pPr>
+        <w:pStyle w:val="normal0"/>
+        <w:spacing w:line="360" w:lineRule="auto"/>
+        <w:ind w:firstLine="708"/>
+        <w:contextualSpacing w:val="0"/>
+        <w:rPr>
+          <w:rFonts w:ascii="Arial" w:eastAsia="Arial" w:hAnsi="Arial" w:cs="Arial"/>
+          <w:b/>
+          <w:sz w:val="24"/>
+        </w:rPr>
+      </w:pPr>
+      <w:r>
+        <w:rPr>
+          <w:rFonts w:ascii="Arial" w:eastAsia="Arial" w:hAnsi="Arial" w:cs="Arial"/>
+          <w:b/>
+          <w:sz w:val="24"/>
+        </w:rPr>
+        <w:t>FIGURAS COM AS TELAS</w:t>
+      </w:r>
+    </w:p>
+    <w:p>
+      <w:pPr>
+        <w:pStyle w:val="normal0"/>
+        <w:spacing w:line="360" w:lineRule="auto"/>
+        <w:ind w:firstLine="708"/>
+        <w:contextualSpacing w:val="0"/>
+        <w:rPr>
+          <w:rFonts w:ascii="Arial" w:eastAsia="Arial" w:hAnsi="Arial" w:cs="Arial"/>
+          <w:sz w:val="24"/>
+        </w:rPr>
+      </w:pPr>
+      <w:r>
+        <w:rPr>
+          <w:rFonts w:ascii="Arial" w:eastAsia="Arial" w:hAnsi="Arial" w:cs="Arial"/>
+          <w:sz w:val="24"/>
+        </w:rPr>
+        <w:t xml:space="preserve">Podemos também abrir o banco de dados com um visualizador qualquer. Podemos ver a nosso na figura X, com as inserções que foram feitas pelo navegador. </w:t>
+      </w:r>
+    </w:p>
+    <w:p>
+      <w:pPr>
+        <w:pStyle w:val="normal0"/>
+        <w:spacing w:line="360" w:lineRule="auto"/>
+        <w:ind w:firstLine="708"/>
+        <w:contextualSpacing w:val="0"/>
+        <w:rPr>
+          <w:rFonts w:ascii="Arial" w:eastAsia="Arial" w:hAnsi="Arial" w:cs="Arial"/>
+          <w:sz w:val="24"/>
+        </w:rPr>
+      </w:pPr>
+      <w:r>
+        <w:rPr>
+          <w:rFonts w:ascii="Arial" w:eastAsia="Arial" w:hAnsi="Arial" w:cs="Arial"/>
+          <w:b/>
+          <w:sz w:val="24"/>
+        </w:rPr>
+        <w:t>FIGURA VISUALIZAÇÃO DO BD</w:t>
       </w:r>
     </w:p>
     <w:p>
@@ -11171,18 +11413,7 @@
           <w:sz w:val="20"/>
           <w:highlight w:val="white"/>
         </w:rPr>
-        <w:t xml:space="preserve">todos os tipos de </w:t>
-      </w:r>
-      <w:r>
-        <w:rPr>
-          <w:rFonts w:ascii="Arial" w:eastAsia="Arial" w:hAnsi="Arial" w:cs="Arial"/>
-          <w:b/>
-          <w:color w:val="222222"/>
-          <w:sz w:val="20"/>
-          <w:highlight w:val="white"/>
-        </w:rPr>
-        <w:lastRenderedPageBreak/>
-        <w:t xml:space="preserve">relacionamento funcionam? 1- 1, 1-n, n-n? </w:t>
+        <w:t xml:space="preserve">todos os tipos de relacionamento funcionam? 1- 1, 1-n, n-n? </w:t>
       </w:r>
       <w:proofErr w:type="spellStart"/>
       <w:r>
@@ -12377,7 +12608,6 @@
   <w:style w:type="character" w:default="1" w:styleId="Fontepargpadro">
     <w:name w:val="Default Paragraph Font"/>
     <w:uiPriority w:val="1"/>
-    <w:semiHidden/>
     <w:unhideWhenUsed/>
   </w:style>
   <w:style w:type="table" w:default="1" w:styleId="Tabelanormal">

</xml_diff>

<commit_message>
pequeno ajuste no cap 2
</commit_message>
<xml_diff>
--- a/Parte escrita/trabalho.docx
+++ b/Parte escrita/trabalho.docx
@@ -3505,7 +3505,7 @@
           <w:rFonts w:ascii="Arial" w:eastAsia="Arial" w:hAnsi="Arial" w:cs="Arial"/>
           <w:sz w:val="24"/>
         </w:rPr>
-        <w:t xml:space="preserve">Outra característica importante desse do </w:t>
+        <w:t xml:space="preserve">Outra característica importante do </w:t>
       </w:r>
       <w:proofErr w:type="spellStart"/>
       <w:r>
@@ -3538,41 +3538,32 @@
       <w:r>
         <w:rPr>
           <w:rFonts w:ascii="Arial" w:eastAsia="Arial" w:hAnsi="Arial" w:cs="Arial"/>
-          <w:sz w:val="24"/>
-        </w:rPr>
-        <w:t xml:space="preserve">, é que as </w:t>
-      </w:r>
-      <w:proofErr w:type="gramStart"/>
+          <w:i/>
+          <w:sz w:val="24"/>
+        </w:rPr>
+        <w:t xml:space="preserve"> </w:t>
+      </w:r>
+      <w:r>
+        <w:rPr>
+          <w:rFonts w:ascii="Arial" w:eastAsia="Arial" w:hAnsi="Arial" w:cs="Arial"/>
+          <w:sz w:val="24"/>
+        </w:rPr>
+        <w:t xml:space="preserve">é associação entre </w:t>
+      </w:r>
       <w:r>
         <w:rPr>
           <w:rFonts w:ascii="Arial" w:eastAsia="Arial" w:hAnsi="Arial" w:cs="Arial"/>
           <w:sz w:val="24"/>
         </w:rPr>
         <w:lastRenderedPageBreak/>
-        <w:t>associações</w:t>
-      </w:r>
-      <w:proofErr w:type="gramEnd"/>
-      <w:r>
-        <w:rPr>
-          <w:rFonts w:ascii="Arial" w:eastAsia="Arial" w:hAnsi="Arial" w:cs="Arial"/>
-          <w:sz w:val="24"/>
-        </w:rPr>
-        <w:t xml:space="preserve"> entre objetos não são feitas no banco de dados, com chaves estrangeiras, mas sim no</w:t>
-      </w:r>
-      <w:r>
-        <w:rPr>
-          <w:rFonts w:ascii="Arial" w:eastAsia="Arial" w:hAnsi="Arial" w:cs="Arial"/>
-          <w:i/>
-          <w:sz w:val="24"/>
-        </w:rPr>
-        <w:t xml:space="preserve"> </w:t>
-      </w:r>
-      <w:r>
-        <w:rPr>
-          <w:rFonts w:ascii="Arial" w:eastAsia="Arial" w:hAnsi="Arial" w:cs="Arial"/>
-          <w:sz w:val="24"/>
-        </w:rPr>
-        <w:t xml:space="preserve">modelo que mapeio o banco de dados. Isso se deve a ideologia do </w:t>
+        <w:t>objetos. Eles não se relacionam diretamente no banco de dado, através de chaves estrangeiras, mas sim por associações no modelo que mapeia esse banco de dados.</w:t>
+      </w:r>
+      <w:r>
+        <w:rPr>
+          <w:rFonts w:ascii="Arial" w:eastAsia="Arial" w:hAnsi="Arial" w:cs="Arial"/>
+          <w:sz w:val="24"/>
+        </w:rPr>
+        <w:t xml:space="preserve"> Isso se deve a ideologia do </w:t>
       </w:r>
       <w:proofErr w:type="spellStart"/>
       <w:r>

</xml_diff>

<commit_message>
- Complementação do cap 3
</commit_message>
<xml_diff>
--- a/Parte escrita/trabalho.docx
+++ b/Parte escrita/trabalho.docx
@@ -658,23 +658,7 @@
           <w:rFonts w:ascii="Arial" w:eastAsia="Arial" w:hAnsi="Arial" w:cs="Arial"/>
           <w:sz w:val="24"/>
         </w:rPr>
-        <w:t xml:space="preserve">, dado o modelo de dados de uma aplicação já existente. É importante reforçar que a proposta é da geração da estrutura básica da aplicação, ou seja, toda e qualquer lógica envolvida na manipulação e utilização ainda terá de ser </w:t>
-      </w:r>
-      <w:proofErr w:type="gramStart"/>
-      <w:r>
-        <w:rPr>
-          <w:rFonts w:ascii="Arial" w:eastAsia="Arial" w:hAnsi="Arial" w:cs="Arial"/>
-          <w:sz w:val="24"/>
-        </w:rPr>
-        <w:t>implementada</w:t>
-      </w:r>
-      <w:proofErr w:type="gramEnd"/>
-      <w:r>
-        <w:rPr>
-          <w:rFonts w:ascii="Arial" w:eastAsia="Arial" w:hAnsi="Arial" w:cs="Arial"/>
-          <w:sz w:val="24"/>
-        </w:rPr>
-        <w:t xml:space="preserve"> manualmente pelo usuário.</w:t>
+        <w:t>, dado o modelo de dados de uma aplicação já existente. É importante reforçar que a proposta é da geração da estrutura básica da aplicação, ou seja, toda e qualquer lógica envolvida na manipulação e utilização ainda terá de ser implementada manualmente pelo usuário.</w:t>
       </w:r>
     </w:p>
     <w:p>
@@ -723,23 +707,7 @@
           <w:rFonts w:ascii="Arial" w:eastAsia="Arial" w:hAnsi="Arial" w:cs="Arial"/>
           <w:sz w:val="24"/>
         </w:rPr>
-        <w:t xml:space="preserve">, o capítulo 4 demonstra uma </w:t>
-      </w:r>
-      <w:proofErr w:type="gramStart"/>
-      <w:r>
-        <w:rPr>
-          <w:rFonts w:ascii="Arial" w:eastAsia="Arial" w:hAnsi="Arial" w:cs="Arial"/>
-          <w:sz w:val="24"/>
-        </w:rPr>
-        <w:t>implementação</w:t>
-      </w:r>
-      <w:proofErr w:type="gramEnd"/>
-      <w:r>
-        <w:rPr>
-          <w:rFonts w:ascii="Arial" w:eastAsia="Arial" w:hAnsi="Arial" w:cs="Arial"/>
-          <w:sz w:val="24"/>
-        </w:rPr>
-        <w:t xml:space="preserve"> da proposta e o capítulo 5 apresenta a conclusão.</w:t>
+        <w:t>, o capítulo 4 demonstra uma implementação da proposta e o capítulo 5 apresenta a conclusão.</w:t>
       </w:r>
     </w:p>
     <w:p>
@@ -1818,7 +1786,7 @@
           <w:sz w:val="24"/>
         </w:rPr>
         <w:tab/>
-        <w:t xml:space="preserve">A manipulação de dados incluem funções como INSERT (inserção), </w:t>
+        <w:t xml:space="preserve">A manipulação de dados incluem funções como INSERT (inserção), DELETE (remoção) e SELECT (seleção) dos dados </w:t>
       </w:r>
       <w:proofErr w:type="gramStart"/>
       <w:r>
@@ -1826,7 +1794,7 @@
           <w:rFonts w:ascii="Arial" w:eastAsia="Arial" w:hAnsi="Arial" w:cs="Arial"/>
           <w:sz w:val="24"/>
         </w:rPr>
-        <w:t>DELETE</w:t>
+        <w:t>dos banco</w:t>
       </w:r>
       <w:proofErr w:type="gramEnd"/>
       <w:r>
@@ -1834,7 +1802,7 @@
           <w:rFonts w:ascii="Arial" w:eastAsia="Arial" w:hAnsi="Arial" w:cs="Arial"/>
           <w:sz w:val="24"/>
         </w:rPr>
-        <w:t xml:space="preserve"> (remoção) e SELECT (seleção) dos dados dos banco de dados. Essa parte da linguagem não é relevante para o domínio deste trabalho e, portanto, não será detalhada.</w:t>
+        <w:t xml:space="preserve"> de dados. Essa parte da linguagem não é relevante para o domínio deste trabalho e, portanto, não será detalhada.</w:t>
       </w:r>
     </w:p>
     <w:p>
@@ -5819,23 +5787,21 @@
           <w:rFonts w:ascii="Arial" w:eastAsia="Arial" w:hAnsi="Arial" w:cs="Arial"/>
           <w:sz w:val="24"/>
         </w:rPr>
-        <w:t xml:space="preserve">, permitindo que seja feita a verificação de que esses caracteres pertencem ao alfabeto de análise. Portanto, um analisador léxico </w:t>
-      </w:r>
-      <w:proofErr w:type="gramStart"/>
-      <w:r>
-        <w:rPr>
-          <w:rFonts w:ascii="Arial" w:eastAsia="Arial" w:hAnsi="Arial" w:cs="Arial"/>
-          <w:sz w:val="24"/>
-        </w:rPr>
-        <w:t>implementa</w:t>
-      </w:r>
-      <w:proofErr w:type="gramEnd"/>
-      <w:r>
-        <w:rPr>
-          <w:rFonts w:ascii="Arial" w:eastAsia="Arial" w:hAnsi="Arial" w:cs="Arial"/>
-          <w:sz w:val="24"/>
-        </w:rPr>
-        <w:t xml:space="preserve"> um autômato finito que reconhece símbolos como sendo válidos ou não a uma certa linguagem.</w:t>
+        <w:t xml:space="preserve">, permitindo que seja feita a verificação de que esses caracteres pertencem ao alfabeto de análise. Portanto, um analisador léxico implementa um autômato finito que reconhece símbolos como sendo válidos ou não a </w:t>
+      </w:r>
+      <w:r>
+        <w:rPr>
+          <w:rFonts w:ascii="Arial" w:eastAsia="Arial" w:hAnsi="Arial" w:cs="Arial"/>
+          <w:sz w:val="24"/>
+        </w:rPr>
+        <w:t>certa</w:t>
+      </w:r>
+      <w:r>
+        <w:rPr>
+          <w:rFonts w:ascii="Arial" w:eastAsia="Arial" w:hAnsi="Arial" w:cs="Arial"/>
+          <w:sz w:val="24"/>
+        </w:rPr>
+        <w:t xml:space="preserve"> linguagem.</w:t>
       </w:r>
     </w:p>
     <w:p>
@@ -5850,17 +5816,22 @@
           <w:rFonts w:ascii="Arial" w:eastAsia="Arial" w:hAnsi="Arial" w:cs="Arial"/>
           <w:sz w:val="24"/>
         </w:rPr>
-        <w:t xml:space="preserve">A implementação desses analisadores requerem a descrição do autômato que reconhece </w:t>
-      </w:r>
-      <w:proofErr w:type="gramStart"/>
-      <w:r>
-        <w:rPr>
-          <w:rFonts w:ascii="Arial" w:eastAsia="Arial" w:hAnsi="Arial" w:cs="Arial"/>
-          <w:sz w:val="24"/>
-        </w:rPr>
-        <w:t>a</w:t>
-      </w:r>
-      <w:proofErr w:type="gramEnd"/>
+        <w:t>A implementação desses analisadores requer</w:t>
+      </w:r>
+      <w:r>
+        <w:rPr>
+          <w:rFonts w:ascii="Arial" w:eastAsia="Arial" w:hAnsi="Arial" w:cs="Arial"/>
+          <w:sz w:val="24"/>
+        </w:rPr>
+        <w:t xml:space="preserve"> a descrição do autômato que reconhece </w:t>
+      </w:r>
+      <w:r>
+        <w:rPr>
+          <w:rFonts w:ascii="Arial" w:eastAsia="Arial" w:hAnsi="Arial" w:cs="Arial"/>
+          <w:sz w:val="24"/>
+        </w:rPr>
+        <w:t>à</w:t>
+      </w:r>
       <w:r>
         <w:rPr>
           <w:rFonts w:ascii="Arial" w:eastAsia="Arial" w:hAnsi="Arial" w:cs="Arial"/>
@@ -5891,15 +5862,13 @@
         </w:rPr>
         <w:t xml:space="preserve">Se o analisador terminar de consumir os símbolos em um estado final, a entrada é </w:t>
       </w:r>
-      <w:proofErr w:type="gramStart"/>
-      <w:r>
-        <w:rPr>
-          <w:rFonts w:ascii="Arial" w:eastAsia="Arial" w:hAnsi="Arial" w:cs="Arial"/>
-          <w:sz w:val="24"/>
-        </w:rPr>
-        <w:t>dado</w:t>
-      </w:r>
-      <w:proofErr w:type="gramEnd"/>
+      <w:r>
+        <w:rPr>
+          <w:rFonts w:ascii="Arial" w:eastAsia="Arial" w:hAnsi="Arial" w:cs="Arial"/>
+          <w:sz w:val="24"/>
+        </w:rPr>
+        <w:t>dada</w:t>
+      </w:r>
       <w:r>
         <w:rPr>
           <w:rFonts w:ascii="Arial" w:eastAsia="Arial" w:hAnsi="Arial" w:cs="Arial"/>
@@ -7854,23 +7823,7 @@
           <w:rFonts w:ascii="Arial" w:eastAsia="Arial" w:hAnsi="Arial" w:cs="Arial"/>
           <w:sz w:val="24"/>
         </w:rPr>
-        <w:t xml:space="preserve">A </w:t>
-      </w:r>
-      <w:proofErr w:type="gramStart"/>
-      <w:r>
-        <w:rPr>
-          <w:rFonts w:ascii="Arial" w:eastAsia="Arial" w:hAnsi="Arial" w:cs="Arial"/>
-          <w:sz w:val="24"/>
-        </w:rPr>
-        <w:t>implementação</w:t>
-      </w:r>
-      <w:proofErr w:type="gramEnd"/>
-      <w:r>
-        <w:rPr>
-          <w:rFonts w:ascii="Arial" w:eastAsia="Arial" w:hAnsi="Arial" w:cs="Arial"/>
-          <w:sz w:val="24"/>
-        </w:rPr>
-        <w:t xml:space="preserve"> proposta nesse trabalho é da construção de uma ferramenta que, a partir de um SQL </w:t>
+        <w:t xml:space="preserve">A implementação proposta nesse trabalho é da construção de uma ferramenta que, a partir de um SQL </w:t>
       </w:r>
       <w:proofErr w:type="spellStart"/>
       <w:r>
@@ -7910,6 +7863,37 @@
       <w:r>
         <w:rPr>
           <w:rFonts w:ascii="Arial" w:eastAsia="Arial" w:hAnsi="Arial" w:cs="Arial"/>
+          <w:sz w:val="24"/>
+        </w:rPr>
+        <w:t xml:space="preserve"> que façam</w:t>
+      </w:r>
+      <w:r>
+        <w:rPr>
+          <w:rFonts w:ascii="Arial" w:eastAsia="Arial" w:hAnsi="Arial" w:cs="Arial"/>
+          <w:sz w:val="24"/>
+        </w:rPr>
+        <w:t xml:space="preserve"> a migração </w:t>
+      </w:r>
+      <w:r>
+        <w:rPr>
+          <w:rFonts w:ascii="Arial" w:eastAsia="Arial" w:hAnsi="Arial" w:cs="Arial"/>
+          <w:sz w:val="24"/>
+        </w:rPr>
+        <w:t xml:space="preserve">de uma aplicação web baseada em banco de dados, para </w:t>
+      </w:r>
+      <w:proofErr w:type="spellStart"/>
+      <w:r>
+        <w:rPr>
+          <w:rFonts w:ascii="Arial" w:eastAsia="Arial" w:hAnsi="Arial" w:cs="Arial"/>
+          <w:i/>
+          <w:sz w:val="24"/>
+        </w:rPr>
+        <w:t>Ruby</w:t>
+      </w:r>
+      <w:proofErr w:type="spellEnd"/>
+      <w:r>
+        <w:rPr>
+          <w:rFonts w:ascii="Arial" w:eastAsia="Arial" w:hAnsi="Arial" w:cs="Arial"/>
           <w:i/>
           <w:sz w:val="24"/>
         </w:rPr>
@@ -7922,24 +7906,7 @@
           <w:i/>
           <w:sz w:val="24"/>
         </w:rPr>
-        <w:t>generate</w:t>
-      </w:r>
-      <w:proofErr w:type="spellEnd"/>
-      <w:r>
-        <w:rPr>
-          <w:rFonts w:ascii="Arial" w:eastAsia="Arial" w:hAnsi="Arial" w:cs="Arial"/>
-          <w:sz w:val="24"/>
-        </w:rPr>
-        <w:t xml:space="preserve">, com o intuito de facilitar a migração do banco de dados de um projeto legado para uma aplicação em </w:t>
-      </w:r>
-      <w:proofErr w:type="spellStart"/>
-      <w:r>
-        <w:rPr>
-          <w:rFonts w:ascii="Arial" w:eastAsia="Arial" w:hAnsi="Arial" w:cs="Arial"/>
-          <w:i/>
-          <w:sz w:val="24"/>
-        </w:rPr>
-        <w:t>Ruby</w:t>
+        <w:t>on</w:t>
       </w:r>
       <w:proofErr w:type="spellEnd"/>
       <w:r>
@@ -7957,7 +7924,87 @@
           <w:i/>
           <w:sz w:val="24"/>
         </w:rPr>
-        <w:t>on</w:t>
+        <w:t>Rail</w:t>
+      </w:r>
+      <w:r>
+        <w:rPr>
+          <w:rFonts w:ascii="Arial" w:eastAsia="Arial" w:hAnsi="Arial" w:cs="Arial"/>
+          <w:i/>
+          <w:sz w:val="24"/>
+        </w:rPr>
+        <w:t>s</w:t>
+      </w:r>
+      <w:proofErr w:type="spellEnd"/>
+      <w:r>
+        <w:rPr>
+          <w:rFonts w:ascii="Arial" w:eastAsia="Arial" w:hAnsi="Arial" w:cs="Arial"/>
+          <w:i/>
+          <w:sz w:val="24"/>
+        </w:rPr>
+        <w:t>.</w:t>
+      </w:r>
+    </w:p>
+    <w:p>
+      <w:pPr>
+        <w:pStyle w:val="normal0"/>
+        <w:spacing w:line="360" w:lineRule="auto"/>
+        <w:contextualSpacing w:val="0"/>
+      </w:pPr>
+      <w:r>
+        <w:rPr>
+          <w:rFonts w:ascii="Arial" w:eastAsia="Arial" w:hAnsi="Arial" w:cs="Arial"/>
+          <w:i/>
+          <w:sz w:val="24"/>
+        </w:rPr>
+        <w:tab/>
+      </w:r>
+      <w:r>
+        <w:rPr>
+          <w:rFonts w:ascii="Arial" w:eastAsia="Arial" w:hAnsi="Arial" w:cs="Arial"/>
+          <w:sz w:val="24"/>
+        </w:rPr>
+        <w:t xml:space="preserve">Para isso, utilizamos as ferramentas YACC e Lex, como interpretadores do SQL </w:t>
+      </w:r>
+      <w:proofErr w:type="spellStart"/>
+      <w:r>
+        <w:rPr>
+          <w:rFonts w:ascii="Arial" w:eastAsia="Arial" w:hAnsi="Arial" w:cs="Arial"/>
+          <w:i/>
+          <w:sz w:val="24"/>
+        </w:rPr>
+        <w:t>Schema</w:t>
+      </w:r>
+      <w:proofErr w:type="spellEnd"/>
+      <w:r>
+        <w:rPr>
+          <w:rFonts w:ascii="Arial" w:eastAsia="Arial" w:hAnsi="Arial" w:cs="Arial"/>
+          <w:sz w:val="24"/>
+        </w:rPr>
+        <w:t>, e a linguagem de programação C, para unir as duas ferramentas e gerar os comandos de saída.</w:t>
+      </w:r>
+    </w:p>
+    <w:p>
+      <w:pPr>
+        <w:pStyle w:val="normal0"/>
+        <w:spacing w:line="360" w:lineRule="auto"/>
+        <w:ind w:firstLine="708"/>
+        <w:contextualSpacing w:val="0"/>
+      </w:pPr>
+      <w:r>
+        <w:rPr>
+          <w:rFonts w:ascii="Arial" w:eastAsia="Arial" w:hAnsi="Arial" w:cs="Arial"/>
+          <w:sz w:val="24"/>
+        </w:rPr>
+        <w:t xml:space="preserve">O SQL </w:t>
+      </w:r>
+      <w:proofErr w:type="spellStart"/>
+      <w:r>
+        <w:rPr>
+          <w:rFonts w:ascii="Arial" w:eastAsia="Arial" w:hAnsi="Arial" w:cs="Arial"/>
+          <w:i/>
+          <w:sz w:val="24"/>
+        </w:rPr>
+        <w:t>Schema</w:t>
       </w:r>
       <w:proofErr w:type="spellEnd"/>
       <w:r>
@@ -7968,45 +8015,85 @@
         </w:rPr>
         <w:t xml:space="preserve"> </w:t>
       </w:r>
-      <w:proofErr w:type="spellStart"/>
-      <w:r>
-        <w:rPr>
-          <w:rFonts w:ascii="Arial" w:eastAsia="Arial" w:hAnsi="Arial" w:cs="Arial"/>
-          <w:i/>
-          <w:sz w:val="24"/>
-        </w:rPr>
-        <w:t>Rails</w:t>
-      </w:r>
-      <w:proofErr w:type="spellEnd"/>
-      <w:r>
-        <w:rPr>
-          <w:rFonts w:ascii="Arial" w:eastAsia="Arial" w:hAnsi="Arial" w:cs="Arial"/>
-          <w:i/>
-          <w:sz w:val="24"/>
-        </w:rPr>
-        <w:t>.</w:t>
-      </w:r>
-    </w:p>
-    <w:p>
-      <w:pPr>
-        <w:pStyle w:val="normal0"/>
-        <w:spacing w:line="360" w:lineRule="auto"/>
-        <w:contextualSpacing w:val="0"/>
-      </w:pPr>
-      <w:r>
-        <w:rPr>
-          <w:rFonts w:ascii="Arial" w:eastAsia="Arial" w:hAnsi="Arial" w:cs="Arial"/>
-          <w:i/>
-          <w:sz w:val="24"/>
-        </w:rPr>
-        <w:tab/>
-      </w:r>
-      <w:r>
-        <w:rPr>
-          <w:rFonts w:ascii="Arial" w:eastAsia="Arial" w:hAnsi="Arial" w:cs="Arial"/>
-          <w:sz w:val="24"/>
-        </w:rPr>
-        <w:t xml:space="preserve">Para isso, utilizamos as ferramentas YACC e Lex, como interpretadores do SQL </w:t>
+      <w:r>
+        <w:rPr>
+          <w:rFonts w:ascii="Arial" w:eastAsia="Arial" w:hAnsi="Arial" w:cs="Arial"/>
+          <w:sz w:val="24"/>
+        </w:rPr>
+        <w:t xml:space="preserve">segue uma </w:t>
+      </w:r>
+      <w:r>
+        <w:rPr>
+          <w:rFonts w:ascii="Arial" w:eastAsia="Arial" w:hAnsi="Arial" w:cs="Arial"/>
+          <w:sz w:val="24"/>
+        </w:rPr>
+        <w:t>gramática</w:t>
+      </w:r>
+      <w:r>
+        <w:rPr>
+          <w:rFonts w:ascii="Arial" w:eastAsia="Arial" w:hAnsi="Arial" w:cs="Arial"/>
+          <w:sz w:val="24"/>
+        </w:rPr>
+        <w:t xml:space="preserve"> bem definida (referencia), que é reconhecida pelo YACC. Como visto na seção 2.4.1, ele permite gerar comandos </w:t>
+      </w:r>
+      <w:r>
+        <w:rPr>
+          <w:rFonts w:ascii="Arial" w:eastAsia="Arial" w:hAnsi="Arial" w:cs="Arial"/>
+          <w:sz w:val="24"/>
+        </w:rPr>
+        <w:t>à</w:t>
+      </w:r>
+      <w:r>
+        <w:rPr>
+          <w:rFonts w:ascii="Arial" w:eastAsia="Arial" w:hAnsi="Arial" w:cs="Arial"/>
+          <w:sz w:val="24"/>
+        </w:rPr>
+        <w:t xml:space="preserve"> medida que vai fazendo a análise sintática. Isto normalmente é utilizado em compiladores</w:t>
+      </w:r>
+      <w:r>
+        <w:rPr>
+          <w:rFonts w:ascii="Arial" w:eastAsia="Arial" w:hAnsi="Arial" w:cs="Arial"/>
+          <w:sz w:val="24"/>
+        </w:rPr>
+        <w:t>,</w:t>
+      </w:r>
+      <w:r>
+        <w:rPr>
+          <w:rFonts w:ascii="Arial" w:eastAsia="Arial" w:hAnsi="Arial" w:cs="Arial"/>
+          <w:sz w:val="24"/>
+        </w:rPr>
+        <w:t xml:space="preserve"> para fazer a análise sintática e geração de código.</w:t>
+      </w:r>
+    </w:p>
+    <w:p>
+      <w:pPr>
+        <w:pStyle w:val="normal0"/>
+        <w:spacing w:line="360" w:lineRule="auto"/>
+        <w:ind w:firstLine="708"/>
+        <w:contextualSpacing w:val="0"/>
+      </w:pPr>
+      <w:r>
+        <w:rPr>
+          <w:rFonts w:ascii="Arial" w:eastAsia="Arial" w:hAnsi="Arial" w:cs="Arial"/>
+          <w:sz w:val="24"/>
+        </w:rPr>
+        <w:t xml:space="preserve">No presente trabalho, o YACC foi utilizado para gerar comandos </w:t>
+      </w:r>
+      <w:proofErr w:type="spellStart"/>
+      <w:r>
+        <w:rPr>
+          <w:rFonts w:ascii="Arial" w:eastAsia="Arial" w:hAnsi="Arial" w:cs="Arial"/>
+          <w:sz w:val="24"/>
+        </w:rPr>
+        <w:t>rails</w:t>
+      </w:r>
+      <w:proofErr w:type="spellEnd"/>
+      <w:r>
+        <w:rPr>
+          <w:rFonts w:ascii="Arial" w:eastAsia="Arial" w:hAnsi="Arial" w:cs="Arial"/>
+          <w:sz w:val="24"/>
+        </w:rPr>
+        <w:t xml:space="preserve"> à medida que faz a análise sintática do SQL </w:t>
       </w:r>
       <w:proofErr w:type="spellStart"/>
       <w:r>
@@ -8023,7 +8110,91 @@
           <w:rFonts w:ascii="Arial" w:eastAsia="Arial" w:hAnsi="Arial" w:cs="Arial"/>
           <w:sz w:val="24"/>
         </w:rPr>
-        <w:t>, e a linguagem de programação C, para unir as duas ferramentas e gerar os comandos de saída.</w:t>
+        <w:t xml:space="preserve">. Especificamente, ele reconhece os vários tipos de tabelas que podem estar incluídos no SQL </w:t>
+      </w:r>
+      <w:proofErr w:type="spellStart"/>
+      <w:r>
+        <w:rPr>
+          <w:rFonts w:ascii="Arial" w:eastAsia="Arial" w:hAnsi="Arial" w:cs="Arial"/>
+          <w:i/>
+          <w:sz w:val="24"/>
+        </w:rPr>
+        <w:t>Schema</w:t>
+      </w:r>
+      <w:proofErr w:type="spellEnd"/>
+      <w:r>
+        <w:rPr>
+          <w:rFonts w:ascii="Arial" w:eastAsia="Arial" w:hAnsi="Arial" w:cs="Arial"/>
+          <w:sz w:val="24"/>
+        </w:rPr>
+        <w:t xml:space="preserve"> e gera os comandos que criam os modelos </w:t>
+      </w:r>
+      <w:proofErr w:type="spellStart"/>
+      <w:r>
+        <w:rPr>
+          <w:rFonts w:ascii="Arial" w:eastAsia="Arial" w:hAnsi="Arial" w:cs="Arial"/>
+          <w:i/>
+          <w:sz w:val="24"/>
+        </w:rPr>
+        <w:t>rails</w:t>
+      </w:r>
+      <w:proofErr w:type="spellEnd"/>
+      <w:r>
+        <w:rPr>
+          <w:rFonts w:ascii="Arial" w:eastAsia="Arial" w:hAnsi="Arial" w:cs="Arial"/>
+          <w:sz w:val="24"/>
+        </w:rPr>
+        <w:t xml:space="preserve">, assim como os </w:t>
+      </w:r>
+      <w:proofErr w:type="spellStart"/>
+      <w:r>
+        <w:rPr>
+          <w:rFonts w:ascii="Arial" w:eastAsia="Arial" w:hAnsi="Arial" w:cs="Arial"/>
+          <w:i/>
+          <w:sz w:val="24"/>
+        </w:rPr>
+        <w:t>views</w:t>
+      </w:r>
+      <w:proofErr w:type="spellEnd"/>
+      <w:r>
+        <w:rPr>
+          <w:rFonts w:ascii="Arial" w:eastAsia="Arial" w:hAnsi="Arial" w:cs="Arial"/>
+          <w:i/>
+          <w:sz w:val="24"/>
+        </w:rPr>
+        <w:t xml:space="preserve"> </w:t>
+      </w:r>
+      <w:r>
+        <w:rPr>
+          <w:rFonts w:ascii="Arial" w:eastAsia="Arial" w:hAnsi="Arial" w:cs="Arial"/>
+          <w:sz w:val="24"/>
+        </w:rPr>
+        <w:t xml:space="preserve">e </w:t>
+      </w:r>
+      <w:proofErr w:type="spellStart"/>
+      <w:r>
+        <w:rPr>
+          <w:rFonts w:ascii="Arial" w:eastAsia="Arial" w:hAnsi="Arial" w:cs="Arial"/>
+          <w:i/>
+          <w:sz w:val="24"/>
+        </w:rPr>
+        <w:t>controllers</w:t>
+      </w:r>
+      <w:proofErr w:type="spellEnd"/>
+      <w:r>
+        <w:rPr>
+          <w:rFonts w:ascii="Arial" w:eastAsia="Arial" w:hAnsi="Arial" w:cs="Arial"/>
+          <w:i/>
+          <w:sz w:val="24"/>
+        </w:rPr>
+        <w:t xml:space="preserve"> </w:t>
+      </w:r>
+      <w:r>
+        <w:rPr>
+          <w:rFonts w:ascii="Arial" w:eastAsia="Arial" w:hAnsi="Arial" w:cs="Arial"/>
+          <w:sz w:val="24"/>
+        </w:rPr>
+        <w:t>correspondentes, da nova aplicação.</w:t>
       </w:r>
     </w:p>
     <w:p>
@@ -8038,219 +8209,56 @@
           <w:rFonts w:ascii="Arial" w:eastAsia="Arial" w:hAnsi="Arial" w:cs="Arial"/>
           <w:sz w:val="24"/>
         </w:rPr>
-        <w:t xml:space="preserve">O SQL </w:t>
-      </w:r>
-      <w:proofErr w:type="spellStart"/>
-      <w:r>
-        <w:rPr>
-          <w:rFonts w:ascii="Arial" w:eastAsia="Arial" w:hAnsi="Arial" w:cs="Arial"/>
-          <w:i/>
-          <w:sz w:val="24"/>
-        </w:rPr>
-        <w:t>Schema</w:t>
-      </w:r>
-      <w:proofErr w:type="spellEnd"/>
-      <w:r>
-        <w:rPr>
-          <w:rFonts w:ascii="Arial" w:eastAsia="Arial" w:hAnsi="Arial" w:cs="Arial"/>
-          <w:i/>
-          <w:sz w:val="24"/>
-        </w:rPr>
-        <w:t xml:space="preserve"> </w:t>
-      </w:r>
-      <w:r>
-        <w:rPr>
-          <w:rFonts w:ascii="Arial" w:eastAsia="Arial" w:hAnsi="Arial" w:cs="Arial"/>
-          <w:sz w:val="24"/>
-        </w:rPr>
-        <w:t xml:space="preserve">segue uma </w:t>
-      </w:r>
-      <w:proofErr w:type="spellStart"/>
-      <w:r>
-        <w:rPr>
-          <w:rFonts w:ascii="Arial" w:eastAsia="Arial" w:hAnsi="Arial" w:cs="Arial"/>
-          <w:sz w:val="24"/>
-        </w:rPr>
-        <w:t>gramatica</w:t>
-      </w:r>
-      <w:proofErr w:type="spellEnd"/>
-      <w:r>
-        <w:rPr>
-          <w:rFonts w:ascii="Arial" w:eastAsia="Arial" w:hAnsi="Arial" w:cs="Arial"/>
-          <w:sz w:val="24"/>
-        </w:rPr>
-        <w:t xml:space="preserve"> bem definida (referencia), que é reconhecida pelo YACC. Como visto na seção 2.4.1, ele permite gerar comandos </w:t>
-      </w:r>
-      <w:proofErr w:type="gramStart"/>
-      <w:r>
-        <w:rPr>
-          <w:rFonts w:ascii="Arial" w:eastAsia="Arial" w:hAnsi="Arial" w:cs="Arial"/>
-          <w:sz w:val="24"/>
-        </w:rPr>
-        <w:t>a</w:t>
-      </w:r>
-      <w:proofErr w:type="gramEnd"/>
-      <w:r>
-        <w:rPr>
-          <w:rFonts w:ascii="Arial" w:eastAsia="Arial" w:hAnsi="Arial" w:cs="Arial"/>
-          <w:sz w:val="24"/>
-        </w:rPr>
-        <w:t xml:space="preserve"> medida que vai fazendo a análise sintática. Isto normalmente é utilizado em compiladores para fazer a análise sintática e geração de código.</w:t>
-      </w:r>
-    </w:p>
-    <w:p>
-      <w:pPr>
-        <w:pStyle w:val="normal0"/>
-        <w:spacing w:line="360" w:lineRule="auto"/>
-        <w:ind w:firstLine="708"/>
-        <w:contextualSpacing w:val="0"/>
-      </w:pPr>
-      <w:r>
-        <w:rPr>
-          <w:rFonts w:ascii="Arial" w:eastAsia="Arial" w:hAnsi="Arial" w:cs="Arial"/>
-          <w:sz w:val="24"/>
-        </w:rPr>
-        <w:t xml:space="preserve">No presente trabalho, o YACC foi utilizado para gerar comandos </w:t>
-      </w:r>
-      <w:proofErr w:type="spellStart"/>
-      <w:r>
-        <w:rPr>
-          <w:rFonts w:ascii="Arial" w:eastAsia="Arial" w:hAnsi="Arial" w:cs="Arial"/>
-          <w:sz w:val="24"/>
-        </w:rPr>
-        <w:t>Rails</w:t>
-      </w:r>
-      <w:proofErr w:type="spellEnd"/>
-      <w:r>
-        <w:rPr>
-          <w:rFonts w:ascii="Arial" w:eastAsia="Arial" w:hAnsi="Arial" w:cs="Arial"/>
-          <w:sz w:val="24"/>
-        </w:rPr>
-        <w:t xml:space="preserve"> à medida que faz a análise sintática do SQL </w:t>
-      </w:r>
-      <w:proofErr w:type="spellStart"/>
-      <w:r>
-        <w:rPr>
-          <w:rFonts w:ascii="Arial" w:eastAsia="Arial" w:hAnsi="Arial" w:cs="Arial"/>
-          <w:i/>
-          <w:sz w:val="24"/>
-        </w:rPr>
-        <w:t>Schema</w:t>
-      </w:r>
-      <w:proofErr w:type="spellEnd"/>
-      <w:r>
-        <w:rPr>
-          <w:rFonts w:ascii="Arial" w:eastAsia="Arial" w:hAnsi="Arial" w:cs="Arial"/>
-          <w:sz w:val="24"/>
-        </w:rPr>
-        <w:t xml:space="preserve">. Especificamente, ele reconhece os vários tipos de tabelas que podem estar incluídos no SQL </w:t>
-      </w:r>
-      <w:proofErr w:type="spellStart"/>
-      <w:r>
-        <w:rPr>
-          <w:rFonts w:ascii="Arial" w:eastAsia="Arial" w:hAnsi="Arial" w:cs="Arial"/>
-          <w:i/>
-          <w:sz w:val="24"/>
-        </w:rPr>
-        <w:t>Schema</w:t>
-      </w:r>
-      <w:proofErr w:type="spellEnd"/>
-      <w:r>
-        <w:rPr>
-          <w:rFonts w:ascii="Arial" w:eastAsia="Arial" w:hAnsi="Arial" w:cs="Arial"/>
-          <w:sz w:val="24"/>
-        </w:rPr>
-        <w:t xml:space="preserve"> e gera os comandos que criam os modelos </w:t>
-      </w:r>
-      <w:proofErr w:type="spellStart"/>
-      <w:r>
-        <w:rPr>
-          <w:rFonts w:ascii="Arial" w:eastAsia="Arial" w:hAnsi="Arial" w:cs="Arial"/>
-          <w:sz w:val="24"/>
-        </w:rPr>
-        <w:t>Rails</w:t>
-      </w:r>
-      <w:proofErr w:type="spellEnd"/>
-      <w:r>
-        <w:rPr>
-          <w:rFonts w:ascii="Arial" w:eastAsia="Arial" w:hAnsi="Arial" w:cs="Arial"/>
-          <w:sz w:val="24"/>
-        </w:rPr>
-        <w:t xml:space="preserve">, assim como os </w:t>
-      </w:r>
-      <w:proofErr w:type="spellStart"/>
-      <w:r>
-        <w:rPr>
-          <w:rFonts w:ascii="Arial" w:eastAsia="Arial" w:hAnsi="Arial" w:cs="Arial"/>
-          <w:i/>
-          <w:sz w:val="24"/>
-        </w:rPr>
-        <w:t>views</w:t>
-      </w:r>
-      <w:proofErr w:type="spellEnd"/>
-      <w:r>
-        <w:rPr>
-          <w:rFonts w:ascii="Arial" w:eastAsia="Arial" w:hAnsi="Arial" w:cs="Arial"/>
-          <w:i/>
-          <w:sz w:val="24"/>
-        </w:rPr>
-        <w:t xml:space="preserve"> </w:t>
-      </w:r>
-      <w:r>
-        <w:rPr>
-          <w:rFonts w:ascii="Arial" w:eastAsia="Arial" w:hAnsi="Arial" w:cs="Arial"/>
-          <w:sz w:val="24"/>
-        </w:rPr>
-        <w:t xml:space="preserve">e </w:t>
-      </w:r>
-      <w:proofErr w:type="spellStart"/>
-      <w:r>
-        <w:rPr>
-          <w:rFonts w:ascii="Arial" w:eastAsia="Arial" w:hAnsi="Arial" w:cs="Arial"/>
-          <w:i/>
-          <w:sz w:val="24"/>
-        </w:rPr>
-        <w:t>controllers</w:t>
-      </w:r>
-      <w:proofErr w:type="spellEnd"/>
-      <w:r>
-        <w:rPr>
-          <w:rFonts w:ascii="Arial" w:eastAsia="Arial" w:hAnsi="Arial" w:cs="Arial"/>
-          <w:i/>
-          <w:sz w:val="24"/>
-        </w:rPr>
-        <w:t xml:space="preserve"> </w:t>
-      </w:r>
-      <w:r>
-        <w:rPr>
-          <w:rFonts w:ascii="Arial" w:eastAsia="Arial" w:hAnsi="Arial" w:cs="Arial"/>
-          <w:sz w:val="24"/>
-        </w:rPr>
-        <w:t>correspondentes, da nova aplicação.</w:t>
-      </w:r>
-    </w:p>
-    <w:p>
-      <w:pPr>
-        <w:pStyle w:val="normal0"/>
-        <w:spacing w:line="360" w:lineRule="auto"/>
-        <w:ind w:firstLine="708"/>
-        <w:contextualSpacing w:val="0"/>
-      </w:pPr>
-      <w:proofErr w:type="gramStart"/>
-      <w:r>
-        <w:rPr>
-          <w:rFonts w:ascii="Arial" w:eastAsia="Arial" w:hAnsi="Arial" w:cs="Arial"/>
-          <w:sz w:val="24"/>
-        </w:rPr>
-        <w:t>O Lex, como visto</w:t>
-      </w:r>
-      <w:proofErr w:type="gramEnd"/>
-      <w:r>
-        <w:rPr>
-          <w:rFonts w:ascii="Arial" w:eastAsia="Arial" w:hAnsi="Arial" w:cs="Arial"/>
-          <w:sz w:val="24"/>
-        </w:rPr>
-        <w:t xml:space="preserve"> na seção 2.5.1, faz a análise semântica da entrada. Ele certificando que todos os símbolos lidos são válidos para o SQL </w:t>
+        <w:t>Já o</w:t>
+      </w:r>
+      <w:r>
+        <w:rPr>
+          <w:rFonts w:ascii="Arial" w:eastAsia="Arial" w:hAnsi="Arial" w:cs="Arial"/>
+          <w:sz w:val="24"/>
+        </w:rPr>
+        <w:t xml:space="preserve"> Lex, como </w:t>
+      </w:r>
+      <w:r>
+        <w:rPr>
+          <w:rFonts w:ascii="Arial" w:eastAsia="Arial" w:hAnsi="Arial" w:cs="Arial"/>
+          <w:sz w:val="24"/>
+        </w:rPr>
+        <w:t>foi visto</w:t>
+      </w:r>
+      <w:r>
+        <w:rPr>
+          <w:rFonts w:ascii="Arial" w:eastAsia="Arial" w:hAnsi="Arial" w:cs="Arial"/>
+          <w:sz w:val="24"/>
+        </w:rPr>
+        <w:t xml:space="preserve"> na seção 2.5.1, faz a análise semântica da entrada. </w:t>
+      </w:r>
+      <w:r>
+        <w:rPr>
+          <w:rFonts w:ascii="Arial" w:eastAsia="Arial" w:hAnsi="Arial" w:cs="Arial"/>
+          <w:sz w:val="24"/>
+        </w:rPr>
+        <w:t>No nosso trabalho e</w:t>
+      </w:r>
+      <w:r>
+        <w:rPr>
+          <w:rFonts w:ascii="Arial" w:eastAsia="Arial" w:hAnsi="Arial" w:cs="Arial"/>
+          <w:sz w:val="24"/>
+        </w:rPr>
+        <w:t xml:space="preserve">le </w:t>
+      </w:r>
+      <w:r>
+        <w:rPr>
+          <w:rFonts w:ascii="Arial" w:eastAsia="Arial" w:hAnsi="Arial" w:cs="Arial"/>
+          <w:sz w:val="24"/>
+        </w:rPr>
+        <w:t>certifica</w:t>
+      </w:r>
+      <w:r>
+        <w:rPr>
+          <w:rFonts w:ascii="Arial" w:eastAsia="Arial" w:hAnsi="Arial" w:cs="Arial"/>
+          <w:sz w:val="24"/>
+        </w:rPr>
+        <w:t xml:space="preserve"> que todos os símbolos lidos são válidos para o SQL </w:t>
       </w:r>
       <w:proofErr w:type="spellStart"/>
       <w:r>
@@ -8344,97 +8352,12 @@
         </w:rPr>
         <w:t xml:space="preserve"> </w:t>
       </w:r>
-      <w:proofErr w:type="spellStart"/>
-      <w:r>
-        <w:rPr>
-          <w:rFonts w:ascii="Arial" w:eastAsia="Arial" w:hAnsi="Arial" w:cs="Arial"/>
-          <w:i/>
-          <w:sz w:val="24"/>
-        </w:rPr>
-        <w:t>generate</w:t>
-      </w:r>
-      <w:proofErr w:type="spellEnd"/>
-      <w:r>
-        <w:rPr>
-          <w:rFonts w:ascii="Arial" w:eastAsia="Arial" w:hAnsi="Arial" w:cs="Arial"/>
-          <w:sz w:val="24"/>
-        </w:rPr>
-        <w:t xml:space="preserve"> que descrevem o mesmo modelo passado como entrada, mantendo as mesmas relações entre as tabelas. Podemos notar que os campos </w:t>
-      </w:r>
-      <w:proofErr w:type="spellStart"/>
-      <w:r>
-        <w:rPr>
-          <w:rFonts w:ascii="Arial" w:eastAsia="Arial" w:hAnsi="Arial" w:cs="Arial"/>
-          <w:sz w:val="24"/>
-        </w:rPr>
-        <w:t>customer_id</w:t>
-      </w:r>
-      <w:proofErr w:type="spellEnd"/>
-      <w:r>
-        <w:rPr>
-          <w:rFonts w:ascii="Arial" w:eastAsia="Arial" w:hAnsi="Arial" w:cs="Arial"/>
-          <w:sz w:val="24"/>
-        </w:rPr>
-        <w:t xml:space="preserve"> e </w:t>
-      </w:r>
-      <w:proofErr w:type="spellStart"/>
-      <w:r>
-        <w:rPr>
-          <w:rFonts w:ascii="Arial" w:eastAsia="Arial" w:hAnsi="Arial" w:cs="Arial"/>
-          <w:sz w:val="24"/>
-        </w:rPr>
-        <w:t>order_id</w:t>
-      </w:r>
-      <w:proofErr w:type="spellEnd"/>
-      <w:r>
-        <w:rPr>
-          <w:rFonts w:ascii="Arial" w:eastAsia="Arial" w:hAnsi="Arial" w:cs="Arial"/>
-          <w:sz w:val="24"/>
-        </w:rPr>
-        <w:t xml:space="preserve"> não são explicitamente declarados, já que o </w:t>
-      </w:r>
-      <w:proofErr w:type="spellStart"/>
-      <w:r>
-        <w:rPr>
-          <w:rFonts w:ascii="Arial" w:eastAsia="Arial" w:hAnsi="Arial" w:cs="Arial"/>
-          <w:i/>
-          <w:sz w:val="24"/>
-        </w:rPr>
-        <w:t>rails</w:t>
-      </w:r>
-      <w:proofErr w:type="spellEnd"/>
-      <w:r>
-        <w:rPr>
-          <w:rFonts w:ascii="Arial" w:eastAsia="Arial" w:hAnsi="Arial" w:cs="Arial"/>
-          <w:i/>
-          <w:sz w:val="24"/>
-        </w:rPr>
-        <w:t xml:space="preserve"> </w:t>
-      </w:r>
-      <w:proofErr w:type="spellStart"/>
-      <w:r>
-        <w:rPr>
-          <w:rFonts w:ascii="Arial" w:eastAsia="Arial" w:hAnsi="Arial" w:cs="Arial"/>
-          <w:i/>
-          <w:sz w:val="24"/>
-        </w:rPr>
-        <w:t>generate</w:t>
-      </w:r>
-      <w:proofErr w:type="spellEnd"/>
-      <w:r>
-        <w:rPr>
-          <w:rFonts w:ascii="Arial" w:eastAsia="Arial" w:hAnsi="Arial" w:cs="Arial"/>
-          <w:i/>
-          <w:sz w:val="24"/>
-        </w:rPr>
-        <w:t xml:space="preserve"> </w:t>
-      </w:r>
-      <w:r>
-        <w:rPr>
-          <w:rFonts w:ascii="Arial" w:eastAsia="Arial" w:hAnsi="Arial" w:cs="Arial"/>
-          <w:sz w:val="24"/>
-        </w:rPr>
-        <w:t xml:space="preserve">cria esses campos automaticamente. </w:t>
+      <w:r>
+        <w:rPr>
+          <w:rFonts w:ascii="Arial" w:eastAsia="Arial" w:hAnsi="Arial" w:cs="Arial"/>
+          <w:sz w:val="24"/>
+        </w:rPr>
+        <w:t xml:space="preserve">que descrevem o mesmo modelo passado como entrada, mantendo as mesmas relações entre as tabelas. </w:t>
       </w:r>
     </w:p>
     <w:p>
@@ -8899,7 +8822,6 @@
           <w:sz w:val="20"/>
           <w:lang w:val="en-US"/>
         </w:rPr>
-        <w:lastRenderedPageBreak/>
         <w:t xml:space="preserve">    </w:t>
       </w:r>
       <w:proofErr w:type="spellStart"/>
@@ -9372,20 +9294,320 @@
           <w:sz w:val="20"/>
           <w:lang w:val="en-US"/>
         </w:rPr>
-        <w:t>--force</w:t>
-      </w:r>
-    </w:p>
-    <w:p>
-      <w:pPr>
-        <w:pStyle w:val="normal0"/>
-        <w:rPr>
-          <w:lang w:val="en-US"/>
-        </w:rPr>
-      </w:pPr>
-      <w:r>
-        <w:rPr>
-          <w:lang w:val="en-US"/>
-        </w:rPr>
+        <w:t>–</w:t>
+      </w:r>
+      <w:r>
+        <w:rPr>
+          <w:rFonts w:ascii="Courier New" w:eastAsia="Courier New" w:hAnsi="Courier New" w:cs="Courier New"/>
+          <w:color w:val="008000"/>
+          <w:sz w:val="20"/>
+          <w:lang w:val="en-US"/>
+        </w:rPr>
+        <w:t>force</w:t>
+      </w:r>
+    </w:p>
+    <w:p>
+      <w:pPr>
+        <w:pStyle w:val="normal0"/>
+        <w:spacing w:after="0" w:line="240" w:lineRule="auto"/>
+        <w:rPr>
+          <w:rFonts w:ascii="Courier New" w:eastAsia="Courier New" w:hAnsi="Courier New" w:cs="Courier New"/>
+          <w:color w:val="008000"/>
+          <w:sz w:val="20"/>
+          <w:lang w:val="en-US"/>
+        </w:rPr>
+      </w:pPr>
+    </w:p>
+    <w:p>
+      <w:pPr>
+        <w:pStyle w:val="normal0"/>
+        <w:spacing w:after="0" w:line="240" w:lineRule="auto"/>
+        <w:ind w:firstLine="709"/>
+        <w:rPr>
+          <w:rFonts w:ascii="Arial" w:eastAsia="Arial" w:hAnsi="Arial" w:cs="Arial"/>
+          <w:sz w:val="24"/>
+        </w:rPr>
+      </w:pPr>
+      <w:r>
+        <w:rPr>
+          <w:rFonts w:ascii="Arial" w:eastAsia="Arial" w:hAnsi="Arial" w:cs="Arial"/>
+          <w:sz w:val="24"/>
+        </w:rPr>
+        <w:t xml:space="preserve">No exemplo, os campos com que possuem atributos </w:t>
+      </w:r>
+      <w:r>
+        <w:rPr>
+          <w:rFonts w:ascii="Arial" w:eastAsia="Arial" w:hAnsi="Arial" w:cs="Arial"/>
+          <w:i/>
+          <w:sz w:val="24"/>
+        </w:rPr>
+        <w:t>INT AUTO_INCREMENT PRIMARY KEY</w:t>
+      </w:r>
+      <w:r>
+        <w:rPr>
+          <w:rFonts w:ascii="Arial" w:eastAsia="Arial" w:hAnsi="Arial" w:cs="Arial"/>
+          <w:i/>
+          <w:sz w:val="24"/>
+        </w:rPr>
+        <w:t xml:space="preserve">, </w:t>
+      </w:r>
+      <w:r>
+        <w:rPr>
+          <w:rFonts w:ascii="Arial" w:eastAsia="Arial" w:hAnsi="Arial" w:cs="Arial"/>
+          <w:sz w:val="24"/>
+        </w:rPr>
+        <w:t xml:space="preserve">ou seja, inteiros de incremento automático </w:t>
+      </w:r>
+      <w:r>
+        <w:rPr>
+          <w:rFonts w:ascii="Arial" w:eastAsia="Arial" w:hAnsi="Arial" w:cs="Arial"/>
+          <w:sz w:val="24"/>
+        </w:rPr>
+        <w:t xml:space="preserve">e </w:t>
+      </w:r>
+      <w:r>
+        <w:rPr>
+          <w:rFonts w:ascii="Arial" w:eastAsia="Arial" w:hAnsi="Arial" w:cs="Arial"/>
+          <w:sz w:val="24"/>
+        </w:rPr>
+        <w:t xml:space="preserve">que são chaves primárias, não são explicitamente mapeados para o </w:t>
+      </w:r>
+      <w:proofErr w:type="spellStart"/>
+      <w:r>
+        <w:rPr>
+          <w:rFonts w:ascii="Arial" w:eastAsia="Arial" w:hAnsi="Arial" w:cs="Arial"/>
+          <w:sz w:val="24"/>
+        </w:rPr>
+        <w:t>rails</w:t>
+      </w:r>
+      <w:proofErr w:type="spellEnd"/>
+      <w:r>
+        <w:rPr>
+          <w:rFonts w:ascii="Arial" w:eastAsia="Arial" w:hAnsi="Arial" w:cs="Arial"/>
+          <w:sz w:val="24"/>
+        </w:rPr>
+        <w:t xml:space="preserve">, uma vez que </w:t>
+      </w:r>
+      <w:r>
+        <w:rPr>
+          <w:rFonts w:ascii="Arial" w:eastAsia="Arial" w:hAnsi="Arial" w:cs="Arial"/>
+          <w:sz w:val="24"/>
+        </w:rPr>
+        <w:t>este</w:t>
+      </w:r>
+      <w:r>
+        <w:rPr>
+          <w:rFonts w:ascii="Arial" w:eastAsia="Arial" w:hAnsi="Arial" w:cs="Arial"/>
+          <w:sz w:val="24"/>
+        </w:rPr>
+        <w:t xml:space="preserve"> gera um campo com essas características automaticamente para cada tabela.</w:t>
+      </w:r>
+    </w:p>
+    <w:p>
+      <w:pPr>
+        <w:pStyle w:val="normal0"/>
+        <w:spacing w:after="0" w:line="240" w:lineRule="auto"/>
+        <w:ind w:firstLine="709"/>
+        <w:rPr>
+          <w:rFonts w:ascii="Arial" w:eastAsia="Arial" w:hAnsi="Arial" w:cs="Arial"/>
+          <w:sz w:val="24"/>
+          <w:vertAlign w:val="subscript"/>
+        </w:rPr>
+      </w:pPr>
+      <w:r>
+        <w:rPr>
+          <w:rFonts w:ascii="Arial" w:eastAsia="Arial" w:hAnsi="Arial" w:cs="Arial"/>
+          <w:sz w:val="24"/>
+        </w:rPr>
+        <w:t xml:space="preserve">Já o campo </w:t>
+      </w:r>
+      <w:proofErr w:type="spellStart"/>
+      <w:r>
+        <w:rPr>
+          <w:rFonts w:ascii="Arial" w:eastAsia="Arial" w:hAnsi="Arial" w:cs="Arial"/>
+          <w:i/>
+          <w:sz w:val="24"/>
+        </w:rPr>
+        <w:t>costumer</w:t>
+      </w:r>
+      <w:r>
+        <w:rPr>
+          <w:rFonts w:ascii="Arial" w:eastAsia="Arial" w:hAnsi="Arial" w:cs="Arial"/>
+          <w:i/>
+          <w:sz w:val="24"/>
+        </w:rPr>
+        <w:softHyphen/>
+      </w:r>
+      <w:r>
+        <w:rPr>
+          <w:rFonts w:ascii="Arial" w:eastAsia="Arial" w:hAnsi="Arial" w:cs="Arial"/>
+          <w:i/>
+          <w:sz w:val="24"/>
+        </w:rPr>
+        <w:softHyphen/>
+      </w:r>
+      <w:r>
+        <w:rPr>
+          <w:rFonts w:ascii="Arial" w:eastAsia="Arial" w:hAnsi="Arial" w:cs="Arial"/>
+          <w:i/>
+          <w:sz w:val="24"/>
+        </w:rPr>
+        <w:softHyphen/>
+        <w:t>_name</w:t>
+      </w:r>
+      <w:proofErr w:type="spellEnd"/>
+      <w:r>
+        <w:rPr>
+          <w:rFonts w:ascii="Arial" w:eastAsia="Arial" w:hAnsi="Arial" w:cs="Arial"/>
+          <w:sz w:val="24"/>
+        </w:rPr>
+        <w:t xml:space="preserve">, que é originalmente do tipo </w:t>
+      </w:r>
+      <w:r>
+        <w:rPr>
+          <w:rFonts w:ascii="Arial" w:eastAsia="Arial" w:hAnsi="Arial" w:cs="Arial"/>
+          <w:i/>
+          <w:sz w:val="24"/>
+        </w:rPr>
+        <w:t>VARCHAR</w:t>
+      </w:r>
+      <w:r>
+        <w:rPr>
+          <w:rFonts w:ascii="Arial" w:eastAsia="Arial" w:hAnsi="Arial" w:cs="Arial"/>
+          <w:i/>
+          <w:sz w:val="24"/>
+        </w:rPr>
+        <w:t xml:space="preserve">, </w:t>
+      </w:r>
+      <w:r>
+        <w:rPr>
+          <w:rFonts w:ascii="Arial" w:eastAsia="Arial" w:hAnsi="Arial" w:cs="Arial"/>
+          <w:sz w:val="24"/>
+        </w:rPr>
+        <w:t xml:space="preserve">foi mapeado para </w:t>
+      </w:r>
+      <w:proofErr w:type="spellStart"/>
+      <w:r>
+        <w:rPr>
+          <w:rFonts w:ascii="Arial" w:eastAsia="Arial" w:hAnsi="Arial" w:cs="Arial"/>
+          <w:sz w:val="24"/>
+        </w:rPr>
+        <w:t>rails</w:t>
+      </w:r>
+      <w:proofErr w:type="spellEnd"/>
+      <w:r>
+        <w:rPr>
+          <w:rFonts w:ascii="Arial" w:eastAsia="Arial" w:hAnsi="Arial" w:cs="Arial"/>
+          <w:sz w:val="24"/>
+        </w:rPr>
+        <w:t xml:space="preserve"> como </w:t>
+      </w:r>
+      <w:r>
+        <w:rPr>
+          <w:rFonts w:ascii="Arial" w:eastAsia="Arial" w:hAnsi="Arial" w:cs="Arial"/>
+          <w:i/>
+          <w:sz w:val="24"/>
+        </w:rPr>
+        <w:t>string</w:t>
+      </w:r>
+      <w:r>
+        <w:rPr>
+          <w:rFonts w:ascii="Arial" w:eastAsia="Arial" w:hAnsi="Arial" w:cs="Arial"/>
+          <w:sz w:val="24"/>
+        </w:rPr>
+        <w:t xml:space="preserve">. O campo </w:t>
+      </w:r>
+      <w:proofErr w:type="spellStart"/>
+      <w:r>
+        <w:rPr>
+          <w:rFonts w:ascii="Arial" w:eastAsia="Arial" w:hAnsi="Arial" w:cs="Arial"/>
+          <w:i/>
+          <w:sz w:val="24"/>
+        </w:rPr>
+        <w:t>amount</w:t>
+      </w:r>
+      <w:proofErr w:type="spellEnd"/>
+      <w:r>
+        <w:rPr>
+          <w:rFonts w:ascii="Arial" w:eastAsia="Arial" w:hAnsi="Arial" w:cs="Arial"/>
+          <w:sz w:val="24"/>
+        </w:rPr>
+        <w:t xml:space="preserve">, primeiramente do tipo </w:t>
+      </w:r>
+      <w:r>
+        <w:rPr>
+          <w:rFonts w:ascii="Arial" w:eastAsia="Arial" w:hAnsi="Arial" w:cs="Arial"/>
+          <w:i/>
+          <w:sz w:val="24"/>
+        </w:rPr>
+        <w:t>DOUBLE</w:t>
+      </w:r>
+      <w:r>
+        <w:rPr>
+          <w:rFonts w:ascii="Arial" w:eastAsia="Arial" w:hAnsi="Arial" w:cs="Arial"/>
+          <w:sz w:val="24"/>
+        </w:rPr>
+        <w:t xml:space="preserve">, foi mapeado para </w:t>
+      </w:r>
+      <w:proofErr w:type="gramStart"/>
+      <w:r>
+        <w:rPr>
+          <w:rFonts w:ascii="Arial" w:eastAsia="Arial" w:hAnsi="Arial" w:cs="Arial"/>
+          <w:i/>
+          <w:sz w:val="24"/>
+        </w:rPr>
+        <w:t>decimal{</w:t>
+      </w:r>
+      <w:proofErr w:type="gramEnd"/>
+      <w:r>
+        <w:rPr>
+          <w:rFonts w:ascii="Arial" w:eastAsia="Arial" w:hAnsi="Arial" w:cs="Arial"/>
+          <w:i/>
+          <w:sz w:val="24"/>
+        </w:rPr>
+        <w:t xml:space="preserve">42.6}, </w:t>
+      </w:r>
+      <w:r>
+        <w:rPr>
+          <w:rFonts w:ascii="Arial" w:eastAsia="Arial" w:hAnsi="Arial" w:cs="Arial"/>
+          <w:sz w:val="24"/>
+        </w:rPr>
+        <w:t xml:space="preserve">ou seja, um decimal com tamanho de 46 caracteres e 6 caracteres de precisão. A lista com todos os atributos suportados e seus mapeamentos para o </w:t>
+      </w:r>
+      <w:proofErr w:type="spellStart"/>
+      <w:r>
+        <w:rPr>
+          <w:rFonts w:ascii="Arial" w:eastAsia="Arial" w:hAnsi="Arial" w:cs="Arial"/>
+          <w:sz w:val="24"/>
+        </w:rPr>
+        <w:t>rails</w:t>
+      </w:r>
+      <w:proofErr w:type="spellEnd"/>
+      <w:r>
+        <w:rPr>
+          <w:rFonts w:ascii="Arial" w:eastAsia="Arial" w:hAnsi="Arial" w:cs="Arial"/>
+          <w:sz w:val="24"/>
+        </w:rPr>
+        <w:t xml:space="preserve"> está no apêndice X.</w:t>
+      </w:r>
+    </w:p>
+    <w:p>
+      <w:pPr>
+        <w:pStyle w:val="normal0"/>
+        <w:spacing w:after="0" w:line="240" w:lineRule="auto"/>
+        <w:ind w:firstLine="709"/>
+        <w:rPr>
+          <w:rFonts w:ascii="Arial" w:hAnsi="Arial" w:cs="Arial"/>
+          <w:sz w:val="24"/>
+          <w:szCs w:val="24"/>
+        </w:rPr>
+      </w:pPr>
+    </w:p>
+    <w:p>
+      <w:pPr>
+        <w:pStyle w:val="normal0"/>
+      </w:pPr>
+      <w:r>
         <w:br w:type="page"/>
       </w:r>
     </w:p>
@@ -9427,23 +9649,7 @@
           <w:rFonts w:ascii="Arial" w:eastAsia="Arial" w:hAnsi="Arial" w:cs="Arial"/>
           <w:sz w:val="24"/>
         </w:rPr>
-        <w:t xml:space="preserve">A </w:t>
-      </w:r>
-      <w:proofErr w:type="gramStart"/>
-      <w:r>
-        <w:rPr>
-          <w:rFonts w:ascii="Arial" w:eastAsia="Arial" w:hAnsi="Arial" w:cs="Arial"/>
-          <w:sz w:val="24"/>
-        </w:rPr>
-        <w:t>implementação</w:t>
-      </w:r>
-      <w:proofErr w:type="gramEnd"/>
-      <w:r>
-        <w:rPr>
-          <w:rFonts w:ascii="Arial" w:eastAsia="Arial" w:hAnsi="Arial" w:cs="Arial"/>
-          <w:sz w:val="24"/>
-        </w:rPr>
-        <w:t xml:space="preserve"> da ferramenta proposta foi dividida em três partes: a leitura do arquivo do SQL </w:t>
+        <w:t xml:space="preserve">A implementação da ferramenta proposta foi dividida em três partes: a leitura do arquivo do SQL </w:t>
       </w:r>
       <w:proofErr w:type="spellStart"/>
       <w:r>
@@ -11439,12 +11645,6 @@
     <w:p>
       <w:pPr>
         <w:pStyle w:val="normal0"/>
-        <w:contextualSpacing w:val="0"/>
-      </w:pPr>
-    </w:p>
-    <w:p>
-      <w:pPr>
-        <w:pStyle w:val="normal0"/>
         <w:spacing w:line="360" w:lineRule="auto"/>
         <w:contextualSpacing w:val="0"/>
       </w:pPr>
@@ -11455,6 +11655,7 @@
           <w:b/>
           <w:sz w:val="24"/>
         </w:rPr>
+        <w:lastRenderedPageBreak/>
         <w:t>5</w:t>
       </w:r>
       <w:proofErr w:type="gramEnd"/>

</xml_diff>

<commit_message>
- Criada nova introdução
</commit_message>
<xml_diff>
--- a/Parte escrita/trabalho.docx
+++ b/Parte escrita/trabalho.docx
@@ -307,6 +307,10 @@
         <w:pStyle w:val="normal0"/>
         <w:spacing w:line="360" w:lineRule="auto"/>
         <w:contextualSpacing w:val="0"/>
+        <w:rPr>
+          <w:rFonts w:ascii="Arial" w:eastAsia="Arial" w:hAnsi="Arial" w:cs="Arial"/>
+          <w:sz w:val="24"/>
+        </w:rPr>
       </w:pPr>
       <w:r>
         <w:rPr>
@@ -321,7 +325,7 @@
           <w:rFonts w:ascii="Arial" w:eastAsia="Arial" w:hAnsi="Arial" w:cs="Arial"/>
           <w:sz w:val="24"/>
         </w:rPr>
-        <w:t xml:space="preserve">Empresas com mais tempo no mercado e que possuem sistemas criados </w:t>
+        <w:t xml:space="preserve">Empresas com mais tempo no mercado possuem sistemas criados </w:t>
       </w:r>
       <w:r>
         <w:rPr>
@@ -335,21 +339,485 @@
           <w:rFonts w:ascii="Arial" w:eastAsia="Arial" w:hAnsi="Arial" w:cs="Arial"/>
           <w:sz w:val="24"/>
         </w:rPr>
-        <w:t xml:space="preserve"> muitos anos, que aqui serão denominados de “sistemas legados”, têm dificuldades de migra-los para tecnologias mais recentes. Essa dificuldade se dá principalmente pelo custo da migração manual de </w:t>
-      </w:r>
-      <w:r>
-        <w:rPr>
-          <w:rFonts w:ascii="Arial" w:eastAsia="Arial" w:hAnsi="Arial" w:cs="Arial"/>
-          <w:sz w:val="24"/>
-        </w:rPr>
-        <w:t>um banco</w:t>
-      </w:r>
-      <w:r>
-        <w:rPr>
-          <w:rFonts w:ascii="Arial" w:eastAsia="Arial" w:hAnsi="Arial" w:cs="Arial"/>
-          <w:sz w:val="24"/>
-        </w:rPr>
-        <w:t xml:space="preserve"> de dados para a tecnologia mais contemporânea.</w:t>
+        <w:t xml:space="preserve"> muitos anos, </w:t>
+      </w:r>
+      <w:r>
+        <w:rPr>
+          <w:rFonts w:ascii="Arial" w:eastAsia="Arial" w:hAnsi="Arial" w:cs="Arial"/>
+          <w:sz w:val="24"/>
+        </w:rPr>
+        <w:t>chamados “</w:t>
+      </w:r>
+      <w:r>
+        <w:rPr>
+          <w:rFonts w:ascii="Arial" w:eastAsia="Arial" w:hAnsi="Arial" w:cs="Arial"/>
+          <w:sz w:val="24"/>
+        </w:rPr>
+        <w:t>sistemas legados”</w:t>
+      </w:r>
+      <w:r>
+        <w:rPr>
+          <w:rFonts w:ascii="Arial" w:eastAsia="Arial" w:hAnsi="Arial" w:cs="Arial"/>
+          <w:sz w:val="24"/>
+        </w:rPr>
+        <w:t xml:space="preserve">. Entre os diversos problemas com esses sistemas estão à contratação de pessoal qualificado, </w:t>
+      </w:r>
+      <w:r>
+        <w:rPr>
+          <w:rFonts w:ascii="Arial" w:eastAsia="Arial" w:hAnsi="Arial" w:cs="Arial"/>
+          <w:sz w:val="24"/>
+        </w:rPr>
+        <w:t xml:space="preserve">obsolescência de hardware, a dificuldade de integrar com outros sistemas </w:t>
+      </w:r>
+      <w:r>
+        <w:rPr>
+          <w:rFonts w:ascii="Arial" w:eastAsia="Arial" w:hAnsi="Arial" w:cs="Arial"/>
+          <w:sz w:val="24"/>
+        </w:rPr>
+        <w:t>e</w:t>
+      </w:r>
+      <w:r>
+        <w:rPr>
+          <w:rFonts w:ascii="Arial" w:eastAsia="Arial" w:hAnsi="Arial" w:cs="Arial"/>
+          <w:sz w:val="24"/>
+        </w:rPr>
+        <w:t xml:space="preserve"> escalar para problemas maiores, custo alto de manutenção e documentação incompleta (referencia</w:t>
+      </w:r>
+      <w:r>
+        <w:rPr>
+          <w:rFonts w:ascii="Arial" w:eastAsia="Arial" w:hAnsi="Arial" w:cs="Arial"/>
+          <w:sz w:val="24"/>
+        </w:rPr>
+        <w:t>s</w:t>
+      </w:r>
+      <w:r>
+        <w:rPr>
+          <w:rFonts w:ascii="Arial" w:eastAsia="Arial" w:hAnsi="Arial" w:cs="Arial"/>
+          <w:sz w:val="24"/>
+        </w:rPr>
+        <w:t>).</w:t>
+      </w:r>
+    </w:p>
+    <w:p>
+      <w:pPr>
+        <w:pStyle w:val="normal0"/>
+        <w:spacing w:line="360" w:lineRule="auto"/>
+        <w:contextualSpacing w:val="0"/>
+        <w:rPr>
+          <w:rFonts w:ascii="Arial" w:eastAsia="Arial" w:hAnsi="Arial" w:cs="Arial"/>
+          <w:sz w:val="24"/>
+        </w:rPr>
+      </w:pPr>
+      <w:r>
+        <w:rPr>
+          <w:rFonts w:ascii="Arial" w:eastAsia="Arial" w:hAnsi="Arial" w:cs="Arial"/>
+          <w:sz w:val="24"/>
+        </w:rPr>
+        <w:tab/>
+        <w:t>Uma solução para esses problemas é a migração do sistema para uma tecnologia mais nova.</w:t>
+      </w:r>
+      <w:r>
+        <w:rPr>
+          <w:rFonts w:ascii="Arial" w:eastAsia="Arial" w:hAnsi="Arial" w:cs="Arial"/>
+          <w:sz w:val="24"/>
+        </w:rPr>
+        <w:t xml:space="preserve"> Entretanto</w:t>
+      </w:r>
+      <w:r>
+        <w:rPr>
+          <w:rFonts w:ascii="Arial" w:eastAsia="Arial" w:hAnsi="Arial" w:cs="Arial"/>
+          <w:sz w:val="24"/>
+        </w:rPr>
+        <w:t xml:space="preserve">, </w:t>
+      </w:r>
+      <w:r>
+        <w:rPr>
+          <w:rFonts w:ascii="Arial" w:eastAsia="Arial" w:hAnsi="Arial" w:cs="Arial"/>
+          <w:sz w:val="24"/>
+        </w:rPr>
+        <w:t>esse processo de migração normalmente não é simples (referencia), uma vez que re</w:t>
+      </w:r>
+      <w:r>
+        <w:rPr>
+          <w:rFonts w:ascii="Arial" w:eastAsia="Arial" w:hAnsi="Arial" w:cs="Arial"/>
+          <w:sz w:val="24"/>
+        </w:rPr>
+        <w:t>quer fazer o sistema do zero, recriando</w:t>
+      </w:r>
+      <w:r>
+        <w:rPr>
+          <w:rFonts w:ascii="Arial" w:eastAsia="Arial" w:hAnsi="Arial" w:cs="Arial"/>
+          <w:sz w:val="24"/>
+        </w:rPr>
+        <w:t xml:space="preserve"> a lógica, </w:t>
+      </w:r>
+      <w:r>
+        <w:rPr>
+          <w:rFonts w:ascii="Arial" w:eastAsia="Arial" w:hAnsi="Arial" w:cs="Arial"/>
+          <w:sz w:val="24"/>
+        </w:rPr>
+        <w:t xml:space="preserve">as </w:t>
+      </w:r>
+      <w:r>
+        <w:rPr>
+          <w:rFonts w:ascii="Arial" w:eastAsia="Arial" w:hAnsi="Arial" w:cs="Arial"/>
+          <w:sz w:val="24"/>
+        </w:rPr>
+        <w:t xml:space="preserve">telas, </w:t>
+      </w:r>
+      <w:r>
+        <w:rPr>
+          <w:rFonts w:ascii="Arial" w:eastAsia="Arial" w:hAnsi="Arial" w:cs="Arial"/>
+          <w:sz w:val="24"/>
+        </w:rPr>
+        <w:t xml:space="preserve">os </w:t>
+      </w:r>
+      <w:r>
+        <w:rPr>
+          <w:rFonts w:ascii="Arial" w:eastAsia="Arial" w:hAnsi="Arial" w:cs="Arial"/>
+          <w:sz w:val="24"/>
+        </w:rPr>
+        <w:t xml:space="preserve">fluxos, </w:t>
+      </w:r>
+      <w:r>
+        <w:rPr>
+          <w:rFonts w:ascii="Arial" w:eastAsia="Arial" w:hAnsi="Arial" w:cs="Arial"/>
+          <w:sz w:val="24"/>
+        </w:rPr>
+        <w:t xml:space="preserve">o </w:t>
+      </w:r>
+      <w:r>
+        <w:rPr>
+          <w:rFonts w:ascii="Arial" w:eastAsia="Arial" w:hAnsi="Arial" w:cs="Arial"/>
+          <w:sz w:val="24"/>
+        </w:rPr>
+        <w:t>banco de dados etc.</w:t>
+      </w:r>
+    </w:p>
+    <w:p>
+      <w:pPr>
+        <w:pStyle w:val="normal0"/>
+        <w:spacing w:line="360" w:lineRule="auto"/>
+        <w:contextualSpacing w:val="0"/>
+        <w:rPr>
+          <w:rFonts w:ascii="Arial" w:eastAsia="Arial" w:hAnsi="Arial" w:cs="Arial"/>
+          <w:sz w:val="24"/>
+        </w:rPr>
+      </w:pPr>
+      <w:r>
+        <w:rPr>
+          <w:rFonts w:ascii="Arial" w:eastAsia="Arial" w:hAnsi="Arial" w:cs="Arial"/>
+          <w:sz w:val="24"/>
+        </w:rPr>
+        <w:tab/>
+        <w:t>E</w:t>
+      </w:r>
+      <w:r>
+        <w:rPr>
+          <w:rFonts w:ascii="Arial" w:eastAsia="Arial" w:hAnsi="Arial" w:cs="Arial"/>
+          <w:sz w:val="24"/>
+        </w:rPr>
+        <w:t xml:space="preserve">ssa migração </w:t>
+      </w:r>
+      <w:r>
+        <w:rPr>
+          <w:rFonts w:ascii="Arial" w:eastAsia="Arial" w:hAnsi="Arial" w:cs="Arial"/>
+          <w:sz w:val="24"/>
+        </w:rPr>
+        <w:t>está</w:t>
+      </w:r>
+      <w:r>
+        <w:rPr>
+          <w:rFonts w:ascii="Arial" w:eastAsia="Arial" w:hAnsi="Arial" w:cs="Arial"/>
+          <w:sz w:val="24"/>
+        </w:rPr>
+        <w:t xml:space="preserve"> </w:t>
+      </w:r>
+      <w:r>
+        <w:rPr>
+          <w:rFonts w:ascii="Arial" w:eastAsia="Arial" w:hAnsi="Arial" w:cs="Arial"/>
+          <w:sz w:val="24"/>
+        </w:rPr>
+        <w:t>vinculada</w:t>
+      </w:r>
+      <w:r>
+        <w:rPr>
+          <w:rFonts w:ascii="Arial" w:eastAsia="Arial" w:hAnsi="Arial" w:cs="Arial"/>
+          <w:sz w:val="24"/>
+        </w:rPr>
+        <w:t xml:space="preserve"> </w:t>
+      </w:r>
+      <w:r>
+        <w:rPr>
+          <w:rFonts w:ascii="Arial" w:eastAsia="Arial" w:hAnsi="Arial" w:cs="Arial"/>
+          <w:sz w:val="24"/>
+        </w:rPr>
+        <w:t xml:space="preserve">a diversos </w:t>
+      </w:r>
+      <w:r>
+        <w:rPr>
+          <w:rFonts w:ascii="Arial" w:eastAsia="Arial" w:hAnsi="Arial" w:cs="Arial"/>
+          <w:sz w:val="24"/>
+        </w:rPr>
+        <w:t>custos, como o aprendizado de ambas as tecnologias, a original e a que de deseja assumir,</w:t>
+      </w:r>
+      <w:r>
+        <w:rPr>
+          <w:rFonts w:ascii="Arial" w:eastAsia="Arial" w:hAnsi="Arial" w:cs="Arial"/>
+          <w:sz w:val="24"/>
+        </w:rPr>
+        <w:t xml:space="preserve"> o</w:t>
+      </w:r>
+      <w:r>
+        <w:rPr>
+          <w:rFonts w:ascii="Arial" w:eastAsia="Arial" w:hAnsi="Arial" w:cs="Arial"/>
+          <w:sz w:val="24"/>
+        </w:rPr>
+        <w:t xml:space="preserve"> </w:t>
+      </w:r>
+      <w:r>
+        <w:rPr>
+          <w:rFonts w:ascii="Arial" w:eastAsia="Arial" w:hAnsi="Arial" w:cs="Arial"/>
+          <w:sz w:val="24"/>
+        </w:rPr>
+        <w:t>aprimoramento</w:t>
+      </w:r>
+      <w:r>
+        <w:rPr>
+          <w:rFonts w:ascii="Arial" w:eastAsia="Arial" w:hAnsi="Arial" w:cs="Arial"/>
+          <w:sz w:val="24"/>
+        </w:rPr>
+        <w:t xml:space="preserve"> do</w:t>
+      </w:r>
+      <w:r>
+        <w:rPr>
+          <w:rFonts w:ascii="Arial" w:eastAsia="Arial" w:hAnsi="Arial" w:cs="Arial"/>
+          <w:sz w:val="24"/>
+        </w:rPr>
+        <w:t xml:space="preserve"> consumo de espaço e </w:t>
+      </w:r>
+      <w:r>
+        <w:rPr>
+          <w:rFonts w:ascii="Arial" w:eastAsia="Arial" w:hAnsi="Arial" w:cs="Arial"/>
+          <w:sz w:val="24"/>
+        </w:rPr>
+        <w:t>do</w:t>
+      </w:r>
+      <w:r>
+        <w:rPr>
+          <w:rFonts w:ascii="Arial" w:eastAsia="Arial" w:hAnsi="Arial" w:cs="Arial"/>
+          <w:sz w:val="24"/>
+        </w:rPr>
+        <w:t xml:space="preserve"> desempenho e o desafio de manter o banco de dados novo consistente com o atual.</w:t>
+      </w:r>
+    </w:p>
+    <w:p>
+      <w:pPr>
+        <w:pStyle w:val="normal0"/>
+        <w:spacing w:line="360" w:lineRule="auto"/>
+        <w:contextualSpacing w:val="0"/>
+        <w:rPr>
+          <w:rFonts w:ascii="Arial" w:eastAsia="Arial" w:hAnsi="Arial" w:cs="Arial"/>
+          <w:sz w:val="24"/>
+        </w:rPr>
+      </w:pPr>
+      <w:r>
+        <w:rPr>
+          <w:rFonts w:ascii="Arial" w:eastAsia="Arial" w:hAnsi="Arial" w:cs="Arial"/>
+          <w:sz w:val="24"/>
+        </w:rPr>
+        <w:tab/>
+        <w:t xml:space="preserve">Existem </w:t>
+      </w:r>
+      <w:r>
+        <w:rPr>
+          <w:rFonts w:ascii="Arial" w:eastAsia="Arial" w:hAnsi="Arial" w:cs="Arial"/>
+          <w:i/>
+          <w:sz w:val="24"/>
+        </w:rPr>
+        <w:t>frameworks</w:t>
+      </w:r>
+      <w:r>
+        <w:rPr>
+          <w:rFonts w:ascii="Arial" w:eastAsia="Arial" w:hAnsi="Arial" w:cs="Arial"/>
+          <w:sz w:val="24"/>
+        </w:rPr>
+        <w:t xml:space="preserve"> capazes de criar uma aplicação a partir do modelo de banco de dados, como o </w:t>
+      </w:r>
+      <w:proofErr w:type="gramStart"/>
+      <w:r>
+        <w:rPr>
+          <w:rFonts w:ascii="Arial" w:eastAsia="Arial" w:hAnsi="Arial" w:cs="Arial"/>
+          <w:sz w:val="24"/>
+        </w:rPr>
+        <w:t>ASP.</w:t>
+      </w:r>
+      <w:proofErr w:type="gramEnd"/>
+      <w:r>
+        <w:rPr>
+          <w:rFonts w:ascii="Arial" w:eastAsia="Arial" w:hAnsi="Arial" w:cs="Arial"/>
+          <w:sz w:val="24"/>
+        </w:rPr>
+        <w:t xml:space="preserve">NET, o </w:t>
+      </w:r>
+      <w:proofErr w:type="spellStart"/>
+      <w:r>
+        <w:rPr>
+          <w:rFonts w:ascii="Arial" w:eastAsia="Arial" w:hAnsi="Arial" w:cs="Arial"/>
+          <w:sz w:val="24"/>
+        </w:rPr>
+        <w:t>JavaEE</w:t>
+      </w:r>
+      <w:proofErr w:type="spellEnd"/>
+      <w:r>
+        <w:rPr>
+          <w:rFonts w:ascii="Arial" w:eastAsia="Arial" w:hAnsi="Arial" w:cs="Arial"/>
+          <w:sz w:val="24"/>
+        </w:rPr>
+        <w:t xml:space="preserve">, o </w:t>
+      </w:r>
+      <w:proofErr w:type="spellStart"/>
+      <w:r>
+        <w:rPr>
+          <w:rFonts w:ascii="Arial" w:eastAsia="Arial" w:hAnsi="Arial" w:cs="Arial"/>
+          <w:sz w:val="24"/>
+        </w:rPr>
+        <w:t>OpenACS</w:t>
+      </w:r>
+      <w:proofErr w:type="spellEnd"/>
+      <w:r>
+        <w:rPr>
+          <w:rFonts w:ascii="Arial" w:eastAsia="Arial" w:hAnsi="Arial" w:cs="Arial"/>
+          <w:sz w:val="24"/>
+        </w:rPr>
+        <w:t xml:space="preserve"> e o </w:t>
+      </w:r>
+      <w:proofErr w:type="spellStart"/>
+      <w:r>
+        <w:rPr>
+          <w:rFonts w:ascii="Arial" w:eastAsia="Arial" w:hAnsi="Arial" w:cs="Arial"/>
+          <w:sz w:val="24"/>
+        </w:rPr>
+        <w:t>Ruby</w:t>
+      </w:r>
+      <w:proofErr w:type="spellEnd"/>
+      <w:r>
+        <w:rPr>
+          <w:rFonts w:ascii="Arial" w:eastAsia="Arial" w:hAnsi="Arial" w:cs="Arial"/>
+          <w:sz w:val="24"/>
+        </w:rPr>
+        <w:t xml:space="preserve"> </w:t>
+      </w:r>
+      <w:proofErr w:type="spellStart"/>
+      <w:r>
+        <w:rPr>
+          <w:rFonts w:ascii="Arial" w:eastAsia="Arial" w:hAnsi="Arial" w:cs="Arial"/>
+          <w:sz w:val="24"/>
+        </w:rPr>
+        <w:t>on</w:t>
+      </w:r>
+      <w:proofErr w:type="spellEnd"/>
+      <w:r>
+        <w:rPr>
+          <w:rFonts w:ascii="Arial" w:eastAsia="Arial" w:hAnsi="Arial" w:cs="Arial"/>
+          <w:sz w:val="24"/>
+        </w:rPr>
+        <w:t xml:space="preserve"> </w:t>
+      </w:r>
+      <w:proofErr w:type="spellStart"/>
+      <w:r>
+        <w:rPr>
+          <w:rFonts w:ascii="Arial" w:eastAsia="Arial" w:hAnsi="Arial" w:cs="Arial"/>
+          <w:sz w:val="24"/>
+        </w:rPr>
+        <w:t>Rails</w:t>
+      </w:r>
+      <w:proofErr w:type="spellEnd"/>
+      <w:r>
+        <w:rPr>
+          <w:rFonts w:ascii="Arial" w:eastAsia="Arial" w:hAnsi="Arial" w:cs="Arial"/>
+          <w:sz w:val="24"/>
+        </w:rPr>
+        <w:t xml:space="preserve">. </w:t>
+      </w:r>
+      <w:r>
+        <w:rPr>
+          <w:rFonts w:ascii="Arial" w:eastAsia="Arial" w:hAnsi="Arial" w:cs="Arial"/>
+          <w:sz w:val="24"/>
+        </w:rPr>
+        <w:t>Um processo automatizado de migração</w:t>
+      </w:r>
+      <w:r>
+        <w:rPr>
+          <w:rFonts w:ascii="Arial" w:eastAsia="Arial" w:hAnsi="Arial" w:cs="Arial"/>
+          <w:sz w:val="24"/>
+        </w:rPr>
+        <w:t>,</w:t>
+      </w:r>
+      <w:r>
+        <w:rPr>
+          <w:rFonts w:ascii="Arial" w:eastAsia="Arial" w:hAnsi="Arial" w:cs="Arial"/>
+          <w:sz w:val="24"/>
+        </w:rPr>
+        <w:t xml:space="preserve"> de um modelo de dados de uma aplicação legado para um </w:t>
+      </w:r>
+      <w:r>
+        <w:rPr>
+          <w:rFonts w:ascii="Arial" w:eastAsia="Arial" w:hAnsi="Arial" w:cs="Arial"/>
+          <w:i/>
+          <w:sz w:val="24"/>
+        </w:rPr>
+        <w:t xml:space="preserve">framework </w:t>
+      </w:r>
+      <w:r>
+        <w:rPr>
+          <w:rFonts w:ascii="Arial" w:eastAsia="Arial" w:hAnsi="Arial" w:cs="Arial"/>
+          <w:sz w:val="24"/>
+        </w:rPr>
+        <w:t>desse estilo</w:t>
+      </w:r>
+      <w:r>
+        <w:rPr>
+          <w:rFonts w:ascii="Arial" w:eastAsia="Arial" w:hAnsi="Arial" w:cs="Arial"/>
+          <w:sz w:val="24"/>
+        </w:rPr>
+        <w:t>,</w:t>
+      </w:r>
+      <w:r>
+        <w:rPr>
+          <w:rFonts w:ascii="Arial" w:eastAsia="Arial" w:hAnsi="Arial" w:cs="Arial"/>
+          <w:sz w:val="24"/>
+        </w:rPr>
+        <w:t xml:space="preserve"> pode reduzir os custos envolvidos, uma vez que esse processo seria responsável por manter a consistência dos dados entre as apli</w:t>
+      </w:r>
+      <w:r>
+        <w:rPr>
+          <w:rFonts w:ascii="Arial" w:eastAsia="Arial" w:hAnsi="Arial" w:cs="Arial"/>
+          <w:sz w:val="24"/>
+        </w:rPr>
+        <w:t xml:space="preserve">cações e o </w:t>
+      </w:r>
+      <w:r>
+        <w:rPr>
+          <w:rFonts w:ascii="Arial" w:eastAsia="Arial" w:hAnsi="Arial" w:cs="Arial"/>
+          <w:i/>
+          <w:sz w:val="24"/>
+        </w:rPr>
+        <w:t>framework</w:t>
+      </w:r>
+      <w:r>
+        <w:rPr>
+          <w:rFonts w:ascii="Arial" w:eastAsia="Arial" w:hAnsi="Arial" w:cs="Arial"/>
+          <w:sz w:val="24"/>
+        </w:rPr>
+        <w:t xml:space="preserve"> criaria </w:t>
+      </w:r>
+      <w:r>
+        <w:rPr>
+          <w:rFonts w:ascii="Arial" w:eastAsia="Arial" w:hAnsi="Arial" w:cs="Arial"/>
+          <w:sz w:val="24"/>
+        </w:rPr>
+        <w:t>a estrutura básica de telas de controladores.</w:t>
       </w:r>
     </w:p>
     <w:p>
@@ -364,21 +832,67 @@
           <w:rFonts w:ascii="Arial" w:eastAsia="Arial" w:hAnsi="Arial" w:cs="Arial"/>
           <w:sz w:val="24"/>
         </w:rPr>
-        <w:t xml:space="preserve">Vinculado a este custo estão o aprendizado de </w:t>
-      </w:r>
-      <w:r>
-        <w:rPr>
-          <w:rFonts w:ascii="Arial" w:eastAsia="Arial" w:hAnsi="Arial" w:cs="Arial"/>
-          <w:sz w:val="24"/>
-        </w:rPr>
-        <w:t>ambas as</w:t>
-      </w:r>
-      <w:r>
-        <w:rPr>
-          <w:rFonts w:ascii="Arial" w:eastAsia="Arial" w:hAnsi="Arial" w:cs="Arial"/>
-          <w:sz w:val="24"/>
-        </w:rPr>
-        <w:t xml:space="preserve"> tecnologias, a original e a que se deseja assumir, e desafio de manter o banco de dados novo consistente com o atual. Ao contar todos esses recursos, o financeiro, o temporal e o humano, o custo chega a tal que pode vir a ser inviável para a empresa fazer esse processo. Sendo assim, muitas empresas optam por não trocar de tecnologia, mantendo sistemas de difícil manutenção e que não possuem recursos modernos para desenvolvimento e gerência.</w:t>
+        <w:t xml:space="preserve">Este trabalho propõe um </w:t>
+      </w:r>
+      <w:r>
+        <w:rPr>
+          <w:rFonts w:ascii="Arial" w:eastAsia="Arial" w:hAnsi="Arial" w:cs="Arial"/>
+          <w:i/>
+          <w:sz w:val="24"/>
+        </w:rPr>
+        <w:t>software</w:t>
+      </w:r>
+      <w:r>
+        <w:rPr>
+          <w:rFonts w:ascii="Arial" w:eastAsia="Arial" w:hAnsi="Arial" w:cs="Arial"/>
+          <w:sz w:val="24"/>
+        </w:rPr>
+        <w:t xml:space="preserve"> que gere a estrutura básica de uma aplicação em </w:t>
+      </w:r>
+      <w:r>
+        <w:rPr>
+          <w:rFonts w:ascii="Arial" w:eastAsia="Arial" w:hAnsi="Arial" w:cs="Arial"/>
+          <w:i/>
+          <w:sz w:val="24"/>
+        </w:rPr>
+        <w:t>Ruby on Rails</w:t>
+      </w:r>
+      <w:r>
+        <w:rPr>
+          <w:rFonts w:ascii="Arial" w:eastAsia="Arial" w:hAnsi="Arial" w:cs="Arial"/>
+          <w:sz w:val="24"/>
+        </w:rPr>
+        <w:t xml:space="preserve">, dado o modelo de dados de uma aplicação já existente. É importante reforçar que a proposta é da geração da estrutura básica da aplicação, ou seja, toda e qualquer lógica envolvida na manipulação e utilização ainda terá de ser </w:t>
+      </w:r>
+      <w:proofErr w:type="gramStart"/>
+      <w:r>
+        <w:rPr>
+          <w:rFonts w:ascii="Arial" w:eastAsia="Arial" w:hAnsi="Arial" w:cs="Arial"/>
+          <w:sz w:val="24"/>
+        </w:rPr>
+        <w:t>implementada</w:t>
+      </w:r>
+      <w:proofErr w:type="gramEnd"/>
+      <w:r>
+        <w:rPr>
+          <w:rFonts w:ascii="Arial" w:eastAsia="Arial" w:hAnsi="Arial" w:cs="Arial"/>
+          <w:sz w:val="24"/>
+        </w:rPr>
+        <w:t xml:space="preserve"> </w:t>
+      </w:r>
+      <w:r>
+        <w:rPr>
+          <w:rFonts w:ascii="Arial" w:eastAsia="Arial" w:hAnsi="Arial" w:cs="Arial"/>
+          <w:sz w:val="24"/>
+        </w:rPr>
+        <w:t>em uma segunda fase</w:t>
+      </w:r>
+      <w:r>
+        <w:rPr>
+          <w:rFonts w:ascii="Arial" w:eastAsia="Arial" w:hAnsi="Arial" w:cs="Arial"/>
+          <w:sz w:val="24"/>
+        </w:rPr>
+        <w:t>.</w:t>
       </w:r>
     </w:p>
     <w:p>
@@ -386,6 +900,10 @@
         <w:pStyle w:val="normal0"/>
         <w:spacing w:line="360" w:lineRule="auto"/>
         <w:contextualSpacing w:val="0"/>
+        <w:rPr>
+          <w:rFonts w:ascii="Arial" w:eastAsia="Arial" w:hAnsi="Arial" w:cs="Arial"/>
+          <w:sz w:val="24"/>
+        </w:rPr>
       </w:pPr>
       <w:r>
         <w:rPr>
@@ -393,7 +911,72 @@
           <w:sz w:val="24"/>
         </w:rPr>
         <w:tab/>
-        <w:t>Um processo automatizado de migração de um modelo de dados entre duas tecnologias pode facilitar e reduzir os custos envolvidos, incentivando está mudança. Esse processo precisa ser capaz de analisar o código de criação do banco de dados original e interpretá-lo para seu formato equivalente na tecnologia desejada, mantendo todas as relações entre os dados.</w:t>
+        <w:t xml:space="preserve">O trabalho está organizado da seguinte maneira: o capítulo 2 descreve os conceitos e ferramentas </w:t>
+      </w:r>
+      <w:r>
+        <w:rPr>
+          <w:rFonts w:ascii="Arial" w:eastAsia="Arial" w:hAnsi="Arial" w:cs="Arial"/>
+          <w:sz w:val="24"/>
+        </w:rPr>
+        <w:t>utilizados</w:t>
+      </w:r>
+      <w:r>
+        <w:rPr>
+          <w:rFonts w:ascii="Arial" w:eastAsia="Arial" w:hAnsi="Arial" w:cs="Arial"/>
+          <w:sz w:val="24"/>
+        </w:rPr>
+        <w:t xml:space="preserve">, o capítulo 3 </w:t>
+      </w:r>
+      <w:r>
+        <w:rPr>
+          <w:rFonts w:ascii="Arial" w:eastAsia="Arial" w:hAnsi="Arial" w:cs="Arial"/>
+          <w:sz w:val="24"/>
+        </w:rPr>
+        <w:t>de</w:t>
+      </w:r>
+      <w:r>
+        <w:rPr>
+          <w:rFonts w:ascii="Arial" w:eastAsia="Arial" w:hAnsi="Arial" w:cs="Arial"/>
+          <w:sz w:val="24"/>
+        </w:rPr>
+        <w:t xml:space="preserve">screve o </w:t>
+      </w:r>
+      <w:r>
+        <w:rPr>
+          <w:rFonts w:ascii="Arial" w:eastAsia="Arial" w:hAnsi="Arial" w:cs="Arial"/>
+          <w:sz w:val="24"/>
+        </w:rPr>
+        <w:t xml:space="preserve">software </w:t>
+      </w:r>
+      <w:r>
+        <w:rPr>
+          <w:rFonts w:ascii="Arial" w:eastAsia="Arial" w:hAnsi="Arial" w:cs="Arial"/>
+          <w:sz w:val="24"/>
+        </w:rPr>
+        <w:t xml:space="preserve">proposto, </w:t>
+      </w:r>
+      <w:r>
+        <w:rPr>
+          <w:rFonts w:ascii="Arial" w:eastAsia="Arial" w:hAnsi="Arial" w:cs="Arial"/>
+          <w:sz w:val="24"/>
+        </w:rPr>
+        <w:t xml:space="preserve">o capítulo 4 demonstra uma </w:t>
+      </w:r>
+      <w:proofErr w:type="gramStart"/>
+      <w:r>
+        <w:rPr>
+          <w:rFonts w:ascii="Arial" w:eastAsia="Arial" w:hAnsi="Arial" w:cs="Arial"/>
+          <w:sz w:val="24"/>
+        </w:rPr>
+        <w:t>implementação</w:t>
+      </w:r>
+      <w:proofErr w:type="gramEnd"/>
+      <w:r>
+        <w:rPr>
+          <w:rFonts w:ascii="Arial" w:eastAsia="Arial" w:hAnsi="Arial" w:cs="Arial"/>
+          <w:sz w:val="24"/>
+        </w:rPr>
+        <w:t xml:space="preserve"> da proposta e o capítulo 5 apresenta a conclusão.</w:t>
       </w:r>
     </w:p>
     <w:p>
@@ -401,201 +984,29 @@
         <w:pStyle w:val="normal0"/>
         <w:spacing w:line="360" w:lineRule="auto"/>
         <w:contextualSpacing w:val="0"/>
-      </w:pPr>
-      <w:r>
-        <w:rPr>
-          <w:rFonts w:ascii="Arial" w:eastAsia="Arial" w:hAnsi="Arial" w:cs="Arial"/>
-          <w:sz w:val="24"/>
-        </w:rPr>
-        <w:tab/>
-        <w:t xml:space="preserve">Existem hoje vários </w:t>
-      </w:r>
-      <w:r>
-        <w:rPr>
-          <w:rFonts w:ascii="Arial" w:eastAsia="Arial" w:hAnsi="Arial" w:cs="Arial"/>
-          <w:i/>
-          <w:sz w:val="24"/>
-        </w:rPr>
-        <w:t>frameworks</w:t>
-      </w:r>
-      <w:r>
-        <w:rPr>
-          <w:rFonts w:ascii="Arial" w:eastAsia="Arial" w:hAnsi="Arial" w:cs="Arial"/>
-          <w:sz w:val="24"/>
-        </w:rPr>
-        <w:t xml:space="preserve"> que são capazes de criar uma aplicação a partir do modelo do banco de dados. Um deles é o </w:t>
-      </w:r>
-      <w:r>
-        <w:rPr>
-          <w:rFonts w:ascii="Arial" w:eastAsia="Arial" w:hAnsi="Arial" w:cs="Arial"/>
-          <w:i/>
-          <w:sz w:val="24"/>
-        </w:rPr>
-        <w:t>Ruby on Rails</w:t>
-      </w:r>
-      <w:r>
-        <w:rPr>
-          <w:rFonts w:ascii="Arial" w:eastAsia="Arial" w:hAnsi="Arial" w:cs="Arial"/>
-          <w:sz w:val="24"/>
-        </w:rPr>
-        <w:t xml:space="preserve">, que apresenta uma forma de criar um esqueleto da aplicação através de linhas de comando que descrevem o modelo de dados. Outros </w:t>
-      </w:r>
-      <w:r>
-        <w:rPr>
-          <w:rFonts w:ascii="Arial" w:eastAsia="Arial" w:hAnsi="Arial" w:cs="Arial"/>
-          <w:i/>
-          <w:sz w:val="24"/>
-        </w:rPr>
-        <w:t>frameworks</w:t>
-      </w:r>
-      <w:r>
-        <w:rPr>
-          <w:rFonts w:ascii="Arial" w:eastAsia="Arial" w:hAnsi="Arial" w:cs="Arial"/>
-          <w:sz w:val="24"/>
-        </w:rPr>
-        <w:t xml:space="preserve"> que operam de forma semelhante são o ASP.NET, o JavaEE e o OpenACS.</w:t>
-      </w:r>
-    </w:p>
-    <w:p>
-      <w:pPr>
-        <w:pStyle w:val="normal0"/>
-        <w:spacing w:line="360" w:lineRule="auto"/>
-        <w:contextualSpacing w:val="0"/>
-      </w:pPr>
-      <w:r>
-        <w:rPr>
-          <w:rFonts w:ascii="Arial" w:eastAsia="Arial" w:hAnsi="Arial" w:cs="Arial"/>
-          <w:sz w:val="24"/>
-        </w:rPr>
-        <w:tab/>
-        <w:t xml:space="preserve">Portanto, se esse processo automatizado for capaz fazer a migração para um desses </w:t>
-      </w:r>
-      <w:r>
-        <w:rPr>
-          <w:rFonts w:ascii="Arial" w:eastAsia="Arial" w:hAnsi="Arial" w:cs="Arial"/>
-          <w:i/>
-          <w:sz w:val="24"/>
-        </w:rPr>
-        <w:t xml:space="preserve">frameworks, </w:t>
-      </w:r>
-      <w:r>
-        <w:rPr>
-          <w:rFonts w:ascii="Arial" w:eastAsia="Arial" w:hAnsi="Arial" w:cs="Arial"/>
-          <w:sz w:val="24"/>
-        </w:rPr>
-        <w:t>a adoção destas tecnologias por parte das empresas seria muito mais ampla.</w:t>
-      </w:r>
-    </w:p>
-    <w:p>
-      <w:pPr>
-        <w:pStyle w:val="normal0"/>
-        <w:spacing w:line="360" w:lineRule="auto"/>
-        <w:ind w:firstLine="708"/>
-        <w:contextualSpacing w:val="0"/>
-      </w:pPr>
-      <w:r>
-        <w:rPr>
-          <w:rFonts w:ascii="Arial" w:eastAsia="Arial" w:hAnsi="Arial" w:cs="Arial"/>
-          <w:sz w:val="24"/>
-        </w:rPr>
-        <w:t xml:space="preserve">Este trabalho propõe um </w:t>
-      </w:r>
-      <w:r>
-        <w:rPr>
-          <w:rFonts w:ascii="Arial" w:eastAsia="Arial" w:hAnsi="Arial" w:cs="Arial"/>
-          <w:i/>
-          <w:sz w:val="24"/>
-        </w:rPr>
-        <w:t>software</w:t>
-      </w:r>
-      <w:r>
-        <w:rPr>
-          <w:rFonts w:ascii="Arial" w:eastAsia="Arial" w:hAnsi="Arial" w:cs="Arial"/>
-          <w:sz w:val="24"/>
-        </w:rPr>
-        <w:t xml:space="preserve"> que gere a estrutura básica de uma aplicação em </w:t>
-      </w:r>
-      <w:r>
-        <w:rPr>
-          <w:rFonts w:ascii="Arial" w:eastAsia="Arial" w:hAnsi="Arial" w:cs="Arial"/>
-          <w:i/>
-          <w:sz w:val="24"/>
-        </w:rPr>
-        <w:t>Ruby on Rails</w:t>
-      </w:r>
-      <w:r>
-        <w:rPr>
-          <w:rFonts w:ascii="Arial" w:eastAsia="Arial" w:hAnsi="Arial" w:cs="Arial"/>
-          <w:sz w:val="24"/>
-        </w:rPr>
-        <w:t>, dado o modelo de dados de uma aplicação já existente. É importante reforçar que a proposta é da geração da estrutura básica da aplicação, ou seja, toda e qualquer lógica envolvida na manipulação e utilização ainda terá de ser implementada manualmente pelo usuário.</w:t>
-      </w:r>
-    </w:p>
-    <w:p>
-      <w:pPr>
-        <w:pStyle w:val="normal0"/>
-        <w:spacing w:line="360" w:lineRule="auto"/>
-        <w:contextualSpacing w:val="0"/>
-      </w:pPr>
-      <w:r>
-        <w:rPr>
-          <w:rFonts w:ascii="Arial" w:eastAsia="Arial" w:hAnsi="Arial" w:cs="Arial"/>
+        <w:rPr>
+          <w:rFonts w:ascii="Arial" w:eastAsia="Arial" w:hAnsi="Arial" w:cs="Arial"/>
+          <w:sz w:val="24"/>
+        </w:rPr>
+      </w:pPr>
+      <w:proofErr w:type="gramStart"/>
+      <w:r>
+        <w:rPr>
+          <w:rFonts w:ascii="Arial" w:eastAsia="Arial" w:hAnsi="Arial" w:cs="Arial"/>
+          <w:b/>
           <w:sz w:val="24"/>
         </w:rPr>
         <w:lastRenderedPageBreak/>
-        <w:tab/>
-        <w:t xml:space="preserve">O trabalho está organizado da seguinte maneira: o capítulo 2 descreve os conceitos e ferramentas de </w:t>
-      </w:r>
-      <w:r>
-        <w:rPr>
-          <w:rFonts w:ascii="Arial" w:eastAsia="Arial" w:hAnsi="Arial" w:cs="Arial"/>
-          <w:i/>
-          <w:sz w:val="24"/>
-        </w:rPr>
-        <w:t>Rails</w:t>
-      </w:r>
-      <w:r>
-        <w:rPr>
-          <w:rFonts w:ascii="Arial" w:eastAsia="Arial" w:hAnsi="Arial" w:cs="Arial"/>
-          <w:sz w:val="24"/>
-        </w:rPr>
-        <w:t>, banco de dados e analisadores léxicos e semânticos, o capítulo 3 apresenta a proposta de um software que gere os códigos Rails, o capítulo 4 demonstra uma implementação da proposta e o capítulo 5 apresenta a conclusão.</w:t>
-      </w:r>
-    </w:p>
-    <w:p>
-      <w:pPr>
-        <w:pStyle w:val="normal0"/>
-      </w:pPr>
-      <w:r>
-        <w:br w:type="page"/>
-      </w:r>
-    </w:p>
-    <w:p>
-      <w:pPr>
-        <w:pStyle w:val="normal0"/>
-        <w:spacing w:after="0"/>
-        <w:contextualSpacing w:val="0"/>
-      </w:pPr>
-    </w:p>
-    <w:p>
-      <w:pPr>
-        <w:pStyle w:val="normal0"/>
-        <w:contextualSpacing w:val="0"/>
-      </w:pPr>
-    </w:p>
-    <w:p>
-      <w:pPr>
-        <w:pStyle w:val="normal0"/>
-        <w:spacing w:line="360" w:lineRule="auto"/>
-        <w:contextualSpacing w:val="0"/>
-      </w:pPr>
-      <w:r>
-        <w:rPr>
-          <w:rFonts w:ascii="Arial" w:eastAsia="Arial" w:hAnsi="Arial" w:cs="Arial"/>
-          <w:b/>
-          <w:sz w:val="24"/>
-        </w:rPr>
-        <w:t>2  Revisão Bibliográfica</w:t>
+        <w:t>2</w:t>
+      </w:r>
+      <w:proofErr w:type="gramEnd"/>
+      <w:r>
+        <w:rPr>
+          <w:rFonts w:ascii="Arial" w:eastAsia="Arial" w:hAnsi="Arial" w:cs="Arial"/>
+          <w:b/>
+          <w:sz w:val="24"/>
+        </w:rPr>
+        <w:t xml:space="preserve">  Revisão Bibliográfica</w:t>
       </w:r>
     </w:p>
     <w:p>
@@ -1252,28 +1663,21 @@
           <w:rFonts w:ascii="Arial" w:eastAsia="Arial" w:hAnsi="Arial" w:cs="Arial"/>
           <w:sz w:val="24"/>
         </w:rPr>
-        <w:t xml:space="preserve"> CREATE, pois é a única que interessa no processo de criação do sistema </w:t>
-      </w:r>
+        <w:t xml:space="preserve"> CREATE, pois é a única que interessa no processo de criação do sistema novo.</w:t>
+      </w:r>
+    </w:p>
+    <w:p>
+      <w:pPr>
+        <w:pStyle w:val="normal0"/>
+        <w:spacing w:line="360" w:lineRule="auto"/>
+        <w:contextualSpacing w:val="0"/>
+      </w:pPr>
       <w:r>
         <w:rPr>
           <w:rFonts w:ascii="Arial" w:eastAsia="Arial" w:hAnsi="Arial" w:cs="Arial"/>
           <w:sz w:val="24"/>
         </w:rPr>
         <w:lastRenderedPageBreak/>
-        <w:t>novo.</w:t>
-      </w:r>
-    </w:p>
-    <w:p>
-      <w:pPr>
-        <w:pStyle w:val="normal0"/>
-        <w:spacing w:line="360" w:lineRule="auto"/>
-        <w:contextualSpacing w:val="0"/>
-      </w:pPr>
-      <w:r>
-        <w:rPr>
-          <w:rFonts w:ascii="Arial" w:eastAsia="Arial" w:hAnsi="Arial" w:cs="Arial"/>
-          <w:sz w:val="24"/>
-        </w:rPr>
         <w:tab/>
         <w:t>A função DROP pode, por exemplo, tirar somente a coluna de data de nascimento da tabela, assim como também pode remover a tabela inteira. Já a função GRANT permite acesso a</w:t>
       </w:r>
@@ -1642,7 +2046,6 @@
           <w:b/>
           <w:sz w:val="24"/>
         </w:rPr>
-        <w:lastRenderedPageBreak/>
         <w:t>INSERIR ALGUMA IMAGEM PARA ESCLARECER</w:t>
       </w:r>
     </w:p>
@@ -1658,6 +2061,7 @@
           <w:rFonts w:ascii="Arial" w:eastAsia="Arial" w:hAnsi="Arial" w:cs="Arial"/>
           <w:sz w:val="24"/>
         </w:rPr>
+        <w:lastRenderedPageBreak/>
         <w:t xml:space="preserve">Um SGBD precisa ter integridade semântica, ou seja, manter os seus dados sempre correto em relação ao domínio da aplicação. Caso contrário, perde-se o principal propósito de se utilizar um banco de dados. Há outras duas integridades fundamentais para um SGBD, a integridade referencial e a integridade de relação. </w:t>
       </w:r>
       <w:r>
@@ -2262,9 +2666,16 @@
           <w:rFonts w:ascii="Arial" w:eastAsia="Arial" w:hAnsi="Arial" w:cs="Arial"/>
           <w:sz w:val="24"/>
         </w:rPr>
+        <w:tab/>
+        <w:t xml:space="preserve">O componente modelo é responsável por gerenciar diretamente os </w:t>
+      </w:r>
+      <w:r>
+        <w:rPr>
+          <w:rFonts w:ascii="Arial" w:eastAsia="Arial" w:hAnsi="Arial" w:cs="Arial"/>
+          <w:sz w:val="24"/>
+        </w:rPr>
         <w:lastRenderedPageBreak/>
-        <w:tab/>
-        <w:t>O componente modelo é responsável por gerenciar diretamente os dados, lógicas e regras da aplicação. Ele também notifica os outros dois componentes que mudanças foram feitas no seu estado, permitindo mudança na saída da visão e no conjunto de comandos disponível no controlador.</w:t>
+        <w:t>dados, lógicas e regras da aplicação. Ele também notifica os outros dois componentes que mudanças foram feitas no seu estado, permitindo mudança na saída da visão e no conjunto de comandos disponível no controlador.</w:t>
       </w:r>
     </w:p>
     <w:p>
@@ -2768,7 +3179,6 @@
           <w:rFonts w:ascii="Courier New" w:eastAsia="Courier New" w:hAnsi="Courier New" w:cs="Courier New"/>
           <w:sz w:val="20"/>
         </w:rPr>
-        <w:lastRenderedPageBreak/>
         <w:t>p</w:t>
       </w:r>
       <w:r>

</xml_diff>

<commit_message>
- Nova imagem do cap2
</commit_message>
<xml_diff>
--- a/Parte escrita/trabalho.docx
+++ b/Parte escrita/trabalho.docx
@@ -3602,8 +3602,6 @@
           </wp:inline>
         </w:drawing>
       </w:r>
-      <w:bookmarkStart w:id="0" w:name="_GoBack"/>
-      <w:bookmarkEnd w:id="0"/>
     </w:p>
     <w:p>
       <w:pPr>
@@ -3919,6 +3917,10 @@
         <w:spacing w:after="0" w:line="360" w:lineRule="auto"/>
         <w:ind w:firstLine="708"/>
         <w:contextualSpacing w:val="0"/>
+        <w:rPr>
+          <w:rFonts w:ascii="Arial" w:eastAsia="Arial" w:hAnsi="Arial" w:cs="Arial"/>
+          <w:sz w:val="24"/>
+        </w:rPr>
       </w:pPr>
       <w:r>
         <w:rPr>
@@ -4000,18 +4002,58 @@
     <w:p>
       <w:pPr>
         <w:pStyle w:val="Normal1"/>
-        <w:spacing w:line="360" w:lineRule="auto"/>
+        <w:spacing w:after="0" w:line="360" w:lineRule="auto"/>
         <w:ind w:firstLine="708"/>
         <w:contextualSpacing w:val="0"/>
       </w:pPr>
       <w:r>
         <w:rPr>
-          <w:rFonts w:ascii="Arial" w:eastAsia="Arial" w:hAnsi="Arial" w:cs="Arial"/>
-          <w:b/>
-          <w:sz w:val="24"/>
-        </w:rPr>
-        <w:t>FIGURA DE EXEMPLO DO RAILS GENERATE</w:t>
-      </w:r>
+          <w:noProof/>
+        </w:rPr>
+        <w:drawing>
+          <wp:inline distT="0" distB="0" distL="0" distR="0">
+            <wp:extent cx="5400040" cy="3411855"/>
+            <wp:effectExtent l="0" t="0" r="0" b="0"/>
+            <wp:docPr id="7" name="Imagem 7"/>
+            <wp:cNvGraphicFramePr>
+              <a:graphicFrameLocks xmlns:a="http://schemas.openxmlformats.org/drawingml/2006/main" noChangeAspect="1"/>
+            </wp:cNvGraphicFramePr>
+            <a:graphic xmlns:a="http://schemas.openxmlformats.org/drawingml/2006/main">
+              <a:graphicData uri="http://schemas.openxmlformats.org/drawingml/2006/picture">
+                <pic:pic xmlns:pic="http://schemas.openxmlformats.org/drawingml/2006/picture">
+                  <pic:nvPicPr>
+                    <pic:cNvPr id="7" name="cap231Fig2.png"/>
+                    <pic:cNvPicPr/>
+                  </pic:nvPicPr>
+                  <pic:blipFill>
+                    <a:blip r:embed="rId6">
+                      <a:extLst>
+                        <a:ext uri="{28A0092B-C50C-407E-A947-70E740481C1C}">
+                          <a14:useLocalDpi xmlns:a14="http://schemas.microsoft.com/office/drawing/2010/main" val="0"/>
+                        </a:ext>
+                      </a:extLst>
+                    </a:blip>
+                    <a:stretch>
+                      <a:fillRect/>
+                    </a:stretch>
+                  </pic:blipFill>
+                  <pic:spPr>
+                    <a:xfrm>
+                      <a:off x="0" y="0"/>
+                      <a:ext cx="5400040" cy="3411855"/>
+                    </a:xfrm>
+                    <a:prstGeom prst="rect">
+                      <a:avLst/>
+                    </a:prstGeom>
+                  </pic:spPr>
+                </pic:pic>
+              </a:graphicData>
+            </a:graphic>
+          </wp:inline>
+        </w:drawing>
+      </w:r>
+      <w:bookmarkStart w:id="0" w:name="_GoBack"/>
+      <w:bookmarkEnd w:id="0"/>
     </w:p>
     <w:p>
       <w:pPr>
@@ -4303,7 +4345,15 @@
           <w:rFonts w:ascii="Arial" w:eastAsia="Arial" w:hAnsi="Arial" w:cs="Arial"/>
           <w:sz w:val="24"/>
         </w:rPr>
-        <w:t xml:space="preserve">, indo da direita pra esquerda, preferindo derivar o símbolo mais à direita. Ambos são normalmente acompanhados de um número k para indicar que são autorizados a olhar k entradas a frente para evitar </w:t>
+        <w:t xml:space="preserve">, indo da direita pra esquerda, preferindo derivar o símbolo mais à </w:t>
+      </w:r>
+      <w:r>
+        <w:rPr>
+          <w:rFonts w:ascii="Arial" w:eastAsia="Arial" w:hAnsi="Arial" w:cs="Arial"/>
+          <w:sz w:val="24"/>
+        </w:rPr>
+        <w:lastRenderedPageBreak/>
+        <w:t xml:space="preserve">direita. Ambos são normalmente acompanhados de um número k para indicar que são autorizados a olhar k entradas a frente para evitar </w:t>
       </w:r>
       <w:proofErr w:type="spellStart"/>
       <w:r>
@@ -4522,15 +4572,7 @@
           <w:rFonts w:ascii="Arial" w:eastAsia="Arial" w:hAnsi="Arial" w:cs="Arial"/>
           <w:sz w:val="24"/>
         </w:rPr>
-        <w:t xml:space="preserve">Normalmente utilizado para a construção de compiladores, o YACC proporciona uma ferramenta na qual o usuário específica uma estrutura de entrada junto com um código para ser invocado cada vez que uma estrutura é </w:t>
-      </w:r>
-      <w:r>
-        <w:rPr>
-          <w:rFonts w:ascii="Arial" w:eastAsia="Arial" w:hAnsi="Arial" w:cs="Arial"/>
-          <w:sz w:val="24"/>
-        </w:rPr>
-        <w:lastRenderedPageBreak/>
-        <w:t xml:space="preserve">reconhecida. </w:t>
+        <w:t xml:space="preserve">Normalmente utilizado para a construção de compiladores, o YACC proporciona uma ferramenta na qual o usuário específica uma estrutura de entrada junto com um código para ser invocado cada vez que uma estrutura é reconhecida. </w:t>
       </w:r>
     </w:p>
     <w:p>
@@ -5141,6 +5183,7 @@
           <w:b/>
           <w:sz w:val="24"/>
         </w:rPr>
+        <w:lastRenderedPageBreak/>
         <w:t>Analisadores Léxicos</w:t>
       </w:r>
     </w:p>
@@ -5224,15 +5267,7 @@
           <w:rFonts w:ascii="Arial" w:eastAsia="Arial" w:hAnsi="Arial" w:cs="Arial"/>
           <w:sz w:val="24"/>
         </w:rPr>
-        <w:t xml:space="preserve"> como válida, se acabar em um estado não final ou não houver </w:t>
-      </w:r>
-      <w:r>
-        <w:rPr>
-          <w:rFonts w:ascii="Arial" w:eastAsia="Arial" w:hAnsi="Arial" w:cs="Arial"/>
-          <w:sz w:val="24"/>
-        </w:rPr>
-        <w:lastRenderedPageBreak/>
-        <w:t xml:space="preserve">estado para o qual possa ir, a entrada é considerada inválida para a gramática. </w:t>
+        <w:t xml:space="preserve"> como válida, se acabar em um estado não final ou não houver estado para o qual possa ir, a entrada é considerada inválida para a gramática. </w:t>
       </w:r>
     </w:p>
     <w:p>
@@ -5887,7 +5922,6 @@
           <w:b/>
           <w:sz w:val="24"/>
         </w:rPr>
-        <w:lastRenderedPageBreak/>
         <w:t>IMAGENS FEITAS</w:t>
       </w:r>
     </w:p>
@@ -10726,7 +10760,7 @@
                     <pic:cNvPicPr/>
                   </pic:nvPicPr>
                   <pic:blipFill>
-                    <a:blip r:embed="rId6">
+                    <a:blip r:embed="rId7">
                       <a:extLst>
                         <a:ext uri="{28A0092B-C50C-407E-A947-70E740481C1C}">
                           <a14:useLocalDpi xmlns:a14="http://schemas.microsoft.com/office/drawing/2010/main" val="0"/>
@@ -12707,7 +12741,7 @@
                     <pic:cNvPicPr/>
                   </pic:nvPicPr>
                   <pic:blipFill>
-                    <a:blip r:embed="rId7">
+                    <a:blip r:embed="rId8">
                       <a:extLst>
                         <a:ext uri="{28A0092B-C50C-407E-A947-70E740481C1C}">
                           <a14:useLocalDpi xmlns:a14="http://schemas.microsoft.com/office/drawing/2010/main" val="0"/>
@@ -12798,7 +12832,7 @@
                     <pic:cNvPicPr/>
                   </pic:nvPicPr>
                   <pic:blipFill>
-                    <a:blip r:embed="rId8">
+                    <a:blip r:embed="rId9">
                       <a:extLst>
                         <a:ext uri="{28A0092B-C50C-407E-A947-70E740481C1C}">
                           <a14:useLocalDpi xmlns:a14="http://schemas.microsoft.com/office/drawing/2010/main" val="0"/>
@@ -12867,7 +12901,7 @@
                     <pic:cNvPicPr/>
                   </pic:nvPicPr>
                   <pic:blipFill>
-                    <a:blip r:embed="rId9">
+                    <a:blip r:embed="rId10">
                       <a:extLst>
                         <a:ext uri="{28A0092B-C50C-407E-A947-70E740481C1C}">
                           <a14:useLocalDpi xmlns:a14="http://schemas.microsoft.com/office/drawing/2010/main" val="0"/>
@@ -12926,7 +12960,7 @@
                     <pic:cNvPicPr/>
                   </pic:nvPicPr>
                   <pic:blipFill>
-                    <a:blip r:embed="rId10">
+                    <a:blip r:embed="rId11">
                       <a:extLst>
                         <a:ext uri="{28A0092B-C50C-407E-A947-70E740481C1C}">
                           <a14:useLocalDpi xmlns:a14="http://schemas.microsoft.com/office/drawing/2010/main" val="0"/>

</xml_diff>

<commit_message>
- as figuras foram enumeradas "corretamente" no texto agora
</commit_message>
<xml_diff>
--- a/Parte escrita/trabalho.docx
+++ b/Parte escrita/trabalho.docx
@@ -705,8 +705,6 @@
         </w:rPr>
         <w:t>E</w:t>
       </w:r>
-      <w:bookmarkStart w:id="0" w:name="_GoBack"/>
-      <w:bookmarkEnd w:id="0"/>
       <w:r>
         <w:rPr>
           <w:rFonts w:ascii="Arial" w:eastAsia="Arial" w:hAnsi="Arial" w:cs="Arial"/>
@@ -910,7 +908,28 @@
           <w:rFonts w:ascii="Arial" w:eastAsia="Arial" w:hAnsi="Arial" w:cs="Arial"/>
           <w:sz w:val="24"/>
         </w:rPr>
-        <w:t xml:space="preserve">Esse capítulo apresenta as ferramentas e conceitos utilizados no trabalho. A seção </w:t>
+        <w:t xml:space="preserve">Esse capítulo apresenta as ferramentas e conceitos utilizados no trabalho. A </w:t>
+      </w:r>
+      <w:r>
+        <w:rPr>
+          <w:rFonts w:ascii="Arial" w:eastAsia="Arial" w:hAnsi="Arial" w:cs="Arial"/>
+          <w:sz w:val="24"/>
+        </w:rPr>
+        <w:t>S</w:t>
+      </w:r>
+      <w:r>
+        <w:rPr>
+          <w:rFonts w:ascii="Arial" w:eastAsia="Arial" w:hAnsi="Arial" w:cs="Arial"/>
+          <w:sz w:val="24"/>
+        </w:rPr>
+        <w:t xml:space="preserve">eção </w:t>
+      </w:r>
+      <w:r>
+        <w:rPr>
+          <w:rFonts w:ascii="Arial" w:eastAsia="Arial" w:hAnsi="Arial" w:cs="Arial"/>
+          <w:sz w:val="24"/>
+        </w:rPr>
+        <w:t>2.1</w:t>
       </w:r>
       <w:r>
         <w:rPr>
@@ -918,7 +937,49 @@
           <w:b/>
           <w:sz w:val="24"/>
         </w:rPr>
-        <w:t>2.1</w:t>
+        <w:t xml:space="preserve"> </w:t>
+      </w:r>
+      <w:r>
+        <w:rPr>
+          <w:rFonts w:ascii="Arial" w:eastAsia="Arial" w:hAnsi="Arial" w:cs="Arial"/>
+          <w:sz w:val="24"/>
+        </w:rPr>
+        <w:t xml:space="preserve">apresenta </w:t>
+      </w:r>
+      <w:r>
+        <w:rPr>
+          <w:rFonts w:ascii="Arial" w:eastAsia="Arial" w:hAnsi="Arial" w:cs="Arial"/>
+          <w:sz w:val="24"/>
+        </w:rPr>
+        <w:t xml:space="preserve">a linguagem declarativa SQL, à </w:t>
+      </w:r>
+      <w:r>
+        <w:rPr>
+          <w:rFonts w:ascii="Arial" w:eastAsia="Arial" w:hAnsi="Arial" w:cs="Arial"/>
+          <w:sz w:val="24"/>
+        </w:rPr>
+        <w:t>S</w:t>
+      </w:r>
+      <w:r>
+        <w:rPr>
+          <w:rFonts w:ascii="Arial" w:eastAsia="Arial" w:hAnsi="Arial" w:cs="Arial"/>
+          <w:sz w:val="24"/>
+        </w:rPr>
+        <w:t>eção</w:t>
+      </w:r>
+      <w:r>
+        <w:rPr>
+          <w:rFonts w:ascii="Arial" w:eastAsia="Arial" w:hAnsi="Arial" w:cs="Arial"/>
+          <w:sz w:val="24"/>
+        </w:rPr>
+        <w:t xml:space="preserve"> </w:t>
+      </w:r>
+      <w:r>
+        <w:rPr>
+          <w:rFonts w:ascii="Arial" w:eastAsia="Arial" w:hAnsi="Arial" w:cs="Arial"/>
+          <w:sz w:val="24"/>
+        </w:rPr>
+        <w:t>2.2</w:t>
       </w:r>
       <w:r>
         <w:rPr>
@@ -933,18 +994,33 @@
           <w:rFonts w:ascii="Arial" w:eastAsia="Arial" w:hAnsi="Arial" w:cs="Arial"/>
           <w:sz w:val="24"/>
         </w:rPr>
-        <w:t xml:space="preserve">apresenta </w:t>
-      </w:r>
-      <w:r>
-        <w:rPr>
-          <w:rFonts w:ascii="Arial" w:eastAsia="Arial" w:hAnsi="Arial" w:cs="Arial"/>
-          <w:sz w:val="24"/>
-        </w:rPr>
-        <w:t>a linguagem declarativa SQL, à seção</w:t>
-      </w:r>
-      <w:r>
-        <w:rPr>
-          <w:rFonts w:ascii="Arial" w:eastAsia="Arial" w:hAnsi="Arial" w:cs="Arial"/>
+        <w:t xml:space="preserve">os Sistemas de Gerenciamento de Banco de Dados (SGBD), a </w:t>
+      </w:r>
+      <w:r>
+        <w:rPr>
+          <w:rFonts w:ascii="Arial" w:eastAsia="Arial" w:hAnsi="Arial" w:cs="Arial"/>
+          <w:sz w:val="24"/>
+        </w:rPr>
+        <w:t>S</w:t>
+      </w:r>
+      <w:r>
+        <w:rPr>
+          <w:rFonts w:ascii="Arial" w:eastAsia="Arial" w:hAnsi="Arial" w:cs="Arial"/>
+          <w:sz w:val="24"/>
+        </w:rPr>
+        <w:t xml:space="preserve">eção </w:t>
+      </w:r>
+      <w:r>
+        <w:rPr>
+          <w:rFonts w:ascii="Arial" w:eastAsia="Arial" w:hAnsi="Arial" w:cs="Arial"/>
+          <w:sz w:val="24"/>
+        </w:rPr>
+        <w:t>2.3</w:t>
+      </w:r>
+      <w:r>
+        <w:rPr>
+          <w:rFonts w:ascii="Arial" w:eastAsia="Arial" w:hAnsi="Arial" w:cs="Arial"/>
+          <w:b/>
           <w:sz w:val="24"/>
         </w:rPr>
         <w:t xml:space="preserve"> </w:t>
@@ -952,17 +1028,67 @@
       <w:r>
         <w:rPr>
           <w:rFonts w:ascii="Arial" w:eastAsia="Arial" w:hAnsi="Arial" w:cs="Arial"/>
+          <w:sz w:val="24"/>
+        </w:rPr>
+        <w:t xml:space="preserve">o </w:t>
+      </w:r>
+      <w:r>
+        <w:rPr>
+          <w:rFonts w:ascii="Arial" w:eastAsia="Arial" w:hAnsi="Arial" w:cs="Arial"/>
+          <w:i/>
+          <w:sz w:val="24"/>
+        </w:rPr>
+        <w:t>framework</w:t>
+      </w:r>
+      <w:r>
+        <w:rPr>
+          <w:rFonts w:ascii="Arial" w:eastAsia="Arial" w:hAnsi="Arial" w:cs="Arial"/>
+          <w:sz w:val="24"/>
+        </w:rPr>
+        <w:t xml:space="preserve"> </w:t>
+      </w:r>
+      <w:r>
+        <w:rPr>
+          <w:rFonts w:ascii="Arial" w:eastAsia="Arial" w:hAnsi="Arial" w:cs="Arial"/>
+          <w:i/>
+          <w:sz w:val="24"/>
+        </w:rPr>
+        <w:t>Ruby on Rails</w:t>
+      </w:r>
+      <w:r>
+        <w:rPr>
+          <w:rFonts w:ascii="Arial" w:eastAsia="Arial" w:hAnsi="Arial" w:cs="Arial"/>
+          <w:sz w:val="24"/>
+        </w:rPr>
+        <w:t xml:space="preserve">, a </w:t>
+      </w:r>
+      <w:r>
+        <w:rPr>
+          <w:rFonts w:ascii="Arial" w:eastAsia="Arial" w:hAnsi="Arial" w:cs="Arial"/>
+          <w:sz w:val="24"/>
+        </w:rPr>
+        <w:t>S</w:t>
+      </w:r>
+      <w:r>
+        <w:rPr>
+          <w:rFonts w:ascii="Arial" w:eastAsia="Arial" w:hAnsi="Arial" w:cs="Arial"/>
+          <w:sz w:val="24"/>
+        </w:rPr>
+        <w:t xml:space="preserve">eção </w:t>
+      </w:r>
+      <w:r>
+        <w:rPr>
+          <w:rFonts w:ascii="Arial" w:eastAsia="Arial" w:hAnsi="Arial" w:cs="Arial"/>
+          <w:sz w:val="24"/>
+        </w:rPr>
+        <w:t>2.4</w:t>
+      </w:r>
+      <w:r>
+        <w:rPr>
+          <w:rFonts w:ascii="Arial" w:eastAsia="Arial" w:hAnsi="Arial" w:cs="Arial"/>
           <w:b/>
           <w:sz w:val="24"/>
         </w:rPr>
-        <w:t>2.2</w:t>
-      </w:r>
-      <w:r>
-        <w:rPr>
-          <w:rFonts w:ascii="Arial" w:eastAsia="Arial" w:hAnsi="Arial" w:cs="Arial"/>
-          <w:b/>
-          <w:sz w:val="24"/>
-        </w:rPr>
         <w:t xml:space="preserve"> </w:t>
       </w:r>
       <w:r>
@@ -970,88 +1096,25 @@
           <w:rFonts w:ascii="Arial" w:eastAsia="Arial" w:hAnsi="Arial" w:cs="Arial"/>
           <w:sz w:val="24"/>
         </w:rPr>
-        <w:t xml:space="preserve">os Sistemas de Gerenciamento de Banco de Dados (SGBD), a seção </w:t>
-      </w:r>
-      <w:r>
-        <w:rPr>
-          <w:rFonts w:ascii="Arial" w:eastAsia="Arial" w:hAnsi="Arial" w:cs="Arial"/>
-          <w:b/>
-          <w:sz w:val="24"/>
-        </w:rPr>
-        <w:t>2.3</w:t>
-      </w:r>
-      <w:r>
-        <w:rPr>
-          <w:rFonts w:ascii="Arial" w:eastAsia="Arial" w:hAnsi="Arial" w:cs="Arial"/>
-          <w:b/>
-          <w:sz w:val="24"/>
-        </w:rPr>
-        <w:t xml:space="preserve"> </w:t>
-      </w:r>
-      <w:r>
-        <w:rPr>
-          <w:rFonts w:ascii="Arial" w:eastAsia="Arial" w:hAnsi="Arial" w:cs="Arial"/>
-          <w:sz w:val="24"/>
-        </w:rPr>
-        <w:t xml:space="preserve">o </w:t>
-      </w:r>
-      <w:r>
-        <w:rPr>
-          <w:rFonts w:ascii="Arial" w:eastAsia="Arial" w:hAnsi="Arial" w:cs="Arial"/>
-          <w:i/>
-          <w:sz w:val="24"/>
-        </w:rPr>
-        <w:t>framework</w:t>
-      </w:r>
-      <w:r>
-        <w:rPr>
-          <w:rFonts w:ascii="Arial" w:eastAsia="Arial" w:hAnsi="Arial" w:cs="Arial"/>
-          <w:sz w:val="24"/>
-        </w:rPr>
-        <w:t xml:space="preserve"> </w:t>
-      </w:r>
-      <w:r>
-        <w:rPr>
-          <w:rFonts w:ascii="Arial" w:eastAsia="Arial" w:hAnsi="Arial" w:cs="Arial"/>
-          <w:i/>
-          <w:sz w:val="24"/>
-        </w:rPr>
-        <w:t>Ruby on Rails</w:t>
-      </w:r>
-      <w:r>
-        <w:rPr>
-          <w:rFonts w:ascii="Arial" w:eastAsia="Arial" w:hAnsi="Arial" w:cs="Arial"/>
-          <w:sz w:val="24"/>
-        </w:rPr>
-        <w:t xml:space="preserve">, a seção </w:t>
-      </w:r>
-      <w:r>
-        <w:rPr>
-          <w:rFonts w:ascii="Arial" w:eastAsia="Arial" w:hAnsi="Arial" w:cs="Arial"/>
-          <w:b/>
-          <w:sz w:val="24"/>
-        </w:rPr>
-        <w:t>2.4</w:t>
-      </w:r>
-      <w:r>
-        <w:rPr>
-          <w:rFonts w:ascii="Arial" w:eastAsia="Arial" w:hAnsi="Arial" w:cs="Arial"/>
-          <w:b/>
-          <w:sz w:val="24"/>
-        </w:rPr>
-        <w:t xml:space="preserve"> </w:t>
-      </w:r>
-      <w:r>
-        <w:rPr>
-          <w:rFonts w:ascii="Arial" w:eastAsia="Arial" w:hAnsi="Arial" w:cs="Arial"/>
-          <w:sz w:val="24"/>
-        </w:rPr>
-        <w:t xml:space="preserve">os analisadores sintáticos e a seção </w:t>
-      </w:r>
-      <w:r>
-        <w:rPr>
-          <w:rFonts w:ascii="Arial" w:eastAsia="Arial" w:hAnsi="Arial" w:cs="Arial"/>
-          <w:b/>
+        <w:t xml:space="preserve">os analisadores sintáticos e a </w:t>
+      </w:r>
+      <w:r>
+        <w:rPr>
+          <w:rFonts w:ascii="Arial" w:eastAsia="Arial" w:hAnsi="Arial" w:cs="Arial"/>
+          <w:sz w:val="24"/>
+        </w:rPr>
+        <w:t>S</w:t>
+      </w:r>
+      <w:r>
+        <w:rPr>
+          <w:rFonts w:ascii="Arial" w:eastAsia="Arial" w:hAnsi="Arial" w:cs="Arial"/>
+          <w:sz w:val="24"/>
+        </w:rPr>
+        <w:t xml:space="preserve">eção </w:t>
+      </w:r>
+      <w:r>
+        <w:rPr>
+          <w:rFonts w:ascii="Arial" w:eastAsia="Arial" w:hAnsi="Arial" w:cs="Arial"/>
           <w:sz w:val="24"/>
         </w:rPr>
         <w:t>2.5</w:t>
@@ -2290,7 +2353,21 @@
           <w:sz w:val="24"/>
         </w:rPr>
         <w:tab/>
-        <w:t>A figura 4 abaixo mostra um diagrama da interação desse componentes entre si e com o usuário. Note que o usuário não sabe de que forma os dados estão armazenados, pois para ele isso não importa, geralmente. Ele visualiza apenas as respostas dos comandos gerados por ele. Os comandos são interpretados pelo controlador que os traduz para um comando que o modelo possa executar. Ao realizar o comando, o modelo adquire um retorno e o passa para a visão atuali</w:t>
+        <w:t xml:space="preserve">A figura </w:t>
+      </w:r>
+      <w:r>
+        <w:rPr>
+          <w:rFonts w:ascii="Arial" w:eastAsia="Arial" w:hAnsi="Arial" w:cs="Arial"/>
+          <w:sz w:val="24"/>
+        </w:rPr>
+        <w:t>2</w:t>
+      </w:r>
+      <w:r>
+        <w:rPr>
+          <w:rFonts w:ascii="Arial" w:eastAsia="Arial" w:hAnsi="Arial" w:cs="Arial"/>
+          <w:sz w:val="24"/>
+        </w:rPr>
+        <w:t xml:space="preserve"> abaixo mostra um diagrama da interação desse componentes entre si e com o usuário. Note que o usuário não sabe de que forma os dados estão armazenados, pois para ele isso não importa, geralmente. Ele visualiza apenas as respostas dos comandos gerados por ele. Os comandos são interpretados pelo controlador que os traduz para um comando que o modelo possa executar. Ao realizar o comando, o modelo adquire um retorno e o passa para a visão atuali</w:t>
       </w:r>
       <w:r>
         <w:rPr>
@@ -2849,7 +2926,21 @@
           <w:rFonts w:ascii="Arial" w:eastAsia="Arial" w:hAnsi="Arial" w:cs="Arial"/>
           <w:sz w:val="24"/>
         </w:rPr>
-        <w:t xml:space="preserve">A figura 5 mostra um exemplo de um pseudocódigo utilizando o padrão </w:t>
+        <w:t xml:space="preserve">A figura </w:t>
+      </w:r>
+      <w:r>
+        <w:rPr>
+          <w:rFonts w:ascii="Arial" w:eastAsia="Arial" w:hAnsi="Arial" w:cs="Arial"/>
+          <w:sz w:val="24"/>
+        </w:rPr>
+        <w:t>3</w:t>
+      </w:r>
+      <w:r>
+        <w:rPr>
+          <w:rFonts w:ascii="Arial" w:eastAsia="Arial" w:hAnsi="Arial" w:cs="Arial"/>
+          <w:sz w:val="24"/>
+        </w:rPr>
+        <w:t xml:space="preserve"> mostra um exemplo de um pseudocódigo utilizando o padrão </w:t>
       </w:r>
       <w:r>
         <w:rPr>
@@ -3115,7 +3206,21 @@
           <w:rFonts w:ascii="Arial" w:eastAsia="Arial" w:hAnsi="Arial" w:cs="Arial"/>
           <w:sz w:val="24"/>
         </w:rPr>
-        <w:t xml:space="preserve"> e alguns arquivos de configurações. A figura X mostra a estrutura de arquivos gerada pelo comando.</w:t>
+        <w:t xml:space="preserve"> e alguns arquivos de configurações. A figura </w:t>
+      </w:r>
+      <w:r>
+        <w:rPr>
+          <w:rFonts w:ascii="Arial" w:eastAsia="Arial" w:hAnsi="Arial" w:cs="Arial"/>
+          <w:sz w:val="24"/>
+        </w:rPr>
+        <w:t>4</w:t>
+      </w:r>
+      <w:r>
+        <w:rPr>
+          <w:rFonts w:ascii="Arial" w:eastAsia="Arial" w:hAnsi="Arial" w:cs="Arial"/>
+          <w:sz w:val="24"/>
+        </w:rPr>
+        <w:t xml:space="preserve"> mostra a estrutura de arquivos gerada pelo comando.</w:t>
       </w:r>
     </w:p>
     <w:p>
@@ -3505,7 +3610,21 @@
           <w:rFonts w:ascii="Arial" w:eastAsia="Arial" w:hAnsi="Arial" w:cs="Arial"/>
           <w:sz w:val="24"/>
         </w:rPr>
-        <w:t xml:space="preserve">A figura X mostra um exemplo da execução de um comando </w:t>
+        <w:t xml:space="preserve">A figura </w:t>
+      </w:r>
+      <w:r>
+        <w:rPr>
+          <w:rFonts w:ascii="Arial" w:eastAsia="Arial" w:hAnsi="Arial" w:cs="Arial"/>
+          <w:sz w:val="24"/>
+        </w:rPr>
+        <w:t>5</w:t>
+      </w:r>
+      <w:r>
+        <w:rPr>
+          <w:rFonts w:ascii="Arial" w:eastAsia="Arial" w:hAnsi="Arial" w:cs="Arial"/>
+          <w:sz w:val="24"/>
+        </w:rPr>
+        <w:t xml:space="preserve"> mostra um exemplo da execução de um comando </w:t>
       </w:r>
       <w:r>
         <w:rPr>
@@ -3861,7 +3980,21 @@
           <w:rFonts w:ascii="Arial" w:eastAsia="Arial" w:hAnsi="Arial" w:cs="Arial"/>
           <w:sz w:val="24"/>
         </w:rPr>
-        <w:t xml:space="preserve">A figura 1 mostra o YACC sendo utilizado. No painel A coluna temos um trecho de código em Pascal que será utilizado como entrada para o código YACC, no painel B temos a estrutura definida por um usuário com o YACC e no painel C a saída gerada em Java. Como pode ser visto, o código YACC detecta quando uma linha começa com a palavra-chave </w:t>
+        <w:t xml:space="preserve">A figura </w:t>
+      </w:r>
+      <w:r>
+        <w:rPr>
+          <w:rFonts w:ascii="Arial" w:eastAsia="Arial" w:hAnsi="Arial" w:cs="Arial"/>
+          <w:sz w:val="24"/>
+        </w:rPr>
+        <w:t>6</w:t>
+      </w:r>
+      <w:r>
+        <w:rPr>
+          <w:rFonts w:ascii="Arial" w:eastAsia="Arial" w:hAnsi="Arial" w:cs="Arial"/>
+          <w:sz w:val="24"/>
+        </w:rPr>
+        <w:t xml:space="preserve"> mostra o YACC sendo utilizado. No painel A coluna temos um trecho de código em Pascal que será utilizado como entrada para o código YACC, no painel B temos a estrutura definida por um usuário com o YACC e no painel C a saída gerada em Java. Como pode ser visto, o código YACC detecta quando uma linha começa com a palavra-chave </w:t>
       </w:r>
       <w:r>
         <w:rPr>
@@ -4545,7 +4678,21 @@
           <w:rFonts w:ascii="Arial" w:eastAsia="Arial" w:hAnsi="Arial" w:cs="Arial"/>
           <w:sz w:val="24"/>
         </w:rPr>
-        <w:t xml:space="preserve">A figura 2 mostra um trecho de código que utiliza Lex. Na linha 5 temos uma expressão que reconhece sequências de caracteres que começam com </w:t>
+        <w:t xml:space="preserve">A figura </w:t>
+      </w:r>
+      <w:r>
+        <w:rPr>
+          <w:rFonts w:ascii="Arial" w:eastAsia="Arial" w:hAnsi="Arial" w:cs="Arial"/>
+          <w:sz w:val="24"/>
+        </w:rPr>
+        <w:t>7</w:t>
+      </w:r>
+      <w:r>
+        <w:rPr>
+          <w:rFonts w:ascii="Arial" w:eastAsia="Arial" w:hAnsi="Arial" w:cs="Arial"/>
+          <w:sz w:val="24"/>
+        </w:rPr>
+        <w:t xml:space="preserve"> mostra um trecho de código que utiliza Lex. Na linha 5 temos uma expressão que reconhece sequências de caracteres que começam com </w:t>
       </w:r>
       <w:r>
         <w:rPr>
@@ -5002,7 +5149,35 @@
           <w:rFonts w:ascii="Arial" w:eastAsia="Arial" w:hAnsi="Arial" w:cs="Arial"/>
           <w:sz w:val="24"/>
         </w:rPr>
-        <w:t xml:space="preserve"> figura 3 e 4 explicam essa relação. O Lex recebe a entrada de dados e as expressões regulares, gerando a rotina chamada </w:t>
+        <w:t xml:space="preserve"> figura </w:t>
+      </w:r>
+      <w:r>
+        <w:rPr>
+          <w:rFonts w:ascii="Arial" w:eastAsia="Arial" w:hAnsi="Arial" w:cs="Arial"/>
+          <w:sz w:val="24"/>
+        </w:rPr>
+        <w:t>8</w:t>
+      </w:r>
+      <w:r>
+        <w:rPr>
+          <w:rFonts w:ascii="Arial" w:eastAsia="Arial" w:hAnsi="Arial" w:cs="Arial"/>
+          <w:sz w:val="24"/>
+        </w:rPr>
+        <w:t xml:space="preserve"> e </w:t>
+      </w:r>
+      <w:r>
+        <w:rPr>
+          <w:rFonts w:ascii="Arial" w:eastAsia="Arial" w:hAnsi="Arial" w:cs="Arial"/>
+          <w:sz w:val="24"/>
+        </w:rPr>
+        <w:t>9</w:t>
+      </w:r>
+      <w:r>
+        <w:rPr>
+          <w:rFonts w:ascii="Arial" w:eastAsia="Arial" w:hAnsi="Arial" w:cs="Arial"/>
+          <w:sz w:val="24"/>
+        </w:rPr>
+        <w:t xml:space="preserve"> explicam essa relação. O Lex recebe a entrada de dados e as expressões regulares, gerando a rotina chamada </w:t>
       </w:r>
       <w:r>
         <w:rPr>
@@ -6145,7 +6320,21 @@
           <w:sz w:val="24"/>
         </w:rPr>
         <w:tab/>
-        <w:t>A figura X mostra um exemplo da entrada da nossa ferramenta. Essa é composta de uma ou mais tabelas descritas em SQL</w:t>
+        <w:t xml:space="preserve">A figura </w:t>
+      </w:r>
+      <w:r>
+        <w:rPr>
+          <w:rFonts w:ascii="Arial" w:eastAsia="Arial" w:hAnsi="Arial" w:cs="Arial"/>
+          <w:sz w:val="24"/>
+        </w:rPr>
+        <w:t>10</w:t>
+      </w:r>
+      <w:r>
+        <w:rPr>
+          <w:rFonts w:ascii="Arial" w:eastAsia="Arial" w:hAnsi="Arial" w:cs="Arial"/>
+          <w:sz w:val="24"/>
+        </w:rPr>
+        <w:t xml:space="preserve"> mostra um exemplo da entrada da nossa ferramenta. Essa é composta de uma ou mais tabelas descritas em SQL</w:t>
       </w:r>
       <w:r>
         <w:rPr>
@@ -6160,7 +6349,21 @@
           <w:rFonts w:ascii="Arial" w:eastAsia="Arial" w:hAnsi="Arial" w:cs="Arial"/>
           <w:sz w:val="24"/>
         </w:rPr>
-        <w:t xml:space="preserve"> e separadas por uma linha em branco. A saída esperada para dita entrada, exemplificada na figura X, são comandos </w:t>
+        <w:t xml:space="preserve"> e separadas por uma linha em branco. A saída esperada para dita entrada, exemplificada na figura </w:t>
+      </w:r>
+      <w:r>
+        <w:rPr>
+          <w:rFonts w:ascii="Arial" w:eastAsia="Arial" w:hAnsi="Arial" w:cs="Arial"/>
+          <w:sz w:val="24"/>
+        </w:rPr>
+        <w:t>11</w:t>
+      </w:r>
+      <w:r>
+        <w:rPr>
+          <w:rFonts w:ascii="Arial" w:eastAsia="Arial" w:hAnsi="Arial" w:cs="Arial"/>
+          <w:sz w:val="24"/>
+        </w:rPr>
+        <w:t xml:space="preserve">, são comandos </w:t>
       </w:r>
       <w:r>
         <w:rPr>
@@ -6851,7 +7054,21 @@
           <w:rFonts w:ascii="Arial" w:eastAsia="Arial" w:hAnsi="Arial" w:cs="Arial"/>
           <w:sz w:val="24"/>
         </w:rPr>
-        <w:t xml:space="preserve"> da criação dessas tabelas podem ser visto na figura X. Temos três tabelas: paciente, profissional e agenda. As tabelas paciente e profissional são </w:t>
+        <w:t xml:space="preserve"> da criação dessas tabelas podem ser visto na figura </w:t>
+      </w:r>
+      <w:r>
+        <w:rPr>
+          <w:rFonts w:ascii="Arial" w:eastAsia="Arial" w:hAnsi="Arial" w:cs="Arial"/>
+          <w:sz w:val="24"/>
+        </w:rPr>
+        <w:t>12</w:t>
+      </w:r>
+      <w:r>
+        <w:rPr>
+          <w:rFonts w:ascii="Arial" w:eastAsia="Arial" w:hAnsi="Arial" w:cs="Arial"/>
+          <w:sz w:val="24"/>
+        </w:rPr>
+        <w:t xml:space="preserve">. Temos três tabelas: paciente, profissional e agenda. As tabelas paciente e profissional são </w:t>
       </w:r>
       <w:r>
         <w:rPr>
@@ -8428,7 +8645,21 @@
           <w:rFonts w:ascii="Arial" w:eastAsia="Arial" w:hAnsi="Arial" w:cs="Arial"/>
           <w:sz w:val="24"/>
         </w:rPr>
-        <w:t xml:space="preserve"> passando essas tabelas como parâmetro, como pode ser visto na figura X.</w:t>
+        <w:t xml:space="preserve"> passando essas tabelas como parâmetro, como pode ser visto na figura </w:t>
+      </w:r>
+      <w:r>
+        <w:rPr>
+          <w:rFonts w:ascii="Arial" w:eastAsia="Arial" w:hAnsi="Arial" w:cs="Arial"/>
+          <w:sz w:val="24"/>
+        </w:rPr>
+        <w:t>13</w:t>
+      </w:r>
+      <w:r>
+        <w:rPr>
+          <w:rFonts w:ascii="Arial" w:eastAsia="Arial" w:hAnsi="Arial" w:cs="Arial"/>
+          <w:sz w:val="24"/>
+        </w:rPr>
+        <w:t>.</w:t>
       </w:r>
     </w:p>
     <w:p>
@@ -8973,14 +9204,28 @@
           <w:sz w:val="24"/>
         </w:rPr>
       </w:pPr>
-      <w:bookmarkStart w:id="1" w:name="h.gjdgxs" w:colFirst="0" w:colLast="0"/>
-      <w:bookmarkEnd w:id="1"/>
-      <w:r>
-        <w:rPr>
-          <w:rFonts w:ascii="Arial" w:eastAsia="Arial" w:hAnsi="Arial" w:cs="Arial"/>
-          <w:sz w:val="24"/>
-        </w:rPr>
-        <w:t xml:space="preserve">Com o ambiente criado, podemos agora executar os comandos gerados pela ferramenta. A figura X mostra o arquivo </w:t>
+      <w:bookmarkStart w:id="0" w:name="h.gjdgxs" w:colFirst="0" w:colLast="0"/>
+      <w:bookmarkEnd w:id="0"/>
+      <w:r>
+        <w:rPr>
+          <w:rFonts w:ascii="Arial" w:eastAsia="Arial" w:hAnsi="Arial" w:cs="Arial"/>
+          <w:sz w:val="24"/>
+        </w:rPr>
+        <w:t xml:space="preserve">Com o ambiente criado, podemos agora executar os comandos gerados pela ferramenta. A figura </w:t>
+      </w:r>
+      <w:r>
+        <w:rPr>
+          <w:rFonts w:ascii="Arial" w:eastAsia="Arial" w:hAnsi="Arial" w:cs="Arial"/>
+          <w:sz w:val="24"/>
+        </w:rPr>
+        <w:t>14</w:t>
+      </w:r>
+      <w:r>
+        <w:rPr>
+          <w:rFonts w:ascii="Arial" w:eastAsia="Arial" w:hAnsi="Arial" w:cs="Arial"/>
+          <w:sz w:val="24"/>
+        </w:rPr>
+        <w:t xml:space="preserve"> mostra o arquivo </w:t>
       </w:r>
       <w:r>
         <w:rPr>
@@ -9072,7 +9317,21 @@
           <w:rFonts w:ascii="Arial" w:eastAsia="Arial" w:hAnsi="Arial" w:cs="Arial"/>
           <w:sz w:val="24"/>
         </w:rPr>
-        <w:t xml:space="preserve">É importante ressaltar que não são criadas chaves estrangeiras no banco de dados, ao invés são criadas associações entre os objetos no modelo, como visto na seção 2.3. A figura X mostra as associações no modelo da agenda. </w:t>
+        <w:t xml:space="preserve">É importante ressaltar que não são criadas chaves estrangeiras no banco de dados, ao invés são criadas associações entre os objetos no modelo, como visto na seção 2.3. A figura </w:t>
+      </w:r>
+      <w:r>
+        <w:rPr>
+          <w:rFonts w:ascii="Arial" w:eastAsia="Arial" w:hAnsi="Arial" w:cs="Arial"/>
+          <w:sz w:val="24"/>
+        </w:rPr>
+        <w:t>15</w:t>
+      </w:r>
+      <w:r>
+        <w:rPr>
+          <w:rFonts w:ascii="Arial" w:eastAsia="Arial" w:hAnsi="Arial" w:cs="Arial"/>
+          <w:sz w:val="24"/>
+        </w:rPr>
+        <w:t xml:space="preserve"> mostra as associações no modelo da agenda. </w:t>
       </w:r>
     </w:p>
     <w:p>
@@ -10064,7 +10323,21 @@
           <w:rFonts w:ascii="Arial" w:eastAsia="Arial" w:hAnsi="Arial" w:cs="Arial"/>
           <w:sz w:val="24"/>
         </w:rPr>
-        <w:t>gerados para o nosso teste podem ser vistos na figura X.</w:t>
+        <w:t xml:space="preserve">gerados para o nosso teste podem ser vistos na figura </w:t>
+      </w:r>
+      <w:r>
+        <w:rPr>
+          <w:rFonts w:ascii="Arial" w:eastAsia="Arial" w:hAnsi="Arial" w:cs="Arial"/>
+          <w:sz w:val="24"/>
+        </w:rPr>
+        <w:t>16</w:t>
+      </w:r>
+      <w:r>
+        <w:rPr>
+          <w:rFonts w:ascii="Arial" w:eastAsia="Arial" w:hAnsi="Arial" w:cs="Arial"/>
+          <w:sz w:val="24"/>
+        </w:rPr>
+        <w:t>.</w:t>
       </w:r>
       <w:r>
         <w:rPr>
@@ -10155,7 +10428,51 @@
           <w:rFonts w:ascii="Arial" w:eastAsia="Arial" w:hAnsi="Arial" w:cs="Arial"/>
           <w:sz w:val="24"/>
         </w:rPr>
-        <w:t xml:space="preserve">para iniciar a aplicação web, depois acessamos por um navegador. Na figura X1, podemos ver a tela de criação de um paciente. A figura X2 mostra a lista de agendas e a X3 a exclusão de um profissional. </w:t>
+        <w:t xml:space="preserve">para iniciar a aplicação web, depois acessamos por um navegador. Na figura </w:t>
+      </w:r>
+      <w:r>
+        <w:rPr>
+          <w:rFonts w:ascii="Arial" w:eastAsia="Arial" w:hAnsi="Arial" w:cs="Arial"/>
+          <w:sz w:val="24"/>
+        </w:rPr>
+        <w:t>17.</w:t>
+      </w:r>
+      <w:r>
+        <w:rPr>
+          <w:rFonts w:ascii="Arial" w:eastAsia="Arial" w:hAnsi="Arial" w:cs="Arial"/>
+          <w:sz w:val="24"/>
+        </w:rPr>
+        <w:t xml:space="preserve">1, podemos ver a tela de criação de um paciente. A figura </w:t>
+      </w:r>
+      <w:r>
+        <w:rPr>
+          <w:rFonts w:ascii="Arial" w:eastAsia="Arial" w:hAnsi="Arial" w:cs="Arial"/>
+          <w:sz w:val="24"/>
+        </w:rPr>
+        <w:t>17.</w:t>
+      </w:r>
+      <w:r>
+        <w:rPr>
+          <w:rFonts w:ascii="Arial" w:eastAsia="Arial" w:hAnsi="Arial" w:cs="Arial"/>
+          <w:sz w:val="24"/>
+        </w:rPr>
+        <w:t xml:space="preserve">2 mostra a lista de agendas e a </w:t>
+      </w:r>
+      <w:r>
+        <w:rPr>
+          <w:rFonts w:ascii="Arial" w:eastAsia="Arial" w:hAnsi="Arial" w:cs="Arial"/>
+          <w:sz w:val="24"/>
+        </w:rPr>
+        <w:t>17.</w:t>
+      </w:r>
+      <w:bookmarkStart w:id="1" w:name="_GoBack"/>
+      <w:bookmarkEnd w:id="1"/>
+      <w:r>
+        <w:rPr>
+          <w:rFonts w:ascii="Arial" w:eastAsia="Arial" w:hAnsi="Arial" w:cs="Arial"/>
+          <w:sz w:val="24"/>
+        </w:rPr>
+        <w:t xml:space="preserve">3 a exclusão de um profissional. </w:t>
       </w:r>
       <w:r>
         <w:rPr>
@@ -12839,7 +13156,7 @@
 </file>
 
 <file path=customXml/itemProps1.xml><?xml version="1.0" encoding="utf-8"?>
-<ds:datastoreItem xmlns:ds="http://schemas.openxmlformats.org/officeDocument/2006/customXml" ds:itemID="{D7E46EF4-77E3-44F0-A776-E24326399073}">
+<ds:datastoreItem xmlns:ds="http://schemas.openxmlformats.org/officeDocument/2006/customXml" ds:itemID="{F322F3B3-505E-4311-B69A-199406721E41}">
   <ds:schemaRefs>
     <ds:schemaRef ds:uri="http://schemas.openxmlformats.org/officeDocument/2006/bibliography"/>
   </ds:schemaRefs>

</xml_diff>

<commit_message>
- Legendas e ajustes em algumas imagens
</commit_message>
<xml_diff>
--- a/Parte escrita/trabalho.docx
+++ b/Parte escrita/trabalho.docx
@@ -3047,6 +3047,15 @@
         </w:rPr>
         <w:t xml:space="preserve"> e alguns arquivos de configurações. A figura X mostra a estrutura de arquivos gerada pelo comando.</w:t>
       </w:r>
+      <w:r>
+        <w:rPr>
+          <w:rFonts w:ascii="Arial" w:eastAsia="Arial" w:hAnsi="Arial" w:cs="Arial"/>
+          <w:b/>
+          <w:noProof/>
+          <w:sz w:val="24"/>
+        </w:rPr>
+        <w:t xml:space="preserve"> </w:t>
+      </w:r>
     </w:p>
     <w:p>
       <w:pPr>
@@ -3056,89 +3065,18 @@
         <w:contextualSpacing w:val="0"/>
         <w:rPr>
           <w:rFonts w:ascii="Arial" w:eastAsia="Arial" w:hAnsi="Arial" w:cs="Arial"/>
+          <w:sz w:val="24"/>
+        </w:rPr>
+      </w:pPr>
+      <w:r>
+        <w:rPr>
+          <w:rFonts w:ascii="Arial" w:eastAsia="Arial" w:hAnsi="Arial" w:cs="Arial"/>
           <w:b/>
           <w:noProof/>
           <w:sz w:val="24"/>
         </w:rPr>
-      </w:pPr>
-      <w:r>
-        <w:rPr>
-          <w:rFonts w:ascii="Arial" w:eastAsia="Arial" w:hAnsi="Arial" w:cs="Arial"/>
-          <w:sz w:val="24"/>
-        </w:rPr>
-        <w:t xml:space="preserve">O </w:t>
-      </w:r>
-      <w:r>
-        <w:rPr>
-          <w:rFonts w:ascii="Arial" w:eastAsia="Arial" w:hAnsi="Arial" w:cs="Arial"/>
-          <w:i/>
-          <w:sz w:val="24"/>
-        </w:rPr>
-        <w:t>rails generate</w:t>
-      </w:r>
-      <w:r>
-        <w:rPr>
-          <w:rFonts w:ascii="Arial" w:eastAsia="Arial" w:hAnsi="Arial" w:cs="Arial"/>
-          <w:sz w:val="24"/>
-        </w:rPr>
-        <w:t xml:space="preserve"> utiliza </w:t>
-      </w:r>
-      <w:r>
-        <w:rPr>
-          <w:rFonts w:ascii="Arial" w:eastAsia="Arial" w:hAnsi="Arial" w:cs="Arial"/>
-          <w:i/>
-          <w:sz w:val="24"/>
-        </w:rPr>
-        <w:t>templates</w:t>
-      </w:r>
-      <w:r>
-        <w:rPr>
-          <w:rFonts w:ascii="Arial" w:eastAsia="Arial" w:hAnsi="Arial" w:cs="Arial"/>
-          <w:sz w:val="24"/>
-        </w:rPr>
-        <w:t xml:space="preserve"> para facilitar a criação de diversos arquivos ou estruturas, como controladores e visões (referencia). Ele utiliza a estrutura de pastas e as gemas criadas pelo </w:t>
-      </w:r>
-      <w:r>
-        <w:rPr>
-          <w:rFonts w:ascii="Arial" w:eastAsia="Arial" w:hAnsi="Arial" w:cs="Arial"/>
-          <w:i/>
-          <w:sz w:val="24"/>
-        </w:rPr>
-        <w:t>rails new</w:t>
-      </w:r>
-      <w:r>
-        <w:rPr>
-          <w:rFonts w:ascii="Arial" w:eastAsia="Arial" w:hAnsi="Arial" w:cs="Arial"/>
-          <w:sz w:val="24"/>
-        </w:rPr>
-        <w:t>, portanto é necessário que o comando já tenha sido executado anteriormente.</w:t>
-      </w:r>
-      <w:r>
-        <w:rPr>
-          <w:rFonts w:ascii="Arial" w:eastAsia="Arial" w:hAnsi="Arial" w:cs="Arial"/>
-          <w:b/>
-          <w:noProof/>
-          <w:sz w:val="24"/>
-        </w:rPr>
-        <w:t xml:space="preserve"> </w:t>
-      </w:r>
-    </w:p>
-    <w:p>
-      <w:pPr>
-        <w:pStyle w:val="Normal1"/>
-        <w:spacing w:after="0" w:line="360" w:lineRule="auto"/>
-        <w:ind w:firstLine="708"/>
-        <w:contextualSpacing w:val="0"/>
-      </w:pPr>
-      <w:r>
-        <w:rPr>
-          <w:rFonts w:ascii="Arial" w:eastAsia="Arial" w:hAnsi="Arial" w:cs="Arial"/>
-          <w:b/>
-          <w:noProof/>
-          <w:sz w:val="24"/>
-        </w:rPr>
         <w:drawing>
-          <wp:inline distT="0" distB="0" distL="0" distR="0" wp14:anchorId="37B5E742" wp14:editId="58759628">
+          <wp:inline distT="0" distB="0" distL="0" distR="0" wp14:anchorId="603998E8" wp14:editId="1CABDFF0">
             <wp:extent cx="4291563" cy="4301656"/>
             <wp:effectExtent l="0" t="0" r="0" b="0"/>
             <wp:docPr id="6" name="Imagem 6"/>
@@ -3183,6 +3121,158 @@
     <w:p>
       <w:pPr>
         <w:pStyle w:val="Normal1"/>
+        <w:spacing w:after="0" w:line="360" w:lineRule="auto"/>
+        <w:ind w:firstLine="708"/>
+        <w:contextualSpacing w:val="0"/>
+        <w:rPr>
+          <w:rFonts w:ascii="Arial" w:eastAsia="Arial" w:hAnsi="Arial" w:cs="Arial"/>
+          <w:sz w:val="24"/>
+        </w:rPr>
+      </w:pPr>
+      <w:r>
+        <w:rPr>
+          <w:rFonts w:ascii="Arial" w:eastAsia="Arial" w:hAnsi="Arial" w:cs="Arial"/>
+          <w:sz w:val="24"/>
+        </w:rPr>
+        <w:t xml:space="preserve">Figura X – Estrutura de arquivos do </w:t>
+      </w:r>
+      <w:proofErr w:type="spellStart"/>
+      <w:r>
+        <w:rPr>
+          <w:rFonts w:ascii="Arial" w:eastAsia="Arial" w:hAnsi="Arial" w:cs="Arial"/>
+          <w:i/>
+          <w:sz w:val="24"/>
+        </w:rPr>
+        <w:t>rails</w:t>
+      </w:r>
+      <w:proofErr w:type="spellEnd"/>
+      <w:r>
+        <w:rPr>
+          <w:rFonts w:ascii="Arial" w:eastAsia="Arial" w:hAnsi="Arial" w:cs="Arial"/>
+          <w:i/>
+          <w:sz w:val="24"/>
+        </w:rPr>
+        <w:t xml:space="preserve"> new</w:t>
+      </w:r>
+    </w:p>
+    <w:p>
+      <w:pPr>
+        <w:pStyle w:val="Normal1"/>
+        <w:spacing w:after="0" w:line="360" w:lineRule="auto"/>
+        <w:ind w:firstLine="708"/>
+        <w:contextualSpacing w:val="0"/>
+        <w:rPr>
+          <w:rFonts w:ascii="Arial" w:eastAsia="Arial" w:hAnsi="Arial" w:cs="Arial"/>
+          <w:sz w:val="24"/>
+        </w:rPr>
+      </w:pPr>
+    </w:p>
+    <w:p>
+      <w:pPr>
+        <w:pStyle w:val="Normal1"/>
+        <w:spacing w:after="0" w:line="360" w:lineRule="auto"/>
+        <w:ind w:firstLine="708"/>
+        <w:contextualSpacing w:val="0"/>
+        <w:rPr>
+          <w:rFonts w:ascii="Arial" w:eastAsia="Arial" w:hAnsi="Arial" w:cs="Arial"/>
+          <w:b/>
+          <w:noProof/>
+          <w:sz w:val="24"/>
+        </w:rPr>
+      </w:pPr>
+      <w:r>
+        <w:rPr>
+          <w:rFonts w:ascii="Arial" w:eastAsia="Arial" w:hAnsi="Arial" w:cs="Arial"/>
+          <w:sz w:val="24"/>
+        </w:rPr>
+        <w:t xml:space="preserve">O </w:t>
+      </w:r>
+      <w:proofErr w:type="spellStart"/>
+      <w:r>
+        <w:rPr>
+          <w:rFonts w:ascii="Arial" w:eastAsia="Arial" w:hAnsi="Arial" w:cs="Arial"/>
+          <w:i/>
+          <w:sz w:val="24"/>
+        </w:rPr>
+        <w:t>rails</w:t>
+      </w:r>
+      <w:proofErr w:type="spellEnd"/>
+      <w:r>
+        <w:rPr>
+          <w:rFonts w:ascii="Arial" w:eastAsia="Arial" w:hAnsi="Arial" w:cs="Arial"/>
+          <w:i/>
+          <w:sz w:val="24"/>
+        </w:rPr>
+        <w:t xml:space="preserve"> </w:t>
+      </w:r>
+      <w:proofErr w:type="spellStart"/>
+      <w:r>
+        <w:rPr>
+          <w:rFonts w:ascii="Arial" w:eastAsia="Arial" w:hAnsi="Arial" w:cs="Arial"/>
+          <w:i/>
+          <w:sz w:val="24"/>
+        </w:rPr>
+        <w:t>generate</w:t>
+      </w:r>
+      <w:proofErr w:type="spellEnd"/>
+      <w:r>
+        <w:rPr>
+          <w:rFonts w:ascii="Arial" w:eastAsia="Arial" w:hAnsi="Arial" w:cs="Arial"/>
+          <w:sz w:val="24"/>
+        </w:rPr>
+        <w:t xml:space="preserve"> utiliza </w:t>
+      </w:r>
+      <w:r>
+        <w:rPr>
+          <w:rFonts w:ascii="Arial" w:eastAsia="Arial" w:hAnsi="Arial" w:cs="Arial"/>
+          <w:i/>
+          <w:sz w:val="24"/>
+        </w:rPr>
+        <w:t>templates</w:t>
+      </w:r>
+      <w:r>
+        <w:rPr>
+          <w:rFonts w:ascii="Arial" w:eastAsia="Arial" w:hAnsi="Arial" w:cs="Arial"/>
+          <w:sz w:val="24"/>
+        </w:rPr>
+        <w:t xml:space="preserve"> para facilitar a criação de diversos arquivos ou estruturas, como controladores e visões (referencia). Ele utiliza a estrutura de pastas e as gemas criadas pelo </w:t>
+      </w:r>
+      <w:r>
+        <w:rPr>
+          <w:rFonts w:ascii="Arial" w:eastAsia="Arial" w:hAnsi="Arial" w:cs="Arial"/>
+          <w:i/>
+          <w:sz w:val="24"/>
+        </w:rPr>
+        <w:t>rails new</w:t>
+      </w:r>
+      <w:r>
+        <w:rPr>
+          <w:rFonts w:ascii="Arial" w:eastAsia="Arial" w:hAnsi="Arial" w:cs="Arial"/>
+          <w:sz w:val="24"/>
+        </w:rPr>
+        <w:t>, portanto é necessário que o comando já tenha sido executado anteriormente.</w:t>
+      </w:r>
+      <w:r>
+        <w:rPr>
+          <w:rFonts w:ascii="Arial" w:eastAsia="Arial" w:hAnsi="Arial" w:cs="Arial"/>
+          <w:b/>
+          <w:noProof/>
+          <w:sz w:val="24"/>
+        </w:rPr>
+        <w:t xml:space="preserve"> </w:t>
+      </w:r>
+    </w:p>
+    <w:p>
+      <w:pPr>
+        <w:pStyle w:val="Normal1"/>
+        <w:spacing w:after="0" w:line="360" w:lineRule="auto"/>
+        <w:ind w:firstLine="708"/>
+        <w:contextualSpacing w:val="0"/>
+      </w:pPr>
+    </w:p>
+    <w:p>
+      <w:pPr>
+        <w:pStyle w:val="Normal1"/>
         <w:spacing w:line="360" w:lineRule="auto"/>
         <w:ind w:firstLine="708"/>
         <w:contextualSpacing w:val="0"/>
@@ -3236,6 +3326,7 @@
           <w:rFonts w:ascii="Arial" w:eastAsia="Arial" w:hAnsi="Arial" w:cs="Arial"/>
           <w:sz w:val="24"/>
         </w:rPr>
+        <w:lastRenderedPageBreak/>
         <w:t>Ler e exibir os registros criados</w:t>
       </w:r>
     </w:p>
@@ -3295,7 +3386,6 @@
           <w:rFonts w:ascii="Arial" w:eastAsia="Arial" w:hAnsi="Arial" w:cs="Arial"/>
           <w:sz w:val="24"/>
         </w:rPr>
-        <w:lastRenderedPageBreak/>
         <w:t xml:space="preserve">Isso é chamado de CRUD, acrônimo em inglês que significa Criar, Ler, Atualizar e Destruir. Como é tão comum a necessidade dessas operações, o </w:t>
       </w:r>
       <w:r>
@@ -3510,6 +3600,89 @@
     <w:p>
       <w:pPr>
         <w:pStyle w:val="Normal1"/>
+        <w:spacing w:after="0" w:line="360" w:lineRule="auto"/>
+        <w:ind w:firstLine="708"/>
+        <w:contextualSpacing w:val="0"/>
+        <w:jc w:val="center"/>
+        <w:rPr>
+          <w:rFonts w:ascii="Arial" w:hAnsi="Arial" w:cs="Arial"/>
+          <w:i/>
+          <w:sz w:val="24"/>
+          <w:szCs w:val="24"/>
+        </w:rPr>
+      </w:pPr>
+      <w:r>
+        <w:rPr>
+          <w:rFonts w:ascii="Arial" w:hAnsi="Arial" w:cs="Arial"/>
+          <w:sz w:val="24"/>
+          <w:szCs w:val="24"/>
+        </w:rPr>
+        <w:t xml:space="preserve">Figura X – Resultado </w:t>
+      </w:r>
+      <w:proofErr w:type="spellStart"/>
+      <w:r>
+        <w:rPr>
+          <w:rFonts w:ascii="Arial" w:hAnsi="Arial" w:cs="Arial"/>
+          <w:i/>
+          <w:sz w:val="24"/>
+          <w:szCs w:val="24"/>
+        </w:rPr>
+        <w:t>rails</w:t>
+      </w:r>
+      <w:proofErr w:type="spellEnd"/>
+      <w:r>
+        <w:rPr>
+          <w:rFonts w:ascii="Arial" w:hAnsi="Arial" w:cs="Arial"/>
+          <w:i/>
+          <w:sz w:val="24"/>
+          <w:szCs w:val="24"/>
+        </w:rPr>
+        <w:t xml:space="preserve"> </w:t>
+      </w:r>
+      <w:proofErr w:type="spellStart"/>
+      <w:r>
+        <w:rPr>
+          <w:rFonts w:ascii="Arial" w:hAnsi="Arial" w:cs="Arial"/>
+          <w:i/>
+          <w:sz w:val="24"/>
+          <w:szCs w:val="24"/>
+        </w:rPr>
+        <w:t>scaffold</w:t>
+      </w:r>
+      <w:proofErr w:type="spellEnd"/>
+    </w:p>
+    <w:p>
+      <w:pPr>
+        <w:pStyle w:val="Normal1"/>
+        <w:spacing w:after="0" w:line="360" w:lineRule="auto"/>
+        <w:ind w:firstLine="708"/>
+        <w:contextualSpacing w:val="0"/>
+        <w:rPr>
+          <w:rFonts w:ascii="Arial" w:hAnsi="Arial" w:cs="Arial"/>
+          <w:sz w:val="24"/>
+          <w:szCs w:val="24"/>
+        </w:rPr>
+      </w:pPr>
+    </w:p>
+    <w:p>
+      <w:pPr>
+        <w:pStyle w:val="Normal1"/>
+        <w:spacing w:after="0" w:line="360" w:lineRule="auto"/>
+        <w:ind w:firstLine="708"/>
+        <w:contextualSpacing w:val="0"/>
+      </w:pPr>
+    </w:p>
+    <w:p>
+      <w:pPr>
+        <w:pStyle w:val="Normal1"/>
+        <w:spacing w:after="0" w:line="360" w:lineRule="auto"/>
+        <w:ind w:firstLine="708"/>
+        <w:contextualSpacing w:val="0"/>
+      </w:pPr>
+    </w:p>
+    <w:p>
+      <w:pPr>
+        <w:pStyle w:val="Normal1"/>
         <w:spacing w:line="360" w:lineRule="auto"/>
         <w:contextualSpacing w:val="0"/>
       </w:pPr>
@@ -3519,6 +3692,7 @@
           <w:b/>
           <w:sz w:val="24"/>
         </w:rPr>
+        <w:lastRenderedPageBreak/>
         <w:t>2.4 Analisadores sintáticos</w:t>
       </w:r>
     </w:p>
@@ -3556,15 +3730,7 @@
           <w:sz w:val="24"/>
         </w:rPr>
         <w:tab/>
-        <w:t xml:space="preserve">Um analisador sintático tem a função de determinar como a entrada pode ser derivada a partir do símbolo inicial da gramática. Existe duas </w:t>
-      </w:r>
-      <w:r>
-        <w:rPr>
-          <w:rFonts w:ascii="Arial" w:eastAsia="Arial" w:hAnsi="Arial" w:cs="Arial"/>
-          <w:sz w:val="24"/>
-        </w:rPr>
-        <w:lastRenderedPageBreak/>
-        <w:t>maneiras de realizar essa tarefa:</w:t>
+        <w:t>Um analisador sintático tem a função de determinar como a entrada pode ser derivada a partir do símbolo inicial da gramática. Existe duas maneiras de realizar essa tarefa:</w:t>
       </w:r>
     </w:p>
     <w:p>
@@ -3785,13 +3951,39 @@
         <w:spacing w:line="360" w:lineRule="auto"/>
         <w:ind w:firstLine="405"/>
         <w:contextualSpacing w:val="0"/>
-      </w:pPr>
-      <w:r>
-        <w:rPr>
-          <w:rFonts w:ascii="Arial" w:eastAsia="Arial" w:hAnsi="Arial" w:cs="Arial"/>
-          <w:sz w:val="24"/>
-        </w:rPr>
-        <w:t xml:space="preserve">A figura 1 mostra o YACC sendo utilizado. No painel A coluna temos um trecho de código em Pascal que será utilizado como entrada para o código YACC, no painel B temos a estrutura definida por um usuário com o YACC e no painel C a saída gerada em Java. Como pode ser visto, o código YACC detecta quando uma linha começa com a palavra-chave </w:t>
+        <w:rPr>
+          <w:rFonts w:ascii="Arial" w:eastAsia="Arial" w:hAnsi="Arial" w:cs="Arial"/>
+          <w:sz w:val="24"/>
+        </w:rPr>
+      </w:pPr>
+      <w:r>
+        <w:rPr>
+          <w:rFonts w:ascii="Arial" w:eastAsia="Arial" w:hAnsi="Arial" w:cs="Arial"/>
+          <w:sz w:val="24"/>
+        </w:rPr>
+        <w:t xml:space="preserve">A figura </w:t>
+      </w:r>
+      <w:r>
+        <w:rPr>
+          <w:rFonts w:ascii="Arial" w:eastAsia="Arial" w:hAnsi="Arial" w:cs="Arial"/>
+          <w:sz w:val="24"/>
+        </w:rPr>
+        <w:t>X</w:t>
+      </w:r>
+      <w:r>
+        <w:rPr>
+          <w:rFonts w:ascii="Arial" w:eastAsia="Arial" w:hAnsi="Arial" w:cs="Arial"/>
+          <w:sz w:val="24"/>
+        </w:rPr>
+        <w:t xml:space="preserve"> mostra o YACC sendo utilizado. No painel A coluna temos um trecho de código em Pascal que será utilizado como entrada para o código </w:t>
+      </w:r>
+      <w:r>
+        <w:rPr>
+          <w:rFonts w:ascii="Arial" w:eastAsia="Arial" w:hAnsi="Arial" w:cs="Arial"/>
+          <w:sz w:val="24"/>
+        </w:rPr>
+        <w:lastRenderedPageBreak/>
+        <w:t xml:space="preserve">YACC, no painel B temos a estrutura definida por um usuário com o YACC e no painel C a saída gerada em Java. Como pode ser visto, o código YACC detecta quando uma linha começa com a palavra-chave </w:t>
       </w:r>
       <w:r>
         <w:rPr>
@@ -3835,95 +4027,36 @@
           <w:rFonts w:ascii="Arial" w:eastAsia="Arial" w:hAnsi="Arial" w:cs="Arial"/>
           <w:sz w:val="24"/>
         </w:rPr>
-        <w:t xml:space="preserve">”. Em blocos entre colchetes é possível escrever qualquer código em C, portanto poderíamos, por exemplo, fazer a verificação de que se </w:t>
-      </w:r>
-      <w:r>
-        <w:rPr>
-          <w:rFonts w:ascii="Arial" w:eastAsia="Arial" w:hAnsi="Arial" w:cs="Arial"/>
-          <w:i/>
-          <w:sz w:val="24"/>
-        </w:rPr>
-        <w:t>String</w:t>
-      </w:r>
-      <w:r>
-        <w:rPr>
-          <w:rFonts w:ascii="Arial" w:eastAsia="Arial" w:hAnsi="Arial" w:cs="Arial"/>
-          <w:sz w:val="24"/>
-        </w:rPr>
-        <w:t xml:space="preserve"> é um tipo suportado para a estrutura.  </w:t>
-      </w:r>
-    </w:p>
-    <w:p>
-      <w:pPr>
-        <w:pStyle w:val="Normal1"/>
-        <w:spacing w:after="0" w:line="240" w:lineRule="auto"/>
-      </w:pPr>
+        <w:t xml:space="preserve">”. Em blocos entre colchetes é possível escrever qualquer código em C, portanto poderíamos, por exemplo, </w:t>
+      </w:r>
       <w:r>
         <w:rPr>
           <w:noProof/>
         </w:rPr>
-        <w:lastRenderedPageBreak/>
         <w:pict>
-          <v:shape id="_x0000_s1035" type="#_x0000_t202" style="position:absolute;margin-left:.8pt;margin-top:11.75pt;width:423.4pt;height:136.75pt;z-index:251671552;visibility:visible;mso-wrap-distance-left:9pt;mso-wrap-distance-top:3.6pt;mso-wrap-distance-right:9pt;mso-wrap-distance-bottom:3.6pt;mso-position-horizontal-relative:text;mso-position-vertical-relative:text;mso-width-relative:margin;mso-height-relative:margin;v-text-anchor:top" o:gfxdata="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">
-            <v:textbox>
+          <v:shape id="_x0000_s1040" type="#_x0000_t202" style="position:absolute;left:0;text-align:left;margin-left:1.2pt;margin-top:169.15pt;width:140.3pt;height:58.05pt;z-index:251679744;visibility:visible;mso-height-percent:200;mso-wrap-distance-left:9pt;mso-wrap-distance-top:3.6pt;mso-wrap-distance-right:9pt;mso-wrap-distance-bottom:3.6pt;mso-position-horizontal-relative:text;mso-position-vertical-relative:text;mso-height-percent:200;mso-width-relative:margin;mso-height-relative:margin;v-text-anchor:top" o:gfxdata="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">
+            <v:textbox style="mso-fit-shape-to-text:t">
               <w:txbxContent>
                 <w:p>
                   <w:pPr>
-                    <w:pStyle w:val="Normal1"/>
-                    <w:numPr>
-                      <w:ilvl w:val="0"/>
-                      <w:numId w:val="7"/>
-                    </w:numPr>
                     <w:spacing w:after="0" w:line="240" w:lineRule="auto"/>
-                    <w:ind w:left="527" w:hanging="355"/>
+                    <w:rPr>
+                      <w:rFonts w:ascii="Arial" w:eastAsia="Courier New" w:hAnsi="Arial" w:cs="Arial"/>
+                      <w:b/>
+                      <w:color w:val="auto"/>
+                      <w:sz w:val="24"/>
+                      <w:szCs w:val="24"/>
+                    </w:rPr>
                   </w:pPr>
                   <w:r>
                     <w:rPr>
-                      <w:rFonts w:ascii="Courier New" w:eastAsia="Courier New" w:hAnsi="Courier New" w:cs="Courier New"/>
-                      <w:color w:val="4472C4"/>
-                      <w:sz w:val="20"/>
-                    </w:rPr>
-                    <w:t xml:space="preserve">var </w:t>
-                  </w:r>
-                  <w:r>
-                    <w:rPr>
-                      <w:rFonts w:ascii="Courier New" w:eastAsia="Courier New" w:hAnsi="Courier New" w:cs="Courier New"/>
-                      <w:sz w:val="20"/>
-                    </w:rPr>
-                    <w:t>x</w:t>
-                  </w:r>
-                  <w:r>
-                    <w:rPr>
-                      <w:rFonts w:ascii="Courier New" w:eastAsia="Courier New" w:hAnsi="Courier New" w:cs="Courier New"/>
-                      <w:b/>
-                      <w:color w:val="804000"/>
-                      <w:sz w:val="20"/>
-                    </w:rPr>
-                    <w:t>:</w:t>
-                  </w:r>
-                  <w:r>
-                    <w:rPr>
-                      <w:rFonts w:ascii="Courier New" w:eastAsia="Courier New" w:hAnsi="Courier New" w:cs="Courier New"/>
-                      <w:sz w:val="20"/>
-                    </w:rPr>
-                    <w:t xml:space="preserve"> </w:t>
-                  </w:r>
-                  <w:r>
-                    <w:rPr>
-                      <w:rFonts w:ascii="Courier New" w:eastAsia="Courier New" w:hAnsi="Courier New" w:cs="Courier New"/>
-                      <w:color w:val="4472C4"/>
-                      <w:sz w:val="20"/>
-                    </w:rPr>
-                    <w:t>String</w:t>
-                  </w:r>
-                  <w:r>
-                    <w:rPr>
-                      <w:rFonts w:ascii="Courier New" w:eastAsia="Courier New" w:hAnsi="Courier New" w:cs="Courier New"/>
-                      <w:b/>
-                      <w:color w:val="804000"/>
-                      <w:sz w:val="20"/>
-                    </w:rPr>
-                    <w:t>;</w:t>
+                      <w:rFonts w:ascii="Arial" w:eastAsia="Courier New" w:hAnsi="Arial" w:cs="Arial"/>
+                      <w:b/>
+                      <w:color w:val="auto"/>
+                      <w:sz w:val="24"/>
+                      <w:szCs w:val="24"/>
+                    </w:rPr>
+                    <w:t>Painel A</w:t>
                   </w:r>
                 </w:p>
                 <w:p>
@@ -3931,53 +4064,206 @@
                     <w:pStyle w:val="Normal1"/>
                     <w:numPr>
                       <w:ilvl w:val="0"/>
-                      <w:numId w:val="7"/>
+                      <w:numId w:val="18"/>
                     </w:numPr>
                     <w:spacing w:after="0" w:line="240" w:lineRule="auto"/>
-                    <w:ind w:left="527" w:hanging="355"/>
+                    <w:rPr>
+                      <w:rFonts w:ascii="Arial" w:hAnsi="Arial" w:cs="Arial"/>
+                      <w:sz w:val="24"/>
+                      <w:szCs w:val="24"/>
+                    </w:rPr>
                   </w:pPr>
+                  <w:proofErr w:type="gramStart"/>
+                  <w:r>
+                    <w:rPr>
+                      <w:rFonts w:ascii="Arial" w:eastAsia="Courier New" w:hAnsi="Arial" w:cs="Arial"/>
+                      <w:color w:val="4472C4"/>
+                      <w:sz w:val="24"/>
+                      <w:szCs w:val="24"/>
+                    </w:rPr>
+                    <w:t>var</w:t>
+                  </w:r>
+                  <w:proofErr w:type="gramEnd"/>
+                  <w:r>
+                    <w:rPr>
+                      <w:rFonts w:ascii="Arial" w:eastAsia="Courier New" w:hAnsi="Arial" w:cs="Arial"/>
+                      <w:color w:val="4472C4"/>
+                      <w:sz w:val="24"/>
+                      <w:szCs w:val="24"/>
+                    </w:rPr>
+                    <w:t xml:space="preserve"> </w:t>
+                  </w:r>
+                  <w:r>
+                    <w:rPr>
+                      <w:rFonts w:ascii="Arial" w:eastAsia="Courier New" w:hAnsi="Arial" w:cs="Arial"/>
+                      <w:sz w:val="24"/>
+                      <w:szCs w:val="24"/>
+                    </w:rPr>
+                    <w:t>x</w:t>
+                  </w:r>
+                  <w:r>
+                    <w:rPr>
+                      <w:rFonts w:ascii="Arial" w:eastAsia="Courier New" w:hAnsi="Arial" w:cs="Arial"/>
+                      <w:b/>
+                      <w:color w:val="804000"/>
+                      <w:sz w:val="24"/>
+                      <w:szCs w:val="24"/>
+                    </w:rPr>
+                    <w:t>:</w:t>
+                  </w:r>
+                  <w:r>
+                    <w:rPr>
+                      <w:rFonts w:ascii="Arial" w:eastAsia="Courier New" w:hAnsi="Arial" w:cs="Arial"/>
+                      <w:sz w:val="24"/>
+                      <w:szCs w:val="24"/>
+                    </w:rPr>
+                    <w:t xml:space="preserve"> </w:t>
+                  </w:r>
+                  <w:proofErr w:type="spellStart"/>
+                  <w:r>
+                    <w:rPr>
+                      <w:rFonts w:ascii="Arial" w:eastAsia="Courier New" w:hAnsi="Arial" w:cs="Arial"/>
+                      <w:color w:val="4472C4"/>
+                      <w:sz w:val="24"/>
+                      <w:szCs w:val="24"/>
+                    </w:rPr>
+                    <w:t>String</w:t>
+                  </w:r>
+                  <w:proofErr w:type="spellEnd"/>
+                  <w:r>
+                    <w:rPr>
+                      <w:rFonts w:ascii="Arial" w:eastAsia="Courier New" w:hAnsi="Arial" w:cs="Arial"/>
+                      <w:b/>
+                      <w:color w:val="804000"/>
+                      <w:sz w:val="24"/>
+                      <w:szCs w:val="24"/>
+                    </w:rPr>
+                    <w:t>;</w:t>
+                  </w:r>
+                </w:p>
+                <w:p/>
+              </w:txbxContent>
+            </v:textbox>
+            <w10:wrap type="square"/>
+          </v:shape>
+        </w:pict>
+      </w:r>
+      <w:r>
+        <w:rPr>
+          <w:noProof/>
+        </w:rPr>
+        <w:pict>
+          <v:shape id="_x0000_s1042" type="#_x0000_t202" style="position:absolute;left:0;text-align:left;margin-left:1.9pt;margin-top:233.9pt;width:140.3pt;height:56pt;z-index:251683840;visibility:visible;mso-wrap-distance-left:9pt;mso-wrap-distance-top:3.6pt;mso-wrap-distance-right:9pt;mso-wrap-distance-bottom:3.6pt;mso-position-horizontal-relative:text;mso-position-vertical-relative:text;mso-width-relative:margin;mso-height-relative:margin;v-text-anchor:top" o:gfxdata="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">
+            <v:textbox style="mso-next-textbox:#_x0000_s1042">
+              <w:txbxContent>
+                <w:p>
+                  <w:pPr>
+                    <w:spacing w:after="0" w:line="240" w:lineRule="auto"/>
+                    <w:rPr>
+                      <w:rFonts w:ascii="Arial" w:eastAsia="Courier New" w:hAnsi="Arial" w:cs="Arial"/>
+                      <w:b/>
+                      <w:color w:val="auto"/>
+                      <w:sz w:val="24"/>
+                      <w:szCs w:val="24"/>
+                    </w:rPr>
+                  </w:pPr>
+                  <w:r>
+                    <w:rPr>
+                      <w:rFonts w:ascii="Arial" w:eastAsia="Courier New" w:hAnsi="Arial" w:cs="Arial"/>
+                      <w:b/>
+                      <w:color w:val="auto"/>
+                      <w:sz w:val="24"/>
+                      <w:szCs w:val="24"/>
+                    </w:rPr>
+                    <w:t>Painel C</w:t>
+                  </w:r>
                 </w:p>
                 <w:p>
                   <w:pPr>
                     <w:pStyle w:val="Normal1"/>
                     <w:numPr>
                       <w:ilvl w:val="0"/>
-                      <w:numId w:val="7"/>
+                      <w:numId w:val="20"/>
                     </w:numPr>
                     <w:spacing w:after="0" w:line="240" w:lineRule="auto"/>
-                    <w:ind w:left="527" w:hanging="355"/>
+                    <w:rPr>
+                      <w:rFonts w:ascii="Arial" w:hAnsi="Arial" w:cs="Arial"/>
+                      <w:sz w:val="24"/>
+                      <w:szCs w:val="24"/>
+                    </w:rPr>
                   </w:pPr>
-                  <w:r>
-                    <w:rPr>
-                      <w:rFonts w:ascii="Courier New" w:eastAsia="Courier New" w:hAnsi="Courier New" w:cs="Courier New"/>
-                      <w:sz w:val="20"/>
-                    </w:rPr>
-                    <w:t xml:space="preserve">var </w:t>
-                  </w:r>
-                  <w:r>
-                    <w:rPr>
-                      <w:rFonts w:ascii="Courier New" w:eastAsia="Courier New" w:hAnsi="Courier New" w:cs="Courier New"/>
+                  <w:proofErr w:type="spellStart"/>
+                  <w:r>
+                    <w:rPr>
+                      <w:rFonts w:ascii="Arial" w:eastAsia="Courier New" w:hAnsi="Arial" w:cs="Arial"/>
+                      <w:color w:val="4472C4"/>
+                      <w:sz w:val="24"/>
+                      <w:szCs w:val="24"/>
+                    </w:rPr>
+                    <w:t>String</w:t>
+                  </w:r>
+                  <w:proofErr w:type="spellEnd"/>
+                  <w:r>
+                    <w:rPr>
+                      <w:rFonts w:ascii="Arial" w:eastAsia="Courier New" w:hAnsi="Arial" w:cs="Arial"/>
+                      <w:color w:val="4472C4"/>
+                      <w:sz w:val="24"/>
+                      <w:szCs w:val="24"/>
+                    </w:rPr>
+                    <w:t xml:space="preserve"> </w:t>
+                  </w:r>
+                  <w:r>
+                    <w:rPr>
+                      <w:rFonts w:ascii="Arial" w:eastAsia="Courier New" w:hAnsi="Arial" w:cs="Arial"/>
+                      <w:sz w:val="24"/>
+                      <w:szCs w:val="24"/>
+                    </w:rPr>
+                    <w:t>x</w:t>
+                  </w:r>
+                  <w:r>
+                    <w:rPr>
+                      <w:rFonts w:ascii="Arial" w:eastAsia="Courier New" w:hAnsi="Arial" w:cs="Arial"/>
                       <w:b/>
                       <w:color w:val="804000"/>
-                      <w:sz w:val="20"/>
-                    </w:rPr>
-                    <w:t>:</w:t>
-                  </w:r>
-                  <w:r>
-                    <w:rPr>
-                      <w:rFonts w:ascii="Courier New" w:eastAsia="Courier New" w:hAnsi="Courier New" w:cs="Courier New"/>
-                      <w:sz w:val="20"/>
-                    </w:rPr>
-                    <w:t xml:space="preserve">    VAR IDENT </w:t>
-                  </w:r>
-                  <w:r>
-                    <w:rPr>
-                      <w:rFonts w:ascii="Courier New" w:eastAsia="Courier New" w:hAnsi="Courier New" w:cs="Courier New"/>
-                      <w:b/>
-                      <w:color w:val="804000"/>
-                      <w:sz w:val="20"/>
-                    </w:rPr>
-                    <w:t>{</w:t>
+                      <w:sz w:val="24"/>
+                      <w:szCs w:val="24"/>
+                    </w:rPr>
+                    <w:t>;</w:t>
+                  </w:r>
+                </w:p>
+                <w:p/>
+              </w:txbxContent>
+            </v:textbox>
+            <w10:wrap type="square"/>
+          </v:shape>
+        </w:pict>
+      </w:r>
+      <w:r>
+        <w:rPr>
+          <w:noProof/>
+        </w:rPr>
+        <w:pict>
+          <v:shape id="_x0000_s1041" type="#_x0000_t202" style="position:absolute;left:0;text-align:left;margin-left:153.05pt;margin-top:169.7pt;width:269.65pt;height:120.2pt;z-index:251681792;visibility:visible;mso-wrap-distance-left:9pt;mso-wrap-distance-top:3.6pt;mso-wrap-distance-right:9pt;mso-wrap-distance-bottom:3.6pt;mso-position-horizontal-relative:text;mso-position-vertical-relative:text;mso-width-relative:margin;mso-height-relative:margin;v-text-anchor:top" o:gfxdata="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">
+            <v:textbox style="mso-next-textbox:#_x0000_s1041">
+              <w:txbxContent>
+                <w:p>
+                  <w:pPr>
+                    <w:spacing w:after="0" w:line="240" w:lineRule="auto"/>
+                    <w:rPr>
+                      <w:rFonts w:ascii="Arial" w:eastAsia="Courier New" w:hAnsi="Arial" w:cs="Arial"/>
+                      <w:b/>
+                      <w:sz w:val="24"/>
+                      <w:szCs w:val="24"/>
+                    </w:rPr>
+                  </w:pPr>
+                  <w:r>
+                    <w:rPr>
+                      <w:rFonts w:ascii="Arial" w:eastAsia="Courier New" w:hAnsi="Arial" w:cs="Arial"/>
+                      <w:b/>
+                      <w:sz w:val="24"/>
+                      <w:szCs w:val="24"/>
+                    </w:rPr>
+                    <w:t>Painel B</w:t>
                   </w:r>
                 </w:p>
                 <w:p>
@@ -3985,61 +4271,52 @@
                     <w:pStyle w:val="Normal1"/>
                     <w:numPr>
                       <w:ilvl w:val="0"/>
-                      <w:numId w:val="7"/>
+                      <w:numId w:val="19"/>
                     </w:numPr>
                     <w:spacing w:after="0" w:line="240" w:lineRule="auto"/>
-                    <w:ind w:left="527" w:hanging="355"/>
+                    <w:rPr>
+                      <w:rFonts w:ascii="Arial" w:hAnsi="Arial" w:cs="Arial"/>
+                      <w:sz w:val="24"/>
+                      <w:szCs w:val="24"/>
+                    </w:rPr>
                   </w:pPr>
-                  <w:r>
-                    <w:rPr>
-                      <w:rFonts w:ascii="Courier New" w:eastAsia="Courier New" w:hAnsi="Courier New" w:cs="Courier New"/>
-                      <w:b/>
-                      <w:color w:val="0000FF"/>
-                      <w:sz w:val="20"/>
-                    </w:rPr>
-                    <w:t xml:space="preserve">             printf</w:t>
-                  </w:r>
-                  <w:r>
-                    <w:rPr>
-                      <w:rFonts w:ascii="Courier New" w:eastAsia="Courier New" w:hAnsi="Courier New" w:cs="Courier New"/>
+                  <w:proofErr w:type="gramStart"/>
+                  <w:r>
+                    <w:rPr>
+                      <w:rFonts w:ascii="Arial" w:eastAsia="Courier New" w:hAnsi="Arial" w:cs="Arial"/>
+                      <w:sz w:val="24"/>
+                      <w:szCs w:val="24"/>
+                    </w:rPr>
+                    <w:t xml:space="preserve">var </w:t>
+                  </w:r>
+                  <w:r>
+                    <w:rPr>
+                      <w:rFonts w:ascii="Arial" w:eastAsia="Courier New" w:hAnsi="Arial" w:cs="Arial"/>
                       <w:b/>
                       <w:color w:val="804000"/>
-                      <w:sz w:val="20"/>
-                    </w:rPr>
-                    <w:t>(</w:t>
-                  </w:r>
-                  <w:r>
-                    <w:rPr>
-                      <w:rFonts w:ascii="Courier New" w:eastAsia="Courier New" w:hAnsi="Courier New" w:cs="Courier New"/>
-                      <w:color w:val="808080"/>
-                      <w:sz w:val="20"/>
-                    </w:rPr>
-                    <w:t>"%s"</w:t>
-                  </w:r>
-                  <w:r>
-                    <w:rPr>
-                      <w:rFonts w:ascii="Courier New" w:eastAsia="Courier New" w:hAnsi="Courier New" w:cs="Courier New"/>
+                      <w:sz w:val="24"/>
+                      <w:szCs w:val="24"/>
+                    </w:rPr>
+                    <w:t>:</w:t>
+                  </w:r>
+                  <w:proofErr w:type="gramEnd"/>
+                  <w:r>
+                    <w:rPr>
+                      <w:rFonts w:ascii="Arial" w:eastAsia="Courier New" w:hAnsi="Arial" w:cs="Arial"/>
+                      <w:sz w:val="24"/>
+                      <w:szCs w:val="24"/>
+                    </w:rPr>
+                    <w:t xml:space="preserve">    VAR IDENT </w:t>
+                  </w:r>
+                  <w:r>
+                    <w:rPr>
+                      <w:rFonts w:ascii="Arial" w:eastAsia="Courier New" w:hAnsi="Arial" w:cs="Arial"/>
                       <w:b/>
                       <w:color w:val="804000"/>
-                      <w:sz w:val="20"/>
-                    </w:rPr>
-                    <w:t>,</w:t>
-                  </w:r>
-                  <w:r>
-                    <w:rPr>
-                      <w:rFonts w:ascii="Courier New" w:eastAsia="Courier New" w:hAnsi="Courier New" w:cs="Courier New"/>
-                      <w:sz w:val="20"/>
-                    </w:rPr>
-                    <w:t xml:space="preserve"> token</w:t>
-                  </w:r>
-                  <w:r>
-                    <w:rPr>
-                      <w:rFonts w:ascii="Courier New" w:eastAsia="Courier New" w:hAnsi="Courier New" w:cs="Courier New"/>
-                      <w:b/>
-                      <w:color w:val="804000"/>
-                      <w:sz w:val="20"/>
-                    </w:rPr>
-                    <w:t>);</w:t>
+                      <w:sz w:val="24"/>
+                      <w:szCs w:val="24"/>
+                    </w:rPr>
+                    <w:t>{</w:t>
                   </w:r>
                 </w:p>
                 <w:p>
@@ -4047,35 +4324,95 @@
                     <w:pStyle w:val="Normal1"/>
                     <w:numPr>
                       <w:ilvl w:val="0"/>
-                      <w:numId w:val="7"/>
+                      <w:numId w:val="19"/>
                     </w:numPr>
                     <w:spacing w:after="0" w:line="240" w:lineRule="auto"/>
-                    <w:ind w:left="527" w:hanging="355"/>
+                    <w:rPr>
+                      <w:rFonts w:ascii="Arial" w:hAnsi="Arial" w:cs="Arial"/>
+                      <w:sz w:val="24"/>
+                      <w:szCs w:val="24"/>
+                    </w:rPr>
                   </w:pPr>
                   <w:r>
                     <w:rPr>
-                      <w:rFonts w:ascii="Courier New" w:eastAsia="Courier New" w:hAnsi="Courier New" w:cs="Courier New"/>
+                      <w:rFonts w:ascii="Arial" w:eastAsia="Courier New" w:hAnsi="Arial" w:cs="Arial"/>
+                      <w:b/>
+                      <w:color w:val="0000FF"/>
+                      <w:sz w:val="24"/>
+                      <w:szCs w:val="24"/>
+                    </w:rPr>
+                    <w:t xml:space="preserve">             </w:t>
+                  </w:r>
+                  <w:proofErr w:type="spellStart"/>
+                  <w:proofErr w:type="gramStart"/>
+                  <w:r>
+                    <w:rPr>
+                      <w:rFonts w:ascii="Arial" w:eastAsia="Courier New" w:hAnsi="Arial" w:cs="Arial"/>
+                      <w:b/>
+                      <w:color w:val="0000FF"/>
+                      <w:sz w:val="24"/>
+                      <w:szCs w:val="24"/>
+                    </w:rPr>
+                    <w:t>printf</w:t>
+                  </w:r>
+                  <w:proofErr w:type="spellEnd"/>
+                  <w:r>
+                    <w:rPr>
+                      <w:rFonts w:ascii="Arial" w:eastAsia="Courier New" w:hAnsi="Arial" w:cs="Arial"/>
                       <w:b/>
                       <w:color w:val="804000"/>
-                      <w:sz w:val="20"/>
-                    </w:rPr>
-                    <w:t xml:space="preserve">         }</w:t>
-                  </w:r>
-                  <w:r>
-                    <w:rPr>
-                      <w:rFonts w:ascii="Courier New" w:eastAsia="Courier New" w:hAnsi="Courier New" w:cs="Courier New"/>
-                      <w:sz w:val="20"/>
-                    </w:rPr>
-                    <w:t xml:space="preserve"> DOIS_PONTOS IDENT </w:t>
-                  </w:r>
-                  <w:r>
-                    <w:rPr>
-                      <w:rFonts w:ascii="Courier New" w:eastAsia="Courier New" w:hAnsi="Courier New" w:cs="Courier New"/>
+                      <w:sz w:val="24"/>
+                      <w:szCs w:val="24"/>
+                    </w:rPr>
+                    <w:t>(</w:t>
+                  </w:r>
+                  <w:proofErr w:type="gramEnd"/>
+                  <w:r>
+                    <w:rPr>
+                      <w:rFonts w:ascii="Arial" w:eastAsia="Courier New" w:hAnsi="Arial" w:cs="Arial"/>
+                      <w:color w:val="808080"/>
+                      <w:sz w:val="24"/>
+                      <w:szCs w:val="24"/>
+                    </w:rPr>
+                    <w:t>"%s"</w:t>
+                  </w:r>
+                  <w:r>
+                    <w:rPr>
+                      <w:rFonts w:ascii="Arial" w:eastAsia="Courier New" w:hAnsi="Arial" w:cs="Arial"/>
                       <w:b/>
                       <w:color w:val="804000"/>
-                      <w:sz w:val="20"/>
-                    </w:rPr>
-                    <w:t>{</w:t>
+                      <w:sz w:val="24"/>
+                      <w:szCs w:val="24"/>
+                    </w:rPr>
+                    <w:t>,</w:t>
+                  </w:r>
+                  <w:r>
+                    <w:rPr>
+                      <w:rFonts w:ascii="Arial" w:eastAsia="Courier New" w:hAnsi="Arial" w:cs="Arial"/>
+                      <w:sz w:val="24"/>
+                      <w:szCs w:val="24"/>
+                    </w:rPr>
+                    <w:t xml:space="preserve"> </w:t>
+                  </w:r>
+                  <w:proofErr w:type="spellStart"/>
+                  <w:r>
+                    <w:rPr>
+                      <w:rFonts w:ascii="Arial" w:eastAsia="Courier New" w:hAnsi="Arial" w:cs="Arial"/>
+                      <w:sz w:val="24"/>
+                      <w:szCs w:val="24"/>
+                    </w:rPr>
+                    <w:t>token</w:t>
+                  </w:r>
+                  <w:proofErr w:type="spellEnd"/>
+                  <w:r>
+                    <w:rPr>
+                      <w:rFonts w:ascii="Arial" w:eastAsia="Courier New" w:hAnsi="Arial" w:cs="Arial"/>
+                      <w:b/>
+                      <w:color w:val="804000"/>
+                      <w:sz w:val="24"/>
+                      <w:szCs w:val="24"/>
+                    </w:rPr>
+                    <w:t>);</w:t>
                   </w:r>
                 </w:p>
                 <w:p>
@@ -4083,61 +4420,52 @@
                     <w:pStyle w:val="Normal1"/>
                     <w:numPr>
                       <w:ilvl w:val="0"/>
-                      <w:numId w:val="7"/>
+                      <w:numId w:val="19"/>
                     </w:numPr>
                     <w:spacing w:after="0" w:line="240" w:lineRule="auto"/>
-                    <w:ind w:left="527" w:hanging="355"/>
+                    <w:rPr>
+                      <w:rFonts w:ascii="Arial" w:hAnsi="Arial" w:cs="Arial"/>
+                      <w:sz w:val="24"/>
+                      <w:szCs w:val="24"/>
+                    </w:rPr>
                   </w:pPr>
                   <w:r>
                     <w:rPr>
-                      <w:rFonts w:ascii="Courier New" w:eastAsia="Courier New" w:hAnsi="Courier New" w:cs="Courier New"/>
-                      <w:b/>
-                      <w:color w:val="0000FF"/>
-                      <w:sz w:val="20"/>
-                    </w:rPr>
-                    <w:t xml:space="preserve">             printf</w:t>
-                  </w:r>
-                  <w:r>
-                    <w:rPr>
-                      <w:rFonts w:ascii="Courier New" w:eastAsia="Courier New" w:hAnsi="Courier New" w:cs="Courier New"/>
+                      <w:rFonts w:ascii="Arial" w:eastAsia="Courier New" w:hAnsi="Arial" w:cs="Arial"/>
                       <w:b/>
                       <w:color w:val="804000"/>
-                      <w:sz w:val="20"/>
-                    </w:rPr>
-                    <w:t>(</w:t>
-                  </w:r>
-                  <w:r>
-                    <w:rPr>
-                      <w:rFonts w:ascii="Courier New" w:eastAsia="Courier New" w:hAnsi="Courier New" w:cs="Courier New"/>
-                      <w:color w:val="808080"/>
-                      <w:sz w:val="20"/>
-                    </w:rPr>
-                    <w:t>"%s"</w:t>
-                  </w:r>
-                  <w:r>
-                    <w:rPr>
-                      <w:rFonts w:ascii="Courier New" w:eastAsia="Courier New" w:hAnsi="Courier New" w:cs="Courier New"/>
+                      <w:sz w:val="24"/>
+                      <w:szCs w:val="24"/>
+                    </w:rPr>
+                    <w:t xml:space="preserve">         </w:t>
+                  </w:r>
+                  <w:r>
+                    <w:rPr>
+                      <w:rFonts w:ascii="Arial" w:eastAsia="Courier New" w:hAnsi="Arial" w:cs="Arial"/>
                       <w:b/>
                       <w:color w:val="804000"/>
-                      <w:sz w:val="20"/>
-                    </w:rPr>
-                    <w:t>,</w:t>
-                  </w:r>
-                  <w:r>
-                    <w:rPr>
-                      <w:rFonts w:ascii="Courier New" w:eastAsia="Courier New" w:hAnsi="Courier New" w:cs="Courier New"/>
-                      <w:sz w:val="20"/>
-                    </w:rPr>
-                    <w:t xml:space="preserve"> token</w:t>
-                  </w:r>
-                  <w:r>
-                    <w:rPr>
-                      <w:rFonts w:ascii="Courier New" w:eastAsia="Courier New" w:hAnsi="Courier New" w:cs="Courier New"/>
+                      <w:sz w:val="24"/>
+                      <w:szCs w:val="24"/>
+                    </w:rPr>
+                    <w:t>}</w:t>
+                  </w:r>
+                  <w:r>
+                    <w:rPr>
+                      <w:rFonts w:ascii="Arial" w:eastAsia="Courier New" w:hAnsi="Arial" w:cs="Arial"/>
+                      <w:sz w:val="24"/>
+                      <w:szCs w:val="24"/>
+                    </w:rPr>
+                    <w:t xml:space="preserve"> DOIS_PONTOS IDENT </w:t>
+                  </w:r>
+                  <w:r>
+                    <w:rPr>
+                      <w:rFonts w:ascii="Arial" w:eastAsia="Courier New" w:hAnsi="Arial" w:cs="Arial"/>
                       <w:b/>
                       <w:color w:val="804000"/>
-                      <w:sz w:val="20"/>
-                    </w:rPr>
-                    <w:t>);</w:t>
+                      <w:sz w:val="24"/>
+                      <w:szCs w:val="24"/>
+                    </w:rPr>
+                    <w:t>{</w:t>
                   </w:r>
                 </w:p>
                 <w:p>
@@ -4145,35 +4473,95 @@
                     <w:pStyle w:val="Normal1"/>
                     <w:numPr>
                       <w:ilvl w:val="0"/>
-                      <w:numId w:val="7"/>
+                      <w:numId w:val="19"/>
                     </w:numPr>
                     <w:spacing w:after="0" w:line="240" w:lineRule="auto"/>
-                    <w:ind w:left="527" w:hanging="355"/>
+                    <w:rPr>
+                      <w:rFonts w:ascii="Arial" w:hAnsi="Arial" w:cs="Arial"/>
+                      <w:sz w:val="24"/>
+                      <w:szCs w:val="24"/>
+                    </w:rPr>
                   </w:pPr>
                   <w:r>
                     <w:rPr>
-                      <w:rFonts w:ascii="Courier New" w:eastAsia="Courier New" w:hAnsi="Courier New" w:cs="Courier New"/>
+                      <w:rFonts w:ascii="Arial" w:eastAsia="Courier New" w:hAnsi="Arial" w:cs="Arial"/>
+                      <w:b/>
+                      <w:color w:val="0000FF"/>
+                      <w:sz w:val="24"/>
+                      <w:szCs w:val="24"/>
+                    </w:rPr>
+                    <w:t xml:space="preserve">             </w:t>
+                  </w:r>
+                  <w:proofErr w:type="spellStart"/>
+                  <w:proofErr w:type="gramStart"/>
+                  <w:r>
+                    <w:rPr>
+                      <w:rFonts w:ascii="Arial" w:eastAsia="Courier New" w:hAnsi="Arial" w:cs="Arial"/>
+                      <w:b/>
+                      <w:color w:val="0000FF"/>
+                      <w:sz w:val="24"/>
+                      <w:szCs w:val="24"/>
+                    </w:rPr>
+                    <w:t>printf</w:t>
+                  </w:r>
+                  <w:proofErr w:type="spellEnd"/>
+                  <w:r>
+                    <w:rPr>
+                      <w:rFonts w:ascii="Arial" w:eastAsia="Courier New" w:hAnsi="Arial" w:cs="Arial"/>
                       <w:b/>
                       <w:color w:val="804000"/>
-                      <w:sz w:val="20"/>
-                    </w:rPr>
-                    <w:t xml:space="preserve">         }</w:t>
-                  </w:r>
-                  <w:r>
-                    <w:rPr>
-                      <w:rFonts w:ascii="Courier New" w:eastAsia="Courier New" w:hAnsi="Courier New" w:cs="Courier New"/>
-                      <w:sz w:val="20"/>
-                    </w:rPr>
-                    <w:t xml:space="preserve"> PONTO_E_VIRGULA </w:t>
-                  </w:r>
-                  <w:r>
-                    <w:rPr>
-                      <w:rFonts w:ascii="Courier New" w:eastAsia="Courier New" w:hAnsi="Courier New" w:cs="Courier New"/>
+                      <w:sz w:val="24"/>
+                      <w:szCs w:val="24"/>
+                    </w:rPr>
+                    <w:t>(</w:t>
+                  </w:r>
+                  <w:proofErr w:type="gramEnd"/>
+                  <w:r>
+                    <w:rPr>
+                      <w:rFonts w:ascii="Arial" w:eastAsia="Courier New" w:hAnsi="Arial" w:cs="Arial"/>
+                      <w:color w:val="808080"/>
+                      <w:sz w:val="24"/>
+                      <w:szCs w:val="24"/>
+                    </w:rPr>
+                    <w:t>"%s"</w:t>
+                  </w:r>
+                  <w:r>
+                    <w:rPr>
+                      <w:rFonts w:ascii="Arial" w:eastAsia="Courier New" w:hAnsi="Arial" w:cs="Arial"/>
                       <w:b/>
                       <w:color w:val="804000"/>
-                      <w:sz w:val="20"/>
-                    </w:rPr>
-                    <w:t>{</w:t>
+                      <w:sz w:val="24"/>
+                      <w:szCs w:val="24"/>
+                    </w:rPr>
+                    <w:t>,</w:t>
+                  </w:r>
+                  <w:r>
+                    <w:rPr>
+                      <w:rFonts w:ascii="Arial" w:eastAsia="Courier New" w:hAnsi="Arial" w:cs="Arial"/>
+                      <w:sz w:val="24"/>
+                      <w:szCs w:val="24"/>
+                    </w:rPr>
+                    <w:t xml:space="preserve"> </w:t>
+                  </w:r>
+                  <w:proofErr w:type="spellStart"/>
+                  <w:r>
+                    <w:rPr>
+                      <w:rFonts w:ascii="Arial" w:eastAsia="Courier New" w:hAnsi="Arial" w:cs="Arial"/>
+                      <w:sz w:val="24"/>
+                      <w:szCs w:val="24"/>
+                    </w:rPr>
+                    <w:t>token</w:t>
+                  </w:r>
+                  <w:proofErr w:type="spellEnd"/>
+                  <w:r>
+                    <w:rPr>
+                      <w:rFonts w:ascii="Arial" w:eastAsia="Courier New" w:hAnsi="Arial" w:cs="Arial"/>
+                      <w:b/>
+                      <w:color w:val="804000"/>
+                      <w:sz w:val="24"/>
+                      <w:szCs w:val="24"/>
+                    </w:rPr>
+                    <w:t>);</w:t>
                   </w:r>
                 </w:p>
                 <w:p>
@@ -4181,45 +4569,52 @@
                     <w:pStyle w:val="Normal1"/>
                     <w:numPr>
                       <w:ilvl w:val="0"/>
-                      <w:numId w:val="7"/>
+                      <w:numId w:val="19"/>
                     </w:numPr>
                     <w:spacing w:after="0" w:line="240" w:lineRule="auto"/>
-                    <w:ind w:left="527" w:hanging="355"/>
+                    <w:rPr>
+                      <w:rFonts w:ascii="Arial" w:hAnsi="Arial" w:cs="Arial"/>
+                      <w:sz w:val="24"/>
+                      <w:szCs w:val="24"/>
+                    </w:rPr>
                   </w:pPr>
                   <w:r>
                     <w:rPr>
-                      <w:rFonts w:ascii="Courier New" w:eastAsia="Courier New" w:hAnsi="Courier New" w:cs="Courier New"/>
-                      <w:b/>
-                      <w:color w:val="0000FF"/>
-                      <w:sz w:val="20"/>
-                    </w:rPr>
-                    <w:t xml:space="preserve">             printf</w:t>
-                  </w:r>
-                  <w:r>
-                    <w:rPr>
-                      <w:rFonts w:ascii="Courier New" w:eastAsia="Courier New" w:hAnsi="Courier New" w:cs="Courier New"/>
+                      <w:rFonts w:ascii="Arial" w:eastAsia="Courier New" w:hAnsi="Arial" w:cs="Arial"/>
                       <w:b/>
                       <w:color w:val="804000"/>
-                      <w:sz w:val="20"/>
-                    </w:rPr>
-                    <w:t>(</w:t>
-                  </w:r>
-                  <w:r>
-                    <w:rPr>
-                      <w:rFonts w:ascii="Courier New" w:eastAsia="Courier New" w:hAnsi="Courier New" w:cs="Courier New"/>
-                      <w:color w:val="808080"/>
-                      <w:sz w:val="20"/>
-                    </w:rPr>
-                    <w:t>";"</w:t>
-                  </w:r>
-                  <w:r>
-                    <w:rPr>
-                      <w:rFonts w:ascii="Courier New" w:eastAsia="Courier New" w:hAnsi="Courier New" w:cs="Courier New"/>
+                      <w:sz w:val="24"/>
+                      <w:szCs w:val="24"/>
+                    </w:rPr>
+                    <w:t xml:space="preserve">         </w:t>
+                  </w:r>
+                  <w:r>
+                    <w:rPr>
+                      <w:rFonts w:ascii="Arial" w:eastAsia="Courier New" w:hAnsi="Arial" w:cs="Arial"/>
                       <w:b/>
                       <w:color w:val="804000"/>
-                      <w:sz w:val="20"/>
-                    </w:rPr>
-                    <w:t>);</w:t>
+                      <w:sz w:val="24"/>
+                      <w:szCs w:val="24"/>
+                    </w:rPr>
+                    <w:t>}</w:t>
+                  </w:r>
+                  <w:r>
+                    <w:rPr>
+                      <w:rFonts w:ascii="Arial" w:eastAsia="Courier New" w:hAnsi="Arial" w:cs="Arial"/>
+                      <w:sz w:val="24"/>
+                      <w:szCs w:val="24"/>
+                    </w:rPr>
+                    <w:t xml:space="preserve"> PONTO_E_VIRGULA </w:t>
+                  </w:r>
+                  <w:r>
+                    <w:rPr>
+                      <w:rFonts w:ascii="Arial" w:eastAsia="Courier New" w:hAnsi="Arial" w:cs="Arial"/>
+                      <w:b/>
+                      <w:color w:val="804000"/>
+                      <w:sz w:val="24"/>
+                      <w:szCs w:val="24"/>
+                    </w:rPr>
+                    <w:t>{</w:t>
                   </w:r>
                 </w:p>
                 <w:p>
@@ -4227,19 +4622,67 @@
                     <w:pStyle w:val="Normal1"/>
                     <w:numPr>
                       <w:ilvl w:val="0"/>
-                      <w:numId w:val="7"/>
+                      <w:numId w:val="19"/>
                     </w:numPr>
                     <w:spacing w:after="0" w:line="240" w:lineRule="auto"/>
-                    <w:ind w:left="527" w:hanging="355"/>
+                    <w:rPr>
+                      <w:rFonts w:ascii="Arial" w:hAnsi="Arial" w:cs="Arial"/>
+                      <w:sz w:val="24"/>
+                      <w:szCs w:val="24"/>
+                    </w:rPr>
                   </w:pPr>
                   <w:r>
                     <w:rPr>
-                      <w:rFonts w:ascii="Courier New" w:eastAsia="Courier New" w:hAnsi="Courier New" w:cs="Courier New"/>
+                      <w:rFonts w:ascii="Arial" w:eastAsia="Courier New" w:hAnsi="Arial" w:cs="Arial"/>
+                      <w:b/>
+                      <w:color w:val="0000FF"/>
+                      <w:sz w:val="24"/>
+                      <w:szCs w:val="24"/>
+                    </w:rPr>
+                    <w:t xml:space="preserve">             </w:t>
+                  </w:r>
+                  <w:proofErr w:type="spellStart"/>
+                  <w:proofErr w:type="gramStart"/>
+                  <w:r>
+                    <w:rPr>
+                      <w:rFonts w:ascii="Arial" w:eastAsia="Courier New" w:hAnsi="Arial" w:cs="Arial"/>
+                      <w:b/>
+                      <w:color w:val="0000FF"/>
+                      <w:sz w:val="24"/>
+                      <w:szCs w:val="24"/>
+                    </w:rPr>
+                    <w:t>printf</w:t>
+                  </w:r>
+                  <w:proofErr w:type="spellEnd"/>
+                  <w:proofErr w:type="gramEnd"/>
+                  <w:r>
+                    <w:rPr>
+                      <w:rFonts w:ascii="Arial" w:eastAsia="Courier New" w:hAnsi="Arial" w:cs="Arial"/>
                       <w:b/>
                       <w:color w:val="804000"/>
-                      <w:sz w:val="20"/>
-                    </w:rPr>
-                    <w:t xml:space="preserve">         }</w:t>
+                      <w:sz w:val="24"/>
+                      <w:szCs w:val="24"/>
+                    </w:rPr>
+                    <w:t>(</w:t>
+                  </w:r>
+                  <w:r>
+                    <w:rPr>
+                      <w:rFonts w:ascii="Arial" w:eastAsia="Courier New" w:hAnsi="Arial" w:cs="Arial"/>
+                      <w:color w:val="808080"/>
+                      <w:sz w:val="24"/>
+                      <w:szCs w:val="24"/>
+                    </w:rPr>
+                    <w:t>";"</w:t>
+                  </w:r>
+                  <w:r>
+                    <w:rPr>
+                      <w:rFonts w:ascii="Arial" w:eastAsia="Courier New" w:hAnsi="Arial" w:cs="Arial"/>
+                      <w:b/>
+                      <w:color w:val="804000"/>
+                      <w:sz w:val="24"/>
+                      <w:szCs w:val="24"/>
+                    </w:rPr>
+                    <w:t>);</w:t>
                   </w:r>
                 </w:p>
                 <w:p>
@@ -4247,51 +4690,42 @@
                     <w:pStyle w:val="Normal1"/>
                     <w:numPr>
                       <w:ilvl w:val="0"/>
-                      <w:numId w:val="7"/>
+                      <w:numId w:val="19"/>
                     </w:numPr>
                     <w:spacing w:after="0" w:line="240" w:lineRule="auto"/>
-                    <w:ind w:left="527" w:hanging="355"/>
+                    <w:rPr>
+                      <w:rFonts w:ascii="Arial" w:hAnsi="Arial" w:cs="Arial"/>
+                      <w:sz w:val="24"/>
+                      <w:szCs w:val="24"/>
+                    </w:rPr>
                   </w:pPr>
+                  <w:r>
+                    <w:rPr>
+                      <w:rFonts w:ascii="Arial" w:eastAsia="Courier New" w:hAnsi="Arial" w:cs="Arial"/>
+                      <w:b/>
+                      <w:color w:val="804000"/>
+                      <w:sz w:val="24"/>
+                      <w:szCs w:val="24"/>
+                    </w:rPr>
+                    <w:t xml:space="preserve">         </w:t>
+                  </w:r>
+                  <w:r>
+                    <w:rPr>
+                      <w:rFonts w:ascii="Arial" w:eastAsia="Courier New" w:hAnsi="Arial" w:cs="Arial"/>
+                      <w:b/>
+                      <w:color w:val="804000"/>
+                      <w:sz w:val="24"/>
+                      <w:szCs w:val="24"/>
+                    </w:rPr>
+                    <w:t>}</w:t>
+                  </w:r>
                 </w:p>
                 <w:p>
                   <w:pPr>
-                    <w:pStyle w:val="Normal1"/>
-                    <w:numPr>
-                      <w:ilvl w:val="0"/>
-                      <w:numId w:val="7"/>
-                    </w:numPr>
-                    <w:spacing w:after="0" w:line="240" w:lineRule="auto"/>
-                    <w:ind w:left="527" w:hanging="355"/>
-                  </w:pPr>
-                  <w:r>
-                    <w:rPr>
-                      <w:rFonts w:ascii="Courier New" w:eastAsia="Courier New" w:hAnsi="Courier New" w:cs="Courier New"/>
-                      <w:color w:val="4472C4"/>
-                      <w:sz w:val="20"/>
-                    </w:rPr>
-                    <w:t xml:space="preserve">String </w:t>
-                  </w:r>
-                  <w:r>
-                    <w:rPr>
-                      <w:rFonts w:ascii="Courier New" w:eastAsia="Courier New" w:hAnsi="Courier New" w:cs="Courier New"/>
-                      <w:sz w:val="20"/>
-                    </w:rPr>
-                    <w:t>x</w:t>
-                  </w:r>
-                  <w:r>
-                    <w:rPr>
-                      <w:rFonts w:ascii="Courier New" w:eastAsia="Courier New" w:hAnsi="Courier New" w:cs="Courier New"/>
-                      <w:b/>
-                      <w:color w:val="804000"/>
-                      <w:sz w:val="20"/>
-                    </w:rPr>
-                    <w:t>;</w:t>
-                  </w:r>
-                </w:p>
-                <w:p>
-                  <w:pPr>
-                    <w:rPr>
-                      <w:lang w:val="en-US"/>
+                    <w:rPr>
+                      <w:rFonts w:ascii="Arial" w:hAnsi="Arial" w:cs="Arial"/>
+                      <w:sz w:val="24"/>
+                      <w:szCs w:val="24"/>
                     </w:rPr>
                   </w:pPr>
                 </w:p>
@@ -4301,6 +4735,59 @@
           </v:shape>
         </w:pict>
       </w:r>
+      <w:r>
+        <w:rPr>
+          <w:rFonts w:ascii="Arial" w:eastAsia="Arial" w:hAnsi="Arial" w:cs="Arial"/>
+          <w:sz w:val="24"/>
+        </w:rPr>
+        <w:t xml:space="preserve">fazer a verificação de que se </w:t>
+      </w:r>
+      <w:r>
+        <w:rPr>
+          <w:rFonts w:ascii="Arial" w:eastAsia="Arial" w:hAnsi="Arial" w:cs="Arial"/>
+          <w:i/>
+          <w:sz w:val="24"/>
+        </w:rPr>
+        <w:t>String</w:t>
+      </w:r>
+      <w:r>
+        <w:rPr>
+          <w:rFonts w:ascii="Arial" w:eastAsia="Arial" w:hAnsi="Arial" w:cs="Arial"/>
+          <w:sz w:val="24"/>
+        </w:rPr>
+        <w:t xml:space="preserve"> é um tipo suportado para a estrutura.  </w:t>
+      </w:r>
+    </w:p>
+    <w:p>
+      <w:pPr>
+        <w:pStyle w:val="Normal1"/>
+        <w:spacing w:line="360" w:lineRule="auto"/>
+        <w:ind w:left="-284" w:firstLine="405"/>
+        <w:contextualSpacing w:val="0"/>
+        <w:jc w:val="center"/>
+        <w:rPr>
+          <w:rFonts w:ascii="Arial" w:eastAsia="Arial" w:hAnsi="Arial" w:cs="Arial"/>
+          <w:sz w:val="24"/>
+        </w:rPr>
+      </w:pPr>
+      <w:r>
+        <w:rPr>
+          <w:rFonts w:ascii="Arial" w:eastAsia="Arial" w:hAnsi="Arial" w:cs="Arial"/>
+          <w:sz w:val="24"/>
+        </w:rPr>
+        <w:t>Figura X – Exemplo de funcionamento do YACC</w:t>
+      </w:r>
+    </w:p>
+    <w:p>
+      <w:pPr>
+        <w:pStyle w:val="Normal1"/>
+        <w:spacing w:line="360" w:lineRule="auto"/>
+        <w:contextualSpacing w:val="0"/>
+        <w:rPr>
+          <w:rFonts w:ascii="Arial" w:eastAsia="Arial" w:hAnsi="Arial" w:cs="Arial"/>
+          <w:sz w:val="24"/>
+        </w:rPr>
+      </w:pPr>
     </w:p>
     <w:p>
       <w:pPr>
@@ -4441,7 +4928,15 @@
           <w:rFonts w:ascii="Arial" w:eastAsia="Arial" w:hAnsi="Arial" w:cs="Arial"/>
           <w:sz w:val="24"/>
         </w:rPr>
-        <w:t xml:space="preserve">Lex é um gerador de analisadores léxicos, escrito por Mike Lesk e Eric Schmidt em 1975. Ajuda a escrever programas cujo fluxo de controle é dirigido por instâncias de expressões regulares, ou seja, as entradas podem ser interpretadas por essas expressões. </w:t>
+        <w:t xml:space="preserve">Lex é um gerador de analisadores léxicos, escrito por Mike Lesk e Eric </w:t>
+      </w:r>
+      <w:r>
+        <w:rPr>
+          <w:rFonts w:ascii="Arial" w:eastAsia="Arial" w:hAnsi="Arial" w:cs="Arial"/>
+          <w:sz w:val="24"/>
+        </w:rPr>
+        <w:lastRenderedPageBreak/>
+        <w:t xml:space="preserve">Schmidt em 1975. Ajuda a escrever programas cujo fluxo de controle é dirigido por instâncias de expressões regulares, ou seja, as entradas podem ser interpretadas por essas expressões. </w:t>
       </w:r>
     </w:p>
     <w:p>
@@ -4475,22 +4970,40 @@
           <w:rFonts w:ascii="Arial" w:eastAsia="Arial" w:hAnsi="Arial" w:cs="Arial"/>
           <w:sz w:val="24"/>
         </w:rPr>
-        <w:t xml:space="preserve">A figura 2 mostra um trecho de código que utiliza Lex. Na linha 5 temos uma expressão que reconhece sequências de caracteres que começam com </w:t>
-      </w:r>
-      <w:r>
-        <w:rPr>
-          <w:rFonts w:ascii="Arial" w:eastAsia="Arial" w:hAnsi="Arial" w:cs="Arial"/>
-          <w:sz w:val="24"/>
-        </w:rPr>
-        <w:lastRenderedPageBreak/>
-        <w:t xml:space="preserve">uma letra (maiúscula ou minúscula) seguida de zero ou mais letras e números, em qualquer ordem. Já a linha 9 reconhece quando a expressão previamente declarada é reconhecida e execute um código qualquer, nesse caso só imprime </w:t>
-      </w:r>
+        <w:t xml:space="preserve">A figura </w:t>
+      </w:r>
+      <w:r>
+        <w:rPr>
+          <w:rFonts w:ascii="Arial" w:eastAsia="Arial" w:hAnsi="Arial" w:cs="Arial"/>
+          <w:sz w:val="24"/>
+        </w:rPr>
+        <w:t>X</w:t>
+      </w:r>
+      <w:r>
+        <w:rPr>
+          <w:rFonts w:ascii="Arial" w:eastAsia="Arial" w:hAnsi="Arial" w:cs="Arial"/>
+          <w:sz w:val="24"/>
+        </w:rPr>
+        <w:t xml:space="preserve"> mostra um trecho de código que utiliza Lex. Na linha 5 temos uma expressão que reconhece sequências de caracteres que começam com uma letra (maiúscula ou minúscula) seguida de zero ou mais letras e números, em qualquer ordem. Já a linha 9 reconhece quando a expressão previamente declarada é reconhecida e execute um código qualquer, nesse caso só imprime um texto no terminal. </w:t>
+      </w:r>
+    </w:p>
+    <w:p>
+      <w:pPr>
+        <w:pStyle w:val="Normal1"/>
+        <w:spacing w:after="0" w:line="240" w:lineRule="auto"/>
+        <w:jc w:val="center"/>
+        <w:rPr>
+          <w:rFonts w:ascii="Arial" w:hAnsi="Arial" w:cs="Arial"/>
+          <w:sz w:val="24"/>
+          <w:szCs w:val="24"/>
+        </w:rPr>
+      </w:pPr>
       <w:r>
         <w:rPr>
           <w:noProof/>
         </w:rPr>
         <w:pict>
-          <v:shape id="_x0000_s1036" type="#_x0000_t202" style="position:absolute;left:0;text-align:left;margin-left:0;margin-top:105.4pt;width:416pt;height:116.2pt;z-index:251673600;visibility:visible;mso-wrap-distance-left:9pt;mso-wrap-distance-top:3.6pt;mso-wrap-distance-right:9pt;mso-wrap-distance-bottom:3.6pt;mso-position-horizontal:center;mso-position-horizontal-relative:text;mso-position-vertical:absolute;mso-position-vertical-relative:text;mso-width-relative:margin;mso-height-relative:margin;v-text-anchor:top" o:gfxdata="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">
+          <v:shape id="_x0000_s1036" type="#_x0000_t202" style="position:absolute;left:0;text-align:left;margin-left:-3.55pt;margin-top:7pt;width:416pt;height:136.85pt;z-index:251673600;visibility:visible;mso-wrap-distance-left:9pt;mso-wrap-distance-top:3.6pt;mso-wrap-distance-right:9pt;mso-wrap-distance-bottom:3.6pt;mso-position-horizontal-relative:text;mso-position-vertical-relative:text;mso-width-relative:margin;mso-height-relative:margin;v-text-anchor:top" o:gfxdata="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">
             <v:textbox>
               <w:txbxContent>
                 <w:p>
@@ -4502,13 +5015,19 @@
                     </w:numPr>
                     <w:spacing w:after="0" w:line="240" w:lineRule="auto"/>
                     <w:ind w:left="527" w:hanging="355"/>
+                    <w:rPr>
+                      <w:rFonts w:ascii="Arial" w:hAnsi="Arial" w:cs="Arial"/>
+                      <w:sz w:val="24"/>
+                      <w:szCs w:val="24"/>
+                    </w:rPr>
                   </w:pPr>
                   <w:r>
                     <w:rPr>
-                      <w:rFonts w:ascii="Courier New" w:eastAsia="Courier New" w:hAnsi="Courier New" w:cs="Courier New"/>
+                      <w:rFonts w:ascii="Arial" w:eastAsia="Courier New" w:hAnsi="Arial" w:cs="Arial"/>
                       <w:b/>
                       <w:color w:val="000080"/>
-                      <w:sz w:val="20"/>
+                      <w:sz w:val="24"/>
+                      <w:szCs w:val="24"/>
                     </w:rPr>
                     <w:t>%{</w:t>
                   </w:r>
@@ -4523,14 +5042,18 @@
                     <w:spacing w:after="0" w:line="240" w:lineRule="auto"/>
                     <w:ind w:left="527" w:hanging="355"/>
                     <w:rPr>
+                      <w:rFonts w:ascii="Arial" w:hAnsi="Arial" w:cs="Arial"/>
                       <w:color w:val="804000"/>
+                      <w:sz w:val="24"/>
+                      <w:szCs w:val="24"/>
                     </w:rPr>
                   </w:pPr>
                   <w:r>
                     <w:rPr>
-                      <w:rFonts w:ascii="Courier New" w:eastAsia="Courier New" w:hAnsi="Courier New" w:cs="Courier New"/>
+                      <w:rFonts w:ascii="Arial" w:eastAsia="Courier New" w:hAnsi="Arial" w:cs="Arial"/>
                       <w:color w:val="804000"/>
-                      <w:sz w:val="20"/>
+                      <w:sz w:val="24"/>
+                      <w:szCs w:val="24"/>
                     </w:rPr>
                     <w:t>#include &lt;stdio.h&gt;</w:t>
                   </w:r>
@@ -4544,13 +5067,19 @@
                     </w:numPr>
                     <w:spacing w:after="0" w:line="240" w:lineRule="auto"/>
                     <w:ind w:left="527" w:hanging="355"/>
+                    <w:rPr>
+                      <w:rFonts w:ascii="Arial" w:hAnsi="Arial" w:cs="Arial"/>
+                      <w:sz w:val="24"/>
+                      <w:szCs w:val="24"/>
+                    </w:rPr>
                   </w:pPr>
                   <w:r>
                     <w:rPr>
-                      <w:rFonts w:ascii="Courier New" w:eastAsia="Courier New" w:hAnsi="Courier New" w:cs="Courier New"/>
+                      <w:rFonts w:ascii="Arial" w:eastAsia="Courier New" w:hAnsi="Arial" w:cs="Arial"/>
                       <w:b/>
                       <w:color w:val="000080"/>
-                      <w:sz w:val="20"/>
+                      <w:sz w:val="24"/>
+                      <w:szCs w:val="24"/>
                     </w:rPr>
                     <w:t>%}</w:t>
                   </w:r>
@@ -4564,6 +5093,11 @@
                     </w:numPr>
                     <w:spacing w:after="0" w:line="240" w:lineRule="auto"/>
                     <w:ind w:left="527" w:hanging="355"/>
+                    <w:rPr>
+                      <w:rFonts w:ascii="Arial" w:hAnsi="Arial" w:cs="Arial"/>
+                      <w:sz w:val="24"/>
+                      <w:szCs w:val="24"/>
+                    </w:rPr>
                   </w:pPr>
                 </w:p>
                 <w:p>
@@ -4575,133 +5109,164 @@
                     </w:numPr>
                     <w:spacing w:after="0" w:line="240" w:lineRule="auto"/>
                     <w:ind w:left="527" w:hanging="355"/>
+                    <w:rPr>
+                      <w:rFonts w:ascii="Arial" w:hAnsi="Arial" w:cs="Arial"/>
+                      <w:sz w:val="24"/>
+                      <w:szCs w:val="24"/>
+                    </w:rPr>
                   </w:pPr>
-                  <w:r>
-                    <w:rPr>
-                      <w:rFonts w:ascii="Courier New" w:eastAsia="Courier New" w:hAnsi="Courier New" w:cs="Courier New"/>
-                      <w:sz w:val="20"/>
-                    </w:rPr>
-                    <w:t xml:space="preserve">ident </w:t>
-                  </w:r>
-                  <w:r>
-                    <w:rPr>
-                      <w:rFonts w:ascii="Courier New" w:eastAsia="Courier New" w:hAnsi="Courier New" w:cs="Courier New"/>
+                  <w:proofErr w:type="gramStart"/>
+                  <w:r>
+                    <w:rPr>
+                      <w:rFonts w:ascii="Arial" w:eastAsia="Courier New" w:hAnsi="Arial" w:cs="Arial"/>
+                      <w:sz w:val="24"/>
+                      <w:szCs w:val="24"/>
+                    </w:rPr>
+                    <w:t>ident</w:t>
+                  </w:r>
+                  <w:proofErr w:type="gramEnd"/>
+                  <w:r>
+                    <w:rPr>
+                      <w:rFonts w:ascii="Arial" w:eastAsia="Courier New" w:hAnsi="Arial" w:cs="Arial"/>
+                      <w:sz w:val="24"/>
+                      <w:szCs w:val="24"/>
+                    </w:rPr>
+                    <w:t xml:space="preserve"> </w:t>
+                  </w:r>
+                  <w:r>
+                    <w:rPr>
+                      <w:rFonts w:ascii="Arial" w:eastAsia="Courier New" w:hAnsi="Arial" w:cs="Arial"/>
                       <w:b/>
                       <w:color w:val="000080"/>
-                      <w:sz w:val="20"/>
+                      <w:sz w:val="24"/>
+                      <w:szCs w:val="24"/>
                     </w:rPr>
                     <w:t>[</w:t>
                   </w:r>
                   <w:r>
                     <w:rPr>
-                      <w:rFonts w:ascii="Courier New" w:eastAsia="Courier New" w:hAnsi="Courier New" w:cs="Courier New"/>
-                      <w:sz w:val="20"/>
+                      <w:rFonts w:ascii="Arial" w:eastAsia="Courier New" w:hAnsi="Arial" w:cs="Arial"/>
+                      <w:sz w:val="24"/>
+                      <w:szCs w:val="24"/>
                     </w:rPr>
                     <w:t>a</w:t>
                   </w:r>
                   <w:r>
                     <w:rPr>
-                      <w:rFonts w:ascii="Courier New" w:eastAsia="Courier New" w:hAnsi="Courier New" w:cs="Courier New"/>
+                      <w:rFonts w:ascii="Arial" w:eastAsia="Courier New" w:hAnsi="Arial" w:cs="Arial"/>
                       <w:b/>
                       <w:color w:val="000080"/>
-                      <w:sz w:val="20"/>
+                      <w:sz w:val="24"/>
+                      <w:szCs w:val="24"/>
                     </w:rPr>
                     <w:t>-</w:t>
                   </w:r>
                   <w:r>
                     <w:rPr>
-                      <w:rFonts w:ascii="Courier New" w:eastAsia="Courier New" w:hAnsi="Courier New" w:cs="Courier New"/>
-                      <w:sz w:val="20"/>
+                      <w:rFonts w:ascii="Arial" w:eastAsia="Courier New" w:hAnsi="Arial" w:cs="Arial"/>
+                      <w:sz w:val="24"/>
+                      <w:szCs w:val="24"/>
                     </w:rPr>
                     <w:t>zA</w:t>
                   </w:r>
                   <w:r>
                     <w:rPr>
-                      <w:rFonts w:ascii="Courier New" w:eastAsia="Courier New" w:hAnsi="Courier New" w:cs="Courier New"/>
+                      <w:rFonts w:ascii="Arial" w:eastAsia="Courier New" w:hAnsi="Arial" w:cs="Arial"/>
                       <w:b/>
                       <w:color w:val="000080"/>
-                      <w:sz w:val="20"/>
+                      <w:sz w:val="24"/>
+                      <w:szCs w:val="24"/>
                     </w:rPr>
                     <w:t>-</w:t>
                   </w:r>
                   <w:r>
                     <w:rPr>
-                      <w:rFonts w:ascii="Courier New" w:eastAsia="Courier New" w:hAnsi="Courier New" w:cs="Courier New"/>
-                      <w:sz w:val="20"/>
+                      <w:rFonts w:ascii="Arial" w:eastAsia="Courier New" w:hAnsi="Arial" w:cs="Arial"/>
+                      <w:sz w:val="24"/>
+                      <w:szCs w:val="24"/>
                     </w:rPr>
                     <w:t>Z</w:t>
                   </w:r>
                   <w:r>
                     <w:rPr>
-                      <w:rFonts w:ascii="Courier New" w:eastAsia="Courier New" w:hAnsi="Courier New" w:cs="Courier New"/>
+                      <w:rFonts w:ascii="Arial" w:eastAsia="Courier New" w:hAnsi="Arial" w:cs="Arial"/>
                       <w:b/>
                       <w:color w:val="000080"/>
-                      <w:sz w:val="20"/>
+                      <w:sz w:val="24"/>
+                      <w:szCs w:val="24"/>
                     </w:rPr>
                     <w:t>][</w:t>
                   </w:r>
                   <w:r>
                     <w:rPr>
-                      <w:rFonts w:ascii="Courier New" w:eastAsia="Courier New" w:hAnsi="Courier New" w:cs="Courier New"/>
-                      <w:sz w:val="20"/>
+                      <w:rFonts w:ascii="Arial" w:eastAsia="Courier New" w:hAnsi="Arial" w:cs="Arial"/>
+                      <w:sz w:val="24"/>
+                      <w:szCs w:val="24"/>
                     </w:rPr>
                     <w:t>a</w:t>
                   </w:r>
                   <w:r>
                     <w:rPr>
-                      <w:rFonts w:ascii="Courier New" w:eastAsia="Courier New" w:hAnsi="Courier New" w:cs="Courier New"/>
+                      <w:rFonts w:ascii="Arial" w:eastAsia="Courier New" w:hAnsi="Arial" w:cs="Arial"/>
                       <w:b/>
                       <w:color w:val="000080"/>
-                      <w:sz w:val="20"/>
+                      <w:sz w:val="24"/>
+                      <w:szCs w:val="24"/>
                     </w:rPr>
                     <w:t>-</w:t>
                   </w:r>
                   <w:r>
                     <w:rPr>
-                      <w:rFonts w:ascii="Courier New" w:eastAsia="Courier New" w:hAnsi="Courier New" w:cs="Courier New"/>
-                      <w:sz w:val="20"/>
+                      <w:rFonts w:ascii="Arial" w:eastAsia="Courier New" w:hAnsi="Arial" w:cs="Arial"/>
+                      <w:sz w:val="24"/>
+                      <w:szCs w:val="24"/>
                     </w:rPr>
                     <w:t>zA</w:t>
                   </w:r>
                   <w:r>
                     <w:rPr>
-                      <w:rFonts w:ascii="Courier New" w:eastAsia="Courier New" w:hAnsi="Courier New" w:cs="Courier New"/>
+                      <w:rFonts w:ascii="Arial" w:eastAsia="Courier New" w:hAnsi="Arial" w:cs="Arial"/>
                       <w:b/>
                       <w:color w:val="000080"/>
-                      <w:sz w:val="20"/>
+                      <w:sz w:val="24"/>
+                      <w:szCs w:val="24"/>
                     </w:rPr>
                     <w:t>-</w:t>
                   </w:r>
                   <w:r>
                     <w:rPr>
-                      <w:rFonts w:ascii="Courier New" w:eastAsia="Courier New" w:hAnsi="Courier New" w:cs="Courier New"/>
-                      <w:sz w:val="20"/>
+                      <w:rFonts w:ascii="Arial" w:eastAsia="Courier New" w:hAnsi="Arial" w:cs="Arial"/>
+                      <w:sz w:val="24"/>
+                      <w:szCs w:val="24"/>
                     </w:rPr>
                     <w:t>Z1</w:t>
                   </w:r>
                   <w:r>
                     <w:rPr>
-                      <w:rFonts w:ascii="Courier New" w:eastAsia="Courier New" w:hAnsi="Courier New" w:cs="Courier New"/>
+                      <w:rFonts w:ascii="Arial" w:eastAsia="Courier New" w:hAnsi="Arial" w:cs="Arial"/>
                       <w:b/>
                       <w:color w:val="000080"/>
-                      <w:sz w:val="20"/>
+                      <w:sz w:val="24"/>
+                      <w:szCs w:val="24"/>
                     </w:rPr>
                     <w:t>-</w:t>
                   </w:r>
                   <w:r>
                     <w:rPr>
-                      <w:rFonts w:ascii="Courier New" w:eastAsia="Courier New" w:hAnsi="Courier New" w:cs="Courier New"/>
+                      <w:rFonts w:ascii="Arial" w:eastAsia="Courier New" w:hAnsi="Arial" w:cs="Arial"/>
                       <w:color w:val="FF8000"/>
-                      <w:sz w:val="20"/>
+                      <w:sz w:val="24"/>
+                      <w:szCs w:val="24"/>
                     </w:rPr>
                     <w:t>9_</w:t>
                   </w:r>
                   <w:r>
                     <w:rPr>
-                      <w:rFonts w:ascii="Courier New" w:eastAsia="Courier New" w:hAnsi="Courier New" w:cs="Courier New"/>
+                      <w:rFonts w:ascii="Arial" w:eastAsia="Courier New" w:hAnsi="Arial" w:cs="Arial"/>
                       <w:b/>
                       <w:color w:val="000080"/>
-                      <w:sz w:val="20"/>
+                      <w:sz w:val="24"/>
+                      <w:szCs w:val="24"/>
                     </w:rPr>
                     <w:t>]*</w:t>
                   </w:r>
@@ -4715,6 +5280,11 @@
                     </w:numPr>
                     <w:spacing w:after="0" w:line="240" w:lineRule="auto"/>
                     <w:ind w:left="527" w:hanging="355"/>
+                    <w:rPr>
+                      <w:rFonts w:ascii="Arial" w:hAnsi="Arial" w:cs="Arial"/>
+                      <w:sz w:val="24"/>
+                      <w:szCs w:val="24"/>
+                    </w:rPr>
                   </w:pPr>
                 </w:p>
                 <w:p>
@@ -4726,13 +5296,19 @@
                     </w:numPr>
                     <w:spacing w:after="0" w:line="240" w:lineRule="auto"/>
                     <w:ind w:left="527" w:hanging="355"/>
+                    <w:rPr>
+                      <w:rFonts w:ascii="Arial" w:hAnsi="Arial" w:cs="Arial"/>
+                      <w:sz w:val="24"/>
+                      <w:szCs w:val="24"/>
+                    </w:rPr>
                   </w:pPr>
                   <w:r>
                     <w:rPr>
-                      <w:rFonts w:ascii="Courier New" w:eastAsia="Courier New" w:hAnsi="Courier New" w:cs="Courier New"/>
+                      <w:rFonts w:ascii="Arial" w:eastAsia="Courier New" w:hAnsi="Arial" w:cs="Arial"/>
                       <w:b/>
                       <w:color w:val="000080"/>
-                      <w:sz w:val="20"/>
+                      <w:sz w:val="24"/>
+                      <w:szCs w:val="24"/>
                     </w:rPr>
                     <w:t>%%</w:t>
                   </w:r>
@@ -4746,6 +5322,11 @@
                     </w:numPr>
                     <w:spacing w:after="0" w:line="240" w:lineRule="auto"/>
                     <w:ind w:left="527" w:hanging="355"/>
+                    <w:rPr>
+                      <w:rFonts w:ascii="Arial" w:hAnsi="Arial" w:cs="Arial"/>
+                      <w:sz w:val="24"/>
+                      <w:szCs w:val="24"/>
+                    </w:rPr>
                   </w:pPr>
                 </w:p>
                 <w:p>
@@ -4757,94 +5338,112 @@
                     </w:numPr>
                     <w:spacing w:after="0" w:line="240" w:lineRule="auto"/>
                     <w:ind w:left="527" w:hanging="355"/>
+                    <w:rPr>
+                      <w:rFonts w:ascii="Arial" w:hAnsi="Arial" w:cs="Arial"/>
+                      <w:sz w:val="24"/>
+                      <w:szCs w:val="24"/>
+                    </w:rPr>
                   </w:pPr>
                   <w:r>
                     <w:rPr>
-                      <w:rFonts w:ascii="Courier New" w:eastAsia="Courier New" w:hAnsi="Courier New" w:cs="Courier New"/>
+                      <w:rFonts w:ascii="Arial" w:eastAsia="Courier New" w:hAnsi="Arial" w:cs="Arial"/>
                       <w:b/>
                       <w:color w:val="000080"/>
-                      <w:sz w:val="20"/>
+                      <w:sz w:val="24"/>
+                      <w:szCs w:val="24"/>
                     </w:rPr>
                     <w:t>{</w:t>
                   </w:r>
-                  <w:r>
-                    <w:rPr>
-                      <w:rFonts w:ascii="Courier New" w:eastAsia="Courier New" w:hAnsi="Courier New" w:cs="Courier New"/>
-                      <w:sz w:val="20"/>
+                  <w:proofErr w:type="gramStart"/>
+                  <w:r>
+                    <w:rPr>
+                      <w:rFonts w:ascii="Arial" w:eastAsia="Courier New" w:hAnsi="Arial" w:cs="Arial"/>
+                      <w:sz w:val="24"/>
+                      <w:szCs w:val="24"/>
                     </w:rPr>
                     <w:t>ident</w:t>
                   </w:r>
-                  <w:r>
-                    <w:rPr>
-                      <w:rFonts w:ascii="Courier New" w:eastAsia="Courier New" w:hAnsi="Courier New" w:cs="Courier New"/>
+                  <w:proofErr w:type="gramEnd"/>
+                  <w:r>
+                    <w:rPr>
+                      <w:rFonts w:ascii="Arial" w:eastAsia="Courier New" w:hAnsi="Arial" w:cs="Arial"/>
                       <w:b/>
                       <w:color w:val="000080"/>
-                      <w:sz w:val="20"/>
+                      <w:sz w:val="24"/>
+                      <w:szCs w:val="24"/>
                     </w:rPr>
                     <w:t>}</w:t>
                   </w:r>
                   <w:r>
                     <w:rPr>
-                      <w:rFonts w:ascii="Courier New" w:eastAsia="Courier New" w:hAnsi="Courier New" w:cs="Courier New"/>
-                      <w:sz w:val="20"/>
+                      <w:rFonts w:ascii="Arial" w:eastAsia="Courier New" w:hAnsi="Arial" w:cs="Arial"/>
+                      <w:sz w:val="24"/>
+                      <w:szCs w:val="24"/>
                     </w:rPr>
                     <w:t xml:space="preserve"> </w:t>
                   </w:r>
                   <w:r>
                     <w:rPr>
-                      <w:rFonts w:ascii="Courier New" w:eastAsia="Courier New" w:hAnsi="Courier New" w:cs="Courier New"/>
+                      <w:rFonts w:ascii="Arial" w:eastAsia="Courier New" w:hAnsi="Arial" w:cs="Arial"/>
                       <w:b/>
                       <w:color w:val="000080"/>
-                      <w:sz w:val="20"/>
+                      <w:sz w:val="24"/>
+                      <w:szCs w:val="24"/>
                     </w:rPr>
                     <w:t>{</w:t>
                   </w:r>
                   <w:r>
                     <w:rPr>
-                      <w:rFonts w:ascii="Courier New" w:eastAsia="Courier New" w:hAnsi="Courier New" w:cs="Courier New"/>
-                      <w:sz w:val="20"/>
+                      <w:rFonts w:ascii="Arial" w:eastAsia="Courier New" w:hAnsi="Arial" w:cs="Arial"/>
+                      <w:sz w:val="24"/>
+                      <w:szCs w:val="24"/>
                     </w:rPr>
                     <w:t xml:space="preserve"> printf</w:t>
                   </w:r>
                   <w:r>
                     <w:rPr>
-                      <w:rFonts w:ascii="Courier New" w:eastAsia="Courier New" w:hAnsi="Courier New" w:cs="Courier New"/>
+                      <w:rFonts w:ascii="Arial" w:eastAsia="Courier New" w:hAnsi="Arial" w:cs="Arial"/>
                       <w:b/>
                       <w:color w:val="000080"/>
-                      <w:sz w:val="20"/>
+                      <w:sz w:val="24"/>
+                      <w:szCs w:val="24"/>
                     </w:rPr>
                     <w:t>(</w:t>
                   </w:r>
                   <w:r>
                     <w:rPr>
-                      <w:rFonts w:ascii="Courier New" w:eastAsia="Courier New" w:hAnsi="Courier New" w:cs="Courier New"/>
+                      <w:rFonts w:ascii="Arial" w:eastAsia="Courier New" w:hAnsi="Arial" w:cs="Arial"/>
                       <w:color w:val="808080"/>
-                      <w:sz w:val="20"/>
+                      <w:sz w:val="24"/>
+                      <w:szCs w:val="24"/>
                     </w:rPr>
                     <w:t>"encontrei um identificador válido!"</w:t>
                   </w:r>
                   <w:r>
                     <w:rPr>
-                      <w:rFonts w:ascii="Courier New" w:eastAsia="Courier New" w:hAnsi="Courier New" w:cs="Courier New"/>
+                      <w:rFonts w:ascii="Arial" w:eastAsia="Courier New" w:hAnsi="Arial" w:cs="Arial"/>
                       <w:b/>
                       <w:color w:val="000080"/>
-                      <w:sz w:val="20"/>
+                      <w:sz w:val="24"/>
+                      <w:szCs w:val="24"/>
                     </w:rPr>
                     <w:t>)</w:t>
                   </w:r>
                   <w:r>
                     <w:rPr>
-                      <w:rFonts w:ascii="Courier New" w:eastAsia="Courier New" w:hAnsi="Courier New" w:cs="Courier New"/>
-                      <w:sz w:val="20"/>
+                      <w:rFonts w:ascii="Arial" w:eastAsia="Courier New" w:hAnsi="Arial" w:cs="Arial"/>
+                      <w:sz w:val="24"/>
+                      <w:szCs w:val="24"/>
                     </w:rPr>
                     <w:t xml:space="preserve"> </w:t>
                   </w:r>
                   <w:r>
                     <w:rPr>
-                      <w:rFonts w:ascii="Courier New" w:eastAsia="Courier New" w:hAnsi="Courier New" w:cs="Courier New"/>
+                      <w:rFonts w:ascii="Arial" w:eastAsia="Courier New" w:hAnsi="Arial" w:cs="Arial"/>
                       <w:b/>
                       <w:color w:val="000080"/>
-                      <w:sz w:val="20"/>
+                      <w:sz w:val="24"/>
+                      <w:szCs w:val="24"/>
                     </w:rPr>
                     <w:t>}</w:t>
                   </w:r>
@@ -4852,6 +5451,9 @@
                 <w:p>
                   <w:pPr>
                     <w:rPr>
+                      <w:rFonts w:ascii="Arial" w:hAnsi="Arial" w:cs="Arial"/>
+                      <w:sz w:val="24"/>
+                      <w:szCs w:val="24"/>
                       <w:lang w:val="en-US"/>
                     </w:rPr>
                   </w:pPr>
@@ -4864,17 +5466,12 @@
       </w:r>
       <w:r>
         <w:rPr>
-          <w:rFonts w:ascii="Arial" w:eastAsia="Arial" w:hAnsi="Arial" w:cs="Arial"/>
-          <w:sz w:val="24"/>
-        </w:rPr>
-        <w:t xml:space="preserve">um texto no terminal. </w:t>
-      </w:r>
-    </w:p>
-    <w:p>
-      <w:pPr>
-        <w:pStyle w:val="Normal1"/>
-        <w:spacing w:after="0" w:line="240" w:lineRule="auto"/>
-      </w:pPr>
+          <w:rFonts w:ascii="Arial" w:hAnsi="Arial" w:cs="Arial"/>
+          <w:sz w:val="24"/>
+          <w:szCs w:val="24"/>
+        </w:rPr>
+        <w:t>Figura X – Exemplo de funcionamento do Lex</w:t>
+      </w:r>
     </w:p>
     <w:p>
       <w:pPr>
@@ -4882,103 +5479,11 @@
         <w:spacing w:line="360" w:lineRule="auto"/>
         <w:ind w:firstLine="708"/>
         <w:contextualSpacing w:val="0"/>
-      </w:pPr>
-      <w:r>
-        <w:rPr>
-          <w:rFonts w:ascii="Arial" w:eastAsia="Arial" w:hAnsi="Arial" w:cs="Arial"/>
-          <w:sz w:val="24"/>
-        </w:rPr>
-        <w:t xml:space="preserve">Como o Lex só consegue trabalhar com máquinas de estado finito e o YACC não consegue ler simples entradas de dados, trabalhando apenas com uma série de </w:t>
-      </w:r>
-      <w:r>
-        <w:rPr>
-          <w:rFonts w:ascii="Arial" w:eastAsia="Arial" w:hAnsi="Arial" w:cs="Arial"/>
-          <w:i/>
-          <w:sz w:val="24"/>
-        </w:rPr>
-        <w:t xml:space="preserve">tokens, </w:t>
-      </w:r>
-      <w:r>
-        <w:rPr>
-          <w:rFonts w:ascii="Arial" w:eastAsia="Arial" w:hAnsi="Arial" w:cs="Arial"/>
-          <w:sz w:val="24"/>
-        </w:rPr>
-        <w:t xml:space="preserve">as duas ferramentas são utilizadas em conjunto, de forma que o Lex serve como um pré-processador para o YACC, gerando os </w:t>
-      </w:r>
-      <w:r>
-        <w:rPr>
-          <w:rFonts w:ascii="Arial" w:eastAsia="Arial" w:hAnsi="Arial" w:cs="Arial"/>
-          <w:i/>
-          <w:sz w:val="24"/>
-        </w:rPr>
-        <w:t xml:space="preserve">tokens </w:t>
-      </w:r>
-      <w:r>
-        <w:rPr>
-          <w:rFonts w:ascii="Arial" w:eastAsia="Arial" w:hAnsi="Arial" w:cs="Arial"/>
-          <w:sz w:val="24"/>
-        </w:rPr>
-        <w:t>que ele necessita. A</w:t>
-      </w:r>
-      <w:r>
-        <w:rPr>
-          <w:rFonts w:ascii="Arial" w:eastAsia="Arial" w:hAnsi="Arial" w:cs="Arial"/>
-          <w:sz w:val="24"/>
-        </w:rPr>
-        <w:t>s</w:t>
-      </w:r>
-      <w:r>
-        <w:rPr>
-          <w:rFonts w:ascii="Arial" w:eastAsia="Arial" w:hAnsi="Arial" w:cs="Arial"/>
-          <w:sz w:val="24"/>
-        </w:rPr>
-        <w:t xml:space="preserve"> figura 3 e 4 explicam essa relação. O Lex recebe a entrada de dados e as expressões regulares, gerando a rotina chamada </w:t>
-      </w:r>
-      <w:r>
-        <w:rPr>
-          <w:rFonts w:ascii="Arial" w:eastAsia="Arial" w:hAnsi="Arial" w:cs="Arial"/>
-          <w:i/>
-          <w:sz w:val="24"/>
-        </w:rPr>
-        <w:t xml:space="preserve">yylex, </w:t>
-      </w:r>
-      <w:r>
-        <w:rPr>
-          <w:rFonts w:ascii="Arial" w:eastAsia="Arial" w:hAnsi="Arial" w:cs="Arial"/>
-          <w:sz w:val="24"/>
-        </w:rPr>
-        <w:t xml:space="preserve">a saída gerada serve como entrada para a rotina </w:t>
-      </w:r>
-      <w:r>
-        <w:rPr>
-          <w:rFonts w:ascii="Arial" w:eastAsia="Arial" w:hAnsi="Arial" w:cs="Arial"/>
-          <w:i/>
-          <w:sz w:val="24"/>
-        </w:rPr>
-        <w:t xml:space="preserve">yyparse </w:t>
-      </w:r>
-      <w:r>
-        <w:rPr>
-          <w:rFonts w:ascii="Arial" w:eastAsia="Arial" w:hAnsi="Arial" w:cs="Arial"/>
-          <w:sz w:val="24"/>
-        </w:rPr>
-        <w:t xml:space="preserve">criada pelo YACC usando as regras gramaticais. Portanto, cada vez que o YACC precisa de um novo </w:t>
-      </w:r>
-      <w:r>
-        <w:rPr>
-          <w:rFonts w:ascii="Arial" w:eastAsia="Arial" w:hAnsi="Arial" w:cs="Arial"/>
-          <w:i/>
-          <w:sz w:val="24"/>
-        </w:rPr>
-        <w:t>token</w:t>
-      </w:r>
-      <w:r>
-        <w:rPr>
-          <w:rFonts w:ascii="Arial" w:eastAsia="Arial" w:hAnsi="Arial" w:cs="Arial"/>
-          <w:sz w:val="24"/>
-        </w:rPr>
-        <w:t xml:space="preserve"> ele invoca o Lex, que processa os dados de entrada e retorna a primeira expressão identificada.</w:t>
-      </w:r>
+        <w:rPr>
+          <w:rFonts w:ascii="Arial" w:eastAsia="Arial" w:hAnsi="Arial" w:cs="Arial"/>
+          <w:sz w:val="24"/>
+        </w:rPr>
+      </w:pPr>
     </w:p>
     <w:p>
       <w:pPr>
@@ -4986,12 +5491,124 @@
         <w:spacing w:line="360" w:lineRule="auto"/>
         <w:ind w:firstLine="708"/>
         <w:contextualSpacing w:val="0"/>
+      </w:pPr>
+      <w:r>
+        <w:rPr>
+          <w:rFonts w:ascii="Arial" w:eastAsia="Arial" w:hAnsi="Arial" w:cs="Arial"/>
+          <w:sz w:val="24"/>
+        </w:rPr>
+        <w:t xml:space="preserve">Como o Lex só consegue trabalhar com máquinas de estado finito e o YACC não consegue ler simples entradas de dados, trabalhando apenas com uma série de </w:t>
+      </w:r>
+      <w:r>
+        <w:rPr>
+          <w:rFonts w:ascii="Arial" w:eastAsia="Arial" w:hAnsi="Arial" w:cs="Arial"/>
+          <w:i/>
+          <w:sz w:val="24"/>
+        </w:rPr>
+        <w:t xml:space="preserve">tokens, </w:t>
+      </w:r>
+      <w:r>
+        <w:rPr>
+          <w:rFonts w:ascii="Arial" w:eastAsia="Arial" w:hAnsi="Arial" w:cs="Arial"/>
+          <w:sz w:val="24"/>
+        </w:rPr>
+        <w:t xml:space="preserve">as duas ferramentas são utilizadas em conjunto, de forma que o Lex serve como um pré-processador para o YACC, gerando os </w:t>
+      </w:r>
+      <w:r>
+        <w:rPr>
+          <w:rFonts w:ascii="Arial" w:eastAsia="Arial" w:hAnsi="Arial" w:cs="Arial"/>
+          <w:i/>
+          <w:sz w:val="24"/>
+        </w:rPr>
+        <w:t xml:space="preserve">tokens </w:t>
+      </w:r>
+      <w:r>
+        <w:rPr>
+          <w:rFonts w:ascii="Arial" w:eastAsia="Arial" w:hAnsi="Arial" w:cs="Arial"/>
+          <w:sz w:val="24"/>
+        </w:rPr>
+        <w:t>que ele necessita. A</w:t>
+      </w:r>
+      <w:r>
+        <w:rPr>
+          <w:rFonts w:ascii="Arial" w:eastAsia="Arial" w:hAnsi="Arial" w:cs="Arial"/>
+          <w:sz w:val="24"/>
+        </w:rPr>
+        <w:t>s</w:t>
+      </w:r>
+      <w:r>
+        <w:rPr>
+          <w:rFonts w:ascii="Arial" w:eastAsia="Arial" w:hAnsi="Arial" w:cs="Arial"/>
+          <w:sz w:val="24"/>
+        </w:rPr>
+        <w:t xml:space="preserve"> figura X e X</w:t>
+      </w:r>
+      <w:r>
+        <w:rPr>
+          <w:rFonts w:ascii="Arial" w:eastAsia="Arial" w:hAnsi="Arial" w:cs="Arial"/>
+          <w:sz w:val="24"/>
+        </w:rPr>
+        <w:t xml:space="preserve"> explicam essa relação. O Lex recebe a entrada de dados e as expressões regulares, gerando a rotina chamada </w:t>
+      </w:r>
+      <w:r>
+        <w:rPr>
+          <w:rFonts w:ascii="Arial" w:eastAsia="Arial" w:hAnsi="Arial" w:cs="Arial"/>
+          <w:i/>
+          <w:sz w:val="24"/>
+        </w:rPr>
+        <w:t xml:space="preserve">yylex, </w:t>
+      </w:r>
+      <w:r>
+        <w:rPr>
+          <w:rFonts w:ascii="Arial" w:eastAsia="Arial" w:hAnsi="Arial" w:cs="Arial"/>
+          <w:sz w:val="24"/>
+        </w:rPr>
+        <w:t xml:space="preserve">a saída gerada serve como entrada para a rotina </w:t>
+      </w:r>
+      <w:r>
+        <w:rPr>
+          <w:rFonts w:ascii="Arial" w:eastAsia="Arial" w:hAnsi="Arial" w:cs="Arial"/>
+          <w:i/>
+          <w:sz w:val="24"/>
+        </w:rPr>
+        <w:t xml:space="preserve">yyparse </w:t>
+      </w:r>
+      <w:r>
+        <w:rPr>
+          <w:rFonts w:ascii="Arial" w:eastAsia="Arial" w:hAnsi="Arial" w:cs="Arial"/>
+          <w:sz w:val="24"/>
+        </w:rPr>
+        <w:t xml:space="preserve">criada pelo YACC usando as regras gramaticais. Portanto, cada vez que o YACC precisa de um novo </w:t>
+      </w:r>
+      <w:r>
+        <w:rPr>
+          <w:rFonts w:ascii="Arial" w:eastAsia="Arial" w:hAnsi="Arial" w:cs="Arial"/>
+          <w:i/>
+          <w:sz w:val="24"/>
+        </w:rPr>
+        <w:t>token</w:t>
+      </w:r>
+      <w:r>
+        <w:rPr>
+          <w:rFonts w:ascii="Arial" w:eastAsia="Arial" w:hAnsi="Arial" w:cs="Arial"/>
+          <w:sz w:val="24"/>
+        </w:rPr>
+        <w:t xml:space="preserve"> ele invoca o Lex, que processa os dados de entrada e retorna a primeira expressão identificada.</w:t>
+      </w:r>
+    </w:p>
+    <w:p>
+      <w:pPr>
+        <w:pStyle w:val="Normal1"/>
+        <w:spacing w:line="360" w:lineRule="auto"/>
+        <w:ind w:firstLine="708"/>
+        <w:contextualSpacing w:val="0"/>
         <w:jc w:val="center"/>
       </w:pPr>
       <w:r>
         <w:rPr>
           <w:noProof/>
         </w:rPr>
+        <w:lastRenderedPageBreak/>
         <w:drawing>
           <wp:inline distT="0" distB="0" distL="0" distR="0">
             <wp:extent cx="3696216" cy="1543265"/>
@@ -5034,11 +5651,19 @@
           </wp:inline>
         </w:drawing>
       </w:r>
+    </w:p>
+    <w:p>
+      <w:pPr>
+        <w:pStyle w:val="Normal1"/>
+        <w:spacing w:line="360" w:lineRule="auto"/>
+        <w:contextualSpacing w:val="0"/>
+      </w:pPr>
+      <w:bookmarkStart w:id="0" w:name="_GoBack"/>
+      <w:bookmarkEnd w:id="0"/>
       <w:r>
         <w:rPr>
           <w:noProof/>
         </w:rPr>
-        <w:lastRenderedPageBreak/>
         <w:drawing>
           <wp:inline distT="0" distB="0" distL="0" distR="0">
             <wp:extent cx="5400040" cy="2647950"/>
@@ -6815,7 +7440,7 @@
               <w:txbxContent>
                 <w:p>
                   <w:pPr>
-                    <w:pStyle w:val="ListParagraph"/>
+                    <w:pStyle w:val="PargrafodaLista"/>
                     <w:widowControl/>
                     <w:numPr>
                       <w:ilvl w:val="0"/>
@@ -6910,7 +7535,7 @@
                 </w:p>
                 <w:p>
                   <w:pPr>
-                    <w:pStyle w:val="ListParagraph"/>
+                    <w:pStyle w:val="PargrafodaLista"/>
                     <w:widowControl/>
                     <w:numPr>
                       <w:ilvl w:val="0"/>
@@ -7017,7 +7642,7 @@
                 </w:p>
                 <w:p>
                   <w:pPr>
-                    <w:pStyle w:val="ListParagraph"/>
+                    <w:pStyle w:val="PargrafodaLista"/>
                     <w:widowControl/>
                     <w:numPr>
                       <w:ilvl w:val="0"/>
@@ -7087,7 +7712,7 @@
                 </w:p>
                 <w:p>
                   <w:pPr>
-                    <w:pStyle w:val="ListParagraph"/>
+                    <w:pStyle w:val="PargrafodaLista"/>
                     <w:widowControl/>
                     <w:numPr>
                       <w:ilvl w:val="0"/>
@@ -7157,7 +7782,7 @@
                 </w:p>
                 <w:p>
                   <w:pPr>
-                    <w:pStyle w:val="ListParagraph"/>
+                    <w:pStyle w:val="PargrafodaLista"/>
                     <w:widowControl/>
                     <w:numPr>
                       <w:ilvl w:val="0"/>
@@ -7206,7 +7831,7 @@
                 </w:p>
                 <w:p>
                   <w:pPr>
-                    <w:pStyle w:val="ListParagraph"/>
+                    <w:pStyle w:val="PargrafodaLista"/>
                     <w:widowControl/>
                     <w:numPr>
                       <w:ilvl w:val="0"/>
@@ -7301,7 +7926,7 @@
                 </w:p>
                 <w:p>
                   <w:pPr>
-                    <w:pStyle w:val="ListParagraph"/>
+                    <w:pStyle w:val="PargrafodaLista"/>
                     <w:widowControl/>
                     <w:numPr>
                       <w:ilvl w:val="0"/>
@@ -7408,7 +8033,7 @@
                 </w:p>
                 <w:p>
                   <w:pPr>
-                    <w:pStyle w:val="ListParagraph"/>
+                    <w:pStyle w:val="PargrafodaLista"/>
                     <w:widowControl/>
                     <w:numPr>
                       <w:ilvl w:val="0"/>
@@ -7478,7 +8103,7 @@
                 </w:p>
                 <w:p>
                   <w:pPr>
-                    <w:pStyle w:val="ListParagraph"/>
+                    <w:pStyle w:val="PargrafodaLista"/>
                     <w:widowControl/>
                     <w:numPr>
                       <w:ilvl w:val="0"/>
@@ -7548,7 +8173,7 @@
                 </w:p>
                 <w:p>
                   <w:pPr>
-                    <w:pStyle w:val="ListParagraph"/>
+                    <w:pStyle w:val="PargrafodaLista"/>
                     <w:widowControl/>
                     <w:numPr>
                       <w:ilvl w:val="0"/>
@@ -7613,7 +8238,7 @@
                 </w:p>
                 <w:p>
                   <w:pPr>
-                    <w:pStyle w:val="ListParagraph"/>
+                    <w:pStyle w:val="PargrafodaLista"/>
                     <w:widowControl/>
                     <w:numPr>
                       <w:ilvl w:val="0"/>
@@ -7688,7 +8313,7 @@
                 </w:p>
                 <w:p>
                   <w:pPr>
-                    <w:pStyle w:val="ListParagraph"/>
+                    <w:pStyle w:val="PargrafodaLista"/>
                     <w:widowControl/>
                     <w:numPr>
                       <w:ilvl w:val="0"/>
@@ -7784,7 +8409,7 @@
                 </w:p>
                 <w:p>
                   <w:pPr>
-                    <w:pStyle w:val="ListParagraph"/>
+                    <w:pStyle w:val="PargrafodaLista"/>
                     <w:widowControl/>
                     <w:numPr>
                       <w:ilvl w:val="0"/>
@@ -7849,7 +8474,7 @@
                 </w:p>
                 <w:p>
                   <w:pPr>
-                    <w:pStyle w:val="ListParagraph"/>
+                    <w:pStyle w:val="PargrafodaLista"/>
                     <w:widowControl/>
                     <w:numPr>
                       <w:ilvl w:val="0"/>
@@ -7914,7 +8539,7 @@
                 </w:p>
                 <w:p>
                   <w:pPr>
-                    <w:pStyle w:val="ListParagraph"/>
+                    <w:pStyle w:val="PargrafodaLista"/>
                     <w:widowControl/>
                     <w:numPr>
                       <w:ilvl w:val="0"/>
@@ -7984,7 +8609,7 @@
                 </w:p>
                 <w:p>
                   <w:pPr>
-                    <w:pStyle w:val="ListParagraph"/>
+                    <w:pStyle w:val="PargrafodaLista"/>
                     <w:widowControl/>
                     <w:numPr>
                       <w:ilvl w:val="0"/>
@@ -8129,7 +8754,7 @@
                 </w:p>
                 <w:p>
                   <w:pPr>
-                    <w:pStyle w:val="ListParagraph"/>
+                    <w:pStyle w:val="PargrafodaLista"/>
                     <w:widowControl/>
                     <w:numPr>
                       <w:ilvl w:val="0"/>
@@ -8274,7 +8899,7 @@
                 </w:p>
                 <w:p>
                   <w:pPr>
-                    <w:pStyle w:val="ListParagraph"/>
+                    <w:pStyle w:val="PargrafodaLista"/>
                     <w:widowControl/>
                     <w:numPr>
                       <w:ilvl w:val="0"/>
@@ -8660,7 +9285,7 @@
               <w:txbxContent>
                 <w:p>
                   <w:pPr>
-                    <w:pStyle w:val="ListParagraph"/>
+                    <w:pStyle w:val="PargrafodaLista"/>
                     <w:numPr>
                       <w:ilvl w:val="0"/>
                       <w:numId w:val="15"/>
@@ -8728,7 +9353,7 @@
                 </w:p>
                 <w:p>
                   <w:pPr>
-                    <w:pStyle w:val="ListParagraph"/>
+                    <w:pStyle w:val="PargrafodaLista"/>
                     <w:numPr>
                       <w:ilvl w:val="0"/>
                       <w:numId w:val="15"/>
@@ -8743,16 +9368,7 @@
                       <w:rFonts w:ascii="Arial" w:hAnsi="Arial" w:cs="Arial"/>
                       <w:lang w:val="en-US"/>
                     </w:rPr>
-                    <w:t>rails generate s</w:t>
-                  </w:r>
-                  <w:bookmarkStart w:id="0" w:name="_GoBack"/>
-                  <w:bookmarkEnd w:id="0"/>
-                  <w:r>
-                    <w:rPr>
-                      <w:rFonts w:ascii="Arial" w:hAnsi="Arial" w:cs="Arial"/>
-                      <w:lang w:val="en-US"/>
-                    </w:rPr>
-                    <w:t xml:space="preserve">caffold </w:t>
+                    <w:t xml:space="preserve">rails generate scaffold </w:t>
                   </w:r>
                   <w:proofErr w:type="spellStart"/>
                   <w:r>
@@ -8805,7 +9421,7 @@
                 </w:p>
                 <w:p>
                   <w:pPr>
-                    <w:pStyle w:val="ListParagraph"/>
+                    <w:pStyle w:val="PargrafodaLista"/>
                     <w:numPr>
                       <w:ilvl w:val="0"/>
                       <w:numId w:val="15"/>
@@ -8823,7 +9439,7 @@
                 </w:p>
                 <w:p>
                   <w:pPr>
-                    <w:pStyle w:val="ListParagraph"/>
+                    <w:pStyle w:val="PargrafodaLista"/>
                     <w:numPr>
                       <w:ilvl w:val="0"/>
                       <w:numId w:val="15"/>
@@ -9036,7 +9652,7 @@
               <w:txbxContent>
                 <w:p>
                   <w:pPr>
-                    <w:pStyle w:val="ListParagraph"/>
+                    <w:pStyle w:val="PargrafodaLista"/>
                     <w:widowControl/>
                     <w:numPr>
                       <w:ilvl w:val="0"/>
@@ -9154,7 +9770,7 @@
                 </w:p>
                 <w:p>
                   <w:pPr>
-                    <w:pStyle w:val="ListParagraph"/>
+                    <w:pStyle w:val="PargrafodaLista"/>
                     <w:widowControl/>
                     <w:numPr>
                       <w:ilvl w:val="0"/>
@@ -9210,7 +9826,7 @@
                 </w:p>
                 <w:p>
                   <w:pPr>
-                    <w:pStyle w:val="ListParagraph"/>
+                    <w:pStyle w:val="PargrafodaLista"/>
                     <w:widowControl/>
                     <w:numPr>
                       <w:ilvl w:val="0"/>
@@ -9287,7 +9903,7 @@
                 </w:p>
                 <w:p>
                   <w:pPr>
-                    <w:pStyle w:val="ListParagraph"/>
+                    <w:pStyle w:val="PargrafodaLista"/>
                     <w:widowControl/>
                     <w:numPr>
                       <w:ilvl w:val="0"/>
@@ -9364,7 +9980,7 @@
                 </w:p>
                 <w:p>
                   <w:pPr>
-                    <w:pStyle w:val="ListParagraph"/>
+                    <w:pStyle w:val="PargrafodaLista"/>
                     <w:widowControl/>
                     <w:numPr>
                       <w:ilvl w:val="0"/>
@@ -9441,7 +10057,7 @@
                 </w:p>
                 <w:p>
                   <w:pPr>
-                    <w:pStyle w:val="ListParagraph"/>
+                    <w:pStyle w:val="PargrafodaLista"/>
                     <w:widowControl/>
                     <w:numPr>
                       <w:ilvl w:val="0"/>
@@ -9503,7 +10119,7 @@
                 </w:p>
                 <w:p>
                   <w:pPr>
-                    <w:pStyle w:val="ListParagraph"/>
+                    <w:pStyle w:val="PargrafodaLista"/>
                     <w:widowControl/>
                     <w:numPr>
                       <w:ilvl w:val="0"/>
@@ -9550,7 +10166,7 @@
                 </w:p>
                 <w:p>
                   <w:pPr>
-                    <w:pStyle w:val="ListParagraph"/>
+                    <w:pStyle w:val="PargrafodaLista"/>
                     <w:widowControl/>
                     <w:numPr>
                       <w:ilvl w:val="0"/>
@@ -9581,7 +10197,7 @@
                 </w:p>
                 <w:p>
                   <w:pPr>
-                    <w:pStyle w:val="ListParagraph"/>
+                    <w:pStyle w:val="PargrafodaLista"/>
                     <w:widowControl/>
                     <w:numPr>
                       <w:ilvl w:val="0"/>
@@ -9612,7 +10228,7 @@
                 </w:p>
                 <w:p>
                   <w:pPr>
-                    <w:pStyle w:val="ListParagraph"/>
+                    <w:pStyle w:val="PargrafodaLista"/>
                     <w:widowControl/>
                     <w:numPr>
                       <w:ilvl w:val="0"/>
@@ -9677,7 +10293,7 @@
               <w:txbxContent>
                 <w:p>
                   <w:pPr>
-                    <w:pStyle w:val="ListParagraph"/>
+                    <w:pStyle w:val="PargrafodaLista"/>
                     <w:widowControl/>
                     <w:numPr>
                       <w:ilvl w:val="0"/>
@@ -9793,7 +10409,7 @@
                 </w:p>
                 <w:p>
                   <w:pPr>
-                    <w:pStyle w:val="ListParagraph"/>
+                    <w:pStyle w:val="PargrafodaLista"/>
                     <w:widowControl/>
                     <w:numPr>
                       <w:ilvl w:val="0"/>
@@ -9845,7 +10461,7 @@
                 </w:p>
                 <w:p>
                   <w:pPr>
-                    <w:pStyle w:val="ListParagraph"/>
+                    <w:pStyle w:val="PargrafodaLista"/>
                     <w:widowControl/>
                     <w:numPr>
                       <w:ilvl w:val="0"/>
@@ -9873,7 +10489,7 @@
                 </w:p>
                 <w:p>
                   <w:pPr>
-                    <w:pStyle w:val="ListParagraph"/>
+                    <w:pStyle w:val="PargrafodaLista"/>
                     <w:widowControl/>
                     <w:numPr>
                       <w:ilvl w:val="0"/>
@@ -11232,6 +11848,95 @@
     </w:lvl>
   </w:abstractNum>
   <w:abstractNum w:abstractNumId="10">
+    <w:nsid w:val="4AB0186B"/>
+    <w:multiLevelType w:val="hybridMultilevel"/>
+    <w:tmpl w:val="D1424A14"/>
+    <w:lvl w:ilvl="0" w:tplc="9DD20D06">
+      <w:start w:val="1"/>
+      <w:numFmt w:val="decimalZero"/>
+      <w:lvlText w:val="%1."/>
+      <w:lvlJc w:val="left"/>
+      <w:pPr>
+        <w:ind w:left="720" w:hanging="360"/>
+      </w:pPr>
+      <w:rPr>
+        <w:rFonts w:hint="default"/>
+      </w:rPr>
+    </w:lvl>
+    <w:lvl w:ilvl="1" w:tplc="04160019" w:tentative="1">
+      <w:start w:val="1"/>
+      <w:numFmt w:val="lowerLetter"/>
+      <w:lvlText w:val="%2."/>
+      <w:lvlJc w:val="left"/>
+      <w:pPr>
+        <w:ind w:left="1440" w:hanging="360"/>
+      </w:pPr>
+    </w:lvl>
+    <w:lvl w:ilvl="2" w:tplc="0416001B" w:tentative="1">
+      <w:start w:val="1"/>
+      <w:numFmt w:val="lowerRoman"/>
+      <w:lvlText w:val="%3."/>
+      <w:lvlJc w:val="right"/>
+      <w:pPr>
+        <w:ind w:left="2160" w:hanging="180"/>
+      </w:pPr>
+    </w:lvl>
+    <w:lvl w:ilvl="3" w:tplc="0416000F" w:tentative="1">
+      <w:start w:val="1"/>
+      <w:numFmt w:val="decimal"/>
+      <w:lvlText w:val="%4."/>
+      <w:lvlJc w:val="left"/>
+      <w:pPr>
+        <w:ind w:left="2880" w:hanging="360"/>
+      </w:pPr>
+    </w:lvl>
+    <w:lvl w:ilvl="4" w:tplc="04160019" w:tentative="1">
+      <w:start w:val="1"/>
+      <w:numFmt w:val="lowerLetter"/>
+      <w:lvlText w:val="%5."/>
+      <w:lvlJc w:val="left"/>
+      <w:pPr>
+        <w:ind w:left="3600" w:hanging="360"/>
+      </w:pPr>
+    </w:lvl>
+    <w:lvl w:ilvl="5" w:tplc="0416001B" w:tentative="1">
+      <w:start w:val="1"/>
+      <w:numFmt w:val="lowerRoman"/>
+      <w:lvlText w:val="%6."/>
+      <w:lvlJc w:val="right"/>
+      <w:pPr>
+        <w:ind w:left="4320" w:hanging="180"/>
+      </w:pPr>
+    </w:lvl>
+    <w:lvl w:ilvl="6" w:tplc="0416000F" w:tentative="1">
+      <w:start w:val="1"/>
+      <w:numFmt w:val="decimal"/>
+      <w:lvlText w:val="%7."/>
+      <w:lvlJc w:val="left"/>
+      <w:pPr>
+        <w:ind w:left="5040" w:hanging="360"/>
+      </w:pPr>
+    </w:lvl>
+    <w:lvl w:ilvl="7" w:tplc="04160019" w:tentative="1">
+      <w:start w:val="1"/>
+      <w:numFmt w:val="lowerLetter"/>
+      <w:lvlText w:val="%8."/>
+      <w:lvlJc w:val="left"/>
+      <w:pPr>
+        <w:ind w:left="5760" w:hanging="360"/>
+      </w:pPr>
+    </w:lvl>
+    <w:lvl w:ilvl="8" w:tplc="0416001B" w:tentative="1">
+      <w:start w:val="1"/>
+      <w:numFmt w:val="lowerRoman"/>
+      <w:lvlText w:val="%9."/>
+      <w:lvlJc w:val="right"/>
+      <w:pPr>
+        <w:ind w:left="6480" w:hanging="180"/>
+      </w:pPr>
+    </w:lvl>
+  </w:abstractNum>
+  <w:abstractNum w:abstractNumId="11">
     <w:nsid w:val="52C87A10"/>
     <w:multiLevelType w:val="hybridMultilevel"/>
     <w:tmpl w:val="0C20707A"/>
@@ -11320,7 +12025,7 @@
       </w:pPr>
     </w:lvl>
   </w:abstractNum>
-  <w:abstractNum w:abstractNumId="11">
+  <w:abstractNum w:abstractNumId="12">
     <w:nsid w:val="58B54E0F"/>
     <w:multiLevelType w:val="multilevel"/>
     <w:tmpl w:val="D40433EC"/>
@@ -11411,7 +12116,7 @@
       </w:pPr>
     </w:lvl>
   </w:abstractNum>
-  <w:abstractNum w:abstractNumId="12">
+  <w:abstractNum w:abstractNumId="13">
     <w:nsid w:val="58FE458D"/>
     <w:multiLevelType w:val="hybridMultilevel"/>
     <w:tmpl w:val="0944CE6A"/>
@@ -11497,7 +12202,7 @@
       </w:pPr>
     </w:lvl>
   </w:abstractNum>
-  <w:abstractNum w:abstractNumId="13">
+  <w:abstractNum w:abstractNumId="14">
     <w:nsid w:val="597C3E8C"/>
     <w:multiLevelType w:val="multilevel"/>
     <w:tmpl w:val="9AFE7544"/>
@@ -11587,7 +12292,96 @@
       </w:pPr>
     </w:lvl>
   </w:abstractNum>
-  <w:abstractNum w:abstractNumId="14">
+  <w:abstractNum w:abstractNumId="15">
+    <w:nsid w:val="692C1A73"/>
+    <w:multiLevelType w:val="hybridMultilevel"/>
+    <w:tmpl w:val="AC409762"/>
+    <w:lvl w:ilvl="0" w:tplc="9DD20D06">
+      <w:start w:val="1"/>
+      <w:numFmt w:val="decimalZero"/>
+      <w:lvlText w:val="%1."/>
+      <w:lvlJc w:val="left"/>
+      <w:pPr>
+        <w:ind w:left="720" w:hanging="360"/>
+      </w:pPr>
+      <w:rPr>
+        <w:rFonts w:hint="default"/>
+      </w:rPr>
+    </w:lvl>
+    <w:lvl w:ilvl="1" w:tplc="04160019" w:tentative="1">
+      <w:start w:val="1"/>
+      <w:numFmt w:val="lowerLetter"/>
+      <w:lvlText w:val="%2."/>
+      <w:lvlJc w:val="left"/>
+      <w:pPr>
+        <w:ind w:left="1440" w:hanging="360"/>
+      </w:pPr>
+    </w:lvl>
+    <w:lvl w:ilvl="2" w:tplc="0416001B" w:tentative="1">
+      <w:start w:val="1"/>
+      <w:numFmt w:val="lowerRoman"/>
+      <w:lvlText w:val="%3."/>
+      <w:lvlJc w:val="right"/>
+      <w:pPr>
+        <w:ind w:left="2160" w:hanging="180"/>
+      </w:pPr>
+    </w:lvl>
+    <w:lvl w:ilvl="3" w:tplc="0416000F" w:tentative="1">
+      <w:start w:val="1"/>
+      <w:numFmt w:val="decimal"/>
+      <w:lvlText w:val="%4."/>
+      <w:lvlJc w:val="left"/>
+      <w:pPr>
+        <w:ind w:left="2880" w:hanging="360"/>
+      </w:pPr>
+    </w:lvl>
+    <w:lvl w:ilvl="4" w:tplc="04160019" w:tentative="1">
+      <w:start w:val="1"/>
+      <w:numFmt w:val="lowerLetter"/>
+      <w:lvlText w:val="%5."/>
+      <w:lvlJc w:val="left"/>
+      <w:pPr>
+        <w:ind w:left="3600" w:hanging="360"/>
+      </w:pPr>
+    </w:lvl>
+    <w:lvl w:ilvl="5" w:tplc="0416001B" w:tentative="1">
+      <w:start w:val="1"/>
+      <w:numFmt w:val="lowerRoman"/>
+      <w:lvlText w:val="%6."/>
+      <w:lvlJc w:val="right"/>
+      <w:pPr>
+        <w:ind w:left="4320" w:hanging="180"/>
+      </w:pPr>
+    </w:lvl>
+    <w:lvl w:ilvl="6" w:tplc="0416000F" w:tentative="1">
+      <w:start w:val="1"/>
+      <w:numFmt w:val="decimal"/>
+      <w:lvlText w:val="%7."/>
+      <w:lvlJc w:val="left"/>
+      <w:pPr>
+        <w:ind w:left="5040" w:hanging="360"/>
+      </w:pPr>
+    </w:lvl>
+    <w:lvl w:ilvl="7" w:tplc="04160019" w:tentative="1">
+      <w:start w:val="1"/>
+      <w:numFmt w:val="lowerLetter"/>
+      <w:lvlText w:val="%8."/>
+      <w:lvlJc w:val="left"/>
+      <w:pPr>
+        <w:ind w:left="5760" w:hanging="360"/>
+      </w:pPr>
+    </w:lvl>
+    <w:lvl w:ilvl="8" w:tplc="0416001B" w:tentative="1">
+      <w:start w:val="1"/>
+      <w:numFmt w:val="lowerRoman"/>
+      <w:lvlText w:val="%9."/>
+      <w:lvlJc w:val="right"/>
+      <w:pPr>
+        <w:ind w:left="6480" w:hanging="180"/>
+      </w:pPr>
+    </w:lvl>
+  </w:abstractNum>
+  <w:abstractNum w:abstractNumId="16">
     <w:nsid w:val="741A5188"/>
     <w:multiLevelType w:val="hybridMultilevel"/>
     <w:tmpl w:val="E85C9AEA"/>
@@ -11676,7 +12470,96 @@
       </w:pPr>
     </w:lvl>
   </w:abstractNum>
-  <w:abstractNum w:abstractNumId="15">
+  <w:abstractNum w:abstractNumId="17">
+    <w:nsid w:val="7524281A"/>
+    <w:multiLevelType w:val="hybridMultilevel"/>
+    <w:tmpl w:val="68A29C20"/>
+    <w:lvl w:ilvl="0" w:tplc="9DD20D06">
+      <w:start w:val="1"/>
+      <w:numFmt w:val="decimalZero"/>
+      <w:lvlText w:val="%1."/>
+      <w:lvlJc w:val="left"/>
+      <w:pPr>
+        <w:ind w:left="720" w:hanging="360"/>
+      </w:pPr>
+      <w:rPr>
+        <w:rFonts w:hint="default"/>
+      </w:rPr>
+    </w:lvl>
+    <w:lvl w:ilvl="1" w:tplc="04160019">
+      <w:start w:val="1"/>
+      <w:numFmt w:val="lowerLetter"/>
+      <w:lvlText w:val="%2."/>
+      <w:lvlJc w:val="left"/>
+      <w:pPr>
+        <w:ind w:left="1440" w:hanging="360"/>
+      </w:pPr>
+    </w:lvl>
+    <w:lvl w:ilvl="2" w:tplc="0416001B">
+      <w:start w:val="1"/>
+      <w:numFmt w:val="lowerRoman"/>
+      <w:lvlText w:val="%3."/>
+      <w:lvlJc w:val="right"/>
+      <w:pPr>
+        <w:ind w:left="2160" w:hanging="180"/>
+      </w:pPr>
+    </w:lvl>
+    <w:lvl w:ilvl="3" w:tplc="0416000F">
+      <w:start w:val="1"/>
+      <w:numFmt w:val="decimal"/>
+      <w:lvlText w:val="%4."/>
+      <w:lvlJc w:val="left"/>
+      <w:pPr>
+        <w:ind w:left="2880" w:hanging="360"/>
+      </w:pPr>
+    </w:lvl>
+    <w:lvl w:ilvl="4" w:tplc="04160019">
+      <w:start w:val="1"/>
+      <w:numFmt w:val="lowerLetter"/>
+      <w:lvlText w:val="%5."/>
+      <w:lvlJc w:val="left"/>
+      <w:pPr>
+        <w:ind w:left="3600" w:hanging="360"/>
+      </w:pPr>
+    </w:lvl>
+    <w:lvl w:ilvl="5" w:tplc="0416001B" w:tentative="1">
+      <w:start w:val="1"/>
+      <w:numFmt w:val="lowerRoman"/>
+      <w:lvlText w:val="%6."/>
+      <w:lvlJc w:val="right"/>
+      <w:pPr>
+        <w:ind w:left="4320" w:hanging="180"/>
+      </w:pPr>
+    </w:lvl>
+    <w:lvl w:ilvl="6" w:tplc="0416000F" w:tentative="1">
+      <w:start w:val="1"/>
+      <w:numFmt w:val="decimal"/>
+      <w:lvlText w:val="%7."/>
+      <w:lvlJc w:val="left"/>
+      <w:pPr>
+        <w:ind w:left="5040" w:hanging="360"/>
+      </w:pPr>
+    </w:lvl>
+    <w:lvl w:ilvl="7" w:tplc="04160019" w:tentative="1">
+      <w:start w:val="1"/>
+      <w:numFmt w:val="lowerLetter"/>
+      <w:lvlText w:val="%8."/>
+      <w:lvlJc w:val="left"/>
+      <w:pPr>
+        <w:ind w:left="5760" w:hanging="360"/>
+      </w:pPr>
+    </w:lvl>
+    <w:lvl w:ilvl="8" w:tplc="0416001B" w:tentative="1">
+      <w:start w:val="1"/>
+      <w:numFmt w:val="lowerRoman"/>
+      <w:lvlText w:val="%9."/>
+      <w:lvlJc w:val="right"/>
+      <w:pPr>
+        <w:ind w:left="6480" w:hanging="180"/>
+      </w:pPr>
+    </w:lvl>
+  </w:abstractNum>
+  <w:abstractNum w:abstractNumId="18">
     <w:nsid w:val="776524AF"/>
     <w:multiLevelType w:val="multilevel"/>
     <w:tmpl w:val="FFF4009A"/>
@@ -11789,7 +12672,7 @@
       </w:rPr>
     </w:lvl>
   </w:abstractNum>
-  <w:abstractNum w:abstractNumId="16">
+  <w:abstractNum w:abstractNumId="19">
     <w:nsid w:val="7FE54F94"/>
     <w:multiLevelType w:val="multilevel"/>
     <w:tmpl w:val="2FAE8920"/>
@@ -11903,19 +12786,19 @@
     </w:lvl>
   </w:abstractNum>
   <w:num w:numId="1">
-    <w:abstractNumId w:val="15"/>
+    <w:abstractNumId w:val="18"/>
   </w:num>
   <w:num w:numId="2">
     <w:abstractNumId w:val="6"/>
   </w:num>
   <w:num w:numId="3">
-    <w:abstractNumId w:val="13"/>
+    <w:abstractNumId w:val="14"/>
   </w:num>
   <w:num w:numId="4">
     <w:abstractNumId w:val="3"/>
   </w:num>
   <w:num w:numId="5">
-    <w:abstractNumId w:val="11"/>
+    <w:abstractNumId w:val="12"/>
   </w:num>
   <w:num w:numId="6">
     <w:abstractNumId w:val="2"/>
@@ -11933,25 +12816,34 @@
     <w:abstractNumId w:val="1"/>
   </w:num>
   <w:num w:numId="11">
-    <w:abstractNumId w:val="16"/>
+    <w:abstractNumId w:val="19"/>
   </w:num>
   <w:num w:numId="12">
-    <w:abstractNumId w:val="12"/>
+    <w:abstractNumId w:val="13"/>
   </w:num>
   <w:num w:numId="13">
     <w:abstractNumId w:val="0"/>
   </w:num>
   <w:num w:numId="14">
-    <w:abstractNumId w:val="10"/>
+    <w:abstractNumId w:val="11"/>
   </w:num>
   <w:num w:numId="15">
     <w:abstractNumId w:val="7"/>
   </w:num>
   <w:num w:numId="16">
-    <w:abstractNumId w:val="14"/>
+    <w:abstractNumId w:val="16"/>
   </w:num>
   <w:num w:numId="17">
     <w:abstractNumId w:val="8"/>
+  </w:num>
+  <w:num w:numId="18">
+    <w:abstractNumId w:val="15"/>
+  </w:num>
+  <w:num w:numId="19">
+    <w:abstractNumId w:val="17"/>
+  </w:num>
+  <w:num w:numId="20">
+    <w:abstractNumId w:val="10"/>
   </w:num>
 </w:numbering>
 </file>
@@ -12353,7 +13245,7 @@
     <w:qFormat/>
     <w:rsid w:val="00725C03"/>
   </w:style>
-  <w:style w:type="paragraph" w:styleId="Heading1">
+  <w:style w:type="paragraph" w:styleId="Ttulo1">
     <w:name w:val="heading 1"/>
     <w:basedOn w:val="Normal1"/>
     <w:next w:val="Normal1"/>
@@ -12363,7 +13255,7 @@
       <w:outlineLvl w:val="0"/>
     </w:pPr>
   </w:style>
-  <w:style w:type="paragraph" w:styleId="Heading2">
+  <w:style w:type="paragraph" w:styleId="Ttulo2">
     <w:name w:val="heading 2"/>
     <w:basedOn w:val="Normal1"/>
     <w:next w:val="Normal1"/>
@@ -12373,7 +13265,7 @@
       <w:outlineLvl w:val="1"/>
     </w:pPr>
   </w:style>
-  <w:style w:type="paragraph" w:styleId="Heading3">
+  <w:style w:type="paragraph" w:styleId="Ttulo3">
     <w:name w:val="heading 3"/>
     <w:basedOn w:val="Normal1"/>
     <w:next w:val="Normal1"/>
@@ -12383,7 +13275,7 @@
       <w:outlineLvl w:val="2"/>
     </w:pPr>
   </w:style>
-  <w:style w:type="paragraph" w:styleId="Heading4">
+  <w:style w:type="paragraph" w:styleId="Ttulo4">
     <w:name w:val="heading 4"/>
     <w:basedOn w:val="Normal1"/>
     <w:next w:val="Normal1"/>
@@ -12393,7 +13285,7 @@
       <w:outlineLvl w:val="3"/>
     </w:pPr>
   </w:style>
-  <w:style w:type="paragraph" w:styleId="Heading5">
+  <w:style w:type="paragraph" w:styleId="Ttulo5">
     <w:name w:val="heading 5"/>
     <w:basedOn w:val="Normal1"/>
     <w:next w:val="Normal1"/>
@@ -12403,7 +13295,7 @@
       <w:outlineLvl w:val="4"/>
     </w:pPr>
   </w:style>
-  <w:style w:type="paragraph" w:styleId="Heading6">
+  <w:style w:type="paragraph" w:styleId="Ttulo6">
     <w:name w:val="heading 6"/>
     <w:basedOn w:val="Normal1"/>
     <w:next w:val="Normal1"/>
@@ -12413,13 +13305,13 @@
       <w:outlineLvl w:val="5"/>
     </w:pPr>
   </w:style>
-  <w:style w:type="character" w:default="1" w:styleId="DefaultParagraphFont">
+  <w:style w:type="character" w:default="1" w:styleId="Fontepargpadro">
     <w:name w:val="Default Paragraph Font"/>
     <w:uiPriority w:val="1"/>
     <w:semiHidden/>
     <w:unhideWhenUsed/>
   </w:style>
-  <w:style w:type="table" w:default="1" w:styleId="TableNormal">
+  <w:style w:type="table" w:default="1" w:styleId="Tabelanormal">
     <w:name w:val="Normal Table"/>
     <w:uiPriority w:val="99"/>
     <w:semiHidden/>
@@ -12434,7 +13326,7 @@
       </w:tblCellMar>
     </w:tblPr>
   </w:style>
-  <w:style w:type="numbering" w:default="1" w:styleId="NoList">
+  <w:style w:type="numbering" w:default="1" w:styleId="Semlista">
     <w:name w:val="No List"/>
     <w:uiPriority w:val="99"/>
     <w:semiHidden/>
@@ -12456,7 +13348,7 @@
       </w:tblCellMar>
     </w:tblPr>
   </w:style>
-  <w:style w:type="paragraph" w:styleId="Title">
+  <w:style w:type="paragraph" w:styleId="Ttulo">
     <w:name w:val="Title"/>
     <w:basedOn w:val="Normal1"/>
     <w:next w:val="Normal1"/>
@@ -12465,7 +13357,7 @@
       <w:spacing w:after="0"/>
     </w:pPr>
   </w:style>
-  <w:style w:type="paragraph" w:styleId="Subtitle">
+  <w:style w:type="paragraph" w:styleId="Subttulo">
     <w:name w:val="Subtitle"/>
     <w:basedOn w:val="Normal1"/>
     <w:next w:val="Normal1"/>
@@ -12477,7 +13369,7 @@
       <w:rFonts w:ascii="Arial" w:eastAsia="Arial" w:hAnsi="Arial" w:cs="Arial"/>
     </w:rPr>
   </w:style>
-  <w:style w:type="paragraph" w:styleId="ListParagraph">
+  <w:style w:type="paragraph" w:styleId="PargrafodaLista">
     <w:name w:val="List Paragraph"/>
     <w:basedOn w:val="Normal"/>
     <w:uiPriority w:val="34"/>
@@ -12778,7 +13670,7 @@
 </file>
 
 <file path=customXml/itemProps1.xml><?xml version="1.0" encoding="utf-8"?>
-<ds:datastoreItem xmlns:ds="http://schemas.openxmlformats.org/officeDocument/2006/customXml" ds:itemID="{766DD663-E375-4E7F-837B-F0CB21FDEC8D}">
+<ds:datastoreItem xmlns:ds="http://schemas.openxmlformats.org/officeDocument/2006/customXml" ds:itemID="{70F0DD1E-1CED-49B6-A86F-ECDF66875149}">
   <ds:schemaRefs>
     <ds:schemaRef ds:uri="http://schemas.openxmlformats.org/officeDocument/2006/bibliography"/>
   </ds:schemaRefs>

</xml_diff>

<commit_message>
- Numeradas as figuras do cap 2
</commit_message>
<xml_diff>
--- a/Parte escrita/trabalho.docx
+++ b/Parte escrita/trabalho.docx
@@ -1342,7 +1342,23 @@
           <w:sz w:val="24"/>
           <w:szCs w:val="24"/>
         </w:rPr>
-        <w:t xml:space="preserve">. A figura 1 mostra um exemplo de criação de uma tabela Pessoa. </w:t>
+        <w:t xml:space="preserve">. </w:t>
+      </w:r>
+      <w:r>
+        <w:rPr>
+          <w:rFonts w:ascii="Arial" w:eastAsia="Arial" w:hAnsi="Arial" w:cs="Arial"/>
+          <w:sz w:val="24"/>
+          <w:szCs w:val="24"/>
+        </w:rPr>
+        <w:t>A figura 1</w:t>
+      </w:r>
+      <w:r>
+        <w:rPr>
+          <w:rFonts w:ascii="Arial" w:eastAsia="Arial" w:hAnsi="Arial" w:cs="Arial"/>
+          <w:sz w:val="24"/>
+          <w:szCs w:val="24"/>
+        </w:rPr>
+        <w:t xml:space="preserve"> mostra um exemplo de criação de uma tabela Pessoa. </w:t>
       </w:r>
     </w:p>
     <w:p>
@@ -1911,7 +1927,15 @@
           <w:sz w:val="24"/>
           <w:szCs w:val="24"/>
         </w:rPr>
-        <w:t xml:space="preserve">gura X – Exemplo SQL </w:t>
+        <w:t>gura 1</w:t>
+      </w:r>
+      <w:r>
+        <w:rPr>
+          <w:rFonts w:ascii="Arial" w:eastAsia="Arial" w:hAnsi="Arial" w:cs="Arial"/>
+          <w:sz w:val="24"/>
+          <w:szCs w:val="24"/>
+        </w:rPr>
+        <w:t xml:space="preserve"> – Exemplo SQL </w:t>
       </w:r>
       <w:proofErr w:type="spellStart"/>
       <w:r>
@@ -2856,7 +2880,15 @@
           <w:sz w:val="24"/>
           <w:szCs w:val="24"/>
         </w:rPr>
-        <w:t>A figura 4 mostra um diagrama da interação desse componentes entre si e com o usuário. Note que o usuário não sabe de que forma os dados estão armazenados, pois para ele isso não importa, geralmente. Ele visualiza apenas as respostas dos comandos gerados por ele. Os comandos são interpretados pelo controlador que os traduz para um comando que o modelo possa executar. Ao realizar o comando, o modelo adquire um retorno e o passa para a visão atuali</w:t>
+        <w:t>A figura 2</w:t>
+      </w:r>
+      <w:r>
+        <w:rPr>
+          <w:rFonts w:ascii="Arial" w:eastAsia="Arial" w:hAnsi="Arial" w:cs="Arial"/>
+          <w:sz w:val="24"/>
+          <w:szCs w:val="24"/>
+        </w:rPr>
+        <w:t xml:space="preserve"> mostra um diagrama da interação desse componentes entre si e com o usuário. Note que o usuário não sabe de que forma os dados estão armazenados, pois para ele isso não importa, geralmente. Ele visualiza apenas as respostas dos comandos gerados por ele. Os comandos são interpretados pelo controlador que os traduz para um comando que o modelo possa executar. Ao realizar o comando, o modelo adquire um retorno e o passa para a visão atuali</w:t>
       </w:r>
       <w:r>
         <w:rPr>
@@ -2967,7 +2999,15 @@
           <w:sz w:val="24"/>
           <w:szCs w:val="24"/>
         </w:rPr>
-        <w:t xml:space="preserve">Figura X – Diagrama de relacionamento </w:t>
+        <w:t>Figura 2</w:t>
+      </w:r>
+      <w:r>
+        <w:rPr>
+          <w:rFonts w:ascii="Arial" w:eastAsia="Arial" w:hAnsi="Arial" w:cs="Arial"/>
+          <w:sz w:val="24"/>
+          <w:szCs w:val="24"/>
+        </w:rPr>
+        <w:t xml:space="preserve"> – Diagrama de relacionamento </w:t>
       </w:r>
       <w:r>
         <w:rPr>
@@ -3114,7 +3154,15 @@
           <w:sz w:val="24"/>
           <w:szCs w:val="24"/>
         </w:rPr>
-        <w:t xml:space="preserve">A figura 5 mostra um exemplo de um pseudocódigo utilizando o padrão </w:t>
+        <w:t>A figura 3</w:t>
+      </w:r>
+      <w:r>
+        <w:rPr>
+          <w:rFonts w:ascii="Arial" w:eastAsia="Arial" w:hAnsi="Arial" w:cs="Arial"/>
+          <w:sz w:val="24"/>
+          <w:szCs w:val="24"/>
+        </w:rPr>
+        <w:t xml:space="preserve"> mostra um exemplo de um pseudocódigo utilizando o padrão </w:t>
       </w:r>
       <w:r>
         <w:rPr>
@@ -3627,7 +3675,15 @@
           <w:sz w:val="24"/>
           <w:szCs w:val="24"/>
         </w:rPr>
-        <w:t xml:space="preserve">Figura X – Exemplo de funcionamento do </w:t>
+        <w:t>Figura 3</w:t>
+      </w:r>
+      <w:r>
+        <w:rPr>
+          <w:rFonts w:ascii="Arial" w:hAnsi="Arial" w:cs="Arial"/>
+          <w:sz w:val="24"/>
+          <w:szCs w:val="24"/>
+        </w:rPr>
+        <w:t xml:space="preserve"> – Exemplo de funcionamento do </w:t>
       </w:r>
       <w:r>
         <w:rPr>
@@ -3950,7 +4006,23 @@
           <w:sz w:val="24"/>
           <w:szCs w:val="24"/>
         </w:rPr>
-        <w:t xml:space="preserve"> e alguns arquivos de configurações. A figura X mostra a estrutura de arquivos gerada pelo comando.</w:t>
+        <w:t xml:space="preserve"> e alguns arqui</w:t>
+      </w:r>
+      <w:r>
+        <w:rPr>
+          <w:rFonts w:ascii="Arial" w:eastAsia="Arial" w:hAnsi="Arial" w:cs="Arial"/>
+          <w:sz w:val="24"/>
+          <w:szCs w:val="24"/>
+        </w:rPr>
+        <w:t>vos de configurações. A figura 4</w:t>
+      </w:r>
+      <w:r>
+        <w:rPr>
+          <w:rFonts w:ascii="Arial" w:eastAsia="Arial" w:hAnsi="Arial" w:cs="Arial"/>
+          <w:sz w:val="24"/>
+          <w:szCs w:val="24"/>
+        </w:rPr>
+        <w:t xml:space="preserve"> mostra a estrutura de arquivos gerada pelo comando.</w:t>
       </w:r>
       <w:r>
         <w:rPr>
@@ -4165,7 +4237,15 @@
           <w:sz w:val="24"/>
           <w:szCs w:val="24"/>
         </w:rPr>
-        <w:t xml:space="preserve">Figura X – Estrutura de arquivos do </w:t>
+        <w:t>Figura 4</w:t>
+      </w:r>
+      <w:r>
+        <w:rPr>
+          <w:rFonts w:ascii="Arial" w:eastAsia="Arial" w:hAnsi="Arial" w:cs="Arial"/>
+          <w:sz w:val="24"/>
+          <w:szCs w:val="24"/>
+        </w:rPr>
+        <w:t xml:space="preserve"> – Estrutura de arquivos do </w:t>
       </w:r>
       <w:proofErr w:type="spellStart"/>
       <w:r>
@@ -4501,7 +4581,15 @@
           <w:sz w:val="24"/>
           <w:szCs w:val="24"/>
         </w:rPr>
-        <w:t xml:space="preserve">A figura X mostra um exemplo da execução de um comando </w:t>
+        <w:t>A figura 5</w:t>
+      </w:r>
+      <w:r>
+        <w:rPr>
+          <w:rFonts w:ascii="Arial" w:eastAsia="Arial" w:hAnsi="Arial" w:cs="Arial"/>
+          <w:sz w:val="24"/>
+          <w:szCs w:val="24"/>
+        </w:rPr>
+        <w:t xml:space="preserve"> mostra um exemplo da execução de um comando </w:t>
       </w:r>
       <w:r>
         <w:rPr>
@@ -4603,7 +4691,15 @@
           <w:sz w:val="24"/>
           <w:szCs w:val="24"/>
         </w:rPr>
-        <w:t xml:space="preserve">Figura X – Resultado </w:t>
+        <w:t>Figura 5</w:t>
+      </w:r>
+      <w:r>
+        <w:rPr>
+          <w:rFonts w:ascii="Arial" w:hAnsi="Arial" w:cs="Arial"/>
+          <w:sz w:val="24"/>
+          <w:szCs w:val="24"/>
+        </w:rPr>
+        <w:t xml:space="preserve"> – Resultado </w:t>
       </w:r>
       <w:proofErr w:type="spellStart"/>
       <w:r>
@@ -5046,7 +5142,7 @@
           <w:sz w:val="24"/>
           <w:szCs w:val="24"/>
         </w:rPr>
-        <w:t>X</w:t>
+        <w:t>6</w:t>
       </w:r>
       <w:r>
         <w:rPr>
@@ -5142,7 +5238,15 @@
           <w:sz w:val="24"/>
           <w:szCs w:val="24"/>
         </w:rPr>
-        <w:t>Figura X – Exemplo de funcionamento do YAC</w:t>
+        <w:t>Figura 6</w:t>
+      </w:r>
+      <w:r>
+        <w:rPr>
+          <w:rFonts w:ascii="Arial" w:eastAsia="Arial" w:hAnsi="Arial" w:cs="Arial"/>
+          <w:sz w:val="24"/>
+          <w:szCs w:val="24"/>
+        </w:rPr>
+        <w:t xml:space="preserve"> – Exemplo de funcionamento do YAC</w:t>
       </w:r>
       <w:r>
         <w:rPr>
@@ -6088,7 +6192,7 @@
           <w:sz w:val="24"/>
           <w:szCs w:val="24"/>
         </w:rPr>
-        <w:t>X</w:t>
+        <w:t>7</w:t>
       </w:r>
       <w:r>
         <w:rPr>
@@ -6585,7 +6689,15 @@
           <w:sz w:val="24"/>
           <w:szCs w:val="24"/>
         </w:rPr>
-        <w:t>Figura X – Exemplo de funcionamento do Lex</w:t>
+        <w:t>Figura 7</w:t>
+      </w:r>
+      <w:r>
+        <w:rPr>
+          <w:rFonts w:ascii="Arial" w:hAnsi="Arial" w:cs="Arial"/>
+          <w:sz w:val="24"/>
+          <w:szCs w:val="24"/>
+        </w:rPr>
+        <w:t xml:space="preserve"> – Exemplo de funcionamento do Lex</w:t>
       </w:r>
     </w:p>
     <w:p>
@@ -6669,7 +6781,23 @@
           <w:sz w:val="24"/>
           <w:szCs w:val="24"/>
         </w:rPr>
-        <w:t xml:space="preserve"> figura X e X</w:t>
+        <w:t xml:space="preserve"> figura 8</w:t>
+      </w:r>
+      <w:r>
+        <w:rPr>
+          <w:rFonts w:ascii="Arial" w:eastAsia="Arial" w:hAnsi="Arial" w:cs="Arial"/>
+          <w:sz w:val="24"/>
+          <w:szCs w:val="24"/>
+        </w:rPr>
+        <w:t xml:space="preserve"> e </w:t>
+      </w:r>
+      <w:r>
+        <w:rPr>
+          <w:rFonts w:ascii="Arial" w:eastAsia="Arial" w:hAnsi="Arial" w:cs="Arial"/>
+          <w:sz w:val="24"/>
+          <w:szCs w:val="24"/>
+        </w:rPr>
+        <w:t>9</w:t>
       </w:r>
       <w:r>
         <w:rPr>
@@ -6821,7 +6949,15 @@
           <w:sz w:val="24"/>
           <w:szCs w:val="24"/>
         </w:rPr>
-        <w:t>Figura X – Entras de saídas do Lex e do YACC</w:t>
+        <w:t>Figura 8</w:t>
+      </w:r>
+      <w:r>
+        <w:rPr>
+          <w:rFonts w:ascii="Arial" w:hAnsi="Arial" w:cs="Arial"/>
+          <w:sz w:val="24"/>
+          <w:szCs w:val="24"/>
+        </w:rPr>
+        <w:t xml:space="preserve"> – Entras de saídas do Lex e do YACC</w:t>
       </w:r>
     </w:p>
     <w:p>
@@ -6904,7 +7040,15 @@
           <w:sz w:val="24"/>
           <w:szCs w:val="24"/>
         </w:rPr>
-        <w:t>Figura X – Relacionamento entre o Lex e o YACC</w:t>
+        <w:t>Figura 9</w:t>
+      </w:r>
+      <w:r>
+        <w:rPr>
+          <w:rFonts w:ascii="Arial" w:hAnsi="Arial" w:cs="Arial"/>
+          <w:sz w:val="24"/>
+          <w:szCs w:val="24"/>
+        </w:rPr>
+        <w:t xml:space="preserve"> – Relacionamento entre o Lex e o YACC</w:t>
       </w:r>
     </w:p>
     <w:p>
@@ -6948,17 +7092,7 @@
           <w:sz w:val="24"/>
           <w:szCs w:val="24"/>
         </w:rPr>
-        <w:t>e utiliza o YA</w:t>
-      </w:r>
-      <w:bookmarkStart w:id="0" w:name="_GoBack"/>
-      <w:bookmarkEnd w:id="0"/>
-      <w:r>
-        <w:rPr>
-          <w:rFonts w:ascii="Arial" w:eastAsia="Arial" w:hAnsi="Arial" w:cs="Arial"/>
-          <w:sz w:val="24"/>
-          <w:szCs w:val="24"/>
-        </w:rPr>
-        <w:t xml:space="preserve">CC e o Lex para traduzi-lo para um conjunto de comandos </w:t>
+        <w:t xml:space="preserve">e utiliza o YACC e o Lex para traduzi-lo para um conjunto de comandos </w:t>
       </w:r>
       <w:r>
         <w:rPr>
@@ -8076,7 +8210,16 @@
           <w:sz w:val="24"/>
         </w:rPr>
         <w:tab/>
-        <w:t>A figura X mostra um exemplo da entrada da nossa ferramenta. Essa é composta de uma ou mais tabelas descritas em SQL</w:t>
+        <w:t>A figura X</w:t>
+      </w:r>
+      <w:bookmarkStart w:id="0" w:name="_GoBack"/>
+      <w:bookmarkEnd w:id="0"/>
+      <w:r>
+        <w:rPr>
+          <w:rFonts w:ascii="Arial" w:eastAsia="Arial" w:hAnsi="Arial" w:cs="Arial"/>
+          <w:sz w:val="24"/>
+        </w:rPr>
+        <w:t xml:space="preserve"> mostra um exemplo da entrada da nossa ferramenta. Essa é composta de uma ou mais tabelas descritas em SQL</w:t>
       </w:r>
       <w:r>
         <w:rPr>
@@ -15157,7 +15300,7 @@
 </file>
 
 <file path=customXml/itemProps1.xml><?xml version="1.0" encoding="utf-8"?>
-<ds:datastoreItem xmlns:ds="http://schemas.openxmlformats.org/officeDocument/2006/customXml" ds:itemID="{DEF9516A-446D-4DC0-9085-FCB5601EEE2E}">
+<ds:datastoreItem xmlns:ds="http://schemas.openxmlformats.org/officeDocument/2006/customXml" ds:itemID="{E8BC28AE-1D26-465F-B7AB-88EB6326439D}">
   <ds:schemaRefs>
     <ds:schemaRef ds:uri="http://schemas.openxmlformats.org/officeDocument/2006/bibliography"/>
   </ds:schemaRefs>

</xml_diff>

<commit_message>
- Adiciona numeração de paginas
</commit_message>
<xml_diff>
--- a/Parte escrita/trabalho.docx
+++ b/Parte escrita/trabalho.docx
@@ -267,6 +267,15 @@
         <w:spacing w:line="240" w:lineRule="auto"/>
         <w:contextualSpacing w:val="0"/>
         <w:jc w:val="center"/>
+        <w:rPr>
+          <w:rFonts w:ascii="Arial" w:eastAsia="Arial" w:hAnsi="Arial" w:cs="Arial"/>
+          <w:sz w:val="24"/>
+        </w:rPr>
+        <w:sectPr>
+          <w:pgSz w:w="11906" w:h="16838"/>
+          <w:pgMar w:top="1417" w:right="1701" w:bottom="1417" w:left="1701" w:header="720" w:footer="720" w:gutter="0"/>
+          <w:cols w:space="720"/>
+        </w:sectPr>
       </w:pPr>
       <w:r>
         <w:rPr>
@@ -282,6 +291,9 @@
         <w:spacing w:line="240" w:lineRule="auto"/>
         <w:contextualSpacing w:val="0"/>
       </w:pPr>
+      <w:bookmarkStart w:id="0" w:name="_GoBack"/>
+      <w:bookmarkEnd w:id="0"/>
+      <w:proofErr w:type="gramStart"/>
       <w:r>
         <w:rPr>
           <w:rFonts w:ascii="Arial" w:eastAsia="Arial" w:hAnsi="Arial" w:cs="Arial"/>
@@ -291,6 +303,7 @@
         <w:lastRenderedPageBreak/>
         <w:t>1  INTRODUÇÃO</w:t>
       </w:r>
+      <w:proofErr w:type="gramEnd"/>
     </w:p>
     <w:p>
       <w:pPr>
@@ -957,15 +970,7 @@
           <w:sz w:val="24"/>
           <w:szCs w:val="24"/>
         </w:rPr>
-        <w:t xml:space="preserve">Seção </w:t>
-      </w:r>
-      <w:r>
-        <w:rPr>
-          <w:rFonts w:ascii="Arial" w:eastAsia="Arial" w:hAnsi="Arial" w:cs="Arial"/>
-          <w:sz w:val="24"/>
-          <w:szCs w:val="24"/>
-        </w:rPr>
-        <w:t>2.2</w:t>
+        <w:t>Seção 2.2</w:t>
       </w:r>
       <w:r>
         <w:rPr>
@@ -990,15 +995,7 @@
           <w:sz w:val="24"/>
           <w:szCs w:val="24"/>
         </w:rPr>
-        <w:t xml:space="preserve">Seção </w:t>
-      </w:r>
-      <w:r>
-        <w:rPr>
-          <w:rFonts w:ascii="Arial" w:eastAsia="Arial" w:hAnsi="Arial" w:cs="Arial"/>
-          <w:sz w:val="24"/>
-          <w:szCs w:val="24"/>
-        </w:rPr>
-        <w:t>2.3</w:t>
+        <w:t>Seção 2.3</w:t>
       </w:r>
       <w:r>
         <w:rPr>
@@ -1034,6 +1031,7 @@
         </w:rPr>
         <w:t xml:space="preserve"> </w:t>
       </w:r>
+      <w:proofErr w:type="spellStart"/>
       <w:r>
         <w:rPr>
           <w:rFonts w:ascii="Arial" w:eastAsia="Arial" w:hAnsi="Arial" w:cs="Arial"/>
@@ -1041,7 +1039,17 @@
           <w:sz w:val="24"/>
           <w:szCs w:val="24"/>
         </w:rPr>
-        <w:t xml:space="preserve">Ruby </w:t>
+        <w:t>Ruby</w:t>
+      </w:r>
+      <w:proofErr w:type="spellEnd"/>
+      <w:r>
+        <w:rPr>
+          <w:rFonts w:ascii="Arial" w:eastAsia="Arial" w:hAnsi="Arial" w:cs="Arial"/>
+          <w:i/>
+          <w:sz w:val="24"/>
+          <w:szCs w:val="24"/>
+        </w:rPr>
+        <w:t xml:space="preserve"> </w:t>
       </w:r>
       <w:proofErr w:type="spellStart"/>
       <w:r>
@@ -1088,15 +1096,7 @@
           <w:sz w:val="24"/>
           <w:szCs w:val="24"/>
         </w:rPr>
-        <w:t xml:space="preserve">Seção </w:t>
-      </w:r>
-      <w:r>
-        <w:rPr>
-          <w:rFonts w:ascii="Arial" w:eastAsia="Arial" w:hAnsi="Arial" w:cs="Arial"/>
-          <w:sz w:val="24"/>
-          <w:szCs w:val="24"/>
-        </w:rPr>
-        <w:t>2.4</w:t>
+        <w:t>Seção 2.4</w:t>
       </w:r>
       <w:r>
         <w:rPr>
@@ -1121,15 +1121,7 @@
           <w:sz w:val="24"/>
           <w:szCs w:val="24"/>
         </w:rPr>
-        <w:t xml:space="preserve">Seção </w:t>
-      </w:r>
-      <w:r>
-        <w:rPr>
-          <w:rFonts w:ascii="Arial" w:eastAsia="Arial" w:hAnsi="Arial" w:cs="Arial"/>
-          <w:sz w:val="24"/>
-          <w:szCs w:val="24"/>
-        </w:rPr>
-        <w:t>2.5</w:t>
+        <w:t>Seção 2.5</w:t>
       </w:r>
       <w:r>
         <w:rPr>
@@ -2953,7 +2945,7 @@
                     <pic:cNvPicPr/>
                   </pic:nvPicPr>
                   <pic:blipFill>
-                    <a:blip r:embed="rId6">
+                    <a:blip r:embed="rId8">
                       <a:extLst>
                         <a:ext uri="{28A0092B-C50C-407E-A947-70E740481C1C}">
                           <a14:useLocalDpi xmlns:a14="http://schemas.microsoft.com/office/drawing/2010/main" val="0"/>
@@ -4191,7 +4183,7 @@
                     <pic:cNvPicPr/>
                   </pic:nvPicPr>
                   <pic:blipFill>
-                    <a:blip r:embed="rId7">
+                    <a:blip r:embed="rId9">
                       <a:extLst>
                         <a:ext uri="{28A0092B-C50C-407E-A947-70E740481C1C}">
                           <a14:useLocalDpi xmlns:a14="http://schemas.microsoft.com/office/drawing/2010/main" val="0"/>
@@ -4644,7 +4636,7 @@
                     <pic:cNvPicPr/>
                   </pic:nvPicPr>
                   <pic:blipFill>
-                    <a:blip r:embed="rId8">
+                    <a:blip r:embed="rId10">
                       <a:extLst>
                         <a:ext uri="{28A0092B-C50C-407E-A947-70E740481C1C}">
                           <a14:useLocalDpi xmlns:a14="http://schemas.microsoft.com/office/drawing/2010/main" val="0"/>
@@ -6903,7 +6895,7 @@
                     <pic:cNvPicPr/>
                   </pic:nvPicPr>
                   <pic:blipFill>
-                    <a:blip r:embed="rId9">
+                    <a:blip r:embed="rId11">
                       <a:extLst>
                         <a:ext uri="{28A0092B-C50C-407E-A947-70E740481C1C}">
                           <a14:useLocalDpi xmlns:a14="http://schemas.microsoft.com/office/drawing/2010/main" val="0"/>
@@ -6995,7 +6987,7 @@
                     <pic:cNvPicPr/>
                   </pic:nvPicPr>
                   <pic:blipFill>
-                    <a:blip r:embed="rId10">
+                    <a:blip r:embed="rId12">
                       <a:extLst>
                         <a:ext uri="{28A0092B-C50C-407E-A947-70E740481C1C}">
                           <a14:useLocalDpi xmlns:a14="http://schemas.microsoft.com/office/drawing/2010/main" val="0"/>
@@ -8210,16 +8202,7 @@
           <w:sz w:val="24"/>
         </w:rPr>
         <w:tab/>
-        <w:t>A figura X</w:t>
-      </w:r>
-      <w:bookmarkStart w:id="0" w:name="_GoBack"/>
-      <w:bookmarkEnd w:id="0"/>
-      <w:r>
-        <w:rPr>
-          <w:rFonts w:ascii="Arial" w:eastAsia="Arial" w:hAnsi="Arial" w:cs="Arial"/>
-          <w:sz w:val="24"/>
-        </w:rPr>
-        <w:t xml:space="preserve"> mostra um exemplo da entrada da nossa ferramenta. Essa é composta de uma ou mais tabelas descritas em SQL</w:t>
+        <w:t>A figura X mostra um exemplo da entrada da nossa ferramenta. Essa é composta de uma ou mais tabelas descritas em SQL</w:t>
       </w:r>
       <w:r>
         <w:rPr>
@@ -10551,7 +10534,7 @@
                     <pic:cNvPicPr/>
                   </pic:nvPicPr>
                   <pic:blipFill>
-                    <a:blip r:embed="rId11">
+                    <a:blip r:embed="rId13">
                       <a:extLst>
                         <a:ext uri="{28A0092B-C50C-407E-A947-70E740481C1C}">
                           <a14:useLocalDpi xmlns:a14="http://schemas.microsoft.com/office/drawing/2010/main" val="0"/>
@@ -12185,7 +12168,7 @@
                     <pic:cNvPicPr/>
                   </pic:nvPicPr>
                   <pic:blipFill>
-                    <a:blip r:embed="rId12">
+                    <a:blip r:embed="rId14">
                       <a:extLst>
                         <a:ext uri="{28A0092B-C50C-407E-A947-70E740481C1C}">
                           <a14:useLocalDpi xmlns:a14="http://schemas.microsoft.com/office/drawing/2010/main" val="0"/>
@@ -12266,7 +12249,7 @@
                     <pic:cNvPicPr/>
                   </pic:nvPicPr>
                   <pic:blipFill>
-                    <a:blip r:embed="rId13">
+                    <a:blip r:embed="rId15">
                       <a:extLst>
                         <a:ext uri="{28A0092B-C50C-407E-A947-70E740481C1C}">
                           <a14:useLocalDpi xmlns:a14="http://schemas.microsoft.com/office/drawing/2010/main" val="0"/>
@@ -12335,7 +12318,7 @@
                     <pic:cNvPicPr/>
                   </pic:nvPicPr>
                   <pic:blipFill>
-                    <a:blip r:embed="rId14">
+                    <a:blip r:embed="rId16">
                       <a:extLst>
                         <a:ext uri="{28A0092B-C50C-407E-A947-70E740481C1C}">
                           <a14:useLocalDpi xmlns:a14="http://schemas.microsoft.com/office/drawing/2010/main" val="0"/>
@@ -12394,7 +12377,7 @@
                     <pic:cNvPicPr/>
                   </pic:nvPicPr>
                   <pic:blipFill>
-                    <a:blip r:embed="rId15">
+                    <a:blip r:embed="rId17">
                       <a:extLst>
                         <a:ext uri="{28A0092B-C50C-407E-A947-70E740481C1C}">
                           <a14:useLocalDpi xmlns:a14="http://schemas.microsoft.com/office/drawing/2010/main" val="0"/>
@@ -12455,12 +12438,108 @@
       </w:pPr>
     </w:p>
     <w:sectPr>
+      <w:headerReference w:type="default" r:id="rId18"/>
       <w:pgSz w:w="11906" w:h="16838"/>
       <w:pgMar w:top="1417" w:right="1701" w:bottom="1417" w:left="1701" w:header="720" w:footer="720" w:gutter="0"/>
       <w:cols w:space="720"/>
     </w:sectPr>
   </w:body>
 </w:document>
+</file>
+
+<file path=word/endnotes.xml><?xml version="1.0" encoding="utf-8"?>
+<w:endnotes xmlns:wpc="http://schemas.microsoft.com/office/word/2010/wordprocessingCanvas" xmlns:mc="http://schemas.openxmlformats.org/markup-compatibility/2006" xmlns:o="urn:schemas-microsoft-com:office:office" xmlns:r="http://schemas.openxmlformats.org/officeDocument/2006/relationships" xmlns:m="http://schemas.openxmlformats.org/officeDocument/2006/math" xmlns:v="urn:schemas-microsoft-com:vml" xmlns:wp14="http://schemas.microsoft.com/office/word/2010/wordprocessingDrawing" xmlns:wp="http://schemas.openxmlformats.org/drawingml/2006/wordprocessingDrawing" xmlns:w10="urn:schemas-microsoft-com:office:word" xmlns:w="http://schemas.openxmlformats.org/wordprocessingml/2006/main" xmlns:w14="http://schemas.microsoft.com/office/word/2010/wordml" xmlns:w15="http://schemas.microsoft.com/office/word/2012/wordml" xmlns:wpg="http://schemas.microsoft.com/office/word/2010/wordprocessingGroup" xmlns:wpi="http://schemas.microsoft.com/office/word/2010/wordprocessingInk" xmlns:wne="http://schemas.microsoft.com/office/word/2006/wordml" xmlns:wps="http://schemas.microsoft.com/office/word/2010/wordprocessingShape" mc:Ignorable="w14 w15 wp14">
+  <w:endnote w:type="separator" w:id="-1">
+    <w:p>
+      <w:pPr>
+        <w:spacing w:after="0" w:line="240" w:lineRule="auto"/>
+      </w:pPr>
+      <w:r>
+        <w:separator/>
+      </w:r>
+    </w:p>
+  </w:endnote>
+  <w:endnote w:type="continuationSeparator" w:id="0">
+    <w:p>
+      <w:pPr>
+        <w:spacing w:after="0" w:line="240" w:lineRule="auto"/>
+      </w:pPr>
+      <w:r>
+        <w:continuationSeparator/>
+      </w:r>
+    </w:p>
+  </w:endnote>
+</w:endnotes>
+</file>
+
+<file path=word/footnotes.xml><?xml version="1.0" encoding="utf-8"?>
+<w:footnotes xmlns:wpc="http://schemas.microsoft.com/office/word/2010/wordprocessingCanvas" xmlns:mc="http://schemas.openxmlformats.org/markup-compatibility/2006" xmlns:o="urn:schemas-microsoft-com:office:office" xmlns:r="http://schemas.openxmlformats.org/officeDocument/2006/relationships" xmlns:m="http://schemas.openxmlformats.org/officeDocument/2006/math" xmlns:v="urn:schemas-microsoft-com:vml" xmlns:wp14="http://schemas.microsoft.com/office/word/2010/wordprocessingDrawing" xmlns:wp="http://schemas.openxmlformats.org/drawingml/2006/wordprocessingDrawing" xmlns:w10="urn:schemas-microsoft-com:office:word" xmlns:w="http://schemas.openxmlformats.org/wordprocessingml/2006/main" xmlns:w14="http://schemas.microsoft.com/office/word/2010/wordml" xmlns:w15="http://schemas.microsoft.com/office/word/2012/wordml" xmlns:wpg="http://schemas.microsoft.com/office/word/2010/wordprocessingGroup" xmlns:wpi="http://schemas.microsoft.com/office/word/2010/wordprocessingInk" xmlns:wne="http://schemas.microsoft.com/office/word/2006/wordml" xmlns:wps="http://schemas.microsoft.com/office/word/2010/wordprocessingShape" mc:Ignorable="w14 w15 wp14">
+  <w:footnote w:type="separator" w:id="-1">
+    <w:p>
+      <w:pPr>
+        <w:spacing w:after="0" w:line="240" w:lineRule="auto"/>
+      </w:pPr>
+      <w:r>
+        <w:separator/>
+      </w:r>
+    </w:p>
+  </w:footnote>
+  <w:footnote w:type="continuationSeparator" w:id="0">
+    <w:p>
+      <w:pPr>
+        <w:spacing w:after="0" w:line="240" w:lineRule="auto"/>
+      </w:pPr>
+      <w:r>
+        <w:continuationSeparator/>
+      </w:r>
+    </w:p>
+  </w:footnote>
+</w:footnotes>
+</file>
+
+<file path=word/header1.xml><?xml version="1.0" encoding="utf-8"?>
+<w:hdr xmlns:wpc="http://schemas.microsoft.com/office/word/2010/wordprocessingCanvas" xmlns:mc="http://schemas.openxmlformats.org/markup-compatibility/2006" xmlns:o="urn:schemas-microsoft-com:office:office" xmlns:r="http://schemas.openxmlformats.org/officeDocument/2006/relationships" xmlns:m="http://schemas.openxmlformats.org/officeDocument/2006/math" xmlns:v="urn:schemas-microsoft-com:vml" xmlns:wp14="http://schemas.microsoft.com/office/word/2010/wordprocessingDrawing" xmlns:wp="http://schemas.openxmlformats.org/drawingml/2006/wordprocessingDrawing" xmlns:w10="urn:schemas-microsoft-com:office:word" xmlns:w="http://schemas.openxmlformats.org/wordprocessingml/2006/main" xmlns:w14="http://schemas.microsoft.com/office/word/2010/wordml" xmlns:w15="http://schemas.microsoft.com/office/word/2012/wordml" xmlns:wpg="http://schemas.microsoft.com/office/word/2010/wordprocessingGroup" xmlns:wpi="http://schemas.microsoft.com/office/word/2010/wordprocessingInk" xmlns:wne="http://schemas.microsoft.com/office/word/2006/wordml" xmlns:wps="http://schemas.microsoft.com/office/word/2010/wordprocessingShape" mc:Ignorable="w14 w15 wp14">
+  <w:sdt>
+    <w:sdtPr>
+      <w:id w:val="-2091223829"/>
+      <w:docPartObj>
+        <w:docPartGallery w:val="Page Numbers (Top of Page)"/>
+        <w:docPartUnique/>
+      </w:docPartObj>
+    </w:sdtPr>
+    <w:sdtContent>
+      <w:p>
+        <w:pPr>
+          <w:pStyle w:val="Cabealho"/>
+          <w:jc w:val="right"/>
+        </w:pPr>
+        <w:r>
+          <w:fldChar w:fldCharType="begin"/>
+        </w:r>
+        <w:r>
+          <w:instrText>PAGE   \* MERGEFORMAT</w:instrText>
+        </w:r>
+        <w:r>
+          <w:fldChar w:fldCharType="separate"/>
+        </w:r>
+        <w:r>
+          <w:rPr>
+            <w:noProof/>
+          </w:rPr>
+          <w:t>21</w:t>
+        </w:r>
+        <w:r>
+          <w:fldChar w:fldCharType="end"/>
+        </w:r>
+      </w:p>
+    </w:sdtContent>
+  </w:sdt>
+  <w:p>
+    <w:pPr>
+      <w:pStyle w:val="Cabealho"/>
+    </w:pPr>
+  </w:p>
+</w:hdr>
 </file>
 
 <file path=word/numbering.xml><?xml version="1.0" encoding="utf-8"?>
@@ -15009,6 +15088,50 @@
       <w:ind w:left="720"/>
     </w:pPr>
   </w:style>
+  <w:style w:type="paragraph" w:styleId="Cabealho">
+    <w:name w:val="header"/>
+    <w:basedOn w:val="Normal"/>
+    <w:link w:val="CabealhoChar"/>
+    <w:uiPriority w:val="99"/>
+    <w:unhideWhenUsed/>
+    <w:rsid w:val="00EC2CEF"/>
+    <w:pPr>
+      <w:tabs>
+        <w:tab w:val="center" w:pos="4252"/>
+        <w:tab w:val="right" w:pos="8504"/>
+      </w:tabs>
+      <w:spacing w:after="0" w:line="240" w:lineRule="auto"/>
+    </w:pPr>
+  </w:style>
+  <w:style w:type="character" w:customStyle="1" w:styleId="CabealhoChar">
+    <w:name w:val="Cabeçalho Char"/>
+    <w:basedOn w:val="Fontepargpadro"/>
+    <w:link w:val="Cabealho"/>
+    <w:uiPriority w:val="99"/>
+    <w:rsid w:val="00EC2CEF"/>
+  </w:style>
+  <w:style w:type="paragraph" w:styleId="Rodap">
+    <w:name w:val="footer"/>
+    <w:basedOn w:val="Normal"/>
+    <w:link w:val="RodapChar"/>
+    <w:uiPriority w:val="99"/>
+    <w:unhideWhenUsed/>
+    <w:rsid w:val="00EC2CEF"/>
+    <w:pPr>
+      <w:tabs>
+        <w:tab w:val="center" w:pos="4252"/>
+        <w:tab w:val="right" w:pos="8504"/>
+      </w:tabs>
+      <w:spacing w:after="0" w:line="240" w:lineRule="auto"/>
+    </w:pPr>
+  </w:style>
+  <w:style w:type="character" w:customStyle="1" w:styleId="RodapChar">
+    <w:name w:val="Rodapé Char"/>
+    <w:basedOn w:val="Fontepargpadro"/>
+    <w:link w:val="Rodap"/>
+    <w:uiPriority w:val="99"/>
+    <w:rsid w:val="00EC2CEF"/>
+  </w:style>
 </w:styles>
 </file>
 
@@ -15300,7 +15423,7 @@
 </file>
 
 <file path=customXml/itemProps1.xml><?xml version="1.0" encoding="utf-8"?>
-<ds:datastoreItem xmlns:ds="http://schemas.openxmlformats.org/officeDocument/2006/customXml" ds:itemID="{E8BC28AE-1D26-465F-B7AB-88EB6326439D}">
+<ds:datastoreItem xmlns:ds="http://schemas.openxmlformats.org/officeDocument/2006/customXml" ds:itemID="{E9A49798-7CA4-446A-8750-E38995670589}">
   <ds:schemaRefs>
     <ds:schemaRef ds:uri="http://schemas.openxmlformats.org/officeDocument/2006/bibliography"/>
   </ds:schemaRefs>

</xml_diff>

<commit_message>
- Ajustes nos titulos
</commit_message>
<xml_diff>
--- a/Parte escrita/trabalho.docx
+++ b/Parte escrita/trabalho.docx
@@ -429,8 +429,6 @@
         <w:tab/>
         <w:t>4</w:t>
       </w:r>
-      <w:bookmarkStart w:id="0" w:name="_GoBack"/>
-      <w:bookmarkEnd w:id="0"/>
     </w:p>
     <w:p>
       <w:pPr>
@@ -841,7 +839,15 @@
           <w:sz w:val="24"/>
         </w:rPr>
         <w:lastRenderedPageBreak/>
-        <w:t>1  INTRODUÇÃO</w:t>
+        <w:t xml:space="preserve">1  </w:t>
+      </w:r>
+      <w:r>
+        <w:rPr>
+          <w:rFonts w:ascii="Arial" w:eastAsia="Arial" w:hAnsi="Arial" w:cs="Arial"/>
+          <w:b/>
+          <w:sz w:val="24"/>
+        </w:rPr>
+        <w:t>Introdução</w:t>
       </w:r>
       <w:proofErr w:type="gramEnd"/>
     </w:p>
@@ -1845,6 +1851,7 @@
           <w:szCs w:val="24"/>
         </w:rPr>
       </w:pPr>
+      <w:proofErr w:type="gramStart"/>
       <w:r>
         <w:rPr>
           <w:rFonts w:ascii="Arial" w:eastAsia="Arial" w:hAnsi="Arial" w:cs="Arial"/>
@@ -1852,7 +1859,35 @@
           <w:sz w:val="24"/>
           <w:szCs w:val="24"/>
         </w:rPr>
-        <w:t>2.1 Linguagem SQL</w:t>
+        <w:t xml:space="preserve">2.1 </w:t>
+      </w:r>
+      <w:r>
+        <w:rPr>
+          <w:rFonts w:ascii="Arial" w:eastAsia="Arial" w:hAnsi="Arial" w:cs="Arial"/>
+          <w:b/>
+          <w:sz w:val="24"/>
+          <w:szCs w:val="24"/>
+        </w:rPr>
+        <w:t xml:space="preserve"> </w:t>
+      </w:r>
+      <w:r>
+        <w:rPr>
+          <w:rFonts w:ascii="Arial" w:eastAsia="Arial" w:hAnsi="Arial" w:cs="Arial"/>
+          <w:b/>
+          <w:sz w:val="24"/>
+          <w:szCs w:val="24"/>
+        </w:rPr>
+        <w:t>Linguagem</w:t>
+      </w:r>
+      <w:proofErr w:type="gramEnd"/>
+      <w:r>
+        <w:rPr>
+          <w:rFonts w:ascii="Arial" w:eastAsia="Arial" w:hAnsi="Arial" w:cs="Arial"/>
+          <w:b/>
+          <w:sz w:val="24"/>
+          <w:szCs w:val="24"/>
+        </w:rPr>
+        <w:t xml:space="preserve"> SQL</w:t>
       </w:r>
     </w:p>
     <w:p>
@@ -2030,6 +2065,7 @@
           <w:szCs w:val="24"/>
         </w:rPr>
       </w:pPr>
+      <w:proofErr w:type="gramStart"/>
       <w:r>
         <w:rPr>
           <w:rFonts w:ascii="Arial" w:eastAsia="Arial" w:hAnsi="Arial" w:cs="Arial"/>
@@ -2037,7 +2073,35 @@
           <w:sz w:val="24"/>
           <w:szCs w:val="24"/>
         </w:rPr>
-        <w:t>2.1.2 Linguagem de definição de dados</w:t>
+        <w:t xml:space="preserve">2.1.2 </w:t>
+      </w:r>
+      <w:r>
+        <w:rPr>
+          <w:rFonts w:ascii="Arial" w:eastAsia="Arial" w:hAnsi="Arial" w:cs="Arial"/>
+          <w:b/>
+          <w:sz w:val="24"/>
+          <w:szCs w:val="24"/>
+        </w:rPr>
+        <w:t xml:space="preserve"> </w:t>
+      </w:r>
+      <w:r>
+        <w:rPr>
+          <w:rFonts w:ascii="Arial" w:eastAsia="Arial" w:hAnsi="Arial" w:cs="Arial"/>
+          <w:b/>
+          <w:sz w:val="24"/>
+          <w:szCs w:val="24"/>
+        </w:rPr>
+        <w:t>Linguagem</w:t>
+      </w:r>
+      <w:proofErr w:type="gramEnd"/>
+      <w:r>
+        <w:rPr>
+          <w:rFonts w:ascii="Arial" w:eastAsia="Arial" w:hAnsi="Arial" w:cs="Arial"/>
+          <w:b/>
+          <w:sz w:val="24"/>
+          <w:szCs w:val="24"/>
+        </w:rPr>
+        <w:t xml:space="preserve"> de definição de dados</w:t>
       </w:r>
     </w:p>
     <w:p>
@@ -2782,6 +2846,7 @@
           <w:szCs w:val="24"/>
         </w:rPr>
       </w:pPr>
+      <w:proofErr w:type="gramStart"/>
       <w:r>
         <w:rPr>
           <w:rFonts w:ascii="Arial" w:eastAsia="Arial" w:hAnsi="Arial" w:cs="Arial"/>
@@ -2789,7 +2854,35 @@
           <w:sz w:val="24"/>
           <w:szCs w:val="24"/>
         </w:rPr>
-        <w:t>2.1.3 Linguagem de manipulação de dados</w:t>
+        <w:t xml:space="preserve">2.1.3 </w:t>
+      </w:r>
+      <w:r>
+        <w:rPr>
+          <w:rFonts w:ascii="Arial" w:eastAsia="Arial" w:hAnsi="Arial" w:cs="Arial"/>
+          <w:b/>
+          <w:sz w:val="24"/>
+          <w:szCs w:val="24"/>
+        </w:rPr>
+        <w:t xml:space="preserve"> </w:t>
+      </w:r>
+      <w:r>
+        <w:rPr>
+          <w:rFonts w:ascii="Arial" w:eastAsia="Arial" w:hAnsi="Arial" w:cs="Arial"/>
+          <w:b/>
+          <w:sz w:val="24"/>
+          <w:szCs w:val="24"/>
+        </w:rPr>
+        <w:t>Linguagem</w:t>
+      </w:r>
+      <w:proofErr w:type="gramEnd"/>
+      <w:r>
+        <w:rPr>
+          <w:rFonts w:ascii="Arial" w:eastAsia="Arial" w:hAnsi="Arial" w:cs="Arial"/>
+          <w:b/>
+          <w:sz w:val="24"/>
+          <w:szCs w:val="24"/>
+        </w:rPr>
+        <w:t xml:space="preserve"> de manipulação de dados</w:t>
       </w:r>
     </w:p>
     <w:p>
@@ -2953,6 +3046,7 @@
           <w:szCs w:val="24"/>
         </w:rPr>
       </w:pPr>
+      <w:proofErr w:type="gramStart"/>
       <w:r>
         <w:rPr>
           <w:rFonts w:ascii="Arial" w:eastAsia="Arial" w:hAnsi="Arial" w:cs="Arial"/>
@@ -2960,8 +3054,27 @@
           <w:sz w:val="24"/>
           <w:szCs w:val="24"/>
         </w:rPr>
-        <w:t>2.2 SGBD</w:t>
-      </w:r>
+        <w:t xml:space="preserve">2.2 </w:t>
+      </w:r>
+      <w:r>
+        <w:rPr>
+          <w:rFonts w:ascii="Arial" w:eastAsia="Arial" w:hAnsi="Arial" w:cs="Arial"/>
+          <w:b/>
+          <w:sz w:val="24"/>
+          <w:szCs w:val="24"/>
+        </w:rPr>
+        <w:t xml:space="preserve"> </w:t>
+      </w:r>
+      <w:r>
+        <w:rPr>
+          <w:rFonts w:ascii="Arial" w:eastAsia="Arial" w:hAnsi="Arial" w:cs="Arial"/>
+          <w:b/>
+          <w:sz w:val="24"/>
+          <w:szCs w:val="24"/>
+        </w:rPr>
+        <w:t>SGBD</w:t>
+      </w:r>
+      <w:proofErr w:type="gramEnd"/>
     </w:p>
     <w:p>
       <w:pPr>
@@ -3229,16 +3342,14 @@
         </w:rPr>
         <w:t xml:space="preserve">A integridade referencial garante que todo valor de uma tabela que </w:t>
       </w:r>
-      <w:proofErr w:type="spellStart"/>
-      <w:r>
-        <w:rPr>
-          <w:rFonts w:ascii="Arial" w:eastAsia="Arial" w:hAnsi="Arial" w:cs="Arial"/>
-          <w:sz w:val="24"/>
-          <w:szCs w:val="24"/>
-        </w:rPr>
-        <w:t>referencia</w:t>
-      </w:r>
-      <w:proofErr w:type="spellEnd"/>
+      <w:r>
+        <w:rPr>
+          <w:rFonts w:ascii="Arial" w:eastAsia="Arial" w:hAnsi="Arial" w:cs="Arial"/>
+          <w:sz w:val="24"/>
+          <w:szCs w:val="24"/>
+        </w:rPr>
+        <w:t>referência</w:t>
+      </w:r>
       <w:r>
         <w:rPr>
           <w:rFonts w:ascii="Arial" w:eastAsia="Arial" w:hAnsi="Arial" w:cs="Arial"/>
@@ -3424,6 +3535,7 @@
           <w:szCs w:val="24"/>
         </w:rPr>
       </w:pPr>
+      <w:proofErr w:type="gramStart"/>
       <w:r>
         <w:rPr>
           <w:rFonts w:ascii="Arial" w:eastAsia="Arial" w:hAnsi="Arial" w:cs="Arial"/>
@@ -3437,12 +3549,22 @@
         <w:rPr>
           <w:rFonts w:ascii="Arial" w:eastAsia="Arial" w:hAnsi="Arial" w:cs="Arial"/>
           <w:b/>
+          <w:sz w:val="24"/>
+          <w:szCs w:val="24"/>
+        </w:rPr>
+        <w:t xml:space="preserve"> </w:t>
+      </w:r>
+      <w:r>
+        <w:rPr>
+          <w:rFonts w:ascii="Arial" w:eastAsia="Arial" w:hAnsi="Arial" w:cs="Arial"/>
+          <w:b/>
           <w:i/>
           <w:sz w:val="24"/>
           <w:szCs w:val="24"/>
         </w:rPr>
         <w:t>Framework</w:t>
       </w:r>
+      <w:proofErr w:type="gramEnd"/>
       <w:r>
         <w:rPr>
           <w:rFonts w:ascii="Arial" w:eastAsia="Arial" w:hAnsi="Arial" w:cs="Arial"/>
@@ -5009,6 +5131,7 @@
           <w:szCs w:val="24"/>
         </w:rPr>
       </w:pPr>
+      <w:proofErr w:type="gramStart"/>
       <w:r>
         <w:rPr>
           <w:rFonts w:ascii="Arial" w:eastAsia="Arial" w:hAnsi="Arial" w:cs="Arial"/>
@@ -5016,7 +5139,7 @@
           <w:sz w:val="24"/>
           <w:szCs w:val="24"/>
         </w:rPr>
-        <w:t>2.3.1</w:t>
+        <w:t xml:space="preserve">2.3.1  </w:t>
       </w:r>
       <w:r>
         <w:rPr>
@@ -5025,8 +5148,17 @@
           <w:sz w:val="24"/>
           <w:szCs w:val="24"/>
         </w:rPr>
-        <w:tab/>
-        <w:t xml:space="preserve">Comandos </w:t>
+        <w:t>Comandos</w:t>
+      </w:r>
+      <w:proofErr w:type="gramEnd"/>
+      <w:r>
+        <w:rPr>
+          <w:rFonts w:ascii="Arial" w:eastAsia="Arial" w:hAnsi="Arial" w:cs="Arial"/>
+          <w:b/>
+          <w:sz w:val="24"/>
+          <w:szCs w:val="24"/>
+        </w:rPr>
+        <w:t xml:space="preserve"> </w:t>
       </w:r>
       <w:proofErr w:type="spellStart"/>
       <w:r>
@@ -6118,6 +6250,7 @@
           <w:szCs w:val="24"/>
         </w:rPr>
       </w:pPr>
+      <w:proofErr w:type="gramStart"/>
       <w:r>
         <w:rPr>
           <w:rFonts w:ascii="Arial" w:eastAsia="Arial" w:hAnsi="Arial" w:cs="Arial"/>
@@ -6125,7 +6258,26 @@
           <w:sz w:val="24"/>
           <w:szCs w:val="24"/>
         </w:rPr>
-        <w:t>2.4 Analisadores sintáticos</w:t>
+        <w:t xml:space="preserve">2.4  </w:t>
+      </w:r>
+      <w:r>
+        <w:rPr>
+          <w:rFonts w:ascii="Arial" w:eastAsia="Arial" w:hAnsi="Arial" w:cs="Arial"/>
+          <w:b/>
+          <w:sz w:val="24"/>
+          <w:szCs w:val="24"/>
+        </w:rPr>
+        <w:t>Analisadores</w:t>
+      </w:r>
+      <w:proofErr w:type="gramEnd"/>
+      <w:r>
+        <w:rPr>
+          <w:rFonts w:ascii="Arial" w:eastAsia="Arial" w:hAnsi="Arial" w:cs="Arial"/>
+          <w:b/>
+          <w:sz w:val="24"/>
+          <w:szCs w:val="24"/>
+        </w:rPr>
+        <w:t xml:space="preserve"> sintáticos</w:t>
       </w:r>
     </w:p>
     <w:p>
@@ -6495,12 +6647,7 @@
     <w:p>
       <w:pPr>
         <w:pStyle w:val="Normal1"/>
-        <w:numPr>
-          <w:ilvl w:val="2"/>
-          <w:numId w:val="4"/>
-        </w:numPr>
         <w:spacing w:before="240" w:after="0" w:line="360" w:lineRule="auto"/>
-        <w:ind w:hanging="718"/>
         <w:rPr>
           <w:rFonts w:ascii="Arial" w:eastAsia="Arial" w:hAnsi="Arial" w:cs="Arial"/>
           <w:b/>
@@ -6508,6 +6655,7 @@
           <w:szCs w:val="24"/>
         </w:rPr>
       </w:pPr>
+      <w:proofErr w:type="gramStart"/>
       <w:r>
         <w:rPr>
           <w:rFonts w:ascii="Arial" w:eastAsia="Arial" w:hAnsi="Arial" w:cs="Arial"/>
@@ -6515,8 +6663,18 @@
           <w:sz w:val="24"/>
           <w:szCs w:val="24"/>
         </w:rPr>
+        <w:t xml:space="preserve">2.4.1  </w:t>
+      </w:r>
+      <w:r>
+        <w:rPr>
+          <w:rFonts w:ascii="Arial" w:eastAsia="Arial" w:hAnsi="Arial" w:cs="Arial"/>
+          <w:b/>
+          <w:sz w:val="24"/>
+          <w:szCs w:val="24"/>
+        </w:rPr>
         <w:t>YACC</w:t>
       </w:r>
+      <w:proofErr w:type="gramEnd"/>
     </w:p>
     <w:p>
       <w:pPr>
@@ -7570,12 +7728,8 @@
     <w:p>
       <w:pPr>
         <w:pStyle w:val="Normal1"/>
-        <w:numPr>
-          <w:ilvl w:val="1"/>
-          <w:numId w:val="4"/>
-        </w:numPr>
         <w:spacing w:before="240" w:after="0" w:line="360" w:lineRule="auto"/>
-        <w:ind w:hanging="523"/>
+        <w:ind w:left="2"/>
         <w:rPr>
           <w:rFonts w:ascii="Arial" w:eastAsia="Arial" w:hAnsi="Arial" w:cs="Arial"/>
           <w:b/>
@@ -7583,6 +7737,7 @@
           <w:szCs w:val="24"/>
         </w:rPr>
       </w:pPr>
+      <w:proofErr w:type="gramStart"/>
       <w:r>
         <w:rPr>
           <w:rFonts w:ascii="Arial" w:eastAsia="Arial" w:hAnsi="Arial" w:cs="Arial"/>
@@ -7590,7 +7745,26 @@
           <w:sz w:val="24"/>
           <w:szCs w:val="24"/>
         </w:rPr>
-        <w:t>Analisadores Léxicos</w:t>
+        <w:t xml:space="preserve">2.5  </w:t>
+      </w:r>
+      <w:r>
+        <w:rPr>
+          <w:rFonts w:ascii="Arial" w:eastAsia="Arial" w:hAnsi="Arial" w:cs="Arial"/>
+          <w:b/>
+          <w:sz w:val="24"/>
+          <w:szCs w:val="24"/>
+        </w:rPr>
+        <w:t>Analisadores</w:t>
+      </w:r>
+      <w:proofErr w:type="gramEnd"/>
+      <w:r>
+        <w:rPr>
+          <w:rFonts w:ascii="Arial" w:eastAsia="Arial" w:hAnsi="Arial" w:cs="Arial"/>
+          <w:b/>
+          <w:sz w:val="24"/>
+          <w:szCs w:val="24"/>
+        </w:rPr>
+        <w:t xml:space="preserve"> Léxicos</w:t>
       </w:r>
     </w:p>
     <w:p>
@@ -7719,7 +7893,6 @@
           <w:szCs w:val="24"/>
         </w:rPr>
       </w:pPr>
-      <w:proofErr w:type="gramStart"/>
       <w:r>
         <w:rPr>
           <w:rFonts w:ascii="Arial" w:eastAsia="Arial" w:hAnsi="Arial" w:cs="Arial"/>
@@ -7727,9 +7900,19 @@
           <w:sz w:val="24"/>
           <w:szCs w:val="24"/>
         </w:rPr>
-        <w:t>2.5.1  Lex</w:t>
-      </w:r>
-      <w:proofErr w:type="gramEnd"/>
+        <w:t xml:space="preserve">2.5.1  </w:t>
+      </w:r>
+      <w:bookmarkStart w:id="0" w:name="_GoBack"/>
+      <w:bookmarkEnd w:id="0"/>
+      <w:r>
+        <w:rPr>
+          <w:rFonts w:ascii="Arial" w:eastAsia="Arial" w:hAnsi="Arial" w:cs="Arial"/>
+          <w:b/>
+          <w:sz w:val="24"/>
+          <w:szCs w:val="24"/>
+        </w:rPr>
+        <w:t>Lex</w:t>
+      </w:r>
     </w:p>
     <w:p>
       <w:pPr>
@@ -10732,7 +10915,7 @@
           <w:b/>
           <w:sz w:val="24"/>
         </w:rPr>
-        <w:t>IMPLEMENTAÇÃO</w:t>
+        <w:t>Implementação</w:t>
       </w:r>
       <w:proofErr w:type="gramEnd"/>
     </w:p>
@@ -14989,7 +15172,15 @@
           <w:sz w:val="24"/>
         </w:rPr>
         <w:lastRenderedPageBreak/>
-        <w:t>5  CONCLUSÃO</w:t>
+        <w:t xml:space="preserve">5  </w:t>
+      </w:r>
+      <w:r>
+        <w:rPr>
+          <w:rFonts w:ascii="Arial" w:eastAsia="Arial" w:hAnsi="Arial" w:cs="Arial"/>
+          <w:b/>
+          <w:sz w:val="24"/>
+        </w:rPr>
+        <w:t>Conclusão</w:t>
       </w:r>
       <w:proofErr w:type="gramEnd"/>
     </w:p>
@@ -15097,7 +15288,7 @@
           <w:rPr>
             <w:noProof/>
           </w:rPr>
-          <w:t>3</w:t>
+          <w:t>25</w:t>
         </w:r>
         <w:r>
           <w:fldChar w:fldCharType="end"/>
@@ -15832,6 +16023,232 @@
     </w:lvl>
   </w:abstractNum>
   <w:abstractNum w:abstractNumId="8">
+    <w:nsid w:val="2E064BA1"/>
+    <w:multiLevelType w:val="multilevel"/>
+    <w:tmpl w:val="22B8615C"/>
+    <w:lvl w:ilvl="0">
+      <w:start w:val="2"/>
+      <w:numFmt w:val="decimal"/>
+      <w:lvlText w:val="%1"/>
+      <w:lvlJc w:val="left"/>
+      <w:pPr>
+        <w:ind w:left="525" w:hanging="525"/>
+      </w:pPr>
+      <w:rPr>
+        <w:rFonts w:hint="default"/>
+      </w:rPr>
+    </w:lvl>
+    <w:lvl w:ilvl="1">
+      <w:start w:val="4"/>
+      <w:numFmt w:val="decimal"/>
+      <w:lvlText w:val="%1.%2"/>
+      <w:lvlJc w:val="left"/>
+      <w:pPr>
+        <w:ind w:left="525" w:hanging="525"/>
+      </w:pPr>
+      <w:rPr>
+        <w:rFonts w:hint="default"/>
+      </w:rPr>
+    </w:lvl>
+    <w:lvl w:ilvl="2">
+      <w:start w:val="1"/>
+      <w:numFmt w:val="decimal"/>
+      <w:lvlText w:val="%1.%2.%3"/>
+      <w:lvlJc w:val="left"/>
+      <w:pPr>
+        <w:ind w:left="720" w:hanging="720"/>
+      </w:pPr>
+      <w:rPr>
+        <w:rFonts w:hint="default"/>
+      </w:rPr>
+    </w:lvl>
+    <w:lvl w:ilvl="3">
+      <w:start w:val="1"/>
+      <w:numFmt w:val="decimal"/>
+      <w:lvlText w:val="%1.%2.%3.%4"/>
+      <w:lvlJc w:val="left"/>
+      <w:pPr>
+        <w:ind w:left="1080" w:hanging="1080"/>
+      </w:pPr>
+      <w:rPr>
+        <w:rFonts w:hint="default"/>
+      </w:rPr>
+    </w:lvl>
+    <w:lvl w:ilvl="4">
+      <w:start w:val="1"/>
+      <w:numFmt w:val="decimal"/>
+      <w:lvlText w:val="%1.%2.%3.%4.%5"/>
+      <w:lvlJc w:val="left"/>
+      <w:pPr>
+        <w:ind w:left="1080" w:hanging="1080"/>
+      </w:pPr>
+      <w:rPr>
+        <w:rFonts w:hint="default"/>
+      </w:rPr>
+    </w:lvl>
+    <w:lvl w:ilvl="5">
+      <w:start w:val="1"/>
+      <w:numFmt w:val="decimal"/>
+      <w:lvlText w:val="%1.%2.%3.%4.%5.%6"/>
+      <w:lvlJc w:val="left"/>
+      <w:pPr>
+        <w:ind w:left="1440" w:hanging="1440"/>
+      </w:pPr>
+      <w:rPr>
+        <w:rFonts w:hint="default"/>
+      </w:rPr>
+    </w:lvl>
+    <w:lvl w:ilvl="6">
+      <w:start w:val="1"/>
+      <w:numFmt w:val="decimal"/>
+      <w:lvlText w:val="%1.%2.%3.%4.%5.%6.%7"/>
+      <w:lvlJc w:val="left"/>
+      <w:pPr>
+        <w:ind w:left="1440" w:hanging="1440"/>
+      </w:pPr>
+      <w:rPr>
+        <w:rFonts w:hint="default"/>
+      </w:rPr>
+    </w:lvl>
+    <w:lvl w:ilvl="7">
+      <w:start w:val="1"/>
+      <w:numFmt w:val="decimal"/>
+      <w:lvlText w:val="%1.%2.%3.%4.%5.%6.%7.%8"/>
+      <w:lvlJc w:val="left"/>
+      <w:pPr>
+        <w:ind w:left="1800" w:hanging="1800"/>
+      </w:pPr>
+      <w:rPr>
+        <w:rFonts w:hint="default"/>
+      </w:rPr>
+    </w:lvl>
+    <w:lvl w:ilvl="8">
+      <w:start w:val="1"/>
+      <w:numFmt w:val="decimal"/>
+      <w:lvlText w:val="%1.%2.%3.%4.%5.%6.%7.%8.%9"/>
+      <w:lvlJc w:val="left"/>
+      <w:pPr>
+        <w:ind w:left="1800" w:hanging="1800"/>
+      </w:pPr>
+      <w:rPr>
+        <w:rFonts w:hint="default"/>
+      </w:rPr>
+    </w:lvl>
+  </w:abstractNum>
+  <w:abstractNum w:abstractNumId="9">
+    <w:nsid w:val="2F4C37D1"/>
+    <w:multiLevelType w:val="multilevel"/>
+    <w:tmpl w:val="22D84306"/>
+    <w:lvl w:ilvl="0">
+      <w:start w:val="2"/>
+      <w:numFmt w:val="decimal"/>
+      <w:lvlText w:val="%1."/>
+      <w:lvlJc w:val="left"/>
+      <w:pPr>
+        <w:ind w:left="390" w:hanging="390"/>
+      </w:pPr>
+      <w:rPr>
+        <w:rFonts w:hint="default"/>
+      </w:rPr>
+    </w:lvl>
+    <w:lvl w:ilvl="1">
+      <w:start w:val="4"/>
+      <w:numFmt w:val="decimal"/>
+      <w:lvlText w:val="%1.%2."/>
+      <w:lvlJc w:val="left"/>
+      <w:pPr>
+        <w:ind w:left="720" w:hanging="720"/>
+      </w:pPr>
+      <w:rPr>
+        <w:rFonts w:hint="default"/>
+      </w:rPr>
+    </w:lvl>
+    <w:lvl w:ilvl="2">
+      <w:start w:val="1"/>
+      <w:numFmt w:val="decimal"/>
+      <w:lvlText w:val="%1.%2.%3."/>
+      <w:lvlJc w:val="left"/>
+      <w:pPr>
+        <w:ind w:left="720" w:hanging="720"/>
+      </w:pPr>
+      <w:rPr>
+        <w:rFonts w:hint="default"/>
+      </w:rPr>
+    </w:lvl>
+    <w:lvl w:ilvl="3">
+      <w:start w:val="1"/>
+      <w:numFmt w:val="decimal"/>
+      <w:lvlText w:val="%1.%2.%3.%4."/>
+      <w:lvlJc w:val="left"/>
+      <w:pPr>
+        <w:ind w:left="1080" w:hanging="1080"/>
+      </w:pPr>
+      <w:rPr>
+        <w:rFonts w:hint="default"/>
+      </w:rPr>
+    </w:lvl>
+    <w:lvl w:ilvl="4">
+      <w:start w:val="1"/>
+      <w:numFmt w:val="decimal"/>
+      <w:lvlText w:val="%1.%2.%3.%4.%5."/>
+      <w:lvlJc w:val="left"/>
+      <w:pPr>
+        <w:ind w:left="1080" w:hanging="1080"/>
+      </w:pPr>
+      <w:rPr>
+        <w:rFonts w:hint="default"/>
+      </w:rPr>
+    </w:lvl>
+    <w:lvl w:ilvl="5">
+      <w:start w:val="1"/>
+      <w:numFmt w:val="decimal"/>
+      <w:lvlText w:val="%1.%2.%3.%4.%5.%6."/>
+      <w:lvlJc w:val="left"/>
+      <w:pPr>
+        <w:ind w:left="1440" w:hanging="1440"/>
+      </w:pPr>
+      <w:rPr>
+        <w:rFonts w:hint="default"/>
+      </w:rPr>
+    </w:lvl>
+    <w:lvl w:ilvl="6">
+      <w:start w:val="1"/>
+      <w:numFmt w:val="decimal"/>
+      <w:lvlText w:val="%1.%2.%3.%4.%5.%6.%7."/>
+      <w:lvlJc w:val="left"/>
+      <w:pPr>
+        <w:ind w:left="1440" w:hanging="1440"/>
+      </w:pPr>
+      <w:rPr>
+        <w:rFonts w:hint="default"/>
+      </w:rPr>
+    </w:lvl>
+    <w:lvl w:ilvl="7">
+      <w:start w:val="1"/>
+      <w:numFmt w:val="decimal"/>
+      <w:lvlText w:val="%1.%2.%3.%4.%5.%6.%7.%8."/>
+      <w:lvlJc w:val="left"/>
+      <w:pPr>
+        <w:ind w:left="1800" w:hanging="1800"/>
+      </w:pPr>
+      <w:rPr>
+        <w:rFonts w:hint="default"/>
+      </w:rPr>
+    </w:lvl>
+    <w:lvl w:ilvl="8">
+      <w:start w:val="1"/>
+      <w:numFmt w:val="decimal"/>
+      <w:lvlText w:val="%1.%2.%3.%4.%5.%6.%7.%8.%9."/>
+      <w:lvlJc w:val="left"/>
+      <w:pPr>
+        <w:ind w:left="2160" w:hanging="2160"/>
+      </w:pPr>
+      <w:rPr>
+        <w:rFonts w:hint="default"/>
+      </w:rPr>
+    </w:lvl>
+  </w:abstractNum>
+  <w:abstractNum w:abstractNumId="10">
     <w:nsid w:val="2FDB1DA0"/>
     <w:multiLevelType w:val="hybridMultilevel"/>
     <w:tmpl w:val="67465FAE"/>
@@ -15920,7 +16337,7 @@
       </w:pPr>
     </w:lvl>
   </w:abstractNum>
-  <w:abstractNum w:abstractNumId="9">
+  <w:abstractNum w:abstractNumId="11">
     <w:nsid w:val="3C8A3350"/>
     <w:multiLevelType w:val="multilevel"/>
     <w:tmpl w:val="68668578"/>
@@ -16033,7 +16450,7 @@
       </w:rPr>
     </w:lvl>
   </w:abstractNum>
-  <w:abstractNum w:abstractNumId="10">
+  <w:abstractNum w:abstractNumId="12">
     <w:nsid w:val="43D91B91"/>
     <w:multiLevelType w:val="hybridMultilevel"/>
     <w:tmpl w:val="9D94AB02"/>
@@ -16123,7 +16540,7 @@
       </w:pPr>
     </w:lvl>
   </w:abstractNum>
-  <w:abstractNum w:abstractNumId="11">
+  <w:abstractNum w:abstractNumId="13">
     <w:nsid w:val="4AB0186B"/>
     <w:multiLevelType w:val="hybridMultilevel"/>
     <w:tmpl w:val="D1424A14"/>
@@ -16212,7 +16629,7 @@
       </w:pPr>
     </w:lvl>
   </w:abstractNum>
-  <w:abstractNum w:abstractNumId="12">
+  <w:abstractNum w:abstractNumId="14">
     <w:nsid w:val="52C87A10"/>
     <w:multiLevelType w:val="hybridMultilevel"/>
     <w:tmpl w:val="0C20707A"/>
@@ -16301,7 +16718,7 @@
       </w:pPr>
     </w:lvl>
   </w:abstractNum>
-  <w:abstractNum w:abstractNumId="13">
+  <w:abstractNum w:abstractNumId="15">
     <w:nsid w:val="58B54E0F"/>
     <w:multiLevelType w:val="multilevel"/>
     <w:tmpl w:val="E378ED4E"/>
@@ -16393,7 +16810,7 @@
       </w:pPr>
     </w:lvl>
   </w:abstractNum>
-  <w:abstractNum w:abstractNumId="14">
+  <w:abstractNum w:abstractNumId="16">
     <w:nsid w:val="58FE458D"/>
     <w:multiLevelType w:val="hybridMultilevel"/>
     <w:tmpl w:val="0944CE6A"/>
@@ -16479,7 +16896,7 @@
       </w:pPr>
     </w:lvl>
   </w:abstractNum>
-  <w:abstractNum w:abstractNumId="15">
+  <w:abstractNum w:abstractNumId="17">
     <w:nsid w:val="597C3E8C"/>
     <w:multiLevelType w:val="multilevel"/>
     <w:tmpl w:val="9AFE7544"/>
@@ -16569,7 +16986,120 @@
       </w:pPr>
     </w:lvl>
   </w:abstractNum>
-  <w:abstractNum w:abstractNumId="16">
+  <w:abstractNum w:abstractNumId="18">
+    <w:nsid w:val="63964D22"/>
+    <w:multiLevelType w:val="multilevel"/>
+    <w:tmpl w:val="A9361A04"/>
+    <w:lvl w:ilvl="0">
+      <w:start w:val="2"/>
+      <w:numFmt w:val="decimal"/>
+      <w:lvlText w:val="%1"/>
+      <w:lvlJc w:val="left"/>
+      <w:pPr>
+        <w:ind w:left="525" w:hanging="525"/>
+      </w:pPr>
+      <w:rPr>
+        <w:rFonts w:hint="default"/>
+      </w:rPr>
+    </w:lvl>
+    <w:lvl w:ilvl="1">
+      <w:start w:val="4"/>
+      <w:numFmt w:val="decimal"/>
+      <w:lvlText w:val="%1.%2"/>
+      <w:lvlJc w:val="left"/>
+      <w:pPr>
+        <w:ind w:left="525" w:hanging="525"/>
+      </w:pPr>
+      <w:rPr>
+        <w:rFonts w:hint="default"/>
+      </w:rPr>
+    </w:lvl>
+    <w:lvl w:ilvl="2">
+      <w:start w:val="1"/>
+      <w:numFmt w:val="decimal"/>
+      <w:lvlText w:val="%1.%2.%3"/>
+      <w:lvlJc w:val="left"/>
+      <w:pPr>
+        <w:ind w:left="720" w:hanging="720"/>
+      </w:pPr>
+      <w:rPr>
+        <w:rFonts w:hint="default"/>
+      </w:rPr>
+    </w:lvl>
+    <w:lvl w:ilvl="3">
+      <w:start w:val="1"/>
+      <w:numFmt w:val="decimal"/>
+      <w:lvlText w:val="%1.%2.%3.%4"/>
+      <w:lvlJc w:val="left"/>
+      <w:pPr>
+        <w:ind w:left="1080" w:hanging="1080"/>
+      </w:pPr>
+      <w:rPr>
+        <w:rFonts w:hint="default"/>
+      </w:rPr>
+    </w:lvl>
+    <w:lvl w:ilvl="4">
+      <w:start w:val="1"/>
+      <w:numFmt w:val="decimal"/>
+      <w:lvlText w:val="%1.%2.%3.%4.%5"/>
+      <w:lvlJc w:val="left"/>
+      <w:pPr>
+        <w:ind w:left="1080" w:hanging="1080"/>
+      </w:pPr>
+      <w:rPr>
+        <w:rFonts w:hint="default"/>
+      </w:rPr>
+    </w:lvl>
+    <w:lvl w:ilvl="5">
+      <w:start w:val="1"/>
+      <w:numFmt w:val="decimal"/>
+      <w:lvlText w:val="%1.%2.%3.%4.%5.%6"/>
+      <w:lvlJc w:val="left"/>
+      <w:pPr>
+        <w:ind w:left="1440" w:hanging="1440"/>
+      </w:pPr>
+      <w:rPr>
+        <w:rFonts w:hint="default"/>
+      </w:rPr>
+    </w:lvl>
+    <w:lvl w:ilvl="6">
+      <w:start w:val="1"/>
+      <w:numFmt w:val="decimal"/>
+      <w:lvlText w:val="%1.%2.%3.%4.%5.%6.%7"/>
+      <w:lvlJc w:val="left"/>
+      <w:pPr>
+        <w:ind w:left="1440" w:hanging="1440"/>
+      </w:pPr>
+      <w:rPr>
+        <w:rFonts w:hint="default"/>
+      </w:rPr>
+    </w:lvl>
+    <w:lvl w:ilvl="7">
+      <w:start w:val="1"/>
+      <w:numFmt w:val="decimal"/>
+      <w:lvlText w:val="%1.%2.%3.%4.%5.%6.%7.%8"/>
+      <w:lvlJc w:val="left"/>
+      <w:pPr>
+        <w:ind w:left="1800" w:hanging="1800"/>
+      </w:pPr>
+      <w:rPr>
+        <w:rFonts w:hint="default"/>
+      </w:rPr>
+    </w:lvl>
+    <w:lvl w:ilvl="8">
+      <w:start w:val="1"/>
+      <w:numFmt w:val="decimal"/>
+      <w:lvlText w:val="%1.%2.%3.%4.%5.%6.%7.%8.%9"/>
+      <w:lvlJc w:val="left"/>
+      <w:pPr>
+        <w:ind w:left="1800" w:hanging="1800"/>
+      </w:pPr>
+      <w:rPr>
+        <w:rFonts w:hint="default"/>
+      </w:rPr>
+    </w:lvl>
+  </w:abstractNum>
+  <w:abstractNum w:abstractNumId="19">
     <w:nsid w:val="692C1A73"/>
     <w:multiLevelType w:val="hybridMultilevel"/>
     <w:tmpl w:val="AC409762"/>
@@ -16658,7 +17188,7 @@
       </w:pPr>
     </w:lvl>
   </w:abstractNum>
-  <w:abstractNum w:abstractNumId="17">
+  <w:abstractNum w:abstractNumId="20">
     <w:nsid w:val="741A5188"/>
     <w:multiLevelType w:val="hybridMultilevel"/>
     <w:tmpl w:val="E85C9AEA"/>
@@ -16747,7 +17277,7 @@
       </w:pPr>
     </w:lvl>
   </w:abstractNum>
-  <w:abstractNum w:abstractNumId="18">
+  <w:abstractNum w:abstractNumId="21">
     <w:nsid w:val="7524281A"/>
     <w:multiLevelType w:val="hybridMultilevel"/>
     <w:tmpl w:val="68A29C20"/>
@@ -16836,7 +17366,7 @@
       </w:pPr>
     </w:lvl>
   </w:abstractNum>
-  <w:abstractNum w:abstractNumId="19">
+  <w:abstractNum w:abstractNumId="22">
     <w:nsid w:val="776524AF"/>
     <w:multiLevelType w:val="multilevel"/>
     <w:tmpl w:val="FFF4009A"/>
@@ -16949,7 +17479,7 @@
       </w:rPr>
     </w:lvl>
   </w:abstractNum>
-  <w:abstractNum w:abstractNumId="20">
+  <w:abstractNum w:abstractNumId="23">
     <w:nsid w:val="7FE54F94"/>
     <w:multiLevelType w:val="multilevel"/>
     <w:tmpl w:val="2FAE8920"/>
@@ -17063,19 +17593,19 @@
     </w:lvl>
   </w:abstractNum>
   <w:num w:numId="1">
-    <w:abstractNumId w:val="19"/>
+    <w:abstractNumId w:val="22"/>
   </w:num>
   <w:num w:numId="2">
     <w:abstractNumId w:val="6"/>
   </w:num>
   <w:num w:numId="3">
-    <w:abstractNumId w:val="15"/>
+    <w:abstractNumId w:val="17"/>
   </w:num>
   <w:num w:numId="4">
     <w:abstractNumId w:val="3"/>
   </w:num>
   <w:num w:numId="5">
-    <w:abstractNumId w:val="13"/>
+    <w:abstractNumId w:val="15"/>
   </w:num>
   <w:num w:numId="6">
     <w:abstractNumId w:val="2"/>
@@ -17087,43 +17617,52 @@
     <w:abstractNumId w:val="4"/>
   </w:num>
   <w:num w:numId="9">
-    <w:abstractNumId w:val="9"/>
+    <w:abstractNumId w:val="11"/>
   </w:num>
   <w:num w:numId="10">
     <w:abstractNumId w:val="1"/>
   </w:num>
   <w:num w:numId="11">
-    <w:abstractNumId w:val="20"/>
+    <w:abstractNumId w:val="23"/>
   </w:num>
   <w:num w:numId="12">
-    <w:abstractNumId w:val="14"/>
+    <w:abstractNumId w:val="16"/>
   </w:num>
   <w:num w:numId="13">
     <w:abstractNumId w:val="0"/>
   </w:num>
   <w:num w:numId="14">
-    <w:abstractNumId w:val="12"/>
+    <w:abstractNumId w:val="14"/>
   </w:num>
   <w:num w:numId="15">
     <w:abstractNumId w:val="7"/>
   </w:num>
   <w:num w:numId="16">
-    <w:abstractNumId w:val="17"/>
+    <w:abstractNumId w:val="20"/>
   </w:num>
   <w:num w:numId="17">
+    <w:abstractNumId w:val="10"/>
+  </w:num>
+  <w:num w:numId="18">
+    <w:abstractNumId w:val="19"/>
+  </w:num>
+  <w:num w:numId="19">
+    <w:abstractNumId w:val="21"/>
+  </w:num>
+  <w:num w:numId="20">
+    <w:abstractNumId w:val="13"/>
+  </w:num>
+  <w:num w:numId="21">
+    <w:abstractNumId w:val="12"/>
+  </w:num>
+  <w:num w:numId="22">
+    <w:abstractNumId w:val="18"/>
+  </w:num>
+  <w:num w:numId="23">
     <w:abstractNumId w:val="8"/>
   </w:num>
-  <w:num w:numId="18">
-    <w:abstractNumId w:val="16"/>
-  </w:num>
-  <w:num w:numId="19">
-    <w:abstractNumId w:val="18"/>
-  </w:num>
-  <w:num w:numId="20">
-    <w:abstractNumId w:val="11"/>
-  </w:num>
-  <w:num w:numId="21">
-    <w:abstractNumId w:val="10"/>
+  <w:num w:numId="24">
+    <w:abstractNumId w:val="9"/>
   </w:num>
 </w:numbering>
 </file>
@@ -17994,7 +18533,7 @@
 </file>
 
 <file path=customXml/itemProps1.xml><?xml version="1.0" encoding="utf-8"?>
-<ds:datastoreItem xmlns:ds="http://schemas.openxmlformats.org/officeDocument/2006/customXml" ds:itemID="{CDC776C5-D0A2-44F7-8955-32183483FC16}">
+<ds:datastoreItem xmlns:ds="http://schemas.openxmlformats.org/officeDocument/2006/customXml" ds:itemID="{1FE42819-E573-4F69-BE4D-3C73837421B4}">
   <ds:schemaRefs>
     <ds:schemaRef ds:uri="http://schemas.openxmlformats.org/officeDocument/2006/bibliography"/>
   </ds:schemaRefs>

</xml_diff>

<commit_message>
- alteradas as imagens que estavam em inglês
</commit_message>
<xml_diff>
--- a/Parte escrita/trabalho.docx
+++ b/Parte escrita/trabalho.docx
@@ -7203,7 +7203,7 @@
         </w:rPr>
         <w:drawing>
           <wp:inline distT="0" distB="0" distL="0" distR="0">
-            <wp:extent cx="4476750" cy="1869159"/>
+            <wp:extent cx="4503534" cy="1880341"/>
             <wp:effectExtent l="0" t="0" r="0" b="0"/>
             <wp:docPr id="10" name="Picture 10"/>
             <wp:cNvGraphicFramePr>
@@ -7231,7 +7231,7 @@
                   <pic:spPr>
                     <a:xfrm>
                       <a:off x="0" y="0"/>
-                      <a:ext cx="4503534" cy="1880342"/>
+                      <a:ext cx="4503534" cy="1880341"/>
                     </a:xfrm>
                     <a:prstGeom prst="rect">
                       <a:avLst/>
@@ -7243,6 +7243,8 @@
           </wp:inline>
         </w:drawing>
       </w:r>
+      <w:bookmarkStart w:id="0" w:name="_GoBack"/>
+      <w:bookmarkEnd w:id="0"/>
     </w:p>
     <w:p>
       <w:pPr>
@@ -7295,7 +7297,7 @@
         </w:rPr>
         <w:drawing>
           <wp:inline distT="0" distB="0" distL="0" distR="0">
-            <wp:extent cx="5400040" cy="2647950"/>
+            <wp:extent cx="5314680" cy="2647950"/>
             <wp:effectExtent l="0" t="0" r="0" b="0"/>
             <wp:docPr id="11" name="Picture 11"/>
             <wp:cNvGraphicFramePr>
@@ -7323,7 +7325,7 @@
                   <pic:spPr>
                     <a:xfrm>
                       <a:off x="0" y="0"/>
-                      <a:ext cx="5400040" cy="2647950"/>
+                      <a:ext cx="5314680" cy="2647950"/>
                     </a:xfrm>
                     <a:prstGeom prst="rect">
                       <a:avLst/>
@@ -11062,8 +11064,8 @@
           <w:sz w:val="24"/>
         </w:rPr>
       </w:pPr>
-      <w:bookmarkStart w:id="0" w:name="h.gjdgxs" w:colFirst="0" w:colLast="0"/>
-      <w:bookmarkEnd w:id="0"/>
+      <w:bookmarkStart w:id="1" w:name="h.gjdgxs" w:colFirst="0" w:colLast="0"/>
+      <w:bookmarkEnd w:id="1"/>
       <w:r>
         <w:rPr>
           <w:rFonts w:ascii="Arial" w:eastAsia="Arial" w:hAnsi="Arial" w:cs="Arial"/>
@@ -12599,8 +12601,6 @@
         </w:rPr>
         <w:t>Em trabalhos futuros, pode-se criar uma interface mais intuitiva e bonita para usuários que não estão acostumados com linhas de comandos. É possível também fazer com que os comandos da saída sejam executados após a tradução. Como foi frisado logo na introdução deste trabalho, a lógica do sistema não é feita, portanto pode-se fazer a tradução da lógica parcial ou totalmente.</w:t>
       </w:r>
-      <w:bookmarkStart w:id="1" w:name="_GoBack"/>
-      <w:bookmarkEnd w:id="1"/>
     </w:p>
     <w:sectPr>
       <w:headerReference w:type="default" r:id="rId18"/>
@@ -12692,7 +12692,7 @@
           <w:rPr>
             <w:noProof/>
           </w:rPr>
-          <w:t>25</w:t>
+          <w:t>14</w:t>
         </w:r>
         <w:r>
           <w:fldChar w:fldCharType="end"/>
@@ -15937,7 +15937,7 @@
 </file>
 
 <file path=customXml/itemProps1.xml><?xml version="1.0" encoding="utf-8"?>
-<ds:datastoreItem xmlns:ds="http://schemas.openxmlformats.org/officeDocument/2006/customXml" ds:itemID="{E192496F-AC64-4E24-8BFE-C46C2ECE54FA}">
+<ds:datastoreItem xmlns:ds="http://schemas.openxmlformats.org/officeDocument/2006/customXml" ds:itemID="{E5E13CEE-7987-4280-B6FE-825E19BAFFDC}">
   <ds:schemaRefs>
     <ds:schemaRef ds:uri="http://schemas.openxmlformats.org/officeDocument/2006/bibliography"/>
   </ds:schemaRefs>

</xml_diff>

<commit_message>
- alteradas as novas imagens no texto
</commit_message>
<xml_diff>
--- a/Parte escrita/trabalho.docx
+++ b/Parte escrita/trabalho.docx
@@ -408,8 +408,6 @@
         </w:rPr>
         <w:br w:type="page"/>
       </w:r>
-      <w:bookmarkStart w:id="0" w:name="_GoBack"/>
-      <w:bookmarkEnd w:id="0"/>
     </w:p>
     <w:p>
       <w:pPr>
@@ -7334,7 +7332,7 @@
         </w:rPr>
         <w:drawing>
           <wp:inline distT="0" distB="0" distL="0" distR="0">
-            <wp:extent cx="4476750" cy="1869159"/>
+            <wp:extent cx="4503534" cy="1880341"/>
             <wp:effectExtent l="0" t="0" r="0" b="0"/>
             <wp:docPr id="10" name="Picture 10"/>
             <wp:cNvGraphicFramePr>
@@ -7362,7 +7360,7 @@
                   <pic:spPr>
                     <a:xfrm>
                       <a:off x="0" y="0"/>
-                      <a:ext cx="4503534" cy="1880342"/>
+                      <a:ext cx="4503534" cy="1880341"/>
                     </a:xfrm>
                     <a:prstGeom prst="rect">
                       <a:avLst/>
@@ -7374,6 +7372,8 @@
           </wp:inline>
         </w:drawing>
       </w:r>
+      <w:bookmarkStart w:id="0" w:name="_GoBack"/>
+      <w:bookmarkEnd w:id="0"/>
     </w:p>
     <w:p>
       <w:pPr>
@@ -7426,7 +7426,7 @@
         </w:rPr>
         <w:drawing>
           <wp:inline distT="0" distB="0" distL="0" distR="0">
-            <wp:extent cx="5400040" cy="2647950"/>
+            <wp:extent cx="5314680" cy="2647950"/>
             <wp:effectExtent l="0" t="0" r="0" b="0"/>
             <wp:docPr id="11" name="Picture 11"/>
             <wp:cNvGraphicFramePr>
@@ -7454,7 +7454,7 @@
                   <pic:spPr>
                     <a:xfrm>
                       <a:off x="0" y="0"/>
-                      <a:ext cx="5400040" cy="2647950"/>
+                      <a:ext cx="5314680" cy="2647950"/>
                     </a:xfrm>
                     <a:prstGeom prst="rect">
                       <a:avLst/>
@@ -9285,7 +9285,7 @@
               <w:txbxContent>
                 <w:p>
                   <w:pPr>
-                    <w:pStyle w:val="PargrafodaLista"/>
+                    <w:pStyle w:val="ListParagraph"/>
                     <w:widowControl/>
                     <w:numPr>
                       <w:ilvl w:val="0"/>
@@ -9360,7 +9360,7 @@
                 </w:p>
                 <w:p>
                   <w:pPr>
-                    <w:pStyle w:val="PargrafodaLista"/>
+                    <w:pStyle w:val="ListParagraph"/>
                     <w:widowControl/>
                     <w:numPr>
                       <w:ilvl w:val="0"/>
@@ -9456,7 +9456,7 @@
                 </w:p>
                 <w:p>
                   <w:pPr>
-                    <w:pStyle w:val="PargrafodaLista"/>
+                    <w:pStyle w:val="ListParagraph"/>
                     <w:widowControl/>
                     <w:numPr>
                       <w:ilvl w:val="0"/>
@@ -9526,7 +9526,7 @@
                 </w:p>
                 <w:p>
                   <w:pPr>
-                    <w:pStyle w:val="PargrafodaLista"/>
+                    <w:pStyle w:val="ListParagraph"/>
                     <w:widowControl/>
                     <w:numPr>
                       <w:ilvl w:val="0"/>
@@ -9596,7 +9596,7 @@
                 </w:p>
                 <w:p>
                   <w:pPr>
-                    <w:pStyle w:val="PargrafodaLista"/>
+                    <w:pStyle w:val="ListParagraph"/>
                     <w:widowControl/>
                     <w:numPr>
                       <w:ilvl w:val="0"/>
@@ -9645,7 +9645,7 @@
                 </w:p>
                 <w:p>
                   <w:pPr>
-                    <w:pStyle w:val="PargrafodaLista"/>
+                    <w:pStyle w:val="ListParagraph"/>
                     <w:widowControl/>
                     <w:numPr>
                       <w:ilvl w:val="0"/>
@@ -9720,7 +9720,7 @@
                 </w:p>
                 <w:p>
                   <w:pPr>
-                    <w:pStyle w:val="PargrafodaLista"/>
+                    <w:pStyle w:val="ListParagraph"/>
                     <w:widowControl/>
                     <w:numPr>
                       <w:ilvl w:val="0"/>
@@ -9816,7 +9816,7 @@
                 </w:p>
                 <w:p>
                   <w:pPr>
-                    <w:pStyle w:val="PargrafodaLista"/>
+                    <w:pStyle w:val="ListParagraph"/>
                     <w:widowControl/>
                     <w:numPr>
                       <w:ilvl w:val="0"/>
@@ -9886,7 +9886,7 @@
                 </w:p>
                 <w:p>
                   <w:pPr>
-                    <w:pStyle w:val="PargrafodaLista"/>
+                    <w:pStyle w:val="ListParagraph"/>
                     <w:widowControl/>
                     <w:numPr>
                       <w:ilvl w:val="0"/>
@@ -9956,7 +9956,7 @@
                 </w:p>
                 <w:p>
                   <w:pPr>
-                    <w:pStyle w:val="PargrafodaLista"/>
+                    <w:pStyle w:val="ListParagraph"/>
                     <w:widowControl/>
                     <w:numPr>
                       <w:ilvl w:val="0"/>
@@ -10021,7 +10021,7 @@
                 </w:p>
                 <w:p>
                   <w:pPr>
-                    <w:pStyle w:val="PargrafodaLista"/>
+                    <w:pStyle w:val="ListParagraph"/>
                     <w:widowControl/>
                     <w:numPr>
                       <w:ilvl w:val="0"/>
@@ -10096,7 +10096,7 @@
                 </w:p>
                 <w:p>
                   <w:pPr>
-                    <w:pStyle w:val="PargrafodaLista"/>
+                    <w:pStyle w:val="ListParagraph"/>
                     <w:widowControl/>
                     <w:numPr>
                       <w:ilvl w:val="0"/>
@@ -10192,7 +10192,7 @@
                 </w:p>
                 <w:p>
                   <w:pPr>
-                    <w:pStyle w:val="PargrafodaLista"/>
+                    <w:pStyle w:val="ListParagraph"/>
                     <w:widowControl/>
                     <w:numPr>
                       <w:ilvl w:val="0"/>
@@ -10246,7 +10246,7 @@
                 </w:p>
                 <w:p>
                   <w:pPr>
-                    <w:pStyle w:val="PargrafodaLista"/>
+                    <w:pStyle w:val="ListParagraph"/>
                     <w:widowControl/>
                     <w:numPr>
                       <w:ilvl w:val="0"/>
@@ -10300,7 +10300,7 @@
                 </w:p>
                 <w:p>
                   <w:pPr>
-                    <w:pStyle w:val="PargrafodaLista"/>
+                    <w:pStyle w:val="ListParagraph"/>
                     <w:widowControl/>
                     <w:numPr>
                       <w:ilvl w:val="0"/>
@@ -10370,7 +10370,7 @@
                 </w:p>
                 <w:p>
                   <w:pPr>
-                    <w:pStyle w:val="PargrafodaLista"/>
+                    <w:pStyle w:val="ListParagraph"/>
                     <w:widowControl/>
                     <w:numPr>
                       <w:ilvl w:val="0"/>
@@ -10515,7 +10515,7 @@
                 </w:p>
                 <w:p>
                   <w:pPr>
-                    <w:pStyle w:val="PargrafodaLista"/>
+                    <w:pStyle w:val="ListParagraph"/>
                     <w:widowControl/>
                     <w:numPr>
                       <w:ilvl w:val="0"/>
@@ -10660,7 +10660,7 @@
                 </w:p>
                 <w:p>
                   <w:pPr>
-                    <w:pStyle w:val="PargrafodaLista"/>
+                    <w:pStyle w:val="ListParagraph"/>
                     <w:widowControl/>
                     <w:numPr>
                       <w:ilvl w:val="0"/>
@@ -11046,7 +11046,7 @@
               <w:txbxContent>
                 <w:p>
                   <w:pPr>
-                    <w:pStyle w:val="PargrafodaLista"/>
+                    <w:pStyle w:val="ListParagraph"/>
                     <w:numPr>
                       <w:ilvl w:val="0"/>
                       <w:numId w:val="15"/>
@@ -11066,7 +11066,7 @@
                 </w:p>
                 <w:p>
                   <w:pPr>
-                    <w:pStyle w:val="PargrafodaLista"/>
+                    <w:pStyle w:val="ListParagraph"/>
                     <w:numPr>
                       <w:ilvl w:val="0"/>
                       <w:numId w:val="15"/>
@@ -11086,7 +11086,7 @@
                 </w:p>
                 <w:p>
                   <w:pPr>
-                    <w:pStyle w:val="PargrafodaLista"/>
+                    <w:pStyle w:val="ListParagraph"/>
                     <w:numPr>
                       <w:ilvl w:val="0"/>
                       <w:numId w:val="15"/>
@@ -11104,7 +11104,7 @@
                 </w:p>
                 <w:p>
                   <w:pPr>
-                    <w:pStyle w:val="PargrafodaLista"/>
+                    <w:pStyle w:val="ListParagraph"/>
                     <w:numPr>
                       <w:ilvl w:val="0"/>
                       <w:numId w:val="15"/>
@@ -11317,7 +11317,7 @@
               <w:txbxContent>
                 <w:p>
                   <w:pPr>
-                    <w:pStyle w:val="PargrafodaLista"/>
+                    <w:pStyle w:val="ListParagraph"/>
                     <w:widowControl/>
                     <w:numPr>
                       <w:ilvl w:val="0"/>
@@ -11422,7 +11422,7 @@
                 </w:p>
                 <w:p>
                   <w:pPr>
-                    <w:pStyle w:val="PargrafodaLista"/>
+                    <w:pStyle w:val="ListParagraph"/>
                     <w:widowControl/>
                     <w:numPr>
                       <w:ilvl w:val="0"/>
@@ -11476,7 +11476,7 @@
                 </w:p>
                 <w:p>
                   <w:pPr>
-                    <w:pStyle w:val="PargrafodaLista"/>
+                    <w:pStyle w:val="ListParagraph"/>
                     <w:widowControl/>
                     <w:numPr>
                       <w:ilvl w:val="0"/>
@@ -11553,7 +11553,7 @@
                 </w:p>
                 <w:p>
                   <w:pPr>
-                    <w:pStyle w:val="PargrafodaLista"/>
+                    <w:pStyle w:val="ListParagraph"/>
                     <w:widowControl/>
                     <w:numPr>
                       <w:ilvl w:val="0"/>
@@ -11630,7 +11630,7 @@
                 </w:p>
                 <w:p>
                   <w:pPr>
-                    <w:pStyle w:val="PargrafodaLista"/>
+                    <w:pStyle w:val="ListParagraph"/>
                     <w:widowControl/>
                     <w:numPr>
                       <w:ilvl w:val="0"/>
@@ -11707,7 +11707,7 @@
                 </w:p>
                 <w:p>
                   <w:pPr>
-                    <w:pStyle w:val="PargrafodaLista"/>
+                    <w:pStyle w:val="ListParagraph"/>
                     <w:widowControl/>
                     <w:numPr>
                       <w:ilvl w:val="0"/>
@@ -11769,7 +11769,7 @@
                 </w:p>
                 <w:p>
                   <w:pPr>
-                    <w:pStyle w:val="PargrafodaLista"/>
+                    <w:pStyle w:val="ListParagraph"/>
                     <w:widowControl/>
                     <w:numPr>
                       <w:ilvl w:val="0"/>
@@ -11816,7 +11816,7 @@
                 </w:p>
                 <w:p>
                   <w:pPr>
-                    <w:pStyle w:val="PargrafodaLista"/>
+                    <w:pStyle w:val="ListParagraph"/>
                     <w:widowControl/>
                     <w:numPr>
                       <w:ilvl w:val="0"/>
@@ -11847,7 +11847,7 @@
                 </w:p>
                 <w:p>
                   <w:pPr>
-                    <w:pStyle w:val="PargrafodaLista"/>
+                    <w:pStyle w:val="ListParagraph"/>
                     <w:widowControl/>
                     <w:numPr>
                       <w:ilvl w:val="0"/>
@@ -11878,7 +11878,7 @@
                 </w:p>
                 <w:p>
                   <w:pPr>
-                    <w:pStyle w:val="PargrafodaLista"/>
+                    <w:pStyle w:val="ListParagraph"/>
                     <w:widowControl/>
                     <w:numPr>
                       <w:ilvl w:val="0"/>
@@ -11943,7 +11943,7 @@
               <w:txbxContent>
                 <w:p>
                   <w:pPr>
-                    <w:pStyle w:val="PargrafodaLista"/>
+                    <w:pStyle w:val="ListParagraph"/>
                     <w:widowControl/>
                     <w:numPr>
                       <w:ilvl w:val="0"/>
@@ -12048,7 +12048,7 @@
                 </w:p>
                 <w:p>
                   <w:pPr>
-                    <w:pStyle w:val="PargrafodaLista"/>
+                    <w:pStyle w:val="ListParagraph"/>
                     <w:widowControl/>
                     <w:numPr>
                       <w:ilvl w:val="0"/>
@@ -12078,7 +12078,7 @@
                 </w:p>
                 <w:p>
                   <w:pPr>
-                    <w:pStyle w:val="PargrafodaLista"/>
+                    <w:pStyle w:val="ListParagraph"/>
                     <w:widowControl/>
                     <w:numPr>
                       <w:ilvl w:val="0"/>
@@ -12106,7 +12106,7 @@
                 </w:p>
                 <w:p>
                   <w:pPr>
-                    <w:pStyle w:val="PargrafodaLista"/>
+                    <w:pStyle w:val="ListParagraph"/>
                     <w:widowControl/>
                     <w:numPr>
                       <w:ilvl w:val="0"/>
@@ -12805,7 +12805,7 @@
     <w:sdtContent>
       <w:p>
         <w:pPr>
-          <w:pStyle w:val="Cabealho"/>
+          <w:pStyle w:val="Header"/>
           <w:jc w:val="right"/>
         </w:pPr>
         <w:r>
@@ -12821,7 +12821,7 @@
           <w:rPr>
             <w:noProof/>
           </w:rPr>
-          <w:t>4</w:t>
+          <w:t>16</w:t>
         </w:r>
         <w:r>
           <w:fldChar w:fldCharType="end"/>
@@ -12831,7 +12831,7 @@
   </w:sdt>
   <w:p>
     <w:pPr>
-      <w:pStyle w:val="Cabealho"/>
+      <w:pStyle w:val="Header"/>
     </w:pPr>
   </w:p>
 </w:hdr>
@@ -15597,7 +15597,7 @@
     <w:qFormat/>
     <w:rsid w:val="00725C03"/>
   </w:style>
-  <w:style w:type="paragraph" w:styleId="Ttulo1">
+  <w:style w:type="paragraph" w:styleId="Heading1">
     <w:name w:val="heading 1"/>
     <w:basedOn w:val="Normal1"/>
     <w:next w:val="Normal1"/>
@@ -15607,7 +15607,7 @@
       <w:outlineLvl w:val="0"/>
     </w:pPr>
   </w:style>
-  <w:style w:type="paragraph" w:styleId="Ttulo2">
+  <w:style w:type="paragraph" w:styleId="Heading2">
     <w:name w:val="heading 2"/>
     <w:basedOn w:val="Normal1"/>
     <w:next w:val="Normal1"/>
@@ -15617,7 +15617,7 @@
       <w:outlineLvl w:val="1"/>
     </w:pPr>
   </w:style>
-  <w:style w:type="paragraph" w:styleId="Ttulo3">
+  <w:style w:type="paragraph" w:styleId="Heading3">
     <w:name w:val="heading 3"/>
     <w:basedOn w:val="Normal1"/>
     <w:next w:val="Normal1"/>
@@ -15627,7 +15627,7 @@
       <w:outlineLvl w:val="2"/>
     </w:pPr>
   </w:style>
-  <w:style w:type="paragraph" w:styleId="Ttulo4">
+  <w:style w:type="paragraph" w:styleId="Heading4">
     <w:name w:val="heading 4"/>
     <w:basedOn w:val="Normal1"/>
     <w:next w:val="Normal1"/>
@@ -15637,7 +15637,7 @@
       <w:outlineLvl w:val="3"/>
     </w:pPr>
   </w:style>
-  <w:style w:type="paragraph" w:styleId="Ttulo5">
+  <w:style w:type="paragraph" w:styleId="Heading5">
     <w:name w:val="heading 5"/>
     <w:basedOn w:val="Normal1"/>
     <w:next w:val="Normal1"/>
@@ -15647,7 +15647,7 @@
       <w:outlineLvl w:val="4"/>
     </w:pPr>
   </w:style>
-  <w:style w:type="paragraph" w:styleId="Ttulo6">
+  <w:style w:type="paragraph" w:styleId="Heading6">
     <w:name w:val="heading 6"/>
     <w:basedOn w:val="Normal1"/>
     <w:next w:val="Normal1"/>
@@ -15657,13 +15657,13 @@
       <w:outlineLvl w:val="5"/>
     </w:pPr>
   </w:style>
-  <w:style w:type="character" w:default="1" w:styleId="Fontepargpadro">
+  <w:style w:type="character" w:default="1" w:styleId="DefaultParagraphFont">
     <w:name w:val="Default Paragraph Font"/>
     <w:uiPriority w:val="1"/>
     <w:semiHidden/>
     <w:unhideWhenUsed/>
   </w:style>
-  <w:style w:type="table" w:default="1" w:styleId="Tabelanormal">
+  <w:style w:type="table" w:default="1" w:styleId="TableNormal">
     <w:name w:val="Normal Table"/>
     <w:uiPriority w:val="99"/>
     <w:semiHidden/>
@@ -15678,7 +15678,7 @@
       </w:tblCellMar>
     </w:tblPr>
   </w:style>
-  <w:style w:type="numbering" w:default="1" w:styleId="Semlista">
+  <w:style w:type="numbering" w:default="1" w:styleId="NoList">
     <w:name w:val="No List"/>
     <w:uiPriority w:val="99"/>
     <w:semiHidden/>
@@ -15700,7 +15700,7 @@
       </w:tblCellMar>
     </w:tblPr>
   </w:style>
-  <w:style w:type="paragraph" w:styleId="Ttulo">
+  <w:style w:type="paragraph" w:styleId="Title">
     <w:name w:val="Title"/>
     <w:basedOn w:val="Normal1"/>
     <w:next w:val="Normal1"/>
@@ -15709,7 +15709,7 @@
       <w:spacing w:after="0"/>
     </w:pPr>
   </w:style>
-  <w:style w:type="paragraph" w:styleId="Subttulo">
+  <w:style w:type="paragraph" w:styleId="Subtitle">
     <w:name w:val="Subtitle"/>
     <w:basedOn w:val="Normal1"/>
     <w:next w:val="Normal1"/>
@@ -15721,7 +15721,7 @@
       <w:rFonts w:ascii="Arial" w:eastAsia="Arial" w:hAnsi="Arial" w:cs="Arial"/>
     </w:rPr>
   </w:style>
-  <w:style w:type="paragraph" w:styleId="PargrafodaLista">
+  <w:style w:type="paragraph" w:styleId="ListParagraph">
     <w:name w:val="List Paragraph"/>
     <w:basedOn w:val="Normal"/>
     <w:uiPriority w:val="34"/>
@@ -15731,10 +15731,10 @@
       <w:ind w:left="720"/>
     </w:pPr>
   </w:style>
-  <w:style w:type="paragraph" w:styleId="Cabealho">
+  <w:style w:type="paragraph" w:styleId="Header">
     <w:name w:val="header"/>
     <w:basedOn w:val="Normal"/>
-    <w:link w:val="CabealhoChar"/>
+    <w:link w:val="HeaderChar"/>
     <w:uiPriority w:val="99"/>
     <w:unhideWhenUsed/>
     <w:rsid w:val="00EC2CEF"/>
@@ -15746,17 +15746,17 @@
       <w:spacing w:after="0" w:line="240" w:lineRule="auto"/>
     </w:pPr>
   </w:style>
-  <w:style w:type="character" w:customStyle="1" w:styleId="CabealhoChar">
-    <w:name w:val="Cabeçalho Char"/>
-    <w:basedOn w:val="Fontepargpadro"/>
-    <w:link w:val="Cabealho"/>
+  <w:style w:type="character" w:customStyle="1" w:styleId="HeaderChar">
+    <w:name w:val="Header Char"/>
+    <w:basedOn w:val="DefaultParagraphFont"/>
+    <w:link w:val="Header"/>
     <w:uiPriority w:val="99"/>
     <w:rsid w:val="00EC2CEF"/>
   </w:style>
-  <w:style w:type="paragraph" w:styleId="Rodap">
+  <w:style w:type="paragraph" w:styleId="Footer">
     <w:name w:val="footer"/>
     <w:basedOn w:val="Normal"/>
-    <w:link w:val="RodapChar"/>
+    <w:link w:val="FooterChar"/>
     <w:uiPriority w:val="99"/>
     <w:unhideWhenUsed/>
     <w:rsid w:val="00EC2CEF"/>
@@ -15768,10 +15768,10 @@
       <w:spacing w:after="0" w:line="240" w:lineRule="auto"/>
     </w:pPr>
   </w:style>
-  <w:style w:type="character" w:customStyle="1" w:styleId="RodapChar">
-    <w:name w:val="Rodapé Char"/>
-    <w:basedOn w:val="Fontepargpadro"/>
-    <w:link w:val="Rodap"/>
+  <w:style w:type="character" w:customStyle="1" w:styleId="FooterChar">
+    <w:name w:val="Footer Char"/>
+    <w:basedOn w:val="DefaultParagraphFont"/>
+    <w:link w:val="Footer"/>
     <w:uiPriority w:val="99"/>
     <w:rsid w:val="00EC2CEF"/>
   </w:style>
@@ -16066,7 +16066,7 @@
 </file>
 
 <file path=customXml/itemProps1.xml><?xml version="1.0" encoding="utf-8"?>
-<ds:datastoreItem xmlns:ds="http://schemas.openxmlformats.org/officeDocument/2006/customXml" ds:itemID="{D89F00EB-8FD9-4AF8-8871-BC914C7EFD95}">
+<ds:datastoreItem xmlns:ds="http://schemas.openxmlformats.org/officeDocument/2006/customXml" ds:itemID="{54FE11E7-85B9-4C1B-8DC1-5A3377FE6162}">
   <ds:schemaRefs>
     <ds:schemaRef ds:uri="http://schemas.openxmlformats.org/officeDocument/2006/bibliography"/>
   </ds:schemaRefs>

</xml_diff>

<commit_message>
- alterado o resumo - adicionadas as palavras-chave
</commit_message>
<xml_diff>
--- a/Parte escrita/trabalho.docx
+++ b/Parte escrita/trabalho.docx
@@ -331,7 +331,161 @@
           <w:rFonts w:ascii="Arial" w:eastAsia="Arial" w:hAnsi="Arial" w:cs="Arial"/>
           <w:sz w:val="24"/>
         </w:rPr>
-        <w:t xml:space="preserve">As constantes mudanças tecnologias, que trazem novos paradigmas e funcionalidades, tem feito com que as tecnologias com as quais diversos sistemas foram feitos tenham ficado ultrapassadas. Isso faz com que as empresas tenham a necessidade de migrar para tecnologias mais recentes, que possuam todas as características desejadas. Entretanto, essa migração normalmente não é trivial, já que muitas vezes envolve altos custos com pessoal, treinamentos e desenvolvimento. O presente trabalho propõe uma ferramenta que ajude essa migração em sistemas </w:t>
+        <w:t>As constantes mudanças tecnol</w:t>
+      </w:r>
+      <w:r>
+        <w:rPr>
+          <w:rFonts w:ascii="Arial" w:eastAsia="Arial" w:hAnsi="Arial" w:cs="Arial"/>
+          <w:sz w:val="24"/>
+        </w:rPr>
+        <w:t>ó</w:t>
+      </w:r>
+      <w:r>
+        <w:rPr>
+          <w:rFonts w:ascii="Arial" w:eastAsia="Arial" w:hAnsi="Arial" w:cs="Arial"/>
+          <w:sz w:val="24"/>
+        </w:rPr>
+        <w:t>gi</w:t>
+      </w:r>
+      <w:r>
+        <w:rPr>
+          <w:rFonts w:ascii="Arial" w:eastAsia="Arial" w:hAnsi="Arial" w:cs="Arial"/>
+          <w:sz w:val="24"/>
+        </w:rPr>
+        <w:t>c</w:t>
+      </w:r>
+      <w:r>
+        <w:rPr>
+          <w:rFonts w:ascii="Arial" w:eastAsia="Arial" w:hAnsi="Arial" w:cs="Arial"/>
+          <w:sz w:val="24"/>
+        </w:rPr>
+        <w:t>as trazem nov</w:t>
+      </w:r>
+      <w:r>
+        <w:rPr>
+          <w:rFonts w:ascii="Arial" w:eastAsia="Arial" w:hAnsi="Arial" w:cs="Arial"/>
+          <w:sz w:val="24"/>
+        </w:rPr>
+        <w:t>os paradigmas e funcionalidades. Essas mudanças</w:t>
+      </w:r>
+      <w:r>
+        <w:rPr>
+          <w:rFonts w:ascii="Arial" w:eastAsia="Arial" w:hAnsi="Arial" w:cs="Arial"/>
+          <w:sz w:val="24"/>
+        </w:rPr>
+        <w:t xml:space="preserve"> </w:t>
+      </w:r>
+      <w:r>
+        <w:rPr>
+          <w:rFonts w:ascii="Arial" w:eastAsia="Arial" w:hAnsi="Arial" w:cs="Arial"/>
+          <w:sz w:val="24"/>
+        </w:rPr>
+        <w:t>tornam diversos sistemas ultrapassados com a chegada em novas tecnologias</w:t>
+      </w:r>
+      <w:r>
+        <w:rPr>
+          <w:rFonts w:ascii="Arial" w:eastAsia="Arial" w:hAnsi="Arial" w:cs="Arial"/>
+          <w:sz w:val="24"/>
+        </w:rPr>
+        <w:t xml:space="preserve">. Isso </w:t>
+      </w:r>
+      <w:r>
+        <w:rPr>
+          <w:rFonts w:ascii="Arial" w:eastAsia="Arial" w:hAnsi="Arial" w:cs="Arial"/>
+          <w:sz w:val="24"/>
+        </w:rPr>
+        <w:t>traz a necessidade de</w:t>
+      </w:r>
+      <w:r>
+        <w:rPr>
+          <w:rFonts w:ascii="Arial" w:eastAsia="Arial" w:hAnsi="Arial" w:cs="Arial"/>
+          <w:sz w:val="24"/>
+        </w:rPr>
+        <w:t xml:space="preserve"> empresas </w:t>
+      </w:r>
+      <w:r>
+        <w:rPr>
+          <w:rFonts w:ascii="Arial" w:eastAsia="Arial" w:hAnsi="Arial" w:cs="Arial"/>
+          <w:sz w:val="24"/>
+        </w:rPr>
+        <w:t>a</w:t>
+      </w:r>
+      <w:r>
+        <w:rPr>
+          <w:rFonts w:ascii="Arial" w:eastAsia="Arial" w:hAnsi="Arial" w:cs="Arial"/>
+          <w:sz w:val="24"/>
+        </w:rPr>
+        <w:t xml:space="preserve"> migrar para te</w:t>
+      </w:r>
+      <w:r>
+        <w:rPr>
+          <w:rFonts w:ascii="Arial" w:eastAsia="Arial" w:hAnsi="Arial" w:cs="Arial"/>
+          <w:sz w:val="24"/>
+        </w:rPr>
+        <w:t xml:space="preserve">cnologias mais recentes, mantendo </w:t>
+      </w:r>
+      <w:r>
+        <w:rPr>
+          <w:rFonts w:ascii="Arial" w:eastAsia="Arial" w:hAnsi="Arial" w:cs="Arial"/>
+          <w:sz w:val="24"/>
+        </w:rPr>
+        <w:t xml:space="preserve">todas as características desejadas. </w:t>
+      </w:r>
+      <w:r>
+        <w:rPr>
+          <w:rFonts w:ascii="Arial" w:eastAsia="Arial" w:hAnsi="Arial" w:cs="Arial"/>
+          <w:sz w:val="24"/>
+        </w:rPr>
+        <w:t>Tais migrações, no entanto,</w:t>
+      </w:r>
+      <w:r>
+        <w:rPr>
+          <w:rFonts w:ascii="Arial" w:eastAsia="Arial" w:hAnsi="Arial" w:cs="Arial"/>
+          <w:sz w:val="24"/>
+        </w:rPr>
+        <w:t xml:space="preserve"> normalmente não </w:t>
+      </w:r>
+      <w:r>
+        <w:rPr>
+          <w:rFonts w:ascii="Arial" w:eastAsia="Arial" w:hAnsi="Arial" w:cs="Arial"/>
+          <w:sz w:val="24"/>
+        </w:rPr>
+        <w:t>são</w:t>
+      </w:r>
+      <w:r>
+        <w:rPr>
+          <w:rFonts w:ascii="Arial" w:eastAsia="Arial" w:hAnsi="Arial" w:cs="Arial"/>
+          <w:sz w:val="24"/>
+        </w:rPr>
+        <w:t xml:space="preserve"> trivia</w:t>
+      </w:r>
+      <w:r>
+        <w:rPr>
+          <w:rFonts w:ascii="Arial" w:eastAsia="Arial" w:hAnsi="Arial" w:cs="Arial"/>
+          <w:sz w:val="24"/>
+        </w:rPr>
+        <w:t>is</w:t>
+      </w:r>
+      <w:r>
+        <w:rPr>
+          <w:rFonts w:ascii="Arial" w:eastAsia="Arial" w:hAnsi="Arial" w:cs="Arial"/>
+          <w:sz w:val="24"/>
+        </w:rPr>
+        <w:t xml:space="preserve">, </w:t>
+      </w:r>
+      <w:r>
+        <w:rPr>
+          <w:rFonts w:ascii="Arial" w:eastAsia="Arial" w:hAnsi="Arial" w:cs="Arial"/>
+          <w:sz w:val="24"/>
+        </w:rPr>
+        <w:t>visto que</w:t>
+      </w:r>
+      <w:r>
+        <w:rPr>
+          <w:rFonts w:ascii="Arial" w:eastAsia="Arial" w:hAnsi="Arial" w:cs="Arial"/>
+          <w:sz w:val="24"/>
+        </w:rPr>
+        <w:t xml:space="preserve"> envolve altos custos com pessoal, treinamentos e desenvolvimento. O presente trabalho propõe uma ferramenta que ajude essa migração em sistemas </w:t>
       </w:r>
       <w:r>
         <w:rPr>
@@ -376,7 +530,21 @@
           <w:rFonts w:ascii="Arial" w:eastAsia="Arial" w:hAnsi="Arial" w:cs="Arial"/>
           <w:sz w:val="24"/>
         </w:rPr>
-        <w:t xml:space="preserve">de gerar uma aplicação básica a partir de um banco de dados, migrando o banco de dados da aplicação original o </w:t>
+        <w:t xml:space="preserve">de gerar uma aplicação básica a partir de um banco de dados, migrando o banco de dados da aplicação original </w:t>
+      </w:r>
+      <w:r>
+        <w:rPr>
+          <w:rFonts w:ascii="Arial" w:eastAsia="Arial" w:hAnsi="Arial" w:cs="Arial"/>
+          <w:sz w:val="24"/>
+        </w:rPr>
+        <w:t>a</w:t>
+      </w:r>
+      <w:r>
+        <w:rPr>
+          <w:rFonts w:ascii="Arial" w:eastAsia="Arial" w:hAnsi="Arial" w:cs="Arial"/>
+          <w:sz w:val="24"/>
+        </w:rPr>
+        <w:t xml:space="preserve">o </w:t>
       </w:r>
       <w:r>
         <w:rPr>
@@ -393,6 +561,35 @@
         </w:rPr>
         <w:t>.</w:t>
       </w:r>
+    </w:p>
+    <w:p>
+      <w:pPr>
+        <w:spacing w:line="240" w:lineRule="auto"/>
+        <w:jc w:val="both"/>
+        <w:rPr>
+          <w:rFonts w:ascii="Arial" w:eastAsia="Arial" w:hAnsi="Arial" w:cs="Arial"/>
+          <w:sz w:val="24"/>
+        </w:rPr>
+      </w:pPr>
+    </w:p>
+    <w:p>
+      <w:pPr>
+        <w:spacing w:line="240" w:lineRule="auto"/>
+        <w:jc w:val="both"/>
+        <w:rPr>
+          <w:rFonts w:ascii="Arial" w:eastAsia="Arial" w:hAnsi="Arial" w:cs="Arial"/>
+          <w:sz w:val="24"/>
+        </w:rPr>
+      </w:pPr>
+      <w:r>
+        <w:rPr>
+          <w:rFonts w:ascii="Arial" w:eastAsia="Arial" w:hAnsi="Arial" w:cs="Arial"/>
+          <w:sz w:val="24"/>
+        </w:rPr>
+        <w:t>Palavras-chave: rails, migração, banco de dados.</w:t>
+      </w:r>
+      <w:bookmarkStart w:id="0" w:name="_GoBack"/>
+      <w:bookmarkEnd w:id="0"/>
     </w:p>
     <w:p>
       <w:pPr>
@@ -7372,8 +7569,6 @@
           </wp:inline>
         </w:drawing>
       </w:r>
-      <w:bookmarkStart w:id="0" w:name="_GoBack"/>
-      <w:bookmarkEnd w:id="0"/>
     </w:p>
     <w:p>
       <w:pPr>
@@ -12821,7 +13016,7 @@
           <w:rPr>
             <w:noProof/>
           </w:rPr>
-          <w:t>16</w:t>
+          <w:t>4</w:t>
         </w:r>
         <w:r>
           <w:fldChar w:fldCharType="end"/>
@@ -16066,7 +16261,7 @@
 </file>
 
 <file path=customXml/itemProps1.xml><?xml version="1.0" encoding="utf-8"?>
-<ds:datastoreItem xmlns:ds="http://schemas.openxmlformats.org/officeDocument/2006/customXml" ds:itemID="{54FE11E7-85B9-4C1B-8DC1-5A3377FE6162}">
+<ds:datastoreItem xmlns:ds="http://schemas.openxmlformats.org/officeDocument/2006/customXml" ds:itemID="{2343EC16-9ECE-44C0-A250-C8520FECC9EA}">
   <ds:schemaRefs>
     <ds:schemaRef ds:uri="http://schemas.openxmlformats.org/officeDocument/2006/bibliography"/>
   </ds:schemaRefs>

</xml_diff>

<commit_message>
- alterações no resumo
</commit_message>
<xml_diff>
--- a/Parte escrita/trabalho.docx
+++ b/Parte escrita/trabalho.docx
@@ -588,8 +588,6 @@
         </w:rPr>
         <w:t>Palavras-chave: rails, migração, banco de dados.</w:t>
       </w:r>
-      <w:bookmarkStart w:id="0" w:name="_GoBack"/>
-      <w:bookmarkEnd w:id="0"/>
     </w:p>
     <w:p>
       <w:pPr>
@@ -9480,7 +9478,7 @@
               <w:txbxContent>
                 <w:p>
                   <w:pPr>
-                    <w:pStyle w:val="ListParagraph"/>
+                    <w:pStyle w:val="PargrafodaLista"/>
                     <w:widowControl/>
                     <w:numPr>
                       <w:ilvl w:val="0"/>
@@ -9555,7 +9553,7 @@
                 </w:p>
                 <w:p>
                   <w:pPr>
-                    <w:pStyle w:val="ListParagraph"/>
+                    <w:pStyle w:val="PargrafodaLista"/>
                     <w:widowControl/>
                     <w:numPr>
                       <w:ilvl w:val="0"/>
@@ -9651,7 +9649,7 @@
                 </w:p>
                 <w:p>
                   <w:pPr>
-                    <w:pStyle w:val="ListParagraph"/>
+                    <w:pStyle w:val="PargrafodaLista"/>
                     <w:widowControl/>
                     <w:numPr>
                       <w:ilvl w:val="0"/>
@@ -9721,7 +9719,7 @@
                 </w:p>
                 <w:p>
                   <w:pPr>
-                    <w:pStyle w:val="ListParagraph"/>
+                    <w:pStyle w:val="PargrafodaLista"/>
                     <w:widowControl/>
                     <w:numPr>
                       <w:ilvl w:val="0"/>
@@ -9791,7 +9789,7 @@
                 </w:p>
                 <w:p>
                   <w:pPr>
-                    <w:pStyle w:val="ListParagraph"/>
+                    <w:pStyle w:val="PargrafodaLista"/>
                     <w:widowControl/>
                     <w:numPr>
                       <w:ilvl w:val="0"/>
@@ -9840,7 +9838,7 @@
                 </w:p>
                 <w:p>
                   <w:pPr>
-                    <w:pStyle w:val="ListParagraph"/>
+                    <w:pStyle w:val="PargrafodaLista"/>
                     <w:widowControl/>
                     <w:numPr>
                       <w:ilvl w:val="0"/>
@@ -9915,7 +9913,7 @@
                 </w:p>
                 <w:p>
                   <w:pPr>
-                    <w:pStyle w:val="ListParagraph"/>
+                    <w:pStyle w:val="PargrafodaLista"/>
                     <w:widowControl/>
                     <w:numPr>
                       <w:ilvl w:val="0"/>
@@ -10011,7 +10009,7 @@
                 </w:p>
                 <w:p>
                   <w:pPr>
-                    <w:pStyle w:val="ListParagraph"/>
+                    <w:pStyle w:val="PargrafodaLista"/>
                     <w:widowControl/>
                     <w:numPr>
                       <w:ilvl w:val="0"/>
@@ -10081,7 +10079,7 @@
                 </w:p>
                 <w:p>
                   <w:pPr>
-                    <w:pStyle w:val="ListParagraph"/>
+                    <w:pStyle w:val="PargrafodaLista"/>
                     <w:widowControl/>
                     <w:numPr>
                       <w:ilvl w:val="0"/>
@@ -10151,7 +10149,7 @@
                 </w:p>
                 <w:p>
                   <w:pPr>
-                    <w:pStyle w:val="ListParagraph"/>
+                    <w:pStyle w:val="PargrafodaLista"/>
                     <w:widowControl/>
                     <w:numPr>
                       <w:ilvl w:val="0"/>
@@ -10216,7 +10214,7 @@
                 </w:p>
                 <w:p>
                   <w:pPr>
-                    <w:pStyle w:val="ListParagraph"/>
+                    <w:pStyle w:val="PargrafodaLista"/>
                     <w:widowControl/>
                     <w:numPr>
                       <w:ilvl w:val="0"/>
@@ -10291,7 +10289,7 @@
                 </w:p>
                 <w:p>
                   <w:pPr>
-                    <w:pStyle w:val="ListParagraph"/>
+                    <w:pStyle w:val="PargrafodaLista"/>
                     <w:widowControl/>
                     <w:numPr>
                       <w:ilvl w:val="0"/>
@@ -10387,7 +10385,7 @@
                 </w:p>
                 <w:p>
                   <w:pPr>
-                    <w:pStyle w:val="ListParagraph"/>
+                    <w:pStyle w:val="PargrafodaLista"/>
                     <w:widowControl/>
                     <w:numPr>
                       <w:ilvl w:val="0"/>
@@ -10441,7 +10439,7 @@
                 </w:p>
                 <w:p>
                   <w:pPr>
-                    <w:pStyle w:val="ListParagraph"/>
+                    <w:pStyle w:val="PargrafodaLista"/>
                     <w:widowControl/>
                     <w:numPr>
                       <w:ilvl w:val="0"/>
@@ -10495,7 +10493,7 @@
                 </w:p>
                 <w:p>
                   <w:pPr>
-                    <w:pStyle w:val="ListParagraph"/>
+                    <w:pStyle w:val="PargrafodaLista"/>
                     <w:widowControl/>
                     <w:numPr>
                       <w:ilvl w:val="0"/>
@@ -10565,7 +10563,7 @@
                 </w:p>
                 <w:p>
                   <w:pPr>
-                    <w:pStyle w:val="ListParagraph"/>
+                    <w:pStyle w:val="PargrafodaLista"/>
                     <w:widowControl/>
                     <w:numPr>
                       <w:ilvl w:val="0"/>
@@ -10710,7 +10708,7 @@
                 </w:p>
                 <w:p>
                   <w:pPr>
-                    <w:pStyle w:val="ListParagraph"/>
+                    <w:pStyle w:val="PargrafodaLista"/>
                     <w:widowControl/>
                     <w:numPr>
                       <w:ilvl w:val="0"/>
@@ -10855,7 +10853,7 @@
                 </w:p>
                 <w:p>
                   <w:pPr>
-                    <w:pStyle w:val="ListParagraph"/>
+                    <w:pStyle w:val="PargrafodaLista"/>
                     <w:widowControl/>
                     <w:numPr>
                       <w:ilvl w:val="0"/>
@@ -11241,7 +11239,7 @@
               <w:txbxContent>
                 <w:p>
                   <w:pPr>
-                    <w:pStyle w:val="ListParagraph"/>
+                    <w:pStyle w:val="PargrafodaLista"/>
                     <w:numPr>
                       <w:ilvl w:val="0"/>
                       <w:numId w:val="15"/>
@@ -11261,7 +11259,7 @@
                 </w:p>
                 <w:p>
                   <w:pPr>
-                    <w:pStyle w:val="ListParagraph"/>
+                    <w:pStyle w:val="PargrafodaLista"/>
                     <w:numPr>
                       <w:ilvl w:val="0"/>
                       <w:numId w:val="15"/>
@@ -11281,7 +11279,7 @@
                 </w:p>
                 <w:p>
                   <w:pPr>
-                    <w:pStyle w:val="ListParagraph"/>
+                    <w:pStyle w:val="PargrafodaLista"/>
                     <w:numPr>
                       <w:ilvl w:val="0"/>
                       <w:numId w:val="15"/>
@@ -11299,7 +11297,7 @@
                 </w:p>
                 <w:p>
                   <w:pPr>
-                    <w:pStyle w:val="ListParagraph"/>
+                    <w:pStyle w:val="PargrafodaLista"/>
                     <w:numPr>
                       <w:ilvl w:val="0"/>
                       <w:numId w:val="15"/>
@@ -11388,8 +11386,8 @@
           <w:sz w:val="24"/>
         </w:rPr>
       </w:pPr>
-      <w:bookmarkStart w:id="1" w:name="h.gjdgxs" w:colFirst="0" w:colLast="0"/>
-      <w:bookmarkEnd w:id="1"/>
+      <w:bookmarkStart w:id="0" w:name="h.gjdgxs" w:colFirst="0" w:colLast="0"/>
+      <w:bookmarkEnd w:id="0"/>
       <w:r>
         <w:rPr>
           <w:rFonts w:ascii="Arial" w:eastAsia="Arial" w:hAnsi="Arial" w:cs="Arial"/>
@@ -11512,7 +11510,7 @@
               <w:txbxContent>
                 <w:p>
                   <w:pPr>
-                    <w:pStyle w:val="ListParagraph"/>
+                    <w:pStyle w:val="PargrafodaLista"/>
                     <w:widowControl/>
                     <w:numPr>
                       <w:ilvl w:val="0"/>
@@ -11617,7 +11615,7 @@
                 </w:p>
                 <w:p>
                   <w:pPr>
-                    <w:pStyle w:val="ListParagraph"/>
+                    <w:pStyle w:val="PargrafodaLista"/>
                     <w:widowControl/>
                     <w:numPr>
                       <w:ilvl w:val="0"/>
@@ -11671,7 +11669,7 @@
                 </w:p>
                 <w:p>
                   <w:pPr>
-                    <w:pStyle w:val="ListParagraph"/>
+                    <w:pStyle w:val="PargrafodaLista"/>
                     <w:widowControl/>
                     <w:numPr>
                       <w:ilvl w:val="0"/>
@@ -11748,7 +11746,7 @@
                 </w:p>
                 <w:p>
                   <w:pPr>
-                    <w:pStyle w:val="ListParagraph"/>
+                    <w:pStyle w:val="PargrafodaLista"/>
                     <w:widowControl/>
                     <w:numPr>
                       <w:ilvl w:val="0"/>
@@ -11825,7 +11823,7 @@
                 </w:p>
                 <w:p>
                   <w:pPr>
-                    <w:pStyle w:val="ListParagraph"/>
+                    <w:pStyle w:val="PargrafodaLista"/>
                     <w:widowControl/>
                     <w:numPr>
                       <w:ilvl w:val="0"/>
@@ -11902,7 +11900,7 @@
                 </w:p>
                 <w:p>
                   <w:pPr>
-                    <w:pStyle w:val="ListParagraph"/>
+                    <w:pStyle w:val="PargrafodaLista"/>
                     <w:widowControl/>
                     <w:numPr>
                       <w:ilvl w:val="0"/>
@@ -11964,7 +11962,7 @@
                 </w:p>
                 <w:p>
                   <w:pPr>
-                    <w:pStyle w:val="ListParagraph"/>
+                    <w:pStyle w:val="PargrafodaLista"/>
                     <w:widowControl/>
                     <w:numPr>
                       <w:ilvl w:val="0"/>
@@ -12011,7 +12009,7 @@
                 </w:p>
                 <w:p>
                   <w:pPr>
-                    <w:pStyle w:val="ListParagraph"/>
+                    <w:pStyle w:val="PargrafodaLista"/>
                     <w:widowControl/>
                     <w:numPr>
                       <w:ilvl w:val="0"/>
@@ -12042,7 +12040,7 @@
                 </w:p>
                 <w:p>
                   <w:pPr>
-                    <w:pStyle w:val="ListParagraph"/>
+                    <w:pStyle w:val="PargrafodaLista"/>
                     <w:widowControl/>
                     <w:numPr>
                       <w:ilvl w:val="0"/>
@@ -12073,7 +12071,7 @@
                 </w:p>
                 <w:p>
                   <w:pPr>
-                    <w:pStyle w:val="ListParagraph"/>
+                    <w:pStyle w:val="PargrafodaLista"/>
                     <w:widowControl/>
                     <w:numPr>
                       <w:ilvl w:val="0"/>
@@ -12138,7 +12136,7 @@
               <w:txbxContent>
                 <w:p>
                   <w:pPr>
-                    <w:pStyle w:val="ListParagraph"/>
+                    <w:pStyle w:val="PargrafodaLista"/>
                     <w:widowControl/>
                     <w:numPr>
                       <w:ilvl w:val="0"/>
@@ -12243,7 +12241,7 @@
                 </w:p>
                 <w:p>
                   <w:pPr>
-                    <w:pStyle w:val="ListParagraph"/>
+                    <w:pStyle w:val="PargrafodaLista"/>
                     <w:widowControl/>
                     <w:numPr>
                       <w:ilvl w:val="0"/>
@@ -12273,7 +12271,7 @@
                 </w:p>
                 <w:p>
                   <w:pPr>
-                    <w:pStyle w:val="ListParagraph"/>
+                    <w:pStyle w:val="PargrafodaLista"/>
                     <w:widowControl/>
                     <w:numPr>
                       <w:ilvl w:val="0"/>
@@ -12301,7 +12299,7 @@
                 </w:p>
                 <w:p>
                   <w:pPr>
-                    <w:pStyle w:val="ListParagraph"/>
+                    <w:pStyle w:val="PargrafodaLista"/>
                     <w:widowControl/>
                     <w:numPr>
                       <w:ilvl w:val="0"/>
@@ -12744,7 +12742,24 @@
           <w:sz w:val="24"/>
           <w:szCs w:val="24"/>
         </w:rPr>
-        <w:t>Este trabalho teve como objetivo uma aplicação que traduzisse um sistema legado em um framework web em Ruby on Rails, a partir de um banco de dados fornecido. O diferencial deste trabalho é justamente a utilização do Rails, pois esta plataforma fornece diversos recursos capazes de agilizar a construção de uma aplicação simples, porém bem definida.</w:t>
+        <w:t xml:space="preserve">Este trabalho propôs uma ferramenta que traduzisse um sistema legado em um </w:t>
+      </w:r>
+      <w:r>
+        <w:rPr>
+          <w:rFonts w:ascii="Arial" w:hAnsi="Arial" w:cs="Arial"/>
+          <w:i/>
+          <w:sz w:val="24"/>
+          <w:szCs w:val="24"/>
+        </w:rPr>
+        <w:t>framework</w:t>
+      </w:r>
+      <w:r>
+        <w:rPr>
+          <w:rFonts w:ascii="Arial" w:hAnsi="Arial" w:cs="Arial"/>
+          <w:sz w:val="24"/>
+          <w:szCs w:val="24"/>
+        </w:rPr>
+        <w:t xml:space="preserve"> web em Ruby on Rails, a partir de um banco de dados fornecido. O diferencial deste trabalho é justamente a utilização do Rails, pois esta plataforma fornece diversos recursos capazes de agilizar a construção de uma aplicação simples, porém bem definida.</w:t>
       </w:r>
     </w:p>
     <w:p>
@@ -12764,7 +12779,7 @@
           <w:sz w:val="24"/>
           <w:szCs w:val="24"/>
         </w:rPr>
-        <w:t xml:space="preserve">O capítulo 2 apresenta todos os conceitos necessários e utilizados na elaboração deste trabalho. A proposta do trabalho foi aprofundada no capítulo 3. Neste capítulo, defini-se a utilização do YACC e do Lex para a execução do </w:t>
+        <w:t xml:space="preserve">O capítulo 2 apresenta todos os conceitos necessários e utilizados na elaboração deste trabalho. A proposta do trabalho foi aprofundada no capítulo 3. Neste capítulo, definiu-se a utilização do YACC e do Lex para a execução do </w:t>
       </w:r>
       <w:r>
         <w:rPr>
@@ -12815,7 +12830,7 @@
           <w:sz w:val="24"/>
           <w:szCs w:val="24"/>
         </w:rPr>
-        <w:t xml:space="preserve"> correspondentes. O Lex, por outro lado, checa se a linguagem passada é realmente válida, ou seja, se não há símbolos ou comandos inválidos para </w:t>
+        <w:t xml:space="preserve"> correspondentes. O Lex checa se a linguagem passada é realmente válida, ou seja, se não há símbolos ou comandos inválidos para </w:t>
       </w:r>
       <w:r>
         <w:rPr>
@@ -12852,7 +12867,7 @@
           <w:sz w:val="24"/>
           <w:szCs w:val="24"/>
         </w:rPr>
-        <w:t xml:space="preserve">A implementação efetuada no trabalho foi realmente definida no capítulo 4, onde é relembrada a utilização do YACC e do Lex. O projeto que foi utilizado como base de testes também é especificado. Esse projeto era um sistema hospitalar chamado Pajé. O </w:t>
+        <w:t xml:space="preserve">A implementação da ferramenta proposta foi exibida no capitulo 4. Foi utilizado como teste o sistema hospitalar Pajé. Uma parte do </w:t>
       </w:r>
       <w:r>
         <w:rPr>
@@ -12869,7 +12884,7 @@
           <w:sz w:val="24"/>
           <w:szCs w:val="24"/>
         </w:rPr>
-        <w:t xml:space="preserve"> deste sistema é definido por um exemplo e depois mostra-se o comando utilizado para executar no nosso programa. Especificações das transformações do </w:t>
+        <w:t xml:space="preserve"> deste sistema foi definido e depois mostramos a tradução foi feita, explicando o funcionamento do YACC no trabalho e como foi estruturado para resolver o problema. Exibimos também que as relações originais dos entre os dados foram mantidas e como isso foi alcançado. Finalmente, mostramos como a aplicação gerado pelo </w:t>
       </w:r>
       <w:r>
         <w:rPr>
@@ -12878,7 +12893,7 @@
           <w:sz w:val="24"/>
           <w:szCs w:val="24"/>
         </w:rPr>
-        <w:t>schema</w:t>
+        <w:t>rails</w:t>
       </w:r>
       <w:r>
         <w:rPr>
@@ -12886,24 +12901,7 @@
           <w:sz w:val="24"/>
           <w:szCs w:val="24"/>
         </w:rPr>
-        <w:t xml:space="preserve"> para o </w:t>
-      </w:r>
-      <w:r>
-        <w:rPr>
-          <w:rFonts w:ascii="Arial" w:hAnsi="Arial" w:cs="Arial"/>
-          <w:i/>
-          <w:sz w:val="24"/>
-          <w:szCs w:val="24"/>
-        </w:rPr>
-        <w:t>Rails</w:t>
-      </w:r>
-      <w:r>
-        <w:rPr>
-          <w:rFonts w:ascii="Arial" w:hAnsi="Arial" w:cs="Arial"/>
-          <w:sz w:val="24"/>
-          <w:szCs w:val="24"/>
-        </w:rPr>
-        <w:t xml:space="preserve"> foram mostradas. Coisas como transformação de dados como id, atributos ponto flutuantes e referências a outras tabelas.</w:t>
+        <w:t xml:space="preserve"> ficou, com exemplos de todas as operações CRUD – criação, leitura, atualização e exclusão. </w:t>
       </w:r>
     </w:p>
     <w:p>
@@ -12925,6 +12923,20 @@
         </w:rPr>
         <w:t>Em trabalhos futuros, pode-se criar uma interface mais intuitiva e bonita para usuários que não estão acostumados com linhas de comandos. É possível também fazer com que os comandos da saída sejam executados após a tradução. Como foi frisado logo na introdução deste trabalho, a lógica do sistema não é feita, portanto pode-se fazer a tradução da lógica parcial ou totalmente.</w:t>
       </w:r>
+    </w:p>
+    <w:p>
+      <w:pPr>
+        <w:pStyle w:val="Normal1"/>
+        <w:spacing w:line="360" w:lineRule="auto"/>
+        <w:ind w:firstLine="720"/>
+        <w:rPr>
+          <w:rFonts w:ascii="Arial" w:hAnsi="Arial" w:cs="Arial"/>
+          <w:sz w:val="24"/>
+          <w:szCs w:val="24"/>
+        </w:rPr>
+      </w:pPr>
+      <w:bookmarkStart w:id="1" w:name="_GoBack"/>
+      <w:bookmarkEnd w:id="1"/>
     </w:p>
     <w:sectPr>
       <w:headerReference w:type="default" r:id="rId18"/>
@@ -13000,7 +13012,7 @@
     <w:sdtContent>
       <w:p>
         <w:pPr>
-          <w:pStyle w:val="Header"/>
+          <w:pStyle w:val="Cabealho"/>
           <w:jc w:val="right"/>
         </w:pPr>
         <w:r>
@@ -13016,7 +13028,7 @@
           <w:rPr>
             <w:noProof/>
           </w:rPr>
-          <w:t>4</w:t>
+          <w:t>25</w:t>
         </w:r>
         <w:r>
           <w:fldChar w:fldCharType="end"/>
@@ -13026,7 +13038,7 @@
   </w:sdt>
   <w:p>
     <w:pPr>
-      <w:pStyle w:val="Header"/>
+      <w:pStyle w:val="Cabealho"/>
     </w:pPr>
   </w:p>
 </w:hdr>
@@ -15792,7 +15804,7 @@
     <w:qFormat/>
     <w:rsid w:val="00725C03"/>
   </w:style>
-  <w:style w:type="paragraph" w:styleId="Heading1">
+  <w:style w:type="paragraph" w:styleId="Ttulo1">
     <w:name w:val="heading 1"/>
     <w:basedOn w:val="Normal1"/>
     <w:next w:val="Normal1"/>
@@ -15802,7 +15814,7 @@
       <w:outlineLvl w:val="0"/>
     </w:pPr>
   </w:style>
-  <w:style w:type="paragraph" w:styleId="Heading2">
+  <w:style w:type="paragraph" w:styleId="Ttulo2">
     <w:name w:val="heading 2"/>
     <w:basedOn w:val="Normal1"/>
     <w:next w:val="Normal1"/>
@@ -15812,7 +15824,7 @@
       <w:outlineLvl w:val="1"/>
     </w:pPr>
   </w:style>
-  <w:style w:type="paragraph" w:styleId="Heading3">
+  <w:style w:type="paragraph" w:styleId="Ttulo3">
     <w:name w:val="heading 3"/>
     <w:basedOn w:val="Normal1"/>
     <w:next w:val="Normal1"/>
@@ -15822,7 +15834,7 @@
       <w:outlineLvl w:val="2"/>
     </w:pPr>
   </w:style>
-  <w:style w:type="paragraph" w:styleId="Heading4">
+  <w:style w:type="paragraph" w:styleId="Ttulo4">
     <w:name w:val="heading 4"/>
     <w:basedOn w:val="Normal1"/>
     <w:next w:val="Normal1"/>
@@ -15832,7 +15844,7 @@
       <w:outlineLvl w:val="3"/>
     </w:pPr>
   </w:style>
-  <w:style w:type="paragraph" w:styleId="Heading5">
+  <w:style w:type="paragraph" w:styleId="Ttulo5">
     <w:name w:val="heading 5"/>
     <w:basedOn w:val="Normal1"/>
     <w:next w:val="Normal1"/>
@@ -15842,7 +15854,7 @@
       <w:outlineLvl w:val="4"/>
     </w:pPr>
   </w:style>
-  <w:style w:type="paragraph" w:styleId="Heading6">
+  <w:style w:type="paragraph" w:styleId="Ttulo6">
     <w:name w:val="heading 6"/>
     <w:basedOn w:val="Normal1"/>
     <w:next w:val="Normal1"/>
@@ -15852,13 +15864,13 @@
       <w:outlineLvl w:val="5"/>
     </w:pPr>
   </w:style>
-  <w:style w:type="character" w:default="1" w:styleId="DefaultParagraphFont">
+  <w:style w:type="character" w:default="1" w:styleId="Fontepargpadro">
     <w:name w:val="Default Paragraph Font"/>
     <w:uiPriority w:val="1"/>
     <w:semiHidden/>
     <w:unhideWhenUsed/>
   </w:style>
-  <w:style w:type="table" w:default="1" w:styleId="TableNormal">
+  <w:style w:type="table" w:default="1" w:styleId="Tabelanormal">
     <w:name w:val="Normal Table"/>
     <w:uiPriority w:val="99"/>
     <w:semiHidden/>
@@ -15873,7 +15885,7 @@
       </w:tblCellMar>
     </w:tblPr>
   </w:style>
-  <w:style w:type="numbering" w:default="1" w:styleId="NoList">
+  <w:style w:type="numbering" w:default="1" w:styleId="Semlista">
     <w:name w:val="No List"/>
     <w:uiPriority w:val="99"/>
     <w:semiHidden/>
@@ -15895,7 +15907,7 @@
       </w:tblCellMar>
     </w:tblPr>
   </w:style>
-  <w:style w:type="paragraph" w:styleId="Title">
+  <w:style w:type="paragraph" w:styleId="Ttulo">
     <w:name w:val="Title"/>
     <w:basedOn w:val="Normal1"/>
     <w:next w:val="Normal1"/>
@@ -15904,7 +15916,7 @@
       <w:spacing w:after="0"/>
     </w:pPr>
   </w:style>
-  <w:style w:type="paragraph" w:styleId="Subtitle">
+  <w:style w:type="paragraph" w:styleId="Subttulo">
     <w:name w:val="Subtitle"/>
     <w:basedOn w:val="Normal1"/>
     <w:next w:val="Normal1"/>
@@ -15916,7 +15928,7 @@
       <w:rFonts w:ascii="Arial" w:eastAsia="Arial" w:hAnsi="Arial" w:cs="Arial"/>
     </w:rPr>
   </w:style>
-  <w:style w:type="paragraph" w:styleId="ListParagraph">
+  <w:style w:type="paragraph" w:styleId="PargrafodaLista">
     <w:name w:val="List Paragraph"/>
     <w:basedOn w:val="Normal"/>
     <w:uiPriority w:val="34"/>
@@ -15926,10 +15938,10 @@
       <w:ind w:left="720"/>
     </w:pPr>
   </w:style>
-  <w:style w:type="paragraph" w:styleId="Header">
+  <w:style w:type="paragraph" w:styleId="Cabealho">
     <w:name w:val="header"/>
     <w:basedOn w:val="Normal"/>
-    <w:link w:val="HeaderChar"/>
+    <w:link w:val="CabealhoChar"/>
     <w:uiPriority w:val="99"/>
     <w:unhideWhenUsed/>
     <w:rsid w:val="00EC2CEF"/>
@@ -15941,17 +15953,17 @@
       <w:spacing w:after="0" w:line="240" w:lineRule="auto"/>
     </w:pPr>
   </w:style>
-  <w:style w:type="character" w:customStyle="1" w:styleId="HeaderChar">
-    <w:name w:val="Header Char"/>
-    <w:basedOn w:val="DefaultParagraphFont"/>
-    <w:link w:val="Header"/>
+  <w:style w:type="character" w:customStyle="1" w:styleId="CabealhoChar">
+    <w:name w:val="Cabeçalho Char"/>
+    <w:basedOn w:val="Fontepargpadro"/>
+    <w:link w:val="Cabealho"/>
     <w:uiPriority w:val="99"/>
     <w:rsid w:val="00EC2CEF"/>
   </w:style>
-  <w:style w:type="paragraph" w:styleId="Footer">
+  <w:style w:type="paragraph" w:styleId="Rodap">
     <w:name w:val="footer"/>
     <w:basedOn w:val="Normal"/>
-    <w:link w:val="FooterChar"/>
+    <w:link w:val="RodapChar"/>
     <w:uiPriority w:val="99"/>
     <w:unhideWhenUsed/>
     <w:rsid w:val="00EC2CEF"/>
@@ -15963,10 +15975,10 @@
       <w:spacing w:after="0" w:line="240" w:lineRule="auto"/>
     </w:pPr>
   </w:style>
-  <w:style w:type="character" w:customStyle="1" w:styleId="FooterChar">
-    <w:name w:val="Footer Char"/>
-    <w:basedOn w:val="DefaultParagraphFont"/>
-    <w:link w:val="Footer"/>
+  <w:style w:type="character" w:customStyle="1" w:styleId="RodapChar">
+    <w:name w:val="Rodapé Char"/>
+    <w:basedOn w:val="Fontepargpadro"/>
+    <w:link w:val="Rodap"/>
     <w:uiPriority w:val="99"/>
     <w:rsid w:val="00EC2CEF"/>
   </w:style>
@@ -16261,7 +16273,7 @@
 </file>
 
 <file path=customXml/itemProps1.xml><?xml version="1.0" encoding="utf-8"?>
-<ds:datastoreItem xmlns:ds="http://schemas.openxmlformats.org/officeDocument/2006/customXml" ds:itemID="{2343EC16-9ECE-44C0-A250-C8520FECC9EA}">
+<ds:datastoreItem xmlns:ds="http://schemas.openxmlformats.org/officeDocument/2006/customXml" ds:itemID="{7AE08AE0-A70B-4B39-8D81-281313CB9A24}">
   <ds:schemaRefs>
     <ds:schemaRef ds:uri="http://schemas.openxmlformats.org/officeDocument/2006/bibliography"/>
   </ds:schemaRefs>

</xml_diff>

<commit_message>
- arrumados pequenos erros
</commit_message>
<xml_diff>
--- a/Parte escrita/trabalho.docx
+++ b/Parte escrita/trabalho.docx
@@ -380,7 +380,21 @@
           <w:rFonts w:ascii="Arial" w:eastAsia="Arial" w:hAnsi="Arial" w:cs="Arial"/>
           <w:sz w:val="24"/>
         </w:rPr>
-        <w:t>tornam diversos sistemas ultrapassados com a chegada em novas tecnologias</w:t>
+        <w:t xml:space="preserve">tornam diversos sistemas ultrapassados com a chegada </w:t>
+      </w:r>
+      <w:r>
+        <w:rPr>
+          <w:rFonts w:ascii="Arial" w:eastAsia="Arial" w:hAnsi="Arial" w:cs="Arial"/>
+          <w:sz w:val="24"/>
+        </w:rPr>
+        <w:t>de</w:t>
+      </w:r>
+      <w:r>
+        <w:rPr>
+          <w:rFonts w:ascii="Arial" w:eastAsia="Arial" w:hAnsi="Arial" w:cs="Arial"/>
+          <w:sz w:val="24"/>
+        </w:rPr>
+        <w:t xml:space="preserve"> novas tecnologias</w:t>
       </w:r>
       <w:r>
         <w:rPr>
@@ -422,7 +436,21 @@
           <w:rFonts w:ascii="Arial" w:eastAsia="Arial" w:hAnsi="Arial" w:cs="Arial"/>
           <w:sz w:val="24"/>
         </w:rPr>
-        <w:t xml:space="preserve">cnologias mais recentes, mantendo </w:t>
+        <w:t>cnologias mais recentes,</w:t>
+      </w:r>
+      <w:r>
+        <w:rPr>
+          <w:rFonts w:ascii="Arial" w:eastAsia="Arial" w:hAnsi="Arial" w:cs="Arial"/>
+          <w:sz w:val="24"/>
+        </w:rPr>
+        <w:t xml:space="preserve"> porém</w:t>
+      </w:r>
+      <w:r>
+        <w:rPr>
+          <w:rFonts w:ascii="Arial" w:eastAsia="Arial" w:hAnsi="Arial" w:cs="Arial"/>
+          <w:sz w:val="24"/>
+        </w:rPr>
+        <w:t xml:space="preserve"> mantendo </w:t>
       </w:r>
       <w:r>
         <w:rPr>
@@ -2242,39 +2270,18 @@
       </w:r>
       <w:r>
         <w:rPr>
-          <w:rFonts w:ascii="Arial" w:eastAsia="Arial" w:hAnsi="Arial" w:cs="Arial"/>
-          <w:sz w:val="24"/>
-          <w:szCs w:val="24"/>
-        </w:rPr>
-        <w:lastRenderedPageBreak/>
-        <w:t>novo.</w:t>
-      </w:r>
-    </w:p>
-    <w:p>
-      <w:pPr>
-        <w:pStyle w:val="Normal1"/>
-        <w:spacing w:before="240" w:line="360" w:lineRule="auto"/>
-        <w:contextualSpacing w:val="0"/>
-        <w:jc w:val="center"/>
-        <w:rPr>
-          <w:rFonts w:ascii="Arial" w:eastAsia="Arial" w:hAnsi="Arial" w:cs="Arial"/>
-          <w:sz w:val="24"/>
-          <w:szCs w:val="24"/>
-        </w:rPr>
-      </w:pPr>
-      <w:r>
-        <w:rPr>
           <w:rFonts w:ascii="Arial" w:hAnsi="Arial" w:cs="Arial"/>
           <w:noProof/>
           <w:sz w:val="24"/>
           <w:szCs w:val="24"/>
         </w:rPr>
+        <w:lastRenderedPageBreak/>
         <w:pict>
           <v:shapetype id="_x0000_t202" coordsize="21600,21600" o:spt="202" path="m,l,21600r21600,l21600,xe">
             <v:stroke joinstyle="miter"/>
             <v:path gradientshapeok="t" o:connecttype="rect"/>
           </v:shapetype>
-          <v:shape id="_x0000_s1034" type="#_x0000_t202" style="position:absolute;left:0;text-align:left;margin-left:5.1pt;margin-top:-19.85pt;width:423.35pt;height:94.45pt;z-index:251669504;visibility:visible;mso-wrap-distance-left:9pt;mso-wrap-distance-top:3.6pt;mso-wrap-distance-right:9pt;mso-wrap-distance-bottom:3.6pt;mso-position-horizontal-relative:text;mso-position-vertical-relative:text;mso-width-relative:margin;mso-height-relative:margin;v-text-anchor:top" o:gfxdata="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">
+          <v:shape id="_x0000_s1034" type="#_x0000_t202" style="position:absolute;left:0;text-align:left;margin-left:6.6pt;margin-top:38.85pt;width:423.35pt;height:94.45pt;z-index:251669504;visibility:visible;mso-wrap-distance-left:9pt;mso-wrap-distance-top:3.6pt;mso-wrap-distance-right:9pt;mso-wrap-distance-bottom:3.6pt;mso-position-horizontal-relative:text;mso-position-vertical-relative:text;mso-width-relative:margin;mso-height-relative:margin;v-text-anchor:top" o:gfxdata="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">
             <v:textbox style="mso-next-textbox:#_x0000_s1034">
               <w:txbxContent>
                 <w:p>
@@ -2700,6 +2707,27 @@
           </v:shape>
         </w:pict>
       </w:r>
+      <w:r>
+        <w:rPr>
+          <w:rFonts w:ascii="Arial" w:eastAsia="Arial" w:hAnsi="Arial" w:cs="Arial"/>
+          <w:sz w:val="24"/>
+          <w:szCs w:val="24"/>
+        </w:rPr>
+        <w:t>novo.</w:t>
+      </w:r>
+    </w:p>
+    <w:p>
+      <w:pPr>
+        <w:pStyle w:val="Normal1"/>
+        <w:spacing w:before="240" w:line="360" w:lineRule="auto"/>
+        <w:contextualSpacing w:val="0"/>
+        <w:jc w:val="center"/>
+        <w:rPr>
+          <w:rFonts w:ascii="Arial" w:eastAsia="Arial" w:hAnsi="Arial" w:cs="Arial"/>
+          <w:sz w:val="24"/>
+          <w:szCs w:val="24"/>
+        </w:rPr>
+      </w:pPr>
       <w:r>
         <w:rPr>
           <w:rFonts w:ascii="Arial" w:eastAsia="Arial" w:hAnsi="Arial" w:cs="Arial"/>
@@ -9478,7 +9506,7 @@
               <w:txbxContent>
                 <w:p>
                   <w:pPr>
-                    <w:pStyle w:val="PargrafodaLista"/>
+                    <w:pStyle w:val="ListParagraph"/>
                     <w:widowControl/>
                     <w:numPr>
                       <w:ilvl w:val="0"/>
@@ -9553,7 +9581,7 @@
                 </w:p>
                 <w:p>
                   <w:pPr>
-                    <w:pStyle w:val="PargrafodaLista"/>
+                    <w:pStyle w:val="ListParagraph"/>
                     <w:widowControl/>
                     <w:numPr>
                       <w:ilvl w:val="0"/>
@@ -9649,7 +9677,7 @@
                 </w:p>
                 <w:p>
                   <w:pPr>
-                    <w:pStyle w:val="PargrafodaLista"/>
+                    <w:pStyle w:val="ListParagraph"/>
                     <w:widowControl/>
                     <w:numPr>
                       <w:ilvl w:val="0"/>
@@ -9719,7 +9747,7 @@
                 </w:p>
                 <w:p>
                   <w:pPr>
-                    <w:pStyle w:val="PargrafodaLista"/>
+                    <w:pStyle w:val="ListParagraph"/>
                     <w:widowControl/>
                     <w:numPr>
                       <w:ilvl w:val="0"/>
@@ -9789,7 +9817,7 @@
                 </w:p>
                 <w:p>
                   <w:pPr>
-                    <w:pStyle w:val="PargrafodaLista"/>
+                    <w:pStyle w:val="ListParagraph"/>
                     <w:widowControl/>
                     <w:numPr>
                       <w:ilvl w:val="0"/>
@@ -9838,7 +9866,7 @@
                 </w:p>
                 <w:p>
                   <w:pPr>
-                    <w:pStyle w:val="PargrafodaLista"/>
+                    <w:pStyle w:val="ListParagraph"/>
                     <w:widowControl/>
                     <w:numPr>
                       <w:ilvl w:val="0"/>
@@ -9913,7 +9941,7 @@
                 </w:p>
                 <w:p>
                   <w:pPr>
-                    <w:pStyle w:val="PargrafodaLista"/>
+                    <w:pStyle w:val="ListParagraph"/>
                     <w:widowControl/>
                     <w:numPr>
                       <w:ilvl w:val="0"/>
@@ -10009,7 +10037,7 @@
                 </w:p>
                 <w:p>
                   <w:pPr>
-                    <w:pStyle w:val="PargrafodaLista"/>
+                    <w:pStyle w:val="ListParagraph"/>
                     <w:widowControl/>
                     <w:numPr>
                       <w:ilvl w:val="0"/>
@@ -10079,7 +10107,7 @@
                 </w:p>
                 <w:p>
                   <w:pPr>
-                    <w:pStyle w:val="PargrafodaLista"/>
+                    <w:pStyle w:val="ListParagraph"/>
                     <w:widowControl/>
                     <w:numPr>
                       <w:ilvl w:val="0"/>
@@ -10149,7 +10177,7 @@
                 </w:p>
                 <w:p>
                   <w:pPr>
-                    <w:pStyle w:val="PargrafodaLista"/>
+                    <w:pStyle w:val="ListParagraph"/>
                     <w:widowControl/>
                     <w:numPr>
                       <w:ilvl w:val="0"/>
@@ -10214,7 +10242,7 @@
                 </w:p>
                 <w:p>
                   <w:pPr>
-                    <w:pStyle w:val="PargrafodaLista"/>
+                    <w:pStyle w:val="ListParagraph"/>
                     <w:widowControl/>
                     <w:numPr>
                       <w:ilvl w:val="0"/>
@@ -10289,7 +10317,7 @@
                 </w:p>
                 <w:p>
                   <w:pPr>
-                    <w:pStyle w:val="PargrafodaLista"/>
+                    <w:pStyle w:val="ListParagraph"/>
                     <w:widowControl/>
                     <w:numPr>
                       <w:ilvl w:val="0"/>
@@ -10385,7 +10413,7 @@
                 </w:p>
                 <w:p>
                   <w:pPr>
-                    <w:pStyle w:val="PargrafodaLista"/>
+                    <w:pStyle w:val="ListParagraph"/>
                     <w:widowControl/>
                     <w:numPr>
                       <w:ilvl w:val="0"/>
@@ -10439,7 +10467,7 @@
                 </w:p>
                 <w:p>
                   <w:pPr>
-                    <w:pStyle w:val="PargrafodaLista"/>
+                    <w:pStyle w:val="ListParagraph"/>
                     <w:widowControl/>
                     <w:numPr>
                       <w:ilvl w:val="0"/>
@@ -10493,7 +10521,7 @@
                 </w:p>
                 <w:p>
                   <w:pPr>
-                    <w:pStyle w:val="PargrafodaLista"/>
+                    <w:pStyle w:val="ListParagraph"/>
                     <w:widowControl/>
                     <w:numPr>
                       <w:ilvl w:val="0"/>
@@ -10563,7 +10591,7 @@
                 </w:p>
                 <w:p>
                   <w:pPr>
-                    <w:pStyle w:val="PargrafodaLista"/>
+                    <w:pStyle w:val="ListParagraph"/>
                     <w:widowControl/>
                     <w:numPr>
                       <w:ilvl w:val="0"/>
@@ -10708,7 +10736,7 @@
                 </w:p>
                 <w:p>
                   <w:pPr>
-                    <w:pStyle w:val="PargrafodaLista"/>
+                    <w:pStyle w:val="ListParagraph"/>
                     <w:widowControl/>
                     <w:numPr>
                       <w:ilvl w:val="0"/>
@@ -10853,7 +10881,7 @@
                 </w:p>
                 <w:p>
                   <w:pPr>
-                    <w:pStyle w:val="PargrafodaLista"/>
+                    <w:pStyle w:val="ListParagraph"/>
                     <w:widowControl/>
                     <w:numPr>
                       <w:ilvl w:val="0"/>
@@ -11234,12 +11262,12 @@
           <w:noProof/>
         </w:rPr>
         <w:pict>
-          <v:shape id="_x0000_s1028" type="#_x0000_t202" style="position:absolute;margin-left:10.2pt;margin-top:29.2pt;width:452.25pt;height:118.5pt;z-index:251661312;visibility:visible;mso-wrap-distance-left:9pt;mso-wrap-distance-top:3.6pt;mso-wrap-distance-right:9pt;mso-wrap-distance-bottom:3.6pt;mso-position-horizontal-relative:text;mso-position-vertical-relative:text;mso-width-relative:margin;mso-height-relative:margin;v-text-anchor:top" o:gfxdata="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">
+          <v:shape id="_x0000_s1028" type="#_x0000_t202" style="position:absolute;margin-left:10.2pt;margin-top:29.2pt;width:452.25pt;height:107.25pt;z-index:251661312;visibility:visible;mso-wrap-distance-left:9pt;mso-wrap-distance-top:3.6pt;mso-wrap-distance-right:9pt;mso-wrap-distance-bottom:3.6pt;mso-position-horizontal-relative:text;mso-position-vertical-relative:text;mso-width-relative:margin;mso-height-relative:margin;v-text-anchor:top" o:gfxdata="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">
             <v:textbox style="mso-next-textbox:#_x0000_s1028">
               <w:txbxContent>
                 <w:p>
                   <w:pPr>
-                    <w:pStyle w:val="PargrafodaLista"/>
+                    <w:pStyle w:val="ListParagraph"/>
                     <w:numPr>
                       <w:ilvl w:val="0"/>
                       <w:numId w:val="15"/>
@@ -11259,7 +11287,7 @@
                 </w:p>
                 <w:p>
                   <w:pPr>
-                    <w:pStyle w:val="PargrafodaLista"/>
+                    <w:pStyle w:val="ListParagraph"/>
                     <w:numPr>
                       <w:ilvl w:val="0"/>
                       <w:numId w:val="15"/>
@@ -11279,7 +11307,7 @@
                 </w:p>
                 <w:p>
                   <w:pPr>
-                    <w:pStyle w:val="PargrafodaLista"/>
+                    <w:pStyle w:val="ListParagraph"/>
                     <w:numPr>
                       <w:ilvl w:val="0"/>
                       <w:numId w:val="15"/>
@@ -11297,7 +11325,7 @@
                 </w:p>
                 <w:p>
                   <w:pPr>
-                    <w:pStyle w:val="PargrafodaLista"/>
+                    <w:pStyle w:val="ListParagraph"/>
                     <w:numPr>
                       <w:ilvl w:val="0"/>
                       <w:numId w:val="15"/>
@@ -11505,12 +11533,228 @@
         </w:rPr>
         <w:lastRenderedPageBreak/>
         <w:pict>
+          <v:shape id="_x0000_s1030" type="#_x0000_t202" style="position:absolute;left:0;text-align:left;margin-left:16.95pt;margin-top:215.65pt;width:389.2pt;height:80.2pt;z-index:251665408;visibility:visible;mso-height-percent:200;mso-wrap-distance-left:9pt;mso-wrap-distance-top:3.6pt;mso-wrap-distance-right:9pt;mso-wrap-distance-bottom:3.6pt;mso-position-horizontal-relative:text;mso-position-vertical-relative:text;mso-height-percent:200;mso-width-relative:margin;mso-height-relative:margin;v-text-anchor:top" o:gfxdata="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">
+            <v:textbox style="mso-next-textbox:#_x0000_s1030;mso-fit-shape-to-text:t">
+              <w:txbxContent>
+                <w:p>
+                  <w:pPr>
+                    <w:pStyle w:val="ListParagraph"/>
+                    <w:widowControl/>
+                    <w:numPr>
+                      <w:ilvl w:val="0"/>
+                      <w:numId w:val="17"/>
+                    </w:numPr>
+                    <w:autoSpaceDE w:val="0"/>
+                    <w:autoSpaceDN w:val="0"/>
+                    <w:adjustRightInd w:val="0"/>
+                    <w:spacing w:after="0" w:line="240" w:lineRule="auto"/>
+                    <w:contextualSpacing w:val="0"/>
+                    <w:rPr>
+                      <w:rFonts w:ascii="Arial" w:hAnsi="Arial" w:cs="Arial"/>
+                      <w:szCs w:val="22"/>
+                      <w:highlight w:val="white"/>
+                      <w:lang w:val="en-US"/>
+                    </w:rPr>
+                  </w:pPr>
+                  <w:r>
+                    <w:rPr>
+                      <w:rFonts w:ascii="Arial" w:hAnsi="Arial" w:cs="Arial"/>
+                      <w:b/>
+                      <w:bCs/>
+                      <w:color w:val="0000FF"/>
+                      <w:szCs w:val="22"/>
+                      <w:highlight w:val="white"/>
+                      <w:lang w:val="en-US"/>
+                    </w:rPr>
+                    <w:t>class</w:t>
+                  </w:r>
+                  <w:r>
+                    <w:rPr>
+                      <w:rFonts w:ascii="Arial" w:hAnsi="Arial" w:cs="Arial"/>
+                      <w:szCs w:val="22"/>
+                      <w:highlight w:val="white"/>
+                      <w:lang w:val="en-US"/>
+                    </w:rPr>
+                    <w:t xml:space="preserve"> </w:t>
+                  </w:r>
+                  <w:r>
+                    <w:rPr>
+                      <w:rFonts w:ascii="Arial" w:hAnsi="Arial" w:cs="Arial"/>
+                      <w:b/>
+                      <w:bCs/>
+                      <w:color w:val="0080C0"/>
+                      <w:szCs w:val="22"/>
+                      <w:highlight w:val="white"/>
+                      <w:lang w:val="en-US"/>
+                    </w:rPr>
+                    <w:t>Agenda</w:t>
+                  </w:r>
+                  <w:r>
+                    <w:rPr>
+                      <w:rFonts w:ascii="Arial" w:hAnsi="Arial" w:cs="Arial"/>
+                      <w:szCs w:val="22"/>
+                      <w:highlight w:val="white"/>
+                      <w:lang w:val="en-US"/>
+                    </w:rPr>
+                    <w:t xml:space="preserve"> </w:t>
+                  </w:r>
+                  <w:r>
+                    <w:rPr>
+                      <w:rFonts w:ascii="Arial" w:hAnsi="Arial" w:cs="Arial"/>
+                      <w:b/>
+                      <w:bCs/>
+                      <w:color w:val="000080"/>
+                      <w:szCs w:val="22"/>
+                      <w:highlight w:val="white"/>
+                      <w:lang w:val="en-US"/>
+                    </w:rPr>
+                    <w:t>&lt;</w:t>
+                  </w:r>
+                  <w:r>
+                    <w:rPr>
+                      <w:rFonts w:ascii="Arial" w:hAnsi="Arial" w:cs="Arial"/>
+                      <w:szCs w:val="22"/>
+                      <w:highlight w:val="white"/>
+                      <w:lang w:val="en-US"/>
+                    </w:rPr>
+                    <w:t xml:space="preserve"> ActiveRecord</w:t>
+                  </w:r>
+                  <w:r>
+                    <w:rPr>
+                      <w:rFonts w:ascii="Arial" w:hAnsi="Arial" w:cs="Arial"/>
+                      <w:b/>
+                      <w:bCs/>
+                      <w:color w:val="000080"/>
+                      <w:szCs w:val="22"/>
+                      <w:highlight w:val="white"/>
+                      <w:lang w:val="en-US"/>
+                    </w:rPr>
+                    <w:t>::</w:t>
+                  </w:r>
+                  <w:r>
+                    <w:rPr>
+                      <w:rFonts w:ascii="Arial" w:hAnsi="Arial" w:cs="Arial"/>
+                      <w:szCs w:val="22"/>
+                      <w:highlight w:val="white"/>
+                      <w:lang w:val="en-US"/>
+                    </w:rPr>
+                    <w:t>Base</w:t>
+                  </w:r>
+                </w:p>
+                <w:p>
+                  <w:pPr>
+                    <w:pStyle w:val="ListParagraph"/>
+                    <w:widowControl/>
+                    <w:numPr>
+                      <w:ilvl w:val="0"/>
+                      <w:numId w:val="17"/>
+                    </w:numPr>
+                    <w:autoSpaceDE w:val="0"/>
+                    <w:autoSpaceDN w:val="0"/>
+                    <w:adjustRightInd w:val="0"/>
+                    <w:spacing w:after="0" w:line="240" w:lineRule="auto"/>
+                    <w:contextualSpacing w:val="0"/>
+                    <w:rPr>
+                      <w:rFonts w:ascii="Arial" w:hAnsi="Arial" w:cs="Arial"/>
+                      <w:szCs w:val="22"/>
+                      <w:highlight w:val="white"/>
+                      <w:lang w:val="en-US"/>
+                    </w:rPr>
+                  </w:pPr>
+                  <w:r>
+                    <w:rPr>
+                      <w:rFonts w:ascii="Arial" w:hAnsi="Arial" w:cs="Arial"/>
+                      <w:szCs w:val="22"/>
+                      <w:highlight w:val="white"/>
+                      <w:lang w:val="en-US"/>
+                    </w:rPr>
+                    <w:t>belongs_to :paciente</w:t>
+                  </w:r>
+                </w:p>
+                <w:p>
+                  <w:pPr>
+                    <w:pStyle w:val="ListParagraph"/>
+                    <w:widowControl/>
+                    <w:numPr>
+                      <w:ilvl w:val="0"/>
+                      <w:numId w:val="17"/>
+                    </w:numPr>
+                    <w:autoSpaceDE w:val="0"/>
+                    <w:autoSpaceDN w:val="0"/>
+                    <w:adjustRightInd w:val="0"/>
+                    <w:spacing w:after="0" w:line="240" w:lineRule="auto"/>
+                    <w:contextualSpacing w:val="0"/>
+                    <w:rPr>
+                      <w:rFonts w:ascii="Arial" w:hAnsi="Arial" w:cs="Arial"/>
+                      <w:szCs w:val="22"/>
+                      <w:highlight w:val="white"/>
+                    </w:rPr>
+                  </w:pPr>
+                  <w:r>
+                    <w:rPr>
+                      <w:rFonts w:ascii="Arial" w:hAnsi="Arial" w:cs="Arial"/>
+                      <w:szCs w:val="22"/>
+                      <w:highlight w:val="white"/>
+                    </w:rPr>
+                    <w:t>belongs_to :profissional</w:t>
+                  </w:r>
+                </w:p>
+                <w:p>
+                  <w:pPr>
+                    <w:pStyle w:val="ListParagraph"/>
+                    <w:widowControl/>
+                    <w:numPr>
+                      <w:ilvl w:val="0"/>
+                      <w:numId w:val="17"/>
+                    </w:numPr>
+                    <w:autoSpaceDE w:val="0"/>
+                    <w:autoSpaceDN w:val="0"/>
+                    <w:adjustRightInd w:val="0"/>
+                    <w:spacing w:after="0" w:line="240" w:lineRule="auto"/>
+                    <w:contextualSpacing w:val="0"/>
+                    <w:rPr>
+                      <w:rFonts w:ascii="Arial" w:hAnsi="Arial" w:cs="Arial"/>
+                      <w:szCs w:val="22"/>
+                      <w:highlight w:val="white"/>
+                    </w:rPr>
+                  </w:pPr>
+                  <w:r>
+                    <w:rPr>
+                      <w:rFonts w:ascii="Arial" w:hAnsi="Arial" w:cs="Arial"/>
+                      <w:b/>
+                      <w:bCs/>
+                      <w:color w:val="0000FF"/>
+                      <w:szCs w:val="22"/>
+                      <w:highlight w:val="white"/>
+                    </w:rPr>
+                    <w:t>end</w:t>
+                  </w:r>
+                </w:p>
+                <w:p>
+                  <w:pPr>
+                    <w:rPr>
+                      <w:rFonts w:ascii="Arial" w:hAnsi="Arial" w:cs="Arial"/>
+                      <w:szCs w:val="22"/>
+                    </w:rPr>
+                  </w:pPr>
+                </w:p>
+              </w:txbxContent>
+            </v:textbox>
+            <w10:wrap type="square"/>
+          </v:shape>
+        </w:pict>
+      </w:r>
+      <w:r>
+        <w:rPr>
+          <w:noProof/>
+        </w:rPr>
+        <w:pict>
           <v:shape id="_x0000_s1029" type="#_x0000_t202" style="position:absolute;left:0;text-align:left;margin-left:0;margin-top:14.65pt;width:382pt;height:151.15pt;z-index:251663360;visibility:visible;mso-wrap-distance-left:9pt;mso-wrap-distance-top:3.6pt;mso-wrap-distance-right:9pt;mso-wrap-distance-bottom:3.6pt;mso-position-horizontal:center;mso-position-horizontal-relative:text;mso-position-vertical:absolute;mso-position-vertical-relative:text;mso-width-relative:margin;mso-height-relative:margin;v-text-anchor:top" o:gfxdata="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">
             <v:textbox style="mso-next-textbox:#_x0000_s1029">
               <w:txbxContent>
                 <w:p>
                   <w:pPr>
-                    <w:pStyle w:val="PargrafodaLista"/>
+                    <w:pStyle w:val="ListParagraph"/>
                     <w:widowControl/>
                     <w:numPr>
                       <w:ilvl w:val="0"/>
@@ -11615,7 +11859,7 @@
                 </w:p>
                 <w:p>
                   <w:pPr>
-                    <w:pStyle w:val="PargrafodaLista"/>
+                    <w:pStyle w:val="ListParagraph"/>
                     <w:widowControl/>
                     <w:numPr>
                       <w:ilvl w:val="0"/>
@@ -11669,7 +11913,7 @@
                 </w:p>
                 <w:p>
                   <w:pPr>
-                    <w:pStyle w:val="PargrafodaLista"/>
+                    <w:pStyle w:val="ListParagraph"/>
                     <w:widowControl/>
                     <w:numPr>
                       <w:ilvl w:val="0"/>
@@ -11746,7 +11990,7 @@
                 </w:p>
                 <w:p>
                   <w:pPr>
-                    <w:pStyle w:val="PargrafodaLista"/>
+                    <w:pStyle w:val="ListParagraph"/>
                     <w:widowControl/>
                     <w:numPr>
                       <w:ilvl w:val="0"/>
@@ -11823,7 +12067,7 @@
                 </w:p>
                 <w:p>
                   <w:pPr>
-                    <w:pStyle w:val="PargrafodaLista"/>
+                    <w:pStyle w:val="ListParagraph"/>
                     <w:widowControl/>
                     <w:numPr>
                       <w:ilvl w:val="0"/>
@@ -11865,7 +12109,16 @@
                       <w:szCs w:val="22"/>
                       <w:highlight w:val="white"/>
                     </w:rPr>
-                    <w:t>references :profissional</w:t>
+                    <w:t>references :profission</w:t>
+                  </w:r>
+                  <w:bookmarkStart w:id="1" w:name="_GoBack"/>
+                  <w:r>
+                    <w:rPr>
+                      <w:rFonts w:ascii="Arial" w:hAnsi="Arial" w:cs="Arial"/>
+                      <w:szCs w:val="22"/>
+                      <w:highlight w:val="white"/>
+                    </w:rPr>
+                    <w:t>al</w:t>
                   </w:r>
                   <w:r>
                     <w:rPr>
@@ -11900,7 +12153,7 @@
                 </w:p>
                 <w:p>
                   <w:pPr>
-                    <w:pStyle w:val="PargrafodaLista"/>
+                    <w:pStyle w:val="ListParagraph"/>
                     <w:widowControl/>
                     <w:numPr>
                       <w:ilvl w:val="0"/>
@@ -11962,7 +12215,7 @@
                 </w:p>
                 <w:p>
                   <w:pPr>
-                    <w:pStyle w:val="PargrafodaLista"/>
+                    <w:pStyle w:val="ListParagraph"/>
                     <w:widowControl/>
                     <w:numPr>
                       <w:ilvl w:val="0"/>
@@ -12009,7 +12262,7 @@
                 </w:p>
                 <w:p>
                   <w:pPr>
-                    <w:pStyle w:val="PargrafodaLista"/>
+                    <w:pStyle w:val="ListParagraph"/>
                     <w:widowControl/>
                     <w:numPr>
                       <w:ilvl w:val="0"/>
@@ -12040,7 +12293,7 @@
                 </w:p>
                 <w:p>
                   <w:pPr>
-                    <w:pStyle w:val="PargrafodaLista"/>
+                    <w:pStyle w:val="ListParagraph"/>
                     <w:widowControl/>
                     <w:numPr>
                       <w:ilvl w:val="0"/>
@@ -12071,7 +12324,7 @@
                 </w:p>
                 <w:p>
                   <w:pPr>
-                    <w:pStyle w:val="PargrafodaLista"/>
+                    <w:pStyle w:val="ListParagraph"/>
                     <w:widowControl/>
                     <w:numPr>
                       <w:ilvl w:val="0"/>
@@ -12100,6 +12353,7 @@
                     <w:t>end</w:t>
                   </w:r>
                 </w:p>
+                <w:bookmarkEnd w:id="1"/>
                 <w:p>
                   <w:pPr>
                     <w:rPr>
@@ -12119,229 +12373,12 @@
       <w:pPr>
         <w:pStyle w:val="Normal1"/>
         <w:spacing w:line="360" w:lineRule="auto"/>
-        <w:ind w:firstLine="708"/>
         <w:contextualSpacing w:val="0"/>
         <w:rPr>
           <w:rFonts w:ascii="Arial" w:eastAsia="Arial" w:hAnsi="Arial" w:cs="Arial"/>
           <w:sz w:val="24"/>
         </w:rPr>
       </w:pPr>
-      <w:r>
-        <w:rPr>
-          <w:noProof/>
-        </w:rPr>
-        <w:pict>
-          <v:shape id="_x0000_s1030" type="#_x0000_t202" style="position:absolute;left:0;text-align:left;margin-left:0;margin-top:43.45pt;width:389.2pt;height:80.2pt;z-index:251665408;visibility:visible;mso-height-percent:200;mso-wrap-distance-left:9pt;mso-wrap-distance-top:3.6pt;mso-wrap-distance-right:9pt;mso-wrap-distance-bottom:3.6pt;mso-position-horizontal:center;mso-position-horizontal-relative:text;mso-position-vertical:absolute;mso-position-vertical-relative:text;mso-height-percent:200;mso-width-relative:margin;mso-height-relative:margin;v-text-anchor:top" o:gfxdata="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">
-            <v:textbox style="mso-next-textbox:#_x0000_s1030;mso-fit-shape-to-text:t">
-              <w:txbxContent>
-                <w:p>
-                  <w:pPr>
-                    <w:pStyle w:val="PargrafodaLista"/>
-                    <w:widowControl/>
-                    <w:numPr>
-                      <w:ilvl w:val="0"/>
-                      <w:numId w:val="17"/>
-                    </w:numPr>
-                    <w:autoSpaceDE w:val="0"/>
-                    <w:autoSpaceDN w:val="0"/>
-                    <w:adjustRightInd w:val="0"/>
-                    <w:spacing w:after="0" w:line="240" w:lineRule="auto"/>
-                    <w:contextualSpacing w:val="0"/>
-                    <w:rPr>
-                      <w:rFonts w:ascii="Arial" w:hAnsi="Arial" w:cs="Arial"/>
-                      <w:szCs w:val="22"/>
-                      <w:highlight w:val="white"/>
-                      <w:lang w:val="en-US"/>
-                    </w:rPr>
-                  </w:pPr>
-                  <w:r>
-                    <w:rPr>
-                      <w:rFonts w:ascii="Arial" w:hAnsi="Arial" w:cs="Arial"/>
-                      <w:b/>
-                      <w:bCs/>
-                      <w:color w:val="0000FF"/>
-                      <w:szCs w:val="22"/>
-                      <w:highlight w:val="white"/>
-                      <w:lang w:val="en-US"/>
-                    </w:rPr>
-                    <w:t>class</w:t>
-                  </w:r>
-                  <w:r>
-                    <w:rPr>
-                      <w:rFonts w:ascii="Arial" w:hAnsi="Arial" w:cs="Arial"/>
-                      <w:szCs w:val="22"/>
-                      <w:highlight w:val="white"/>
-                      <w:lang w:val="en-US"/>
-                    </w:rPr>
-                    <w:t xml:space="preserve"> </w:t>
-                  </w:r>
-                  <w:r>
-                    <w:rPr>
-                      <w:rFonts w:ascii="Arial" w:hAnsi="Arial" w:cs="Arial"/>
-                      <w:b/>
-                      <w:bCs/>
-                      <w:color w:val="0080C0"/>
-                      <w:szCs w:val="22"/>
-                      <w:highlight w:val="white"/>
-                      <w:lang w:val="en-US"/>
-                    </w:rPr>
-                    <w:t>Agenda</w:t>
-                  </w:r>
-                  <w:r>
-                    <w:rPr>
-                      <w:rFonts w:ascii="Arial" w:hAnsi="Arial" w:cs="Arial"/>
-                      <w:szCs w:val="22"/>
-                      <w:highlight w:val="white"/>
-                      <w:lang w:val="en-US"/>
-                    </w:rPr>
-                    <w:t xml:space="preserve"> </w:t>
-                  </w:r>
-                  <w:r>
-                    <w:rPr>
-                      <w:rFonts w:ascii="Arial" w:hAnsi="Arial" w:cs="Arial"/>
-                      <w:b/>
-                      <w:bCs/>
-                      <w:color w:val="000080"/>
-                      <w:szCs w:val="22"/>
-                      <w:highlight w:val="white"/>
-                      <w:lang w:val="en-US"/>
-                    </w:rPr>
-                    <w:t>&lt;</w:t>
-                  </w:r>
-                  <w:r>
-                    <w:rPr>
-                      <w:rFonts w:ascii="Arial" w:hAnsi="Arial" w:cs="Arial"/>
-                      <w:szCs w:val="22"/>
-                      <w:highlight w:val="white"/>
-                      <w:lang w:val="en-US"/>
-                    </w:rPr>
-                    <w:t xml:space="preserve"> ActiveRecord</w:t>
-                  </w:r>
-                  <w:r>
-                    <w:rPr>
-                      <w:rFonts w:ascii="Arial" w:hAnsi="Arial" w:cs="Arial"/>
-                      <w:b/>
-                      <w:bCs/>
-                      <w:color w:val="000080"/>
-                      <w:szCs w:val="22"/>
-                      <w:highlight w:val="white"/>
-                      <w:lang w:val="en-US"/>
-                    </w:rPr>
-                    <w:t>::</w:t>
-                  </w:r>
-                  <w:r>
-                    <w:rPr>
-                      <w:rFonts w:ascii="Arial" w:hAnsi="Arial" w:cs="Arial"/>
-                      <w:szCs w:val="22"/>
-                      <w:highlight w:val="white"/>
-                      <w:lang w:val="en-US"/>
-                    </w:rPr>
-                    <w:t>Base</w:t>
-                  </w:r>
-                </w:p>
-                <w:p>
-                  <w:pPr>
-                    <w:pStyle w:val="PargrafodaLista"/>
-                    <w:widowControl/>
-                    <w:numPr>
-                      <w:ilvl w:val="0"/>
-                      <w:numId w:val="17"/>
-                    </w:numPr>
-                    <w:autoSpaceDE w:val="0"/>
-                    <w:autoSpaceDN w:val="0"/>
-                    <w:adjustRightInd w:val="0"/>
-                    <w:spacing w:after="0" w:line="240" w:lineRule="auto"/>
-                    <w:contextualSpacing w:val="0"/>
-                    <w:rPr>
-                      <w:rFonts w:ascii="Arial" w:hAnsi="Arial" w:cs="Arial"/>
-                      <w:szCs w:val="22"/>
-                      <w:highlight w:val="white"/>
-                      <w:lang w:val="en-US"/>
-                    </w:rPr>
-                  </w:pPr>
-                  <w:r>
-                    <w:rPr>
-                      <w:rFonts w:ascii="Arial" w:hAnsi="Arial" w:cs="Arial"/>
-                      <w:szCs w:val="22"/>
-                      <w:highlight w:val="white"/>
-                      <w:lang w:val="en-US"/>
-                    </w:rPr>
-                    <w:t>belongs_to :paciente</w:t>
-                  </w:r>
-                </w:p>
-                <w:p>
-                  <w:pPr>
-                    <w:pStyle w:val="PargrafodaLista"/>
-                    <w:widowControl/>
-                    <w:numPr>
-                      <w:ilvl w:val="0"/>
-                      <w:numId w:val="17"/>
-                    </w:numPr>
-                    <w:autoSpaceDE w:val="0"/>
-                    <w:autoSpaceDN w:val="0"/>
-                    <w:adjustRightInd w:val="0"/>
-                    <w:spacing w:after="0" w:line="240" w:lineRule="auto"/>
-                    <w:contextualSpacing w:val="0"/>
-                    <w:rPr>
-                      <w:rFonts w:ascii="Arial" w:hAnsi="Arial" w:cs="Arial"/>
-                      <w:szCs w:val="22"/>
-                      <w:highlight w:val="white"/>
-                    </w:rPr>
-                  </w:pPr>
-                  <w:r>
-                    <w:rPr>
-                      <w:rFonts w:ascii="Arial" w:hAnsi="Arial" w:cs="Arial"/>
-                      <w:szCs w:val="22"/>
-                      <w:highlight w:val="white"/>
-                    </w:rPr>
-                    <w:t>belongs_to :profissional</w:t>
-                  </w:r>
-                </w:p>
-                <w:p>
-                  <w:pPr>
-                    <w:pStyle w:val="PargrafodaLista"/>
-                    <w:widowControl/>
-                    <w:numPr>
-                      <w:ilvl w:val="0"/>
-                      <w:numId w:val="17"/>
-                    </w:numPr>
-                    <w:autoSpaceDE w:val="0"/>
-                    <w:autoSpaceDN w:val="0"/>
-                    <w:adjustRightInd w:val="0"/>
-                    <w:spacing w:after="0" w:line="240" w:lineRule="auto"/>
-                    <w:contextualSpacing w:val="0"/>
-                    <w:rPr>
-                      <w:rFonts w:ascii="Arial" w:hAnsi="Arial" w:cs="Arial"/>
-                      <w:szCs w:val="22"/>
-                      <w:highlight w:val="white"/>
-                    </w:rPr>
-                  </w:pPr>
-                  <w:r>
-                    <w:rPr>
-                      <w:rFonts w:ascii="Arial" w:hAnsi="Arial" w:cs="Arial"/>
-                      <w:b/>
-                      <w:bCs/>
-                      <w:color w:val="0000FF"/>
-                      <w:szCs w:val="22"/>
-                      <w:highlight w:val="white"/>
-                    </w:rPr>
-                    <w:t>end</w:t>
-                  </w:r>
-                </w:p>
-                <w:p>
-                  <w:pPr>
-                    <w:rPr>
-                      <w:rFonts w:ascii="Arial" w:hAnsi="Arial" w:cs="Arial"/>
-                      <w:szCs w:val="22"/>
-                    </w:rPr>
-                  </w:pPr>
-                </w:p>
-              </w:txbxContent>
-            </v:textbox>
-            <w10:wrap type="square"/>
-          </v:shape>
-        </w:pict>
-      </w:r>
     </w:p>
     <w:p>
       <w:pPr>
@@ -12935,8 +12972,6 @@
           <w:szCs w:val="24"/>
         </w:rPr>
       </w:pPr>
-      <w:bookmarkStart w:id="1" w:name="_GoBack"/>
-      <w:bookmarkEnd w:id="1"/>
     </w:p>
     <w:sectPr>
       <w:headerReference w:type="default" r:id="rId18"/>
@@ -13012,7 +13047,7 @@
     <w:sdtContent>
       <w:p>
         <w:pPr>
-          <w:pStyle w:val="Cabealho"/>
+          <w:pStyle w:val="Header"/>
           <w:jc w:val="right"/>
         </w:pPr>
         <w:r>
@@ -13028,7 +13063,7 @@
           <w:rPr>
             <w:noProof/>
           </w:rPr>
-          <w:t>25</w:t>
+          <w:t>26</w:t>
         </w:r>
         <w:r>
           <w:fldChar w:fldCharType="end"/>
@@ -13038,7 +13073,7 @@
   </w:sdt>
   <w:p>
     <w:pPr>
-      <w:pStyle w:val="Cabealho"/>
+      <w:pStyle w:val="Header"/>
     </w:pPr>
   </w:p>
 </w:hdr>
@@ -15804,7 +15839,7 @@
     <w:qFormat/>
     <w:rsid w:val="00725C03"/>
   </w:style>
-  <w:style w:type="paragraph" w:styleId="Ttulo1">
+  <w:style w:type="paragraph" w:styleId="Heading1">
     <w:name w:val="heading 1"/>
     <w:basedOn w:val="Normal1"/>
     <w:next w:val="Normal1"/>
@@ -15814,7 +15849,7 @@
       <w:outlineLvl w:val="0"/>
     </w:pPr>
   </w:style>
-  <w:style w:type="paragraph" w:styleId="Ttulo2">
+  <w:style w:type="paragraph" w:styleId="Heading2">
     <w:name w:val="heading 2"/>
     <w:basedOn w:val="Normal1"/>
     <w:next w:val="Normal1"/>
@@ -15824,7 +15859,7 @@
       <w:outlineLvl w:val="1"/>
     </w:pPr>
   </w:style>
-  <w:style w:type="paragraph" w:styleId="Ttulo3">
+  <w:style w:type="paragraph" w:styleId="Heading3">
     <w:name w:val="heading 3"/>
     <w:basedOn w:val="Normal1"/>
     <w:next w:val="Normal1"/>
@@ -15834,7 +15869,7 @@
       <w:outlineLvl w:val="2"/>
     </w:pPr>
   </w:style>
-  <w:style w:type="paragraph" w:styleId="Ttulo4">
+  <w:style w:type="paragraph" w:styleId="Heading4">
     <w:name w:val="heading 4"/>
     <w:basedOn w:val="Normal1"/>
     <w:next w:val="Normal1"/>
@@ -15844,7 +15879,7 @@
       <w:outlineLvl w:val="3"/>
     </w:pPr>
   </w:style>
-  <w:style w:type="paragraph" w:styleId="Ttulo5">
+  <w:style w:type="paragraph" w:styleId="Heading5">
     <w:name w:val="heading 5"/>
     <w:basedOn w:val="Normal1"/>
     <w:next w:val="Normal1"/>
@@ -15854,7 +15889,7 @@
       <w:outlineLvl w:val="4"/>
     </w:pPr>
   </w:style>
-  <w:style w:type="paragraph" w:styleId="Ttulo6">
+  <w:style w:type="paragraph" w:styleId="Heading6">
     <w:name w:val="heading 6"/>
     <w:basedOn w:val="Normal1"/>
     <w:next w:val="Normal1"/>
@@ -15864,13 +15899,13 @@
       <w:outlineLvl w:val="5"/>
     </w:pPr>
   </w:style>
-  <w:style w:type="character" w:default="1" w:styleId="Fontepargpadro">
+  <w:style w:type="character" w:default="1" w:styleId="DefaultParagraphFont">
     <w:name w:val="Default Paragraph Font"/>
     <w:uiPriority w:val="1"/>
     <w:semiHidden/>
     <w:unhideWhenUsed/>
   </w:style>
-  <w:style w:type="table" w:default="1" w:styleId="Tabelanormal">
+  <w:style w:type="table" w:default="1" w:styleId="TableNormal">
     <w:name w:val="Normal Table"/>
     <w:uiPriority w:val="99"/>
     <w:semiHidden/>
@@ -15885,7 +15920,7 @@
       </w:tblCellMar>
     </w:tblPr>
   </w:style>
-  <w:style w:type="numbering" w:default="1" w:styleId="Semlista">
+  <w:style w:type="numbering" w:default="1" w:styleId="NoList">
     <w:name w:val="No List"/>
     <w:uiPriority w:val="99"/>
     <w:semiHidden/>
@@ -15907,7 +15942,7 @@
       </w:tblCellMar>
     </w:tblPr>
   </w:style>
-  <w:style w:type="paragraph" w:styleId="Ttulo">
+  <w:style w:type="paragraph" w:styleId="Title">
     <w:name w:val="Title"/>
     <w:basedOn w:val="Normal1"/>
     <w:next w:val="Normal1"/>
@@ -15916,7 +15951,7 @@
       <w:spacing w:after="0"/>
     </w:pPr>
   </w:style>
-  <w:style w:type="paragraph" w:styleId="Subttulo">
+  <w:style w:type="paragraph" w:styleId="Subtitle">
     <w:name w:val="Subtitle"/>
     <w:basedOn w:val="Normal1"/>
     <w:next w:val="Normal1"/>
@@ -15928,7 +15963,7 @@
       <w:rFonts w:ascii="Arial" w:eastAsia="Arial" w:hAnsi="Arial" w:cs="Arial"/>
     </w:rPr>
   </w:style>
-  <w:style w:type="paragraph" w:styleId="PargrafodaLista">
+  <w:style w:type="paragraph" w:styleId="ListParagraph">
     <w:name w:val="List Paragraph"/>
     <w:basedOn w:val="Normal"/>
     <w:uiPriority w:val="34"/>
@@ -15938,10 +15973,10 @@
       <w:ind w:left="720"/>
     </w:pPr>
   </w:style>
-  <w:style w:type="paragraph" w:styleId="Cabealho">
+  <w:style w:type="paragraph" w:styleId="Header">
     <w:name w:val="header"/>
     <w:basedOn w:val="Normal"/>
-    <w:link w:val="CabealhoChar"/>
+    <w:link w:val="HeaderChar"/>
     <w:uiPriority w:val="99"/>
     <w:unhideWhenUsed/>
     <w:rsid w:val="00EC2CEF"/>
@@ -15953,17 +15988,17 @@
       <w:spacing w:after="0" w:line="240" w:lineRule="auto"/>
     </w:pPr>
   </w:style>
-  <w:style w:type="character" w:customStyle="1" w:styleId="CabealhoChar">
-    <w:name w:val="Cabeçalho Char"/>
-    <w:basedOn w:val="Fontepargpadro"/>
-    <w:link w:val="Cabealho"/>
+  <w:style w:type="character" w:customStyle="1" w:styleId="HeaderChar">
+    <w:name w:val="Header Char"/>
+    <w:basedOn w:val="DefaultParagraphFont"/>
+    <w:link w:val="Header"/>
     <w:uiPriority w:val="99"/>
     <w:rsid w:val="00EC2CEF"/>
   </w:style>
-  <w:style w:type="paragraph" w:styleId="Rodap">
+  <w:style w:type="paragraph" w:styleId="Footer">
     <w:name w:val="footer"/>
     <w:basedOn w:val="Normal"/>
-    <w:link w:val="RodapChar"/>
+    <w:link w:val="FooterChar"/>
     <w:uiPriority w:val="99"/>
     <w:unhideWhenUsed/>
     <w:rsid w:val="00EC2CEF"/>
@@ -15975,10 +16010,10 @@
       <w:spacing w:after="0" w:line="240" w:lineRule="auto"/>
     </w:pPr>
   </w:style>
-  <w:style w:type="character" w:customStyle="1" w:styleId="RodapChar">
-    <w:name w:val="Rodapé Char"/>
-    <w:basedOn w:val="Fontepargpadro"/>
-    <w:link w:val="Rodap"/>
+  <w:style w:type="character" w:customStyle="1" w:styleId="FooterChar">
+    <w:name w:val="Footer Char"/>
+    <w:basedOn w:val="DefaultParagraphFont"/>
+    <w:link w:val="Footer"/>
     <w:uiPriority w:val="99"/>
     <w:rsid w:val="00EC2CEF"/>
   </w:style>
@@ -16273,7 +16308,7 @@
 </file>
 
 <file path=customXml/itemProps1.xml><?xml version="1.0" encoding="utf-8"?>
-<ds:datastoreItem xmlns:ds="http://schemas.openxmlformats.org/officeDocument/2006/customXml" ds:itemID="{7AE08AE0-A70B-4B39-8D81-281313CB9A24}">
+<ds:datastoreItem xmlns:ds="http://schemas.openxmlformats.org/officeDocument/2006/customXml" ds:itemID="{4105C55B-1983-48EA-A429-0D977B35F6BD}">
   <ds:schemaRefs>
     <ds:schemaRef ds:uri="http://schemas.openxmlformats.org/officeDocument/2006/bibliography"/>
   </ds:schemaRefs>

</xml_diff>

<commit_message>
- Modificações no resumo
</commit_message>
<xml_diff>
--- a/Parte escrita/trabalho.docx
+++ b/Parte escrita/trabalho.docx
@@ -366,7 +366,168 @@
           <w:rFonts w:ascii="Arial" w:eastAsia="Arial" w:hAnsi="Arial" w:cs="Arial"/>
           <w:sz w:val="24"/>
         </w:rPr>
-        <w:t>os paradigmas e funcionalidades. Essas mudanças</w:t>
+        <w:t>os paradigmas e funcionalidades</w:t>
+      </w:r>
+      <w:r>
+        <w:rPr>
+          <w:rFonts w:ascii="Arial" w:eastAsia="Arial" w:hAnsi="Arial" w:cs="Arial"/>
+          <w:sz w:val="24"/>
+        </w:rPr>
+        <w:t xml:space="preserve"> a todo tempo</w:t>
+      </w:r>
+      <w:r>
+        <w:rPr>
+          <w:rFonts w:ascii="Arial" w:eastAsia="Arial" w:hAnsi="Arial" w:cs="Arial"/>
+          <w:sz w:val="24"/>
+        </w:rPr>
+        <w:t>. Essas mudanças</w:t>
+      </w:r>
+      <w:r>
+        <w:rPr>
+          <w:rFonts w:ascii="Arial" w:eastAsia="Arial" w:hAnsi="Arial" w:cs="Arial"/>
+          <w:sz w:val="24"/>
+        </w:rPr>
+        <w:t xml:space="preserve"> fazem</w:t>
+      </w:r>
+      <w:r>
+        <w:rPr>
+          <w:rFonts w:ascii="Arial" w:eastAsia="Arial" w:hAnsi="Arial" w:cs="Arial"/>
+          <w:sz w:val="24"/>
+        </w:rPr>
+        <w:t xml:space="preserve"> diversos sistemas </w:t>
+      </w:r>
+      <w:r>
+        <w:rPr>
+          <w:rFonts w:ascii="Arial" w:eastAsia="Arial" w:hAnsi="Arial" w:cs="Arial"/>
+          <w:sz w:val="24"/>
+        </w:rPr>
+        <w:t>ficarem ultrapassados</w:t>
+      </w:r>
+      <w:r>
+        <w:rPr>
+          <w:rFonts w:ascii="Arial" w:eastAsia="Arial" w:hAnsi="Arial" w:cs="Arial"/>
+          <w:sz w:val="24"/>
+        </w:rPr>
+        <w:t xml:space="preserve">. Isso </w:t>
+      </w:r>
+      <w:r>
+        <w:rPr>
+          <w:rFonts w:ascii="Arial" w:eastAsia="Arial" w:hAnsi="Arial" w:cs="Arial"/>
+          <w:sz w:val="24"/>
+        </w:rPr>
+        <w:t>cria uma necessidade das</w:t>
+      </w:r>
+      <w:r>
+        <w:rPr>
+          <w:rFonts w:ascii="Arial" w:eastAsia="Arial" w:hAnsi="Arial" w:cs="Arial"/>
+          <w:sz w:val="24"/>
+        </w:rPr>
+        <w:t xml:space="preserve"> empresas </w:t>
+      </w:r>
+      <w:r>
+        <w:rPr>
+          <w:rFonts w:ascii="Arial" w:eastAsia="Arial" w:hAnsi="Arial" w:cs="Arial"/>
+          <w:sz w:val="24"/>
+        </w:rPr>
+        <w:t>de</w:t>
+      </w:r>
+      <w:r>
+        <w:rPr>
+          <w:rFonts w:ascii="Arial" w:eastAsia="Arial" w:hAnsi="Arial" w:cs="Arial"/>
+          <w:sz w:val="24"/>
+        </w:rPr>
+        <w:t xml:space="preserve"> migrar para te</w:t>
+      </w:r>
+      <w:r>
+        <w:rPr>
+          <w:rFonts w:ascii="Arial" w:eastAsia="Arial" w:hAnsi="Arial" w:cs="Arial"/>
+          <w:sz w:val="24"/>
+        </w:rPr>
+        <w:t>cnologias mais recentes,</w:t>
+      </w:r>
+      <w:r>
+        <w:rPr>
+          <w:rFonts w:ascii="Arial" w:eastAsia="Arial" w:hAnsi="Arial" w:cs="Arial"/>
+          <w:sz w:val="24"/>
+        </w:rPr>
+        <w:t xml:space="preserve"> porém</w:t>
+      </w:r>
+      <w:r>
+        <w:rPr>
+          <w:rFonts w:ascii="Arial" w:eastAsia="Arial" w:hAnsi="Arial" w:cs="Arial"/>
+          <w:sz w:val="24"/>
+        </w:rPr>
+        <w:t xml:space="preserve"> mantendo </w:t>
+      </w:r>
+      <w:r>
+        <w:rPr>
+          <w:rFonts w:ascii="Arial" w:eastAsia="Arial" w:hAnsi="Arial" w:cs="Arial"/>
+          <w:sz w:val="24"/>
+        </w:rPr>
+        <w:t xml:space="preserve">todas as características desejadas. </w:t>
+      </w:r>
+      <w:r>
+        <w:rPr>
+          <w:rFonts w:ascii="Arial" w:eastAsia="Arial" w:hAnsi="Arial" w:cs="Arial"/>
+          <w:sz w:val="24"/>
+        </w:rPr>
+        <w:t>Tais migrações, no entanto,</w:t>
+      </w:r>
+      <w:r>
+        <w:rPr>
+          <w:rFonts w:ascii="Arial" w:eastAsia="Arial" w:hAnsi="Arial" w:cs="Arial"/>
+          <w:sz w:val="24"/>
+        </w:rPr>
+        <w:t xml:space="preserve"> normalmente não </w:t>
+      </w:r>
+      <w:r>
+        <w:rPr>
+          <w:rFonts w:ascii="Arial" w:eastAsia="Arial" w:hAnsi="Arial" w:cs="Arial"/>
+          <w:sz w:val="24"/>
+        </w:rPr>
+        <w:t>são</w:t>
+      </w:r>
+      <w:r>
+        <w:rPr>
+          <w:rFonts w:ascii="Arial" w:eastAsia="Arial" w:hAnsi="Arial" w:cs="Arial"/>
+          <w:sz w:val="24"/>
+        </w:rPr>
+        <w:t xml:space="preserve"> trivia</w:t>
+      </w:r>
+      <w:r>
+        <w:rPr>
+          <w:rFonts w:ascii="Arial" w:eastAsia="Arial" w:hAnsi="Arial" w:cs="Arial"/>
+          <w:sz w:val="24"/>
+        </w:rPr>
+        <w:t>is</w:t>
+      </w:r>
+      <w:r>
+        <w:rPr>
+          <w:rFonts w:ascii="Arial" w:eastAsia="Arial" w:hAnsi="Arial" w:cs="Arial"/>
+          <w:sz w:val="24"/>
+        </w:rPr>
+        <w:t xml:space="preserve">, </w:t>
+      </w:r>
+      <w:r>
+        <w:rPr>
+          <w:rFonts w:ascii="Arial" w:eastAsia="Arial" w:hAnsi="Arial" w:cs="Arial"/>
+          <w:sz w:val="24"/>
+        </w:rPr>
+        <w:t>visto que</w:t>
+      </w:r>
+      <w:r>
+        <w:rPr>
+          <w:rFonts w:ascii="Arial" w:eastAsia="Arial" w:hAnsi="Arial" w:cs="Arial"/>
+          <w:sz w:val="24"/>
+        </w:rPr>
+        <w:t xml:space="preserve"> envolve altos custos com pessoal, treinamentos e desenvolvimento. O presente trabalho propõe uma ferramenta que ajude essa migração</w:t>
+      </w:r>
+      <w:r>
+        <w:rPr>
+          <w:rFonts w:ascii="Arial" w:eastAsia="Arial" w:hAnsi="Arial" w:cs="Arial"/>
+          <w:sz w:val="24"/>
+        </w:rPr>
+        <w:t>,</w:t>
       </w:r>
       <w:r>
         <w:rPr>
@@ -380,140 +541,14 @@
           <w:rFonts w:ascii="Arial" w:eastAsia="Arial" w:hAnsi="Arial" w:cs="Arial"/>
           <w:sz w:val="24"/>
         </w:rPr>
-        <w:t xml:space="preserve">tornam diversos sistemas ultrapassados com a chegada </w:t>
-      </w:r>
-      <w:r>
-        <w:rPr>
-          <w:rFonts w:ascii="Arial" w:eastAsia="Arial" w:hAnsi="Arial" w:cs="Arial"/>
-          <w:sz w:val="24"/>
-        </w:rPr>
-        <w:t>de</w:t>
-      </w:r>
-      <w:r>
-        <w:rPr>
-          <w:rFonts w:ascii="Arial" w:eastAsia="Arial" w:hAnsi="Arial" w:cs="Arial"/>
-          <w:sz w:val="24"/>
-        </w:rPr>
-        <w:t xml:space="preserve"> novas tecnologias</w:t>
-      </w:r>
-      <w:r>
-        <w:rPr>
-          <w:rFonts w:ascii="Arial" w:eastAsia="Arial" w:hAnsi="Arial" w:cs="Arial"/>
-          <w:sz w:val="24"/>
-        </w:rPr>
-        <w:t xml:space="preserve">. Isso </w:t>
-      </w:r>
-      <w:r>
-        <w:rPr>
-          <w:rFonts w:ascii="Arial" w:eastAsia="Arial" w:hAnsi="Arial" w:cs="Arial"/>
-          <w:sz w:val="24"/>
-        </w:rPr>
-        <w:t>traz a necessidade de</w:t>
-      </w:r>
-      <w:r>
-        <w:rPr>
-          <w:rFonts w:ascii="Arial" w:eastAsia="Arial" w:hAnsi="Arial" w:cs="Arial"/>
-          <w:sz w:val="24"/>
-        </w:rPr>
-        <w:t xml:space="preserve"> empresas </w:t>
-      </w:r>
-      <w:r>
-        <w:rPr>
-          <w:rFonts w:ascii="Arial" w:eastAsia="Arial" w:hAnsi="Arial" w:cs="Arial"/>
-          <w:sz w:val="24"/>
-        </w:rPr>
-        <w:t>a</w:t>
-      </w:r>
-      <w:r>
-        <w:rPr>
-          <w:rFonts w:ascii="Arial" w:eastAsia="Arial" w:hAnsi="Arial" w:cs="Arial"/>
-          <w:sz w:val="24"/>
-        </w:rPr>
-        <w:t xml:space="preserve"> migrar para te</w:t>
-      </w:r>
-      <w:r>
-        <w:rPr>
-          <w:rFonts w:ascii="Arial" w:eastAsia="Arial" w:hAnsi="Arial" w:cs="Arial"/>
-          <w:sz w:val="24"/>
-        </w:rPr>
-        <w:t>cnologias mais recentes,</w:t>
-      </w:r>
-      <w:r>
-        <w:rPr>
-          <w:rFonts w:ascii="Arial" w:eastAsia="Arial" w:hAnsi="Arial" w:cs="Arial"/>
-          <w:sz w:val="24"/>
-        </w:rPr>
-        <w:t xml:space="preserve"> porém</w:t>
-      </w:r>
-      <w:r>
-        <w:rPr>
-          <w:rFonts w:ascii="Arial" w:eastAsia="Arial" w:hAnsi="Arial" w:cs="Arial"/>
-          <w:sz w:val="24"/>
-        </w:rPr>
-        <w:t xml:space="preserve"> mantendo </w:t>
-      </w:r>
-      <w:r>
-        <w:rPr>
-          <w:rFonts w:ascii="Arial" w:eastAsia="Arial" w:hAnsi="Arial" w:cs="Arial"/>
-          <w:sz w:val="24"/>
-        </w:rPr>
-        <w:t xml:space="preserve">todas as características desejadas. </w:t>
-      </w:r>
-      <w:r>
-        <w:rPr>
-          <w:rFonts w:ascii="Arial" w:eastAsia="Arial" w:hAnsi="Arial" w:cs="Arial"/>
-          <w:sz w:val="24"/>
-        </w:rPr>
-        <w:t>Tais migrações, no entanto,</w:t>
-      </w:r>
-      <w:r>
-        <w:rPr>
-          <w:rFonts w:ascii="Arial" w:eastAsia="Arial" w:hAnsi="Arial" w:cs="Arial"/>
-          <w:sz w:val="24"/>
-        </w:rPr>
-        <w:t xml:space="preserve"> normalmente não </w:t>
-      </w:r>
-      <w:r>
-        <w:rPr>
-          <w:rFonts w:ascii="Arial" w:eastAsia="Arial" w:hAnsi="Arial" w:cs="Arial"/>
-          <w:sz w:val="24"/>
-        </w:rPr>
-        <w:t>são</w:t>
-      </w:r>
-      <w:r>
-        <w:rPr>
-          <w:rFonts w:ascii="Arial" w:eastAsia="Arial" w:hAnsi="Arial" w:cs="Arial"/>
-          <w:sz w:val="24"/>
-        </w:rPr>
-        <w:t xml:space="preserve"> trivia</w:t>
-      </w:r>
-      <w:r>
-        <w:rPr>
-          <w:rFonts w:ascii="Arial" w:eastAsia="Arial" w:hAnsi="Arial" w:cs="Arial"/>
-          <w:sz w:val="24"/>
-        </w:rPr>
-        <w:t>is</w:t>
-      </w:r>
-      <w:r>
-        <w:rPr>
-          <w:rFonts w:ascii="Arial" w:eastAsia="Arial" w:hAnsi="Arial" w:cs="Arial"/>
-          <w:sz w:val="24"/>
-        </w:rPr>
-        <w:t xml:space="preserve">, </w:t>
-      </w:r>
-      <w:r>
-        <w:rPr>
-          <w:rFonts w:ascii="Arial" w:eastAsia="Arial" w:hAnsi="Arial" w:cs="Arial"/>
-          <w:sz w:val="24"/>
-        </w:rPr>
-        <w:t>visto que</w:t>
-      </w:r>
-      <w:r>
-        <w:rPr>
-          <w:rFonts w:ascii="Arial" w:eastAsia="Arial" w:hAnsi="Arial" w:cs="Arial"/>
-          <w:sz w:val="24"/>
-        </w:rPr>
-        <w:t xml:space="preserve"> envolve altos custos com pessoal, treinamentos e desenvolvimento. O presente trabalho propõe uma ferramenta que ajude essa migração em sistemas </w:t>
+        <w:t>nos</w:t>
+      </w:r>
+      <w:r>
+        <w:rPr>
+          <w:rFonts w:ascii="Arial" w:eastAsia="Arial" w:hAnsi="Arial" w:cs="Arial"/>
+          <w:sz w:val="24"/>
+        </w:rPr>
+        <w:t xml:space="preserve"> sistemas </w:t>
       </w:r>
       <w:r>
         <w:rPr>
@@ -528,7 +563,28 @@
           <w:rFonts w:ascii="Arial" w:eastAsia="Arial" w:hAnsi="Arial" w:cs="Arial"/>
           <w:sz w:val="24"/>
         </w:rPr>
-        <w:t xml:space="preserve"> baseados em banco de dados para o </w:t>
+        <w:t xml:space="preserve"> e </w:t>
+      </w:r>
+      <w:r>
+        <w:rPr>
+          <w:rFonts w:ascii="Arial" w:eastAsia="Arial" w:hAnsi="Arial" w:cs="Arial"/>
+          <w:sz w:val="24"/>
+        </w:rPr>
+        <w:t>baseados em banco de dados</w:t>
+      </w:r>
+      <w:r>
+        <w:rPr>
+          <w:rFonts w:ascii="Arial" w:eastAsia="Arial" w:hAnsi="Arial" w:cs="Arial"/>
+          <w:sz w:val="24"/>
+        </w:rPr>
+        <w:t>,</w:t>
+      </w:r>
+      <w:r>
+        <w:rPr>
+          <w:rFonts w:ascii="Arial" w:eastAsia="Arial" w:hAnsi="Arial" w:cs="Arial"/>
+          <w:sz w:val="24"/>
+        </w:rPr>
+        <w:t xml:space="preserve"> para o </w:t>
       </w:r>
       <w:r>
         <w:rPr>
@@ -622,21 +678,49 @@
           <w:rFonts w:ascii="Arial" w:eastAsia="Arial" w:hAnsi="Arial" w:cs="Arial"/>
           <w:sz w:val="24"/>
         </w:rPr>
-        <w:t xml:space="preserve">de gerar uma aplicação básica a partir de um banco de dados, migrando o banco de dados da aplicação original </w:t>
-      </w:r>
-      <w:r>
-        <w:rPr>
-          <w:rFonts w:ascii="Arial" w:eastAsia="Arial" w:hAnsi="Arial" w:cs="Arial"/>
-          <w:sz w:val="24"/>
-        </w:rPr>
-        <w:t>a</w:t>
-      </w:r>
-      <w:r>
-        <w:rPr>
-          <w:rFonts w:ascii="Arial" w:eastAsia="Arial" w:hAnsi="Arial" w:cs="Arial"/>
-          <w:sz w:val="24"/>
-        </w:rPr>
-        <w:t xml:space="preserve">o </w:t>
+        <w:t xml:space="preserve">de gerar uma aplicação básica a partir de um banco de dados, </w:t>
+      </w:r>
+      <w:r>
+        <w:rPr>
+          <w:rFonts w:ascii="Arial" w:eastAsia="Arial" w:hAnsi="Arial" w:cs="Arial"/>
+          <w:sz w:val="24"/>
+        </w:rPr>
+        <w:t xml:space="preserve">portanto ela </w:t>
+      </w:r>
+      <w:r>
+        <w:rPr>
+          <w:rFonts w:ascii="Arial" w:eastAsia="Arial" w:hAnsi="Arial" w:cs="Arial"/>
+          <w:sz w:val="24"/>
+        </w:rPr>
+        <w:t xml:space="preserve">migra </w:t>
+      </w:r>
+      <w:r>
+        <w:rPr>
+          <w:rFonts w:ascii="Arial" w:eastAsia="Arial" w:hAnsi="Arial" w:cs="Arial"/>
+          <w:sz w:val="24"/>
+        </w:rPr>
+        <w:t>modelo de dados</w:t>
+      </w:r>
+      <w:r>
+        <w:rPr>
+          <w:rFonts w:ascii="Arial" w:eastAsia="Arial" w:hAnsi="Arial" w:cs="Arial"/>
+          <w:sz w:val="24"/>
+        </w:rPr>
+        <w:t xml:space="preserve"> da aplicação original </w:t>
+      </w:r>
+      <w:r>
+        <w:rPr>
+          <w:rFonts w:ascii="Arial" w:eastAsia="Arial" w:hAnsi="Arial" w:cs="Arial"/>
+          <w:sz w:val="24"/>
+        </w:rPr>
+        <w:t>para o</w:t>
+      </w:r>
+      <w:r>
+        <w:rPr>
+          <w:rFonts w:ascii="Arial" w:eastAsia="Arial" w:hAnsi="Arial" w:cs="Arial"/>
+          <w:sz w:val="24"/>
+        </w:rPr>
+        <w:t xml:space="preserve"> </w:t>
       </w:r>
       <w:proofErr w:type="spellStart"/>
       <w:r>
@@ -713,6 +797,8 @@
         </w:rPr>
         <w:br w:type="page"/>
       </w:r>
+      <w:bookmarkStart w:id="0" w:name="_GoBack"/>
+      <w:bookmarkEnd w:id="0"/>
     </w:p>
     <w:p>
       <w:pPr>
@@ -14040,8 +14126,8 @@
           <w:sz w:val="24"/>
         </w:rPr>
       </w:pPr>
-      <w:bookmarkStart w:id="0" w:name="h.gjdgxs" w:colFirst="0" w:colLast="0"/>
-      <w:bookmarkEnd w:id="0"/>
+      <w:bookmarkStart w:id="1" w:name="h.gjdgxs" w:colFirst="0" w:colLast="0"/>
+      <w:bookmarkEnd w:id="1"/>
       <w:r>
         <w:rPr>
           <w:rFonts w:ascii="Arial" w:eastAsia="Arial" w:hAnsi="Arial" w:cs="Arial"/>
@@ -16325,17 +16411,7 @@
           <w:sz w:val="24"/>
           <w:szCs w:val="24"/>
         </w:rPr>
-        <w:t>sejam executados após a tradução. Como foi frisado logo na introdução deste trabalho, a lógica do sistema não é feita, portanto pode-se fazer a tradução da lógica p</w:t>
-      </w:r>
-      <w:bookmarkStart w:id="1" w:name="_GoBack"/>
-      <w:bookmarkEnd w:id="1"/>
-      <w:r>
-        <w:rPr>
-          <w:rFonts w:ascii="Arial" w:hAnsi="Arial" w:cs="Arial"/>
-          <w:sz w:val="24"/>
-          <w:szCs w:val="24"/>
-        </w:rPr>
-        <w:t>arcial ou totalmente.</w:t>
+        <w:t>sejam executados após a tradução. Como foi frisado logo na introdução deste trabalho, a lógica do sistema não é feita, portanto pode-se fazer a tradução da lógica parcial ou totalmente.</w:t>
       </w:r>
     </w:p>
     <w:p>
@@ -16440,7 +16516,7 @@
           <w:rPr>
             <w:noProof/>
           </w:rPr>
-          <w:t>25</w:t>
+          <w:t>21</w:t>
         </w:r>
         <w:r>
           <w:fldChar w:fldCharType="end"/>
@@ -19684,7 +19760,7 @@
 </file>
 
 <file path=customXml/itemProps1.xml><?xml version="1.0" encoding="utf-8"?>
-<ds:datastoreItem xmlns:ds="http://schemas.openxmlformats.org/officeDocument/2006/customXml" ds:itemID="{EFF47E8C-3D92-4968-8570-DCB66CB1BA3A}">
+<ds:datastoreItem xmlns:ds="http://schemas.openxmlformats.org/officeDocument/2006/customXml" ds:itemID="{DF43C2FA-5DEC-4077-848B-0E94ACA3D991}">
   <ds:schemaRefs>
     <ds:schemaRef ds:uri="http://schemas.openxmlformats.org/officeDocument/2006/bibliography"/>
   </ds:schemaRefs>

</xml_diff>

<commit_message>
- criado cap de referencias
</commit_message>
<xml_diff>
--- a/Parte escrita/trabalho.docx
+++ b/Parte escrita/trabalho.docx
@@ -829,8 +829,6 @@
         </w:rPr>
         <w:br w:type="page"/>
       </w:r>
-      <w:bookmarkStart w:id="0" w:name="_GoBack"/>
-      <w:bookmarkEnd w:id="0"/>
     </w:p>
     <w:p>
       <w:pPr>
@@ -1355,6 +1353,37 @@
         <w:tab/>
         <w:t>25</w:t>
       </w:r>
+    </w:p>
+    <w:p>
+      <w:pPr>
+        <w:tabs>
+          <w:tab w:val="left" w:leader="dot" w:pos="8505"/>
+        </w:tabs>
+        <w:spacing w:line="360" w:lineRule="auto"/>
+        <w:jc w:val="both"/>
+        <w:rPr>
+          <w:rFonts w:ascii="Arial" w:eastAsia="Arial" w:hAnsi="Arial" w:cs="Arial"/>
+          <w:sz w:val="24"/>
+        </w:rPr>
+      </w:pPr>
+      <w:r>
+        <w:rPr>
+          <w:rFonts w:ascii="Arial" w:eastAsia="Arial" w:hAnsi="Arial" w:cs="Arial"/>
+          <w:b/>
+          <w:sz w:val="24"/>
+        </w:rPr>
+        <w:t>6 Referências</w:t>
+      </w:r>
+      <w:r>
+        <w:rPr>
+          <w:rFonts w:ascii="Arial" w:eastAsia="Arial" w:hAnsi="Arial" w:cs="Arial"/>
+          <w:sz w:val="24"/>
+        </w:rPr>
+        <w:tab/>
+        <w:t>27</w:t>
+      </w:r>
+      <w:bookmarkStart w:id="0" w:name="_GoBack"/>
+      <w:bookmarkEnd w:id="0"/>
       <w:r>
         <w:rPr>
           <w:rFonts w:ascii="Arial" w:eastAsia="Arial" w:hAnsi="Arial" w:cs="Arial"/>
@@ -16445,6 +16474,207 @@
         </w:rPr>
         <w:t>sejam executados após a tradução. Como foi frisado logo na introdução deste trabalho, a lógica do sistema não é feita, portanto pode-se fazer a tradução da lógica parcial ou totalmente.</w:t>
       </w:r>
+    </w:p>
+    <w:p>
+      <w:pPr>
+        <w:rPr>
+          <w:rFonts w:ascii="Arial" w:hAnsi="Arial" w:cs="Arial"/>
+          <w:sz w:val="24"/>
+          <w:szCs w:val="24"/>
+        </w:rPr>
+      </w:pPr>
+      <w:r>
+        <w:rPr>
+          <w:rFonts w:ascii="Arial" w:hAnsi="Arial" w:cs="Arial"/>
+          <w:sz w:val="24"/>
+          <w:szCs w:val="24"/>
+        </w:rPr>
+        <w:br w:type="page"/>
+      </w:r>
+    </w:p>
+    <w:p>
+      <w:pPr>
+        <w:pStyle w:val="Normal1"/>
+        <w:spacing w:before="240" w:line="360" w:lineRule="auto"/>
+        <w:ind w:firstLine="720"/>
+        <w:jc w:val="center"/>
+        <w:rPr>
+          <w:rFonts w:ascii="Arial" w:hAnsi="Arial" w:cs="Arial"/>
+          <w:b/>
+          <w:sz w:val="24"/>
+          <w:szCs w:val="24"/>
+        </w:rPr>
+      </w:pPr>
+      <w:r>
+        <w:rPr>
+          <w:rFonts w:ascii="Arial" w:hAnsi="Arial" w:cs="Arial"/>
+          <w:b/>
+          <w:sz w:val="24"/>
+          <w:szCs w:val="24"/>
+        </w:rPr>
+        <w:lastRenderedPageBreak/>
+        <w:t>REFERÊNCIAS</w:t>
+      </w:r>
+    </w:p>
+    <w:p>
+      <w:pPr>
+        <w:pStyle w:val="Normal1"/>
+        <w:spacing w:before="240" w:line="360" w:lineRule="auto"/>
+        <w:ind w:firstLine="720"/>
+        <w:jc w:val="center"/>
+        <w:rPr>
+          <w:rFonts w:ascii="Arial" w:hAnsi="Arial" w:cs="Arial"/>
+          <w:b/>
+          <w:sz w:val="24"/>
+          <w:szCs w:val="24"/>
+        </w:rPr>
+      </w:pPr>
+    </w:p>
+    <w:p>
+      <w:pPr>
+        <w:pStyle w:val="Normal1"/>
+        <w:spacing w:before="240" w:line="360" w:lineRule="auto"/>
+        <w:ind w:firstLine="720"/>
+        <w:jc w:val="center"/>
+        <w:rPr>
+          <w:rFonts w:ascii="Arial" w:hAnsi="Arial" w:cs="Arial"/>
+          <w:b/>
+          <w:sz w:val="24"/>
+          <w:szCs w:val="24"/>
+        </w:rPr>
+      </w:pPr>
+    </w:p>
+    <w:p>
+      <w:pPr>
+        <w:pStyle w:val="Normal1"/>
+        <w:spacing w:before="240" w:line="360" w:lineRule="auto"/>
+        <w:rPr>
+          <w:rFonts w:ascii="Arial" w:hAnsi="Arial" w:cs="Arial"/>
+          <w:sz w:val="24"/>
+          <w:szCs w:val="24"/>
+        </w:rPr>
+      </w:pPr>
+      <w:r>
+        <w:rPr>
+          <w:rFonts w:ascii="Arial" w:hAnsi="Arial" w:cs="Arial"/>
+          <w:sz w:val="24"/>
+          <w:szCs w:val="24"/>
+        </w:rPr>
+        <w:t xml:space="preserve">[2] Apache Software </w:t>
+      </w:r>
+      <w:proofErr w:type="spellStart"/>
+      <w:r>
+        <w:rPr>
+          <w:rFonts w:ascii="Arial" w:hAnsi="Arial" w:cs="Arial"/>
+          <w:sz w:val="24"/>
+          <w:szCs w:val="24"/>
+        </w:rPr>
+        <w:t>foundation</w:t>
+      </w:r>
+      <w:proofErr w:type="spellEnd"/>
+      <w:r>
+        <w:rPr>
+          <w:rFonts w:ascii="Arial" w:hAnsi="Arial" w:cs="Arial"/>
+          <w:sz w:val="24"/>
+          <w:szCs w:val="24"/>
+        </w:rPr>
+        <w:t xml:space="preserve">, </w:t>
+      </w:r>
+      <w:proofErr w:type="spellStart"/>
+      <w:r>
+        <w:rPr>
+          <w:rFonts w:ascii="Arial" w:hAnsi="Arial" w:cs="Arial"/>
+          <w:sz w:val="24"/>
+          <w:szCs w:val="24"/>
+        </w:rPr>
+        <w:t>disponivel</w:t>
+      </w:r>
+      <w:proofErr w:type="spellEnd"/>
+      <w:r>
+        <w:rPr>
+          <w:rFonts w:ascii="Arial" w:hAnsi="Arial" w:cs="Arial"/>
+          <w:sz w:val="24"/>
+          <w:szCs w:val="24"/>
+        </w:rPr>
+        <w:t xml:space="preserve"> em </w:t>
+      </w:r>
+      <w:r>
+        <w:rPr>
+          <w:rFonts w:ascii="Arial" w:hAnsi="Arial" w:cs="Arial"/>
+          <w:sz w:val="24"/>
+          <w:szCs w:val="24"/>
+        </w:rPr>
+        <w:t xml:space="preserve">&lt;http://www.apache.org/&gt; </w:t>
+      </w:r>
+      <w:proofErr w:type="spellStart"/>
+      <w:r>
+        <w:rPr>
+          <w:rFonts w:ascii="Arial" w:hAnsi="Arial" w:cs="Arial"/>
+          <w:sz w:val="24"/>
+          <w:szCs w:val="24"/>
+        </w:rPr>
+        <w:t>Ultimo</w:t>
+      </w:r>
+      <w:proofErr w:type="spellEnd"/>
+      <w:r>
+        <w:rPr>
+          <w:rFonts w:ascii="Arial" w:hAnsi="Arial" w:cs="Arial"/>
+          <w:sz w:val="24"/>
+          <w:szCs w:val="24"/>
+        </w:rPr>
+        <w:t xml:space="preserve"> </w:t>
+      </w:r>
+      <w:r>
+        <w:rPr>
+          <w:rFonts w:ascii="Arial" w:hAnsi="Arial" w:cs="Arial"/>
+          <w:sz w:val="24"/>
+          <w:szCs w:val="24"/>
+        </w:rPr>
+        <w:t>acesso em Setembro</w:t>
+      </w:r>
+      <w:r>
+        <w:rPr>
+          <w:rFonts w:ascii="Arial" w:hAnsi="Arial" w:cs="Arial"/>
+          <w:sz w:val="24"/>
+          <w:szCs w:val="24"/>
+        </w:rPr>
+        <w:t xml:space="preserve"> </w:t>
+      </w:r>
+      <w:r>
+        <w:rPr>
+          <w:rFonts w:ascii="Arial" w:hAnsi="Arial" w:cs="Arial"/>
+          <w:sz w:val="24"/>
+          <w:szCs w:val="24"/>
+        </w:rPr>
+        <w:t>2013.</w:t>
+      </w:r>
+    </w:p>
+    <w:p>
+      <w:pPr>
+        <w:pStyle w:val="Normal1"/>
+        <w:spacing w:before="240" w:line="360" w:lineRule="auto"/>
+        <w:ind w:firstLine="720"/>
+        <w:jc w:val="center"/>
+        <w:rPr>
+          <w:rFonts w:ascii="Arial" w:hAnsi="Arial" w:cs="Arial"/>
+          <w:b/>
+          <w:sz w:val="24"/>
+          <w:szCs w:val="24"/>
+        </w:rPr>
+      </w:pPr>
+    </w:p>
+    <w:p>
+      <w:pPr>
+        <w:pStyle w:val="Normal1"/>
+        <w:spacing w:before="240" w:line="360" w:lineRule="auto"/>
+        <w:ind w:firstLine="720"/>
+        <w:rPr>
+          <w:rFonts w:ascii="Arial" w:hAnsi="Arial" w:cs="Arial"/>
+          <w:b/>
+          <w:sz w:val="24"/>
+          <w:szCs w:val="24"/>
+        </w:rPr>
+      </w:pPr>
     </w:p>
     <w:p>
       <w:pPr>
@@ -19792,7 +20022,7 @@
 </file>
 
 <file path=customXml/itemProps1.xml><?xml version="1.0" encoding="utf-8"?>
-<ds:datastoreItem xmlns:ds="http://schemas.openxmlformats.org/officeDocument/2006/customXml" ds:itemID="{EE4A67D2-CA84-471D-B30A-C9292FB8A55B}">
+<ds:datastoreItem xmlns:ds="http://schemas.openxmlformats.org/officeDocument/2006/customXml" ds:itemID="{779F73FA-43A9-46E5-AF37-819F6EAA5524}">
   <ds:schemaRefs>
     <ds:schemaRef ds:uri="http://schemas.openxmlformats.org/officeDocument/2006/bibliography"/>
   </ds:schemaRefs>

</xml_diff>

<commit_message>
- Numeração de figuras no cap 4
</commit_message>
<xml_diff>
--- a/Parte escrita/trabalho.docx
+++ b/Parte escrita/trabalho.docx
@@ -1382,8 +1382,6 @@
         <w:tab/>
         <w:t>27</w:t>
       </w:r>
-      <w:bookmarkStart w:id="0" w:name="_GoBack"/>
-      <w:bookmarkEnd w:id="0"/>
       <w:r>
         <w:rPr>
           <w:rFonts w:ascii="Arial" w:eastAsia="Arial" w:hAnsi="Arial" w:cs="Arial"/>
@@ -2073,6 +2071,13 @@
           <w:rFonts w:ascii="Arial" w:eastAsia="Arial" w:hAnsi="Arial" w:cs="Arial"/>
           <w:sz w:val="24"/>
         </w:rPr>
+        <w:t xml:space="preserve">que foram </w:t>
+      </w:r>
+      <w:r>
+        <w:rPr>
+          <w:rFonts w:ascii="Arial" w:eastAsia="Arial" w:hAnsi="Arial" w:cs="Arial"/>
+          <w:sz w:val="24"/>
+        </w:rPr>
         <w:t>utilizados</w:t>
       </w:r>
       <w:r>
@@ -2080,6 +2085,13 @@
           <w:rFonts w:ascii="Arial" w:eastAsia="Arial" w:hAnsi="Arial" w:cs="Arial"/>
           <w:sz w:val="24"/>
         </w:rPr>
+        <w:t xml:space="preserve"> no decorrer do trabalho</w:t>
+      </w:r>
+      <w:r>
+        <w:rPr>
+          <w:rFonts w:ascii="Arial" w:eastAsia="Arial" w:hAnsi="Arial" w:cs="Arial"/>
+          <w:sz w:val="24"/>
+        </w:rPr>
         <w:t xml:space="preserve">, o capítulo 3 </w:t>
       </w:r>
       <w:r>
@@ -2108,14 +2120,14 @@
           <w:rFonts w:ascii="Arial" w:eastAsia="Arial" w:hAnsi="Arial" w:cs="Arial"/>
           <w:sz w:val="24"/>
         </w:rPr>
-        <w:t xml:space="preserve">proposto, </w:t>
-      </w:r>
-      <w:r>
-        <w:rPr>
-          <w:rFonts w:ascii="Arial" w:eastAsia="Arial" w:hAnsi="Arial" w:cs="Arial"/>
-          <w:sz w:val="24"/>
-        </w:rPr>
-        <w:t xml:space="preserve">o capítulo 4 demonstra uma implementação da proposta e o capítulo </w:t>
+        <w:t>proposto</w:t>
+      </w:r>
+      <w:r>
+        <w:rPr>
+          <w:rFonts w:ascii="Arial" w:eastAsia="Arial" w:hAnsi="Arial" w:cs="Arial"/>
+          <w:sz w:val="24"/>
+        </w:rPr>
+        <w:t xml:space="preserve">, detalhando o processo de tradução da </w:t>
       </w:r>
       <w:r>
         <w:rPr>
@@ -2123,7 +2135,64 @@
           <w:sz w:val="24"/>
         </w:rPr>
         <w:lastRenderedPageBreak/>
-        <w:t>5 apresenta a conclusão.</w:t>
+        <w:t>aplicação existente e o resultado esperado</w:t>
+      </w:r>
+      <w:r>
+        <w:rPr>
+          <w:rFonts w:ascii="Arial" w:eastAsia="Arial" w:hAnsi="Arial" w:cs="Arial"/>
+          <w:sz w:val="24"/>
+        </w:rPr>
+        <w:t xml:space="preserve">, </w:t>
+      </w:r>
+      <w:r>
+        <w:rPr>
+          <w:rFonts w:ascii="Arial" w:eastAsia="Arial" w:hAnsi="Arial" w:cs="Arial"/>
+          <w:sz w:val="24"/>
+        </w:rPr>
+        <w:t xml:space="preserve">o capítulo 4 demonstra uma implementação da proposta </w:t>
+      </w:r>
+      <w:r>
+        <w:rPr>
+          <w:rFonts w:ascii="Arial" w:eastAsia="Arial" w:hAnsi="Arial" w:cs="Arial"/>
+          <w:sz w:val="24"/>
+        </w:rPr>
+        <w:t xml:space="preserve">e os testes realizados </w:t>
+      </w:r>
+      <w:r>
+        <w:rPr>
+          <w:rFonts w:ascii="Arial" w:eastAsia="Arial" w:hAnsi="Arial" w:cs="Arial"/>
+          <w:sz w:val="24"/>
+        </w:rPr>
+        <w:t xml:space="preserve">e o capítulo 5 apresenta </w:t>
+      </w:r>
+      <w:r>
+        <w:rPr>
+          <w:rFonts w:ascii="Arial" w:eastAsia="Arial" w:hAnsi="Arial" w:cs="Arial"/>
+          <w:sz w:val="24"/>
+        </w:rPr>
+        <w:t>um</w:t>
+      </w:r>
+      <w:r>
+        <w:rPr>
+          <w:rFonts w:ascii="Arial" w:eastAsia="Arial" w:hAnsi="Arial" w:cs="Arial"/>
+          <w:sz w:val="24"/>
+        </w:rPr>
+        <w:t>a conclusão.</w:t>
+      </w:r>
+    </w:p>
+    <w:p>
+      <w:pPr>
+        <w:rPr>
+          <w:rFonts w:ascii="Arial" w:eastAsia="Arial" w:hAnsi="Arial" w:cs="Arial"/>
+          <w:sz w:val="24"/>
+        </w:rPr>
+      </w:pPr>
+      <w:r>
+        <w:rPr>
+          <w:rFonts w:ascii="Arial" w:eastAsia="Arial" w:hAnsi="Arial" w:cs="Arial"/>
+          <w:sz w:val="24"/>
+        </w:rPr>
+        <w:br w:type="page"/>
       </w:r>
     </w:p>
     <w:p>
@@ -2145,6 +2214,7 @@
           <w:sz w:val="24"/>
           <w:szCs w:val="24"/>
         </w:rPr>
+        <w:lastRenderedPageBreak/>
         <w:t>2  Revisão</w:t>
       </w:r>
       <w:proofErr w:type="gramEnd"/>
@@ -2778,6 +2848,7 @@
           <w:sz w:val="24"/>
           <w:szCs w:val="24"/>
         </w:rPr>
+        <w:lastRenderedPageBreak/>
         <w:tab/>
       </w:r>
       <w:r>
@@ -2795,7 +2866,6 @@
           <w:sz w:val="24"/>
           <w:szCs w:val="24"/>
         </w:rPr>
-        <w:lastRenderedPageBreak/>
         <w:pict>
           <v:shapetype id="_x0000_t202" coordsize="21600,21600" o:spt="202" path="m,l,21600r21600,l21600,xe">
             <v:stroke joinstyle="miter"/>
@@ -3638,6 +3708,7 @@
           <w:sz w:val="24"/>
           <w:szCs w:val="24"/>
         </w:rPr>
+        <w:lastRenderedPageBreak/>
         <w:t xml:space="preserve">2.2 </w:t>
       </w:r>
       <w:r>
@@ -3732,16 +3803,7 @@
           <w:sz w:val="24"/>
           <w:szCs w:val="24"/>
         </w:rPr>
-        <w:t xml:space="preserve"> de banco de dados relacionais são geralmente acompanhados de uma interface </w:t>
-      </w:r>
-      <w:r>
-        <w:rPr>
-          <w:rFonts w:ascii="Arial" w:eastAsia="Arial" w:hAnsi="Arial" w:cs="Arial"/>
-          <w:sz w:val="24"/>
-          <w:szCs w:val="24"/>
-        </w:rPr>
-        <w:lastRenderedPageBreak/>
-        <w:t xml:space="preserve">simples e intuitiva para o usuário, retirando a </w:t>
+        <w:t xml:space="preserve"> de banco de dados relacionais são geralmente acompanhados de uma interface simples e intuitiva para o usuário, retirando a </w:t>
       </w:r>
       <w:proofErr w:type="spellStart"/>
       <w:r>
@@ -4061,6 +4123,7 @@
           <w:sz w:val="24"/>
           <w:szCs w:val="24"/>
         </w:rPr>
+        <w:lastRenderedPageBreak/>
         <w:t xml:space="preserve">Os </w:t>
       </w:r>
       <w:proofErr w:type="spellStart"/>
@@ -4099,19 +4162,6 @@
       <w:pPr>
         <w:pStyle w:val="Normal1"/>
         <w:spacing w:before="240" w:line="360" w:lineRule="auto"/>
-        <w:ind w:firstLine="708"/>
-        <w:contextualSpacing w:val="0"/>
-        <w:rPr>
-          <w:rFonts w:ascii="Arial" w:hAnsi="Arial" w:cs="Arial"/>
-          <w:sz w:val="24"/>
-          <w:szCs w:val="24"/>
-        </w:rPr>
-      </w:pPr>
-    </w:p>
-    <w:p>
-      <w:pPr>
-        <w:pStyle w:val="Normal1"/>
-        <w:spacing w:before="240" w:line="360" w:lineRule="auto"/>
         <w:contextualSpacing w:val="0"/>
         <w:rPr>
           <w:rFonts w:ascii="Arial" w:hAnsi="Arial" w:cs="Arial"/>
@@ -4676,7 +4726,7 @@
           <w:sz w:val="24"/>
           <w:szCs w:val="24"/>
         </w:rPr>
-        <w:t xml:space="preserve"> mostra um diagrama da interação desse componentes entre si e com o usuário. Note que o usuário não sabe de que forma os dados estão armazenados, pois para ele isso não importa, geralmente. Ele visualiza apenas as respostas dos comandos gerados por ele. Os comandos são interpretados pelo controlador que os traduz para um comando que o modelo possa executar. Ao realizar o comando, o modelo adquire um retorno e o passa para </w:t>
+        <w:t xml:space="preserve"> mostra um diagrama da interação desse componentes entre si </w:t>
       </w:r>
       <w:r>
         <w:rPr>
@@ -4685,7 +4735,7 @@
           <w:szCs w:val="24"/>
         </w:rPr>
         <w:lastRenderedPageBreak/>
-        <w:t>a visão atuali</w:t>
+        <w:t>e com o usuário. Note que o usuário não sabe de que forma os dados estão armazenados, pois para ele isso não importa, geralmente. Ele visualiza apenas as respostas dos comandos gerados por ele. Os comandos são interpretados pelo controlador que os traduz para um comando que o modelo possa executar. Ao realizar o comando, o modelo adquire um retorno e o passa para a visão atuali</w:t>
       </w:r>
       <w:r>
         <w:rPr>
@@ -4942,7 +4992,16 @@
           <w:sz w:val="24"/>
           <w:szCs w:val="24"/>
         </w:rPr>
-        <w:t xml:space="preserve"> também é criada na tabela, portanto toda vez que o objeto é acessado ou modificado, o resultado é refletido no banco de dados, mas sem a necessidade de um acesso explícito pelo programador.</w:t>
+        <w:t xml:space="preserve"> também é criada na tabela, </w:t>
+      </w:r>
+      <w:r>
+        <w:rPr>
+          <w:rFonts w:ascii="Arial" w:eastAsia="Arial" w:hAnsi="Arial" w:cs="Arial"/>
+          <w:sz w:val="24"/>
+          <w:szCs w:val="24"/>
+        </w:rPr>
+        <w:lastRenderedPageBreak/>
+        <w:t>portanto toda vez que o objeto é acessado ou modificado, o resultado é refletido no banco de dados, mas sem a necessidade de um acesso explícito pelo programador.</w:t>
       </w:r>
     </w:p>
     <w:p>
@@ -5025,9 +5084,8 @@
           <w:sz w:val="24"/>
           <w:szCs w:val="24"/>
         </w:rPr>
-        <w:lastRenderedPageBreak/>
         <w:pict>
-          <v:shape id="Text Box 2" o:spid="_x0000_s1033" type="#_x0000_t202" style="position:absolute;left:0;text-align:left;margin-left:-8.85pt;margin-top:-7.1pt;width:443.3pt;height:99.45pt;z-index:251667456;visibility:visible;mso-wrap-distance-left:9pt;mso-wrap-distance-top:3.6pt;mso-wrap-distance-right:9pt;mso-wrap-distance-bottom:3.6pt;mso-position-horizontal-relative:text;mso-position-vertical-relative:text;mso-width-relative:margin;mso-height-relative:margin;v-text-anchor:top" o:gfxdata="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">
+          <v:shape id="Text Box 2" o:spid="_x0000_s1033" type="#_x0000_t202" style="position:absolute;left:0;text-align:left;margin-left:-17.85pt;margin-top:4.7pt;width:443.3pt;height:99.45pt;z-index:251667456;visibility:visible;mso-wrap-distance-left:9pt;mso-wrap-distance-top:3.6pt;mso-wrap-distance-right:9pt;mso-wrap-distance-bottom:3.6pt;mso-position-horizontal-relative:text;mso-position-vertical-relative:text;mso-width-relative:margin;mso-height-relative:margin;v-text-anchor:top" o:gfxdata="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">
             <v:textbox style="mso-next-textbox:#Text Box 2">
               <w:txbxContent>
                 <w:p>
@@ -5698,7 +5756,7 @@
         <w:ind w:firstLine="708"/>
         <w:contextualSpacing w:val="0"/>
         <w:rPr>
-          <w:rFonts w:ascii="Arial" w:hAnsi="Arial" w:cs="Arial"/>
+          <w:rFonts w:ascii="Arial" w:eastAsia="Arial" w:hAnsi="Arial" w:cs="Arial"/>
           <w:sz w:val="24"/>
           <w:szCs w:val="24"/>
         </w:rPr>
@@ -5822,7 +5880,16 @@
           <w:sz w:val="24"/>
           <w:szCs w:val="24"/>
         </w:rPr>
-        <w:t xml:space="preserve">. Por eles são criadas novas aplicações, modificações de banco de dados e diversos outras operações (referencia). Para esse trabalho, os comandos mais importantes são o </w:t>
+        <w:t xml:space="preserve">. Por eles são criadas novas aplicações, modificações de banco de dados e diversos </w:t>
+      </w:r>
+      <w:r>
+        <w:rPr>
+          <w:rFonts w:ascii="Arial" w:eastAsia="Arial" w:hAnsi="Arial" w:cs="Arial"/>
+          <w:sz w:val="24"/>
+          <w:szCs w:val="24"/>
+        </w:rPr>
+        <w:lastRenderedPageBreak/>
+        <w:t xml:space="preserve">outras operações (referencia). Para esse trabalho, os comandos mais importantes são o </w:t>
       </w:r>
       <w:r>
         <w:rPr>
@@ -5978,7 +6045,6 @@
           <w:sz w:val="24"/>
           <w:szCs w:val="24"/>
         </w:rPr>
-        <w:lastRenderedPageBreak/>
         <w:t xml:space="preserve">O </w:t>
       </w:r>
       <w:proofErr w:type="spellStart"/>
@@ -6221,6 +6287,7 @@
           <w:sz w:val="24"/>
           <w:szCs w:val="24"/>
         </w:rPr>
+        <w:lastRenderedPageBreak/>
         <w:t>A maior parte sites orientados a banco de dados precisam de quatro operações básicas (referencia):</w:t>
       </w:r>
     </w:p>
@@ -6342,7 +6409,6 @@
           <w:sz w:val="24"/>
           <w:szCs w:val="24"/>
         </w:rPr>
-        <w:lastRenderedPageBreak/>
         <w:t xml:space="preserve">Isso é chamado de CRUD, acrônimo em inglês que significa Criar, Ler, Atualizar e Destruir. Como é tão comum a necessidade dessas operações, o </w:t>
       </w:r>
       <w:proofErr w:type="spellStart"/>
@@ -6562,19 +6628,6 @@
         </w:rPr>
         <w:t xml:space="preserve">para o CRUD e um conjunto de teste para cada um dos itens anteriores. </w:t>
       </w:r>
-    </w:p>
-    <w:p>
-      <w:pPr>
-        <w:pStyle w:val="Normal1"/>
-        <w:spacing w:before="240" w:after="0" w:line="360" w:lineRule="auto"/>
-        <w:ind w:firstLine="708"/>
-        <w:contextualSpacing w:val="0"/>
-        <w:rPr>
-          <w:rFonts w:ascii="Arial" w:eastAsia="Arial" w:hAnsi="Arial" w:cs="Arial"/>
-          <w:sz w:val="24"/>
-          <w:szCs w:val="24"/>
-        </w:rPr>
-      </w:pPr>
       <w:r>
         <w:rPr>
           <w:rFonts w:ascii="Arial" w:eastAsia="Arial" w:hAnsi="Arial" w:cs="Arial"/>
@@ -6659,19 +6712,6 @@
         </w:rPr>
         <w:t>Podemos observar que foram criados todos os arquivos referentes aos três componentes do modelo MVC, como foi visto no capítulo 2.3.</w:t>
       </w:r>
-    </w:p>
-    <w:p>
-      <w:pPr>
-        <w:pStyle w:val="Normal1"/>
-        <w:spacing w:before="240" w:after="0" w:line="360" w:lineRule="auto"/>
-        <w:ind w:firstLine="708"/>
-        <w:contextualSpacing w:val="0"/>
-        <w:rPr>
-          <w:rFonts w:ascii="Arial" w:hAnsi="Arial" w:cs="Arial"/>
-          <w:sz w:val="24"/>
-          <w:szCs w:val="24"/>
-        </w:rPr>
-      </w:pPr>
       <w:r>
         <w:rPr>
           <w:rFonts w:ascii="Arial" w:hAnsi="Arial" w:cs="Arial"/>
@@ -6679,8 +6719,17 @@
           <w:sz w:val="24"/>
           <w:szCs w:val="24"/>
         </w:rPr>
+        <w:t xml:space="preserve"> </w:t>
+      </w:r>
+      <w:r>
+        <w:rPr>
+          <w:rFonts w:ascii="Arial" w:hAnsi="Arial" w:cs="Arial"/>
+          <w:noProof/>
+          <w:sz w:val="24"/>
+          <w:szCs w:val="24"/>
+        </w:rPr>
         <w:drawing>
-          <wp:inline distT="0" distB="0" distL="0" distR="0">
+          <wp:inline distT="0" distB="0" distL="0" distR="0" wp14:anchorId="3F53B716" wp14:editId="09A3A97D">
             <wp:extent cx="5400040" cy="3411855"/>
             <wp:effectExtent l="0" t="0" r="0" b="0"/>
             <wp:docPr id="7" name="Imagem 7"/>
@@ -6787,45 +6836,6 @@
     <w:p>
       <w:pPr>
         <w:pStyle w:val="Normal1"/>
-        <w:spacing w:before="240" w:after="0" w:line="360" w:lineRule="auto"/>
-        <w:ind w:firstLine="708"/>
-        <w:contextualSpacing w:val="0"/>
-        <w:rPr>
-          <w:rFonts w:ascii="Arial" w:hAnsi="Arial" w:cs="Arial"/>
-          <w:sz w:val="24"/>
-          <w:szCs w:val="24"/>
-        </w:rPr>
-      </w:pPr>
-    </w:p>
-    <w:p>
-      <w:pPr>
-        <w:pStyle w:val="Normal1"/>
-        <w:spacing w:before="240" w:after="0" w:line="360" w:lineRule="auto"/>
-        <w:ind w:firstLine="708"/>
-        <w:contextualSpacing w:val="0"/>
-        <w:rPr>
-          <w:rFonts w:ascii="Arial" w:hAnsi="Arial" w:cs="Arial"/>
-          <w:sz w:val="24"/>
-          <w:szCs w:val="24"/>
-        </w:rPr>
-      </w:pPr>
-    </w:p>
-    <w:p>
-      <w:pPr>
-        <w:pStyle w:val="Normal1"/>
-        <w:spacing w:before="240" w:after="0" w:line="360" w:lineRule="auto"/>
-        <w:ind w:firstLine="708"/>
-        <w:contextualSpacing w:val="0"/>
-        <w:rPr>
-          <w:rFonts w:ascii="Arial" w:hAnsi="Arial" w:cs="Arial"/>
-          <w:sz w:val="24"/>
-          <w:szCs w:val="24"/>
-        </w:rPr>
-      </w:pPr>
-    </w:p>
-    <w:p>
-      <w:pPr>
-        <w:pStyle w:val="Normal1"/>
         <w:spacing w:before="240" w:line="360" w:lineRule="auto"/>
         <w:contextualSpacing w:val="0"/>
         <w:rPr>
@@ -6842,6 +6852,7 @@
           <w:sz w:val="24"/>
           <w:szCs w:val="24"/>
         </w:rPr>
+        <w:lastRenderedPageBreak/>
         <w:t xml:space="preserve">2.4  </w:t>
       </w:r>
       <w:r>
@@ -7446,16 +7457,7 @@
           <w:sz w:val="24"/>
           <w:szCs w:val="24"/>
         </w:rPr>
-        <w:t xml:space="preserve">Normalmente utilizado para a construção de compiladores, o YACC proporciona uma ferramenta na qual o usuário específica uma estrutura de entrada junto com um código para ser invocado cada vez que uma estrutura é </w:t>
-      </w:r>
-      <w:r>
-        <w:rPr>
-          <w:rFonts w:ascii="Arial" w:eastAsia="Arial" w:hAnsi="Arial" w:cs="Arial"/>
-          <w:sz w:val="24"/>
-          <w:szCs w:val="24"/>
-        </w:rPr>
-        <w:lastRenderedPageBreak/>
-        <w:t xml:space="preserve">reconhecida. </w:t>
+        <w:t xml:space="preserve">Normalmente utilizado para a construção de compiladores, o YACC proporciona uma ferramenta na qual o usuário específica uma estrutura de entrada junto com um código para ser invocado cada vez que uma estrutura é reconhecida. </w:t>
       </w:r>
     </w:p>
     <w:p>
@@ -7476,6 +7478,7 @@
           <w:sz w:val="24"/>
           <w:szCs w:val="24"/>
         </w:rPr>
+        <w:lastRenderedPageBreak/>
         <w:t xml:space="preserve">A figura </w:t>
       </w:r>
       <w:r>
@@ -8438,7 +8441,23 @@
           <w:sz w:val="24"/>
           <w:szCs w:val="24"/>
         </w:rPr>
-        <w:t xml:space="preserve">Se o analisador terminar de consumir os símbolos em um estado final, a </w:t>
+        <w:t xml:space="preserve">Se o analisador terminar de consumir os símbolos em um estado final, a entrada é </w:t>
+      </w:r>
+      <w:r>
+        <w:rPr>
+          <w:rFonts w:ascii="Arial" w:eastAsia="Arial" w:hAnsi="Arial" w:cs="Arial"/>
+          <w:sz w:val="24"/>
+          <w:szCs w:val="24"/>
+        </w:rPr>
+        <w:t>dada</w:t>
+      </w:r>
+      <w:r>
+        <w:rPr>
+          <w:rFonts w:ascii="Arial" w:eastAsia="Arial" w:hAnsi="Arial" w:cs="Arial"/>
+          <w:sz w:val="24"/>
+          <w:szCs w:val="24"/>
+        </w:rPr>
+        <w:t xml:space="preserve"> como válida, se acabar em um estado não final ou não houver </w:t>
       </w:r>
       <w:r>
         <w:rPr>
@@ -8447,23 +8466,7 @@
           <w:szCs w:val="24"/>
         </w:rPr>
         <w:lastRenderedPageBreak/>
-        <w:t xml:space="preserve">entrada é </w:t>
-      </w:r>
-      <w:r>
-        <w:rPr>
-          <w:rFonts w:ascii="Arial" w:eastAsia="Arial" w:hAnsi="Arial" w:cs="Arial"/>
-          <w:sz w:val="24"/>
-          <w:szCs w:val="24"/>
-        </w:rPr>
-        <w:t>dada</w:t>
-      </w:r>
-      <w:r>
-        <w:rPr>
-          <w:rFonts w:ascii="Arial" w:eastAsia="Arial" w:hAnsi="Arial" w:cs="Arial"/>
-          <w:sz w:val="24"/>
-          <w:szCs w:val="24"/>
-        </w:rPr>
-        <w:t xml:space="preserve"> como válida, se acabar em um estado não final ou não houver estado para o qual possa ir, a entrada é considerada inválida para a gramática. </w:t>
+        <w:t xml:space="preserve">estado para o qual possa ir, a entrada é considerada inválida para a gramática. </w:t>
       </w:r>
     </w:p>
     <w:p>
@@ -9281,7 +9284,27 @@
           <w:sz w:val="24"/>
           <w:szCs w:val="24"/>
         </w:rPr>
-        <w:t xml:space="preserve"> explicam essa relação. O Lex recebe a </w:t>
+        <w:t xml:space="preserve"> explicam essa relação. O Lex recebe a entrada de dados e as expressões regulares, gerando a rotina chamada </w:t>
+      </w:r>
+      <w:proofErr w:type="spellStart"/>
+      <w:r>
+        <w:rPr>
+          <w:rFonts w:ascii="Arial" w:eastAsia="Arial" w:hAnsi="Arial" w:cs="Arial"/>
+          <w:i/>
+          <w:sz w:val="24"/>
+          <w:szCs w:val="24"/>
+        </w:rPr>
+        <w:t>yylex</w:t>
+      </w:r>
+      <w:proofErr w:type="spellEnd"/>
+      <w:r>
+        <w:rPr>
+          <w:rFonts w:ascii="Arial" w:eastAsia="Arial" w:hAnsi="Arial" w:cs="Arial"/>
+          <w:i/>
+          <w:sz w:val="24"/>
+          <w:szCs w:val="24"/>
+        </w:rPr>
+        <w:t xml:space="preserve">, </w:t>
       </w:r>
       <w:r>
         <w:rPr>
@@ -9290,34 +9313,6 @@
           <w:szCs w:val="24"/>
         </w:rPr>
         <w:lastRenderedPageBreak/>
-        <w:t xml:space="preserve">entrada de dados e as expressões regulares, gerando a rotina chamada </w:t>
-      </w:r>
-      <w:proofErr w:type="spellStart"/>
-      <w:r>
-        <w:rPr>
-          <w:rFonts w:ascii="Arial" w:eastAsia="Arial" w:hAnsi="Arial" w:cs="Arial"/>
-          <w:i/>
-          <w:sz w:val="24"/>
-          <w:szCs w:val="24"/>
-        </w:rPr>
-        <w:t>yylex</w:t>
-      </w:r>
-      <w:proofErr w:type="spellEnd"/>
-      <w:r>
-        <w:rPr>
-          <w:rFonts w:ascii="Arial" w:eastAsia="Arial" w:hAnsi="Arial" w:cs="Arial"/>
-          <w:i/>
-          <w:sz w:val="24"/>
-          <w:szCs w:val="24"/>
-        </w:rPr>
-        <w:t xml:space="preserve">, </w:t>
-      </w:r>
-      <w:r>
-        <w:rPr>
-          <w:rFonts w:ascii="Arial" w:eastAsia="Arial" w:hAnsi="Arial" w:cs="Arial"/>
-          <w:sz w:val="24"/>
-          <w:szCs w:val="24"/>
-        </w:rPr>
         <w:t xml:space="preserve">a saída gerada serve como entrada para a rotina </w:t>
       </w:r>
       <w:proofErr w:type="spellStart"/>
@@ -10066,10 +10061,157 @@
       </w:pPr>
       <w:r>
         <w:rPr>
+          <w:rFonts w:ascii="Arial" w:eastAsia="Arial" w:hAnsi="Arial" w:cs="Arial"/>
+          <w:sz w:val="24"/>
+        </w:rPr>
+        <w:tab/>
+        <w:t>A figura 10</w:t>
+      </w:r>
+      <w:r>
+        <w:rPr>
+          <w:rFonts w:ascii="Arial" w:eastAsia="Arial" w:hAnsi="Arial" w:cs="Arial"/>
+          <w:sz w:val="24"/>
+        </w:rPr>
+        <w:t xml:space="preserve"> mostra um exemplo da entrada da nossa ferramenta. Essa é composta de uma ou mais tabelas descritas em SQL</w:t>
+      </w:r>
+      <w:r>
+        <w:rPr>
+          <w:rFonts w:ascii="Arial" w:eastAsia="Arial" w:hAnsi="Arial" w:cs="Arial"/>
+          <w:i/>
+          <w:sz w:val="24"/>
+        </w:rPr>
+        <w:t xml:space="preserve"> </w:t>
+      </w:r>
+      <w:proofErr w:type="spellStart"/>
+      <w:r>
+        <w:rPr>
+          <w:rFonts w:ascii="Arial" w:eastAsia="Arial" w:hAnsi="Arial" w:cs="Arial"/>
+          <w:i/>
+          <w:sz w:val="24"/>
+        </w:rPr>
+        <w:t>Schema</w:t>
+      </w:r>
+      <w:proofErr w:type="spellEnd"/>
+      <w:r>
+        <w:rPr>
+          <w:rFonts w:ascii="Arial" w:eastAsia="Arial" w:hAnsi="Arial" w:cs="Arial"/>
+          <w:sz w:val="24"/>
+        </w:rPr>
+        <w:t xml:space="preserve"> e separadas por uma linha em branco. A saída esperada para dita en</w:t>
+      </w:r>
+      <w:r>
+        <w:rPr>
+          <w:rFonts w:ascii="Arial" w:eastAsia="Arial" w:hAnsi="Arial" w:cs="Arial"/>
+          <w:sz w:val="24"/>
+        </w:rPr>
+        <w:t>trada, exemplificada na figura 11</w:t>
+      </w:r>
+      <w:r>
+        <w:rPr>
+          <w:rFonts w:ascii="Arial" w:eastAsia="Arial" w:hAnsi="Arial" w:cs="Arial"/>
+          <w:sz w:val="24"/>
+        </w:rPr>
+        <w:t xml:space="preserve">, são comandos </w:t>
+      </w:r>
+      <w:proofErr w:type="spellStart"/>
+      <w:r>
+        <w:rPr>
+          <w:rFonts w:ascii="Arial" w:eastAsia="Arial" w:hAnsi="Arial" w:cs="Arial"/>
+          <w:i/>
+          <w:sz w:val="24"/>
+        </w:rPr>
+        <w:t>rails</w:t>
+      </w:r>
+      <w:proofErr w:type="spellEnd"/>
+      <w:r>
+        <w:rPr>
+          <w:rFonts w:ascii="Arial" w:eastAsia="Arial" w:hAnsi="Arial" w:cs="Arial"/>
+          <w:i/>
+          <w:sz w:val="24"/>
+        </w:rPr>
+        <w:t xml:space="preserve"> </w:t>
+      </w:r>
+      <w:r>
+        <w:rPr>
+          <w:rFonts w:ascii="Arial" w:eastAsia="Arial" w:hAnsi="Arial" w:cs="Arial"/>
+          <w:sz w:val="24"/>
+        </w:rPr>
+        <w:t>que descrevem o mesmo modelo passado como entrada, mantendo as me</w:t>
+      </w:r>
+      <w:r>
+        <w:rPr>
+          <w:rFonts w:ascii="Arial" w:eastAsia="Arial" w:hAnsi="Arial" w:cs="Arial"/>
+          <w:sz w:val="24"/>
+        </w:rPr>
+        <w:t>smas relações entre as tabelas.</w:t>
+      </w:r>
+    </w:p>
+    <w:p>
+      <w:pPr>
+        <w:pStyle w:val="Normal1"/>
+        <w:spacing w:after="0" w:line="360" w:lineRule="auto"/>
+        <w:ind w:firstLine="709"/>
+        <w:rPr>
+          <w:rFonts w:ascii="Arial" w:eastAsia="Arial" w:hAnsi="Arial" w:cs="Arial"/>
+          <w:sz w:val="24"/>
+        </w:rPr>
+      </w:pPr>
+      <w:r>
+        <w:rPr>
+          <w:rFonts w:ascii="Arial" w:eastAsia="Arial" w:hAnsi="Arial" w:cs="Arial"/>
+          <w:sz w:val="24"/>
+        </w:rPr>
+        <w:t xml:space="preserve">No exemplo, os campos com que possuem atributos </w:t>
+      </w:r>
+      <w:r>
+        <w:rPr>
+          <w:rFonts w:ascii="Arial" w:eastAsia="Arial" w:hAnsi="Arial" w:cs="Arial"/>
+          <w:i/>
+          <w:sz w:val="24"/>
+        </w:rPr>
+        <w:t xml:space="preserve">INT AUTO_INCREMENT PRIMARY KEY, </w:t>
+      </w:r>
+      <w:r>
+        <w:rPr>
+          <w:rFonts w:ascii="Arial" w:eastAsia="Arial" w:hAnsi="Arial" w:cs="Arial"/>
+          <w:sz w:val="24"/>
+        </w:rPr>
+        <w:t xml:space="preserve">ou seja, inteiros de incremento automático e que são chaves primárias, não são explicitamente mapeados para o </w:t>
+      </w:r>
+      <w:proofErr w:type="spellStart"/>
+      <w:r>
+        <w:rPr>
+          <w:rFonts w:ascii="Arial" w:eastAsia="Arial" w:hAnsi="Arial" w:cs="Arial"/>
+          <w:sz w:val="24"/>
+        </w:rPr>
+        <w:t>rails</w:t>
+      </w:r>
+      <w:proofErr w:type="spellEnd"/>
+      <w:r>
+        <w:rPr>
+          <w:rFonts w:ascii="Arial" w:eastAsia="Arial" w:hAnsi="Arial" w:cs="Arial"/>
+          <w:sz w:val="24"/>
+        </w:rPr>
+        <w:t>, uma vez que este gera um campo com essas características automaticamente para cada tabela.</w:t>
+      </w:r>
+    </w:p>
+    <w:p>
+      <w:pPr>
+        <w:pStyle w:val="Normal1"/>
+        <w:spacing w:after="0" w:line="360" w:lineRule="auto"/>
+        <w:jc w:val="center"/>
+        <w:rPr>
+          <w:rFonts w:ascii="Arial" w:eastAsia="Arial" w:hAnsi="Arial" w:cs="Arial"/>
+          <w:sz w:val="24"/>
+        </w:rPr>
+      </w:pPr>
+      <w:r>
+        <w:rPr>
           <w:noProof/>
         </w:rPr>
+        <w:lastRenderedPageBreak/>
         <w:pict>
-          <v:shape id="_x0000_s1037" type="#_x0000_t202" style="position:absolute;margin-left:4.35pt;margin-top:116.35pt;width:416.25pt;height:146.75pt;z-index:251675648;visibility:visible;mso-wrap-distance-left:9pt;mso-wrap-distance-top:3.6pt;mso-wrap-distance-right:9pt;mso-wrap-distance-bottom:3.6pt;mso-position-horizontal-relative:text;mso-position-vertical-relative:text;mso-width-relative:margin;mso-height-relative:margin;v-text-anchor:top" o:gfxdata="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">
+          <v:shape id="_x0000_s1037" type="#_x0000_t202" style="position:absolute;left:0;text-align:left;margin-left:-3.15pt;margin-top:-9.85pt;width:416.25pt;height:146.75pt;z-index:251675648;visibility:visible;mso-wrap-distance-left:9pt;mso-wrap-distance-top:3.6pt;mso-wrap-distance-right:9pt;mso-wrap-distance-bottom:3.6pt;mso-position-horizontal-relative:text;mso-position-vertical-relative:text;mso-width-relative:margin;mso-height-relative:margin;v-text-anchor:top" o:gfxdata="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">
             <v:textbox style="mso-next-textbox:#_x0000_s1037">
               <w:txbxContent>
                 <w:p>
@@ -10915,16 +11057,7 @@
           <w:rFonts w:ascii="Arial" w:eastAsia="Arial" w:hAnsi="Arial" w:cs="Arial"/>
           <w:sz w:val="24"/>
         </w:rPr>
-        <w:tab/>
-        <w:t>A figura X mostra um exemplo da entrada da nossa ferramenta. Essa é composta de uma ou mais tabelas descritas em SQL</w:t>
-      </w:r>
-      <w:r>
-        <w:rPr>
-          <w:rFonts w:ascii="Arial" w:eastAsia="Arial" w:hAnsi="Arial" w:cs="Arial"/>
-          <w:i/>
-          <w:sz w:val="24"/>
-        </w:rPr>
-        <w:t xml:space="preserve"> </w:t>
+        <w:t xml:space="preserve">Figura 10 – Exemplo de SQL </w:t>
       </w:r>
       <w:proofErr w:type="spellStart"/>
       <w:r>
@@ -10936,45 +11069,6 @@
         <w:t>Schema</w:t>
       </w:r>
       <w:proofErr w:type="spellEnd"/>
-      <w:r>
-        <w:rPr>
-          <w:rFonts w:ascii="Arial" w:eastAsia="Arial" w:hAnsi="Arial" w:cs="Arial"/>
-          <w:sz w:val="24"/>
-        </w:rPr>
-        <w:t xml:space="preserve"> e separadas por uma linha em branco. A saída esperada para dita entrada, exemplificada na figura X, são comandos </w:t>
-      </w:r>
-      <w:proofErr w:type="spellStart"/>
-      <w:r>
-        <w:rPr>
-          <w:rFonts w:ascii="Arial" w:eastAsia="Arial" w:hAnsi="Arial" w:cs="Arial"/>
-          <w:i/>
-          <w:sz w:val="24"/>
-        </w:rPr>
-        <w:t>rails</w:t>
-      </w:r>
-      <w:proofErr w:type="spellEnd"/>
-      <w:r>
-        <w:rPr>
-          <w:rFonts w:ascii="Arial" w:eastAsia="Arial" w:hAnsi="Arial" w:cs="Arial"/>
-          <w:i/>
-          <w:sz w:val="24"/>
-        </w:rPr>
-        <w:t xml:space="preserve"> </w:t>
-      </w:r>
-      <w:r>
-        <w:rPr>
-          <w:rFonts w:ascii="Arial" w:eastAsia="Arial" w:hAnsi="Arial" w:cs="Arial"/>
-          <w:sz w:val="24"/>
-        </w:rPr>
-        <w:t>que descrevem o mesmo modelo passado como entrada, mantendo as me</w:t>
-      </w:r>
-      <w:r>
-        <w:rPr>
-          <w:rFonts w:ascii="Arial" w:eastAsia="Arial" w:hAnsi="Arial" w:cs="Arial"/>
-          <w:sz w:val="24"/>
-        </w:rPr>
-        <w:t>smas relações entre as tabelas.</w:t>
-      </w:r>
     </w:p>
     <w:p>
       <w:pPr>
@@ -10986,13 +11080,23 @@
           <w:sz w:val="24"/>
         </w:rPr>
       </w:pPr>
+    </w:p>
+    <w:p>
+      <w:pPr>
+        <w:pStyle w:val="Normal1"/>
+        <w:spacing w:after="0" w:line="360" w:lineRule="auto"/>
+        <w:jc w:val="center"/>
+        <w:rPr>
+          <w:rFonts w:ascii="Arial" w:eastAsia="Arial" w:hAnsi="Arial" w:cs="Arial"/>
+          <w:sz w:val="24"/>
+        </w:rPr>
+      </w:pPr>
       <w:r>
         <w:rPr>
           <w:noProof/>
         </w:rPr>
-        <w:lastRenderedPageBreak/>
         <w:pict>
-          <v:shape id="_x0000_s1038" type="#_x0000_t202" style="position:absolute;left:0;text-align:left;margin-left:0;margin-top:14.65pt;width:416.65pt;height:54.85pt;z-index:251677696;visibility:visible;mso-wrap-distance-left:9pt;mso-wrap-distance-top:3.6pt;mso-wrap-distance-right:9pt;mso-wrap-distance-bottom:3.6pt;mso-position-horizontal:center;mso-position-horizontal-relative:text;mso-position-vertical:absolute;mso-position-vertical-relative:text;mso-width-relative:margin;mso-height-relative:margin;v-text-anchor:top" o:gfxdata="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">
+          <v:shape id="_x0000_s1038" type="#_x0000_t202" style="position:absolute;left:0;text-align:left;margin-left:-3.15pt;margin-top:7.5pt;width:416.65pt;height:54.85pt;z-index:251677696;visibility:visible;mso-wrap-distance-left:9pt;mso-wrap-distance-top:3.6pt;mso-wrap-distance-right:9pt;mso-wrap-distance-bottom:3.6pt;mso-position-horizontal-relative:text;mso-position-vertical-relative:text;mso-width-relative:margin;mso-height-relative:margin;v-text-anchor:top" o:gfxdata="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">
             <v:textbox style="mso-next-textbox:#_x0000_s1038">
               <w:txbxContent>
                 <w:p>
@@ -11235,6 +11339,23 @@
           </v:shape>
         </w:pict>
       </w:r>
+      <w:r>
+        <w:rPr>
+          <w:rFonts w:ascii="Arial" w:eastAsia="Arial" w:hAnsi="Arial" w:cs="Arial"/>
+          <w:sz w:val="24"/>
+        </w:rPr>
+        <w:t>Figura 11 – Exemplo dos comando gerados</w:t>
+      </w:r>
+    </w:p>
+    <w:p>
+      <w:pPr>
+        <w:pStyle w:val="Normal1"/>
+        <w:spacing w:after="0" w:line="360" w:lineRule="auto"/>
+        <w:rPr>
+          <w:rFonts w:ascii="Arial" w:eastAsia="Arial" w:hAnsi="Arial" w:cs="Arial"/>
+          <w:sz w:val="24"/>
+        </w:rPr>
+      </w:pPr>
     </w:p>
     <w:p>
       <w:pPr>
@@ -11244,55 +11365,6 @@
         <w:rPr>
           <w:rFonts w:ascii="Arial" w:eastAsia="Arial" w:hAnsi="Arial" w:cs="Arial"/>
           <w:sz w:val="24"/>
-        </w:rPr>
-      </w:pPr>
-      <w:r>
-        <w:rPr>
-          <w:rFonts w:ascii="Arial" w:eastAsia="Arial" w:hAnsi="Arial" w:cs="Arial"/>
-          <w:sz w:val="24"/>
-        </w:rPr>
-        <w:t xml:space="preserve">No exemplo, os campos com que possuem atributos </w:t>
-      </w:r>
-      <w:r>
-        <w:rPr>
-          <w:rFonts w:ascii="Arial" w:eastAsia="Arial" w:hAnsi="Arial" w:cs="Arial"/>
-          <w:i/>
-          <w:sz w:val="24"/>
-        </w:rPr>
-        <w:t xml:space="preserve">INT AUTO_INCREMENT PRIMARY KEY, </w:t>
-      </w:r>
-      <w:r>
-        <w:rPr>
-          <w:rFonts w:ascii="Arial" w:eastAsia="Arial" w:hAnsi="Arial" w:cs="Arial"/>
-          <w:sz w:val="24"/>
-        </w:rPr>
-        <w:t xml:space="preserve">ou seja, inteiros de incremento automático e que são chaves primárias, não são explicitamente mapeados para o </w:t>
-      </w:r>
-      <w:proofErr w:type="spellStart"/>
-      <w:r>
-        <w:rPr>
-          <w:rFonts w:ascii="Arial" w:eastAsia="Arial" w:hAnsi="Arial" w:cs="Arial"/>
-          <w:sz w:val="24"/>
-        </w:rPr>
-        <w:t>rails</w:t>
-      </w:r>
-      <w:proofErr w:type="spellEnd"/>
-      <w:r>
-        <w:rPr>
-          <w:rFonts w:ascii="Arial" w:eastAsia="Arial" w:hAnsi="Arial" w:cs="Arial"/>
-          <w:sz w:val="24"/>
-        </w:rPr>
-        <w:t>, uma vez que este gera um campo com essas características automaticamente para cada tabela.</w:t>
-      </w:r>
-    </w:p>
-    <w:p>
-      <w:pPr>
-        <w:pStyle w:val="Normal1"/>
-        <w:spacing w:after="0" w:line="360" w:lineRule="auto"/>
-        <w:ind w:firstLine="709"/>
-        <w:rPr>
-          <w:rFonts w:ascii="Arial" w:eastAsia="Arial" w:hAnsi="Arial" w:cs="Arial"/>
-          <w:sz w:val="24"/>
           <w:vertAlign w:val="subscript"/>
         </w:rPr>
       </w:pPr>
@@ -11448,7 +11520,14 @@
           <w:rFonts w:ascii="Arial" w:eastAsia="Arial" w:hAnsi="Arial" w:cs="Arial"/>
           <w:sz w:val="24"/>
         </w:rPr>
-        <w:t xml:space="preserve">ou seja, um decimal com tamanho de 46 caracteres e 6 caracteres de precisão. A lista com todos os atributos suportados e seus mapeamentos para o </w:t>
+        <w:t>ou seja, um decimal com tamanho de 46 caracteres e 6 caracteres de precisão. A lista com todos os atributos suportados e seus mapeamentos</w:t>
+      </w:r>
+      <w:r>
+        <w:rPr>
+          <w:rFonts w:ascii="Arial" w:eastAsia="Arial" w:hAnsi="Arial" w:cs="Arial"/>
+          <w:sz w:val="24"/>
+        </w:rPr>
+        <w:t xml:space="preserve"> para o </w:t>
       </w:r>
       <w:proofErr w:type="spellStart"/>
       <w:r>
@@ -11464,7 +11543,14 @@
           <w:rFonts w:ascii="Arial" w:eastAsia="Arial" w:hAnsi="Arial" w:cs="Arial"/>
           <w:sz w:val="24"/>
         </w:rPr>
-        <w:t xml:space="preserve"> está no apêndice X.</w:t>
+        <w:t xml:space="preserve"> está no apêndice A</w:t>
+      </w:r>
+      <w:r>
+        <w:rPr>
+          <w:rFonts w:ascii="Arial" w:eastAsia="Arial" w:hAnsi="Arial" w:cs="Arial"/>
+          <w:sz w:val="24"/>
+        </w:rPr>
+        <w:t>.</w:t>
       </w:r>
     </w:p>
     <w:p>
@@ -11506,7 +11592,7 @@
     <w:p>
       <w:pPr>
         <w:pStyle w:val="Normal1"/>
-        <w:spacing w:line="360" w:lineRule="auto"/>
+        <w:spacing w:before="240" w:line="360" w:lineRule="auto"/>
         <w:ind w:firstLine="708"/>
         <w:contextualSpacing w:val="0"/>
       </w:pPr>
@@ -11556,7 +11642,7 @@
     <w:p>
       <w:pPr>
         <w:pStyle w:val="Normal1"/>
-        <w:spacing w:line="360" w:lineRule="auto"/>
+        <w:spacing w:before="240" w:line="360" w:lineRule="auto"/>
         <w:ind w:firstLine="708"/>
         <w:contextualSpacing w:val="0"/>
       </w:pPr>
@@ -11605,7 +11691,7 @@
     <w:p>
       <w:pPr>
         <w:pStyle w:val="Normal1"/>
-        <w:spacing w:line="360" w:lineRule="auto"/>
+        <w:spacing w:before="240" w:line="360" w:lineRule="auto"/>
         <w:ind w:firstLine="708"/>
         <w:contextualSpacing w:val="0"/>
       </w:pPr>
@@ -11613,7 +11699,7 @@
     <w:p>
       <w:pPr>
         <w:pStyle w:val="Normal1"/>
-        <w:spacing w:line="360" w:lineRule="auto"/>
+        <w:spacing w:before="240" w:line="360" w:lineRule="auto"/>
         <w:contextualSpacing w:val="0"/>
       </w:pPr>
       <w:r>
@@ -11627,7 +11713,7 @@
     <w:p>
       <w:pPr>
         <w:pStyle w:val="Normal1"/>
-        <w:spacing w:line="360" w:lineRule="auto"/>
+        <w:spacing w:before="240" w:line="360" w:lineRule="auto"/>
         <w:ind w:firstLine="708"/>
         <w:contextualSpacing w:val="0"/>
       </w:pPr>
@@ -11635,7 +11721,7 @@
     <w:p>
       <w:pPr>
         <w:pStyle w:val="Normal1"/>
-        <w:spacing w:line="360" w:lineRule="auto"/>
+        <w:spacing w:before="240" w:line="360" w:lineRule="auto"/>
         <w:ind w:firstLine="708"/>
         <w:contextualSpacing w:val="0"/>
       </w:pPr>
@@ -11667,7 +11753,7 @@
     <w:p>
       <w:pPr>
         <w:pStyle w:val="Normal1"/>
-        <w:spacing w:line="360" w:lineRule="auto"/>
+        <w:spacing w:before="240" w:line="360" w:lineRule="auto"/>
         <w:ind w:firstLine="708"/>
         <w:contextualSpacing w:val="0"/>
       </w:pPr>
@@ -11699,7 +11785,7 @@
     <w:p>
       <w:pPr>
         <w:pStyle w:val="Normal1"/>
-        <w:spacing w:line="360" w:lineRule="auto"/>
+        <w:spacing w:before="240" w:line="360" w:lineRule="auto"/>
         <w:ind w:firstLine="708"/>
         <w:contextualSpacing w:val="0"/>
       </w:pPr>
@@ -11762,7 +11848,7 @@
     <w:p>
       <w:pPr>
         <w:pStyle w:val="Normal1"/>
-        <w:spacing w:line="360" w:lineRule="auto"/>
+        <w:spacing w:before="240" w:line="360" w:lineRule="auto"/>
         <w:ind w:firstLine="708"/>
         <w:contextualSpacing w:val="0"/>
         <w:rPr>
@@ -11792,7 +11878,7 @@
           <w:rFonts w:ascii="Arial" w:eastAsia="Arial" w:hAnsi="Arial" w:cs="Arial"/>
           <w:sz w:val="24"/>
         </w:rPr>
-        <w:t xml:space="preserve"> da criação dessas tabelas podem ser visto na figura X. Temos três tabelas: paciente, profissional e agenda. As tabelas paciente e profissional são </w:t>
+        <w:t xml:space="preserve"> da </w:t>
       </w:r>
       <w:r>
         <w:rPr>
@@ -11800,7 +11886,21 @@
           <w:sz w:val="24"/>
         </w:rPr>
         <w:lastRenderedPageBreak/>
-        <w:t>referenciadas pela tabela agenda, em uma relação 1-N, ou seja, cada paciente e profissional pode</w:t>
+        <w:t xml:space="preserve">criação dessas tabelas podem ser visto na figura </w:t>
+      </w:r>
+      <w:r>
+        <w:rPr>
+          <w:rFonts w:ascii="Arial" w:eastAsia="Arial" w:hAnsi="Arial" w:cs="Arial"/>
+          <w:sz w:val="24"/>
+        </w:rPr>
+        <w:t>12</w:t>
+      </w:r>
+      <w:r>
+        <w:rPr>
+          <w:rFonts w:ascii="Arial" w:eastAsia="Arial" w:hAnsi="Arial" w:cs="Arial"/>
+          <w:sz w:val="24"/>
+        </w:rPr>
+        <w:t>. Temos três tabelas: paciente, profissional e agenda. As tabelas paciente e profissional são referenciadas pela tabela agenda, em uma relação 1-N, ou seja, cada paciente e profissional pode</w:t>
       </w:r>
       <w:r>
         <w:rPr>
@@ -11839,7 +11939,8 @@
                     <w:contextualSpacing w:val="0"/>
                     <w:rPr>
                       <w:rFonts w:ascii="Arial" w:hAnsi="Arial" w:cs="Arial"/>
-                      <w:szCs w:val="22"/>
+                      <w:sz w:val="24"/>
+                      <w:szCs w:val="24"/>
                       <w:highlight w:val="white"/>
                       <w:lang w:val="en-US"/>
                     </w:rPr>
@@ -11850,7 +11951,8 @@
                       <w:b/>
                       <w:bCs/>
                       <w:color w:val="0000FF"/>
-                      <w:szCs w:val="22"/>
+                      <w:sz w:val="24"/>
+                      <w:szCs w:val="24"/>
                       <w:highlight w:val="white"/>
                       <w:lang w:val="en-US"/>
                     </w:rPr>
@@ -11859,7 +11961,8 @@
                   <w:r>
                     <w:rPr>
                       <w:rFonts w:ascii="Arial" w:hAnsi="Arial" w:cs="Arial"/>
-                      <w:szCs w:val="22"/>
+                      <w:sz w:val="24"/>
+                      <w:szCs w:val="24"/>
                       <w:highlight w:val="white"/>
                       <w:lang w:val="en-US"/>
                     </w:rPr>
@@ -11871,7 +11974,8 @@
                       <w:b/>
                       <w:bCs/>
                       <w:color w:val="0000FF"/>
-                      <w:szCs w:val="22"/>
+                      <w:sz w:val="24"/>
+                      <w:szCs w:val="24"/>
                       <w:highlight w:val="white"/>
                       <w:lang w:val="en-US"/>
                     </w:rPr>
@@ -11880,7 +11984,8 @@
                   <w:r>
                     <w:rPr>
                       <w:rFonts w:ascii="Arial" w:hAnsi="Arial" w:cs="Arial"/>
-                      <w:szCs w:val="22"/>
+                      <w:sz w:val="24"/>
+                      <w:szCs w:val="24"/>
                       <w:highlight w:val="white"/>
                       <w:lang w:val="en-US"/>
                     </w:rPr>
@@ -11890,7 +11995,8 @@
                   <w:r>
                     <w:rPr>
                       <w:rFonts w:ascii="Arial" w:hAnsi="Arial" w:cs="Arial"/>
-                      <w:szCs w:val="22"/>
+                      <w:sz w:val="24"/>
+                      <w:szCs w:val="24"/>
                       <w:highlight w:val="white"/>
                       <w:lang w:val="en-US"/>
                     </w:rPr>
@@ -11900,7 +12006,8 @@
                   <w:r>
                     <w:rPr>
                       <w:rFonts w:ascii="Arial" w:hAnsi="Arial" w:cs="Arial"/>
-                      <w:szCs w:val="22"/>
+                      <w:sz w:val="24"/>
+                      <w:szCs w:val="24"/>
                       <w:highlight w:val="white"/>
                       <w:lang w:val="en-US"/>
                     </w:rPr>
@@ -11912,7 +12019,8 @@
                       <w:b/>
                       <w:bCs/>
                       <w:color w:val="000080"/>
-                      <w:szCs w:val="22"/>
+                      <w:sz w:val="24"/>
+                      <w:szCs w:val="24"/>
                       <w:highlight w:val="white"/>
                       <w:lang w:val="en-US"/>
                     </w:rPr>
@@ -11934,7 +12042,8 @@
                     <w:contextualSpacing w:val="0"/>
                     <w:rPr>
                       <w:rFonts w:ascii="Arial" w:hAnsi="Arial" w:cs="Arial"/>
-                      <w:szCs w:val="22"/>
+                      <w:sz w:val="24"/>
+                      <w:szCs w:val="24"/>
                       <w:highlight w:val="white"/>
                       <w:lang w:val="en-US"/>
                     </w:rPr>
@@ -11943,7 +12052,8 @@
                   <w:r>
                     <w:rPr>
                       <w:rFonts w:ascii="Arial" w:hAnsi="Arial" w:cs="Arial"/>
-                      <w:szCs w:val="22"/>
+                      <w:sz w:val="24"/>
+                      <w:szCs w:val="24"/>
                       <w:highlight w:val="white"/>
                       <w:lang w:val="en-US"/>
                     </w:rPr>
@@ -11953,7 +12063,8 @@
                   <w:r>
                     <w:rPr>
                       <w:rFonts w:ascii="Arial" w:hAnsi="Arial" w:cs="Arial"/>
-                      <w:szCs w:val="22"/>
+                      <w:sz w:val="24"/>
+                      <w:szCs w:val="24"/>
                       <w:highlight w:val="white"/>
                       <w:lang w:val="en-US"/>
                     </w:rPr>
@@ -11965,7 +12076,8 @@
                       <w:b/>
                       <w:bCs/>
                       <w:color w:val="0000FF"/>
-                      <w:szCs w:val="22"/>
+                      <w:sz w:val="24"/>
+                      <w:szCs w:val="24"/>
                       <w:highlight w:val="white"/>
                       <w:lang w:val="en-US"/>
                     </w:rPr>
@@ -11974,7 +12086,8 @@
                   <w:r>
                     <w:rPr>
                       <w:rFonts w:ascii="Arial" w:hAnsi="Arial" w:cs="Arial"/>
-                      <w:szCs w:val="22"/>
+                      <w:sz w:val="24"/>
+                      <w:szCs w:val="24"/>
                       <w:highlight w:val="white"/>
                       <w:lang w:val="en-US"/>
                     </w:rPr>
@@ -11986,7 +12099,8 @@
                       <w:b/>
                       <w:bCs/>
                       <w:color w:val="0000FF"/>
-                      <w:szCs w:val="22"/>
+                      <w:sz w:val="24"/>
+                      <w:szCs w:val="24"/>
                       <w:highlight w:val="white"/>
                       <w:lang w:val="en-US"/>
                     </w:rPr>
@@ -11995,7 +12109,8 @@
                   <w:r>
                     <w:rPr>
                       <w:rFonts w:ascii="Arial" w:hAnsi="Arial" w:cs="Arial"/>
-                      <w:szCs w:val="22"/>
+                      <w:sz w:val="24"/>
+                      <w:szCs w:val="24"/>
                       <w:highlight w:val="white"/>
                       <w:lang w:val="en-US"/>
                     </w:rPr>
@@ -12007,7 +12122,8 @@
                       <w:b/>
                       <w:bCs/>
                       <w:color w:val="0000FF"/>
-                      <w:szCs w:val="22"/>
+                      <w:sz w:val="24"/>
+                      <w:szCs w:val="24"/>
                       <w:highlight w:val="white"/>
                       <w:lang w:val="en-US"/>
                     </w:rPr>
@@ -12019,7 +12135,8 @@
                       <w:b/>
                       <w:bCs/>
                       <w:color w:val="000080"/>
-                      <w:szCs w:val="22"/>
+                      <w:sz w:val="24"/>
+                      <w:szCs w:val="24"/>
                       <w:highlight w:val="white"/>
                       <w:lang w:val="en-US"/>
                     </w:rPr>
@@ -12041,7 +12158,8 @@
                     <w:contextualSpacing w:val="0"/>
                     <w:rPr>
                       <w:rFonts w:ascii="Arial" w:hAnsi="Arial" w:cs="Arial"/>
-                      <w:szCs w:val="22"/>
+                      <w:sz w:val="24"/>
+                      <w:szCs w:val="24"/>
                       <w:highlight w:val="white"/>
                     </w:rPr>
                   </w:pPr>
@@ -12050,7 +12168,8 @@
                   <w:r>
                     <w:rPr>
                       <w:rFonts w:ascii="Arial" w:hAnsi="Arial" w:cs="Arial"/>
-                      <w:szCs w:val="22"/>
+                      <w:sz w:val="24"/>
+                      <w:szCs w:val="24"/>
                       <w:highlight w:val="white"/>
                     </w:rPr>
                     <w:t>nome</w:t>
@@ -12059,7 +12178,8 @@
                   <w:r>
                     <w:rPr>
                       <w:rFonts w:ascii="Arial" w:hAnsi="Arial" w:cs="Arial"/>
-                      <w:szCs w:val="22"/>
+                      <w:sz w:val="24"/>
+                      <w:szCs w:val="24"/>
                       <w:highlight w:val="white"/>
                     </w:rPr>
                     <w:t>_paciente</w:t>
@@ -12068,7 +12188,8 @@
                   <w:r>
                     <w:rPr>
                       <w:rFonts w:ascii="Arial" w:hAnsi="Arial" w:cs="Arial"/>
-                      <w:szCs w:val="22"/>
+                      <w:sz w:val="24"/>
+                      <w:szCs w:val="24"/>
                       <w:highlight w:val="white"/>
                     </w:rPr>
                     <w:t xml:space="preserve"> </w:t>
@@ -12079,7 +12200,8 @@
                       <w:b/>
                       <w:bCs/>
                       <w:color w:val="0000FF"/>
-                      <w:szCs w:val="22"/>
+                      <w:sz w:val="24"/>
+                      <w:szCs w:val="24"/>
                       <w:highlight w:val="white"/>
                     </w:rPr>
                     <w:t>VARCHAR</w:t>
@@ -12090,7 +12212,8 @@
                       <w:b/>
                       <w:bCs/>
                       <w:color w:val="000080"/>
-                      <w:szCs w:val="22"/>
+                      <w:sz w:val="24"/>
+                      <w:szCs w:val="24"/>
                       <w:highlight w:val="white"/>
                     </w:rPr>
                     <w:t>(</w:t>
@@ -12099,7 +12222,8 @@
                     <w:rPr>
                       <w:rFonts w:ascii="Arial" w:hAnsi="Arial" w:cs="Arial"/>
                       <w:color w:val="FF8000"/>
-                      <w:szCs w:val="22"/>
+                      <w:sz w:val="24"/>
+                      <w:szCs w:val="24"/>
                       <w:highlight w:val="white"/>
                     </w:rPr>
                     <w:t>255</w:t>
@@ -12110,7 +12234,8 @@
                       <w:b/>
                       <w:bCs/>
                       <w:color w:val="000080"/>
-                      <w:szCs w:val="22"/>
+                      <w:sz w:val="24"/>
+                      <w:szCs w:val="24"/>
                       <w:highlight w:val="white"/>
                     </w:rPr>
                     <w:t>),</w:t>
@@ -12131,7 +12256,8 @@
                     <w:contextualSpacing w:val="0"/>
                     <w:rPr>
                       <w:rFonts w:ascii="Arial" w:hAnsi="Arial" w:cs="Arial"/>
-                      <w:szCs w:val="22"/>
+                      <w:sz w:val="24"/>
+                      <w:szCs w:val="24"/>
                       <w:highlight w:val="white"/>
                     </w:rPr>
                   </w:pPr>
@@ -12140,7 +12266,8 @@
                   <w:r>
                     <w:rPr>
                       <w:rFonts w:ascii="Arial" w:hAnsi="Arial" w:cs="Arial"/>
-                      <w:szCs w:val="22"/>
+                      <w:sz w:val="24"/>
+                      <w:szCs w:val="24"/>
                       <w:highlight w:val="white"/>
                     </w:rPr>
                     <w:t>descricao</w:t>
@@ -12149,7 +12276,8 @@
                   <w:r>
                     <w:rPr>
                       <w:rFonts w:ascii="Arial" w:hAnsi="Arial" w:cs="Arial"/>
-                      <w:szCs w:val="22"/>
+                      <w:sz w:val="24"/>
+                      <w:szCs w:val="24"/>
                       <w:highlight w:val="white"/>
                     </w:rPr>
                     <w:t>_cama</w:t>
@@ -12158,7 +12286,8 @@
                   <w:r>
                     <w:rPr>
                       <w:rFonts w:ascii="Arial" w:hAnsi="Arial" w:cs="Arial"/>
-                      <w:szCs w:val="22"/>
+                      <w:sz w:val="24"/>
+                      <w:szCs w:val="24"/>
                       <w:highlight w:val="white"/>
                     </w:rPr>
                     <w:t xml:space="preserve"> </w:t>
@@ -12169,7 +12298,8 @@
                       <w:b/>
                       <w:bCs/>
                       <w:color w:val="0000FF"/>
-                      <w:szCs w:val="22"/>
+                      <w:sz w:val="24"/>
+                      <w:szCs w:val="24"/>
                       <w:highlight w:val="white"/>
                     </w:rPr>
                     <w:t>VARCHAR</w:t>
@@ -12180,7 +12310,8 @@
                       <w:b/>
                       <w:bCs/>
                       <w:color w:val="000080"/>
-                      <w:szCs w:val="22"/>
+                      <w:sz w:val="24"/>
+                      <w:szCs w:val="24"/>
                       <w:highlight w:val="white"/>
                     </w:rPr>
                     <w:t>(</w:t>
@@ -12189,7 +12320,8 @@
                     <w:rPr>
                       <w:rFonts w:ascii="Arial" w:hAnsi="Arial" w:cs="Arial"/>
                       <w:color w:val="FF8000"/>
-                      <w:szCs w:val="22"/>
+                      <w:sz w:val="24"/>
+                      <w:szCs w:val="24"/>
                       <w:highlight w:val="white"/>
                     </w:rPr>
                     <w:t>255</w:t>
@@ -12200,7 +12332,8 @@
                       <w:b/>
                       <w:bCs/>
                       <w:color w:val="000080"/>
-                      <w:szCs w:val="22"/>
+                      <w:sz w:val="24"/>
+                      <w:szCs w:val="24"/>
                       <w:highlight w:val="white"/>
                     </w:rPr>
                     <w:t>)</w:t>
@@ -12221,7 +12354,8 @@
                     <w:contextualSpacing w:val="0"/>
                     <w:rPr>
                       <w:rFonts w:ascii="Arial" w:hAnsi="Arial" w:cs="Arial"/>
-                      <w:szCs w:val="22"/>
+                      <w:sz w:val="24"/>
+                      <w:szCs w:val="24"/>
                       <w:highlight w:val="white"/>
                       <w:lang w:val="en-US"/>
                     </w:rPr>
@@ -12232,7 +12366,8 @@
                       <w:b/>
                       <w:bCs/>
                       <w:color w:val="000080"/>
-                      <w:szCs w:val="22"/>
+                      <w:sz w:val="24"/>
+                      <w:szCs w:val="24"/>
                       <w:highlight w:val="white"/>
                       <w:lang w:val="en-US"/>
                     </w:rPr>
@@ -12249,7 +12384,8 @@
                     <w:contextualSpacing w:val="0"/>
                     <w:rPr>
                       <w:rFonts w:ascii="Arial" w:hAnsi="Arial" w:cs="Arial"/>
-                      <w:szCs w:val="22"/>
+                      <w:sz w:val="24"/>
+                      <w:szCs w:val="24"/>
                       <w:highlight w:val="white"/>
                       <w:lang w:val="en-US"/>
                     </w:rPr>
@@ -12270,7 +12406,8 @@
                     <w:contextualSpacing w:val="0"/>
                     <w:rPr>
                       <w:rFonts w:ascii="Arial" w:hAnsi="Arial" w:cs="Arial"/>
-                      <w:szCs w:val="22"/>
+                      <w:sz w:val="24"/>
+                      <w:szCs w:val="24"/>
                       <w:highlight w:val="white"/>
                       <w:lang w:val="en-US"/>
                     </w:rPr>
@@ -12281,7 +12418,8 @@
                       <w:b/>
                       <w:bCs/>
                       <w:color w:val="0000FF"/>
-                      <w:szCs w:val="22"/>
+                      <w:sz w:val="24"/>
+                      <w:szCs w:val="24"/>
                       <w:highlight w:val="white"/>
                       <w:lang w:val="en-US"/>
                     </w:rPr>
@@ -12290,7 +12428,8 @@
                   <w:r>
                     <w:rPr>
                       <w:rFonts w:ascii="Arial" w:hAnsi="Arial" w:cs="Arial"/>
-                      <w:szCs w:val="22"/>
+                      <w:sz w:val="24"/>
+                      <w:szCs w:val="24"/>
                       <w:highlight w:val="white"/>
                       <w:lang w:val="en-US"/>
                     </w:rPr>
@@ -12302,7 +12441,8 @@
                       <w:b/>
                       <w:bCs/>
                       <w:color w:val="0000FF"/>
-                      <w:szCs w:val="22"/>
+                      <w:sz w:val="24"/>
+                      <w:szCs w:val="24"/>
                       <w:highlight w:val="white"/>
                       <w:lang w:val="en-US"/>
                     </w:rPr>
@@ -12311,7 +12451,8 @@
                   <w:r>
                     <w:rPr>
                       <w:rFonts w:ascii="Arial" w:hAnsi="Arial" w:cs="Arial"/>
-                      <w:szCs w:val="22"/>
+                      <w:sz w:val="24"/>
+                      <w:szCs w:val="24"/>
                       <w:highlight w:val="white"/>
                       <w:lang w:val="en-US"/>
                     </w:rPr>
@@ -12321,7 +12462,8 @@
                   <w:r>
                     <w:rPr>
                       <w:rFonts w:ascii="Arial" w:hAnsi="Arial" w:cs="Arial"/>
-                      <w:szCs w:val="22"/>
+                      <w:sz w:val="24"/>
+                      <w:szCs w:val="24"/>
                       <w:highlight w:val="white"/>
                       <w:lang w:val="en-US"/>
                     </w:rPr>
@@ -12331,7 +12473,8 @@
                   <w:r>
                     <w:rPr>
                       <w:rFonts w:ascii="Arial" w:hAnsi="Arial" w:cs="Arial"/>
-                      <w:szCs w:val="22"/>
+                      <w:sz w:val="24"/>
+                      <w:szCs w:val="24"/>
                       <w:highlight w:val="white"/>
                       <w:lang w:val="en-US"/>
                     </w:rPr>
@@ -12343,7 +12486,8 @@
                       <w:b/>
                       <w:bCs/>
                       <w:color w:val="000080"/>
-                      <w:szCs w:val="22"/>
+                      <w:sz w:val="24"/>
+                      <w:szCs w:val="24"/>
                       <w:highlight w:val="white"/>
                       <w:lang w:val="en-US"/>
                     </w:rPr>
@@ -12365,7 +12509,8 @@
                     <w:contextualSpacing w:val="0"/>
                     <w:rPr>
                       <w:rFonts w:ascii="Arial" w:hAnsi="Arial" w:cs="Arial"/>
-                      <w:szCs w:val="22"/>
+                      <w:sz w:val="24"/>
+                      <w:szCs w:val="24"/>
                       <w:highlight w:val="white"/>
                       <w:lang w:val="en-US"/>
                     </w:rPr>
@@ -12374,7 +12519,8 @@
                   <w:r>
                     <w:rPr>
                       <w:rFonts w:ascii="Arial" w:hAnsi="Arial" w:cs="Arial"/>
-                      <w:szCs w:val="22"/>
+                      <w:sz w:val="24"/>
+                      <w:szCs w:val="24"/>
                       <w:highlight w:val="white"/>
                       <w:lang w:val="en-US"/>
                     </w:rPr>
@@ -12384,7 +12530,8 @@
                   <w:r>
                     <w:rPr>
                       <w:rFonts w:ascii="Arial" w:hAnsi="Arial" w:cs="Arial"/>
-                      <w:szCs w:val="22"/>
+                      <w:sz w:val="24"/>
+                      <w:szCs w:val="24"/>
                       <w:highlight w:val="white"/>
                       <w:lang w:val="en-US"/>
                     </w:rPr>
@@ -12396,7 +12543,8 @@
                       <w:b/>
                       <w:bCs/>
                       <w:color w:val="0000FF"/>
-                      <w:szCs w:val="22"/>
+                      <w:sz w:val="24"/>
+                      <w:szCs w:val="24"/>
                       <w:highlight w:val="white"/>
                       <w:lang w:val="en-US"/>
                     </w:rPr>
@@ -12405,7 +12553,8 @@
                   <w:r>
                     <w:rPr>
                       <w:rFonts w:ascii="Arial" w:hAnsi="Arial" w:cs="Arial"/>
-                      <w:szCs w:val="22"/>
+                      <w:sz w:val="24"/>
+                      <w:szCs w:val="24"/>
                       <w:highlight w:val="white"/>
                       <w:lang w:val="en-US"/>
                     </w:rPr>
@@ -12417,7 +12566,8 @@
                       <w:b/>
                       <w:bCs/>
                       <w:color w:val="0000FF"/>
-                      <w:szCs w:val="22"/>
+                      <w:sz w:val="24"/>
+                      <w:szCs w:val="24"/>
                       <w:highlight w:val="white"/>
                       <w:lang w:val="en-US"/>
                     </w:rPr>
@@ -12426,7 +12576,8 @@
                   <w:r>
                     <w:rPr>
                       <w:rFonts w:ascii="Arial" w:hAnsi="Arial" w:cs="Arial"/>
-                      <w:szCs w:val="22"/>
+                      <w:sz w:val="24"/>
+                      <w:szCs w:val="24"/>
                       <w:highlight w:val="white"/>
                       <w:lang w:val="en-US"/>
                     </w:rPr>
@@ -12438,7 +12589,8 @@
                       <w:b/>
                       <w:bCs/>
                       <w:color w:val="0000FF"/>
-                      <w:szCs w:val="22"/>
+                      <w:sz w:val="24"/>
+                      <w:szCs w:val="24"/>
                       <w:highlight w:val="white"/>
                       <w:lang w:val="en-US"/>
                     </w:rPr>
@@ -12450,7 +12602,8 @@
                       <w:b/>
                       <w:bCs/>
                       <w:color w:val="000080"/>
-                      <w:szCs w:val="22"/>
+                      <w:sz w:val="24"/>
+                      <w:szCs w:val="24"/>
                       <w:highlight w:val="white"/>
                       <w:lang w:val="en-US"/>
                     </w:rPr>
@@ -12472,7 +12625,8 @@
                     <w:contextualSpacing w:val="0"/>
                     <w:rPr>
                       <w:rFonts w:ascii="Arial" w:hAnsi="Arial" w:cs="Arial"/>
-                      <w:szCs w:val="22"/>
+                      <w:sz w:val="24"/>
+                      <w:szCs w:val="24"/>
                       <w:highlight w:val="white"/>
                     </w:rPr>
                   </w:pPr>
@@ -12481,7 +12635,8 @@
                   <w:r>
                     <w:rPr>
                       <w:rFonts w:ascii="Arial" w:hAnsi="Arial" w:cs="Arial"/>
-                      <w:szCs w:val="22"/>
+                      <w:sz w:val="24"/>
+                      <w:szCs w:val="24"/>
                       <w:highlight w:val="white"/>
                     </w:rPr>
                     <w:t>nome</w:t>
@@ -12490,7 +12645,8 @@
                   <w:r>
                     <w:rPr>
                       <w:rFonts w:ascii="Arial" w:hAnsi="Arial" w:cs="Arial"/>
-                      <w:szCs w:val="22"/>
+                      <w:sz w:val="24"/>
+                      <w:szCs w:val="24"/>
                       <w:highlight w:val="white"/>
                     </w:rPr>
                     <w:t>_usuaraio</w:t>
@@ -12499,7 +12655,8 @@
                   <w:r>
                     <w:rPr>
                       <w:rFonts w:ascii="Arial" w:hAnsi="Arial" w:cs="Arial"/>
-                      <w:szCs w:val="22"/>
+                      <w:sz w:val="24"/>
+                      <w:szCs w:val="24"/>
                       <w:highlight w:val="white"/>
                     </w:rPr>
                     <w:t xml:space="preserve"> </w:t>
@@ -12510,7 +12667,8 @@
                       <w:b/>
                       <w:bCs/>
                       <w:color w:val="0000FF"/>
-                      <w:szCs w:val="22"/>
+                      <w:sz w:val="24"/>
+                      <w:szCs w:val="24"/>
                       <w:highlight w:val="white"/>
                     </w:rPr>
                     <w:t>VARCHAR</w:t>
@@ -12521,7 +12679,8 @@
                       <w:b/>
                       <w:bCs/>
                       <w:color w:val="000080"/>
-                      <w:szCs w:val="22"/>
+                      <w:sz w:val="24"/>
+                      <w:szCs w:val="24"/>
                       <w:highlight w:val="white"/>
                     </w:rPr>
                     <w:t>(</w:t>
@@ -12530,7 +12689,8 @@
                     <w:rPr>
                       <w:rFonts w:ascii="Arial" w:hAnsi="Arial" w:cs="Arial"/>
                       <w:color w:val="FF8000"/>
-                      <w:szCs w:val="22"/>
+                      <w:sz w:val="24"/>
+                      <w:szCs w:val="24"/>
                       <w:highlight w:val="white"/>
                     </w:rPr>
                     <w:t>255</w:t>
@@ -12541,7 +12701,8 @@
                       <w:b/>
                       <w:bCs/>
                       <w:color w:val="000080"/>
-                      <w:szCs w:val="22"/>
+                      <w:sz w:val="24"/>
+                      <w:szCs w:val="24"/>
                       <w:highlight w:val="white"/>
                     </w:rPr>
                     <w:t>),</w:t>
@@ -12562,7 +12723,8 @@
                     <w:contextualSpacing w:val="0"/>
                     <w:rPr>
                       <w:rFonts w:ascii="Arial" w:hAnsi="Arial" w:cs="Arial"/>
-                      <w:szCs w:val="22"/>
+                      <w:sz w:val="24"/>
+                      <w:szCs w:val="24"/>
                       <w:highlight w:val="white"/>
                     </w:rPr>
                   </w:pPr>
@@ -12571,7 +12733,8 @@
                   <w:r>
                     <w:rPr>
                       <w:rFonts w:ascii="Arial" w:hAnsi="Arial" w:cs="Arial"/>
-                      <w:szCs w:val="22"/>
+                      <w:sz w:val="24"/>
+                      <w:szCs w:val="24"/>
                       <w:highlight w:val="white"/>
                     </w:rPr>
                     <w:t>cronograma</w:t>
@@ -12580,7 +12743,8 @@
                   <w:r>
                     <w:rPr>
                       <w:rFonts w:ascii="Arial" w:hAnsi="Arial" w:cs="Arial"/>
-                      <w:szCs w:val="22"/>
+                      <w:sz w:val="24"/>
+                      <w:szCs w:val="24"/>
                       <w:highlight w:val="white"/>
                     </w:rPr>
                     <w:t>_horas</w:t>
@@ -12589,7 +12753,8 @@
                   <w:r>
                     <w:rPr>
                       <w:rFonts w:ascii="Arial" w:hAnsi="Arial" w:cs="Arial"/>
-                      <w:szCs w:val="22"/>
+                      <w:sz w:val="24"/>
+                      <w:szCs w:val="24"/>
                       <w:highlight w:val="white"/>
                     </w:rPr>
                     <w:t xml:space="preserve"> </w:t>
@@ -12600,7 +12765,8 @@
                       <w:b/>
                       <w:bCs/>
                       <w:color w:val="0000FF"/>
-                      <w:szCs w:val="22"/>
+                      <w:sz w:val="24"/>
+                      <w:szCs w:val="24"/>
                       <w:highlight w:val="white"/>
                     </w:rPr>
                     <w:t>VARCHAR</w:t>
@@ -12611,7 +12777,8 @@
                       <w:b/>
                       <w:bCs/>
                       <w:color w:val="000080"/>
-                      <w:szCs w:val="22"/>
+                      <w:sz w:val="24"/>
+                      <w:szCs w:val="24"/>
                       <w:highlight w:val="white"/>
                     </w:rPr>
                     <w:t>(</w:t>
@@ -12620,7 +12787,8 @@
                     <w:rPr>
                       <w:rFonts w:ascii="Arial" w:hAnsi="Arial" w:cs="Arial"/>
                       <w:color w:val="FF8000"/>
-                      <w:szCs w:val="22"/>
+                      <w:sz w:val="24"/>
+                      <w:szCs w:val="24"/>
                       <w:highlight w:val="white"/>
                     </w:rPr>
                     <w:t>255</w:t>
@@ -12631,7 +12799,8 @@
                       <w:b/>
                       <w:bCs/>
                       <w:color w:val="000080"/>
-                      <w:szCs w:val="22"/>
+                      <w:sz w:val="24"/>
+                      <w:szCs w:val="24"/>
                       <w:highlight w:val="white"/>
                     </w:rPr>
                     <w:t>)</w:t>
@@ -12652,7 +12821,8 @@
                     <w:contextualSpacing w:val="0"/>
                     <w:rPr>
                       <w:rFonts w:ascii="Arial" w:hAnsi="Arial" w:cs="Arial"/>
-                      <w:szCs w:val="22"/>
+                      <w:sz w:val="24"/>
+                      <w:szCs w:val="24"/>
                       <w:highlight w:val="white"/>
                       <w:lang w:val="en-US"/>
                     </w:rPr>
@@ -12663,7 +12833,8 @@
                       <w:b/>
                       <w:bCs/>
                       <w:color w:val="000080"/>
-                      <w:szCs w:val="22"/>
+                      <w:sz w:val="24"/>
+                      <w:szCs w:val="24"/>
                       <w:highlight w:val="white"/>
                       <w:lang w:val="en-US"/>
                     </w:rPr>
@@ -12680,7 +12851,8 @@
                     <w:contextualSpacing w:val="0"/>
                     <w:rPr>
                       <w:rFonts w:ascii="Arial" w:hAnsi="Arial" w:cs="Arial"/>
-                      <w:szCs w:val="22"/>
+                      <w:sz w:val="24"/>
+                      <w:szCs w:val="24"/>
                       <w:highlight w:val="white"/>
                       <w:lang w:val="en-US"/>
                     </w:rPr>
@@ -12696,7 +12868,8 @@
                     <w:contextualSpacing w:val="0"/>
                     <w:rPr>
                       <w:rFonts w:ascii="Arial" w:hAnsi="Arial" w:cs="Arial"/>
-                      <w:szCs w:val="22"/>
+                      <w:sz w:val="24"/>
+                      <w:szCs w:val="24"/>
                       <w:highlight w:val="white"/>
                       <w:lang w:val="en-US"/>
                     </w:rPr>
@@ -12717,7 +12890,8 @@
                     <w:contextualSpacing w:val="0"/>
                     <w:rPr>
                       <w:rFonts w:ascii="Arial" w:hAnsi="Arial" w:cs="Arial"/>
-                      <w:szCs w:val="22"/>
+                      <w:sz w:val="24"/>
+                      <w:szCs w:val="24"/>
                       <w:highlight w:val="white"/>
                       <w:lang w:val="en-US"/>
                     </w:rPr>
@@ -12728,7 +12902,8 @@
                       <w:b/>
                       <w:bCs/>
                       <w:color w:val="0000FF"/>
-                      <w:szCs w:val="22"/>
+                      <w:sz w:val="24"/>
+                      <w:szCs w:val="24"/>
                       <w:highlight w:val="white"/>
                       <w:lang w:val="en-US"/>
                     </w:rPr>
@@ -12737,7 +12912,8 @@
                   <w:r>
                     <w:rPr>
                       <w:rFonts w:ascii="Arial" w:hAnsi="Arial" w:cs="Arial"/>
-                      <w:szCs w:val="22"/>
+                      <w:sz w:val="24"/>
+                      <w:szCs w:val="24"/>
                       <w:highlight w:val="white"/>
                       <w:lang w:val="en-US"/>
                     </w:rPr>
@@ -12749,7 +12925,8 @@
                       <w:b/>
                       <w:bCs/>
                       <w:color w:val="0000FF"/>
-                      <w:szCs w:val="22"/>
+                      <w:sz w:val="24"/>
+                      <w:szCs w:val="24"/>
                       <w:highlight w:val="white"/>
                       <w:lang w:val="en-US"/>
                     </w:rPr>
@@ -12758,7 +12935,8 @@
                   <w:r>
                     <w:rPr>
                       <w:rFonts w:ascii="Arial" w:hAnsi="Arial" w:cs="Arial"/>
-                      <w:szCs w:val="22"/>
+                      <w:sz w:val="24"/>
+                      <w:szCs w:val="24"/>
                       <w:highlight w:val="white"/>
                       <w:lang w:val="en-US"/>
                     </w:rPr>
@@ -12770,7 +12948,8 @@
                       <w:b/>
                       <w:bCs/>
                       <w:color w:val="000080"/>
-                      <w:szCs w:val="22"/>
+                      <w:sz w:val="24"/>
+                      <w:szCs w:val="24"/>
                       <w:highlight w:val="white"/>
                       <w:lang w:val="en-US"/>
                     </w:rPr>
@@ -12792,7 +12971,8 @@
                     <w:contextualSpacing w:val="0"/>
                     <w:rPr>
                       <w:rFonts w:ascii="Arial" w:hAnsi="Arial" w:cs="Arial"/>
-                      <w:szCs w:val="22"/>
+                      <w:sz w:val="24"/>
+                      <w:szCs w:val="24"/>
                       <w:highlight w:val="white"/>
                       <w:lang w:val="en-US"/>
                     </w:rPr>
@@ -12800,7 +12980,8 @@
                   <w:r>
                     <w:rPr>
                       <w:rFonts w:ascii="Arial" w:hAnsi="Arial" w:cs="Arial"/>
-                      <w:szCs w:val="22"/>
+                      <w:sz w:val="24"/>
+                      <w:szCs w:val="24"/>
                       <w:highlight w:val="white"/>
                       <w:lang w:val="en-US"/>
                     </w:rPr>
@@ -12812,7 +12993,8 @@
                       <w:b/>
                       <w:bCs/>
                       <w:color w:val="0000FF"/>
-                      <w:szCs w:val="22"/>
+                      <w:sz w:val="24"/>
+                      <w:szCs w:val="24"/>
                       <w:highlight w:val="white"/>
                       <w:lang w:val="en-US"/>
                     </w:rPr>
@@ -12821,7 +13003,8 @@
                   <w:r>
                     <w:rPr>
                       <w:rFonts w:ascii="Arial" w:hAnsi="Arial" w:cs="Arial"/>
-                      <w:szCs w:val="22"/>
+                      <w:sz w:val="24"/>
+                      <w:szCs w:val="24"/>
                       <w:highlight w:val="white"/>
                       <w:lang w:val="en-US"/>
                     </w:rPr>
@@ -12833,7 +13016,8 @@
                       <w:b/>
                       <w:bCs/>
                       <w:color w:val="0000FF"/>
-                      <w:szCs w:val="22"/>
+                      <w:sz w:val="24"/>
+                      <w:szCs w:val="24"/>
                       <w:highlight w:val="white"/>
                       <w:lang w:val="en-US"/>
                     </w:rPr>
@@ -12842,7 +13026,8 @@
                   <w:r>
                     <w:rPr>
                       <w:rFonts w:ascii="Arial" w:hAnsi="Arial" w:cs="Arial"/>
-                      <w:szCs w:val="22"/>
+                      <w:sz w:val="24"/>
+                      <w:szCs w:val="24"/>
                       <w:highlight w:val="white"/>
                       <w:lang w:val="en-US"/>
                     </w:rPr>
@@ -12854,7 +13039,8 @@
                       <w:b/>
                       <w:bCs/>
                       <w:color w:val="0000FF"/>
-                      <w:szCs w:val="22"/>
+                      <w:sz w:val="24"/>
+                      <w:szCs w:val="24"/>
                       <w:highlight w:val="white"/>
                       <w:lang w:val="en-US"/>
                     </w:rPr>
@@ -12866,7 +13052,8 @@
                       <w:b/>
                       <w:bCs/>
                       <w:color w:val="000080"/>
-                      <w:szCs w:val="22"/>
+                      <w:sz w:val="24"/>
+                      <w:szCs w:val="24"/>
                       <w:highlight w:val="white"/>
                       <w:lang w:val="en-US"/>
                     </w:rPr>
@@ -12888,7 +13075,8 @@
                     <w:contextualSpacing w:val="0"/>
                     <w:rPr>
                       <w:rFonts w:ascii="Arial" w:hAnsi="Arial" w:cs="Arial"/>
-                      <w:szCs w:val="22"/>
+                      <w:sz w:val="24"/>
+                      <w:szCs w:val="24"/>
                       <w:highlight w:val="white"/>
                       <w:lang w:val="en-US"/>
                     </w:rPr>
@@ -12897,7 +13085,8 @@
                   <w:r>
                     <w:rPr>
                       <w:rFonts w:ascii="Arial" w:hAnsi="Arial" w:cs="Arial"/>
-                      <w:szCs w:val="22"/>
+                      <w:sz w:val="24"/>
+                      <w:szCs w:val="24"/>
                       <w:highlight w:val="white"/>
                       <w:lang w:val="en-US"/>
                     </w:rPr>
@@ -12907,7 +13096,8 @@
                   <w:r>
                     <w:rPr>
                       <w:rFonts w:ascii="Arial" w:hAnsi="Arial" w:cs="Arial"/>
-                      <w:szCs w:val="22"/>
+                      <w:sz w:val="24"/>
+                      <w:szCs w:val="24"/>
                       <w:highlight w:val="white"/>
                       <w:lang w:val="en-US"/>
                     </w:rPr>
@@ -12919,7 +13109,8 @@
                       <w:b/>
                       <w:bCs/>
                       <w:color w:val="0000FF"/>
-                      <w:szCs w:val="22"/>
+                      <w:sz w:val="24"/>
+                      <w:szCs w:val="24"/>
                       <w:highlight w:val="white"/>
                       <w:lang w:val="en-US"/>
                     </w:rPr>
@@ -12931,7 +13122,8 @@
                       <w:b/>
                       <w:bCs/>
                       <w:color w:val="000080"/>
-                      <w:szCs w:val="22"/>
+                      <w:sz w:val="24"/>
+                      <w:szCs w:val="24"/>
                       <w:highlight w:val="white"/>
                       <w:lang w:val="en-US"/>
                     </w:rPr>
@@ -12953,7 +13145,8 @@
                     <w:contextualSpacing w:val="0"/>
                     <w:rPr>
                       <w:rFonts w:ascii="Arial" w:hAnsi="Arial" w:cs="Arial"/>
-                      <w:szCs w:val="22"/>
+                      <w:sz w:val="24"/>
+                      <w:szCs w:val="24"/>
                       <w:highlight w:val="white"/>
                       <w:lang w:val="en-US"/>
                     </w:rPr>
@@ -12962,7 +13155,8 @@
                   <w:r>
                     <w:rPr>
                       <w:rFonts w:ascii="Arial" w:hAnsi="Arial" w:cs="Arial"/>
-                      <w:szCs w:val="22"/>
+                      <w:sz w:val="24"/>
+                      <w:szCs w:val="24"/>
                       <w:highlight w:val="white"/>
                       <w:lang w:val="en-US"/>
                     </w:rPr>
@@ -12972,7 +13166,8 @@
                   <w:r>
                     <w:rPr>
                       <w:rFonts w:ascii="Arial" w:hAnsi="Arial" w:cs="Arial"/>
-                      <w:szCs w:val="22"/>
+                      <w:sz w:val="24"/>
+                      <w:szCs w:val="24"/>
                       <w:highlight w:val="white"/>
                       <w:lang w:val="en-US"/>
                     </w:rPr>
@@ -12984,7 +13179,8 @@
                       <w:b/>
                       <w:bCs/>
                       <w:color w:val="0000FF"/>
-                      <w:szCs w:val="22"/>
+                      <w:sz w:val="24"/>
+                      <w:szCs w:val="24"/>
                       <w:highlight w:val="white"/>
                       <w:lang w:val="en-US"/>
                     </w:rPr>
@@ -12996,7 +13192,8 @@
                       <w:b/>
                       <w:bCs/>
                       <w:color w:val="000080"/>
-                      <w:szCs w:val="22"/>
+                      <w:sz w:val="24"/>
+                      <w:szCs w:val="24"/>
                       <w:highlight w:val="white"/>
                       <w:lang w:val="en-US"/>
                     </w:rPr>
@@ -13018,7 +13215,8 @@
                     <w:contextualSpacing w:val="0"/>
                     <w:rPr>
                       <w:rFonts w:ascii="Arial" w:hAnsi="Arial" w:cs="Arial"/>
-                      <w:szCs w:val="22"/>
+                      <w:sz w:val="24"/>
+                      <w:szCs w:val="24"/>
                       <w:highlight w:val="white"/>
                     </w:rPr>
                   </w:pPr>
@@ -13027,7 +13225,8 @@
                   <w:r>
                     <w:rPr>
                       <w:rFonts w:ascii="Arial" w:hAnsi="Arial" w:cs="Arial"/>
-                      <w:szCs w:val="22"/>
+                      <w:sz w:val="24"/>
+                      <w:szCs w:val="24"/>
                       <w:highlight w:val="white"/>
                     </w:rPr>
                     <w:t>protocolo</w:t>
@@ -13036,7 +13235,8 @@
                   <w:r>
                     <w:rPr>
                       <w:rFonts w:ascii="Arial" w:hAnsi="Arial" w:cs="Arial"/>
-                      <w:szCs w:val="22"/>
+                      <w:sz w:val="24"/>
+                      <w:szCs w:val="24"/>
                       <w:highlight w:val="white"/>
                     </w:rPr>
                     <w:t>_registro_hora_entrada</w:t>
@@ -13045,7 +13245,8 @@
                   <w:r>
                     <w:rPr>
                       <w:rFonts w:ascii="Arial" w:hAnsi="Arial" w:cs="Arial"/>
-                      <w:szCs w:val="22"/>
+                      <w:sz w:val="24"/>
+                      <w:szCs w:val="24"/>
                       <w:highlight w:val="white"/>
                     </w:rPr>
                     <w:t xml:space="preserve"> </w:t>
@@ -13056,7 +13257,8 @@
                       <w:b/>
                       <w:bCs/>
                       <w:color w:val="0000FF"/>
-                      <w:szCs w:val="22"/>
+                      <w:sz w:val="24"/>
+                      <w:szCs w:val="24"/>
                       <w:highlight w:val="white"/>
                     </w:rPr>
                     <w:t>VARCHAR</w:t>
@@ -13067,7 +13269,8 @@
                       <w:b/>
                       <w:bCs/>
                       <w:color w:val="000080"/>
-                      <w:szCs w:val="22"/>
+                      <w:sz w:val="24"/>
+                      <w:szCs w:val="24"/>
                       <w:highlight w:val="white"/>
                     </w:rPr>
                     <w:t>(</w:t>
@@ -13076,7 +13279,8 @@
                     <w:rPr>
                       <w:rFonts w:ascii="Arial" w:hAnsi="Arial" w:cs="Arial"/>
                       <w:color w:val="FF8000"/>
-                      <w:szCs w:val="22"/>
+                      <w:sz w:val="24"/>
+                      <w:szCs w:val="24"/>
                       <w:highlight w:val="white"/>
                     </w:rPr>
                     <w:t>255</w:t>
@@ -13087,7 +13291,8 @@
                       <w:b/>
                       <w:bCs/>
                       <w:color w:val="000080"/>
-                      <w:szCs w:val="22"/>
+                      <w:sz w:val="24"/>
+                      <w:szCs w:val="24"/>
                       <w:highlight w:val="white"/>
                     </w:rPr>
                     <w:t>),</w:t>
@@ -13108,7 +13313,8 @@
                     <w:contextualSpacing w:val="0"/>
                     <w:rPr>
                       <w:rFonts w:ascii="Arial" w:hAnsi="Arial" w:cs="Arial"/>
-                      <w:szCs w:val="22"/>
+                      <w:sz w:val="24"/>
+                      <w:szCs w:val="24"/>
                       <w:highlight w:val="white"/>
                     </w:rPr>
                   </w:pPr>
@@ -13118,7 +13324,8 @@
                       <w:b/>
                       <w:bCs/>
                       <w:color w:val="0000FF"/>
-                      <w:szCs w:val="22"/>
+                      <w:sz w:val="24"/>
+                      <w:szCs w:val="24"/>
                       <w:highlight w:val="white"/>
                     </w:rPr>
                     <w:t>FOREIGN</w:t>
@@ -13126,7 +13333,8 @@
                   <w:r>
                     <w:rPr>
                       <w:rFonts w:ascii="Arial" w:hAnsi="Arial" w:cs="Arial"/>
-                      <w:szCs w:val="22"/>
+                      <w:sz w:val="24"/>
+                      <w:szCs w:val="24"/>
                       <w:highlight w:val="white"/>
                     </w:rPr>
                     <w:t xml:space="preserve"> </w:t>
@@ -13137,7 +13345,8 @@
                       <w:b/>
                       <w:bCs/>
                       <w:color w:val="0000FF"/>
-                      <w:szCs w:val="22"/>
+                      <w:sz w:val="24"/>
+                      <w:szCs w:val="24"/>
                       <w:highlight w:val="white"/>
                     </w:rPr>
                     <w:t>KEY</w:t>
@@ -13145,7 +13354,8 @@
                   <w:r>
                     <w:rPr>
                       <w:rFonts w:ascii="Arial" w:hAnsi="Arial" w:cs="Arial"/>
-                      <w:szCs w:val="22"/>
+                      <w:sz w:val="24"/>
+                      <w:szCs w:val="24"/>
                       <w:highlight w:val="white"/>
                     </w:rPr>
                     <w:t xml:space="preserve"> </w:t>
@@ -13156,7 +13366,8 @@
                       <w:b/>
                       <w:bCs/>
                       <w:color w:val="000080"/>
-                      <w:szCs w:val="22"/>
+                      <w:sz w:val="24"/>
+                      <w:szCs w:val="24"/>
                       <w:highlight w:val="white"/>
                     </w:rPr>
                     <w:t>(</w:t>
@@ -13165,7 +13376,8 @@
                   <w:r>
                     <w:rPr>
                       <w:rFonts w:ascii="Arial" w:hAnsi="Arial" w:cs="Arial"/>
-                      <w:szCs w:val="22"/>
+                      <w:sz w:val="24"/>
+                      <w:szCs w:val="24"/>
                       <w:highlight w:val="white"/>
                     </w:rPr>
                     <w:t>id_paciente</w:t>
@@ -13177,7 +13389,8 @@
                       <w:b/>
                       <w:bCs/>
                       <w:color w:val="000080"/>
-                      <w:szCs w:val="22"/>
+                      <w:sz w:val="24"/>
+                      <w:szCs w:val="24"/>
                       <w:highlight w:val="white"/>
                     </w:rPr>
                     <w:t>)</w:t>
@@ -13185,7 +13398,8 @@
                   <w:r>
                     <w:rPr>
                       <w:rFonts w:ascii="Arial" w:hAnsi="Arial" w:cs="Arial"/>
-                      <w:szCs w:val="22"/>
+                      <w:sz w:val="24"/>
+                      <w:szCs w:val="24"/>
                       <w:highlight w:val="white"/>
                     </w:rPr>
                     <w:t xml:space="preserve"> </w:t>
@@ -13196,7 +13410,8 @@
                       <w:b/>
                       <w:bCs/>
                       <w:color w:val="0000FF"/>
-                      <w:szCs w:val="22"/>
+                      <w:sz w:val="24"/>
+                      <w:szCs w:val="24"/>
                       <w:highlight w:val="white"/>
                     </w:rPr>
                     <w:t>REFERENCES</w:t>
@@ -13204,7 +13419,8 @@
                   <w:r>
                     <w:rPr>
                       <w:rFonts w:ascii="Arial" w:hAnsi="Arial" w:cs="Arial"/>
-                      <w:szCs w:val="22"/>
+                      <w:sz w:val="24"/>
+                      <w:szCs w:val="24"/>
                       <w:highlight w:val="white"/>
                     </w:rPr>
                     <w:t xml:space="preserve"> paciente</w:t>
@@ -13215,7 +13431,8 @@
                       <w:b/>
                       <w:bCs/>
                       <w:color w:val="000080"/>
-                      <w:szCs w:val="22"/>
+                      <w:sz w:val="24"/>
+                      <w:szCs w:val="24"/>
                       <w:highlight w:val="white"/>
                     </w:rPr>
                     <w:t>(</w:t>
@@ -13224,7 +13441,8 @@
                   <w:r>
                     <w:rPr>
                       <w:rFonts w:ascii="Arial" w:hAnsi="Arial" w:cs="Arial"/>
-                      <w:szCs w:val="22"/>
+                      <w:sz w:val="24"/>
+                      <w:szCs w:val="24"/>
                       <w:highlight w:val="white"/>
                     </w:rPr>
                     <w:t>id_paciente</w:t>
@@ -13236,7 +13454,8 @@
                       <w:b/>
                       <w:bCs/>
                       <w:color w:val="000080"/>
-                      <w:szCs w:val="22"/>
+                      <w:sz w:val="24"/>
+                      <w:szCs w:val="24"/>
                       <w:highlight w:val="white"/>
                     </w:rPr>
                     <w:t>),</w:t>
@@ -13257,7 +13476,8 @@
                     <w:contextualSpacing w:val="0"/>
                     <w:rPr>
                       <w:rFonts w:ascii="Arial" w:hAnsi="Arial" w:cs="Arial"/>
-                      <w:szCs w:val="22"/>
+                      <w:sz w:val="24"/>
+                      <w:szCs w:val="24"/>
                       <w:highlight w:val="white"/>
                     </w:rPr>
                   </w:pPr>
@@ -13267,7 +13487,8 @@
                       <w:b/>
                       <w:bCs/>
                       <w:color w:val="0000FF"/>
-                      <w:szCs w:val="22"/>
+                      <w:sz w:val="24"/>
+                      <w:szCs w:val="24"/>
                       <w:highlight w:val="white"/>
                     </w:rPr>
                     <w:t>FOREIGN</w:t>
@@ -13275,7 +13496,8 @@
                   <w:r>
                     <w:rPr>
                       <w:rFonts w:ascii="Arial" w:hAnsi="Arial" w:cs="Arial"/>
-                      <w:szCs w:val="22"/>
+                      <w:sz w:val="24"/>
+                      <w:szCs w:val="24"/>
                       <w:highlight w:val="white"/>
                     </w:rPr>
                     <w:t xml:space="preserve"> </w:t>
@@ -13286,7 +13508,8 @@
                       <w:b/>
                       <w:bCs/>
                       <w:color w:val="0000FF"/>
-                      <w:szCs w:val="22"/>
+                      <w:sz w:val="24"/>
+                      <w:szCs w:val="24"/>
                       <w:highlight w:val="white"/>
                     </w:rPr>
                     <w:t>KEY</w:t>
@@ -13294,7 +13517,8 @@
                   <w:r>
                     <w:rPr>
                       <w:rFonts w:ascii="Arial" w:hAnsi="Arial" w:cs="Arial"/>
-                      <w:szCs w:val="22"/>
+                      <w:sz w:val="24"/>
+                      <w:szCs w:val="24"/>
                       <w:highlight w:val="white"/>
                     </w:rPr>
                     <w:t xml:space="preserve"> </w:t>
@@ -13305,7 +13529,8 @@
                       <w:b/>
                       <w:bCs/>
                       <w:color w:val="000080"/>
-                      <w:szCs w:val="22"/>
+                      <w:sz w:val="24"/>
+                      <w:szCs w:val="24"/>
                       <w:highlight w:val="white"/>
                     </w:rPr>
                     <w:t>(</w:t>
@@ -13314,7 +13539,8 @@
                   <w:r>
                     <w:rPr>
                       <w:rFonts w:ascii="Arial" w:hAnsi="Arial" w:cs="Arial"/>
-                      <w:szCs w:val="22"/>
+                      <w:sz w:val="24"/>
+                      <w:szCs w:val="24"/>
                       <w:highlight w:val="white"/>
                     </w:rPr>
                     <w:t>id_profissional</w:t>
@@ -13326,7 +13552,8 @@
                       <w:b/>
                       <w:bCs/>
                       <w:color w:val="000080"/>
-                      <w:szCs w:val="22"/>
+                      <w:sz w:val="24"/>
+                      <w:szCs w:val="24"/>
                       <w:highlight w:val="white"/>
                     </w:rPr>
                     <w:t>)</w:t>
@@ -13334,7 +13561,8 @@
                   <w:r>
                     <w:rPr>
                       <w:rFonts w:ascii="Arial" w:hAnsi="Arial" w:cs="Arial"/>
-                      <w:szCs w:val="22"/>
+                      <w:sz w:val="24"/>
+                      <w:szCs w:val="24"/>
                       <w:highlight w:val="white"/>
                     </w:rPr>
                     <w:t xml:space="preserve"> </w:t>
@@ -13345,7 +13573,8 @@
                       <w:b/>
                       <w:bCs/>
                       <w:color w:val="0000FF"/>
-                      <w:szCs w:val="22"/>
+                      <w:sz w:val="24"/>
+                      <w:szCs w:val="24"/>
                       <w:highlight w:val="white"/>
                     </w:rPr>
                     <w:t>REFERENCES</w:t>
@@ -13353,7 +13582,8 @@
                   <w:r>
                     <w:rPr>
                       <w:rFonts w:ascii="Arial" w:hAnsi="Arial" w:cs="Arial"/>
-                      <w:szCs w:val="22"/>
+                      <w:sz w:val="24"/>
+                      <w:szCs w:val="24"/>
                       <w:highlight w:val="white"/>
                     </w:rPr>
                     <w:t xml:space="preserve"> profissional</w:t>
@@ -13364,7 +13594,8 @@
                       <w:b/>
                       <w:bCs/>
                       <w:color w:val="000080"/>
-                      <w:szCs w:val="22"/>
+                      <w:sz w:val="24"/>
+                      <w:szCs w:val="24"/>
                       <w:highlight w:val="white"/>
                     </w:rPr>
                     <w:t>(</w:t>
@@ -13373,7 +13604,8 @@
                   <w:r>
                     <w:rPr>
                       <w:rFonts w:ascii="Arial" w:hAnsi="Arial" w:cs="Arial"/>
-                      <w:szCs w:val="22"/>
+                      <w:sz w:val="24"/>
+                      <w:szCs w:val="24"/>
                       <w:highlight w:val="white"/>
                     </w:rPr>
                     <w:t>id_profissional</w:t>
@@ -13385,7 +13617,8 @@
                       <w:b/>
                       <w:bCs/>
                       <w:color w:val="000080"/>
-                      <w:szCs w:val="22"/>
+                      <w:sz w:val="24"/>
+                      <w:szCs w:val="24"/>
                       <w:highlight w:val="white"/>
                     </w:rPr>
                     <w:t>)</w:t>
@@ -13406,7 +13639,8 @@
                     <w:contextualSpacing w:val="0"/>
                     <w:rPr>
                       <w:rFonts w:ascii="Arial" w:hAnsi="Arial" w:cs="Arial"/>
-                      <w:szCs w:val="22"/>
+                      <w:sz w:val="24"/>
+                      <w:szCs w:val="24"/>
                       <w:highlight w:val="white"/>
                     </w:rPr>
                   </w:pPr>
@@ -13416,7 +13650,8 @@
                       <w:b/>
                       <w:bCs/>
                       <w:color w:val="000080"/>
-                      <w:szCs w:val="22"/>
+                      <w:sz w:val="24"/>
+                      <w:szCs w:val="24"/>
                       <w:highlight w:val="white"/>
                     </w:rPr>
                     <w:t>);</w:t>
@@ -13442,12 +13677,67 @@
         <w:pStyle w:val="Normal1"/>
         <w:spacing w:line="360" w:lineRule="auto"/>
         <w:contextualSpacing w:val="0"/>
-      </w:pPr>
+        <w:jc w:val="center"/>
+        <w:rPr>
+          <w:rFonts w:ascii="Arial" w:hAnsi="Arial" w:cs="Arial"/>
+          <w:sz w:val="24"/>
+          <w:szCs w:val="24"/>
+        </w:rPr>
+      </w:pPr>
+      <w:r>
+        <w:rPr>
+          <w:rFonts w:ascii="Arial" w:hAnsi="Arial" w:cs="Arial"/>
+          <w:sz w:val="24"/>
+          <w:szCs w:val="24"/>
+        </w:rPr>
+        <w:t xml:space="preserve">Figura 12 – SQL </w:t>
+      </w:r>
+      <w:proofErr w:type="spellStart"/>
+      <w:r>
+        <w:rPr>
+          <w:rFonts w:ascii="Arial" w:hAnsi="Arial" w:cs="Arial"/>
+          <w:i/>
+          <w:sz w:val="24"/>
+          <w:szCs w:val="24"/>
+        </w:rPr>
+        <w:t>Schema</w:t>
+      </w:r>
+      <w:proofErr w:type="spellEnd"/>
+      <w:r>
+        <w:rPr>
+          <w:rFonts w:ascii="Arial" w:hAnsi="Arial" w:cs="Arial"/>
+          <w:i/>
+          <w:sz w:val="24"/>
+          <w:szCs w:val="24"/>
+        </w:rPr>
+        <w:t xml:space="preserve"> </w:t>
+      </w:r>
+      <w:r>
+        <w:rPr>
+          <w:rFonts w:ascii="Arial" w:hAnsi="Arial" w:cs="Arial"/>
+          <w:sz w:val="24"/>
+          <w:szCs w:val="24"/>
+        </w:rPr>
+        <w:t>extraído do Pajé</w:t>
+      </w:r>
     </w:p>
     <w:p>
       <w:pPr>
         <w:pStyle w:val="Normal1"/>
         <w:spacing w:line="360" w:lineRule="auto"/>
+        <w:contextualSpacing w:val="0"/>
+        <w:jc w:val="center"/>
+        <w:rPr>
+          <w:rFonts w:ascii="Arial" w:hAnsi="Arial" w:cs="Arial"/>
+          <w:sz w:val="24"/>
+          <w:szCs w:val="24"/>
+        </w:rPr>
+      </w:pPr>
+    </w:p>
+    <w:p>
+      <w:pPr>
+        <w:pStyle w:val="Normal1"/>
+        <w:spacing w:before="240" w:line="360" w:lineRule="auto"/>
         <w:ind w:firstLine="708"/>
         <w:contextualSpacing w:val="0"/>
       </w:pPr>
@@ -13477,7 +13767,21 @@
           <w:rFonts w:ascii="Arial" w:eastAsia="Arial" w:hAnsi="Arial" w:cs="Arial"/>
           <w:sz w:val="24"/>
         </w:rPr>
-        <w:t xml:space="preserve"> passando essas tabelas como parâmetro, como pode ser visto na figura X.</w:t>
+        <w:t xml:space="preserve"> passando essas tabelas como parâmetro,</w:t>
+      </w:r>
+      <w:r>
+        <w:rPr>
+          <w:rFonts w:ascii="Arial" w:eastAsia="Arial" w:hAnsi="Arial" w:cs="Arial"/>
+          <w:sz w:val="24"/>
+        </w:rPr>
+        <w:t xml:space="preserve"> como pode ser visto na figura 13</w:t>
+      </w:r>
+      <w:r>
+        <w:rPr>
+          <w:rFonts w:ascii="Arial" w:eastAsia="Arial" w:hAnsi="Arial" w:cs="Arial"/>
+          <w:sz w:val="24"/>
+        </w:rPr>
+        <w:t>.</w:t>
       </w:r>
     </w:p>
     <w:p>
@@ -13544,25 +13848,58 @@
         <w:pStyle w:val="Normal1"/>
         <w:spacing w:line="360" w:lineRule="auto"/>
         <w:contextualSpacing w:val="0"/>
-        <w:rPr>
-          <w:rFonts w:ascii="Arial" w:eastAsia="Arial" w:hAnsi="Arial" w:cs="Arial"/>
-          <w:sz w:val="24"/>
-        </w:rPr>
-      </w:pPr>
+        <w:jc w:val="center"/>
+        <w:rPr>
+          <w:rFonts w:ascii="Arial" w:eastAsia="Arial" w:hAnsi="Arial" w:cs="Arial"/>
+          <w:sz w:val="24"/>
+        </w:rPr>
+      </w:pPr>
+      <w:r>
+        <w:rPr>
+          <w:rFonts w:ascii="Arial" w:eastAsia="Arial" w:hAnsi="Arial" w:cs="Arial"/>
+          <w:sz w:val="24"/>
+        </w:rPr>
+        <w:t>Figura 13 – Chamada da ferramenta por linha de comando</w:t>
+      </w:r>
     </w:p>
     <w:p>
       <w:pPr>
         <w:pStyle w:val="Normal1"/>
         <w:spacing w:line="360" w:lineRule="auto"/>
         <w:contextualSpacing w:val="0"/>
-      </w:pPr>
-      <w:r>
-        <w:rPr>
-          <w:rFonts w:ascii="Arial" w:eastAsia="Arial" w:hAnsi="Arial" w:cs="Arial"/>
-          <w:sz w:val="24"/>
-        </w:rPr>
-        <w:tab/>
-        <w:t xml:space="preserve">O resultado obtido é exibido na figura X. </w:t>
+        <w:rPr>
+          <w:rFonts w:ascii="Arial" w:eastAsia="Arial" w:hAnsi="Arial" w:cs="Arial"/>
+          <w:sz w:val="24"/>
+        </w:rPr>
+      </w:pPr>
+    </w:p>
+    <w:p>
+      <w:pPr>
+        <w:pStyle w:val="Normal1"/>
+        <w:spacing w:before="240" w:line="360" w:lineRule="auto"/>
+        <w:contextualSpacing w:val="0"/>
+      </w:pPr>
+      <w:r>
+        <w:rPr>
+          <w:rFonts w:ascii="Arial" w:eastAsia="Arial" w:hAnsi="Arial" w:cs="Arial"/>
+          <w:sz w:val="24"/>
+        </w:rPr>
+        <w:lastRenderedPageBreak/>
+        <w:t xml:space="preserve">O resultado obtido é exibido na figura </w:t>
+      </w:r>
+      <w:r>
+        <w:rPr>
+          <w:rFonts w:ascii="Arial" w:eastAsia="Arial" w:hAnsi="Arial" w:cs="Arial"/>
+          <w:sz w:val="24"/>
+        </w:rPr>
+        <w:t>14</w:t>
+      </w:r>
+      <w:r>
+        <w:rPr>
+          <w:rFonts w:ascii="Arial" w:eastAsia="Arial" w:hAnsi="Arial" w:cs="Arial"/>
+          <w:sz w:val="24"/>
+        </w:rPr>
+        <w:t xml:space="preserve">. </w:t>
       </w:r>
       <w:r>
         <w:rPr>
@@ -13586,7 +13923,7 @@
           <w:ilvl w:val="0"/>
           <w:numId w:val="11"/>
         </w:numPr>
-        <w:spacing w:after="0" w:line="360" w:lineRule="auto"/>
+        <w:spacing w:before="240" w:after="0" w:line="360" w:lineRule="auto"/>
         <w:ind w:hanging="359"/>
         <w:rPr>
           <w:sz w:val="24"/>
@@ -13656,7 +13993,7 @@
           <w:ilvl w:val="0"/>
           <w:numId w:val="11"/>
         </w:numPr>
-        <w:spacing w:after="0" w:line="360" w:lineRule="auto"/>
+        <w:spacing w:before="240" w:after="0" w:line="360" w:lineRule="auto"/>
         <w:ind w:hanging="359"/>
         <w:rPr>
           <w:sz w:val="24"/>
@@ -13667,7 +14004,6 @@
           <w:rFonts w:ascii="Arial" w:eastAsia="Arial" w:hAnsi="Arial" w:cs="Arial"/>
           <w:sz w:val="24"/>
         </w:rPr>
-        <w:lastRenderedPageBreak/>
         <w:t>Os campos que referenciam outras tabelas não possuem um tipo de dados declarado. Isso é consequência do primeiro ponto, como uma chave primaria do tipo inteiro e de incremento automática é sempre criado para cada tabela, não é necessário identificar qual vai ser tipo do campo que referencia essa tabela, vai ser sempre inteiro.</w:t>
       </w:r>
     </w:p>
@@ -13678,7 +14014,7 @@
           <w:ilvl w:val="0"/>
           <w:numId w:val="11"/>
         </w:numPr>
-        <w:spacing w:after="0" w:line="360" w:lineRule="auto"/>
+        <w:spacing w:before="240" w:after="0" w:line="360" w:lineRule="auto"/>
         <w:ind w:hanging="359"/>
         <w:rPr>
           <w:sz w:val="24"/>
@@ -13699,7 +14035,7 @@
           <w:ilvl w:val="0"/>
           <w:numId w:val="11"/>
         </w:numPr>
-        <w:spacing w:after="0" w:line="360" w:lineRule="auto"/>
+        <w:spacing w:before="240" w:after="0" w:line="360" w:lineRule="auto"/>
         <w:ind w:hanging="359"/>
         <w:rPr>
           <w:sz w:val="24"/>
@@ -13818,7 +14154,7 @@
           <w:noProof/>
         </w:rPr>
         <w:pict>
-          <v:shape id="_x0000_s1028" type="#_x0000_t202" style="position:absolute;margin-left:10.2pt;margin-top:29.2pt;width:452.25pt;height:107.25pt;z-index:251661312;visibility:visible;mso-wrap-distance-left:9pt;mso-wrap-distance-top:3.6pt;mso-wrap-distance-right:9pt;mso-wrap-distance-bottom:3.6pt;mso-position-horizontal-relative:text;mso-position-vertical-relative:text;mso-width-relative:margin;mso-height-relative:margin;v-text-anchor:top" o:gfxdata="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">
+          <v:shape id="_x0000_s1028" type="#_x0000_t202" style="position:absolute;margin-left:10.2pt;margin-top:29.2pt;width:452.25pt;height:120.9pt;z-index:251661312;visibility:visible;mso-wrap-distance-left:9pt;mso-wrap-distance-top:3.6pt;mso-wrap-distance-right:9pt;mso-wrap-distance-bottom:3.6pt;mso-position-horizontal-relative:text;mso-position-vertical-relative:text;mso-width-relative:margin;mso-height-relative:margin;v-text-anchor:top" o:gfxdata="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">
             <v:textbox style="mso-next-textbox:#_x0000_s1028">
               <w:txbxContent>
                 <w:p>
@@ -13830,12 +14166,16 @@
                     </w:numPr>
                     <w:rPr>
                       <w:rFonts w:ascii="Arial" w:hAnsi="Arial" w:cs="Arial"/>
+                      <w:sz w:val="24"/>
+                      <w:szCs w:val="24"/>
                       <w:lang w:val="en-US"/>
                     </w:rPr>
                   </w:pPr>
                   <w:r>
                     <w:rPr>
                       <w:rFonts w:ascii="Arial" w:hAnsi="Arial" w:cs="Arial"/>
+                      <w:sz w:val="24"/>
+                      <w:szCs w:val="24"/>
                       <w:lang w:val="en-US"/>
                     </w:rPr>
                     <w:t xml:space="preserve">rails generate scaffold </w:t>
@@ -13844,6 +14184,8 @@
                   <w:r>
                     <w:rPr>
                       <w:rFonts w:ascii="Arial" w:hAnsi="Arial" w:cs="Arial"/>
+                      <w:sz w:val="24"/>
+                      <w:szCs w:val="24"/>
                       <w:lang w:val="en-US"/>
                     </w:rPr>
                     <w:t>paciente</w:t>
@@ -13852,6 +14194,8 @@
                   <w:r>
                     <w:rPr>
                       <w:rFonts w:ascii="Arial" w:hAnsi="Arial" w:cs="Arial"/>
+                      <w:sz w:val="24"/>
+                      <w:szCs w:val="24"/>
                       <w:lang w:val="en-US"/>
                     </w:rPr>
                     <w:t xml:space="preserve"> </w:t>
@@ -13860,6 +14204,8 @@
                   <w:r>
                     <w:rPr>
                       <w:rFonts w:ascii="Arial" w:hAnsi="Arial" w:cs="Arial"/>
+                      <w:sz w:val="24"/>
+                      <w:szCs w:val="24"/>
                       <w:lang w:val="en-US"/>
                     </w:rPr>
                     <w:t>nome_paciente:string</w:t>
@@ -13868,6 +14214,8 @@
                   <w:r>
                     <w:rPr>
                       <w:rFonts w:ascii="Arial" w:hAnsi="Arial" w:cs="Arial"/>
+                      <w:sz w:val="24"/>
+                      <w:szCs w:val="24"/>
                       <w:lang w:val="en-US"/>
                     </w:rPr>
                     <w:t xml:space="preserve"> </w:t>
@@ -13876,6 +14224,8 @@
                   <w:r>
                     <w:rPr>
                       <w:rFonts w:ascii="Arial" w:hAnsi="Arial" w:cs="Arial"/>
+                      <w:sz w:val="24"/>
+                      <w:szCs w:val="24"/>
                       <w:lang w:val="en-US"/>
                     </w:rPr>
                     <w:t>descricao_cama:string</w:t>
@@ -13884,6 +14234,8 @@
                   <w:r>
                     <w:rPr>
                       <w:rFonts w:ascii="Arial" w:hAnsi="Arial" w:cs="Arial"/>
+                      <w:sz w:val="24"/>
+                      <w:szCs w:val="24"/>
                       <w:lang w:val="en-US"/>
                     </w:rPr>
                     <w:t xml:space="preserve"> --force </w:t>
@@ -13898,12 +14250,16 @@
                     </w:numPr>
                     <w:rPr>
                       <w:rFonts w:ascii="Arial" w:hAnsi="Arial" w:cs="Arial"/>
+                      <w:sz w:val="24"/>
+                      <w:szCs w:val="24"/>
                       <w:lang w:val="en-US"/>
                     </w:rPr>
                   </w:pPr>
                   <w:r>
                     <w:rPr>
                       <w:rFonts w:ascii="Arial" w:hAnsi="Arial" w:cs="Arial"/>
+                      <w:sz w:val="24"/>
+                      <w:szCs w:val="24"/>
                       <w:lang w:val="en-US"/>
                     </w:rPr>
                     <w:t xml:space="preserve">rails generate scaffold </w:t>
@@ -13912,6 +14268,8 @@
                   <w:r>
                     <w:rPr>
                       <w:rFonts w:ascii="Arial" w:hAnsi="Arial" w:cs="Arial"/>
+                      <w:sz w:val="24"/>
+                      <w:szCs w:val="24"/>
                       <w:lang w:val="en-US"/>
                     </w:rPr>
                     <w:t>profissional</w:t>
@@ -13920,6 +14278,8 @@
                   <w:r>
                     <w:rPr>
                       <w:rFonts w:ascii="Arial" w:hAnsi="Arial" w:cs="Arial"/>
+                      <w:sz w:val="24"/>
+                      <w:szCs w:val="24"/>
                       <w:lang w:val="en-US"/>
                     </w:rPr>
                     <w:t xml:space="preserve"> </w:t>
@@ -13928,6 +14288,8 @@
                   <w:r>
                     <w:rPr>
                       <w:rFonts w:ascii="Arial" w:hAnsi="Arial" w:cs="Arial"/>
+                      <w:sz w:val="24"/>
+                      <w:szCs w:val="24"/>
                       <w:lang w:val="en-US"/>
                     </w:rPr>
                     <w:t>nome_usuaraio:string</w:t>
@@ -13936,6 +14298,8 @@
                   <w:r>
                     <w:rPr>
                       <w:rFonts w:ascii="Arial" w:hAnsi="Arial" w:cs="Arial"/>
+                      <w:sz w:val="24"/>
+                      <w:szCs w:val="24"/>
                       <w:lang w:val="en-US"/>
                     </w:rPr>
                     <w:t xml:space="preserve"> </w:t>
@@ -13944,6 +14308,8 @@
                   <w:r>
                     <w:rPr>
                       <w:rFonts w:ascii="Arial" w:hAnsi="Arial" w:cs="Arial"/>
+                      <w:sz w:val="24"/>
+                      <w:szCs w:val="24"/>
                       <w:lang w:val="en-US"/>
                     </w:rPr>
                     <w:t>cronograma_horas:string</w:t>
@@ -13952,6 +14318,8 @@
                   <w:r>
                     <w:rPr>
                       <w:rFonts w:ascii="Arial" w:hAnsi="Arial" w:cs="Arial"/>
+                      <w:sz w:val="24"/>
+                      <w:szCs w:val="24"/>
                       <w:lang w:val="en-US"/>
                     </w:rPr>
                     <w:t xml:space="preserve"> --force </w:t>
@@ -13966,6 +14334,8 @@
                     </w:numPr>
                     <w:rPr>
                       <w:rFonts w:ascii="Arial" w:hAnsi="Arial" w:cs="Arial"/>
+                      <w:sz w:val="24"/>
+                      <w:szCs w:val="24"/>
                     </w:rPr>
                   </w:pPr>
                   <w:proofErr w:type="spellStart"/>
@@ -13973,6 +14343,8 @@
                   <w:r>
                     <w:rPr>
                       <w:rFonts w:ascii="Arial" w:hAnsi="Arial" w:cs="Arial"/>
+                      <w:sz w:val="24"/>
+                      <w:szCs w:val="24"/>
                     </w:rPr>
                     <w:t>rails</w:t>
                   </w:r>
@@ -13981,6 +14353,8 @@
                   <w:r>
                     <w:rPr>
                       <w:rFonts w:ascii="Arial" w:hAnsi="Arial" w:cs="Arial"/>
+                      <w:sz w:val="24"/>
+                      <w:szCs w:val="24"/>
                     </w:rPr>
                     <w:t xml:space="preserve"> </w:t>
                   </w:r>
@@ -13988,6 +14362,8 @@
                   <w:r>
                     <w:rPr>
                       <w:rFonts w:ascii="Arial" w:hAnsi="Arial" w:cs="Arial"/>
+                      <w:sz w:val="24"/>
+                      <w:szCs w:val="24"/>
                     </w:rPr>
                     <w:t>generate</w:t>
                   </w:r>
@@ -13995,6 +14371,8 @@
                   <w:r>
                     <w:rPr>
                       <w:rFonts w:ascii="Arial" w:hAnsi="Arial" w:cs="Arial"/>
+                      <w:sz w:val="24"/>
+                      <w:szCs w:val="24"/>
                     </w:rPr>
                     <w:t xml:space="preserve"> </w:t>
                   </w:r>
@@ -14002,6 +14380,8 @@
                   <w:r>
                     <w:rPr>
                       <w:rFonts w:ascii="Arial" w:hAnsi="Arial" w:cs="Arial"/>
+                      <w:sz w:val="24"/>
+                      <w:szCs w:val="24"/>
                     </w:rPr>
                     <w:t>scaffold</w:t>
                   </w:r>
@@ -14009,6 +14389,8 @@
                   <w:r>
                     <w:rPr>
                       <w:rFonts w:ascii="Arial" w:hAnsi="Arial" w:cs="Arial"/>
+                      <w:sz w:val="24"/>
+                      <w:szCs w:val="24"/>
                     </w:rPr>
                     <w:t xml:space="preserve"> agenda </w:t>
                   </w:r>
@@ -14016,6 +14398,8 @@
                   <w:r>
                     <w:rPr>
                       <w:rFonts w:ascii="Arial" w:hAnsi="Arial" w:cs="Arial"/>
+                      <w:sz w:val="24"/>
+                      <w:szCs w:val="24"/>
                     </w:rPr>
                     <w:t>paciente:references</w:t>
                   </w:r>
@@ -14023,6 +14407,8 @@
                   <w:r>
                     <w:rPr>
                       <w:rFonts w:ascii="Arial" w:hAnsi="Arial" w:cs="Arial"/>
+                      <w:sz w:val="24"/>
+                      <w:szCs w:val="24"/>
                     </w:rPr>
                     <w:t xml:space="preserve"> </w:t>
                   </w:r>
@@ -14030,6 +14416,8 @@
                   <w:r>
                     <w:rPr>
                       <w:rFonts w:ascii="Arial" w:hAnsi="Arial" w:cs="Arial"/>
+                      <w:sz w:val="24"/>
+                      <w:szCs w:val="24"/>
                     </w:rPr>
                     <w:t>profissional:references</w:t>
                   </w:r>
@@ -14037,6 +14425,8 @@
                   <w:r>
                     <w:rPr>
                       <w:rFonts w:ascii="Arial" w:hAnsi="Arial" w:cs="Arial"/>
+                      <w:sz w:val="24"/>
+                      <w:szCs w:val="24"/>
                     </w:rPr>
                     <w:t xml:space="preserve"> </w:t>
                   </w:r>
@@ -14044,6 +14434,8 @@
                   <w:r>
                     <w:rPr>
                       <w:rFonts w:ascii="Arial" w:hAnsi="Arial" w:cs="Arial"/>
+                      <w:sz w:val="24"/>
+                      <w:szCs w:val="24"/>
                     </w:rPr>
                     <w:t>protocolo_registro_hora_entrada:string</w:t>
                   </w:r>
@@ -14051,6 +14443,8 @@
                   <w:r>
                     <w:rPr>
                       <w:rFonts w:ascii="Arial" w:hAnsi="Arial" w:cs="Arial"/>
+                      <w:sz w:val="24"/>
+                      <w:szCs w:val="24"/>
                     </w:rPr>
                     <w:t xml:space="preserve"> --force </w:t>
                   </w:r>
@@ -14064,6 +14458,8 @@
                     </w:numPr>
                     <w:rPr>
                       <w:rFonts w:ascii="Arial" w:hAnsi="Arial" w:cs="Arial"/>
+                      <w:sz w:val="24"/>
+                      <w:szCs w:val="24"/>
                     </w:rPr>
                   </w:pPr>
                   <w:proofErr w:type="spellStart"/>
@@ -14071,6 +14467,8 @@
                   <w:r>
                     <w:rPr>
                       <w:rFonts w:ascii="Arial" w:hAnsi="Arial" w:cs="Arial"/>
+                      <w:sz w:val="24"/>
+                      <w:szCs w:val="24"/>
                     </w:rPr>
                     <w:t>rake</w:t>
                   </w:r>
@@ -14079,6 +14477,8 @@
                   <w:r>
                     <w:rPr>
                       <w:rFonts w:ascii="Arial" w:hAnsi="Arial" w:cs="Arial"/>
+                      <w:sz w:val="24"/>
+                      <w:szCs w:val="24"/>
                     </w:rPr>
                     <w:t xml:space="preserve"> </w:t>
                   </w:r>
@@ -14086,6 +14486,8 @@
                   <w:r>
                     <w:rPr>
                       <w:rFonts w:ascii="Arial" w:hAnsi="Arial" w:cs="Arial"/>
+                      <w:sz w:val="24"/>
+                      <w:szCs w:val="24"/>
                     </w:rPr>
                     <w:t>db:migrate</w:t>
                   </w:r>
@@ -14103,6 +14505,33 @@
         <w:pStyle w:val="Normal1"/>
         <w:spacing w:after="0" w:line="360" w:lineRule="auto"/>
         <w:contextualSpacing w:val="0"/>
+        <w:jc w:val="center"/>
+        <w:rPr>
+          <w:rFonts w:ascii="Arial" w:hAnsi="Arial" w:cs="Arial"/>
+          <w:sz w:val="24"/>
+          <w:szCs w:val="24"/>
+        </w:rPr>
+      </w:pPr>
+      <w:r>
+        <w:rPr>
+          <w:rFonts w:ascii="Arial" w:hAnsi="Arial" w:cs="Arial"/>
+          <w:sz w:val="24"/>
+          <w:szCs w:val="24"/>
+        </w:rPr>
+        <w:t>Figura 14 – Saída da ferramenta</w:t>
+      </w:r>
+    </w:p>
+    <w:p>
+      <w:pPr>
+        <w:pStyle w:val="Normal1"/>
+        <w:spacing w:after="0" w:line="360" w:lineRule="auto"/>
+        <w:contextualSpacing w:val="0"/>
+        <w:jc w:val="center"/>
+        <w:rPr>
+          <w:rFonts w:ascii="Arial" w:hAnsi="Arial" w:cs="Arial"/>
+          <w:sz w:val="24"/>
+          <w:szCs w:val="24"/>
+        </w:rPr>
       </w:pPr>
     </w:p>
     <w:p>
@@ -14113,17 +14542,23 @@
         <w:contextualSpacing w:val="0"/>
         <w:rPr>
           <w:rFonts w:ascii="Arial" w:hAnsi="Arial" w:cs="Arial"/>
+          <w:sz w:val="24"/>
+          <w:szCs w:val="24"/>
         </w:rPr>
       </w:pPr>
       <w:r>
         <w:rPr>
           <w:rFonts w:ascii="Arial" w:hAnsi="Arial" w:cs="Arial"/>
+          <w:sz w:val="24"/>
+          <w:szCs w:val="24"/>
         </w:rPr>
         <w:t xml:space="preserve">Os comandos agora foram criados, mas antes de podermos executa-los, precisamos </w:t>
       </w:r>
       <w:r>
         <w:rPr>
           <w:rFonts w:ascii="Arial" w:hAnsi="Arial" w:cs="Arial"/>
+          <w:sz w:val="24"/>
+          <w:szCs w:val="24"/>
         </w:rPr>
         <w:t xml:space="preserve">criar um novo ambiente de aplicação </w:t>
       </w:r>
@@ -14131,6 +14566,8 @@
       <w:r>
         <w:rPr>
           <w:rFonts w:ascii="Arial" w:hAnsi="Arial" w:cs="Arial"/>
+          <w:sz w:val="24"/>
+          <w:szCs w:val="24"/>
         </w:rPr>
         <w:t>rails</w:t>
       </w:r>
@@ -14138,6 +14575,8 @@
       <w:r>
         <w:rPr>
           <w:rFonts w:ascii="Arial" w:hAnsi="Arial" w:cs="Arial"/>
+          <w:sz w:val="24"/>
+          <w:szCs w:val="24"/>
         </w:rPr>
         <w:t xml:space="preserve">. Para isso, é necessário criar um pasta e </w:t>
       </w:r>
@@ -14146,6 +14585,8 @@
         <w:rPr>
           <w:rFonts w:ascii="Arial" w:hAnsi="Arial" w:cs="Arial"/>
           <w:i/>
+          <w:sz w:val="24"/>
+          <w:szCs w:val="24"/>
         </w:rPr>
         <w:t>rails</w:t>
       </w:r>
@@ -14154,24 +14595,32 @@
         <w:rPr>
           <w:rFonts w:ascii="Arial" w:hAnsi="Arial" w:cs="Arial"/>
           <w:i/>
+          <w:sz w:val="24"/>
+          <w:szCs w:val="24"/>
         </w:rPr>
         <w:t xml:space="preserve"> new &lt;nome da aplicação&gt;</w:t>
       </w:r>
       <w:r>
         <w:rPr>
           <w:rFonts w:ascii="Arial" w:hAnsi="Arial" w:cs="Arial"/>
+          <w:sz w:val="24"/>
+          <w:szCs w:val="24"/>
         </w:rPr>
         <w:t>. Esse comando, como visto na seção 2.3.1, gera a estrutura básica de pastas do projeto, os arquivo</w:t>
       </w:r>
       <w:r>
         <w:rPr>
           <w:rFonts w:ascii="Arial" w:hAnsi="Arial" w:cs="Arial"/>
+          <w:sz w:val="24"/>
+          <w:szCs w:val="24"/>
         </w:rPr>
         <w:t xml:space="preserve">s inicias de configurações e as </w:t>
       </w:r>
       <w:r>
         <w:rPr>
           <w:rFonts w:ascii="Arial" w:hAnsi="Arial" w:cs="Arial"/>
+          <w:sz w:val="24"/>
+          <w:szCs w:val="24"/>
         </w:rPr>
         <w:t xml:space="preserve">gemas padrões. </w:t>
       </w:r>
@@ -14185,21 +14634,49 @@
         <w:rPr>
           <w:rFonts w:ascii="Arial" w:eastAsia="Arial" w:hAnsi="Arial" w:cs="Arial"/>
           <w:sz w:val="24"/>
-        </w:rPr>
-      </w:pPr>
-      <w:bookmarkStart w:id="1" w:name="h.gjdgxs" w:colFirst="0" w:colLast="0"/>
-      <w:bookmarkEnd w:id="1"/>
-      <w:r>
-        <w:rPr>
-          <w:rFonts w:ascii="Arial" w:eastAsia="Arial" w:hAnsi="Arial" w:cs="Arial"/>
-          <w:sz w:val="24"/>
-        </w:rPr>
-        <w:t xml:space="preserve">Com o ambiente criado, podemos agora executar os comandos gerados pela ferramenta. A figura X mostra o arquivo </w:t>
-      </w:r>
-      <w:r>
-        <w:rPr>
-          <w:rFonts w:ascii="Arial" w:eastAsia="Arial" w:hAnsi="Arial" w:cs="Arial"/>
-          <w:sz w:val="24"/>
+          <w:szCs w:val="24"/>
+        </w:rPr>
+      </w:pPr>
+      <w:bookmarkStart w:id="0" w:name="h.gjdgxs" w:colFirst="0" w:colLast="0"/>
+      <w:bookmarkEnd w:id="0"/>
+      <w:r>
+        <w:rPr>
+          <w:rFonts w:ascii="Arial" w:eastAsia="Arial" w:hAnsi="Arial" w:cs="Arial"/>
+          <w:sz w:val="24"/>
+          <w:szCs w:val="24"/>
+        </w:rPr>
+        <w:t xml:space="preserve">Com o ambiente criado, podemos agora executar os comandos gerados </w:t>
+      </w:r>
+      <w:r>
+        <w:rPr>
+          <w:rFonts w:ascii="Arial" w:eastAsia="Arial" w:hAnsi="Arial" w:cs="Arial"/>
+          <w:sz w:val="24"/>
+          <w:szCs w:val="24"/>
+        </w:rPr>
+        <w:lastRenderedPageBreak/>
+        <w:t xml:space="preserve">pela ferramenta. A figura </w:t>
+      </w:r>
+      <w:r>
+        <w:rPr>
+          <w:rFonts w:ascii="Arial" w:eastAsia="Arial" w:hAnsi="Arial" w:cs="Arial"/>
+          <w:sz w:val="24"/>
+          <w:szCs w:val="24"/>
+        </w:rPr>
+        <w:t>15</w:t>
+      </w:r>
+      <w:r>
+        <w:rPr>
+          <w:rFonts w:ascii="Arial" w:eastAsia="Arial" w:hAnsi="Arial" w:cs="Arial"/>
+          <w:sz w:val="24"/>
+          <w:szCs w:val="24"/>
+        </w:rPr>
+        <w:t xml:space="preserve"> mostra o arquivo </w:t>
+      </w:r>
+      <w:r>
+        <w:rPr>
+          <w:rFonts w:ascii="Arial" w:eastAsia="Arial" w:hAnsi="Arial" w:cs="Arial"/>
+          <w:sz w:val="24"/>
+          <w:szCs w:val="24"/>
         </w:rPr>
         <w:t>de migração criado pelos comandos para a tabela agenda</w:t>
       </w:r>
@@ -14207,6 +14684,7 @@
         <w:rPr>
           <w:rFonts w:ascii="Arial" w:eastAsia="Arial" w:hAnsi="Arial" w:cs="Arial"/>
           <w:sz w:val="24"/>
+          <w:szCs w:val="24"/>
         </w:rPr>
         <w:t xml:space="preserve">, onde cada parâmetro foi mapeado para o </w:t>
       </w:r>
@@ -14215,6 +14693,7 @@
           <w:rFonts w:ascii="Arial" w:eastAsia="Arial" w:hAnsi="Arial" w:cs="Arial"/>
           <w:i/>
           <w:sz w:val="24"/>
+          <w:szCs w:val="24"/>
         </w:rPr>
         <w:t xml:space="preserve">Active Record </w:t>
       </w:r>
@@ -14222,6 +14701,7 @@
         <w:rPr>
           <w:rFonts w:ascii="Arial" w:eastAsia="Arial" w:hAnsi="Arial" w:cs="Arial"/>
           <w:sz w:val="24"/>
+          <w:szCs w:val="24"/>
         </w:rPr>
         <w:t xml:space="preserve">de acordo com o especificado no </w:t>
       </w:r>
@@ -14231,6 +14711,7 @@
           <w:rFonts w:ascii="Arial" w:eastAsia="Arial" w:hAnsi="Arial" w:cs="Arial"/>
           <w:i/>
           <w:sz w:val="24"/>
+          <w:szCs w:val="24"/>
         </w:rPr>
         <w:t>rails</w:t>
       </w:r>
@@ -14240,6 +14721,7 @@
           <w:rFonts w:ascii="Arial" w:eastAsia="Arial" w:hAnsi="Arial" w:cs="Arial"/>
           <w:i/>
           <w:sz w:val="24"/>
+          <w:szCs w:val="24"/>
         </w:rPr>
         <w:t xml:space="preserve"> </w:t>
       </w:r>
@@ -14249,6 +14731,7 @@
           <w:rFonts w:ascii="Arial" w:eastAsia="Arial" w:hAnsi="Arial" w:cs="Arial"/>
           <w:i/>
           <w:sz w:val="24"/>
+          <w:szCs w:val="24"/>
         </w:rPr>
         <w:t>generate</w:t>
       </w:r>
@@ -14257,6 +14740,7 @@
         <w:rPr>
           <w:rFonts w:ascii="Arial" w:eastAsia="Arial" w:hAnsi="Arial" w:cs="Arial"/>
           <w:sz w:val="24"/>
+          <w:szCs w:val="24"/>
         </w:rPr>
         <w:t>.</w:t>
       </w:r>
@@ -14264,6 +14748,7 @@
         <w:rPr>
           <w:rFonts w:ascii="Arial" w:eastAsia="Arial" w:hAnsi="Arial" w:cs="Arial"/>
           <w:sz w:val="24"/>
+          <w:szCs w:val="24"/>
         </w:rPr>
         <w:t xml:space="preserve"> O campo </w:t>
       </w:r>
@@ -14273,6 +14758,7 @@
           <w:rFonts w:ascii="Arial" w:eastAsia="Arial" w:hAnsi="Arial" w:cs="Arial"/>
           <w:i/>
           <w:sz w:val="24"/>
+          <w:szCs w:val="24"/>
         </w:rPr>
         <w:t>timestamp</w:t>
       </w:r>
@@ -14282,6 +14768,7 @@
           <w:rFonts w:ascii="Arial" w:eastAsia="Arial" w:hAnsi="Arial" w:cs="Arial"/>
           <w:i/>
           <w:sz w:val="24"/>
+          <w:szCs w:val="24"/>
         </w:rPr>
         <w:t xml:space="preserve">, </w:t>
       </w:r>
@@ -14289,6 +14776,7 @@
         <w:rPr>
           <w:rFonts w:ascii="Arial" w:eastAsia="Arial" w:hAnsi="Arial" w:cs="Arial"/>
           <w:sz w:val="24"/>
+          <w:szCs w:val="24"/>
         </w:rPr>
         <w:t>na linha 8, é criado automaticamente para todas as tabelas.</w:t>
       </w:r>
@@ -14296,6 +14784,7 @@
         <w:rPr>
           <w:rFonts w:ascii="Arial" w:eastAsia="Arial" w:hAnsi="Arial" w:cs="Arial"/>
           <w:sz w:val="24"/>
+          <w:szCs w:val="24"/>
         </w:rPr>
         <w:t xml:space="preserve"> </w:t>
       </w:r>
@@ -14309,307 +14798,15 @@
         <w:rPr>
           <w:rFonts w:ascii="Arial" w:eastAsia="Arial" w:hAnsi="Arial" w:cs="Arial"/>
           <w:sz w:val="24"/>
-        </w:rPr>
-      </w:pPr>
-      <w:r>
-        <w:rPr>
-          <w:rFonts w:ascii="Arial" w:eastAsia="Arial" w:hAnsi="Arial" w:cs="Arial"/>
-          <w:sz w:val="24"/>
-        </w:rPr>
-        <w:t xml:space="preserve">É importante ressaltar que não são criadas chaves estrangeiras no banco de dados, ao invés são criadas associações entre os objetos no modelo, como visto na seção 2.3. A figura X mostra as associações no modelo da agenda. </w:t>
-      </w:r>
-    </w:p>
-    <w:p>
-      <w:pPr>
-        <w:pStyle w:val="Normal1"/>
-        <w:spacing w:line="360" w:lineRule="auto"/>
-        <w:ind w:firstLine="708"/>
-        <w:contextualSpacing w:val="0"/>
-        <w:rPr>
-          <w:rFonts w:ascii="Arial" w:eastAsia="Arial" w:hAnsi="Arial" w:cs="Arial"/>
-          <w:sz w:val="24"/>
+          <w:szCs w:val="24"/>
         </w:rPr>
       </w:pPr>
       <w:r>
         <w:rPr>
           <w:noProof/>
         </w:rPr>
-        <w:lastRenderedPageBreak/>
         <w:pict>
-          <v:shape id="_x0000_s1030" type="#_x0000_t202" style="position:absolute;left:0;text-align:left;margin-left:16.95pt;margin-top:215.65pt;width:389.2pt;height:80.2pt;z-index:251665408;visibility:visible;mso-height-percent:200;mso-wrap-distance-left:9pt;mso-wrap-distance-top:3.6pt;mso-wrap-distance-right:9pt;mso-wrap-distance-bottom:3.6pt;mso-position-horizontal-relative:text;mso-position-vertical-relative:text;mso-height-percent:200;mso-width-relative:margin;mso-height-relative:margin;v-text-anchor:top" o:gfxdata="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">
-            <v:textbox style="mso-next-textbox:#_x0000_s1030;mso-fit-shape-to-text:t">
-              <w:txbxContent>
-                <w:p>
-                  <w:pPr>
-                    <w:pStyle w:val="PargrafodaLista"/>
-                    <w:widowControl/>
-                    <w:numPr>
-                      <w:ilvl w:val="0"/>
-                      <w:numId w:val="17"/>
-                    </w:numPr>
-                    <w:autoSpaceDE w:val="0"/>
-                    <w:autoSpaceDN w:val="0"/>
-                    <w:adjustRightInd w:val="0"/>
-                    <w:spacing w:after="0" w:line="240" w:lineRule="auto"/>
-                    <w:contextualSpacing w:val="0"/>
-                    <w:rPr>
-                      <w:rFonts w:ascii="Arial" w:hAnsi="Arial" w:cs="Arial"/>
-                      <w:szCs w:val="22"/>
-                      <w:highlight w:val="white"/>
-                      <w:lang w:val="en-US"/>
-                    </w:rPr>
-                  </w:pPr>
-                  <w:r>
-                    <w:rPr>
-                      <w:rFonts w:ascii="Arial" w:hAnsi="Arial" w:cs="Arial"/>
-                      <w:b/>
-                      <w:bCs/>
-                      <w:color w:val="0000FF"/>
-                      <w:szCs w:val="22"/>
-                      <w:highlight w:val="white"/>
-                      <w:lang w:val="en-US"/>
-                    </w:rPr>
-                    <w:t>class</w:t>
-                  </w:r>
-                  <w:r>
-                    <w:rPr>
-                      <w:rFonts w:ascii="Arial" w:hAnsi="Arial" w:cs="Arial"/>
-                      <w:szCs w:val="22"/>
-                      <w:highlight w:val="white"/>
-                      <w:lang w:val="en-US"/>
-                    </w:rPr>
-                    <w:t xml:space="preserve"> </w:t>
-                  </w:r>
-                  <w:r>
-                    <w:rPr>
-                      <w:rFonts w:ascii="Arial" w:hAnsi="Arial" w:cs="Arial"/>
-                      <w:b/>
-                      <w:bCs/>
-                      <w:color w:val="0080C0"/>
-                      <w:szCs w:val="22"/>
-                      <w:highlight w:val="white"/>
-                      <w:lang w:val="en-US"/>
-                    </w:rPr>
-                    <w:t>Agenda</w:t>
-                  </w:r>
-                  <w:r>
-                    <w:rPr>
-                      <w:rFonts w:ascii="Arial" w:hAnsi="Arial" w:cs="Arial"/>
-                      <w:szCs w:val="22"/>
-                      <w:highlight w:val="white"/>
-                      <w:lang w:val="en-US"/>
-                    </w:rPr>
-                    <w:t xml:space="preserve"> </w:t>
-                  </w:r>
-                  <w:r>
-                    <w:rPr>
-                      <w:rFonts w:ascii="Arial" w:hAnsi="Arial" w:cs="Arial"/>
-                      <w:b/>
-                      <w:bCs/>
-                      <w:color w:val="000080"/>
-                      <w:szCs w:val="22"/>
-                      <w:highlight w:val="white"/>
-                      <w:lang w:val="en-US"/>
-                    </w:rPr>
-                    <w:t>&lt;</w:t>
-                  </w:r>
-                  <w:r>
-                    <w:rPr>
-                      <w:rFonts w:ascii="Arial" w:hAnsi="Arial" w:cs="Arial"/>
-                      <w:szCs w:val="22"/>
-                      <w:highlight w:val="white"/>
-                      <w:lang w:val="en-US"/>
-                    </w:rPr>
-                    <w:t xml:space="preserve"> </w:t>
-                  </w:r>
-                  <w:proofErr w:type="spellStart"/>
-                  <w:r>
-                    <w:rPr>
-                      <w:rFonts w:ascii="Arial" w:hAnsi="Arial" w:cs="Arial"/>
-                      <w:szCs w:val="22"/>
-                      <w:highlight w:val="white"/>
-                      <w:lang w:val="en-US"/>
-                    </w:rPr>
-                    <w:t>ActiveRecord</w:t>
-                  </w:r>
-                  <w:proofErr w:type="spellEnd"/>
-                  <w:r>
-                    <w:rPr>
-                      <w:rFonts w:ascii="Arial" w:hAnsi="Arial" w:cs="Arial"/>
-                      <w:b/>
-                      <w:bCs/>
-                      <w:color w:val="000080"/>
-                      <w:szCs w:val="22"/>
-                      <w:highlight w:val="white"/>
-                      <w:lang w:val="en-US"/>
-                    </w:rPr>
-                    <w:t>::</w:t>
-                  </w:r>
-                  <w:r>
-                    <w:rPr>
-                      <w:rFonts w:ascii="Arial" w:hAnsi="Arial" w:cs="Arial"/>
-                      <w:szCs w:val="22"/>
-                      <w:highlight w:val="white"/>
-                      <w:lang w:val="en-US"/>
-                    </w:rPr>
-                    <w:t>Base</w:t>
-                  </w:r>
-                </w:p>
-                <w:p>
-                  <w:pPr>
-                    <w:pStyle w:val="PargrafodaLista"/>
-                    <w:widowControl/>
-                    <w:numPr>
-                      <w:ilvl w:val="0"/>
-                      <w:numId w:val="17"/>
-                    </w:numPr>
-                    <w:autoSpaceDE w:val="0"/>
-                    <w:autoSpaceDN w:val="0"/>
-                    <w:adjustRightInd w:val="0"/>
-                    <w:spacing w:after="0" w:line="240" w:lineRule="auto"/>
-                    <w:contextualSpacing w:val="0"/>
-                    <w:rPr>
-                      <w:rFonts w:ascii="Arial" w:hAnsi="Arial" w:cs="Arial"/>
-                      <w:szCs w:val="22"/>
-                      <w:highlight w:val="white"/>
-                      <w:lang w:val="en-US"/>
-                    </w:rPr>
-                  </w:pPr>
-                  <w:proofErr w:type="spellStart"/>
-                  <w:r>
-                    <w:rPr>
-                      <w:rFonts w:ascii="Arial" w:hAnsi="Arial" w:cs="Arial"/>
-                      <w:szCs w:val="22"/>
-                      <w:highlight w:val="white"/>
-                      <w:lang w:val="en-US"/>
-                    </w:rPr>
-                    <w:t>belongs_to</w:t>
-                  </w:r>
-                  <w:proofErr w:type="spellEnd"/>
-                  <w:r>
-                    <w:rPr>
-                      <w:rFonts w:ascii="Arial" w:hAnsi="Arial" w:cs="Arial"/>
-                      <w:szCs w:val="22"/>
-                      <w:highlight w:val="white"/>
-                      <w:lang w:val="en-US"/>
-                    </w:rPr>
-                    <w:t xml:space="preserve"> :</w:t>
-                  </w:r>
-                  <w:proofErr w:type="spellStart"/>
-                  <w:r>
-                    <w:rPr>
-                      <w:rFonts w:ascii="Arial" w:hAnsi="Arial" w:cs="Arial"/>
-                      <w:szCs w:val="22"/>
-                      <w:highlight w:val="white"/>
-                      <w:lang w:val="en-US"/>
-                    </w:rPr>
-                    <w:t>paciente</w:t>
-                  </w:r>
-                  <w:proofErr w:type="spellEnd"/>
-                </w:p>
-                <w:p>
-                  <w:pPr>
-                    <w:pStyle w:val="PargrafodaLista"/>
-                    <w:widowControl/>
-                    <w:numPr>
-                      <w:ilvl w:val="0"/>
-                      <w:numId w:val="17"/>
-                    </w:numPr>
-                    <w:autoSpaceDE w:val="0"/>
-                    <w:autoSpaceDN w:val="0"/>
-                    <w:adjustRightInd w:val="0"/>
-                    <w:spacing w:after="0" w:line="240" w:lineRule="auto"/>
-                    <w:contextualSpacing w:val="0"/>
-                    <w:rPr>
-                      <w:rFonts w:ascii="Arial" w:hAnsi="Arial" w:cs="Arial"/>
-                      <w:szCs w:val="22"/>
-                      <w:highlight w:val="white"/>
-                    </w:rPr>
-                  </w:pPr>
-                  <w:proofErr w:type="spellStart"/>
-                  <w:proofErr w:type="gramStart"/>
-                  <w:r>
-                    <w:rPr>
-                      <w:rFonts w:ascii="Arial" w:hAnsi="Arial" w:cs="Arial"/>
-                      <w:szCs w:val="22"/>
-                      <w:highlight w:val="white"/>
-                    </w:rPr>
-                    <w:t>belongs</w:t>
-                  </w:r>
-                  <w:proofErr w:type="gramEnd"/>
-                  <w:r>
-                    <w:rPr>
-                      <w:rFonts w:ascii="Arial" w:hAnsi="Arial" w:cs="Arial"/>
-                      <w:szCs w:val="22"/>
-                      <w:highlight w:val="white"/>
-                    </w:rPr>
-                    <w:t>_to</w:t>
-                  </w:r>
-                  <w:proofErr w:type="spellEnd"/>
-                  <w:r>
-                    <w:rPr>
-                      <w:rFonts w:ascii="Arial" w:hAnsi="Arial" w:cs="Arial"/>
-                      <w:szCs w:val="22"/>
-                      <w:highlight w:val="white"/>
-                    </w:rPr>
-                    <w:t xml:space="preserve"> :profissional</w:t>
-                  </w:r>
-                </w:p>
-                <w:p>
-                  <w:pPr>
-                    <w:pStyle w:val="PargrafodaLista"/>
-                    <w:widowControl/>
-                    <w:numPr>
-                      <w:ilvl w:val="0"/>
-                      <w:numId w:val="17"/>
-                    </w:numPr>
-                    <w:autoSpaceDE w:val="0"/>
-                    <w:autoSpaceDN w:val="0"/>
-                    <w:adjustRightInd w:val="0"/>
-                    <w:spacing w:after="0" w:line="240" w:lineRule="auto"/>
-                    <w:contextualSpacing w:val="0"/>
-                    <w:rPr>
-                      <w:rFonts w:ascii="Arial" w:hAnsi="Arial" w:cs="Arial"/>
-                      <w:szCs w:val="22"/>
-                      <w:highlight w:val="white"/>
-                    </w:rPr>
-                  </w:pPr>
-                  <w:proofErr w:type="spellStart"/>
-                  <w:proofErr w:type="gramStart"/>
-                  <w:r>
-                    <w:rPr>
-                      <w:rFonts w:ascii="Arial" w:hAnsi="Arial" w:cs="Arial"/>
-                      <w:b/>
-                      <w:bCs/>
-                      <w:color w:val="0000FF"/>
-                      <w:szCs w:val="22"/>
-                      <w:highlight w:val="white"/>
-                    </w:rPr>
-                    <w:t>end</w:t>
-                  </w:r>
-                  <w:proofErr w:type="spellEnd"/>
-                  <w:proofErr w:type="gramEnd"/>
-                </w:p>
-                <w:p>
-                  <w:pPr>
-                    <w:rPr>
-                      <w:rFonts w:ascii="Arial" w:hAnsi="Arial" w:cs="Arial"/>
-                      <w:szCs w:val="22"/>
-                    </w:rPr>
-                  </w:pPr>
-                </w:p>
-              </w:txbxContent>
-            </v:textbox>
-            <w10:wrap type="square"/>
-          </v:shape>
-        </w:pict>
-      </w:r>
-      <w:r>
-        <w:rPr>
-          <w:noProof/>
-        </w:rPr>
-        <w:pict>
-          <v:shape id="_x0000_s1029" type="#_x0000_t202" style="position:absolute;left:0;text-align:left;margin-left:0;margin-top:14.65pt;width:382pt;height:151.15pt;z-index:251663360;visibility:visible;mso-wrap-distance-left:9pt;mso-wrap-distance-top:3.6pt;mso-wrap-distance-right:9pt;mso-wrap-distance-bottom:3.6pt;mso-position-horizontal:center;mso-position-horizontal-relative:text;mso-position-vertical:absolute;mso-position-vertical-relative:text;mso-width-relative:margin;mso-height-relative:margin;v-text-anchor:top" o:gfxdata="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">
+          <v:shape id="_x0000_s1029" type="#_x0000_t202" style="position:absolute;left:0;text-align:left;margin-left:0;margin-top:105.35pt;width:382pt;height:161.9pt;z-index:251663360;visibility:visible;mso-wrap-distance-left:9pt;mso-wrap-distance-top:3.6pt;mso-wrap-distance-right:9pt;mso-wrap-distance-bottom:3.6pt;mso-position-horizontal:center;mso-position-horizontal-relative:text;mso-position-vertical:absolute;mso-position-vertical-relative:text;mso-width-relative:margin;mso-height-relative:margin;v-text-anchor:top" o:gfxdata="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">
             <v:textbox style="mso-next-textbox:#_x0000_s1029">
               <w:txbxContent>
                 <w:p>
@@ -14627,7 +14824,8 @@
                     <w:contextualSpacing w:val="0"/>
                     <w:rPr>
                       <w:rFonts w:ascii="Arial" w:hAnsi="Arial" w:cs="Arial"/>
-                      <w:szCs w:val="22"/>
+                      <w:sz w:val="24"/>
+                      <w:szCs w:val="24"/>
                       <w:highlight w:val="white"/>
                       <w:lang w:val="en-US"/>
                     </w:rPr>
@@ -14638,7 +14836,8 @@
                       <w:b/>
                       <w:bCs/>
                       <w:color w:val="0000FF"/>
-                      <w:szCs w:val="22"/>
+                      <w:sz w:val="24"/>
+                      <w:szCs w:val="24"/>
                       <w:highlight w:val="white"/>
                       <w:lang w:val="en-US"/>
                     </w:rPr>
@@ -14647,7 +14846,8 @@
                   <w:r>
                     <w:rPr>
                       <w:rFonts w:ascii="Arial" w:hAnsi="Arial" w:cs="Arial"/>
-                      <w:szCs w:val="22"/>
+                      <w:sz w:val="24"/>
+                      <w:szCs w:val="24"/>
                       <w:highlight w:val="white"/>
                       <w:lang w:val="en-US"/>
                     </w:rPr>
@@ -14660,7 +14860,8 @@
                       <w:b/>
                       <w:bCs/>
                       <w:color w:val="0080C0"/>
-                      <w:szCs w:val="22"/>
+                      <w:sz w:val="24"/>
+                      <w:szCs w:val="24"/>
                       <w:highlight w:val="white"/>
                       <w:lang w:val="en-US"/>
                     </w:rPr>
@@ -14670,7 +14871,8 @@
                   <w:r>
                     <w:rPr>
                       <w:rFonts w:ascii="Arial" w:hAnsi="Arial" w:cs="Arial"/>
-                      <w:szCs w:val="22"/>
+                      <w:sz w:val="24"/>
+                      <w:szCs w:val="24"/>
                       <w:highlight w:val="white"/>
                       <w:lang w:val="en-US"/>
                     </w:rPr>
@@ -14682,7 +14884,8 @@
                       <w:b/>
                       <w:bCs/>
                       <w:color w:val="000080"/>
-                      <w:szCs w:val="22"/>
+                      <w:sz w:val="24"/>
+                      <w:szCs w:val="24"/>
                       <w:highlight w:val="white"/>
                       <w:lang w:val="en-US"/>
                     </w:rPr>
@@ -14691,7 +14894,8 @@
                   <w:r>
                     <w:rPr>
                       <w:rFonts w:ascii="Arial" w:hAnsi="Arial" w:cs="Arial"/>
-                      <w:szCs w:val="22"/>
+                      <w:sz w:val="24"/>
+                      <w:szCs w:val="24"/>
                       <w:highlight w:val="white"/>
                       <w:lang w:val="en-US"/>
                     </w:rPr>
@@ -14701,7 +14905,8 @@
                   <w:r>
                     <w:rPr>
                       <w:rFonts w:ascii="Arial" w:hAnsi="Arial" w:cs="Arial"/>
-                      <w:szCs w:val="22"/>
+                      <w:sz w:val="24"/>
+                      <w:szCs w:val="24"/>
                       <w:highlight w:val="white"/>
                       <w:lang w:val="en-US"/>
                     </w:rPr>
@@ -14714,7 +14919,8 @@
                       <w:b/>
                       <w:bCs/>
                       <w:color w:val="000080"/>
-                      <w:szCs w:val="22"/>
+                      <w:sz w:val="24"/>
+                      <w:szCs w:val="24"/>
                       <w:highlight w:val="white"/>
                       <w:lang w:val="en-US"/>
                     </w:rPr>
@@ -14723,7 +14929,8 @@
                   <w:r>
                     <w:rPr>
                       <w:rFonts w:ascii="Arial" w:hAnsi="Arial" w:cs="Arial"/>
-                      <w:szCs w:val="22"/>
+                      <w:sz w:val="24"/>
+                      <w:szCs w:val="24"/>
                       <w:highlight w:val="white"/>
                       <w:lang w:val="en-US"/>
                     </w:rPr>
@@ -14745,29 +14952,45 @@
                     <w:contextualSpacing w:val="0"/>
                     <w:rPr>
                       <w:rFonts w:ascii="Arial" w:hAnsi="Arial" w:cs="Arial"/>
-                      <w:szCs w:val="22"/>
+                      <w:sz w:val="24"/>
+                      <w:szCs w:val="24"/>
                       <w:highlight w:val="white"/>
                       <w:lang w:val="en-US"/>
                     </w:rPr>
                   </w:pPr>
-                  <w:proofErr w:type="spellStart"/>
                   <w:r>
                     <w:rPr>
                       <w:rFonts w:ascii="Arial" w:hAnsi="Arial" w:cs="Arial"/>
                       <w:b/>
                       <w:bCs/>
                       <w:color w:val="0000FF"/>
-                      <w:szCs w:val="22"/>
+                      <w:sz w:val="24"/>
+                      <w:szCs w:val="24"/>
                       <w:highlight w:val="white"/>
                       <w:lang w:val="en-US"/>
                     </w:rPr>
+                    <w:t xml:space="preserve">      </w:t>
+                  </w:r>
+                  <w:proofErr w:type="spellStart"/>
+                  <w:r>
+                    <w:rPr>
+                      <w:rFonts w:ascii="Arial" w:hAnsi="Arial" w:cs="Arial"/>
+                      <w:b/>
+                      <w:bCs/>
+                      <w:color w:val="0000FF"/>
+                      <w:sz w:val="24"/>
+                      <w:szCs w:val="24"/>
+                      <w:highlight w:val="white"/>
+                      <w:lang w:val="en-US"/>
+                    </w:rPr>
                     <w:t>def</w:t>
                   </w:r>
                   <w:proofErr w:type="spellEnd"/>
                   <w:r>
                     <w:rPr>
                       <w:rFonts w:ascii="Arial" w:hAnsi="Arial" w:cs="Arial"/>
-                      <w:szCs w:val="22"/>
+                      <w:sz w:val="24"/>
+                      <w:szCs w:val="24"/>
                       <w:highlight w:val="white"/>
                       <w:lang w:val="en-US"/>
                     </w:rPr>
@@ -14779,7 +15002,8 @@
                       <w:b/>
                       <w:bCs/>
                       <w:color w:val="8080FF"/>
-                      <w:szCs w:val="22"/>
+                      <w:sz w:val="24"/>
+                      <w:szCs w:val="24"/>
                       <w:highlight w:val="yellow"/>
                       <w:lang w:val="en-US"/>
                     </w:rPr>
@@ -14801,16 +15025,27 @@
                     <w:contextualSpacing w:val="0"/>
                     <w:rPr>
                       <w:rFonts w:ascii="Arial" w:hAnsi="Arial" w:cs="Arial"/>
-                      <w:szCs w:val="22"/>
+                      <w:sz w:val="24"/>
+                      <w:szCs w:val="24"/>
                       <w:highlight w:val="white"/>
                     </w:rPr>
                   </w:pPr>
+                  <w:r>
+                    <w:rPr>
+                      <w:rFonts w:ascii="Arial" w:hAnsi="Arial" w:cs="Arial"/>
+                      <w:sz w:val="24"/>
+                      <w:szCs w:val="24"/>
+                      <w:highlight w:val="white"/>
+                    </w:rPr>
+                    <w:t xml:space="preserve">           </w:t>
+                  </w:r>
                   <w:proofErr w:type="spellStart"/>
                   <w:proofErr w:type="gramStart"/>
                   <w:r>
                     <w:rPr>
                       <w:rFonts w:ascii="Arial" w:hAnsi="Arial" w:cs="Arial"/>
-                      <w:szCs w:val="22"/>
+                      <w:sz w:val="24"/>
+                      <w:szCs w:val="24"/>
                       <w:highlight w:val="white"/>
                     </w:rPr>
                     <w:t>create</w:t>
@@ -14819,7 +15054,8 @@
                   <w:r>
                     <w:rPr>
                       <w:rFonts w:ascii="Arial" w:hAnsi="Arial" w:cs="Arial"/>
-                      <w:szCs w:val="22"/>
+                      <w:sz w:val="24"/>
+                      <w:szCs w:val="24"/>
                       <w:highlight w:val="white"/>
                     </w:rPr>
                     <w:t>_table</w:t>
@@ -14828,7 +15064,8 @@
                   <w:r>
                     <w:rPr>
                       <w:rFonts w:ascii="Arial" w:hAnsi="Arial" w:cs="Arial"/>
-                      <w:szCs w:val="22"/>
+                      <w:sz w:val="24"/>
+                      <w:szCs w:val="24"/>
                       <w:highlight w:val="white"/>
                     </w:rPr>
                     <w:t xml:space="preserve"> :agendas </w:t>
@@ -14839,7 +15076,8 @@
                       <w:b/>
                       <w:bCs/>
                       <w:color w:val="0000FF"/>
-                      <w:szCs w:val="22"/>
+                      <w:sz w:val="24"/>
+                      <w:szCs w:val="24"/>
                       <w:highlight w:val="white"/>
                     </w:rPr>
                     <w:t>do</w:t>
@@ -14847,7 +15085,8 @@
                   <w:r>
                     <w:rPr>
                       <w:rFonts w:ascii="Arial" w:hAnsi="Arial" w:cs="Arial"/>
-                      <w:szCs w:val="22"/>
+                      <w:sz w:val="24"/>
+                      <w:szCs w:val="24"/>
                       <w:highlight w:val="white"/>
                     </w:rPr>
                     <w:t xml:space="preserve"> </w:t>
@@ -14858,7 +15097,8 @@
                       <w:b/>
                       <w:bCs/>
                       <w:color w:val="000080"/>
-                      <w:szCs w:val="22"/>
+                      <w:sz w:val="24"/>
+                      <w:szCs w:val="24"/>
                       <w:highlight w:val="white"/>
                     </w:rPr>
                     <w:t>|</w:t>
@@ -14866,7 +15106,8 @@
                   <w:r>
                     <w:rPr>
                       <w:rFonts w:ascii="Arial" w:hAnsi="Arial" w:cs="Arial"/>
-                      <w:szCs w:val="22"/>
+                      <w:sz w:val="24"/>
+                      <w:szCs w:val="24"/>
                       <w:highlight w:val="white"/>
                     </w:rPr>
                     <w:t>t</w:t>
@@ -14877,7 +15118,8 @@
                       <w:b/>
                       <w:bCs/>
                       <w:color w:val="000080"/>
-                      <w:szCs w:val="22"/>
+                      <w:sz w:val="24"/>
+                      <w:szCs w:val="24"/>
                       <w:highlight w:val="white"/>
                     </w:rPr>
                     <w:t>|</w:t>
@@ -14898,15 +15140,26 @@
                     <w:contextualSpacing w:val="0"/>
                     <w:rPr>
                       <w:rFonts w:ascii="Arial" w:hAnsi="Arial" w:cs="Arial"/>
-                      <w:szCs w:val="22"/>
+                      <w:sz w:val="24"/>
+                      <w:szCs w:val="24"/>
                       <w:highlight w:val="white"/>
                     </w:rPr>
                   </w:pPr>
+                  <w:r>
+                    <w:rPr>
+                      <w:rFonts w:ascii="Arial" w:hAnsi="Arial" w:cs="Arial"/>
+                      <w:sz w:val="24"/>
+                      <w:szCs w:val="24"/>
+                      <w:highlight w:val="white"/>
+                    </w:rPr>
+                    <w:t xml:space="preserve">                </w:t>
+                  </w:r>
                   <w:proofErr w:type="spellStart"/>
                   <w:r>
                     <w:rPr>
                       <w:rFonts w:ascii="Arial" w:hAnsi="Arial" w:cs="Arial"/>
-                      <w:szCs w:val="22"/>
+                      <w:sz w:val="24"/>
+                      <w:szCs w:val="24"/>
                       <w:highlight w:val="white"/>
                     </w:rPr>
                     <w:t>t</w:t>
@@ -14917,7 +15170,8 @@
                       <w:b/>
                       <w:bCs/>
                       <w:color w:val="000080"/>
-                      <w:szCs w:val="22"/>
+                      <w:sz w:val="24"/>
+                      <w:szCs w:val="24"/>
                       <w:highlight w:val="white"/>
                     </w:rPr>
                     <w:t>.</w:t>
@@ -14925,7 +15179,8 @@
                   <w:r>
                     <w:rPr>
                       <w:rFonts w:ascii="Arial" w:hAnsi="Arial" w:cs="Arial"/>
-                      <w:szCs w:val="22"/>
+                      <w:sz w:val="24"/>
+                      <w:szCs w:val="24"/>
                       <w:highlight w:val="white"/>
                     </w:rPr>
                     <w:t>references</w:t>
@@ -14934,7 +15189,8 @@
                   <w:r>
                     <w:rPr>
                       <w:rFonts w:ascii="Arial" w:hAnsi="Arial" w:cs="Arial"/>
-                      <w:szCs w:val="22"/>
+                      <w:sz w:val="24"/>
+                      <w:szCs w:val="24"/>
                       <w:highlight w:val="white"/>
                     </w:rPr>
                     <w:t xml:space="preserve"> :paciente</w:t>
@@ -14945,7 +15201,8 @@
                       <w:b/>
                       <w:bCs/>
                       <w:color w:val="000080"/>
-                      <w:szCs w:val="22"/>
+                      <w:sz w:val="24"/>
+                      <w:szCs w:val="24"/>
                       <w:highlight w:val="white"/>
                     </w:rPr>
                     <w:t>,</w:t>
@@ -14953,7 +15210,8 @@
                   <w:r>
                     <w:rPr>
                       <w:rFonts w:ascii="Arial" w:hAnsi="Arial" w:cs="Arial"/>
-                      <w:szCs w:val="22"/>
+                      <w:sz w:val="24"/>
+                      <w:szCs w:val="24"/>
                       <w:highlight w:val="white"/>
                     </w:rPr>
                     <w:t xml:space="preserve"> index: </w:t>
@@ -14965,7 +15223,8 @@
                       <w:b/>
                       <w:bCs/>
                       <w:color w:val="0000FF"/>
-                      <w:szCs w:val="22"/>
+                      <w:sz w:val="24"/>
+                      <w:szCs w:val="24"/>
                       <w:highlight w:val="white"/>
                     </w:rPr>
                     <w:t>true</w:t>
@@ -14987,15 +15246,26 @@
                     <w:contextualSpacing w:val="0"/>
                     <w:rPr>
                       <w:rFonts w:ascii="Arial" w:hAnsi="Arial" w:cs="Arial"/>
-                      <w:szCs w:val="22"/>
+                      <w:sz w:val="24"/>
+                      <w:szCs w:val="24"/>
                       <w:highlight w:val="white"/>
                     </w:rPr>
                   </w:pPr>
+                  <w:r>
+                    <w:rPr>
+                      <w:rFonts w:ascii="Arial" w:hAnsi="Arial" w:cs="Arial"/>
+                      <w:sz w:val="24"/>
+                      <w:szCs w:val="24"/>
+                      <w:highlight w:val="white"/>
+                    </w:rPr>
+                    <w:t xml:space="preserve">                </w:t>
+                  </w:r>
                   <w:proofErr w:type="spellStart"/>
                   <w:r>
                     <w:rPr>
                       <w:rFonts w:ascii="Arial" w:hAnsi="Arial" w:cs="Arial"/>
-                      <w:szCs w:val="22"/>
+                      <w:sz w:val="24"/>
+                      <w:szCs w:val="24"/>
                       <w:highlight w:val="white"/>
                     </w:rPr>
                     <w:t>t</w:t>
@@ -15006,7 +15276,8 @@
                       <w:b/>
                       <w:bCs/>
                       <w:color w:val="000080"/>
-                      <w:szCs w:val="22"/>
+                      <w:sz w:val="24"/>
+                      <w:szCs w:val="24"/>
                       <w:highlight w:val="white"/>
                     </w:rPr>
                     <w:t>.</w:t>
@@ -15014,7 +15285,8 @@
                   <w:r>
                     <w:rPr>
                       <w:rFonts w:ascii="Arial" w:hAnsi="Arial" w:cs="Arial"/>
-                      <w:szCs w:val="22"/>
+                      <w:sz w:val="24"/>
+                      <w:szCs w:val="24"/>
                       <w:highlight w:val="white"/>
                     </w:rPr>
                     <w:t>references</w:t>
@@ -15023,7 +15295,8 @@
                   <w:r>
                     <w:rPr>
                       <w:rFonts w:ascii="Arial" w:hAnsi="Arial" w:cs="Arial"/>
-                      <w:szCs w:val="22"/>
+                      <w:sz w:val="24"/>
+                      <w:szCs w:val="24"/>
                       <w:highlight w:val="white"/>
                     </w:rPr>
                     <w:t xml:space="preserve"> :profissional</w:t>
@@ -15034,7 +15307,8 @@
                       <w:b/>
                       <w:bCs/>
                       <w:color w:val="000080"/>
-                      <w:szCs w:val="22"/>
+                      <w:sz w:val="24"/>
+                      <w:szCs w:val="24"/>
                       <w:highlight w:val="white"/>
                     </w:rPr>
                     <w:t>,</w:t>
@@ -15042,7 +15316,8 @@
                   <w:r>
                     <w:rPr>
                       <w:rFonts w:ascii="Arial" w:hAnsi="Arial" w:cs="Arial"/>
-                      <w:szCs w:val="22"/>
+                      <w:sz w:val="24"/>
+                      <w:szCs w:val="24"/>
                       <w:highlight w:val="white"/>
                     </w:rPr>
                     <w:t xml:space="preserve"> index: </w:t>
@@ -15054,7 +15329,8 @@
                       <w:b/>
                       <w:bCs/>
                       <w:color w:val="0000FF"/>
-                      <w:szCs w:val="22"/>
+                      <w:sz w:val="24"/>
+                      <w:szCs w:val="24"/>
                       <w:highlight w:val="white"/>
                     </w:rPr>
                     <w:t>true</w:t>
@@ -15076,15 +15352,26 @@
                     <w:contextualSpacing w:val="0"/>
                     <w:rPr>
                       <w:rFonts w:ascii="Arial" w:hAnsi="Arial" w:cs="Arial"/>
-                      <w:szCs w:val="22"/>
+                      <w:sz w:val="24"/>
+                      <w:szCs w:val="24"/>
                       <w:highlight w:val="white"/>
                     </w:rPr>
                   </w:pPr>
+                  <w:r>
+                    <w:rPr>
+                      <w:rFonts w:ascii="Arial" w:hAnsi="Arial" w:cs="Arial"/>
+                      <w:sz w:val="24"/>
+                      <w:szCs w:val="24"/>
+                      <w:highlight w:val="white"/>
+                    </w:rPr>
+                    <w:t xml:space="preserve">                </w:t>
+                  </w:r>
                   <w:proofErr w:type="spellStart"/>
                   <w:r>
                     <w:rPr>
                       <w:rFonts w:ascii="Arial" w:hAnsi="Arial" w:cs="Arial"/>
-                      <w:szCs w:val="22"/>
+                      <w:sz w:val="24"/>
+                      <w:szCs w:val="24"/>
                       <w:highlight w:val="white"/>
                     </w:rPr>
                     <w:t>t</w:t>
@@ -15095,7 +15382,8 @@
                       <w:b/>
                       <w:bCs/>
                       <w:color w:val="000080"/>
-                      <w:szCs w:val="22"/>
+                      <w:sz w:val="24"/>
+                      <w:szCs w:val="24"/>
                       <w:highlight w:val="white"/>
                     </w:rPr>
                     <w:t>.</w:t>
@@ -15103,7 +15391,8 @@
                   <w:r>
                     <w:rPr>
                       <w:rFonts w:ascii="Arial" w:hAnsi="Arial" w:cs="Arial"/>
-                      <w:szCs w:val="22"/>
+                      <w:sz w:val="24"/>
+                      <w:szCs w:val="24"/>
                       <w:highlight w:val="white"/>
                     </w:rPr>
                     <w:t>string</w:t>
@@ -15112,7 +15401,8 @@
                   <w:r>
                     <w:rPr>
                       <w:rFonts w:ascii="Arial" w:hAnsi="Arial" w:cs="Arial"/>
-                      <w:szCs w:val="22"/>
+                      <w:sz w:val="24"/>
+                      <w:szCs w:val="24"/>
                       <w:highlight w:val="white"/>
                     </w:rPr>
                     <w:t xml:space="preserve"> :</w:t>
@@ -15121,74 +15411,11 @@
                   <w:r>
                     <w:rPr>
                       <w:rFonts w:ascii="Arial" w:hAnsi="Arial" w:cs="Arial"/>
-                      <w:szCs w:val="22"/>
+                      <w:sz w:val="24"/>
+                      <w:szCs w:val="24"/>
                       <w:highlight w:val="white"/>
                     </w:rPr>
                     <w:t>protocolo_registro_hora_entrada</w:t>
-                  </w:r>
-                  <w:proofErr w:type="spellEnd"/>
-                </w:p>
-                <w:p>
-                  <w:pPr>
-                    <w:widowControl/>
-                    <w:autoSpaceDE w:val="0"/>
-                    <w:autoSpaceDN w:val="0"/>
-                    <w:adjustRightInd w:val="0"/>
-                    <w:spacing w:after="0" w:line="240" w:lineRule="auto"/>
-                    <w:contextualSpacing w:val="0"/>
-                    <w:rPr>
-                      <w:rFonts w:ascii="Arial" w:hAnsi="Arial" w:cs="Arial"/>
-                      <w:szCs w:val="22"/>
-                      <w:highlight w:val="white"/>
-                    </w:rPr>
-                  </w:pPr>
-                </w:p>
-                <w:p>
-                  <w:pPr>
-                    <w:pStyle w:val="PargrafodaLista"/>
-                    <w:widowControl/>
-                    <w:numPr>
-                      <w:ilvl w:val="0"/>
-                      <w:numId w:val="16"/>
-                    </w:numPr>
-                    <w:autoSpaceDE w:val="0"/>
-                    <w:autoSpaceDN w:val="0"/>
-                    <w:adjustRightInd w:val="0"/>
-                    <w:spacing w:after="0" w:line="240" w:lineRule="auto"/>
-                    <w:contextualSpacing w:val="0"/>
-                    <w:rPr>
-                      <w:rFonts w:ascii="Arial" w:hAnsi="Arial" w:cs="Arial"/>
-                      <w:szCs w:val="22"/>
-                      <w:highlight w:val="white"/>
-                    </w:rPr>
-                  </w:pPr>
-                  <w:proofErr w:type="spellStart"/>
-                  <w:r>
-                    <w:rPr>
-                      <w:rFonts w:ascii="Arial" w:hAnsi="Arial" w:cs="Arial"/>
-                      <w:szCs w:val="22"/>
-                      <w:highlight w:val="white"/>
-                    </w:rPr>
-                    <w:t>t</w:t>
-                  </w:r>
-                  <w:r>
-                    <w:rPr>
-                      <w:rFonts w:ascii="Arial" w:hAnsi="Arial" w:cs="Arial"/>
-                      <w:b/>
-                      <w:bCs/>
-                      <w:color w:val="000080"/>
-                      <w:szCs w:val="22"/>
-                      <w:highlight w:val="white"/>
-                    </w:rPr>
-                    <w:t>.</w:t>
-                  </w:r>
-                  <w:r>
-                    <w:rPr>
-                      <w:rFonts w:ascii="Arial" w:hAnsi="Arial" w:cs="Arial"/>
-                      <w:szCs w:val="22"/>
-                      <w:highlight w:val="white"/>
-                    </w:rPr>
-                    <w:t>timestamps</w:t>
                   </w:r>
                   <w:proofErr w:type="spellEnd"/>
                 </w:p>
@@ -15207,19 +15434,95 @@
                     <w:contextualSpacing w:val="0"/>
                     <w:rPr>
                       <w:rFonts w:ascii="Arial" w:hAnsi="Arial" w:cs="Arial"/>
-                      <w:szCs w:val="22"/>
+                      <w:sz w:val="24"/>
+                      <w:szCs w:val="24"/>
                       <w:highlight w:val="white"/>
                     </w:rPr>
                   </w:pPr>
+                  <w:r>
+                    <w:rPr>
+                      <w:rFonts w:ascii="Arial" w:hAnsi="Arial" w:cs="Arial"/>
+                      <w:sz w:val="24"/>
+                      <w:szCs w:val="24"/>
+                      <w:highlight w:val="white"/>
+                    </w:rPr>
+                    <w:t xml:space="preserve">                </w:t>
+                  </w:r>
                   <w:proofErr w:type="spellStart"/>
-                  <w:proofErr w:type="gramStart"/>
+                  <w:r>
+                    <w:rPr>
+                      <w:rFonts w:ascii="Arial" w:hAnsi="Arial" w:cs="Arial"/>
+                      <w:sz w:val="24"/>
+                      <w:szCs w:val="24"/>
+                      <w:highlight w:val="white"/>
+                    </w:rPr>
+                    <w:t>t</w:t>
+                  </w:r>
+                  <w:r>
+                    <w:rPr>
+                      <w:rFonts w:ascii="Arial" w:hAnsi="Arial" w:cs="Arial"/>
+                      <w:b/>
+                      <w:bCs/>
+                      <w:color w:val="000080"/>
+                      <w:sz w:val="24"/>
+                      <w:szCs w:val="24"/>
+                      <w:highlight w:val="white"/>
+                    </w:rPr>
+                    <w:t>.</w:t>
+                  </w:r>
+                  <w:r>
+                    <w:rPr>
+                      <w:rFonts w:ascii="Arial" w:hAnsi="Arial" w:cs="Arial"/>
+                      <w:sz w:val="24"/>
+                      <w:szCs w:val="24"/>
+                      <w:highlight w:val="white"/>
+                    </w:rPr>
+                    <w:t>timestamps</w:t>
+                  </w:r>
+                  <w:proofErr w:type="spellEnd"/>
+                </w:p>
+                <w:p>
+                  <w:pPr>
+                    <w:pStyle w:val="PargrafodaLista"/>
+                    <w:widowControl/>
+                    <w:numPr>
+                      <w:ilvl w:val="0"/>
+                      <w:numId w:val="16"/>
+                    </w:numPr>
+                    <w:autoSpaceDE w:val="0"/>
+                    <w:autoSpaceDN w:val="0"/>
+                    <w:adjustRightInd w:val="0"/>
+                    <w:spacing w:after="0" w:line="240" w:lineRule="auto"/>
+                    <w:contextualSpacing w:val="0"/>
+                    <w:rPr>
+                      <w:rFonts w:ascii="Arial" w:hAnsi="Arial" w:cs="Arial"/>
+                      <w:sz w:val="24"/>
+                      <w:szCs w:val="24"/>
+                      <w:highlight w:val="white"/>
+                    </w:rPr>
+                  </w:pPr>
                   <w:r>
                     <w:rPr>
                       <w:rFonts w:ascii="Arial" w:hAnsi="Arial" w:cs="Arial"/>
                       <w:b/>
                       <w:bCs/>
                       <w:color w:val="0000FF"/>
-                      <w:szCs w:val="22"/>
+                      <w:sz w:val="24"/>
+                      <w:szCs w:val="24"/>
+                      <w:highlight w:val="white"/>
+                    </w:rPr>
+                    <w:t xml:space="preserve">           </w:t>
+                  </w:r>
+                  <w:proofErr w:type="spellStart"/>
+                  <w:proofErr w:type="gramStart"/>
+                  <w:r>
+                    <w:rPr>
+                      <w:rFonts w:ascii="Arial" w:hAnsi="Arial" w:cs="Arial"/>
+                      <w:b/>
+                      <w:bCs/>
+                      <w:color w:val="0000FF"/>
+                      <w:sz w:val="24"/>
+                      <w:szCs w:val="24"/>
                       <w:highlight w:val="white"/>
                     </w:rPr>
                     <w:t>end</w:t>
@@ -15242,19 +15545,33 @@
                     <w:contextualSpacing w:val="0"/>
                     <w:rPr>
                       <w:rFonts w:ascii="Arial" w:hAnsi="Arial" w:cs="Arial"/>
-                      <w:szCs w:val="22"/>
+                      <w:sz w:val="24"/>
+                      <w:szCs w:val="24"/>
                       <w:highlight w:val="white"/>
                     </w:rPr>
                   </w:pPr>
-                  <w:proofErr w:type="spellStart"/>
-                  <w:proofErr w:type="gramStart"/>
                   <w:r>
                     <w:rPr>
                       <w:rFonts w:ascii="Arial" w:hAnsi="Arial" w:cs="Arial"/>
                       <w:b/>
                       <w:bCs/>
                       <w:color w:val="0000FF"/>
-                      <w:szCs w:val="22"/>
+                      <w:sz w:val="24"/>
+                      <w:szCs w:val="24"/>
+                      <w:highlight w:val="white"/>
+                    </w:rPr>
+                    <w:t xml:space="preserve">      </w:t>
+                  </w:r>
+                  <w:proofErr w:type="spellStart"/>
+                  <w:proofErr w:type="gramStart"/>
+                  <w:r>
+                    <w:rPr>
+                      <w:rFonts w:ascii="Arial" w:hAnsi="Arial" w:cs="Arial"/>
+                      <w:b/>
+                      <w:bCs/>
+                      <w:color w:val="0000FF"/>
+                      <w:sz w:val="24"/>
+                      <w:szCs w:val="24"/>
                       <w:highlight w:val="white"/>
                     </w:rPr>
                     <w:t>end</w:t>
@@ -15277,7 +15594,8 @@
                     <w:contextualSpacing w:val="0"/>
                     <w:rPr>
                       <w:rFonts w:ascii="Arial" w:hAnsi="Arial" w:cs="Arial"/>
-                      <w:szCs w:val="22"/>
+                      <w:sz w:val="24"/>
+                      <w:szCs w:val="24"/>
                       <w:highlight w:val="white"/>
                     </w:rPr>
                   </w:pPr>
@@ -15289,7 +15607,8 @@
                       <w:b/>
                       <w:bCs/>
                       <w:color w:val="0000FF"/>
-                      <w:szCs w:val="22"/>
+                      <w:sz w:val="24"/>
+                      <w:szCs w:val="24"/>
                       <w:highlight w:val="white"/>
                     </w:rPr>
                     <w:t>end</w:t>
@@ -15311,28 +15630,30 @@
           </v:shape>
         </w:pict>
       </w:r>
-    </w:p>
-    <w:p>
-      <w:pPr>
-        <w:pStyle w:val="Normal1"/>
-        <w:spacing w:line="360" w:lineRule="auto"/>
-        <w:contextualSpacing w:val="0"/>
-        <w:rPr>
-          <w:rFonts w:ascii="Arial" w:eastAsia="Arial" w:hAnsi="Arial" w:cs="Arial"/>
-          <w:sz w:val="24"/>
-        </w:rPr>
-      </w:pPr>
-    </w:p>
-    <w:p>
-      <w:pPr>
-        <w:pStyle w:val="Normal1"/>
-        <w:spacing w:line="360" w:lineRule="auto"/>
-        <w:contextualSpacing w:val="0"/>
-        <w:rPr>
-          <w:rFonts w:ascii="Arial" w:eastAsia="Arial" w:hAnsi="Arial" w:cs="Arial"/>
-          <w:sz w:val="24"/>
-        </w:rPr>
-      </w:pPr>
+      <w:r>
+        <w:rPr>
+          <w:rFonts w:ascii="Arial" w:eastAsia="Arial" w:hAnsi="Arial" w:cs="Arial"/>
+          <w:sz w:val="24"/>
+          <w:szCs w:val="24"/>
+        </w:rPr>
+        <w:t>É importante ressaltar que não são criadas chaves estrangeiras no banco de dados, ao invés são criadas associações entre os objetos no modelo, com</w:t>
+      </w:r>
+      <w:r>
+        <w:rPr>
+          <w:rFonts w:ascii="Arial" w:eastAsia="Arial" w:hAnsi="Arial" w:cs="Arial"/>
+          <w:sz w:val="24"/>
+          <w:szCs w:val="24"/>
+        </w:rPr>
+        <w:t>o visto na seção 2.3. A figura 16</w:t>
+      </w:r>
+      <w:r>
+        <w:rPr>
+          <w:rFonts w:ascii="Arial" w:eastAsia="Arial" w:hAnsi="Arial" w:cs="Arial"/>
+          <w:sz w:val="24"/>
+          <w:szCs w:val="24"/>
+        </w:rPr>
+        <w:t xml:space="preserve"> mostra as associações no modelo da agenda. </w:t>
+      </w:r>
     </w:p>
     <w:p>
       <w:pPr>
@@ -15340,8 +15661,397 @@
         <w:spacing w:line="360" w:lineRule="auto"/>
         <w:ind w:firstLine="708"/>
         <w:contextualSpacing w:val="0"/>
-        <w:rPr>
-          <w:rFonts w:ascii="Arial" w:eastAsia="Arial" w:hAnsi="Arial" w:cs="Arial"/>
+        <w:jc w:val="center"/>
+        <w:rPr>
+          <w:rFonts w:ascii="Arial" w:eastAsia="Arial" w:hAnsi="Arial" w:cs="Arial"/>
+          <w:sz w:val="24"/>
+        </w:rPr>
+      </w:pPr>
+      <w:r>
+        <w:rPr>
+          <w:noProof/>
+        </w:rPr>
+        <w:pict>
+          <v:shape id="_x0000_s1030" type="#_x0000_t202" style="position:absolute;left:0;text-align:left;margin-left:16.95pt;margin-top:228.3pt;width:389.2pt;height:80.2pt;z-index:251665408;visibility:visible;mso-height-percent:200;mso-wrap-distance-left:9pt;mso-wrap-distance-top:3.6pt;mso-wrap-distance-right:9pt;mso-wrap-distance-bottom:3.6pt;mso-position-horizontal-relative:text;mso-position-vertical-relative:text;mso-height-percent:200;mso-width-relative:margin;mso-height-relative:margin;v-text-anchor:top" o:gfxdata="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">
+            <v:textbox style="mso-next-textbox:#_x0000_s1030;mso-fit-shape-to-text:t">
+              <w:txbxContent>
+                <w:p>
+                  <w:pPr>
+                    <w:pStyle w:val="PargrafodaLista"/>
+                    <w:widowControl/>
+                    <w:numPr>
+                      <w:ilvl w:val="0"/>
+                      <w:numId w:val="17"/>
+                    </w:numPr>
+                    <w:autoSpaceDE w:val="0"/>
+                    <w:autoSpaceDN w:val="0"/>
+                    <w:adjustRightInd w:val="0"/>
+                    <w:spacing w:after="0" w:line="240" w:lineRule="auto"/>
+                    <w:contextualSpacing w:val="0"/>
+                    <w:rPr>
+                      <w:rFonts w:ascii="Arial" w:hAnsi="Arial" w:cs="Arial"/>
+                      <w:sz w:val="24"/>
+                      <w:szCs w:val="24"/>
+                      <w:highlight w:val="white"/>
+                      <w:lang w:val="en-US"/>
+                    </w:rPr>
+                  </w:pPr>
+                  <w:r>
+                    <w:rPr>
+                      <w:rFonts w:ascii="Arial" w:hAnsi="Arial" w:cs="Arial"/>
+                      <w:b/>
+                      <w:bCs/>
+                      <w:color w:val="0000FF"/>
+                      <w:sz w:val="24"/>
+                      <w:szCs w:val="24"/>
+                      <w:highlight w:val="white"/>
+                      <w:lang w:val="en-US"/>
+                    </w:rPr>
+                    <w:t>class</w:t>
+                  </w:r>
+                  <w:r>
+                    <w:rPr>
+                      <w:rFonts w:ascii="Arial" w:hAnsi="Arial" w:cs="Arial"/>
+                      <w:sz w:val="24"/>
+                      <w:szCs w:val="24"/>
+                      <w:highlight w:val="white"/>
+                      <w:lang w:val="en-US"/>
+                    </w:rPr>
+                    <w:t xml:space="preserve"> </w:t>
+                  </w:r>
+                  <w:r>
+                    <w:rPr>
+                      <w:rFonts w:ascii="Arial" w:hAnsi="Arial" w:cs="Arial"/>
+                      <w:b/>
+                      <w:bCs/>
+                      <w:color w:val="0080C0"/>
+                      <w:sz w:val="24"/>
+                      <w:szCs w:val="24"/>
+                      <w:highlight w:val="white"/>
+                      <w:lang w:val="en-US"/>
+                    </w:rPr>
+                    <w:t>Agenda</w:t>
+                  </w:r>
+                  <w:r>
+                    <w:rPr>
+                      <w:rFonts w:ascii="Arial" w:hAnsi="Arial" w:cs="Arial"/>
+                      <w:sz w:val="24"/>
+                      <w:szCs w:val="24"/>
+                      <w:highlight w:val="white"/>
+                      <w:lang w:val="en-US"/>
+                    </w:rPr>
+                    <w:t xml:space="preserve"> </w:t>
+                  </w:r>
+                  <w:r>
+                    <w:rPr>
+                      <w:rFonts w:ascii="Arial" w:hAnsi="Arial" w:cs="Arial"/>
+                      <w:b/>
+                      <w:bCs/>
+                      <w:color w:val="000080"/>
+                      <w:sz w:val="24"/>
+                      <w:szCs w:val="24"/>
+                      <w:highlight w:val="white"/>
+                      <w:lang w:val="en-US"/>
+                    </w:rPr>
+                    <w:t>&lt;</w:t>
+                  </w:r>
+                  <w:r>
+                    <w:rPr>
+                      <w:rFonts w:ascii="Arial" w:hAnsi="Arial" w:cs="Arial"/>
+                      <w:sz w:val="24"/>
+                      <w:szCs w:val="24"/>
+                      <w:highlight w:val="white"/>
+                      <w:lang w:val="en-US"/>
+                    </w:rPr>
+                    <w:t xml:space="preserve"> </w:t>
+                  </w:r>
+                  <w:proofErr w:type="spellStart"/>
+                  <w:r>
+                    <w:rPr>
+                      <w:rFonts w:ascii="Arial" w:hAnsi="Arial" w:cs="Arial"/>
+                      <w:sz w:val="24"/>
+                      <w:szCs w:val="24"/>
+                      <w:highlight w:val="white"/>
+                      <w:lang w:val="en-US"/>
+                    </w:rPr>
+                    <w:t>ActiveRecord</w:t>
+                  </w:r>
+                  <w:proofErr w:type="spellEnd"/>
+                  <w:r>
+                    <w:rPr>
+                      <w:rFonts w:ascii="Arial" w:hAnsi="Arial" w:cs="Arial"/>
+                      <w:b/>
+                      <w:bCs/>
+                      <w:color w:val="000080"/>
+                      <w:sz w:val="24"/>
+                      <w:szCs w:val="24"/>
+                      <w:highlight w:val="white"/>
+                      <w:lang w:val="en-US"/>
+                    </w:rPr>
+                    <w:t>::</w:t>
+                  </w:r>
+                  <w:r>
+                    <w:rPr>
+                      <w:rFonts w:ascii="Arial" w:hAnsi="Arial" w:cs="Arial"/>
+                      <w:sz w:val="24"/>
+                      <w:szCs w:val="24"/>
+                      <w:highlight w:val="white"/>
+                      <w:lang w:val="en-US"/>
+                    </w:rPr>
+                    <w:t>Base</w:t>
+                  </w:r>
+                </w:p>
+                <w:p>
+                  <w:pPr>
+                    <w:pStyle w:val="PargrafodaLista"/>
+                    <w:widowControl/>
+                    <w:numPr>
+                      <w:ilvl w:val="0"/>
+                      <w:numId w:val="17"/>
+                    </w:numPr>
+                    <w:autoSpaceDE w:val="0"/>
+                    <w:autoSpaceDN w:val="0"/>
+                    <w:adjustRightInd w:val="0"/>
+                    <w:spacing w:after="0" w:line="240" w:lineRule="auto"/>
+                    <w:contextualSpacing w:val="0"/>
+                    <w:rPr>
+                      <w:rFonts w:ascii="Arial" w:hAnsi="Arial" w:cs="Arial"/>
+                      <w:sz w:val="24"/>
+                      <w:szCs w:val="24"/>
+                      <w:highlight w:val="white"/>
+                      <w:lang w:val="en-US"/>
+                    </w:rPr>
+                  </w:pPr>
+                  <w:r>
+                    <w:rPr>
+                      <w:rFonts w:ascii="Arial" w:hAnsi="Arial" w:cs="Arial"/>
+                      <w:sz w:val="24"/>
+                      <w:szCs w:val="24"/>
+                      <w:highlight w:val="white"/>
+                      <w:lang w:val="en-US"/>
+                    </w:rPr>
+                    <w:t xml:space="preserve">      </w:t>
+                  </w:r>
+                  <w:proofErr w:type="spellStart"/>
+                  <w:r>
+                    <w:rPr>
+                      <w:rFonts w:ascii="Arial" w:hAnsi="Arial" w:cs="Arial"/>
+                      <w:sz w:val="24"/>
+                      <w:szCs w:val="24"/>
+                      <w:highlight w:val="white"/>
+                      <w:lang w:val="en-US"/>
+                    </w:rPr>
+                    <w:t>belongs_to</w:t>
+                  </w:r>
+                  <w:proofErr w:type="spellEnd"/>
+                  <w:r>
+                    <w:rPr>
+                      <w:rFonts w:ascii="Arial" w:hAnsi="Arial" w:cs="Arial"/>
+                      <w:sz w:val="24"/>
+                      <w:szCs w:val="24"/>
+                      <w:highlight w:val="white"/>
+                      <w:lang w:val="en-US"/>
+                    </w:rPr>
+                    <w:t xml:space="preserve"> :</w:t>
+                  </w:r>
+                  <w:proofErr w:type="spellStart"/>
+                  <w:r>
+                    <w:rPr>
+                      <w:rFonts w:ascii="Arial" w:hAnsi="Arial" w:cs="Arial"/>
+                      <w:sz w:val="24"/>
+                      <w:szCs w:val="24"/>
+                      <w:highlight w:val="white"/>
+                      <w:lang w:val="en-US"/>
+                    </w:rPr>
+                    <w:t>paciente</w:t>
+                  </w:r>
+                  <w:proofErr w:type="spellEnd"/>
+                </w:p>
+                <w:p>
+                  <w:pPr>
+                    <w:pStyle w:val="PargrafodaLista"/>
+                    <w:widowControl/>
+                    <w:numPr>
+                      <w:ilvl w:val="0"/>
+                      <w:numId w:val="17"/>
+                    </w:numPr>
+                    <w:autoSpaceDE w:val="0"/>
+                    <w:autoSpaceDN w:val="0"/>
+                    <w:adjustRightInd w:val="0"/>
+                    <w:spacing w:after="0" w:line="240" w:lineRule="auto"/>
+                    <w:contextualSpacing w:val="0"/>
+                    <w:rPr>
+                      <w:rFonts w:ascii="Arial" w:hAnsi="Arial" w:cs="Arial"/>
+                      <w:sz w:val="24"/>
+                      <w:szCs w:val="24"/>
+                      <w:highlight w:val="white"/>
+                    </w:rPr>
+                  </w:pPr>
+                  <w:r>
+                    <w:rPr>
+                      <w:rFonts w:ascii="Arial" w:hAnsi="Arial" w:cs="Arial"/>
+                      <w:sz w:val="24"/>
+                      <w:szCs w:val="24"/>
+                      <w:highlight w:val="white"/>
+                    </w:rPr>
+                    <w:t xml:space="preserve">      </w:t>
+                  </w:r>
+                  <w:proofErr w:type="spellStart"/>
+                  <w:proofErr w:type="gramStart"/>
+                  <w:r>
+                    <w:rPr>
+                      <w:rFonts w:ascii="Arial" w:hAnsi="Arial" w:cs="Arial"/>
+                      <w:sz w:val="24"/>
+                      <w:szCs w:val="24"/>
+                      <w:highlight w:val="white"/>
+                    </w:rPr>
+                    <w:t>belongs</w:t>
+                  </w:r>
+                  <w:proofErr w:type="gramEnd"/>
+                  <w:r>
+                    <w:rPr>
+                      <w:rFonts w:ascii="Arial" w:hAnsi="Arial" w:cs="Arial"/>
+                      <w:sz w:val="24"/>
+                      <w:szCs w:val="24"/>
+                      <w:highlight w:val="white"/>
+                    </w:rPr>
+                    <w:t>_to</w:t>
+                  </w:r>
+                  <w:proofErr w:type="spellEnd"/>
+                  <w:r>
+                    <w:rPr>
+                      <w:rFonts w:ascii="Arial" w:hAnsi="Arial" w:cs="Arial"/>
+                      <w:sz w:val="24"/>
+                      <w:szCs w:val="24"/>
+                      <w:highlight w:val="white"/>
+                    </w:rPr>
+                    <w:t xml:space="preserve"> :profissional</w:t>
+                  </w:r>
+                </w:p>
+                <w:p>
+                  <w:pPr>
+                    <w:pStyle w:val="PargrafodaLista"/>
+                    <w:widowControl/>
+                    <w:numPr>
+                      <w:ilvl w:val="0"/>
+                      <w:numId w:val="17"/>
+                    </w:numPr>
+                    <w:autoSpaceDE w:val="0"/>
+                    <w:autoSpaceDN w:val="0"/>
+                    <w:adjustRightInd w:val="0"/>
+                    <w:spacing w:after="0" w:line="240" w:lineRule="auto"/>
+                    <w:contextualSpacing w:val="0"/>
+                    <w:rPr>
+                      <w:rFonts w:ascii="Arial" w:hAnsi="Arial" w:cs="Arial"/>
+                      <w:sz w:val="24"/>
+                      <w:szCs w:val="24"/>
+                      <w:highlight w:val="white"/>
+                    </w:rPr>
+                  </w:pPr>
+                  <w:proofErr w:type="spellStart"/>
+                  <w:proofErr w:type="gramStart"/>
+                  <w:r>
+                    <w:rPr>
+                      <w:rFonts w:ascii="Arial" w:hAnsi="Arial" w:cs="Arial"/>
+                      <w:b/>
+                      <w:bCs/>
+                      <w:color w:val="0000FF"/>
+                      <w:sz w:val="24"/>
+                      <w:szCs w:val="24"/>
+                      <w:highlight w:val="white"/>
+                    </w:rPr>
+                    <w:t>end</w:t>
+                  </w:r>
+                  <w:proofErr w:type="spellEnd"/>
+                  <w:proofErr w:type="gramEnd"/>
+                </w:p>
+                <w:p>
+                  <w:pPr>
+                    <w:rPr>
+                      <w:rFonts w:ascii="Arial" w:hAnsi="Arial" w:cs="Arial"/>
+                      <w:szCs w:val="22"/>
+                    </w:rPr>
+                  </w:pPr>
+                </w:p>
+              </w:txbxContent>
+            </v:textbox>
+            <w10:wrap type="square"/>
+          </v:shape>
+        </w:pict>
+      </w:r>
+      <w:r>
+        <w:rPr>
+          <w:rFonts w:ascii="Arial" w:eastAsia="Arial" w:hAnsi="Arial" w:cs="Arial"/>
+          <w:sz w:val="24"/>
+        </w:rPr>
+        <w:t>Figura 15 – Arquivo de migração da tabela agenda</w:t>
+      </w:r>
+    </w:p>
+    <w:p>
+      <w:pPr>
+        <w:pStyle w:val="Normal1"/>
+        <w:spacing w:line="360" w:lineRule="auto"/>
+        <w:ind w:firstLine="708"/>
+        <w:contextualSpacing w:val="0"/>
+        <w:jc w:val="center"/>
+        <w:rPr>
+          <w:rFonts w:ascii="Arial" w:eastAsia="Arial" w:hAnsi="Arial" w:cs="Arial"/>
+          <w:sz w:val="24"/>
+        </w:rPr>
+      </w:pPr>
+      <w:r>
+        <w:rPr>
+          <w:rFonts w:ascii="Arial" w:eastAsia="Arial" w:hAnsi="Arial" w:cs="Arial"/>
+          <w:sz w:val="24"/>
+        </w:rPr>
+        <w:t xml:space="preserve">Figura 16 – Arquivo </w:t>
+      </w:r>
+      <w:proofErr w:type="spellStart"/>
+      <w:r>
+        <w:rPr>
+          <w:rFonts w:ascii="Arial" w:eastAsia="Arial" w:hAnsi="Arial" w:cs="Arial"/>
+          <w:i/>
+          <w:sz w:val="24"/>
+        </w:rPr>
+        <w:t>model</w:t>
+      </w:r>
+      <w:proofErr w:type="spellEnd"/>
+      <w:r>
+        <w:rPr>
+          <w:rFonts w:ascii="Arial" w:eastAsia="Arial" w:hAnsi="Arial" w:cs="Arial"/>
+          <w:i/>
+          <w:sz w:val="24"/>
+        </w:rPr>
+        <w:t xml:space="preserve"> </w:t>
+      </w:r>
+      <w:r>
+        <w:rPr>
+          <w:rFonts w:ascii="Arial" w:eastAsia="Arial" w:hAnsi="Arial" w:cs="Arial"/>
+          <w:sz w:val="24"/>
+        </w:rPr>
+        <w:t>da tabela agenda</w:t>
+      </w:r>
+    </w:p>
+    <w:p>
+      <w:pPr>
+        <w:pStyle w:val="Normal1"/>
+        <w:spacing w:line="360" w:lineRule="auto"/>
+        <w:contextualSpacing w:val="0"/>
+        <w:rPr>
+          <w:rFonts w:ascii="Arial" w:eastAsia="Arial" w:hAnsi="Arial" w:cs="Arial"/>
+          <w:sz w:val="24"/>
+        </w:rPr>
+      </w:pPr>
+    </w:p>
+    <w:p>
+      <w:pPr>
+        <w:pStyle w:val="Normal1"/>
+        <w:spacing w:line="360" w:lineRule="auto"/>
+        <w:ind w:firstLine="708"/>
+        <w:contextualSpacing w:val="0"/>
+        <w:rPr>
+          <w:rFonts w:ascii="Arial" w:eastAsia="Arial" w:hAnsi="Arial" w:cs="Arial"/>
+          <w:noProof/>
           <w:sz w:val="24"/>
         </w:rPr>
       </w:pPr>
@@ -15459,7 +16169,21 @@
           <w:rFonts w:ascii="Arial" w:eastAsia="Arial" w:hAnsi="Arial" w:cs="Arial"/>
           <w:sz w:val="24"/>
         </w:rPr>
-        <w:t>gerados para o nosso teste podem ser vistos na figura X.</w:t>
+        <w:t>gerados para o nosso te</w:t>
+      </w:r>
+      <w:r>
+        <w:rPr>
+          <w:rFonts w:ascii="Arial" w:eastAsia="Arial" w:hAnsi="Arial" w:cs="Arial"/>
+          <w:sz w:val="24"/>
+        </w:rPr>
+        <w:t>ste podem ser vistos na figura 17</w:t>
+      </w:r>
+      <w:r>
+        <w:rPr>
+          <w:rFonts w:ascii="Arial" w:eastAsia="Arial" w:hAnsi="Arial" w:cs="Arial"/>
+          <w:sz w:val="24"/>
+        </w:rPr>
+        <w:t>.</w:t>
       </w:r>
       <w:r>
         <w:rPr>
@@ -15478,7 +16202,7 @@
         <w:lastRenderedPageBreak/>
         <w:drawing>
           <wp:inline distT="0" distB="0" distL="0" distR="0" wp14:anchorId="16839469" wp14:editId="50E13C9C">
-            <wp:extent cx="3951799" cy="5737172"/>
+            <wp:extent cx="4914900" cy="7135390"/>
             <wp:effectExtent l="0" t="0" r="0" b="0"/>
             <wp:docPr id="2" name="Imagem 2"/>
             <wp:cNvGraphicFramePr>
@@ -15506,7 +16230,7 @@
                   <pic:spPr>
                     <a:xfrm>
                       <a:off x="0" y="0"/>
-                      <a:ext cx="3951799" cy="5737172"/>
+                      <a:ext cx="4922994" cy="7147141"/>
                     </a:xfrm>
                     <a:prstGeom prst="rect">
                       <a:avLst/>
@@ -15527,6 +16251,49 @@
         <w:contextualSpacing w:val="0"/>
         <w:rPr>
           <w:rFonts w:ascii="Arial" w:eastAsia="Arial" w:hAnsi="Arial" w:cs="Arial"/>
+          <w:i/>
+          <w:noProof/>
+          <w:sz w:val="24"/>
+        </w:rPr>
+      </w:pPr>
+      <w:r>
+        <w:rPr>
+          <w:rFonts w:ascii="Arial" w:eastAsia="Arial" w:hAnsi="Arial" w:cs="Arial"/>
+          <w:noProof/>
+          <w:sz w:val="24"/>
+        </w:rPr>
+        <w:t xml:space="preserve">Figura 17 – Arquivos criados pelos comandos </w:t>
+      </w:r>
+      <w:r>
+        <w:rPr>
+          <w:rFonts w:ascii="Arial" w:eastAsia="Arial" w:hAnsi="Arial" w:cs="Arial"/>
+          <w:i/>
+          <w:noProof/>
+          <w:sz w:val="24"/>
+        </w:rPr>
+        <w:t>generate</w:t>
+      </w:r>
+    </w:p>
+    <w:p>
+      <w:pPr>
+        <w:pStyle w:val="Normal1"/>
+        <w:spacing w:line="360" w:lineRule="auto"/>
+        <w:ind w:firstLine="708"/>
+        <w:contextualSpacing w:val="0"/>
+        <w:rPr>
+          <w:rFonts w:ascii="Arial" w:eastAsia="Arial" w:hAnsi="Arial" w:cs="Arial"/>
+          <w:sz w:val="24"/>
+        </w:rPr>
+      </w:pPr>
+    </w:p>
+    <w:p>
+      <w:pPr>
+        <w:pStyle w:val="Normal1"/>
+        <w:spacing w:line="360" w:lineRule="auto"/>
+        <w:ind w:firstLine="708"/>
+        <w:contextualSpacing w:val="0"/>
+        <w:rPr>
+          <w:rFonts w:ascii="Arial" w:eastAsia="Arial" w:hAnsi="Arial" w:cs="Arial"/>
           <w:sz w:val="24"/>
         </w:rPr>
       </w:pPr>
@@ -15560,13 +16327,69 @@
           <w:rFonts w:ascii="Arial" w:eastAsia="Arial" w:hAnsi="Arial" w:cs="Arial"/>
           <w:sz w:val="24"/>
         </w:rPr>
-        <w:t xml:space="preserve">para iniciar a aplicação web, depois acessamos por um navegador. Na figura X1, podemos ver a tela de criação de um paciente. A figura X2 mostra a lista de agendas e a X3 a exclusão de um profissional. </w:t>
+        <w:t>para iniciar a aplicação web, depois acessam</w:t>
+      </w:r>
+      <w:r>
+        <w:rPr>
+          <w:rFonts w:ascii="Arial" w:eastAsia="Arial" w:hAnsi="Arial" w:cs="Arial"/>
+          <w:sz w:val="24"/>
+        </w:rPr>
+        <w:t xml:space="preserve">os por um navegador. Na figura </w:t>
+      </w:r>
+      <w:r>
+        <w:rPr>
+          <w:rFonts w:ascii="Arial" w:eastAsia="Arial" w:hAnsi="Arial" w:cs="Arial"/>
+          <w:sz w:val="24"/>
+        </w:rPr>
+        <w:t>1</w:t>
+      </w:r>
+      <w:r>
+        <w:rPr>
+          <w:rFonts w:ascii="Arial" w:eastAsia="Arial" w:hAnsi="Arial" w:cs="Arial"/>
+          <w:sz w:val="24"/>
+        </w:rPr>
+        <w:t>8</w:t>
+      </w:r>
+      <w:r>
+        <w:rPr>
+          <w:rFonts w:ascii="Arial" w:eastAsia="Arial" w:hAnsi="Arial" w:cs="Arial"/>
+          <w:sz w:val="24"/>
+        </w:rPr>
+        <w:t xml:space="preserve">, podemos ver a tela de criação de um paciente. A </w:t>
+      </w:r>
+      <w:r>
+        <w:rPr>
+          <w:rFonts w:ascii="Arial" w:eastAsia="Arial" w:hAnsi="Arial" w:cs="Arial"/>
+          <w:sz w:val="24"/>
+        </w:rPr>
+        <w:lastRenderedPageBreak/>
+        <w:t>figura 19</w:t>
+      </w:r>
+      <w:r>
+        <w:rPr>
+          <w:rFonts w:ascii="Arial" w:eastAsia="Arial" w:hAnsi="Arial" w:cs="Arial"/>
+          <w:sz w:val="24"/>
+        </w:rPr>
+        <w:t xml:space="preserve"> </w:t>
+      </w:r>
+      <w:r>
+        <w:rPr>
+          <w:rFonts w:ascii="Arial" w:eastAsia="Arial" w:hAnsi="Arial" w:cs="Arial"/>
+          <w:sz w:val="24"/>
+        </w:rPr>
+        <w:t>mostra a lista de agendas e a 20</w:t>
+      </w:r>
+      <w:r>
+        <w:rPr>
+          <w:rFonts w:ascii="Arial" w:eastAsia="Arial" w:hAnsi="Arial" w:cs="Arial"/>
+          <w:sz w:val="24"/>
+        </w:rPr>
+        <w:t xml:space="preserve"> a exclusão de um profissional. </w:t>
       </w:r>
       <w:r>
         <w:rPr>
           <w:noProof/>
         </w:rPr>
-        <w:lastRenderedPageBreak/>
         <w:drawing>
           <wp:inline distT="0" distB="0" distL="0" distR="0" wp14:anchorId="2FBBB2AE" wp14:editId="4EC2830B">
             <wp:extent cx="5096586" cy="2857899"/>
@@ -15616,6 +16439,26 @@
         <w:spacing w:line="360" w:lineRule="auto"/>
         <w:ind w:firstLine="708"/>
         <w:contextualSpacing w:val="0"/>
+        <w:jc w:val="center"/>
+        <w:rPr>
+          <w:rFonts w:ascii="Arial" w:eastAsia="Arial" w:hAnsi="Arial" w:cs="Arial"/>
+          <w:sz w:val="24"/>
+        </w:rPr>
+      </w:pPr>
+      <w:r>
+        <w:rPr>
+          <w:rFonts w:ascii="Arial" w:eastAsia="Arial" w:hAnsi="Arial" w:cs="Arial"/>
+          <w:sz w:val="24"/>
+        </w:rPr>
+        <w:t>Figura 18 – Tela de criação de paciente</w:t>
+      </w:r>
+    </w:p>
+    <w:p>
+      <w:pPr>
+        <w:pStyle w:val="Normal1"/>
+        <w:spacing w:line="360" w:lineRule="auto"/>
+        <w:ind w:firstLine="708"/>
+        <w:contextualSpacing w:val="0"/>
         <w:rPr>
           <w:rFonts w:ascii="Arial" w:eastAsia="Arial" w:hAnsi="Arial" w:cs="Arial"/>
           <w:sz w:val="24"/>
@@ -15683,20 +16526,27 @@
       <w:pPr>
         <w:pStyle w:val="Normal1"/>
         <w:spacing w:line="360" w:lineRule="auto"/>
-        <w:ind w:firstLine="708"/>
         <w:contextualSpacing w:val="0"/>
-        <w:rPr>
-          <w:rFonts w:ascii="Arial" w:eastAsia="Arial" w:hAnsi="Arial" w:cs="Arial"/>
-          <w:sz w:val="24"/>
-        </w:rPr>
-      </w:pPr>
+        <w:jc w:val="center"/>
+        <w:rPr>
+          <w:rFonts w:ascii="Arial" w:eastAsia="Arial" w:hAnsi="Arial" w:cs="Arial"/>
+          <w:sz w:val="24"/>
+        </w:rPr>
+      </w:pPr>
+      <w:r>
+        <w:rPr>
+          <w:rFonts w:ascii="Arial" w:eastAsia="Arial" w:hAnsi="Arial" w:cs="Arial"/>
+          <w:sz w:val="24"/>
+        </w:rPr>
+        <w:t>Figura 19 – Tela de lista de agendas</w:t>
+      </w:r>
       <w:r>
         <w:rPr>
           <w:noProof/>
         </w:rPr>
         <w:lastRenderedPageBreak/>
         <w:drawing>
-          <wp:inline distT="0" distB="0" distL="0" distR="0" wp14:anchorId="40F578AE" wp14:editId="24237671">
+          <wp:inline distT="0" distB="0" distL="0" distR="0" wp14:anchorId="63F34C67" wp14:editId="07C6F200">
             <wp:extent cx="4344006" cy="3962953"/>
             <wp:effectExtent l="0" t="0" r="0" b="0"/>
             <wp:docPr id="3" name="Imagem 3"/>
@@ -15737,16 +16587,32 @@
           </wp:inline>
         </w:drawing>
       </w:r>
-      <w:r>
-        <w:br w:type="page"/>
-      </w:r>
     </w:p>
     <w:p>
       <w:pPr>
         <w:pStyle w:val="Normal1"/>
         <w:spacing w:line="360" w:lineRule="auto"/>
         <w:contextualSpacing w:val="0"/>
-      </w:pPr>
+        <w:jc w:val="center"/>
+        <w:rPr>
+          <w:rFonts w:ascii="Arial" w:eastAsia="Arial" w:hAnsi="Arial" w:cs="Arial"/>
+          <w:sz w:val="24"/>
+        </w:rPr>
+      </w:pPr>
+      <w:r>
+        <w:rPr>
+          <w:rFonts w:ascii="Arial" w:eastAsia="Arial" w:hAnsi="Arial" w:cs="Arial"/>
+          <w:sz w:val="24"/>
+        </w:rPr>
+        <w:t>Figura 20 – Tela de exclusão de profissional</w:t>
+      </w:r>
+      <w:bookmarkStart w:id="1" w:name="_GoBack"/>
+      <w:bookmarkEnd w:id="1"/>
+    </w:p>
+    <w:p>
+      <w:r>
+        <w:br w:type="page"/>
+      </w:r>
       <w:proofErr w:type="gramStart"/>
       <w:r>
         <w:rPr>
@@ -16547,7 +17413,40 @@
     <w:p>
       <w:pPr>
         <w:pStyle w:val="Normal1"/>
-        <w:spacing w:before="240" w:line="360" w:lineRule="auto"/>
+        <w:spacing w:before="240" w:line="240" w:lineRule="auto"/>
+        <w:rPr>
+          <w:rFonts w:ascii="Arial" w:hAnsi="Arial" w:cs="Arial"/>
+          <w:sz w:val="24"/>
+          <w:szCs w:val="24"/>
+        </w:rPr>
+      </w:pPr>
+    </w:p>
+    <w:p>
+      <w:pPr>
+        <w:pStyle w:val="Normal1"/>
+        <w:spacing w:before="240" w:line="240" w:lineRule="auto"/>
+        <w:rPr>
+          <w:rFonts w:ascii="Arial" w:hAnsi="Arial" w:cs="Arial"/>
+          <w:sz w:val="24"/>
+          <w:szCs w:val="24"/>
+        </w:rPr>
+      </w:pPr>
+    </w:p>
+    <w:p>
+      <w:pPr>
+        <w:pStyle w:val="Normal1"/>
+        <w:spacing w:before="240" w:line="240" w:lineRule="auto"/>
+        <w:rPr>
+          <w:rFonts w:ascii="Arial" w:hAnsi="Arial" w:cs="Arial"/>
+          <w:sz w:val="24"/>
+          <w:szCs w:val="24"/>
+        </w:rPr>
+      </w:pPr>
+    </w:p>
+    <w:p>
+      <w:pPr>
+        <w:pStyle w:val="Normal1"/>
+        <w:spacing w:before="240" w:line="240" w:lineRule="auto"/>
         <w:rPr>
           <w:rFonts w:ascii="Arial" w:hAnsi="Arial" w:cs="Arial"/>
           <w:sz w:val="24"/>
@@ -16778,7 +17677,7 @@
           <w:rPr>
             <w:noProof/>
           </w:rPr>
-          <w:t>21</w:t>
+          <w:t>27</w:t>
         </w:r>
         <w:r>
           <w:fldChar w:fldCharType="end"/>
@@ -20022,7 +20921,7 @@
 </file>
 
 <file path=customXml/itemProps1.xml><?xml version="1.0" encoding="utf-8"?>
-<ds:datastoreItem xmlns:ds="http://schemas.openxmlformats.org/officeDocument/2006/customXml" ds:itemID="{779F73FA-43A9-46E5-AF37-819F6EAA5524}">
+<ds:datastoreItem xmlns:ds="http://schemas.openxmlformats.org/officeDocument/2006/customXml" ds:itemID="{3FF70CCD-3696-4CA9-9A04-73B206072028}">
   <ds:schemaRefs>
     <ds:schemaRef ds:uri="http://schemas.openxmlformats.org/officeDocument/2006/bibliography"/>
   </ds:schemaRefs>

</xml_diff>

<commit_message>
- adicionadas algumas referencias
</commit_message>
<xml_diff>
--- a/Parte escrita/trabalho.docx
+++ b/Parte escrita/trabalho.docx
@@ -5889,7 +5889,33 @@
           <w:szCs w:val="24"/>
         </w:rPr>
         <w:lastRenderedPageBreak/>
-        <w:t xml:space="preserve">outras operações (referencia). Para esse trabalho, os comandos mais importantes são o </w:t>
+        <w:t>outras operações [cr1</w:t>
+      </w:r>
+      <w:proofErr w:type="gramStart"/>
+      <w:r>
+        <w:rPr>
+          <w:rFonts w:ascii="Arial" w:eastAsia="Arial" w:hAnsi="Arial" w:cs="Arial"/>
+          <w:sz w:val="24"/>
+          <w:szCs w:val="24"/>
+        </w:rPr>
+        <w:t>].</w:t>
+      </w:r>
+      <w:r>
+        <w:rPr>
+          <w:rFonts w:ascii="Arial" w:eastAsia="Arial" w:hAnsi="Arial" w:cs="Arial"/>
+          <w:sz w:val="24"/>
+          <w:szCs w:val="24"/>
+        </w:rPr>
+        <w:t>Para</w:t>
+      </w:r>
+      <w:proofErr w:type="gramEnd"/>
+      <w:r>
+        <w:rPr>
+          <w:rFonts w:ascii="Arial" w:eastAsia="Arial" w:hAnsi="Arial" w:cs="Arial"/>
+          <w:sz w:val="24"/>
+          <w:szCs w:val="24"/>
+        </w:rPr>
+        <w:t xml:space="preserve"> esse trabalho, os comandos mais importantes são o </w:t>
       </w:r>
       <w:r>
         <w:rPr>
@@ -6103,7 +6129,23 @@
           <w:sz w:val="24"/>
           <w:szCs w:val="24"/>
         </w:rPr>
-        <w:t xml:space="preserve"> para facilitar a criação de diversos arquivos ou estruturas, como controladores e visões (referencia). Ele utiliza a estrutura de pastas e as gemas criadas pelo </w:t>
+        <w:t xml:space="preserve"> para facilitar a criação de diversos arquivos ou estruturas, como controladores e visões </w:t>
+      </w:r>
+      <w:r>
+        <w:rPr>
+          <w:rFonts w:ascii="Arial" w:eastAsia="Arial" w:hAnsi="Arial" w:cs="Arial"/>
+          <w:sz w:val="24"/>
+          <w:szCs w:val="24"/>
+        </w:rPr>
+        <w:t>[cr2].</w:t>
+      </w:r>
+      <w:r>
+        <w:rPr>
+          <w:rFonts w:ascii="Arial" w:eastAsia="Arial" w:hAnsi="Arial" w:cs="Arial"/>
+          <w:sz w:val="24"/>
+          <w:szCs w:val="24"/>
+        </w:rPr>
+        <w:t xml:space="preserve"> Ele utiliza a estrutura de pastas e as gemas criadas pelo </w:t>
       </w:r>
       <w:proofErr w:type="spellStart"/>
       <w:r>
@@ -6288,7 +6330,23 @@
           <w:szCs w:val="24"/>
         </w:rPr>
         <w:lastRenderedPageBreak/>
-        <w:t>A maior parte sites orientados a banco de dados precisam de quatro operações básicas (referencia):</w:t>
+        <w:t>A maior parte sites orientados a banco de dados precisa</w:t>
+      </w:r>
+      <w:r>
+        <w:rPr>
+          <w:rFonts w:ascii="Arial" w:eastAsia="Arial" w:hAnsi="Arial" w:cs="Arial"/>
+          <w:sz w:val="24"/>
+          <w:szCs w:val="24"/>
+        </w:rPr>
+        <w:t>m de quatro operações básicas [cr3]</w:t>
+      </w:r>
+      <w:r>
+        <w:rPr>
+          <w:rFonts w:ascii="Arial" w:eastAsia="Arial" w:hAnsi="Arial" w:cs="Arial"/>
+          <w:sz w:val="24"/>
+          <w:szCs w:val="24"/>
+        </w:rPr>
+        <w:t>:</w:t>
       </w:r>
     </w:p>
     <w:p>
@@ -6901,7 +6959,39 @@
           <w:sz w:val="24"/>
           <w:szCs w:val="24"/>
         </w:rPr>
-        <w:t>Análise sintática é uma técnica emprega no estudo da estrutura sintática de uma linguagem (citação), conforme as regras de uma gramática formal. Essa análise resulta em uma árvore ou outra estrutura hierárquica que mostra o relacionamento entre cada símbolo reconhecido.</w:t>
+        <w:t>Análise sintática é uma técnica emprega no estudo da estrutura sintática de uma linguagem, conforme as regras de uma gramática formal. Essa análise resulta em uma árvore ou outra estrutura hierárquica que mostra o relacionamento entre cada símbolo reconhecido</w:t>
+      </w:r>
+      <w:r>
+        <w:rPr>
+          <w:rFonts w:ascii="Arial" w:eastAsia="Arial" w:hAnsi="Arial" w:cs="Arial"/>
+          <w:sz w:val="24"/>
+          <w:szCs w:val="24"/>
+        </w:rPr>
+        <w:t xml:space="preserve"> </w:t>
+      </w:r>
+      <w:r>
+        <w:rPr>
+          <w:rFonts w:ascii="Arial" w:eastAsia="Arial" w:hAnsi="Arial" w:cs="Arial"/>
+          <w:sz w:val="24"/>
+          <w:szCs w:val="24"/>
+        </w:rPr>
+        <w:t>[as</w:t>
+      </w:r>
+      <w:r>
+        <w:rPr>
+          <w:rFonts w:ascii="Arial" w:eastAsia="Arial" w:hAnsi="Arial" w:cs="Arial"/>
+          <w:sz w:val="24"/>
+          <w:szCs w:val="24"/>
+        </w:rPr>
+        <w:t>1]</w:t>
+      </w:r>
+      <w:r>
+        <w:rPr>
+          <w:rFonts w:ascii="Arial" w:eastAsia="Arial" w:hAnsi="Arial" w:cs="Arial"/>
+          <w:sz w:val="24"/>
+          <w:szCs w:val="24"/>
+        </w:rPr>
+        <w:t>.</w:t>
       </w:r>
     </w:p>
     <w:p>
@@ -6922,7 +7012,39 @@
           <w:szCs w:val="24"/>
         </w:rPr>
         <w:tab/>
-        <w:t>Um analisador sintático tem a função de determinar como a entrada pode ser derivada a partir do símbolo inicial da gramática. Existe duas maneiras de realizar essa tarefa:</w:t>
+        <w:t>Um analisador sintático tem a função de determinar como a entrada pode ser derivada a partir do símbolo inicial da gramática. Existe duas maneiras de realizar essa tarefa</w:t>
+      </w:r>
+      <w:r>
+        <w:rPr>
+          <w:rFonts w:ascii="Arial" w:eastAsia="Arial" w:hAnsi="Arial" w:cs="Arial"/>
+          <w:sz w:val="24"/>
+          <w:szCs w:val="24"/>
+        </w:rPr>
+        <w:t xml:space="preserve"> [</w:t>
+      </w:r>
+      <w:r>
+        <w:rPr>
+          <w:rFonts w:ascii="Arial" w:eastAsia="Arial" w:hAnsi="Arial" w:cs="Arial"/>
+          <w:sz w:val="24"/>
+          <w:szCs w:val="24"/>
+        </w:rPr>
+        <w:t>as</w:t>
+      </w:r>
+      <w:r>
+        <w:rPr>
+          <w:rFonts w:ascii="Arial" w:eastAsia="Arial" w:hAnsi="Arial" w:cs="Arial"/>
+          <w:sz w:val="24"/>
+          <w:szCs w:val="24"/>
+        </w:rPr>
+        <w:t>1]</w:t>
+      </w:r>
+      <w:r>
+        <w:rPr>
+          <w:rFonts w:ascii="Arial" w:eastAsia="Arial" w:hAnsi="Arial" w:cs="Arial"/>
+          <w:sz w:val="24"/>
+          <w:szCs w:val="24"/>
+        </w:rPr>
+        <w:t>:</w:t>
       </w:r>
     </w:p>
     <w:p>
@@ -7436,7 +7558,23 @@
           <w:sz w:val="24"/>
           <w:szCs w:val="24"/>
         </w:rPr>
-        <w:t xml:space="preserve">), desenvolvido no começo dos anos 1970 por Stephen C. Johnson. </w:t>
+        <w:t>), desenvolvido no começo dos anos 1970 por Stephen C. Johnson</w:t>
+      </w:r>
+      <w:r>
+        <w:rPr>
+          <w:rFonts w:ascii="Arial" w:eastAsia="Arial" w:hAnsi="Arial" w:cs="Arial"/>
+          <w:sz w:val="24"/>
+          <w:szCs w:val="24"/>
+        </w:rPr>
+        <w:t xml:space="preserve"> [y1]</w:t>
+      </w:r>
+      <w:r>
+        <w:rPr>
+          <w:rFonts w:ascii="Arial" w:eastAsia="Arial" w:hAnsi="Arial" w:cs="Arial"/>
+          <w:sz w:val="24"/>
+          <w:szCs w:val="24"/>
+        </w:rPr>
+        <w:t xml:space="preserve">. </w:t>
       </w:r>
     </w:p>
     <w:p>
@@ -7457,7 +7595,23 @@
           <w:sz w:val="24"/>
           <w:szCs w:val="24"/>
         </w:rPr>
-        <w:t xml:space="preserve">Normalmente utilizado para a construção de compiladores, o YACC proporciona uma ferramenta na qual o usuário específica uma estrutura de entrada junto com um código para ser invocado cada vez que uma estrutura é reconhecida. </w:t>
+        <w:t>Normalmente utilizado para a construção de compiladores, o YACC proporciona uma ferramenta na qual o usuário específica uma estrutura de entrada junto com um código para ser invocado cada vez que uma estrutura é reconhecida</w:t>
+      </w:r>
+      <w:r>
+        <w:rPr>
+          <w:rFonts w:ascii="Arial" w:eastAsia="Arial" w:hAnsi="Arial" w:cs="Arial"/>
+          <w:sz w:val="24"/>
+          <w:szCs w:val="24"/>
+        </w:rPr>
+        <w:t xml:space="preserve"> [y1]</w:t>
+      </w:r>
+      <w:r>
+        <w:rPr>
+          <w:rFonts w:ascii="Arial" w:eastAsia="Arial" w:hAnsi="Arial" w:cs="Arial"/>
+          <w:sz w:val="24"/>
+          <w:szCs w:val="24"/>
+        </w:rPr>
+        <w:t xml:space="preserve">. </w:t>
       </w:r>
     </w:p>
     <w:p>
@@ -8391,7 +8545,39 @@
           <w:sz w:val="24"/>
           <w:szCs w:val="24"/>
         </w:rPr>
-        <w:t>, permitindo que seja feita a verificação de que esses caracteres pertencem ao alfabeto de análise. Portanto, um analisador léxico implementa um autômato finito que reconhece símbolos como sendo válidos ou não a uma certa linguagem.</w:t>
+        <w:t>, permitindo que seja feita a verificação de que esses caracteres pertencem ao alfabeto de análise</w:t>
+      </w:r>
+      <w:r>
+        <w:rPr>
+          <w:rFonts w:ascii="Arial" w:eastAsia="Arial" w:hAnsi="Arial" w:cs="Arial"/>
+          <w:sz w:val="24"/>
+          <w:szCs w:val="24"/>
+        </w:rPr>
+        <w:t xml:space="preserve"> </w:t>
+      </w:r>
+      <w:r>
+        <w:rPr>
+          <w:rFonts w:ascii="Arial" w:eastAsia="Arial" w:hAnsi="Arial" w:cs="Arial"/>
+          <w:sz w:val="24"/>
+          <w:szCs w:val="24"/>
+        </w:rPr>
+        <w:t>[al1]</w:t>
+      </w:r>
+      <w:r>
+        <w:rPr>
+          <w:rFonts w:ascii="Arial" w:eastAsia="Arial" w:hAnsi="Arial" w:cs="Arial"/>
+          <w:sz w:val="24"/>
+          <w:szCs w:val="24"/>
+        </w:rPr>
+        <w:t>. Portanto, um analisador léxico implementa um autômato finito que reconhece símbolos como sendo válidos ou não a uma certa linguagem</w:t>
+      </w:r>
+      <w:r>
+        <w:rPr>
+          <w:rFonts w:ascii="Arial" w:eastAsia="Arial" w:hAnsi="Arial" w:cs="Arial"/>
+          <w:sz w:val="24"/>
+          <w:szCs w:val="24"/>
+        </w:rPr>
+        <w:t>.</w:t>
       </w:r>
     </w:p>
     <w:p>
@@ -8420,7 +8606,23 @@
           <w:sz w:val="24"/>
           <w:szCs w:val="24"/>
         </w:rPr>
-        <w:t xml:space="preserve"> a descrição do autômato que reconhece a gramática ou expressão regular desejada. A sequência de caracteres de entrada é estruturada como uma lista de símbolos, que o analisador vai utilizar como entradas para o autômato.</w:t>
+        <w:t xml:space="preserve"> a descrição do autômato que reconhece a gramática ou expressão regular desejada. A sequência de caracteres de entrada é estruturada como uma lista de símbolos, que o analisador vai utilizar como entradas para o autômato</w:t>
+      </w:r>
+      <w:r>
+        <w:rPr>
+          <w:rFonts w:ascii="Arial" w:eastAsia="Arial" w:hAnsi="Arial" w:cs="Arial"/>
+          <w:sz w:val="24"/>
+          <w:szCs w:val="24"/>
+        </w:rPr>
+        <w:t xml:space="preserve"> [al1]</w:t>
+      </w:r>
+      <w:r>
+        <w:rPr>
+          <w:rFonts w:ascii="Arial" w:eastAsia="Arial" w:hAnsi="Arial" w:cs="Arial"/>
+          <w:sz w:val="24"/>
+          <w:szCs w:val="24"/>
+        </w:rPr>
+        <w:t>.</w:t>
       </w:r>
     </w:p>
     <w:p>
@@ -8545,7 +8747,39 @@
           <w:sz w:val="24"/>
           <w:szCs w:val="24"/>
         </w:rPr>
-        <w:t xml:space="preserve"> e Eric Schmidt em 1975. Ajuda a escrever programas cujo fluxo de controle é dirigido por instâncias de expressões regulares, ou seja, as entradas podem ser interpretadas por essas expressões. </w:t>
+        <w:t xml:space="preserve"> e Eric Schmidt em 1975. Ajuda a escrever programas cujo fluxo de controle é dirigido por instâncias de expressões regulares, ou seja, as entradas podem ser interpretadas por essas expressões</w:t>
+      </w:r>
+      <w:r>
+        <w:rPr>
+          <w:rFonts w:ascii="Arial" w:eastAsia="Arial" w:hAnsi="Arial" w:cs="Arial"/>
+          <w:sz w:val="24"/>
+          <w:szCs w:val="24"/>
+        </w:rPr>
+        <w:t xml:space="preserve"> [lex1]</w:t>
+      </w:r>
+      <w:r>
+        <w:rPr>
+          <w:rFonts w:ascii="Arial" w:eastAsia="Arial" w:hAnsi="Arial" w:cs="Arial"/>
+          <w:sz w:val="24"/>
+          <w:szCs w:val="24"/>
+        </w:rPr>
+        <w:t>.</w:t>
+      </w:r>
+      <w:r>
+        <w:rPr>
+          <w:rFonts w:ascii="Arial" w:eastAsia="Arial" w:hAnsi="Arial" w:cs="Arial"/>
+          <w:sz w:val="24"/>
+          <w:szCs w:val="24"/>
+        </w:rPr>
+        <w:t xml:space="preserve"> </w:t>
+      </w:r>
+      <w:r>
+        <w:rPr>
+          <w:rFonts w:ascii="Arial" w:eastAsia="Arial" w:hAnsi="Arial" w:cs="Arial"/>
+          <w:sz w:val="24"/>
+          <w:szCs w:val="24"/>
+        </w:rPr>
+        <w:t xml:space="preserve"> </w:t>
       </w:r>
     </w:p>
     <w:p>
@@ -8566,7 +8800,23 @@
           <w:sz w:val="24"/>
           <w:szCs w:val="24"/>
         </w:rPr>
-        <w:t>Um código Lex pode ser dividido em duas partes: a declaração da expressão regular e a sequência de ações de devem ser executadas quando essa expressão é reconhecida.</w:t>
+        <w:t>Um código Lex pode ser dividido em duas partes: a declaração da expressão regular e a sequência de ações de devem ser executadas quando essa expressão é reconhecida</w:t>
+      </w:r>
+      <w:r>
+        <w:rPr>
+          <w:rFonts w:ascii="Arial" w:eastAsia="Arial" w:hAnsi="Arial" w:cs="Arial"/>
+          <w:sz w:val="24"/>
+          <w:szCs w:val="24"/>
+        </w:rPr>
+        <w:t xml:space="preserve"> [lex1]</w:t>
+      </w:r>
+      <w:r>
+        <w:rPr>
+          <w:rFonts w:ascii="Arial" w:eastAsia="Arial" w:hAnsi="Arial" w:cs="Arial"/>
+          <w:sz w:val="24"/>
+          <w:szCs w:val="24"/>
+        </w:rPr>
+        <w:t>.</w:t>
       </w:r>
     </w:p>
     <w:p>
@@ -9190,6 +9440,23 @@
           <w:sz w:val="24"/>
           <w:szCs w:val="24"/>
         </w:rPr>
+        <w:t xml:space="preserve"> </w:t>
+      </w:r>
+      <w:r>
+        <w:rPr>
+          <w:rFonts w:ascii="Arial" w:hAnsi="Arial" w:cs="Arial"/>
+          <w:sz w:val="24"/>
+          <w:szCs w:val="24"/>
+        </w:rPr>
+        <w:t>[y1]</w:t>
+      </w:r>
+      <w:r>
+        <w:rPr>
+          <w:rFonts w:ascii="Arial" w:eastAsia="Arial" w:hAnsi="Arial" w:cs="Arial"/>
+          <w:i/>
+          <w:sz w:val="24"/>
+          <w:szCs w:val="24"/>
+        </w:rPr>
         <w:t xml:space="preserve">, </w:t>
       </w:r>
       <w:r>
@@ -9294,6 +9561,7 @@
           <w:sz w:val="24"/>
           <w:szCs w:val="24"/>
         </w:rPr>
+        <w:lastRenderedPageBreak/>
         <w:t>yylex</w:t>
       </w:r>
       <w:proofErr w:type="spellEnd"/>
@@ -9312,7 +9580,6 @@
           <w:sz w:val="24"/>
           <w:szCs w:val="24"/>
         </w:rPr>
-        <w:lastRenderedPageBreak/>
         <w:t xml:space="preserve">a saída gerada serve como entrada para a rotina </w:t>
       </w:r>
       <w:proofErr w:type="spellStart"/>
@@ -16249,6 +16516,7 @@
         <w:spacing w:line="360" w:lineRule="auto"/>
         <w:ind w:firstLine="708"/>
         <w:contextualSpacing w:val="0"/>
+        <w:jc w:val="center"/>
         <w:rPr>
           <w:rFonts w:ascii="Arial" w:eastAsia="Arial" w:hAnsi="Arial" w:cs="Arial"/>
           <w:i/>
@@ -17066,8 +17334,6 @@
           <w:szCs w:val="24"/>
         </w:rPr>
       </w:pPr>
-      <w:bookmarkStart w:id="1" w:name="_GoBack"/>
-      <w:bookmarkEnd w:id="1"/>
       <w:r>
         <w:rPr>
           <w:rFonts w:ascii="Arial" w:hAnsi="Arial" w:cs="Arial"/>
@@ -17105,11 +17371,771 @@
       <w:pPr>
         <w:pStyle w:val="Normal1"/>
         <w:spacing w:before="240" w:line="360" w:lineRule="auto"/>
-        <w:ind w:firstLine="720"/>
-        <w:jc w:val="center"/>
         <w:rPr>
           <w:rFonts w:ascii="Arial" w:hAnsi="Arial" w:cs="Arial"/>
           <w:b/>
+          <w:sz w:val="24"/>
+          <w:szCs w:val="24"/>
+        </w:rPr>
+      </w:pPr>
+    </w:p>
+    <w:p>
+      <w:pPr>
+        <w:pStyle w:val="Normal1"/>
+        <w:spacing w:before="240" w:line="240" w:lineRule="auto"/>
+        <w:rPr>
+          <w:rFonts w:ascii="Arial" w:hAnsi="Arial" w:cs="Arial"/>
+          <w:sz w:val="24"/>
+          <w:szCs w:val="24"/>
+        </w:rPr>
+      </w:pPr>
+    </w:p>
+    <w:p>
+      <w:pPr>
+        <w:pStyle w:val="Normal1"/>
+        <w:spacing w:before="240" w:line="240" w:lineRule="auto"/>
+        <w:rPr>
+          <w:rFonts w:ascii="Arial" w:hAnsi="Arial" w:cs="Arial"/>
+          <w:sz w:val="24"/>
+          <w:szCs w:val="24"/>
+        </w:rPr>
+      </w:pPr>
+      <w:r>
+        <w:rPr>
+          <w:rFonts w:ascii="Arial" w:hAnsi="Arial" w:cs="Arial"/>
+          <w:sz w:val="24"/>
+          <w:szCs w:val="24"/>
+        </w:rPr>
+        <w:t>[</w:t>
+      </w:r>
+      <w:proofErr w:type="gramStart"/>
+      <w:r>
+        <w:rPr>
+          <w:rFonts w:ascii="Arial" w:hAnsi="Arial" w:cs="Arial"/>
+          <w:sz w:val="24"/>
+          <w:szCs w:val="24"/>
+        </w:rPr>
+        <w:t>cr</w:t>
+      </w:r>
+      <w:proofErr w:type="gramEnd"/>
+      <w:r>
+        <w:rPr>
+          <w:rFonts w:ascii="Arial" w:hAnsi="Arial" w:cs="Arial"/>
+          <w:sz w:val="24"/>
+          <w:szCs w:val="24"/>
+        </w:rPr>
+        <w:t xml:space="preserve">1] </w:t>
+      </w:r>
+      <w:proofErr w:type="spellStart"/>
+      <w:r>
+        <w:rPr>
+          <w:rFonts w:ascii="Arial" w:hAnsi="Arial" w:cs="Arial"/>
+          <w:sz w:val="24"/>
+          <w:szCs w:val="24"/>
+        </w:rPr>
+        <w:t>Rails</w:t>
+      </w:r>
+      <w:proofErr w:type="spellEnd"/>
+      <w:r>
+        <w:rPr>
+          <w:rFonts w:ascii="Arial" w:hAnsi="Arial" w:cs="Arial"/>
+          <w:sz w:val="24"/>
+          <w:szCs w:val="24"/>
+        </w:rPr>
+        <w:t xml:space="preserve"> </w:t>
+      </w:r>
+      <w:proofErr w:type="spellStart"/>
+      <w:r>
+        <w:rPr>
+          <w:rFonts w:ascii="Arial" w:hAnsi="Arial" w:cs="Arial"/>
+          <w:sz w:val="24"/>
+          <w:szCs w:val="24"/>
+        </w:rPr>
+        <w:t>Guides</w:t>
+      </w:r>
+      <w:proofErr w:type="spellEnd"/>
+      <w:r>
+        <w:rPr>
+          <w:rFonts w:ascii="Arial" w:hAnsi="Arial" w:cs="Arial"/>
+          <w:sz w:val="24"/>
+          <w:szCs w:val="24"/>
+        </w:rPr>
+        <w:t xml:space="preserve">, disponível em </w:t>
+      </w:r>
+      <w:hyperlink r:id="rId18" w:history="1">
+        <w:r>
+          <w:rPr>
+            <w:rStyle w:val="Hyperlink"/>
+            <w:rFonts w:ascii="Arial" w:hAnsi="Arial" w:cs="Arial"/>
+            <w:sz w:val="24"/>
+            <w:szCs w:val="24"/>
+          </w:rPr>
+          <w:t>http://guides.rubyonrails.org/</w:t>
+        </w:r>
+      </w:hyperlink>
+      <w:r>
+        <w:rPr>
+          <w:rFonts w:ascii="Arial" w:hAnsi="Arial" w:cs="Arial"/>
+          <w:sz w:val="24"/>
+          <w:szCs w:val="24"/>
+        </w:rPr>
+        <w:t xml:space="preserve"> Último acesso em Novembro de 2014.</w:t>
+      </w:r>
+    </w:p>
+    <w:p>
+      <w:pPr>
+        <w:pStyle w:val="Normal1"/>
+        <w:spacing w:before="240" w:line="240" w:lineRule="auto"/>
+        <w:rPr>
+          <w:rFonts w:ascii="Arial" w:hAnsi="Arial" w:cs="Arial"/>
+          <w:sz w:val="24"/>
+          <w:szCs w:val="24"/>
+        </w:rPr>
+      </w:pPr>
+    </w:p>
+    <w:p>
+      <w:pPr>
+        <w:pStyle w:val="Normal1"/>
+        <w:spacing w:before="240" w:line="240" w:lineRule="auto"/>
+        <w:rPr>
+          <w:rFonts w:ascii="Arial" w:hAnsi="Arial" w:cs="Arial"/>
+          <w:sz w:val="24"/>
+          <w:szCs w:val="24"/>
+        </w:rPr>
+      </w:pPr>
+      <w:r>
+        <w:rPr>
+          <w:rFonts w:ascii="Arial" w:hAnsi="Arial" w:cs="Arial"/>
+          <w:sz w:val="24"/>
+          <w:szCs w:val="24"/>
+        </w:rPr>
+        <w:t>[</w:t>
+      </w:r>
+      <w:proofErr w:type="gramStart"/>
+      <w:r>
+        <w:rPr>
+          <w:rFonts w:ascii="Arial" w:hAnsi="Arial" w:cs="Arial"/>
+          <w:sz w:val="24"/>
+          <w:szCs w:val="24"/>
+        </w:rPr>
+        <w:t>cr</w:t>
+      </w:r>
+      <w:proofErr w:type="gramEnd"/>
+      <w:r>
+        <w:rPr>
+          <w:rFonts w:ascii="Arial" w:hAnsi="Arial" w:cs="Arial"/>
+          <w:sz w:val="24"/>
+          <w:szCs w:val="24"/>
+        </w:rPr>
+        <w:t xml:space="preserve">2] </w:t>
+      </w:r>
+      <w:proofErr w:type="spellStart"/>
+      <w:r>
+        <w:rPr>
+          <w:rFonts w:ascii="Arial" w:hAnsi="Arial" w:cs="Arial"/>
+          <w:sz w:val="24"/>
+          <w:szCs w:val="24"/>
+        </w:rPr>
+        <w:t>Ruby</w:t>
+      </w:r>
+      <w:proofErr w:type="spellEnd"/>
+      <w:r>
+        <w:rPr>
+          <w:rFonts w:ascii="Arial" w:hAnsi="Arial" w:cs="Arial"/>
+          <w:sz w:val="24"/>
+          <w:szCs w:val="24"/>
+        </w:rPr>
+        <w:t xml:space="preserve"> </w:t>
+      </w:r>
+      <w:proofErr w:type="spellStart"/>
+      <w:r>
+        <w:rPr>
+          <w:rFonts w:ascii="Arial" w:hAnsi="Arial" w:cs="Arial"/>
+          <w:sz w:val="24"/>
+          <w:szCs w:val="24"/>
+        </w:rPr>
+        <w:t>on</w:t>
+      </w:r>
+      <w:proofErr w:type="spellEnd"/>
+      <w:r>
+        <w:rPr>
+          <w:rFonts w:ascii="Arial" w:hAnsi="Arial" w:cs="Arial"/>
+          <w:sz w:val="24"/>
+          <w:szCs w:val="24"/>
+        </w:rPr>
+        <w:t xml:space="preserve"> </w:t>
+      </w:r>
+      <w:proofErr w:type="spellStart"/>
+      <w:r>
+        <w:rPr>
+          <w:rFonts w:ascii="Arial" w:hAnsi="Arial" w:cs="Arial"/>
+          <w:sz w:val="24"/>
+          <w:szCs w:val="24"/>
+        </w:rPr>
+        <w:t>Rails</w:t>
+      </w:r>
+      <w:proofErr w:type="spellEnd"/>
+      <w:r>
+        <w:rPr>
+          <w:rFonts w:ascii="Arial" w:hAnsi="Arial" w:cs="Arial"/>
+          <w:sz w:val="24"/>
+          <w:szCs w:val="24"/>
+        </w:rPr>
+        <w:t xml:space="preserve"> </w:t>
+      </w:r>
+      <w:proofErr w:type="spellStart"/>
+      <w:r>
+        <w:rPr>
+          <w:rFonts w:ascii="Arial" w:hAnsi="Arial" w:cs="Arial"/>
+          <w:sz w:val="24"/>
+          <w:szCs w:val="24"/>
+        </w:rPr>
+        <w:t>documentation</w:t>
+      </w:r>
+      <w:proofErr w:type="spellEnd"/>
+      <w:r>
+        <w:rPr>
+          <w:rFonts w:ascii="Arial" w:hAnsi="Arial" w:cs="Arial"/>
+          <w:sz w:val="24"/>
+          <w:szCs w:val="24"/>
+        </w:rPr>
+        <w:t xml:space="preserve">, disponível em </w:t>
+      </w:r>
+      <w:hyperlink r:id="rId19" w:history="1">
+        <w:r>
+          <w:rPr>
+            <w:rStyle w:val="Hyperlink"/>
+            <w:rFonts w:ascii="Arial" w:hAnsi="Arial" w:cs="Arial"/>
+            <w:sz w:val="24"/>
+            <w:szCs w:val="24"/>
+          </w:rPr>
+          <w:t>http://api.rubyonrails.org/</w:t>
+        </w:r>
+      </w:hyperlink>
+      <w:r>
+        <w:rPr>
+          <w:rFonts w:ascii="Arial" w:hAnsi="Arial" w:cs="Arial"/>
+          <w:sz w:val="24"/>
+          <w:szCs w:val="24"/>
+        </w:rPr>
+        <w:t xml:space="preserve"> Último acesso em Novembro de 2014.</w:t>
+      </w:r>
+    </w:p>
+    <w:p>
+      <w:pPr>
+        <w:pStyle w:val="Normal1"/>
+        <w:spacing w:before="240" w:line="240" w:lineRule="auto"/>
+        <w:rPr>
+          <w:rFonts w:ascii="Arial" w:hAnsi="Arial" w:cs="Arial"/>
+          <w:sz w:val="24"/>
+          <w:szCs w:val="24"/>
+        </w:rPr>
+      </w:pPr>
+    </w:p>
+    <w:p>
+      <w:pPr>
+        <w:pStyle w:val="Normal1"/>
+        <w:spacing w:before="240" w:line="240" w:lineRule="auto"/>
+        <w:rPr>
+          <w:rFonts w:ascii="Arial" w:hAnsi="Arial" w:cs="Arial"/>
+          <w:sz w:val="24"/>
+          <w:szCs w:val="24"/>
+        </w:rPr>
+      </w:pPr>
+      <w:r>
+        <w:rPr>
+          <w:rFonts w:ascii="Arial" w:hAnsi="Arial" w:cs="Arial"/>
+          <w:sz w:val="24"/>
+          <w:szCs w:val="24"/>
+        </w:rPr>
+        <w:t>[</w:t>
+      </w:r>
+      <w:proofErr w:type="gramStart"/>
+      <w:r>
+        <w:rPr>
+          <w:rFonts w:ascii="Arial" w:hAnsi="Arial" w:cs="Arial"/>
+          <w:sz w:val="24"/>
+          <w:szCs w:val="24"/>
+        </w:rPr>
+        <w:t>cr</w:t>
+      </w:r>
+      <w:proofErr w:type="gramEnd"/>
+      <w:r>
+        <w:rPr>
+          <w:rFonts w:ascii="Arial" w:hAnsi="Arial" w:cs="Arial"/>
+          <w:sz w:val="24"/>
+          <w:szCs w:val="24"/>
+        </w:rPr>
+        <w:t xml:space="preserve">3] </w:t>
+      </w:r>
+      <w:proofErr w:type="spellStart"/>
+      <w:r>
+        <w:rPr>
+          <w:rFonts w:ascii="Arial" w:hAnsi="Arial" w:cs="Arial"/>
+          <w:sz w:val="24"/>
+          <w:szCs w:val="24"/>
+        </w:rPr>
+        <w:t>Rails</w:t>
+      </w:r>
+      <w:proofErr w:type="spellEnd"/>
+      <w:r>
+        <w:rPr>
+          <w:rFonts w:ascii="Arial" w:hAnsi="Arial" w:cs="Arial"/>
+          <w:sz w:val="24"/>
+          <w:szCs w:val="24"/>
+        </w:rPr>
+        <w:t xml:space="preserve"> Bridge, disponível em </w:t>
+      </w:r>
+      <w:hyperlink r:id="rId20" w:history="1">
+        <w:r>
+          <w:rPr>
+            <w:rStyle w:val="Hyperlink"/>
+            <w:rFonts w:ascii="Arial" w:hAnsi="Arial" w:cs="Arial"/>
+            <w:sz w:val="24"/>
+            <w:szCs w:val="24"/>
+          </w:rPr>
+          <w:t>http://docs.railsbridge.org/</w:t>
+        </w:r>
+      </w:hyperlink>
+      <w:r>
+        <w:rPr>
+          <w:rFonts w:ascii="Arial" w:hAnsi="Arial" w:cs="Arial"/>
+          <w:sz w:val="24"/>
+          <w:szCs w:val="24"/>
+        </w:rPr>
+        <w:t xml:space="preserve"> Último acesso em Novembro de 2014.</w:t>
+      </w:r>
+    </w:p>
+    <w:p>
+      <w:pPr>
+        <w:pStyle w:val="Normal1"/>
+        <w:spacing w:before="240" w:line="240" w:lineRule="auto"/>
+        <w:rPr>
+          <w:rFonts w:ascii="Arial" w:hAnsi="Arial" w:cs="Arial"/>
+          <w:sz w:val="24"/>
+          <w:szCs w:val="24"/>
+        </w:rPr>
+      </w:pPr>
+    </w:p>
+    <w:p>
+      <w:pPr>
+        <w:pStyle w:val="Normal1"/>
+        <w:spacing w:before="240" w:line="240" w:lineRule="auto"/>
+        <w:rPr>
+          <w:rFonts w:ascii="Arial" w:hAnsi="Arial" w:cs="Arial"/>
+          <w:sz w:val="24"/>
+          <w:szCs w:val="24"/>
+        </w:rPr>
+      </w:pPr>
+      <w:r>
+        <w:rPr>
+          <w:rFonts w:ascii="Arial" w:hAnsi="Arial" w:cs="Arial"/>
+          <w:sz w:val="24"/>
+          <w:szCs w:val="24"/>
+          <w:lang w:val="en-US"/>
+        </w:rPr>
+        <w:t>[as</w:t>
+      </w:r>
+      <w:r>
+        <w:rPr>
+          <w:rFonts w:ascii="Arial" w:hAnsi="Arial" w:cs="Arial"/>
+          <w:sz w:val="24"/>
+          <w:szCs w:val="24"/>
+          <w:lang w:val="en-US"/>
+        </w:rPr>
+        <w:t>1] Chapman, Nigel P</w:t>
+      </w:r>
+      <w:r>
+        <w:rPr>
+          <w:rFonts w:ascii="Arial" w:hAnsi="Arial" w:cs="Arial"/>
+          <w:sz w:val="24"/>
+          <w:szCs w:val="24"/>
+          <w:lang w:val="en-US"/>
+        </w:rPr>
+        <w:t xml:space="preserve">. </w:t>
+      </w:r>
+      <w:r>
+        <w:rPr>
+          <w:rFonts w:ascii="Arial" w:hAnsi="Arial" w:cs="Arial"/>
+          <w:b/>
+          <w:sz w:val="24"/>
+          <w:szCs w:val="24"/>
+          <w:lang w:val="en-US"/>
+        </w:rPr>
+        <w:t xml:space="preserve">LR </w:t>
+      </w:r>
+      <w:proofErr w:type="gramStart"/>
+      <w:r>
+        <w:rPr>
+          <w:rFonts w:ascii="Arial" w:hAnsi="Arial" w:cs="Arial"/>
+          <w:b/>
+          <w:sz w:val="24"/>
+          <w:szCs w:val="24"/>
+          <w:lang w:val="en-US"/>
+        </w:rPr>
+        <w:t>Parsing:</w:t>
+      </w:r>
+      <w:proofErr w:type="gramEnd"/>
+      <w:r>
+        <w:rPr>
+          <w:rFonts w:ascii="Arial" w:hAnsi="Arial" w:cs="Arial"/>
+          <w:b/>
+          <w:sz w:val="24"/>
+          <w:szCs w:val="24"/>
+          <w:lang w:val="en-US"/>
+        </w:rPr>
+        <w:t xml:space="preserve"> Theory and Practice</w:t>
+      </w:r>
+      <w:r>
+        <w:rPr>
+          <w:rFonts w:ascii="Arial" w:hAnsi="Arial" w:cs="Arial"/>
+          <w:b/>
+          <w:sz w:val="24"/>
+          <w:szCs w:val="24"/>
+          <w:lang w:val="en-US"/>
+        </w:rPr>
+        <w:t xml:space="preserve">. </w:t>
+      </w:r>
+      <w:r>
+        <w:rPr>
+          <w:rFonts w:ascii="Arial" w:hAnsi="Arial" w:cs="Arial"/>
+          <w:sz w:val="24"/>
+          <w:szCs w:val="24"/>
+        </w:rPr>
+        <w:t xml:space="preserve">Cambridge: Cambridge </w:t>
+      </w:r>
+      <w:proofErr w:type="spellStart"/>
+      <w:r>
+        <w:rPr>
+          <w:rFonts w:ascii="Arial" w:hAnsi="Arial" w:cs="Arial"/>
+          <w:sz w:val="24"/>
+          <w:szCs w:val="24"/>
+        </w:rPr>
+        <w:t>University</w:t>
+      </w:r>
+      <w:proofErr w:type="spellEnd"/>
+      <w:r>
+        <w:rPr>
+          <w:rFonts w:ascii="Arial" w:hAnsi="Arial" w:cs="Arial"/>
+          <w:sz w:val="24"/>
+          <w:szCs w:val="24"/>
+        </w:rPr>
+        <w:t xml:space="preserve"> Press, 1987.</w:t>
+      </w:r>
+      <w:bookmarkStart w:id="1" w:name="_GoBack"/>
+      <w:bookmarkEnd w:id="1"/>
+    </w:p>
+    <w:p>
+      <w:pPr>
+        <w:pStyle w:val="Normal1"/>
+        <w:spacing w:before="240" w:line="240" w:lineRule="auto"/>
+        <w:rPr>
+          <w:rFonts w:ascii="Arial" w:hAnsi="Arial" w:cs="Arial"/>
+          <w:sz w:val="24"/>
+          <w:szCs w:val="24"/>
+        </w:rPr>
+      </w:pPr>
+    </w:p>
+    <w:p>
+      <w:pPr>
+        <w:pStyle w:val="Normal1"/>
+        <w:spacing w:before="240" w:line="240" w:lineRule="auto"/>
+        <w:rPr>
+          <w:rFonts w:ascii="Arial" w:hAnsi="Arial" w:cs="Arial"/>
+          <w:sz w:val="24"/>
+          <w:szCs w:val="24"/>
+        </w:rPr>
+      </w:pPr>
+      <w:r>
+        <w:rPr>
+          <w:rFonts w:ascii="Arial" w:hAnsi="Arial" w:cs="Arial"/>
+          <w:sz w:val="24"/>
+          <w:szCs w:val="24"/>
+        </w:rPr>
+        <w:t>[</w:t>
+      </w:r>
+      <w:proofErr w:type="gramStart"/>
+      <w:r>
+        <w:rPr>
+          <w:rFonts w:ascii="Arial" w:hAnsi="Arial" w:cs="Arial"/>
+          <w:sz w:val="24"/>
+          <w:szCs w:val="24"/>
+        </w:rPr>
+        <w:t>y</w:t>
+      </w:r>
+      <w:proofErr w:type="gramEnd"/>
+      <w:r>
+        <w:rPr>
+          <w:rFonts w:ascii="Arial" w:hAnsi="Arial" w:cs="Arial"/>
+          <w:sz w:val="24"/>
+          <w:szCs w:val="24"/>
+        </w:rPr>
+        <w:t xml:space="preserve">1] </w:t>
+      </w:r>
+      <w:proofErr w:type="spellStart"/>
+      <w:r>
+        <w:rPr>
+          <w:rFonts w:ascii="Arial" w:hAnsi="Arial" w:cs="Arial"/>
+          <w:sz w:val="24"/>
+          <w:szCs w:val="24"/>
+        </w:rPr>
+        <w:t>Compiler</w:t>
+      </w:r>
+      <w:proofErr w:type="spellEnd"/>
+      <w:r>
+        <w:rPr>
+          <w:rFonts w:ascii="Arial" w:hAnsi="Arial" w:cs="Arial"/>
+          <w:sz w:val="24"/>
+          <w:szCs w:val="24"/>
+        </w:rPr>
+        <w:t xml:space="preserve"> Tools, disponível </w:t>
+      </w:r>
+      <w:r>
+        <w:rPr>
+          <w:rFonts w:ascii="Arial" w:hAnsi="Arial" w:cs="Arial"/>
+          <w:sz w:val="24"/>
+          <w:szCs w:val="24"/>
+        </w:rPr>
+        <w:t xml:space="preserve">em </w:t>
+      </w:r>
+      <w:hyperlink r:id="rId21" w:history="1">
+        <w:r>
+          <w:rPr>
+            <w:rStyle w:val="Hyperlink"/>
+            <w:rFonts w:ascii="Arial" w:hAnsi="Arial" w:cs="Arial"/>
+            <w:sz w:val="24"/>
+            <w:szCs w:val="24"/>
+          </w:rPr>
+          <w:t>http://dinosaur.compilertools.net/yacc/</w:t>
+        </w:r>
+      </w:hyperlink>
+      <w:r>
+        <w:rPr>
+          <w:rFonts w:ascii="Arial" w:hAnsi="Arial" w:cs="Arial"/>
+          <w:sz w:val="24"/>
+          <w:szCs w:val="24"/>
+        </w:rPr>
+        <w:t xml:space="preserve"> Último acesso em Novembro de 2014.</w:t>
+      </w:r>
+    </w:p>
+    <w:p>
+      <w:pPr>
+        <w:pStyle w:val="Normal1"/>
+        <w:spacing w:before="240" w:line="240" w:lineRule="auto"/>
+        <w:rPr>
+          <w:rFonts w:ascii="Arial" w:hAnsi="Arial" w:cs="Arial"/>
+          <w:sz w:val="24"/>
+          <w:szCs w:val="24"/>
+        </w:rPr>
+      </w:pPr>
+    </w:p>
+    <w:p>
+      <w:pPr>
+        <w:pStyle w:val="Normal1"/>
+        <w:spacing w:before="240" w:line="240" w:lineRule="auto"/>
+        <w:rPr>
+          <w:rFonts w:ascii="Arial" w:hAnsi="Arial" w:cs="Arial"/>
+          <w:sz w:val="24"/>
+          <w:szCs w:val="24"/>
+        </w:rPr>
+      </w:pPr>
+      <w:r>
+        <w:rPr>
+          <w:rFonts w:ascii="Arial" w:hAnsi="Arial" w:cs="Arial"/>
+          <w:sz w:val="24"/>
+          <w:szCs w:val="24"/>
+        </w:rPr>
+        <w:t>[</w:t>
+      </w:r>
+      <w:proofErr w:type="gramStart"/>
+      <w:r>
+        <w:rPr>
+          <w:rFonts w:ascii="Arial" w:hAnsi="Arial" w:cs="Arial"/>
+          <w:sz w:val="24"/>
+          <w:szCs w:val="24"/>
+        </w:rPr>
+        <w:t>al</w:t>
+      </w:r>
+      <w:proofErr w:type="gramEnd"/>
+      <w:r>
+        <w:rPr>
+          <w:rFonts w:ascii="Arial" w:hAnsi="Arial" w:cs="Arial"/>
+          <w:sz w:val="24"/>
+          <w:szCs w:val="24"/>
+        </w:rPr>
+        <w:t>1</w:t>
+      </w:r>
+      <w:r>
+        <w:rPr>
+          <w:rFonts w:ascii="Arial" w:hAnsi="Arial" w:cs="Arial"/>
+          <w:sz w:val="24"/>
+          <w:szCs w:val="24"/>
+        </w:rPr>
+        <w:t xml:space="preserve">] </w:t>
+      </w:r>
+      <w:proofErr w:type="spellStart"/>
+      <w:r>
+        <w:rPr>
+          <w:rFonts w:ascii="Arial" w:hAnsi="Arial" w:cs="Arial"/>
+          <w:sz w:val="24"/>
+          <w:szCs w:val="24"/>
+        </w:rPr>
+        <w:t>Compiler</w:t>
+      </w:r>
+      <w:proofErr w:type="spellEnd"/>
+      <w:r>
+        <w:rPr>
+          <w:rFonts w:ascii="Arial" w:hAnsi="Arial" w:cs="Arial"/>
+          <w:sz w:val="24"/>
+          <w:szCs w:val="24"/>
+        </w:rPr>
+        <w:t xml:space="preserve"> </w:t>
+      </w:r>
+      <w:proofErr w:type="spellStart"/>
+      <w:r>
+        <w:rPr>
+          <w:rFonts w:ascii="Arial" w:hAnsi="Arial" w:cs="Arial"/>
+          <w:sz w:val="24"/>
+          <w:szCs w:val="24"/>
+        </w:rPr>
+        <w:t>Basics</w:t>
+      </w:r>
+      <w:proofErr w:type="spellEnd"/>
+      <w:r>
+        <w:rPr>
+          <w:rFonts w:ascii="Arial" w:hAnsi="Arial" w:cs="Arial"/>
+          <w:sz w:val="24"/>
+          <w:szCs w:val="24"/>
+        </w:rPr>
+        <w:t xml:space="preserve">, disponível </w:t>
+      </w:r>
+      <w:r>
+        <w:rPr>
+          <w:rFonts w:ascii="Arial" w:hAnsi="Arial" w:cs="Arial"/>
+          <w:sz w:val="24"/>
+          <w:szCs w:val="24"/>
+        </w:rPr>
+        <w:t xml:space="preserve">em </w:t>
+      </w:r>
+      <w:hyperlink r:id="rId22" w:history="1">
+        <w:r>
+          <w:rPr>
+            <w:rStyle w:val="Hyperlink"/>
+            <w:rFonts w:ascii="Arial" w:hAnsi="Arial" w:cs="Arial"/>
+            <w:sz w:val="24"/>
+            <w:szCs w:val="24"/>
+          </w:rPr>
+          <w:t>http://www.cs.man.ac.uk/~pjj/farrell/compmain.html</w:t>
+        </w:r>
+      </w:hyperlink>
+      <w:r>
+        <w:rPr>
+          <w:rFonts w:ascii="Arial" w:hAnsi="Arial" w:cs="Arial"/>
+          <w:sz w:val="24"/>
+          <w:szCs w:val="24"/>
+        </w:rPr>
+        <w:t xml:space="preserve"> Último acesso em Novembro de 2014.</w:t>
+      </w:r>
+    </w:p>
+    <w:p>
+      <w:pPr>
+        <w:pStyle w:val="Normal1"/>
+        <w:spacing w:before="240" w:line="240" w:lineRule="auto"/>
+        <w:rPr>
+          <w:rFonts w:ascii="Arial" w:hAnsi="Arial" w:cs="Arial"/>
+          <w:sz w:val="24"/>
+          <w:szCs w:val="24"/>
+        </w:rPr>
+      </w:pPr>
+    </w:p>
+    <w:p>
+      <w:pPr>
+        <w:pStyle w:val="Normal1"/>
+        <w:spacing w:before="240" w:line="240" w:lineRule="auto"/>
+        <w:rPr>
+          <w:rFonts w:ascii="Arial" w:hAnsi="Arial" w:cs="Arial"/>
+          <w:sz w:val="24"/>
+          <w:szCs w:val="24"/>
+        </w:rPr>
+      </w:pPr>
+      <w:r>
+        <w:rPr>
+          <w:rFonts w:ascii="Arial" w:hAnsi="Arial" w:cs="Arial"/>
+          <w:sz w:val="24"/>
+          <w:szCs w:val="24"/>
+        </w:rPr>
+        <w:t>[</w:t>
+      </w:r>
+      <w:proofErr w:type="gramStart"/>
+      <w:r>
+        <w:rPr>
+          <w:rFonts w:ascii="Arial" w:hAnsi="Arial" w:cs="Arial"/>
+          <w:sz w:val="24"/>
+          <w:szCs w:val="24"/>
+        </w:rPr>
+        <w:t>lex</w:t>
+      </w:r>
+      <w:proofErr w:type="gramEnd"/>
+      <w:r>
+        <w:rPr>
+          <w:rFonts w:ascii="Arial" w:hAnsi="Arial" w:cs="Arial"/>
+          <w:sz w:val="24"/>
+          <w:szCs w:val="24"/>
+        </w:rPr>
+        <w:t xml:space="preserve">1] </w:t>
+      </w:r>
+      <w:proofErr w:type="spellStart"/>
+      <w:r>
+        <w:rPr>
+          <w:rFonts w:ascii="Arial" w:hAnsi="Arial" w:cs="Arial"/>
+          <w:sz w:val="24"/>
+          <w:szCs w:val="24"/>
+        </w:rPr>
+        <w:t>Compiler</w:t>
+      </w:r>
+      <w:proofErr w:type="spellEnd"/>
+      <w:r>
+        <w:rPr>
+          <w:rFonts w:ascii="Arial" w:hAnsi="Arial" w:cs="Arial"/>
+          <w:sz w:val="24"/>
+          <w:szCs w:val="24"/>
+        </w:rPr>
+        <w:t xml:space="preserve"> Tools, disponível </w:t>
+      </w:r>
+      <w:r>
+        <w:rPr>
+          <w:rFonts w:ascii="Arial" w:hAnsi="Arial" w:cs="Arial"/>
+          <w:sz w:val="24"/>
+          <w:szCs w:val="24"/>
+        </w:rPr>
+        <w:t xml:space="preserve">em </w:t>
+      </w:r>
+      <w:hyperlink r:id="rId23" w:history="1">
+        <w:r>
+          <w:rPr>
+            <w:rStyle w:val="Hyperlink"/>
+            <w:rFonts w:ascii="Arial" w:hAnsi="Arial" w:cs="Arial"/>
+            <w:sz w:val="24"/>
+            <w:szCs w:val="24"/>
+          </w:rPr>
+          <w:t>http://dinosaur.compilertools.net/lex/index.html</w:t>
+        </w:r>
+      </w:hyperlink>
+      <w:r>
+        <w:rPr>
+          <w:rFonts w:ascii="Arial" w:hAnsi="Arial" w:cs="Arial"/>
+          <w:sz w:val="24"/>
+          <w:szCs w:val="24"/>
+        </w:rPr>
+        <w:t xml:space="preserve"> Último acesso em Novembro de 2014.</w:t>
+      </w:r>
+    </w:p>
+    <w:p>
+      <w:pPr>
+        <w:pStyle w:val="Normal1"/>
+        <w:spacing w:before="240" w:line="240" w:lineRule="auto"/>
+        <w:rPr>
+          <w:rFonts w:ascii="Arial" w:hAnsi="Arial" w:cs="Arial"/>
           <w:sz w:val="24"/>
           <w:szCs w:val="24"/>
         </w:rPr>
@@ -17132,158 +18158,6 @@
     <w:p>
       <w:pPr>
         <w:pStyle w:val="Normal1"/>
-        <w:spacing w:before="240" w:line="240" w:lineRule="auto"/>
-        <w:rPr>
-          <w:rFonts w:ascii="Arial" w:hAnsi="Arial" w:cs="Arial"/>
-          <w:sz w:val="24"/>
-          <w:szCs w:val="24"/>
-        </w:rPr>
-      </w:pPr>
-    </w:p>
-    <w:p>
-      <w:pPr>
-        <w:pStyle w:val="Normal1"/>
-        <w:spacing w:before="240" w:line="240" w:lineRule="auto"/>
-        <w:rPr>
-          <w:rFonts w:ascii="Arial" w:hAnsi="Arial" w:cs="Arial"/>
-          <w:sz w:val="24"/>
-          <w:szCs w:val="24"/>
-        </w:rPr>
-      </w:pPr>
-    </w:p>
-    <w:p>
-      <w:pPr>
-        <w:pStyle w:val="Normal1"/>
-        <w:spacing w:before="240" w:line="240" w:lineRule="auto"/>
-        <w:rPr>
-          <w:rFonts w:ascii="Arial" w:hAnsi="Arial" w:cs="Arial"/>
-          <w:sz w:val="24"/>
-          <w:szCs w:val="24"/>
-        </w:rPr>
-      </w:pPr>
-    </w:p>
-    <w:p>
-      <w:pPr>
-        <w:pStyle w:val="Normal1"/>
-        <w:spacing w:before="240" w:line="240" w:lineRule="auto"/>
-        <w:rPr>
-          <w:rFonts w:ascii="Arial" w:hAnsi="Arial" w:cs="Arial"/>
-          <w:sz w:val="24"/>
-          <w:szCs w:val="24"/>
-        </w:rPr>
-      </w:pPr>
-      <w:r>
-        <w:rPr>
-          <w:rFonts w:ascii="Arial" w:hAnsi="Arial" w:cs="Arial"/>
-          <w:sz w:val="24"/>
-          <w:szCs w:val="24"/>
-        </w:rPr>
-        <w:t xml:space="preserve">[2] Apache Software </w:t>
-      </w:r>
-      <w:proofErr w:type="spellStart"/>
-      <w:r>
-        <w:rPr>
-          <w:rFonts w:ascii="Arial" w:hAnsi="Arial" w:cs="Arial"/>
-          <w:sz w:val="24"/>
-          <w:szCs w:val="24"/>
-        </w:rPr>
-        <w:t>foundation</w:t>
-      </w:r>
-      <w:proofErr w:type="spellEnd"/>
-      <w:r>
-        <w:rPr>
-          <w:rFonts w:ascii="Arial" w:hAnsi="Arial" w:cs="Arial"/>
-          <w:sz w:val="24"/>
-          <w:szCs w:val="24"/>
-        </w:rPr>
-        <w:t xml:space="preserve">, </w:t>
-      </w:r>
-      <w:proofErr w:type="spellStart"/>
-      <w:r>
-        <w:rPr>
-          <w:rFonts w:ascii="Arial" w:hAnsi="Arial" w:cs="Arial"/>
-          <w:sz w:val="24"/>
-          <w:szCs w:val="24"/>
-        </w:rPr>
-        <w:t>disponivel</w:t>
-      </w:r>
-      <w:proofErr w:type="spellEnd"/>
-      <w:r>
-        <w:rPr>
-          <w:rFonts w:ascii="Arial" w:hAnsi="Arial" w:cs="Arial"/>
-          <w:sz w:val="24"/>
-          <w:szCs w:val="24"/>
-        </w:rPr>
-        <w:t xml:space="preserve"> em </w:t>
-      </w:r>
-      <w:r>
-        <w:rPr>
-          <w:rFonts w:ascii="Arial" w:hAnsi="Arial" w:cs="Arial"/>
-          <w:sz w:val="24"/>
-          <w:szCs w:val="24"/>
-        </w:rPr>
-        <w:t xml:space="preserve">&lt;http://www.apache.org/&gt; </w:t>
-      </w:r>
-      <w:proofErr w:type="spellStart"/>
-      <w:r>
-        <w:rPr>
-          <w:rFonts w:ascii="Arial" w:hAnsi="Arial" w:cs="Arial"/>
-          <w:sz w:val="24"/>
-          <w:szCs w:val="24"/>
-        </w:rPr>
-        <w:t>Ultimo</w:t>
-      </w:r>
-      <w:proofErr w:type="spellEnd"/>
-      <w:r>
-        <w:rPr>
-          <w:rFonts w:ascii="Arial" w:hAnsi="Arial" w:cs="Arial"/>
-          <w:sz w:val="24"/>
-          <w:szCs w:val="24"/>
-        </w:rPr>
-        <w:t xml:space="preserve"> </w:t>
-      </w:r>
-      <w:r>
-        <w:rPr>
-          <w:rFonts w:ascii="Arial" w:hAnsi="Arial" w:cs="Arial"/>
-          <w:sz w:val="24"/>
-          <w:szCs w:val="24"/>
-        </w:rPr>
-        <w:t>acesso em Setembro</w:t>
-      </w:r>
-      <w:r>
-        <w:rPr>
-          <w:rFonts w:ascii="Arial" w:hAnsi="Arial" w:cs="Arial"/>
-          <w:sz w:val="24"/>
-          <w:szCs w:val="24"/>
-        </w:rPr>
-        <w:t xml:space="preserve"> </w:t>
-      </w:r>
-      <w:r>
-        <w:rPr>
-          <w:rFonts w:ascii="Arial" w:hAnsi="Arial" w:cs="Arial"/>
-          <w:sz w:val="24"/>
-          <w:szCs w:val="24"/>
-        </w:rPr>
-        <w:t>2013.</w:t>
-      </w:r>
-    </w:p>
-    <w:p>
-      <w:pPr>
-        <w:pStyle w:val="Normal1"/>
-        <w:spacing w:before="240" w:line="360" w:lineRule="auto"/>
-        <w:ind w:firstLine="720"/>
-        <w:jc w:val="center"/>
-        <w:rPr>
-          <w:rFonts w:ascii="Arial" w:hAnsi="Arial" w:cs="Arial"/>
-          <w:b/>
-          <w:sz w:val="24"/>
-          <w:szCs w:val="24"/>
-        </w:rPr>
-      </w:pPr>
-    </w:p>
-    <w:p>
-      <w:pPr>
-        <w:pStyle w:val="Normal1"/>
         <w:spacing w:before="240" w:line="360" w:lineRule="auto"/>
         <w:ind w:firstLine="720"/>
         <w:rPr>
@@ -17307,7 +18181,7 @@
       </w:pPr>
     </w:p>
     <w:sectPr>
-      <w:headerReference w:type="default" r:id="rId18"/>
+      <w:headerReference w:type="default" r:id="rId24"/>
       <w:pgSz w:w="11906" w:h="16838"/>
       <w:pgMar w:top="1417" w:right="1701" w:bottom="1417" w:left="1701" w:header="720" w:footer="720" w:gutter="0"/>
       <w:cols w:space="720"/>
@@ -17396,7 +18270,7 @@
           <w:rPr>
             <w:noProof/>
           </w:rPr>
-          <w:t>27</w:t>
+          <w:t>28</w:t>
         </w:r>
         <w:r>
           <w:fldChar w:fldCharType="end"/>
@@ -20349,6 +21223,17 @@
     <w:uiPriority w:val="99"/>
     <w:rsid w:val="00EC2CEF"/>
   </w:style>
+  <w:style w:type="character" w:styleId="Hyperlink">
+    <w:name w:val="Hyperlink"/>
+    <w:basedOn w:val="Fontepargpadro"/>
+    <w:uiPriority w:val="99"/>
+    <w:unhideWhenUsed/>
+    <w:rsid w:val="00684BC8"/>
+    <w:rPr>
+      <w:color w:val="0000FF" w:themeColor="hyperlink"/>
+      <w:u w:val="single"/>
+    </w:rPr>
+  </w:style>
 </w:styles>
 </file>
 
@@ -20640,7 +21525,7 @@
 </file>
 
 <file path=customXml/itemProps1.xml><?xml version="1.0" encoding="utf-8"?>
-<ds:datastoreItem xmlns:ds="http://schemas.openxmlformats.org/officeDocument/2006/customXml" ds:itemID="{99CA8EDC-DF5B-4675-9782-B801C9507DBE}">
+<ds:datastoreItem xmlns:ds="http://schemas.openxmlformats.org/officeDocument/2006/customXml" ds:itemID="{5DFAC712-E416-45B6-89CF-E7C9B0717754}">
   <ds:schemaRefs>
     <ds:schemaRef ds:uri="http://schemas.openxmlformats.org/officeDocument/2006/bibliography"/>
   </ds:schemaRefs>

</xml_diff>

<commit_message>
- adicionada uma referência que estava faltando na introdução
</commit_message>
<xml_diff>
--- a/Parte escrita/trabalho.docx
+++ b/Parte escrita/trabalho.docx
@@ -1650,6 +1650,13 @@
           <w:sz w:val="24"/>
         </w:rPr>
         <w:t xml:space="preserve"> desempenho e o desafio de manter o banco de dados novo consistente com o atual.</w:t>
+      </w:r>
+      <w:r>
+        <w:rPr>
+          <w:rFonts w:ascii="Arial" w:eastAsia="Arial" w:hAnsi="Arial" w:cs="Arial"/>
+          <w:sz w:val="24"/>
+        </w:rPr>
+        <w:t xml:space="preserve"> [intro3]</w:t>
       </w:r>
     </w:p>
     <w:p>
@@ -6422,17 +6429,7 @@
                       <w:sz w:val="24"/>
                       <w:szCs w:val="24"/>
                     </w:rPr>
-                    <w:t xml:space="preserve">             </w:t>
-                  </w:r>
-                  <w:r>
-                    <w:rPr>
-                      <w:rFonts w:ascii="Arial" w:eastAsia="Courier New" w:hAnsi="Arial" w:cs="Arial"/>
-                      <w:b/>
-                      <w:color w:val="0000FF"/>
-                      <w:sz w:val="24"/>
-                      <w:szCs w:val="24"/>
-                    </w:rPr>
-                    <w:t>printf</w:t>
+                    <w:t xml:space="preserve">             printf</w:t>
                   </w:r>
                   <w:r>
                     <w:rPr>
@@ -8360,16 +8357,7 @@
           <w:rFonts w:ascii="Arial" w:eastAsia="Arial" w:hAnsi="Arial" w:cs="Arial"/>
           <w:sz w:val="24"/>
         </w:rPr>
-        <w:t xml:space="preserve"> </w:t>
-      </w:r>
-      <w:bookmarkStart w:id="0" w:name="_GoBack"/>
-      <w:bookmarkEnd w:id="0"/>
-      <w:r>
-        <w:rPr>
-          <w:rFonts w:ascii="Arial" w:eastAsia="Arial" w:hAnsi="Arial" w:cs="Arial"/>
-          <w:sz w:val="24"/>
-        </w:rPr>
-        <w:t>reconhecida pelo YACC. Como visto na seção 2.4.1, ele permite gerar comandos à medida que vai fazendo a análise sintática. Isto normalmente é utilizado em compiladores, para fazer a análise sintática e geração de código.</w:t>
+        <w:t xml:space="preserve"> reconhecida pelo YACC. Como visto na seção 2.4.1, ele permite gerar comandos à medida que vai fazendo a análise sintática. Isto normalmente é utilizado em compiladores, para fazer a análise sintática e geração de código.</w:t>
       </w:r>
     </w:p>
     <w:p>
@@ -12529,8 +12517,8 @@
           <w:szCs w:val="24"/>
         </w:rPr>
       </w:pPr>
-      <w:bookmarkStart w:id="1" w:name="h.gjdgxs" w:colFirst="0" w:colLast="0"/>
-      <w:bookmarkEnd w:id="1"/>
+      <w:bookmarkStart w:id="0" w:name="h.gjdgxs" w:colFirst="0" w:colLast="0"/>
+      <w:bookmarkEnd w:id="0"/>
       <w:r>
         <w:rPr>
           <w:rFonts w:ascii="Arial" w:eastAsia="Arial" w:hAnsi="Arial" w:cs="Arial"/>
@@ -14689,8 +14677,10 @@
           <w:szCs w:val="24"/>
           <w:lang w:val="en-US"/>
         </w:rPr>
-        <w:t xml:space="preserve">[intro1]  </w:t>
-      </w:r>
+        <w:t xml:space="preserve">[intro1] </w:t>
+      </w:r>
+      <w:bookmarkStart w:id="1" w:name="_GoBack"/>
+      <w:bookmarkEnd w:id="1"/>
       <w:proofErr w:type="spellStart"/>
       <w:r>
         <w:rPr>
@@ -14754,6 +14744,15 @@
           <w:szCs w:val="24"/>
           <w:lang w:val="en-US"/>
         </w:rPr>
+        <w:t>, D.</w:t>
+      </w:r>
+      <w:r>
+        <w:rPr>
+          <w:rFonts w:ascii="Arial" w:hAnsi="Arial" w:cs="Arial"/>
+          <w:sz w:val="24"/>
+          <w:szCs w:val="24"/>
+          <w:lang w:val="en-US"/>
+        </w:rPr>
         <w:t xml:space="preserve">, </w:t>
       </w:r>
       <w:r>
@@ -14763,7 +14762,7 @@
           <w:szCs w:val="24"/>
           <w:lang w:val="en-US"/>
         </w:rPr>
-        <w:t>D.</w:t>
+        <w:t>W</w:t>
       </w:r>
       <w:r>
         <w:rPr>
@@ -14772,8 +14771,27 @@
           <w:szCs w:val="24"/>
           <w:lang w:val="en-US"/>
         </w:rPr>
+        <w:t>u</w:t>
+      </w:r>
+      <w:r>
+        <w:rPr>
+          <w:rFonts w:ascii="Arial" w:hAnsi="Arial" w:cs="Arial"/>
+          <w:sz w:val="24"/>
+          <w:szCs w:val="24"/>
+          <w:lang w:val="en-US"/>
+        </w:rPr>
+        <w:t>, B.</w:t>
+      </w:r>
+      <w:r>
+        <w:rPr>
+          <w:rFonts w:ascii="Arial" w:hAnsi="Arial" w:cs="Arial"/>
+          <w:sz w:val="24"/>
+          <w:szCs w:val="24"/>
+          <w:lang w:val="en-US"/>
+        </w:rPr>
         <w:t xml:space="preserve">, </w:t>
       </w:r>
+      <w:proofErr w:type="spellStart"/>
       <w:r>
         <w:rPr>
           <w:rFonts w:ascii="Arial" w:hAnsi="Arial" w:cs="Arial"/>
@@ -14781,7 +14799,7 @@
           <w:szCs w:val="24"/>
           <w:lang w:val="en-US"/>
         </w:rPr>
-        <w:t>W</w:t>
+        <w:t>G</w:t>
       </w:r>
       <w:r>
         <w:rPr>
@@ -14790,8 +14808,9 @@
           <w:szCs w:val="24"/>
           <w:lang w:val="en-US"/>
         </w:rPr>
-        <w:t>u</w:t>
-      </w:r>
+        <w:t>rimson</w:t>
+      </w:r>
+      <w:proofErr w:type="spellEnd"/>
       <w:r>
         <w:rPr>
           <w:rFonts w:ascii="Arial" w:hAnsi="Arial" w:cs="Arial"/>
@@ -14799,7 +14818,7 @@
           <w:szCs w:val="24"/>
           <w:lang w:val="en-US"/>
         </w:rPr>
-        <w:t>, B.</w:t>
+        <w:t>, J.</w:t>
       </w:r>
       <w:r>
         <w:rPr>
@@ -14810,6 +14829,128 @@
         </w:rPr>
         <w:t xml:space="preserve">, </w:t>
       </w:r>
+      <w:proofErr w:type="gramStart"/>
+      <w:r>
+        <w:rPr>
+          <w:rFonts w:ascii="Arial" w:hAnsi="Arial" w:cs="Arial"/>
+          <w:sz w:val="24"/>
+          <w:szCs w:val="24"/>
+          <w:lang w:val="en-US"/>
+        </w:rPr>
+        <w:t>Legacy</w:t>
+      </w:r>
+      <w:proofErr w:type="gramEnd"/>
+      <w:r>
+        <w:rPr>
+          <w:rFonts w:ascii="Arial" w:hAnsi="Arial" w:cs="Arial"/>
+          <w:sz w:val="24"/>
+          <w:szCs w:val="24"/>
+          <w:lang w:val="en-US"/>
+        </w:rPr>
+        <w:t xml:space="preserve"> Information System Migration: A Brief Review of Problems, Solutions and Research Issues, 1999, Dublin, Ireland.</w:t>
+      </w:r>
+    </w:p>
+    <w:p>
+      <w:pPr>
+        <w:pStyle w:val="Normal1"/>
+        <w:spacing w:before="240" w:line="240" w:lineRule="auto"/>
+        <w:rPr>
+          <w:rFonts w:ascii="Arial" w:hAnsi="Arial" w:cs="Arial"/>
+          <w:sz w:val="24"/>
+          <w:szCs w:val="24"/>
+          <w:lang w:val="en-US"/>
+        </w:rPr>
+      </w:pPr>
+    </w:p>
+    <w:p>
+      <w:pPr>
+        <w:pStyle w:val="Normal1"/>
+        <w:spacing w:before="240" w:line="240" w:lineRule="auto"/>
+        <w:rPr>
+          <w:rFonts w:ascii="Arial" w:hAnsi="Arial" w:cs="Arial"/>
+          <w:sz w:val="24"/>
+          <w:szCs w:val="24"/>
+          <w:lang w:val="en-US"/>
+        </w:rPr>
+      </w:pPr>
+      <w:r>
+        <w:rPr>
+          <w:rFonts w:ascii="Arial" w:hAnsi="Arial" w:cs="Arial"/>
+          <w:sz w:val="24"/>
+          <w:szCs w:val="24"/>
+          <w:lang w:val="en-US"/>
+        </w:rPr>
+        <w:t xml:space="preserve">[intro2] </w:t>
+      </w:r>
+      <w:r>
+        <w:rPr>
+          <w:rFonts w:ascii="Arial" w:hAnsi="Arial" w:cs="Arial"/>
+          <w:sz w:val="24"/>
+          <w:szCs w:val="24"/>
+          <w:lang w:val="en-US"/>
+        </w:rPr>
+        <w:t xml:space="preserve">Tromp, </w:t>
+      </w:r>
+      <w:r>
+        <w:rPr>
+          <w:rFonts w:ascii="Arial" w:hAnsi="Arial" w:cs="Arial"/>
+          <w:sz w:val="24"/>
+          <w:szCs w:val="24"/>
+          <w:lang w:val="en-US"/>
+        </w:rPr>
+        <w:t xml:space="preserve">H., </w:t>
+      </w:r>
+      <w:r>
+        <w:rPr>
+          <w:rFonts w:ascii="Arial" w:hAnsi="Arial" w:cs="Arial"/>
+          <w:sz w:val="24"/>
+          <w:szCs w:val="24"/>
+          <w:lang w:val="en-US"/>
+        </w:rPr>
+        <w:t xml:space="preserve">Hoffman, </w:t>
+      </w:r>
+      <w:r>
+        <w:rPr>
+          <w:rFonts w:ascii="Arial" w:hAnsi="Arial" w:cs="Arial"/>
+          <w:sz w:val="24"/>
+          <w:szCs w:val="24"/>
+          <w:lang w:val="en-US"/>
+        </w:rPr>
+        <w:t>G., Evolution of legacy systems: strategic and technological issues, based on a case study, 2004, Belgium.</w:t>
+      </w:r>
+    </w:p>
+    <w:p>
+      <w:pPr>
+        <w:pStyle w:val="Normal1"/>
+        <w:spacing w:before="240" w:line="240" w:lineRule="auto"/>
+        <w:rPr>
+          <w:rFonts w:ascii="Arial" w:hAnsi="Arial" w:cs="Arial"/>
+          <w:sz w:val="24"/>
+          <w:szCs w:val="24"/>
+          <w:lang w:val="en-US"/>
+        </w:rPr>
+      </w:pPr>
+    </w:p>
+    <w:p>
+      <w:pPr>
+        <w:pStyle w:val="Normal1"/>
+        <w:spacing w:before="240" w:line="240" w:lineRule="auto"/>
+        <w:rPr>
+          <w:rFonts w:ascii="Arial" w:hAnsi="Arial" w:cs="Arial"/>
+          <w:sz w:val="24"/>
+          <w:szCs w:val="24"/>
+          <w:lang w:val="en-US"/>
+        </w:rPr>
+      </w:pPr>
+      <w:r>
+        <w:rPr>
+          <w:rFonts w:ascii="Arial" w:hAnsi="Arial" w:cs="Arial"/>
+          <w:sz w:val="24"/>
+          <w:szCs w:val="24"/>
+          <w:lang w:val="en-US"/>
+        </w:rPr>
+        <w:t xml:space="preserve">[intro3] </w:t>
+      </w:r>
       <w:proofErr w:type="spellStart"/>
       <w:r>
         <w:rPr>
@@ -14818,8 +14959,9 @@
           <w:szCs w:val="24"/>
           <w:lang w:val="en-US"/>
         </w:rPr>
-        <w:t>G</w:t>
-      </w:r>
+        <w:t>Sommerville</w:t>
+      </w:r>
+      <w:proofErr w:type="spellEnd"/>
       <w:r>
         <w:rPr>
           <w:rFonts w:ascii="Arial" w:hAnsi="Arial" w:cs="Arial"/>
@@ -14827,137 +14969,8 @@
           <w:szCs w:val="24"/>
           <w:lang w:val="en-US"/>
         </w:rPr>
-        <w:t>rimson</w:t>
-      </w:r>
-      <w:proofErr w:type="spellEnd"/>
-      <w:r>
-        <w:rPr>
-          <w:rFonts w:ascii="Arial" w:hAnsi="Arial" w:cs="Arial"/>
-          <w:sz w:val="24"/>
-          <w:szCs w:val="24"/>
-          <w:lang w:val="en-US"/>
-        </w:rPr>
-        <w:t xml:space="preserve">, </w:t>
-      </w:r>
-      <w:r>
-        <w:rPr>
-          <w:rFonts w:ascii="Arial" w:hAnsi="Arial" w:cs="Arial"/>
-          <w:sz w:val="24"/>
-          <w:szCs w:val="24"/>
-          <w:lang w:val="en-US"/>
-        </w:rPr>
-        <w:t>J.</w:t>
-      </w:r>
-      <w:r>
-        <w:rPr>
-          <w:rFonts w:ascii="Arial" w:hAnsi="Arial" w:cs="Arial"/>
-          <w:sz w:val="24"/>
-          <w:szCs w:val="24"/>
-          <w:lang w:val="en-US"/>
-        </w:rPr>
-        <w:t xml:space="preserve">, </w:t>
-      </w:r>
-      <w:proofErr w:type="gramStart"/>
-      <w:r>
-        <w:rPr>
-          <w:rFonts w:ascii="Arial" w:hAnsi="Arial" w:cs="Arial"/>
-          <w:sz w:val="24"/>
-          <w:szCs w:val="24"/>
-          <w:lang w:val="en-US"/>
-        </w:rPr>
-        <w:t>Legacy</w:t>
-      </w:r>
-      <w:proofErr w:type="gramEnd"/>
-      <w:r>
-        <w:rPr>
-          <w:rFonts w:ascii="Arial" w:hAnsi="Arial" w:cs="Arial"/>
-          <w:sz w:val="24"/>
-          <w:szCs w:val="24"/>
-          <w:lang w:val="en-US"/>
-        </w:rPr>
-        <w:t xml:space="preserve"> Information System Migration: A Brief Review of Problems, Solutions and Research Issues, 1999, Dublin, Ireland.</w:t>
-      </w:r>
-    </w:p>
-    <w:p>
-      <w:pPr>
-        <w:pStyle w:val="Normal1"/>
-        <w:spacing w:before="240" w:line="240" w:lineRule="auto"/>
-        <w:rPr>
-          <w:rFonts w:ascii="Arial" w:hAnsi="Arial" w:cs="Arial"/>
-          <w:sz w:val="24"/>
-          <w:szCs w:val="24"/>
-          <w:lang w:val="en-US"/>
-        </w:rPr>
-      </w:pPr>
-    </w:p>
-    <w:p>
-      <w:pPr>
-        <w:pStyle w:val="Normal1"/>
-        <w:spacing w:before="240" w:line="240" w:lineRule="auto"/>
-        <w:rPr>
-          <w:rFonts w:ascii="Arial" w:hAnsi="Arial" w:cs="Arial"/>
-          <w:sz w:val="24"/>
-          <w:szCs w:val="24"/>
-          <w:lang w:val="en-US"/>
-        </w:rPr>
-      </w:pPr>
-      <w:r>
-        <w:rPr>
-          <w:rFonts w:ascii="Arial" w:hAnsi="Arial" w:cs="Arial"/>
-          <w:sz w:val="24"/>
-          <w:szCs w:val="24"/>
-          <w:lang w:val="en-US"/>
-        </w:rPr>
-        <w:t xml:space="preserve">[intro2]  </w:t>
-      </w:r>
-      <w:r>
-        <w:rPr>
-          <w:rFonts w:ascii="Arial" w:hAnsi="Arial" w:cs="Arial"/>
-          <w:sz w:val="24"/>
-          <w:szCs w:val="24"/>
-          <w:lang w:val="en-US"/>
-        </w:rPr>
-        <w:t xml:space="preserve">Tromp, </w:t>
-      </w:r>
-      <w:r>
-        <w:rPr>
-          <w:rFonts w:ascii="Arial" w:hAnsi="Arial" w:cs="Arial"/>
-          <w:sz w:val="24"/>
-          <w:szCs w:val="24"/>
-          <w:lang w:val="en-US"/>
-        </w:rPr>
-        <w:t xml:space="preserve">H., </w:t>
-      </w:r>
-      <w:r>
-        <w:rPr>
-          <w:rFonts w:ascii="Arial" w:hAnsi="Arial" w:cs="Arial"/>
-          <w:sz w:val="24"/>
-          <w:szCs w:val="24"/>
-          <w:lang w:val="en-US"/>
-        </w:rPr>
-        <w:t xml:space="preserve">Hoffman, </w:t>
-      </w:r>
-      <w:r>
-        <w:rPr>
-          <w:rFonts w:ascii="Arial" w:hAnsi="Arial" w:cs="Arial"/>
-          <w:sz w:val="24"/>
-          <w:szCs w:val="24"/>
-          <w:lang w:val="en-US"/>
-        </w:rPr>
-        <w:t>G., Evolution of legacy systems: strategic and technological issues, based on a case study, 2004, Belgium.</w:t>
-      </w:r>
-    </w:p>
-    <w:p>
-      <w:pPr>
-        <w:pStyle w:val="Normal1"/>
-        <w:spacing w:before="240" w:line="240" w:lineRule="auto"/>
-        <w:rPr>
-          <w:rFonts w:ascii="Arial" w:hAnsi="Arial" w:cs="Arial"/>
-          <w:sz w:val="24"/>
-          <w:szCs w:val="24"/>
-          <w:lang w:val="en-US"/>
-        </w:rPr>
-      </w:pPr>
+        <w:t>, I., Software Engineering, Addison Wesley, Sixth Edition, 2000.</w:t>
+      </w:r>
     </w:p>
     <w:p>
       <w:pPr>
@@ -15597,7 +15610,7 @@
           <w:rPr>
             <w:noProof/>
           </w:rPr>
-          <w:t>27</w:t>
+          <w:t>26</w:t>
         </w:r>
         <w:r>
           <w:fldChar w:fldCharType="end"/>
@@ -18853,7 +18866,7 @@
 </file>
 
 <file path=customXml/itemProps1.xml><?xml version="1.0" encoding="utf-8"?>
-<ds:datastoreItem xmlns:ds="http://schemas.openxmlformats.org/officeDocument/2006/customXml" ds:itemID="{5E4C8D94-CE24-4D57-82C6-A966A80E9BF6}">
+<ds:datastoreItem xmlns:ds="http://schemas.openxmlformats.org/officeDocument/2006/customXml" ds:itemID="{FBB3D975-A235-43D0-AC3A-06A3BA893256}">
   <ds:schemaRefs>
     <ds:schemaRef ds:uri="http://schemas.openxmlformats.org/officeDocument/2006/bibliography"/>
   </ds:schemaRefs>

</xml_diff>

<commit_message>
- referencias, cap 4
</commit_message>
<xml_diff>
--- a/Parte escrita/trabalho.docx
+++ b/Parte escrita/trabalho.docx
@@ -3150,8 +3150,6 @@
         </w:rPr>
         <w:t xml:space="preserve"> [sgbd1]</w:t>
       </w:r>
-      <w:bookmarkStart w:id="0" w:name="_GoBack"/>
-      <w:bookmarkEnd w:id="0"/>
     </w:p>
     <w:p>
       <w:pPr>
@@ -11287,21 +11285,76 @@
           <w:rFonts w:ascii="Arial" w:eastAsia="Arial" w:hAnsi="Arial" w:cs="Arial"/>
           <w:sz w:val="24"/>
         </w:rPr>
-        <w:t>Para testar a ferramenta desenvolvida, utilizamos o projeto Paje (refer</w:t>
-      </w:r>
-      <w:r>
-        <w:rPr>
-          <w:rFonts w:ascii="Arial" w:eastAsia="Arial" w:hAnsi="Arial" w:cs="Arial"/>
-          <w:sz w:val="24"/>
-        </w:rPr>
-        <w:t>ê</w:t>
-      </w:r>
-      <w:r>
-        <w:rPr>
-          <w:rFonts w:ascii="Arial" w:eastAsia="Arial" w:hAnsi="Arial" w:cs="Arial"/>
-          <w:sz w:val="24"/>
-        </w:rPr>
-        <w:t>ncia) como caso de teste. O Pajé é um sistema de gestão hospitalar, feito em JSenna (referência jsenna), com licença de software livre.</w:t>
+        <w:t xml:space="preserve">Para testar a ferramenta desenvolvida, utilizamos o projeto Paje </w:t>
+      </w:r>
+      <w:r>
+        <w:rPr>
+          <w:rFonts w:ascii="Arial" w:eastAsia="Arial" w:hAnsi="Arial" w:cs="Arial"/>
+          <w:sz w:val="24"/>
+        </w:rPr>
+        <w:t>[</w:t>
+      </w:r>
+      <w:r>
+        <w:rPr>
+          <w:rFonts w:ascii="Arial" w:hAnsi="Arial" w:cs="Arial"/>
+          <w:sz w:val="24"/>
+          <w:szCs w:val="24"/>
+        </w:rPr>
+        <w:t>tst1</w:t>
+      </w:r>
+      <w:r>
+        <w:rPr>
+          <w:rFonts w:ascii="Arial" w:hAnsi="Arial" w:cs="Arial"/>
+          <w:sz w:val="24"/>
+          <w:szCs w:val="24"/>
+        </w:rPr>
+        <w:t>]</w:t>
+      </w:r>
+      <w:r>
+        <w:rPr>
+          <w:rFonts w:ascii="Arial" w:eastAsia="Arial" w:hAnsi="Arial" w:cs="Arial"/>
+          <w:sz w:val="24"/>
+        </w:rPr>
+        <w:t xml:space="preserve"> </w:t>
+      </w:r>
+      <w:r>
+        <w:rPr>
+          <w:rFonts w:ascii="Arial" w:eastAsia="Arial" w:hAnsi="Arial" w:cs="Arial"/>
+          <w:sz w:val="24"/>
+        </w:rPr>
+        <w:t xml:space="preserve">como caso de teste. O Pajé é um sistema de gestão hospitalar, feito em JSenna </w:t>
+      </w:r>
+      <w:r>
+        <w:rPr>
+          <w:rFonts w:ascii="Arial" w:eastAsia="Arial" w:hAnsi="Arial" w:cs="Arial"/>
+          <w:sz w:val="24"/>
+        </w:rPr>
+        <w:t>[</w:t>
+      </w:r>
+      <w:r>
+        <w:rPr>
+          <w:rFonts w:ascii="Arial" w:hAnsi="Arial" w:cs="Arial"/>
+          <w:sz w:val="24"/>
+          <w:szCs w:val="24"/>
+        </w:rPr>
+        <w:t>tst2</w:t>
+      </w:r>
+      <w:bookmarkStart w:id="0" w:name="_GoBack"/>
+      <w:bookmarkEnd w:id="0"/>
+      <w:r>
+        <w:rPr>
+          <w:rFonts w:ascii="Arial" w:hAnsi="Arial" w:cs="Arial"/>
+          <w:sz w:val="24"/>
+          <w:szCs w:val="24"/>
+        </w:rPr>
+        <w:t>]</w:t>
+      </w:r>
+      <w:r>
+        <w:rPr>
+          <w:rFonts w:ascii="Arial" w:eastAsia="Arial" w:hAnsi="Arial" w:cs="Arial"/>
+          <w:sz w:val="24"/>
+        </w:rPr>
+        <w:t xml:space="preserve"> com licença de software livre.</w:t>
       </w:r>
     </w:p>
     <w:p>
@@ -11553,7 +11606,7 @@
               <w:txbxContent>
                 <w:p>
                   <w:pPr>
-                    <w:pStyle w:val="ListParagraph"/>
+                    <w:pStyle w:val="PargrafodaLista"/>
                     <w:widowControl/>
                     <w:numPr>
                       <w:ilvl w:val="0"/>
@@ -11634,7 +11687,7 @@
                 </w:p>
                 <w:p>
                   <w:pPr>
-                    <w:pStyle w:val="ListParagraph"/>
+                    <w:pStyle w:val="PargrafodaLista"/>
                     <w:widowControl/>
                     <w:numPr>
                       <w:ilvl w:val="0"/>
@@ -11738,7 +11791,7 @@
                 </w:p>
                 <w:p>
                   <w:pPr>
-                    <w:pStyle w:val="ListParagraph"/>
+                    <w:pStyle w:val="PargrafodaLista"/>
                     <w:widowControl/>
                     <w:numPr>
                       <w:ilvl w:val="0"/>
@@ -11814,7 +11867,7 @@
                 </w:p>
                 <w:p>
                   <w:pPr>
-                    <w:pStyle w:val="ListParagraph"/>
+                    <w:pStyle w:val="PargrafodaLista"/>
                     <w:widowControl/>
                     <w:numPr>
                       <w:ilvl w:val="0"/>
@@ -11890,7 +11943,7 @@
                 </w:p>
                 <w:p>
                   <w:pPr>
-                    <w:pStyle w:val="ListParagraph"/>
+                    <w:pStyle w:val="PargrafodaLista"/>
                     <w:widowControl/>
                     <w:numPr>
                       <w:ilvl w:val="0"/>
@@ -11942,7 +11995,7 @@
                 </w:p>
                 <w:p>
                   <w:pPr>
-                    <w:pStyle w:val="ListParagraph"/>
+                    <w:pStyle w:val="PargrafodaLista"/>
                     <w:widowControl/>
                     <w:numPr>
                       <w:ilvl w:val="0"/>
@@ -12023,7 +12076,7 @@
                 </w:p>
                 <w:p>
                   <w:pPr>
-                    <w:pStyle w:val="ListParagraph"/>
+                    <w:pStyle w:val="PargrafodaLista"/>
                     <w:widowControl/>
                     <w:numPr>
                       <w:ilvl w:val="0"/>
@@ -12127,7 +12180,7 @@
                 </w:p>
                 <w:p>
                   <w:pPr>
-                    <w:pStyle w:val="ListParagraph"/>
+                    <w:pStyle w:val="PargrafodaLista"/>
                     <w:widowControl/>
                     <w:numPr>
                       <w:ilvl w:val="0"/>
@@ -12203,7 +12256,7 @@
                 </w:p>
                 <w:p>
                   <w:pPr>
-                    <w:pStyle w:val="ListParagraph"/>
+                    <w:pStyle w:val="PargrafodaLista"/>
                     <w:widowControl/>
                     <w:numPr>
                       <w:ilvl w:val="0"/>
@@ -12279,7 +12332,7 @@
                 </w:p>
                 <w:p>
                   <w:pPr>
-                    <w:pStyle w:val="ListParagraph"/>
+                    <w:pStyle w:val="PargrafodaLista"/>
                     <w:widowControl/>
                     <w:numPr>
                       <w:ilvl w:val="0"/>
@@ -12348,7 +12401,7 @@
                 </w:p>
                 <w:p>
                   <w:pPr>
-                    <w:pStyle w:val="ListParagraph"/>
+                    <w:pStyle w:val="PargrafodaLista"/>
                     <w:widowControl/>
                     <w:numPr>
                       <w:ilvl w:val="0"/>
@@ -12429,7 +12482,7 @@
                 </w:p>
                 <w:p>
                   <w:pPr>
-                    <w:pStyle w:val="ListParagraph"/>
+                    <w:pStyle w:val="PargrafodaLista"/>
                     <w:widowControl/>
                     <w:numPr>
                       <w:ilvl w:val="0"/>
@@ -12533,7 +12586,7 @@
                 </w:p>
                 <w:p>
                   <w:pPr>
-                    <w:pStyle w:val="ListParagraph"/>
+                    <w:pStyle w:val="PargrafodaLista"/>
                     <w:widowControl/>
                     <w:numPr>
                       <w:ilvl w:val="0"/>
@@ -12591,7 +12644,7 @@
                 </w:p>
                 <w:p>
                   <w:pPr>
-                    <w:pStyle w:val="ListParagraph"/>
+                    <w:pStyle w:val="PargrafodaLista"/>
                     <w:widowControl/>
                     <w:numPr>
                       <w:ilvl w:val="0"/>
@@ -12649,7 +12702,7 @@
                 </w:p>
                 <w:p>
                   <w:pPr>
-                    <w:pStyle w:val="ListParagraph"/>
+                    <w:pStyle w:val="PargrafodaLista"/>
                     <w:widowControl/>
                     <w:numPr>
                       <w:ilvl w:val="0"/>
@@ -12725,7 +12778,7 @@
                 </w:p>
                 <w:p>
                   <w:pPr>
-                    <w:pStyle w:val="ListParagraph"/>
+                    <w:pStyle w:val="PargrafodaLista"/>
                     <w:widowControl/>
                     <w:numPr>
                       <w:ilvl w:val="0"/>
@@ -12884,7 +12937,7 @@
                 </w:p>
                 <w:p>
                   <w:pPr>
-                    <w:pStyle w:val="ListParagraph"/>
+                    <w:pStyle w:val="PargrafodaLista"/>
                     <w:widowControl/>
                     <w:numPr>
                       <w:ilvl w:val="0"/>
@@ -13043,7 +13096,7 @@
                 </w:p>
                 <w:p>
                   <w:pPr>
-                    <w:pStyle w:val="ListParagraph"/>
+                    <w:pStyle w:val="PargrafodaLista"/>
                     <w:widowControl/>
                     <w:numPr>
                       <w:ilvl w:val="0"/>
@@ -13376,7 +13429,7 @@
               <w:txbxContent>
                 <w:p>
                   <w:pPr>
-                    <w:pStyle w:val="ListParagraph"/>
+                    <w:pStyle w:val="PargrafodaLista"/>
                     <w:numPr>
                       <w:ilvl w:val="0"/>
                       <w:numId w:val="15"/>
@@ -13400,7 +13453,7 @@
                 </w:p>
                 <w:p>
                   <w:pPr>
-                    <w:pStyle w:val="ListParagraph"/>
+                    <w:pStyle w:val="PargrafodaLista"/>
                     <w:numPr>
                       <w:ilvl w:val="0"/>
                       <w:numId w:val="15"/>
@@ -13424,7 +13477,7 @@
                 </w:p>
                 <w:p>
                   <w:pPr>
-                    <w:pStyle w:val="ListParagraph"/>
+                    <w:pStyle w:val="PargrafodaLista"/>
                     <w:numPr>
                       <w:ilvl w:val="0"/>
                       <w:numId w:val="15"/>
@@ -13446,7 +13499,7 @@
                 </w:p>
                 <w:p>
                   <w:pPr>
-                    <w:pStyle w:val="ListParagraph"/>
+                    <w:pStyle w:val="PargrafodaLista"/>
                     <w:numPr>
                       <w:ilvl w:val="0"/>
                       <w:numId w:val="15"/>
@@ -13588,7 +13641,7 @@
               <w:txbxContent>
                 <w:p>
                   <w:pPr>
-                    <w:pStyle w:val="ListParagraph"/>
+                    <w:pStyle w:val="PargrafodaLista"/>
                     <w:widowControl/>
                     <w:numPr>
                       <w:ilvl w:val="0"/>
@@ -13702,7 +13755,7 @@
                 </w:p>
                 <w:p>
                   <w:pPr>
-                    <w:pStyle w:val="ListParagraph"/>
+                    <w:pStyle w:val="PargrafodaLista"/>
                     <w:widowControl/>
                     <w:numPr>
                       <w:ilvl w:val="0"/>
@@ -13773,7 +13826,7 @@
                 </w:p>
                 <w:p>
                   <w:pPr>
-                    <w:pStyle w:val="ListParagraph"/>
+                    <w:pStyle w:val="PargrafodaLista"/>
                     <w:widowControl/>
                     <w:numPr>
                       <w:ilvl w:val="0"/>
@@ -13866,7 +13919,7 @@
                 </w:p>
                 <w:p>
                   <w:pPr>
-                    <w:pStyle w:val="ListParagraph"/>
+                    <w:pStyle w:val="PargrafodaLista"/>
                     <w:widowControl/>
                     <w:numPr>
                       <w:ilvl w:val="0"/>
@@ -13959,7 +14012,7 @@
                 </w:p>
                 <w:p>
                   <w:pPr>
-                    <w:pStyle w:val="ListParagraph"/>
+                    <w:pStyle w:val="PargrafodaLista"/>
                     <w:widowControl/>
                     <w:numPr>
                       <w:ilvl w:val="0"/>
@@ -14052,7 +14105,7 @@
                 </w:p>
                 <w:p>
                   <w:pPr>
-                    <w:pStyle w:val="ListParagraph"/>
+                    <w:pStyle w:val="PargrafodaLista"/>
                     <w:widowControl/>
                     <w:numPr>
                       <w:ilvl w:val="0"/>
@@ -14112,7 +14165,7 @@
                 </w:p>
                 <w:p>
                   <w:pPr>
-                    <w:pStyle w:val="ListParagraph"/>
+                    <w:pStyle w:val="PargrafodaLista"/>
                     <w:widowControl/>
                     <w:numPr>
                       <w:ilvl w:val="0"/>
@@ -14172,7 +14225,7 @@
                 </w:p>
                 <w:p>
                   <w:pPr>
-                    <w:pStyle w:val="ListParagraph"/>
+                    <w:pStyle w:val="PargrafodaLista"/>
                     <w:widowControl/>
                     <w:numPr>
                       <w:ilvl w:val="0"/>
@@ -14217,7 +14270,7 @@
                 </w:p>
                 <w:p>
                   <w:pPr>
-                    <w:pStyle w:val="ListParagraph"/>
+                    <w:pStyle w:val="PargrafodaLista"/>
                     <w:widowControl/>
                     <w:numPr>
                       <w:ilvl w:val="0"/>
@@ -14262,7 +14315,7 @@
                 </w:p>
                 <w:p>
                   <w:pPr>
-                    <w:pStyle w:val="ListParagraph"/>
+                    <w:pStyle w:val="PargrafodaLista"/>
                     <w:widowControl/>
                     <w:numPr>
                       <w:ilvl w:val="0"/>
@@ -14471,7 +14524,6 @@
           <w:sz w:val="24"/>
           <w:szCs w:val="24"/>
         </w:rPr>
-        <w:lastRenderedPageBreak/>
         <w:t>É importante ressaltar que não são criadas chaves estrangeiras no banco de dados, ao invés são criadas associações entre os objetos no modelo, com</w:t>
       </w:r>
       <w:r>
@@ -14599,7 +14651,7 @@
               <w:txbxContent>
                 <w:p>
                   <w:pPr>
-                    <w:pStyle w:val="ListParagraph"/>
+                    <w:pStyle w:val="PargrafodaLista"/>
                     <w:widowControl/>
                     <w:numPr>
                       <w:ilvl w:val="0"/>
@@ -14713,7 +14765,7 @@
                 </w:p>
                 <w:p>
                   <w:pPr>
-                    <w:pStyle w:val="ListParagraph"/>
+                    <w:pStyle w:val="PargrafodaLista"/>
                     <w:widowControl/>
                     <w:numPr>
                       <w:ilvl w:val="0"/>
@@ -14755,7 +14807,7 @@
                 </w:p>
                 <w:p>
                   <w:pPr>
-                    <w:pStyle w:val="ListParagraph"/>
+                    <w:pStyle w:val="PargrafodaLista"/>
                     <w:widowControl/>
                     <w:numPr>
                       <w:ilvl w:val="0"/>
@@ -14794,7 +14846,7 @@
                 </w:p>
                 <w:p>
                   <w:pPr>
-                    <w:pStyle w:val="ListParagraph"/>
+                    <w:pStyle w:val="PargrafodaLista"/>
                     <w:widowControl/>
                     <w:numPr>
                       <w:ilvl w:val="0"/>
@@ -16470,6 +16522,211 @@
     <w:p>
       <w:pPr>
         <w:pStyle w:val="Normal1"/>
+        <w:spacing w:before="240" w:line="240" w:lineRule="auto"/>
+        <w:rPr>
+          <w:rFonts w:ascii="Arial" w:hAnsi="Arial" w:cs="Arial"/>
+          <w:sz w:val="24"/>
+          <w:szCs w:val="24"/>
+        </w:rPr>
+      </w:pPr>
+      <w:r>
+        <w:rPr>
+          <w:rFonts w:ascii="Arial" w:hAnsi="Arial" w:cs="Arial"/>
+          <w:sz w:val="24"/>
+          <w:szCs w:val="24"/>
+        </w:rPr>
+        <w:t>[</w:t>
+      </w:r>
+      <w:r>
+        <w:rPr>
+          <w:rFonts w:ascii="Arial" w:hAnsi="Arial" w:cs="Arial"/>
+          <w:sz w:val="24"/>
+          <w:szCs w:val="24"/>
+        </w:rPr>
+        <w:t>tst1</w:t>
+      </w:r>
+      <w:r>
+        <w:rPr>
+          <w:rFonts w:ascii="Arial" w:hAnsi="Arial" w:cs="Arial"/>
+          <w:sz w:val="24"/>
+          <w:szCs w:val="24"/>
+        </w:rPr>
+        <w:t xml:space="preserve">] </w:t>
+      </w:r>
+      <w:r>
+        <w:rPr>
+          <w:rFonts w:ascii="Arial" w:hAnsi="Arial" w:cs="Arial"/>
+          <w:sz w:val="24"/>
+          <w:szCs w:val="24"/>
+        </w:rPr>
+        <w:t>Sistema Hospitalar Pajé</w:t>
+      </w:r>
+      <w:r>
+        <w:rPr>
+          <w:rFonts w:ascii="Arial" w:hAnsi="Arial" w:cs="Arial"/>
+          <w:sz w:val="24"/>
+          <w:szCs w:val="24"/>
+        </w:rPr>
+        <w:t xml:space="preserve">, disponível </w:t>
+      </w:r>
+      <w:r>
+        <w:rPr>
+          <w:rFonts w:ascii="Arial" w:hAnsi="Arial" w:cs="Arial"/>
+          <w:sz w:val="24"/>
+          <w:szCs w:val="24"/>
+        </w:rPr>
+        <w:t xml:space="preserve">em </w:t>
+      </w:r>
+      <w:hyperlink r:id="rId24" w:history="1">
+        <w:r>
+          <w:rPr>
+            <w:rStyle w:val="Hyperlink"/>
+            <w:rFonts w:ascii="Arial" w:hAnsi="Arial" w:cs="Arial"/>
+            <w:sz w:val="24"/>
+            <w:szCs w:val="24"/>
+          </w:rPr>
+          <w:t>http://paje.c3sl.ufpr.br/</w:t>
+        </w:r>
+      </w:hyperlink>
+      <w:r>
+        <w:rPr>
+          <w:rFonts w:ascii="Arial" w:hAnsi="Arial" w:cs="Arial"/>
+          <w:sz w:val="24"/>
+          <w:szCs w:val="24"/>
+        </w:rPr>
+        <w:t xml:space="preserve"> Último acesso em </w:t>
+      </w:r>
+      <w:r>
+        <w:rPr>
+          <w:rFonts w:ascii="Arial" w:hAnsi="Arial" w:cs="Arial"/>
+          <w:sz w:val="24"/>
+          <w:szCs w:val="24"/>
+        </w:rPr>
+        <w:t>Dezembro</w:t>
+      </w:r>
+      <w:r>
+        <w:rPr>
+          <w:rFonts w:ascii="Arial" w:hAnsi="Arial" w:cs="Arial"/>
+          <w:sz w:val="24"/>
+          <w:szCs w:val="24"/>
+        </w:rPr>
+        <w:t xml:space="preserve"> de 2014.</w:t>
+      </w:r>
+    </w:p>
+    <w:p>
+      <w:pPr>
+        <w:pStyle w:val="Normal1"/>
+        <w:spacing w:before="240" w:line="240" w:lineRule="auto"/>
+        <w:rPr>
+          <w:rFonts w:ascii="Arial" w:hAnsi="Arial" w:cs="Arial"/>
+          <w:sz w:val="24"/>
+          <w:szCs w:val="24"/>
+        </w:rPr>
+      </w:pPr>
+    </w:p>
+    <w:p>
+      <w:pPr>
+        <w:pStyle w:val="Normal1"/>
+        <w:spacing w:before="240" w:line="240" w:lineRule="auto"/>
+        <w:rPr>
+          <w:rFonts w:ascii="Arial" w:hAnsi="Arial" w:cs="Arial"/>
+          <w:sz w:val="24"/>
+          <w:szCs w:val="24"/>
+        </w:rPr>
+      </w:pPr>
+      <w:r>
+        <w:rPr>
+          <w:rFonts w:ascii="Arial" w:hAnsi="Arial" w:cs="Arial"/>
+          <w:sz w:val="24"/>
+          <w:szCs w:val="24"/>
+        </w:rPr>
+        <w:t>[</w:t>
+      </w:r>
+      <w:r>
+        <w:rPr>
+          <w:rFonts w:ascii="Arial" w:hAnsi="Arial" w:cs="Arial"/>
+          <w:sz w:val="24"/>
+          <w:szCs w:val="24"/>
+        </w:rPr>
+        <w:t>tst2</w:t>
+      </w:r>
+      <w:r>
+        <w:rPr>
+          <w:rFonts w:ascii="Arial" w:hAnsi="Arial" w:cs="Arial"/>
+          <w:sz w:val="24"/>
+          <w:szCs w:val="24"/>
+        </w:rPr>
+        <w:t xml:space="preserve">] </w:t>
+      </w:r>
+      <w:r>
+        <w:rPr>
+          <w:rFonts w:ascii="Arial" w:hAnsi="Arial" w:cs="Arial"/>
+          <w:sz w:val="24"/>
+          <w:szCs w:val="24"/>
+        </w:rPr>
+        <w:t>JSenna</w:t>
+      </w:r>
+      <w:r>
+        <w:rPr>
+          <w:rFonts w:ascii="Arial" w:hAnsi="Arial" w:cs="Arial"/>
+          <w:sz w:val="24"/>
+          <w:szCs w:val="24"/>
+        </w:rPr>
+        <w:t xml:space="preserve">, disponível </w:t>
+      </w:r>
+      <w:r>
+        <w:rPr>
+          <w:rFonts w:ascii="Arial" w:hAnsi="Arial" w:cs="Arial"/>
+          <w:sz w:val="24"/>
+          <w:szCs w:val="24"/>
+        </w:rPr>
+        <w:t xml:space="preserve">em </w:t>
+      </w:r>
+      <w:hyperlink r:id="rId25" w:history="1">
+        <w:r>
+          <w:rPr>
+            <w:rStyle w:val="Hyperlink"/>
+            <w:rFonts w:ascii="Arial" w:hAnsi="Arial" w:cs="Arial"/>
+            <w:sz w:val="24"/>
+            <w:szCs w:val="24"/>
+          </w:rPr>
+          <w:t>http://jsenna.sourceforge.net/JSennaPortal/</w:t>
+        </w:r>
+      </w:hyperlink>
+      <w:r>
+        <w:rPr>
+          <w:rFonts w:ascii="Arial" w:hAnsi="Arial" w:cs="Arial"/>
+          <w:sz w:val="24"/>
+          <w:szCs w:val="24"/>
+        </w:rPr>
+        <w:t xml:space="preserve"> Último acesso em Dezembro de 2014.</w:t>
+      </w:r>
+    </w:p>
+    <w:p>
+      <w:pPr>
+        <w:pStyle w:val="Normal1"/>
+        <w:spacing w:before="240" w:line="240" w:lineRule="auto"/>
+        <w:rPr>
+          <w:rFonts w:ascii="Arial" w:hAnsi="Arial" w:cs="Arial"/>
+          <w:sz w:val="24"/>
+          <w:szCs w:val="24"/>
+        </w:rPr>
+      </w:pPr>
+    </w:p>
+    <w:p>
+      <w:pPr>
+        <w:pStyle w:val="Normal1"/>
+        <w:spacing w:before="240" w:line="240" w:lineRule="auto"/>
+        <w:rPr>
+          <w:rFonts w:ascii="Arial" w:hAnsi="Arial" w:cs="Arial"/>
+          <w:sz w:val="24"/>
+          <w:szCs w:val="24"/>
+        </w:rPr>
+      </w:pPr>
+    </w:p>
+    <w:p>
+      <w:pPr>
+        <w:pStyle w:val="Normal1"/>
         <w:spacing w:before="240" w:line="360" w:lineRule="auto"/>
         <w:ind w:firstLine="720"/>
         <w:jc w:val="center"/>
@@ -16507,7 +16764,7 @@
       </w:pPr>
     </w:p>
     <w:sectPr>
-      <w:headerReference w:type="default" r:id="rId24"/>
+      <w:headerReference w:type="default" r:id="rId26"/>
       <w:pgSz w:w="11906" w:h="16838"/>
       <w:pgMar w:top="1417" w:right="1701" w:bottom="1417" w:left="1701" w:header="720" w:footer="720" w:gutter="0"/>
       <w:cols w:space="720"/>
@@ -16580,7 +16837,7 @@
     <w:sdtContent>
       <w:p>
         <w:pPr>
-          <w:pStyle w:val="Header"/>
+          <w:pStyle w:val="Cabealho"/>
           <w:jc w:val="right"/>
         </w:pPr>
         <w:r>
@@ -16596,7 +16853,7 @@
           <w:rPr>
             <w:noProof/>
           </w:rPr>
-          <w:t>7</w:t>
+          <w:t>25</w:t>
         </w:r>
         <w:r>
           <w:fldChar w:fldCharType="end"/>
@@ -16606,7 +16863,7 @@
   </w:sdt>
   <w:p>
     <w:pPr>
-      <w:pStyle w:val="Header"/>
+      <w:pStyle w:val="Cabealho"/>
     </w:pPr>
   </w:p>
 </w:hdr>
@@ -19464,7 +19721,7 @@
     <w:qFormat/>
     <w:rsid w:val="00725C03"/>
   </w:style>
-  <w:style w:type="paragraph" w:styleId="Heading1">
+  <w:style w:type="paragraph" w:styleId="Ttulo1">
     <w:name w:val="heading 1"/>
     <w:basedOn w:val="Normal1"/>
     <w:next w:val="Normal1"/>
@@ -19474,7 +19731,7 @@
       <w:outlineLvl w:val="0"/>
     </w:pPr>
   </w:style>
-  <w:style w:type="paragraph" w:styleId="Heading2">
+  <w:style w:type="paragraph" w:styleId="Ttulo2">
     <w:name w:val="heading 2"/>
     <w:basedOn w:val="Normal1"/>
     <w:next w:val="Normal1"/>
@@ -19484,7 +19741,7 @@
       <w:outlineLvl w:val="1"/>
     </w:pPr>
   </w:style>
-  <w:style w:type="paragraph" w:styleId="Heading3">
+  <w:style w:type="paragraph" w:styleId="Ttulo3">
     <w:name w:val="heading 3"/>
     <w:basedOn w:val="Normal1"/>
     <w:next w:val="Normal1"/>
@@ -19494,7 +19751,7 @@
       <w:outlineLvl w:val="2"/>
     </w:pPr>
   </w:style>
-  <w:style w:type="paragraph" w:styleId="Heading4">
+  <w:style w:type="paragraph" w:styleId="Ttulo4">
     <w:name w:val="heading 4"/>
     <w:basedOn w:val="Normal1"/>
     <w:next w:val="Normal1"/>
@@ -19504,7 +19761,7 @@
       <w:outlineLvl w:val="3"/>
     </w:pPr>
   </w:style>
-  <w:style w:type="paragraph" w:styleId="Heading5">
+  <w:style w:type="paragraph" w:styleId="Ttulo5">
     <w:name w:val="heading 5"/>
     <w:basedOn w:val="Normal1"/>
     <w:next w:val="Normal1"/>
@@ -19514,7 +19771,7 @@
       <w:outlineLvl w:val="4"/>
     </w:pPr>
   </w:style>
-  <w:style w:type="paragraph" w:styleId="Heading6">
+  <w:style w:type="paragraph" w:styleId="Ttulo6">
     <w:name w:val="heading 6"/>
     <w:basedOn w:val="Normal1"/>
     <w:next w:val="Normal1"/>
@@ -19524,13 +19781,13 @@
       <w:outlineLvl w:val="5"/>
     </w:pPr>
   </w:style>
-  <w:style w:type="character" w:default="1" w:styleId="DefaultParagraphFont">
+  <w:style w:type="character" w:default="1" w:styleId="Fontepargpadro">
     <w:name w:val="Default Paragraph Font"/>
     <w:uiPriority w:val="1"/>
     <w:semiHidden/>
     <w:unhideWhenUsed/>
   </w:style>
-  <w:style w:type="table" w:default="1" w:styleId="TableNormal">
+  <w:style w:type="table" w:default="1" w:styleId="Tabelanormal">
     <w:name w:val="Normal Table"/>
     <w:uiPriority w:val="99"/>
     <w:semiHidden/>
@@ -19545,7 +19802,7 @@
       </w:tblCellMar>
     </w:tblPr>
   </w:style>
-  <w:style w:type="numbering" w:default="1" w:styleId="NoList">
+  <w:style w:type="numbering" w:default="1" w:styleId="Semlista">
     <w:name w:val="No List"/>
     <w:uiPriority w:val="99"/>
     <w:semiHidden/>
@@ -19567,7 +19824,7 @@
       </w:tblCellMar>
     </w:tblPr>
   </w:style>
-  <w:style w:type="paragraph" w:styleId="Title">
+  <w:style w:type="paragraph" w:styleId="Ttulo">
     <w:name w:val="Title"/>
     <w:basedOn w:val="Normal1"/>
     <w:next w:val="Normal1"/>
@@ -19576,7 +19833,7 @@
       <w:spacing w:after="0"/>
     </w:pPr>
   </w:style>
-  <w:style w:type="paragraph" w:styleId="Subtitle">
+  <w:style w:type="paragraph" w:styleId="Subttulo">
     <w:name w:val="Subtitle"/>
     <w:basedOn w:val="Normal1"/>
     <w:next w:val="Normal1"/>
@@ -19588,7 +19845,7 @@
       <w:rFonts w:ascii="Arial" w:eastAsia="Arial" w:hAnsi="Arial" w:cs="Arial"/>
     </w:rPr>
   </w:style>
-  <w:style w:type="paragraph" w:styleId="ListParagraph">
+  <w:style w:type="paragraph" w:styleId="PargrafodaLista">
     <w:name w:val="List Paragraph"/>
     <w:basedOn w:val="Normal"/>
     <w:uiPriority w:val="34"/>
@@ -19598,10 +19855,10 @@
       <w:ind w:left="720"/>
     </w:pPr>
   </w:style>
-  <w:style w:type="paragraph" w:styleId="Header">
+  <w:style w:type="paragraph" w:styleId="Cabealho">
     <w:name w:val="header"/>
     <w:basedOn w:val="Normal"/>
-    <w:link w:val="HeaderChar"/>
+    <w:link w:val="CabealhoChar"/>
     <w:uiPriority w:val="99"/>
     <w:unhideWhenUsed/>
     <w:rsid w:val="00EC2CEF"/>
@@ -19613,17 +19870,17 @@
       <w:spacing w:after="0" w:line="240" w:lineRule="auto"/>
     </w:pPr>
   </w:style>
-  <w:style w:type="character" w:customStyle="1" w:styleId="HeaderChar">
-    <w:name w:val="Header Char"/>
-    <w:basedOn w:val="DefaultParagraphFont"/>
-    <w:link w:val="Header"/>
+  <w:style w:type="character" w:customStyle="1" w:styleId="CabealhoChar">
+    <w:name w:val="Cabeçalho Char"/>
+    <w:basedOn w:val="Fontepargpadro"/>
+    <w:link w:val="Cabealho"/>
     <w:uiPriority w:val="99"/>
     <w:rsid w:val="00EC2CEF"/>
   </w:style>
-  <w:style w:type="paragraph" w:styleId="Footer">
+  <w:style w:type="paragraph" w:styleId="Rodap">
     <w:name w:val="footer"/>
     <w:basedOn w:val="Normal"/>
-    <w:link w:val="FooterChar"/>
+    <w:link w:val="RodapChar"/>
     <w:uiPriority w:val="99"/>
     <w:unhideWhenUsed/>
     <w:rsid w:val="00EC2CEF"/>
@@ -19635,16 +19892,16 @@
       <w:spacing w:after="0" w:line="240" w:lineRule="auto"/>
     </w:pPr>
   </w:style>
-  <w:style w:type="character" w:customStyle="1" w:styleId="FooterChar">
-    <w:name w:val="Footer Char"/>
-    <w:basedOn w:val="DefaultParagraphFont"/>
-    <w:link w:val="Footer"/>
+  <w:style w:type="character" w:customStyle="1" w:styleId="RodapChar">
+    <w:name w:val="Rodapé Char"/>
+    <w:basedOn w:val="Fontepargpadro"/>
+    <w:link w:val="Rodap"/>
     <w:uiPriority w:val="99"/>
     <w:rsid w:val="00EC2CEF"/>
   </w:style>
   <w:style w:type="character" w:styleId="Hyperlink">
     <w:name w:val="Hyperlink"/>
-    <w:basedOn w:val="DefaultParagraphFont"/>
+    <w:basedOn w:val="Fontepargpadro"/>
     <w:uiPriority w:val="99"/>
     <w:unhideWhenUsed/>
     <w:rsid w:val="00684BC8"/>
@@ -19944,7 +20201,7 @@
 </file>
 
 <file path=customXml/itemProps1.xml><?xml version="1.0" encoding="utf-8"?>
-<ds:datastoreItem xmlns:ds="http://schemas.openxmlformats.org/officeDocument/2006/customXml" ds:itemID="{00590467-BCA1-4F69-A21F-14F9F4EAC1C2}">
+<ds:datastoreItem xmlns:ds="http://schemas.openxmlformats.org/officeDocument/2006/customXml" ds:itemID="{2757E49E-E157-4E2F-BA40-05F3533E7E56}">
   <ds:schemaRefs>
     <ds:schemaRef ds:uri="http://schemas.openxmlformats.org/officeDocument/2006/bibliography"/>
   </ds:schemaRefs>

</xml_diff>

<commit_message>
- adicionada a lista de ilustrações
</commit_message>
<xml_diff>
--- a/Parte escrita/trabalho.docx
+++ b/Parte escrita/trabalho.docx
@@ -717,15 +717,920 @@
     </w:p>
     <w:p>
       <w:pPr>
-        <w:rPr>
-          <w:rFonts w:ascii="Arial" w:eastAsia="Arial" w:hAnsi="Arial" w:cs="Arial"/>
-          <w:sz w:val="24"/>
-        </w:rPr>
-      </w:pPr>
-      <w:r>
-        <w:rPr>
-          <w:rFonts w:ascii="Arial" w:eastAsia="Arial" w:hAnsi="Arial" w:cs="Arial"/>
-          <w:sz w:val="24"/>
+        <w:spacing w:line="360" w:lineRule="auto"/>
+        <w:jc w:val="center"/>
+        <w:rPr>
+          <w:rFonts w:ascii="Arial" w:eastAsia="Arial" w:hAnsi="Arial" w:cs="Arial"/>
+          <w:sz w:val="24"/>
+        </w:rPr>
+      </w:pPr>
+      <w:r>
+        <w:rPr>
+          <w:rFonts w:ascii="Arial" w:eastAsia="Arial" w:hAnsi="Arial" w:cs="Arial"/>
+          <w:sz w:val="24"/>
+        </w:rPr>
+        <w:br w:type="page"/>
+      </w:r>
+      <w:r>
+        <w:rPr>
+          <w:rFonts w:ascii="Arial" w:eastAsia="Arial" w:hAnsi="Arial" w:cs="Arial"/>
+          <w:b/>
+          <w:sz w:val="24"/>
+        </w:rPr>
+        <w:lastRenderedPageBreak/>
+        <w:t>LISTA DE ILUSTRAÇÕES</w:t>
+      </w:r>
+    </w:p>
+    <w:p>
+      <w:pPr>
+        <w:pStyle w:val="Default"/>
+        <w:spacing w:line="360" w:lineRule="auto"/>
+      </w:pPr>
+    </w:p>
+    <w:p>
+      <w:pPr>
+        <w:tabs>
+          <w:tab w:val="left" w:leader="dot" w:pos="8505"/>
+        </w:tabs>
+        <w:spacing w:line="360" w:lineRule="auto"/>
+        <w:jc w:val="both"/>
+        <w:rPr>
+          <w:rFonts w:ascii="Arial" w:eastAsia="Arial" w:hAnsi="Arial" w:cs="Arial"/>
+          <w:sz w:val="24"/>
+        </w:rPr>
+      </w:pPr>
+      <w:r>
+        <w:rPr>
+          <w:rFonts w:ascii="Arial" w:hAnsi="Arial" w:cs="Arial"/>
+          <w:sz w:val="24"/>
+          <w:szCs w:val="24"/>
+        </w:rPr>
+        <w:t xml:space="preserve">Figura 1 – Exemplo SQL </w:t>
+      </w:r>
+      <w:r>
+        <w:rPr>
+          <w:rFonts w:ascii="Arial" w:hAnsi="Arial" w:cs="Arial"/>
+          <w:i/>
+          <w:iCs/>
+          <w:sz w:val="24"/>
+          <w:szCs w:val="24"/>
+        </w:rPr>
+        <w:t>Schema</w:t>
+      </w:r>
+      <w:r>
+        <w:rPr>
+          <w:rFonts w:ascii="Arial" w:eastAsia="Arial" w:hAnsi="Arial" w:cs="Arial"/>
+          <w:sz w:val="24"/>
+        </w:rPr>
+        <w:tab/>
+        <w:t>8</w:t>
+      </w:r>
+    </w:p>
+    <w:p>
+      <w:pPr>
+        <w:tabs>
+          <w:tab w:val="left" w:leader="dot" w:pos="8505"/>
+        </w:tabs>
+        <w:spacing w:line="360" w:lineRule="auto"/>
+        <w:jc w:val="both"/>
+        <w:rPr>
+          <w:rFonts w:ascii="Arial" w:eastAsia="Arial" w:hAnsi="Arial" w:cs="Arial"/>
+          <w:sz w:val="24"/>
+        </w:rPr>
+      </w:pPr>
+      <w:r>
+        <w:rPr>
+          <w:rFonts w:ascii="Arial" w:hAnsi="Arial" w:cs="Arial"/>
+          <w:sz w:val="24"/>
+          <w:szCs w:val="24"/>
+        </w:rPr>
+        <w:t>Figura 2 – Diagrama de relacionamento modelo MVC</w:t>
+      </w:r>
+      <w:r>
+        <w:rPr>
+          <w:rFonts w:ascii="Arial" w:eastAsia="Arial" w:hAnsi="Arial" w:cs="Arial"/>
+          <w:sz w:val="24"/>
+        </w:rPr>
+        <w:tab/>
+        <w:t>11</w:t>
+      </w:r>
+    </w:p>
+    <w:p>
+      <w:pPr>
+        <w:tabs>
+          <w:tab w:val="left" w:leader="dot" w:pos="8505"/>
+        </w:tabs>
+        <w:spacing w:line="360" w:lineRule="auto"/>
+        <w:jc w:val="both"/>
+        <w:rPr>
+          <w:rFonts w:ascii="Arial" w:eastAsia="Arial" w:hAnsi="Arial" w:cs="Arial"/>
+          <w:sz w:val="24"/>
+        </w:rPr>
+      </w:pPr>
+      <w:r>
+        <w:rPr>
+          <w:rFonts w:ascii="Arial" w:hAnsi="Arial" w:cs="Arial"/>
+          <w:sz w:val="24"/>
+          <w:szCs w:val="24"/>
+        </w:rPr>
+        <w:t xml:space="preserve">Figura 3 – Exemplo de funcionamento do </w:t>
+      </w:r>
+      <w:r>
+        <w:rPr>
+          <w:rFonts w:ascii="Arial" w:hAnsi="Arial" w:cs="Arial"/>
+          <w:i/>
+          <w:iCs/>
+          <w:sz w:val="24"/>
+          <w:szCs w:val="24"/>
+        </w:rPr>
+        <w:t>Active Record</w:t>
+      </w:r>
+      <w:r>
+        <w:rPr>
+          <w:rFonts w:ascii="Arial" w:eastAsia="Arial" w:hAnsi="Arial" w:cs="Arial"/>
+          <w:sz w:val="24"/>
+        </w:rPr>
+        <w:tab/>
+        <w:t>12</w:t>
+      </w:r>
+    </w:p>
+    <w:p>
+      <w:pPr>
+        <w:tabs>
+          <w:tab w:val="left" w:leader="dot" w:pos="8505"/>
+        </w:tabs>
+        <w:spacing w:line="360" w:lineRule="auto"/>
+        <w:jc w:val="both"/>
+        <w:rPr>
+          <w:rFonts w:ascii="Arial" w:eastAsia="Arial" w:hAnsi="Arial" w:cs="Arial"/>
+          <w:sz w:val="24"/>
+          <w:szCs w:val="24"/>
+        </w:rPr>
+      </w:pPr>
+      <w:r>
+        <w:rPr>
+          <w:rFonts w:ascii="Arial" w:hAn